<commit_message>
progress on interim report
</commit_message>
<xml_diff>
--- a/Compute.Documents/B00235610 - Interim Report.docx
+++ b/Compute.Documents/B00235610 - Interim Report.docx
@@ -435,7 +435,12 @@
     </w:p>
     <w:p>
       <w:r>
-        <w:t>Multicore programming world</w:t>
+        <w:t xml:space="preserve">In recent processing history there has been a seismic shift in technology. Processors have stopped getting faster at an exponential rate. Increasing the clock speed of processors has now been abandoned in favour of multicore processors and concurrent programming to better take advantage of modern hardware. What’s more as 3D and high resolution media has become </w:t>
+      </w:r>
+      <w:bookmarkStart w:id="0" w:name="_GoBack"/>
+      <w:bookmarkEnd w:id="0"/>
+      <w:r>
+        <w:t>popular we are now seeing the expansion of GPU’s being built directly on the CPU die in most modern chips.  In this project we explore how best to provide access to this hardware from a high level language to gain the exponential performance increases to build fast and efficient software.</w:t>
       </w:r>
     </w:p>
     <w:p>
@@ -448,7 +453,12 @@
     </w:p>
     <w:p>
       <w:r>
-        <w:t>Detail the problem with GPU programming today</w:t>
+        <w:t>The problem stems from the fact that this hardware is not exposed to most programmers. Instead for concurrent programs programmers tend to rely on the built in thread object now present in most programming languages. Plus, in higher level languages like JavaScript and Python this concept doesn’t exist having to rely on C++ libraries that do it for them.</w:t>
+      </w:r>
+    </w:p>
+    <w:p>
+      <w:r>
+        <w:t>In this case of JavaScript this is a big problem. The browser and the web now forms the base for any computer. The web keeps pushing innovation and has transitioned from pages of text to full blown cross platform applications.</w:t>
       </w:r>
     </w:p>
     <w:p>
@@ -466,7 +476,10 @@
         </w:rPr>
       </w:pPr>
       <w:r>
-        <w:t>Detail ideas for a solution</w:t>
+        <w:t xml:space="preserve">The solution is to demonstrate and provide that you can take control of low level hardware from within the high level environment that is JavaScript. A platform will be built that allows hardware accelerated applications to be written in JavaScript as a proof of concept to show that this low level access is possible to a great success. What’s more it will show </w:t>
+      </w:r>
+      <w:r>
+        <w:t>how exposing low level API’s in a high level language environment.</w:t>
       </w:r>
     </w:p>
     <w:p>
@@ -513,6 +526,21 @@
         <w:pStyle w:val="Heading6"/>
       </w:pPr>
       <w:r>
+        <w:t>Typed Arrays</w:t>
+      </w:r>
+      <w:r>
+        <w:t>, Web Workers and</w:t>
+      </w:r>
+      <w:r>
+        <w:t xml:space="preserve"> SIMD</w:t>
+      </w:r>
+    </w:p>
+    <w:p/>
+    <w:p>
+      <w:pPr>
+        <w:pStyle w:val="Heading6"/>
+      </w:pPr>
+      <w:r>
         <w:t>JavaScript</w:t>
       </w:r>
       <w:r>
@@ -520,6 +548,16 @@
       </w:r>
     </w:p>
     <w:p>
+      <w:pPr>
+        <w:rPr>
+          <w:rFonts w:asciiTheme="majorHAnsi" w:eastAsiaTheme="majorEastAsia" w:hAnsiTheme="majorHAnsi" w:cstheme="majorBidi"/>
+          <w:i/>
+          <w:iCs/>
+          <w:color w:val="595959" w:themeColor="accent2" w:themeShade="80"/>
+          <w:sz w:val="24"/>
+          <w:szCs w:val="24"/>
+        </w:rPr>
+      </w:pPr>
       <w:r>
         <w:t>Speed, portability, flexibility, simplicity</w:t>
       </w:r>
@@ -529,23 +567,12 @@
         <w:pStyle w:val="Heading6"/>
       </w:pPr>
       <w:r>
-        <w:t>Scripting Languages</w:t>
-      </w:r>
-    </w:p>
-    <w:p>
-      <w:r>
-        <w:t>JavaScript as a replacement for Python + Ruby</w:t>
-      </w:r>
-      <w:r>
-        <w:t xml:space="preserve">, </w:t>
-      </w:r>
-      <w:proofErr w:type="spellStart"/>
-      <w:r>
-        <w:t>MatLab</w:t>
-      </w:r>
-      <w:proofErr w:type="spellEnd"/>
-      <w:r>
-        <w:t>, R</w:t>
+        <w:t>V8 JavaScript Compiler</w:t>
+      </w:r>
+    </w:p>
+    <w:p>
+      <w:r>
+        <w:t>V8 vs other compilers</w:t>
       </w:r>
     </w:p>
     <w:p>
@@ -553,30 +580,12 @@
         <w:pStyle w:val="Heading6"/>
       </w:pPr>
       <w:r>
-        <w:t>V8 JavaScript Compiler</w:t>
-      </w:r>
-    </w:p>
-    <w:p>
-      <w:r>
-        <w:t>V8 vs other compilers</w:t>
-      </w:r>
-    </w:p>
-    <w:p>
-      <w:pPr>
-        <w:pStyle w:val="Heading6"/>
-      </w:pPr>
-      <w:r>
         <w:t>OpenCL + OpenGL</w:t>
       </w:r>
     </w:p>
     <w:p>
       <w:r>
-        <w:t xml:space="preserve">Availability portability typical </w:t>
-      </w:r>
-      <w:bookmarkStart w:id="0" w:name="_GoBack"/>
-      <w:bookmarkEnd w:id="0"/>
-      <w:r>
-        <w:t xml:space="preserve">application use, GLSL, </w:t>
+        <w:t xml:space="preserve">Availability portability typical application use, GLSL, </w:t>
       </w:r>
       <w:proofErr w:type="spellStart"/>
       <w:r>
@@ -613,44 +622,23 @@
         <w:t>Development Technique</w:t>
       </w:r>
     </w:p>
+    <w:p/>
     <w:p>
       <w:pPr>
         <w:pStyle w:val="Heading6"/>
       </w:pPr>
-    </w:p>
+      <w:r>
+        <w:lastRenderedPageBreak/>
+        <w:t>Gantt Chart Schedule</w:t>
+      </w:r>
+    </w:p>
+    <w:p/>
     <w:p>
       <w:pPr>
         <w:pStyle w:val="Heading6"/>
       </w:pPr>
       <w:r>
-        <w:t>Problems Encountered</w:t>
-      </w:r>
-    </w:p>
-    <w:p/>
-    <w:p>
-      <w:pPr>
-        <w:pStyle w:val="Heading6"/>
-      </w:pPr>
-      <w:r>
-        <w:t>Reading List</w:t>
-      </w:r>
-    </w:p>
-    <w:p/>
-    <w:p>
-      <w:pPr>
-        <w:pStyle w:val="Heading6"/>
-      </w:pPr>
-      <w:r>
         <w:t>Prototype JavaScript Runtime</w:t>
-      </w:r>
-    </w:p>
-    <w:p/>
-    <w:p>
-      <w:pPr>
-        <w:pStyle w:val="Heading6"/>
-      </w:pPr>
-      <w:r>
-        <w:t>Debugging + External Lib Support</w:t>
       </w:r>
     </w:p>
     <w:p/>
@@ -686,7 +674,6 @@
           <w:color w:val="000000" w:themeColor="text1"/>
           <w:sz w:val="28"/>
         </w:rPr>
-        <w:lastRenderedPageBreak/>
         <w:t>Plan for Completion</w:t>
       </w:r>
     </w:p>
@@ -750,15 +737,6 @@
         </w:rPr>
         <w:t>Concluding Remarks</w:t>
       </w:r>
-    </w:p>
-    <w:p>
-      <w:pPr>
-        <w:rPr>
-          <w:rFonts w:ascii="Arial" w:hAnsi="Arial" w:cs="Arial"/>
-          <w:color w:val="000000" w:themeColor="text1"/>
-          <w:sz w:val="18"/>
-        </w:rPr>
-      </w:pPr>
     </w:p>
     <w:p>
       <w:pPr>
@@ -1552,7 +1530,6 @@
     <w:next w:val="Normal"/>
     <w:link w:val="Heading4Char"/>
     <w:uiPriority w:val="9"/>
-    <w:semiHidden/>
     <w:unhideWhenUsed/>
     <w:qFormat/>
     <w:rsid w:val="001F2FE0"/>
@@ -1577,7 +1554,6 @@
     <w:next w:val="Normal"/>
     <w:link w:val="Heading5Char"/>
     <w:uiPriority w:val="9"/>
-    <w:semiHidden/>
     <w:unhideWhenUsed/>
     <w:qFormat/>
     <w:rsid w:val="001F2FE0"/>
@@ -1879,7 +1855,6 @@
     <w:basedOn w:val="DefaultParagraphFont"/>
     <w:link w:val="Heading4"/>
     <w:uiPriority w:val="9"/>
-    <w:semiHidden/>
     <w:rsid w:val="001F2FE0"/>
     <w:rPr>
       <w:rFonts w:asciiTheme="majorHAnsi" w:eastAsiaTheme="majorEastAsia" w:hAnsiTheme="majorHAnsi" w:cstheme="majorBidi"/>
@@ -1895,7 +1870,6 @@
     <w:basedOn w:val="DefaultParagraphFont"/>
     <w:link w:val="Heading5"/>
     <w:uiPriority w:val="9"/>
-    <w:semiHidden/>
     <w:rsid w:val="001F2FE0"/>
     <w:rPr>
       <w:rFonts w:asciiTheme="majorHAnsi" w:eastAsiaTheme="majorEastAsia" w:hAnsiTheme="majorHAnsi" w:cstheme="majorBidi"/>

</xml_diff>

<commit_message>
adding nearly finished first draft of interim report
</commit_message>
<xml_diff>
--- a/Compute.Documents/B00235610 - Interim Report.docx
+++ b/Compute.Documents/B00235610 - Interim Report.docx
@@ -1122,7 +1122,21 @@
         <w:rPr>
           <w:rFonts w:ascii="Arial" w:hAnsi="Arial" w:cs="Arial"/>
         </w:rPr>
-        <w:t>the most ground breaking set of objects known as TypedArrays objects as it now allows JavaScript to work with binary data directly.</w:t>
+        <w:t xml:space="preserve">the most ground breaking set of objects known as </w:t>
+      </w:r>
+      <w:proofErr w:type="spellStart"/>
+      <w:r>
+        <w:rPr>
+          <w:rFonts w:ascii="Arial" w:hAnsi="Arial" w:cs="Arial"/>
+        </w:rPr>
+        <w:t>TypedArrays</w:t>
+      </w:r>
+      <w:proofErr w:type="spellEnd"/>
+      <w:r>
+        <w:rPr>
+          <w:rFonts w:ascii="Arial" w:hAnsi="Arial" w:cs="Arial"/>
+        </w:rPr>
+        <w:t xml:space="preserve"> objects as it now allows JavaScript to work with binary data directly.</w:t>
       </w:r>
     </w:p>
     <w:p>
@@ -1133,11 +1147,19 @@
           <w:rFonts w:ascii="Arial" w:hAnsi="Arial" w:cs="Arial"/>
         </w:rPr>
       </w:pPr>
-      <w:r>
-        <w:rPr>
-          <w:rFonts w:ascii="Arial" w:hAnsi="Arial" w:cs="Arial"/>
-        </w:rPr>
-        <w:t>TypedArray Objects</w:t>
+      <w:proofErr w:type="spellStart"/>
+      <w:r>
+        <w:rPr>
+          <w:rFonts w:ascii="Arial" w:hAnsi="Arial" w:cs="Arial"/>
+        </w:rPr>
+        <w:t>TypedArray</w:t>
+      </w:r>
+      <w:proofErr w:type="spellEnd"/>
+      <w:r>
+        <w:rPr>
+          <w:rFonts w:ascii="Arial" w:hAnsi="Arial" w:cs="Arial"/>
+        </w:rPr>
+        <w:t xml:space="preserve"> Objects</w:t>
       </w:r>
     </w:p>
     <w:p>
@@ -1173,36 +1195,74 @@
           <w:rFonts w:ascii="Arial" w:hAnsi="Arial" w:cs="Arial"/>
         </w:rPr>
       </w:pPr>
+      <w:proofErr w:type="spellStart"/>
       <w:r>
         <w:rPr>
           <w:rFonts w:ascii="Arial" w:hAnsi="Arial" w:cs="Arial"/>
         </w:rPr>
         <w:t>ArrayBuffer</w:t>
       </w:r>
-    </w:p>
-    <w:p>
-      <w:pPr>
-        <w:rPr>
-          <w:rFonts w:ascii="Arial" w:hAnsi="Arial" w:cs="Arial"/>
-        </w:rPr>
-      </w:pPr>
-      <w:r>
-        <w:rPr>
-          <w:rFonts w:ascii="Arial" w:hAnsi="Arial" w:cs="Arial"/>
-        </w:rPr>
-        <w:t>ArrayBuffer is the core type for every Typed Array object and it just represents a stream of binary data. Look at the following example</w:t>
-      </w:r>
-      <w:r>
-        <w:rPr>
-          <w:rFonts w:ascii="Arial" w:hAnsi="Arial" w:cs="Arial"/>
-        </w:rPr>
-        <w:t xml:space="preserve"> we can take the struct person</w:t>
-      </w:r>
-      <w:r>
-        <w:rPr>
-          <w:rFonts w:ascii="Arial" w:hAnsi="Arial" w:cs="Arial"/>
-        </w:rPr>
-        <w:t xml:space="preserve"> and represent it in memory in JavaScript with the following ArrayBuffer.</w:t>
+      <w:proofErr w:type="spellEnd"/>
+    </w:p>
+    <w:p>
+      <w:pPr>
+        <w:rPr>
+          <w:rFonts w:ascii="Arial" w:hAnsi="Arial" w:cs="Arial"/>
+        </w:rPr>
+      </w:pPr>
+      <w:proofErr w:type="spellStart"/>
+      <w:r>
+        <w:rPr>
+          <w:rFonts w:ascii="Arial" w:hAnsi="Arial" w:cs="Arial"/>
+        </w:rPr>
+        <w:t>ArrayBuffer</w:t>
+      </w:r>
+      <w:proofErr w:type="spellEnd"/>
+      <w:r>
+        <w:rPr>
+          <w:rFonts w:ascii="Arial" w:hAnsi="Arial" w:cs="Arial"/>
+        </w:rPr>
+        <w:t xml:space="preserve"> is the core type for every Typed Array object and it just represents a stream of binary data. Look at the following example</w:t>
+      </w:r>
+      <w:r>
+        <w:rPr>
+          <w:rFonts w:ascii="Arial" w:hAnsi="Arial" w:cs="Arial"/>
+        </w:rPr>
+        <w:t xml:space="preserve"> we can take the </w:t>
+      </w:r>
+      <w:proofErr w:type="spellStart"/>
+      <w:r>
+        <w:rPr>
+          <w:rFonts w:ascii="Arial" w:hAnsi="Arial" w:cs="Arial"/>
+        </w:rPr>
+        <w:t>struct</w:t>
+      </w:r>
+      <w:proofErr w:type="spellEnd"/>
+      <w:r>
+        <w:rPr>
+          <w:rFonts w:ascii="Arial" w:hAnsi="Arial" w:cs="Arial"/>
+        </w:rPr>
+        <w:t xml:space="preserve"> person</w:t>
+      </w:r>
+      <w:r>
+        <w:rPr>
+          <w:rFonts w:ascii="Arial" w:hAnsi="Arial" w:cs="Arial"/>
+        </w:rPr>
+        <w:t xml:space="preserve"> and represent it in memory in JavaScript with the following </w:t>
+      </w:r>
+      <w:proofErr w:type="spellStart"/>
+      <w:r>
+        <w:rPr>
+          <w:rFonts w:ascii="Arial" w:hAnsi="Arial" w:cs="Arial"/>
+        </w:rPr>
+        <w:t>ArrayBuffer</w:t>
+      </w:r>
+      <w:proofErr w:type="spellEnd"/>
+      <w:r>
+        <w:rPr>
+          <w:rFonts w:ascii="Arial" w:hAnsi="Arial" w:cs="Arial"/>
+        </w:rPr>
+        <w:t>.</w:t>
       </w:r>
     </w:p>
     <w:p>
@@ -1254,7 +1314,7 @@
           <v:shape id="_x0000_i1025" type="#_x0000_t75" style="width:450.75pt;height:86.25pt" o:ole="">
             <v:imagedata r:id="rId9" o:title=""/>
           </v:shape>
-          <o:OLEObject Type="Embed" ProgID="Word.OpenDocumentText.12" ShapeID="_x0000_i1025" DrawAspect="Content" ObjectID="_1542391639" r:id="rId10"/>
+          <o:OLEObject Type="Embed" ProgID="Word.OpenDocumentText.12" ShapeID="_x0000_i1025" DrawAspect="Content" ObjectID="_1542464873" r:id="rId10"/>
         </w:object>
       </w:r>
     </w:p>
@@ -1278,8 +1338,17 @@
           <w:rStyle w:val="Emphasis"/>
           <w:rFonts w:ascii="Arial" w:hAnsi="Arial" w:cs="Arial"/>
         </w:rPr>
-        <w:t>igure 1: basic struct</w:t>
-      </w:r>
+        <w:t xml:space="preserve">igure 1: basic </w:t>
+      </w:r>
+      <w:proofErr w:type="spellStart"/>
+      <w:r>
+        <w:rPr>
+          <w:rStyle w:val="Emphasis"/>
+          <w:rFonts w:ascii="Arial" w:hAnsi="Arial" w:cs="Arial"/>
+        </w:rPr>
+        <w:t>struct</w:t>
+      </w:r>
+      <w:proofErr w:type="spellEnd"/>
       <w:r>
         <w:rPr>
           <w:rStyle w:val="Emphasis"/>
@@ -1318,7 +1387,7 @@
           <v:shape id="_x0000_i1026" type="#_x0000_t75" style="width:468pt;height:90pt" o:ole="">
             <v:imagedata r:id="rId11" o:title=""/>
           </v:shape>
-          <o:OLEObject Type="Embed" ProgID="Word.OpenDocumentText.12" ShapeID="_x0000_i1026" DrawAspect="Content" ObjectID="_1542391640" r:id="rId12"/>
+          <o:OLEObject Type="Embed" ProgID="Word.OpenDocumentText.12" ShapeID="_x0000_i1026" DrawAspect="Content" ObjectID="_1542464874" r:id="rId12"/>
         </w:object>
       </w:r>
       <w:r>
@@ -1341,7 +1410,23 @@
           <w:rStyle w:val="Emphasis"/>
           <w:rFonts w:ascii="Arial" w:hAnsi="Arial" w:cs="Arial"/>
         </w:rPr>
-        <w:t xml:space="preserve">Figure 2: Figure 1 struct represented in </w:t>
+        <w:t xml:space="preserve">Figure 2: Figure 1 </w:t>
+      </w:r>
+      <w:proofErr w:type="spellStart"/>
+      <w:r>
+        <w:rPr>
+          <w:rStyle w:val="Emphasis"/>
+          <w:rFonts w:ascii="Arial" w:hAnsi="Arial" w:cs="Arial"/>
+        </w:rPr>
+        <w:t>struct</w:t>
+      </w:r>
+      <w:proofErr w:type="spellEnd"/>
+      <w:r>
+        <w:rPr>
+          <w:rStyle w:val="Emphasis"/>
+          <w:rFonts w:ascii="Arial" w:hAnsi="Arial" w:cs="Arial"/>
+        </w:rPr>
+        <w:t xml:space="preserve"> represented in </w:t>
       </w:r>
       <w:r>
         <w:rPr>
@@ -1412,24 +1497,40 @@
           <w:rFonts w:ascii="Arial" w:hAnsi="Arial" w:cs="Arial"/>
         </w:rPr>
       </w:pPr>
+      <w:proofErr w:type="spellStart"/>
       <w:r>
         <w:rPr>
           <w:rFonts w:ascii="Arial" w:hAnsi="Arial" w:cs="Arial"/>
         </w:rPr>
         <w:t>TypedArrays</w:t>
       </w:r>
-    </w:p>
-    <w:p>
-      <w:pPr>
-        <w:rPr>
-          <w:rFonts w:ascii="Arial" w:hAnsi="Arial" w:cs="Arial"/>
-        </w:rPr>
-      </w:pPr>
-      <w:r>
-        <w:rPr>
-          <w:rFonts w:ascii="Arial" w:hAnsi="Arial" w:cs="Arial"/>
-        </w:rPr>
-        <w:t xml:space="preserve">Following the base type ArrayBuffer you can now also represent arrays of bytes with greater precision than before. JavaScript numbers </w:t>
+      <w:proofErr w:type="spellEnd"/>
+    </w:p>
+    <w:p>
+      <w:pPr>
+        <w:rPr>
+          <w:rFonts w:ascii="Arial" w:hAnsi="Arial" w:cs="Arial"/>
+        </w:rPr>
+      </w:pPr>
+      <w:r>
+        <w:rPr>
+          <w:rFonts w:ascii="Arial" w:hAnsi="Arial" w:cs="Arial"/>
+        </w:rPr>
+        <w:t xml:space="preserve">Following the base type </w:t>
+      </w:r>
+      <w:proofErr w:type="spellStart"/>
+      <w:r>
+        <w:rPr>
+          <w:rFonts w:ascii="Arial" w:hAnsi="Arial" w:cs="Arial"/>
+        </w:rPr>
+        <w:t>ArrayBuffer</w:t>
+      </w:r>
+      <w:proofErr w:type="spellEnd"/>
+      <w:r>
+        <w:rPr>
+          <w:rFonts w:ascii="Arial" w:hAnsi="Arial" w:cs="Arial"/>
+        </w:rPr>
+        <w:t xml:space="preserve"> you can now also represent arrays of bytes with greater precision than before. JavaScript numbers </w:t>
       </w:r>
       <w:r>
         <w:rPr>
@@ -1447,7 +1548,21 @@
         <w:rPr>
           <w:rFonts w:ascii="Arial" w:hAnsi="Arial" w:cs="Arial"/>
         </w:rPr>
-        <w:t xml:space="preserve"> double precision numbers. This limits control but with TypedArrays you can now control a great</w:t>
+        <w:t xml:space="preserve"> double precision numbers. This limits control but with </w:t>
+      </w:r>
+      <w:proofErr w:type="spellStart"/>
+      <w:r>
+        <w:rPr>
+          <w:rFonts w:ascii="Arial" w:hAnsi="Arial" w:cs="Arial"/>
+        </w:rPr>
+        <w:t>TypedArrays</w:t>
+      </w:r>
+      <w:proofErr w:type="spellEnd"/>
+      <w:r>
+        <w:rPr>
+          <w:rFonts w:ascii="Arial" w:hAnsi="Arial" w:cs="Arial"/>
+        </w:rPr>
+        <w:t xml:space="preserve"> you can now control a great</w:t>
       </w:r>
       <w:r>
         <w:rPr>
@@ -1490,7 +1605,7 @@
           <v:shape id="_x0000_i1027" type="#_x0000_t75" style="width:450.75pt;height:63.75pt" o:ole="">
             <v:imagedata r:id="rId13" o:title=""/>
           </v:shape>
-          <o:OLEObject Type="Embed" ProgID="Word.OpenDocumentText.12" ShapeID="_x0000_i1027" DrawAspect="Content" ObjectID="_1542391641" r:id="rId14"/>
+          <o:OLEObject Type="Embed" ProgID="Word.OpenDocumentText.12" ShapeID="_x0000_i1027" DrawAspect="Content" ObjectID="_1542464875" r:id="rId14"/>
         </w:object>
       </w:r>
     </w:p>
@@ -1566,7 +1681,21 @@
         <w:rPr>
           <w:rFonts w:ascii="Arial" w:hAnsi="Arial" w:cs="Arial"/>
         </w:rPr>
-        <w:t xml:space="preserve"> TypedArrays this is no longer the case.</w:t>
+        <w:t xml:space="preserve"> </w:t>
+      </w:r>
+      <w:proofErr w:type="spellStart"/>
+      <w:r>
+        <w:rPr>
+          <w:rFonts w:ascii="Arial" w:hAnsi="Arial" w:cs="Arial"/>
+        </w:rPr>
+        <w:t>TypedArrays</w:t>
+      </w:r>
+      <w:proofErr w:type="spellEnd"/>
+      <w:r>
+        <w:rPr>
+          <w:rFonts w:ascii="Arial" w:hAnsi="Arial" w:cs="Arial"/>
+        </w:rPr>
+        <w:t xml:space="preserve"> this is no longer the case.</w:t>
       </w:r>
     </w:p>
     <w:bookmarkStart w:id="3" w:name="_MON_1541712994"/>
@@ -1591,7 +1720,7 @@
           <v:shape id="_x0000_i1028" type="#_x0000_t75" style="width:450.75pt;height:53.25pt" o:ole="">
             <v:imagedata r:id="rId15" o:title=""/>
           </v:shape>
-          <o:OLEObject Type="Embed" ProgID="Word.OpenDocumentText.12" ShapeID="_x0000_i1028" DrawAspect="Content" ObjectID="_1542391642" r:id="rId16"/>
+          <o:OLEObject Type="Embed" ProgID="Word.OpenDocumentText.12" ShapeID="_x0000_i1028" DrawAspect="Content" ObjectID="_1542464876" r:id="rId16"/>
         </w:object>
       </w:r>
     </w:p>
@@ -1716,6 +1845,20 @@
           <w:rFonts w:ascii="Arial" w:hAnsi="Arial" w:cs="Arial"/>
         </w:rPr>
         <w:t xml:space="preserve"> This started the JavaScript compiler war which saw all major JavaScript implementers drop their interpreters in favour of a JIT compiler in the hope that faster JavaScript lead to a faster browser.</w:t>
+      </w:r>
+    </w:p>
+    <w:p>
+      <w:r>
+        <w:t>V8 implements ECMAScript as specified in ECMA-262, 5th edition, and runs on Windows (XP or newer), Mac OS X (10.5 or newer), and Linux systems that use IA-32, x64, or ARM processors.</w:t>
+      </w:r>
+      <w:r>
+        <w:t xml:space="preserve"> </w:t>
+      </w:r>
+      <w:r>
+        <w:rPr>
+          <w:shd w:val="clear" w:color="auto" w:fill="FFFFFF"/>
+        </w:rPr>
+        <w:t>V8 enables any C++ application to expose its own objects and functions to JavaScript code. It's up to you to decide on the objects and functions you would like to expose to JavaScript. There are many examples of applications that do this, for example: Adobe Flash and the Dashboard Widgets in Apple's Mac OS X and Yahoo! Widgets.</w:t>
       </w:r>
     </w:p>
     <w:p>
@@ -1976,7 +2119,21 @@
         <w:rPr>
           <w:rFonts w:ascii="Arial" w:hAnsi="Arial" w:cs="Arial"/>
         </w:rPr>
-        <w:t>OpenCL is best used for computer vision and image processing where traditional algorithms can be paralysed to great effect. OpenCL also has a Web variant called WebCL which provides much of the same functionality to web based applications.</w:t>
+        <w:t xml:space="preserve">OpenCL is best used for computer vision and image processing where traditional algorithms can be paralysed to great effect. OpenCL also has a Web variant called </w:t>
+      </w:r>
+      <w:proofErr w:type="spellStart"/>
+      <w:r>
+        <w:rPr>
+          <w:rFonts w:ascii="Arial" w:hAnsi="Arial" w:cs="Arial"/>
+        </w:rPr>
+        <w:t>WebCL</w:t>
+      </w:r>
+      <w:proofErr w:type="spellEnd"/>
+      <w:r>
+        <w:rPr>
+          <w:rFonts w:ascii="Arial" w:hAnsi="Arial" w:cs="Arial"/>
+        </w:rPr>
+        <w:t xml:space="preserve"> which provides much of the same functionality to web based applications.</w:t>
       </w:r>
       <w:r>
         <w:rPr>
@@ -2027,7 +2184,21 @@
         <w:rPr>
           <w:rFonts w:ascii="Arial" w:hAnsi="Arial" w:cs="Arial"/>
         </w:rPr>
-        <w:t>The section people learn and experiment the most with are shaders in OpenGL and kernels in</w:t>
+        <w:t xml:space="preserve">The section people learn and experiment the most with are </w:t>
+      </w:r>
+      <w:proofErr w:type="spellStart"/>
+      <w:r>
+        <w:rPr>
+          <w:rFonts w:ascii="Arial" w:hAnsi="Arial" w:cs="Arial"/>
+        </w:rPr>
+        <w:t>shaders</w:t>
+      </w:r>
+      <w:proofErr w:type="spellEnd"/>
+      <w:r>
+        <w:rPr>
+          <w:rFonts w:ascii="Arial" w:hAnsi="Arial" w:cs="Arial"/>
+        </w:rPr>
+        <w:t xml:space="preserve"> in OpenGL and kernels in</w:t>
       </w:r>
       <w:r>
         <w:rPr>
@@ -2045,7 +2216,21 @@
         <w:rPr>
           <w:rFonts w:ascii="Arial" w:hAnsi="Arial" w:cs="Arial"/>
         </w:rPr>
-        <w:t xml:space="preserve"> to take data provided by the program and produce an output either on screen or to an output buffer.  The platform we build will be providing a high level environment to mutate and prepare data sent to these programs, but will let the user write the custom shader and kernel programs which can then be imported into any application. </w:t>
+        <w:t xml:space="preserve"> to take data provided by the program and produce an output either on screen or to an output buffer.  The platform we build will be providing a high level environment to mutate and prepare data sent to these programs, but will let the user write the custom </w:t>
+      </w:r>
+      <w:proofErr w:type="spellStart"/>
+      <w:r>
+        <w:rPr>
+          <w:rFonts w:ascii="Arial" w:hAnsi="Arial" w:cs="Arial"/>
+        </w:rPr>
+        <w:t>shader</w:t>
+      </w:r>
+      <w:proofErr w:type="spellEnd"/>
+      <w:r>
+        <w:rPr>
+          <w:rFonts w:ascii="Arial" w:hAnsi="Arial" w:cs="Arial"/>
+        </w:rPr>
+        <w:t xml:space="preserve"> and kernel programs which can then be imported into any application. </w:t>
       </w:r>
     </w:p>
     <w:p>
@@ -2273,19 +2458,21 @@
         <w:rPr>
           <w:rFonts w:ascii="Arial" w:hAnsi="Arial" w:cs="Arial"/>
         </w:rPr>
-        <w:t xml:space="preserve"> adopted and one I personal enjoy. Research has also been taken in this area to identify the advantages of scrum. Mahalakshmi and</w:t>
-      </w:r>
-      <w:r>
-        <w:rPr>
-          <w:rFonts w:ascii="Arial" w:hAnsi="Arial" w:cs="Arial"/>
-        </w:rPr>
-        <w:t xml:space="preserve"> Sundararajan</w:t>
-      </w:r>
-      <w:r>
-        <w:rPr>
-          <w:rFonts w:ascii="Arial" w:hAnsi="Arial" w:cs="Arial"/>
-        </w:rPr>
-        <w:t xml:space="preserve"> (2013) identified various advantages to using scrum including;</w:t>
+        <w:t xml:space="preserve"> adopted and one I personal enjoy. Research has also been taken in this area to identify the advantages of scrum. </w:t>
+      </w:r>
+      <w:proofErr w:type="spellStart"/>
+      <w:r>
+        <w:rPr>
+          <w:rFonts w:ascii="Arial" w:hAnsi="Arial" w:cs="Arial"/>
+        </w:rPr>
+        <w:t>Mahalakshmi</w:t>
+      </w:r>
+      <w:proofErr w:type="spellEnd"/>
+      <w:r>
+        <w:rPr>
+          <w:rFonts w:ascii="Arial" w:hAnsi="Arial" w:cs="Arial"/>
+        </w:rPr>
+        <w:t xml:space="preserve"> and Sundararajan (2013) identified various advantages to using scrum including;</w:t>
       </w:r>
     </w:p>
     <w:p>
@@ -2548,7 +2735,21 @@
           <w:rStyle w:val="Emphasis"/>
           <w:rFonts w:ascii="Arial" w:hAnsi="Arial" w:cs="Arial"/>
         </w:rPr>
-        <w:t>Figure 7: Gantt chart with all major developments set out.</w:t>
+        <w:t xml:space="preserve">Figure </w:t>
+      </w:r>
+      <w:r>
+        <w:rPr>
+          <w:rStyle w:val="Emphasis"/>
+          <w:rFonts w:ascii="Arial" w:hAnsi="Arial" w:cs="Arial"/>
+        </w:rPr>
+        <w:t>6</w:t>
+      </w:r>
+      <w:r>
+        <w:rPr>
+          <w:rStyle w:val="Emphasis"/>
+          <w:rFonts w:ascii="Arial" w:hAnsi="Arial" w:cs="Arial"/>
+        </w:rPr>
+        <w:t>: Gantt chart with all major developments set out.</w:t>
       </w:r>
     </w:p>
     <w:p>
@@ -2572,6 +2773,18 @@
           <w:rFonts w:ascii="Arial" w:hAnsi="Arial" w:cs="Arial"/>
         </w:rPr>
       </w:pPr>
+      <w:r>
+        <w:rPr>
+          <w:rFonts w:ascii="Arial" w:hAnsi="Arial" w:cs="Arial"/>
+        </w:rPr>
+        <w:t>A great success has been developing the runtime which is currently working.</w:t>
+      </w:r>
+      <w:r>
+        <w:rPr>
+          <w:rFonts w:ascii="Arial" w:hAnsi="Arial" w:cs="Arial"/>
+        </w:rPr>
+        <w:t xml:space="preserve"> In the following section I will be covering the steps needed to build the runtime and make it a standalone application.</w:t>
+      </w:r>
     </w:p>
     <w:p>
       <w:pPr>
@@ -2598,7 +2811,241 @@
         <w:rPr>
           <w:rFonts w:ascii="Arial" w:hAnsi="Arial" w:cs="Arial"/>
         </w:rPr>
-        <w:t>How we embedded V8</w:t>
+        <w:t>The first step was to get V8, Google’s JavaScript JIT compiler downloaded and linked inside our C++ application. That was surprisingly difficult as V8 is not a small source project. As of 05/12/2016 it has 35,979 commits, 1537 branches, 6427 releases and 162 contributors. As it was such a big project it has a lot of custom build tools and technologies that were also needed to build V8 from source. After a large amount of time had been spent we had managed to output V8 as a static library file which could now be linked to in a C++ application. Once there we followed the embedders guide which explain key concepts in V8.</w:t>
+      </w:r>
+    </w:p>
+    <w:p>
+      <w:pPr>
+        <w:rPr>
+          <w:rFonts w:ascii="Arial" w:hAnsi="Arial" w:cs="Arial"/>
+          <w:i/>
+        </w:rPr>
+      </w:pPr>
+      <w:r>
+        <w:rPr>
+          <w:rFonts w:ascii="Arial" w:hAnsi="Arial" w:cs="Arial"/>
+          <w:i/>
+        </w:rPr>
+        <w:t>Isolate</w:t>
+      </w:r>
+    </w:p>
+    <w:p>
+      <w:pPr>
+        <w:rPr>
+          <w:rFonts w:ascii="Arial" w:hAnsi="Arial" w:cs="Arial"/>
+        </w:rPr>
+      </w:pPr>
+      <w:r>
+        <w:rPr>
+          <w:rFonts w:ascii="Arial" w:hAnsi="Arial" w:cs="Arial"/>
+        </w:rPr>
+        <w:t>An isolate in V8 is defined as a VM instance with its own heap. The idea is that an application should be able to spin up multiple VM instances from within a single application. You create an isolate like so using the C++ V8 API.</w:t>
+      </w:r>
+    </w:p>
+    <w:bookmarkStart w:id="4" w:name="_MON_1542453263"/>
+    <w:bookmarkEnd w:id="4"/>
+    <w:p>
+      <w:pPr>
+        <w:pBdr>
+          <w:top w:val="single" w:sz="4" w:space="1" w:color="auto" w:shadow="1"/>
+          <w:left w:val="single" w:sz="4" w:space="4" w:color="auto" w:shadow="1"/>
+          <w:bottom w:val="single" w:sz="4" w:space="1" w:color="auto" w:shadow="1"/>
+          <w:right w:val="single" w:sz="4" w:space="4" w:color="auto" w:shadow="1"/>
+        </w:pBdr>
+        <w:rPr>
+          <w:rFonts w:ascii="Arial" w:hAnsi="Arial" w:cs="Arial"/>
+        </w:rPr>
+      </w:pPr>
+      <w:r>
+        <w:rPr>
+          <w:rFonts w:ascii="Arial" w:hAnsi="Arial" w:cs="Arial"/>
+        </w:rPr>
+        <w:object w:dxaOrig="9360" w:dyaOrig="890">
+          <v:shape id="_x0000_i1029" type="#_x0000_t75" style="width:468pt;height:44.25pt" o:ole="">
+            <v:imagedata r:id="rId19" o:title=""/>
+          </v:shape>
+          <o:OLEObject Type="Embed" ProgID="Word.OpenDocumentText.12" ShapeID="_x0000_i1029" DrawAspect="Content" ObjectID="_1542464877" r:id="rId20"/>
+        </w:object>
+      </w:r>
+    </w:p>
+    <w:p>
+      <w:pPr>
+        <w:rPr>
+          <w:rFonts w:ascii="Arial" w:hAnsi="Arial" w:cs="Arial"/>
+          <w:i/>
+        </w:rPr>
+      </w:pPr>
+      <w:r>
+        <w:rPr>
+          <w:rFonts w:ascii="Arial" w:hAnsi="Arial" w:cs="Arial"/>
+          <w:i/>
+        </w:rPr>
+        <w:t>Handles</w:t>
+      </w:r>
+    </w:p>
+    <w:p>
+      <w:pPr>
+        <w:rPr>
+          <w:rFonts w:ascii="Arial" w:hAnsi="Arial" w:cs="Arial"/>
+        </w:rPr>
+      </w:pPr>
+      <w:r>
+        <w:rPr>
+          <w:rFonts w:ascii="Arial" w:hAnsi="Arial" w:cs="Arial"/>
+        </w:rPr>
+        <w:t>Handles are pointers to objects exposed to JavaScript. All V8 objects are accessed using handles and are needed as JavaScript uses a garbage collection and objects cannot be released until all handles are released.</w:t>
+      </w:r>
+      <w:r>
+        <w:rPr>
+          <w:rFonts w:ascii="Arial" w:hAnsi="Arial" w:cs="Arial"/>
+        </w:rPr>
+        <w:t xml:space="preserve"> Handles can be created like follows.</w:t>
+      </w:r>
+    </w:p>
+    <w:bookmarkStart w:id="5" w:name="_MON_1542453394"/>
+    <w:bookmarkEnd w:id="5"/>
+    <w:p>
+      <w:pPr>
+        <w:pBdr>
+          <w:top w:val="single" w:sz="4" w:space="1" w:color="auto" w:shadow="1"/>
+          <w:left w:val="single" w:sz="4" w:space="4" w:color="auto" w:shadow="1"/>
+          <w:bottom w:val="single" w:sz="4" w:space="1" w:color="auto" w:shadow="1"/>
+          <w:right w:val="single" w:sz="4" w:space="4" w:color="auto" w:shadow="1"/>
+        </w:pBdr>
+        <w:rPr>
+          <w:rFonts w:ascii="Arial" w:hAnsi="Arial" w:cs="Arial"/>
+        </w:rPr>
+      </w:pPr>
+      <w:r>
+        <w:rPr>
+          <w:rFonts w:ascii="Arial" w:hAnsi="Arial" w:cs="Arial"/>
+        </w:rPr>
+        <w:object w:dxaOrig="9026" w:dyaOrig="2175">
+          <v:shape id="_x0000_i1030" type="#_x0000_t75" style="width:451.5pt;height:108.75pt" o:ole="">
+            <v:imagedata r:id="rId21" o:title=""/>
+          </v:shape>
+          <o:OLEObject Type="Embed" ProgID="Word.OpenDocumentText.12" ShapeID="_x0000_i1030" DrawAspect="Content" ObjectID="_1542464878" r:id="rId22"/>
+        </w:object>
+      </w:r>
+    </w:p>
+    <w:p>
+      <w:pPr>
+        <w:rPr>
+          <w:rFonts w:ascii="Arial" w:hAnsi="Arial" w:cs="Arial"/>
+          <w:i/>
+        </w:rPr>
+      </w:pPr>
+      <w:r>
+        <w:rPr>
+          <w:rFonts w:ascii="Arial" w:hAnsi="Arial" w:cs="Arial"/>
+          <w:i/>
+        </w:rPr>
+        <w:t>Scopes</w:t>
+      </w:r>
+    </w:p>
+    <w:p>
+      <w:pPr>
+        <w:rPr>
+          <w:rFonts w:ascii="Arial" w:hAnsi="Arial" w:cs="Arial"/>
+        </w:rPr>
+      </w:pPr>
+      <w:r>
+        <w:rPr>
+          <w:rFonts w:ascii="Arial" w:hAnsi="Arial" w:cs="Arial"/>
+        </w:rPr>
+        <w:t>Scopes are containers for a sequence of handles. They make handle resource easy and deal with handle deletion in one shot rather than you having to delete the handle yourself individually.</w:t>
+      </w:r>
+    </w:p>
+    <w:bookmarkStart w:id="6" w:name="_MON_1542453485"/>
+    <w:bookmarkEnd w:id="6"/>
+    <w:p>
+      <w:pPr>
+        <w:pBdr>
+          <w:top w:val="single" w:sz="4" w:space="1" w:color="auto" w:shadow="1"/>
+          <w:left w:val="single" w:sz="4" w:space="4" w:color="auto" w:shadow="1"/>
+          <w:bottom w:val="single" w:sz="4" w:space="1" w:color="auto" w:shadow="1"/>
+          <w:right w:val="single" w:sz="4" w:space="4" w:color="auto" w:shadow="1"/>
+        </w:pBdr>
+        <w:rPr>
+          <w:rFonts w:ascii="Arial" w:hAnsi="Arial" w:cs="Arial"/>
+        </w:rPr>
+      </w:pPr>
+      <w:r>
+        <w:rPr>
+          <w:rFonts w:ascii="Arial" w:hAnsi="Arial" w:cs="Arial"/>
+        </w:rPr>
+        <w:object w:dxaOrig="9360" w:dyaOrig="1112">
+          <v:shape id="_x0000_i1031" type="#_x0000_t75" style="width:468pt;height:55.5pt" o:ole="">
+            <v:imagedata r:id="rId23" o:title=""/>
+          </v:shape>
+          <o:OLEObject Type="Embed" ProgID="Word.OpenDocumentText.12" ShapeID="_x0000_i1031" DrawAspect="Content" ObjectID="_1542464879" r:id="rId24"/>
+        </w:object>
+      </w:r>
+    </w:p>
+    <w:p>
+      <w:pPr>
+        <w:rPr>
+          <w:rFonts w:ascii="Arial" w:hAnsi="Arial" w:cs="Arial"/>
+          <w:i/>
+        </w:rPr>
+      </w:pPr>
+      <w:r>
+        <w:rPr>
+          <w:rFonts w:ascii="Arial" w:hAnsi="Arial" w:cs="Arial"/>
+          <w:i/>
+        </w:rPr>
+        <w:t>Context</w:t>
+      </w:r>
+    </w:p>
+    <w:p>
+      <w:pPr>
+        <w:rPr>
+          <w:rFonts w:ascii="Arial" w:hAnsi="Arial" w:cs="Arial"/>
+        </w:rPr>
+      </w:pPr>
+      <w:r>
+        <w:rPr>
+          <w:rFonts w:ascii="Arial" w:hAnsi="Arial" w:cs="Arial"/>
+        </w:rPr>
+        <w:t>A context is an execution environment that allows separate, unrelated, JavaScript code to run in a single instance of V8. Whenever you start up V8 execution environment you have must specify the context in which it runs. The reason contexts are used is so that you can have multiple</w:t>
+      </w:r>
+      <w:r>
+        <w:rPr>
+          <w:rFonts w:ascii="Arial" w:hAnsi="Arial" w:cs="Arial"/>
+        </w:rPr>
+        <w:t xml:space="preserve"> JavaScript apps running at the same time, this is used to great effect in Chrome tabs where each tab is its own JavaScript context.</w:t>
+      </w:r>
+      <w:r>
+        <w:rPr>
+          <w:rFonts w:ascii="Arial" w:hAnsi="Arial" w:cs="Arial"/>
+        </w:rPr>
+        <w:t xml:space="preserve"> </w:t>
+      </w:r>
+    </w:p>
+    <w:bookmarkStart w:id="7" w:name="_MON_1542453816"/>
+    <w:bookmarkEnd w:id="7"/>
+    <w:p>
+      <w:pPr>
+        <w:pBdr>
+          <w:top w:val="single" w:sz="4" w:space="1" w:color="auto" w:shadow="1"/>
+          <w:left w:val="single" w:sz="4" w:space="4" w:color="auto" w:shadow="1"/>
+          <w:bottom w:val="single" w:sz="4" w:space="1" w:color="auto" w:shadow="1"/>
+          <w:right w:val="single" w:sz="4" w:space="4" w:color="auto" w:shadow="1"/>
+        </w:pBdr>
+        <w:rPr>
+          <w:rFonts w:ascii="Arial" w:hAnsi="Arial" w:cs="Arial"/>
+        </w:rPr>
+      </w:pPr>
+      <w:r>
+        <w:rPr>
+          <w:rFonts w:ascii="Arial" w:hAnsi="Arial" w:cs="Arial"/>
+        </w:rPr>
+        <w:object w:dxaOrig="9026" w:dyaOrig="1958">
+          <v:shape id="_x0000_i1032" type="#_x0000_t75" style="width:451.5pt;height:98.25pt" o:ole="">
+            <v:imagedata r:id="rId25" o:title=""/>
+          </v:shape>
+          <o:OLEObject Type="Embed" ProgID="Word.OpenDocumentText.12" ShapeID="_x0000_i1032" DrawAspect="Content" ObjectID="_1542464880" r:id="rId26"/>
+        </w:object>
       </w:r>
     </w:p>
     <w:p>
@@ -2626,7 +3073,273 @@
         <w:rPr>
           <w:rFonts w:ascii="Arial" w:hAnsi="Arial" w:cs="Arial"/>
         </w:rPr>
-        <w:t>Explain the common js module implementation</w:t>
+        <w:t xml:space="preserve">Once V8 was successfully embedded and </w:t>
+      </w:r>
+      <w:r>
+        <w:rPr>
+          <w:rFonts w:ascii="Arial" w:hAnsi="Arial" w:cs="Arial"/>
+        </w:rPr>
+        <w:t>source code written in a file was parsed and executed I looked at implementing a module system that would allow users to write module code when using the runtime.</w:t>
+      </w:r>
+      <w:r>
+        <w:rPr>
+          <w:rFonts w:ascii="Arial" w:hAnsi="Arial" w:cs="Arial"/>
+        </w:rPr>
+        <w:t xml:space="preserve"> I solved t</w:t>
+      </w:r>
+      <w:r>
+        <w:rPr>
+          <w:rFonts w:ascii="Arial" w:hAnsi="Arial" w:cs="Arial"/>
+        </w:rPr>
+        <w:t xml:space="preserve">his by implementing the </w:t>
+      </w:r>
+      <w:proofErr w:type="spellStart"/>
+      <w:r>
+        <w:rPr>
+          <w:rFonts w:ascii="Arial" w:hAnsi="Arial" w:cs="Arial"/>
+        </w:rPr>
+        <w:t>CommonJS</w:t>
+      </w:r>
+      <w:proofErr w:type="spellEnd"/>
+      <w:r>
+        <w:rPr>
+          <w:rFonts w:ascii="Arial" w:hAnsi="Arial" w:cs="Arial"/>
+        </w:rPr>
+        <w:t xml:space="preserve"> standard which is used in the Node runtime as well. The </w:t>
+      </w:r>
+      <w:proofErr w:type="spellStart"/>
+      <w:r>
+        <w:rPr>
+          <w:rFonts w:ascii="Arial" w:hAnsi="Arial" w:cs="Arial"/>
+        </w:rPr>
+        <w:t>CommonJS</w:t>
+      </w:r>
+      <w:proofErr w:type="spellEnd"/>
+      <w:r>
+        <w:rPr>
+          <w:rFonts w:ascii="Arial" w:hAnsi="Arial" w:cs="Arial"/>
+        </w:rPr>
+        <w:t xml:space="preserve"> </w:t>
+      </w:r>
+      <w:r>
+        <w:rPr>
+          <w:rFonts w:ascii="Arial" w:hAnsi="Arial" w:cs="Arial"/>
+        </w:rPr>
+        <w:t>s</w:t>
+      </w:r>
+      <w:r>
+        <w:rPr>
+          <w:rFonts w:ascii="Arial" w:hAnsi="Arial" w:cs="Arial"/>
+        </w:rPr>
+        <w:t>tandard</w:t>
+      </w:r>
+      <w:r>
+        <w:rPr>
+          <w:rFonts w:ascii="Arial" w:hAnsi="Arial" w:cs="Arial"/>
+        </w:rPr>
+        <w:t xml:space="preserve"> (</w:t>
+      </w:r>
+      <w:proofErr w:type="spellStart"/>
+      <w:r>
+        <w:rPr>
+          <w:rFonts w:ascii="Arial" w:hAnsi="Arial" w:cs="Arial"/>
+        </w:rPr>
+        <w:t>Commonjsorg</w:t>
+      </w:r>
+      <w:proofErr w:type="spellEnd"/>
+      <w:r>
+        <w:rPr>
+          <w:rFonts w:ascii="Arial" w:hAnsi="Arial" w:cs="Arial"/>
+        </w:rPr>
+        <w:t>, 2016)</w:t>
+      </w:r>
+      <w:r>
+        <w:rPr>
+          <w:rFonts w:ascii="Arial" w:hAnsi="Arial" w:cs="Arial"/>
+        </w:rPr>
+        <w:t xml:space="preserve"> specifies a contract </w:t>
+      </w:r>
+      <w:r>
+        <w:rPr>
+          <w:rFonts w:ascii="Arial" w:hAnsi="Arial" w:cs="Arial"/>
+        </w:rPr>
+        <w:t>for modules and how they should be handled.</w:t>
+      </w:r>
+    </w:p>
+    <w:p>
+      <w:pPr>
+        <w:rPr>
+          <w:rFonts w:ascii="Arial" w:hAnsi="Arial" w:cs="Arial"/>
+          <w:i/>
+        </w:rPr>
+      </w:pPr>
+      <w:r>
+        <w:rPr>
+          <w:rFonts w:ascii="Arial" w:hAnsi="Arial" w:cs="Arial"/>
+          <w:i/>
+        </w:rPr>
+        <w:t>Require</w:t>
+      </w:r>
+    </w:p>
+    <w:p>
+      <w:pPr>
+        <w:rPr>
+          <w:rFonts w:ascii="Arial" w:hAnsi="Arial" w:cs="Arial"/>
+        </w:rPr>
+      </w:pPr>
+      <w:r>
+        <w:rPr>
+          <w:rFonts w:ascii="Arial" w:hAnsi="Arial" w:cs="Arial"/>
+        </w:rPr>
+        <w:t>In the runtime there should be a function called</w:t>
+      </w:r>
+      <w:r>
+        <w:rPr>
+          <w:rFonts w:ascii="Arial" w:hAnsi="Arial" w:cs="Arial"/>
+        </w:rPr>
+        <w:t xml:space="preserve"> require </w:t>
+      </w:r>
+      <w:r>
+        <w:rPr>
+          <w:rFonts w:ascii="Arial" w:hAnsi="Arial" w:cs="Arial"/>
+        </w:rPr>
+        <w:t>which accepts a module identifier.</w:t>
+      </w:r>
+      <w:r>
+        <w:rPr>
+          <w:rFonts w:ascii="Arial" w:hAnsi="Arial" w:cs="Arial"/>
+        </w:rPr>
+        <w:t xml:space="preserve"> The require function itself returns the exported contents of the foreign module. If, however for any reason the given module identifier does not lead to a valid module an error must be thrown.</w:t>
+      </w:r>
+    </w:p>
+    <w:p>
+      <w:pPr>
+        <w:rPr>
+          <w:rFonts w:ascii="Arial" w:hAnsi="Arial" w:cs="Arial"/>
+          <w:i/>
+        </w:rPr>
+      </w:pPr>
+      <w:r>
+        <w:rPr>
+          <w:rFonts w:ascii="Arial" w:hAnsi="Arial" w:cs="Arial"/>
+          <w:i/>
+        </w:rPr>
+        <w:t>Module Context</w:t>
+      </w:r>
+    </w:p>
+    <w:p>
+      <w:pPr>
+        <w:rPr>
+          <w:rFonts w:ascii="Arial" w:hAnsi="Arial" w:cs="Arial"/>
+        </w:rPr>
+      </w:pPr>
+      <w:r>
+        <w:rPr>
+          <w:rFonts w:ascii="Arial" w:hAnsi="Arial" w:cs="Arial"/>
+        </w:rPr>
+        <w:t>In a module which is normally a standalone JavaScript file there must be a variable called require which follows the above definition</w:t>
+      </w:r>
+      <w:r>
+        <w:rPr>
+          <w:rFonts w:ascii="Arial" w:hAnsi="Arial" w:cs="Arial"/>
+        </w:rPr>
+        <w:t>.</w:t>
+      </w:r>
+      <w:r>
+        <w:rPr>
+          <w:rFonts w:ascii="Arial" w:hAnsi="Arial" w:cs="Arial"/>
+        </w:rPr>
+        <w:t xml:space="preserve"> There must also be another variable called exports which is an object that the module may add its API to as its executes. </w:t>
+      </w:r>
+      <w:r>
+        <w:rPr>
+          <w:rFonts w:ascii="Arial" w:hAnsi="Arial" w:cs="Arial"/>
+        </w:rPr>
+        <w:t>Finally,</w:t>
+      </w:r>
+      <w:r>
+        <w:rPr>
+          <w:rFonts w:ascii="Arial" w:hAnsi="Arial" w:cs="Arial"/>
+        </w:rPr>
+        <w:t xml:space="preserve"> there must be a free variable module that is an object. This module object must have an id property which states the modules id, and must </w:t>
+      </w:r>
+    </w:p>
+    <w:p>
+      <w:pPr>
+        <w:rPr>
+          <w:rFonts w:ascii="Arial" w:hAnsi="Arial" w:cs="Arial"/>
+          <w:i/>
+        </w:rPr>
+      </w:pPr>
+      <w:r>
+        <w:rPr>
+          <w:rFonts w:ascii="Arial" w:hAnsi="Arial" w:cs="Arial"/>
+          <w:i/>
+        </w:rPr>
+        <w:t>Module Identifiers</w:t>
+      </w:r>
+    </w:p>
+    <w:p>
+      <w:pPr>
+        <w:rPr>
+          <w:rFonts w:ascii="Arial" w:hAnsi="Arial" w:cs="Arial"/>
+        </w:rPr>
+      </w:pPr>
+      <w:r>
+        <w:rPr>
+          <w:rFonts w:ascii="Arial" w:hAnsi="Arial" w:cs="Arial"/>
+        </w:rPr>
+        <w:t xml:space="preserve">A module identifier is a String delimited by forward slashes. Module </w:t>
+      </w:r>
+      <w:r>
+        <w:rPr>
+          <w:rFonts w:ascii="Arial" w:hAnsi="Arial" w:cs="Arial"/>
+        </w:rPr>
+        <w:t>identifiers</w:t>
+      </w:r>
+      <w:r>
+        <w:rPr>
+          <w:rFonts w:ascii="Arial" w:hAnsi="Arial" w:cs="Arial"/>
+        </w:rPr>
+        <w:t xml:space="preserve"> may not </w:t>
+      </w:r>
+      <w:r>
+        <w:rPr>
+          <w:rFonts w:ascii="Arial" w:hAnsi="Arial" w:cs="Arial"/>
+        </w:rPr>
+        <w:t>have</w:t>
+      </w:r>
+      <w:r>
+        <w:rPr>
+          <w:rFonts w:ascii="Arial" w:hAnsi="Arial" w:cs="Arial"/>
+        </w:rPr>
+        <w:t xml:space="preserve"> filename extensions like .</w:t>
+      </w:r>
+      <w:proofErr w:type="spellStart"/>
+      <w:r>
+        <w:rPr>
+          <w:rFonts w:ascii="Arial" w:hAnsi="Arial" w:cs="Arial"/>
+        </w:rPr>
+        <w:t>js</w:t>
+      </w:r>
+      <w:proofErr w:type="spellEnd"/>
+      <w:r>
+        <w:rPr>
+          <w:rFonts w:ascii="Arial" w:hAnsi="Arial" w:cs="Arial"/>
+        </w:rPr>
+        <w:t xml:space="preserve">. The module identifier is relative if the first time is “.” or “..”. </w:t>
+      </w:r>
+      <w:r>
+        <w:rPr>
+          <w:rFonts w:ascii="Arial" w:hAnsi="Arial" w:cs="Arial"/>
+        </w:rPr>
+        <w:t>Finally,</w:t>
+      </w:r>
+      <w:r>
+        <w:rPr>
+          <w:rFonts w:ascii="Arial" w:hAnsi="Arial" w:cs="Arial"/>
+        </w:rPr>
+        <w:t xml:space="preserve"> relative identifiers are resolved relative to the identifier of the module in which the require is written and called.</w:t>
       </w:r>
     </w:p>
     <w:p>
@@ -2654,7 +3367,595 @@
         <w:rPr>
           <w:rFonts w:ascii="Arial" w:hAnsi="Arial" w:cs="Arial"/>
         </w:rPr>
-        <w:t>Explain the list of built in libs available</w:t>
+        <w:t>Once w</w:t>
+      </w:r>
+      <w:r>
+        <w:rPr>
+          <w:rFonts w:ascii="Arial" w:hAnsi="Arial" w:cs="Arial"/>
+        </w:rPr>
+        <w:t xml:space="preserve">e had V8 embedded and a </w:t>
+      </w:r>
+      <w:proofErr w:type="spellStart"/>
+      <w:r>
+        <w:rPr>
+          <w:rFonts w:ascii="Arial" w:hAnsi="Arial" w:cs="Arial"/>
+        </w:rPr>
+        <w:t>CommonJS</w:t>
+      </w:r>
+      <w:proofErr w:type="spellEnd"/>
+      <w:r>
+        <w:rPr>
+          <w:rFonts w:ascii="Arial" w:hAnsi="Arial" w:cs="Arial"/>
+        </w:rPr>
+        <w:t xml:space="preserve"> module system implemented we wrote some basic libraries or common libraries for common tasks.</w:t>
+      </w:r>
+    </w:p>
+    <w:p>
+      <w:pPr>
+        <w:rPr>
+          <w:rFonts w:ascii="Arial" w:hAnsi="Arial" w:cs="Arial"/>
+          <w:i/>
+        </w:rPr>
+      </w:pPr>
+      <w:r>
+        <w:rPr>
+          <w:rFonts w:ascii="Arial" w:hAnsi="Arial" w:cs="Arial"/>
+          <w:i/>
+        </w:rPr>
+        <w:t>Console module</w:t>
+      </w:r>
+    </w:p>
+    <w:p>
+      <w:pPr>
+        <w:rPr>
+          <w:rFonts w:ascii="Arial" w:hAnsi="Arial" w:cs="Arial"/>
+        </w:rPr>
+      </w:pPr>
+      <w:r>
+        <w:rPr>
+          <w:rFonts w:ascii="Arial" w:hAnsi="Arial" w:cs="Arial"/>
+        </w:rPr>
+        <w:t>We provided a console module allowing to write information to a console and read input from it as well.</w:t>
+      </w:r>
+      <w:r>
+        <w:rPr>
+          <w:rFonts w:ascii="Arial" w:hAnsi="Arial" w:cs="Arial"/>
+        </w:rPr>
+        <w:t xml:space="preserve"> This is based on the Console object found in most browsers for familiarity </w:t>
+      </w:r>
+      <w:r>
+        <w:rPr>
+          <w:rFonts w:ascii="Arial" w:hAnsi="Arial" w:cs="Arial"/>
+          <w:color w:val="333333"/>
+          <w:shd w:val="clear" w:color="auto" w:fill="FFFFFF"/>
+        </w:rPr>
+        <w:t>(</w:t>
+      </w:r>
+      <w:proofErr w:type="spellStart"/>
+      <w:r>
+        <w:rPr>
+          <w:rFonts w:ascii="Arial" w:hAnsi="Arial" w:cs="Arial"/>
+          <w:color w:val="333333"/>
+          <w:shd w:val="clear" w:color="auto" w:fill="FFFFFF"/>
+        </w:rPr>
+        <w:t>Mozillaorg</w:t>
+      </w:r>
+      <w:proofErr w:type="spellEnd"/>
+      <w:r>
+        <w:rPr>
+          <w:rFonts w:ascii="Arial" w:hAnsi="Arial" w:cs="Arial"/>
+          <w:color w:val="333333"/>
+          <w:shd w:val="clear" w:color="auto" w:fill="FFFFFF"/>
+        </w:rPr>
+        <w:t>, 2016)</w:t>
+      </w:r>
+      <w:r>
+        <w:rPr>
+          <w:rFonts w:ascii="Arial" w:hAnsi="Arial" w:cs="Arial"/>
+        </w:rPr>
+        <w:t>.</w:t>
+      </w:r>
+      <w:r>
+        <w:rPr>
+          <w:rFonts w:ascii="Arial" w:hAnsi="Arial" w:cs="Arial"/>
+        </w:rPr>
+        <w:t xml:space="preserve"> Below is an example we wrote to test the module.</w:t>
+      </w:r>
+      <w:r>
+        <w:rPr>
+          <w:rFonts w:ascii="Arial" w:hAnsi="Arial" w:cs="Arial"/>
+        </w:rPr>
+        <w:t xml:space="preserve"> </w:t>
+      </w:r>
+    </w:p>
+    <w:bookmarkStart w:id="8" w:name="_MON_1542460860"/>
+    <w:bookmarkEnd w:id="8"/>
+    <w:p>
+      <w:pPr>
+        <w:pBdr>
+          <w:top w:val="single" w:sz="4" w:space="1" w:color="auto" w:shadow="1"/>
+          <w:left w:val="single" w:sz="4" w:space="4" w:color="auto" w:shadow="1"/>
+          <w:bottom w:val="single" w:sz="4" w:space="1" w:color="auto" w:shadow="1"/>
+          <w:right w:val="single" w:sz="4" w:space="4" w:color="auto" w:shadow="1"/>
+        </w:pBdr>
+        <w:rPr>
+          <w:rFonts w:ascii="Arial" w:hAnsi="Arial" w:cs="Arial"/>
+        </w:rPr>
+      </w:pPr>
+      <w:r>
+        <w:rPr>
+          <w:rFonts w:ascii="Arial" w:hAnsi="Arial" w:cs="Arial"/>
+        </w:rPr>
+        <w:object w:dxaOrig="9360" w:dyaOrig="3119">
+          <v:shape id="_x0000_i1039" type="#_x0000_t75" style="width:468pt;height:156pt" o:ole="">
+            <v:imagedata r:id="rId27" o:title=""/>
+          </v:shape>
+          <o:OLEObject Type="Embed" ProgID="Word.OpenDocumentText.12" ShapeID="_x0000_i1039" DrawAspect="Content" ObjectID="_1542464881" r:id="rId28"/>
+        </w:object>
+      </w:r>
+    </w:p>
+    <w:p>
+      <w:pPr>
+        <w:rPr>
+          <w:rFonts w:ascii="Arial" w:hAnsi="Arial" w:cs="Arial"/>
+          <w:i/>
+        </w:rPr>
+      </w:pPr>
+    </w:p>
+    <w:p>
+      <w:pPr>
+        <w:rPr>
+          <w:rFonts w:ascii="Arial" w:hAnsi="Arial" w:cs="Arial"/>
+          <w:i/>
+        </w:rPr>
+      </w:pPr>
+      <w:proofErr w:type="spellStart"/>
+      <w:r>
+        <w:rPr>
+          <w:rFonts w:ascii="Arial" w:hAnsi="Arial" w:cs="Arial"/>
+          <w:i/>
+        </w:rPr>
+        <w:lastRenderedPageBreak/>
+        <w:t>Datetime</w:t>
+      </w:r>
+      <w:proofErr w:type="spellEnd"/>
+      <w:r>
+        <w:rPr>
+          <w:rFonts w:ascii="Arial" w:hAnsi="Arial" w:cs="Arial"/>
+          <w:i/>
+        </w:rPr>
+        <w:t xml:space="preserve"> module</w:t>
+      </w:r>
+    </w:p>
+    <w:p>
+      <w:pPr>
+        <w:rPr>
+          <w:rFonts w:ascii="Arial" w:hAnsi="Arial" w:cs="Arial"/>
+        </w:rPr>
+      </w:pPr>
+      <w:r>
+        <w:rPr>
+          <w:rFonts w:ascii="Arial" w:hAnsi="Arial" w:cs="Arial"/>
+        </w:rPr>
+        <w:t xml:space="preserve">We provided a date time module for </w:t>
+      </w:r>
+      <w:r>
+        <w:rPr>
+          <w:rFonts w:ascii="Arial" w:hAnsi="Arial" w:cs="Arial"/>
+        </w:rPr>
+        <w:t xml:space="preserve">managing time. The methods are based </w:t>
+      </w:r>
+      <w:r>
+        <w:rPr>
+          <w:rFonts w:ascii="Arial" w:hAnsi="Arial" w:cs="Arial"/>
+        </w:rPr>
+        <w:t>on the time browser specification so its familiar to web developers (</w:t>
+      </w:r>
+      <w:r>
+        <w:rPr>
+          <w:rFonts w:ascii="Arial" w:hAnsi="Arial" w:cs="Arial"/>
+          <w:color w:val="333333"/>
+          <w:shd w:val="clear" w:color="auto" w:fill="FFFFFF"/>
+        </w:rPr>
+        <w:t>W3org, 2016)</w:t>
+      </w:r>
+      <w:r>
+        <w:rPr>
+          <w:rFonts w:ascii="Arial" w:hAnsi="Arial" w:cs="Arial"/>
+          <w:color w:val="333333"/>
+          <w:shd w:val="clear" w:color="auto" w:fill="FFFFFF"/>
+        </w:rPr>
+        <w:t xml:space="preserve">. We also added an additional </w:t>
+      </w:r>
+      <w:r>
+        <w:rPr>
+          <w:rFonts w:ascii="Arial" w:hAnsi="Arial" w:cs="Arial"/>
+          <w:color w:val="333333"/>
+          <w:shd w:val="clear" w:color="auto" w:fill="FFFFFF"/>
+        </w:rPr>
+        <w:t>pause method which mirrors the W</w:t>
+      </w:r>
+      <w:r>
+        <w:rPr>
+          <w:rFonts w:ascii="Arial" w:hAnsi="Arial" w:cs="Arial"/>
+          <w:color w:val="333333"/>
+          <w:shd w:val="clear" w:color="auto" w:fill="FFFFFF"/>
+        </w:rPr>
+        <w:t>indow</w:t>
+      </w:r>
+      <w:r>
+        <w:rPr>
+          <w:rFonts w:ascii="Arial" w:hAnsi="Arial" w:cs="Arial"/>
+          <w:color w:val="333333"/>
+          <w:shd w:val="clear" w:color="auto" w:fill="FFFFFF"/>
+        </w:rPr>
+        <w:t>s</w:t>
+      </w:r>
+      <w:r>
+        <w:rPr>
+          <w:rFonts w:ascii="Arial" w:hAnsi="Arial" w:cs="Arial"/>
+          <w:color w:val="333333"/>
+          <w:shd w:val="clear" w:color="auto" w:fill="FFFFFF"/>
+        </w:rPr>
+        <w:t xml:space="preserve"> Sleep function.</w:t>
+      </w:r>
+    </w:p>
+    <w:bookmarkStart w:id="9" w:name="_MON_1542460912"/>
+    <w:bookmarkEnd w:id="9"/>
+    <w:p>
+      <w:pPr>
+        <w:pBdr>
+          <w:top w:val="single" w:sz="4" w:space="1" w:color="auto" w:shadow="1"/>
+          <w:left w:val="single" w:sz="4" w:space="4" w:color="auto" w:shadow="1"/>
+          <w:bottom w:val="single" w:sz="4" w:space="1" w:color="auto" w:shadow="1"/>
+          <w:right w:val="single" w:sz="4" w:space="4" w:color="auto" w:shadow="1"/>
+        </w:pBdr>
+        <w:rPr>
+          <w:rFonts w:ascii="Arial" w:hAnsi="Arial" w:cs="Arial"/>
+        </w:rPr>
+      </w:pPr>
+      <w:r>
+        <w:rPr>
+          <w:rFonts w:ascii="Arial" w:hAnsi="Arial" w:cs="Arial"/>
+        </w:rPr>
+        <w:object w:dxaOrig="9026" w:dyaOrig="4179">
+          <v:shape id="_x0000_i1046" type="#_x0000_t75" style="width:451.5pt;height:209.25pt" o:ole="">
+            <v:imagedata r:id="rId29" o:title=""/>
+          </v:shape>
+          <o:OLEObject Type="Embed" ProgID="Word.OpenDocumentText.12" ShapeID="_x0000_i1046" DrawAspect="Content" ObjectID="_1542464882" r:id="rId30"/>
+        </w:object>
+      </w:r>
+    </w:p>
+    <w:p>
+      <w:pPr>
+        <w:rPr>
+          <w:rFonts w:ascii="Arial" w:hAnsi="Arial" w:cs="Arial"/>
+          <w:i/>
+        </w:rPr>
+      </w:pPr>
+      <w:r>
+        <w:rPr>
+          <w:rFonts w:ascii="Arial" w:hAnsi="Arial" w:cs="Arial"/>
+          <w:i/>
+        </w:rPr>
+        <w:t>System module</w:t>
+      </w:r>
+    </w:p>
+    <w:p>
+      <w:pPr>
+        <w:rPr>
+          <w:rFonts w:ascii="Arial" w:hAnsi="Arial" w:cs="Arial"/>
+        </w:rPr>
+      </w:pPr>
+      <w:r>
+        <w:rPr>
+          <w:rFonts w:ascii="Arial" w:hAnsi="Arial" w:cs="Arial"/>
+        </w:rPr>
+        <w:t xml:space="preserve">To provide information on the system we provided a systems module which allows the user to check system conditions. While we don’t envisage this being part of an application we feel that a platform should provide useful information and this does that providing access to OS information, battery </w:t>
+      </w:r>
+      <w:r>
+        <w:rPr>
+          <w:rFonts w:ascii="Arial" w:hAnsi="Arial" w:cs="Arial"/>
+        </w:rPr>
+        <w:t>details, instruction sets and hardware information.</w:t>
+      </w:r>
+    </w:p>
+    <w:bookmarkStart w:id="10" w:name="_MON_1542461002"/>
+    <w:bookmarkEnd w:id="10"/>
+    <w:p>
+      <w:pPr>
+        <w:pBdr>
+          <w:top w:val="single" w:sz="4" w:space="1" w:color="auto" w:shadow="1"/>
+          <w:left w:val="single" w:sz="4" w:space="4" w:color="auto" w:shadow="1"/>
+          <w:bottom w:val="single" w:sz="4" w:space="1" w:color="auto" w:shadow="1"/>
+          <w:right w:val="single" w:sz="4" w:space="4" w:color="auto" w:shadow="1"/>
+        </w:pBdr>
+        <w:rPr>
+          <w:rFonts w:ascii="Arial" w:hAnsi="Arial" w:cs="Arial"/>
+        </w:rPr>
+      </w:pPr>
+      <w:r>
+        <w:rPr>
+          <w:rFonts w:ascii="Arial" w:hAnsi="Arial" w:cs="Arial"/>
+        </w:rPr>
+        <w:object w:dxaOrig="9026" w:dyaOrig="2398">
+          <v:shape id="_x0000_i1063" type="#_x0000_t75" style="width:451.5pt;height:120pt" o:ole="">
+            <v:imagedata r:id="rId31" o:title=""/>
+          </v:shape>
+          <o:OLEObject Type="Embed" ProgID="Word.OpenDocumentText.12" ShapeID="_x0000_i1063" DrawAspect="Content" ObjectID="_1542464883" r:id="rId32"/>
+        </w:object>
+      </w:r>
+    </w:p>
+    <w:p>
+      <w:pPr>
+        <w:rPr>
+          <w:rFonts w:ascii="Arial" w:hAnsi="Arial" w:cs="Arial"/>
+          <w:i/>
+        </w:rPr>
+      </w:pPr>
+      <w:r>
+        <w:rPr>
+          <w:rFonts w:ascii="Arial" w:hAnsi="Arial" w:cs="Arial"/>
+          <w:i/>
+        </w:rPr>
+        <w:t>Http module</w:t>
+      </w:r>
+    </w:p>
+    <w:p>
+      <w:pPr>
+        <w:rPr>
+          <w:rFonts w:ascii="Arial" w:hAnsi="Arial" w:cs="Arial"/>
+        </w:rPr>
+      </w:pPr>
+      <w:r>
+        <w:rPr>
+          <w:rFonts w:ascii="Arial" w:hAnsi="Arial" w:cs="Arial"/>
+        </w:rPr>
+        <w:t>JavaScript and JSON are prolific when it comes to services and data online. So to provide access to content online, for instance JSON files we added a http module that allows the user to get content online which can then be streamed directly into an application.</w:t>
+      </w:r>
+    </w:p>
+    <w:bookmarkStart w:id="11" w:name="_MON_1542461157"/>
+    <w:bookmarkEnd w:id="11"/>
+    <w:p>
+      <w:pPr>
+        <w:pBdr>
+          <w:top w:val="single" w:sz="4" w:space="1" w:color="auto" w:shadow="1"/>
+          <w:left w:val="single" w:sz="4" w:space="4" w:color="auto" w:shadow="1"/>
+          <w:bottom w:val="single" w:sz="4" w:space="1" w:color="auto" w:shadow="1"/>
+          <w:right w:val="single" w:sz="4" w:space="4" w:color="auto" w:shadow="1"/>
+        </w:pBdr>
+        <w:rPr>
+          <w:rFonts w:ascii="Arial" w:hAnsi="Arial" w:cs="Arial"/>
+        </w:rPr>
+      </w:pPr>
+      <w:r>
+        <w:rPr>
+          <w:rFonts w:ascii="Arial" w:hAnsi="Arial" w:cs="Arial"/>
+        </w:rPr>
+        <w:object w:dxaOrig="9026" w:dyaOrig="2625">
+          <v:shape id="_x0000_i1052" type="#_x0000_t75" style="width:451.5pt;height:131.25pt" o:ole="">
+            <v:imagedata r:id="rId33" o:title=""/>
+          </v:shape>
+          <o:OLEObject Type="Embed" ProgID="Word.OpenDocumentText.12" ShapeID="_x0000_i1052" DrawAspect="Content" ObjectID="_1542464884" r:id="rId34"/>
+        </w:object>
+      </w:r>
+    </w:p>
+    <w:p>
+      <w:pPr>
+        <w:rPr>
+          <w:rFonts w:ascii="Arial" w:hAnsi="Arial" w:cs="Arial"/>
+          <w:i/>
+        </w:rPr>
+      </w:pPr>
+      <w:r>
+        <w:rPr>
+          <w:rFonts w:ascii="Arial" w:hAnsi="Arial" w:cs="Arial"/>
+          <w:i/>
+        </w:rPr>
+        <w:lastRenderedPageBreak/>
+        <w:t>Fs module</w:t>
+      </w:r>
+    </w:p>
+    <w:p>
+      <w:pPr>
+        <w:rPr>
+          <w:rFonts w:ascii="Arial" w:hAnsi="Arial" w:cs="Arial"/>
+        </w:rPr>
+      </w:pPr>
+      <w:r>
+        <w:rPr>
+          <w:rFonts w:ascii="Arial" w:hAnsi="Arial" w:cs="Arial"/>
+        </w:rPr>
+        <w:t>Of course a big feature of OpenCL and OpenGL is reading data of disk so we added a file systems module which provides the ability to read text files</w:t>
+      </w:r>
+      <w:r>
+        <w:rPr>
+          <w:rFonts w:ascii="Arial" w:hAnsi="Arial" w:cs="Arial"/>
+        </w:rPr>
+        <w:t>, JSON files</w:t>
+      </w:r>
+      <w:r>
+        <w:rPr>
+          <w:rFonts w:ascii="Arial" w:hAnsi="Arial" w:cs="Arial"/>
+        </w:rPr>
+        <w:t xml:space="preserve"> and images.</w:t>
+      </w:r>
+      <w:r>
+        <w:rPr>
+          <w:rFonts w:ascii="Arial" w:hAnsi="Arial" w:cs="Arial"/>
+        </w:rPr>
+        <w:t xml:space="preserve"> Once read these object can be passed directly to OpenCL and OpenGL for processing.</w:t>
+      </w:r>
+    </w:p>
+    <w:bookmarkStart w:id="12" w:name="_MON_1542461192"/>
+    <w:bookmarkEnd w:id="12"/>
+    <w:p>
+      <w:pPr>
+        <w:pBdr>
+          <w:top w:val="single" w:sz="4" w:space="1" w:color="auto" w:shadow="1"/>
+          <w:left w:val="single" w:sz="4" w:space="4" w:color="auto" w:shadow="1"/>
+          <w:bottom w:val="single" w:sz="4" w:space="1" w:color="auto" w:shadow="1"/>
+          <w:right w:val="single" w:sz="4" w:space="4" w:color="auto" w:shadow="1"/>
+        </w:pBdr>
+        <w:rPr>
+          <w:rFonts w:ascii="Arial" w:hAnsi="Arial" w:cs="Arial"/>
+        </w:rPr>
+      </w:pPr>
+      <w:r>
+        <w:rPr>
+          <w:rFonts w:ascii="Arial" w:hAnsi="Arial" w:cs="Arial"/>
+        </w:rPr>
+        <w:object w:dxaOrig="9360" w:dyaOrig="2007">
+          <v:shape id="_x0000_i1055" type="#_x0000_t75" style="width:468pt;height:100.5pt" o:ole="">
+            <v:imagedata r:id="rId35" o:title=""/>
+          </v:shape>
+          <o:OLEObject Type="Embed" ProgID="Word.OpenDocumentText.12" ShapeID="_x0000_i1055" DrawAspect="Content" ObjectID="_1542464885" r:id="rId36"/>
+        </w:object>
+      </w:r>
+    </w:p>
+    <w:p>
+      <w:pPr>
+        <w:rPr>
+          <w:rFonts w:ascii="Arial" w:hAnsi="Arial" w:cs="Arial"/>
+          <w:i/>
+        </w:rPr>
+      </w:pPr>
+      <w:r>
+        <w:rPr>
+          <w:rFonts w:ascii="Arial" w:hAnsi="Arial" w:cs="Arial"/>
+          <w:i/>
+        </w:rPr>
+        <w:t>Display module</w:t>
+      </w:r>
+    </w:p>
+    <w:p>
+      <w:pPr>
+        <w:rPr>
+          <w:rFonts w:ascii="Arial" w:hAnsi="Arial" w:cs="Arial"/>
+        </w:rPr>
+      </w:pPr>
+      <w:r>
+        <w:rPr>
+          <w:rFonts w:ascii="Arial" w:hAnsi="Arial" w:cs="Arial"/>
+        </w:rPr>
+        <w:t xml:space="preserve">A key component of any OpenGL demo is the ability to render your graphics to a window. The display module was built as the one stop shop to handle windows and message boxes, basic components available on desktop operating systems. You can see an example of how to open a window and enable an OpenGL context to draw </w:t>
+      </w:r>
+      <w:proofErr w:type="spellStart"/>
+      <w:proofErr w:type="gramStart"/>
+      <w:r>
+        <w:rPr>
+          <w:rFonts w:ascii="Arial" w:hAnsi="Arial" w:cs="Arial"/>
+        </w:rPr>
+        <w:t>into.s</w:t>
+      </w:r>
+      <w:proofErr w:type="spellEnd"/>
+      <w:proofErr w:type="gramEnd"/>
+    </w:p>
+    <w:bookmarkStart w:id="13" w:name="_MON_1542461303"/>
+    <w:bookmarkEnd w:id="13"/>
+    <w:p>
+      <w:pPr>
+        <w:pBdr>
+          <w:top w:val="single" w:sz="4" w:space="1" w:color="auto" w:shadow="1"/>
+          <w:left w:val="single" w:sz="4" w:space="4" w:color="auto" w:shadow="1"/>
+          <w:bottom w:val="single" w:sz="4" w:space="1" w:color="auto" w:shadow="1"/>
+          <w:right w:val="single" w:sz="4" w:space="4" w:color="auto" w:shadow="1"/>
+        </w:pBdr>
+        <w:rPr>
+          <w:rFonts w:ascii="Arial" w:hAnsi="Arial" w:cs="Arial"/>
+        </w:rPr>
+      </w:pPr>
+      <w:r>
+        <w:rPr>
+          <w:rFonts w:ascii="Arial" w:hAnsi="Arial" w:cs="Arial"/>
+        </w:rPr>
+        <w:object w:dxaOrig="9026" w:dyaOrig="4404">
+          <v:shape id="_x0000_i1058" type="#_x0000_t75" style="width:451.5pt;height:220.5pt" o:ole="">
+            <v:imagedata r:id="rId37" o:title=""/>
+          </v:shape>
+          <o:OLEObject Type="Embed" ProgID="Word.OpenDocumentText.12" ShapeID="_x0000_i1058" DrawAspect="Content" ObjectID="_1542464886" r:id="rId38"/>
+        </w:object>
+      </w:r>
+    </w:p>
+    <w:p>
+      <w:pPr>
+        <w:rPr>
+          <w:rFonts w:ascii="Arial" w:hAnsi="Arial" w:cs="Arial"/>
+          <w:i/>
+        </w:rPr>
+      </w:pPr>
+      <w:r>
+        <w:rPr>
+          <w:rFonts w:ascii="Arial" w:hAnsi="Arial" w:cs="Arial"/>
+          <w:i/>
+        </w:rPr>
+        <w:t>CL module</w:t>
+      </w:r>
+      <w:r>
+        <w:rPr>
+          <w:rFonts w:ascii="Arial" w:hAnsi="Arial" w:cs="Arial"/>
+          <w:i/>
+        </w:rPr>
+        <w:t xml:space="preserve"> &amp; </w:t>
+      </w:r>
+      <w:r>
+        <w:rPr>
+          <w:rFonts w:ascii="Arial" w:hAnsi="Arial" w:cs="Arial"/>
+          <w:i/>
+        </w:rPr>
+        <w:t>GL module</w:t>
+      </w:r>
+    </w:p>
+    <w:p>
+      <w:pPr>
+        <w:rPr>
+          <w:rFonts w:ascii="Arial" w:hAnsi="Arial" w:cs="Arial"/>
+        </w:rPr>
+      </w:pPr>
+      <w:r>
+        <w:rPr>
+          <w:rFonts w:ascii="Arial" w:hAnsi="Arial" w:cs="Arial"/>
+        </w:rPr>
+        <w:t>We also provide a CL module and GL module which house the bindings to OpenGL and OpenCL. If you want to see these in action you can find the demonstrations code in the appendices.</w:t>
+      </w:r>
+    </w:p>
+    <w:bookmarkStart w:id="14" w:name="_MON_1542461591"/>
+    <w:bookmarkEnd w:id="14"/>
+    <w:p>
+      <w:pPr>
+        <w:pBdr>
+          <w:top w:val="single" w:sz="4" w:space="1" w:color="auto" w:shadow="1"/>
+          <w:left w:val="single" w:sz="4" w:space="4" w:color="auto" w:shadow="1"/>
+          <w:bottom w:val="single" w:sz="4" w:space="1" w:color="auto" w:shadow="1"/>
+          <w:right w:val="single" w:sz="4" w:space="4" w:color="auto" w:shadow="1"/>
+        </w:pBdr>
+        <w:rPr>
+          <w:rFonts w:ascii="Arial" w:hAnsi="Arial" w:cs="Arial"/>
+        </w:rPr>
+      </w:pPr>
+      <w:r>
+        <w:rPr>
+          <w:rFonts w:ascii="Arial" w:hAnsi="Arial" w:cs="Arial"/>
+        </w:rPr>
+        <w:object w:dxaOrig="9026" w:dyaOrig="2402">
+          <v:shape id="_x0000_i1061" type="#_x0000_t75" style="width:451.5pt;height:120pt" o:ole="">
+            <v:imagedata r:id="rId39" o:title=""/>
+          </v:shape>
+          <o:OLEObject Type="Embed" ProgID="Word.OpenDocumentText.12" ShapeID="_x0000_i1061" DrawAspect="Content" ObjectID="_1542464887" r:id="rId40"/>
+        </w:object>
+      </w:r>
+    </w:p>
+    <w:p>
+      <w:pPr>
+        <w:rPr>
+          <w:rFonts w:ascii="Arial" w:hAnsi="Arial" w:cs="Arial"/>
+        </w:rPr>
+      </w:pPr>
+      <w:r>
+        <w:rPr>
+          <w:rFonts w:ascii="Arial" w:hAnsi="Arial" w:cs="Arial"/>
+        </w:rPr>
+        <w:t>With the following tasks completed we found ourselves with a prototype runtime capable of OpenCL and OpenGL programs.</w:t>
       </w:r>
     </w:p>
     <w:p>
@@ -2668,6 +3969,7 @@
         <w:rPr>
           <w:rFonts w:cs="Arial"/>
         </w:rPr>
+        <w:lastRenderedPageBreak/>
         <w:t>Current Demonstrations</w:t>
       </w:r>
     </w:p>
@@ -2702,24 +4004,28 @@
     <w:p>
       <w:pPr>
         <w:rPr>
-          <w:rFonts w:ascii="Arial" w:hAnsi="Arial" w:cs="Arial"/>
-        </w:rPr>
-      </w:pPr>
-      <w:r>
-        <w:rPr>
-          <w:rFonts w:ascii="Arial" w:hAnsi="Arial" w:cs="Arial"/>
-        </w:rPr>
-        <w:t>Hello this is what was in this demo</w:t>
-      </w:r>
-    </w:p>
-    <w:p>
-      <w:pPr>
-        <w:jc w:val="center"/>
-        <w:rPr>
           <w:rStyle w:val="Emphasis"/>
           <w:rFonts w:ascii="Arial" w:hAnsi="Arial" w:cs="Arial"/>
         </w:rPr>
       </w:pPr>
+      <w:r>
+        <w:rPr>
+          <w:rFonts w:ascii="Arial" w:hAnsi="Arial" w:cs="Arial"/>
+        </w:rPr>
+        <w:t>Prepared in the first trimester is</w:t>
+      </w:r>
+      <w:r>
+        <w:rPr>
+          <w:rFonts w:ascii="Arial" w:hAnsi="Arial" w:cs="Arial"/>
+        </w:rPr>
+        <w:t xml:space="preserve"> this</w:t>
+      </w:r>
+      <w:r>
+        <w:rPr>
+          <w:rFonts w:ascii="Arial" w:hAnsi="Arial" w:cs="Arial"/>
+        </w:rPr>
+        <w:t xml:space="preserve"> image manipulator demonstration. This demonstration loads a local image then opens an OpenCL context and executes and OpenCL kernel that outputs a result. The first kernel executed performs a grayscale operation on the image and writes it to an output buffer. The second kernel performs a simple blur across a given image and writes this to an output buffer. Upon completion these output buffers are written disk. Below you can find a sample output of the program. This demonstration is written entirely with the prototype runtime and certainly shows we are making fantastic progress.</w:t>
+      </w:r>
       <w:r>
         <w:rPr>
           <w:rStyle w:val="Emphasis"/>
@@ -2745,7 +4051,7 @@
                     </pic:cNvPicPr>
                   </pic:nvPicPr>
                   <pic:blipFill>
-                    <a:blip r:embed="rId19" cstate="print">
+                    <a:blip r:embed="rId41" cstate="print">
                       <a:extLst>
                         <a:ext uri="{28A0092B-C50C-407E-A947-70E740481C1C}">
                           <a14:useLocalDpi xmlns:a14="http://schemas.microsoft.com/office/drawing/2010/main" val="0"/>
@@ -2798,7 +4104,14 @@
           <w:rStyle w:val="Emphasis"/>
           <w:rFonts w:ascii="Arial" w:hAnsi="Arial" w:cs="Arial"/>
         </w:rPr>
-        <w:t>Figure 6: Original image followed by the grayscale output and blurred output</w:t>
+        <w:t>Figure 7</w:t>
+      </w:r>
+      <w:r>
+        <w:rPr>
+          <w:rStyle w:val="Emphasis"/>
+          <w:rFonts w:ascii="Arial" w:hAnsi="Arial" w:cs="Arial"/>
+        </w:rPr>
+        <w:t>: Original image followed by the grayscale output and blurred output</w:t>
       </w:r>
     </w:p>
     <w:p>
@@ -2826,7 +4139,35 @@
         <w:rPr>
           <w:rFonts w:ascii="Arial" w:hAnsi="Arial" w:cs="Arial"/>
         </w:rPr>
-        <w:t>Hello this is what was in this demo</w:t>
+        <w:t xml:space="preserve">Also prepared this trimester is this 3D Textured Cube demo which takes geometric data written in JSON and renders it on screen in 3D using OpenGL. The demo itself uses Vertex Array Objects (VAO) and Vertex Buffer Objects to load and store vertex data on the GPU. It also utilizes custom </w:t>
+      </w:r>
+      <w:proofErr w:type="spellStart"/>
+      <w:r>
+        <w:rPr>
+          <w:rFonts w:ascii="Arial" w:hAnsi="Arial" w:cs="Arial"/>
+        </w:rPr>
+        <w:t>shaders</w:t>
+      </w:r>
+      <w:proofErr w:type="spellEnd"/>
+      <w:r>
+        <w:rPr>
+          <w:rFonts w:ascii="Arial" w:hAnsi="Arial" w:cs="Arial"/>
+        </w:rPr>
+        <w:t xml:space="preserve"> written in </w:t>
+      </w:r>
+      <w:proofErr w:type="spellStart"/>
+      <w:r>
+        <w:rPr>
+          <w:rFonts w:ascii="Arial" w:hAnsi="Arial" w:cs="Arial"/>
+        </w:rPr>
+        <w:t>glsl</w:t>
+      </w:r>
+      <w:proofErr w:type="spellEnd"/>
+      <w:r>
+        <w:rPr>
+          <w:rFonts w:ascii="Arial" w:hAnsi="Arial" w:cs="Arial"/>
+        </w:rPr>
+        <w:t>. It also takes advantage of texture objects allowing us to bind textures to the geometry points specified. Finally, we make good use of 3D matrices to perform translations, rotations and camera position to view the object in 3D.</w:t>
       </w:r>
     </w:p>
     <w:p>
@@ -2840,7 +4181,6 @@
         <w:rPr>
           <w:rFonts w:ascii="Arial" w:hAnsi="Arial" w:cs="Arial"/>
         </w:rPr>
-        <w:lastRenderedPageBreak/>
         <w:softHyphen/>
       </w:r>
       <w:r>
@@ -2881,7 +4221,7 @@
                     </pic:cNvPicPr>
                   </pic:nvPicPr>
                   <pic:blipFill>
-                    <a:blip r:embed="rId20">
+                    <a:blip r:embed="rId42">
                       <a:extLst>
                         <a:ext uri="{28A0092B-C50C-407E-A947-70E740481C1C}">
                           <a14:useLocalDpi xmlns:a14="http://schemas.microsoft.com/office/drawing/2010/main" val="0"/>
@@ -2944,13 +4284,34 @@
           <w:rStyle w:val="Emphasis"/>
           <w:rFonts w:ascii="Arial" w:hAnsi="Arial" w:cs="Arial"/>
         </w:rPr>
-        <w:t xml:space="preserve"> Figure 7: 3D rotating </w:t>
+        <w:t xml:space="preserve"> Figure</w:t>
       </w:r>
       <w:r>
         <w:rPr>
           <w:rStyle w:val="Emphasis"/>
           <w:rFonts w:ascii="Arial" w:hAnsi="Arial" w:cs="Arial"/>
         </w:rPr>
+        <w:t xml:space="preserve"> </w:t>
+      </w:r>
+      <w:r>
+        <w:rPr>
+          <w:rStyle w:val="Emphasis"/>
+          <w:rFonts w:ascii="Arial" w:hAnsi="Arial" w:cs="Arial"/>
+        </w:rPr>
+        <w:t>8</w:t>
+      </w:r>
+      <w:r>
+        <w:rPr>
+          <w:rStyle w:val="Emphasis"/>
+          <w:rFonts w:ascii="Arial" w:hAnsi="Arial" w:cs="Arial"/>
+        </w:rPr>
+        <w:t xml:space="preserve">: 3D rotating </w:t>
+      </w:r>
+      <w:r>
+        <w:rPr>
+          <w:rStyle w:val="Emphasis"/>
+          <w:rFonts w:ascii="Arial" w:hAnsi="Arial" w:cs="Arial"/>
+        </w:rPr>
         <w:t xml:space="preserve">textured </w:t>
       </w:r>
       <w:r>
@@ -2963,21 +4324,8 @@
     </w:p>
     <w:p>
       <w:pPr>
-        <w:rPr>
-          <w:rFonts w:ascii="Arial" w:hAnsi="Arial" w:cs="Arial"/>
-        </w:rPr>
-      </w:pPr>
-    </w:p>
-    <w:p>
-      <w:pPr>
-        <w:rPr>
-          <w:rFonts w:ascii="Arial" w:hAnsi="Arial" w:cs="Arial"/>
-        </w:rPr>
-      </w:pPr>
-    </w:p>
-    <w:p>
-      <w:pPr>
         <w:pStyle w:val="Heading6"/>
+        <w:spacing w:after="80"/>
         <w:rPr>
           <w:rFonts w:cs="Arial"/>
         </w:rPr>
@@ -2986,10 +4334,15 @@
         <w:rPr>
           <w:rFonts w:cs="Arial"/>
         </w:rPr>
+        <w:lastRenderedPageBreak/>
         <w:t>Plans for Completion</w:t>
       </w:r>
     </w:p>
-    <w:p/>
+    <w:p>
+      <w:r>
+        <w:t>In this section I will be covering the action points I will be focusing on in the incoming trimester to finish the progress made.</w:t>
+      </w:r>
+    </w:p>
     <w:p>
       <w:pPr>
         <w:rPr>
@@ -3015,7 +4368,7 @@
         <w:rPr>
           <w:rFonts w:ascii="Arial" w:hAnsi="Arial" w:cs="Arial"/>
         </w:rPr>
-        <w:t>Explain how we need to add the rest of the bindings</w:t>
+        <w:t>Most importantly I will be looking to add a majority of the bindings required to OpenGL and OpenCL to build more advanced demonstrations to showcase the project. This may result in additional issues however because both API’s have sections we have not touched upon which could provide difficult to expose to JavaScript without careful consideration.</w:t>
       </w:r>
     </w:p>
     <w:p>
@@ -3030,20 +4383,26 @@
           <w:rFonts w:ascii="Arial" w:hAnsi="Arial" w:cs="Arial"/>
           <w:b/>
         </w:rPr>
-        <w:t>Dissertation</w:t>
-      </w:r>
-    </w:p>
-    <w:p>
-      <w:pPr>
-        <w:rPr>
-          <w:rFonts w:ascii="Arial" w:hAnsi="Arial" w:cs="Arial"/>
-        </w:rPr>
-      </w:pPr>
-      <w:r>
-        <w:rPr>
-          <w:rFonts w:ascii="Arial" w:hAnsi="Arial" w:cs="Arial"/>
-        </w:rPr>
-        <w:t>Explain the dissertation</w:t>
+        <w:t>Professional Demonstrations</w:t>
+      </w:r>
+    </w:p>
+    <w:p>
+      <w:pPr>
+        <w:rPr>
+          <w:rFonts w:ascii="Arial" w:hAnsi="Arial" w:cs="Arial"/>
+        </w:rPr>
+      </w:pPr>
+      <w:r>
+        <w:rPr>
+          <w:rFonts w:ascii="Arial" w:hAnsi="Arial" w:cs="Arial"/>
+        </w:rPr>
+        <w:t xml:space="preserve">Once we have fully built out the bindings to OpenGL and OpenCL we will be looking to more advanced demos that prove the platform serves a purpose. Ideally we will be looking at traditional methods that could be </w:t>
+      </w:r>
+      <w:r>
+        <w:rPr>
+          <w:rFonts w:ascii="Arial" w:hAnsi="Arial" w:cs="Arial"/>
+        </w:rPr>
+        <w:t>help demonstrate the speeds up possible and how using the runtime can help prototype this work.</w:t>
       </w:r>
     </w:p>
     <w:p>
@@ -3071,69 +4430,54 @@
         <w:rPr>
           <w:rFonts w:ascii="Arial" w:hAnsi="Arial" w:cs="Arial"/>
         </w:rPr>
-        <w:t>Explain the presentation to be done</w:t>
+        <w:t>The presentation is due in the near future and work will need to be done on this. Luckily due to a good level of work being completed already I have no shortage of things I wish to demonstrate. I plan to do a proper presentation on the work done providing ample opportunity to show the runtime in action.</w:t>
+      </w:r>
+    </w:p>
+    <w:p>
+      <w:pPr>
+        <w:rPr>
+          <w:rFonts w:ascii="Arial" w:hAnsi="Arial" w:cs="Arial"/>
+          <w:b/>
+        </w:rPr>
+      </w:pPr>
+      <w:r>
+        <w:rPr>
+          <w:rFonts w:ascii="Arial" w:hAnsi="Arial" w:cs="Arial"/>
+          <w:b/>
+        </w:rPr>
+        <w:t>Final Honours Project Report</w:t>
+      </w:r>
+    </w:p>
+    <w:p>
+      <w:pPr>
+        <w:rPr>
+          <w:rFonts w:ascii="Arial" w:hAnsi="Arial" w:cs="Arial"/>
+        </w:rPr>
+      </w:pPr>
+      <w:r>
+        <w:rPr>
+          <w:rFonts w:ascii="Arial" w:hAnsi="Arial" w:cs="Arial"/>
+        </w:rPr>
+        <w:t>Finally, the most important piece that needs to be completed is the final honours project report which is the bulk of the marks for the project. I plan to make an early start on this to ensure this isn’t rushed in the last weeks of trimester 2.</w:t>
       </w:r>
     </w:p>
     <w:p/>
     <w:p/>
-    <w:p>
-      <w:pPr>
-        <w:rPr>
-          <w:rFonts w:ascii="Arial" w:hAnsi="Arial" w:cs="Arial"/>
-        </w:rPr>
-      </w:pPr>
-    </w:p>
-    <w:p>
-      <w:pPr>
-        <w:rPr>
-          <w:rFonts w:ascii="Arial" w:hAnsi="Arial" w:cs="Arial"/>
-        </w:rPr>
-      </w:pPr>
-    </w:p>
-    <w:p>
-      <w:pPr>
-        <w:rPr>
-          <w:rFonts w:ascii="Arial" w:hAnsi="Arial" w:cs="Arial"/>
-        </w:rPr>
-      </w:pPr>
-    </w:p>
-    <w:p>
-      <w:pPr>
-        <w:rPr>
-          <w:rFonts w:ascii="Arial" w:hAnsi="Arial" w:cs="Arial"/>
-        </w:rPr>
-      </w:pPr>
-    </w:p>
-    <w:p>
-      <w:pPr>
-        <w:rPr>
-          <w:rFonts w:ascii="Arial" w:hAnsi="Arial" w:cs="Arial"/>
-        </w:rPr>
-      </w:pPr>
-    </w:p>
-    <w:p>
-      <w:pPr>
-        <w:rPr>
-          <w:rFonts w:ascii="Arial" w:hAnsi="Arial" w:cs="Arial"/>
-        </w:rPr>
-      </w:pPr>
-    </w:p>
-    <w:p>
-      <w:pPr>
-        <w:rPr>
-          <w:rFonts w:ascii="Arial" w:hAnsi="Arial" w:cs="Arial"/>
-        </w:rPr>
-      </w:pPr>
-    </w:p>
-    <w:p>
-      <w:pPr>
-        <w:rPr>
-          <w:rFonts w:ascii="Arial" w:hAnsi="Arial" w:cs="Arial"/>
-        </w:rPr>
-      </w:pPr>
-      <w:bookmarkStart w:id="4" w:name="_GoBack"/>
-      <w:bookmarkEnd w:id="4"/>
-    </w:p>
+    <w:p/>
+    <w:p/>
+    <w:p/>
+    <w:p/>
+    <w:p/>
+    <w:p/>
+    <w:p/>
+    <w:p/>
+    <w:p/>
+    <w:p/>
+    <w:p/>
+    <w:p/>
+    <w:p/>
+    <w:p/>
+    <w:p/>
     <w:p>
       <w:pPr>
         <w:pStyle w:val="Heading1"/>
@@ -3667,6 +5011,7 @@
           <w:shd w:val="clear" w:color="auto" w:fill="FFFFFF"/>
         </w:rPr>
       </w:pPr>
+      <w:proofErr w:type="spellStart"/>
       <w:r>
         <w:rPr>
           <w:rFonts w:ascii="Arial" w:hAnsi="Arial" w:cs="Arial"/>
@@ -3675,7 +5020,18 @@
           <w:szCs w:val="20"/>
           <w:shd w:val="clear" w:color="auto" w:fill="FFFFFF"/>
         </w:rPr>
-        <w:t>Mahalakshmi, M. and Sundararajan, M., 2013. Traditional SDLC Vs Scrum Methodology–A Comparative Study.</w:t>
+        <w:t>Mahalakshmi</w:t>
+      </w:r>
+      <w:proofErr w:type="spellEnd"/>
+      <w:r>
+        <w:rPr>
+          <w:rFonts w:ascii="Arial" w:hAnsi="Arial" w:cs="Arial"/>
+          <w:color w:val="222222"/>
+          <w:sz w:val="20"/>
+          <w:szCs w:val="20"/>
+          <w:shd w:val="clear" w:color="auto" w:fill="FFFFFF"/>
+        </w:rPr>
+        <w:t>, M. and Sundararajan, M., 2013. Traditional SDLC Vs Scrum Methodology–A Comparative Study.</w:t>
       </w:r>
       <w:r>
         <w:rPr>
@@ -3747,12 +5103,23 @@
     <w:p>
       <w:pPr>
         <w:rPr>
+          <w:rStyle w:val="Hyperlink"/>
+          <w:rFonts w:ascii="Arial" w:hAnsi="Arial" w:cs="Arial"/>
+          <w:sz w:val="20"/>
+          <w:szCs w:val="20"/>
+        </w:rPr>
+      </w:pPr>
+      <w:proofErr w:type="spellStart"/>
+      <w:r>
+        <w:rPr>
           <w:rFonts w:ascii="Arial" w:hAnsi="Arial" w:cs="Arial"/>
           <w:color w:val="000000"/>
           <w:sz w:val="20"/>
           <w:szCs w:val="20"/>
         </w:rPr>
-      </w:pPr>
+        <w:t>Ecma</w:t>
+      </w:r>
+      <w:proofErr w:type="spellEnd"/>
       <w:r>
         <w:rPr>
           <w:rFonts w:ascii="Arial" w:hAnsi="Arial" w:cs="Arial"/>
@@ -3760,7 +5127,7 @@
           <w:sz w:val="20"/>
           <w:szCs w:val="20"/>
         </w:rPr>
-        <w:t>Ecma International. (2015).</w:t>
+        <w:t xml:space="preserve"> International. (2015).</w:t>
       </w:r>
       <w:r>
         <w:rPr>
@@ -3800,9 +5167,27 @@
           <w:sz w:val="20"/>
           <w:szCs w:val="20"/>
         </w:rPr>
-        <w:t xml:space="preserve">Available: </w:t>
-      </w:r>
-      <w:hyperlink r:id="rId21" w:history="1">
+        <w:t>Available</w:t>
+      </w:r>
+      <w:r>
+        <w:rPr>
+          <w:rFonts w:ascii="Arial" w:hAnsi="Arial" w:cs="Arial"/>
+          <w:color w:val="000000"/>
+          <w:sz w:val="20"/>
+          <w:szCs w:val="20"/>
+        </w:rPr>
+        <w:t xml:space="preserve"> from</w:t>
+      </w:r>
+      <w:r>
+        <w:rPr>
+          <w:rFonts w:ascii="Arial" w:hAnsi="Arial" w:cs="Arial"/>
+          <w:color w:val="000000"/>
+          <w:sz w:val="20"/>
+          <w:szCs w:val="20"/>
+        </w:rPr>
+        <w:t xml:space="preserve">: </w:t>
+      </w:r>
+      <w:hyperlink r:id="rId43" w:history="1">
         <w:r>
           <w:rPr>
             <w:rStyle w:val="Hyperlink"/>
@@ -3818,6 +5203,612 @@
       <w:pPr>
         <w:rPr>
           <w:rFonts w:ascii="Arial" w:hAnsi="Arial" w:cs="Arial"/>
+          <w:color w:val="333333"/>
+          <w:sz w:val="20"/>
+          <w:szCs w:val="20"/>
+          <w:shd w:val="clear" w:color="auto" w:fill="FFFFFF"/>
+        </w:rPr>
+      </w:pPr>
+      <w:proofErr w:type="spellStart"/>
+      <w:r>
+        <w:rPr>
+          <w:rFonts w:ascii="Arial" w:hAnsi="Arial" w:cs="Arial"/>
+          <w:color w:val="333333"/>
+          <w:sz w:val="20"/>
+          <w:szCs w:val="20"/>
+          <w:shd w:val="clear" w:color="auto" w:fill="FFFFFF"/>
+        </w:rPr>
+        <w:t>Commonjsorg</w:t>
+      </w:r>
+      <w:proofErr w:type="spellEnd"/>
+      <w:r>
+        <w:rPr>
+          <w:rFonts w:ascii="Arial" w:hAnsi="Arial" w:cs="Arial"/>
+          <w:color w:val="333333"/>
+          <w:sz w:val="20"/>
+          <w:szCs w:val="20"/>
+          <w:shd w:val="clear" w:color="auto" w:fill="FFFFFF"/>
+        </w:rPr>
+        <w:t>.</w:t>
+      </w:r>
+      <w:r>
+        <w:rPr>
+          <w:rStyle w:val="apple-converted-space"/>
+          <w:rFonts w:ascii="Arial" w:hAnsi="Arial" w:cs="Arial"/>
+          <w:color w:val="333333"/>
+          <w:sz w:val="20"/>
+          <w:szCs w:val="20"/>
+          <w:shd w:val="clear" w:color="auto" w:fill="FFFFFF"/>
+        </w:rPr>
+        <w:t> </w:t>
+      </w:r>
+      <w:r>
+        <w:rPr>
+          <w:rFonts w:ascii="Arial" w:hAnsi="Arial" w:cs="Arial"/>
+          <w:color w:val="333333"/>
+          <w:sz w:val="20"/>
+          <w:szCs w:val="20"/>
+          <w:shd w:val="clear" w:color="auto" w:fill="FFFFFF"/>
+        </w:rPr>
+        <w:t>2016.</w:t>
+      </w:r>
+      <w:r>
+        <w:rPr>
+          <w:rStyle w:val="apple-converted-space"/>
+          <w:rFonts w:ascii="Arial" w:hAnsi="Arial" w:cs="Arial"/>
+          <w:color w:val="333333"/>
+          <w:sz w:val="20"/>
+          <w:szCs w:val="20"/>
+          <w:shd w:val="clear" w:color="auto" w:fill="FFFFFF"/>
+        </w:rPr>
+        <w:t> </w:t>
+      </w:r>
+      <w:proofErr w:type="spellStart"/>
+      <w:r>
+        <w:rPr>
+          <w:rFonts w:ascii="Arial" w:hAnsi="Arial" w:cs="Arial"/>
+          <w:i/>
+          <w:iCs/>
+          <w:color w:val="333333"/>
+          <w:sz w:val="20"/>
+          <w:szCs w:val="20"/>
+          <w:shd w:val="clear" w:color="auto" w:fill="FFFFFF"/>
+        </w:rPr>
+        <w:t>Commonjsorg</w:t>
+      </w:r>
+      <w:proofErr w:type="spellEnd"/>
+      <w:r>
+        <w:rPr>
+          <w:rFonts w:ascii="Arial" w:hAnsi="Arial" w:cs="Arial"/>
+          <w:i/>
+          <w:iCs/>
+          <w:color w:val="333333"/>
+          <w:sz w:val="20"/>
+          <w:szCs w:val="20"/>
+          <w:shd w:val="clear" w:color="auto" w:fill="FFFFFF"/>
+        </w:rPr>
+        <w:t>.</w:t>
+      </w:r>
+      <w:r>
+        <w:rPr>
+          <w:rStyle w:val="apple-converted-space"/>
+          <w:rFonts w:ascii="Arial" w:hAnsi="Arial" w:cs="Arial"/>
+          <w:color w:val="333333"/>
+          <w:sz w:val="20"/>
+          <w:szCs w:val="20"/>
+          <w:shd w:val="clear" w:color="auto" w:fill="FFFFFF"/>
+        </w:rPr>
+        <w:t> </w:t>
+      </w:r>
+      <w:r>
+        <w:rPr>
+          <w:rFonts w:ascii="Arial" w:hAnsi="Arial" w:cs="Arial"/>
+          <w:color w:val="333333"/>
+          <w:sz w:val="20"/>
+          <w:szCs w:val="20"/>
+          <w:shd w:val="clear" w:color="auto" w:fill="FFFFFF"/>
+        </w:rPr>
+        <w:t>[Online].</w:t>
+      </w:r>
+      <w:r>
+        <w:rPr>
+          <w:rStyle w:val="apple-converted-space"/>
+          <w:rFonts w:ascii="Arial" w:hAnsi="Arial" w:cs="Arial"/>
+          <w:color w:val="333333"/>
+          <w:sz w:val="20"/>
+          <w:szCs w:val="20"/>
+          <w:shd w:val="clear" w:color="auto" w:fill="FFFFFF"/>
+        </w:rPr>
+        <w:t> </w:t>
+      </w:r>
+      <w:r>
+        <w:rPr>
+          <w:rFonts w:ascii="Arial" w:hAnsi="Arial" w:cs="Arial"/>
+          <w:color w:val="333333"/>
+          <w:sz w:val="20"/>
+          <w:szCs w:val="20"/>
+          <w:shd w:val="clear" w:color="auto" w:fill="FFFFFF"/>
+        </w:rPr>
+        <w:t>[5 December 2016].</w:t>
+      </w:r>
+      <w:r>
+        <w:rPr>
+          <w:rStyle w:val="apple-converted-space"/>
+          <w:rFonts w:ascii="Arial" w:hAnsi="Arial" w:cs="Arial"/>
+          <w:color w:val="333333"/>
+          <w:sz w:val="20"/>
+          <w:szCs w:val="20"/>
+          <w:shd w:val="clear" w:color="auto" w:fill="FFFFFF"/>
+        </w:rPr>
+        <w:t> </w:t>
+      </w:r>
+      <w:r>
+        <w:rPr>
+          <w:rFonts w:ascii="Arial" w:hAnsi="Arial" w:cs="Arial"/>
+          <w:color w:val="333333"/>
+          <w:sz w:val="20"/>
+          <w:szCs w:val="20"/>
+          <w:shd w:val="clear" w:color="auto" w:fill="FFFFFF"/>
+        </w:rPr>
+        <w:t xml:space="preserve">Available from: </w:t>
+      </w:r>
+      <w:hyperlink r:id="rId44" w:history="1">
+        <w:r>
+          <w:rPr>
+            <w:rStyle w:val="Hyperlink"/>
+            <w:rFonts w:ascii="Arial" w:hAnsi="Arial" w:cs="Arial"/>
+            <w:sz w:val="20"/>
+            <w:szCs w:val="20"/>
+            <w:shd w:val="clear" w:color="auto" w:fill="FFFFFF"/>
+          </w:rPr>
+          <w:t>http://wiki.commonjs.org/wiki/Modules/1.1.1</w:t>
+        </w:r>
+      </w:hyperlink>
+    </w:p>
+    <w:p>
+      <w:pPr>
+        <w:rPr>
+          <w:rStyle w:val="Hyperlink"/>
+          <w:rFonts w:ascii="Arial" w:hAnsi="Arial" w:cs="Arial"/>
+          <w:sz w:val="20"/>
+          <w:szCs w:val="20"/>
+          <w:shd w:val="clear" w:color="auto" w:fill="FFFFFF"/>
+        </w:rPr>
+      </w:pPr>
+      <w:proofErr w:type="spellStart"/>
+      <w:r>
+        <w:rPr>
+          <w:rFonts w:ascii="Arial" w:hAnsi="Arial" w:cs="Arial"/>
+          <w:color w:val="333333"/>
+          <w:sz w:val="20"/>
+          <w:szCs w:val="20"/>
+          <w:shd w:val="clear" w:color="auto" w:fill="FFFFFF"/>
+        </w:rPr>
+        <w:t>Googlesourcecom</w:t>
+      </w:r>
+      <w:proofErr w:type="spellEnd"/>
+      <w:r>
+        <w:rPr>
+          <w:rFonts w:ascii="Arial" w:hAnsi="Arial" w:cs="Arial"/>
+          <w:color w:val="333333"/>
+          <w:sz w:val="20"/>
+          <w:szCs w:val="20"/>
+          <w:shd w:val="clear" w:color="auto" w:fill="FFFFFF"/>
+        </w:rPr>
+        <w:t>.</w:t>
+      </w:r>
+      <w:r>
+        <w:rPr>
+          <w:rStyle w:val="apple-converted-space"/>
+          <w:rFonts w:ascii="Arial" w:hAnsi="Arial" w:cs="Arial"/>
+          <w:color w:val="333333"/>
+          <w:sz w:val="20"/>
+          <w:szCs w:val="20"/>
+          <w:shd w:val="clear" w:color="auto" w:fill="FFFFFF"/>
+        </w:rPr>
+        <w:t> </w:t>
+      </w:r>
+      <w:r>
+        <w:rPr>
+          <w:rFonts w:ascii="Arial" w:hAnsi="Arial" w:cs="Arial"/>
+          <w:color w:val="333333"/>
+          <w:sz w:val="20"/>
+          <w:szCs w:val="20"/>
+          <w:shd w:val="clear" w:color="auto" w:fill="FFFFFF"/>
+        </w:rPr>
+        <w:t>2016.</w:t>
+      </w:r>
+      <w:r>
+        <w:rPr>
+          <w:rStyle w:val="apple-converted-space"/>
+          <w:rFonts w:ascii="Arial" w:hAnsi="Arial" w:cs="Arial"/>
+          <w:color w:val="333333"/>
+          <w:sz w:val="20"/>
+          <w:szCs w:val="20"/>
+          <w:shd w:val="clear" w:color="auto" w:fill="FFFFFF"/>
+        </w:rPr>
+        <w:t> </w:t>
+      </w:r>
+      <w:proofErr w:type="spellStart"/>
+      <w:r>
+        <w:rPr>
+          <w:rFonts w:ascii="Arial" w:hAnsi="Arial" w:cs="Arial"/>
+          <w:color w:val="333333"/>
+          <w:sz w:val="20"/>
+          <w:szCs w:val="20"/>
+          <w:shd w:val="clear" w:color="auto" w:fill="FFFFFF"/>
+        </w:rPr>
+        <w:t>Googlesourcecom</w:t>
+      </w:r>
+      <w:proofErr w:type="spellEnd"/>
+      <w:r>
+        <w:rPr>
+          <w:rFonts w:ascii="Arial" w:hAnsi="Arial" w:cs="Arial"/>
+          <w:color w:val="333333"/>
+          <w:sz w:val="20"/>
+          <w:szCs w:val="20"/>
+          <w:shd w:val="clear" w:color="auto" w:fill="FFFFFF"/>
+        </w:rPr>
+        <w:t>.</w:t>
+      </w:r>
+      <w:r>
+        <w:rPr>
+          <w:rStyle w:val="apple-converted-space"/>
+          <w:rFonts w:ascii="Arial" w:hAnsi="Arial" w:cs="Arial"/>
+          <w:color w:val="333333"/>
+          <w:sz w:val="20"/>
+          <w:szCs w:val="20"/>
+          <w:shd w:val="clear" w:color="auto" w:fill="FFFFFF"/>
+        </w:rPr>
+        <w:t> </w:t>
+      </w:r>
+      <w:r>
+        <w:rPr>
+          <w:rFonts w:ascii="Arial" w:hAnsi="Arial" w:cs="Arial"/>
+          <w:color w:val="333333"/>
+          <w:sz w:val="20"/>
+          <w:szCs w:val="20"/>
+          <w:shd w:val="clear" w:color="auto" w:fill="FFFFFF"/>
+        </w:rPr>
+        <w:t>[Online].</w:t>
+      </w:r>
+      <w:r>
+        <w:rPr>
+          <w:rStyle w:val="apple-converted-space"/>
+          <w:rFonts w:ascii="Arial" w:hAnsi="Arial" w:cs="Arial"/>
+          <w:color w:val="333333"/>
+          <w:sz w:val="20"/>
+          <w:szCs w:val="20"/>
+          <w:shd w:val="clear" w:color="auto" w:fill="FFFFFF"/>
+        </w:rPr>
+        <w:t> </w:t>
+      </w:r>
+      <w:r>
+        <w:rPr>
+          <w:rFonts w:ascii="Arial" w:hAnsi="Arial" w:cs="Arial"/>
+          <w:color w:val="333333"/>
+          <w:sz w:val="20"/>
+          <w:szCs w:val="20"/>
+          <w:shd w:val="clear" w:color="auto" w:fill="FFFFFF"/>
+        </w:rPr>
+        <w:t>[5 December 2016].</w:t>
+      </w:r>
+      <w:r>
+        <w:rPr>
+          <w:rStyle w:val="apple-converted-space"/>
+          <w:rFonts w:ascii="Arial" w:hAnsi="Arial" w:cs="Arial"/>
+          <w:color w:val="333333"/>
+          <w:sz w:val="20"/>
+          <w:szCs w:val="20"/>
+          <w:shd w:val="clear" w:color="auto" w:fill="FFFFFF"/>
+        </w:rPr>
+        <w:t> </w:t>
+      </w:r>
+      <w:r>
+        <w:rPr>
+          <w:rFonts w:ascii="Arial" w:hAnsi="Arial" w:cs="Arial"/>
+          <w:color w:val="333333"/>
+          <w:sz w:val="20"/>
+          <w:szCs w:val="20"/>
+          <w:shd w:val="clear" w:color="auto" w:fill="FFFFFF"/>
+        </w:rPr>
+        <w:t xml:space="preserve">Available from: </w:t>
+      </w:r>
+      <w:hyperlink r:id="rId45" w:history="1">
+        <w:r>
+          <w:rPr>
+            <w:rStyle w:val="Hyperlink"/>
+            <w:rFonts w:ascii="Arial" w:hAnsi="Arial" w:cs="Arial"/>
+            <w:sz w:val="20"/>
+            <w:szCs w:val="20"/>
+            <w:shd w:val="clear" w:color="auto" w:fill="FFFFFF"/>
+          </w:rPr>
+          <w:t>https://chromium.googlesource.com/v8/v8.git</w:t>
+        </w:r>
+      </w:hyperlink>
+    </w:p>
+    <w:p>
+      <w:pPr>
+        <w:rPr>
+          <w:rFonts w:ascii="Arial" w:hAnsi="Arial" w:cs="Arial"/>
+          <w:color w:val="333333"/>
+          <w:sz w:val="20"/>
+          <w:szCs w:val="20"/>
+          <w:shd w:val="clear" w:color="auto" w:fill="FFFFFF"/>
+        </w:rPr>
+      </w:pPr>
+      <w:r>
+        <w:rPr>
+          <w:rFonts w:ascii="Arial" w:hAnsi="Arial" w:cs="Arial"/>
+          <w:color w:val="333333"/>
+          <w:sz w:val="20"/>
+          <w:szCs w:val="20"/>
+          <w:shd w:val="clear" w:color="auto" w:fill="FFFFFF"/>
+        </w:rPr>
+        <w:t>W3org.</w:t>
+      </w:r>
+      <w:r>
+        <w:rPr>
+          <w:rStyle w:val="apple-converted-space"/>
+          <w:rFonts w:ascii="Arial" w:hAnsi="Arial" w:cs="Arial"/>
+          <w:color w:val="333333"/>
+          <w:sz w:val="20"/>
+          <w:szCs w:val="20"/>
+          <w:shd w:val="clear" w:color="auto" w:fill="FFFFFF"/>
+        </w:rPr>
+        <w:t> </w:t>
+      </w:r>
+      <w:r>
+        <w:rPr>
+          <w:rFonts w:ascii="Arial" w:hAnsi="Arial" w:cs="Arial"/>
+          <w:color w:val="333333"/>
+          <w:sz w:val="20"/>
+          <w:szCs w:val="20"/>
+          <w:shd w:val="clear" w:color="auto" w:fill="FFFFFF"/>
+        </w:rPr>
+        <w:t>2016.</w:t>
+      </w:r>
+      <w:r>
+        <w:rPr>
+          <w:rStyle w:val="apple-converted-space"/>
+          <w:rFonts w:ascii="Arial" w:hAnsi="Arial" w:cs="Arial"/>
+          <w:color w:val="333333"/>
+          <w:sz w:val="20"/>
+          <w:szCs w:val="20"/>
+          <w:shd w:val="clear" w:color="auto" w:fill="FFFFFF"/>
+        </w:rPr>
+        <w:t> </w:t>
+      </w:r>
+      <w:r>
+        <w:rPr>
+          <w:rFonts w:ascii="Arial" w:hAnsi="Arial" w:cs="Arial"/>
+          <w:i/>
+          <w:iCs/>
+          <w:color w:val="333333"/>
+          <w:sz w:val="20"/>
+          <w:szCs w:val="20"/>
+          <w:shd w:val="clear" w:color="auto" w:fill="FFFFFF"/>
+        </w:rPr>
+        <w:t>W3org.</w:t>
+      </w:r>
+      <w:r>
+        <w:rPr>
+          <w:rStyle w:val="apple-converted-space"/>
+          <w:rFonts w:ascii="Arial" w:hAnsi="Arial" w:cs="Arial"/>
+          <w:color w:val="333333"/>
+          <w:sz w:val="20"/>
+          <w:szCs w:val="20"/>
+          <w:shd w:val="clear" w:color="auto" w:fill="FFFFFF"/>
+        </w:rPr>
+        <w:t> </w:t>
+      </w:r>
+      <w:r>
+        <w:rPr>
+          <w:rFonts w:ascii="Arial" w:hAnsi="Arial" w:cs="Arial"/>
+          <w:color w:val="333333"/>
+          <w:sz w:val="20"/>
+          <w:szCs w:val="20"/>
+          <w:shd w:val="clear" w:color="auto" w:fill="FFFFFF"/>
+        </w:rPr>
+        <w:t>[Online].</w:t>
+      </w:r>
+      <w:r>
+        <w:rPr>
+          <w:rStyle w:val="apple-converted-space"/>
+          <w:rFonts w:ascii="Arial" w:hAnsi="Arial" w:cs="Arial"/>
+          <w:color w:val="333333"/>
+          <w:sz w:val="20"/>
+          <w:szCs w:val="20"/>
+          <w:shd w:val="clear" w:color="auto" w:fill="FFFFFF"/>
+        </w:rPr>
+        <w:t> </w:t>
+      </w:r>
+      <w:r>
+        <w:rPr>
+          <w:rFonts w:ascii="Arial" w:hAnsi="Arial" w:cs="Arial"/>
+          <w:color w:val="333333"/>
+          <w:sz w:val="20"/>
+          <w:szCs w:val="20"/>
+          <w:shd w:val="clear" w:color="auto" w:fill="FFFFFF"/>
+        </w:rPr>
+        <w:t>[5 December 2016].</w:t>
+      </w:r>
+      <w:r>
+        <w:rPr>
+          <w:rStyle w:val="apple-converted-space"/>
+          <w:rFonts w:ascii="Arial" w:hAnsi="Arial" w:cs="Arial"/>
+          <w:color w:val="333333"/>
+          <w:sz w:val="20"/>
+          <w:szCs w:val="20"/>
+          <w:shd w:val="clear" w:color="auto" w:fill="FFFFFF"/>
+        </w:rPr>
+        <w:t> </w:t>
+      </w:r>
+      <w:r>
+        <w:rPr>
+          <w:rFonts w:ascii="Arial" w:hAnsi="Arial" w:cs="Arial"/>
+          <w:color w:val="333333"/>
+          <w:sz w:val="20"/>
+          <w:szCs w:val="20"/>
+          <w:shd w:val="clear" w:color="auto" w:fill="FFFFFF"/>
+        </w:rPr>
+        <w:t>Available from: https://www.w3.org/TR/2011/WD-html5-20110525/timers.html</w:t>
+      </w:r>
+    </w:p>
+    <w:p>
+      <w:pPr>
+        <w:rPr>
+          <w:rFonts w:ascii="Arial" w:hAnsi="Arial" w:cs="Arial"/>
+          <w:color w:val="333333"/>
+          <w:sz w:val="20"/>
+          <w:szCs w:val="20"/>
+          <w:shd w:val="clear" w:color="auto" w:fill="FFFFFF"/>
+        </w:rPr>
+      </w:pPr>
+      <w:proofErr w:type="spellStart"/>
+      <w:r>
+        <w:rPr>
+          <w:rFonts w:ascii="Arial" w:hAnsi="Arial" w:cs="Arial"/>
+          <w:color w:val="333333"/>
+          <w:sz w:val="20"/>
+          <w:szCs w:val="20"/>
+          <w:shd w:val="clear" w:color="auto" w:fill="FFFFFF"/>
+        </w:rPr>
+        <w:t>Mozillaorg</w:t>
+      </w:r>
+      <w:proofErr w:type="spellEnd"/>
+      <w:r>
+        <w:rPr>
+          <w:rFonts w:ascii="Arial" w:hAnsi="Arial" w:cs="Arial"/>
+          <w:color w:val="333333"/>
+          <w:sz w:val="20"/>
+          <w:szCs w:val="20"/>
+          <w:shd w:val="clear" w:color="auto" w:fill="FFFFFF"/>
+        </w:rPr>
+        <w:t>.</w:t>
+      </w:r>
+      <w:r>
+        <w:rPr>
+          <w:rStyle w:val="apple-converted-space"/>
+          <w:rFonts w:ascii="Arial" w:hAnsi="Arial" w:cs="Arial"/>
+          <w:color w:val="333333"/>
+          <w:sz w:val="20"/>
+          <w:szCs w:val="20"/>
+          <w:shd w:val="clear" w:color="auto" w:fill="FFFFFF"/>
+        </w:rPr>
+        <w:t> </w:t>
+      </w:r>
+      <w:r>
+        <w:rPr>
+          <w:rFonts w:ascii="Arial" w:hAnsi="Arial" w:cs="Arial"/>
+          <w:color w:val="333333"/>
+          <w:sz w:val="20"/>
+          <w:szCs w:val="20"/>
+          <w:shd w:val="clear" w:color="auto" w:fill="FFFFFF"/>
+        </w:rPr>
+        <w:t>2016.</w:t>
+      </w:r>
+      <w:r>
+        <w:rPr>
+          <w:rStyle w:val="apple-converted-space"/>
+          <w:rFonts w:ascii="Arial" w:hAnsi="Arial" w:cs="Arial"/>
+          <w:color w:val="333333"/>
+          <w:sz w:val="20"/>
+          <w:szCs w:val="20"/>
+          <w:shd w:val="clear" w:color="auto" w:fill="FFFFFF"/>
+        </w:rPr>
+        <w:t> </w:t>
+      </w:r>
+      <w:r>
+        <w:rPr>
+          <w:rFonts w:ascii="Arial" w:hAnsi="Arial" w:cs="Arial"/>
+          <w:i/>
+          <w:iCs/>
+          <w:color w:val="333333"/>
+          <w:sz w:val="20"/>
+          <w:szCs w:val="20"/>
+          <w:shd w:val="clear" w:color="auto" w:fill="FFFFFF"/>
+        </w:rPr>
+        <w:t>Mozilla Developer Network.</w:t>
+      </w:r>
+      <w:r>
+        <w:rPr>
+          <w:rStyle w:val="apple-converted-space"/>
+          <w:rFonts w:ascii="Arial" w:hAnsi="Arial" w:cs="Arial"/>
+          <w:color w:val="333333"/>
+          <w:sz w:val="20"/>
+          <w:szCs w:val="20"/>
+          <w:shd w:val="clear" w:color="auto" w:fill="FFFFFF"/>
+        </w:rPr>
+        <w:t> </w:t>
+      </w:r>
+      <w:r>
+        <w:rPr>
+          <w:rFonts w:ascii="Arial" w:hAnsi="Arial" w:cs="Arial"/>
+          <w:color w:val="333333"/>
+          <w:sz w:val="20"/>
+          <w:szCs w:val="20"/>
+          <w:shd w:val="clear" w:color="auto" w:fill="FFFFFF"/>
+        </w:rPr>
+        <w:t>[Online].</w:t>
+      </w:r>
+      <w:r>
+        <w:rPr>
+          <w:rStyle w:val="apple-converted-space"/>
+          <w:rFonts w:ascii="Arial" w:hAnsi="Arial" w:cs="Arial"/>
+          <w:color w:val="333333"/>
+          <w:sz w:val="20"/>
+          <w:szCs w:val="20"/>
+          <w:shd w:val="clear" w:color="auto" w:fill="FFFFFF"/>
+        </w:rPr>
+        <w:t> </w:t>
+      </w:r>
+      <w:r>
+        <w:rPr>
+          <w:rFonts w:ascii="Arial" w:hAnsi="Arial" w:cs="Arial"/>
+          <w:color w:val="333333"/>
+          <w:sz w:val="20"/>
+          <w:szCs w:val="20"/>
+          <w:shd w:val="clear" w:color="auto" w:fill="FFFFFF"/>
+        </w:rPr>
+        <w:t>[5 December 2016].</w:t>
+      </w:r>
+      <w:r>
+        <w:rPr>
+          <w:rStyle w:val="apple-converted-space"/>
+          <w:rFonts w:ascii="Arial" w:hAnsi="Arial" w:cs="Arial"/>
+          <w:color w:val="333333"/>
+          <w:sz w:val="20"/>
+          <w:szCs w:val="20"/>
+          <w:shd w:val="clear" w:color="auto" w:fill="FFFFFF"/>
+        </w:rPr>
+        <w:t> </w:t>
+      </w:r>
+      <w:r>
+        <w:rPr>
+          <w:rFonts w:ascii="Arial" w:hAnsi="Arial" w:cs="Arial"/>
+          <w:color w:val="333333"/>
+          <w:sz w:val="20"/>
+          <w:szCs w:val="20"/>
+          <w:shd w:val="clear" w:color="auto" w:fill="FFFFFF"/>
+        </w:rPr>
+        <w:t>Available from: https://developer.mozilla.org/en-US/docs/Web/API/Console</w:t>
+      </w:r>
+    </w:p>
+    <w:p>
+      <w:pPr>
+        <w:rPr>
+          <w:rFonts w:ascii="Arial" w:hAnsi="Arial" w:cs="Arial"/>
+          <w:color w:val="000000"/>
+          <w:sz w:val="20"/>
+          <w:szCs w:val="20"/>
+        </w:rPr>
+      </w:pPr>
+    </w:p>
+    <w:p>
+      <w:pPr>
+        <w:rPr>
+          <w:rFonts w:ascii="Arial" w:hAnsi="Arial" w:cs="Arial"/>
           <w:color w:val="000000" w:themeColor="text1"/>
           <w:sz w:val="18"/>
         </w:rPr>
@@ -4002,6 +5993,8 @@
           <w:sz w:val="18"/>
         </w:rPr>
       </w:pPr>
+      <w:bookmarkStart w:id="15" w:name="_GoBack"/>
+      <w:bookmarkEnd w:id="15"/>
     </w:p>
     <w:p>
       <w:pPr>
@@ -4014,60 +6007,6 @@
     </w:p>
     <w:p>
       <w:pPr>
-        <w:rPr>
-          <w:rFonts w:ascii="Arial" w:hAnsi="Arial" w:cs="Arial"/>
-          <w:color w:val="000000" w:themeColor="text1"/>
-          <w:sz w:val="18"/>
-        </w:rPr>
-      </w:pPr>
-    </w:p>
-    <w:p>
-      <w:pPr>
-        <w:rPr>
-          <w:rFonts w:ascii="Arial" w:hAnsi="Arial" w:cs="Arial"/>
-          <w:color w:val="000000" w:themeColor="text1"/>
-          <w:sz w:val="18"/>
-        </w:rPr>
-      </w:pPr>
-    </w:p>
-    <w:p>
-      <w:pPr>
-        <w:rPr>
-          <w:rFonts w:ascii="Arial" w:hAnsi="Arial" w:cs="Arial"/>
-          <w:color w:val="000000" w:themeColor="text1"/>
-          <w:sz w:val="18"/>
-        </w:rPr>
-      </w:pPr>
-    </w:p>
-    <w:p>
-      <w:pPr>
-        <w:rPr>
-          <w:rFonts w:ascii="Arial" w:hAnsi="Arial" w:cs="Arial"/>
-          <w:color w:val="000000" w:themeColor="text1"/>
-          <w:sz w:val="18"/>
-        </w:rPr>
-      </w:pPr>
-    </w:p>
-    <w:p>
-      <w:pPr>
-        <w:rPr>
-          <w:rFonts w:ascii="Arial" w:hAnsi="Arial" w:cs="Arial"/>
-          <w:color w:val="000000" w:themeColor="text1"/>
-          <w:sz w:val="18"/>
-        </w:rPr>
-      </w:pPr>
-    </w:p>
-    <w:p>
-      <w:pPr>
-        <w:rPr>
-          <w:rFonts w:ascii="Arial" w:hAnsi="Arial" w:cs="Arial"/>
-          <w:color w:val="000000" w:themeColor="text1"/>
-          <w:sz w:val="18"/>
-        </w:rPr>
-      </w:pPr>
-    </w:p>
-    <w:p>
-      <w:pPr>
         <w:pStyle w:val="Heading1"/>
         <w:rPr>
           <w:rFonts w:ascii="Arial" w:hAnsi="Arial" w:cs="Arial"/>
@@ -4081,7 +6020,6 @@
           <w:color w:val="000000" w:themeColor="text1"/>
           <w:sz w:val="28"/>
         </w:rPr>
-        <w:lastRenderedPageBreak/>
         <w:t>Appendix</w:t>
       </w:r>
       <w:r>
@@ -4697,8 +6635,17 @@
           <w:rStyle w:val="Emphasis"/>
           <w:rFonts w:ascii="Arial" w:hAnsi="Arial" w:cs="Arial"/>
         </w:rPr>
-        <w:t>Programming 3D applications with HTML5 and WebGL</w:t>
-      </w:r>
+        <w:t>Programming 3D applications with HTML5 and </w:t>
+      </w:r>
+      <w:proofErr w:type="spellStart"/>
+      <w:r>
+        <w:rPr>
+          <w:rStyle w:val="Emphasis"/>
+          <w:rFonts w:ascii="Arial" w:hAnsi="Arial" w:cs="Arial"/>
+        </w:rPr>
+        <w:t>WebGL</w:t>
+      </w:r>
+      <w:proofErr w:type="spellEnd"/>
     </w:p>
     <w:p>
       <w:pPr>
@@ -4980,6 +6927,7 @@
         <w:rPr>
           <w:rFonts w:ascii="Arial" w:hAnsi="Arial" w:cs="Arial"/>
         </w:rPr>
+        <w:lastRenderedPageBreak/>
         <w:t>Requirements and Design</w:t>
       </w:r>
       <w:r>
@@ -5024,7 +6972,6 @@
         <w:rPr>
           <w:rFonts w:ascii="Arial" w:hAnsi="Arial" w:cs="Arial"/>
         </w:rPr>
-        <w:lastRenderedPageBreak/>
         <w:t>Development</w:t>
       </w:r>
       <w:r>
@@ -5408,8 +7355,8 @@
         <w:t>Appendix 2 – OpenGL Demo Source Code</w:t>
       </w:r>
     </w:p>
-    <w:bookmarkStart w:id="5" w:name="_MON_1542372895"/>
-    <w:bookmarkEnd w:id="5"/>
+    <w:bookmarkStart w:id="16" w:name="_MON_1542372895"/>
+    <w:bookmarkEnd w:id="16"/>
     <w:p>
       <w:pPr>
         <w:rPr>
@@ -5423,15 +7370,15 @@
           <w:sz w:val="18"/>
         </w:rPr>
         <w:object w:dxaOrig="9360" w:dyaOrig="12681">
-          <v:shape id="_x0000_i1060" type="#_x0000_t75" style="width:468pt;height:634.5pt" o:ole="">
-            <v:imagedata r:id="rId22" o:title=""/>
+          <v:shape id="_x0000_i1033" type="#_x0000_t75" style="width:468pt;height:634.5pt" o:ole="">
+            <v:imagedata r:id="rId46" o:title=""/>
           </v:shape>
-          <o:OLEObject Type="Embed" ProgID="Word.OpenDocumentText.12" ShapeID="_x0000_i1060" DrawAspect="Content" ObjectID="_1542391643" r:id="rId23"/>
+          <o:OLEObject Type="Embed" ProgID="Word.OpenDocumentText.12" ShapeID="_x0000_i1033" DrawAspect="Content" ObjectID="_1542464888" r:id="rId47"/>
         </w:object>
       </w:r>
     </w:p>
-    <w:bookmarkStart w:id="6" w:name="_MON_1542386765"/>
-    <w:bookmarkEnd w:id="6"/>
+    <w:bookmarkStart w:id="17" w:name="_MON_1542386765"/>
+    <w:bookmarkEnd w:id="17"/>
     <w:p>
       <w:pPr>
         <w:rPr>
@@ -5445,10 +7392,10 @@
           <w:sz w:val="18"/>
         </w:rPr>
         <w:object w:dxaOrig="9360" w:dyaOrig="12903">
-          <v:shape id="_x0000_i1097" type="#_x0000_t75" style="width:468pt;height:645pt" o:ole="">
-            <v:imagedata r:id="rId24" o:title=""/>
+          <v:shape id="_x0000_i1034" type="#_x0000_t75" style="width:468pt;height:645pt" o:ole="">
+            <v:imagedata r:id="rId48" o:title=""/>
           </v:shape>
-          <o:OLEObject Type="Embed" ProgID="Word.OpenDocumentText.12" ShapeID="_x0000_i1097" DrawAspect="Content" ObjectID="_1542391644" r:id="rId25"/>
+          <o:OLEObject Type="Embed" ProgID="Word.OpenDocumentText.12" ShapeID="_x0000_i1034" DrawAspect="Content" ObjectID="_1542464889" r:id="rId49"/>
         </w:object>
       </w:r>
     </w:p>
@@ -5479,8 +7426,8 @@
         <w:t>Appendix 3 – OpenCL Demo Source Code</w:t>
       </w:r>
     </w:p>
-    <w:bookmarkStart w:id="7" w:name="_MON_1542373001"/>
-    <w:bookmarkEnd w:id="7"/>
+    <w:bookmarkStart w:id="18" w:name="_MON_1542373001"/>
+    <w:bookmarkEnd w:id="18"/>
     <w:p>
       <w:pPr>
         <w:rPr>
@@ -5494,15 +7441,15 @@
           <w:sz w:val="18"/>
         </w:rPr>
         <w:object w:dxaOrig="9360" w:dyaOrig="12895">
-          <v:shape id="_x0000_i1091" type="#_x0000_t75" style="width:468pt;height:644.25pt" o:ole="">
-            <v:imagedata r:id="rId26" o:title=""/>
+          <v:shape id="_x0000_i1035" type="#_x0000_t75" style="width:468pt;height:644.25pt" o:ole="">
+            <v:imagedata r:id="rId50" o:title=""/>
           </v:shape>
-          <o:OLEObject Type="Embed" ProgID="Word.OpenDocumentText.12" ShapeID="_x0000_i1091" DrawAspect="Content" ObjectID="_1542391645" r:id="rId27"/>
+          <o:OLEObject Type="Embed" ProgID="Word.OpenDocumentText.12" ShapeID="_x0000_i1035" DrawAspect="Content" ObjectID="_1542464890" r:id="rId51"/>
         </w:object>
       </w:r>
     </w:p>
-    <w:bookmarkStart w:id="8" w:name="_MON_1542387077"/>
-    <w:bookmarkEnd w:id="8"/>
+    <w:bookmarkStart w:id="19" w:name="_MON_1542387077"/>
+    <w:bookmarkEnd w:id="19"/>
     <w:p>
       <w:pPr>
         <w:rPr>
@@ -5516,10 +7463,10 @@
           <w:sz w:val="18"/>
         </w:rPr>
         <w:object w:dxaOrig="9360" w:dyaOrig="12463">
-          <v:shape id="_x0000_i1094" type="#_x0000_t75" style="width:468pt;height:623.25pt" o:ole="">
-            <v:imagedata r:id="rId28" o:title=""/>
+          <v:shape id="_x0000_i1036" type="#_x0000_t75" style="width:468pt;height:623.25pt" o:ole="">
+            <v:imagedata r:id="rId52" o:title=""/>
           </v:shape>
-          <o:OLEObject Type="Embed" ProgID="Word.OpenDocumentText.12" ShapeID="_x0000_i1094" DrawAspect="Content" ObjectID="_1542391646" r:id="rId29"/>
+          <o:OLEObject Type="Embed" ProgID="Word.OpenDocumentText.12" ShapeID="_x0000_i1036" DrawAspect="Content" ObjectID="_1542464891" r:id="rId53"/>
         </w:object>
       </w:r>
     </w:p>
@@ -5579,31 +7526,7 @@
           <w:sz w:val="28"/>
         </w:rPr>
         <w:lastRenderedPageBreak/>
-        <w:t>Appendix</w:t>
-      </w:r>
-      <w:r>
-        <w:rPr>
-          <w:rFonts w:ascii="Arial" w:hAnsi="Arial" w:cs="Arial"/>
-          <w:color w:val="000000" w:themeColor="text1"/>
-          <w:sz w:val="28"/>
-        </w:rPr>
-        <w:t xml:space="preserve"> 4</w:t>
-      </w:r>
-      <w:r>
-        <w:rPr>
-          <w:rFonts w:ascii="Arial" w:hAnsi="Arial" w:cs="Arial"/>
-          <w:color w:val="000000" w:themeColor="text1"/>
-          <w:sz w:val="28"/>
-        </w:rPr>
-        <w:t xml:space="preserve"> – </w:t>
-      </w:r>
-      <w:r>
-        <w:rPr>
-          <w:rFonts w:ascii="Arial" w:hAnsi="Arial" w:cs="Arial"/>
-          <w:color w:val="000000" w:themeColor="text1"/>
-          <w:sz w:val="28"/>
-        </w:rPr>
-        <w:t>Supervisor Meetings</w:t>
+        <w:t>Appendix 4 – Supervisor Meetings</w:t>
       </w:r>
     </w:p>
     <w:p>
@@ -5615,8 +7538,8 @@
       </w:pPr>
     </w:p>
     <w:sectPr>
-      <w:footerReference w:type="even" r:id="rId30"/>
-      <w:footerReference w:type="default" r:id="rId31"/>
+      <w:footerReference w:type="even" r:id="rId54"/>
+      <w:footerReference w:type="default" r:id="rId55"/>
       <w:endnotePr>
         <w:numFmt w:val="decimal"/>
       </w:endnotePr>
@@ -5731,6 +7654,119 @@
 <file path=word/numbering.xml><?xml version="1.0" encoding="utf-8"?>
 <w:numbering xmlns:wpc="http://schemas.microsoft.com/office/word/2010/wordprocessingCanvas" xmlns:cx="http://schemas.microsoft.com/office/drawing/2014/chartex" xmlns:cx1="http://schemas.microsoft.com/office/drawing/2015/9/8/chartex" xmlns:cx2="http://schemas.microsoft.com/office/drawing/2015/10/21/chartex" xmlns:mc="http://schemas.openxmlformats.org/markup-compatibility/2006" xmlns:o="urn:schemas-microsoft-com:office:office" xmlns:r="http://schemas.openxmlformats.org/officeDocument/2006/relationships" xmlns:m="http://schemas.openxmlformats.org/officeDocument/2006/math" xmlns:v="urn:schemas-microsoft-com:vml" xmlns:wp14="http://schemas.microsoft.com/office/word/2010/wordprocessingDrawing" xmlns:wp="http://schemas.openxmlformats.org/drawingml/2006/wordprocessingDrawing" xmlns:w10="urn:schemas-microsoft-com:office:word" xmlns:w="http://schemas.openxmlformats.org/wordprocessingml/2006/main" xmlns:w14="http://schemas.microsoft.com/office/word/2010/wordml" xmlns:w15="http://schemas.microsoft.com/office/word/2012/wordml" xmlns:w16se="http://schemas.microsoft.com/office/word/2015/wordml/symex" xmlns:wpg="http://schemas.microsoft.com/office/word/2010/wordprocessingGroup" xmlns:wpi="http://schemas.microsoft.com/office/word/2010/wordprocessingInk" xmlns:wne="http://schemas.microsoft.com/office/word/2006/wordml" xmlns:wps="http://schemas.microsoft.com/office/word/2010/wordprocessingShape" mc:Ignorable="w14 w15 w16se wp14">
   <w:abstractNum w:abstractNumId="0" w15:restartNumberingAfterBreak="0">
+    <w:nsid w:val="0CEA18CE"/>
+    <w:multiLevelType w:val="hybridMultilevel"/>
+    <w:tmpl w:val="A8E872D2"/>
+    <w:lvl w:ilvl="0" w:tplc="08090001">
+      <w:start w:val="1"/>
+      <w:numFmt w:val="bullet"/>
+      <w:lvlText w:val=""/>
+      <w:lvlJc w:val="left"/>
+      <w:pPr>
+        <w:ind w:left="720" w:hanging="360"/>
+      </w:pPr>
+      <w:rPr>
+        <w:rFonts w:ascii="Symbol" w:hAnsi="Symbol" w:hint="default"/>
+      </w:rPr>
+    </w:lvl>
+    <w:lvl w:ilvl="1" w:tplc="08090003">
+      <w:start w:val="1"/>
+      <w:numFmt w:val="bullet"/>
+      <w:lvlText w:val="o"/>
+      <w:lvlJc w:val="left"/>
+      <w:pPr>
+        <w:ind w:left="1440" w:hanging="360"/>
+      </w:pPr>
+      <w:rPr>
+        <w:rFonts w:ascii="Courier New" w:hAnsi="Courier New" w:cs="Courier New" w:hint="default"/>
+      </w:rPr>
+    </w:lvl>
+    <w:lvl w:ilvl="2" w:tplc="08090005" w:tentative="1">
+      <w:start w:val="1"/>
+      <w:numFmt w:val="bullet"/>
+      <w:lvlText w:val=""/>
+      <w:lvlJc w:val="left"/>
+      <w:pPr>
+        <w:ind w:left="2160" w:hanging="360"/>
+      </w:pPr>
+      <w:rPr>
+        <w:rFonts w:ascii="Wingdings" w:hAnsi="Wingdings" w:hint="default"/>
+      </w:rPr>
+    </w:lvl>
+    <w:lvl w:ilvl="3" w:tplc="08090001" w:tentative="1">
+      <w:start w:val="1"/>
+      <w:numFmt w:val="bullet"/>
+      <w:lvlText w:val=""/>
+      <w:lvlJc w:val="left"/>
+      <w:pPr>
+        <w:ind w:left="2880" w:hanging="360"/>
+      </w:pPr>
+      <w:rPr>
+        <w:rFonts w:ascii="Symbol" w:hAnsi="Symbol" w:hint="default"/>
+      </w:rPr>
+    </w:lvl>
+    <w:lvl w:ilvl="4" w:tplc="08090003" w:tentative="1">
+      <w:start w:val="1"/>
+      <w:numFmt w:val="bullet"/>
+      <w:lvlText w:val="o"/>
+      <w:lvlJc w:val="left"/>
+      <w:pPr>
+        <w:ind w:left="3600" w:hanging="360"/>
+      </w:pPr>
+      <w:rPr>
+        <w:rFonts w:ascii="Courier New" w:hAnsi="Courier New" w:cs="Courier New" w:hint="default"/>
+      </w:rPr>
+    </w:lvl>
+    <w:lvl w:ilvl="5" w:tplc="08090005" w:tentative="1">
+      <w:start w:val="1"/>
+      <w:numFmt w:val="bullet"/>
+      <w:lvlText w:val=""/>
+      <w:lvlJc w:val="left"/>
+      <w:pPr>
+        <w:ind w:left="4320" w:hanging="360"/>
+      </w:pPr>
+      <w:rPr>
+        <w:rFonts w:ascii="Wingdings" w:hAnsi="Wingdings" w:hint="default"/>
+      </w:rPr>
+    </w:lvl>
+    <w:lvl w:ilvl="6" w:tplc="08090001" w:tentative="1">
+      <w:start w:val="1"/>
+      <w:numFmt w:val="bullet"/>
+      <w:lvlText w:val=""/>
+      <w:lvlJc w:val="left"/>
+      <w:pPr>
+        <w:ind w:left="5040" w:hanging="360"/>
+      </w:pPr>
+      <w:rPr>
+        <w:rFonts w:ascii="Symbol" w:hAnsi="Symbol" w:hint="default"/>
+      </w:rPr>
+    </w:lvl>
+    <w:lvl w:ilvl="7" w:tplc="08090003" w:tentative="1">
+      <w:start w:val="1"/>
+      <w:numFmt w:val="bullet"/>
+      <w:lvlText w:val="o"/>
+      <w:lvlJc w:val="left"/>
+      <w:pPr>
+        <w:ind w:left="5760" w:hanging="360"/>
+      </w:pPr>
+      <w:rPr>
+        <w:rFonts w:ascii="Courier New" w:hAnsi="Courier New" w:cs="Courier New" w:hint="default"/>
+      </w:rPr>
+    </w:lvl>
+    <w:lvl w:ilvl="8" w:tplc="08090005" w:tentative="1">
+      <w:start w:val="1"/>
+      <w:numFmt w:val="bullet"/>
+      <w:lvlText w:val=""/>
+      <w:lvlJc w:val="left"/>
+      <w:pPr>
+        <w:ind w:left="6480" w:hanging="360"/>
+      </w:pPr>
+      <w:rPr>
+        <w:rFonts w:ascii="Wingdings" w:hAnsi="Wingdings" w:hint="default"/>
+      </w:rPr>
+    </w:lvl>
+  </w:abstractNum>
+  <w:abstractNum w:abstractNumId="1" w15:restartNumberingAfterBreak="0">
     <w:nsid w:val="14692D0B"/>
     <w:multiLevelType w:val="hybridMultilevel"/>
     <w:tmpl w:val="51243908"/>
@@ -5843,7 +7879,7 @@
       </w:rPr>
     </w:lvl>
   </w:abstractNum>
-  <w:abstractNum w:abstractNumId="1" w15:restartNumberingAfterBreak="0">
+  <w:abstractNum w:abstractNumId="2" w15:restartNumberingAfterBreak="0">
     <w:nsid w:val="1482775B"/>
     <w:multiLevelType w:val="multilevel"/>
     <w:tmpl w:val="CC4C1D4C"/>
@@ -5929,7 +7965,7 @@
       </w:pPr>
     </w:lvl>
   </w:abstractNum>
-  <w:abstractNum w:abstractNumId="2" w15:restartNumberingAfterBreak="0">
+  <w:abstractNum w:abstractNumId="3" w15:restartNumberingAfterBreak="0">
     <w:nsid w:val="1CBD3958"/>
     <w:multiLevelType w:val="hybridMultilevel"/>
     <w:tmpl w:val="6B44864A"/>
@@ -6042,7 +8078,7 @@
       </w:rPr>
     </w:lvl>
   </w:abstractNum>
-  <w:abstractNum w:abstractNumId="3" w15:restartNumberingAfterBreak="0">
+  <w:abstractNum w:abstractNumId="4" w15:restartNumberingAfterBreak="0">
     <w:nsid w:val="2C5E44A6"/>
     <w:multiLevelType w:val="hybridMultilevel"/>
     <w:tmpl w:val="9DDEE6E0"/>
@@ -6155,7 +8191,7 @@
       </w:rPr>
     </w:lvl>
   </w:abstractNum>
-  <w:abstractNum w:abstractNumId="4" w15:restartNumberingAfterBreak="0">
+  <w:abstractNum w:abstractNumId="5" w15:restartNumberingAfterBreak="0">
     <w:nsid w:val="2E3F5AE3"/>
     <w:multiLevelType w:val="hybridMultilevel"/>
     <w:tmpl w:val="1FD82DB8"/>
@@ -6241,7 +8277,7 @@
       </w:pPr>
     </w:lvl>
   </w:abstractNum>
-  <w:abstractNum w:abstractNumId="5" w15:restartNumberingAfterBreak="0">
+  <w:abstractNum w:abstractNumId="6" w15:restartNumberingAfterBreak="0">
     <w:nsid w:val="73EB44FE"/>
     <w:multiLevelType w:val="hybridMultilevel"/>
     <w:tmpl w:val="29A4BE5E"/>
@@ -6328,49 +8364,52 @@
     </w:lvl>
   </w:abstractNum>
   <w:num w:numId="1">
+    <w:abstractNumId w:val="2"/>
+  </w:num>
+  <w:num w:numId="2">
+    <w:abstractNumId w:val="2"/>
+  </w:num>
+  <w:num w:numId="3">
+    <w:abstractNumId w:val="2"/>
+  </w:num>
+  <w:num w:numId="4">
+    <w:abstractNumId w:val="2"/>
+  </w:num>
+  <w:num w:numId="5">
+    <w:abstractNumId w:val="2"/>
+  </w:num>
+  <w:num w:numId="6">
+    <w:abstractNumId w:val="2"/>
+  </w:num>
+  <w:num w:numId="7">
+    <w:abstractNumId w:val="2"/>
+  </w:num>
+  <w:num w:numId="8">
+    <w:abstractNumId w:val="2"/>
+  </w:num>
+  <w:num w:numId="9">
+    <w:abstractNumId w:val="2"/>
+  </w:num>
+  <w:num w:numId="10">
+    <w:abstractNumId w:val="2"/>
+  </w:num>
+  <w:num w:numId="11">
+    <w:abstractNumId w:val="6"/>
+  </w:num>
+  <w:num w:numId="12">
+    <w:abstractNumId w:val="3"/>
+  </w:num>
+  <w:num w:numId="13">
     <w:abstractNumId w:val="1"/>
   </w:num>
-  <w:num w:numId="2">
-    <w:abstractNumId w:val="1"/>
-  </w:num>
-  <w:num w:numId="3">
-    <w:abstractNumId w:val="1"/>
-  </w:num>
-  <w:num w:numId="4">
-    <w:abstractNumId w:val="1"/>
-  </w:num>
-  <w:num w:numId="5">
-    <w:abstractNumId w:val="1"/>
-  </w:num>
-  <w:num w:numId="6">
-    <w:abstractNumId w:val="1"/>
-  </w:num>
-  <w:num w:numId="7">
-    <w:abstractNumId w:val="1"/>
-  </w:num>
-  <w:num w:numId="8">
-    <w:abstractNumId w:val="1"/>
-  </w:num>
-  <w:num w:numId="9">
-    <w:abstractNumId w:val="1"/>
-  </w:num>
-  <w:num w:numId="10">
-    <w:abstractNumId w:val="1"/>
-  </w:num>
-  <w:num w:numId="11">
+  <w:num w:numId="14">
     <w:abstractNumId w:val="5"/>
   </w:num>
-  <w:num w:numId="12">
-    <w:abstractNumId w:val="2"/>
-  </w:num>
-  <w:num w:numId="13">
-    <w:abstractNumId w:val="0"/>
-  </w:num>
-  <w:num w:numId="14">
+  <w:num w:numId="15">
     <w:abstractNumId w:val="4"/>
   </w:num>
-  <w:num w:numId="15">
-    <w:abstractNumId w:val="3"/>
+  <w:num w:numId="16">
+    <w:abstractNumId w:val="0"/>
   </w:num>
 </w:numbering>
 </file>
@@ -7541,7 +9580,6 @@
     <w:name w:val="Normal (Web)"/>
     <w:basedOn w:val="Normal"/>
     <w:uiPriority w:val="99"/>
-    <w:semiHidden/>
     <w:unhideWhenUsed/>
     <w:rsid w:val="005530A8"/>
     <w:pPr>
@@ -7880,7 +9918,7 @@
 </file>
 
 <file path=customXml/itemProps1.xml><?xml version="1.0" encoding="utf-8"?>
-<ds:datastoreItem xmlns:ds="http://schemas.openxmlformats.org/officeDocument/2006/customXml" ds:itemID="{92DB276A-BF45-449A-8E03-2BB038389350}">
+<ds:datastoreItem xmlns:ds="http://schemas.openxmlformats.org/officeDocument/2006/customXml" ds:itemID="{56B9DEC9-B941-4461-80BC-2EB1498DD578}">
   <ds:schemaRefs>
     <ds:schemaRef ds:uri="http://schemas.openxmlformats.org/officeDocument/2006/bibliography"/>
   </ds:schemaRefs>

</xml_diff>

<commit_message>
added figures to images + finished first first draft
</commit_message>
<xml_diff>
--- a/Compute.Documents/B00235610 - Interim Report.docx
+++ b/Compute.Documents/B00235610 - Interim Report.docx
@@ -492,7 +492,43 @@
         <w:rPr>
           <w:rFonts w:ascii="Arial" w:hAnsi="Arial" w:cs="Arial"/>
         </w:rPr>
-        <w:t xml:space="preserve">computers by default. </w:t>
+        <w:t>computers by default</w:t>
+      </w:r>
+      <w:r>
+        <w:rPr>
+          <w:rFonts w:ascii="Arial" w:hAnsi="Arial" w:cs="Arial"/>
+        </w:rPr>
+        <w:t xml:space="preserve"> </w:t>
+      </w:r>
+      <w:r>
+        <w:rPr>
+          <w:rFonts w:ascii="Arial" w:hAnsi="Arial" w:cs="Arial"/>
+          <w:color w:val="333333"/>
+          <w:shd w:val="clear" w:color="auto" w:fill="FFFFFF"/>
+        </w:rPr>
+        <w:t>(Intelcom, 2016</w:t>
+      </w:r>
+      <w:r>
+        <w:rPr>
+          <w:rFonts w:ascii="Arial" w:hAnsi="Arial" w:cs="Arial"/>
+          <w:color w:val="333333"/>
+          <w:shd w:val="clear" w:color="auto" w:fill="FFFFFF"/>
+        </w:rPr>
+        <w:t xml:space="preserve">, </w:t>
+      </w:r>
+      <w:r>
+        <w:rPr>
+          <w:rFonts w:ascii="Arial" w:hAnsi="Arial" w:cs="Arial"/>
+          <w:color w:val="333333"/>
+          <w:shd w:val="clear" w:color="auto" w:fill="FFFFFF"/>
+        </w:rPr>
+        <w:t>Amdcom, 2016)</w:t>
+      </w:r>
+      <w:r>
+        <w:rPr>
+          <w:rFonts w:ascii="Arial" w:hAnsi="Arial" w:cs="Arial"/>
+        </w:rPr>
+        <w:t xml:space="preserve">. </w:t>
       </w:r>
       <w:r>
         <w:rPr>
@@ -1122,21 +1158,7 @@
         <w:rPr>
           <w:rFonts w:ascii="Arial" w:hAnsi="Arial" w:cs="Arial"/>
         </w:rPr>
-        <w:t xml:space="preserve">the most ground breaking set of objects known as </w:t>
-      </w:r>
-      <w:proofErr w:type="spellStart"/>
-      <w:r>
-        <w:rPr>
-          <w:rFonts w:ascii="Arial" w:hAnsi="Arial" w:cs="Arial"/>
-        </w:rPr>
-        <w:t>TypedArrays</w:t>
-      </w:r>
-      <w:proofErr w:type="spellEnd"/>
-      <w:r>
-        <w:rPr>
-          <w:rFonts w:ascii="Arial" w:hAnsi="Arial" w:cs="Arial"/>
-        </w:rPr>
-        <w:t xml:space="preserve"> objects as it now allows JavaScript to work with binary data directly.</w:t>
+        <w:t>the most ground breaking set of objects known as TypedArrays objects as it now allows JavaScript to work with binary data directly.</w:t>
       </w:r>
     </w:p>
     <w:p>
@@ -1147,19 +1169,11 @@
           <w:rFonts w:ascii="Arial" w:hAnsi="Arial" w:cs="Arial"/>
         </w:rPr>
       </w:pPr>
-      <w:proofErr w:type="spellStart"/>
-      <w:r>
-        <w:rPr>
-          <w:rFonts w:ascii="Arial" w:hAnsi="Arial" w:cs="Arial"/>
-        </w:rPr>
-        <w:t>TypedArray</w:t>
-      </w:r>
-      <w:proofErr w:type="spellEnd"/>
-      <w:r>
-        <w:rPr>
-          <w:rFonts w:ascii="Arial" w:hAnsi="Arial" w:cs="Arial"/>
-        </w:rPr>
-        <w:t xml:space="preserve"> Objects</w:t>
+      <w:r>
+        <w:rPr>
+          <w:rFonts w:ascii="Arial" w:hAnsi="Arial" w:cs="Arial"/>
+        </w:rPr>
+        <w:t>TypedArray Objects</w:t>
       </w:r>
     </w:p>
     <w:p>
@@ -1195,74 +1209,36 @@
           <w:rFonts w:ascii="Arial" w:hAnsi="Arial" w:cs="Arial"/>
         </w:rPr>
       </w:pPr>
-      <w:proofErr w:type="spellStart"/>
       <w:r>
         <w:rPr>
           <w:rFonts w:ascii="Arial" w:hAnsi="Arial" w:cs="Arial"/>
         </w:rPr>
         <w:t>ArrayBuffer</w:t>
       </w:r>
-      <w:proofErr w:type="spellEnd"/>
-    </w:p>
-    <w:p>
-      <w:pPr>
-        <w:rPr>
-          <w:rFonts w:ascii="Arial" w:hAnsi="Arial" w:cs="Arial"/>
-        </w:rPr>
-      </w:pPr>
-      <w:proofErr w:type="spellStart"/>
-      <w:r>
-        <w:rPr>
-          <w:rFonts w:ascii="Arial" w:hAnsi="Arial" w:cs="Arial"/>
-        </w:rPr>
-        <w:t>ArrayBuffer</w:t>
-      </w:r>
-      <w:proofErr w:type="spellEnd"/>
-      <w:r>
-        <w:rPr>
-          <w:rFonts w:ascii="Arial" w:hAnsi="Arial" w:cs="Arial"/>
-        </w:rPr>
-        <w:t xml:space="preserve"> is the core type for every Typed Array object and it just represents a stream of binary data. Look at the following example</w:t>
-      </w:r>
-      <w:r>
-        <w:rPr>
-          <w:rFonts w:ascii="Arial" w:hAnsi="Arial" w:cs="Arial"/>
-        </w:rPr>
-        <w:t xml:space="preserve"> we can take the </w:t>
-      </w:r>
-      <w:proofErr w:type="spellStart"/>
-      <w:r>
-        <w:rPr>
-          <w:rFonts w:ascii="Arial" w:hAnsi="Arial" w:cs="Arial"/>
-        </w:rPr>
-        <w:t>struct</w:t>
-      </w:r>
-      <w:proofErr w:type="spellEnd"/>
-      <w:r>
-        <w:rPr>
-          <w:rFonts w:ascii="Arial" w:hAnsi="Arial" w:cs="Arial"/>
-        </w:rPr>
-        <w:t xml:space="preserve"> person</w:t>
-      </w:r>
-      <w:r>
-        <w:rPr>
-          <w:rFonts w:ascii="Arial" w:hAnsi="Arial" w:cs="Arial"/>
-        </w:rPr>
-        <w:t xml:space="preserve"> and represent it in memory in JavaScript with the following </w:t>
-      </w:r>
-      <w:proofErr w:type="spellStart"/>
-      <w:r>
-        <w:rPr>
-          <w:rFonts w:ascii="Arial" w:hAnsi="Arial" w:cs="Arial"/>
-        </w:rPr>
-        <w:t>ArrayBuffer</w:t>
-      </w:r>
-      <w:proofErr w:type="spellEnd"/>
-      <w:r>
-        <w:rPr>
-          <w:rFonts w:ascii="Arial" w:hAnsi="Arial" w:cs="Arial"/>
-        </w:rPr>
-        <w:t>.</w:t>
+    </w:p>
+    <w:p>
+      <w:pPr>
+        <w:rPr>
+          <w:rFonts w:ascii="Arial" w:hAnsi="Arial" w:cs="Arial"/>
+        </w:rPr>
+      </w:pPr>
+      <w:r>
+        <w:rPr>
+          <w:rFonts w:ascii="Arial" w:hAnsi="Arial" w:cs="Arial"/>
+        </w:rPr>
+        <w:t>ArrayBuffer is the core type for every Typed Array object and it just represents a stream of binary data. Look at the following example</w:t>
+      </w:r>
+      <w:r>
+        <w:rPr>
+          <w:rFonts w:ascii="Arial" w:hAnsi="Arial" w:cs="Arial"/>
+        </w:rPr>
+        <w:t xml:space="preserve"> we can take the struct person</w:t>
+      </w:r>
+      <w:r>
+        <w:rPr>
+          <w:rFonts w:ascii="Arial" w:hAnsi="Arial" w:cs="Arial"/>
+        </w:rPr>
+        <w:t xml:space="preserve"> and represent it in memory in JavaScript with the following ArrayBuffer.</w:t>
       </w:r>
     </w:p>
     <w:p>
@@ -1314,7 +1290,7 @@
           <v:shape id="_x0000_i1025" type="#_x0000_t75" style="width:450.75pt;height:86.25pt" o:ole="">
             <v:imagedata r:id="rId9" o:title=""/>
           </v:shape>
-          <o:OLEObject Type="Embed" ProgID="Word.OpenDocumentText.12" ShapeID="_x0000_i1025" DrawAspect="Content" ObjectID="_1542464873" r:id="rId10"/>
+          <o:OLEObject Type="Embed" ProgID="Word.OpenDocumentText.12" ShapeID="_x0000_i1025" DrawAspect="Content" ObjectID="_1542482449" r:id="rId10"/>
         </w:object>
       </w:r>
     </w:p>
@@ -1338,17 +1314,8 @@
           <w:rStyle w:val="Emphasis"/>
           <w:rFonts w:ascii="Arial" w:hAnsi="Arial" w:cs="Arial"/>
         </w:rPr>
-        <w:t xml:space="preserve">igure 1: basic </w:t>
-      </w:r>
-      <w:proofErr w:type="spellStart"/>
-      <w:r>
-        <w:rPr>
-          <w:rStyle w:val="Emphasis"/>
-          <w:rFonts w:ascii="Arial" w:hAnsi="Arial" w:cs="Arial"/>
-        </w:rPr>
-        <w:t>struct</w:t>
-      </w:r>
-      <w:proofErr w:type="spellEnd"/>
+        <w:t>igure 1: basic struct</w:t>
+      </w:r>
       <w:r>
         <w:rPr>
           <w:rStyle w:val="Emphasis"/>
@@ -1387,7 +1354,7 @@
           <v:shape id="_x0000_i1026" type="#_x0000_t75" style="width:468pt;height:90pt" o:ole="">
             <v:imagedata r:id="rId11" o:title=""/>
           </v:shape>
-          <o:OLEObject Type="Embed" ProgID="Word.OpenDocumentText.12" ShapeID="_x0000_i1026" DrawAspect="Content" ObjectID="_1542464874" r:id="rId12"/>
+          <o:OLEObject Type="Embed" ProgID="Word.OpenDocumentText.12" ShapeID="_x0000_i1026" DrawAspect="Content" ObjectID="_1542482450" r:id="rId12"/>
         </w:object>
       </w:r>
       <w:r>
@@ -1410,23 +1377,7 @@
           <w:rStyle w:val="Emphasis"/>
           <w:rFonts w:ascii="Arial" w:hAnsi="Arial" w:cs="Arial"/>
         </w:rPr>
-        <w:t xml:space="preserve">Figure 2: Figure 1 </w:t>
-      </w:r>
-      <w:proofErr w:type="spellStart"/>
-      <w:r>
-        <w:rPr>
-          <w:rStyle w:val="Emphasis"/>
-          <w:rFonts w:ascii="Arial" w:hAnsi="Arial" w:cs="Arial"/>
-        </w:rPr>
-        <w:t>struct</w:t>
-      </w:r>
-      <w:proofErr w:type="spellEnd"/>
-      <w:r>
-        <w:rPr>
-          <w:rStyle w:val="Emphasis"/>
-          <w:rFonts w:ascii="Arial" w:hAnsi="Arial" w:cs="Arial"/>
-        </w:rPr>
-        <w:t xml:space="preserve"> represented in </w:t>
+        <w:t xml:space="preserve">Figure 2: Figure 1 struct represented in </w:t>
       </w:r>
       <w:r>
         <w:rPr>
@@ -1497,40 +1448,24 @@
           <w:rFonts w:ascii="Arial" w:hAnsi="Arial" w:cs="Arial"/>
         </w:rPr>
       </w:pPr>
-      <w:proofErr w:type="spellStart"/>
       <w:r>
         <w:rPr>
           <w:rFonts w:ascii="Arial" w:hAnsi="Arial" w:cs="Arial"/>
         </w:rPr>
         <w:t>TypedArrays</w:t>
       </w:r>
-      <w:proofErr w:type="spellEnd"/>
-    </w:p>
-    <w:p>
-      <w:pPr>
-        <w:rPr>
-          <w:rFonts w:ascii="Arial" w:hAnsi="Arial" w:cs="Arial"/>
-        </w:rPr>
-      </w:pPr>
-      <w:r>
-        <w:rPr>
-          <w:rFonts w:ascii="Arial" w:hAnsi="Arial" w:cs="Arial"/>
-        </w:rPr>
-        <w:t xml:space="preserve">Following the base type </w:t>
-      </w:r>
-      <w:proofErr w:type="spellStart"/>
-      <w:r>
-        <w:rPr>
-          <w:rFonts w:ascii="Arial" w:hAnsi="Arial" w:cs="Arial"/>
-        </w:rPr>
-        <w:t>ArrayBuffer</w:t>
-      </w:r>
-      <w:proofErr w:type="spellEnd"/>
-      <w:r>
-        <w:rPr>
-          <w:rFonts w:ascii="Arial" w:hAnsi="Arial" w:cs="Arial"/>
-        </w:rPr>
-        <w:t xml:space="preserve"> you can now also represent arrays of bytes with greater precision than before. JavaScript numbers </w:t>
+    </w:p>
+    <w:p>
+      <w:pPr>
+        <w:rPr>
+          <w:rFonts w:ascii="Arial" w:hAnsi="Arial" w:cs="Arial"/>
+        </w:rPr>
+      </w:pPr>
+      <w:r>
+        <w:rPr>
+          <w:rFonts w:ascii="Arial" w:hAnsi="Arial" w:cs="Arial"/>
+        </w:rPr>
+        <w:t xml:space="preserve">Following the base type ArrayBuffer you can now also represent arrays of bytes with greater precision than before. JavaScript numbers </w:t>
       </w:r>
       <w:r>
         <w:rPr>
@@ -1548,21 +1483,7 @@
         <w:rPr>
           <w:rFonts w:ascii="Arial" w:hAnsi="Arial" w:cs="Arial"/>
         </w:rPr>
-        <w:t xml:space="preserve"> double precision numbers. This limits control but with </w:t>
-      </w:r>
-      <w:proofErr w:type="spellStart"/>
-      <w:r>
-        <w:rPr>
-          <w:rFonts w:ascii="Arial" w:hAnsi="Arial" w:cs="Arial"/>
-        </w:rPr>
-        <w:t>TypedArrays</w:t>
-      </w:r>
-      <w:proofErr w:type="spellEnd"/>
-      <w:r>
-        <w:rPr>
-          <w:rFonts w:ascii="Arial" w:hAnsi="Arial" w:cs="Arial"/>
-        </w:rPr>
-        <w:t xml:space="preserve"> you can now control a great</w:t>
+        <w:t xml:space="preserve"> double precision numbers. This limits control but with TypedArrays you can now control a great</w:t>
       </w:r>
       <w:r>
         <w:rPr>
@@ -1605,7 +1526,7 @@
           <v:shape id="_x0000_i1027" type="#_x0000_t75" style="width:450.75pt;height:63.75pt" o:ole="">
             <v:imagedata r:id="rId13" o:title=""/>
           </v:shape>
-          <o:OLEObject Type="Embed" ProgID="Word.OpenDocumentText.12" ShapeID="_x0000_i1027" DrawAspect="Content" ObjectID="_1542464875" r:id="rId14"/>
+          <o:OLEObject Type="Embed" ProgID="Word.OpenDocumentText.12" ShapeID="_x0000_i1027" DrawAspect="Content" ObjectID="_1542482451" r:id="rId14"/>
         </w:object>
       </w:r>
     </w:p>
@@ -1681,21 +1602,7 @@
         <w:rPr>
           <w:rFonts w:ascii="Arial" w:hAnsi="Arial" w:cs="Arial"/>
         </w:rPr>
-        <w:t xml:space="preserve"> </w:t>
-      </w:r>
-      <w:proofErr w:type="spellStart"/>
-      <w:r>
-        <w:rPr>
-          <w:rFonts w:ascii="Arial" w:hAnsi="Arial" w:cs="Arial"/>
-        </w:rPr>
-        <w:t>TypedArrays</w:t>
-      </w:r>
-      <w:proofErr w:type="spellEnd"/>
-      <w:r>
-        <w:rPr>
-          <w:rFonts w:ascii="Arial" w:hAnsi="Arial" w:cs="Arial"/>
-        </w:rPr>
-        <w:t xml:space="preserve"> this is no longer the case.</w:t>
+        <w:t xml:space="preserve"> TypedArrays this is no longer the case.</w:t>
       </w:r>
     </w:p>
     <w:bookmarkStart w:id="3" w:name="_MON_1541712994"/>
@@ -1720,7 +1627,7 @@
           <v:shape id="_x0000_i1028" type="#_x0000_t75" style="width:450.75pt;height:53.25pt" o:ole="">
             <v:imagedata r:id="rId15" o:title=""/>
           </v:shape>
-          <o:OLEObject Type="Embed" ProgID="Word.OpenDocumentText.12" ShapeID="_x0000_i1028" DrawAspect="Content" ObjectID="_1542464876" r:id="rId16"/>
+          <o:OLEObject Type="Embed" ProgID="Word.OpenDocumentText.12" ShapeID="_x0000_i1028" DrawAspect="Content" ObjectID="_1542482452" r:id="rId16"/>
         </w:object>
       </w:r>
     </w:p>
@@ -2119,21 +2026,7 @@
         <w:rPr>
           <w:rFonts w:ascii="Arial" w:hAnsi="Arial" w:cs="Arial"/>
         </w:rPr>
-        <w:t xml:space="preserve">OpenCL is best used for computer vision and image processing where traditional algorithms can be paralysed to great effect. OpenCL also has a Web variant called </w:t>
-      </w:r>
-      <w:proofErr w:type="spellStart"/>
-      <w:r>
-        <w:rPr>
-          <w:rFonts w:ascii="Arial" w:hAnsi="Arial" w:cs="Arial"/>
-        </w:rPr>
-        <w:t>WebCL</w:t>
-      </w:r>
-      <w:proofErr w:type="spellEnd"/>
-      <w:r>
-        <w:rPr>
-          <w:rFonts w:ascii="Arial" w:hAnsi="Arial" w:cs="Arial"/>
-        </w:rPr>
-        <w:t xml:space="preserve"> which provides much of the same functionality to web based applications.</w:t>
+        <w:t>OpenCL is best used for computer vision and image processing where traditional algorithms can be paralysed to great effect. OpenCL also has a Web variant called WebCL which provides much of the same functionality to web based applications.</w:t>
       </w:r>
       <w:r>
         <w:rPr>
@@ -2184,21 +2077,7 @@
         <w:rPr>
           <w:rFonts w:ascii="Arial" w:hAnsi="Arial" w:cs="Arial"/>
         </w:rPr>
-        <w:t xml:space="preserve">The section people learn and experiment the most with are </w:t>
-      </w:r>
-      <w:proofErr w:type="spellStart"/>
-      <w:r>
-        <w:rPr>
-          <w:rFonts w:ascii="Arial" w:hAnsi="Arial" w:cs="Arial"/>
-        </w:rPr>
-        <w:t>shaders</w:t>
-      </w:r>
-      <w:proofErr w:type="spellEnd"/>
-      <w:r>
-        <w:rPr>
-          <w:rFonts w:ascii="Arial" w:hAnsi="Arial" w:cs="Arial"/>
-        </w:rPr>
-        <w:t xml:space="preserve"> in OpenGL and kernels in</w:t>
+        <w:t>The section people learn and experiment the most with are shaders in OpenGL and kernels in</w:t>
       </w:r>
       <w:r>
         <w:rPr>
@@ -2216,21 +2095,7 @@
         <w:rPr>
           <w:rFonts w:ascii="Arial" w:hAnsi="Arial" w:cs="Arial"/>
         </w:rPr>
-        <w:t xml:space="preserve"> to take data provided by the program and produce an output either on screen or to an output buffer.  The platform we build will be providing a high level environment to mutate and prepare data sent to these programs, but will let the user write the custom </w:t>
-      </w:r>
-      <w:proofErr w:type="spellStart"/>
-      <w:r>
-        <w:rPr>
-          <w:rFonts w:ascii="Arial" w:hAnsi="Arial" w:cs="Arial"/>
-        </w:rPr>
-        <w:t>shader</w:t>
-      </w:r>
-      <w:proofErr w:type="spellEnd"/>
-      <w:r>
-        <w:rPr>
-          <w:rFonts w:ascii="Arial" w:hAnsi="Arial" w:cs="Arial"/>
-        </w:rPr>
-        <w:t xml:space="preserve"> and kernel programs which can then be imported into any application. </w:t>
+        <w:t xml:space="preserve"> to take data provided by the program and produce an output either on screen or to an output buffer.  The platform we build will be providing a high level environment to mutate and prepare data sent to these programs, but will let the user write the custom shader and kernel programs which can then be imported into any application. </w:t>
       </w:r>
     </w:p>
     <w:p>
@@ -2458,21 +2323,7 @@
         <w:rPr>
           <w:rFonts w:ascii="Arial" w:hAnsi="Arial" w:cs="Arial"/>
         </w:rPr>
-        <w:t xml:space="preserve"> adopted and one I personal enjoy. Research has also been taken in this area to identify the advantages of scrum. </w:t>
-      </w:r>
-      <w:proofErr w:type="spellStart"/>
-      <w:r>
-        <w:rPr>
-          <w:rFonts w:ascii="Arial" w:hAnsi="Arial" w:cs="Arial"/>
-        </w:rPr>
-        <w:t>Mahalakshmi</w:t>
-      </w:r>
-      <w:proofErr w:type="spellEnd"/>
-      <w:r>
-        <w:rPr>
-          <w:rFonts w:ascii="Arial" w:hAnsi="Arial" w:cs="Arial"/>
-        </w:rPr>
-        <w:t xml:space="preserve"> and Sundararajan (2013) identified various advantages to using scrum including;</w:t>
+        <w:t xml:space="preserve"> adopted and one I personal enjoy. Research has also been taken in this area to identify the advantages of scrum. Mahalakshmi and Sundararajan (2013) identified various advantages to using scrum including;</w:t>
       </w:r>
     </w:p>
     <w:p>
@@ -2864,8 +2715,22 @@
           <v:shape id="_x0000_i1029" type="#_x0000_t75" style="width:468pt;height:44.25pt" o:ole="">
             <v:imagedata r:id="rId19" o:title=""/>
           </v:shape>
-          <o:OLEObject Type="Embed" ProgID="Word.OpenDocumentText.12" ShapeID="_x0000_i1029" DrawAspect="Content" ObjectID="_1542464877" r:id="rId20"/>
+          <o:OLEObject Type="Embed" ProgID="Word.OpenDocumentText.12" ShapeID="_x0000_i1029" DrawAspect="Content" ObjectID="_1542482453" r:id="rId20"/>
         </w:object>
+      </w:r>
+    </w:p>
+    <w:p>
+      <w:pPr>
+        <w:jc w:val="center"/>
+        <w:rPr>
+          <w:rStyle w:val="Emphasis"/>
+        </w:rPr>
+      </w:pPr>
+      <w:r>
+        <w:rPr>
+          <w:rStyle w:val="Emphasis"/>
+        </w:rPr>
+        <w:t>Figure 7: Sample function which creates a new VM instance</w:t>
       </w:r>
     </w:p>
     <w:p>
@@ -2924,8 +2789,36 @@
           <v:shape id="_x0000_i1030" type="#_x0000_t75" style="width:451.5pt;height:108.75pt" o:ole="">
             <v:imagedata r:id="rId21" o:title=""/>
           </v:shape>
-          <o:OLEObject Type="Embed" ProgID="Word.OpenDocumentText.12" ShapeID="_x0000_i1030" DrawAspect="Content" ObjectID="_1542464878" r:id="rId22"/>
+          <o:OLEObject Type="Embed" ProgID="Word.OpenDocumentText.12" ShapeID="_x0000_i1030" DrawAspect="Content" ObjectID="_1542482454" r:id="rId22"/>
         </w:object>
+      </w:r>
+    </w:p>
+    <w:p>
+      <w:pPr>
+        <w:jc w:val="center"/>
+        <w:rPr>
+          <w:i/>
+          <w:iCs/>
+          <w:color w:val="000000" w:themeColor="text1"/>
+        </w:rPr>
+      </w:pPr>
+      <w:r>
+        <w:rPr>
+          <w:rStyle w:val="Emphasis"/>
+        </w:rPr>
+        <w:t>Figure 8</w:t>
+      </w:r>
+      <w:r>
+        <w:rPr>
+          <w:rStyle w:val="Emphasis"/>
+        </w:rPr>
+        <w:t xml:space="preserve">: Sample function which </w:t>
+      </w:r>
+      <w:r>
+        <w:rPr>
+          <w:rStyle w:val="Emphasis"/>
+        </w:rPr>
+        <w:t>creates a handle to a Number variable available in JavaScript</w:t>
       </w:r>
     </w:p>
     <w:p>
@@ -2978,22 +2871,50 @@
           <v:shape id="_x0000_i1031" type="#_x0000_t75" style="width:468pt;height:55.5pt" o:ole="">
             <v:imagedata r:id="rId23" o:title=""/>
           </v:shape>
-          <o:OLEObject Type="Embed" ProgID="Word.OpenDocumentText.12" ShapeID="_x0000_i1031" DrawAspect="Content" ObjectID="_1542464879" r:id="rId24"/>
+          <o:OLEObject Type="Embed" ProgID="Word.OpenDocumentText.12" ShapeID="_x0000_i1031" DrawAspect="Content" ObjectID="_1542482455" r:id="rId24"/>
         </w:object>
       </w:r>
     </w:p>
     <w:p>
       <w:pPr>
-        <w:rPr>
-          <w:rFonts w:ascii="Arial" w:hAnsi="Arial" w:cs="Arial"/>
+        <w:jc w:val="center"/>
+        <w:rPr>
           <w:i/>
-        </w:rPr>
-      </w:pPr>
-      <w:r>
+          <w:iCs/>
+          <w:color w:val="000000" w:themeColor="text1"/>
+        </w:rPr>
+      </w:pPr>
+      <w:r>
+        <w:rPr>
+          <w:rStyle w:val="Emphasis"/>
+        </w:rPr>
+        <w:t>Figure 9</w:t>
+      </w:r>
+      <w:r>
+        <w:rPr>
+          <w:rStyle w:val="Emphasis"/>
+        </w:rPr>
+        <w:t xml:space="preserve">: </w:t>
+      </w:r>
+      <w:r>
+        <w:rPr>
+          <w:rStyle w:val="Emphasis"/>
+        </w:rPr>
+        <w:t>Example of creating a handle scope</w:t>
+      </w:r>
+    </w:p>
+    <w:p>
+      <w:pPr>
         <w:rPr>
           <w:rFonts w:ascii="Arial" w:hAnsi="Arial" w:cs="Arial"/>
           <w:i/>
         </w:rPr>
+      </w:pPr>
+      <w:r>
+        <w:rPr>
+          <w:rFonts w:ascii="Arial" w:hAnsi="Arial" w:cs="Arial"/>
+          <w:i/>
+        </w:rPr>
         <w:t>Context</w:t>
       </w:r>
     </w:p>
@@ -3007,7 +2928,14 @@
         <w:rPr>
           <w:rFonts w:ascii="Arial" w:hAnsi="Arial" w:cs="Arial"/>
         </w:rPr>
-        <w:t>A context is an execution environment that allows separate, unrelated, JavaScript code to run in a single instance of V8. Whenever you start up V8 execution environment you have must specify the context in which it runs. The reason contexts are used is so that you can have multiple</w:t>
+        <w:t xml:space="preserve">A context is an execution environment that allows separate, unrelated, JavaScript code to run in a single instance of V8. Whenever you start up V8 execution environment you have must specify the context in which it </w:t>
+      </w:r>
+      <w:r>
+        <w:rPr>
+          <w:rFonts w:ascii="Arial" w:hAnsi="Arial" w:cs="Arial"/>
+        </w:rPr>
+        <w:lastRenderedPageBreak/>
+        <w:t>runs. The reason contexts are used is so that you can have multiple</w:t>
       </w:r>
       <w:r>
         <w:rPr>
@@ -3044,12 +2972,46 @@
           <v:shape id="_x0000_i1032" type="#_x0000_t75" style="width:451.5pt;height:98.25pt" o:ole="">
             <v:imagedata r:id="rId25" o:title=""/>
           </v:shape>
-          <o:OLEObject Type="Embed" ProgID="Word.OpenDocumentText.12" ShapeID="_x0000_i1032" DrawAspect="Content" ObjectID="_1542464880" r:id="rId26"/>
+          <o:OLEObject Type="Embed" ProgID="Word.OpenDocumentText.12" ShapeID="_x0000_i1032" DrawAspect="Content" ObjectID="_1542482456" r:id="rId26"/>
         </w:object>
       </w:r>
     </w:p>
     <w:p>
       <w:pPr>
+        <w:jc w:val="center"/>
+        <w:rPr>
+          <w:i/>
+          <w:iCs/>
+          <w:color w:val="000000" w:themeColor="text1"/>
+        </w:rPr>
+      </w:pPr>
+      <w:r>
+        <w:rPr>
+          <w:rStyle w:val="Emphasis"/>
+        </w:rPr>
+        <w:t>Figure 1</w:t>
+      </w:r>
+      <w:r>
+        <w:rPr>
+          <w:rStyle w:val="Emphasis"/>
+        </w:rPr>
+        <w:t>0</w:t>
+      </w:r>
+      <w:r>
+        <w:rPr>
+          <w:rStyle w:val="Emphasis"/>
+        </w:rPr>
+        <w:t xml:space="preserve">: Example of creating </w:t>
+      </w:r>
+      <w:r>
+        <w:rPr>
+          <w:rStyle w:val="Emphasis"/>
+        </w:rPr>
+        <w:t>a context and global object template</w:t>
+      </w:r>
+    </w:p>
+    <w:p>
+      <w:pPr>
         <w:rPr>
           <w:rFonts w:ascii="Arial" w:hAnsi="Arial" w:cs="Arial"/>
           <w:b/>
@@ -3091,35 +3053,19 @@
         <w:rPr>
           <w:rFonts w:ascii="Arial" w:hAnsi="Arial" w:cs="Arial"/>
         </w:rPr>
-        <w:t xml:space="preserve">his by implementing the </w:t>
-      </w:r>
-      <w:proofErr w:type="spellStart"/>
-      <w:r>
-        <w:rPr>
-          <w:rFonts w:ascii="Arial" w:hAnsi="Arial" w:cs="Arial"/>
-        </w:rPr>
-        <w:t>CommonJS</w:t>
-      </w:r>
-      <w:proofErr w:type="spellEnd"/>
+        <w:t>his by implementing the CommonJS</w:t>
+      </w:r>
       <w:r>
         <w:rPr>
           <w:rFonts w:ascii="Arial" w:hAnsi="Arial" w:cs="Arial"/>
         </w:rPr>
         <w:t xml:space="preserve"> standard which is used in the Node runtime as well. The </w:t>
       </w:r>
-      <w:proofErr w:type="spellStart"/>
-      <w:r>
-        <w:rPr>
-          <w:rFonts w:ascii="Arial" w:hAnsi="Arial" w:cs="Arial"/>
-        </w:rPr>
-        <w:t>CommonJS</w:t>
-      </w:r>
-      <w:proofErr w:type="spellEnd"/>
-      <w:r>
-        <w:rPr>
-          <w:rFonts w:ascii="Arial" w:hAnsi="Arial" w:cs="Arial"/>
-        </w:rPr>
-        <w:t xml:space="preserve"> </w:t>
+      <w:r>
+        <w:rPr>
+          <w:rFonts w:ascii="Arial" w:hAnsi="Arial" w:cs="Arial"/>
+        </w:rPr>
+        <w:t xml:space="preserve">CommonJS </w:t>
       </w:r>
       <w:r>
         <w:rPr>
@@ -3137,21 +3083,7 @@
         <w:rPr>
           <w:rFonts w:ascii="Arial" w:hAnsi="Arial" w:cs="Arial"/>
         </w:rPr>
-        <w:t xml:space="preserve"> (</w:t>
-      </w:r>
-      <w:proofErr w:type="spellStart"/>
-      <w:r>
-        <w:rPr>
-          <w:rFonts w:ascii="Arial" w:hAnsi="Arial" w:cs="Arial"/>
-        </w:rPr>
-        <w:t>Commonjsorg</w:t>
-      </w:r>
-      <w:proofErr w:type="spellEnd"/>
-      <w:r>
-        <w:rPr>
-          <w:rFonts w:ascii="Arial" w:hAnsi="Arial" w:cs="Arial"/>
-        </w:rPr>
-        <w:t>, 2016)</w:t>
+        <w:t xml:space="preserve"> (Commonjsorg, 2016)</w:t>
       </w:r>
       <w:r>
         <w:rPr>
@@ -3313,21 +3245,7 @@
         <w:rPr>
           <w:rFonts w:ascii="Arial" w:hAnsi="Arial" w:cs="Arial"/>
         </w:rPr>
-        <w:t xml:space="preserve"> filename extensions like .</w:t>
-      </w:r>
-      <w:proofErr w:type="spellStart"/>
-      <w:r>
-        <w:rPr>
-          <w:rFonts w:ascii="Arial" w:hAnsi="Arial" w:cs="Arial"/>
-        </w:rPr>
-        <w:t>js</w:t>
-      </w:r>
-      <w:proofErr w:type="spellEnd"/>
-      <w:r>
-        <w:rPr>
-          <w:rFonts w:ascii="Arial" w:hAnsi="Arial" w:cs="Arial"/>
-        </w:rPr>
-        <w:t xml:space="preserve">. The module identifier is relative if the first time is “.” or “..”. </w:t>
+        <w:t xml:space="preserve"> filename extensions like .js. The module identifier is relative if the first time is “.” or “..”. </w:t>
       </w:r>
       <w:r>
         <w:rPr>
@@ -3373,16 +3291,8 @@
         <w:rPr>
           <w:rFonts w:ascii="Arial" w:hAnsi="Arial" w:cs="Arial"/>
         </w:rPr>
-        <w:t xml:space="preserve">e had V8 embedded and a </w:t>
-      </w:r>
-      <w:proofErr w:type="spellStart"/>
-      <w:r>
-        <w:rPr>
-          <w:rFonts w:ascii="Arial" w:hAnsi="Arial" w:cs="Arial"/>
-        </w:rPr>
-        <w:t>CommonJS</w:t>
-      </w:r>
-      <w:proofErr w:type="spellEnd"/>
+        <w:t>e had V8 embedded and a CommonJS</w:t>
+      </w:r>
       <w:r>
         <w:rPr>
           <w:rFonts w:ascii="Arial" w:hAnsi="Arial" w:cs="Arial"/>
@@ -3429,43 +3339,13 @@
           <w:color w:val="333333"/>
           <w:shd w:val="clear" w:color="auto" w:fill="FFFFFF"/>
         </w:rPr>
-        <w:t>(</w:t>
-      </w:r>
-      <w:proofErr w:type="spellStart"/>
-      <w:r>
-        <w:rPr>
-          <w:rFonts w:ascii="Arial" w:hAnsi="Arial" w:cs="Arial"/>
-          <w:color w:val="333333"/>
-          <w:shd w:val="clear" w:color="auto" w:fill="FFFFFF"/>
-        </w:rPr>
-        <w:t>Mozillaorg</w:t>
-      </w:r>
-      <w:proofErr w:type="spellEnd"/>
-      <w:r>
-        <w:rPr>
-          <w:rFonts w:ascii="Arial" w:hAnsi="Arial" w:cs="Arial"/>
-          <w:color w:val="333333"/>
-          <w:shd w:val="clear" w:color="auto" w:fill="FFFFFF"/>
-        </w:rPr>
-        <w:t>, 2016)</w:t>
+        <w:t>(Mozillaorg, 2016)</w:t>
       </w:r>
       <w:r>
         <w:rPr>
           <w:rFonts w:ascii="Arial" w:hAnsi="Arial" w:cs="Arial"/>
         </w:rPr>
         <w:t>.</w:t>
-      </w:r>
-      <w:r>
-        <w:rPr>
-          <w:rFonts w:ascii="Arial" w:hAnsi="Arial" w:cs="Arial"/>
-        </w:rPr>
-        <w:t xml:space="preserve"> Below is an example we wrote to test the module.</w:t>
-      </w:r>
-      <w:r>
-        <w:rPr>
-          <w:rFonts w:ascii="Arial" w:hAnsi="Arial" w:cs="Arial"/>
-        </w:rPr>
-        <w:t xml:space="preserve"> </w:t>
       </w:r>
     </w:p>
     <w:bookmarkStart w:id="8" w:name="_MON_1542460860"/>
@@ -3487,20 +3367,40 @@
           <w:rFonts w:ascii="Arial" w:hAnsi="Arial" w:cs="Arial"/>
         </w:rPr>
         <w:object w:dxaOrig="9360" w:dyaOrig="3119">
-          <v:shape id="_x0000_i1039" type="#_x0000_t75" style="width:468pt;height:156pt" o:ole="">
+          <v:shape id="_x0000_i1099" type="#_x0000_t75" style="width:468pt;height:156pt" o:ole="">
             <v:imagedata r:id="rId27" o:title=""/>
           </v:shape>
-          <o:OLEObject Type="Embed" ProgID="Word.OpenDocumentText.12" ShapeID="_x0000_i1039" DrawAspect="Content" ObjectID="_1542464881" r:id="rId28"/>
+          <o:OLEObject Type="Embed" ProgID="Word.OpenDocumentText.12" ShapeID="_x0000_i1099" DrawAspect="Content" ObjectID="_1542482457" r:id="rId28"/>
         </w:object>
       </w:r>
     </w:p>
     <w:p>
       <w:pPr>
-        <w:rPr>
-          <w:rFonts w:ascii="Arial" w:hAnsi="Arial" w:cs="Arial"/>
+        <w:jc w:val="center"/>
+        <w:rPr>
           <w:i/>
-        </w:rPr>
-      </w:pPr>
+          <w:iCs/>
+          <w:color w:val="000000" w:themeColor="text1"/>
+        </w:rPr>
+      </w:pPr>
+      <w:r>
+        <w:rPr>
+          <w:rStyle w:val="Emphasis"/>
+        </w:rPr>
+        <w:t>Figure 11</w:t>
+      </w:r>
+      <w:r>
+        <w:rPr>
+          <w:rStyle w:val="Emphasis"/>
+        </w:rPr>
+        <w:t xml:space="preserve">: </w:t>
+      </w:r>
+      <w:r>
+        <w:rPr>
+          <w:rStyle w:val="Emphasis"/>
+        </w:rPr>
+        <w:t>Console API example</w:t>
+      </w:r>
     </w:p>
     <w:p>
       <w:pPr>
@@ -3509,22 +3409,12 @@
           <w:i/>
         </w:rPr>
       </w:pPr>
-      <w:proofErr w:type="spellStart"/>
       <w:r>
         <w:rPr>
           <w:rFonts w:ascii="Arial" w:hAnsi="Arial" w:cs="Arial"/>
           <w:i/>
         </w:rPr>
-        <w:lastRenderedPageBreak/>
-        <w:t>Datetime</w:t>
-      </w:r>
-      <w:proofErr w:type="spellEnd"/>
-      <w:r>
-        <w:rPr>
-          <w:rFonts w:ascii="Arial" w:hAnsi="Arial" w:cs="Arial"/>
-          <w:i/>
-        </w:rPr>
-        <w:t xml:space="preserve"> module</w:t>
+        <w:t>Datetime module</w:t>
       </w:r>
     </w:p>
     <w:p>
@@ -3557,15 +3447,7 @@
           <w:color w:val="333333"/>
           <w:shd w:val="clear" w:color="auto" w:fill="FFFFFF"/>
         </w:rPr>
-        <w:t>W3org, 2016)</w:t>
-      </w:r>
-      <w:r>
-        <w:rPr>
-          <w:rFonts w:ascii="Arial" w:hAnsi="Arial" w:cs="Arial"/>
-          <w:color w:val="333333"/>
-          <w:shd w:val="clear" w:color="auto" w:fill="FFFFFF"/>
-        </w:rPr>
-        <w:t xml:space="preserve">. We also added an additional </w:t>
+        <w:t xml:space="preserve">W3org, 2016). We also added an additional </w:t>
       </w:r>
       <w:r>
         <w:rPr>
@@ -3619,25 +3501,53 @@
           <w:rFonts w:ascii="Arial" w:hAnsi="Arial" w:cs="Arial"/>
         </w:rPr>
         <w:object w:dxaOrig="9026" w:dyaOrig="4179">
-          <v:shape id="_x0000_i1046" type="#_x0000_t75" style="width:451.5pt;height:209.25pt" o:ole="">
+          <v:shape id="_x0000_i1034" type="#_x0000_t75" style="width:451.5pt;height:209.25pt" o:ole="">
             <v:imagedata r:id="rId29" o:title=""/>
           </v:shape>
-          <o:OLEObject Type="Embed" ProgID="Word.OpenDocumentText.12" ShapeID="_x0000_i1046" DrawAspect="Content" ObjectID="_1542464882" r:id="rId30"/>
+          <o:OLEObject Type="Embed" ProgID="Word.OpenDocumentText.12" ShapeID="_x0000_i1034" DrawAspect="Content" ObjectID="_1542482458" r:id="rId30"/>
         </w:object>
       </w:r>
     </w:p>
     <w:p>
       <w:pPr>
-        <w:rPr>
-          <w:rFonts w:ascii="Arial" w:hAnsi="Arial" w:cs="Arial"/>
+        <w:jc w:val="center"/>
+        <w:rPr>
           <w:i/>
-        </w:rPr>
-      </w:pPr>
-      <w:r>
+          <w:iCs/>
+          <w:color w:val="000000" w:themeColor="text1"/>
+        </w:rPr>
+      </w:pPr>
+      <w:r>
+        <w:rPr>
+          <w:rStyle w:val="Emphasis"/>
+        </w:rPr>
+        <w:t xml:space="preserve">Figure 11: </w:t>
+      </w:r>
+      <w:r>
+        <w:rPr>
+          <w:rStyle w:val="Emphasis"/>
+        </w:rPr>
+        <w:t>Datetime</w:t>
+      </w:r>
+      <w:r>
+        <w:rPr>
+          <w:rStyle w:val="Emphasis"/>
+        </w:rPr>
+        <w:t xml:space="preserve"> API example</w:t>
+      </w:r>
+    </w:p>
+    <w:p>
+      <w:pPr>
         <w:rPr>
           <w:rFonts w:ascii="Arial" w:hAnsi="Arial" w:cs="Arial"/>
           <w:i/>
         </w:rPr>
+      </w:pPr>
+      <w:r>
+        <w:rPr>
+          <w:rFonts w:ascii="Arial" w:hAnsi="Arial" w:cs="Arial"/>
+          <w:i/>
+        </w:rPr>
         <w:t>System module</w:t>
       </w:r>
     </w:p>
@@ -3659,6 +3569,13 @@
         </w:rPr>
         <w:t>details, instruction sets and hardware information.</w:t>
       </w:r>
+    </w:p>
+    <w:p>
+      <w:pPr>
+        <w:rPr>
+          <w:rFonts w:ascii="Arial" w:hAnsi="Arial" w:cs="Arial"/>
+        </w:rPr>
+      </w:pPr>
     </w:p>
     <w:bookmarkStart w:id="10" w:name="_MON_1542461002"/>
     <w:bookmarkEnd w:id="10"/>
@@ -3679,11 +3596,45 @@
           <w:rFonts w:ascii="Arial" w:hAnsi="Arial" w:cs="Arial"/>
         </w:rPr>
         <w:object w:dxaOrig="9026" w:dyaOrig="2398">
-          <v:shape id="_x0000_i1063" type="#_x0000_t75" style="width:451.5pt;height:120pt" o:ole="">
+          <v:shape id="_x0000_i1035" type="#_x0000_t75" style="width:451.5pt;height:120pt" o:ole="">
             <v:imagedata r:id="rId31" o:title=""/>
           </v:shape>
-          <o:OLEObject Type="Embed" ProgID="Word.OpenDocumentText.12" ShapeID="_x0000_i1063" DrawAspect="Content" ObjectID="_1542464883" r:id="rId32"/>
+          <o:OLEObject Type="Embed" ProgID="Word.OpenDocumentText.12" ShapeID="_x0000_i1035" DrawAspect="Content" ObjectID="_1542482459" r:id="rId32"/>
         </w:object>
+      </w:r>
+    </w:p>
+    <w:p>
+      <w:pPr>
+        <w:jc w:val="center"/>
+        <w:rPr>
+          <w:i/>
+          <w:iCs/>
+          <w:color w:val="000000" w:themeColor="text1"/>
+        </w:rPr>
+      </w:pPr>
+      <w:r>
+        <w:rPr>
+          <w:rStyle w:val="Emphasis"/>
+        </w:rPr>
+        <w:t>Figure 12</w:t>
+      </w:r>
+      <w:r>
+        <w:rPr>
+          <w:rStyle w:val="Emphasis"/>
+        </w:rPr>
+        <w:t xml:space="preserve">: </w:t>
+      </w:r>
+      <w:r>
+        <w:rPr>
+          <w:rStyle w:val="Emphasis"/>
+        </w:rPr>
+        <w:t>System</w:t>
+      </w:r>
+      <w:r>
+        <w:rPr>
+          <w:rStyle w:val="Emphasis"/>
+        </w:rPr>
+        <w:t xml:space="preserve"> API example</w:t>
       </w:r>
     </w:p>
     <w:p>
@@ -3733,26 +3684,59 @@
           <w:rFonts w:ascii="Arial" w:hAnsi="Arial" w:cs="Arial"/>
         </w:rPr>
         <w:object w:dxaOrig="9026" w:dyaOrig="2625">
-          <v:shape id="_x0000_i1052" type="#_x0000_t75" style="width:451.5pt;height:131.25pt" o:ole="">
+          <v:shape id="_x0000_i1036" type="#_x0000_t75" style="width:451.5pt;height:131.25pt" o:ole="">
             <v:imagedata r:id="rId33" o:title=""/>
           </v:shape>
-          <o:OLEObject Type="Embed" ProgID="Word.OpenDocumentText.12" ShapeID="_x0000_i1052" DrawAspect="Content" ObjectID="_1542464884" r:id="rId34"/>
+          <o:OLEObject Type="Embed" ProgID="Word.OpenDocumentText.12" ShapeID="_x0000_i1036" DrawAspect="Content" ObjectID="_1542482460" r:id="rId34"/>
         </w:object>
       </w:r>
     </w:p>
     <w:p>
       <w:pPr>
-        <w:rPr>
-          <w:rFonts w:ascii="Arial" w:hAnsi="Arial" w:cs="Arial"/>
+        <w:jc w:val="center"/>
+        <w:rPr>
           <w:i/>
-        </w:rPr>
-      </w:pPr>
-      <w:r>
+          <w:iCs/>
+          <w:color w:val="000000" w:themeColor="text1"/>
+        </w:rPr>
+      </w:pPr>
+      <w:r>
+        <w:rPr>
+          <w:rStyle w:val="Emphasis"/>
+        </w:rPr>
+        <w:t>Figure 13</w:t>
+      </w:r>
+      <w:r>
+        <w:rPr>
+          <w:rStyle w:val="Emphasis"/>
+        </w:rPr>
+        <w:t xml:space="preserve">: </w:t>
+      </w:r>
+      <w:r>
+        <w:rPr>
+          <w:rStyle w:val="Emphasis"/>
+        </w:rPr>
+        <w:t xml:space="preserve">Http </w:t>
+      </w:r>
+      <w:r>
+        <w:rPr>
+          <w:rStyle w:val="Emphasis"/>
+        </w:rPr>
+        <w:t>API example</w:t>
+      </w:r>
+    </w:p>
+    <w:p>
+      <w:pPr>
         <w:rPr>
           <w:rFonts w:ascii="Arial" w:hAnsi="Arial" w:cs="Arial"/>
           <w:i/>
         </w:rPr>
-        <w:lastRenderedPageBreak/>
+      </w:pPr>
+      <w:r>
+        <w:rPr>
+          <w:rFonts w:ascii="Arial" w:hAnsi="Arial" w:cs="Arial"/>
+          <w:i/>
+        </w:rPr>
         <w:t>Fs module</w:t>
       </w:r>
     </w:p>
@@ -3806,25 +3790,59 @@
           <w:rFonts w:ascii="Arial" w:hAnsi="Arial" w:cs="Arial"/>
         </w:rPr>
         <w:object w:dxaOrig="9360" w:dyaOrig="2007">
-          <v:shape id="_x0000_i1055" type="#_x0000_t75" style="width:468pt;height:100.5pt" o:ole="">
+          <v:shape id="_x0000_i1037" type="#_x0000_t75" style="width:468pt;height:100.5pt" o:ole="">
             <v:imagedata r:id="rId35" o:title=""/>
           </v:shape>
-          <o:OLEObject Type="Embed" ProgID="Word.OpenDocumentText.12" ShapeID="_x0000_i1055" DrawAspect="Content" ObjectID="_1542464885" r:id="rId36"/>
+          <o:OLEObject Type="Embed" ProgID="Word.OpenDocumentText.12" ShapeID="_x0000_i1037" DrawAspect="Content" ObjectID="_1542482461" r:id="rId36"/>
         </w:object>
       </w:r>
     </w:p>
     <w:p>
       <w:pPr>
-        <w:rPr>
-          <w:rFonts w:ascii="Arial" w:hAnsi="Arial" w:cs="Arial"/>
+        <w:jc w:val="center"/>
+        <w:rPr>
           <w:i/>
-        </w:rPr>
-      </w:pPr>
-      <w:r>
+          <w:iCs/>
+          <w:color w:val="000000" w:themeColor="text1"/>
+        </w:rPr>
+      </w:pPr>
+      <w:r>
+        <w:rPr>
+          <w:rStyle w:val="Emphasis"/>
+        </w:rPr>
+        <w:t>Figure 14</w:t>
+      </w:r>
+      <w:r>
+        <w:rPr>
+          <w:rStyle w:val="Emphasis"/>
+        </w:rPr>
+        <w:t xml:space="preserve">: </w:t>
+      </w:r>
+      <w:r>
+        <w:rPr>
+          <w:rStyle w:val="Emphasis"/>
+        </w:rPr>
+        <w:t>Fs</w:t>
+      </w:r>
+      <w:r>
+        <w:rPr>
+          <w:rStyle w:val="Emphasis"/>
+        </w:rPr>
+        <w:t xml:space="preserve"> API example</w:t>
+      </w:r>
+    </w:p>
+    <w:p>
+      <w:pPr>
         <w:rPr>
           <w:rFonts w:ascii="Arial" w:hAnsi="Arial" w:cs="Arial"/>
           <w:i/>
         </w:rPr>
+      </w:pPr>
+      <w:r>
+        <w:rPr>
+          <w:rFonts w:ascii="Arial" w:hAnsi="Arial" w:cs="Arial"/>
+          <w:i/>
+        </w:rPr>
         <w:t>Display module</w:t>
       </w:r>
     </w:p>
@@ -3838,18 +3856,20 @@
         <w:rPr>
           <w:rFonts w:ascii="Arial" w:hAnsi="Arial" w:cs="Arial"/>
         </w:rPr>
-        <w:t xml:space="preserve">A key component of any OpenGL demo is the ability to render your graphics to a window. The display module was built as the one stop shop to handle windows and message boxes, basic components available on desktop operating systems. You can see an example of how to open a window and enable an OpenGL context to draw </w:t>
-      </w:r>
-      <w:proofErr w:type="spellStart"/>
-      <w:proofErr w:type="gramStart"/>
-      <w:r>
-        <w:rPr>
-          <w:rFonts w:ascii="Arial" w:hAnsi="Arial" w:cs="Arial"/>
-        </w:rPr>
-        <w:t>into.s</w:t>
-      </w:r>
-      <w:proofErr w:type="spellEnd"/>
-      <w:proofErr w:type="gramEnd"/>
+        <w:t>A key component of any OpenGL demo is the ability to render your graphics to a window. The display module was built as the one stop shop to handle windows and message boxes, basic components available on desktop operating systems. You can see an example of how to open a window and enable</w:t>
+      </w:r>
+      <w:r>
+        <w:rPr>
+          <w:rFonts w:ascii="Arial" w:hAnsi="Arial" w:cs="Arial"/>
+        </w:rPr>
+        <w:t xml:space="preserve"> an OpenGL context to draw into</w:t>
+      </w:r>
+      <w:r>
+        <w:rPr>
+          <w:rFonts w:ascii="Arial" w:hAnsi="Arial" w:cs="Arial"/>
+        </w:rPr>
+        <w:t>.</w:t>
+      </w:r>
     </w:p>
     <w:bookmarkStart w:id="13" w:name="_MON_1542461303"/>
     <w:bookmarkEnd w:id="13"/>
@@ -3870,25 +3890,59 @@
           <w:rFonts w:ascii="Arial" w:hAnsi="Arial" w:cs="Arial"/>
         </w:rPr>
         <w:object w:dxaOrig="9026" w:dyaOrig="4404">
-          <v:shape id="_x0000_i1058" type="#_x0000_t75" style="width:451.5pt;height:220.5pt" o:ole="">
+          <v:shape id="_x0000_i1038" type="#_x0000_t75" style="width:451.5pt;height:220.5pt" o:ole="">
             <v:imagedata r:id="rId37" o:title=""/>
           </v:shape>
-          <o:OLEObject Type="Embed" ProgID="Word.OpenDocumentText.12" ShapeID="_x0000_i1058" DrawAspect="Content" ObjectID="_1542464886" r:id="rId38"/>
+          <o:OLEObject Type="Embed" ProgID="Word.OpenDocumentText.12" ShapeID="_x0000_i1038" DrawAspect="Content" ObjectID="_1542482462" r:id="rId38"/>
         </w:object>
       </w:r>
     </w:p>
     <w:p>
       <w:pPr>
-        <w:rPr>
-          <w:rFonts w:ascii="Arial" w:hAnsi="Arial" w:cs="Arial"/>
+        <w:jc w:val="center"/>
+        <w:rPr>
           <w:i/>
-        </w:rPr>
-      </w:pPr>
-      <w:r>
+          <w:iCs/>
+          <w:color w:val="000000" w:themeColor="text1"/>
+        </w:rPr>
+      </w:pPr>
+      <w:r>
+        <w:rPr>
+          <w:rStyle w:val="Emphasis"/>
+        </w:rPr>
+        <w:t>Figure 15</w:t>
+      </w:r>
+      <w:r>
+        <w:rPr>
+          <w:rStyle w:val="Emphasis"/>
+        </w:rPr>
+        <w:t xml:space="preserve">: </w:t>
+      </w:r>
+      <w:r>
+        <w:rPr>
+          <w:rStyle w:val="Emphasis"/>
+        </w:rPr>
+        <w:t>Display</w:t>
+      </w:r>
+      <w:r>
+        <w:rPr>
+          <w:rStyle w:val="Emphasis"/>
+        </w:rPr>
+        <w:t xml:space="preserve"> API example</w:t>
+      </w:r>
+    </w:p>
+    <w:p>
+      <w:pPr>
         <w:rPr>
           <w:rFonts w:ascii="Arial" w:hAnsi="Arial" w:cs="Arial"/>
           <w:i/>
         </w:rPr>
+      </w:pPr>
+      <w:r>
+        <w:rPr>
+          <w:rFonts w:ascii="Arial" w:hAnsi="Arial" w:cs="Arial"/>
+          <w:i/>
+        </w:rPr>
         <w:t>CL module</w:t>
       </w:r>
       <w:r>
@@ -3896,14 +3950,7 @@
           <w:rFonts w:ascii="Arial" w:hAnsi="Arial" w:cs="Arial"/>
           <w:i/>
         </w:rPr>
-        <w:t xml:space="preserve"> &amp; </w:t>
-      </w:r>
-      <w:r>
-        <w:rPr>
-          <w:rFonts w:ascii="Arial" w:hAnsi="Arial" w:cs="Arial"/>
-          <w:i/>
-        </w:rPr>
-        <w:t>GL module</w:t>
+        <w:t xml:space="preserve"> &amp; GL module</w:t>
       </w:r>
     </w:p>
     <w:p>
@@ -3938,24 +3985,39 @@
           <w:rFonts w:ascii="Arial" w:hAnsi="Arial" w:cs="Arial"/>
         </w:rPr>
         <w:object w:dxaOrig="9026" w:dyaOrig="2402">
-          <v:shape id="_x0000_i1061" type="#_x0000_t75" style="width:451.5pt;height:120pt" o:ole="">
+          <v:shape id="_x0000_i1039" type="#_x0000_t75" style="width:451.5pt;height:120pt" o:ole="">
             <v:imagedata r:id="rId39" o:title=""/>
           </v:shape>
-          <o:OLEObject Type="Embed" ProgID="Word.OpenDocumentText.12" ShapeID="_x0000_i1061" DrawAspect="Content" ObjectID="_1542464887" r:id="rId40"/>
+          <o:OLEObject Type="Embed" ProgID="Word.OpenDocumentText.12" ShapeID="_x0000_i1039" DrawAspect="Content" ObjectID="_1542482463" r:id="rId40"/>
         </w:object>
       </w:r>
     </w:p>
     <w:p>
       <w:pPr>
-        <w:rPr>
-          <w:rFonts w:ascii="Arial" w:hAnsi="Arial" w:cs="Arial"/>
-        </w:rPr>
-      </w:pPr>
-      <w:r>
-        <w:rPr>
-          <w:rFonts w:ascii="Arial" w:hAnsi="Arial" w:cs="Arial"/>
-        </w:rPr>
-        <w:t>With the following tasks completed we found ourselves with a prototype runtime capable of OpenCL and OpenGL programs.</w:t>
+        <w:jc w:val="center"/>
+        <w:rPr>
+          <w:i/>
+          <w:iCs/>
+          <w:color w:val="000000" w:themeColor="text1"/>
+        </w:rPr>
+      </w:pPr>
+      <w:r>
+        <w:rPr>
+          <w:rStyle w:val="Emphasis"/>
+        </w:rPr>
+        <w:t xml:space="preserve">Figure 14: </w:t>
+      </w:r>
+      <w:r>
+        <w:rPr>
+          <w:rStyle w:val="Emphasis"/>
+        </w:rPr>
+        <w:t>CL/GL</w:t>
+      </w:r>
+      <w:r>
+        <w:rPr>
+          <w:rStyle w:val="Emphasis"/>
+        </w:rPr>
+        <w:t xml:space="preserve"> API example</w:t>
       </w:r>
     </w:p>
     <w:p>
@@ -3969,62 +4031,68 @@
         <w:rPr>
           <w:rFonts w:cs="Arial"/>
         </w:rPr>
+        <w:t>Current Demonstrations</w:t>
+      </w:r>
+    </w:p>
+    <w:p>
+      <w:pPr>
+        <w:rPr>
+          <w:rFonts w:ascii="Arial" w:hAnsi="Arial" w:cs="Arial"/>
+        </w:rPr>
+      </w:pPr>
+      <w:r>
+        <w:rPr>
+          <w:rFonts w:ascii="Arial" w:hAnsi="Arial" w:cs="Arial"/>
+        </w:rPr>
+        <w:t>In addition to our draft runtime we also have two demos which shows us the bindings to both OpenCL and OpenGL from JavaScript.</w:t>
+      </w:r>
+    </w:p>
+    <w:p>
+      <w:pPr>
+        <w:rPr>
+          <w:rFonts w:ascii="Arial" w:hAnsi="Arial" w:cs="Arial"/>
+          <w:b/>
+        </w:rPr>
+      </w:pPr>
+      <w:r>
+        <w:rPr>
+          <w:rFonts w:ascii="Arial" w:hAnsi="Arial" w:cs="Arial"/>
+          <w:b/>
+        </w:rPr>
+        <w:t>Image Manipulator Demo</w:t>
+      </w:r>
+    </w:p>
+    <w:p>
+      <w:pPr>
+        <w:rPr>
+          <w:rStyle w:val="Emphasis"/>
+          <w:rFonts w:ascii="Arial" w:hAnsi="Arial" w:cs="Arial"/>
+        </w:rPr>
+      </w:pPr>
+      <w:r>
+        <w:rPr>
+          <w:rFonts w:ascii="Arial" w:hAnsi="Arial" w:cs="Arial"/>
+        </w:rPr>
+        <w:t>Prepared in the first trimester is</w:t>
+      </w:r>
+      <w:r>
+        <w:rPr>
+          <w:rFonts w:ascii="Arial" w:hAnsi="Arial" w:cs="Arial"/>
+        </w:rPr>
+        <w:t xml:space="preserve"> this</w:t>
+      </w:r>
+      <w:r>
+        <w:rPr>
+          <w:rFonts w:ascii="Arial" w:hAnsi="Arial" w:cs="Arial"/>
+        </w:rPr>
+        <w:t xml:space="preserve"> image manipulator demonstration. This demonstration loads a local image then opens an OpenCL context and executes and OpenCL kernel that outputs a result. The first kernel executed performs a grayscale operation on the image and writes it to an output buffer. The second kernel performs a simple blur across a given image and writes this to an output buffer. Upon completion these output buffers are written disk. Below you can find a sample output of the program. This demonstration is written entirely with the </w:t>
+      </w:r>
+      <w:r>
+        <w:rPr>
+          <w:rFonts w:ascii="Arial" w:hAnsi="Arial" w:cs="Arial"/>
+        </w:rPr>
         <w:lastRenderedPageBreak/>
-        <w:t>Current Demonstrations</w:t>
-      </w:r>
-    </w:p>
-    <w:p>
-      <w:pPr>
-        <w:rPr>
-          <w:rFonts w:ascii="Arial" w:hAnsi="Arial" w:cs="Arial"/>
-        </w:rPr>
-      </w:pPr>
-      <w:r>
-        <w:rPr>
-          <w:rFonts w:ascii="Arial" w:hAnsi="Arial" w:cs="Arial"/>
-        </w:rPr>
-        <w:t>In addition to our draft runtime we also have two demos which shows us the bindings to both OpenCL and OpenGL from JavaScript.</w:t>
-      </w:r>
-    </w:p>
-    <w:p>
-      <w:pPr>
-        <w:rPr>
-          <w:rFonts w:ascii="Arial" w:hAnsi="Arial" w:cs="Arial"/>
-          <w:b/>
-        </w:rPr>
-      </w:pPr>
-      <w:r>
-        <w:rPr>
-          <w:rFonts w:ascii="Arial" w:hAnsi="Arial" w:cs="Arial"/>
-          <w:b/>
-        </w:rPr>
-        <w:t>Image Manipulator Demo</w:t>
-      </w:r>
-    </w:p>
-    <w:p>
-      <w:pPr>
-        <w:rPr>
-          <w:rStyle w:val="Emphasis"/>
-          <w:rFonts w:ascii="Arial" w:hAnsi="Arial" w:cs="Arial"/>
-        </w:rPr>
-      </w:pPr>
-      <w:r>
-        <w:rPr>
-          <w:rFonts w:ascii="Arial" w:hAnsi="Arial" w:cs="Arial"/>
-        </w:rPr>
-        <w:t>Prepared in the first trimester is</w:t>
-      </w:r>
-      <w:r>
-        <w:rPr>
-          <w:rFonts w:ascii="Arial" w:hAnsi="Arial" w:cs="Arial"/>
-        </w:rPr>
-        <w:t xml:space="preserve"> this</w:t>
-      </w:r>
-      <w:r>
-        <w:rPr>
-          <w:rFonts w:ascii="Arial" w:hAnsi="Arial" w:cs="Arial"/>
-        </w:rPr>
-        <w:t xml:space="preserve"> image manipulator demonstration. This demonstration loads a local image then opens an OpenCL context and executes and OpenCL kernel that outputs a result. The first kernel executed performs a grayscale operation on the image and writes it to an output buffer. The second kernel performs a simple blur across a given image and writes this to an output buffer. Upon completion these output buffers are written disk. Below you can find a sample output of the program. This demonstration is written entirely with the prototype runtime and certainly shows we are making fantastic progress.</w:t>
+        <w:t>prototype runtime and certainly shows we are making fantastic progress.</w:t>
       </w:r>
       <w:r>
         <w:rPr>
@@ -4139,35 +4207,7 @@
         <w:rPr>
           <w:rFonts w:ascii="Arial" w:hAnsi="Arial" w:cs="Arial"/>
         </w:rPr>
-        <w:t xml:space="preserve">Also prepared this trimester is this 3D Textured Cube demo which takes geometric data written in JSON and renders it on screen in 3D using OpenGL. The demo itself uses Vertex Array Objects (VAO) and Vertex Buffer Objects to load and store vertex data on the GPU. It also utilizes custom </w:t>
-      </w:r>
-      <w:proofErr w:type="spellStart"/>
-      <w:r>
-        <w:rPr>
-          <w:rFonts w:ascii="Arial" w:hAnsi="Arial" w:cs="Arial"/>
-        </w:rPr>
-        <w:t>shaders</w:t>
-      </w:r>
-      <w:proofErr w:type="spellEnd"/>
-      <w:r>
-        <w:rPr>
-          <w:rFonts w:ascii="Arial" w:hAnsi="Arial" w:cs="Arial"/>
-        </w:rPr>
-        <w:t xml:space="preserve"> written in </w:t>
-      </w:r>
-      <w:proofErr w:type="spellStart"/>
-      <w:r>
-        <w:rPr>
-          <w:rFonts w:ascii="Arial" w:hAnsi="Arial" w:cs="Arial"/>
-        </w:rPr>
-        <w:t>glsl</w:t>
-      </w:r>
-      <w:proofErr w:type="spellEnd"/>
-      <w:r>
-        <w:rPr>
-          <w:rFonts w:ascii="Arial" w:hAnsi="Arial" w:cs="Arial"/>
-        </w:rPr>
-        <w:t>. It also takes advantage of texture objects allowing us to bind textures to the geometry points specified. Finally, we make good use of 3D matrices to perform translations, rotations and camera position to view the object in 3D.</w:t>
+        <w:t>Also prepared this trimester is this 3D Textured Cube demo which takes geometric data written in JSON and renders it on screen in 3D using OpenGL. The demo itself uses Vertex Array Objects (VAO) and Vertex Buffer Objects to load and store vertex data on the GPU. It also utilizes custom shaders written in glsl. It also takes advantage of texture objects allowing us to bind textures to the geometry points specified. Finally, we make good use of 3D matrices to perform translations, rotations and camera position to view the object in 3D.</w:t>
       </w:r>
     </w:p>
     <w:p>
@@ -4334,55 +4374,55 @@
         <w:rPr>
           <w:rFonts w:cs="Arial"/>
         </w:rPr>
+        <w:t>Plans for Completion</w:t>
+      </w:r>
+    </w:p>
+    <w:p>
+      <w:r>
+        <w:t>In this section I will be covering the action points I will be focusing on in the incoming trimester to finish the progress made.</w:t>
+      </w:r>
+    </w:p>
+    <w:p>
+      <w:pPr>
+        <w:rPr>
+          <w:rFonts w:ascii="Arial" w:hAnsi="Arial" w:cs="Arial"/>
+          <w:b/>
+        </w:rPr>
+      </w:pPr>
+      <w:r>
+        <w:rPr>
+          <w:rFonts w:ascii="Arial" w:hAnsi="Arial" w:cs="Arial"/>
+          <w:b/>
+        </w:rPr>
+        <w:t>Complete Bindings</w:t>
+      </w:r>
+    </w:p>
+    <w:p>
+      <w:pPr>
+        <w:rPr>
+          <w:rFonts w:ascii="Arial" w:hAnsi="Arial" w:cs="Arial"/>
+        </w:rPr>
+      </w:pPr>
+      <w:r>
+        <w:rPr>
+          <w:rFonts w:ascii="Arial" w:hAnsi="Arial" w:cs="Arial"/>
+        </w:rPr>
+        <w:t>Most importantly I will be looking to add a majority of the bindings required to OpenGL and OpenCL to build more advanced demonstrations to showcase the project. This may result in additional issues however because both API’s have sections we have not touched upon which could provide difficult to expose to JavaScript without careful consideration.</w:t>
+      </w:r>
+    </w:p>
+    <w:p>
+      <w:pPr>
+        <w:rPr>
+          <w:rFonts w:ascii="Arial" w:hAnsi="Arial" w:cs="Arial"/>
+          <w:b/>
+        </w:rPr>
+      </w:pPr>
+      <w:r>
+        <w:rPr>
+          <w:rFonts w:ascii="Arial" w:hAnsi="Arial" w:cs="Arial"/>
+          <w:b/>
+        </w:rPr>
         <w:lastRenderedPageBreak/>
-        <w:t>Plans for Completion</w:t>
-      </w:r>
-    </w:p>
-    <w:p>
-      <w:r>
-        <w:t>In this section I will be covering the action points I will be focusing on in the incoming trimester to finish the progress made.</w:t>
-      </w:r>
-    </w:p>
-    <w:p>
-      <w:pPr>
-        <w:rPr>
-          <w:rFonts w:ascii="Arial" w:hAnsi="Arial" w:cs="Arial"/>
-          <w:b/>
-        </w:rPr>
-      </w:pPr>
-      <w:r>
-        <w:rPr>
-          <w:rFonts w:ascii="Arial" w:hAnsi="Arial" w:cs="Arial"/>
-          <w:b/>
-        </w:rPr>
-        <w:t>Complete Bindings</w:t>
-      </w:r>
-    </w:p>
-    <w:p>
-      <w:pPr>
-        <w:rPr>
-          <w:rFonts w:ascii="Arial" w:hAnsi="Arial" w:cs="Arial"/>
-        </w:rPr>
-      </w:pPr>
-      <w:r>
-        <w:rPr>
-          <w:rFonts w:ascii="Arial" w:hAnsi="Arial" w:cs="Arial"/>
-        </w:rPr>
-        <w:t>Most importantly I will be looking to add a majority of the bindings required to OpenGL and OpenCL to build more advanced demonstrations to showcase the project. This may result in additional issues however because both API’s have sections we have not touched upon which could provide difficult to expose to JavaScript without careful consideration.</w:t>
-      </w:r>
-    </w:p>
-    <w:p>
-      <w:pPr>
-        <w:rPr>
-          <w:rFonts w:ascii="Arial" w:hAnsi="Arial" w:cs="Arial"/>
-          <w:b/>
-        </w:rPr>
-      </w:pPr>
-      <w:r>
-        <w:rPr>
-          <w:rFonts w:ascii="Arial" w:hAnsi="Arial" w:cs="Arial"/>
-          <w:b/>
-        </w:rPr>
         <w:t>Professional Demonstrations</w:t>
       </w:r>
     </w:p>
@@ -4478,6 +4518,10 @@
     <w:p/>
     <w:p/>
     <w:p/>
+    <w:p/>
+    <w:p/>
+    <w:p/>
+    <w:p/>
     <w:p>
       <w:pPr>
         <w:pStyle w:val="Heading1"/>
@@ -4847,6 +4891,274 @@
         </w:rPr>
         <w:lastRenderedPageBreak/>
         <w:t xml:space="preserve">References </w:t>
+      </w:r>
+    </w:p>
+    <w:p>
+      <w:pPr>
+        <w:rPr>
+          <w:rFonts w:ascii="Arial" w:hAnsi="Arial" w:cs="Arial"/>
+          <w:color w:val="333333"/>
+          <w:sz w:val="20"/>
+          <w:szCs w:val="20"/>
+          <w:shd w:val="clear" w:color="auto" w:fill="FFFFFF"/>
+        </w:rPr>
+      </w:pPr>
+      <w:r>
+        <w:rPr>
+          <w:rFonts w:ascii="Arial" w:hAnsi="Arial" w:cs="Arial"/>
+          <w:color w:val="333333"/>
+          <w:sz w:val="20"/>
+          <w:szCs w:val="20"/>
+          <w:shd w:val="clear" w:color="auto" w:fill="FFFFFF"/>
+        </w:rPr>
+        <w:t>Intelcom.</w:t>
+      </w:r>
+      <w:r>
+        <w:rPr>
+          <w:rStyle w:val="apple-converted-space"/>
+          <w:rFonts w:ascii="Arial" w:hAnsi="Arial" w:cs="Arial"/>
+          <w:color w:val="333333"/>
+          <w:sz w:val="20"/>
+          <w:szCs w:val="20"/>
+          <w:shd w:val="clear" w:color="auto" w:fill="FFFFFF"/>
+        </w:rPr>
+        <w:t> </w:t>
+      </w:r>
+      <w:r>
+        <w:rPr>
+          <w:rFonts w:ascii="Arial" w:hAnsi="Arial" w:cs="Arial"/>
+          <w:color w:val="333333"/>
+          <w:sz w:val="20"/>
+          <w:szCs w:val="20"/>
+          <w:shd w:val="clear" w:color="auto" w:fill="FFFFFF"/>
+        </w:rPr>
+        <w:t>2016.</w:t>
+      </w:r>
+      <w:r>
+        <w:rPr>
+          <w:rStyle w:val="apple-converted-space"/>
+          <w:rFonts w:ascii="Arial" w:hAnsi="Arial" w:cs="Arial"/>
+          <w:color w:val="333333"/>
+          <w:sz w:val="20"/>
+          <w:szCs w:val="20"/>
+          <w:shd w:val="clear" w:color="auto" w:fill="FFFFFF"/>
+        </w:rPr>
+        <w:t> </w:t>
+      </w:r>
+      <w:r>
+        <w:rPr>
+          <w:rFonts w:ascii="Arial" w:hAnsi="Arial" w:cs="Arial"/>
+          <w:i/>
+          <w:iCs/>
+          <w:color w:val="333333"/>
+          <w:sz w:val="20"/>
+          <w:szCs w:val="20"/>
+          <w:shd w:val="clear" w:color="auto" w:fill="FFFFFF"/>
+        </w:rPr>
+        <w:t>Intel.</w:t>
+      </w:r>
+      <w:r>
+        <w:rPr>
+          <w:rStyle w:val="apple-converted-space"/>
+          <w:rFonts w:ascii="Arial" w:hAnsi="Arial" w:cs="Arial"/>
+          <w:color w:val="333333"/>
+          <w:sz w:val="20"/>
+          <w:szCs w:val="20"/>
+          <w:shd w:val="clear" w:color="auto" w:fill="FFFFFF"/>
+        </w:rPr>
+        <w:t> </w:t>
+      </w:r>
+      <w:r>
+        <w:rPr>
+          <w:rFonts w:ascii="Arial" w:hAnsi="Arial" w:cs="Arial"/>
+          <w:color w:val="333333"/>
+          <w:sz w:val="20"/>
+          <w:szCs w:val="20"/>
+          <w:shd w:val="clear" w:color="auto" w:fill="FFFFFF"/>
+        </w:rPr>
+        <w:t>[Online].</w:t>
+      </w:r>
+      <w:r>
+        <w:rPr>
+          <w:rStyle w:val="apple-converted-space"/>
+          <w:rFonts w:ascii="Arial" w:hAnsi="Arial" w:cs="Arial"/>
+          <w:color w:val="333333"/>
+          <w:sz w:val="20"/>
+          <w:szCs w:val="20"/>
+          <w:shd w:val="clear" w:color="auto" w:fill="FFFFFF"/>
+        </w:rPr>
+        <w:t> </w:t>
+      </w:r>
+      <w:r>
+        <w:rPr>
+          <w:rFonts w:ascii="Arial" w:hAnsi="Arial" w:cs="Arial"/>
+          <w:color w:val="333333"/>
+          <w:sz w:val="20"/>
+          <w:szCs w:val="20"/>
+          <w:shd w:val="clear" w:color="auto" w:fill="FFFFFF"/>
+        </w:rPr>
+        <w:t>[5 December 2016].</w:t>
+      </w:r>
+      <w:r>
+        <w:rPr>
+          <w:rStyle w:val="apple-converted-space"/>
+          <w:rFonts w:ascii="Arial" w:hAnsi="Arial" w:cs="Arial"/>
+          <w:color w:val="333333"/>
+          <w:sz w:val="20"/>
+          <w:szCs w:val="20"/>
+          <w:shd w:val="clear" w:color="auto" w:fill="FFFFFF"/>
+        </w:rPr>
+        <w:t> </w:t>
+      </w:r>
+      <w:r>
+        <w:rPr>
+          <w:rFonts w:ascii="Arial" w:hAnsi="Arial" w:cs="Arial"/>
+          <w:color w:val="333333"/>
+          <w:sz w:val="20"/>
+          <w:szCs w:val="20"/>
+          <w:shd w:val="clear" w:color="auto" w:fill="FFFFFF"/>
+        </w:rPr>
+        <w:t xml:space="preserve">Available from: </w:t>
+      </w:r>
+      <w:hyperlink r:id="rId43" w:history="1">
+        <w:r>
+          <w:rPr>
+            <w:rStyle w:val="Hyperlink"/>
+            <w:rFonts w:ascii="Arial" w:hAnsi="Arial" w:cs="Arial"/>
+            <w:sz w:val="20"/>
+            <w:szCs w:val="20"/>
+            <w:shd w:val="clear" w:color="auto" w:fill="FFFFFF"/>
+          </w:rPr>
+          <w:t>http://www.intel.com/content/www/us/en/architecture-and-technology/visual-technology/graphics-overview.html</w:t>
+        </w:r>
+      </w:hyperlink>
+    </w:p>
+    <w:p>
+      <w:pPr>
+        <w:rPr>
+          <w:rFonts w:ascii="Arial" w:hAnsi="Arial" w:cs="Arial"/>
+          <w:color w:val="222222"/>
+          <w:sz w:val="20"/>
+          <w:szCs w:val="20"/>
+          <w:shd w:val="clear" w:color="auto" w:fill="FFFFFF"/>
+        </w:rPr>
+      </w:pPr>
+      <w:r>
+        <w:rPr>
+          <w:rFonts w:ascii="Arial" w:hAnsi="Arial" w:cs="Arial"/>
+          <w:color w:val="333333"/>
+          <w:sz w:val="20"/>
+          <w:szCs w:val="20"/>
+          <w:shd w:val="clear" w:color="auto" w:fill="FFFFFF"/>
+        </w:rPr>
+        <w:t>Amdcom.</w:t>
+      </w:r>
+      <w:r>
+        <w:rPr>
+          <w:rStyle w:val="apple-converted-space"/>
+          <w:rFonts w:ascii="Arial" w:hAnsi="Arial" w:cs="Arial"/>
+          <w:color w:val="333333"/>
+          <w:sz w:val="20"/>
+          <w:szCs w:val="20"/>
+          <w:shd w:val="clear" w:color="auto" w:fill="FFFFFF"/>
+        </w:rPr>
+        <w:t> </w:t>
+      </w:r>
+      <w:r>
+        <w:rPr>
+          <w:rFonts w:ascii="Arial" w:hAnsi="Arial" w:cs="Arial"/>
+          <w:color w:val="333333"/>
+          <w:sz w:val="20"/>
+          <w:szCs w:val="20"/>
+          <w:shd w:val="clear" w:color="auto" w:fill="FFFFFF"/>
+        </w:rPr>
+        <w:t>2016.</w:t>
+      </w:r>
+      <w:r>
+        <w:rPr>
+          <w:rStyle w:val="apple-converted-space"/>
+          <w:rFonts w:ascii="Arial" w:hAnsi="Arial" w:cs="Arial"/>
+          <w:color w:val="333333"/>
+          <w:sz w:val="20"/>
+          <w:szCs w:val="20"/>
+          <w:shd w:val="clear" w:color="auto" w:fill="FFFFFF"/>
+        </w:rPr>
+        <w:t> </w:t>
+      </w:r>
+      <w:r>
+        <w:rPr>
+          <w:rFonts w:ascii="Arial" w:hAnsi="Arial" w:cs="Arial"/>
+          <w:i/>
+          <w:iCs/>
+          <w:color w:val="333333"/>
+          <w:sz w:val="20"/>
+          <w:szCs w:val="20"/>
+          <w:shd w:val="clear" w:color="auto" w:fill="FFFFFF"/>
+        </w:rPr>
+        <w:t>Amdcom.</w:t>
+      </w:r>
+      <w:r>
+        <w:rPr>
+          <w:rStyle w:val="apple-converted-space"/>
+          <w:rFonts w:ascii="Arial" w:hAnsi="Arial" w:cs="Arial"/>
+          <w:color w:val="333333"/>
+          <w:sz w:val="20"/>
+          <w:szCs w:val="20"/>
+          <w:shd w:val="clear" w:color="auto" w:fill="FFFFFF"/>
+        </w:rPr>
+        <w:t> </w:t>
+      </w:r>
+      <w:r>
+        <w:rPr>
+          <w:rFonts w:ascii="Arial" w:hAnsi="Arial" w:cs="Arial"/>
+          <w:color w:val="333333"/>
+          <w:sz w:val="20"/>
+          <w:szCs w:val="20"/>
+          <w:shd w:val="clear" w:color="auto" w:fill="FFFFFF"/>
+        </w:rPr>
+        <w:t>[Online].</w:t>
+      </w:r>
+      <w:r>
+        <w:rPr>
+          <w:rStyle w:val="apple-converted-space"/>
+          <w:rFonts w:ascii="Arial" w:hAnsi="Arial" w:cs="Arial"/>
+          <w:color w:val="333333"/>
+          <w:sz w:val="20"/>
+          <w:szCs w:val="20"/>
+          <w:shd w:val="clear" w:color="auto" w:fill="FFFFFF"/>
+        </w:rPr>
+        <w:t> </w:t>
+      </w:r>
+      <w:r>
+        <w:rPr>
+          <w:rFonts w:ascii="Arial" w:hAnsi="Arial" w:cs="Arial"/>
+          <w:color w:val="333333"/>
+          <w:sz w:val="20"/>
+          <w:szCs w:val="20"/>
+          <w:shd w:val="clear" w:color="auto" w:fill="FFFFFF"/>
+        </w:rPr>
+        <w:t>[5 December 2016].</w:t>
+      </w:r>
+      <w:r>
+        <w:rPr>
+          <w:rStyle w:val="apple-converted-space"/>
+          <w:rFonts w:ascii="Arial" w:hAnsi="Arial" w:cs="Arial"/>
+          <w:color w:val="333333"/>
+          <w:sz w:val="20"/>
+          <w:szCs w:val="20"/>
+          <w:shd w:val="clear" w:color="auto" w:fill="FFFFFF"/>
+        </w:rPr>
+        <w:t> </w:t>
+      </w:r>
+      <w:r>
+        <w:rPr>
+          <w:rFonts w:ascii="Arial" w:hAnsi="Arial" w:cs="Arial"/>
+          <w:color w:val="333333"/>
+          <w:sz w:val="20"/>
+          <w:szCs w:val="20"/>
+          <w:shd w:val="clear" w:color="auto" w:fill="FFFFFF"/>
+        </w:rPr>
+        <w:t>Available from: http://www.amd.com/en-gb/products/processors/desktop/a-series-apu</w:t>
       </w:r>
     </w:p>
     <w:p>
@@ -5011,7 +5323,6 @@
           <w:shd w:val="clear" w:color="auto" w:fill="FFFFFF"/>
         </w:rPr>
       </w:pPr>
-      <w:proofErr w:type="spellStart"/>
       <w:r>
         <w:rPr>
           <w:rFonts w:ascii="Arial" w:hAnsi="Arial" w:cs="Arial"/>
@@ -5020,18 +5331,7 @@
           <w:szCs w:val="20"/>
           <w:shd w:val="clear" w:color="auto" w:fill="FFFFFF"/>
         </w:rPr>
-        <w:t>Mahalakshmi</w:t>
-      </w:r>
-      <w:proofErr w:type="spellEnd"/>
-      <w:r>
-        <w:rPr>
-          <w:rFonts w:ascii="Arial" w:hAnsi="Arial" w:cs="Arial"/>
-          <w:color w:val="222222"/>
-          <w:sz w:val="20"/>
-          <w:szCs w:val="20"/>
-          <w:shd w:val="clear" w:color="auto" w:fill="FFFFFF"/>
-        </w:rPr>
-        <w:t>, M. and Sundararajan, M., 2013. Traditional SDLC Vs Scrum Methodology–A Comparative Study.</w:t>
+        <w:t>Mahalakshmi, M. and Sundararajan, M., 2013. Traditional SDLC Vs Scrum Methodology–A Comparative Study.</w:t>
       </w:r>
       <w:r>
         <w:rPr>
@@ -5109,7 +5409,6 @@
           <w:szCs w:val="20"/>
         </w:rPr>
       </w:pPr>
-      <w:proofErr w:type="spellStart"/>
       <w:r>
         <w:rPr>
           <w:rFonts w:ascii="Arial" w:hAnsi="Arial" w:cs="Arial"/>
@@ -5117,17 +5416,7 @@
           <w:sz w:val="20"/>
           <w:szCs w:val="20"/>
         </w:rPr>
-        <w:t>Ecma</w:t>
-      </w:r>
-      <w:proofErr w:type="spellEnd"/>
-      <w:r>
-        <w:rPr>
-          <w:rFonts w:ascii="Arial" w:hAnsi="Arial" w:cs="Arial"/>
-          <w:color w:val="000000"/>
-          <w:sz w:val="20"/>
-          <w:szCs w:val="20"/>
-        </w:rPr>
-        <w:t xml:space="preserve"> International. (2015).</w:t>
+        <w:t>Ecma International. (2015).</w:t>
       </w:r>
       <w:r>
         <w:rPr>
@@ -5187,7 +5476,7 @@
         </w:rPr>
         <w:t xml:space="preserve">: </w:t>
       </w:r>
-      <w:hyperlink r:id="rId43" w:history="1">
+      <w:hyperlink r:id="rId44" w:history="1">
         <w:r>
           <w:rPr>
             <w:rStyle w:val="Hyperlink"/>
@@ -5209,7 +5498,6 @@
           <w:shd w:val="clear" w:color="auto" w:fill="FFFFFF"/>
         </w:rPr>
       </w:pPr>
-      <w:proofErr w:type="spellStart"/>
       <w:r>
         <w:rPr>
           <w:rFonts w:ascii="Arial" w:hAnsi="Arial" w:cs="Arial"/>
@@ -5218,18 +5506,28 @@
           <w:szCs w:val="20"/>
           <w:shd w:val="clear" w:color="auto" w:fill="FFFFFF"/>
         </w:rPr>
-        <w:t>Commonjsorg</w:t>
-      </w:r>
-      <w:proofErr w:type="spellEnd"/>
-      <w:r>
-        <w:rPr>
+        <w:t>Commonjsorg.</w:t>
+      </w:r>
+      <w:r>
+        <w:rPr>
+          <w:rStyle w:val="apple-converted-space"/>
           <w:rFonts w:ascii="Arial" w:hAnsi="Arial" w:cs="Arial"/>
           <w:color w:val="333333"/>
           <w:sz w:val="20"/>
           <w:szCs w:val="20"/>
           <w:shd w:val="clear" w:color="auto" w:fill="FFFFFF"/>
         </w:rPr>
-        <w:t>.</w:t>
+        <w:t> </w:t>
+      </w:r>
+      <w:r>
+        <w:rPr>
+          <w:rFonts w:ascii="Arial" w:hAnsi="Arial" w:cs="Arial"/>
+          <w:color w:val="333333"/>
+          <w:sz w:val="20"/>
+          <w:szCs w:val="20"/>
+          <w:shd w:val="clear" w:color="auto" w:fill="FFFFFF"/>
+        </w:rPr>
+        <w:t>2016.</w:t>
       </w:r>
       <w:r>
         <w:rPr>
@@ -5242,28 +5540,6 @@
         </w:rPr>
         <w:t> </w:t>
       </w:r>
-      <w:r>
-        <w:rPr>
-          <w:rFonts w:ascii="Arial" w:hAnsi="Arial" w:cs="Arial"/>
-          <w:color w:val="333333"/>
-          <w:sz w:val="20"/>
-          <w:szCs w:val="20"/>
-          <w:shd w:val="clear" w:color="auto" w:fill="FFFFFF"/>
-        </w:rPr>
-        <w:t>2016.</w:t>
-      </w:r>
-      <w:r>
-        <w:rPr>
-          <w:rStyle w:val="apple-converted-space"/>
-          <w:rFonts w:ascii="Arial" w:hAnsi="Arial" w:cs="Arial"/>
-          <w:color w:val="333333"/>
-          <w:sz w:val="20"/>
-          <w:szCs w:val="20"/>
-          <w:shd w:val="clear" w:color="auto" w:fill="FFFFFF"/>
-        </w:rPr>
-        <w:t> </w:t>
-      </w:r>
-      <w:proofErr w:type="spellStart"/>
       <w:r>
         <w:rPr>
           <w:rFonts w:ascii="Arial" w:hAnsi="Arial" w:cs="Arial"/>
@@ -5274,20 +5550,28 @@
           <w:szCs w:val="20"/>
           <w:shd w:val="clear" w:color="auto" w:fill="FFFFFF"/>
         </w:rPr>
-        <w:t>Commonjsorg</w:t>
-      </w:r>
-      <w:proofErr w:type="spellEnd"/>
-      <w:r>
-        <w:rPr>
-          <w:rFonts w:ascii="Arial" w:hAnsi="Arial" w:cs="Arial"/>
-          <w:i/>
-          <w:iCs/>
+        <w:t>Commonjsorg.</w:t>
+      </w:r>
+      <w:r>
+        <w:rPr>
+          <w:rStyle w:val="apple-converted-space"/>
+          <w:rFonts w:ascii="Arial" w:hAnsi="Arial" w:cs="Arial"/>
           <w:color w:val="333333"/>
           <w:sz w:val="20"/>
           <w:szCs w:val="20"/>
           <w:shd w:val="clear" w:color="auto" w:fill="FFFFFF"/>
         </w:rPr>
-        <w:t>.</w:t>
+        <w:t> </w:t>
+      </w:r>
+      <w:r>
+        <w:rPr>
+          <w:rFonts w:ascii="Arial" w:hAnsi="Arial" w:cs="Arial"/>
+          <w:color w:val="333333"/>
+          <w:sz w:val="20"/>
+          <w:szCs w:val="20"/>
+          <w:shd w:val="clear" w:color="auto" w:fill="FFFFFF"/>
+        </w:rPr>
+        <w:t>[Online].</w:t>
       </w:r>
       <w:r>
         <w:rPr>
@@ -5308,7 +5592,7 @@
           <w:szCs w:val="20"/>
           <w:shd w:val="clear" w:color="auto" w:fill="FFFFFF"/>
         </w:rPr>
-        <w:t>[Online].</w:t>
+        <w:t>[5 December 2016].</w:t>
       </w:r>
       <w:r>
         <w:rPr>
@@ -5329,30 +5613,9 @@
           <w:szCs w:val="20"/>
           <w:shd w:val="clear" w:color="auto" w:fill="FFFFFF"/>
         </w:rPr>
-        <w:t>[5 December 2016].</w:t>
-      </w:r>
-      <w:r>
-        <w:rPr>
-          <w:rStyle w:val="apple-converted-space"/>
-          <w:rFonts w:ascii="Arial" w:hAnsi="Arial" w:cs="Arial"/>
-          <w:color w:val="333333"/>
-          <w:sz w:val="20"/>
-          <w:szCs w:val="20"/>
-          <w:shd w:val="clear" w:color="auto" w:fill="FFFFFF"/>
-        </w:rPr>
-        <w:t> </w:t>
-      </w:r>
-      <w:r>
-        <w:rPr>
-          <w:rFonts w:ascii="Arial" w:hAnsi="Arial" w:cs="Arial"/>
-          <w:color w:val="333333"/>
-          <w:sz w:val="20"/>
-          <w:szCs w:val="20"/>
-          <w:shd w:val="clear" w:color="auto" w:fill="FFFFFF"/>
-        </w:rPr>
         <w:t xml:space="preserve">Available from: </w:t>
       </w:r>
-      <w:hyperlink r:id="rId44" w:history="1">
+      <w:hyperlink r:id="rId45" w:history="1">
         <w:r>
           <w:rPr>
             <w:rStyle w:val="Hyperlink"/>
@@ -5375,7 +5638,6 @@
           <w:shd w:val="clear" w:color="auto" w:fill="FFFFFF"/>
         </w:rPr>
       </w:pPr>
-      <w:proofErr w:type="spellStart"/>
       <w:r>
         <w:rPr>
           <w:rFonts w:ascii="Arial" w:hAnsi="Arial" w:cs="Arial"/>
@@ -5384,18 +5646,28 @@
           <w:szCs w:val="20"/>
           <w:shd w:val="clear" w:color="auto" w:fill="FFFFFF"/>
         </w:rPr>
-        <w:t>Googlesourcecom</w:t>
-      </w:r>
-      <w:proofErr w:type="spellEnd"/>
-      <w:r>
-        <w:rPr>
+        <w:t>Googlesourcecom.</w:t>
+      </w:r>
+      <w:r>
+        <w:rPr>
+          <w:rStyle w:val="apple-converted-space"/>
           <w:rFonts w:ascii="Arial" w:hAnsi="Arial" w:cs="Arial"/>
           <w:color w:val="333333"/>
           <w:sz w:val="20"/>
           <w:szCs w:val="20"/>
           <w:shd w:val="clear" w:color="auto" w:fill="FFFFFF"/>
         </w:rPr>
-        <w:t>.</w:t>
+        <w:t> </w:t>
+      </w:r>
+      <w:r>
+        <w:rPr>
+          <w:rFonts w:ascii="Arial" w:hAnsi="Arial" w:cs="Arial"/>
+          <w:color w:val="333333"/>
+          <w:sz w:val="20"/>
+          <w:szCs w:val="20"/>
+          <w:shd w:val="clear" w:color="auto" w:fill="FFFFFF"/>
+        </w:rPr>
+        <w:t>2016.</w:t>
       </w:r>
       <w:r>
         <w:rPr>
@@ -5416,7 +5688,7 @@
           <w:szCs w:val="20"/>
           <w:shd w:val="clear" w:color="auto" w:fill="FFFFFF"/>
         </w:rPr>
-        <w:t>2016.</w:t>
+        <w:t>Googlesourcecom.</w:t>
       </w:r>
       <w:r>
         <w:rPr>
@@ -5429,7 +5701,6 @@
         </w:rPr>
         <w:t> </w:t>
       </w:r>
-      <w:proofErr w:type="spellStart"/>
       <w:r>
         <w:rPr>
           <w:rFonts w:ascii="Arial" w:hAnsi="Arial" w:cs="Arial"/>
@@ -5438,18 +5709,28 @@
           <w:szCs w:val="20"/>
           <w:shd w:val="clear" w:color="auto" w:fill="FFFFFF"/>
         </w:rPr>
-        <w:t>Googlesourcecom</w:t>
-      </w:r>
-      <w:proofErr w:type="spellEnd"/>
-      <w:r>
-        <w:rPr>
+        <w:t>[Online].</w:t>
+      </w:r>
+      <w:r>
+        <w:rPr>
+          <w:rStyle w:val="apple-converted-space"/>
           <w:rFonts w:ascii="Arial" w:hAnsi="Arial" w:cs="Arial"/>
           <w:color w:val="333333"/>
           <w:sz w:val="20"/>
           <w:szCs w:val="20"/>
           <w:shd w:val="clear" w:color="auto" w:fill="FFFFFF"/>
         </w:rPr>
-        <w:t>.</w:t>
+        <w:t> </w:t>
+      </w:r>
+      <w:r>
+        <w:rPr>
+          <w:rFonts w:ascii="Arial" w:hAnsi="Arial" w:cs="Arial"/>
+          <w:color w:val="333333"/>
+          <w:sz w:val="20"/>
+          <w:szCs w:val="20"/>
+          <w:shd w:val="clear" w:color="auto" w:fill="FFFFFF"/>
+        </w:rPr>
+        <w:t>[5 December 2016].</w:t>
       </w:r>
       <w:r>
         <w:rPr>
@@ -5470,51 +5751,9 @@
           <w:szCs w:val="20"/>
           <w:shd w:val="clear" w:color="auto" w:fill="FFFFFF"/>
         </w:rPr>
-        <w:t>[Online].</w:t>
-      </w:r>
-      <w:r>
-        <w:rPr>
-          <w:rStyle w:val="apple-converted-space"/>
-          <w:rFonts w:ascii="Arial" w:hAnsi="Arial" w:cs="Arial"/>
-          <w:color w:val="333333"/>
-          <w:sz w:val="20"/>
-          <w:szCs w:val="20"/>
-          <w:shd w:val="clear" w:color="auto" w:fill="FFFFFF"/>
-        </w:rPr>
-        <w:t> </w:t>
-      </w:r>
-      <w:r>
-        <w:rPr>
-          <w:rFonts w:ascii="Arial" w:hAnsi="Arial" w:cs="Arial"/>
-          <w:color w:val="333333"/>
-          <w:sz w:val="20"/>
-          <w:szCs w:val="20"/>
-          <w:shd w:val="clear" w:color="auto" w:fill="FFFFFF"/>
-        </w:rPr>
-        <w:t>[5 December 2016].</w:t>
-      </w:r>
-      <w:r>
-        <w:rPr>
-          <w:rStyle w:val="apple-converted-space"/>
-          <w:rFonts w:ascii="Arial" w:hAnsi="Arial" w:cs="Arial"/>
-          <w:color w:val="333333"/>
-          <w:sz w:val="20"/>
-          <w:szCs w:val="20"/>
-          <w:shd w:val="clear" w:color="auto" w:fill="FFFFFF"/>
-        </w:rPr>
-        <w:t> </w:t>
-      </w:r>
-      <w:r>
-        <w:rPr>
-          <w:rFonts w:ascii="Arial" w:hAnsi="Arial" w:cs="Arial"/>
-          <w:color w:val="333333"/>
-          <w:sz w:val="20"/>
-          <w:szCs w:val="20"/>
-          <w:shd w:val="clear" w:color="auto" w:fill="FFFFFF"/>
-        </w:rPr>
         <w:t xml:space="preserve">Available from: </w:t>
       </w:r>
-      <w:hyperlink r:id="rId45" w:history="1">
+      <w:hyperlink r:id="rId46" w:history="1">
         <w:r>
           <w:rPr>
             <w:rStyle w:val="Hyperlink"/>
@@ -5665,7 +5904,6 @@
           <w:shd w:val="clear" w:color="auto" w:fill="FFFFFF"/>
         </w:rPr>
       </w:pPr>
-      <w:proofErr w:type="spellStart"/>
       <w:r>
         <w:rPr>
           <w:rFonts w:ascii="Arial" w:hAnsi="Arial" w:cs="Arial"/>
@@ -5674,18 +5912,7 @@
           <w:szCs w:val="20"/>
           <w:shd w:val="clear" w:color="auto" w:fill="FFFFFF"/>
         </w:rPr>
-        <w:t>Mozillaorg</w:t>
-      </w:r>
-      <w:proofErr w:type="spellEnd"/>
-      <w:r>
-        <w:rPr>
-          <w:rFonts w:ascii="Arial" w:hAnsi="Arial" w:cs="Arial"/>
-          <w:color w:val="333333"/>
-          <w:sz w:val="20"/>
-          <w:szCs w:val="20"/>
-          <w:shd w:val="clear" w:color="auto" w:fill="FFFFFF"/>
-        </w:rPr>
-        <w:t>.</w:t>
+        <w:t>Mozillaorg.</w:t>
       </w:r>
       <w:r>
         <w:rPr>
@@ -5960,66 +6187,22 @@
     </w:p>
     <w:p>
       <w:pPr>
+        <w:pStyle w:val="Heading1"/>
         <w:rPr>
           <w:rFonts w:ascii="Arial" w:hAnsi="Arial" w:cs="Arial"/>
           <w:color w:val="000000" w:themeColor="text1"/>
-          <w:sz w:val="18"/>
-        </w:rPr>
-      </w:pPr>
-    </w:p>
-    <w:p>
-      <w:pPr>
-        <w:rPr>
-          <w:rFonts w:ascii="Arial" w:hAnsi="Arial" w:cs="Arial"/>
-          <w:color w:val="000000" w:themeColor="text1"/>
-          <w:sz w:val="18"/>
-        </w:rPr>
-      </w:pPr>
-    </w:p>
-    <w:p>
-      <w:pPr>
-        <w:rPr>
-          <w:rFonts w:ascii="Arial" w:hAnsi="Arial" w:cs="Arial"/>
-          <w:color w:val="000000" w:themeColor="text1"/>
-          <w:sz w:val="18"/>
-        </w:rPr>
-      </w:pPr>
-    </w:p>
-    <w:p>
-      <w:pPr>
-        <w:rPr>
-          <w:rFonts w:ascii="Arial" w:hAnsi="Arial" w:cs="Arial"/>
-          <w:color w:val="000000" w:themeColor="text1"/>
-          <w:sz w:val="18"/>
+          <w:sz w:val="28"/>
         </w:rPr>
       </w:pPr>
       <w:bookmarkStart w:id="15" w:name="_GoBack"/>
       <w:bookmarkEnd w:id="15"/>
-    </w:p>
-    <w:p>
-      <w:pPr>
-        <w:rPr>
-          <w:rFonts w:ascii="Arial" w:hAnsi="Arial" w:cs="Arial"/>
-          <w:color w:val="000000" w:themeColor="text1"/>
-          <w:sz w:val="18"/>
-        </w:rPr>
-      </w:pPr>
-    </w:p>
-    <w:p>
-      <w:pPr>
-        <w:pStyle w:val="Heading1"/>
+      <w:r>
         <w:rPr>
           <w:rFonts w:ascii="Arial" w:hAnsi="Arial" w:cs="Arial"/>
           <w:color w:val="000000" w:themeColor="text1"/>
           <w:sz w:val="28"/>
         </w:rPr>
-      </w:pPr>
-      <w:r>
-        <w:rPr>
-          <w:rFonts w:ascii="Arial" w:hAnsi="Arial" w:cs="Arial"/>
-          <w:color w:val="000000" w:themeColor="text1"/>
-          <w:sz w:val="28"/>
-        </w:rPr>
+        <w:lastRenderedPageBreak/>
         <w:t>Appendix</w:t>
       </w:r>
       <w:r>
@@ -6635,17 +6818,8 @@
           <w:rStyle w:val="Emphasis"/>
           <w:rFonts w:ascii="Arial" w:hAnsi="Arial" w:cs="Arial"/>
         </w:rPr>
-        <w:t>Programming 3D applications with HTML5 and </w:t>
-      </w:r>
-      <w:proofErr w:type="spellStart"/>
-      <w:r>
-        <w:rPr>
-          <w:rStyle w:val="Emphasis"/>
-          <w:rFonts w:ascii="Arial" w:hAnsi="Arial" w:cs="Arial"/>
-        </w:rPr>
-        <w:t>WebGL</w:t>
-      </w:r>
-      <w:proofErr w:type="spellEnd"/>
+        <w:t>Programming 3D applications with HTML5 and WebGL</w:t>
+      </w:r>
     </w:p>
     <w:p>
       <w:pPr>
@@ -6927,7 +7101,6 @@
         <w:rPr>
           <w:rFonts w:ascii="Arial" w:hAnsi="Arial" w:cs="Arial"/>
         </w:rPr>
-        <w:lastRenderedPageBreak/>
         <w:t>Requirements and Design</w:t>
       </w:r>
       <w:r>
@@ -6972,6 +7145,7 @@
         <w:rPr>
           <w:rFonts w:ascii="Arial" w:hAnsi="Arial" w:cs="Arial"/>
         </w:rPr>
+        <w:lastRenderedPageBreak/>
         <w:t>Development</w:t>
       </w:r>
       <w:r>
@@ -7370,10 +7544,10 @@
           <w:sz w:val="18"/>
         </w:rPr>
         <w:object w:dxaOrig="9360" w:dyaOrig="12681">
-          <v:shape id="_x0000_i1033" type="#_x0000_t75" style="width:468pt;height:634.5pt" o:ole="">
-            <v:imagedata r:id="rId46" o:title=""/>
+          <v:shape id="_x0000_i1040" type="#_x0000_t75" style="width:468pt;height:634.5pt" o:ole="">
+            <v:imagedata r:id="rId47" o:title=""/>
           </v:shape>
-          <o:OLEObject Type="Embed" ProgID="Word.OpenDocumentText.12" ShapeID="_x0000_i1033" DrawAspect="Content" ObjectID="_1542464888" r:id="rId47"/>
+          <o:OLEObject Type="Embed" ProgID="Word.OpenDocumentText.12" ShapeID="_x0000_i1040" DrawAspect="Content" ObjectID="_1542482464" r:id="rId48"/>
         </w:object>
       </w:r>
     </w:p>
@@ -7392,10 +7566,10 @@
           <w:sz w:val="18"/>
         </w:rPr>
         <w:object w:dxaOrig="9360" w:dyaOrig="12903">
-          <v:shape id="_x0000_i1034" type="#_x0000_t75" style="width:468pt;height:645pt" o:ole="">
-            <v:imagedata r:id="rId48" o:title=""/>
+          <v:shape id="_x0000_i1041" type="#_x0000_t75" style="width:468pt;height:645pt" o:ole="">
+            <v:imagedata r:id="rId49" o:title=""/>
           </v:shape>
-          <o:OLEObject Type="Embed" ProgID="Word.OpenDocumentText.12" ShapeID="_x0000_i1034" DrawAspect="Content" ObjectID="_1542464889" r:id="rId49"/>
+          <o:OLEObject Type="Embed" ProgID="Word.OpenDocumentText.12" ShapeID="_x0000_i1041" DrawAspect="Content" ObjectID="_1542482465" r:id="rId50"/>
         </w:object>
       </w:r>
     </w:p>
@@ -7441,10 +7615,10 @@
           <w:sz w:val="18"/>
         </w:rPr>
         <w:object w:dxaOrig="9360" w:dyaOrig="12895">
-          <v:shape id="_x0000_i1035" type="#_x0000_t75" style="width:468pt;height:644.25pt" o:ole="">
-            <v:imagedata r:id="rId50" o:title=""/>
+          <v:shape id="_x0000_i1042" type="#_x0000_t75" style="width:468pt;height:644.25pt" o:ole="">
+            <v:imagedata r:id="rId51" o:title=""/>
           </v:shape>
-          <o:OLEObject Type="Embed" ProgID="Word.OpenDocumentText.12" ShapeID="_x0000_i1035" DrawAspect="Content" ObjectID="_1542464890" r:id="rId51"/>
+          <o:OLEObject Type="Embed" ProgID="Word.OpenDocumentText.12" ShapeID="_x0000_i1042" DrawAspect="Content" ObjectID="_1542482466" r:id="rId52"/>
         </w:object>
       </w:r>
     </w:p>
@@ -7463,10 +7637,10 @@
           <w:sz w:val="18"/>
         </w:rPr>
         <w:object w:dxaOrig="9360" w:dyaOrig="12463">
-          <v:shape id="_x0000_i1036" type="#_x0000_t75" style="width:468pt;height:623.25pt" o:ole="">
-            <v:imagedata r:id="rId52" o:title=""/>
+          <v:shape id="_x0000_i1043" type="#_x0000_t75" style="width:468pt;height:623.25pt" o:ole="">
+            <v:imagedata r:id="rId53" o:title=""/>
           </v:shape>
-          <o:OLEObject Type="Embed" ProgID="Word.OpenDocumentText.12" ShapeID="_x0000_i1036" DrawAspect="Content" ObjectID="_1542464891" r:id="rId53"/>
+          <o:OLEObject Type="Embed" ProgID="Word.OpenDocumentText.12" ShapeID="_x0000_i1043" DrawAspect="Content" ObjectID="_1542482467" r:id="rId54"/>
         </w:object>
       </w:r>
     </w:p>
@@ -7538,8 +7712,8 @@
       </w:pPr>
     </w:p>
     <w:sectPr>
-      <w:footerReference w:type="even" r:id="rId54"/>
-      <w:footerReference w:type="default" r:id="rId55"/>
+      <w:footerReference w:type="even" r:id="rId55"/>
+      <w:footerReference w:type="default" r:id="rId56"/>
       <w:endnotePr>
         <w:numFmt w:val="decimal"/>
       </w:endnotePr>
@@ -9918,7 +10092,7 @@
 </file>
 
 <file path=customXml/itemProps1.xml><?xml version="1.0" encoding="utf-8"?>
-<ds:datastoreItem xmlns:ds="http://schemas.openxmlformats.org/officeDocument/2006/customXml" ds:itemID="{56B9DEC9-B941-4461-80BC-2EB1498DD578}">
+<ds:datastoreItem xmlns:ds="http://schemas.openxmlformats.org/officeDocument/2006/customXml" ds:itemID="{3AC2FE2F-A456-4EE8-A651-2131F98D8407}">
   <ds:schemaRefs>
     <ds:schemaRef ds:uri="http://schemas.openxmlformats.org/officeDocument/2006/bibliography"/>
   </ds:schemaRefs>

</xml_diff>

<commit_message>
finished first draft must review in the morning
</commit_message>
<xml_diff>
--- a/Compute.Documents/B00235610 - Interim Report.docx
+++ b/Compute.Documents/B00235610 - Interim Report.docx
@@ -1579,7 +1579,7 @@
           <v:shape id="_x0000_i1025" type="#_x0000_t75" style="width:450.75pt;height:86.25pt" o:ole="">
             <v:imagedata r:id="rId9" o:title=""/>
           </v:shape>
-          <o:OLEObject Type="Embed" ProgID="Word.OpenDocumentText.12" ShapeID="_x0000_i1025" DrawAspect="Content" ObjectID="_1542658581" r:id="rId10"/>
+          <o:OLEObject Type="Embed" ProgID="Word.OpenDocumentText.12" ShapeID="_x0000_i1025" DrawAspect="Content" ObjectID="_1542661703" r:id="rId10"/>
         </w:object>
       </w:r>
     </w:p>
@@ -1652,7 +1652,7 @@
           <v:shape id="_x0000_i1026" type="#_x0000_t75" style="width:468pt;height:90pt" o:ole="">
             <v:imagedata r:id="rId11" o:title=""/>
           </v:shape>
-          <o:OLEObject Type="Embed" ProgID="Word.OpenDocumentText.12" ShapeID="_x0000_i1026" DrawAspect="Content" ObjectID="_1542658582" r:id="rId12"/>
+          <o:OLEObject Type="Embed" ProgID="Word.OpenDocumentText.12" ShapeID="_x0000_i1026" DrawAspect="Content" ObjectID="_1542661704" r:id="rId12"/>
         </w:object>
       </w:r>
       <w:r>
@@ -1856,7 +1856,7 @@
           <v:shape id="_x0000_i1027" type="#_x0000_t75" style="width:450.75pt;height:63.75pt" o:ole="">
             <v:imagedata r:id="rId13" o:title=""/>
           </v:shape>
-          <o:OLEObject Type="Embed" ProgID="Word.OpenDocumentText.12" ShapeID="_x0000_i1027" DrawAspect="Content" ObjectID="_1542658583" r:id="rId14"/>
+          <o:OLEObject Type="Embed" ProgID="Word.OpenDocumentText.12" ShapeID="_x0000_i1027" DrawAspect="Content" ObjectID="_1542661705" r:id="rId14"/>
         </w:object>
       </w:r>
     </w:p>
@@ -1971,7 +1971,7 @@
           <v:shape id="_x0000_i1028" type="#_x0000_t75" style="width:450.75pt;height:53.25pt" o:ole="">
             <v:imagedata r:id="rId15" o:title=""/>
           </v:shape>
-          <o:OLEObject Type="Embed" ProgID="Word.OpenDocumentText.12" ShapeID="_x0000_i1028" DrawAspect="Content" ObjectID="_1542658584" r:id="rId16"/>
+          <o:OLEObject Type="Embed" ProgID="Word.OpenDocumentText.12" ShapeID="_x0000_i1028" DrawAspect="Content" ObjectID="_1542661706" r:id="rId16"/>
         </w:object>
       </w:r>
     </w:p>
@@ -3516,7 +3516,7 @@
           <v:shape id="_x0000_i1029" type="#_x0000_t75" style="width:468pt;height:44.25pt" o:ole="">
             <v:imagedata r:id="rId19" o:title=""/>
           </v:shape>
-          <o:OLEObject Type="Embed" ProgID="Word.OpenDocumentText.12" ShapeID="_x0000_i1029" DrawAspect="Content" ObjectID="_1542658585" r:id="rId20"/>
+          <o:OLEObject Type="Embed" ProgID="Word.OpenDocumentText.12" ShapeID="_x0000_i1029" DrawAspect="Content" ObjectID="_1542661707" r:id="rId20"/>
         </w:object>
       </w:r>
     </w:p>
@@ -3608,7 +3608,7 @@
           <v:shape id="_x0000_i1030" type="#_x0000_t75" style="width:451.5pt;height:108.75pt" o:ole="">
             <v:imagedata r:id="rId21" o:title=""/>
           </v:shape>
-          <o:OLEObject Type="Embed" ProgID="Word.OpenDocumentText.12" ShapeID="_x0000_i1030" DrawAspect="Content" ObjectID="_1542658586" r:id="rId22"/>
+          <o:OLEObject Type="Embed" ProgID="Word.OpenDocumentText.12" ShapeID="_x0000_i1030" DrawAspect="Content" ObjectID="_1542661708" r:id="rId22"/>
         </w:object>
       </w:r>
     </w:p>
@@ -3690,7 +3690,7 @@
           <v:shape id="_x0000_i1046" type="#_x0000_t75" style="width:468pt;height:55.5pt" o:ole="">
             <v:imagedata r:id="rId23" o:title=""/>
           </v:shape>
-          <o:OLEObject Type="Embed" ProgID="Word.OpenDocumentText.12" ShapeID="_x0000_i1046" DrawAspect="Content" ObjectID="_1542658587" r:id="rId24"/>
+          <o:OLEObject Type="Embed" ProgID="Word.OpenDocumentText.12" ShapeID="_x0000_i1046" DrawAspect="Content" ObjectID="_1542661709" r:id="rId24"/>
         </w:object>
       </w:r>
     </w:p>
@@ -3793,7 +3793,7 @@
           <v:shape id="_x0000_i1032" type="#_x0000_t75" style="width:451.5pt;height:98.25pt" o:ole="">
             <v:imagedata r:id="rId25" o:title=""/>
           </v:shape>
-          <o:OLEObject Type="Embed" ProgID="Word.OpenDocumentText.12" ShapeID="_x0000_i1032" DrawAspect="Content" ObjectID="_1542658588" r:id="rId26"/>
+          <o:OLEObject Type="Embed" ProgID="Word.OpenDocumentText.12" ShapeID="_x0000_i1032" DrawAspect="Content" ObjectID="_1542661710" r:id="rId26"/>
         </w:object>
       </w:r>
     </w:p>
@@ -4086,15 +4086,13 @@
         <w:rPr>
           <w:rFonts w:ascii="Arial" w:hAnsi="Arial" w:cs="Arial"/>
         </w:rPr>
-        <w:t xml:space="preserve"> module that is an object. This module object must have an id property which states the m</w:t>
-      </w:r>
-      <w:bookmarkStart w:id="8" w:name="_GoBack"/>
-      <w:bookmarkEnd w:id="8"/>
-      <w:r>
-        <w:rPr>
-          <w:rFonts w:ascii="Arial" w:hAnsi="Arial" w:cs="Arial"/>
-        </w:rPr>
-        <w:t xml:space="preserve">odules id, and must </w:t>
+        <w:t xml:space="preserve"> module that is an object. This module object must have an id property </w:t>
+      </w:r>
+      <w:r>
+        <w:rPr>
+          <w:rFonts w:ascii="Arial" w:hAnsi="Arial" w:cs="Arial"/>
+        </w:rPr>
+        <w:t xml:space="preserve">and that module id value if passed to require should return itself. </w:t>
       </w:r>
     </w:p>
     <w:p>
@@ -4122,164 +4120,162 @@
         <w:rPr>
           <w:rFonts w:ascii="Arial" w:hAnsi="Arial" w:cs="Arial"/>
         </w:rPr>
-        <w:t xml:space="preserve">A module identifier is a String delimited by forward slashes. Module </w:t>
-      </w:r>
-      <w:r>
-        <w:rPr>
-          <w:rFonts w:ascii="Arial" w:hAnsi="Arial" w:cs="Arial"/>
-        </w:rPr>
-        <w:t>identifiers</w:t>
-      </w:r>
-      <w:r>
-        <w:rPr>
-          <w:rFonts w:ascii="Arial" w:hAnsi="Arial" w:cs="Arial"/>
-        </w:rPr>
-        <w:t xml:space="preserve"> may not </w:t>
-      </w:r>
-      <w:r>
-        <w:rPr>
-          <w:rFonts w:ascii="Arial" w:hAnsi="Arial" w:cs="Arial"/>
-        </w:rPr>
-        <w:t>have</w:t>
-      </w:r>
-      <w:r>
-        <w:rPr>
-          <w:rFonts w:ascii="Arial" w:hAnsi="Arial" w:cs="Arial"/>
-        </w:rPr>
-        <w:t xml:space="preserve"> filename extensions like .</w:t>
+        <w:t>A module identifier is a Stri</w:t>
+      </w:r>
+      <w:r>
+        <w:rPr>
+          <w:rFonts w:ascii="Arial" w:hAnsi="Arial" w:cs="Arial"/>
+        </w:rPr>
+        <w:t>ng delimited by forward slashes. If a module id has no filename extension “.JS” is added by default</w:t>
+      </w:r>
+      <w:r>
+        <w:rPr>
+          <w:rFonts w:ascii="Arial" w:hAnsi="Arial" w:cs="Arial"/>
+        </w:rPr>
+        <w:t xml:space="preserve">. The module identifier is relative if the first time is “.” or “..”. </w:t>
+      </w:r>
+      <w:r>
+        <w:rPr>
+          <w:rFonts w:ascii="Arial" w:hAnsi="Arial" w:cs="Arial"/>
+        </w:rPr>
+        <w:t>Finally,</w:t>
+      </w:r>
+      <w:r>
+        <w:rPr>
+          <w:rFonts w:ascii="Arial" w:hAnsi="Arial" w:cs="Arial"/>
+        </w:rPr>
+        <w:t xml:space="preserve"> relative identifiers are resolved relative to the </w:t>
+      </w:r>
+      <w:r>
+        <w:rPr>
+          <w:rFonts w:ascii="Arial" w:hAnsi="Arial" w:cs="Arial"/>
+        </w:rPr>
+        <w:t>call to require</w:t>
+      </w:r>
+      <w:r>
+        <w:rPr>
+          <w:rFonts w:ascii="Arial" w:hAnsi="Arial" w:cs="Arial"/>
+        </w:rPr>
+        <w:t>.</w:t>
+      </w:r>
+    </w:p>
+    <w:p>
+      <w:pPr>
+        <w:rPr>
+          <w:rFonts w:ascii="Arial" w:hAnsi="Arial" w:cs="Arial"/>
+          <w:b/>
+        </w:rPr>
+      </w:pPr>
+      <w:r>
+        <w:rPr>
+          <w:rFonts w:ascii="Arial" w:hAnsi="Arial" w:cs="Arial"/>
+          <w:b/>
+        </w:rPr>
+        <w:t>Libraries</w:t>
+      </w:r>
+    </w:p>
+    <w:p>
+      <w:pPr>
+        <w:rPr>
+          <w:rFonts w:ascii="Arial" w:hAnsi="Arial" w:cs="Arial"/>
+        </w:rPr>
+      </w:pPr>
+      <w:r>
+        <w:rPr>
+          <w:rFonts w:ascii="Arial" w:hAnsi="Arial" w:cs="Arial"/>
+        </w:rPr>
+        <w:t>Once w</w:t>
+      </w:r>
+      <w:r>
+        <w:rPr>
+          <w:rFonts w:ascii="Arial" w:hAnsi="Arial" w:cs="Arial"/>
+        </w:rPr>
+        <w:t xml:space="preserve">e had V8 embedded and a </w:t>
       </w:r>
       <w:proofErr w:type="spellStart"/>
       <w:r>
         <w:rPr>
           <w:rFonts w:ascii="Arial" w:hAnsi="Arial" w:cs="Arial"/>
         </w:rPr>
-        <w:t>js</w:t>
+        <w:t>CommonJS</w:t>
       </w:r>
       <w:proofErr w:type="spellEnd"/>
       <w:r>
         <w:rPr>
           <w:rFonts w:ascii="Arial" w:hAnsi="Arial" w:cs="Arial"/>
         </w:rPr>
-        <w:t xml:space="preserve">. The module identifier is relative if the first time is “.” or “..”. </w:t>
-      </w:r>
-      <w:r>
-        <w:rPr>
-          <w:rFonts w:ascii="Arial" w:hAnsi="Arial" w:cs="Arial"/>
-        </w:rPr>
-        <w:t>Finally,</w:t>
-      </w:r>
-      <w:r>
-        <w:rPr>
-          <w:rFonts w:ascii="Arial" w:hAnsi="Arial" w:cs="Arial"/>
-        </w:rPr>
-        <w:t xml:space="preserve"> relative identifiers are resolved relative to the identifier of the module in which the require is written and called.</w:t>
-      </w:r>
-    </w:p>
-    <w:p>
-      <w:pPr>
-        <w:rPr>
-          <w:rFonts w:ascii="Arial" w:hAnsi="Arial" w:cs="Arial"/>
-          <w:b/>
-        </w:rPr>
-      </w:pPr>
-      <w:r>
-        <w:rPr>
-          <w:rFonts w:ascii="Arial" w:hAnsi="Arial" w:cs="Arial"/>
-          <w:b/>
-        </w:rPr>
-        <w:t>Libraries</w:t>
-      </w:r>
-    </w:p>
-    <w:p>
-      <w:pPr>
-        <w:rPr>
-          <w:rFonts w:ascii="Arial" w:hAnsi="Arial" w:cs="Arial"/>
-        </w:rPr>
-      </w:pPr>
-      <w:r>
-        <w:rPr>
-          <w:rFonts w:ascii="Arial" w:hAnsi="Arial" w:cs="Arial"/>
-        </w:rPr>
-        <w:t>Once w</w:t>
-      </w:r>
-      <w:r>
-        <w:rPr>
-          <w:rFonts w:ascii="Arial" w:hAnsi="Arial" w:cs="Arial"/>
-        </w:rPr>
-        <w:t xml:space="preserve">e had V8 embedded and a </w:t>
+        <w:t xml:space="preserve"> module system implemented we wrote some basic libraries or common libraries for common tasks.</w:t>
+      </w:r>
+    </w:p>
+    <w:p>
+      <w:pPr>
+        <w:rPr>
+          <w:rFonts w:ascii="Arial" w:hAnsi="Arial" w:cs="Arial"/>
+          <w:i/>
+        </w:rPr>
+      </w:pPr>
+      <w:r>
+        <w:rPr>
+          <w:rFonts w:ascii="Arial" w:hAnsi="Arial" w:cs="Arial"/>
+          <w:i/>
+        </w:rPr>
+        <w:t>Console module</w:t>
+      </w:r>
+    </w:p>
+    <w:p>
+      <w:pPr>
+        <w:rPr>
+          <w:rFonts w:ascii="Arial" w:hAnsi="Arial" w:cs="Arial"/>
+        </w:rPr>
+      </w:pPr>
+      <w:r>
+        <w:rPr>
+          <w:rFonts w:ascii="Arial" w:hAnsi="Arial" w:cs="Arial"/>
+        </w:rPr>
+        <w:t xml:space="preserve">We provided a console module allowing </w:t>
+      </w:r>
+      <w:r>
+        <w:rPr>
+          <w:rFonts w:ascii="Arial" w:hAnsi="Arial" w:cs="Arial"/>
+        </w:rPr>
+        <w:t xml:space="preserve">users </w:t>
+      </w:r>
+      <w:r>
+        <w:rPr>
+          <w:rFonts w:ascii="Arial" w:hAnsi="Arial" w:cs="Arial"/>
+        </w:rPr>
+        <w:t>to write information to a console and read input from it as well.</w:t>
+      </w:r>
+      <w:r>
+        <w:rPr>
+          <w:rFonts w:ascii="Arial" w:hAnsi="Arial" w:cs="Arial"/>
+        </w:rPr>
+        <w:t xml:space="preserve"> This is based on the Console object found in most browsers for familiarity </w:t>
+      </w:r>
+      <w:r>
+        <w:rPr>
+          <w:rFonts w:ascii="Arial" w:hAnsi="Arial" w:cs="Arial"/>
+          <w:color w:val="333333"/>
+          <w:shd w:val="clear" w:color="auto" w:fill="FFFFFF"/>
+        </w:rPr>
+        <w:t>(</w:t>
       </w:r>
       <w:proofErr w:type="spellStart"/>
       <w:r>
         <w:rPr>
           <w:rFonts w:ascii="Arial" w:hAnsi="Arial" w:cs="Arial"/>
-        </w:rPr>
-        <w:t>CommonJS</w:t>
+          <w:color w:val="333333"/>
+          <w:shd w:val="clear" w:color="auto" w:fill="FFFFFF"/>
+        </w:rPr>
+        <w:t>Mozillaorg</w:t>
       </w:r>
       <w:proofErr w:type="spellEnd"/>
       <w:r>
         <w:rPr>
           <w:rFonts w:ascii="Arial" w:hAnsi="Arial" w:cs="Arial"/>
-        </w:rPr>
-        <w:t xml:space="preserve"> module system implemented we wrote some basic libraries or common libraries for common tasks.</w:t>
-      </w:r>
-    </w:p>
-    <w:p>
-      <w:pPr>
-        <w:rPr>
-          <w:rFonts w:ascii="Arial" w:hAnsi="Arial" w:cs="Arial"/>
-          <w:i/>
-        </w:rPr>
-      </w:pPr>
-      <w:r>
-        <w:rPr>
-          <w:rFonts w:ascii="Arial" w:hAnsi="Arial" w:cs="Arial"/>
-          <w:i/>
-        </w:rPr>
-        <w:t>Console module</w:t>
-      </w:r>
-    </w:p>
-    <w:p>
-      <w:pPr>
-        <w:rPr>
-          <w:rFonts w:ascii="Arial" w:hAnsi="Arial" w:cs="Arial"/>
-        </w:rPr>
-      </w:pPr>
-      <w:r>
-        <w:rPr>
-          <w:rFonts w:ascii="Arial" w:hAnsi="Arial" w:cs="Arial"/>
-        </w:rPr>
-        <w:t>We provided a console module allowing to write information to a console and read input from it as well.</w:t>
-      </w:r>
-      <w:r>
-        <w:rPr>
-          <w:rFonts w:ascii="Arial" w:hAnsi="Arial" w:cs="Arial"/>
-        </w:rPr>
-        <w:t xml:space="preserve"> This is based on the Console object found in most browsers for familiarity </w:t>
-      </w:r>
-      <w:r>
-        <w:rPr>
-          <w:rFonts w:ascii="Arial" w:hAnsi="Arial" w:cs="Arial"/>
           <w:color w:val="333333"/>
           <w:shd w:val="clear" w:color="auto" w:fill="FFFFFF"/>
         </w:rPr>
-        <w:t>(</w:t>
-      </w:r>
-      <w:proofErr w:type="spellStart"/>
-      <w:r>
-        <w:rPr>
-          <w:rFonts w:ascii="Arial" w:hAnsi="Arial" w:cs="Arial"/>
-          <w:color w:val="333333"/>
-          <w:shd w:val="clear" w:color="auto" w:fill="FFFFFF"/>
-        </w:rPr>
-        <w:t>Mozillaorg</w:t>
-      </w:r>
-      <w:proofErr w:type="spellEnd"/>
-      <w:r>
-        <w:rPr>
-          <w:rFonts w:ascii="Arial" w:hAnsi="Arial" w:cs="Arial"/>
-          <w:color w:val="333333"/>
-          <w:shd w:val="clear" w:color="auto" w:fill="FFFFFF"/>
-        </w:rPr>
         <w:t>, 2016)</w:t>
       </w:r>
       <w:r>
@@ -4289,8 +4285,8 @@
         <w:t>.</w:t>
       </w:r>
     </w:p>
-    <w:bookmarkStart w:id="9" w:name="_MON_1542460860"/>
-    <w:bookmarkEnd w:id="9"/>
+    <w:bookmarkStart w:id="8" w:name="_MON_1542460860"/>
+    <w:bookmarkEnd w:id="8"/>
     <w:p>
       <w:pPr>
         <w:pBdr>
@@ -4311,7 +4307,7 @@
           <v:shape id="_x0000_i1033" type="#_x0000_t75" style="width:468pt;height:156pt" o:ole="">
             <v:imagedata r:id="rId27" o:title=""/>
           </v:shape>
-          <o:OLEObject Type="Embed" ProgID="Word.OpenDocumentText.12" ShapeID="_x0000_i1033" DrawAspect="Content" ObjectID="_1542658589" r:id="rId28"/>
+          <o:OLEObject Type="Embed" ProgID="Word.OpenDocumentText.12" ShapeID="_x0000_i1033" DrawAspect="Content" ObjectID="_1542661711" r:id="rId28"/>
         </w:object>
       </w:r>
     </w:p>
@@ -4365,13 +4361,37 @@
         <w:rPr>
           <w:rFonts w:ascii="Arial" w:hAnsi="Arial" w:cs="Arial"/>
         </w:rPr>
-        <w:t xml:space="preserve">We provided a date time module for </w:t>
-      </w:r>
-      <w:r>
-        <w:rPr>
-          <w:rFonts w:ascii="Arial" w:hAnsi="Arial" w:cs="Arial"/>
-        </w:rPr>
-        <w:t xml:space="preserve">managing time. The methods are based </w:t>
+        <w:t>We</w:t>
+      </w:r>
+      <w:r>
+        <w:rPr>
+          <w:rFonts w:ascii="Arial" w:hAnsi="Arial" w:cs="Arial"/>
+        </w:rPr>
+        <w:t xml:space="preserve"> also</w:t>
+      </w:r>
+      <w:r>
+        <w:rPr>
+          <w:rFonts w:ascii="Arial" w:hAnsi="Arial" w:cs="Arial"/>
+        </w:rPr>
+        <w:t xml:space="preserve"> provided a date time module for </w:t>
+      </w:r>
+      <w:r>
+        <w:rPr>
+          <w:rFonts w:ascii="Arial" w:hAnsi="Arial" w:cs="Arial"/>
+        </w:rPr>
+        <w:t>managing time. The</w:t>
+      </w:r>
+      <w:r>
+        <w:rPr>
+          <w:rFonts w:ascii="Arial" w:hAnsi="Arial" w:cs="Arial"/>
+        </w:rPr>
+        <w:t>se</w:t>
+      </w:r>
+      <w:r>
+        <w:rPr>
+          <w:rFonts w:ascii="Arial" w:hAnsi="Arial" w:cs="Arial"/>
+        </w:rPr>
+        <w:t xml:space="preserve"> methods are based </w:t>
       </w:r>
       <w:r>
         <w:rPr>
@@ -4393,7 +4413,7 @@
           <w:color w:val="333333"/>
           <w:shd w:val="clear" w:color="auto" w:fill="FFFFFF"/>
         </w:rPr>
-        <w:t>pause method which mirrors the W</w:t>
+        <w:t xml:space="preserve">pause method which mirrors the </w:t>
       </w:r>
       <w:r>
         <w:rPr>
@@ -4401,7 +4421,7 @@
           <w:color w:val="333333"/>
           <w:shd w:val="clear" w:color="auto" w:fill="FFFFFF"/>
         </w:rPr>
-        <w:t>indow</w:t>
+        <w:t>Win32 API</w:t>
       </w:r>
       <w:r>
         <w:rPr>
@@ -4409,19 +4429,11 @@
           <w:color w:val="333333"/>
           <w:shd w:val="clear" w:color="auto" w:fill="FFFFFF"/>
         </w:rPr>
-        <w:t>s</w:t>
-      </w:r>
-      <w:r>
-        <w:rPr>
-          <w:rFonts w:ascii="Arial" w:hAnsi="Arial" w:cs="Arial"/>
-          <w:color w:val="333333"/>
-          <w:shd w:val="clear" w:color="auto" w:fill="FFFFFF"/>
-        </w:rPr>
         <w:t xml:space="preserve"> Sleep function.</w:t>
       </w:r>
     </w:p>
-    <w:bookmarkStart w:id="10" w:name="_MON_1542460912"/>
-    <w:bookmarkEnd w:id="10"/>
+    <w:bookmarkStart w:id="9" w:name="_MON_1542460912"/>
+    <w:bookmarkEnd w:id="9"/>
     <w:p>
       <w:pPr>
         <w:pBdr>
@@ -4442,7 +4454,7 @@
           <v:shape id="_x0000_i1034" type="#_x0000_t75" style="width:451.5pt;height:209.25pt" o:ole="">
             <v:imagedata r:id="rId29" o:title=""/>
           </v:shape>
-          <o:OLEObject Type="Embed" ProgID="Word.OpenDocumentText.12" ShapeID="_x0000_i1034" DrawAspect="Content" ObjectID="_1542658590" r:id="rId30"/>
+          <o:OLEObject Type="Embed" ProgID="Word.OpenDocumentText.12" ShapeID="_x0000_i1034" DrawAspect="Content" ObjectID="_1542661712" r:id="rId30"/>
         </w:object>
       </w:r>
     </w:p>
@@ -4501,7 +4513,19 @@
         <w:rPr>
           <w:rFonts w:ascii="Arial" w:hAnsi="Arial" w:cs="Arial"/>
         </w:rPr>
-        <w:t xml:space="preserve">To provide information on the system we provided a systems module which allows the user to check system conditions. While we don’t envisage this being part of an application we feel that a platform should provide useful information and this does that providing access to OS information, battery </w:t>
+        <w:t xml:space="preserve">To provide information on </w:t>
+      </w:r>
+      <w:r>
+        <w:rPr>
+          <w:rFonts w:ascii="Arial" w:hAnsi="Arial" w:cs="Arial"/>
+        </w:rPr>
+        <w:t>the system we provided a system</w:t>
+      </w:r>
+      <w:r>
+        <w:rPr>
+          <w:rFonts w:ascii="Arial" w:hAnsi="Arial" w:cs="Arial"/>
+        </w:rPr>
+        <w:t xml:space="preserve"> module which allows the user to check system conditions. While we don’t envisage this being part of an application we feel that a platform should provide useful information and this does that providing access to OS information, battery </w:t>
       </w:r>
       <w:r>
         <w:rPr>
@@ -4517,8 +4541,8 @@
         </w:rPr>
       </w:pPr>
     </w:p>
-    <w:bookmarkStart w:id="11" w:name="_MON_1542461002"/>
-    <w:bookmarkEnd w:id="11"/>
+    <w:bookmarkStart w:id="10" w:name="_MON_1542461002"/>
+    <w:bookmarkEnd w:id="10"/>
     <w:p>
       <w:pPr>
         <w:pBdr>
@@ -4539,7 +4563,7 @@
           <v:shape id="_x0000_i1035" type="#_x0000_t75" style="width:451.5pt;height:120pt" o:ole="">
             <v:imagedata r:id="rId31" o:title=""/>
           </v:shape>
-          <o:OLEObject Type="Embed" ProgID="Word.OpenDocumentText.12" ShapeID="_x0000_i1035" DrawAspect="Content" ObjectID="_1542658591" r:id="rId32"/>
+          <o:OLEObject Type="Embed" ProgID="Word.OpenDocumentText.12" ShapeID="_x0000_i1035" DrawAspect="Content" ObjectID="_1542661713" r:id="rId32"/>
         </w:object>
       </w:r>
     </w:p>
@@ -4587,8 +4611,8 @@
         <w:t>JavaScript and JSON are prolific when it comes to services and data online. So to provide access to content online, for instance JSON files we added a http module that allows the user to get content online which can then be streamed directly into an application.</w:t>
       </w:r>
     </w:p>
-    <w:bookmarkStart w:id="12" w:name="_MON_1542461157"/>
-    <w:bookmarkEnd w:id="12"/>
+    <w:bookmarkStart w:id="11" w:name="_MON_1542461157"/>
+    <w:bookmarkEnd w:id="11"/>
     <w:p>
       <w:pPr>
         <w:pBdr>
@@ -4609,7 +4633,7 @@
           <v:shape id="_x0000_i1036" type="#_x0000_t75" style="width:451.5pt;height:131.25pt" o:ole="">
             <v:imagedata r:id="rId33" o:title=""/>
           </v:shape>
-          <o:OLEObject Type="Embed" ProgID="Word.OpenDocumentText.12" ShapeID="_x0000_i1036" DrawAspect="Content" ObjectID="_1542658592" r:id="rId34"/>
+          <o:OLEObject Type="Embed" ProgID="Word.OpenDocumentText.12" ShapeID="_x0000_i1036" DrawAspect="Content" ObjectID="_1542661714" r:id="rId34"/>
         </w:object>
       </w:r>
     </w:p>
@@ -4654,7 +4678,31 @@
         <w:rPr>
           <w:rFonts w:ascii="Arial" w:hAnsi="Arial" w:cs="Arial"/>
         </w:rPr>
-        <w:t>Of course a big feature of OpenCL and OpenGL is reading data of disk so we added a file systems module which provides the ability to read text files</w:t>
+        <w:t>Of course a big feature of OpenCL and OpenGL is reading data o</w:t>
+      </w:r>
+      <w:r>
+        <w:rPr>
+          <w:rFonts w:ascii="Arial" w:hAnsi="Arial" w:cs="Arial"/>
+        </w:rPr>
+        <w:t>f</w:t>
+      </w:r>
+      <w:r>
+        <w:rPr>
+          <w:rFonts w:ascii="Arial" w:hAnsi="Arial" w:cs="Arial"/>
+        </w:rPr>
+        <w:t>f</w:t>
+      </w:r>
+      <w:r>
+        <w:rPr>
+          <w:rFonts w:ascii="Arial" w:hAnsi="Arial" w:cs="Arial"/>
+        </w:rPr>
+        <w:t xml:space="preserve"> disk so we added a file system</w:t>
+      </w:r>
+      <w:r>
+        <w:rPr>
+          <w:rFonts w:ascii="Arial" w:hAnsi="Arial" w:cs="Arial"/>
+        </w:rPr>
+        <w:t xml:space="preserve"> module which provides the ability to read text files</w:t>
       </w:r>
       <w:r>
         <w:rPr>
@@ -4675,8 +4723,8 @@
         <w:t xml:space="preserve"> Once read these object can be passed directly to OpenCL and OpenGL for processing.</w:t>
       </w:r>
     </w:p>
-    <w:bookmarkStart w:id="13" w:name="_MON_1542461192"/>
-    <w:bookmarkEnd w:id="13"/>
+    <w:bookmarkStart w:id="12" w:name="_MON_1542461192"/>
+    <w:bookmarkEnd w:id="12"/>
     <w:p>
       <w:pPr>
         <w:pBdr>
@@ -4697,7 +4745,7 @@
           <v:shape id="_x0000_i1037" type="#_x0000_t75" style="width:468pt;height:100.5pt" o:ole="">
             <v:imagedata r:id="rId35" o:title=""/>
           </v:shape>
-          <o:OLEObject Type="Embed" ProgID="Word.OpenDocumentText.12" ShapeID="_x0000_i1037" DrawAspect="Content" ObjectID="_1542658593" r:id="rId36"/>
+          <o:OLEObject Type="Embed" ProgID="Word.OpenDocumentText.12" ShapeID="_x0000_i1037" DrawAspect="Content" ObjectID="_1542661715" r:id="rId36"/>
         </w:object>
       </w:r>
     </w:p>
@@ -4763,8 +4811,8 @@
         <w:t>.</w:t>
       </w:r>
     </w:p>
-    <w:bookmarkStart w:id="14" w:name="_MON_1542461303"/>
-    <w:bookmarkEnd w:id="14"/>
+    <w:bookmarkStart w:id="13" w:name="_MON_1542461303"/>
+    <w:bookmarkEnd w:id="13"/>
     <w:p>
       <w:pPr>
         <w:pBdr>
@@ -4781,11 +4829,11 @@
         <w:rPr>
           <w:rFonts w:ascii="Arial" w:hAnsi="Arial" w:cs="Arial"/>
         </w:rPr>
-        <w:object w:dxaOrig="9026" w:dyaOrig="4404">
-          <v:shape id="_x0000_i1038" type="#_x0000_t75" style="width:451.5pt;height:220.5pt" o:ole="">
+        <w:object w:dxaOrig="9026" w:dyaOrig="4400">
+          <v:shape id="_x0000_i1048" type="#_x0000_t75" style="width:451.5pt;height:220.5pt" o:ole="">
             <v:imagedata r:id="rId37" o:title=""/>
           </v:shape>
-          <o:OLEObject Type="Embed" ProgID="Word.OpenDocumentText.12" ShapeID="_x0000_i1038" DrawAspect="Content" ObjectID="_1542658594" r:id="rId38"/>
+          <o:OLEObject Type="Embed" ProgID="Word.OpenDocumentText.12" ShapeID="_x0000_i1048" DrawAspect="Content" ObjectID="_1542661716" r:id="rId38"/>
         </w:object>
       </w:r>
     </w:p>
@@ -4837,11 +4885,78 @@
         <w:rPr>
           <w:rFonts w:ascii="Arial" w:hAnsi="Arial" w:cs="Arial"/>
         </w:rPr>
-        <w:t>We also provide a CL module and GL module which house the bindings to OpenGL and OpenCL. If you want to see these in action you can find the demonstrations code in the appendices.</w:t>
-      </w:r>
-    </w:p>
-    <w:bookmarkStart w:id="15" w:name="_MON_1542461591"/>
-    <w:bookmarkEnd w:id="15"/>
+        <w:t>The core modules are the</w:t>
+      </w:r>
+      <w:r>
+        <w:rPr>
+          <w:rFonts w:ascii="Arial" w:hAnsi="Arial" w:cs="Arial"/>
+        </w:rPr>
+        <w:t xml:space="preserve"> CL module and GL module which house the bindings to OpenGL and OpenCL. If you want to see these in action you can find the </w:t>
+      </w:r>
+      <w:r>
+        <w:rPr>
+          <w:rFonts w:ascii="Arial" w:hAnsi="Arial" w:cs="Arial"/>
+        </w:rPr>
+        <w:t>demo</w:t>
+      </w:r>
+      <w:r>
+        <w:rPr>
+          <w:rFonts w:ascii="Arial" w:hAnsi="Arial" w:cs="Arial"/>
+        </w:rPr>
+        <w:t xml:space="preserve"> code in the appendices.</w:t>
+      </w:r>
+      <w:r>
+        <w:rPr>
+          <w:rFonts w:ascii="Arial" w:hAnsi="Arial" w:cs="Arial"/>
+        </w:rPr>
+        <w:t xml:space="preserve"> </w:t>
+      </w:r>
+      <w:r>
+        <w:rPr>
+          <w:rFonts w:ascii="Arial" w:hAnsi="Arial" w:cs="Arial"/>
+        </w:rPr>
+        <w:t xml:space="preserve">The bindings found aim to mirror the APIs as much as possible by using concepts covered such as Typed Arrays for dealing with data buffers. If you look in figure 14 you will see that by using the </w:t>
+      </w:r>
+      <w:r>
+        <w:rPr>
+          <w:rFonts w:ascii="Arial" w:hAnsi="Arial" w:cs="Arial"/>
+          <w:b/>
+        </w:rPr>
+        <w:t xml:space="preserve">with </w:t>
+      </w:r>
+      <w:r>
+        <w:rPr>
+          <w:rFonts w:ascii="Arial" w:hAnsi="Arial" w:cs="Arial"/>
+        </w:rPr>
+        <w:t>keyword which takes all data in an object and makes it available outside (see figure 15 for a better example</w:t>
+      </w:r>
+      <w:r>
+        <w:rPr>
+          <w:rFonts w:ascii="Arial" w:hAnsi="Arial" w:cs="Arial"/>
+        </w:rPr>
+        <w:t xml:space="preserve">) we have a API calls that match </w:t>
+      </w:r>
+      <w:r>
+        <w:rPr>
+          <w:rFonts w:ascii="Arial" w:hAnsi="Arial" w:cs="Arial"/>
+        </w:rPr>
+        <w:t>as if it was in C++ and this is by design to make sure the code written maps as directly as possible</w:t>
+      </w:r>
+      <w:r>
+        <w:rPr>
+          <w:rFonts w:ascii="Arial" w:hAnsi="Arial" w:cs="Arial"/>
+        </w:rPr>
+        <w:t xml:space="preserve"> to people with previous experience</w:t>
+      </w:r>
+      <w:r>
+        <w:rPr>
+          <w:rFonts w:ascii="Arial" w:hAnsi="Arial" w:cs="Arial"/>
+        </w:rPr>
+        <w:t>.</w:t>
+      </w:r>
+    </w:p>
+    <w:bookmarkStart w:id="14" w:name="_MON_1542461591"/>
+    <w:bookmarkEnd w:id="14"/>
     <w:p>
       <w:pPr>
         <w:pBdr>
@@ -4859,10 +4974,58 @@
           <w:rFonts w:ascii="Arial" w:hAnsi="Arial" w:cs="Arial"/>
         </w:rPr>
         <w:object w:dxaOrig="9026" w:dyaOrig="2402">
-          <v:shape id="_x0000_i1039" type="#_x0000_t75" style="width:451.5pt;height:120pt" o:ole="">
+          <v:shape id="_x0000_i1066" type="#_x0000_t75" style="width:451.5pt;height:120pt" o:ole="">
             <v:imagedata r:id="rId39" o:title=""/>
           </v:shape>
-          <o:OLEObject Type="Embed" ProgID="Word.OpenDocumentText.12" ShapeID="_x0000_i1039" DrawAspect="Content" ObjectID="_1542658595" r:id="rId40"/>
+          <o:OLEObject Type="Embed" ProgID="Word.OpenDocumentText.12" ShapeID="_x0000_i1066" DrawAspect="Content" ObjectID="_1542661717" r:id="rId40"/>
+        </w:object>
+      </w:r>
+    </w:p>
+    <w:p>
+      <w:pPr>
+        <w:jc w:val="center"/>
+        <w:rPr>
+          <w:rStyle w:val="Emphasis"/>
+        </w:rPr>
+      </w:pPr>
+      <w:r>
+        <w:rPr>
+          <w:rStyle w:val="Emphasis"/>
+        </w:rPr>
+        <w:t>Figure 14: CL/GL API example</w:t>
+      </w:r>
+    </w:p>
+    <w:p>
+      <w:pPr>
+        <w:jc w:val="center"/>
+        <w:rPr>
+          <w:rStyle w:val="Emphasis"/>
+        </w:rPr>
+      </w:pPr>
+    </w:p>
+    <w:bookmarkStart w:id="15" w:name="_MON_1542660197"/>
+    <w:bookmarkEnd w:id="15"/>
+    <w:p>
+      <w:pPr>
+        <w:pBdr>
+          <w:top w:val="single" w:sz="4" w:space="1" w:color="auto" w:shadow="1"/>
+          <w:left w:val="single" w:sz="4" w:space="4" w:color="auto" w:shadow="1"/>
+          <w:bottom w:val="single" w:sz="4" w:space="1" w:color="auto" w:shadow="1"/>
+          <w:right w:val="single" w:sz="4" w:space="4" w:color="auto" w:shadow="1"/>
+        </w:pBdr>
+        <w:rPr>
+          <w:rFonts w:ascii="Arial" w:hAnsi="Arial" w:cs="Arial"/>
+        </w:rPr>
+      </w:pPr>
+      <w:r>
+        <w:rPr>
+          <w:rFonts w:ascii="Arial" w:hAnsi="Arial" w:cs="Arial"/>
+        </w:rPr>
+        <w:object w:dxaOrig="9026" w:dyaOrig="2622">
+          <v:shape id="_x0000_i1070" type="#_x0000_t75" style="width:451.5pt;height:131.25pt" o:ole="">
+            <v:imagedata r:id="rId41" o:title=""/>
+          </v:shape>
+          <o:OLEObject Type="Embed" ProgID="Word.OpenDocumentText.12" ShapeID="_x0000_i1070" DrawAspect="Content" ObjectID="_1542661718" r:id="rId42"/>
         </w:object>
       </w:r>
     </w:p>
@@ -4879,8 +5042,18 @@
         <w:rPr>
           <w:rStyle w:val="Emphasis"/>
         </w:rPr>
-        <w:t>Figure 14: CL/GL API example</w:t>
-      </w:r>
+        <w:t>Figure 15: With keyword example</w:t>
+      </w:r>
+    </w:p>
+    <w:p>
+      <w:pPr>
+        <w:jc w:val="center"/>
+        <w:rPr>
+          <w:i/>
+          <w:iCs/>
+          <w:color w:val="000000" w:themeColor="text1"/>
+        </w:rPr>
+      </w:pPr>
     </w:p>
     <w:p>
       <w:pPr>
@@ -4893,20 +5066,59 @@
         <w:rPr>
           <w:rFonts w:cs="Arial"/>
         </w:rPr>
+        <w:lastRenderedPageBreak/>
         <w:t>Current Demonstrations</w:t>
       </w:r>
     </w:p>
     <w:p>
       <w:pPr>
         <w:rPr>
-          <w:rFonts w:ascii="Arial" w:hAnsi="Arial" w:cs="Arial"/>
-        </w:rPr>
-      </w:pPr>
-      <w:r>
-        <w:rPr>
-          <w:rFonts w:ascii="Arial" w:hAnsi="Arial" w:cs="Arial"/>
-        </w:rPr>
-        <w:t>In addition to our draft runtime we also have two demos which shows us the bindings to both OpenCL and OpenGL from JavaScript.</w:t>
+          <w:i/>
+          <w:iCs/>
+          <w:color w:val="000000" w:themeColor="text1"/>
+        </w:rPr>
+      </w:pPr>
+      <w:r>
+        <w:rPr>
+          <w:rFonts w:ascii="Arial" w:hAnsi="Arial" w:cs="Arial"/>
+        </w:rPr>
+        <w:t xml:space="preserve">In addition to our draft runtime we also have </w:t>
+      </w:r>
+      <w:r>
+        <w:rPr>
+          <w:rFonts w:ascii="Arial" w:hAnsi="Arial" w:cs="Arial"/>
+        </w:rPr>
+        <w:t xml:space="preserve">crafted </w:t>
+      </w:r>
+      <w:r>
+        <w:rPr>
+          <w:rFonts w:ascii="Arial" w:hAnsi="Arial" w:cs="Arial"/>
+        </w:rPr>
+        <w:t>two demos which shows us the bindings to both OpenCL and OpenGL from JavaScript</w:t>
+      </w:r>
+      <w:r>
+        <w:rPr>
+          <w:rFonts w:ascii="Arial" w:hAnsi="Arial" w:cs="Arial"/>
+        </w:rPr>
+        <w:t xml:space="preserve"> working in full motion</w:t>
+      </w:r>
+      <w:r>
+        <w:rPr>
+          <w:rFonts w:ascii="Arial" w:hAnsi="Arial" w:cs="Arial"/>
+        </w:rPr>
+        <w:t>.</w:t>
+      </w:r>
+      <w:r>
+        <w:rPr>
+          <w:rFonts w:ascii="Arial" w:hAnsi="Arial" w:cs="Arial"/>
+        </w:rPr>
+        <w:t xml:space="preserve"> </w:t>
+      </w:r>
+      <w:r>
+        <w:rPr>
+          <w:rFonts w:ascii="Arial" w:hAnsi="Arial" w:cs="Arial"/>
+        </w:rPr>
+        <w:t>I will quickly cover them and show example outputs and the code for them can be found in the appendices.</w:t>
       </w:r>
     </w:p>
     <w:p>
@@ -4947,14 +5159,19 @@
         <w:rPr>
           <w:rFonts w:ascii="Arial" w:hAnsi="Arial" w:cs="Arial"/>
         </w:rPr>
-        <w:t xml:space="preserve"> image manipulator demonstration. This demonstration loads a local image then opens an OpenCL context and executes and OpenCL kernel that outputs a result. The first kernel executed performs a grayscale operation on the image and writes it to an output buffer. The second kernel performs a simple blur across a given image and writes this to an output buffer. Upon completion these output buffers are written disk. Below you can find a sample output of the program. This demonstration is written entirely with the </w:t>
-      </w:r>
-      <w:r>
-        <w:rPr>
-          <w:rFonts w:ascii="Arial" w:hAnsi="Arial" w:cs="Arial"/>
-        </w:rPr>
-        <w:lastRenderedPageBreak/>
-        <w:t>prototype runtime and certainly shows we are making fantastic progress.</w:t>
+        <w:t xml:space="preserve"> image manipulator demonstration. This demonstration loads a local image then opens an OpenCL context and executes and OpenCL kernel that outputs a result. The first kernel executed performs a grayscale operation on the image and writes it to an output buffer. The second kernel performs a simple blur across a given image and writes this to an output buffer. Upon completion these output buffers are written</w:t>
+      </w:r>
+      <w:r>
+        <w:rPr>
+          <w:rFonts w:ascii="Arial" w:hAnsi="Arial" w:cs="Arial"/>
+        </w:rPr>
+        <w:t xml:space="preserve"> to</w:t>
+      </w:r>
+      <w:r>
+        <w:rPr>
+          <w:rFonts w:ascii="Arial" w:hAnsi="Arial" w:cs="Arial"/>
+        </w:rPr>
+        <w:t xml:space="preserve"> disk. Below you can find a sample output of the program. This demonstration is written entirely with the prototype runtime and certainly shows we are making fantastic progress.</w:t>
       </w:r>
       <w:r>
         <w:rPr>
@@ -4981,7 +5198,7 @@
                     </pic:cNvPicPr>
                   </pic:nvPicPr>
                   <pic:blipFill>
-                    <a:blip r:embed="rId41" cstate="print">
+                    <a:blip r:embed="rId43" cstate="print">
                       <a:extLst>
                         <a:ext uri="{28A0092B-C50C-407E-A947-70E740481C1C}">
                           <a14:useLocalDpi xmlns:a14="http://schemas.microsoft.com/office/drawing/2010/main" val="0"/>
@@ -5034,13 +5251,27 @@
           <w:rStyle w:val="Emphasis"/>
           <w:rFonts w:ascii="Arial" w:hAnsi="Arial" w:cs="Arial"/>
         </w:rPr>
-        <w:t>Figure 7</w:t>
+        <w:t xml:space="preserve">Figure </w:t>
       </w:r>
       <w:r>
         <w:rPr>
           <w:rStyle w:val="Emphasis"/>
           <w:rFonts w:ascii="Arial" w:hAnsi="Arial" w:cs="Arial"/>
         </w:rPr>
+        <w:t>1</w:t>
+      </w:r>
+      <w:r>
+        <w:rPr>
+          <w:rStyle w:val="Emphasis"/>
+          <w:rFonts w:ascii="Arial" w:hAnsi="Arial" w:cs="Arial"/>
+        </w:rPr>
+        <w:t>7</w:t>
+      </w:r>
+      <w:r>
+        <w:rPr>
+          <w:rStyle w:val="Emphasis"/>
+          <w:rFonts w:ascii="Arial" w:hAnsi="Arial" w:cs="Arial"/>
+        </w:rPr>
         <w:t>: Original image followed by the grayscale output and blurred output</w:t>
       </w:r>
     </w:p>
@@ -5069,7 +5300,25 @@
         <w:rPr>
           <w:rFonts w:ascii="Arial" w:hAnsi="Arial" w:cs="Arial"/>
         </w:rPr>
-        <w:t xml:space="preserve">Also prepared this trimester is this 3D Textured Cube demo which takes geometric data written in JSON and renders it on screen in 3D using OpenGL. The demo itself uses Vertex Array Objects (VAO) and Vertex Buffer Objects to load and store vertex data on the GPU. It also utilizes custom </w:t>
+        <w:t>Also prepared this trimester is this 3D Textured Cube demo which takes geometric data written in JSON and renders it on screen in 3D using OpenGL. The demo itself uses Vertex Array Objects (VAO) and Vertex Buffer Objects</w:t>
+      </w:r>
+      <w:r>
+        <w:rPr>
+          <w:rFonts w:ascii="Arial" w:hAnsi="Arial" w:cs="Arial"/>
+        </w:rPr>
+        <w:t xml:space="preserve"> (VBO)</w:t>
+      </w:r>
+      <w:r>
+        <w:rPr>
+          <w:rFonts w:ascii="Arial" w:hAnsi="Arial" w:cs="Arial"/>
+        </w:rPr>
+        <w:t xml:space="preserve"> to load and store vertex data on the GPU. It uti</w:t>
+      </w:r>
+      <w:r>
+        <w:rPr>
+          <w:rFonts w:ascii="Arial" w:hAnsi="Arial" w:cs="Arial"/>
+        </w:rPr>
+        <w:t xml:space="preserve">lizes custom </w:t>
       </w:r>
       <w:proofErr w:type="spellStart"/>
       <w:r>
@@ -5083,21 +5332,49 @@
         <w:rPr>
           <w:rFonts w:ascii="Arial" w:hAnsi="Arial" w:cs="Arial"/>
         </w:rPr>
-        <w:t xml:space="preserve"> written in </w:t>
-      </w:r>
-      <w:proofErr w:type="spellStart"/>
-      <w:r>
-        <w:rPr>
-          <w:rFonts w:ascii="Arial" w:hAnsi="Arial" w:cs="Arial"/>
-        </w:rPr>
-        <w:t>glsl</w:t>
-      </w:r>
-      <w:proofErr w:type="spellEnd"/>
-      <w:r>
-        <w:rPr>
-          <w:rFonts w:ascii="Arial" w:hAnsi="Arial" w:cs="Arial"/>
-        </w:rPr>
-        <w:t>. It also takes advantage of texture objects allowing us to bind textures to the geometry points specified. Finally, we make good use of 3D matrices to perform translations, rotations and camera position to view the object in 3D.</w:t>
+        <w:t xml:space="preserve">, </w:t>
+      </w:r>
+      <w:r>
+        <w:rPr>
+          <w:rFonts w:ascii="Arial" w:hAnsi="Arial" w:cs="Arial"/>
+        </w:rPr>
+        <w:t xml:space="preserve">texture objects allowing us to bind textures to the geometry points </w:t>
+      </w:r>
+      <w:r>
+        <w:rPr>
+          <w:rFonts w:ascii="Arial" w:hAnsi="Arial" w:cs="Arial"/>
+        </w:rPr>
+        <w:t xml:space="preserve">specified and </w:t>
+      </w:r>
+      <w:r>
+        <w:rPr>
+          <w:rFonts w:ascii="Arial" w:hAnsi="Arial" w:cs="Arial"/>
+        </w:rPr>
+        <w:t>good use of 3D matrices to perform translations, rotations and</w:t>
+      </w:r>
+      <w:r>
+        <w:rPr>
+          <w:rFonts w:ascii="Arial" w:hAnsi="Arial" w:cs="Arial"/>
+        </w:rPr>
+        <w:t xml:space="preserve"> required</w:t>
+      </w:r>
+      <w:r>
+        <w:rPr>
+          <w:rFonts w:ascii="Arial" w:hAnsi="Arial" w:cs="Arial"/>
+        </w:rPr>
+        <w:t xml:space="preserve"> camera </w:t>
+      </w:r>
+      <w:r>
+        <w:rPr>
+          <w:rFonts w:ascii="Arial" w:hAnsi="Arial" w:cs="Arial"/>
+        </w:rPr>
+        <w:t xml:space="preserve">work </w:t>
+      </w:r>
+      <w:r>
+        <w:rPr>
+          <w:rFonts w:ascii="Arial" w:hAnsi="Arial" w:cs="Arial"/>
+        </w:rPr>
+        <w:t>to view the object in 3D.</w:t>
       </w:r>
     </w:p>
     <w:p>
@@ -5151,7 +5428,7 @@
                     </pic:cNvPicPr>
                   </pic:nvPicPr>
                   <pic:blipFill>
-                    <a:blip r:embed="rId42">
+                    <a:blip r:embed="rId44">
                       <a:extLst>
                         <a:ext uri="{28A0092B-C50C-407E-A947-70E740481C1C}">
                           <a14:useLocalDpi xmlns:a14="http://schemas.microsoft.com/office/drawing/2010/main" val="0"/>
@@ -5201,6 +5478,7 @@
         <w:rPr>
           <w:rFonts w:ascii="Arial" w:hAnsi="Arial" w:cs="Arial"/>
         </w:rPr>
+        <w:lastRenderedPageBreak/>
         <w:softHyphen/>
       </w:r>
       <w:r>
@@ -5222,6 +5500,13 @@
           <w:rFonts w:ascii="Arial" w:hAnsi="Arial" w:cs="Arial"/>
         </w:rPr>
         <w:t xml:space="preserve"> </w:t>
+      </w:r>
+      <w:r>
+        <w:rPr>
+          <w:rStyle w:val="Emphasis"/>
+          <w:rFonts w:ascii="Arial" w:hAnsi="Arial" w:cs="Arial"/>
+        </w:rPr>
+        <w:t>1</w:t>
       </w:r>
       <w:r>
         <w:rPr>
@@ -5269,7 +5554,13 @@
     </w:p>
     <w:p>
       <w:r>
-        <w:t>In this section I will be covering the action points I will be focusing on in the incoming trimester to finish the progress made.</w:t>
+        <w:t>In this final parts of this report will</w:t>
+      </w:r>
+      <w:r>
+        <w:t xml:space="preserve"> be covering the action points I will be focusing on in the incoming trimester to finish the progress made.</w:t>
+      </w:r>
+      <w:r>
+        <w:t xml:space="preserve"> Great progressed has been achieved and we need to make sure it carries through to the next trimester.</w:t>
       </w:r>
     </w:p>
     <w:p>
@@ -5297,7 +5588,75 @@
         <w:rPr>
           <w:rFonts w:ascii="Arial" w:hAnsi="Arial" w:cs="Arial"/>
         </w:rPr>
-        <w:t>Most importantly I will be looking to add a majority of the bindings required to OpenGL and OpenCL to build more advanced demonstrations to showcase the project. This may result in additional issues however because both API’s have sections we have not touched upon which could provide difficult to expose to JavaScript without careful consideration.</w:t>
+        <w:t xml:space="preserve">Most importantly I will be looking to add a majority of the bindings required to OpenGL and OpenCL to build more advanced demonstrations to showcase the project. This may result in additional issues however because both API’s have sections we have not touched upon which could </w:t>
+      </w:r>
+      <w:r>
+        <w:rPr>
+          <w:rFonts w:ascii="Arial" w:hAnsi="Arial" w:cs="Arial"/>
+        </w:rPr>
+        <w:t>prove</w:t>
+      </w:r>
+      <w:r>
+        <w:rPr>
+          <w:rFonts w:ascii="Arial" w:hAnsi="Arial" w:cs="Arial"/>
+        </w:rPr>
+        <w:t xml:space="preserve"> difficult to expose to JavaScript without careful consideration.</w:t>
+      </w:r>
+      <w:r>
+        <w:rPr>
+          <w:rFonts w:ascii="Arial" w:hAnsi="Arial" w:cs="Arial"/>
+        </w:rPr>
+        <w:t xml:space="preserve"> </w:t>
+      </w:r>
+      <w:r>
+        <w:rPr>
+          <w:rFonts w:ascii="Arial" w:hAnsi="Arial" w:cs="Arial"/>
+        </w:rPr>
+        <w:t>However,</w:t>
+      </w:r>
+      <w:r>
+        <w:rPr>
+          <w:rFonts w:ascii="Arial" w:hAnsi="Arial" w:cs="Arial"/>
+        </w:rPr>
+        <w:t xml:space="preserve"> as we have seen full OpenGL ES 2.0 has been made available to JavaScript </w:t>
+      </w:r>
+      <w:r>
+        <w:rPr>
+          <w:rFonts w:ascii="Arial" w:hAnsi="Arial" w:cs="Arial"/>
+        </w:rPr>
+        <w:t xml:space="preserve">through </w:t>
+      </w:r>
+      <w:proofErr w:type="spellStart"/>
+      <w:r>
+        <w:rPr>
+          <w:rFonts w:ascii="Arial" w:hAnsi="Arial" w:cs="Arial"/>
+        </w:rPr>
+        <w:t>WebGL</w:t>
+      </w:r>
+      <w:proofErr w:type="spellEnd"/>
+      <w:r>
+        <w:rPr>
+          <w:rFonts w:ascii="Arial" w:hAnsi="Arial" w:cs="Arial"/>
+        </w:rPr>
+        <w:t xml:space="preserve"> </w:t>
+      </w:r>
+      <w:r>
+        <w:rPr>
+          <w:rFonts w:ascii="Arial" w:hAnsi="Arial" w:cs="Arial"/>
+        </w:rPr>
+        <w:t xml:space="preserve">beforehand </w:t>
+      </w:r>
+      <w:r>
+        <w:rPr>
+          <w:rFonts w:ascii="Arial" w:hAnsi="Arial" w:cs="Arial"/>
+        </w:rPr>
+        <w:t>we don’t expect major issues here. S</w:t>
+      </w:r>
+      <w:r>
+        <w:rPr>
+          <w:rFonts w:ascii="Arial" w:hAnsi="Arial" w:cs="Arial"/>
+        </w:rPr>
+        <w:t>o the chances of a bottleneck here are small.</w:t>
       </w:r>
     </w:p>
     <w:p>
@@ -5312,7 +5671,6 @@
           <w:rFonts w:ascii="Arial" w:hAnsi="Arial" w:cs="Arial"/>
           <w:b/>
         </w:rPr>
-        <w:lastRenderedPageBreak/>
         <w:t>Professional Demonstrations</w:t>
       </w:r>
     </w:p>
@@ -5360,7 +5718,31 @@
         <w:rPr>
           <w:rFonts w:ascii="Arial" w:hAnsi="Arial" w:cs="Arial"/>
         </w:rPr>
-        <w:t>The presentation is due in the near future and work will need to be done on this. Luckily due to a good level of work being completed already I have no shortage of things I wish to demonstrate. I plan to do a proper presentation on the work done providing ample opportunity to show the runtime in action.</w:t>
+        <w:t xml:space="preserve">The presentation is due in the near future and work will need to be done on this. Luckily due to a good level of work being completed already I have no shortage of things I </w:t>
+      </w:r>
+      <w:r>
+        <w:rPr>
+          <w:rFonts w:ascii="Arial" w:hAnsi="Arial" w:cs="Arial"/>
+        </w:rPr>
+        <w:t>have</w:t>
+      </w:r>
+      <w:r>
+        <w:rPr>
+          <w:rFonts w:ascii="Arial" w:hAnsi="Arial" w:cs="Arial"/>
+        </w:rPr>
+        <w:t xml:space="preserve"> to demonstrate. I plan to do a proper presentation on the work done providing ample opportunity to show the runtime in action</w:t>
+      </w:r>
+      <w:r>
+        <w:rPr>
+          <w:rFonts w:ascii="Arial" w:hAnsi="Arial" w:cs="Arial"/>
+        </w:rPr>
+        <w:t xml:space="preserve"> through developed examples and demonstrations</w:t>
+      </w:r>
+      <w:r>
+        <w:rPr>
+          <w:rFonts w:ascii="Arial" w:hAnsi="Arial" w:cs="Arial"/>
+        </w:rPr>
+        <w:t>.</w:t>
       </w:r>
     </w:p>
     <w:p>
@@ -5405,13 +5787,6 @@
     <w:p/>
     <w:p/>
     <w:p/>
-    <w:p/>
-    <w:p/>
-    <w:p/>
-    <w:p/>
-    <w:p/>
-    <w:p/>
-    <w:p/>
     <w:p>
       <w:pPr>
         <w:pStyle w:val="Heading1"/>
@@ -5475,7 +5850,19 @@
         <w:rPr>
           <w:rFonts w:ascii="Arial" w:hAnsi="Arial" w:cs="Arial"/>
         </w:rPr>
-        <w:t>bindings GPU</w:t>
+        <w:t>bindings</w:t>
+      </w:r>
+      <w:r>
+        <w:rPr>
+          <w:rFonts w:ascii="Arial" w:hAnsi="Arial" w:cs="Arial"/>
+        </w:rPr>
+        <w:t xml:space="preserve"> go</w:t>
+      </w:r>
+      <w:r>
+        <w:rPr>
+          <w:rFonts w:ascii="Arial" w:hAnsi="Arial" w:cs="Arial"/>
+        </w:rPr>
+        <w:t xml:space="preserve"> GPU</w:t>
       </w:r>
       <w:r>
         <w:rPr>
@@ -5499,25 +5886,13 @@
         <w:rPr>
           <w:rFonts w:ascii="Arial" w:hAnsi="Arial" w:cs="Arial"/>
         </w:rPr>
-        <w:t xml:space="preserve"> In figure </w:t>
-      </w:r>
-      <w:r>
-        <w:rPr>
-          <w:rFonts w:ascii="Arial" w:hAnsi="Arial" w:cs="Arial"/>
-        </w:rPr>
-        <w:t>six</w:t>
-      </w:r>
-      <w:r>
-        <w:rPr>
-          <w:rFonts w:ascii="Arial" w:hAnsi="Arial" w:cs="Arial"/>
-        </w:rPr>
-        <w:t xml:space="preserve"> you can see a blurred and grayscale image which were run in our GPU demo.</w:t>
-      </w:r>
-      <w:r>
-        <w:rPr>
-          <w:rFonts w:ascii="Arial" w:hAnsi="Arial" w:cs="Arial"/>
-        </w:rPr>
-        <w:t xml:space="preserve"> This is currently done with OpenCL.</w:t>
+        <w:t xml:space="preserve"> </w:t>
+      </w:r>
+      <w:r>
+        <w:rPr>
+          <w:rFonts w:ascii="Arial" w:hAnsi="Arial" w:cs="Arial"/>
+        </w:rPr>
+        <w:t>Most implementation work for the honours project is handled in trimester two and to make such progress will certainly help me in the incoming trimester.</w:t>
       </w:r>
     </w:p>
     <w:p>
@@ -5557,7 +5932,31 @@
         <w:rPr>
           <w:rFonts w:ascii="Arial" w:hAnsi="Arial" w:cs="Arial"/>
         </w:rPr>
-        <w:t xml:space="preserve">Shortly we will begin work on the presentation for this project. Thankfully due to a lot of progress being made I will have a good selection of things to choose from including two demos. I will be aiming to use these </w:t>
+        <w:t xml:space="preserve">Shortly we will begin work on the presentation for this project. Thankfully due to a lot of progress being made I will have a good selection of </w:t>
+      </w:r>
+      <w:r>
+        <w:rPr>
+          <w:rFonts w:ascii="Arial" w:hAnsi="Arial" w:cs="Arial"/>
+        </w:rPr>
+        <w:t>items</w:t>
+      </w:r>
+      <w:r>
+        <w:rPr>
+          <w:rFonts w:ascii="Arial" w:hAnsi="Arial" w:cs="Arial"/>
+        </w:rPr>
+        <w:t xml:space="preserve"> to </w:t>
+      </w:r>
+      <w:r>
+        <w:rPr>
+          <w:rFonts w:ascii="Arial" w:hAnsi="Arial" w:cs="Arial"/>
+        </w:rPr>
+        <w:t>showcase</w:t>
+      </w:r>
+      <w:r>
+        <w:rPr>
+          <w:rFonts w:ascii="Arial" w:hAnsi="Arial" w:cs="Arial"/>
+        </w:rPr>
+        <w:t xml:space="preserve"> from including two demos. I will be aiming to use these </w:t>
       </w:r>
       <w:r>
         <w:rPr>
@@ -5569,7 +5968,13 @@
         <w:rPr>
           <w:rFonts w:ascii="Arial" w:hAnsi="Arial" w:cs="Arial"/>
         </w:rPr>
-        <w:t xml:space="preserve"> to highlight the progress made and to make one wonder of the possible direction and advances that can be made in trimester two</w:t>
+        <w:t xml:space="preserve"> to highlight the progress made and to make one wonder of the possible direction an</w:t>
+      </w:r>
+      <w:r>
+        <w:rPr>
+          <w:rFonts w:ascii="Arial" w:hAnsi="Arial" w:cs="Arial"/>
+        </w:rPr>
+        <w:t>d advances that can be made in future</w:t>
       </w:r>
       <w:r>
         <w:rPr>
@@ -5621,7 +6026,19 @@
         <w:rPr>
           <w:rFonts w:ascii="Arial" w:hAnsi="Arial" w:cs="Arial"/>
         </w:rPr>
-        <w:t>. As these APIs have been built up over years with many new additions and extensions it may prove difficult to provide a complete set of bindings that are bug free. Nevertheless, we will seek to provide proper, tested, working calls to the most popular methods in these APIs so we can build the demonstrations required to show that prototyping applications using this platform is advantageous and reliable.</w:t>
+        <w:t>. As these APIs have been built up over years with many new additions and extensions it may prove difficult to provide a complete set of bindings that are bug free</w:t>
+      </w:r>
+      <w:r>
+        <w:rPr>
+          <w:rFonts w:ascii="Arial" w:hAnsi="Arial" w:cs="Arial"/>
+        </w:rPr>
+        <w:t xml:space="preserve"> due to the amount of functions available in each API</w:t>
+      </w:r>
+      <w:r>
+        <w:rPr>
+          <w:rFonts w:ascii="Arial" w:hAnsi="Arial" w:cs="Arial"/>
+        </w:rPr>
+        <w:t>. Nevertheless, we will seek to provide proper, tested, working calls to the most popular methods in these APIs so we can build the demonstrations required to show that prototyping applications using this platform is advantageous and reliable.</w:t>
       </w:r>
     </w:p>
     <w:p>
@@ -5649,22 +6066,36 @@
         <w:rPr>
           <w:rFonts w:ascii="Arial" w:hAnsi="Arial" w:cs="Arial"/>
         </w:rPr>
-        <w:t>In conclusion a lot of work has been completed and we are well on track to producing a well-produced piece of research. The following months will bring forward much advancement but all were made possible thanks to the additional of early prototype work and building on this will be the key to a good result at the end of the module.</w:t>
-      </w:r>
-    </w:p>
-    <w:p>
-      <w:pPr>
-        <w:rPr>
-          <w:rFonts w:ascii="Arial" w:hAnsi="Arial" w:cs="Arial"/>
-        </w:rPr>
-      </w:pPr>
-    </w:p>
-    <w:p>
-      <w:pPr>
-        <w:rPr>
-          <w:rFonts w:ascii="Arial" w:hAnsi="Arial" w:cs="Arial"/>
-        </w:rPr>
-      </w:pPr>
+        <w:t xml:space="preserve">In conclusion a lot of work has been completed and we are well on track to producing a well-produced piece of research. The following months will bring forward much advancement but all were made possible thanks to the </w:t>
+      </w:r>
+      <w:r>
+        <w:rPr>
+          <w:rFonts w:ascii="Arial" w:hAnsi="Arial" w:cs="Arial"/>
+        </w:rPr>
+        <w:t>addition</w:t>
+      </w:r>
+      <w:r>
+        <w:rPr>
+          <w:rFonts w:ascii="Arial" w:hAnsi="Arial" w:cs="Arial"/>
+        </w:rPr>
+        <w:t xml:space="preserve"> of early prototype work and building on this will be the key to a good result at the end of the module.</w:t>
+      </w:r>
+    </w:p>
+    <w:p>
+      <w:pPr>
+        <w:rPr>
+          <w:rFonts w:ascii="Arial" w:hAnsi="Arial" w:cs="Arial"/>
+        </w:rPr>
+      </w:pPr>
+    </w:p>
+    <w:p>
+      <w:pPr>
+        <w:rPr>
+          <w:rFonts w:ascii="Arial" w:hAnsi="Arial" w:cs="Arial"/>
+        </w:rPr>
+      </w:pPr>
+      <w:bookmarkStart w:id="16" w:name="_GoBack"/>
+      <w:bookmarkEnd w:id="16"/>
     </w:p>
     <w:p>
       <w:pPr>
@@ -5922,7 +6353,7 @@
         </w:rPr>
         <w:t xml:space="preserve">Available from: </w:t>
       </w:r>
-      <w:hyperlink r:id="rId43" w:history="1">
+      <w:hyperlink r:id="rId45" w:history="1">
         <w:r>
           <w:rPr>
             <w:rStyle w:val="Hyperlink"/>
@@ -6427,7 +6858,7 @@
         </w:rPr>
         <w:t xml:space="preserve">: </w:t>
       </w:r>
-      <w:hyperlink r:id="rId44" w:history="1">
+      <w:hyperlink r:id="rId46" w:history="1">
         <w:r>
           <w:rPr>
             <w:rStyle w:val="Hyperlink"/>
@@ -6731,7 +7162,7 @@
         </w:rPr>
         <w:t xml:space="preserve">Available from: </w:t>
       </w:r>
-      <w:hyperlink r:id="rId45" w:history="1">
+      <w:hyperlink r:id="rId47" w:history="1">
         <w:r>
           <w:rPr>
             <w:rStyle w:val="Hyperlink"/>
@@ -6893,7 +7324,7 @@
         </w:rPr>
         <w:t xml:space="preserve">Available from: </w:t>
       </w:r>
-      <w:hyperlink r:id="rId46" w:history="1">
+      <w:hyperlink r:id="rId48" w:history="1">
         <w:r>
           <w:rPr>
             <w:rStyle w:val="Hyperlink"/>
@@ -7330,15 +7761,6 @@
     </w:p>
     <w:p>
       <w:pPr>
-        <w:rPr>
-          <w:rFonts w:ascii="Arial" w:hAnsi="Arial" w:cs="Arial"/>
-          <w:color w:val="000000" w:themeColor="text1"/>
-          <w:sz w:val="18"/>
-        </w:rPr>
-      </w:pPr>
-    </w:p>
-    <w:p>
-      <w:pPr>
         <w:pStyle w:val="Heading1"/>
         <w:rPr>
           <w:rFonts w:ascii="Arial" w:hAnsi="Arial" w:cs="Arial"/>
@@ -7352,6 +7774,7 @@
           <w:color w:val="000000" w:themeColor="text1"/>
           <w:sz w:val="28"/>
         </w:rPr>
+        <w:lastRenderedPageBreak/>
         <w:t>Appendix</w:t>
       </w:r>
       <w:r>
@@ -8259,7 +8682,6 @@
         <w:rPr>
           <w:rFonts w:ascii="Arial" w:hAnsi="Arial" w:cs="Arial"/>
         </w:rPr>
-        <w:lastRenderedPageBreak/>
         <w:t>Requirements and Design</w:t>
       </w:r>
       <w:r>
@@ -8304,6 +8726,7 @@
         <w:rPr>
           <w:rFonts w:ascii="Arial" w:hAnsi="Arial" w:cs="Arial"/>
         </w:rPr>
+        <w:lastRenderedPageBreak/>
         <w:t>Development</w:t>
       </w:r>
       <w:r>
@@ -8687,8 +9110,8 @@
         <w:t>Appendix 2 – OpenGL Demo Source Code</w:t>
       </w:r>
     </w:p>
-    <w:bookmarkStart w:id="16" w:name="_MON_1542372895"/>
-    <w:bookmarkEnd w:id="16"/>
+    <w:bookmarkStart w:id="17" w:name="_MON_1542372895"/>
+    <w:bookmarkEnd w:id="17"/>
     <w:p>
       <w:pPr>
         <w:rPr>
@@ -8703,14 +9126,14 @@
         </w:rPr>
         <w:object w:dxaOrig="9360" w:dyaOrig="12681">
           <v:shape id="_x0000_i1040" type="#_x0000_t75" style="width:468pt;height:634.5pt" o:ole="">
-            <v:imagedata r:id="rId47" o:title=""/>
+            <v:imagedata r:id="rId49" o:title=""/>
           </v:shape>
-          <o:OLEObject Type="Embed" ProgID="Word.OpenDocumentText.12" ShapeID="_x0000_i1040" DrawAspect="Content" ObjectID="_1542658596" r:id="rId48"/>
+          <o:OLEObject Type="Embed" ProgID="Word.OpenDocumentText.12" ShapeID="_x0000_i1040" DrawAspect="Content" ObjectID="_1542661719" r:id="rId50"/>
         </w:object>
       </w:r>
     </w:p>
-    <w:bookmarkStart w:id="17" w:name="_MON_1542386765"/>
-    <w:bookmarkEnd w:id="17"/>
+    <w:bookmarkStart w:id="18" w:name="_MON_1542386765"/>
+    <w:bookmarkEnd w:id="18"/>
     <w:p>
       <w:pPr>
         <w:rPr>
@@ -8725,9 +9148,9 @@
         </w:rPr>
         <w:object w:dxaOrig="9360" w:dyaOrig="12903">
           <v:shape id="_x0000_i1041" type="#_x0000_t75" style="width:468pt;height:645pt" o:ole="">
-            <v:imagedata r:id="rId49" o:title=""/>
+            <v:imagedata r:id="rId51" o:title=""/>
           </v:shape>
-          <o:OLEObject Type="Embed" ProgID="Word.OpenDocumentText.12" ShapeID="_x0000_i1041" DrawAspect="Content" ObjectID="_1542658597" r:id="rId50"/>
+          <o:OLEObject Type="Embed" ProgID="Word.OpenDocumentText.12" ShapeID="_x0000_i1041" DrawAspect="Content" ObjectID="_1542661720" r:id="rId52"/>
         </w:object>
       </w:r>
     </w:p>
@@ -8758,8 +9181,8 @@
         <w:t>Appendix 3 – OpenCL Demo Source Code</w:t>
       </w:r>
     </w:p>
-    <w:bookmarkStart w:id="18" w:name="_MON_1542373001"/>
-    <w:bookmarkEnd w:id="18"/>
+    <w:bookmarkStart w:id="19" w:name="_MON_1542373001"/>
+    <w:bookmarkEnd w:id="19"/>
     <w:p>
       <w:pPr>
         <w:rPr>
@@ -8774,14 +9197,14 @@
         </w:rPr>
         <w:object w:dxaOrig="9360" w:dyaOrig="12895">
           <v:shape id="_x0000_i1042" type="#_x0000_t75" style="width:468pt;height:644.25pt" o:ole="">
-            <v:imagedata r:id="rId51" o:title=""/>
+            <v:imagedata r:id="rId53" o:title=""/>
           </v:shape>
-          <o:OLEObject Type="Embed" ProgID="Word.OpenDocumentText.12" ShapeID="_x0000_i1042" DrawAspect="Content" ObjectID="_1542658598" r:id="rId52"/>
+          <o:OLEObject Type="Embed" ProgID="Word.OpenDocumentText.12" ShapeID="_x0000_i1042" DrawAspect="Content" ObjectID="_1542661721" r:id="rId54"/>
         </w:object>
       </w:r>
     </w:p>
-    <w:bookmarkStart w:id="19" w:name="_MON_1542387077"/>
-    <w:bookmarkEnd w:id="19"/>
+    <w:bookmarkStart w:id="20" w:name="_MON_1542387077"/>
+    <w:bookmarkEnd w:id="20"/>
     <w:p>
       <w:pPr>
         <w:rPr>
@@ -8796,9 +9219,9 @@
         </w:rPr>
         <w:object w:dxaOrig="9360" w:dyaOrig="12463">
           <v:shape id="_x0000_i1043" type="#_x0000_t75" style="width:468pt;height:623.25pt" o:ole="">
-            <v:imagedata r:id="rId53" o:title=""/>
+            <v:imagedata r:id="rId55" o:title=""/>
           </v:shape>
-          <o:OLEObject Type="Embed" ProgID="Word.OpenDocumentText.12" ShapeID="_x0000_i1043" DrawAspect="Content" ObjectID="_1542658599" r:id="rId54"/>
+          <o:OLEObject Type="Embed" ProgID="Word.OpenDocumentText.12" ShapeID="_x0000_i1043" DrawAspect="Content" ObjectID="_1542661722" r:id="rId56"/>
         </w:object>
       </w:r>
     </w:p>
@@ -8868,10 +9291,17 @@
           <w:sz w:val="18"/>
         </w:rPr>
       </w:pPr>
+      <w:r>
+        <w:rPr>
+          <w:rFonts w:ascii="Arial" w:hAnsi="Arial" w:cs="Arial"/>
+          <w:sz w:val="18"/>
+        </w:rPr>
+        <w:t>To be attached at a later date</w:t>
+      </w:r>
     </w:p>
     <w:sectPr>
-      <w:footerReference w:type="even" r:id="rId55"/>
-      <w:footerReference w:type="default" r:id="rId56"/>
+      <w:footerReference w:type="even" r:id="rId57"/>
+      <w:footerReference w:type="default" r:id="rId58"/>
       <w:endnotePr>
         <w:numFmt w:val="decimal"/>
       </w:endnotePr>
@@ -11250,7 +11680,7 @@
 </file>
 
 <file path=customXml/itemProps1.xml><?xml version="1.0" encoding="utf-8"?>
-<ds:datastoreItem xmlns:ds="http://schemas.openxmlformats.org/officeDocument/2006/customXml" ds:itemID="{E217F89F-E04A-4C5E-B0D8-D8F00F147BCD}">
+<ds:datastoreItem xmlns:ds="http://schemas.openxmlformats.org/officeDocument/2006/customXml" ds:itemID="{A88F2A9E-099E-471B-B793-2537C075CC4E}">
   <ds:schemaRefs>
     <ds:schemaRef ds:uri="http://schemas.openxmlformats.org/officeDocument/2006/bibliography"/>
   </ds:schemaRefs>

</xml_diff>

<commit_message>
just need to do a final review + improve conclusion #12
</commit_message>
<xml_diff>
--- a/Compute.Documents/B00235610 - Interim Report.docx
+++ b/Compute.Documents/B00235610 - Interim Report.docx
@@ -6481,10 +6481,10 @@
             <v:path o:extrusionok="f" gradientshapeok="t" o:connecttype="rect"/>
             <o:lock v:ext="edit" aspectratio="t"/>
           </v:shapetype>
-          <v:shape id="_x0000_i1025" type="#_x0000_t75" style="width:452.55pt;height:87.45pt" o:ole="">
+          <v:shape id="_x0000_i1025" type="#_x0000_t75" style="width:453pt;height:87.75pt" o:ole="">
             <v:imagedata r:id="rId9" o:title=""/>
           </v:shape>
-          <o:OLEObject Type="Embed" ProgID="Word.OpenDocumentText.12" ShapeID="_x0000_i1025" DrawAspect="Content" ObjectID="_1543606792" r:id="rId10"/>
+          <o:OLEObject Type="Embed" ProgID="Word.OpenDocumentText.12" ShapeID="_x0000_i1025" DrawAspect="Content" ObjectID="_1543605374" r:id="rId10"/>
         </w:object>
       </w:r>
     </w:p>
@@ -6548,10 +6548,10 @@
           <w:rFonts w:cs="Arial"/>
         </w:rPr>
         <w:object w:dxaOrig="9360" w:dyaOrig="1780">
-          <v:shape id="_x0000_i1026" type="#_x0000_t75" style="width:468pt;height:87.45pt" o:ole="">
+          <v:shape id="_x0000_i1026" type="#_x0000_t75" style="width:468pt;height:87.75pt" o:ole="">
             <v:imagedata r:id="rId11" o:title=""/>
           </v:shape>
-          <o:OLEObject Type="Embed" ProgID="Word.OpenDocumentText.12" ShapeID="_x0000_i1026" DrawAspect="Content" ObjectID="_1543606793" r:id="rId12"/>
+          <o:OLEObject Type="Embed" ProgID="Word.OpenDocumentText.12" ShapeID="_x0000_i1026" DrawAspect="Content" ObjectID="_1543605375" r:id="rId12"/>
         </w:object>
       </w:r>
       <w:r>
@@ -6794,10 +6794,10 @@
           <w:rFonts w:cs="Arial"/>
         </w:rPr>
         <w:object w:dxaOrig="9026" w:dyaOrig="1285">
-          <v:shape id="_x0000_i1027" type="#_x0000_t75" style="width:452.55pt;height:61.7pt" o:ole="">
+          <v:shape id="_x0000_i1027" type="#_x0000_t75" style="width:453pt;height:61.5pt" o:ole="">
             <v:imagedata r:id="rId13" o:title=""/>
           </v:shape>
-          <o:OLEObject Type="Embed" ProgID="Word.OpenDocumentText.12" ShapeID="_x0000_i1027" DrawAspect="Content" ObjectID="_1543606794" r:id="rId14"/>
+          <o:OLEObject Type="Embed" ProgID="Word.OpenDocumentText.12" ShapeID="_x0000_i1027" DrawAspect="Content" ObjectID="_1543605376" r:id="rId14"/>
         </w:object>
       </w:r>
     </w:p>
@@ -6922,10 +6922,10 @@
           <w:rFonts w:cs="Arial"/>
         </w:rPr>
         <w:object w:dxaOrig="9026" w:dyaOrig="1063">
-          <v:shape id="_x0000_i1028" type="#_x0000_t75" style="width:452.55pt;height:51.45pt" o:ole="">
+          <v:shape id="_x0000_i1028" type="#_x0000_t75" style="width:453pt;height:51.75pt" o:ole="">
             <v:imagedata r:id="rId15" o:title=""/>
           </v:shape>
-          <o:OLEObject Type="Embed" ProgID="Word.OpenDocumentText.12" ShapeID="_x0000_i1028" DrawAspect="Content" ObjectID="_1543606795" r:id="rId16"/>
+          <o:OLEObject Type="Embed" ProgID="Word.OpenDocumentText.12" ShapeID="_x0000_i1028" DrawAspect="Content" ObjectID="_1543605377" r:id="rId16"/>
         </w:object>
       </w:r>
     </w:p>
@@ -7833,19 +7833,7 @@
         <w:rPr>
           <w:rFonts w:cs="Arial"/>
         </w:rPr>
-        <w:t xml:space="preserve">The project is to develop a prototype version of a runtime for GPU prototyping. The development </w:t>
-      </w:r>
-      <w:r>
-        <w:rPr>
-          <w:rFonts w:cs="Arial"/>
-        </w:rPr>
-        <w:t>work</w:t>
-      </w:r>
-      <w:r>
-        <w:rPr>
-          <w:rFonts w:cs="Arial"/>
-        </w:rPr>
-        <w:t xml:space="preserve"> would consist of writing a C++ application which embedded Google’s V8 JavaScript engine</w:t>
+        <w:t>The project is to develop a prototype version of a runtime for GPU prototyping. The development work would consist of writing a C++ application which embedded Google’s V8 JavaScript engine</w:t>
       </w:r>
       <w:r>
         <w:rPr>
@@ -7954,7 +7942,99 @@
         <w:rPr>
           <w:rFonts w:cs="Arial"/>
         </w:rPr>
-        <w:t>The first step was to get V8, Google’s JavaScript JIT compiler downloaded and linked inside our C++ application. That was surprisingly difficult as V8 is not a small source project. As it was such a big project it has a lot of custom build tools and technologies that were also needed to build V8 from source. After a large amount of time had been spent we had managed to output V8 as a static library file which could now be linked to in a C++ application. Once there we followed the embedders guide which explains key concepts in V8.</w:t>
+        <w:t>The first step was to get V8 downloaded and linked inside our C++ application. That was surprisingly difficult as V8 is not a small source project. As it was such a big project it has a lot of custom build tools and technologies that were needed to build V8 from source.</w:t>
+      </w:r>
+      <w:r>
+        <w:rPr>
+          <w:rFonts w:cs="Arial"/>
+        </w:rPr>
+        <w:t xml:space="preserve"> V8’s source can be built in multiple different ways,</w:t>
+      </w:r>
+      <w:r>
+        <w:rPr>
+          <w:rFonts w:cs="Arial"/>
+        </w:rPr>
+        <w:t xml:space="preserve"> either with</w:t>
+      </w:r>
+      <w:r>
+        <w:rPr>
+          <w:rFonts w:cs="Arial"/>
+        </w:rPr>
+        <w:t xml:space="preserve"> the</w:t>
+      </w:r>
+      <w:r>
+        <w:rPr>
+          <w:rFonts w:cs="Arial"/>
+        </w:rPr>
+        <w:t xml:space="preserve"> GN meta build system or GYP</w:t>
+      </w:r>
+      <w:r>
+        <w:rPr>
+          <w:rFonts w:cs="Arial"/>
+        </w:rPr>
+        <w:t xml:space="preserve"> meta build system</w:t>
+      </w:r>
+      <w:r>
+        <w:rPr>
+          <w:rFonts w:cs="Arial"/>
+        </w:rPr>
+        <w:t>.</w:t>
+      </w:r>
+      <w:r>
+        <w:rPr>
+          <w:rFonts w:cs="Arial"/>
+        </w:rPr>
+        <w:t xml:space="preserve"> </w:t>
+      </w:r>
+      <w:r>
+        <w:rPr>
+          <w:rFonts w:cs="Arial"/>
+        </w:rPr>
+        <w:t>V8’s repository is also</w:t>
+      </w:r>
+      <w:bookmarkStart w:id="29" w:name="_GoBack"/>
+      <w:bookmarkEnd w:id="29"/>
+      <w:r>
+        <w:rPr>
+          <w:rFonts w:cs="Arial"/>
+        </w:rPr>
+        <w:t xml:space="preserve"> </w:t>
+      </w:r>
+      <w:r>
+        <w:rPr>
+          <w:rFonts w:cs="Arial"/>
+        </w:rPr>
+        <w:t>built</w:t>
+      </w:r>
+      <w:r>
+        <w:rPr>
+          <w:rFonts w:cs="Arial"/>
+        </w:rPr>
+        <w:t xml:space="preserve"> on top of Google’s depot tools which must be installed as well</w:t>
+      </w:r>
+      <w:r>
+        <w:rPr>
+          <w:rFonts w:cs="Arial"/>
+        </w:rPr>
+        <w:t xml:space="preserve"> and most of these </w:t>
+      </w:r>
+      <w:r>
+        <w:rPr>
+          <w:rFonts w:cs="Arial"/>
+        </w:rPr>
+        <w:t xml:space="preserve">technologies </w:t>
+      </w:r>
+      <w:r>
+        <w:rPr>
+          <w:rFonts w:cs="Arial"/>
+        </w:rPr>
+        <w:t>are poorly documented.</w:t>
+      </w:r>
+      <w:r>
+        <w:rPr>
+          <w:rFonts w:cs="Arial"/>
+        </w:rPr>
+        <w:t xml:space="preserve"> After a large amount of time had been spent we managed to output V8 as a static library file which could now be linked to in a C++ application. Once there we followed the embedders guide which explains key concepts in V8.</w:t>
       </w:r>
     </w:p>
     <w:p>
@@ -7988,8 +8068,8 @@
         <w:t xml:space="preserve"> In Figure 6 you can see this object being created.</w:t>
       </w:r>
     </w:p>
-    <w:bookmarkStart w:id="29" w:name="_MON_1542453263"/>
-    <w:bookmarkEnd w:id="29"/>
+    <w:bookmarkStart w:id="30" w:name="_MON_1542453263"/>
+    <w:bookmarkEnd w:id="30"/>
     <w:p>
       <w:pPr>
         <w:pBdr>
@@ -8007,10 +8087,10 @@
           <w:rFonts w:cs="Arial"/>
         </w:rPr>
         <w:object w:dxaOrig="9360" w:dyaOrig="890">
-          <v:shape id="_x0000_i1029" type="#_x0000_t75" style="width:468pt;height:46.3pt" o:ole="">
+          <v:shape id="_x0000_i1029" type="#_x0000_t75" style="width:468pt;height:46.5pt" o:ole="">
             <v:imagedata r:id="rId18" o:title=""/>
           </v:shape>
-          <o:OLEObject Type="Embed" ProgID="Word.OpenDocumentText.12" ShapeID="_x0000_i1029" DrawAspect="Content" ObjectID="_1543606796" r:id="rId19"/>
+          <o:OLEObject Type="Embed" ProgID="Word.OpenDocumentText.12" ShapeID="_x0000_i1029" DrawAspect="Content" ObjectID="_1543605378" r:id="rId19"/>
         </w:object>
       </w:r>
     </w:p>
@@ -8068,8 +8148,8 @@
         <w:t xml:space="preserve"> In Figure 7 you can see a handle being created.</w:t>
       </w:r>
     </w:p>
-    <w:bookmarkStart w:id="30" w:name="_MON_1542453394"/>
-    <w:bookmarkEnd w:id="30"/>
+    <w:bookmarkStart w:id="31" w:name="_MON_1542453394"/>
+    <w:bookmarkEnd w:id="31"/>
     <w:p>
       <w:pPr>
         <w:pBdr>
@@ -8086,11 +8166,11 @@
         <w:rPr>
           <w:rFonts w:cs="Arial"/>
         </w:rPr>
-        <w:object w:dxaOrig="9026" w:dyaOrig="2175">
-          <v:shape id="_x0000_i1030" type="#_x0000_t75" style="width:452.55pt;height:108pt" o:ole="">
+        <w:object w:dxaOrig="9026" w:dyaOrig="1727">
+          <v:shape id="_x0000_i1047" type="#_x0000_t75" style="width:453pt;height:85.5pt" o:ole="">
             <v:imagedata r:id="rId20" o:title=""/>
           </v:shape>
-          <o:OLEObject Type="Embed" ProgID="Word.OpenDocumentText.12" ShapeID="_x0000_i1030" DrawAspect="Content" ObjectID="_1543606797" r:id="rId21"/>
+          <o:OLEObject Type="Embed" ProgID="Word.OpenDocumentText.12" ShapeID="_x0000_i1047" DrawAspect="Content" ObjectID="_1543605379" r:id="rId21"/>
         </w:object>
       </w:r>
     </w:p>
@@ -8159,8 +8239,8 @@
         <w:t>.</w:t>
       </w:r>
     </w:p>
-    <w:bookmarkStart w:id="31" w:name="_MON_1542453485"/>
-    <w:bookmarkEnd w:id="31"/>
+    <w:bookmarkStart w:id="32" w:name="_MON_1542453485"/>
+    <w:bookmarkEnd w:id="32"/>
     <w:p>
       <w:pPr>
         <w:pBdr>
@@ -8178,10 +8258,10 @@
           <w:rFonts w:cs="Arial"/>
         </w:rPr>
         <w:object w:dxaOrig="9360" w:dyaOrig="1112">
-          <v:shape id="_x0000_i1031" type="#_x0000_t75" style="width:468pt;height:56.55pt" o:ole="">
+          <v:shape id="_x0000_i1031" type="#_x0000_t75" style="width:468pt;height:56.25pt" o:ole="">
             <v:imagedata r:id="rId22" o:title=""/>
           </v:shape>
-          <o:OLEObject Type="Embed" ProgID="Word.OpenDocumentText.12" ShapeID="_x0000_i1031" DrawAspect="Content" ObjectID="_1543606798" r:id="rId23"/>
+          <o:OLEObject Type="Embed" ProgID="Word.OpenDocumentText.12" ShapeID="_x0000_i1031" DrawAspect="Content" ObjectID="_1543605380" r:id="rId23"/>
         </w:object>
       </w:r>
     </w:p>
@@ -8249,8 +8329,8 @@
         <w:t>Creating a context can be seen in Figure 9.</w:t>
       </w:r>
     </w:p>
-    <w:bookmarkStart w:id="32" w:name="_MON_1542453816"/>
-    <w:bookmarkEnd w:id="32"/>
+    <w:bookmarkStart w:id="33" w:name="_MON_1542453816"/>
+    <w:bookmarkEnd w:id="33"/>
     <w:p>
       <w:pPr>
         <w:pBdr>
@@ -8268,10 +8348,10 @@
           <w:rFonts w:cs="Arial"/>
         </w:rPr>
         <w:object w:dxaOrig="9026" w:dyaOrig="1958">
-          <v:shape id="_x0000_i1032" type="#_x0000_t75" style="width:452.55pt;height:97.7pt" o:ole="">
+          <v:shape id="_x0000_i1032" type="#_x0000_t75" style="width:453pt;height:97.5pt" o:ole="">
             <v:imagedata r:id="rId24" o:title=""/>
           </v:shape>
-          <o:OLEObject Type="Embed" ProgID="Word.OpenDocumentText.12" ShapeID="_x0000_i1032" DrawAspect="Content" ObjectID="_1543606799" r:id="rId25"/>
+          <o:OLEObject Type="Embed" ProgID="Word.OpenDocumentText.12" ShapeID="_x0000_i1032" DrawAspect="Content" ObjectID="_1543605381" r:id="rId25"/>
         </w:object>
       </w:r>
     </w:p>
@@ -8302,7 +8382,7 @@
         <w:pStyle w:val="Heading3"/>
         <w:spacing w:after="120"/>
       </w:pPr>
-      <w:bookmarkStart w:id="33" w:name="_Toc469857888"/>
+      <w:bookmarkStart w:id="34" w:name="_Toc469857888"/>
       <w:r>
         <w:t>3</w:t>
       </w:r>
@@ -8315,7 +8395,7 @@
       <w:r>
         <w:t xml:space="preserve"> System</w:t>
       </w:r>
-      <w:bookmarkEnd w:id="33"/>
+      <w:bookmarkEnd w:id="34"/>
     </w:p>
     <w:p>
       <w:pPr>
@@ -8464,14 +8544,14 @@
         <w:pStyle w:val="Heading3"/>
         <w:spacing w:after="120"/>
       </w:pPr>
-      <w:bookmarkStart w:id="34" w:name="_Toc469857889"/>
+      <w:bookmarkStart w:id="35" w:name="_Toc469857889"/>
       <w:r>
         <w:t>3.2</w:t>
       </w:r>
       <w:r>
         <w:t>.3 Libraries</w:t>
       </w:r>
-      <w:bookmarkEnd w:id="34"/>
+      <w:bookmarkEnd w:id="35"/>
     </w:p>
     <w:p>
       <w:pPr>
@@ -8567,8 +8647,8 @@
         <w:t xml:space="preserve"> A basic example of this modules functionality can be seen in Figure 10.</w:t>
       </w:r>
     </w:p>
-    <w:bookmarkStart w:id="35" w:name="_MON_1542460860"/>
-    <w:bookmarkEnd w:id="35"/>
+    <w:bookmarkStart w:id="36" w:name="_MON_1542460860"/>
+    <w:bookmarkEnd w:id="36"/>
     <w:p>
       <w:pPr>
         <w:pBdr>
@@ -8586,10 +8666,10 @@
           <w:rFonts w:cs="Arial"/>
         </w:rPr>
         <w:object w:dxaOrig="9360" w:dyaOrig="3119">
-          <v:shape id="_x0000_i1033" type="#_x0000_t75" style="width:468pt;height:154.3pt" o:ole="">
+          <v:shape id="_x0000_i1033" type="#_x0000_t75" style="width:468pt;height:154.5pt" o:ole="">
             <v:imagedata r:id="rId26" o:title=""/>
           </v:shape>
-          <o:OLEObject Type="Embed" ProgID="Word.OpenDocumentText.12" ShapeID="_x0000_i1033" DrawAspect="Content" ObjectID="_1543606800" r:id="rId27"/>
+          <o:OLEObject Type="Embed" ProgID="Word.OpenDocumentText.12" ShapeID="_x0000_i1033" DrawAspect="Content" ObjectID="_1543605382" r:id="rId27"/>
         </w:object>
       </w:r>
     </w:p>
@@ -8664,8 +8744,8 @@
         <w:t xml:space="preserve"> Figure 11 shows off some of the functions found in this module.</w:t>
       </w:r>
     </w:p>
-    <w:bookmarkStart w:id="36" w:name="_MON_1542460912"/>
-    <w:bookmarkEnd w:id="36"/>
+    <w:bookmarkStart w:id="37" w:name="_MON_1542460912"/>
+    <w:bookmarkEnd w:id="37"/>
     <w:p>
       <w:pPr>
         <w:pBdr>
@@ -8683,10 +8763,10 @@
           <w:rFonts w:cs="Arial"/>
         </w:rPr>
         <w:object w:dxaOrig="9026" w:dyaOrig="3115">
-          <v:shape id="_x0000_i1087" type="#_x0000_t75" style="width:452.55pt;height:154.3pt" o:ole="">
+          <v:shape id="_x0000_i1034" type="#_x0000_t75" style="width:453pt;height:154.5pt" o:ole="">
             <v:imagedata r:id="rId28" o:title=""/>
           </v:shape>
-          <o:OLEObject Type="Embed" ProgID="Word.OpenDocumentText.12" ShapeID="_x0000_i1087" DrawAspect="Content" ObjectID="_1543606801" r:id="rId29"/>
+          <o:OLEObject Type="Embed" ProgID="Word.OpenDocumentText.12" ShapeID="_x0000_i1034" DrawAspect="Content" ObjectID="_1543605383" r:id="rId29"/>
         </w:object>
       </w:r>
     </w:p>
@@ -8752,8 +8832,8 @@
         <w:t xml:space="preserve"> Figure 12 shows the information available from this module.</w:t>
       </w:r>
     </w:p>
-    <w:bookmarkStart w:id="37" w:name="_MON_1542461002"/>
-    <w:bookmarkEnd w:id="37"/>
+    <w:bookmarkStart w:id="38" w:name="_MON_1542461002"/>
+    <w:bookmarkEnd w:id="38"/>
     <w:p>
       <w:pPr>
         <w:pBdr>
@@ -8772,10 +8852,10 @@
           <w:rFonts w:cs="Arial"/>
         </w:rPr>
         <w:object w:dxaOrig="9026" w:dyaOrig="1946">
-          <v:shape id="_x0000_i1090" type="#_x0000_t75" style="width:452.55pt;height:97.7pt" o:ole="">
+          <v:shape id="_x0000_i1035" type="#_x0000_t75" style="width:453pt;height:97.5pt" o:ole="">
             <v:imagedata r:id="rId30" o:title=""/>
           </v:shape>
-          <o:OLEObject Type="Embed" ProgID="Word.OpenDocumentText.12" ShapeID="_x0000_i1090" DrawAspect="Content" ObjectID="_1543606802" r:id="rId31"/>
+          <o:OLEObject Type="Embed" ProgID="Word.OpenDocumentText.12" ShapeID="_x0000_i1035" DrawAspect="Content" ObjectID="_1543605384" r:id="rId31"/>
         </w:object>
       </w:r>
     </w:p>
@@ -8831,8 +8911,8 @@
         <w:t xml:space="preserve"> An example of this modules features can be found in Figure 13.</w:t>
       </w:r>
     </w:p>
-    <w:bookmarkStart w:id="38" w:name="_MON_1542461157"/>
-    <w:bookmarkEnd w:id="38"/>
+    <w:bookmarkStart w:id="39" w:name="_MON_1542461157"/>
+    <w:bookmarkEnd w:id="39"/>
     <w:p>
       <w:pPr>
         <w:pBdr>
@@ -8850,10 +8930,10 @@
           <w:rFonts w:cs="Arial"/>
         </w:rPr>
         <w:object w:dxaOrig="9026" w:dyaOrig="2625">
-          <v:shape id="_x0000_i1036" type="#_x0000_t75" style="width:452.55pt;height:133.7pt" o:ole="">
+          <v:shape id="_x0000_i1036" type="#_x0000_t75" style="width:453pt;height:133.5pt" o:ole="">
             <v:imagedata r:id="rId32" o:title=""/>
           </v:shape>
-          <o:OLEObject Type="Embed" ProgID="Word.OpenDocumentText.12" ShapeID="_x0000_i1036" DrawAspect="Content" ObjectID="_1543606803" r:id="rId33"/>
+          <o:OLEObject Type="Embed" ProgID="Word.OpenDocumentText.12" ShapeID="_x0000_i1036" DrawAspect="Content" ObjectID="_1543605385" r:id="rId33"/>
         </w:object>
       </w:r>
     </w:p>
@@ -8904,8 +8984,8 @@
         <w:t xml:space="preserve"> Figure 14 gives a basic usage example.</w:t>
       </w:r>
     </w:p>
-    <w:bookmarkStart w:id="39" w:name="_MON_1542461192"/>
-    <w:bookmarkEnd w:id="39"/>
+    <w:bookmarkStart w:id="40" w:name="_MON_1542461192"/>
+    <w:bookmarkEnd w:id="40"/>
     <w:p>
       <w:pPr>
         <w:pBdr>
@@ -8924,10 +9004,10 @@
           <w:rFonts w:cs="Arial"/>
         </w:rPr>
         <w:object w:dxaOrig="9360" w:dyaOrig="1557">
-          <v:shape id="_x0000_i1037" type="#_x0000_t75" style="width:468pt;height:77.15pt" o:ole="">
+          <v:shape id="_x0000_i1037" type="#_x0000_t75" style="width:468pt;height:77.25pt" o:ole="">
             <v:imagedata r:id="rId34" o:title=""/>
           </v:shape>
-          <o:OLEObject Type="Embed" ProgID="Word.OpenDocumentText.12" ShapeID="_x0000_i1037" DrawAspect="Content" ObjectID="_1543606804" r:id="rId35"/>
+          <o:OLEObject Type="Embed" ProgID="Word.OpenDocumentText.12" ShapeID="_x0000_i1037" DrawAspect="Content" ObjectID="_1543605386" r:id="rId35"/>
         </w:object>
       </w:r>
     </w:p>
@@ -8978,8 +9058,8 @@
         <w:t xml:space="preserve"> Figure 15 shows how to create a window and create an OpenGL context.</w:t>
       </w:r>
     </w:p>
-    <w:bookmarkStart w:id="40" w:name="_MON_1542461303"/>
-    <w:bookmarkEnd w:id="40"/>
+    <w:bookmarkStart w:id="41" w:name="_MON_1542461303"/>
+    <w:bookmarkEnd w:id="41"/>
     <w:p>
       <w:pPr>
         <w:pBdr>
@@ -8998,10 +9078,10 @@
           <w:rFonts w:cs="Arial"/>
         </w:rPr>
         <w:object w:dxaOrig="9026" w:dyaOrig="3723">
-          <v:shape id="_x0000_i1096" type="#_x0000_t75" style="width:452.55pt;height:185.15pt" o:ole="">
+          <v:shape id="_x0000_i1038" type="#_x0000_t75" style="width:453pt;height:185.25pt" o:ole="">
             <v:imagedata r:id="rId36" o:title=""/>
           </v:shape>
-          <o:OLEObject Type="Embed" ProgID="Word.OpenDocumentText.12" ShapeID="_x0000_i1096" DrawAspect="Content" ObjectID="_1543606805" r:id="rId37"/>
+          <o:OLEObject Type="Embed" ProgID="Word.OpenDocumentText.12" ShapeID="_x0000_i1038" DrawAspect="Content" ObjectID="_1543605387" r:id="rId37"/>
         </w:object>
       </w:r>
     </w:p>
@@ -9084,8 +9164,8 @@
         <w:t>igure 15 for a better example) we have a API calls that match as if it was in C++ and this is by design to make sure the code written maps as directly as possible to people with previous experience.</w:t>
       </w:r>
     </w:p>
-    <w:bookmarkStart w:id="41" w:name="_MON_1542461591"/>
-    <w:bookmarkEnd w:id="41"/>
+    <w:bookmarkStart w:id="42" w:name="_MON_1542461591"/>
+    <w:bookmarkEnd w:id="42"/>
     <w:p>
       <w:pPr>
         <w:pBdr>
@@ -9104,10 +9184,10 @@
           <w:rFonts w:cs="Arial"/>
         </w:rPr>
         <w:object w:dxaOrig="9026" w:dyaOrig="1950">
-          <v:shape id="_x0000_i1104" type="#_x0000_t75" style="width:452.55pt;height:97.7pt" o:ole="">
+          <v:shape id="_x0000_i1039" type="#_x0000_t75" style="width:453pt;height:97.5pt" o:ole="">
             <v:imagedata r:id="rId38" o:title=""/>
           </v:shape>
-          <o:OLEObject Type="Embed" ProgID="Word.OpenDocumentText.12" ShapeID="_x0000_i1104" DrawAspect="Content" ObjectID="_1543606806" r:id="rId39"/>
+          <o:OLEObject Type="Embed" ProgID="Word.OpenDocumentText.12" ShapeID="_x0000_i1039" DrawAspect="Content" ObjectID="_1543605388" r:id="rId39"/>
         </w:object>
       </w:r>
     </w:p>
@@ -9125,8 +9205,8 @@
         <w:t>Figure 14: CL/GL API example</w:t>
       </w:r>
     </w:p>
-    <w:bookmarkStart w:id="42" w:name="_MON_1542660197"/>
-    <w:bookmarkEnd w:id="42"/>
+    <w:bookmarkStart w:id="43" w:name="_MON_1542660197"/>
+    <w:bookmarkEnd w:id="43"/>
     <w:p>
       <w:pPr>
         <w:pBdr>
@@ -9145,10 +9225,10 @@
           <w:rFonts w:cs="Arial"/>
         </w:rPr>
         <w:object w:dxaOrig="9026" w:dyaOrig="2171">
-          <v:shape id="_x0000_i1107" type="#_x0000_t75" style="width:452.55pt;height:108pt" o:ole="">
+          <v:shape id="_x0000_i1040" type="#_x0000_t75" style="width:453pt;height:108pt" o:ole="">
             <v:imagedata r:id="rId40" o:title=""/>
           </v:shape>
-          <o:OLEObject Type="Embed" ProgID="Word.OpenDocumentText.12" ShapeID="_x0000_i1107" DrawAspect="Content" ObjectID="_1543606807" r:id="rId41"/>
+          <o:OLEObject Type="Embed" ProgID="Word.OpenDocumentText.12" ShapeID="_x0000_i1040" DrawAspect="Content" ObjectID="_1543605389" r:id="rId41"/>
         </w:object>
       </w:r>
     </w:p>
@@ -9171,7 +9251,7 @@
         <w:pStyle w:val="Heading3"/>
         <w:spacing w:after="120"/>
       </w:pPr>
-      <w:bookmarkStart w:id="43" w:name="_Toc469857890"/>
+      <w:bookmarkStart w:id="44" w:name="_Toc469857890"/>
       <w:r>
         <w:t>3.</w:t>
       </w:r>
@@ -9187,7 +9267,7 @@
       <w:r>
         <w:t>Demonstrations</w:t>
       </w:r>
-      <w:bookmarkEnd w:id="43"/>
+      <w:bookmarkEnd w:id="44"/>
     </w:p>
     <w:p>
       <w:pPr>
@@ -9591,7 +9671,7 @@
         <w:pStyle w:val="Heading2"/>
         <w:spacing w:after="120"/>
       </w:pPr>
-      <w:bookmarkStart w:id="44" w:name="_Toc469857891"/>
+      <w:bookmarkStart w:id="45" w:name="_Toc469857891"/>
       <w:r>
         <w:t>3.3</w:t>
       </w:r>
@@ -9601,7 +9681,7 @@
       <w:r>
         <w:t>Development Technique</w:t>
       </w:r>
-      <w:bookmarkEnd w:id="44"/>
+      <w:bookmarkEnd w:id="45"/>
     </w:p>
     <w:p>
       <w:pPr>
@@ -9651,7 +9731,7 @@
         <w:pStyle w:val="Heading3"/>
         <w:spacing w:after="120"/>
       </w:pPr>
-      <w:bookmarkStart w:id="45" w:name="_Toc469857892"/>
+      <w:bookmarkStart w:id="46" w:name="_Toc469857892"/>
       <w:r>
         <w:t>3.3</w:t>
       </w:r>
@@ -9664,7 +9744,7 @@
       <w:r>
         <w:t xml:space="preserve"> Methodology</w:t>
       </w:r>
-      <w:bookmarkEnd w:id="45"/>
+      <w:bookmarkEnd w:id="46"/>
     </w:p>
     <w:p>
       <w:pPr>
@@ -9763,7 +9843,7 @@
         <w:pStyle w:val="Heading3"/>
         <w:spacing w:after="120"/>
       </w:pPr>
-      <w:bookmarkStart w:id="46" w:name="_Toc469857893"/>
+      <w:bookmarkStart w:id="47" w:name="_Toc469857893"/>
       <w:r>
         <w:t>3.3</w:t>
       </w:r>
@@ -9773,7 +9853,7 @@
       <w:r>
         <w:t>Scrum Method</w:t>
       </w:r>
-      <w:bookmarkEnd w:id="46"/>
+      <w:bookmarkEnd w:id="47"/>
     </w:p>
     <w:p>
       <w:pPr>
@@ -9970,7 +10050,7 @@
         <w:pStyle w:val="Heading3"/>
         <w:spacing w:after="120"/>
       </w:pPr>
-      <w:bookmarkStart w:id="47" w:name="_Toc469857894"/>
+      <w:bookmarkStart w:id="48" w:name="_Toc469857894"/>
       <w:r>
         <w:lastRenderedPageBreak/>
         <w:t>3.3</w:t>
@@ -9984,7 +10064,7 @@
       <w:r>
         <w:t xml:space="preserve"> Sprints</w:t>
       </w:r>
-      <w:bookmarkEnd w:id="47"/>
+      <w:bookmarkEnd w:id="48"/>
     </w:p>
     <w:p>
       <w:pPr>
@@ -10040,7 +10120,7 @@
         <w:pStyle w:val="Heading3"/>
         <w:spacing w:after="120"/>
       </w:pPr>
-      <w:bookmarkStart w:id="48" w:name="_Toc469857895"/>
+      <w:bookmarkStart w:id="49" w:name="_Toc469857895"/>
       <w:r>
         <w:t>3.3</w:t>
       </w:r>
@@ -10053,7 +10133,7 @@
       <w:r>
         <w:t>Gantt Chart Schedule</w:t>
       </w:r>
-      <w:bookmarkEnd w:id="48"/>
+      <w:bookmarkEnd w:id="49"/>
     </w:p>
     <w:p>
       <w:pPr>
@@ -10226,14 +10306,14 @@
         <w:pStyle w:val="Heading2"/>
         <w:spacing w:after="120"/>
       </w:pPr>
-      <w:bookmarkStart w:id="49" w:name="_Toc469857896"/>
+      <w:bookmarkStart w:id="50" w:name="_Toc469857896"/>
       <w:r>
         <w:t xml:space="preserve">3.4 </w:t>
       </w:r>
       <w:r>
         <w:t>Plans for Completion</w:t>
       </w:r>
-      <w:bookmarkEnd w:id="49"/>
+      <w:bookmarkEnd w:id="50"/>
     </w:p>
     <w:p>
       <w:r>
@@ -10251,14 +10331,14 @@
         <w:pStyle w:val="Heading3"/>
         <w:spacing w:after="120"/>
       </w:pPr>
-      <w:bookmarkStart w:id="50" w:name="_Toc469857897"/>
+      <w:bookmarkStart w:id="51" w:name="_Toc469857897"/>
       <w:r>
         <w:t xml:space="preserve">3.4.1 </w:t>
       </w:r>
       <w:r>
         <w:t>Complete Bindings</w:t>
       </w:r>
-      <w:bookmarkEnd w:id="50"/>
+      <w:bookmarkEnd w:id="51"/>
     </w:p>
     <w:p>
       <w:pPr>
@@ -10346,14 +10426,14 @@
         <w:pStyle w:val="Heading3"/>
         <w:spacing w:after="120"/>
       </w:pPr>
-      <w:bookmarkStart w:id="51" w:name="_Toc469857898"/>
+      <w:bookmarkStart w:id="52" w:name="_Toc469857898"/>
       <w:r>
         <w:t xml:space="preserve">3.4.2 </w:t>
       </w:r>
       <w:r>
         <w:t>Professional Demonstrations</w:t>
       </w:r>
-      <w:bookmarkEnd w:id="51"/>
+      <w:bookmarkEnd w:id="52"/>
     </w:p>
     <w:p>
       <w:pPr>
@@ -10379,7 +10459,7 @@
         <w:pStyle w:val="Heading3"/>
         <w:spacing w:after="120"/>
       </w:pPr>
-      <w:bookmarkStart w:id="52" w:name="_Toc469857899"/>
+      <w:bookmarkStart w:id="53" w:name="_Toc469857899"/>
       <w:r>
         <w:lastRenderedPageBreak/>
         <w:t xml:space="preserve">3.4.3 </w:t>
@@ -10387,7 +10467,7 @@
       <w:r>
         <w:t>Presentation</w:t>
       </w:r>
-      <w:bookmarkEnd w:id="52"/>
+      <w:bookmarkEnd w:id="53"/>
     </w:p>
     <w:p>
       <w:pPr>
@@ -10431,15 +10511,13 @@
         <w:pStyle w:val="Heading3"/>
         <w:spacing w:after="120"/>
       </w:pPr>
-      <w:bookmarkStart w:id="53" w:name="_Toc469857900"/>
+      <w:bookmarkStart w:id="54" w:name="_Toc469857900"/>
       <w:r>
         <w:t xml:space="preserve">3.4.4 </w:t>
       </w:r>
       <w:r>
         <w:t>Final Honours Project Report</w:t>
       </w:r>
-      <w:bookmarkStart w:id="54" w:name="_GoBack"/>
-      <w:bookmarkEnd w:id="53"/>
       <w:bookmarkEnd w:id="54"/>
     </w:p>
     <w:p>
@@ -10910,8 +10988,6 @@
     <w:p>
       <w:pPr>
         <w:rPr>
-          <w:sz w:val="20"/>
-          <w:szCs w:val="20"/>
           <w:shd w:val="clear" w:color="auto" w:fill="FFFFFF"/>
         </w:rPr>
       </w:pPr>
@@ -11019,8 +11095,17 @@
         <w:rPr>
           <w:shd w:val="clear" w:color="auto" w:fill="FFFFFF"/>
         </w:rPr>
-        <w:t>Available from: http://www.nvidia.com/object/IO_20020111_5424.html</w:t>
-      </w:r>
+        <w:t xml:space="preserve">Available from: </w:t>
+      </w:r>
+      <w:hyperlink r:id="rId45" w:history="1">
+        <w:r>
+          <w:rPr>
+            <w:rStyle w:val="Hyperlink"/>
+            <w:shd w:val="clear" w:color="auto" w:fill="FFFFFF"/>
+          </w:rPr>
+          <w:t>http://www.nvidia.com/object/IO_20020111_5424.html</w:t>
+        </w:r>
+      </w:hyperlink>
     </w:p>
     <w:p>
       <w:pPr>
@@ -11124,7 +11209,7 @@
         </w:rPr>
         <w:t xml:space="preserve">Available from: </w:t>
       </w:r>
-      <w:hyperlink r:id="rId45" w:history="1">
+      <w:hyperlink r:id="rId46" w:history="1">
         <w:r>
           <w:rPr>
             <w:rStyle w:val="Hyperlink"/>
@@ -11248,7 +11333,7 @@
         </w:rPr>
         <w:t xml:space="preserve">Available from: </w:t>
       </w:r>
-      <w:hyperlink r:id="rId46" w:history="1">
+      <w:hyperlink r:id="rId47" w:history="1">
         <w:r>
           <w:rPr>
             <w:rStyle w:val="Hyperlink"/>
@@ -11372,7 +11457,7 @@
         </w:rPr>
         <w:t xml:space="preserve">Available from: </w:t>
       </w:r>
-      <w:hyperlink r:id="rId47" w:history="1">
+      <w:hyperlink r:id="rId48" w:history="1">
         <w:r>
           <w:rPr>
             <w:rStyle w:val="Hyperlink"/>
@@ -11496,7 +11581,7 @@
         </w:rPr>
         <w:t xml:space="preserve">Available from: </w:t>
       </w:r>
-      <w:hyperlink r:id="rId48" w:history="1">
+      <w:hyperlink r:id="rId49" w:history="1">
         <w:r>
           <w:rPr>
             <w:rStyle w:val="Hyperlink"/>
@@ -11620,7 +11705,7 @@
         </w:rPr>
         <w:t xml:space="preserve">Available from: </w:t>
       </w:r>
-      <w:hyperlink r:id="rId49" w:history="1">
+      <w:hyperlink r:id="rId50" w:history="1">
         <w:r>
           <w:rPr>
             <w:rStyle w:val="Hyperlink"/>
@@ -11857,7 +11942,7 @@
         </w:rPr>
         <w:t xml:space="preserve">Available from: </w:t>
       </w:r>
-      <w:hyperlink r:id="rId50" w:history="1">
+      <w:hyperlink r:id="rId51" w:history="1">
         <w:r>
           <w:rPr>
             <w:rStyle w:val="Hyperlink"/>
@@ -11981,7 +12066,7 @@
         </w:rPr>
         <w:t xml:space="preserve">Available from: </w:t>
       </w:r>
-      <w:hyperlink r:id="rId51" w:history="1">
+      <w:hyperlink r:id="rId52" w:history="1">
         <w:r>
           <w:rPr>
             <w:rStyle w:val="Hyperlink"/>
@@ -12087,7 +12172,7 @@
         </w:rPr>
         <w:t xml:space="preserve">Available from: </w:t>
       </w:r>
-      <w:hyperlink r:id="rId52" w:history="1">
+      <w:hyperlink r:id="rId53" w:history="1">
         <w:r>
           <w:rPr>
             <w:rStyle w:val="Hyperlink"/>
@@ -12214,7 +12299,7 @@
         </w:rPr>
         <w:t xml:space="preserve">Available from: </w:t>
       </w:r>
-      <w:hyperlink r:id="rId53" w:history="1">
+      <w:hyperlink r:id="rId54" w:history="1">
         <w:r>
           <w:rPr>
             <w:rStyle w:val="Hyperlink"/>
@@ -12349,7 +12434,7 @@
         </w:rPr>
         <w:t xml:space="preserve">Available from: </w:t>
       </w:r>
-      <w:hyperlink r:id="rId54" w:history="1">
+      <w:hyperlink r:id="rId55" w:history="1">
         <w:r>
           <w:rPr>
             <w:rStyle w:val="Hyperlink"/>
@@ -12365,7 +12450,6 @@
     <w:p>
       <w:pPr>
         <w:rPr>
-          <w:color w:val="222222"/>
           <w:sz w:val="20"/>
           <w:szCs w:val="20"/>
           <w:shd w:val="clear" w:color="auto" w:fill="FFFFFF"/>
@@ -12496,8 +12580,19 @@
           <w:szCs w:val="20"/>
           <w:shd w:val="clear" w:color="auto" w:fill="FFFFFF"/>
         </w:rPr>
-        <w:t>Available from: http://www.amd.com/en-gb/products/processors/desktop/a-series-apu</w:t>
-      </w:r>
+        <w:t xml:space="preserve">Available from: </w:t>
+      </w:r>
+      <w:hyperlink r:id="rId56" w:history="1">
+        <w:r>
+          <w:rPr>
+            <w:rStyle w:val="Hyperlink"/>
+            <w:sz w:val="20"/>
+            <w:szCs w:val="20"/>
+            <w:shd w:val="clear" w:color="auto" w:fill="FFFFFF"/>
+          </w:rPr>
+          <w:t>http://www.amd.com/en-gb/products/processors/desktop/a-series-apu</w:t>
+        </w:r>
+      </w:hyperlink>
     </w:p>
     <w:p>
       <w:pPr>
@@ -12814,7 +12909,7 @@
         </w:rPr>
         <w:t xml:space="preserve">: </w:t>
       </w:r>
-      <w:hyperlink r:id="rId55" w:history="1">
+      <w:hyperlink r:id="rId57" w:history="1">
         <w:r>
           <w:rPr>
             <w:rStyle w:val="Hyperlink"/>
@@ -12829,10 +12924,9 @@
     <w:p>
       <w:pPr>
         <w:rPr>
-          <w:rStyle w:val="Hyperlink"/>
-          <w:rFonts w:cs="Arial"/>
           <w:sz w:val="20"/>
           <w:szCs w:val="20"/>
+          <w:shd w:val="clear" w:color="auto" w:fill="FFFFFF"/>
         </w:rPr>
       </w:pPr>
       <w:proofErr w:type="spellStart"/>
@@ -12948,8 +13042,19 @@
           <w:szCs w:val="20"/>
           <w:shd w:val="clear" w:color="auto" w:fill="FFFFFF"/>
         </w:rPr>
-        <w:t>Available from: https://developer.mozilla.org/en-US/docs/Web/JavaScript/Typed_arrays</w:t>
-      </w:r>
+        <w:t xml:space="preserve">Available from: </w:t>
+      </w:r>
+      <w:hyperlink r:id="rId58" w:history="1">
+        <w:r>
+          <w:rPr>
+            <w:rStyle w:val="Hyperlink"/>
+            <w:sz w:val="20"/>
+            <w:szCs w:val="20"/>
+            <w:shd w:val="clear" w:color="auto" w:fill="FFFFFF"/>
+          </w:rPr>
+          <w:t>https://developer.mozilla.org/en-US/docs/Web/JavaScript/Typed_arrays</w:t>
+        </w:r>
+      </w:hyperlink>
     </w:p>
     <w:p>
       <w:pPr>
@@ -13094,7 +13199,7 @@
         </w:rPr>
         <w:t xml:space="preserve">Available from: </w:t>
       </w:r>
-      <w:hyperlink r:id="rId56" w:history="1">
+      <w:hyperlink r:id="rId59" w:history="1">
         <w:r>
           <w:rPr>
             <w:rStyle w:val="Hyperlink"/>
@@ -13246,7 +13351,7 @@
         </w:rPr>
         <w:t xml:space="preserve">Available from: </w:t>
       </w:r>
-      <w:hyperlink r:id="rId57" w:history="1">
+      <w:hyperlink r:id="rId60" w:history="1">
         <w:r>
           <w:rPr>
             <w:rStyle w:val="Hyperlink"/>
@@ -13370,8 +13475,19 @@
           <w:szCs w:val="20"/>
           <w:shd w:val="clear" w:color="auto" w:fill="FFFFFF"/>
         </w:rPr>
-        <w:t>Available from: https://www.w3.org/TR/2011/WD-html5-20110525/timers.html</w:t>
-      </w:r>
+        <w:t xml:space="preserve">Available from: </w:t>
+      </w:r>
+      <w:hyperlink r:id="rId61" w:history="1">
+        <w:r>
+          <w:rPr>
+            <w:rStyle w:val="Hyperlink"/>
+            <w:sz w:val="20"/>
+            <w:szCs w:val="20"/>
+            <w:shd w:val="clear" w:color="auto" w:fill="FFFFFF"/>
+          </w:rPr>
+          <w:t>https://www.w3.org/TR/2011/WD-html5-20110525/timers.html</w:t>
+        </w:r>
+      </w:hyperlink>
     </w:p>
     <w:p>
       <w:pPr>
@@ -13497,7 +13613,7 @@
         </w:rPr>
         <w:t xml:space="preserve">Available from: </w:t>
       </w:r>
-      <w:hyperlink r:id="rId58" w:history="1">
+      <w:hyperlink r:id="rId62" w:history="1">
         <w:r>
           <w:rPr>
             <w:rStyle w:val="Hyperlink"/>
@@ -13633,7 +13749,7 @@
         </w:rPr>
         <w:t xml:space="preserve">Available from: </w:t>
       </w:r>
-      <w:hyperlink r:id="rId59" w:history="1">
+      <w:hyperlink r:id="rId63" w:history="1">
         <w:r>
           <w:rPr>
             <w:rStyle w:val="Hyperlink"/>
@@ -15387,10 +15503,10 @@
           <w:sz w:val="18"/>
         </w:rPr>
         <w:object w:dxaOrig="9360" w:dyaOrig="12681">
-          <v:shape id="_x0000_i1041" type="#_x0000_t75" style="width:468pt;height:632.55pt" o:ole="">
-            <v:imagedata r:id="rId60" o:title=""/>
+          <v:shape id="_x0000_i1041" type="#_x0000_t75" style="width:468pt;height:633pt" o:ole="">
+            <v:imagedata r:id="rId64" o:title=""/>
           </v:shape>
-          <o:OLEObject Type="Embed" ProgID="Word.OpenDocumentText.12" ShapeID="_x0000_i1041" DrawAspect="Content" ObjectID="_1543606808" r:id="rId61"/>
+          <o:OLEObject Type="Embed" ProgID="Word.OpenDocumentText.12" ShapeID="_x0000_i1041" DrawAspect="Content" ObjectID="_1543605390" r:id="rId65"/>
         </w:object>
       </w:r>
     </w:p>
@@ -15409,10 +15525,10 @@
           <w:sz w:val="18"/>
         </w:rPr>
         <w:object w:dxaOrig="9360" w:dyaOrig="12903">
-          <v:shape id="_x0000_i1042" type="#_x0000_t75" style="width:468pt;height:642.85pt" o:ole="">
-            <v:imagedata r:id="rId62" o:title=""/>
+          <v:shape id="_x0000_i1042" type="#_x0000_t75" style="width:468pt;height:642.75pt" o:ole="">
+            <v:imagedata r:id="rId66" o:title=""/>
           </v:shape>
-          <o:OLEObject Type="Embed" ProgID="Word.OpenDocumentText.12" ShapeID="_x0000_i1042" DrawAspect="Content" ObjectID="_1543606809" r:id="rId63"/>
+          <o:OLEObject Type="Embed" ProgID="Word.OpenDocumentText.12" ShapeID="_x0000_i1042" DrawAspect="Content" ObjectID="_1543605391" r:id="rId67"/>
         </w:object>
       </w:r>
     </w:p>
@@ -15460,10 +15576,10 @@
           <w:sz w:val="18"/>
         </w:rPr>
         <w:object w:dxaOrig="9360" w:dyaOrig="12895">
-          <v:shape id="_x0000_i1043" type="#_x0000_t75" style="width:468pt;height:642.85pt" o:ole="">
-            <v:imagedata r:id="rId64" o:title=""/>
+          <v:shape id="_x0000_i1043" type="#_x0000_t75" style="width:468pt;height:642.75pt" o:ole="">
+            <v:imagedata r:id="rId68" o:title=""/>
           </v:shape>
-          <o:OLEObject Type="Embed" ProgID="Word.OpenDocumentText.12" ShapeID="_x0000_i1043" DrawAspect="Content" ObjectID="_1543606810" r:id="rId65"/>
+          <o:OLEObject Type="Embed" ProgID="Word.OpenDocumentText.12" ShapeID="_x0000_i1043" DrawAspect="Content" ObjectID="_1543605392" r:id="rId69"/>
         </w:object>
       </w:r>
     </w:p>
@@ -15482,10 +15598,10 @@
           <w:sz w:val="18"/>
         </w:rPr>
         <w:object w:dxaOrig="9360" w:dyaOrig="12463">
-          <v:shape id="_x0000_i1044" type="#_x0000_t75" style="width:468pt;height:622.3pt" o:ole="">
-            <v:imagedata r:id="rId66" o:title=""/>
+          <v:shape id="_x0000_i1044" type="#_x0000_t75" style="width:468pt;height:622.5pt" o:ole="">
+            <v:imagedata r:id="rId70" o:title=""/>
           </v:shape>
-          <o:OLEObject Type="Embed" ProgID="Word.OpenDocumentText.12" ShapeID="_x0000_i1044" DrawAspect="Content" ObjectID="_1543606811" r:id="rId67"/>
+          <o:OLEObject Type="Embed" ProgID="Word.OpenDocumentText.12" ShapeID="_x0000_i1044" DrawAspect="Content" ObjectID="_1543605393" r:id="rId71"/>
         </w:object>
       </w:r>
     </w:p>
@@ -15566,8 +15682,8 @@
       </w:r>
     </w:p>
     <w:sectPr>
-      <w:footerReference w:type="even" r:id="rId68"/>
-      <w:footerReference w:type="default" r:id="rId69"/>
+      <w:footerReference w:type="even" r:id="rId72"/>
+      <w:footerReference w:type="default" r:id="rId73"/>
       <w:endnotePr>
         <w:numFmt w:val="decimal"/>
       </w:endnotePr>
@@ -17983,7 +18099,7 @@
 </file>
 
 <file path=customXml/itemProps1.xml><?xml version="1.0" encoding="utf-8"?>
-<ds:datastoreItem xmlns:ds="http://schemas.openxmlformats.org/officeDocument/2006/customXml" ds:itemID="{A8AFB716-8A15-474E-97CB-E6C2C643B1F5}">
+<ds:datastoreItem xmlns:ds="http://schemas.openxmlformats.org/officeDocument/2006/customXml" ds:itemID="{EA16AC40-762D-477D-8947-047C88D571CA}">
   <ds:schemaRefs>
     <ds:schemaRef ds:uri="http://schemas.openxmlformats.org/officeDocument/2006/bibliography"/>
   </ds:schemaRefs>

</xml_diff>

<commit_message>
minor updates to introduction
</commit_message>
<xml_diff>
--- a/Compute.Documents/B00235610 - Interim Report.docx
+++ b/Compute.Documents/B00235610 - Interim Report.docx
@@ -327,23 +327,7 @@
           <w:sz w:val="28"/>
           <w:szCs w:val="28"/>
         </w:rPr>
-        <w:t>16</w:t>
-      </w:r>
-      <w:r>
-        <w:rPr>
-          <w:rFonts w:cs="Arial"/>
-          <w:sz w:val="28"/>
-          <w:szCs w:val="28"/>
-        </w:rPr>
-        <w:t>/12</w:t>
-      </w:r>
-      <w:r>
-        <w:rPr>
-          <w:rFonts w:cs="Arial"/>
-          <w:sz w:val="28"/>
-          <w:szCs w:val="28"/>
-        </w:rPr>
-        <w:t>/2016</w:t>
+        <w:t>06/01/2017</w:t>
       </w:r>
     </w:p>
     <w:p>
@@ -4073,7 +4057,19 @@
         <w:rPr>
           <w:rFonts w:cs="Arial"/>
         </w:rPr>
-        <w:t>we now see Graphics Processing Unit (GPUs) integrated</w:t>
+        <w:t>we now see Graphics Processing Unit</w:t>
+      </w:r>
+      <w:r>
+        <w:rPr>
+          <w:rFonts w:cs="Arial"/>
+        </w:rPr>
+        <w:t>s</w:t>
+      </w:r>
+      <w:r>
+        <w:rPr>
+          <w:rFonts w:cs="Arial"/>
+        </w:rPr>
+        <w:t xml:space="preserve"> (GPUs) integrated</w:t>
       </w:r>
       <w:r>
         <w:rPr>
@@ -4111,14 +4107,23 @@
           <w:color w:val="333333"/>
           <w:shd w:val="clear" w:color="auto" w:fill="FFFFFF"/>
         </w:rPr>
-        <w:t>(Intel</w:t>
-      </w:r>
+        <w:t>(</w:t>
+      </w:r>
+      <w:proofErr w:type="spellStart"/>
       <w:r>
         <w:rPr>
           <w:rFonts w:cs="Arial"/>
           <w:color w:val="333333"/>
           <w:shd w:val="clear" w:color="auto" w:fill="FFFFFF"/>
         </w:rPr>
+        <w:t>Intel</w:t>
+      </w:r>
+      <w:r>
+        <w:rPr>
+          <w:rFonts w:cs="Arial"/>
+          <w:color w:val="333333"/>
+          <w:shd w:val="clear" w:color="auto" w:fill="FFFFFF"/>
+        </w:rPr>
         <w:t>c</w:t>
       </w:r>
       <w:r>
@@ -4127,23 +4132,42 @@
           <w:color w:val="333333"/>
           <w:shd w:val="clear" w:color="auto" w:fill="FFFFFF"/>
         </w:rPr>
-        <w:t>om, 2016</w:t>
-      </w:r>
+        <w:t>om</w:t>
+      </w:r>
+      <w:proofErr w:type="spellEnd"/>
       <w:r>
         <w:rPr>
           <w:rFonts w:cs="Arial"/>
           <w:color w:val="333333"/>
           <w:shd w:val="clear" w:color="auto" w:fill="FFFFFF"/>
         </w:rPr>
+        <w:t>, 2016</w:t>
+      </w:r>
+      <w:r>
+        <w:rPr>
+          <w:rFonts w:cs="Arial"/>
+          <w:color w:val="333333"/>
+          <w:shd w:val="clear" w:color="auto" w:fill="FFFFFF"/>
+        </w:rPr>
         <w:t xml:space="preserve">, </w:t>
       </w:r>
+      <w:proofErr w:type="spellStart"/>
       <w:r>
         <w:rPr>
           <w:rFonts w:cs="Arial"/>
           <w:color w:val="333333"/>
           <w:shd w:val="clear" w:color="auto" w:fill="FFFFFF"/>
         </w:rPr>
-        <w:t>Amdcom, 2016)</w:t>
+        <w:t>Amdcom</w:t>
+      </w:r>
+      <w:proofErr w:type="spellEnd"/>
+      <w:r>
+        <w:rPr>
+          <w:rFonts w:cs="Arial"/>
+          <w:color w:val="333333"/>
+          <w:shd w:val="clear" w:color="auto" w:fill="FFFFFF"/>
+        </w:rPr>
+        <w:t>, 2016)</w:t>
       </w:r>
       <w:r>
         <w:rPr>
@@ -4257,7 +4281,13 @@
         <w:rPr>
           <w:rFonts w:cs="Arial"/>
         </w:rPr>
-        <w:t>ability to get stuck in to this exciting piece of technology</w:t>
+        <w:t>ability to get stuck in</w:t>
+      </w:r>
+      <w:r>
+        <w:rPr>
+          <w:rFonts w:cs="Arial"/>
+        </w:rPr>
+        <w:t>to this exciting piece of technology</w:t>
       </w:r>
       <w:r>
         <w:rPr>
@@ -4312,7 +4342,35 @@
         <w:rPr>
           <w:rFonts w:cs="Arial"/>
         </w:rPr>
-        <w:t xml:space="preserve"> through WebCL and WebGL which are web equivalents of OpenCL and OpenGL</w:t>
+        <w:t xml:space="preserve"> through </w:t>
+      </w:r>
+      <w:proofErr w:type="spellStart"/>
+      <w:r>
+        <w:rPr>
+          <w:rFonts w:cs="Arial"/>
+        </w:rPr>
+        <w:t>WebCL</w:t>
+      </w:r>
+      <w:proofErr w:type="spellEnd"/>
+      <w:r>
+        <w:rPr>
+          <w:rFonts w:cs="Arial"/>
+        </w:rPr>
+        <w:t xml:space="preserve"> and </w:t>
+      </w:r>
+      <w:proofErr w:type="spellStart"/>
+      <w:r>
+        <w:rPr>
+          <w:rFonts w:cs="Arial"/>
+        </w:rPr>
+        <w:t>WebGL</w:t>
+      </w:r>
+      <w:proofErr w:type="spellEnd"/>
+      <w:r>
+        <w:rPr>
+          <w:rFonts w:cs="Arial"/>
+        </w:rPr>
+        <w:t xml:space="preserve"> which are web equivalents of OpenCL and OpenGL</w:t>
       </w:r>
       <w:r>
         <w:rPr>
@@ -4441,7 +4499,13 @@
         <w:rPr>
           <w:rFonts w:cs="Arial"/>
         </w:rPr>
-        <w:t>GPU programs its more for web developers to spe</w:t>
+        <w:t>GPU programs it is</w:t>
+      </w:r>
+      <w:r>
+        <w:rPr>
+          <w:rFonts w:cs="Arial"/>
+        </w:rPr>
+        <w:t xml:space="preserve"> more for web developers to spe</w:t>
       </w:r>
       <w:r>
         <w:rPr>
@@ -4598,7 +4662,21 @@
         <w:rPr>
           <w:rFonts w:cs="Arial"/>
         </w:rPr>
-        <w:t>that is kernels in OpenCL or shaders in OpenGL.</w:t>
+        <w:t xml:space="preserve">that is kernels in OpenCL or </w:t>
+      </w:r>
+      <w:proofErr w:type="spellStart"/>
+      <w:r>
+        <w:rPr>
+          <w:rFonts w:cs="Arial"/>
+        </w:rPr>
+        <w:t>shaders</w:t>
+      </w:r>
+      <w:proofErr w:type="spellEnd"/>
+      <w:r>
+        <w:rPr>
+          <w:rFonts w:cs="Arial"/>
+        </w:rPr>
+        <w:t xml:space="preserve"> in OpenGL.</w:t>
       </w:r>
       <w:r>
         <w:rPr>
@@ -4616,7 +4694,15 @@
         <w:rPr>
           <w:rFonts w:cs="Arial"/>
         </w:rPr>
-        <w:t xml:space="preserve"> of course after you install various SDKs and tools to get access to these API</w:t>
+        <w:t xml:space="preserve"> </w:t>
+      </w:r>
+      <w:bookmarkStart w:id="3" w:name="_GoBack"/>
+      <w:bookmarkEnd w:id="3"/>
+      <w:r>
+        <w:rPr>
+          <w:rFonts w:cs="Arial"/>
+        </w:rPr>
+        <w:t>after you install various SDKs and tools to get access to these API</w:t>
       </w:r>
       <w:r>
         <w:rPr>
@@ -4642,7 +4728,7 @@
         <w:pStyle w:val="Heading2"/>
         <w:spacing w:after="120"/>
       </w:pPr>
-      <w:bookmarkStart w:id="3" w:name="_Toc469867022"/>
+      <w:bookmarkStart w:id="4" w:name="_Toc469867022"/>
       <w:r>
         <w:t>1.3</w:t>
       </w:r>
@@ -4652,7 +4738,7 @@
       <w:r>
         <w:t>The Solution</w:t>
       </w:r>
-      <w:bookmarkEnd w:id="3"/>
+      <w:bookmarkEnd w:id="4"/>
     </w:p>
     <w:p>
       <w:pPr>
@@ -4905,7 +4991,7 @@
           <w:sz w:val="28"/>
         </w:rPr>
       </w:pPr>
-      <w:bookmarkStart w:id="4" w:name="_Toc469867023"/>
+      <w:bookmarkStart w:id="5" w:name="_Toc469867023"/>
       <w:r>
         <w:rPr>
           <w:rFonts w:ascii="Arial" w:hAnsi="Arial" w:cs="Arial"/>
@@ -4923,14 +5009,14 @@
         </w:rPr>
         <w:t>Technical Review</w:t>
       </w:r>
-      <w:bookmarkEnd w:id="4"/>
+      <w:bookmarkEnd w:id="5"/>
     </w:p>
     <w:p>
       <w:pPr>
         <w:pStyle w:val="Heading2"/>
         <w:spacing w:after="120"/>
       </w:pPr>
-      <w:bookmarkStart w:id="5" w:name="_Toc469867024"/>
+      <w:bookmarkStart w:id="6" w:name="_Toc469867024"/>
       <w:r>
         <w:t xml:space="preserve">2.1 </w:t>
       </w:r>
@@ -4940,7 +5026,7 @@
       <w:r>
         <w:t>s</w:t>
       </w:r>
-      <w:bookmarkEnd w:id="5"/>
+      <w:bookmarkEnd w:id="6"/>
     </w:p>
     <w:p>
       <w:pPr>
@@ -4972,7 +5058,25 @@
           <w:szCs w:val="22"/>
           <w:shd w:val="clear" w:color="auto" w:fill="FFFFFF"/>
         </w:rPr>
-        <w:t>(Nvidiacom, 2016)</w:t>
+        <w:t>(</w:t>
+      </w:r>
+      <w:proofErr w:type="spellStart"/>
+      <w:r>
+        <w:rPr>
+          <w:color w:val="333333"/>
+          <w:szCs w:val="22"/>
+          <w:shd w:val="clear" w:color="auto" w:fill="FFFFFF"/>
+        </w:rPr>
+        <w:t>Nvidiacom</w:t>
+      </w:r>
+      <w:proofErr w:type="spellEnd"/>
+      <w:r>
+        <w:rPr>
+          <w:color w:val="333333"/>
+          <w:szCs w:val="22"/>
+          <w:shd w:val="clear" w:color="auto" w:fill="FFFFFF"/>
+        </w:rPr>
+        <w:t>, 2016)</w:t>
       </w:r>
       <w:r>
         <w:rPr>
@@ -4998,14 +5102,14 @@
         <w:pStyle w:val="Heading3"/>
         <w:spacing w:after="120"/>
       </w:pPr>
-      <w:bookmarkStart w:id="6" w:name="_Toc469867025"/>
+      <w:bookmarkStart w:id="7" w:name="_Toc469867025"/>
       <w:r>
         <w:t xml:space="preserve">2.1.1 </w:t>
       </w:r>
       <w:r>
         <w:t>Hardware</w:t>
       </w:r>
-      <w:bookmarkEnd w:id="6"/>
+      <w:bookmarkEnd w:id="7"/>
     </w:p>
     <w:p>
       <w:r>
@@ -5020,7 +5124,25 @@
           <w:color w:val="333333"/>
           <w:shd w:val="clear" w:color="auto" w:fill="FFFFFF"/>
         </w:rPr>
-        <w:t>(Nvidiacom, 2009)</w:t>
+        <w:t>(</w:t>
+      </w:r>
+      <w:proofErr w:type="spellStart"/>
+      <w:r>
+        <w:rPr>
+          <w:rFonts w:cs="Arial"/>
+          <w:color w:val="333333"/>
+          <w:shd w:val="clear" w:color="auto" w:fill="FFFFFF"/>
+        </w:rPr>
+        <w:t>Nvidiacom</w:t>
+      </w:r>
+      <w:proofErr w:type="spellEnd"/>
+      <w:r>
+        <w:rPr>
+          <w:rFonts w:cs="Arial"/>
+          <w:color w:val="333333"/>
+          <w:shd w:val="clear" w:color="auto" w:fill="FFFFFF"/>
+        </w:rPr>
+        <w:t>, 2009)</w:t>
       </w:r>
       <w:r>
         <w:t xml:space="preserve">. </w:t>
@@ -5043,7 +5165,7 @@
         <w:pStyle w:val="Heading3"/>
         <w:spacing w:after="120"/>
       </w:pPr>
-      <w:bookmarkStart w:id="7" w:name="_Toc469867026"/>
+      <w:bookmarkStart w:id="8" w:name="_Toc469867026"/>
       <w:r>
         <w:t>2.1.2</w:t>
       </w:r>
@@ -5056,7 +5178,7 @@
       <w:r>
         <w:t>Dedicated</w:t>
       </w:r>
-      <w:bookmarkEnd w:id="7"/>
+      <w:bookmarkEnd w:id="8"/>
     </w:p>
     <w:p>
       <w:r>
@@ -5117,7 +5239,27 @@
           <w:sz w:val="21"/>
           <w:shd w:val="clear" w:color="auto" w:fill="FFFFFF"/>
         </w:rPr>
-        <w:t>(Intelcom, 2016)</w:t>
+        <w:t>(</w:t>
+      </w:r>
+      <w:proofErr w:type="spellStart"/>
+      <w:r>
+        <w:rPr>
+          <w:rFonts w:cs="Arial"/>
+          <w:color w:val="333333"/>
+          <w:sz w:val="21"/>
+          <w:shd w:val="clear" w:color="auto" w:fill="FFFFFF"/>
+        </w:rPr>
+        <w:t>Intelcom</w:t>
+      </w:r>
+      <w:proofErr w:type="spellEnd"/>
+      <w:r>
+        <w:rPr>
+          <w:rFonts w:cs="Arial"/>
+          <w:color w:val="333333"/>
+          <w:sz w:val="21"/>
+          <w:shd w:val="clear" w:color="auto" w:fill="FFFFFF"/>
+        </w:rPr>
+        <w:t>, 2016)</w:t>
       </w:r>
       <w:r>
         <w:t>. The result was better media performance by default for standard CPUs</w:t>
@@ -5176,7 +5318,7 @@
         <w:pStyle w:val="Heading3"/>
         <w:spacing w:after="120"/>
       </w:pPr>
-      <w:bookmarkStart w:id="8" w:name="_Toc469867027"/>
+      <w:bookmarkStart w:id="9" w:name="_Toc469867027"/>
       <w:r>
         <w:t xml:space="preserve">2.1.2 </w:t>
       </w:r>
@@ -5189,7 +5331,7 @@
       <w:r>
         <w:t>AMD</w:t>
       </w:r>
-      <w:bookmarkEnd w:id="8"/>
+      <w:bookmarkEnd w:id="9"/>
     </w:p>
     <w:p>
       <w:r>
@@ -5212,47 +5354,9 @@
           <w:sz w:val="21"/>
           <w:shd w:val="clear" w:color="auto" w:fill="FFFFFF"/>
         </w:rPr>
-        <w:t>(Steampoweredcom, 2016)</w:t>
-      </w:r>
-      <w:r>
-        <w:t xml:space="preserve"> and research </w:t>
-      </w:r>
-      <w:r>
-        <w:t>undertaken</w:t>
-      </w:r>
-      <w:r>
-        <w:t xml:space="preserve"> at John Peddie Research. Although NVidia dominate</w:t>
-      </w:r>
-      <w:r>
-        <w:t>s</w:t>
-      </w:r>
-      <w:r>
-        <w:t xml:space="preserve"> the market AMD is still an </w:t>
-      </w:r>
-      <w:r>
-        <w:t>influential</w:t>
-      </w:r>
-      <w:r>
-        <w:t xml:space="preserve"> player.</w:t>
-      </w:r>
-      <w:r>
-        <w:t xml:space="preserve"> The latest generation consoles, the Xbox One and PlayStation 4 </w:t>
-      </w:r>
-      <w:r>
-        <w:t>a</w:t>
-      </w:r>
-      <w:r>
-        <w:t>re powered by AMD graphics card</w:t>
-      </w:r>
-      <w:r>
-        <w:t>s</w:t>
-      </w:r>
-      <w:r>
-        <w:t>. What’s more their Mantle API</w:t>
-      </w:r>
-      <w:r>
-        <w:t xml:space="preserve"> </w:t>
-      </w:r>
+        <w:t>(</w:t>
+      </w:r>
+      <w:proofErr w:type="spellStart"/>
       <w:r>
         <w:rPr>
           <w:rFonts w:cs="Arial"/>
@@ -5260,27 +5364,125 @@
           <w:sz w:val="21"/>
           <w:shd w:val="clear" w:color="auto" w:fill="FFFFFF"/>
         </w:rPr>
-        <w:t>(Amdcom, 2016)</w:t>
-      </w:r>
-      <w:r>
-        <w:t xml:space="preserve"> was the starting point for the new API for both compute and graphics </w:t>
-      </w:r>
-      <w:r>
-        <w:t>Vulk</w:t>
-      </w:r>
-      <w:r>
-        <w:t>an</w:t>
-      </w:r>
-      <w:r>
-        <w:t xml:space="preserve"> </w:t>
-      </w:r>
+        <w:t>Steampoweredcom</w:t>
+      </w:r>
+      <w:proofErr w:type="spellEnd"/>
       <w:r>
         <w:rPr>
           <w:rFonts w:cs="Arial"/>
           <w:color w:val="333333"/>
           <w:sz w:val="21"/>
-        </w:rPr>
-        <w:t>(Khronosorg, 2016)</w:t>
+          <w:shd w:val="clear" w:color="auto" w:fill="FFFFFF"/>
+        </w:rPr>
+        <w:t>, 2016)</w:t>
+      </w:r>
+      <w:r>
+        <w:t xml:space="preserve"> and research </w:t>
+      </w:r>
+      <w:r>
+        <w:t>undertaken</w:t>
+      </w:r>
+      <w:r>
+        <w:t xml:space="preserve"> at John Peddie Research. Although NVidia dominate</w:t>
+      </w:r>
+      <w:r>
+        <w:t>s</w:t>
+      </w:r>
+      <w:r>
+        <w:t xml:space="preserve"> the market AMD is still an </w:t>
+      </w:r>
+      <w:r>
+        <w:t>influential</w:t>
+      </w:r>
+      <w:r>
+        <w:t xml:space="preserve"> player.</w:t>
+      </w:r>
+      <w:r>
+        <w:t xml:space="preserve"> The latest generation consoles, the Xbox One and PlayStation 4 </w:t>
+      </w:r>
+      <w:r>
+        <w:t>a</w:t>
+      </w:r>
+      <w:r>
+        <w:t>re powered by AMD graphics card</w:t>
+      </w:r>
+      <w:r>
+        <w:t>s</w:t>
+      </w:r>
+      <w:r>
+        <w:t>. What’s more their Mantle API</w:t>
+      </w:r>
+      <w:r>
+        <w:t xml:space="preserve"> </w:t>
+      </w:r>
+      <w:r>
+        <w:rPr>
+          <w:rFonts w:cs="Arial"/>
+          <w:color w:val="333333"/>
+          <w:sz w:val="21"/>
+          <w:shd w:val="clear" w:color="auto" w:fill="FFFFFF"/>
+        </w:rPr>
+        <w:t>(</w:t>
+      </w:r>
+      <w:proofErr w:type="spellStart"/>
+      <w:r>
+        <w:rPr>
+          <w:rFonts w:cs="Arial"/>
+          <w:color w:val="333333"/>
+          <w:sz w:val="21"/>
+          <w:shd w:val="clear" w:color="auto" w:fill="FFFFFF"/>
+        </w:rPr>
+        <w:t>Amdcom</w:t>
+      </w:r>
+      <w:proofErr w:type="spellEnd"/>
+      <w:r>
+        <w:rPr>
+          <w:rFonts w:cs="Arial"/>
+          <w:color w:val="333333"/>
+          <w:sz w:val="21"/>
+          <w:shd w:val="clear" w:color="auto" w:fill="FFFFFF"/>
+        </w:rPr>
+        <w:t>, 2016)</w:t>
+      </w:r>
+      <w:r>
+        <w:t xml:space="preserve"> was the starting point for the new API for both compute and graphics </w:t>
+      </w:r>
+      <w:proofErr w:type="spellStart"/>
+      <w:r>
+        <w:t>Vulk</w:t>
+      </w:r>
+      <w:r>
+        <w:t>an</w:t>
+      </w:r>
+      <w:proofErr w:type="spellEnd"/>
+      <w:r>
+        <w:t xml:space="preserve"> </w:t>
+      </w:r>
+      <w:r>
+        <w:rPr>
+          <w:rFonts w:cs="Arial"/>
+          <w:color w:val="333333"/>
+          <w:sz w:val="21"/>
+        </w:rPr>
+        <w:t>(</w:t>
+      </w:r>
+      <w:proofErr w:type="spellStart"/>
+      <w:r>
+        <w:rPr>
+          <w:rFonts w:cs="Arial"/>
+          <w:color w:val="333333"/>
+          <w:sz w:val="21"/>
+        </w:rPr>
+        <w:t>Khronosorg</w:t>
+      </w:r>
+      <w:proofErr w:type="spellEnd"/>
+      <w:r>
+        <w:rPr>
+          <w:rFonts w:cs="Arial"/>
+          <w:color w:val="333333"/>
+          <w:sz w:val="21"/>
+        </w:rPr>
+        <w:t>, 2016)</w:t>
       </w:r>
       <w:r>
         <w:t xml:space="preserve"> which aims to superse</w:t>
@@ -5321,7 +5523,7 @@
         <w:pStyle w:val="Heading3"/>
         <w:spacing w:after="120"/>
       </w:pPr>
-      <w:bookmarkStart w:id="9" w:name="_Toc469867028"/>
+      <w:bookmarkStart w:id="10" w:name="_Toc469867028"/>
       <w:r>
         <w:t xml:space="preserve">2.1.3 </w:t>
       </w:r>
@@ -5331,7 +5533,7 @@
       <w:r>
         <w:t>AMD</w:t>
       </w:r>
-      <w:bookmarkEnd w:id="9"/>
+      <w:bookmarkEnd w:id="10"/>
     </w:p>
     <w:p>
       <w:r>
@@ -5344,8 +5546,13 @@
         <w:lastRenderedPageBreak/>
         <w:t xml:space="preserve">CPUs in 2010 with the launch of their </w:t>
       </w:r>
-      <w:r>
-        <w:t>Westmere microarchitecture</w:t>
+      <w:proofErr w:type="spellStart"/>
+      <w:r>
+        <w:t>Westmere</w:t>
+      </w:r>
+      <w:proofErr w:type="spellEnd"/>
+      <w:r>
+        <w:t xml:space="preserve"> microarchitecture</w:t>
       </w:r>
       <w:r>
         <w:t xml:space="preserve">. AMD arrived later with APUs </w:t>
@@ -5362,7 +5569,7 @@
         <w:pStyle w:val="Heading3"/>
         <w:spacing w:after="120"/>
       </w:pPr>
-      <w:bookmarkStart w:id="10" w:name="_Toc469867029"/>
+      <w:bookmarkStart w:id="11" w:name="_Toc469867029"/>
       <w:r>
         <w:t>2.1.5</w:t>
       </w:r>
@@ -5372,7 +5579,7 @@
       <w:r>
         <w:t>Software</w:t>
       </w:r>
-      <w:bookmarkEnd w:id="10"/>
+      <w:bookmarkEnd w:id="11"/>
     </w:p>
     <w:p>
       <w:r>
@@ -5402,37 +5609,95 @@
           <w:color w:val="333333"/>
           <w:sz w:val="21"/>
         </w:rPr>
-        <w:t>(Khronosorg, 2016)</w:t>
-      </w:r>
-      <w:r>
-        <w:t>, Metal</w:t>
-      </w:r>
-      <w:r>
-        <w:t xml:space="preserve"> </w:t>
-      </w:r>
+        <w:t>(</w:t>
+      </w:r>
+      <w:proofErr w:type="spellStart"/>
       <w:r>
         <w:rPr>
           <w:rFonts w:cs="Arial"/>
           <w:color w:val="333333"/>
           <w:sz w:val="21"/>
-          <w:shd w:val="clear" w:color="auto" w:fill="FFFFFF"/>
-        </w:rPr>
-        <w:t>(Applecom, 2016)</w:t>
-      </w:r>
-      <w:r>
-        <w:t xml:space="preserve"> and CUDA</w:t>
-      </w:r>
-      <w:r>
-        <w:t xml:space="preserve"> </w:t>
-      </w:r>
+        </w:rPr>
+        <w:t>Khronosorg</w:t>
+      </w:r>
+      <w:proofErr w:type="spellEnd"/>
       <w:r>
         <w:rPr>
           <w:rFonts w:cs="Arial"/>
           <w:color w:val="333333"/>
           <w:sz w:val="21"/>
-          <w:shd w:val="clear" w:color="auto" w:fill="FFFFFF"/>
-        </w:rPr>
-        <w:t>(Nvidiacom, 2016)</w:t>
+        </w:rPr>
+        <w:t>, 2016)</w:t>
+      </w:r>
+      <w:r>
+        <w:t>, Metal</w:t>
+      </w:r>
+      <w:r>
+        <w:t xml:space="preserve"> </w:t>
+      </w:r>
+      <w:r>
+        <w:rPr>
+          <w:rFonts w:cs="Arial"/>
+          <w:color w:val="333333"/>
+          <w:sz w:val="21"/>
+          <w:shd w:val="clear" w:color="auto" w:fill="FFFFFF"/>
+        </w:rPr>
+        <w:t>(</w:t>
+      </w:r>
+      <w:proofErr w:type="spellStart"/>
+      <w:r>
+        <w:rPr>
+          <w:rFonts w:cs="Arial"/>
+          <w:color w:val="333333"/>
+          <w:sz w:val="21"/>
+          <w:shd w:val="clear" w:color="auto" w:fill="FFFFFF"/>
+        </w:rPr>
+        <w:t>Applecom</w:t>
+      </w:r>
+      <w:proofErr w:type="spellEnd"/>
+      <w:r>
+        <w:rPr>
+          <w:rFonts w:cs="Arial"/>
+          <w:color w:val="333333"/>
+          <w:sz w:val="21"/>
+          <w:shd w:val="clear" w:color="auto" w:fill="FFFFFF"/>
+        </w:rPr>
+        <w:t>, 2016)</w:t>
+      </w:r>
+      <w:r>
+        <w:t xml:space="preserve"> and CUDA</w:t>
+      </w:r>
+      <w:r>
+        <w:t xml:space="preserve"> </w:t>
+      </w:r>
+      <w:r>
+        <w:rPr>
+          <w:rFonts w:cs="Arial"/>
+          <w:color w:val="333333"/>
+          <w:sz w:val="21"/>
+          <w:shd w:val="clear" w:color="auto" w:fill="FFFFFF"/>
+        </w:rPr>
+        <w:t>(</w:t>
+      </w:r>
+      <w:proofErr w:type="spellStart"/>
+      <w:r>
+        <w:rPr>
+          <w:rFonts w:cs="Arial"/>
+          <w:color w:val="333333"/>
+          <w:sz w:val="21"/>
+          <w:shd w:val="clear" w:color="auto" w:fill="FFFFFF"/>
+        </w:rPr>
+        <w:t>Nvidiacom</w:t>
+      </w:r>
+      <w:proofErr w:type="spellEnd"/>
+      <w:r>
+        <w:rPr>
+          <w:rFonts w:cs="Arial"/>
+          <w:color w:val="333333"/>
+          <w:sz w:val="21"/>
+          <w:shd w:val="clear" w:color="auto" w:fill="FFFFFF"/>
+        </w:rPr>
+        <w:t>, 2016)</w:t>
       </w:r>
       <w:r>
         <w:t>.</w:t>
@@ -5446,7 +5711,7 @@
         <w:pStyle w:val="Heading3"/>
         <w:spacing w:after="120"/>
       </w:pPr>
-      <w:bookmarkStart w:id="11" w:name="_Toc469867030"/>
+      <w:bookmarkStart w:id="12" w:name="_Toc469867030"/>
       <w:r>
         <w:t>2.1.6</w:t>
       </w:r>
@@ -5459,7 +5724,7 @@
       <w:r>
         <w:t xml:space="preserve"> &amp; DirectX</w:t>
       </w:r>
-      <w:bookmarkEnd w:id="11"/>
+      <w:bookmarkEnd w:id="12"/>
     </w:p>
     <w:p>
       <w:r>
@@ -5517,7 +5782,15 @@
         <w:t xml:space="preserve"> and</w:t>
       </w:r>
       <w:r>
-        <w:t xml:space="preserve"> uniquely has multiple versions which has seen it expand onto other platforms. OpenGL ES brought the API to embedded systems, and WebGL brought hardware accelerated rendering to the Web. In any case as it is one of the few platform independent graphics APIs it is still used today, most notably on Linux and Mac.</w:t>
+        <w:t xml:space="preserve"> uniquely has multiple versions which has seen it expand onto other platforms. OpenGL ES brought the API to embedded systems, and </w:t>
+      </w:r>
+      <w:proofErr w:type="spellStart"/>
+      <w:r>
+        <w:t>WebGL</w:t>
+      </w:r>
+      <w:proofErr w:type="spellEnd"/>
+      <w:r>
+        <w:t xml:space="preserve"> brought hardware accelerated rendering to the Web. In any case as it is one of the few platform independent graphics APIs it is still used today, most notably on Linux and Mac.</w:t>
       </w:r>
     </w:p>
     <w:p>
@@ -5525,7 +5798,7 @@
         <w:pStyle w:val="Heading3"/>
         <w:spacing w:after="120"/>
       </w:pPr>
-      <w:bookmarkStart w:id="12" w:name="_Toc469867031"/>
+      <w:bookmarkStart w:id="13" w:name="_Toc469867031"/>
       <w:r>
         <w:t>2.1.</w:t>
       </w:r>
@@ -5541,7 +5814,7 @@
       <w:r>
         <w:t xml:space="preserve"> &amp; OpenCL</w:t>
       </w:r>
-      <w:bookmarkEnd w:id="12"/>
+      <w:bookmarkEnd w:id="13"/>
     </w:p>
     <w:p>
       <w:r>
@@ -5574,8 +5847,13 @@
       <w:r>
         <w:t>Research (</w:t>
       </w:r>
-      <w:r>
-        <w:t xml:space="preserve">Karimi, K, </w:t>
+      <w:proofErr w:type="spellStart"/>
+      <w:r>
+        <w:t>Karimi</w:t>
+      </w:r>
+      <w:proofErr w:type="spellEnd"/>
+      <w:r>
+        <w:t xml:space="preserve">, K, </w:t>
       </w:r>
       <w:r>
         <w:t>2016) found CUDA to actually perform better than OpenCL</w:t>
@@ -5595,7 +5873,7 @@
           <w:rFonts w:cs="Arial"/>
         </w:rPr>
       </w:pPr>
-      <w:bookmarkStart w:id="13" w:name="_Toc469867032"/>
+      <w:bookmarkStart w:id="14" w:name="_Toc469867032"/>
       <w:r>
         <w:t>2.1.</w:t>
       </w:r>
@@ -5605,7 +5883,7 @@
       <w:r>
         <w:t xml:space="preserve"> Advantages of GPUs</w:t>
       </w:r>
-      <w:bookmarkEnd w:id="13"/>
+      <w:bookmarkEnd w:id="14"/>
     </w:p>
     <w:p>
       <w:r>
@@ -5860,14 +6138,14 @@
         <w:pStyle w:val="Heading2"/>
         <w:spacing w:after="120"/>
       </w:pPr>
-      <w:bookmarkStart w:id="14" w:name="_Toc469867033"/>
+      <w:bookmarkStart w:id="15" w:name="_Toc469867033"/>
       <w:r>
         <w:t xml:space="preserve">2.2 </w:t>
       </w:r>
       <w:r>
         <w:t>JavaScript</w:t>
       </w:r>
-      <w:bookmarkEnd w:id="14"/>
+      <w:bookmarkEnd w:id="15"/>
     </w:p>
     <w:p>
       <w:pPr>
@@ -5921,7 +6199,21 @@
         <w:rPr>
           <w:rFonts w:cs="Arial"/>
         </w:rPr>
-        <w:t xml:space="preserve"> In their yearly survey StackOverflow found JavaScript to be the most popular technology </w:t>
+        <w:t xml:space="preserve"> In their yearly survey </w:t>
+      </w:r>
+      <w:proofErr w:type="spellStart"/>
+      <w:r>
+        <w:rPr>
+          <w:rFonts w:cs="Arial"/>
+        </w:rPr>
+        <w:t>StackOverflow</w:t>
+      </w:r>
+      <w:proofErr w:type="spellEnd"/>
+      <w:r>
+        <w:rPr>
+          <w:rFonts w:cs="Arial"/>
+        </w:rPr>
+        <w:t xml:space="preserve"> found JavaScript to be the most popular technology </w:t>
       </w:r>
       <w:r>
         <w:rPr>
@@ -5975,7 +6267,7 @@
         <w:pStyle w:val="Heading3"/>
         <w:spacing w:after="120"/>
       </w:pPr>
-      <w:bookmarkStart w:id="15" w:name="_Toc469867034"/>
+      <w:bookmarkStart w:id="16" w:name="_Toc469867034"/>
       <w:r>
         <w:t>2.2</w:t>
       </w:r>
@@ -5988,7 +6280,7 @@
       <w:r>
         <w:t>Typed Array Architecture</w:t>
       </w:r>
-      <w:bookmarkEnd w:id="15"/>
+      <w:bookmarkEnd w:id="16"/>
     </w:p>
     <w:p>
       <w:pPr>
@@ -6038,7 +6330,25 @@
           <w:color w:val="333333"/>
           <w:shd w:val="clear" w:color="auto" w:fill="FFFFFF"/>
         </w:rPr>
-        <w:t>(Mozillaorg, 2016)</w:t>
+        <w:t>(</w:t>
+      </w:r>
+      <w:proofErr w:type="spellStart"/>
+      <w:r>
+        <w:rPr>
+          <w:rFonts w:cs="Arial"/>
+          <w:color w:val="333333"/>
+          <w:shd w:val="clear" w:color="auto" w:fill="FFFFFF"/>
+        </w:rPr>
+        <w:t>Mozillaorg</w:t>
+      </w:r>
+      <w:proofErr w:type="spellEnd"/>
+      <w:r>
+        <w:rPr>
+          <w:rFonts w:cs="Arial"/>
+          <w:color w:val="333333"/>
+          <w:shd w:val="clear" w:color="auto" w:fill="FFFFFF"/>
+        </w:rPr>
+        <w:t>, 2016)</w:t>
       </w:r>
       <w:r>
         <w:rPr>
@@ -6068,8 +6378,16 @@
         <w:rPr>
           <w:rFonts w:cs="Arial"/>
         </w:rPr>
-        <w:t xml:space="preserve"> of objects known as TypedArray</w:t>
-      </w:r>
+        <w:t xml:space="preserve"> of objects known as </w:t>
+      </w:r>
+      <w:proofErr w:type="spellStart"/>
+      <w:r>
+        <w:rPr>
+          <w:rFonts w:cs="Arial"/>
+        </w:rPr>
+        <w:t>TypedArray</w:t>
+      </w:r>
+      <w:proofErr w:type="spellEnd"/>
       <w:r>
         <w:rPr>
           <w:rFonts w:cs="Arial"/>
@@ -6106,29 +6424,39 @@
         <w:pStyle w:val="Heading3"/>
         <w:spacing w:after="120"/>
       </w:pPr>
-      <w:bookmarkStart w:id="16" w:name="_Toc469867035"/>
+      <w:bookmarkStart w:id="17" w:name="_Toc469867035"/>
       <w:r>
         <w:t>2.2.2</w:t>
       </w:r>
       <w:r>
         <w:t xml:space="preserve"> </w:t>
       </w:r>
+      <w:proofErr w:type="spellStart"/>
       <w:r>
         <w:t>ArrayBuffer</w:t>
       </w:r>
-      <w:bookmarkEnd w:id="16"/>
-    </w:p>
-    <w:p>
-      <w:pPr>
-        <w:rPr>
-          <w:rFonts w:cs="Arial"/>
-        </w:rPr>
-      </w:pPr>
-      <w:r>
-        <w:rPr>
-          <w:rFonts w:cs="Arial"/>
-        </w:rPr>
-        <w:t>ArrayBuffer is the core type for every Typed Array object and it just represents a strea</w:t>
+      <w:bookmarkEnd w:id="17"/>
+      <w:proofErr w:type="spellEnd"/>
+    </w:p>
+    <w:p>
+      <w:pPr>
+        <w:rPr>
+          <w:rFonts w:cs="Arial"/>
+        </w:rPr>
+      </w:pPr>
+      <w:proofErr w:type="spellStart"/>
+      <w:r>
+        <w:rPr>
+          <w:rFonts w:cs="Arial"/>
+        </w:rPr>
+        <w:t>ArrayBuffer</w:t>
+      </w:r>
+      <w:proofErr w:type="spellEnd"/>
+      <w:r>
+        <w:rPr>
+          <w:rFonts w:cs="Arial"/>
+        </w:rPr>
+        <w:t xml:space="preserve"> is the core type for every Typed Array object and it just represents a strea</w:t>
       </w:r>
       <w:r>
         <w:rPr>
@@ -6146,14 +6474,36 @@
         <w:rPr>
           <w:rFonts w:cs="Arial"/>
         </w:rPr>
-        <w:t xml:space="preserve"> we can take the struct person</w:t>
-      </w:r>
-      <w:r>
-        <w:rPr>
-          <w:rFonts w:cs="Arial"/>
-        </w:rPr>
-        <w:t xml:space="preserve"> and represent it in memory in JavaScript with the following ArrayBuffer</w:t>
-      </w:r>
+        <w:t xml:space="preserve"> we can take the </w:t>
+      </w:r>
+      <w:proofErr w:type="spellStart"/>
+      <w:r>
+        <w:rPr>
+          <w:rFonts w:cs="Arial"/>
+        </w:rPr>
+        <w:t>struct</w:t>
+      </w:r>
+      <w:proofErr w:type="spellEnd"/>
+      <w:r>
+        <w:rPr>
+          <w:rFonts w:cs="Arial"/>
+        </w:rPr>
+        <w:t xml:space="preserve"> person</w:t>
+      </w:r>
+      <w:r>
+        <w:rPr>
+          <w:rFonts w:cs="Arial"/>
+        </w:rPr>
+        <w:t xml:space="preserve"> and represent it in memory in JavaScript with the following </w:t>
+      </w:r>
+      <w:proofErr w:type="spellStart"/>
+      <w:r>
+        <w:rPr>
+          <w:rFonts w:cs="Arial"/>
+        </w:rPr>
+        <w:t>ArrayBuffer</w:t>
+      </w:r>
+      <w:proofErr w:type="spellEnd"/>
       <w:r>
         <w:rPr>
           <w:rFonts w:cs="Arial"/>
@@ -6179,8 +6529,8 @@
         <w:t>.</w:t>
       </w:r>
     </w:p>
-    <w:bookmarkStart w:id="17" w:name="_MON_1541712016"/>
-    <w:bookmarkEnd w:id="17"/>
+    <w:bookmarkStart w:id="18" w:name="_MON_1541712016"/>
+    <w:bookmarkEnd w:id="18"/>
     <w:p>
       <w:pPr>
         <w:pBdr>
@@ -6218,10 +6568,10 @@
             <v:path o:extrusionok="f" gradientshapeok="t" o:connecttype="rect"/>
             <o:lock v:ext="edit" aspectratio="t"/>
           </v:shapetype>
-          <v:shape id="_x0000_i1025" type="#_x0000_t75" style="width:453pt;height:87.75pt" o:ole="">
+          <v:shape id="_x0000_i1025" type="#_x0000_t75" style="width:453pt;height:87.85pt" o:ole="">
             <v:imagedata r:id="rId9" o:title=""/>
           </v:shape>
-          <o:OLEObject Type="Embed" ProgID="Word.OpenDocumentText.12" ShapeID="_x0000_i1025" DrawAspect="Content" ObjectID="_1543642585" r:id="rId10"/>
+          <o:OLEObject Type="Embed" ProgID="Word.OpenDocumentText.12" ShapeID="_x0000_i1025" DrawAspect="Content" ObjectID="_1544364823" r:id="rId10"/>
         </w:object>
       </w:r>
     </w:p>
@@ -6247,18 +6597,27 @@
           <w:rStyle w:val="Emphasis"/>
           <w:rFonts w:cs="Arial"/>
         </w:rPr>
-        <w:t>igure 1: basic struct</w:t>
-      </w:r>
+        <w:t xml:space="preserve">igure 1: basic </w:t>
+      </w:r>
+      <w:proofErr w:type="spellStart"/>
       <w:r>
         <w:rPr>
           <w:rStyle w:val="Emphasis"/>
           <w:rFonts w:cs="Arial"/>
         </w:rPr>
+        <w:t>struct</w:t>
+      </w:r>
+      <w:proofErr w:type="spellEnd"/>
+      <w:r>
+        <w:rPr>
+          <w:rStyle w:val="Emphasis"/>
+          <w:rFonts w:cs="Arial"/>
+        </w:rPr>
         <w:t xml:space="preserve"> example</w:t>
       </w:r>
     </w:p>
-    <w:bookmarkStart w:id="18" w:name="_MON_1541712103"/>
-    <w:bookmarkEnd w:id="18"/>
+    <w:bookmarkStart w:id="19" w:name="_MON_1541712103"/>
+    <w:bookmarkEnd w:id="19"/>
     <w:p>
       <w:pPr>
         <w:pBdr>
@@ -6276,10 +6635,10 @@
           <w:rFonts w:cs="Arial"/>
         </w:rPr>
         <w:object w:dxaOrig="9360" w:dyaOrig="1780">
-          <v:shape id="_x0000_i1026" type="#_x0000_t75" style="width:468pt;height:87.75pt" o:ole="">
+          <v:shape id="_x0000_i1026" type="#_x0000_t75" style="width:468pt;height:87.85pt" o:ole="">
             <v:imagedata r:id="rId11" o:title=""/>
           </v:shape>
-          <o:OLEObject Type="Embed" ProgID="Word.OpenDocumentText.12" ShapeID="_x0000_i1026" DrawAspect="Content" ObjectID="_1543642586" r:id="rId12"/>
+          <o:OLEObject Type="Embed" ProgID="Word.OpenDocumentText.12" ShapeID="_x0000_i1026" DrawAspect="Content" ObjectID="_1544364824" r:id="rId12"/>
         </w:object>
       </w:r>
       <w:r>
@@ -6302,7 +6661,23 @@
           <w:rStyle w:val="Emphasis"/>
           <w:rFonts w:cs="Arial"/>
         </w:rPr>
-        <w:t xml:space="preserve">Figure 2: Figure 1 struct represented in </w:t>
+        <w:t xml:space="preserve">Figure 2: Figure 1 </w:t>
+      </w:r>
+      <w:proofErr w:type="spellStart"/>
+      <w:r>
+        <w:rPr>
+          <w:rStyle w:val="Emphasis"/>
+          <w:rFonts w:cs="Arial"/>
+        </w:rPr>
+        <w:t>struct</w:t>
+      </w:r>
+      <w:proofErr w:type="spellEnd"/>
+      <w:r>
+        <w:rPr>
+          <w:rStyle w:val="Emphasis"/>
+          <w:rFonts w:cs="Arial"/>
+        </w:rPr>
+        <w:t xml:space="preserve"> represented in </w:t>
       </w:r>
       <w:r>
         <w:rPr>
@@ -6368,7 +6743,7 @@
         <w:pStyle w:val="Heading3"/>
         <w:spacing w:after="120"/>
       </w:pPr>
-      <w:bookmarkStart w:id="19" w:name="_Toc469867036"/>
+      <w:bookmarkStart w:id="20" w:name="_Toc469867036"/>
       <w:r>
         <w:t>2.2.3</w:t>
       </w:r>
@@ -6384,19 +6759,33 @@
       <w:r>
         <w:t xml:space="preserve"> Float64Array</w:t>
       </w:r>
-      <w:bookmarkEnd w:id="19"/>
-    </w:p>
-    <w:p>
-      <w:pPr>
-        <w:rPr>
-          <w:rFonts w:cs="Arial"/>
-        </w:rPr>
-      </w:pPr>
-      <w:r>
-        <w:rPr>
-          <w:rFonts w:cs="Arial"/>
-        </w:rPr>
-        <w:t xml:space="preserve">Following the base type ArrayBuffer you can now also represent arrays of bytes with greater precision than before. JavaScript numbers </w:t>
+      <w:bookmarkEnd w:id="20"/>
+    </w:p>
+    <w:p>
+      <w:pPr>
+        <w:rPr>
+          <w:rFonts w:cs="Arial"/>
+        </w:rPr>
+      </w:pPr>
+      <w:r>
+        <w:rPr>
+          <w:rFonts w:cs="Arial"/>
+        </w:rPr>
+        <w:t xml:space="preserve">Following the base type </w:t>
+      </w:r>
+      <w:proofErr w:type="spellStart"/>
+      <w:r>
+        <w:rPr>
+          <w:rFonts w:cs="Arial"/>
+        </w:rPr>
+        <w:t>ArrayBuffer</w:t>
+      </w:r>
+      <w:proofErr w:type="spellEnd"/>
+      <w:r>
+        <w:rPr>
+          <w:rFonts w:cs="Arial"/>
+        </w:rPr>
+        <w:t xml:space="preserve"> you can now also represent arrays of bytes with greater precision than before. JavaScript numbers </w:t>
       </w:r>
       <w:r>
         <w:rPr>
@@ -6414,7 +6803,21 @@
         <w:rPr>
           <w:rFonts w:cs="Arial"/>
         </w:rPr>
-        <w:t xml:space="preserve"> double precision numbers. This limits control but with TypedArrays you can now control a great</w:t>
+        <w:t xml:space="preserve"> double precision numbers. This limits control but with </w:t>
+      </w:r>
+      <w:proofErr w:type="spellStart"/>
+      <w:r>
+        <w:rPr>
+          <w:rFonts w:cs="Arial"/>
+        </w:rPr>
+        <w:t>TypedArrays</w:t>
+      </w:r>
+      <w:proofErr w:type="spellEnd"/>
+      <w:r>
+        <w:rPr>
+          <w:rFonts w:cs="Arial"/>
+        </w:rPr>
+        <w:t xml:space="preserve"> you can now control a great</w:t>
       </w:r>
       <w:r>
         <w:rPr>
@@ -6459,8 +6862,8 @@
         <w:t>.</w:t>
       </w:r>
     </w:p>
-    <w:bookmarkStart w:id="20" w:name="_MON_1541712873"/>
-    <w:bookmarkEnd w:id="20"/>
+    <w:bookmarkStart w:id="21" w:name="_MON_1541712873"/>
+    <w:bookmarkEnd w:id="21"/>
     <w:p>
       <w:pPr>
         <w:pBdr>
@@ -6478,10 +6881,10 @@
           <w:rFonts w:cs="Arial"/>
         </w:rPr>
         <w:object w:dxaOrig="9026" w:dyaOrig="1285">
-          <v:shape id="_x0000_i1027" type="#_x0000_t75" style="width:453pt;height:61.5pt" o:ole="">
+          <v:shape id="_x0000_i1027" type="#_x0000_t75" style="width:453pt;height:61.35pt" o:ole="">
             <v:imagedata r:id="rId13" o:title=""/>
           </v:shape>
-          <o:OLEObject Type="Embed" ProgID="Word.OpenDocumentText.12" ShapeID="_x0000_i1027" DrawAspect="Content" ObjectID="_1543642587" r:id="rId14"/>
+          <o:OLEObject Type="Embed" ProgID="Word.OpenDocumentText.12" ShapeID="_x0000_i1027" DrawAspect="Content" ObjectID="_1544364825" r:id="rId14"/>
         </w:object>
       </w:r>
     </w:p>
@@ -6564,17 +6967,31 @@
         <w:rPr>
           <w:rFonts w:cs="Arial"/>
         </w:rPr>
-        <w:t xml:space="preserve"> TypedAr</w:t>
-      </w:r>
-      <w:r>
-        <w:rPr>
-          <w:rFonts w:cs="Arial"/>
-        </w:rPr>
-        <w:t>rays this is no longer the case as can be seen in Figure 4.</w:t>
-      </w:r>
-    </w:p>
-    <w:bookmarkStart w:id="21" w:name="_MON_1541712994"/>
-    <w:bookmarkEnd w:id="21"/>
+        <w:t xml:space="preserve"> </w:t>
+      </w:r>
+      <w:proofErr w:type="spellStart"/>
+      <w:r>
+        <w:rPr>
+          <w:rFonts w:cs="Arial"/>
+        </w:rPr>
+        <w:t>TypedAr</w:t>
+      </w:r>
+      <w:r>
+        <w:rPr>
+          <w:rFonts w:cs="Arial"/>
+        </w:rPr>
+        <w:t>rays</w:t>
+      </w:r>
+      <w:proofErr w:type="spellEnd"/>
+      <w:r>
+        <w:rPr>
+          <w:rFonts w:cs="Arial"/>
+        </w:rPr>
+        <w:t xml:space="preserve"> this is no longer the case as can be seen in Figure 4.</w:t>
+      </w:r>
+    </w:p>
+    <w:bookmarkStart w:id="22" w:name="_MON_1541712994"/>
+    <w:bookmarkEnd w:id="22"/>
     <w:p>
       <w:pPr>
         <w:pBdr>
@@ -6592,10 +7009,10 @@
           <w:rFonts w:cs="Arial"/>
         </w:rPr>
         <w:object w:dxaOrig="9026" w:dyaOrig="1063">
-          <v:shape id="_x0000_i1028" type="#_x0000_t75" style="width:453pt;height:51.75pt" o:ole="">
+          <v:shape id="_x0000_i1028" type="#_x0000_t75" style="width:453pt;height:51.85pt" o:ole="">
             <v:imagedata r:id="rId15" o:title=""/>
           </v:shape>
-          <o:OLEObject Type="Embed" ProgID="Word.OpenDocumentText.12" ShapeID="_x0000_i1028" DrawAspect="Content" ObjectID="_1543642588" r:id="rId16"/>
+          <o:OLEObject Type="Embed" ProgID="Word.OpenDocumentText.12" ShapeID="_x0000_i1028" DrawAspect="Content" ObjectID="_1544364826" r:id="rId16"/>
         </w:object>
       </w:r>
     </w:p>
@@ -6692,25 +7109,25 @@
       <w:pPr>
         <w:pStyle w:val="Heading2"/>
       </w:pPr>
-      <w:bookmarkStart w:id="22" w:name="_Toc469867037"/>
+      <w:bookmarkStart w:id="23" w:name="_Toc469867037"/>
       <w:r>
         <w:t xml:space="preserve">2.3 </w:t>
       </w:r>
       <w:r>
         <w:t>V8 JavaScript Compiler</w:t>
       </w:r>
-      <w:bookmarkEnd w:id="22"/>
+      <w:bookmarkEnd w:id="23"/>
     </w:p>
     <w:p>
       <w:pPr>
         <w:pStyle w:val="Heading3"/>
         <w:spacing w:after="120"/>
       </w:pPr>
-      <w:bookmarkStart w:id="23" w:name="_Toc469867038"/>
+      <w:bookmarkStart w:id="24" w:name="_Toc469867038"/>
       <w:r>
         <w:t>2.3.1 Interpreter vs Compiler</w:t>
       </w:r>
-      <w:bookmarkEnd w:id="23"/>
+      <w:bookmarkEnd w:id="24"/>
     </w:p>
     <w:p>
       <w:pPr>
@@ -6886,11 +7303,11 @@
         <w:pStyle w:val="Heading3"/>
         <w:spacing w:after="120"/>
       </w:pPr>
-      <w:bookmarkStart w:id="24" w:name="_Toc469867039"/>
+      <w:bookmarkStart w:id="25" w:name="_Toc469867039"/>
       <w:r>
         <w:t>2.3.2 ECMAScript 2015</w:t>
       </w:r>
-      <w:bookmarkEnd w:id="24"/>
+      <w:bookmarkEnd w:id="25"/>
     </w:p>
     <w:p>
       <w:pPr>
@@ -7113,7 +7530,7 @@
         <w:pStyle w:val="Heading3"/>
         <w:spacing w:after="120"/>
       </w:pPr>
-      <w:bookmarkStart w:id="25" w:name="_Toc469867040"/>
+      <w:bookmarkStart w:id="26" w:name="_Toc469867040"/>
       <w:r>
         <w:lastRenderedPageBreak/>
         <w:t>2.3.3</w:t>
@@ -7124,7 +7541,7 @@
       <w:r>
         <w:t>Runtimes</w:t>
       </w:r>
-      <w:bookmarkEnd w:id="25"/>
+      <w:bookmarkEnd w:id="26"/>
     </w:p>
     <w:p>
       <w:r>
@@ -7155,30 +7572,40 @@
         </w:rPr>
         <w:t>(</w:t>
       </w:r>
+      <w:proofErr w:type="spellStart"/>
       <w:r>
         <w:rPr>
           <w:color w:val="333333"/>
           <w:sz w:val="21"/>
           <w:shd w:val="clear" w:color="auto" w:fill="FFFFFF"/>
         </w:rPr>
-        <w:t>Nodejs foundation, 2016)</w:t>
-      </w:r>
-      <w:r>
-        <w:t xml:space="preserve"> which uses V8</w:t>
-      </w:r>
-      <w:r>
-        <w:t>. You can write full 3D games with the Unity</w:t>
-      </w:r>
-      <w:r>
-        <w:t xml:space="preserve"> </w:t>
-      </w:r>
-      <w:r>
-        <w:rPr>
-          <w:rFonts w:cs="Arial"/>
+        <w:t>Nodejs</w:t>
+      </w:r>
+      <w:proofErr w:type="spellEnd"/>
+      <w:r>
+        <w:rPr>
           <w:color w:val="333333"/>
           <w:sz w:val="21"/>
           <w:shd w:val="clear" w:color="auto" w:fill="FFFFFF"/>
         </w:rPr>
+        <w:t xml:space="preserve"> foundation, 2016)</w:t>
+      </w:r>
+      <w:r>
+        <w:t xml:space="preserve"> which uses V8</w:t>
+      </w:r>
+      <w:r>
+        <w:t>. You can write full 3D games with the Unity</w:t>
+      </w:r>
+      <w:r>
+        <w:t xml:space="preserve"> </w:t>
+      </w:r>
+      <w:r>
+        <w:rPr>
+          <w:rFonts w:cs="Arial"/>
+          <w:color w:val="333333"/>
+          <w:sz w:val="21"/>
+          <w:shd w:val="clear" w:color="auto" w:fill="FFFFFF"/>
+        </w:rPr>
         <w:t>(Unity3dcom, 2016)</w:t>
       </w:r>
       <w:r>
@@ -7217,12 +7644,21 @@
         </w:rPr>
         <w:t>(</w:t>
       </w:r>
+      <w:proofErr w:type="spellStart"/>
       <w:r>
         <w:rPr>
           <w:color w:val="333333"/>
           <w:shd w:val="clear" w:color="auto" w:fill="FFFFFF"/>
         </w:rPr>
-        <w:t>Atomio, 2016)</w:t>
+        <w:t>Atomio</w:t>
+      </w:r>
+      <w:proofErr w:type="spellEnd"/>
+      <w:r>
+        <w:rPr>
+          <w:color w:val="333333"/>
+          <w:shd w:val="clear" w:color="auto" w:fill="FFFFFF"/>
+        </w:rPr>
+        <w:t>, 2016)</w:t>
       </w:r>
       <w:r>
         <w:t xml:space="preserve"> you can now write native desktop applications as well.</w:t>
@@ -7422,7 +7858,7 @@
           <w:sz w:val="28"/>
         </w:rPr>
       </w:pPr>
-      <w:bookmarkStart w:id="26" w:name="_Toc469867041"/>
+      <w:bookmarkStart w:id="27" w:name="_Toc469867041"/>
       <w:r>
         <w:rPr>
           <w:rFonts w:ascii="Arial" w:hAnsi="Arial" w:cs="Arial"/>
@@ -7456,14 +7892,14 @@
         </w:rPr>
         <w:t>Plan for Completion</w:t>
       </w:r>
-      <w:bookmarkEnd w:id="26"/>
+      <w:bookmarkEnd w:id="27"/>
     </w:p>
     <w:p>
       <w:pPr>
         <w:pStyle w:val="Heading2"/>
         <w:spacing w:after="120"/>
       </w:pPr>
-      <w:bookmarkStart w:id="27" w:name="_Toc469867042"/>
+      <w:bookmarkStart w:id="28" w:name="_Toc469867042"/>
       <w:r>
         <w:t>3.1</w:t>
       </w:r>
@@ -7473,7 +7909,7 @@
       <w:r>
         <w:t>Development Outline</w:t>
       </w:r>
-      <w:bookmarkEnd w:id="27"/>
+      <w:bookmarkEnd w:id="28"/>
     </w:p>
     <w:p>
       <w:pPr>
@@ -7592,7 +8028,7 @@
         <w:pStyle w:val="Heading2"/>
         <w:spacing w:after="120"/>
       </w:pPr>
-      <w:bookmarkStart w:id="28" w:name="_Toc469867043"/>
+      <w:bookmarkStart w:id="29" w:name="_Toc469867043"/>
       <w:r>
         <w:t>3.2</w:t>
       </w:r>
@@ -7605,14 +8041,14 @@
       <w:r>
         <w:t>Steps</w:t>
       </w:r>
-      <w:bookmarkEnd w:id="28"/>
+      <w:bookmarkEnd w:id="29"/>
     </w:p>
     <w:p>
       <w:pPr>
         <w:pStyle w:val="Heading3"/>
         <w:spacing w:after="120"/>
       </w:pPr>
-      <w:bookmarkStart w:id="29" w:name="_Toc469867044"/>
+      <w:bookmarkStart w:id="30" w:name="_Toc469867044"/>
       <w:r>
         <w:t>3.2</w:t>
       </w:r>
@@ -7628,7 +8064,7 @@
       <w:r>
         <w:t>V8</w:t>
       </w:r>
-      <w:bookmarkEnd w:id="29"/>
+      <w:bookmarkEnd w:id="30"/>
     </w:p>
     <w:p>
       <w:pPr>
@@ -7764,8 +8200,8 @@
         <w:t xml:space="preserve"> In Figure 6 you can see this object being created.</w:t>
       </w:r>
     </w:p>
-    <w:bookmarkStart w:id="30" w:name="_MON_1542453263"/>
-    <w:bookmarkEnd w:id="30"/>
+    <w:bookmarkStart w:id="31" w:name="_MON_1542453263"/>
+    <w:bookmarkEnd w:id="31"/>
     <w:p>
       <w:pPr>
         <w:pBdr>
@@ -7783,10 +8219,10 @@
           <w:rFonts w:cs="Arial"/>
         </w:rPr>
         <w:object w:dxaOrig="9360" w:dyaOrig="890">
-          <v:shape id="_x0000_i1029" type="#_x0000_t75" style="width:468pt;height:46.5pt" o:ole="">
+          <v:shape id="_x0000_i1029" type="#_x0000_t75" style="width:468pt;height:46.35pt" o:ole="">
             <v:imagedata r:id="rId18" o:title=""/>
           </v:shape>
-          <o:OLEObject Type="Embed" ProgID="Word.OpenDocumentText.12" ShapeID="_x0000_i1029" DrawAspect="Content" ObjectID="_1543642589" r:id="rId19"/>
+          <o:OLEObject Type="Embed" ProgID="Word.OpenDocumentText.12" ShapeID="_x0000_i1029" DrawAspect="Content" ObjectID="_1544364827" r:id="rId19"/>
         </w:object>
       </w:r>
     </w:p>
@@ -7844,8 +8280,8 @@
         <w:t xml:space="preserve"> In Figure 7 you can see a handle being created.</w:t>
       </w:r>
     </w:p>
-    <w:bookmarkStart w:id="31" w:name="_MON_1542453394"/>
-    <w:bookmarkEnd w:id="31"/>
+    <w:bookmarkStart w:id="32" w:name="_MON_1542453394"/>
+    <w:bookmarkEnd w:id="32"/>
     <w:p>
       <w:pPr>
         <w:pBdr>
@@ -7863,10 +8299,10 @@
           <w:rFonts w:cs="Arial"/>
         </w:rPr>
         <w:object w:dxaOrig="9026" w:dyaOrig="1727">
-          <v:shape id="_x0000_i1030" type="#_x0000_t75" style="width:453pt;height:85.5pt" o:ole="">
+          <v:shape id="_x0000_i1030" type="#_x0000_t75" style="width:453pt;height:85.55pt" o:ole="">
             <v:imagedata r:id="rId20" o:title=""/>
           </v:shape>
-          <o:OLEObject Type="Embed" ProgID="Word.OpenDocumentText.12" ShapeID="_x0000_i1030" DrawAspect="Content" ObjectID="_1543642590" r:id="rId21"/>
+          <o:OLEObject Type="Embed" ProgID="Word.OpenDocumentText.12" ShapeID="_x0000_i1030" DrawAspect="Content" ObjectID="_1544364828" r:id="rId21"/>
         </w:object>
       </w:r>
     </w:p>
@@ -7936,8 +8372,8 @@
         <w:t>.</w:t>
       </w:r>
     </w:p>
-    <w:bookmarkStart w:id="32" w:name="_MON_1542453485"/>
-    <w:bookmarkEnd w:id="32"/>
+    <w:bookmarkStart w:id="33" w:name="_MON_1542453485"/>
+    <w:bookmarkEnd w:id="33"/>
     <w:p>
       <w:pPr>
         <w:pBdr>
@@ -7955,10 +8391,10 @@
           <w:rFonts w:cs="Arial"/>
         </w:rPr>
         <w:object w:dxaOrig="9360" w:dyaOrig="1112">
-          <v:shape id="_x0000_i1031" type="#_x0000_t75" style="width:468pt;height:56.25pt" o:ole="">
+          <v:shape id="_x0000_i1031" type="#_x0000_t75" style="width:468pt;height:56.15pt" o:ole="">
             <v:imagedata r:id="rId22" o:title=""/>
           </v:shape>
-          <o:OLEObject Type="Embed" ProgID="Word.OpenDocumentText.12" ShapeID="_x0000_i1031" DrawAspect="Content" ObjectID="_1543642591" r:id="rId23"/>
+          <o:OLEObject Type="Embed" ProgID="Word.OpenDocumentText.12" ShapeID="_x0000_i1031" DrawAspect="Content" ObjectID="_1544364829" r:id="rId23"/>
         </w:object>
       </w:r>
     </w:p>
@@ -8026,8 +8462,8 @@
         <w:t>Creating a context can be seen in Figure 9.</w:t>
       </w:r>
     </w:p>
-    <w:bookmarkStart w:id="33" w:name="_MON_1542453816"/>
-    <w:bookmarkEnd w:id="33"/>
+    <w:bookmarkStart w:id="34" w:name="_MON_1542453816"/>
+    <w:bookmarkEnd w:id="34"/>
     <w:p>
       <w:pPr>
         <w:pBdr>
@@ -8045,10 +8481,10 @@
           <w:rFonts w:cs="Arial"/>
         </w:rPr>
         <w:object w:dxaOrig="9026" w:dyaOrig="1958">
-          <v:shape id="_x0000_i1032" type="#_x0000_t75" style="width:453pt;height:97.5pt" o:ole="">
+          <v:shape id="_x0000_i1032" type="#_x0000_t75" style="width:453pt;height:97.65pt" o:ole="">
             <v:imagedata r:id="rId24" o:title=""/>
           </v:shape>
-          <o:OLEObject Type="Embed" ProgID="Word.OpenDocumentText.12" ShapeID="_x0000_i1032" DrawAspect="Content" ObjectID="_1543642592" r:id="rId25"/>
+          <o:OLEObject Type="Embed" ProgID="Word.OpenDocumentText.12" ShapeID="_x0000_i1032" DrawAspect="Content" ObjectID="_1544364830" r:id="rId25"/>
         </w:object>
       </w:r>
     </w:p>
@@ -8079,7 +8515,7 @@
         <w:pStyle w:val="Heading3"/>
         <w:spacing w:after="120"/>
       </w:pPr>
-      <w:bookmarkStart w:id="34" w:name="_Toc469867045"/>
+      <w:bookmarkStart w:id="35" w:name="_Toc469867045"/>
       <w:r>
         <w:t>3</w:t>
       </w:r>
@@ -8092,19 +8528,61 @@
       <w:r>
         <w:t xml:space="preserve"> System</w:t>
       </w:r>
-      <w:bookmarkEnd w:id="34"/>
-    </w:p>
-    <w:p>
-      <w:pPr>
-        <w:rPr>
-          <w:rFonts w:cs="Arial"/>
-        </w:rPr>
-      </w:pPr>
-      <w:r>
-        <w:rPr>
-          <w:rFonts w:cs="Arial"/>
-        </w:rPr>
-        <w:t>Once V8 was successfully embedded and the source code written in a file was parsed and executed I looked at implementing a module system that would allow users to write modular code when using the runtime. I solved this by implementing the CommonJS standard which is used in the Node runtime as well. The CommonJS standard (Commonjsorg, 2016) specifies a contract for modules and how they should be handled.</w:t>
+      <w:bookmarkEnd w:id="35"/>
+    </w:p>
+    <w:p>
+      <w:pPr>
+        <w:rPr>
+          <w:rFonts w:cs="Arial"/>
+        </w:rPr>
+      </w:pPr>
+      <w:r>
+        <w:rPr>
+          <w:rFonts w:cs="Arial"/>
+        </w:rPr>
+        <w:t xml:space="preserve">Once V8 was successfully embedded and the source code written in a file was parsed and executed I looked at implementing a module system that would allow users to write modular code when using the runtime. I solved this by implementing the </w:t>
+      </w:r>
+      <w:proofErr w:type="spellStart"/>
+      <w:r>
+        <w:rPr>
+          <w:rFonts w:cs="Arial"/>
+        </w:rPr>
+        <w:t>CommonJS</w:t>
+      </w:r>
+      <w:proofErr w:type="spellEnd"/>
+      <w:r>
+        <w:rPr>
+          <w:rFonts w:cs="Arial"/>
+        </w:rPr>
+        <w:t xml:space="preserve"> standard which is used in the Node runtime as well. The </w:t>
+      </w:r>
+      <w:proofErr w:type="spellStart"/>
+      <w:r>
+        <w:rPr>
+          <w:rFonts w:cs="Arial"/>
+        </w:rPr>
+        <w:t>CommonJS</w:t>
+      </w:r>
+      <w:proofErr w:type="spellEnd"/>
+      <w:r>
+        <w:rPr>
+          <w:rFonts w:cs="Arial"/>
+        </w:rPr>
+        <w:t xml:space="preserve"> standard (</w:t>
+      </w:r>
+      <w:proofErr w:type="spellStart"/>
+      <w:r>
+        <w:rPr>
+          <w:rFonts w:cs="Arial"/>
+        </w:rPr>
+        <w:t>Commonjsorg</w:t>
+      </w:r>
+      <w:proofErr w:type="spellEnd"/>
+      <w:r>
+        <w:rPr>
+          <w:rFonts w:cs="Arial"/>
+        </w:rPr>
+        <w:t>, 2016) specifies a contract for modules and how they should be handled.</w:t>
       </w:r>
     </w:p>
     <w:p>
@@ -8200,26 +8678,40 @@
         <w:pStyle w:val="Heading3"/>
         <w:spacing w:after="120"/>
       </w:pPr>
-      <w:bookmarkStart w:id="35" w:name="_Toc469867046"/>
+      <w:bookmarkStart w:id="36" w:name="_Toc469867046"/>
       <w:r>
         <w:t>3.2</w:t>
       </w:r>
       <w:r>
         <w:t>.3 Libraries</w:t>
       </w:r>
-      <w:bookmarkEnd w:id="35"/>
-    </w:p>
-    <w:p>
-      <w:pPr>
-        <w:rPr>
-          <w:rFonts w:cs="Arial"/>
-        </w:rPr>
-      </w:pPr>
-      <w:r>
-        <w:rPr>
-          <w:rFonts w:cs="Arial"/>
-        </w:rPr>
-        <w:t>Once we had V8 embedded and a CommonJS module system implemented we wrote some basic libraries or common libraries for common tasks.</w:t>
+      <w:bookmarkEnd w:id="36"/>
+    </w:p>
+    <w:p>
+      <w:pPr>
+        <w:rPr>
+          <w:rFonts w:cs="Arial"/>
+        </w:rPr>
+      </w:pPr>
+      <w:r>
+        <w:rPr>
+          <w:rFonts w:cs="Arial"/>
+        </w:rPr>
+        <w:t xml:space="preserve">Once we had V8 embedded and a </w:t>
+      </w:r>
+      <w:proofErr w:type="spellStart"/>
+      <w:r>
+        <w:rPr>
+          <w:rFonts w:cs="Arial"/>
+        </w:rPr>
+        <w:t>CommonJS</w:t>
+      </w:r>
+      <w:proofErr w:type="spellEnd"/>
+      <w:r>
+        <w:rPr>
+          <w:rFonts w:cs="Arial"/>
+        </w:rPr>
+        <w:t xml:space="preserve"> module system implemented we wrote some basic libraries or common libraries for common tasks.</w:t>
       </w:r>
     </w:p>
     <w:p>
@@ -8255,7 +8747,25 @@
           <w:color w:val="333333"/>
           <w:shd w:val="clear" w:color="auto" w:fill="FFFFFF"/>
         </w:rPr>
-        <w:t>(Mozillaorg, 2016)</w:t>
+        <w:t>(</w:t>
+      </w:r>
+      <w:proofErr w:type="spellStart"/>
+      <w:r>
+        <w:rPr>
+          <w:rFonts w:cs="Arial"/>
+          <w:color w:val="333333"/>
+          <w:shd w:val="clear" w:color="auto" w:fill="FFFFFF"/>
+        </w:rPr>
+        <w:t>Mozillaorg</w:t>
+      </w:r>
+      <w:proofErr w:type="spellEnd"/>
+      <w:r>
+        <w:rPr>
+          <w:rFonts w:cs="Arial"/>
+          <w:color w:val="333333"/>
+          <w:shd w:val="clear" w:color="auto" w:fill="FFFFFF"/>
+        </w:rPr>
+        <w:t>, 2016)</w:t>
       </w:r>
       <w:r>
         <w:rPr>
@@ -8270,8 +8780,8 @@
         <w:t xml:space="preserve"> A basic example of this modules functionality can be seen in Figure 10.</w:t>
       </w:r>
     </w:p>
-    <w:bookmarkStart w:id="36" w:name="_MON_1542460860"/>
-    <w:bookmarkEnd w:id="36"/>
+    <w:bookmarkStart w:id="37" w:name="_MON_1542460860"/>
+    <w:bookmarkEnd w:id="37"/>
     <w:p>
       <w:pPr>
         <w:pBdr>
@@ -8289,10 +8799,10 @@
           <w:rFonts w:cs="Arial"/>
         </w:rPr>
         <w:object w:dxaOrig="9360" w:dyaOrig="3119">
-          <v:shape id="_x0000_i1033" type="#_x0000_t75" style="width:468pt;height:154.5pt" o:ole="">
+          <v:shape id="_x0000_i1033" type="#_x0000_t75" style="width:468pt;height:154.65pt" o:ole="">
             <v:imagedata r:id="rId26" o:title=""/>
           </v:shape>
-          <o:OLEObject Type="Embed" ProgID="Word.OpenDocumentText.12" ShapeID="_x0000_i1033" DrawAspect="Content" ObjectID="_1543642593" r:id="rId27"/>
+          <o:OLEObject Type="Embed" ProgID="Word.OpenDocumentText.12" ShapeID="_x0000_i1033" DrawAspect="Content" ObjectID="_1544364831" r:id="rId27"/>
         </w:object>
       </w:r>
     </w:p>
@@ -8327,7 +8837,15 @@
         <w:t>3.2</w:t>
       </w:r>
       <w:r>
-        <w:t>.3.2 Datetime module</w:t>
+        <w:t xml:space="preserve">.3.2 </w:t>
+      </w:r>
+      <w:proofErr w:type="spellStart"/>
+      <w:r>
+        <w:t>Datetime</w:t>
+      </w:r>
+      <w:proofErr w:type="spellEnd"/>
+      <w:r>
+        <w:t xml:space="preserve"> module</w:t>
       </w:r>
     </w:p>
     <w:p>
@@ -8359,8 +8877,8 @@
         <w:t xml:space="preserve"> Figure 11 shows off some of the functions found in this module.</w:t>
       </w:r>
     </w:p>
-    <w:bookmarkStart w:id="37" w:name="_MON_1542460912"/>
-    <w:bookmarkEnd w:id="37"/>
+    <w:bookmarkStart w:id="38" w:name="_MON_1542460912"/>
+    <w:bookmarkEnd w:id="38"/>
     <w:p>
       <w:pPr>
         <w:pBdr>
@@ -8378,10 +8896,10 @@
           <w:rFonts w:cs="Arial"/>
         </w:rPr>
         <w:object w:dxaOrig="9026" w:dyaOrig="3115">
-          <v:shape id="_x0000_i1034" type="#_x0000_t75" style="width:453pt;height:154.5pt" o:ole="">
+          <v:shape id="_x0000_i1034" type="#_x0000_t75" style="width:453pt;height:154.35pt" o:ole="">
             <v:imagedata r:id="rId28" o:title=""/>
           </v:shape>
-          <o:OLEObject Type="Embed" ProgID="Word.OpenDocumentText.12" ShapeID="_x0000_i1034" DrawAspect="Content" ObjectID="_1543642594" r:id="rId29"/>
+          <o:OLEObject Type="Embed" ProgID="Word.OpenDocumentText.12" ShapeID="_x0000_i1034" DrawAspect="Content" ObjectID="_1544364832" r:id="rId29"/>
         </w:object>
       </w:r>
     </w:p>
@@ -8399,7 +8917,21 @@
         <w:rPr>
           <w:rStyle w:val="Emphasis"/>
         </w:rPr>
-        <w:t>Figure 11: Datetime API example</w:t>
+        <w:t xml:space="preserve">Figure 11: </w:t>
+      </w:r>
+      <w:proofErr w:type="spellStart"/>
+      <w:r>
+        <w:rPr>
+          <w:rStyle w:val="Emphasis"/>
+        </w:rPr>
+        <w:t>Datetime</w:t>
+      </w:r>
+      <w:proofErr w:type="spellEnd"/>
+      <w:r>
+        <w:rPr>
+          <w:rStyle w:val="Emphasis"/>
+        </w:rPr>
+        <w:t xml:space="preserve"> API example</w:t>
       </w:r>
     </w:p>
     <w:p>
@@ -8433,8 +8965,8 @@
         <w:t xml:space="preserve"> Figure 12 shows the information available from this module.</w:t>
       </w:r>
     </w:p>
-    <w:bookmarkStart w:id="38" w:name="_MON_1542461002"/>
-    <w:bookmarkEnd w:id="38"/>
+    <w:bookmarkStart w:id="39" w:name="_MON_1542461002"/>
+    <w:bookmarkEnd w:id="39"/>
     <w:p>
       <w:pPr>
         <w:pBdr>
@@ -8453,10 +8985,10 @@
           <w:rFonts w:cs="Arial"/>
         </w:rPr>
         <w:object w:dxaOrig="9026" w:dyaOrig="1946">
-          <v:shape id="_x0000_i1035" type="#_x0000_t75" style="width:453pt;height:97.5pt" o:ole="">
+          <v:shape id="_x0000_i1035" type="#_x0000_t75" style="width:453pt;height:97.65pt" o:ole="">
             <v:imagedata r:id="rId30" o:title=""/>
           </v:shape>
-          <o:OLEObject Type="Embed" ProgID="Word.OpenDocumentText.12" ShapeID="_x0000_i1035" DrawAspect="Content" ObjectID="_1543642595" r:id="rId31"/>
+          <o:OLEObject Type="Embed" ProgID="Word.OpenDocumentText.12" ShapeID="_x0000_i1035" DrawAspect="Content" ObjectID="_1544364833" r:id="rId31"/>
         </w:object>
       </w:r>
     </w:p>
@@ -8511,8 +9043,8 @@
         <w:t xml:space="preserve"> An example of this modules features can be found in Figure 13.</w:t>
       </w:r>
     </w:p>
-    <w:bookmarkStart w:id="39" w:name="_MON_1542461157"/>
-    <w:bookmarkEnd w:id="39"/>
+    <w:bookmarkStart w:id="40" w:name="_MON_1542461157"/>
+    <w:bookmarkEnd w:id="40"/>
     <w:p>
       <w:pPr>
         <w:pBdr>
@@ -8530,10 +9062,10 @@
           <w:rFonts w:cs="Arial"/>
         </w:rPr>
         <w:object w:dxaOrig="9026" w:dyaOrig="1726">
-          <v:shape id="_x0000_i1036" type="#_x0000_t75" style="width:453pt;height:87.75pt" o:ole="">
+          <v:shape id="_x0000_i1036" type="#_x0000_t75" style="width:453pt;height:87.85pt" o:ole="">
             <v:imagedata r:id="rId32" o:title=""/>
           </v:shape>
-          <o:OLEObject Type="Embed" ProgID="Word.OpenDocumentText.12" ShapeID="_x0000_i1036" DrawAspect="Content" ObjectID="_1543642596" r:id="rId33"/>
+          <o:OLEObject Type="Embed" ProgID="Word.OpenDocumentText.12" ShapeID="_x0000_i1036" DrawAspect="Content" ObjectID="_1544364834" r:id="rId33"/>
         </w:object>
       </w:r>
     </w:p>
@@ -8584,8 +9116,8 @@
         <w:t xml:space="preserve"> Figure 14 gives a basic usage example.</w:t>
       </w:r>
     </w:p>
-    <w:bookmarkStart w:id="40" w:name="_MON_1542461192"/>
-    <w:bookmarkEnd w:id="40"/>
+    <w:bookmarkStart w:id="41" w:name="_MON_1542461192"/>
+    <w:bookmarkEnd w:id="41"/>
     <w:p>
       <w:pPr>
         <w:pBdr>
@@ -8604,10 +9136,10 @@
           <w:rFonts w:cs="Arial"/>
         </w:rPr>
         <w:object w:dxaOrig="9360" w:dyaOrig="1112">
-          <v:shape id="_x0000_i1037" type="#_x0000_t75" style="width:468pt;height:55.5pt" o:ole="">
+          <v:shape id="_x0000_i1037" type="#_x0000_t75" style="width:468pt;height:55.6pt" o:ole="">
             <v:imagedata r:id="rId34" o:title=""/>
           </v:shape>
-          <o:OLEObject Type="Embed" ProgID="Word.OpenDocumentText.12" ShapeID="_x0000_i1037" DrawAspect="Content" ObjectID="_1543642597" r:id="rId35"/>
+          <o:OLEObject Type="Embed" ProgID="Word.OpenDocumentText.12" ShapeID="_x0000_i1037" DrawAspect="Content" ObjectID="_1544364835" r:id="rId35"/>
         </w:object>
       </w:r>
     </w:p>
@@ -8658,8 +9190,8 @@
         <w:t xml:space="preserve"> Figure 15 shows how to create a window and create an OpenGL context.</w:t>
       </w:r>
     </w:p>
-    <w:bookmarkStart w:id="41" w:name="_MON_1543609797"/>
-    <w:bookmarkEnd w:id="41"/>
+    <w:bookmarkStart w:id="42" w:name="_MON_1543609797"/>
+    <w:bookmarkEnd w:id="42"/>
     <w:p>
       <w:pPr>
         <w:pBdr>
@@ -8678,10 +9210,10 @@
           <w:rStyle w:val="Emphasis"/>
         </w:rPr>
         <w:object w:dxaOrig="10466" w:dyaOrig="2653">
-          <v:shape id="_x0000_i1038" type="#_x0000_t75" style="width:523.5pt;height:132.75pt" o:ole="">
+          <v:shape id="_x0000_i1038" type="#_x0000_t75" style="width:523.3pt;height:132.75pt" o:ole="">
             <v:imagedata r:id="rId36" o:title=""/>
           </v:shape>
-          <o:OLEObject Type="Embed" ProgID="Word.OpenDocumentText.12" ShapeID="_x0000_i1038" DrawAspect="Content" ObjectID="_1543642598" r:id="rId37"/>
+          <o:OLEObject Type="Embed" ProgID="Word.OpenDocumentText.12" ShapeID="_x0000_i1038" DrawAspect="Content" ObjectID="_1544364836" r:id="rId37"/>
         </w:object>
       </w:r>
     </w:p>
@@ -8764,8 +9296,8 @@
         <w:t>igure 15 for a better example) we have a API calls that match as if it was in C++ and this is by design to make sure the code written maps as directly as possible to people with previous experience.</w:t>
       </w:r>
     </w:p>
-    <w:bookmarkStart w:id="42" w:name="_MON_1542461591"/>
-    <w:bookmarkEnd w:id="42"/>
+    <w:bookmarkStart w:id="43" w:name="_MON_1542461591"/>
+    <w:bookmarkEnd w:id="43"/>
     <w:p>
       <w:pPr>
         <w:pBdr>
@@ -8784,10 +9316,10 @@
           <w:rFonts w:cs="Arial"/>
         </w:rPr>
         <w:object w:dxaOrig="9026" w:dyaOrig="1950">
-          <v:shape id="_x0000_i1039" type="#_x0000_t75" style="width:453pt;height:97.5pt" o:ole="">
+          <v:shape id="_x0000_i1039" type="#_x0000_t75" style="width:453pt;height:97.65pt" o:ole="">
             <v:imagedata r:id="rId38" o:title=""/>
           </v:shape>
-          <o:OLEObject Type="Embed" ProgID="Word.OpenDocumentText.12" ShapeID="_x0000_i1039" DrawAspect="Content" ObjectID="_1543642599" r:id="rId39"/>
+          <o:OLEObject Type="Embed" ProgID="Word.OpenDocumentText.12" ShapeID="_x0000_i1039" DrawAspect="Content" ObjectID="_1544364837" r:id="rId39"/>
         </w:object>
       </w:r>
     </w:p>
@@ -8805,8 +9337,8 @@
         <w:t>Figure 14: CL/GL API example</w:t>
       </w:r>
     </w:p>
-    <w:bookmarkStart w:id="43" w:name="_MON_1542660197"/>
-    <w:bookmarkEnd w:id="43"/>
+    <w:bookmarkStart w:id="44" w:name="_MON_1542660197"/>
+    <w:bookmarkEnd w:id="44"/>
     <w:p>
       <w:pPr>
         <w:pBdr>
@@ -8828,7 +9360,7 @@
           <v:shape id="_x0000_i1040" type="#_x0000_t75" style="width:453pt;height:108pt" o:ole="">
             <v:imagedata r:id="rId40" o:title=""/>
           </v:shape>
-          <o:OLEObject Type="Embed" ProgID="Word.OpenDocumentText.12" ShapeID="_x0000_i1040" DrawAspect="Content" ObjectID="_1543642600" r:id="rId41"/>
+          <o:OLEObject Type="Embed" ProgID="Word.OpenDocumentText.12" ShapeID="_x0000_i1040" DrawAspect="Content" ObjectID="_1544364838" r:id="rId41"/>
         </w:object>
       </w:r>
     </w:p>
@@ -8851,7 +9383,7 @@
         <w:pStyle w:val="Heading3"/>
         <w:spacing w:after="120"/>
       </w:pPr>
-      <w:bookmarkStart w:id="44" w:name="_Toc469867047"/>
+      <w:bookmarkStart w:id="45" w:name="_Toc469867047"/>
       <w:r>
         <w:t>3.</w:t>
       </w:r>
@@ -8867,7 +9399,7 @@
       <w:r>
         <w:t>Demonstrations</w:t>
       </w:r>
-      <w:bookmarkEnd w:id="44"/>
+      <w:bookmarkEnd w:id="45"/>
     </w:p>
     <w:p>
       <w:pPr>
@@ -9173,7 +9705,21 @@
         <w:rPr>
           <w:rFonts w:cs="Arial"/>
         </w:rPr>
-        <w:t>Also prepared this trimester is this 3D Textured Cube demo which takes geometric data written in JSON and renders it on screen in 3D using OpenGL. The demo itself uses Vertex Array Objects (VAO) and Vertex Buffer Objects (VBO) to load and store vertex data on the GPU. It utilizes custom shaders, texture objects allowing us to bind textures to the geometry points specified and good use of 3D matrices to perform translations, rotations and required camera work to view the object n 3D.</w:t>
+        <w:t xml:space="preserve">Also prepared this trimester is this 3D Textured Cube demo which takes geometric data written in JSON and renders it on screen in 3D using OpenGL. The demo itself uses Vertex Array Objects (VAO) and Vertex Buffer Objects (VBO) to load and store vertex data on the GPU. It utilizes custom </w:t>
+      </w:r>
+      <w:proofErr w:type="spellStart"/>
+      <w:r>
+        <w:rPr>
+          <w:rFonts w:cs="Arial"/>
+        </w:rPr>
+        <w:t>shaders</w:t>
+      </w:r>
+      <w:proofErr w:type="spellEnd"/>
+      <w:r>
+        <w:rPr>
+          <w:rFonts w:cs="Arial"/>
+        </w:rPr>
+        <w:t>, texture objects allowing us to bind textures to the geometry points specified and good use of 3D matrices to perform translations, rotations and required camera work to view the object n 3D.</w:t>
       </w:r>
       <w:r>
         <w:rPr>
@@ -9255,7 +9801,7 @@
         <w:pStyle w:val="Heading2"/>
         <w:spacing w:after="120"/>
       </w:pPr>
-      <w:bookmarkStart w:id="45" w:name="_Toc469867048"/>
+      <w:bookmarkStart w:id="46" w:name="_Toc469867048"/>
       <w:r>
         <w:t>3.3</w:t>
       </w:r>
@@ -9265,7 +9811,7 @@
       <w:r>
         <w:t>Development Technique</w:t>
       </w:r>
-      <w:bookmarkEnd w:id="45"/>
+      <w:bookmarkEnd w:id="46"/>
     </w:p>
     <w:p>
       <w:pPr>
@@ -9315,7 +9861,7 @@
         <w:pStyle w:val="Heading3"/>
         <w:spacing w:after="120"/>
       </w:pPr>
-      <w:bookmarkStart w:id="46" w:name="_Toc469867049"/>
+      <w:bookmarkStart w:id="47" w:name="_Toc469867049"/>
       <w:r>
         <w:t>3.3</w:t>
       </w:r>
@@ -9328,7 +9874,7 @@
       <w:r>
         <w:t xml:space="preserve"> Methodology</w:t>
       </w:r>
-      <w:bookmarkEnd w:id="46"/>
+      <w:bookmarkEnd w:id="47"/>
     </w:p>
     <w:p>
       <w:pPr>
@@ -9427,7 +9973,7 @@
         <w:pStyle w:val="Heading3"/>
         <w:spacing w:after="120"/>
       </w:pPr>
-      <w:bookmarkStart w:id="47" w:name="_Toc469867050"/>
+      <w:bookmarkStart w:id="48" w:name="_Toc469867050"/>
       <w:r>
         <w:t>3.3</w:t>
       </w:r>
@@ -9437,7 +9983,7 @@
       <w:r>
         <w:t>Scrum Method</w:t>
       </w:r>
-      <w:bookmarkEnd w:id="47"/>
+      <w:bookmarkEnd w:id="48"/>
     </w:p>
     <w:p>
       <w:pPr>
@@ -9493,11 +10039,19 @@
         </w:rPr>
         <w:t>(</w:t>
       </w:r>
-      <w:r>
-        <w:rPr>
-          <w:rFonts w:cs="Arial"/>
-        </w:rPr>
-        <w:t>Mahalakshmi and Sundararajan</w:t>
+      <w:proofErr w:type="spellStart"/>
+      <w:r>
+        <w:rPr>
+          <w:rFonts w:cs="Arial"/>
+        </w:rPr>
+        <w:t>Mahalakshmi</w:t>
+      </w:r>
+      <w:proofErr w:type="spellEnd"/>
+      <w:r>
+        <w:rPr>
+          <w:rFonts w:cs="Arial"/>
+        </w:rPr>
+        <w:t xml:space="preserve"> and Sundararajan</w:t>
       </w:r>
       <w:r>
         <w:rPr>
@@ -9626,7 +10180,7 @@
         <w:pStyle w:val="Heading3"/>
         <w:spacing w:after="120"/>
       </w:pPr>
-      <w:bookmarkStart w:id="48" w:name="_Toc469867051"/>
+      <w:bookmarkStart w:id="49" w:name="_Toc469867051"/>
       <w:r>
         <w:lastRenderedPageBreak/>
         <w:t>3.3</w:t>
@@ -9640,7 +10194,7 @@
       <w:r>
         <w:t xml:space="preserve"> Sprints</w:t>
       </w:r>
-      <w:bookmarkEnd w:id="48"/>
+      <w:bookmarkEnd w:id="49"/>
     </w:p>
     <w:p>
       <w:pPr>
@@ -9696,7 +10250,7 @@
         <w:pStyle w:val="Heading3"/>
         <w:spacing w:after="120"/>
       </w:pPr>
-      <w:bookmarkStart w:id="49" w:name="_Toc469867052"/>
+      <w:bookmarkStart w:id="50" w:name="_Toc469867052"/>
       <w:r>
         <w:t>3.3</w:t>
       </w:r>
@@ -9709,7 +10263,7 @@
       <w:r>
         <w:t>Gantt Chart Schedule</w:t>
       </w:r>
-      <w:bookmarkEnd w:id="49"/>
+      <w:bookmarkEnd w:id="50"/>
     </w:p>
     <w:p>
       <w:pPr>
@@ -9871,14 +10425,14 @@
         <w:pStyle w:val="Heading2"/>
         <w:spacing w:after="120"/>
       </w:pPr>
-      <w:bookmarkStart w:id="50" w:name="_Toc469867053"/>
+      <w:bookmarkStart w:id="51" w:name="_Toc469867053"/>
       <w:r>
         <w:t xml:space="preserve">3.4 </w:t>
       </w:r>
       <w:r>
         <w:t>Plans for Completion</w:t>
       </w:r>
-      <w:bookmarkEnd w:id="50"/>
+      <w:bookmarkEnd w:id="51"/>
     </w:p>
     <w:p>
       <w:r>
@@ -9896,14 +10450,14 @@
         <w:pStyle w:val="Heading3"/>
         <w:spacing w:after="120"/>
       </w:pPr>
-      <w:bookmarkStart w:id="51" w:name="_Toc469867054"/>
+      <w:bookmarkStart w:id="52" w:name="_Toc469867054"/>
       <w:r>
         <w:t xml:space="preserve">3.4.1 </w:t>
       </w:r>
       <w:r>
         <w:t>Complete Bindings</w:t>
       </w:r>
-      <w:bookmarkEnd w:id="51"/>
+      <w:bookmarkEnd w:id="52"/>
     </w:p>
     <w:p>
       <w:pPr>
@@ -9951,7 +10505,21 @@
         <w:rPr>
           <w:rFonts w:cs="Arial"/>
         </w:rPr>
-        <w:t xml:space="preserve">through WebGL </w:t>
+        <w:t xml:space="preserve">through </w:t>
+      </w:r>
+      <w:proofErr w:type="spellStart"/>
+      <w:r>
+        <w:rPr>
+          <w:rFonts w:cs="Arial"/>
+        </w:rPr>
+        <w:t>WebGL</w:t>
+      </w:r>
+      <w:proofErr w:type="spellEnd"/>
+      <w:r>
+        <w:rPr>
+          <w:rFonts w:cs="Arial"/>
+        </w:rPr>
+        <w:t xml:space="preserve"> </w:t>
       </w:r>
       <w:r>
         <w:rPr>
@@ -9977,14 +10545,14 @@
         <w:pStyle w:val="Heading3"/>
         <w:spacing w:after="120"/>
       </w:pPr>
-      <w:bookmarkStart w:id="52" w:name="_Toc469867055"/>
+      <w:bookmarkStart w:id="53" w:name="_Toc469867055"/>
       <w:r>
         <w:t xml:space="preserve">3.4.2 </w:t>
       </w:r>
       <w:r>
         <w:t>Professional Demonstrations</w:t>
       </w:r>
-      <w:bookmarkEnd w:id="52"/>
+      <w:bookmarkEnd w:id="53"/>
     </w:p>
     <w:p>
       <w:pPr>
@@ -10016,7 +10584,7 @@
         <w:pStyle w:val="Heading3"/>
         <w:spacing w:after="120"/>
       </w:pPr>
-      <w:bookmarkStart w:id="53" w:name="_Toc469867056"/>
+      <w:bookmarkStart w:id="54" w:name="_Toc469867056"/>
       <w:r>
         <w:lastRenderedPageBreak/>
         <w:t xml:space="preserve">3.4.3 </w:t>
@@ -10024,7 +10592,7 @@
       <w:r>
         <w:t>Presentation</w:t>
       </w:r>
-      <w:bookmarkEnd w:id="53"/>
+      <w:bookmarkEnd w:id="54"/>
     </w:p>
     <w:p>
       <w:pPr>
@@ -10074,14 +10642,14 @@
         <w:pStyle w:val="Heading3"/>
         <w:spacing w:after="120"/>
       </w:pPr>
-      <w:bookmarkStart w:id="54" w:name="_Toc469867057"/>
+      <w:bookmarkStart w:id="55" w:name="_Toc469867057"/>
       <w:r>
         <w:t xml:space="preserve">3.4.4 </w:t>
       </w:r>
       <w:r>
         <w:t>Final Honours Project Report</w:t>
       </w:r>
-      <w:bookmarkEnd w:id="54"/>
+      <w:bookmarkEnd w:id="55"/>
     </w:p>
     <w:p>
       <w:pPr>
@@ -10133,7 +10701,7 @@
           <w:sz w:val="28"/>
         </w:rPr>
       </w:pPr>
-      <w:bookmarkStart w:id="55" w:name="_Toc469867058"/>
+      <w:bookmarkStart w:id="56" w:name="_Toc469867058"/>
       <w:r>
         <w:rPr>
           <w:rFonts w:ascii="Arial" w:hAnsi="Arial" w:cs="Arial"/>
@@ -10151,7 +10719,7 @@
         </w:rPr>
         <w:t>Concluding Remarks</w:t>
       </w:r>
-      <w:bookmarkEnd w:id="55"/>
+      <w:bookmarkEnd w:id="56"/>
     </w:p>
     <w:p>
       <w:pPr>
@@ -10161,14 +10729,14 @@
           <w:vertAlign w:val="subscript"/>
         </w:rPr>
       </w:pPr>
-      <w:bookmarkStart w:id="56" w:name="_Toc469867059"/>
+      <w:bookmarkStart w:id="57" w:name="_Toc469867059"/>
       <w:r>
         <w:t xml:space="preserve">4.1 </w:t>
       </w:r>
       <w:r>
         <w:t>Excellent Progress</w:t>
       </w:r>
-      <w:bookmarkEnd w:id="56"/>
+      <w:bookmarkEnd w:id="57"/>
     </w:p>
     <w:p>
       <w:pPr>
@@ -10478,7 +11046,7 @@
         <w:pStyle w:val="Heading2"/>
         <w:spacing w:after="120"/>
       </w:pPr>
-      <w:bookmarkStart w:id="57" w:name="_Toc469867060"/>
+      <w:bookmarkStart w:id="58" w:name="_Toc469867060"/>
       <w:r>
         <w:t xml:space="preserve">4.2 </w:t>
       </w:r>
@@ -10491,7 +11059,7 @@
       <w:r>
         <w:t xml:space="preserve"> &amp; Demonstrations</w:t>
       </w:r>
-      <w:bookmarkEnd w:id="57"/>
+      <w:bookmarkEnd w:id="58"/>
     </w:p>
     <w:p>
       <w:pPr>
@@ -10559,7 +11127,7 @@
         <w:pStyle w:val="Heading2"/>
         <w:spacing w:after="120"/>
       </w:pPr>
-      <w:bookmarkStart w:id="58" w:name="_Toc469867061"/>
+      <w:bookmarkStart w:id="59" w:name="_Toc469867061"/>
       <w:r>
         <w:t xml:space="preserve">4.3 </w:t>
       </w:r>
@@ -10569,7 +11137,7 @@
       <w:r>
         <w:t>roblems</w:t>
       </w:r>
-      <w:bookmarkEnd w:id="58"/>
+      <w:bookmarkEnd w:id="59"/>
     </w:p>
     <w:p>
       <w:pPr>
@@ -10613,7 +11181,7 @@
         <w:pStyle w:val="Heading2"/>
         <w:spacing w:after="120"/>
       </w:pPr>
-      <w:bookmarkStart w:id="59" w:name="_Toc469867062"/>
+      <w:bookmarkStart w:id="60" w:name="_Toc469867062"/>
       <w:r>
         <w:lastRenderedPageBreak/>
         <w:t xml:space="preserve">4.4 </w:t>
@@ -10621,7 +11189,7 @@
       <w:r>
         <w:t>Conclusion</w:t>
       </w:r>
-      <w:bookmarkEnd w:id="59"/>
+      <w:bookmarkEnd w:id="60"/>
     </w:p>
     <w:p>
       <w:pPr>
@@ -10763,8 +11331,6 @@
         </w:rPr>
         <w:t xml:space="preserve">also </w:t>
       </w:r>
-      <w:bookmarkStart w:id="60" w:name="_GoBack"/>
-      <w:bookmarkEnd w:id="60"/>
       <w:r>
         <w:rPr>
           <w:rFonts w:cs="Arial"/>
@@ -11006,11 +11572,19 @@
           <w:shd w:val="clear" w:color="auto" w:fill="FFFFFF"/>
         </w:rPr>
       </w:pPr>
-      <w:r>
-        <w:rPr>
-          <w:shd w:val="clear" w:color="auto" w:fill="FFFFFF"/>
-        </w:rPr>
-        <w:t>Nvidiacom.</w:t>
+      <w:proofErr w:type="spellStart"/>
+      <w:r>
+        <w:rPr>
+          <w:shd w:val="clear" w:color="auto" w:fill="FFFFFF"/>
+        </w:rPr>
+        <w:t>Nvidiacom</w:t>
+      </w:r>
+      <w:proofErr w:type="spellEnd"/>
+      <w:r>
+        <w:rPr>
+          <w:shd w:val="clear" w:color="auto" w:fill="FFFFFF"/>
+        </w:rPr>
+        <w:t>.</w:t>
       </w:r>
       <w:r>
         <w:rPr>
@@ -11038,13 +11612,23 @@
         </w:rPr>
         <w:t> </w:t>
       </w:r>
+      <w:proofErr w:type="spellStart"/>
       <w:r>
         <w:rPr>
           <w:i/>
           <w:iCs/>
           <w:shd w:val="clear" w:color="auto" w:fill="FFFFFF"/>
         </w:rPr>
-        <w:t>Nvidiacom.</w:t>
+        <w:t>Nvidiacom</w:t>
+      </w:r>
+      <w:proofErr w:type="spellEnd"/>
+      <w:r>
+        <w:rPr>
+          <w:i/>
+          <w:iCs/>
+          <w:shd w:val="clear" w:color="auto" w:fill="FFFFFF"/>
+        </w:rPr>
+        <w:t>.</w:t>
       </w:r>
       <w:r>
         <w:rPr>
@@ -11110,11 +11694,19 @@
           <w:shd w:val="clear" w:color="auto" w:fill="FFFFFF"/>
         </w:rPr>
       </w:pPr>
-      <w:r>
-        <w:rPr>
-          <w:shd w:val="clear" w:color="auto" w:fill="FFFFFF"/>
-        </w:rPr>
-        <w:t>Nvidiacom.</w:t>
+      <w:proofErr w:type="spellStart"/>
+      <w:r>
+        <w:rPr>
+          <w:shd w:val="clear" w:color="auto" w:fill="FFFFFF"/>
+        </w:rPr>
+        <w:t>Nvidiacom</w:t>
+      </w:r>
+      <w:proofErr w:type="spellEnd"/>
+      <w:r>
+        <w:rPr>
+          <w:shd w:val="clear" w:color="auto" w:fill="FFFFFF"/>
+        </w:rPr>
+        <w:t>.</w:t>
       </w:r>
       <w:r>
         <w:rPr>
@@ -11216,11 +11808,19 @@
           <w:shd w:val="clear" w:color="auto" w:fill="FFFFFF"/>
         </w:rPr>
       </w:pPr>
-      <w:r>
-        <w:rPr>
-          <w:shd w:val="clear" w:color="auto" w:fill="FFFFFF"/>
-        </w:rPr>
-        <w:t>Intelcom.</w:t>
+      <w:proofErr w:type="spellStart"/>
+      <w:r>
+        <w:rPr>
+          <w:shd w:val="clear" w:color="auto" w:fill="FFFFFF"/>
+        </w:rPr>
+        <w:t>Intelcom</w:t>
+      </w:r>
+      <w:proofErr w:type="spellEnd"/>
+      <w:r>
+        <w:rPr>
+          <w:shd w:val="clear" w:color="auto" w:fill="FFFFFF"/>
+        </w:rPr>
+        <w:t>.</w:t>
       </w:r>
       <w:r>
         <w:rPr>
@@ -11248,13 +11848,23 @@
         </w:rPr>
         <w:t> </w:t>
       </w:r>
+      <w:proofErr w:type="spellStart"/>
       <w:r>
         <w:rPr>
           <w:i/>
           <w:iCs/>
           <w:shd w:val="clear" w:color="auto" w:fill="FFFFFF"/>
         </w:rPr>
-        <w:t>IntelÂ® ARK (Product Specs).</w:t>
+        <w:t>IntelÂ</w:t>
+      </w:r>
+      <w:proofErr w:type="spellEnd"/>
+      <w:r>
+        <w:rPr>
+          <w:i/>
+          <w:iCs/>
+          <w:shd w:val="clear" w:color="auto" w:fill="FFFFFF"/>
+        </w:rPr>
+        <w:t>® ARK (Product Specs).</w:t>
       </w:r>
       <w:r>
         <w:rPr>
@@ -11322,11 +11932,19 @@
           <w:shd w:val="clear" w:color="auto" w:fill="FFFFFF"/>
         </w:rPr>
       </w:pPr>
-      <w:r>
-        <w:rPr>
-          <w:shd w:val="clear" w:color="auto" w:fill="FFFFFF"/>
-        </w:rPr>
-        <w:t>Steampoweredcom.</w:t>
+      <w:proofErr w:type="spellStart"/>
+      <w:r>
+        <w:rPr>
+          <w:shd w:val="clear" w:color="auto" w:fill="FFFFFF"/>
+        </w:rPr>
+        <w:t>Steampoweredcom</w:t>
+      </w:r>
+      <w:proofErr w:type="spellEnd"/>
+      <w:r>
+        <w:rPr>
+          <w:shd w:val="clear" w:color="auto" w:fill="FFFFFF"/>
+        </w:rPr>
+        <w:t>.</w:t>
       </w:r>
       <w:r>
         <w:rPr>
@@ -11354,13 +11972,23 @@
         </w:rPr>
         <w:t> </w:t>
       </w:r>
+      <w:proofErr w:type="spellStart"/>
       <w:r>
         <w:rPr>
           <w:i/>
           <w:iCs/>
           <w:shd w:val="clear" w:color="auto" w:fill="FFFFFF"/>
         </w:rPr>
-        <w:t>Steampoweredcom.</w:t>
+        <w:t>Steampoweredcom</w:t>
+      </w:r>
+      <w:proofErr w:type="spellEnd"/>
+      <w:r>
+        <w:rPr>
+          <w:i/>
+          <w:iCs/>
+          <w:shd w:val="clear" w:color="auto" w:fill="FFFFFF"/>
+        </w:rPr>
+        <w:t>.</w:t>
       </w:r>
       <w:r>
         <w:rPr>
@@ -11428,11 +12056,19 @@
           <w:shd w:val="clear" w:color="auto" w:fill="FFFFFF"/>
         </w:rPr>
       </w:pPr>
-      <w:r>
-        <w:rPr>
-          <w:shd w:val="clear" w:color="auto" w:fill="FFFFFF"/>
-        </w:rPr>
-        <w:t>Khronosorg.</w:t>
+      <w:proofErr w:type="spellStart"/>
+      <w:r>
+        <w:rPr>
+          <w:shd w:val="clear" w:color="auto" w:fill="FFFFFF"/>
+        </w:rPr>
+        <w:t>Khronosorg</w:t>
+      </w:r>
+      <w:proofErr w:type="spellEnd"/>
+      <w:r>
+        <w:rPr>
+          <w:shd w:val="clear" w:color="auto" w:fill="FFFFFF"/>
+        </w:rPr>
+        <w:t>.</w:t>
       </w:r>
       <w:r>
         <w:rPr>
@@ -11460,13 +12096,23 @@
         </w:rPr>
         <w:t> </w:t>
       </w:r>
+      <w:proofErr w:type="spellStart"/>
       <w:r>
         <w:rPr>
           <w:i/>
           <w:iCs/>
           <w:shd w:val="clear" w:color="auto" w:fill="FFFFFF"/>
         </w:rPr>
-        <w:t>Khronosorg.</w:t>
+        <w:t>Khronosorg</w:t>
+      </w:r>
+      <w:proofErr w:type="spellEnd"/>
+      <w:r>
+        <w:rPr>
+          <w:i/>
+          <w:iCs/>
+          <w:shd w:val="clear" w:color="auto" w:fill="FFFFFF"/>
+        </w:rPr>
+        <w:t>.</w:t>
       </w:r>
       <w:r>
         <w:rPr>
@@ -11534,11 +12180,19 @@
           <w:shd w:val="clear" w:color="auto" w:fill="FFFFFF"/>
         </w:rPr>
       </w:pPr>
-      <w:r>
-        <w:rPr>
-          <w:shd w:val="clear" w:color="auto" w:fill="FFFFFF"/>
-        </w:rPr>
-        <w:t>Applecom.</w:t>
+      <w:proofErr w:type="spellStart"/>
+      <w:r>
+        <w:rPr>
+          <w:shd w:val="clear" w:color="auto" w:fill="FFFFFF"/>
+        </w:rPr>
+        <w:t>Applecom</w:t>
+      </w:r>
+      <w:proofErr w:type="spellEnd"/>
+      <w:r>
+        <w:rPr>
+          <w:shd w:val="clear" w:color="auto" w:fill="FFFFFF"/>
+        </w:rPr>
+        <w:t>.</w:t>
       </w:r>
       <w:r>
         <w:rPr>
@@ -11566,13 +12220,23 @@
         </w:rPr>
         <w:t> </w:t>
       </w:r>
+      <w:proofErr w:type="spellStart"/>
       <w:r>
         <w:rPr>
           <w:i/>
           <w:iCs/>
           <w:shd w:val="clear" w:color="auto" w:fill="FFFFFF"/>
         </w:rPr>
-        <w:t>Applecom.</w:t>
+        <w:t>Applecom</w:t>
+      </w:r>
+      <w:proofErr w:type="spellEnd"/>
+      <w:r>
+        <w:rPr>
+          <w:i/>
+          <w:iCs/>
+          <w:shd w:val="clear" w:color="auto" w:fill="FFFFFF"/>
+        </w:rPr>
+        <w:t>.</w:t>
       </w:r>
       <w:r>
         <w:rPr>
@@ -11640,11 +12304,19 @@
           <w:shd w:val="clear" w:color="auto" w:fill="FFFFFF"/>
         </w:rPr>
       </w:pPr>
-      <w:r>
-        <w:rPr>
-          <w:shd w:val="clear" w:color="auto" w:fill="FFFFFF"/>
-        </w:rPr>
-        <w:t>Nvidiacom.</w:t>
+      <w:proofErr w:type="spellStart"/>
+      <w:r>
+        <w:rPr>
+          <w:shd w:val="clear" w:color="auto" w:fill="FFFFFF"/>
+        </w:rPr>
+        <w:t>Nvidiacom</w:t>
+      </w:r>
+      <w:proofErr w:type="spellEnd"/>
+      <w:r>
+        <w:rPr>
+          <w:shd w:val="clear" w:color="auto" w:fill="FFFFFF"/>
+        </w:rPr>
+        <w:t>.</w:t>
       </w:r>
       <w:r>
         <w:rPr>
@@ -11672,13 +12344,23 @@
         </w:rPr>
         <w:t> </w:t>
       </w:r>
+      <w:proofErr w:type="spellStart"/>
       <w:r>
         <w:rPr>
           <w:i/>
           <w:iCs/>
           <w:shd w:val="clear" w:color="auto" w:fill="FFFFFF"/>
         </w:rPr>
-        <w:t>Nvidiacom.</w:t>
+        <w:t>Nvidiacom</w:t>
+      </w:r>
+      <w:proofErr w:type="spellEnd"/>
+      <w:r>
+        <w:rPr>
+          <w:i/>
+          <w:iCs/>
+          <w:shd w:val="clear" w:color="auto" w:fill="FFFFFF"/>
+        </w:rPr>
+        <w:t>.</w:t>
       </w:r>
       <w:r>
         <w:rPr>
@@ -11735,11 +12417,19 @@
           <w:shd w:val="clear" w:color="auto" w:fill="FFFFFF"/>
         </w:rPr>
       </w:pPr>
-      <w:r>
-        <w:rPr>
-          <w:shd w:val="clear" w:color="auto" w:fill="FFFFFF"/>
-        </w:rPr>
-        <w:t>Amdcom.</w:t>
+      <w:proofErr w:type="spellStart"/>
+      <w:r>
+        <w:rPr>
+          <w:shd w:val="clear" w:color="auto" w:fill="FFFFFF"/>
+        </w:rPr>
+        <w:t>Amdcom</w:t>
+      </w:r>
+      <w:proofErr w:type="spellEnd"/>
+      <w:r>
+        <w:rPr>
+          <w:shd w:val="clear" w:color="auto" w:fill="FFFFFF"/>
+        </w:rPr>
+        <w:t>.</w:t>
       </w:r>
       <w:r>
         <w:rPr>
@@ -11767,13 +12457,23 @@
         </w:rPr>
         <w:t> </w:t>
       </w:r>
+      <w:proofErr w:type="spellStart"/>
       <w:r>
         <w:rPr>
           <w:i/>
           <w:iCs/>
           <w:shd w:val="clear" w:color="auto" w:fill="FFFFFF"/>
         </w:rPr>
-        <w:t>Amdcom.</w:t>
+        <w:t>Amdcom</w:t>
+      </w:r>
+      <w:proofErr w:type="spellEnd"/>
+      <w:r>
+        <w:rPr>
+          <w:i/>
+          <w:iCs/>
+          <w:shd w:val="clear" w:color="auto" w:fill="FFFFFF"/>
+        </w:rPr>
+        <w:t>.</w:t>
       </w:r>
       <w:r>
         <w:rPr>
@@ -11841,11 +12541,19 @@
           <w:shd w:val="clear" w:color="auto" w:fill="FFFFFF"/>
         </w:rPr>
       </w:pPr>
-      <w:r>
-        <w:rPr>
-          <w:shd w:val="clear" w:color="auto" w:fill="FFFFFF"/>
-        </w:rPr>
-        <w:t>Nodejs foundation.</w:t>
+      <w:proofErr w:type="spellStart"/>
+      <w:r>
+        <w:rPr>
+          <w:shd w:val="clear" w:color="auto" w:fill="FFFFFF"/>
+        </w:rPr>
+        <w:t>Nodejs</w:t>
+      </w:r>
+      <w:proofErr w:type="spellEnd"/>
+      <w:r>
+        <w:rPr>
+          <w:shd w:val="clear" w:color="auto" w:fill="FFFFFF"/>
+        </w:rPr>
+        <w:t xml:space="preserve"> foundation.</w:t>
       </w:r>
       <w:r>
         <w:rPr>
@@ -11873,13 +12581,23 @@
         </w:rPr>
         <w:t> </w:t>
       </w:r>
+      <w:proofErr w:type="spellStart"/>
       <w:r>
         <w:rPr>
           <w:i/>
           <w:iCs/>
           <w:shd w:val="clear" w:color="auto" w:fill="FFFFFF"/>
         </w:rPr>
-        <w:t>Nodejsorg.</w:t>
+        <w:t>Nodejsorg</w:t>
+      </w:r>
+      <w:proofErr w:type="spellEnd"/>
+      <w:r>
+        <w:rPr>
+          <w:i/>
+          <w:iCs/>
+          <w:shd w:val="clear" w:color="auto" w:fill="FFFFFF"/>
+        </w:rPr>
+        <w:t>.</w:t>
       </w:r>
       <w:r>
         <w:rPr>
@@ -12182,13 +12900,23 @@
           <w:shd w:val="clear" w:color="auto" w:fill="FFFFFF"/>
         </w:rPr>
       </w:pPr>
+      <w:proofErr w:type="spellStart"/>
       <w:r>
         <w:rPr>
           <w:sz w:val="20"/>
           <w:szCs w:val="20"/>
           <w:shd w:val="clear" w:color="auto" w:fill="FFFFFF"/>
         </w:rPr>
-        <w:t>Intelcom.</w:t>
+        <w:t>Intelcom</w:t>
+      </w:r>
+      <w:proofErr w:type="spellEnd"/>
+      <w:r>
+        <w:rPr>
+          <w:sz w:val="20"/>
+          <w:szCs w:val="20"/>
+          <w:shd w:val="clear" w:color="auto" w:fill="FFFFFF"/>
+        </w:rPr>
+        <w:t>.</w:t>
       </w:r>
       <w:r>
         <w:rPr>
@@ -12308,13 +13036,23 @@
           <w:shd w:val="clear" w:color="auto" w:fill="FFFFFF"/>
         </w:rPr>
       </w:pPr>
+      <w:proofErr w:type="spellStart"/>
       <w:r>
         <w:rPr>
           <w:sz w:val="20"/>
           <w:szCs w:val="20"/>
           <w:shd w:val="clear" w:color="auto" w:fill="FFFFFF"/>
         </w:rPr>
-        <w:t>Amdcom.</w:t>
+        <w:t>Amdcom</w:t>
+      </w:r>
+      <w:proofErr w:type="spellEnd"/>
+      <w:r>
+        <w:rPr>
+          <w:sz w:val="20"/>
+          <w:szCs w:val="20"/>
+          <w:shd w:val="clear" w:color="auto" w:fill="FFFFFF"/>
+        </w:rPr>
+        <w:t>.</w:t>
       </w:r>
       <w:r>
         <w:rPr>
@@ -12346,6 +13084,7 @@
         </w:rPr>
         <w:t> </w:t>
       </w:r>
+      <w:proofErr w:type="spellStart"/>
       <w:r>
         <w:rPr>
           <w:i/>
@@ -12354,7 +13093,18 @@
           <w:szCs w:val="20"/>
           <w:shd w:val="clear" w:color="auto" w:fill="FFFFFF"/>
         </w:rPr>
-        <w:t>Amdcom.</w:t>
+        <w:t>Amdcom</w:t>
+      </w:r>
+      <w:proofErr w:type="spellEnd"/>
+      <w:r>
+        <w:rPr>
+          <w:i/>
+          <w:iCs/>
+          <w:sz w:val="20"/>
+          <w:szCs w:val="20"/>
+          <w:shd w:val="clear" w:color="auto" w:fill="FFFFFF"/>
+        </w:rPr>
+        <w:t>.</w:t>
       </w:r>
       <w:r>
         <w:rPr>
@@ -12576,6 +13326,7 @@
           <w:shd w:val="clear" w:color="auto" w:fill="FFFFFF"/>
         </w:rPr>
       </w:pPr>
+      <w:proofErr w:type="spellStart"/>
       <w:r>
         <w:rPr>
           <w:color w:val="222222"/>
@@ -12583,7 +13334,17 @@
           <w:szCs w:val="20"/>
           <w:shd w:val="clear" w:color="auto" w:fill="FFFFFF"/>
         </w:rPr>
-        <w:t>Mahalakshmi, M. and Sundararajan, M., 2013. Traditional SDLC Vs Scrum Methodology–A Comparative Study.</w:t>
+        <w:t>Mahalakshmi</w:t>
+      </w:r>
+      <w:proofErr w:type="spellEnd"/>
+      <w:r>
+        <w:rPr>
+          <w:color w:val="222222"/>
+          <w:sz w:val="20"/>
+          <w:szCs w:val="20"/>
+          <w:shd w:val="clear" w:color="auto" w:fill="FFFFFF"/>
+        </w:rPr>
+        <w:t>, M. and Sundararajan, M., 2013. Traditional SDLC Vs Scrum Methodology–A Comparative Study.</w:t>
       </w:r>
       <w:r>
         <w:rPr>
@@ -12657,13 +13418,23 @@
           <w:szCs w:val="20"/>
         </w:rPr>
       </w:pPr>
+      <w:proofErr w:type="spellStart"/>
       <w:r>
         <w:rPr>
           <w:color w:val="000000"/>
           <w:sz w:val="20"/>
           <w:szCs w:val="20"/>
         </w:rPr>
-        <w:t>Ecma International. (2015).</w:t>
+        <w:t>Ecma</w:t>
+      </w:r>
+      <w:proofErr w:type="spellEnd"/>
+      <w:r>
+        <w:rPr>
+          <w:color w:val="000000"/>
+          <w:sz w:val="20"/>
+          <w:szCs w:val="20"/>
+        </w:rPr>
+        <w:t xml:space="preserve"> International. (2015).</w:t>
       </w:r>
       <w:r>
         <w:rPr>
@@ -12739,13 +13510,23 @@
           <w:shd w:val="clear" w:color="auto" w:fill="FFFFFF"/>
         </w:rPr>
       </w:pPr>
+      <w:proofErr w:type="spellStart"/>
       <w:r>
         <w:rPr>
           <w:sz w:val="20"/>
           <w:szCs w:val="20"/>
           <w:shd w:val="clear" w:color="auto" w:fill="FFFFFF"/>
         </w:rPr>
-        <w:t>Mozillaorg.</w:t>
+        <w:t>Mozillaorg</w:t>
+      </w:r>
+      <w:proofErr w:type="spellEnd"/>
+      <w:r>
+        <w:rPr>
+          <w:sz w:val="20"/>
+          <w:szCs w:val="20"/>
+          <w:shd w:val="clear" w:color="auto" w:fill="FFFFFF"/>
+        </w:rPr>
+        <w:t>.</w:t>
       </w:r>
       <w:r>
         <w:rPr>
@@ -12864,13 +13645,23 @@
           <w:shd w:val="clear" w:color="auto" w:fill="FFFFFF"/>
         </w:rPr>
       </w:pPr>
+      <w:proofErr w:type="spellStart"/>
       <w:r>
         <w:rPr>
           <w:sz w:val="20"/>
           <w:szCs w:val="20"/>
           <w:shd w:val="clear" w:color="auto" w:fill="FFFFFF"/>
         </w:rPr>
-        <w:t>Commonjsorg.</w:t>
+        <w:t>Commonjsorg</w:t>
+      </w:r>
+      <w:proofErr w:type="spellEnd"/>
+      <w:r>
+        <w:rPr>
+          <w:sz w:val="20"/>
+          <w:szCs w:val="20"/>
+          <w:shd w:val="clear" w:color="auto" w:fill="FFFFFF"/>
+        </w:rPr>
+        <w:t>.</w:t>
       </w:r>
       <w:r>
         <w:rPr>
@@ -13012,13 +13803,23 @@
           <w:shd w:val="clear" w:color="auto" w:fill="FFFFFF"/>
         </w:rPr>
       </w:pPr>
+      <w:proofErr w:type="spellStart"/>
       <w:r>
         <w:rPr>
           <w:sz w:val="20"/>
           <w:szCs w:val="20"/>
           <w:shd w:val="clear" w:color="auto" w:fill="FFFFFF"/>
         </w:rPr>
-        <w:t>Googlesourcecom.</w:t>
+        <w:t>Googlesourcecom</w:t>
+      </w:r>
+      <w:proofErr w:type="spellEnd"/>
+      <w:r>
+        <w:rPr>
+          <w:sz w:val="20"/>
+          <w:szCs w:val="20"/>
+          <w:shd w:val="clear" w:color="auto" w:fill="FFFFFF"/>
+        </w:rPr>
+        <w:t>.</w:t>
       </w:r>
       <w:r>
         <w:rPr>
@@ -13277,6 +14078,7 @@
           <w:shd w:val="clear" w:color="auto" w:fill="FFFFFF"/>
         </w:rPr>
       </w:pPr>
+      <w:proofErr w:type="spellStart"/>
       <w:r>
         <w:rPr>
           <w:sz w:val="20"/>
@@ -13284,7 +14086,16 @@
           <w:shd w:val="clear" w:color="auto" w:fill="FFFFFF"/>
         </w:rPr>
         <w:lastRenderedPageBreak/>
-        <w:t>Mozillaorg.</w:t>
+        <w:t>Mozillaorg</w:t>
+      </w:r>
+      <w:proofErr w:type="spellEnd"/>
+      <w:r>
+        <w:rPr>
+          <w:sz w:val="20"/>
+          <w:szCs w:val="20"/>
+          <w:shd w:val="clear" w:color="auto" w:fill="FFFFFF"/>
+        </w:rPr>
+        <w:t>.</w:t>
       </w:r>
       <w:r>
         <w:rPr>
@@ -13404,13 +14215,23 @@
           <w:shd w:val="clear" w:color="auto" w:fill="FFFFFF"/>
         </w:rPr>
       </w:pPr>
+      <w:proofErr w:type="spellStart"/>
       <w:r>
         <w:rPr>
           <w:sz w:val="20"/>
           <w:szCs w:val="20"/>
           <w:shd w:val="clear" w:color="auto" w:fill="FFFFFF"/>
         </w:rPr>
-        <w:t>Atomio.</w:t>
+        <w:t>Atomio</w:t>
+      </w:r>
+      <w:proofErr w:type="spellEnd"/>
+      <w:r>
+        <w:rPr>
+          <w:sz w:val="20"/>
+          <w:szCs w:val="20"/>
+          <w:shd w:val="clear" w:color="auto" w:fill="FFFFFF"/>
+        </w:rPr>
+        <w:t>.</w:t>
       </w:r>
       <w:r>
         <w:rPr>
@@ -13530,6 +14351,7 @@
           <w:shd w:val="clear" w:color="auto" w:fill="FFFFFF"/>
         </w:rPr>
       </w:pPr>
+      <w:proofErr w:type="spellStart"/>
       <w:r>
         <w:rPr>
           <w:color w:val="222222"/>
@@ -13537,19 +14359,50 @@
           <w:szCs w:val="20"/>
           <w:shd w:val="clear" w:color="auto" w:fill="FFFFFF"/>
         </w:rPr>
-        <w:t>Karimi, K., Dickson, N.G. and Hamze, F., 2010. A performance comparison of CUDA and OpenCL.</w:t>
-      </w:r>
-      <w:r>
-        <w:rPr>
-          <w:rStyle w:val="apple-converted-space"/>
-          <w:rFonts w:cs="Arial"/>
+        <w:t>Karimi</w:t>
+      </w:r>
+      <w:proofErr w:type="spellEnd"/>
+      <w:r>
+        <w:rPr>
           <w:color w:val="222222"/>
           <w:sz w:val="20"/>
           <w:szCs w:val="20"/>
           <w:shd w:val="clear" w:color="auto" w:fill="FFFFFF"/>
         </w:rPr>
+        <w:t xml:space="preserve">, K., Dickson, N.G. and </w:t>
+      </w:r>
+      <w:proofErr w:type="spellStart"/>
+      <w:r>
+        <w:rPr>
+          <w:color w:val="222222"/>
+          <w:sz w:val="20"/>
+          <w:szCs w:val="20"/>
+          <w:shd w:val="clear" w:color="auto" w:fill="FFFFFF"/>
+        </w:rPr>
+        <w:t>Hamze</w:t>
+      </w:r>
+      <w:proofErr w:type="spellEnd"/>
+      <w:r>
+        <w:rPr>
+          <w:color w:val="222222"/>
+          <w:sz w:val="20"/>
+          <w:szCs w:val="20"/>
+          <w:shd w:val="clear" w:color="auto" w:fill="FFFFFF"/>
+        </w:rPr>
+        <w:t>, F., 2010. A performance comparison of CUDA and OpenCL.</w:t>
+      </w:r>
+      <w:r>
+        <w:rPr>
+          <w:rStyle w:val="apple-converted-space"/>
+          <w:rFonts w:cs="Arial"/>
+          <w:color w:val="222222"/>
+          <w:sz w:val="20"/>
+          <w:szCs w:val="20"/>
+          <w:shd w:val="clear" w:color="auto" w:fill="FFFFFF"/>
+        </w:rPr>
         <w:t> </w:t>
       </w:r>
+      <w:proofErr w:type="spellStart"/>
       <w:r>
         <w:rPr>
           <w:i/>
@@ -13559,7 +14412,19 @@
           <w:szCs w:val="20"/>
           <w:shd w:val="clear" w:color="auto" w:fill="FFFFFF"/>
         </w:rPr>
-        <w:t>arXiv preprint arXiv:1005.2581</w:t>
+        <w:t>arXiv</w:t>
+      </w:r>
+      <w:proofErr w:type="spellEnd"/>
+      <w:r>
+        <w:rPr>
+          <w:i/>
+          <w:iCs/>
+          <w:color w:val="222222"/>
+          <w:sz w:val="20"/>
+          <w:szCs w:val="20"/>
+          <w:shd w:val="clear" w:color="auto" w:fill="FFFFFF"/>
+        </w:rPr>
+        <w:t xml:space="preserve"> preprint arXiv:1005.2581</w:t>
       </w:r>
       <w:r>
         <w:rPr>
@@ -14493,8 +15358,17 @@
           <w:rStyle w:val="Emphasis"/>
           <w:rFonts w:ascii="Arial" w:hAnsi="Arial" w:cs="Arial"/>
         </w:rPr>
-        <w:t>Programming 3D applications with HTML5 and WebGL</w:t>
-      </w:r>
+        <w:t>Programming 3D applications with HTML5 and </w:t>
+      </w:r>
+      <w:proofErr w:type="spellStart"/>
+      <w:r>
+        <w:rPr>
+          <w:rStyle w:val="Emphasis"/>
+          <w:rFonts w:ascii="Arial" w:hAnsi="Arial" w:cs="Arial"/>
+        </w:rPr>
+        <w:t>WebGL</w:t>
+      </w:r>
+      <w:proofErr w:type="spellEnd"/>
     </w:p>
     <w:p>
       <w:pPr>
@@ -15210,10 +16084,10 @@
           <w:sz w:val="18"/>
         </w:rPr>
         <w:object w:dxaOrig="9360" w:dyaOrig="12681">
-          <v:shape id="_x0000_i1041" type="#_x0000_t75" style="width:468pt;height:633pt" o:ole="">
+          <v:shape id="_x0000_i1041" type="#_x0000_t75" style="width:468pt;height:632.75pt" o:ole="">
             <v:imagedata r:id="rId65" o:title=""/>
           </v:shape>
-          <o:OLEObject Type="Embed" ProgID="Word.OpenDocumentText.12" ShapeID="_x0000_i1041" DrawAspect="Content" ObjectID="_1543642601" r:id="rId66"/>
+          <o:OLEObject Type="Embed" ProgID="Word.OpenDocumentText.12" ShapeID="_x0000_i1041" DrawAspect="Content" ObjectID="_1544364839" r:id="rId66"/>
         </w:object>
       </w:r>
     </w:p>
@@ -15232,10 +16106,10 @@
           <w:sz w:val="18"/>
         </w:rPr>
         <w:object w:dxaOrig="9360" w:dyaOrig="12903">
-          <v:shape id="_x0000_i1042" type="#_x0000_t75" style="width:468pt;height:642.75pt" o:ole="">
+          <v:shape id="_x0000_i1042" type="#_x0000_t75" style="width:468pt;height:642.55pt" o:ole="">
             <v:imagedata r:id="rId67" o:title=""/>
           </v:shape>
-          <o:OLEObject Type="Embed" ProgID="Word.OpenDocumentText.12" ShapeID="_x0000_i1042" DrawAspect="Content" ObjectID="_1543642602" r:id="rId68"/>
+          <o:OLEObject Type="Embed" ProgID="Word.OpenDocumentText.12" ShapeID="_x0000_i1042" DrawAspect="Content" ObjectID="_1544364840" r:id="rId68"/>
         </w:object>
       </w:r>
     </w:p>
@@ -15283,10 +16157,10 @@
           <w:sz w:val="18"/>
         </w:rPr>
         <w:object w:dxaOrig="9360" w:dyaOrig="12895">
-          <v:shape id="_x0000_i1043" type="#_x0000_t75" style="width:468pt;height:642.75pt" o:ole="">
+          <v:shape id="_x0000_i1043" type="#_x0000_t75" style="width:468pt;height:642.8pt" o:ole="">
             <v:imagedata r:id="rId69" o:title=""/>
           </v:shape>
-          <o:OLEObject Type="Embed" ProgID="Word.OpenDocumentText.12" ShapeID="_x0000_i1043" DrawAspect="Content" ObjectID="_1543642603" r:id="rId70"/>
+          <o:OLEObject Type="Embed" ProgID="Word.OpenDocumentText.12" ShapeID="_x0000_i1043" DrawAspect="Content" ObjectID="_1544364841" r:id="rId70"/>
         </w:object>
       </w:r>
     </w:p>
@@ -15305,10 +16179,10 @@
           <w:sz w:val="18"/>
         </w:rPr>
         <w:object w:dxaOrig="9360" w:dyaOrig="12463">
-          <v:shape id="_x0000_i1044" type="#_x0000_t75" style="width:468pt;height:622.5pt" o:ole="">
+          <v:shape id="_x0000_i1044" type="#_x0000_t75" style="width:468pt;height:622.65pt" o:ole="">
             <v:imagedata r:id="rId71" o:title=""/>
           </v:shape>
-          <o:OLEObject Type="Embed" ProgID="Word.OpenDocumentText.12" ShapeID="_x0000_i1044" DrawAspect="Content" ObjectID="_1543642604" r:id="rId72"/>
+          <o:OLEObject Type="Embed" ProgID="Word.OpenDocumentText.12" ShapeID="_x0000_i1044" DrawAspect="Content" ObjectID="_1544364842" r:id="rId72"/>
         </w:object>
       </w:r>
     </w:p>
@@ -17922,7 +18796,7 @@
 </file>
 
 <file path=customXml/itemProps1.xml><?xml version="1.0" encoding="utf-8"?>
-<ds:datastoreItem xmlns:ds="http://schemas.openxmlformats.org/officeDocument/2006/customXml" ds:itemID="{AD837B81-0D06-4C28-8E4C-673CB516F53F}">
+<ds:datastoreItem xmlns:ds="http://schemas.openxmlformats.org/officeDocument/2006/customXml" ds:itemID="{1B77DFB2-EFB4-47AE-9703-7A94753F0DDE}">
   <ds:schemaRefs>
     <ds:schemaRef ds:uri="http://schemas.openxmlformats.org/officeDocument/2006/bibliography"/>
   </ds:schemaRefs>

</xml_diff>

<commit_message>
reviewing technical review part 2.0 #15
</commit_message>
<xml_diff>
--- a/Compute.Documents/B00235610 - Interim Report.docx
+++ b/Compute.Documents/B00235610 - Interim Report.docx
@@ -4317,50 +4317,28 @@
         <w:t xml:space="preserve"> </w:t>
       </w:r>
       <w:r>
-        <w:rPr>
-          <w:rFonts w:cs="Arial"/>
-          <w:color w:val="333333"/>
-          <w:shd w:val="clear" w:color="auto" w:fill="FFFFFF"/>
-        </w:rPr>
         <w:t>(Intel</w:t>
       </w:r>
       <w:r>
-        <w:rPr>
-          <w:rFonts w:cs="Arial"/>
-          <w:color w:val="333333"/>
-          <w:shd w:val="clear" w:color="auto" w:fill="FFFFFF"/>
-        </w:rPr>
         <w:t>c</w:t>
       </w:r>
       <w:r>
-        <w:rPr>
-          <w:rFonts w:cs="Arial"/>
-          <w:color w:val="333333"/>
-          <w:shd w:val="clear" w:color="auto" w:fill="FFFFFF"/>
-        </w:rPr>
         <w:t>om, 2016</w:t>
       </w:r>
       <w:r>
-        <w:rPr>
-          <w:rFonts w:cs="Arial"/>
-          <w:color w:val="333333"/>
-          <w:shd w:val="clear" w:color="auto" w:fill="FFFFFF"/>
-        </w:rPr>
         <w:t xml:space="preserve">, </w:t>
       </w:r>
       <w:r>
-        <w:rPr>
-          <w:rFonts w:cs="Arial"/>
-          <w:color w:val="333333"/>
-          <w:shd w:val="clear" w:color="auto" w:fill="FFFFFF"/>
-        </w:rPr>
         <w:t>Amdcom, 2016)</w:t>
       </w:r>
       <w:r>
-        <w:rPr>
-          <w:rFonts w:cs="Arial"/>
-        </w:rPr>
-        <w:t xml:space="preserve">. </w:t>
+        <w:t>.</w:t>
+      </w:r>
+      <w:r>
+        <w:rPr>
+          <w:rFonts w:cs="Arial"/>
+        </w:rPr>
+        <w:t xml:space="preserve"> </w:t>
       </w:r>
       <w:r>
         <w:rPr>
@@ -5069,8 +5047,6 @@
         </w:rPr>
         <w:t xml:space="preserve">several </w:t>
       </w:r>
-      <w:bookmarkStart w:id="4" w:name="_GoBack"/>
-      <w:bookmarkEnd w:id="4"/>
       <w:r>
         <w:rPr>
           <w:rFonts w:cs="Arial"/>
@@ -5148,7 +5124,7 @@
           <w:sz w:val="28"/>
         </w:rPr>
       </w:pPr>
-      <w:bookmarkStart w:id="5" w:name="_Toc470640988"/>
+      <w:bookmarkStart w:id="4" w:name="_Toc470640988"/>
       <w:r>
         <w:rPr>
           <w:rFonts w:ascii="Arial" w:hAnsi="Arial" w:cs="Arial"/>
@@ -5166,14 +5142,14 @@
         </w:rPr>
         <w:t>Technical Review</w:t>
       </w:r>
-      <w:bookmarkEnd w:id="5"/>
+      <w:bookmarkEnd w:id="4"/>
     </w:p>
     <w:p>
       <w:pPr>
         <w:pStyle w:val="Heading2"/>
         <w:spacing w:after="120"/>
       </w:pPr>
-      <w:bookmarkStart w:id="6" w:name="_Toc470640989"/>
+      <w:bookmarkStart w:id="5" w:name="_Toc470640989"/>
       <w:r>
         <w:t xml:space="preserve">2.1 </w:t>
       </w:r>
@@ -5183,7 +5159,7 @@
       <w:r>
         <w:t>s</w:t>
       </w:r>
-      <w:bookmarkEnd w:id="6"/>
+      <w:bookmarkEnd w:id="5"/>
     </w:p>
     <w:p>
       <w:pPr>
@@ -5221,7 +5197,31 @@
         <w:rPr>
           <w:szCs w:val="22"/>
         </w:rPr>
-        <w:t>. The origin of the modern GPU started in the 1970s where Arcade systems to cut costs built systems with custom video chips to power the display. Today GPUs are an abundance, they are present in most computers including consoles, desktops, laptops, tablets and mobile phones albeit in different forms. In the following section I will be providing a review of this k</w:t>
+        <w:t xml:space="preserve">. The origin of the modern GPU started in the 1970s where Arcade </w:t>
+      </w:r>
+      <w:r>
+        <w:rPr>
+          <w:szCs w:val="22"/>
+        </w:rPr>
+        <w:t>manufactures</w:t>
+      </w:r>
+      <w:r>
+        <w:rPr>
+          <w:szCs w:val="22"/>
+        </w:rPr>
+        <w:t xml:space="preserve"> to cut costs built systems with custom video chips to power the display. Today GPUs are an abundance, they are present in most computers including consoles, desktops, laptops, tablets</w:t>
+      </w:r>
+      <w:r>
+        <w:rPr>
+          <w:szCs w:val="22"/>
+        </w:rPr>
+        <w:t>,</w:t>
+      </w:r>
+      <w:r>
+        <w:rPr>
+          <w:szCs w:val="22"/>
+        </w:rPr>
+        <w:t xml:space="preserve"> and mobile phones albeit in different forms. In the following section I will be providing a review of this k</w:t>
       </w:r>
       <w:r>
         <w:rPr>
@@ -5241,14 +5241,14 @@
         <w:pStyle w:val="Heading3"/>
         <w:spacing w:after="120"/>
       </w:pPr>
-      <w:bookmarkStart w:id="7" w:name="_Toc470640990"/>
+      <w:bookmarkStart w:id="6" w:name="_Toc470640990"/>
       <w:r>
         <w:t xml:space="preserve">2.1.1 </w:t>
       </w:r>
       <w:r>
         <w:t>Hardware</w:t>
       </w:r>
-      <w:bookmarkEnd w:id="7"/>
+      <w:bookmarkEnd w:id="6"/>
     </w:p>
     <w:p>
       <w:r>
@@ -5286,7 +5286,7 @@
         <w:pStyle w:val="Heading3"/>
         <w:spacing w:after="120"/>
       </w:pPr>
-      <w:bookmarkStart w:id="8" w:name="_Toc470640991"/>
+      <w:bookmarkStart w:id="7" w:name="_Toc470640991"/>
       <w:r>
         <w:t>2.1.2</w:t>
       </w:r>
@@ -5299,125 +5299,283 @@
       <w:r>
         <w:t>Dedicated</w:t>
       </w:r>
+      <w:bookmarkEnd w:id="7"/>
+    </w:p>
+    <w:p>
+      <w:r>
+        <w:t xml:space="preserve">GPUs </w:t>
+      </w:r>
+      <w:r>
+        <w:t xml:space="preserve">to become more mainstream </w:t>
+      </w:r>
+      <w:r>
+        <w:t>have</w:t>
+      </w:r>
+      <w:r>
+        <w:t xml:space="preserve"> been shrunk and extruded into different form factors </w:t>
+      </w:r>
+      <w:r>
+        <w:t>to suit</w:t>
+      </w:r>
+      <w:r>
+        <w:t xml:space="preserve"> the computers they would be integrated into.</w:t>
+      </w:r>
+      <w:r>
+        <w:t xml:space="preserve"> Dedicated graphics cards are found in high end desktops, laptops</w:t>
+      </w:r>
+      <w:r>
+        <w:t>,</w:t>
+      </w:r>
+      <w:r>
+        <w:t xml:space="preserve"> and workstations. </w:t>
+      </w:r>
+      <w:r>
+        <w:t xml:space="preserve">They are installed into these computers via an expansion slot and are often the most powerful and </w:t>
+      </w:r>
+      <w:r>
+        <w:t>expensive</w:t>
+      </w:r>
+      <w:r>
+        <w:t xml:space="preserve"> cards as they do not need to meet harsh size restraints or power limits.</w:t>
+      </w:r>
+      <w:r>
+        <w:t xml:space="preserve"> Traditionally </w:t>
+      </w:r>
+      <w:r>
+        <w:t>i</w:t>
+      </w:r>
+      <w:r>
+        <w:t>ntegrated graphics where</w:t>
+      </w:r>
+      <w:r>
+        <w:t xml:space="preserve"> </w:t>
+      </w:r>
+      <w:r>
+        <w:t>chips installed on the motherboard</w:t>
+      </w:r>
+      <w:r>
+        <w:t>,</w:t>
+      </w:r>
+      <w:r>
+        <w:t xml:space="preserve"> however in</w:t>
+      </w:r>
+      <w:r>
+        <w:t xml:space="preserve"> 2010 Intel integrated the graphics chip onto the CPU die setting the stage for modern integrated graphics</w:t>
+      </w:r>
+      <w:r>
+        <w:t xml:space="preserve"> </w:t>
+      </w:r>
+      <w:r>
+        <w:t>(Intelcom, 2016)</w:t>
+      </w:r>
+      <w:r>
+        <w:t>. The result was better media performance by default for standard CPUs</w:t>
+      </w:r>
+      <w:r>
+        <w:t xml:space="preserve"> as </w:t>
+      </w:r>
+      <w:r>
+        <w:t>there</w:t>
+      </w:r>
+      <w:r>
+        <w:t xml:space="preserve"> was an increased demand for CPUs to be capable of mo</w:t>
+      </w:r>
+      <w:r>
+        <w:t>derate graphics tasks such as HD media</w:t>
+      </w:r>
+      <w:r>
+        <w:t xml:space="preserve"> playback and light 3D rendering</w:t>
+      </w:r>
+      <w:r>
+        <w:t>.</w:t>
+      </w:r>
+      <w:r>
+        <w:t xml:space="preserve"> </w:t>
+      </w:r>
+      <w:r>
+        <w:t>Intel was not the only CP</w:t>
+      </w:r>
+      <w:r>
+        <w:t>U</w:t>
+      </w:r>
+      <w:r>
+        <w:t xml:space="preserve"> manufacture to do this. </w:t>
+      </w:r>
+      <w:r>
+        <w:t xml:space="preserve">AMD also pioneered the technology with their Accelerated Processing Unit (APU) technology </w:t>
+      </w:r>
+      <w:r>
+        <w:t xml:space="preserve">in 2011 </w:t>
+      </w:r>
+      <w:r>
+        <w:t xml:space="preserve">which was designed to provide better 3D and media performance in small form factor computers such as laptops and </w:t>
+      </w:r>
+      <w:r>
+        <w:t>game consoles</w:t>
+      </w:r>
+      <w:r>
+        <w:t>.</w:t>
+      </w:r>
+      <w:r>
+        <w:t xml:space="preserve"> </w:t>
+      </w:r>
+    </w:p>
+    <w:p>
+      <w:pPr>
+        <w:pStyle w:val="Heading3"/>
+        <w:spacing w:after="120"/>
+      </w:pPr>
+      <w:bookmarkStart w:id="8" w:name="_Toc470640992"/>
+      <w:r>
+        <w:t xml:space="preserve">2.1.2 </w:t>
+      </w:r>
+      <w:r>
+        <w:t>NVidia</w:t>
+      </w:r>
+      <w:r>
+        <w:t xml:space="preserve"> &amp; </w:t>
+      </w:r>
+      <w:r>
+        <w:t>AMD</w:t>
+      </w:r>
       <w:bookmarkEnd w:id="8"/>
     </w:p>
     <w:p>
       <w:r>
-        <w:t xml:space="preserve">GPUs </w:t>
-      </w:r>
-      <w:r>
-        <w:t xml:space="preserve">in order to become more mainstream </w:t>
-      </w:r>
-      <w:r>
-        <w:t>have</w:t>
-      </w:r>
-      <w:r>
-        <w:t xml:space="preserve"> been shrunk and extruded into different form factors </w:t>
-      </w:r>
-      <w:r>
-        <w:t>to suit</w:t>
-      </w:r>
-      <w:r>
-        <w:t xml:space="preserve"> the computers they would be integrated into.</w:t>
-      </w:r>
-      <w:r>
-        <w:t xml:space="preserve"> Dedicated graphics cards are found in high end desktops, laptops and workstations. </w:t>
-      </w:r>
-      <w:r>
-        <w:t xml:space="preserve">They are installed into these computers via an expansion slot and are often the most powerful and </w:t>
-      </w:r>
-      <w:r>
-        <w:t>expensive</w:t>
-      </w:r>
-      <w:r>
-        <w:t xml:space="preserve"> cards as they do not need to meet harsh size restraints or power limits.</w:t>
-      </w:r>
-      <w:r>
-        <w:t xml:space="preserve"> Traditionally </w:t>
-      </w:r>
-      <w:r>
-        <w:t>i</w:t>
-      </w:r>
-      <w:r>
-        <w:t>ntegrated graphics where</w:t>
-      </w:r>
-      <w:r>
-        <w:t xml:space="preserve"> </w:t>
-      </w:r>
-      <w:r>
-        <w:t>chips installed on the motherboard</w:t>
-      </w:r>
-      <w:r>
-        <w:t>,</w:t>
-      </w:r>
-      <w:r>
-        <w:t xml:space="preserve"> however in</w:t>
-      </w:r>
-      <w:r>
-        <w:t xml:space="preserve"> 2010 Intel integrated the graphics chip onto the CPU die setting the stage for modern integrated graphics</w:t>
-      </w:r>
-      <w:r>
-        <w:t xml:space="preserve"> </w:t>
-      </w:r>
-      <w:r>
-        <w:rPr>
+        <w:t>Two major chip manufacturers AMD and NVidia dominate the</w:t>
+      </w:r>
+      <w:r>
+        <w:t xml:space="preserve"> dedicated graphics</w:t>
+      </w:r>
+      <w:r>
+        <w:t xml:space="preserve"> market</w:t>
+      </w:r>
+      <w:r>
+        <w:t>. There is a consensus that NVidia tod</w:t>
+      </w:r>
+      <w:r>
+        <w:t>ay holds a majority share of the</w:t>
+      </w:r>
+      <w:r>
+        <w:t xml:space="preserve"> market</w:t>
+      </w:r>
+      <w:r>
+        <w:t>, t</w:t>
+      </w:r>
+      <w:r>
+        <w:t>his is backed up both by Steam hardware reports</w:t>
+      </w:r>
+      <w:r>
+        <w:rPr>
+          <w:rStyle w:val="apple-converted-space"/>
           <w:rFonts w:cs="Arial"/>
           <w:color w:val="333333"/>
           <w:sz w:val="21"/>
           <w:shd w:val="clear" w:color="auto" w:fill="FFFFFF"/>
         </w:rPr>
-        <w:t>(Intelcom, 2016)</w:t>
-      </w:r>
-      <w:r>
-        <w:t>. The result was better media performance by default for standard CPUs</w:t>
-      </w:r>
-      <w:r>
-        <w:t xml:space="preserve"> as </w:t>
-      </w:r>
-      <w:r>
-        <w:t>there</w:t>
-      </w:r>
-      <w:r>
-        <w:t xml:space="preserve"> was an increased demand for CPUs to be capable of mo</w:t>
-      </w:r>
-      <w:r>
-        <w:t>derate graphics tasks such as HD media</w:t>
-      </w:r>
-      <w:r>
-        <w:t xml:space="preserve"> playback and light 3D rendering</w:t>
+        <w:t> </w:t>
+      </w:r>
+      <w:r>
+        <w:t>(Steampoweredcom, 2016)</w:t>
+      </w:r>
+      <w:r>
+        <w:t xml:space="preserve"> </w:t>
+      </w:r>
+      <w:r>
+        <w:t xml:space="preserve">and research </w:t>
+      </w:r>
+      <w:r>
+        <w:t>undertaken</w:t>
+      </w:r>
+      <w:r>
+        <w:t xml:space="preserve"> at John Peddie Research. Although NVidia dominate</w:t>
+      </w:r>
+      <w:r>
+        <w:t>s</w:t>
+      </w:r>
+      <w:r>
+        <w:t xml:space="preserve"> the market AMD is still an </w:t>
+      </w:r>
+      <w:r>
+        <w:t>influential</w:t>
+      </w:r>
+      <w:r>
+        <w:t xml:space="preserve"> player.</w:t>
+      </w:r>
+      <w:r>
+        <w:t xml:space="preserve"> The latest generation consoles, the Xbox One and PlayStation 4 </w:t>
+      </w:r>
+      <w:r>
+        <w:t>a</w:t>
+      </w:r>
+      <w:r>
+        <w:t>re powered by AMD graphics card</w:t>
+      </w:r>
+      <w:r>
+        <w:t>s</w:t>
+      </w:r>
+      <w:r>
+        <w:t>. What’s more their Mantle API</w:t>
+      </w:r>
+      <w:r>
+        <w:t xml:space="preserve"> </w:t>
+      </w:r>
+      <w:r>
+        <w:t>(Amdcom, 2016)</w:t>
+      </w:r>
+      <w:r>
+        <w:t xml:space="preserve"> was the starting point for the new API for both compute and graphics </w:t>
+      </w:r>
+      <w:r>
+        <w:t>Vulk</w:t>
+      </w:r>
+      <w:r>
+        <w:t>an</w:t>
+      </w:r>
+      <w:r>
+        <w:t xml:space="preserve"> </w:t>
+      </w:r>
+      <w:r>
+        <w:t>(Khronosorg, 2016)</w:t>
+      </w:r>
+      <w:r>
+        <w:t xml:space="preserve"> which aims to superse</w:t>
+      </w:r>
+      <w:r>
+        <w:t xml:space="preserve">de OpenGL and OpenCL entirely. </w:t>
+      </w:r>
+      <w:r>
+        <w:t>AMD actually entered the graphics card market wit</w:t>
+      </w:r>
+      <w:r>
+        <w:t>h the acquisition of ATI in 2006</w:t>
+      </w:r>
+      <w:r>
+        <w:t xml:space="preserve"> and has been a keen player ever since. NVidia</w:t>
+      </w:r>
+      <w:r>
+        <w:t xml:space="preserve"> has its own</w:t>
+      </w:r>
+      <w:r>
+        <w:t xml:space="preserve"> accomplishments with its own compute</w:t>
+      </w:r>
+      <w:r>
+        <w:t xml:space="preserve"> API supported on its cards known as CUDA which is a direct competitor</w:t>
+      </w:r>
+      <w:r>
+        <w:t xml:space="preserve"> to</w:t>
+      </w:r>
+      <w:r>
+        <w:t xml:space="preserve"> </w:t>
+      </w:r>
+      <w:r>
+        <w:t>OpenCL</w:t>
       </w:r>
       <w:r>
         <w:t>.</w:t>
       </w:r>
       <w:r>
-        <w:t xml:space="preserve"> </w:t>
-      </w:r>
-      <w:r>
-        <w:t>Intel was not the only CP</w:t>
-      </w:r>
-      <w:r>
-        <w:t>U</w:t>
-      </w:r>
-      <w:r>
-        <w:t xml:space="preserve"> manufacture to do this. </w:t>
-      </w:r>
-      <w:r>
-        <w:t xml:space="preserve">AMD also pioneered the technology with their Accelerated Processing Unit (APU) technology </w:t>
-      </w:r>
-      <w:r>
-        <w:t xml:space="preserve">in 2011 </w:t>
-      </w:r>
-      <w:r>
-        <w:t xml:space="preserve">which was designed to provide better 3D and media performance in small form factor computers such as laptops and </w:t>
-      </w:r>
-      <w:r>
-        <w:t>game consoles</w:t>
-      </w:r>
-      <w:r>
-        <w:t>.</w:t>
-      </w:r>
-      <w:r>
-        <w:t xml:space="preserve"> </w:t>
+        <w:t xml:space="preserve"> NVidia cards are commonly the graphics card vendor of choice when it comes to laptops and general desktops as well.</w:t>
       </w:r>
     </w:p>
     <w:p>
@@ -5425,15 +5583,12 @@
         <w:pStyle w:val="Heading3"/>
         <w:spacing w:after="120"/>
       </w:pPr>
-      <w:bookmarkStart w:id="9" w:name="_Toc470640992"/>
-      <w:r>
-        <w:t xml:space="preserve">2.1.2 </w:t>
-      </w:r>
-      <w:r>
-        <w:t>NVidia</w:t>
-      </w:r>
-      <w:r>
-        <w:t xml:space="preserve"> &amp; </w:t>
+      <w:bookmarkStart w:id="9" w:name="_Toc470640993"/>
+      <w:r>
+        <w:t xml:space="preserve">2.1.3 </w:t>
+      </w:r>
+      <w:r>
+        <w:t xml:space="preserve">Intel &amp; </w:t>
       </w:r>
       <w:r>
         <w:t>AMD</w:t>
@@ -5442,127 +5597,41 @@
     </w:p>
     <w:p>
       <w:r>
-        <w:t>The dedicated graphics market is dominated by two major chip manufactures, AMD and NVidia. There is a consensus that NVidia today holds a majority share of the market this is backed up both by Steam hardware reports</w:t>
-      </w:r>
-      <w:r>
-        <w:rPr>
-          <w:rStyle w:val="apple-converted-space"/>
-          <w:rFonts w:cs="Arial"/>
-          <w:color w:val="333333"/>
-          <w:sz w:val="21"/>
-          <w:shd w:val="clear" w:color="auto" w:fill="FFFFFF"/>
-        </w:rPr>
-        <w:t> </w:t>
-      </w:r>
-      <w:r>
-        <w:rPr>
-          <w:rFonts w:cs="Arial"/>
-          <w:color w:val="333333"/>
-          <w:sz w:val="21"/>
-          <w:shd w:val="clear" w:color="auto" w:fill="FFFFFF"/>
-        </w:rPr>
-        <w:t>(Steampoweredcom, 2016)</w:t>
-      </w:r>
-      <w:r>
-        <w:t xml:space="preserve"> and research </w:t>
-      </w:r>
-      <w:r>
-        <w:t>undertaken</w:t>
-      </w:r>
-      <w:r>
-        <w:t xml:space="preserve"> at John Peddie Research. Although NVidia dominate</w:t>
-      </w:r>
-      <w:r>
-        <w:t>s</w:t>
-      </w:r>
-      <w:r>
-        <w:t xml:space="preserve"> the market AMD is still an </w:t>
-      </w:r>
-      <w:r>
-        <w:t>influential</w:t>
-      </w:r>
-      <w:r>
-        <w:t xml:space="preserve"> player.</w:t>
-      </w:r>
-      <w:r>
-        <w:t xml:space="preserve"> The latest generation consoles, the Xbox One and PlayStation 4 </w:t>
-      </w:r>
-      <w:r>
-        <w:t>a</w:t>
-      </w:r>
-      <w:r>
-        <w:t>re powered by AMD graphics card</w:t>
-      </w:r>
-      <w:r>
-        <w:t>s</w:t>
-      </w:r>
-      <w:r>
-        <w:t>. What’s more their Mantle API</w:t>
-      </w:r>
-      <w:r>
-        <w:t xml:space="preserve"> </w:t>
-      </w:r>
-      <w:r>
-        <w:rPr>
-          <w:rFonts w:cs="Arial"/>
-          <w:color w:val="333333"/>
-          <w:sz w:val="21"/>
-          <w:shd w:val="clear" w:color="auto" w:fill="FFFFFF"/>
-        </w:rPr>
-        <w:t>(Amdcom, 2016)</w:t>
-      </w:r>
-      <w:r>
-        <w:t xml:space="preserve"> was the starting point for the new API for both compute and graphics </w:t>
-      </w:r>
-      <w:r>
-        <w:t>Vulk</w:t>
-      </w:r>
-      <w:r>
-        <w:t>an</w:t>
-      </w:r>
-      <w:r>
-        <w:t xml:space="preserve"> </w:t>
-      </w:r>
-      <w:r>
-        <w:rPr>
-          <w:rFonts w:cs="Arial"/>
-          <w:color w:val="333333"/>
-          <w:sz w:val="21"/>
-        </w:rPr>
-        <w:t>(Khronosorg, 2016)</w:t>
-      </w:r>
-      <w:r>
-        <w:t xml:space="preserve"> which aims to superse</w:t>
-      </w:r>
-      <w:r>
-        <w:t xml:space="preserve">de OpenGL and OpenCL entirely. </w:t>
-      </w:r>
-      <w:r>
-        <w:t>AMD actually entered the graphics card market wit</w:t>
-      </w:r>
-      <w:r>
-        <w:t>h the acquisition of ATI in 2006</w:t>
-      </w:r>
-      <w:r>
-        <w:t xml:space="preserve"> and has been a keen player ever since. NVidia</w:t>
-      </w:r>
-      <w:r>
-        <w:t xml:space="preserve"> has its own</w:t>
-      </w:r>
-      <w:r>
-        <w:t xml:space="preserve"> accomplishments with its own compute</w:t>
-      </w:r>
-      <w:r>
-        <w:t xml:space="preserve"> API supported on its cards known as CUDA which is a direct competitor </w:t>
-      </w:r>
-      <w:r>
-        <w:t>OpenCL</w:t>
-      </w:r>
-      <w:r>
-        <w:t>.</w:t>
-      </w:r>
-      <w:r>
-        <w:t xml:space="preserve"> NVidia cards are commonly the graphics card vendor of choice when it comes to laptops and general desktops as well.</w:t>
+        <w:t>M</w:t>
+      </w:r>
+      <w:r>
+        <w:t>odern integrated graphics are now integ</w:t>
+      </w:r>
+      <w:r>
+        <w:t xml:space="preserve">rated onto the CPU die, making </w:t>
+      </w:r>
+      <w:r>
+        <w:t xml:space="preserve">this technology </w:t>
+      </w:r>
+      <w:r>
+        <w:t>completely dominated by the two</w:t>
+      </w:r>
+      <w:r>
+        <w:t xml:space="preserve"> major CPU manufacturers Intel and AMD.</w:t>
+      </w:r>
+      <w:r>
+        <w:t xml:space="preserve"> Intel added integrated graphics into their </w:t>
+      </w:r>
+      <w:r>
+        <w:lastRenderedPageBreak/>
+        <w:t xml:space="preserve">CPUs in 2010 with the launch of their </w:t>
+      </w:r>
+      <w:r>
+        <w:t>Westmere microarchitecture</w:t>
+      </w:r>
+      <w:r>
+        <w:t xml:space="preserve">. AMD arrived later with APUs </w:t>
+      </w:r>
+      <w:r>
+        <w:t xml:space="preserve">based on their K10 architecture, that while </w:t>
+      </w:r>
+      <w:r>
+        <w:t>not the first provided much better performance out of the box.</w:t>
       </w:r>
     </w:p>
     <w:p>
@@ -5570,46 +5639,84 @@
         <w:pStyle w:val="Heading3"/>
         <w:spacing w:after="120"/>
       </w:pPr>
-      <w:bookmarkStart w:id="10" w:name="_Toc470640993"/>
-      <w:r>
-        <w:t xml:space="preserve">2.1.3 </w:t>
-      </w:r>
-      <w:r>
-        <w:t xml:space="preserve">Intel &amp; </w:t>
-      </w:r>
-      <w:r>
-        <w:t>AMD</w:t>
+      <w:bookmarkStart w:id="10" w:name="_Toc470640994"/>
+      <w:r>
+        <w:t>2.1.5</w:t>
+      </w:r>
+      <w:r>
+        <w:t xml:space="preserve"> </w:t>
+      </w:r>
+      <w:r>
+        <w:t>Software</w:t>
       </w:r>
       <w:bookmarkEnd w:id="10"/>
     </w:p>
     <w:p>
       <w:r>
-        <w:t xml:space="preserve">As modern integrated graphics are now integrated onto the CPU die this technology </w:t>
-      </w:r>
-      <w:r>
-        <w:t>is completely dominated by the two</w:t>
-      </w:r>
-      <w:r>
-        <w:t xml:space="preserve"> major CPU manufacturers Intel and AMD.</w:t>
-      </w:r>
-      <w:r>
-        <w:t xml:space="preserve"> Intel added integrated graphics into their </w:t>
-      </w:r>
-      <w:r>
-        <w:lastRenderedPageBreak/>
-        <w:t xml:space="preserve">CPUs in 2010 with the launch of their </w:t>
-      </w:r>
-      <w:r>
-        <w:t>Westmere microarchitecture</w:t>
-      </w:r>
-      <w:r>
-        <w:t xml:space="preserve">. AMD arrived later with APUs </w:t>
-      </w:r>
-      <w:r>
-        <w:t xml:space="preserve">based on their K10 architecture, that while </w:t>
-      </w:r>
-      <w:r>
-        <w:t>not the first provided much better performance out of the box.</w:t>
+        <w:t>Because GPUs are specialised hardware they have been traditionally been accessed through industry approved API standards like OpenGL and OpenCL.</w:t>
+      </w:r>
+      <w:r>
+        <w:t xml:space="preserve"> Over the years </w:t>
+      </w:r>
+      <w:r>
+        <w:t>the</w:t>
+      </w:r>
+      <w:r>
+        <w:t xml:space="preserve"> number of</w:t>
+      </w:r>
+      <w:r>
+        <w:t xml:space="preserve"> APIs available have</w:t>
+      </w:r>
+      <w:r>
+        <w:t xml:space="preserve"> expanded </w:t>
+      </w:r>
+      <w:r>
+        <w:t>as</w:t>
+      </w:r>
+      <w:r>
+        <w:t xml:space="preserve"> GPUs have evolved. The newest APIs include Vulcan</w:t>
+      </w:r>
+      <w:r>
+        <w:t xml:space="preserve"> </w:t>
+      </w:r>
+      <w:r>
+        <w:t>(Khronosorg, 2016)</w:t>
+      </w:r>
+      <w:r>
+        <w:t xml:space="preserve">, </w:t>
+      </w:r>
+      <w:r>
+        <w:t>Metal</w:t>
+      </w:r>
+      <w:r>
+        <w:t xml:space="preserve"> </w:t>
+      </w:r>
+      <w:r>
+        <w:t>(Applecom, 2016)</w:t>
+      </w:r>
+      <w:r>
+        <w:t xml:space="preserve"> and CUDA</w:t>
+      </w:r>
+      <w:r>
+        <w:t xml:space="preserve"> </w:t>
+      </w:r>
+      <w:r>
+        <w:t>(Nvidiacom, 2016)</w:t>
+      </w:r>
+      <w:r>
+        <w:t>.</w:t>
+      </w:r>
+      <w:r>
+        <w:t xml:space="preserve"> GPUs are traditionally used for parallel computation and advanced 3D rendering and in the following section I will be summarising the technology used</w:t>
+      </w:r>
+      <w:r>
+        <w:t xml:space="preserve"> </w:t>
+      </w:r>
+      <w:r>
+        <w:t>most</w:t>
+      </w:r>
+      <w:r>
+        <w:t xml:space="preserve"> today to accomplish rendering and computation.</w:t>
       </w:r>
     </w:p>
     <w:p>
@@ -5617,89 +5724,81 @@
         <w:pStyle w:val="Heading3"/>
         <w:spacing w:after="120"/>
       </w:pPr>
-      <w:bookmarkStart w:id="11" w:name="_Toc470640994"/>
-      <w:r>
-        <w:t>2.1.5</w:t>
+      <w:bookmarkStart w:id="11" w:name="_Toc470640995"/>
+      <w:r>
+        <w:t>2.1.6</w:t>
       </w:r>
       <w:r>
         <w:t xml:space="preserve"> </w:t>
       </w:r>
       <w:r>
-        <w:t>Software</w:t>
+        <w:t>OpenGL</w:t>
+      </w:r>
+      <w:r>
+        <w:t xml:space="preserve"> &amp; DirectX</w:t>
       </w:r>
       <w:bookmarkEnd w:id="11"/>
     </w:p>
     <w:p>
       <w:r>
-        <w:t>Because GPUs are specialised hardware they have been traditionally been accessed through industry approved API standards like OpenGL and OpenCL.</w:t>
-      </w:r>
-      <w:r>
-        <w:t xml:space="preserve"> Over the years </w:t>
-      </w:r>
-      <w:r>
-        <w:t>the</w:t>
-      </w:r>
-      <w:r>
-        <w:t xml:space="preserve"> number of</w:t>
-      </w:r>
-      <w:r>
-        <w:t xml:space="preserve"> APIs available have</w:t>
-      </w:r>
-      <w:r>
-        <w:t xml:space="preserve"> expanded </w:t>
-      </w:r>
-      <w:r>
-        <w:t>as</w:t>
-      </w:r>
-      <w:r>
-        <w:t xml:space="preserve"> GPUs have evolved. The newest APIs include Vulcan</w:t>
+        <w:t xml:space="preserve">3D </w:t>
+      </w:r>
+      <w:r>
+        <w:t>Rendering has been traditionally accomplished through either DirectX or OpenGL. DirectX is a set of Windows APIs for multimedia applications. DirectX</w:t>
+      </w:r>
+      <w:r>
+        <w:t>’s key component is</w:t>
+      </w:r>
+      <w:r>
+        <w:t xml:space="preserve"> Direct3D which is a direct competitor to OpenGL</w:t>
+      </w:r>
+      <w:r>
+        <w:t xml:space="preserve"> and allows developers to write 3D applications</w:t>
+      </w:r>
+      <w:r>
+        <w:t>.</w:t>
+      </w:r>
+      <w:r>
+        <w:t xml:space="preserve"> DirectX unlike OpenGL isn’t cross platform, you will only find it on Windows, one of its key faults.</w:t>
+      </w:r>
+      <w:r>
+        <w:t xml:space="preserve"> Another key differential is that DirectX isn’t backwards compatible</w:t>
+      </w:r>
+      <w:r>
+        <w:t xml:space="preserve"> unlike its competitor.</w:t>
+      </w:r>
+      <w:r>
+        <w:t xml:space="preserve"> OpenGL stands for Open Graphics </w:t>
+      </w:r>
+      <w:r>
+        <w:t>Library;</w:t>
       </w:r>
       <w:r>
         <w:t xml:space="preserve"> </w:t>
       </w:r>
       <w:r>
-        <w:rPr>
-          <w:rFonts w:cs="Arial"/>
-          <w:color w:val="333333"/>
-          <w:sz w:val="21"/>
-        </w:rPr>
-        <w:t>(Khronosorg, 2016)</w:t>
-      </w:r>
-      <w:r>
-        <w:t>, Metal</w:t>
-      </w:r>
-      <w:r>
-        <w:t xml:space="preserve"> </w:t>
-      </w:r>
-      <w:r>
-        <w:rPr>
-          <w:rFonts w:cs="Arial"/>
-          <w:color w:val="333333"/>
-          <w:sz w:val="21"/>
-          <w:shd w:val="clear" w:color="auto" w:fill="FFFFFF"/>
-        </w:rPr>
-        <w:t>(Applecom, 2016)</w:t>
-      </w:r>
-      <w:r>
-        <w:t xml:space="preserve"> and CUDA</w:t>
-      </w:r>
-      <w:r>
-        <w:t xml:space="preserve"> </w:t>
-      </w:r>
-      <w:r>
-        <w:rPr>
-          <w:rFonts w:cs="Arial"/>
-          <w:color w:val="333333"/>
-          <w:sz w:val="21"/>
-          <w:shd w:val="clear" w:color="auto" w:fill="FFFFFF"/>
-        </w:rPr>
-        <w:t>(Nvidiacom, 2016)</w:t>
-      </w:r>
-      <w:r>
-        <w:t>.</w:t>
-      </w:r>
-      <w:r>
-        <w:t xml:space="preserve"> GPUs are traditionally used for parallel computation and advanced 3D rendering and in the following section I will be summarising the technology most used today to accomplish rendering and computation.</w:t>
+        <w:t xml:space="preserve">it </w:t>
+      </w:r>
+      <w:r>
+        <w:t>is a cross platform API f</w:t>
+      </w:r>
+      <w:r>
+        <w:t xml:space="preserve">or 3D rendering. Unlike DirectX, </w:t>
+      </w:r>
+      <w:r>
+        <w:t>OpenGL is only concerned</w:t>
+      </w:r>
+      <w:r>
+        <w:t xml:space="preserve"> with rendering and isn’t a set of APIs but rather one API for rendering only. OpenGL</w:t>
+      </w:r>
+      <w:r>
+        <w:t xml:space="preserve"> is backwards compatible</w:t>
+      </w:r>
+      <w:r>
+        <w:t xml:space="preserve"> and</w:t>
+      </w:r>
+      <w:r>
+        <w:t xml:space="preserve"> uniquely has multiple versions which has seen it expand onto other platforms. OpenGL ES brought the API to embedded systems, and WebGL brought hardware accelerated rendering to the Web. In any case as it is one of the few platform independent graphics APIs it is still used today, most notably on Linux and Mac.</w:t>
       </w:r>
     </w:p>
     <w:p>
@@ -5707,305 +5806,572 @@
         <w:pStyle w:val="Heading3"/>
         <w:spacing w:after="120"/>
       </w:pPr>
-      <w:bookmarkStart w:id="12" w:name="_Toc470640995"/>
-      <w:r>
-        <w:t>2.1.6</w:t>
+      <w:bookmarkStart w:id="12" w:name="_Toc470640996"/>
+      <w:r>
+        <w:t>2.1.</w:t>
+      </w:r>
+      <w:r>
+        <w:t>7</w:t>
       </w:r>
       <w:r>
         <w:t xml:space="preserve"> </w:t>
       </w:r>
       <w:r>
-        <w:t>OpenGL</w:t>
-      </w:r>
-      <w:r>
-        <w:t xml:space="preserve"> &amp; DirectX</w:t>
+        <w:t>CUDA</w:t>
+      </w:r>
+      <w:r>
+        <w:t xml:space="preserve"> &amp; OpenCL</w:t>
       </w:r>
       <w:bookmarkEnd w:id="12"/>
     </w:p>
     <w:p>
       <w:r>
-        <w:t>Rendering has been traditionally accomplished through either DirectX or OpenGL. DirectX is a set of Windows APIs for multimedia applications. DirectX</w:t>
-      </w:r>
-      <w:r>
-        <w:t>’s key component is</w:t>
-      </w:r>
-      <w:r>
-        <w:t xml:space="preserve"> Direct3D which is a direct competitor to OpenGL</w:t>
-      </w:r>
-      <w:r>
-        <w:t xml:space="preserve"> and allows developers to write 3D applications</w:t>
-      </w:r>
-      <w:r>
-        <w:t>.</w:t>
-      </w:r>
-      <w:r>
-        <w:t xml:space="preserve"> DirectX unlike OpenGL isn’t cross platform, you will only find it on Windows, one of its key faults.</w:t>
-      </w:r>
-      <w:r>
-        <w:t xml:space="preserve"> Another key differential is that DirectX isn’t backwards compatible</w:t>
-      </w:r>
-      <w:r>
-        <w:t xml:space="preserve"> unlike its competitor.</w:t>
-      </w:r>
-      <w:r>
-        <w:t xml:space="preserve"> OpenGL stands for Open Graphics </w:t>
-      </w:r>
-      <w:r>
-        <w:t>Library;</w:t>
+        <w:t xml:space="preserve">On the compute side of GPU </w:t>
+      </w:r>
+      <w:r>
+        <w:t>APIs,</w:t>
+      </w:r>
+      <w:r>
+        <w:t xml:space="preserve"> we have CUDA and OpenCL.</w:t>
+      </w:r>
+      <w:r>
+        <w:t xml:space="preserve"> OpenCL or Open Compute Library was originally proposed by Apple </w:t>
+      </w:r>
+      <w:r>
+        <w:t>to allow developers to take advantage of GPUs on their platform. They submitted it to the Kronos Group and it soon became OpenCL and an industry standard. Where OpenCL is different from</w:t>
+      </w:r>
+      <w:r>
+        <w:t xml:space="preserve"> CUDA is the range of devices it works on</w:t>
+      </w:r>
+      <w:r>
+        <w:t xml:space="preserve">. OpenCL can run on any heterogeneous system and is not bound to a single operating system like DirectX or hardware manufacturer like CUDA. </w:t>
+      </w:r>
+      <w:r>
+        <w:t>CUDA on the other hand is not open source and will only run on NVidia hardware.</w:t>
       </w:r>
       <w:r>
         <w:t xml:space="preserve"> </w:t>
       </w:r>
       <w:r>
-        <w:t xml:space="preserve">it </w:t>
-      </w:r>
-      <w:r>
-        <w:t>is a cross platform API f</w:t>
-      </w:r>
-      <w:r>
-        <w:t xml:space="preserve">or 3D rendering. Unlike DirectX, </w:t>
-      </w:r>
-      <w:r>
-        <w:t>OpenGL is only concerned</w:t>
-      </w:r>
-      <w:r>
-        <w:t xml:space="preserve"> with rendering and isn’t a set of APIs but rather one API for rendering only. OpenGL</w:t>
-      </w:r>
-      <w:r>
-        <w:t xml:space="preserve"> is backwards compatible</w:t>
-      </w:r>
-      <w:r>
-        <w:t xml:space="preserve"> and</w:t>
-      </w:r>
-      <w:r>
-        <w:t xml:space="preserve"> uniquely has multiple versions which has seen it expand onto other platforms. OpenGL ES brought the API to embedded systems, and WebGL brought hardware accelerated rendering to the Web. In any case as it is one of the few platform independent graphics APIs it is still used today, most notably on Linux and Mac.</w:t>
+        <w:t>Research (</w:t>
+      </w:r>
+      <w:r>
+        <w:t xml:space="preserve">Karimi, K, </w:t>
+      </w:r>
+      <w:r>
+        <w:t>2016) found CUDA to perform better than OpenCL</w:t>
+      </w:r>
+      <w:r>
+        <w:t>, however CUDAs inability to work across hardware from different manufacturers is</w:t>
+      </w:r>
+      <w:r>
+        <w:t xml:space="preserve"> certainly its biggest downfall, however reserves its strength as the best performing API in the market.</w:t>
       </w:r>
     </w:p>
     <w:p>
       <w:pPr>
         <w:pStyle w:val="Heading3"/>
         <w:spacing w:after="120"/>
-      </w:pPr>
-      <w:bookmarkStart w:id="13" w:name="_Toc470640996"/>
+        <w:rPr>
+          <w:rFonts w:cs="Arial"/>
+        </w:rPr>
+      </w:pPr>
+      <w:bookmarkStart w:id="13" w:name="_Toc470640997"/>
       <w:r>
         <w:t>2.1.</w:t>
       </w:r>
       <w:r>
-        <w:t>7</w:t>
-      </w:r>
-      <w:r>
+        <w:t>8</w:t>
+      </w:r>
+      <w:r>
+        <w:t xml:space="preserve"> Advantages of GPUs</w:t>
+      </w:r>
+      <w:bookmarkEnd w:id="13"/>
+    </w:p>
+    <w:p>
+      <w:r>
+        <w:rPr>
+          <w:rFonts w:cs="Arial"/>
+        </w:rPr>
+        <w:t>R</w:t>
+      </w:r>
+      <w:r>
+        <w:rPr>
+          <w:rFonts w:cs="Arial"/>
+        </w:rPr>
+        <w:t>esearch</w:t>
+      </w:r>
+      <w:r>
+        <w:rPr>
+          <w:rFonts w:cs="Arial"/>
+        </w:rPr>
+        <w:t xml:space="preserve"> has investigated </w:t>
+      </w:r>
+      <w:r>
+        <w:rPr>
+          <w:rFonts w:cs="Arial"/>
+        </w:rPr>
+        <w:t>if</w:t>
+      </w:r>
+      <w:r>
+        <w:rPr>
+          <w:rFonts w:cs="Arial"/>
+        </w:rPr>
+        <w:t xml:space="preserve"> there are </w:t>
+      </w:r>
+      <w:r>
+        <w:rPr>
+          <w:rFonts w:cs="Arial"/>
+        </w:rPr>
+        <w:t>advantage</w:t>
+      </w:r>
+      <w:r>
+        <w:rPr>
+          <w:rFonts w:cs="Arial"/>
+        </w:rPr>
+        <w:t>s</w:t>
+      </w:r>
+      <w:r>
+        <w:rPr>
+          <w:rFonts w:cs="Arial"/>
+        </w:rPr>
         <w:t xml:space="preserve"> </w:t>
       </w:r>
       <w:r>
-        <w:t>CUDA</w:t>
-      </w:r>
-      <w:r>
-        <w:t xml:space="preserve"> &amp; OpenCL</w:t>
-      </w:r>
-      <w:bookmarkEnd w:id="13"/>
-    </w:p>
-    <w:p>
-      <w:r>
-        <w:t xml:space="preserve">On the compute side of GPU </w:t>
-      </w:r>
-      <w:r>
-        <w:t>APIs,</w:t>
-      </w:r>
-      <w:r>
-        <w:t xml:space="preserve"> we have CUDA and OpenCL.</w:t>
-      </w:r>
-      <w:r>
-        <w:t xml:space="preserve"> OpenCL or Open Compute Library was originally proposed by Apple </w:t>
-      </w:r>
-      <w:r>
-        <w:t>as a way to allow developers to take advantage of GPUs on their platform. They submitted it to the Kronos Group and it soon became OpenCL and an industry standard. Where OpenCL is different from</w:t>
-      </w:r>
-      <w:r>
-        <w:t xml:space="preserve"> CUDA is actually the range of devices it works on</w:t>
-      </w:r>
-      <w:r>
-        <w:t xml:space="preserve">. OpenCL can run on any heterogeneous system and is not bound to a single operating system like DirectX or hardware manufacturer like CUDA. </w:t>
-      </w:r>
-      <w:r>
-        <w:t>CUDA on the other hand is not open source and will only run on NVidia hardware.</w:t>
-      </w:r>
-      <w:r>
+        <w:rPr>
+          <w:rFonts w:cs="Arial"/>
+        </w:rPr>
+        <w:t>of taking traditional algorithms</w:t>
+      </w:r>
+      <w:r>
+        <w:rPr>
+          <w:rFonts w:cs="Arial"/>
+        </w:rPr>
+        <w:t xml:space="preserve"> and </w:t>
+      </w:r>
+      <w:r>
+        <w:rPr>
+          <w:rFonts w:cs="Arial"/>
+        </w:rPr>
+        <w:t>parallelising them across GPUs</w:t>
+      </w:r>
+      <w:r>
+        <w:rPr>
+          <w:rFonts w:cs="Arial"/>
+        </w:rPr>
+        <w:t xml:space="preserve">. </w:t>
+      </w:r>
+      <w:r>
+        <w:rPr>
+          <w:rFonts w:cs="Arial"/>
+        </w:rPr>
+        <w:t xml:space="preserve">Research </w:t>
+      </w:r>
+      <w:r>
+        <w:rPr>
+          <w:rFonts w:cs="Arial"/>
+        </w:rPr>
+        <w:t>(</w:t>
+      </w:r>
+      <w:r>
+        <w:rPr>
+          <w:rFonts w:cs="Arial"/>
+        </w:rPr>
+        <w:t>Yang et a</w:t>
+      </w:r>
+      <w:r>
+        <w:rPr>
+          <w:rFonts w:cs="Arial"/>
+        </w:rPr>
+        <w:t>l</w:t>
+      </w:r>
+      <w:r>
+        <w:rPr>
+          <w:rFonts w:cs="Arial"/>
+        </w:rPr>
+        <w:t xml:space="preserve">, </w:t>
+      </w:r>
+      <w:r>
+        <w:rPr>
+          <w:rFonts w:cs="Arial"/>
+        </w:rPr>
+        <w:t xml:space="preserve">2008) took bread and butter computer vision algorithms and compared their performance when processed across a CPU and GPU. </w:t>
+      </w:r>
+      <w:r>
+        <w:rPr>
+          <w:rFonts w:cs="Arial"/>
+        </w:rPr>
+        <w:t xml:space="preserve">With a </w:t>
+      </w:r>
+      <w:r>
+        <w:rPr>
+          <w:rFonts w:cs="Arial"/>
+        </w:rPr>
+        <w:t>histogram</w:t>
+      </w:r>
+      <w:r>
+        <w:rPr>
+          <w:rFonts w:cs="Arial"/>
+        </w:rPr>
+        <w:t>,</w:t>
+      </w:r>
+      <w:r>
+        <w:rPr>
+          <w:rFonts w:cs="Arial"/>
+        </w:rPr>
         <w:t xml:space="preserve"> </w:t>
       </w:r>
       <w:r>
-        <w:t>Research (</w:t>
-      </w:r>
-      <w:r>
-        <w:t xml:space="preserve">Karimi, K, </w:t>
-      </w:r>
-      <w:r>
-        <w:t>2016) found CUDA to actually perform better than OpenCL</w:t>
-      </w:r>
-      <w:r>
-        <w:t>, however CUDAs inability to work across hardware from different manufacturers is</w:t>
-      </w:r>
-      <w:r>
-        <w:t xml:space="preserve"> certainly its biggest downfall, however reserves its strength as the best performing API in the market.</w:t>
+        <w:rPr>
+          <w:rFonts w:cs="Arial"/>
+        </w:rPr>
+        <w:t xml:space="preserve">they saw a 44x speed up when computed on the GPU. When it came to edge detection they saw a 200x speed </w:t>
+      </w:r>
+      <w:r>
+        <w:rPr>
+          <w:rFonts w:cs="Arial"/>
+        </w:rPr>
+        <w:t>up. Ad</w:t>
+      </w:r>
+      <w:r>
+        <w:rPr>
+          <w:rFonts w:cs="Arial"/>
+        </w:rPr>
+        <w:t>ditionally, research</w:t>
+      </w:r>
+      <w:r>
+        <w:rPr>
+          <w:rFonts w:cs="Arial"/>
+        </w:rPr>
+        <w:t xml:space="preserve"> </w:t>
+      </w:r>
+      <w:r>
+        <w:rPr>
+          <w:rFonts w:cs="Arial"/>
+        </w:rPr>
+        <w:t>(</w:t>
+      </w:r>
+      <w:r>
+        <w:rPr>
+          <w:rFonts w:cs="Arial"/>
+        </w:rPr>
+        <w:t>Teodoro et al</w:t>
+      </w:r>
+      <w:r>
+        <w:rPr>
+          <w:rFonts w:cs="Arial"/>
+        </w:rPr>
+        <w:t xml:space="preserve">, </w:t>
+      </w:r>
+      <w:r>
+        <w:rPr>
+          <w:rFonts w:cs="Arial"/>
+        </w:rPr>
+        <w:t xml:space="preserve">2009) found that </w:t>
+      </w:r>
+      <w:r>
+        <w:rPr>
+          <w:rFonts w:cs="Arial"/>
+        </w:rPr>
+        <w:t xml:space="preserve">optimising </w:t>
+      </w:r>
+      <w:r>
+        <w:rPr>
+          <w:rFonts w:cs="Arial"/>
+        </w:rPr>
+        <w:t>a histopathology application </w:t>
+      </w:r>
+      <w:r>
+        <w:rPr>
+          <w:rFonts w:cs="Arial"/>
+        </w:rPr>
+        <w:t>result</w:t>
+      </w:r>
+      <w:r>
+        <w:rPr>
+          <w:rFonts w:cs="Arial"/>
+        </w:rPr>
+        <w:t>ed</w:t>
+      </w:r>
+      <w:r>
+        <w:rPr>
+          <w:rFonts w:cs="Arial"/>
+        </w:rPr>
+        <w:t xml:space="preserve"> in a speed factor increase of between 19x to 40x</w:t>
+      </w:r>
+      <w:r>
+        <w:rPr>
+          <w:rFonts w:cs="Arial"/>
+        </w:rPr>
+        <w:t xml:space="preserve"> in their tests</w:t>
+      </w:r>
+      <w:r>
+        <w:rPr>
+          <w:rFonts w:cs="Arial"/>
+        </w:rPr>
+        <w:t>.</w:t>
+      </w:r>
+      <w:r>
+        <w:rPr>
+          <w:rFonts w:cs="Arial"/>
+        </w:rPr>
+        <w:t xml:space="preserve"> </w:t>
+      </w:r>
+      <w:r>
+        <w:rPr>
+          <w:rFonts w:cs="Arial"/>
+        </w:rPr>
+        <w:t>In computationally</w:t>
+      </w:r>
+      <w:r>
+        <w:rPr>
+          <w:rFonts w:cs="Arial"/>
+        </w:rPr>
+        <w:t xml:space="preserve"> expensive tasks we can see GPU</w:t>
+      </w:r>
+      <w:r>
+        <w:rPr>
+          <w:rFonts w:cs="Arial"/>
+        </w:rPr>
+        <w:t>s</w:t>
+      </w:r>
+      <w:r>
+        <w:rPr>
+          <w:rFonts w:cs="Arial"/>
+        </w:rPr>
+        <w:t xml:space="preserve"> can provide unseen speed ups in expensive computations. We can also see how a workbench could be advantageous to experiment and test such optimisations.</w:t>
+      </w:r>
+      <w:r>
+        <w:rPr>
+          <w:rFonts w:cs="Arial"/>
+        </w:rPr>
+        <w:t xml:space="preserve"> </w:t>
+      </w:r>
+    </w:p>
+    <w:p>
+      <w:pPr>
+        <w:pStyle w:val="Heading2"/>
+        <w:spacing w:after="120"/>
+      </w:pPr>
+      <w:bookmarkStart w:id="14" w:name="_Toc470640998"/>
+      <w:r>
+        <w:t xml:space="preserve">2.2 </w:t>
+      </w:r>
+      <w:r>
+        <w:t>JavaScript</w:t>
+      </w:r>
+      <w:bookmarkEnd w:id="14"/>
+    </w:p>
+    <w:p>
+      <w:pPr>
+        <w:rPr>
+          <w:rFonts w:cs="Arial"/>
+        </w:rPr>
+      </w:pPr>
+      <w:r>
+        <w:rPr>
+          <w:rFonts w:cs="Arial"/>
+        </w:rPr>
+        <w:t>We cho</w:t>
+      </w:r>
+      <w:r>
+        <w:rPr>
+          <w:rFonts w:cs="Arial"/>
+        </w:rPr>
+        <w:t xml:space="preserve">se JavaScript as the language for the platform for various reasons. The first is its speed. JavaScript has benefited from </w:t>
+      </w:r>
+      <w:r>
+        <w:rPr>
+          <w:rFonts w:cs="Arial"/>
+        </w:rPr>
+        <w:t>a</w:t>
+      </w:r>
+      <w:r>
+        <w:rPr>
+          <w:rFonts w:cs="Arial"/>
+        </w:rPr>
+        <w:t xml:space="preserve"> large amount of investment</w:t>
+      </w:r>
+      <w:r>
+        <w:rPr>
+          <w:rFonts w:cs="Arial"/>
+        </w:rPr>
+        <w:t xml:space="preserve"> in compiler development with most browser vendors now opting for</w:t>
+      </w:r>
+      <w:r>
+        <w:rPr>
+          <w:rFonts w:cs="Arial"/>
+        </w:rPr>
+        <w:t xml:space="preserve"> Just </w:t>
+      </w:r>
+      <w:r>
+        <w:rPr>
+          <w:rFonts w:cs="Arial"/>
+        </w:rPr>
+        <w:t>in</w:t>
+      </w:r>
+      <w:r>
+        <w:rPr>
+          <w:rFonts w:cs="Arial"/>
+        </w:rPr>
+        <w:t xml:space="preserve"> Time</w:t>
+      </w:r>
+      <w:r>
+        <w:rPr>
+          <w:rFonts w:cs="Arial"/>
+        </w:rPr>
+        <w:t xml:space="preserve"> </w:t>
+      </w:r>
+      <w:r>
+        <w:rPr>
+          <w:rFonts w:cs="Arial"/>
+        </w:rPr>
+        <w:t>(</w:t>
+      </w:r>
+      <w:r>
+        <w:rPr>
+          <w:rFonts w:cs="Arial"/>
+        </w:rPr>
+        <w:t>JIT</w:t>
+      </w:r>
+      <w:r>
+        <w:rPr>
+          <w:rFonts w:cs="Arial"/>
+        </w:rPr>
+        <w:t>)</w:t>
+      </w:r>
+      <w:r>
+        <w:rPr>
+          <w:rFonts w:cs="Arial"/>
+        </w:rPr>
+        <w:t xml:space="preserve"> compilers over traditional interpreters for JavaScript execution. The result is a tenfold increase in JavaScript speed making the language more suitable for high performance applications.</w:t>
+      </w:r>
+      <w:r>
+        <w:rPr>
+          <w:rFonts w:cs="Arial"/>
+        </w:rPr>
+        <w:t xml:space="preserve"> </w:t>
+      </w:r>
+      <w:r>
+        <w:rPr>
+          <w:rFonts w:cs="Arial"/>
+        </w:rPr>
+        <w:t>Second JavaScript is a very popular language</w:t>
+      </w:r>
+      <w:r>
+        <w:rPr>
+          <w:rFonts w:cs="Arial"/>
+        </w:rPr>
+        <w:t>, i</w:t>
+      </w:r>
+      <w:r>
+        <w:rPr>
+          <w:rFonts w:cs="Arial"/>
+        </w:rPr>
+        <w:t xml:space="preserve">n their yearly survey StackOverflow found JavaScript to be the most popular technology </w:t>
+      </w:r>
+      <w:r>
+        <w:t>(Stack overflow blog, 2016)</w:t>
+      </w:r>
+      <w:r>
+        <w:rPr>
+          <w:rFonts w:cs="Arial"/>
+        </w:rPr>
+        <w:t xml:space="preserve"> by a large mile, so using it for the platform would </w:t>
+      </w:r>
+      <w:r>
+        <w:rPr>
+          <w:rFonts w:cs="Arial"/>
+        </w:rPr>
+        <w:lastRenderedPageBreak/>
+        <w:t xml:space="preserve">be </w:t>
+      </w:r>
+      <w:r>
+        <w:rPr>
+          <w:rFonts w:cs="Arial"/>
+        </w:rPr>
+        <w:t xml:space="preserve">advantageous </w:t>
+      </w:r>
+      <w:r>
+        <w:rPr>
+          <w:rFonts w:cs="Arial"/>
+        </w:rPr>
+        <w:t>as the language is popular with many developers</w:t>
+      </w:r>
+      <w:r>
+        <w:rPr>
+          <w:rFonts w:cs="Arial"/>
+        </w:rPr>
+        <w:t>.</w:t>
+      </w:r>
+      <w:r>
+        <w:rPr>
+          <w:rFonts w:cs="Arial"/>
+        </w:rPr>
+        <w:t xml:space="preserve"> </w:t>
+      </w:r>
+      <w:r>
+        <w:rPr>
+          <w:rFonts w:cs="Arial"/>
+        </w:rPr>
+        <w:t>Finally, JavaScript has had a new recent standard ECMAScript 2015 which has sought to remove previous issue</w:t>
+      </w:r>
+      <w:r>
+        <w:rPr>
+          <w:rFonts w:cs="Arial"/>
+        </w:rPr>
+        <w:t>s</w:t>
+      </w:r>
+      <w:r>
+        <w:rPr>
+          <w:rFonts w:cs="Arial"/>
+        </w:rPr>
+        <w:t xml:space="preserve"> and present JavaScript as a clear concise general purpose scripting language rather than a language for document object model manipulation in the browser.</w:t>
       </w:r>
     </w:p>
     <w:p>
       <w:pPr>
         <w:pStyle w:val="Heading3"/>
         <w:spacing w:after="120"/>
-        <w:rPr>
-          <w:rFonts w:cs="Arial"/>
-        </w:rPr>
-      </w:pPr>
-      <w:bookmarkStart w:id="14" w:name="_Toc470640997"/>
-      <w:r>
-        <w:t>2.1.</w:t>
-      </w:r>
-      <w:r>
-        <w:t>8</w:t>
-      </w:r>
-      <w:r>
-        <w:t xml:space="preserve"> Advantages of GPUs</w:t>
-      </w:r>
-      <w:bookmarkEnd w:id="14"/>
-    </w:p>
-    <w:p>
-      <w:r>
-        <w:rPr>
-          <w:rFonts w:cs="Arial"/>
-        </w:rPr>
-        <w:t>R</w:t>
-      </w:r>
-      <w:r>
-        <w:rPr>
-          <w:rFonts w:cs="Arial"/>
-        </w:rPr>
-        <w:t>esearch</w:t>
-      </w:r>
-      <w:r>
-        <w:rPr>
-          <w:rFonts w:cs="Arial"/>
-        </w:rPr>
-        <w:t xml:space="preserve"> has investigated </w:t>
-      </w:r>
-      <w:r>
-        <w:rPr>
-          <w:rFonts w:cs="Arial"/>
-        </w:rPr>
-        <w:t>if</w:t>
-      </w:r>
-      <w:r>
-        <w:rPr>
-          <w:rFonts w:cs="Arial"/>
-        </w:rPr>
-        <w:t xml:space="preserve"> there are </w:t>
-      </w:r>
-      <w:r>
-        <w:rPr>
-          <w:rFonts w:cs="Arial"/>
-        </w:rPr>
-        <w:t>advantage</w:t>
-      </w:r>
-      <w:r>
-        <w:rPr>
-          <w:rFonts w:cs="Arial"/>
-        </w:rPr>
-        <w:t>s</w:t>
-      </w:r>
-      <w:r>
-        <w:rPr>
-          <w:rFonts w:cs="Arial"/>
-        </w:rPr>
+      </w:pPr>
+      <w:bookmarkStart w:id="15" w:name="_Toc470640999"/>
+      <w:r>
+        <w:t>2.2</w:t>
+      </w:r>
+      <w:r>
+        <w:t>.1</w:t>
+      </w:r>
+      <w:r>
         <w:t xml:space="preserve"> </w:t>
       </w:r>
       <w:r>
-        <w:rPr>
-          <w:rFonts w:cs="Arial"/>
-        </w:rPr>
-        <w:t>of taking traditional algorithms</w:t>
-      </w:r>
-      <w:r>
-        <w:rPr>
-          <w:rFonts w:cs="Arial"/>
-        </w:rPr>
-        <w:t xml:space="preserve"> and </w:t>
-      </w:r>
-      <w:r>
-        <w:rPr>
-          <w:rFonts w:cs="Arial"/>
-        </w:rPr>
-        <w:t>parallelising them across GPUs</w:t>
-      </w:r>
-      <w:r>
-        <w:rPr>
-          <w:rFonts w:cs="Arial"/>
-        </w:rPr>
-        <w:t xml:space="preserve">. </w:t>
-      </w:r>
-      <w:r>
-        <w:rPr>
-          <w:rFonts w:cs="Arial"/>
-        </w:rPr>
-        <w:t xml:space="preserve">Research </w:t>
-      </w:r>
-      <w:r>
-        <w:rPr>
-          <w:rFonts w:cs="Arial"/>
-        </w:rPr>
-        <w:t>(</w:t>
-      </w:r>
-      <w:r>
-        <w:rPr>
-          <w:rFonts w:cs="Arial"/>
-        </w:rPr>
-        <w:t>Yang et a</w:t>
-      </w:r>
-      <w:r>
-        <w:rPr>
-          <w:rFonts w:cs="Arial"/>
-        </w:rPr>
-        <w:t>l</w:t>
-      </w:r>
-      <w:r>
-        <w:rPr>
-          <w:rFonts w:cs="Arial"/>
-        </w:rPr>
-        <w:t xml:space="preserve">, </w:t>
-      </w:r>
-      <w:r>
-        <w:rPr>
-          <w:rFonts w:cs="Arial"/>
-        </w:rPr>
-        <w:t xml:space="preserve">2008) took bread and butter computer vision algorithms and compared their performance when processed across a CPU and GPU. </w:t>
-      </w:r>
-      <w:r>
-        <w:rPr>
-          <w:rFonts w:cs="Arial"/>
-        </w:rPr>
-        <w:t xml:space="preserve">With a </w:t>
-      </w:r>
-      <w:r>
-        <w:rPr>
-          <w:rFonts w:cs="Arial"/>
-        </w:rPr>
-        <w:t xml:space="preserve">histogram </w:t>
-      </w:r>
-      <w:r>
-        <w:rPr>
-          <w:rFonts w:cs="Arial"/>
-        </w:rPr>
-        <w:t xml:space="preserve">they saw a 44x speed up when computed on the GPU. When it came to edge detection they saw a 200x speed </w:t>
-      </w:r>
-      <w:r>
-        <w:rPr>
-          <w:rFonts w:cs="Arial"/>
-        </w:rPr>
-        <w:t>up. Ad</w:t>
-      </w:r>
-      <w:r>
-        <w:rPr>
-          <w:rFonts w:cs="Arial"/>
-        </w:rPr>
-        <w:t>ditionally, research</w:t>
+        <w:t>Typed Array Architecture</w:t>
+      </w:r>
+      <w:bookmarkEnd w:id="15"/>
+    </w:p>
+    <w:p>
+      <w:pPr>
+        <w:rPr>
+          <w:rFonts w:cs="Arial"/>
+        </w:rPr>
+      </w:pPr>
+      <w:r>
+        <w:rPr>
+          <w:rFonts w:cs="Arial"/>
+        </w:rPr>
+        <w:t>Recent revisions of the</w:t>
+      </w:r>
+      <w:r>
+        <w:rPr>
+          <w:rFonts w:cs="Arial"/>
+        </w:rPr>
+        <w:t xml:space="preserve"> JavaScript standard </w:t>
+      </w:r>
+      <w:r>
+        <w:rPr>
+          <w:rFonts w:cs="Arial"/>
+        </w:rPr>
+        <w:t>have added support for objects</w:t>
       </w:r>
       <w:r>
         <w:rPr>
@@ -6017,61 +6383,21 @@
         <w:rPr>
           <w:rFonts w:cs="Arial"/>
         </w:rPr>
-        <w:t>(</w:t>
-      </w:r>
-      <w:r>
-        <w:rPr>
-          <w:rFonts w:cs="Arial"/>
-        </w:rPr>
-        <w:t>Teodoro et al</w:t>
-      </w:r>
-      <w:r>
-        <w:rPr>
-          <w:rFonts w:cs="Arial"/>
-        </w:rPr>
-        <w:t xml:space="preserve">, </w:t>
-      </w:r>
-      <w:r>
-        <w:rPr>
-          <w:rFonts w:cs="Arial"/>
-        </w:rPr>
-        <w:t xml:space="preserve">2009) found that </w:t>
-      </w:r>
-      <w:r>
-        <w:rPr>
-          <w:rFonts w:cs="Arial"/>
-        </w:rPr>
-        <w:t xml:space="preserve">optimising </w:t>
-      </w:r>
-      <w:r>
-        <w:rPr>
-          <w:rFonts w:cs="Arial"/>
-        </w:rPr>
-        <w:t>a histopathology application </w:t>
-      </w:r>
-      <w:r>
-        <w:rPr>
-          <w:rFonts w:cs="Arial"/>
-        </w:rPr>
-        <w:t>result</w:t>
-      </w:r>
-      <w:r>
-        <w:rPr>
-          <w:rFonts w:cs="Arial"/>
-        </w:rPr>
-        <w:t>ed</w:t>
-      </w:r>
-      <w:r>
-        <w:rPr>
-          <w:rFonts w:cs="Arial"/>
-        </w:rPr>
-        <w:t xml:space="preserve"> in a speed factor increase of between 19x to 40x</w:t>
-      </w:r>
-      <w:r>
-        <w:rPr>
-          <w:rFonts w:cs="Arial"/>
-        </w:rPr>
-        <w:t xml:space="preserve"> in their tests</w:t>
+        <w:t>designed to make low level programming possible</w:t>
+      </w:r>
+      <w:r>
+        <w:rPr>
+          <w:rFonts w:cs="Arial"/>
+        </w:rPr>
+        <w:t xml:space="preserve"> </w:t>
+      </w:r>
+      <w:r>
+        <w:rPr>
+          <w:rFonts w:cs="Arial"/>
+          <w:color w:val="333333"/>
+          <w:shd w:val="clear" w:color="auto" w:fill="FFFFFF"/>
+        </w:rPr>
+        <w:t>(Mozillaorg, 2016)</w:t>
       </w:r>
       <w:r>
         <w:rPr>
@@ -6089,25 +6415,25 @@
         <w:rPr>
           <w:rFonts w:cs="Arial"/>
         </w:rPr>
-        <w:t>In computationally</w:t>
-      </w:r>
-      <w:r>
-        <w:rPr>
-          <w:rFonts w:cs="Arial"/>
-        </w:rPr>
-        <w:t xml:space="preserve"> expensive tasks we can see GPU</w:t>
-      </w:r>
-      <w:r>
-        <w:rPr>
-          <w:rFonts w:cs="Arial"/>
-        </w:rPr>
-        <w:t>s</w:t>
-      </w:r>
-      <w:r>
-        <w:rPr>
-          <w:rFonts w:cs="Arial"/>
-        </w:rPr>
-        <w:t xml:space="preserve"> can provide unseen speed ups in expensive computations. We can also see how a workbench could be advantageous to experiment and test such optimisations.</w:t>
+        <w:t xml:space="preserve">I will summarise </w:t>
+      </w:r>
+      <w:r>
+        <w:rPr>
+          <w:rFonts w:cs="Arial"/>
+        </w:rPr>
+        <w:t>the most ground breaking set</w:t>
+      </w:r>
+      <w:r>
+        <w:rPr>
+          <w:rFonts w:cs="Arial"/>
+        </w:rPr>
+        <w:t xml:space="preserve"> of objects known as TypedArray</w:t>
+      </w:r>
+      <w:r>
+        <w:rPr>
+          <w:rFonts w:cs="Arial"/>
+        </w:rPr>
+        <w:t xml:space="preserve"> objects as it now allows JavaScript to work with binary data directly.</w:t>
       </w:r>
       <w:r>
         <w:rPr>
@@ -6115,150 +6441,53 @@
         </w:rPr>
         <w:t xml:space="preserve"> </w:t>
       </w:r>
-    </w:p>
-    <w:p>
-      <w:pPr>
-        <w:pStyle w:val="Heading2"/>
-        <w:spacing w:after="120"/>
-      </w:pPr>
-      <w:bookmarkStart w:id="15" w:name="_Toc470640998"/>
-      <w:r>
-        <w:t xml:space="preserve">2.2 </w:t>
-      </w:r>
-      <w:r>
-        <w:t>JavaScript</w:t>
-      </w:r>
-      <w:bookmarkEnd w:id="15"/>
-    </w:p>
-    <w:p>
-      <w:pPr>
-        <w:rPr>
-          <w:rFonts w:cs="Arial"/>
-        </w:rPr>
-      </w:pPr>
-      <w:r>
-        <w:rPr>
-          <w:rFonts w:cs="Arial"/>
-        </w:rPr>
-        <w:t>We cho</w:t>
-      </w:r>
-      <w:r>
-        <w:rPr>
-          <w:rFonts w:cs="Arial"/>
-        </w:rPr>
-        <w:t xml:space="preserve">se JavaScript as the language for the platform for various reasons. The first is its speed. JavaScript has benefited from </w:t>
-      </w:r>
-      <w:r>
-        <w:rPr>
-          <w:rFonts w:cs="Arial"/>
-        </w:rPr>
-        <w:t>a</w:t>
-      </w:r>
-      <w:r>
-        <w:rPr>
-          <w:rFonts w:cs="Arial"/>
-        </w:rPr>
-        <w:t xml:space="preserve"> large amount of investment</w:t>
-      </w:r>
-      <w:r>
-        <w:rPr>
-          <w:rFonts w:cs="Arial"/>
-        </w:rPr>
-        <w:t xml:space="preserve"> in compiler development with most browser vendors now opting for JIT compilers over traditional interpreters for JavaScript execution. The result is a tenfold increase in JavaScript speed making the language more suitable for high performance applications.</w:t>
-      </w:r>
-      <w:r>
-        <w:rPr>
-          <w:rFonts w:cs="Arial"/>
-        </w:rPr>
-        <w:t xml:space="preserve"> </w:t>
-      </w:r>
-      <w:r>
-        <w:rPr>
-          <w:rFonts w:cs="Arial"/>
-        </w:rPr>
-        <w:t>Second JavaScript is a very popular language.</w:t>
-      </w:r>
-      <w:r>
-        <w:rPr>
-          <w:rFonts w:cs="Arial"/>
-        </w:rPr>
-        <w:t xml:space="preserve"> </w:t>
-      </w:r>
-      <w:r>
-        <w:rPr>
-          <w:rFonts w:cs="Arial"/>
-        </w:rPr>
-        <w:t>Second is its popularity, i</w:t>
-      </w:r>
-      <w:r>
-        <w:rPr>
-          <w:rFonts w:cs="Arial"/>
-        </w:rPr>
-        <w:t xml:space="preserve">n their yearly survey StackOverflow found JavaScript to be the most popular technology </w:t>
-      </w:r>
-      <w:r>
-        <w:rPr>
-          <w:rFonts w:cs="Arial"/>
-          <w:color w:val="333333"/>
-          <w:sz w:val="21"/>
-          <w:shd w:val="clear" w:color="auto" w:fill="FFFFFF"/>
-        </w:rPr>
-        <w:t>(Stack overflow blog, 2016)</w:t>
-      </w:r>
-      <w:r>
-        <w:rPr>
-          <w:rFonts w:cs="Arial"/>
-        </w:rPr>
-        <w:t xml:space="preserve"> by a large </w:t>
-      </w:r>
-      <w:r>
-        <w:rPr>
-          <w:rFonts w:cs="Arial"/>
-        </w:rPr>
-        <w:lastRenderedPageBreak/>
-        <w:t xml:space="preserve">mile, so using it for the platform would be </w:t>
-      </w:r>
-      <w:r>
-        <w:rPr>
-          <w:rFonts w:cs="Arial"/>
-        </w:rPr>
-        <w:t xml:space="preserve">advantageous </w:t>
-      </w:r>
-      <w:r>
-        <w:rPr>
-          <w:rFonts w:cs="Arial"/>
-        </w:rPr>
-        <w:t>as the language is popular with many developers</w:t>
-      </w:r>
-      <w:r>
-        <w:rPr>
-          <w:rFonts w:cs="Arial"/>
-        </w:rPr>
-        <w:t>.</w:t>
-      </w:r>
-      <w:r>
-        <w:rPr>
-          <w:rFonts w:cs="Arial"/>
-        </w:rPr>
-        <w:t xml:space="preserve"> </w:t>
-      </w:r>
-      <w:r>
-        <w:rPr>
-          <w:rFonts w:cs="Arial"/>
-        </w:rPr>
-        <w:t>Finally, JavaScript has had a new recent standard ECMAScript 2015 which has sought to remove previous issue</w:t>
-      </w:r>
-      <w:r>
-        <w:rPr>
-          <w:rFonts w:cs="Arial"/>
-        </w:rPr>
-        <w:t>s</w:t>
-      </w:r>
-      <w:r>
-        <w:rPr>
-          <w:rFonts w:cs="Arial"/>
-        </w:rPr>
-        <w:t xml:space="preserve"> and present JavaScript as a clear concise general purpose scripting language rather than a language for document object model manipulation in the browser.</w:t>
+      <w:r>
+        <w:rPr>
+          <w:rFonts w:cs="Arial"/>
+        </w:rPr>
+        <w:t>Typed</w:t>
+      </w:r>
+      <w:r>
+        <w:rPr>
+          <w:rFonts w:cs="Arial"/>
+        </w:rPr>
+        <w:t xml:space="preserve"> A</w:t>
+      </w:r>
+      <w:r>
+        <w:rPr>
+          <w:rFonts w:cs="Arial"/>
+        </w:rPr>
+        <w:t>rrays were added in the JavaS</w:t>
+      </w:r>
+      <w:r>
+        <w:rPr>
+          <w:rFonts w:cs="Arial"/>
+        </w:rPr>
+        <w:t xml:space="preserve">cript standard ECMAScript </w:t>
+      </w:r>
+      <w:r>
+        <w:rPr>
+          <w:rFonts w:cs="Arial"/>
+        </w:rPr>
+        <w:t>2015;</w:t>
+      </w:r>
+      <w:r>
+        <w:rPr>
+          <w:rFonts w:cs="Arial"/>
+        </w:rPr>
+        <w:t xml:space="preserve"> th</w:t>
+      </w:r>
+      <w:r>
+        <w:rPr>
+          <w:rFonts w:cs="Arial"/>
+        </w:rPr>
+        <w:t>ey provide the ability to interact with raw binary data. The</w:t>
+      </w:r>
+      <w:r>
+        <w:rPr>
+          <w:rFonts w:cs="Arial"/>
+        </w:rPr>
+        <w:t>y provide the perfect way to work with low level data structures and provide much more control over the underlying data.</w:t>
       </w:r>
     </w:p>
     <w:p>
@@ -6266,18 +6495,15 @@
         <w:pStyle w:val="Heading3"/>
         <w:spacing w:after="120"/>
       </w:pPr>
-      <w:bookmarkStart w:id="16" w:name="_Toc470640999"/>
-      <w:r>
-        <w:t>2.2</w:t>
-      </w:r>
-      <w:r>
-        <w:t>.1</w:t>
+      <w:bookmarkStart w:id="16" w:name="_Toc470641000"/>
+      <w:r>
+        <w:t>2.2.2</w:t>
       </w:r>
       <w:r>
         <w:t xml:space="preserve"> </w:t>
       </w:r>
       <w:r>
-        <w:t>Typed Array Architecture</w:t>
+        <w:t>ArrayBuffer</w:t>
       </w:r>
       <w:bookmarkEnd w:id="16"/>
     </w:p>
@@ -6291,45 +6517,73 @@
         <w:rPr>
           <w:rFonts w:cs="Arial"/>
         </w:rPr>
-        <w:t>Recent revisions of the</w:t>
-      </w:r>
-      <w:r>
-        <w:rPr>
-          <w:rFonts w:cs="Arial"/>
-        </w:rPr>
-        <w:t xml:space="preserve"> JavaScript standard </w:t>
-      </w:r>
-      <w:r>
-        <w:rPr>
-          <w:rFonts w:cs="Arial"/>
-        </w:rPr>
-        <w:t>have added support for objects</w:t>
-      </w:r>
-      <w:r>
-        <w:rPr>
-          <w:rFonts w:cs="Arial"/>
-        </w:rPr>
-        <w:t xml:space="preserve"> </w:t>
-      </w:r>
-      <w:r>
-        <w:rPr>
-          <w:rFonts w:cs="Arial"/>
-        </w:rPr>
-        <w:t>designed to make low level programming possible</w:t>
-      </w:r>
-      <w:r>
-        <w:rPr>
-          <w:rFonts w:cs="Arial"/>
-        </w:rPr>
-        <w:t xml:space="preserve"> </w:t>
-      </w:r>
-      <w:r>
-        <w:rPr>
-          <w:rFonts w:cs="Arial"/>
-          <w:color w:val="333333"/>
-          <w:shd w:val="clear" w:color="auto" w:fill="FFFFFF"/>
-        </w:rPr>
-        <w:t>(Mozillaorg, 2016)</w:t>
+        <w:t xml:space="preserve">ArrayBuffer is the </w:t>
+      </w:r>
+      <w:r>
+        <w:rPr>
+          <w:rFonts w:cs="Arial"/>
+        </w:rPr>
+        <w:t>base</w:t>
+      </w:r>
+      <w:r>
+        <w:rPr>
+          <w:rFonts w:cs="Arial"/>
+        </w:rPr>
+        <w:t xml:space="preserve"> type for every Typed Array object and it just represents a strea</w:t>
+      </w:r>
+      <w:r>
+        <w:rPr>
+          <w:rFonts w:cs="Arial"/>
+        </w:rPr>
+        <w:t>m of bi</w:t>
+      </w:r>
+      <w:r>
+        <w:rPr>
+          <w:rFonts w:cs="Arial"/>
+        </w:rPr>
+        <w:t>nary data. Look at the Figure 1</w:t>
+      </w:r>
+      <w:r>
+        <w:rPr>
+          <w:rFonts w:cs="Arial"/>
+        </w:rPr>
+        <w:t xml:space="preserve"> we can take the struct person</w:t>
+      </w:r>
+      <w:r>
+        <w:rPr>
+          <w:rFonts w:cs="Arial"/>
+        </w:rPr>
+        <w:t xml:space="preserve"> and represent it in memory in JavaScript with the following ArrayBuffer</w:t>
+      </w:r>
+      <w:r>
+        <w:rPr>
+          <w:rFonts w:cs="Arial"/>
+        </w:rPr>
+        <w:t xml:space="preserve"> show</w:t>
+      </w:r>
+      <w:r>
+        <w:rPr>
+          <w:rFonts w:cs="Arial"/>
+        </w:rPr>
+        <w:t>n</w:t>
+      </w:r>
+      <w:r>
+        <w:rPr>
+          <w:rFonts w:cs="Arial"/>
+        </w:rPr>
+        <w:t xml:space="preserve"> in Figure 2</w:t>
+      </w:r>
+      <w:r>
+        <w:rPr>
+          <w:rFonts w:cs="Arial"/>
+        </w:rPr>
+        <w:softHyphen/>
+      </w:r>
+      <w:r>
+        <w:rPr>
+          <w:rFonts w:cs="Arial"/>
+        </w:rPr>
+        <w:softHyphen/>
       </w:r>
       <w:r>
         <w:rPr>
@@ -6337,183 +6591,9 @@
         </w:rPr>
         <w:t>.</w:t>
       </w:r>
-      <w:r>
-        <w:rPr>
-          <w:rFonts w:cs="Arial"/>
-        </w:rPr>
-        <w:t xml:space="preserve"> </w:t>
-      </w:r>
-      <w:r>
-        <w:rPr>
-          <w:rFonts w:cs="Arial"/>
-        </w:rPr>
-        <w:t xml:space="preserve">I will summarise </w:t>
-      </w:r>
-      <w:r>
-        <w:rPr>
-          <w:rFonts w:cs="Arial"/>
-        </w:rPr>
-        <w:t>the most ground breaking set</w:t>
-      </w:r>
-      <w:r>
-        <w:rPr>
-          <w:rFonts w:cs="Arial"/>
-        </w:rPr>
-        <w:t xml:space="preserve"> of objects known as TypedArray</w:t>
-      </w:r>
-      <w:r>
-        <w:rPr>
-          <w:rFonts w:cs="Arial"/>
-        </w:rPr>
-        <w:t xml:space="preserve"> objects as it now allows JavaScript to work with binary data directly.</w:t>
-      </w:r>
-      <w:r>
-        <w:rPr>
-          <w:rFonts w:cs="Arial"/>
-        </w:rPr>
-        <w:t xml:space="preserve"> </w:t>
-      </w:r>
-      <w:r>
-        <w:rPr>
-          <w:rFonts w:cs="Arial"/>
-        </w:rPr>
-        <w:t>Typed</w:t>
-      </w:r>
-      <w:r>
-        <w:rPr>
-          <w:rFonts w:cs="Arial"/>
-        </w:rPr>
-        <w:t xml:space="preserve"> A</w:t>
-      </w:r>
-      <w:r>
-        <w:rPr>
-          <w:rFonts w:cs="Arial"/>
-        </w:rPr>
-        <w:t>rrays were added in the JavaS</w:t>
-      </w:r>
-      <w:r>
-        <w:rPr>
-          <w:rFonts w:cs="Arial"/>
-        </w:rPr>
-        <w:t xml:space="preserve">cript standard ECMAScript </w:t>
-      </w:r>
-      <w:r>
-        <w:rPr>
-          <w:rFonts w:cs="Arial"/>
-        </w:rPr>
-        <w:t>2015;</w:t>
-      </w:r>
-      <w:r>
-        <w:rPr>
-          <w:rFonts w:cs="Arial"/>
-        </w:rPr>
-        <w:t xml:space="preserve"> th</w:t>
-      </w:r>
-      <w:r>
-        <w:rPr>
-          <w:rFonts w:cs="Arial"/>
-        </w:rPr>
-        <w:t>ey provide the ability to interact with raw binary data. The</w:t>
-      </w:r>
-      <w:r>
-        <w:rPr>
-          <w:rFonts w:cs="Arial"/>
-        </w:rPr>
-        <w:t>y provide the perfect way to work with low level data structures and provide much more control over the underlying data.</w:t>
-      </w:r>
-    </w:p>
-    <w:p>
-      <w:pPr>
-        <w:pStyle w:val="Heading3"/>
-        <w:spacing w:after="120"/>
-      </w:pPr>
-      <w:bookmarkStart w:id="17" w:name="_Toc470641000"/>
-      <w:r>
-        <w:t>2.2.2</w:t>
-      </w:r>
-      <w:r>
-        <w:t xml:space="preserve"> </w:t>
-      </w:r>
-      <w:r>
-        <w:t>ArrayBuffer</w:t>
-      </w:r>
-      <w:bookmarkEnd w:id="17"/>
-    </w:p>
-    <w:p>
-      <w:pPr>
-        <w:rPr>
-          <w:rFonts w:cs="Arial"/>
-        </w:rPr>
-      </w:pPr>
-      <w:r>
-        <w:rPr>
-          <w:rFonts w:cs="Arial"/>
-        </w:rPr>
-        <w:t xml:space="preserve">ArrayBuffer is the </w:t>
-      </w:r>
-      <w:r>
-        <w:rPr>
-          <w:rFonts w:cs="Arial"/>
-        </w:rPr>
-        <w:t>base</w:t>
-      </w:r>
-      <w:r>
-        <w:rPr>
-          <w:rFonts w:cs="Arial"/>
-        </w:rPr>
-        <w:t xml:space="preserve"> type for every Typed Array object and it just represents a strea</w:t>
-      </w:r>
-      <w:r>
-        <w:rPr>
-          <w:rFonts w:cs="Arial"/>
-        </w:rPr>
-        <w:t>m of bi</w:t>
-      </w:r>
-      <w:r>
-        <w:rPr>
-          <w:rFonts w:cs="Arial"/>
-        </w:rPr>
-        <w:t>nary data. Look at the Figure 1</w:t>
-      </w:r>
-      <w:r>
-        <w:rPr>
-          <w:rFonts w:cs="Arial"/>
-        </w:rPr>
-        <w:t xml:space="preserve"> we can take the struct person</w:t>
-      </w:r>
-      <w:r>
-        <w:rPr>
-          <w:rFonts w:cs="Arial"/>
-        </w:rPr>
-        <w:t xml:space="preserve"> and represent it in memory in JavaScript with the following ArrayBuffer</w:t>
-      </w:r>
-      <w:r>
-        <w:rPr>
-          <w:rFonts w:cs="Arial"/>
-        </w:rPr>
-        <w:t xml:space="preserve"> show in Figure 2</w:t>
-      </w:r>
-      <w:r>
-        <w:rPr>
-          <w:rFonts w:cs="Arial"/>
-        </w:rPr>
-        <w:softHyphen/>
-      </w:r>
-      <w:r>
-        <w:rPr>
-          <w:rFonts w:cs="Arial"/>
-        </w:rPr>
-        <w:softHyphen/>
-      </w:r>
-      <w:r>
-        <w:rPr>
-          <w:rFonts w:cs="Arial"/>
-        </w:rPr>
-        <w:t>.</w:t>
-      </w:r>
-    </w:p>
-    <w:bookmarkStart w:id="18" w:name="_MON_1541712016"/>
-    <w:bookmarkEnd w:id="18"/>
+    </w:p>
+    <w:bookmarkStart w:id="17" w:name="_MON_1541712016"/>
+    <w:bookmarkEnd w:id="17"/>
     <w:p>
       <w:pPr>
         <w:pBdr>
@@ -6554,7 +6634,7 @@
           <v:shape id="_x0000_i1025" type="#_x0000_t75" style="width:453.05pt;height:87.6pt" o:ole="">
             <v:imagedata r:id="rId9" o:title=""/>
           </v:shape>
-          <o:OLEObject Type="Embed" ProgID="Word.OpenDocumentText.12" ShapeID="_x0000_i1025" DrawAspect="Content" ObjectID="_1544892983" r:id="rId10"/>
+          <o:OLEObject Type="Embed" ProgID="Word.OpenDocumentText.12" ShapeID="_x0000_i1025" DrawAspect="Content" ObjectID="_1544896618" r:id="rId10"/>
         </w:object>
       </w:r>
     </w:p>
@@ -6590,8 +6670,8 @@
         <w:t xml:space="preserve"> example</w:t>
       </w:r>
     </w:p>
-    <w:bookmarkStart w:id="19" w:name="_MON_1541712103"/>
-    <w:bookmarkEnd w:id="19"/>
+    <w:bookmarkStart w:id="18" w:name="_MON_1541712103"/>
+    <w:bookmarkEnd w:id="18"/>
     <w:p>
       <w:pPr>
         <w:pBdr>
@@ -6612,7 +6692,7 @@
           <v:shape id="_x0000_i1026" type="#_x0000_t75" style="width:468pt;height:87.6pt" o:ole="">
             <v:imagedata r:id="rId11" o:title=""/>
           </v:shape>
-          <o:OLEObject Type="Embed" ProgID="Word.OpenDocumentText.12" ShapeID="_x0000_i1026" DrawAspect="Content" ObjectID="_1544892984" r:id="rId12"/>
+          <o:OLEObject Type="Embed" ProgID="Word.OpenDocumentText.12" ShapeID="_x0000_i1026" DrawAspect="Content" ObjectID="_1544896619" r:id="rId12"/>
         </w:object>
       </w:r>
       <w:r>
@@ -6701,7 +6781,7 @@
         <w:pStyle w:val="Heading3"/>
         <w:spacing w:after="120"/>
       </w:pPr>
-      <w:bookmarkStart w:id="20" w:name="_Toc470641001"/>
+      <w:bookmarkStart w:id="19" w:name="_Toc470641001"/>
       <w:r>
         <w:t>2.2.3</w:t>
       </w:r>
@@ -6717,7 +6797,7 @@
       <w:r>
         <w:t xml:space="preserve"> Float64Array</w:t>
       </w:r>
-      <w:bookmarkEnd w:id="20"/>
+      <w:bookmarkEnd w:id="19"/>
     </w:p>
     <w:p>
       <w:pPr>
@@ -6783,7 +6863,19 @@
         <w:rPr>
           <w:rFonts w:cs="Arial"/>
         </w:rPr>
-        <w:t xml:space="preserve"> show in Figure 3</w:t>
+        <w:t xml:space="preserve"> show</w:t>
+      </w:r>
+      <w:r>
+        <w:rPr>
+          <w:rFonts w:cs="Arial"/>
+        </w:rPr>
+        <w:t>n</w:t>
+      </w:r>
+      <w:r>
+        <w:rPr>
+          <w:rFonts w:cs="Arial"/>
+        </w:rPr>
+        <w:t xml:space="preserve"> in Figure 3</w:t>
       </w:r>
       <w:r>
         <w:rPr>
@@ -6792,8 +6884,8 @@
         <w:t>.</w:t>
       </w:r>
     </w:p>
-    <w:bookmarkStart w:id="21" w:name="_MON_1541712873"/>
-    <w:bookmarkEnd w:id="21"/>
+    <w:bookmarkStart w:id="20" w:name="_MON_1541712873"/>
+    <w:bookmarkEnd w:id="20"/>
     <w:p>
       <w:pPr>
         <w:pBdr>
@@ -6814,7 +6906,7 @@
           <v:shape id="_x0000_i1027" type="#_x0000_t75" style="width:453.05pt;height:61.8pt" o:ole="">
             <v:imagedata r:id="rId13" o:title=""/>
           </v:shape>
-          <o:OLEObject Type="Embed" ProgID="Word.OpenDocumentText.12" ShapeID="_x0000_i1027" DrawAspect="Content" ObjectID="_1544892985" r:id="rId14"/>
+          <o:OLEObject Type="Embed" ProgID="Word.OpenDocumentText.12" ShapeID="_x0000_i1027" DrawAspect="Content" ObjectID="_1544896620" r:id="rId14"/>
         </w:object>
       </w:r>
     </w:p>
@@ -6906,8 +6998,8 @@
         <w:t>rays this is no longer the case as can be seen in Figure 4.</w:t>
       </w:r>
     </w:p>
-    <w:bookmarkStart w:id="22" w:name="_MON_1541712994"/>
-    <w:bookmarkEnd w:id="22"/>
+    <w:bookmarkStart w:id="21" w:name="_MON_1541712994"/>
+    <w:bookmarkEnd w:id="21"/>
     <w:p>
       <w:pPr>
         <w:pBdr>
@@ -6928,7 +7020,7 @@
           <v:shape id="_x0000_i1028" type="#_x0000_t75" style="width:453.05pt;height:51.6pt" o:ole="">
             <v:imagedata r:id="rId15" o:title=""/>
           </v:shape>
-          <o:OLEObject Type="Embed" ProgID="Word.OpenDocumentText.12" ShapeID="_x0000_i1028" DrawAspect="Content" ObjectID="_1544892986" r:id="rId16"/>
+          <o:OLEObject Type="Embed" ProgID="Word.OpenDocumentText.12" ShapeID="_x0000_i1028" DrawAspect="Content" ObjectID="_1544896621" r:id="rId16"/>
         </w:object>
       </w:r>
     </w:p>
@@ -7025,25 +7117,25 @@
       <w:pPr>
         <w:pStyle w:val="Heading2"/>
       </w:pPr>
-      <w:bookmarkStart w:id="23" w:name="_Toc470641002"/>
+      <w:bookmarkStart w:id="22" w:name="_Toc470641002"/>
       <w:r>
         <w:t xml:space="preserve">2.3 </w:t>
       </w:r>
       <w:r>
         <w:t>V8 JavaScript Compiler</w:t>
       </w:r>
-      <w:bookmarkEnd w:id="23"/>
+      <w:bookmarkEnd w:id="22"/>
     </w:p>
     <w:p>
       <w:pPr>
         <w:pStyle w:val="Heading3"/>
         <w:spacing w:after="120"/>
       </w:pPr>
-      <w:bookmarkStart w:id="24" w:name="_Toc470641003"/>
+      <w:bookmarkStart w:id="23" w:name="_Toc470641003"/>
       <w:r>
         <w:t>2.3.1 Interpreter vs Compiler</w:t>
       </w:r>
-      <w:bookmarkEnd w:id="24"/>
+      <w:bookmarkEnd w:id="23"/>
     </w:p>
     <w:p>
       <w:pPr>
@@ -7219,11 +7311,11 @@
         <w:pStyle w:val="Heading3"/>
         <w:spacing w:after="120"/>
       </w:pPr>
-      <w:bookmarkStart w:id="25" w:name="_Toc470641004"/>
+      <w:bookmarkStart w:id="24" w:name="_Toc470641004"/>
       <w:r>
         <w:t>2.3.2 ECMAScript 2015</w:t>
       </w:r>
-      <w:bookmarkEnd w:id="25"/>
+      <w:bookmarkEnd w:id="24"/>
     </w:p>
     <w:p>
       <w:pPr>
@@ -7460,7 +7552,7 @@
         <w:pStyle w:val="Heading3"/>
         <w:spacing w:after="120"/>
       </w:pPr>
-      <w:bookmarkStart w:id="26" w:name="_Toc470641005"/>
+      <w:bookmarkStart w:id="25" w:name="_Toc470641005"/>
       <w:r>
         <w:lastRenderedPageBreak/>
         <w:t>2.3.3</w:t>
@@ -7471,117 +7563,104 @@
       <w:r>
         <w:t>Runtimes</w:t>
       </w:r>
+      <w:bookmarkEnd w:id="25"/>
+    </w:p>
+    <w:p>
+      <w:r>
+        <w:t>Fast JavaScript execution d</w:t>
+      </w:r>
+      <w:r>
+        <w:t>id not go unnoticed. JavaScript can now be found in ma</w:t>
+      </w:r>
+      <w:r>
+        <w:t>ny environments other than the W</w:t>
+      </w:r>
+      <w:r>
+        <w:t>eb</w:t>
+      </w:r>
+      <w:r>
+        <w:t xml:space="preserve"> and in the programs written above</w:t>
+      </w:r>
+      <w:r>
+        <w:t xml:space="preserve">. You can now write server side applications in JavaScript with </w:t>
+      </w:r>
+      <w:r>
+        <w:t>Node.js</w:t>
+      </w:r>
+      <w:r>
+        <w:t xml:space="preserve"> </w:t>
+      </w:r>
+      <w:r>
+        <w:t>(Nodejs foundation, 2016)</w:t>
+      </w:r>
+      <w:r>
+        <w:t xml:space="preserve"> which uses V8</w:t>
+      </w:r>
+      <w:r>
+        <w:t>. You can write full 3D games with the Unity</w:t>
+      </w:r>
+      <w:r>
+        <w:t xml:space="preserve"> </w:t>
+      </w:r>
+      <w:r>
+        <w:t xml:space="preserve">game </w:t>
+      </w:r>
+      <w:r>
+        <w:t>engine</w:t>
+      </w:r>
+      <w:r>
+        <w:t xml:space="preserve"> </w:t>
+      </w:r>
+      <w:r>
+        <w:t xml:space="preserve">(Unity3dcom, 2016) </w:t>
+      </w:r>
+      <w:r>
+        <w:t>which</w:t>
+      </w:r>
+      <w:r>
+        <w:t xml:space="preserve"> uses it as its scripting language.</w:t>
+      </w:r>
+      <w:r>
+        <w:t xml:space="preserve"> Finally, through open source projects </w:t>
+      </w:r>
+      <w:r>
+        <w:t xml:space="preserve">such as </w:t>
+      </w:r>
+      <w:r>
+        <w:t>Electron</w:t>
+      </w:r>
+      <w:r>
+        <w:t xml:space="preserve"> </w:t>
+      </w:r>
+      <w:r>
+        <w:rPr>
+          <w:rStyle w:val="apple-converted-space"/>
+          <w:rFonts w:cs="Arial"/>
+          <w:color w:val="333333"/>
+          <w:shd w:val="clear" w:color="auto" w:fill="FFFFFF"/>
+        </w:rPr>
+        <w:t>(</w:t>
+      </w:r>
+      <w:r>
+        <w:rPr>
+          <w:color w:val="333333"/>
+          <w:shd w:val="clear" w:color="auto" w:fill="FFFFFF"/>
+        </w:rPr>
+        <w:t>Atomio, 2016)</w:t>
+      </w:r>
+      <w:r>
+        <w:t xml:space="preserve"> you can now write native desktop applications as well.</w:t>
+      </w:r>
+      <w:r>
+        <w:t xml:space="preserve"> We built our platform on top of the V8 compiler to ensure that the platform is fast and efficient and provides access to the latest JavaScript standard</w:t>
+      </w:r>
+      <w:r>
+        <w:t xml:space="preserve"> and because it has been used so successfully in other runtimes</w:t>
+      </w:r>
+      <w:bookmarkStart w:id="26" w:name="_GoBack"/>
       <w:bookmarkEnd w:id="26"/>
-    </w:p>
-    <w:p>
-      <w:r>
-        <w:t>Fast JavaScript execution d</w:t>
-      </w:r>
-      <w:r>
-        <w:t>id not go unnoticed. JavaScript can now be found in ma</w:t>
-      </w:r>
-      <w:r>
-        <w:t>ny environments other than the W</w:t>
-      </w:r>
-      <w:r>
-        <w:t>eb</w:t>
-      </w:r>
-      <w:r>
-        <w:t xml:space="preserve"> and in the programs written above</w:t>
-      </w:r>
-      <w:r>
-        <w:t xml:space="preserve">. You can now write server side applications in JavaScript with </w:t>
-      </w:r>
-      <w:r>
-        <w:t>Node.js</w:t>
-      </w:r>
-      <w:r>
-        <w:t xml:space="preserve"> </w:t>
-      </w:r>
-      <w:r>
-        <w:rPr>
-          <w:rStyle w:val="apple-converted-space"/>
-          <w:rFonts w:cs="Arial"/>
-          <w:color w:val="333333"/>
-          <w:sz w:val="21"/>
-          <w:shd w:val="clear" w:color="auto" w:fill="FFFFFF"/>
-        </w:rPr>
-        <w:t>(</w:t>
-      </w:r>
-      <w:r>
-        <w:rPr>
-          <w:color w:val="333333"/>
-          <w:sz w:val="21"/>
-          <w:shd w:val="clear" w:color="auto" w:fill="FFFFFF"/>
-        </w:rPr>
-        <w:t>Nodejs foundation, 2016)</w:t>
-      </w:r>
-      <w:r>
-        <w:t xml:space="preserve"> which uses V8</w:t>
-      </w:r>
-      <w:r>
-        <w:t>. You can write full 3D games with the Unity</w:t>
-      </w:r>
-      <w:r>
-        <w:t xml:space="preserve"> </w:t>
-      </w:r>
-      <w:r>
-        <w:rPr>
-          <w:rFonts w:cs="Arial"/>
-          <w:color w:val="333333"/>
-          <w:sz w:val="21"/>
-          <w:shd w:val="clear" w:color="auto" w:fill="FFFFFF"/>
-        </w:rPr>
-        <w:t>(Unity3dcom, 2016)</w:t>
-      </w:r>
-      <w:r>
-        <w:t xml:space="preserve"> game </w:t>
-      </w:r>
-      <w:r>
-        <w:t>engine</w:t>
-      </w:r>
-      <w:r>
-        <w:t xml:space="preserve"> </w:t>
-      </w:r>
-      <w:r>
-        <w:t>which</w:t>
-      </w:r>
-      <w:r>
-        <w:t xml:space="preserve"> uses it as its scripting language.</w:t>
-      </w:r>
-      <w:r>
-        <w:t xml:space="preserve"> Finally, through open source projects </w:t>
-      </w:r>
-      <w:r>
-        <w:t xml:space="preserve">such as </w:t>
-      </w:r>
-      <w:r>
-        <w:t>Electron</w:t>
-      </w:r>
-      <w:r>
-        <w:t xml:space="preserve"> </w:t>
-      </w:r>
-      <w:r>
-        <w:rPr>
-          <w:rStyle w:val="apple-converted-space"/>
-          <w:rFonts w:cs="Arial"/>
-          <w:color w:val="333333"/>
-          <w:shd w:val="clear" w:color="auto" w:fill="FFFFFF"/>
-        </w:rPr>
-        <w:t>(</w:t>
-      </w:r>
-      <w:r>
-        <w:rPr>
-          <w:color w:val="333333"/>
-          <w:shd w:val="clear" w:color="auto" w:fill="FFFFFF"/>
-        </w:rPr>
-        <w:t>Atomio, 2016)</w:t>
-      </w:r>
-      <w:r>
-        <w:t xml:space="preserve"> you can now write native desktop applications as well.</w:t>
-      </w:r>
-      <w:r>
-        <w:t xml:space="preserve"> We built our platform on top of the V8 compiler to ensure that the platform is fast and efficient and provides access to the latest JavaScript standard.</w:t>
+      <w:r>
+        <w:t>.</w:t>
       </w:r>
     </w:p>
     <w:p>
@@ -8145,7 +8224,7 @@
           <v:shape id="_x0000_i1029" type="#_x0000_t75" style="width:468pt;height:46.2pt" o:ole="">
             <v:imagedata r:id="rId18" o:title=""/>
           </v:shape>
-          <o:OLEObject Type="Embed" ProgID="Word.OpenDocumentText.12" ShapeID="_x0000_i1029" DrawAspect="Content" ObjectID="_1544892987" r:id="rId19"/>
+          <o:OLEObject Type="Embed" ProgID="Word.OpenDocumentText.12" ShapeID="_x0000_i1029" DrawAspect="Content" ObjectID="_1544896622" r:id="rId19"/>
         </w:object>
       </w:r>
     </w:p>
@@ -8225,7 +8304,7 @@
           <v:shape id="_x0000_i1030" type="#_x0000_t75" style="width:453.05pt;height:85.6pt" o:ole="">
             <v:imagedata r:id="rId20" o:title=""/>
           </v:shape>
-          <o:OLEObject Type="Embed" ProgID="Word.OpenDocumentText.12" ShapeID="_x0000_i1030" DrawAspect="Content" ObjectID="_1544892988" r:id="rId21"/>
+          <o:OLEObject Type="Embed" ProgID="Word.OpenDocumentText.12" ShapeID="_x0000_i1030" DrawAspect="Content" ObjectID="_1544896623" r:id="rId21"/>
         </w:object>
       </w:r>
     </w:p>
@@ -8317,7 +8396,7 @@
           <v:shape id="_x0000_i1031" type="#_x0000_t75" style="width:468pt;height:56.4pt" o:ole="">
             <v:imagedata r:id="rId22" o:title=""/>
           </v:shape>
-          <o:OLEObject Type="Embed" ProgID="Word.OpenDocumentText.12" ShapeID="_x0000_i1031" DrawAspect="Content" ObjectID="_1544892989" r:id="rId23"/>
+          <o:OLEObject Type="Embed" ProgID="Word.OpenDocumentText.12" ShapeID="_x0000_i1031" DrawAspect="Content" ObjectID="_1544896624" r:id="rId23"/>
         </w:object>
       </w:r>
     </w:p>
@@ -8419,7 +8498,7 @@
           <v:shape id="_x0000_i1032" type="#_x0000_t75" style="width:453.05pt;height:97.8pt" o:ole="">
             <v:imagedata r:id="rId24" o:title=""/>
           </v:shape>
-          <o:OLEObject Type="Embed" ProgID="Word.OpenDocumentText.12" ShapeID="_x0000_i1032" DrawAspect="Content" ObjectID="_1544892990" r:id="rId25"/>
+          <o:OLEObject Type="Embed" ProgID="Word.OpenDocumentText.12" ShapeID="_x0000_i1032" DrawAspect="Content" ObjectID="_1544896625" r:id="rId25"/>
         </w:object>
       </w:r>
     </w:p>
@@ -8693,7 +8772,7 @@
           <v:shape id="_x0000_i1033" type="#_x0000_t75" style="width:468pt;height:154.85pt" o:ole="">
             <v:imagedata r:id="rId26" o:title=""/>
           </v:shape>
-          <o:OLEObject Type="Embed" ProgID="Word.OpenDocumentText.12" ShapeID="_x0000_i1033" DrawAspect="Content" ObjectID="_1544892991" r:id="rId27"/>
+          <o:OLEObject Type="Embed" ProgID="Word.OpenDocumentText.12" ShapeID="_x0000_i1033" DrawAspect="Content" ObjectID="_1544896626" r:id="rId27"/>
         </w:object>
       </w:r>
     </w:p>
@@ -8782,7 +8861,7 @@
           <v:shape id="_x0000_i1034" type="#_x0000_t75" style="width:453.05pt;height:154.2pt" o:ole="">
             <v:imagedata r:id="rId28" o:title=""/>
           </v:shape>
-          <o:OLEObject Type="Embed" ProgID="Word.OpenDocumentText.12" ShapeID="_x0000_i1034" DrawAspect="Content" ObjectID="_1544892992" r:id="rId29"/>
+          <o:OLEObject Type="Embed" ProgID="Word.OpenDocumentText.12" ShapeID="_x0000_i1034" DrawAspect="Content" ObjectID="_1544896627" r:id="rId29"/>
         </w:object>
       </w:r>
     </w:p>
@@ -8857,7 +8936,7 @@
           <v:shape id="_x0000_i1035" type="#_x0000_t75" style="width:453.05pt;height:97.8pt" o:ole="">
             <v:imagedata r:id="rId30" o:title=""/>
           </v:shape>
-          <o:OLEObject Type="Embed" ProgID="Word.OpenDocumentText.12" ShapeID="_x0000_i1035" DrawAspect="Content" ObjectID="_1544892993" r:id="rId31"/>
+          <o:OLEObject Type="Embed" ProgID="Word.OpenDocumentText.12" ShapeID="_x0000_i1035" DrawAspect="Content" ObjectID="_1544896628" r:id="rId31"/>
         </w:object>
       </w:r>
     </w:p>
@@ -8934,7 +9013,7 @@
           <v:shape id="_x0000_i1036" type="#_x0000_t75" style="width:453.05pt;height:87.6pt" o:ole="">
             <v:imagedata r:id="rId32" o:title=""/>
           </v:shape>
-          <o:OLEObject Type="Embed" ProgID="Word.OpenDocumentText.12" ShapeID="_x0000_i1036" DrawAspect="Content" ObjectID="_1544892994" r:id="rId33"/>
+          <o:OLEObject Type="Embed" ProgID="Word.OpenDocumentText.12" ShapeID="_x0000_i1036" DrawAspect="Content" ObjectID="_1544896629" r:id="rId33"/>
         </w:object>
       </w:r>
     </w:p>
@@ -9020,7 +9099,7 @@
           <v:shape id="_x0000_i1037" type="#_x0000_t75" style="width:468pt;height:55.7pt" o:ole="">
             <v:imagedata r:id="rId34" o:title=""/>
           </v:shape>
-          <o:OLEObject Type="Embed" ProgID="Word.OpenDocumentText.12" ShapeID="_x0000_i1037" DrawAspect="Content" ObjectID="_1544892995" r:id="rId35"/>
+          <o:OLEObject Type="Embed" ProgID="Word.OpenDocumentText.12" ShapeID="_x0000_i1037" DrawAspect="Content" ObjectID="_1544896630" r:id="rId35"/>
         </w:object>
       </w:r>
     </w:p>
@@ -9094,7 +9173,7 @@
           <v:shape id="_x0000_i1038" type="#_x0000_t75" style="width:523pt;height:132.45pt" o:ole="">
             <v:imagedata r:id="rId36" o:title=""/>
           </v:shape>
-          <o:OLEObject Type="Embed" ProgID="Word.OpenDocumentText.12" ShapeID="_x0000_i1038" DrawAspect="Content" ObjectID="_1544892996" r:id="rId37"/>
+          <o:OLEObject Type="Embed" ProgID="Word.OpenDocumentText.12" ShapeID="_x0000_i1038" DrawAspect="Content" ObjectID="_1544896631" r:id="rId37"/>
         </w:object>
       </w:r>
     </w:p>
@@ -9200,7 +9279,7 @@
           <v:shape id="_x0000_i1039" type="#_x0000_t75" style="width:453.05pt;height:97.8pt" o:ole="">
             <v:imagedata r:id="rId38" o:title=""/>
           </v:shape>
-          <o:OLEObject Type="Embed" ProgID="Word.OpenDocumentText.12" ShapeID="_x0000_i1039" DrawAspect="Content" ObjectID="_1544892997" r:id="rId39"/>
+          <o:OLEObject Type="Embed" ProgID="Word.OpenDocumentText.12" ShapeID="_x0000_i1039" DrawAspect="Content" ObjectID="_1544896632" r:id="rId39"/>
         </w:object>
       </w:r>
     </w:p>
@@ -9241,7 +9320,7 @@
           <v:shape id="_x0000_i1040" type="#_x0000_t75" style="width:453.05pt;height:108pt" o:ole="">
             <v:imagedata r:id="rId40" o:title=""/>
           </v:shape>
-          <o:OLEObject Type="Embed" ProgID="Word.OpenDocumentText.12" ShapeID="_x0000_i1040" DrawAspect="Content" ObjectID="_1544892998" r:id="rId41"/>
+          <o:OLEObject Type="Embed" ProgID="Word.OpenDocumentText.12" ShapeID="_x0000_i1040" DrawAspect="Content" ObjectID="_1544896633" r:id="rId41"/>
         </w:object>
       </w:r>
     </w:p>
@@ -15913,7 +15992,7 @@
           <v:shape id="_x0000_i1041" type="#_x0000_t75" style="width:468pt;height:633.05pt" o:ole="">
             <v:imagedata r:id="rId65" o:title=""/>
           </v:shape>
-          <o:OLEObject Type="Embed" ProgID="Word.OpenDocumentText.12" ShapeID="_x0000_i1041" DrawAspect="Content" ObjectID="_1544892999" r:id="rId66"/>
+          <o:OLEObject Type="Embed" ProgID="Word.OpenDocumentText.12" ShapeID="_x0000_i1041" DrawAspect="Content" ObjectID="_1544896634" r:id="rId66"/>
         </w:object>
       </w:r>
     </w:p>
@@ -15935,7 +16014,7 @@
           <v:shape id="_x0000_i1042" type="#_x0000_t75" style="width:468pt;height:642.55pt" o:ole="">
             <v:imagedata r:id="rId67" o:title=""/>
           </v:shape>
-          <o:OLEObject Type="Embed" ProgID="Word.OpenDocumentText.12" ShapeID="_x0000_i1042" DrawAspect="Content" ObjectID="_1544893000" r:id="rId68"/>
+          <o:OLEObject Type="Embed" ProgID="Word.OpenDocumentText.12" ShapeID="_x0000_i1042" DrawAspect="Content" ObjectID="_1544896635" r:id="rId68"/>
         </w:object>
       </w:r>
     </w:p>
@@ -15986,7 +16065,7 @@
           <v:shape id="_x0000_i1043" type="#_x0000_t75" style="width:468pt;height:642.55pt" o:ole="">
             <v:imagedata r:id="rId69" o:title=""/>
           </v:shape>
-          <o:OLEObject Type="Embed" ProgID="Word.OpenDocumentText.12" ShapeID="_x0000_i1043" DrawAspect="Content" ObjectID="_1544893001" r:id="rId70"/>
+          <o:OLEObject Type="Embed" ProgID="Word.OpenDocumentText.12" ShapeID="_x0000_i1043" DrawAspect="Content" ObjectID="_1544896636" r:id="rId70"/>
         </w:object>
       </w:r>
     </w:p>
@@ -16008,7 +16087,7 @@
           <v:shape id="_x0000_i1044" type="#_x0000_t75" style="width:468pt;height:622.2pt" o:ole="">
             <v:imagedata r:id="rId71" o:title=""/>
           </v:shape>
-          <o:OLEObject Type="Embed" ProgID="Word.OpenDocumentText.12" ShapeID="_x0000_i1044" DrawAspect="Content" ObjectID="_1544893002" r:id="rId72"/>
+          <o:OLEObject Type="Embed" ProgID="Word.OpenDocumentText.12" ShapeID="_x0000_i1044" DrawAspect="Content" ObjectID="_1544896637" r:id="rId72"/>
         </w:object>
       </w:r>
     </w:p>
@@ -22047,7 +22126,6 @@
   <w:style w:type="character" w:default="1" w:styleId="DefaultParagraphFont">
     <w:name w:val="Default Paragraph Font"/>
     <w:uiPriority w:val="1"/>
-    <w:semiHidden/>
     <w:unhideWhenUsed/>
   </w:style>
   <w:style w:type="table" w:default="1" w:styleId="TableNormal">
@@ -22978,7 +23056,7 @@
 </file>
 
 <file path=customXml/itemProps1.xml><?xml version="1.0" encoding="utf-8"?>
-<ds:datastoreItem xmlns:ds="http://schemas.openxmlformats.org/officeDocument/2006/customXml" ds:itemID="{BE1C0444-2383-4BDF-BC0F-0E540D245653}">
+<ds:datastoreItem xmlns:ds="http://schemas.openxmlformats.org/officeDocument/2006/customXml" ds:itemID="{2E890D17-9629-48EA-A325-A24A020EFA52}">
   <ds:schemaRefs>
     <ds:schemaRef ds:uri="http://schemas.openxmlformats.org/officeDocument/2006/bibliography"/>
   </ds:schemaRefs>

</xml_diff>

<commit_message>
reviewing and slight changes to conclusion #17
</commit_message>
<xml_diff>
--- a/Compute.Documents/B00235610 - Interim Report.docx
+++ b/Compute.Documents/B00235610 - Interim Report.docx
@@ -5710,10 +5710,7 @@
         <w:t xml:space="preserve"> GPUs are traditionally used for parallel computation and advanced 3D rendering and in the following section I will be summarising the technology used</w:t>
       </w:r>
       <w:r>
-        <w:t xml:space="preserve"> </w:t>
-      </w:r>
-      <w:r>
-        <w:t>most</w:t>
+        <w:t xml:space="preserve"> most</w:t>
       </w:r>
       <w:r>
         <w:t xml:space="preserve"> today to accomplish rendering and computation.</w:t>
@@ -6634,7 +6631,7 @@
           <v:shape id="_x0000_i1025" type="#_x0000_t75" style="width:453.05pt;height:87.6pt" o:ole="">
             <v:imagedata r:id="rId9" o:title=""/>
           </v:shape>
-          <o:OLEObject Type="Embed" ProgID="Word.OpenDocumentText.12" ShapeID="_x0000_i1025" DrawAspect="Content" ObjectID="_1544896618" r:id="rId10"/>
+          <o:OLEObject Type="Embed" ProgID="Word.OpenDocumentText.12" ShapeID="_x0000_i1025" DrawAspect="Content" ObjectID="_1544910388" r:id="rId10"/>
         </w:object>
       </w:r>
     </w:p>
@@ -6692,7 +6689,7 @@
           <v:shape id="_x0000_i1026" type="#_x0000_t75" style="width:468pt;height:87.6pt" o:ole="">
             <v:imagedata r:id="rId11" o:title=""/>
           </v:shape>
-          <o:OLEObject Type="Embed" ProgID="Word.OpenDocumentText.12" ShapeID="_x0000_i1026" DrawAspect="Content" ObjectID="_1544896619" r:id="rId12"/>
+          <o:OLEObject Type="Embed" ProgID="Word.OpenDocumentText.12" ShapeID="_x0000_i1026" DrawAspect="Content" ObjectID="_1544910389" r:id="rId12"/>
         </w:object>
       </w:r>
       <w:r>
@@ -6906,7 +6903,7 @@
           <v:shape id="_x0000_i1027" type="#_x0000_t75" style="width:453.05pt;height:61.8pt" o:ole="">
             <v:imagedata r:id="rId13" o:title=""/>
           </v:shape>
-          <o:OLEObject Type="Embed" ProgID="Word.OpenDocumentText.12" ShapeID="_x0000_i1027" DrawAspect="Content" ObjectID="_1544896620" r:id="rId14"/>
+          <o:OLEObject Type="Embed" ProgID="Word.OpenDocumentText.12" ShapeID="_x0000_i1027" DrawAspect="Content" ObjectID="_1544910390" r:id="rId14"/>
         </w:object>
       </w:r>
     </w:p>
@@ -7020,7 +7017,7 @@
           <v:shape id="_x0000_i1028" type="#_x0000_t75" style="width:453.05pt;height:51.6pt" o:ole="">
             <v:imagedata r:id="rId15" o:title=""/>
           </v:shape>
-          <o:OLEObject Type="Embed" ProgID="Word.OpenDocumentText.12" ShapeID="_x0000_i1028" DrawAspect="Content" ObjectID="_1544896621" r:id="rId16"/>
+          <o:OLEObject Type="Embed" ProgID="Word.OpenDocumentText.12" ShapeID="_x0000_i1028" DrawAspect="Content" ObjectID="_1544910391" r:id="rId16"/>
         </w:object>
       </w:r>
     </w:p>
@@ -7657,8 +7654,6 @@
       <w:r>
         <w:t xml:space="preserve"> and because it has been used so successfully in other runtimes</w:t>
       </w:r>
-      <w:bookmarkStart w:id="26" w:name="_GoBack"/>
-      <w:bookmarkEnd w:id="26"/>
       <w:r>
         <w:t>.</w:t>
       </w:r>
@@ -7854,7 +7849,7 @@
           <w:sz w:val="28"/>
         </w:rPr>
       </w:pPr>
-      <w:bookmarkStart w:id="27" w:name="_Toc470641006"/>
+      <w:bookmarkStart w:id="26" w:name="_Toc470641006"/>
       <w:r>
         <w:rPr>
           <w:rFonts w:ascii="Arial" w:hAnsi="Arial" w:cs="Arial"/>
@@ -7888,14 +7883,14 @@
         </w:rPr>
         <w:t>Plan for Completion</w:t>
       </w:r>
-      <w:bookmarkEnd w:id="27"/>
+      <w:bookmarkEnd w:id="26"/>
     </w:p>
     <w:p>
       <w:pPr>
         <w:pStyle w:val="Heading2"/>
         <w:spacing w:after="120"/>
       </w:pPr>
-      <w:bookmarkStart w:id="28" w:name="_Toc470641007"/>
+      <w:bookmarkStart w:id="27" w:name="_Toc470641007"/>
       <w:r>
         <w:t>3.1</w:t>
       </w:r>
@@ -7905,7 +7900,7 @@
       <w:r>
         <w:t>Development Outline</w:t>
       </w:r>
-      <w:bookmarkEnd w:id="28"/>
+      <w:bookmarkEnd w:id="27"/>
     </w:p>
     <w:p>
       <w:pPr>
@@ -8030,7 +8025,7 @@
         <w:pStyle w:val="Heading2"/>
         <w:spacing w:after="120"/>
       </w:pPr>
-      <w:bookmarkStart w:id="29" w:name="_Toc470641008"/>
+      <w:bookmarkStart w:id="28" w:name="_Toc470641008"/>
       <w:r>
         <w:t>3.2</w:t>
       </w:r>
@@ -8043,14 +8038,14 @@
       <w:r>
         <w:t>Steps</w:t>
       </w:r>
-      <w:bookmarkEnd w:id="29"/>
+      <w:bookmarkEnd w:id="28"/>
     </w:p>
     <w:p>
       <w:pPr>
         <w:pStyle w:val="Heading3"/>
         <w:spacing w:after="120"/>
       </w:pPr>
-      <w:bookmarkStart w:id="30" w:name="_Toc470641009"/>
+      <w:bookmarkStart w:id="29" w:name="_Toc470641009"/>
       <w:r>
         <w:t>3.2</w:t>
       </w:r>
@@ -8066,19 +8061,31 @@
       <w:r>
         <w:t>V8</w:t>
       </w:r>
-      <w:bookmarkEnd w:id="30"/>
-    </w:p>
-    <w:p>
-      <w:pPr>
-        <w:rPr>
-          <w:rFonts w:cs="Arial"/>
-        </w:rPr>
-      </w:pPr>
-      <w:r>
-        <w:rPr>
-          <w:rFonts w:cs="Arial"/>
-        </w:rPr>
-        <w:t>The first step was to get V8 downloaded and linked inside our C++ application. That was surprisingly difficult as V8 is not a small source project. As it was such a big project it has a lot of custom build tools and technologies that were needed to build V8 from source.</w:t>
+      <w:bookmarkEnd w:id="29"/>
+    </w:p>
+    <w:p>
+      <w:pPr>
+        <w:rPr>
+          <w:rFonts w:cs="Arial"/>
+        </w:rPr>
+      </w:pPr>
+      <w:r>
+        <w:rPr>
+          <w:rFonts w:cs="Arial"/>
+        </w:rPr>
+        <w:t xml:space="preserve">The first step was to get V8 downloaded and linked inside our C++ application. That was surprisingly difficult as V8 is not a small source project. As </w:t>
+      </w:r>
+      <w:r>
+        <w:rPr>
+          <w:rFonts w:cs="Arial"/>
+        </w:rPr>
+        <w:t>it was such a big project it had</w:t>
+      </w:r>
+      <w:r>
+        <w:rPr>
+          <w:rFonts w:cs="Arial"/>
+        </w:rPr>
+        <w:t xml:space="preserve"> a lot of custom build tools and technologies that were needed to build V8 from source.</w:t>
       </w:r>
       <w:r>
         <w:rPr>
@@ -8202,8 +8209,8 @@
         <w:t xml:space="preserve"> In Figure 6 you can see this object being created.</w:t>
       </w:r>
     </w:p>
-    <w:bookmarkStart w:id="31" w:name="_MON_1542453263"/>
-    <w:bookmarkEnd w:id="31"/>
+    <w:bookmarkStart w:id="30" w:name="_MON_1542453263"/>
+    <w:bookmarkEnd w:id="30"/>
     <w:p>
       <w:pPr>
         <w:pBdr>
@@ -8224,7 +8231,7 @@
           <v:shape id="_x0000_i1029" type="#_x0000_t75" style="width:468pt;height:46.2pt" o:ole="">
             <v:imagedata r:id="rId18" o:title=""/>
           </v:shape>
-          <o:OLEObject Type="Embed" ProgID="Word.OpenDocumentText.12" ShapeID="_x0000_i1029" DrawAspect="Content" ObjectID="_1544896622" r:id="rId19"/>
+          <o:OLEObject Type="Embed" ProgID="Word.OpenDocumentText.12" ShapeID="_x0000_i1029" DrawAspect="Content" ObjectID="_1544910392" r:id="rId19"/>
         </w:object>
       </w:r>
     </w:p>
@@ -8282,8 +8289,8 @@
         <w:t xml:space="preserve"> In Figure 7 you can see a handle being created.</w:t>
       </w:r>
     </w:p>
-    <w:bookmarkStart w:id="32" w:name="_MON_1542453394"/>
-    <w:bookmarkEnd w:id="32"/>
+    <w:bookmarkStart w:id="31" w:name="_MON_1542453394"/>
+    <w:bookmarkEnd w:id="31"/>
     <w:p>
       <w:pPr>
         <w:pBdr>
@@ -8304,7 +8311,7 @@
           <v:shape id="_x0000_i1030" type="#_x0000_t75" style="width:453.05pt;height:85.6pt" o:ole="">
             <v:imagedata r:id="rId20" o:title=""/>
           </v:shape>
-          <o:OLEObject Type="Embed" ProgID="Word.OpenDocumentText.12" ShapeID="_x0000_i1030" DrawAspect="Content" ObjectID="_1544896623" r:id="rId21"/>
+          <o:OLEObject Type="Embed" ProgID="Word.OpenDocumentText.12" ShapeID="_x0000_i1030" DrawAspect="Content" ObjectID="_1544910393" r:id="rId21"/>
         </w:object>
       </w:r>
     </w:p>
@@ -8374,8 +8381,8 @@
         <w:t>.</w:t>
       </w:r>
     </w:p>
-    <w:bookmarkStart w:id="33" w:name="_MON_1542453485"/>
-    <w:bookmarkEnd w:id="33"/>
+    <w:bookmarkStart w:id="32" w:name="_MON_1542453485"/>
+    <w:bookmarkEnd w:id="32"/>
     <w:p>
       <w:pPr>
         <w:pBdr>
@@ -8396,7 +8403,7 @@
           <v:shape id="_x0000_i1031" type="#_x0000_t75" style="width:468pt;height:56.4pt" o:ole="">
             <v:imagedata r:id="rId22" o:title=""/>
           </v:shape>
-          <o:OLEObject Type="Embed" ProgID="Word.OpenDocumentText.12" ShapeID="_x0000_i1031" DrawAspect="Content" ObjectID="_1544896624" r:id="rId23"/>
+          <o:OLEObject Type="Embed" ProgID="Word.OpenDocumentText.12" ShapeID="_x0000_i1031" DrawAspect="Content" ObjectID="_1544910394" r:id="rId23"/>
         </w:object>
       </w:r>
     </w:p>
@@ -8476,8 +8483,8 @@
         <w:t>Creating a context can be seen in Figure 9.</w:t>
       </w:r>
     </w:p>
-    <w:bookmarkStart w:id="34" w:name="_MON_1542453816"/>
-    <w:bookmarkEnd w:id="34"/>
+    <w:bookmarkStart w:id="33" w:name="_MON_1542453816"/>
+    <w:bookmarkEnd w:id="33"/>
     <w:p>
       <w:pPr>
         <w:pBdr>
@@ -8498,7 +8505,7 @@
           <v:shape id="_x0000_i1032" type="#_x0000_t75" style="width:453.05pt;height:97.8pt" o:ole="">
             <v:imagedata r:id="rId24" o:title=""/>
           </v:shape>
-          <o:OLEObject Type="Embed" ProgID="Word.OpenDocumentText.12" ShapeID="_x0000_i1032" DrawAspect="Content" ObjectID="_1544896625" r:id="rId25"/>
+          <o:OLEObject Type="Embed" ProgID="Word.OpenDocumentText.12" ShapeID="_x0000_i1032" DrawAspect="Content" ObjectID="_1544910395" r:id="rId25"/>
         </w:object>
       </w:r>
     </w:p>
@@ -8529,7 +8536,7 @@
         <w:pStyle w:val="Heading3"/>
         <w:spacing w:after="120"/>
       </w:pPr>
-      <w:bookmarkStart w:id="35" w:name="_Toc470641010"/>
+      <w:bookmarkStart w:id="34" w:name="_Toc470641010"/>
       <w:r>
         <w:t>3</w:t>
       </w:r>
@@ -8542,7 +8549,7 @@
       <w:r>
         <w:t xml:space="preserve"> System</w:t>
       </w:r>
-      <w:bookmarkEnd w:id="35"/>
+      <w:bookmarkEnd w:id="34"/>
     </w:p>
     <w:p>
       <w:pPr>
@@ -8679,7 +8686,7 @@
         <w:pStyle w:val="Heading3"/>
         <w:spacing w:after="120"/>
       </w:pPr>
-      <w:bookmarkStart w:id="36" w:name="_Toc470641011"/>
+      <w:bookmarkStart w:id="35" w:name="_Toc470641011"/>
       <w:r>
         <w:lastRenderedPageBreak/>
         <w:t>3.2</w:t>
@@ -8687,7 +8694,7 @@
       <w:r>
         <w:t>.3 Libraries</w:t>
       </w:r>
-      <w:bookmarkEnd w:id="36"/>
+      <w:bookmarkEnd w:id="35"/>
     </w:p>
     <w:p>
       <w:pPr>
@@ -8750,8 +8757,8 @@
         <w:t xml:space="preserve"> A basic example of this modules functionality can be seen in Figure 10.</w:t>
       </w:r>
     </w:p>
-    <w:bookmarkStart w:id="37" w:name="_MON_1542460860"/>
-    <w:bookmarkEnd w:id="37"/>
+    <w:bookmarkStart w:id="36" w:name="_MON_1542460860"/>
+    <w:bookmarkEnd w:id="36"/>
     <w:p>
       <w:pPr>
         <w:pBdr>
@@ -8772,7 +8779,7 @@
           <v:shape id="_x0000_i1033" type="#_x0000_t75" style="width:468pt;height:154.85pt" o:ole="">
             <v:imagedata r:id="rId26" o:title=""/>
           </v:shape>
-          <o:OLEObject Type="Embed" ProgID="Word.OpenDocumentText.12" ShapeID="_x0000_i1033" DrawAspect="Content" ObjectID="_1544896626" r:id="rId27"/>
+          <o:OLEObject Type="Embed" ProgID="Word.OpenDocumentText.12" ShapeID="_x0000_i1033" DrawAspect="Content" ObjectID="_1544910396" r:id="rId27"/>
         </w:object>
       </w:r>
     </w:p>
@@ -8839,8 +8846,8 @@
         <w:t xml:space="preserve"> Figure 11 shows off some of the functions found in this module.</w:t>
       </w:r>
     </w:p>
-    <w:bookmarkStart w:id="38" w:name="_MON_1542460912"/>
-    <w:bookmarkEnd w:id="38"/>
+    <w:bookmarkStart w:id="37" w:name="_MON_1542460912"/>
+    <w:bookmarkEnd w:id="37"/>
     <w:p>
       <w:pPr>
         <w:pBdr>
@@ -8861,7 +8868,7 @@
           <v:shape id="_x0000_i1034" type="#_x0000_t75" style="width:453.05pt;height:154.2pt" o:ole="">
             <v:imagedata r:id="rId28" o:title=""/>
           </v:shape>
-          <o:OLEObject Type="Embed" ProgID="Word.OpenDocumentText.12" ShapeID="_x0000_i1034" DrawAspect="Content" ObjectID="_1544896627" r:id="rId29"/>
+          <o:OLEObject Type="Embed" ProgID="Word.OpenDocumentText.12" ShapeID="_x0000_i1034" DrawAspect="Content" ObjectID="_1544910397" r:id="rId29"/>
         </w:object>
       </w:r>
     </w:p>
@@ -8913,8 +8920,8 @@
         <w:t xml:space="preserve"> Figure 12 shows the information available from this module.</w:t>
       </w:r>
     </w:p>
-    <w:bookmarkStart w:id="39" w:name="_MON_1542461002"/>
-    <w:bookmarkEnd w:id="39"/>
+    <w:bookmarkStart w:id="38" w:name="_MON_1542461002"/>
+    <w:bookmarkEnd w:id="38"/>
     <w:p>
       <w:pPr>
         <w:pBdr>
@@ -8936,7 +8943,7 @@
           <v:shape id="_x0000_i1035" type="#_x0000_t75" style="width:453.05pt;height:97.8pt" o:ole="">
             <v:imagedata r:id="rId30" o:title=""/>
           </v:shape>
-          <o:OLEObject Type="Embed" ProgID="Word.OpenDocumentText.12" ShapeID="_x0000_i1035" DrawAspect="Content" ObjectID="_1544896628" r:id="rId31"/>
+          <o:OLEObject Type="Embed" ProgID="Word.OpenDocumentText.12" ShapeID="_x0000_i1035" DrawAspect="Content" ObjectID="_1544910398" r:id="rId31"/>
         </w:object>
       </w:r>
     </w:p>
@@ -8991,8 +8998,8 @@
         <w:t xml:space="preserve"> An example of this modules features can be found in Figure 13.</w:t>
       </w:r>
     </w:p>
-    <w:bookmarkStart w:id="40" w:name="_MON_1542461157"/>
-    <w:bookmarkEnd w:id="40"/>
+    <w:bookmarkStart w:id="39" w:name="_MON_1542461157"/>
+    <w:bookmarkEnd w:id="39"/>
     <w:p>
       <w:pPr>
         <w:pBdr>
@@ -9013,7 +9020,7 @@
           <v:shape id="_x0000_i1036" type="#_x0000_t75" style="width:453.05pt;height:87.6pt" o:ole="">
             <v:imagedata r:id="rId32" o:title=""/>
           </v:shape>
-          <o:OLEObject Type="Embed" ProgID="Word.OpenDocumentText.12" ShapeID="_x0000_i1036" DrawAspect="Content" ObjectID="_1544896629" r:id="rId33"/>
+          <o:OLEObject Type="Embed" ProgID="Word.OpenDocumentText.12" ShapeID="_x0000_i1036" DrawAspect="Content" ObjectID="_1544910399" r:id="rId33"/>
         </w:object>
       </w:r>
     </w:p>
@@ -9076,8 +9083,8 @@
         <w:t xml:space="preserve"> Figure 14 gives a basic usage example.</w:t>
       </w:r>
     </w:p>
-    <w:bookmarkStart w:id="41" w:name="_MON_1542461192"/>
-    <w:bookmarkEnd w:id="41"/>
+    <w:bookmarkStart w:id="40" w:name="_MON_1542461192"/>
+    <w:bookmarkEnd w:id="40"/>
     <w:p>
       <w:pPr>
         <w:pBdr>
@@ -9099,7 +9106,7 @@
           <v:shape id="_x0000_i1037" type="#_x0000_t75" style="width:468pt;height:55.7pt" o:ole="">
             <v:imagedata r:id="rId34" o:title=""/>
           </v:shape>
-          <o:OLEObject Type="Embed" ProgID="Word.OpenDocumentText.12" ShapeID="_x0000_i1037" DrawAspect="Content" ObjectID="_1544896630" r:id="rId35"/>
+          <o:OLEObject Type="Embed" ProgID="Word.OpenDocumentText.12" ShapeID="_x0000_i1037" DrawAspect="Content" ObjectID="_1544910400" r:id="rId35"/>
         </w:object>
       </w:r>
     </w:p>
@@ -9150,8 +9157,8 @@
         <w:t xml:space="preserve"> Figure 15 shows how to create a window and create an OpenGL context.</w:t>
       </w:r>
     </w:p>
-    <w:bookmarkStart w:id="42" w:name="_MON_1543609797"/>
-    <w:bookmarkEnd w:id="42"/>
+    <w:bookmarkStart w:id="41" w:name="_MON_1543609797"/>
+    <w:bookmarkEnd w:id="41"/>
     <w:p>
       <w:pPr>
         <w:pBdr>
@@ -9173,7 +9180,7 @@
           <v:shape id="_x0000_i1038" type="#_x0000_t75" style="width:523pt;height:132.45pt" o:ole="">
             <v:imagedata r:id="rId36" o:title=""/>
           </v:shape>
-          <o:OLEObject Type="Embed" ProgID="Word.OpenDocumentText.12" ShapeID="_x0000_i1038" DrawAspect="Content" ObjectID="_1544896631" r:id="rId37"/>
+          <o:OLEObject Type="Embed" ProgID="Word.OpenDocumentText.12" ShapeID="_x0000_i1038" DrawAspect="Content" ObjectID="_1544910401" r:id="rId37"/>
         </w:object>
       </w:r>
     </w:p>
@@ -9256,8 +9263,8 @@
         <w:t>igure 15 for a better example) we have a API calls that match as if it was in C++ and this is by design to make sure the code written maps as directly as possible to people with previous experience.</w:t>
       </w:r>
     </w:p>
-    <w:bookmarkStart w:id="43" w:name="_MON_1542461591"/>
-    <w:bookmarkEnd w:id="43"/>
+    <w:bookmarkStart w:id="42" w:name="_MON_1542461591"/>
+    <w:bookmarkEnd w:id="42"/>
     <w:p>
       <w:pPr>
         <w:pBdr>
@@ -9279,7 +9286,7 @@
           <v:shape id="_x0000_i1039" type="#_x0000_t75" style="width:453.05pt;height:97.8pt" o:ole="">
             <v:imagedata r:id="rId38" o:title=""/>
           </v:shape>
-          <o:OLEObject Type="Embed" ProgID="Word.OpenDocumentText.12" ShapeID="_x0000_i1039" DrawAspect="Content" ObjectID="_1544896632" r:id="rId39"/>
+          <o:OLEObject Type="Embed" ProgID="Word.OpenDocumentText.12" ShapeID="_x0000_i1039" DrawAspect="Content" ObjectID="_1544910402" r:id="rId39"/>
         </w:object>
       </w:r>
     </w:p>
@@ -9297,8 +9304,8 @@
         <w:t>Figure 14: CL/GL API example</w:t>
       </w:r>
     </w:p>
-    <w:bookmarkStart w:id="44" w:name="_MON_1542660197"/>
-    <w:bookmarkEnd w:id="44"/>
+    <w:bookmarkStart w:id="43" w:name="_MON_1542660197"/>
+    <w:bookmarkEnd w:id="43"/>
     <w:p>
       <w:pPr>
         <w:pBdr>
@@ -9320,7 +9327,7 @@
           <v:shape id="_x0000_i1040" type="#_x0000_t75" style="width:453.05pt;height:108pt" o:ole="">
             <v:imagedata r:id="rId40" o:title=""/>
           </v:shape>
-          <o:OLEObject Type="Embed" ProgID="Word.OpenDocumentText.12" ShapeID="_x0000_i1040" DrawAspect="Content" ObjectID="_1544896633" r:id="rId41"/>
+          <o:OLEObject Type="Embed" ProgID="Word.OpenDocumentText.12" ShapeID="_x0000_i1040" DrawAspect="Content" ObjectID="_1544910403" r:id="rId41"/>
         </w:object>
       </w:r>
     </w:p>
@@ -9343,7 +9350,7 @@
         <w:pStyle w:val="Heading3"/>
         <w:spacing w:after="120"/>
       </w:pPr>
-      <w:bookmarkStart w:id="45" w:name="_Toc470641012"/>
+      <w:bookmarkStart w:id="44" w:name="_Toc470641012"/>
       <w:r>
         <w:t>3.</w:t>
       </w:r>
@@ -9359,7 +9366,7 @@
       <w:r>
         <w:t>Demonstrations</w:t>
       </w:r>
-      <w:bookmarkEnd w:id="45"/>
+      <w:bookmarkEnd w:id="44"/>
     </w:p>
     <w:p>
       <w:pPr>
@@ -9777,7 +9784,7 @@
         <w:pStyle w:val="Heading2"/>
         <w:spacing w:after="120"/>
       </w:pPr>
-      <w:bookmarkStart w:id="46" w:name="_Toc470641013"/>
+      <w:bookmarkStart w:id="45" w:name="_Toc470641013"/>
       <w:r>
         <w:t>3.3</w:t>
       </w:r>
@@ -9787,7 +9794,7 @@
       <w:r>
         <w:t>Development Technique</w:t>
       </w:r>
-      <w:bookmarkEnd w:id="46"/>
+      <w:bookmarkEnd w:id="45"/>
     </w:p>
     <w:p>
       <w:pPr>
@@ -9837,7 +9844,7 @@
         <w:pStyle w:val="Heading3"/>
         <w:spacing w:after="120"/>
       </w:pPr>
-      <w:bookmarkStart w:id="47" w:name="_Toc470641014"/>
+      <w:bookmarkStart w:id="46" w:name="_Toc470641014"/>
       <w:r>
         <w:t>3.3</w:t>
       </w:r>
@@ -9850,7 +9857,7 @@
       <w:r>
         <w:t xml:space="preserve"> Methodology</w:t>
       </w:r>
-      <w:bookmarkEnd w:id="47"/>
+      <w:bookmarkEnd w:id="46"/>
     </w:p>
     <w:p>
       <w:pPr>
@@ -9949,7 +9956,7 @@
         <w:pStyle w:val="Heading3"/>
         <w:spacing w:after="120"/>
       </w:pPr>
-      <w:bookmarkStart w:id="48" w:name="_Toc470641015"/>
+      <w:bookmarkStart w:id="47" w:name="_Toc470641015"/>
       <w:r>
         <w:t>3.3</w:t>
       </w:r>
@@ -9959,7 +9966,7 @@
       <w:r>
         <w:t>Scrum Method</w:t>
       </w:r>
-      <w:bookmarkEnd w:id="48"/>
+      <w:bookmarkEnd w:id="47"/>
     </w:p>
     <w:p>
       <w:pPr>
@@ -10136,7 +10143,7 @@
         <w:pStyle w:val="Heading3"/>
         <w:spacing w:after="120"/>
       </w:pPr>
-      <w:bookmarkStart w:id="49" w:name="_Toc470641016"/>
+      <w:bookmarkStart w:id="48" w:name="_Toc470641016"/>
       <w:r>
         <w:lastRenderedPageBreak/>
         <w:t>3.3</w:t>
@@ -10150,7 +10157,7 @@
       <w:r>
         <w:t xml:space="preserve"> Sprints</w:t>
       </w:r>
-      <w:bookmarkEnd w:id="49"/>
+      <w:bookmarkEnd w:id="48"/>
     </w:p>
     <w:p>
       <w:pPr>
@@ -10206,7 +10213,7 @@
         <w:pStyle w:val="Heading3"/>
         <w:spacing w:after="120"/>
       </w:pPr>
-      <w:bookmarkStart w:id="50" w:name="_Toc470641017"/>
+      <w:bookmarkStart w:id="49" w:name="_Toc470641017"/>
       <w:r>
         <w:t>3.3</w:t>
       </w:r>
@@ -10219,7 +10226,7 @@
       <w:r>
         <w:t>Gantt Chart Schedule</w:t>
       </w:r>
-      <w:bookmarkEnd w:id="50"/>
+      <w:bookmarkEnd w:id="49"/>
     </w:p>
     <w:p>
       <w:pPr>
@@ -10381,14 +10388,14 @@
         <w:pStyle w:val="Heading2"/>
         <w:spacing w:after="120"/>
       </w:pPr>
-      <w:bookmarkStart w:id="51" w:name="_Toc470641018"/>
+      <w:bookmarkStart w:id="50" w:name="_Toc470641018"/>
       <w:r>
         <w:t xml:space="preserve">3.4 </w:t>
       </w:r>
       <w:r>
         <w:t>Plans for Completion</w:t>
       </w:r>
-      <w:bookmarkEnd w:id="51"/>
+      <w:bookmarkEnd w:id="50"/>
     </w:p>
     <w:p>
       <w:r>
@@ -10409,14 +10416,14 @@
         <w:pStyle w:val="Heading3"/>
         <w:spacing w:after="120"/>
       </w:pPr>
-      <w:bookmarkStart w:id="52" w:name="_Toc470641019"/>
+      <w:bookmarkStart w:id="51" w:name="_Toc470641019"/>
       <w:r>
         <w:t xml:space="preserve">3.4.1 </w:t>
       </w:r>
       <w:r>
         <w:t>Complete Bindings</w:t>
       </w:r>
-      <w:bookmarkEnd w:id="52"/>
+      <w:bookmarkEnd w:id="51"/>
     </w:p>
     <w:p>
       <w:pPr>
@@ -10502,14 +10509,14 @@
         <w:pStyle w:val="Heading3"/>
         <w:spacing w:after="120"/>
       </w:pPr>
-      <w:bookmarkStart w:id="53" w:name="_Toc470641020"/>
+      <w:bookmarkStart w:id="52" w:name="_Toc470641020"/>
       <w:r>
         <w:t xml:space="preserve">3.4.2 </w:t>
       </w:r>
       <w:r>
         <w:t>Professional Demonstrations</w:t>
       </w:r>
-      <w:bookmarkEnd w:id="53"/>
+      <w:bookmarkEnd w:id="52"/>
     </w:p>
     <w:p>
       <w:pPr>
@@ -10553,7 +10560,7 @@
         <w:pStyle w:val="Heading3"/>
         <w:spacing w:after="120"/>
       </w:pPr>
-      <w:bookmarkStart w:id="54" w:name="_Toc470641021"/>
+      <w:bookmarkStart w:id="53" w:name="_Toc470641021"/>
       <w:r>
         <w:lastRenderedPageBreak/>
         <w:t xml:space="preserve">3.4.3 </w:t>
@@ -10561,7 +10568,7 @@
       <w:r>
         <w:t>Presentation</w:t>
       </w:r>
-      <w:bookmarkEnd w:id="54"/>
+      <w:bookmarkEnd w:id="53"/>
     </w:p>
     <w:p>
       <w:pPr>
@@ -10611,14 +10618,14 @@
         <w:pStyle w:val="Heading3"/>
         <w:spacing w:after="120"/>
       </w:pPr>
-      <w:bookmarkStart w:id="55" w:name="_Toc470641022"/>
+      <w:bookmarkStart w:id="54" w:name="_Toc470641022"/>
       <w:r>
         <w:t xml:space="preserve">3.4.4 </w:t>
       </w:r>
       <w:r>
         <w:t>Final Honours Project Report</w:t>
       </w:r>
-      <w:bookmarkEnd w:id="55"/>
+      <w:bookmarkEnd w:id="54"/>
     </w:p>
     <w:p>
       <w:pPr>
@@ -10670,7 +10677,7 @@
           <w:sz w:val="28"/>
         </w:rPr>
       </w:pPr>
-      <w:bookmarkStart w:id="56" w:name="_Toc470641023"/>
+      <w:bookmarkStart w:id="55" w:name="_Toc470641023"/>
       <w:r>
         <w:rPr>
           <w:rFonts w:ascii="Arial" w:hAnsi="Arial" w:cs="Arial"/>
@@ -10688,7 +10695,7 @@
         </w:rPr>
         <w:t>Concluding Remarks</w:t>
       </w:r>
-      <w:bookmarkEnd w:id="56"/>
+      <w:bookmarkEnd w:id="55"/>
     </w:p>
     <w:p>
       <w:pPr>
@@ -10698,14 +10705,14 @@
           <w:vertAlign w:val="subscript"/>
         </w:rPr>
       </w:pPr>
-      <w:bookmarkStart w:id="57" w:name="_Toc470641024"/>
+      <w:bookmarkStart w:id="56" w:name="_Toc470641024"/>
       <w:r>
         <w:t xml:space="preserve">4.1 </w:t>
       </w:r>
       <w:r>
         <w:t>Excellent Progress</w:t>
       </w:r>
-      <w:bookmarkEnd w:id="57"/>
+      <w:bookmarkEnd w:id="56"/>
     </w:p>
     <w:p>
       <w:pPr>
@@ -11021,7 +11028,7 @@
         <w:pStyle w:val="Heading2"/>
         <w:spacing w:after="120"/>
       </w:pPr>
-      <w:bookmarkStart w:id="58" w:name="_Toc470641025"/>
+      <w:bookmarkStart w:id="57" w:name="_Toc470641025"/>
       <w:r>
         <w:t xml:space="preserve">4.2 </w:t>
       </w:r>
@@ -11034,7 +11041,7 @@
       <w:r>
         <w:t xml:space="preserve"> &amp; Demonstrations</w:t>
       </w:r>
-      <w:bookmarkEnd w:id="58"/>
+      <w:bookmarkEnd w:id="57"/>
     </w:p>
     <w:p>
       <w:pPr>
@@ -11064,7 +11071,7 @@
         <w:rPr>
           <w:rFonts w:cs="Arial"/>
         </w:rPr>
-        <w:t>showcase</w:t>
+        <w:t>highlight</w:t>
       </w:r>
       <w:r>
         <w:rPr>
@@ -11102,7 +11109,7 @@
         <w:pStyle w:val="Heading2"/>
         <w:spacing w:after="120"/>
       </w:pPr>
-      <w:bookmarkStart w:id="59" w:name="_Toc470641026"/>
+      <w:bookmarkStart w:id="58" w:name="_Toc470641026"/>
       <w:r>
         <w:t xml:space="preserve">4.3 </w:t>
       </w:r>
@@ -11112,7 +11119,7 @@
       <w:r>
         <w:t>roblems</w:t>
       </w:r>
-      <w:bookmarkEnd w:id="59"/>
+      <w:bookmarkEnd w:id="58"/>
     </w:p>
     <w:p>
       <w:pPr>
@@ -11156,7 +11163,7 @@
         <w:pStyle w:val="Heading2"/>
         <w:spacing w:after="120"/>
       </w:pPr>
-      <w:bookmarkStart w:id="60" w:name="_Toc470641027"/>
+      <w:bookmarkStart w:id="59" w:name="_Toc470641027"/>
       <w:r>
         <w:lastRenderedPageBreak/>
         <w:t xml:space="preserve">4.4 </w:t>
@@ -11164,177 +11171,203 @@
       <w:r>
         <w:t>Conclusion</w:t>
       </w:r>
+      <w:bookmarkEnd w:id="59"/>
+    </w:p>
+    <w:p>
+      <w:pPr>
+        <w:rPr>
+          <w:rFonts w:cs="Arial"/>
+        </w:rPr>
+      </w:pPr>
+      <w:r>
+        <w:rPr>
+          <w:rFonts w:cs="Arial"/>
+        </w:rPr>
+        <w:t>In conclusion</w:t>
+      </w:r>
+      <w:r>
+        <w:rPr>
+          <w:rFonts w:cs="Arial"/>
+        </w:rPr>
+        <w:t>,</w:t>
+      </w:r>
+      <w:r>
+        <w:rPr>
+          <w:rFonts w:cs="Arial"/>
+        </w:rPr>
+        <w:t xml:space="preserve"> a lot of work has been completed and we are well on track to producing a</w:t>
+      </w:r>
+      <w:r>
+        <w:rPr>
+          <w:rFonts w:cs="Arial"/>
+        </w:rPr>
+        <w:t xml:space="preserve"> professional</w:t>
+      </w:r>
+      <w:r>
+        <w:rPr>
+          <w:rFonts w:cs="Arial"/>
+        </w:rPr>
+        <w:t xml:space="preserve"> piece of research. The following months will bring forward much advancement but all were made possible thanks to the </w:t>
+      </w:r>
+      <w:r>
+        <w:rPr>
+          <w:rFonts w:cs="Arial"/>
+        </w:rPr>
+        <w:t>addition</w:t>
+      </w:r>
+      <w:r>
+        <w:rPr>
+          <w:rFonts w:cs="Arial"/>
+        </w:rPr>
+        <w:t xml:space="preserve"> of early prototype work and building on this will be the key to a good result at the end of the module.</w:t>
+      </w:r>
+    </w:p>
+    <w:p>
+      <w:pPr>
+        <w:rPr>
+          <w:rFonts w:cs="Arial"/>
+        </w:rPr>
+      </w:pPr>
+      <w:r>
+        <w:rPr>
+          <w:rFonts w:cs="Arial"/>
+        </w:rPr>
+        <w:t>I am most impressed with how flexible JavaScript has been when integrating the language with</w:t>
+      </w:r>
+      <w:r>
+        <w:rPr>
+          <w:rFonts w:cs="Arial"/>
+        </w:rPr>
+        <w:t xml:space="preserve"> the OpenCL and</w:t>
+      </w:r>
+      <w:r>
+        <w:rPr>
+          <w:rFonts w:cs="Arial"/>
+        </w:rPr>
+        <w:t xml:space="preserve"> OpenGL</w:t>
+      </w:r>
+      <w:r>
+        <w:rPr>
+          <w:rFonts w:cs="Arial"/>
+        </w:rPr>
+        <w:t xml:space="preserve"> APIs</w:t>
+      </w:r>
+      <w:r>
+        <w:rPr>
+          <w:rFonts w:cs="Arial"/>
+        </w:rPr>
+        <w:t>. It makes one wonder of the direction of travel for GPU programming.</w:t>
+      </w:r>
+      <w:r>
+        <w:rPr>
+          <w:rFonts w:cs="Arial"/>
+        </w:rPr>
+        <w:t xml:space="preserve"> I have seen first-hand the advantages of making access to this hardware easier through high</w:t>
+      </w:r>
+      <w:r>
+        <w:rPr>
+          <w:rFonts w:cs="Arial"/>
+        </w:rPr>
+        <w:t>er</w:t>
+      </w:r>
+      <w:r>
+        <w:rPr>
+          <w:rFonts w:cs="Arial"/>
+        </w:rPr>
+        <w:t xml:space="preserve"> level </w:t>
+      </w:r>
+      <w:r>
+        <w:rPr>
+          <w:rFonts w:cs="Arial"/>
+        </w:rPr>
+        <w:t>languages</w:t>
+      </w:r>
+      <w:r>
+        <w:rPr>
+          <w:rFonts w:cs="Arial"/>
+        </w:rPr>
+        <w:t xml:space="preserve"> and how by presenting an all in one package </w:t>
+      </w:r>
+      <w:r>
+        <w:rPr>
+          <w:rFonts w:cs="Arial"/>
+        </w:rPr>
+        <w:t>how</w:t>
+      </w:r>
+      <w:r>
+        <w:rPr>
+          <w:rFonts w:cs="Arial"/>
+        </w:rPr>
+        <w:t xml:space="preserve"> simple </w:t>
+      </w:r>
+      <w:r>
+        <w:rPr>
+          <w:rFonts w:cs="Arial"/>
+        </w:rPr>
+        <w:t xml:space="preserve">a </w:t>
+      </w:r>
+      <w:r>
+        <w:rPr>
+          <w:rFonts w:cs="Arial"/>
+        </w:rPr>
+        <w:t xml:space="preserve">demo could </w:t>
+      </w:r>
+      <w:r>
+        <w:rPr>
+          <w:rFonts w:cs="Arial"/>
+        </w:rPr>
+        <w:t xml:space="preserve">be </w:t>
+      </w:r>
+      <w:r>
+        <w:rPr>
+          <w:rFonts w:cs="Arial"/>
+        </w:rPr>
+        <w:t>to make in such little time.</w:t>
+      </w:r>
+      <w:r>
+        <w:rPr>
+          <w:rFonts w:cs="Arial"/>
+        </w:rPr>
+        <w:t xml:space="preserve"> It certainly makes things easier and allows more time to focus on what you actually want to do.</w:t>
+      </w:r>
+    </w:p>
+    <w:p>
+      <w:pPr>
+        <w:rPr>
+          <w:rFonts w:cs="Arial"/>
+        </w:rPr>
+      </w:pPr>
+      <w:r>
+        <w:rPr>
+          <w:rFonts w:cs="Arial"/>
+        </w:rPr>
+        <w:t xml:space="preserve">I have </w:t>
+      </w:r>
+      <w:r>
+        <w:rPr>
+          <w:rFonts w:cs="Arial"/>
+        </w:rPr>
+        <w:t xml:space="preserve">also </w:t>
+      </w:r>
+      <w:r>
+        <w:rPr>
+          <w:rFonts w:cs="Arial"/>
+        </w:rPr>
+        <w:t xml:space="preserve">been shocked by how much can be done with V8 and JavaScript, looking at the demos it’s hard to believe that the application is raw JavaScript and that by modifying a single script file I can completely change the output. Consider if these demos </w:t>
+      </w:r>
+      <w:r>
+        <w:rPr>
+          <w:rFonts w:cs="Arial"/>
+        </w:rPr>
+        <w:t>were</w:t>
+      </w:r>
+      <w:bookmarkStart w:id="60" w:name="_GoBack"/>
       <w:bookmarkEnd w:id="60"/>
-    </w:p>
-    <w:p>
-      <w:pPr>
-        <w:rPr>
-          <w:rFonts w:cs="Arial"/>
-        </w:rPr>
-      </w:pPr>
-      <w:r>
-        <w:rPr>
-          <w:rFonts w:cs="Arial"/>
-        </w:rPr>
-        <w:t>In conclusion a lot of work has been completed and we are well on track to producing a</w:t>
-      </w:r>
-      <w:r>
-        <w:rPr>
-          <w:rFonts w:cs="Arial"/>
-        </w:rPr>
-        <w:t xml:space="preserve"> professional</w:t>
-      </w:r>
-      <w:r>
-        <w:rPr>
-          <w:rFonts w:cs="Arial"/>
-        </w:rPr>
-        <w:t xml:space="preserve"> piece of research. The following months will bring forward much advancement but all were made possible thanks to the </w:t>
-      </w:r>
-      <w:r>
-        <w:rPr>
-          <w:rFonts w:cs="Arial"/>
-        </w:rPr>
-        <w:t>addition</w:t>
-      </w:r>
-      <w:r>
-        <w:rPr>
-          <w:rFonts w:cs="Arial"/>
-        </w:rPr>
-        <w:t xml:space="preserve"> of early prototype work and building on this will be the key to a good result at the end of the module.</w:t>
-      </w:r>
-    </w:p>
-    <w:p>
-      <w:pPr>
-        <w:rPr>
-          <w:rFonts w:cs="Arial"/>
-        </w:rPr>
-      </w:pPr>
-      <w:r>
-        <w:rPr>
-          <w:rFonts w:cs="Arial"/>
-        </w:rPr>
-        <w:t>I am most impressed with how flexible JavaScript has been when integrating the language with</w:t>
-      </w:r>
-      <w:r>
-        <w:rPr>
-          <w:rFonts w:cs="Arial"/>
-        </w:rPr>
-        <w:t xml:space="preserve"> the OpenCL and</w:t>
-      </w:r>
-      <w:r>
-        <w:rPr>
-          <w:rFonts w:cs="Arial"/>
-        </w:rPr>
-        <w:t xml:space="preserve"> OpenGL</w:t>
-      </w:r>
-      <w:r>
-        <w:rPr>
-          <w:rFonts w:cs="Arial"/>
-        </w:rPr>
-        <w:t xml:space="preserve"> APIs</w:t>
-      </w:r>
-      <w:r>
-        <w:rPr>
-          <w:rFonts w:cs="Arial"/>
-        </w:rPr>
-        <w:t>. It makes one wonder of the direction of travel for GPU programming.</w:t>
-      </w:r>
-      <w:r>
-        <w:rPr>
-          <w:rFonts w:cs="Arial"/>
-        </w:rPr>
-        <w:t xml:space="preserve"> I have seen first-hand the advantages of making access to this hardware easier through high</w:t>
-      </w:r>
-      <w:r>
-        <w:rPr>
-          <w:rFonts w:cs="Arial"/>
-        </w:rPr>
-        <w:t>er</w:t>
-      </w:r>
-      <w:r>
-        <w:rPr>
-          <w:rFonts w:cs="Arial"/>
-        </w:rPr>
-        <w:t xml:space="preserve"> level </w:t>
-      </w:r>
-      <w:r>
-        <w:rPr>
-          <w:rFonts w:cs="Arial"/>
-        </w:rPr>
-        <w:t>languages</w:t>
-      </w:r>
-      <w:r>
-        <w:rPr>
-          <w:rFonts w:cs="Arial"/>
-        </w:rPr>
-        <w:t xml:space="preserve"> and how by presenting an all in one package </w:t>
-      </w:r>
-      <w:r>
-        <w:rPr>
-          <w:rFonts w:cs="Arial"/>
-        </w:rPr>
-        <w:t>how</w:t>
-      </w:r>
-      <w:r>
-        <w:rPr>
-          <w:rFonts w:cs="Arial"/>
-        </w:rPr>
-        <w:t xml:space="preserve"> simple </w:t>
-      </w:r>
-      <w:r>
-        <w:rPr>
-          <w:rFonts w:cs="Arial"/>
-        </w:rPr>
-        <w:t xml:space="preserve">a </w:t>
-      </w:r>
-      <w:r>
-        <w:rPr>
-          <w:rFonts w:cs="Arial"/>
-        </w:rPr>
-        <w:t xml:space="preserve">demo could </w:t>
-      </w:r>
-      <w:r>
-        <w:rPr>
-          <w:rFonts w:cs="Arial"/>
-        </w:rPr>
-        <w:t xml:space="preserve">be </w:t>
-      </w:r>
-      <w:r>
-        <w:rPr>
-          <w:rFonts w:cs="Arial"/>
-        </w:rPr>
-        <w:t>to make in such little time.</w:t>
-      </w:r>
-      <w:r>
-        <w:rPr>
-          <w:rFonts w:cs="Arial"/>
-        </w:rPr>
-        <w:t xml:space="preserve"> It certainly makes things easier and allows more time to focus on what you actually want to do.</w:t>
-      </w:r>
-    </w:p>
-    <w:p>
-      <w:pPr>
-        <w:rPr>
-          <w:rFonts w:cs="Arial"/>
-        </w:rPr>
-      </w:pPr>
-      <w:r>
-        <w:rPr>
-          <w:rFonts w:cs="Arial"/>
-        </w:rPr>
-        <w:t xml:space="preserve">I have </w:t>
-      </w:r>
-      <w:r>
-        <w:rPr>
-          <w:rFonts w:cs="Arial"/>
-        </w:rPr>
-        <w:t xml:space="preserve">also </w:t>
-      </w:r>
-      <w:r>
-        <w:rPr>
-          <w:rFonts w:cs="Arial"/>
-        </w:rPr>
-        <w:t>been shocked by how much can be done with V8 and JavaScript, looking at the demos it’s hard to believe that the application is raw JavaScript and that by modifying a single script file I can completely change the output. Consider if these demos where a single C++ source file. JavaScript has quite successfully come in and replaced C++ while still providing the same control and is still</w:t>
+      <w:r>
+        <w:rPr>
+          <w:rFonts w:cs="Arial"/>
+        </w:rPr>
+        <w:t xml:space="preserve"> a single C++ source file. JavaScript has quite successfully come in and replaced C++ while still providing the same control and is still</w:t>
       </w:r>
       <w:r>
         <w:rPr>
@@ -15992,7 +16025,7 @@
           <v:shape id="_x0000_i1041" type="#_x0000_t75" style="width:468pt;height:633.05pt" o:ole="">
             <v:imagedata r:id="rId65" o:title=""/>
           </v:shape>
-          <o:OLEObject Type="Embed" ProgID="Word.OpenDocumentText.12" ShapeID="_x0000_i1041" DrawAspect="Content" ObjectID="_1544896634" r:id="rId66"/>
+          <o:OLEObject Type="Embed" ProgID="Word.OpenDocumentText.12" ShapeID="_x0000_i1041" DrawAspect="Content" ObjectID="_1544910404" r:id="rId66"/>
         </w:object>
       </w:r>
     </w:p>
@@ -16014,7 +16047,7 @@
           <v:shape id="_x0000_i1042" type="#_x0000_t75" style="width:468pt;height:642.55pt" o:ole="">
             <v:imagedata r:id="rId67" o:title=""/>
           </v:shape>
-          <o:OLEObject Type="Embed" ProgID="Word.OpenDocumentText.12" ShapeID="_x0000_i1042" DrawAspect="Content" ObjectID="_1544896635" r:id="rId68"/>
+          <o:OLEObject Type="Embed" ProgID="Word.OpenDocumentText.12" ShapeID="_x0000_i1042" DrawAspect="Content" ObjectID="_1544910405" r:id="rId68"/>
         </w:object>
       </w:r>
     </w:p>
@@ -16065,7 +16098,7 @@
           <v:shape id="_x0000_i1043" type="#_x0000_t75" style="width:468pt;height:642.55pt" o:ole="">
             <v:imagedata r:id="rId69" o:title=""/>
           </v:shape>
-          <o:OLEObject Type="Embed" ProgID="Word.OpenDocumentText.12" ShapeID="_x0000_i1043" DrawAspect="Content" ObjectID="_1544896636" r:id="rId70"/>
+          <o:OLEObject Type="Embed" ProgID="Word.OpenDocumentText.12" ShapeID="_x0000_i1043" DrawAspect="Content" ObjectID="_1544910406" r:id="rId70"/>
         </w:object>
       </w:r>
     </w:p>
@@ -16087,7 +16120,7 @@
           <v:shape id="_x0000_i1044" type="#_x0000_t75" style="width:468pt;height:622.2pt" o:ole="">
             <v:imagedata r:id="rId71" o:title=""/>
           </v:shape>
-          <o:OLEObject Type="Embed" ProgID="Word.OpenDocumentText.12" ShapeID="_x0000_i1044" DrawAspect="Content" ObjectID="_1544896637" r:id="rId72"/>
+          <o:OLEObject Type="Embed" ProgID="Word.OpenDocumentText.12" ShapeID="_x0000_i1044" DrawAspect="Content" ObjectID="_1544910407" r:id="rId72"/>
         </w:object>
       </w:r>
     </w:p>
@@ -22126,6 +22159,7 @@
   <w:style w:type="character" w:default="1" w:styleId="DefaultParagraphFont">
     <w:name w:val="Default Paragraph Font"/>
     <w:uiPriority w:val="1"/>
+    <w:semiHidden/>
     <w:unhideWhenUsed/>
   </w:style>
   <w:style w:type="table" w:default="1" w:styleId="TableNormal">
@@ -23056,7 +23090,7 @@
 </file>
 
 <file path=customXml/itemProps1.xml><?xml version="1.0" encoding="utf-8"?>
-<ds:datastoreItem xmlns:ds="http://schemas.openxmlformats.org/officeDocument/2006/customXml" ds:itemID="{2E890D17-9629-48EA-A325-A24A020EFA52}">
+<ds:datastoreItem xmlns:ds="http://schemas.openxmlformats.org/officeDocument/2006/customXml" ds:itemID="{35650E40-843E-457E-A9BD-13F1FC9AFE9E}">
   <ds:schemaRefs>
     <ds:schemaRef ds:uri="http://schemas.openxmlformats.org/officeDocument/2006/bibliography"/>
   </ds:schemaRefs>

</xml_diff>

<commit_message>
reviewing part of the report + added changes #16
</commit_message>
<xml_diff>
--- a/Compute.Documents/B00235610 - Interim Report.docx
+++ b/Compute.Documents/B00235610 - Interim Report.docx
@@ -1,6 +1,6 @@
 
 <file path=word/document.xml><?xml version="1.0" encoding="utf-8"?>
-<w:document xmlns:wpc="http://schemas.microsoft.com/office/word/2010/wordprocessingCanvas" xmlns:cx="http://schemas.microsoft.com/office/drawing/2014/chartex" xmlns:cx1="http://schemas.microsoft.com/office/drawing/2015/9/8/chartex" xmlns:cx2="http://schemas.microsoft.com/office/drawing/2015/10/21/chartex" xmlns:mc="http://schemas.openxmlformats.org/markup-compatibility/2006" xmlns:o="urn:schemas-microsoft-com:office:office" xmlns:r="http://schemas.openxmlformats.org/officeDocument/2006/relationships" xmlns:m="http://schemas.openxmlformats.org/officeDocument/2006/math" xmlns:v="urn:schemas-microsoft-com:vml" xmlns:wp14="http://schemas.microsoft.com/office/word/2010/wordprocessingDrawing" xmlns:wp="http://schemas.openxmlformats.org/drawingml/2006/wordprocessingDrawing" xmlns:w10="urn:schemas-microsoft-com:office:word" xmlns:w="http://schemas.openxmlformats.org/wordprocessingml/2006/main" xmlns:w14="http://schemas.microsoft.com/office/word/2010/wordml" xmlns:w15="http://schemas.microsoft.com/office/word/2012/wordml" xmlns:w16se="http://schemas.microsoft.com/office/word/2015/wordml/symex" xmlns:wpg="http://schemas.microsoft.com/office/word/2010/wordprocessingGroup" xmlns:wpi="http://schemas.microsoft.com/office/word/2010/wordprocessingInk" xmlns:wne="http://schemas.microsoft.com/office/word/2006/wordml" xmlns:wps="http://schemas.microsoft.com/office/word/2010/wordprocessingShape" mc:Ignorable="w14 w15 w16se wp14">
+<w:document xmlns:wpc="http://schemas.microsoft.com/office/word/2010/wordprocessingCanvas" xmlns:cx="http://schemas.microsoft.com/office/drawing/2014/chartex" xmlns:cx1="http://schemas.microsoft.com/office/drawing/2015/9/8/chartex" xmlns:cx2="http://schemas.microsoft.com/office/drawing/2015/10/21/chartex" xmlns:cx3="http://schemas.microsoft.com/office/drawing/2016/5/9/chartex" xmlns:cx4="http://schemas.microsoft.com/office/drawing/2016/5/10/chartex" xmlns:cx5="http://schemas.microsoft.com/office/drawing/2016/5/11/chartex" xmlns:mc="http://schemas.openxmlformats.org/markup-compatibility/2006" xmlns:o="urn:schemas-microsoft-com:office:office" xmlns:r="http://schemas.openxmlformats.org/officeDocument/2006/relationships" xmlns:m="http://schemas.openxmlformats.org/officeDocument/2006/math" xmlns:v="urn:schemas-microsoft-com:vml" xmlns:wp14="http://schemas.microsoft.com/office/word/2010/wordprocessingDrawing" xmlns:wp="http://schemas.openxmlformats.org/drawingml/2006/wordprocessingDrawing" xmlns:w10="urn:schemas-microsoft-com:office:word" xmlns:w="http://schemas.openxmlformats.org/wordprocessingml/2006/main" xmlns:w14="http://schemas.microsoft.com/office/word/2010/wordml" xmlns:w15="http://schemas.microsoft.com/office/word/2012/wordml" xmlns:w16se="http://schemas.microsoft.com/office/word/2015/wordml/symex" xmlns:wpg="http://schemas.microsoft.com/office/word/2010/wordprocessingGroup" xmlns:wpi="http://schemas.microsoft.com/office/word/2010/wordprocessingInk" xmlns:wne="http://schemas.microsoft.com/office/word/2006/wordml" xmlns:wps="http://schemas.microsoft.com/office/word/2010/wordprocessingShape" mc:Ignorable="w14 w15 w16se wp14">
   <w:body>
     <w:p>
       <w:pPr>
@@ -4329,32 +4329,19 @@
         <w:t xml:space="preserve"> </w:t>
       </w:r>
       <w:r>
-        <w:t>(</w:t>
-      </w:r>
-      <w:proofErr w:type="spellStart"/>
-      <w:r>
-        <w:t>Intel</w:t>
+        <w:t>(Intel</w:t>
       </w:r>
       <w:r>
         <w:t>c</w:t>
       </w:r>
       <w:r>
-        <w:t>om</w:t>
-      </w:r>
-      <w:proofErr w:type="spellEnd"/>
-      <w:r>
-        <w:t>, 2016</w:t>
+        <w:t>om, 2016</w:t>
       </w:r>
       <w:r>
         <w:t xml:space="preserve">, </w:t>
       </w:r>
-      <w:proofErr w:type="spellStart"/>
-      <w:r>
-        <w:t>Amdcom</w:t>
-      </w:r>
-      <w:proofErr w:type="spellEnd"/>
-      <w:r>
-        <w:t>, 2016)</w:t>
+      <w:r>
+        <w:t>Amdcom, 2016)</w:t>
       </w:r>
       <w:r>
         <w:t>.</w:t>
@@ -4532,35 +4519,7 @@
         <w:rPr>
           <w:rFonts w:cs="Arial"/>
         </w:rPr>
-        <w:t xml:space="preserve"> through </w:t>
-      </w:r>
-      <w:proofErr w:type="spellStart"/>
-      <w:r>
-        <w:rPr>
-          <w:rFonts w:cs="Arial"/>
-        </w:rPr>
-        <w:t>WebCL</w:t>
-      </w:r>
-      <w:proofErr w:type="spellEnd"/>
-      <w:r>
-        <w:rPr>
-          <w:rFonts w:cs="Arial"/>
-        </w:rPr>
-        <w:t xml:space="preserve"> and </w:t>
-      </w:r>
-      <w:proofErr w:type="spellStart"/>
-      <w:r>
-        <w:rPr>
-          <w:rFonts w:cs="Arial"/>
-        </w:rPr>
-        <w:t>WebGL</w:t>
-      </w:r>
-      <w:proofErr w:type="spellEnd"/>
-      <w:r>
-        <w:rPr>
-          <w:rFonts w:cs="Arial"/>
-        </w:rPr>
-        <w:t xml:space="preserve"> which are web equivalents of OpenCL and OpenGL</w:t>
+        <w:t xml:space="preserve"> through WebCL and WebGL which are web equivalents of OpenCL and OpenGL</w:t>
       </w:r>
       <w:r>
         <w:rPr>
@@ -4858,21 +4817,7 @@
         <w:rPr>
           <w:rFonts w:cs="Arial"/>
         </w:rPr>
-        <w:t xml:space="preserve">that is kernels in OpenCL or </w:t>
-      </w:r>
-      <w:proofErr w:type="spellStart"/>
-      <w:r>
-        <w:rPr>
-          <w:rFonts w:cs="Arial"/>
-        </w:rPr>
-        <w:t>shaders</w:t>
-      </w:r>
-      <w:proofErr w:type="spellEnd"/>
-      <w:r>
-        <w:rPr>
-          <w:rFonts w:cs="Arial"/>
-        </w:rPr>
-        <w:t xml:space="preserve"> in OpenGL.</w:t>
+        <w:t>that is kernels in OpenCL or shaders in OpenGL.</w:t>
       </w:r>
       <w:r>
         <w:rPr>
@@ -5258,25 +5203,7 @@
           <w:szCs w:val="22"/>
           <w:shd w:val="clear" w:color="auto" w:fill="FFFFFF"/>
         </w:rPr>
-        <w:t>(</w:t>
-      </w:r>
-      <w:proofErr w:type="spellStart"/>
-      <w:r>
-        <w:rPr>
-          <w:color w:val="333333"/>
-          <w:szCs w:val="22"/>
-          <w:shd w:val="clear" w:color="auto" w:fill="FFFFFF"/>
-        </w:rPr>
-        <w:t>Nvidiacom</w:t>
-      </w:r>
-      <w:proofErr w:type="spellEnd"/>
-      <w:r>
-        <w:rPr>
-          <w:color w:val="333333"/>
-          <w:szCs w:val="22"/>
-          <w:shd w:val="clear" w:color="auto" w:fill="FFFFFF"/>
-        </w:rPr>
-        <w:t>, 2016)</w:t>
+        <w:t>(Nvidiacom, 2016)</w:t>
       </w:r>
       <w:r>
         <w:rPr>
@@ -5348,25 +5275,7 @@
           <w:color w:val="333333"/>
           <w:shd w:val="clear" w:color="auto" w:fill="FFFFFF"/>
         </w:rPr>
-        <w:t>(</w:t>
-      </w:r>
-      <w:proofErr w:type="spellStart"/>
-      <w:r>
-        <w:rPr>
-          <w:rFonts w:cs="Arial"/>
-          <w:color w:val="333333"/>
-          <w:shd w:val="clear" w:color="auto" w:fill="FFFFFF"/>
-        </w:rPr>
-        <w:t>Nvidiacom</w:t>
-      </w:r>
-      <w:proofErr w:type="spellEnd"/>
-      <w:r>
-        <w:rPr>
-          <w:rFonts w:cs="Arial"/>
-          <w:color w:val="333333"/>
-          <w:shd w:val="clear" w:color="auto" w:fill="FFFFFF"/>
-        </w:rPr>
-        <w:t>, 2009)</w:t>
+        <w:t>(Nvidiacom, 2009)</w:t>
       </w:r>
       <w:r>
         <w:t xml:space="preserve">. </w:t>
@@ -5469,15 +5378,7 @@
         <w:t xml:space="preserve"> </w:t>
       </w:r>
       <w:r>
-        <w:t>(</w:t>
-      </w:r>
-      <w:proofErr w:type="spellStart"/>
-      <w:r>
-        <w:t>Intelcom</w:t>
-      </w:r>
-      <w:proofErr w:type="spellEnd"/>
-      <w:r>
-        <w:t>, 2016)</w:t>
+        <w:t>(Intelcom, 2016)</w:t>
       </w:r>
       <w:r>
         <w:t>. The result was better media performance by default for standard CPUs</w:t>
@@ -5587,15 +5488,7 @@
         <w:t> </w:t>
       </w:r>
       <w:r>
-        <w:t>(</w:t>
-      </w:r>
-      <w:proofErr w:type="spellStart"/>
-      <w:r>
-        <w:t>Steampoweredcom</w:t>
-      </w:r>
-      <w:proofErr w:type="spellEnd"/>
-      <w:r>
-        <w:t>, 2016)</w:t>
+        <w:t>(Steampoweredcom, 2016)</w:t>
       </w:r>
       <w:r>
         <w:t xml:space="preserve"> </w:t>
@@ -5640,40 +5533,22 @@
         <w:t xml:space="preserve"> </w:t>
       </w:r>
       <w:r>
-        <w:t>(</w:t>
-      </w:r>
-      <w:proofErr w:type="spellStart"/>
-      <w:r>
-        <w:t>Amdcom</w:t>
-      </w:r>
-      <w:proofErr w:type="spellEnd"/>
-      <w:r>
-        <w:t>, 2016)</w:t>
+        <w:t>(Amdcom, 2016)</w:t>
       </w:r>
       <w:r>
         <w:t xml:space="preserve"> was the starting point for the new API for both compute and graphics </w:t>
       </w:r>
-      <w:proofErr w:type="spellStart"/>
       <w:r>
         <w:t>Vulk</w:t>
       </w:r>
       <w:r>
         <w:t>an</w:t>
       </w:r>
-      <w:proofErr w:type="spellEnd"/>
       <w:r>
         <w:t xml:space="preserve"> </w:t>
       </w:r>
       <w:r>
-        <w:t>(</w:t>
-      </w:r>
-      <w:proofErr w:type="spellStart"/>
-      <w:r>
-        <w:t>Khronosorg</w:t>
-      </w:r>
-      <w:proofErr w:type="spellEnd"/>
-      <w:r>
-        <w:t>, 2016)</w:t>
+        <w:t>(Khronosorg, 2016)</w:t>
       </w:r>
       <w:r>
         <w:t xml:space="preserve"> which aims to superse</w:t>
@@ -5758,13 +5633,8 @@
         <w:lastRenderedPageBreak/>
         <w:t xml:space="preserve">CPUs in 2010 with the launch of their </w:t>
       </w:r>
-      <w:proofErr w:type="spellStart"/>
-      <w:r>
-        <w:t>Westmere</w:t>
-      </w:r>
-      <w:proofErr w:type="spellEnd"/>
-      <w:r>
-        <w:t xml:space="preserve"> microarchitecture</w:t>
+      <w:r>
+        <w:t>Westmere microarchitecture</w:t>
       </w:r>
       <w:r>
         <w:t xml:space="preserve">. AMD arrived later with APUs </w:t>
@@ -5828,15 +5698,7 @@
         <w:t xml:space="preserve"> </w:t>
       </w:r>
       <w:r>
-        <w:t>(</w:t>
-      </w:r>
-      <w:proofErr w:type="spellStart"/>
-      <w:r>
-        <w:t>Khronosorg</w:t>
-      </w:r>
-      <w:proofErr w:type="spellEnd"/>
-      <w:r>
-        <w:t>, 2016)</w:t>
+        <w:t>(Khronosorg, 2016)</w:t>
       </w:r>
       <w:r>
         <w:t xml:space="preserve">, </w:t>
@@ -5848,15 +5710,7 @@
         <w:t xml:space="preserve"> </w:t>
       </w:r>
       <w:r>
-        <w:t>(</w:t>
-      </w:r>
-      <w:proofErr w:type="spellStart"/>
-      <w:r>
-        <w:t>Applecom</w:t>
-      </w:r>
-      <w:proofErr w:type="spellEnd"/>
-      <w:r>
-        <w:t>, 2016)</w:t>
+        <w:t>(Applecom, 2016)</w:t>
       </w:r>
       <w:r>
         <w:t xml:space="preserve"> and CUDA</w:t>
@@ -5865,15 +5719,7 @@
         <w:t xml:space="preserve"> </w:t>
       </w:r>
       <w:r>
-        <w:t>(</w:t>
-      </w:r>
-      <w:proofErr w:type="spellStart"/>
-      <w:r>
-        <w:t>Nvidiacom</w:t>
-      </w:r>
-      <w:proofErr w:type="spellEnd"/>
-      <w:r>
-        <w:t>, 2016)</w:t>
+        <w:t>(Nvidiacom, 2016)</w:t>
       </w:r>
       <w:r>
         <w:t>.</w:t>
@@ -5967,15 +5813,7 @@
         <w:t xml:space="preserve"> and</w:t>
       </w:r>
       <w:r>
-        <w:t xml:space="preserve"> uniquely has multiple versions which has seen it expand onto other platforms. OpenGL ES brought the API to embedded systems, and </w:t>
-      </w:r>
-      <w:proofErr w:type="spellStart"/>
-      <w:r>
-        <w:t>WebGL</w:t>
-      </w:r>
-      <w:proofErr w:type="spellEnd"/>
-      <w:r>
-        <w:t xml:space="preserve"> brought hardware accelerated rendering to the Web. In any case as it is one of the few platform independent graphics APIs it is still used today, most notably on Linux and Mac.</w:t>
+        <w:t xml:space="preserve"> uniquely has multiple versions which has seen it expand onto other platforms. OpenGL ES brought the API to embedded systems, and WebGL brought hardware accelerated rendering to the Web. In any case as it is one of the few platform independent graphics APIs it is still used today, most notably on Linux and Mac.</w:t>
       </w:r>
     </w:p>
     <w:p>
@@ -6035,13 +5873,8 @@
       <w:r>
         <w:t>Research (</w:t>
       </w:r>
-      <w:proofErr w:type="spellStart"/>
-      <w:r>
-        <w:t>Karimi</w:t>
-      </w:r>
-      <w:proofErr w:type="spellEnd"/>
-      <w:r>
-        <w:t xml:space="preserve">, K, </w:t>
+      <w:r>
+        <w:t xml:space="preserve">Karimi, K, </w:t>
       </w:r>
       <w:r>
         <w:t>2016) found CUDA to perform better than OpenCL</w:t>
@@ -6453,21 +6286,7 @@
         <w:rPr>
           <w:rFonts w:cs="Arial"/>
         </w:rPr>
-        <w:t xml:space="preserve">n their yearly survey </w:t>
-      </w:r>
-      <w:proofErr w:type="spellStart"/>
-      <w:r>
-        <w:rPr>
-          <w:rFonts w:cs="Arial"/>
-        </w:rPr>
-        <w:t>StackOverflow</w:t>
-      </w:r>
-      <w:proofErr w:type="spellEnd"/>
-      <w:r>
-        <w:rPr>
-          <w:rFonts w:cs="Arial"/>
-        </w:rPr>
-        <w:t xml:space="preserve"> found JavaScript to be the most popular technology </w:t>
+        <w:t xml:space="preserve">n their yearly survey StackOverflow found JavaScript to be the most popular technology </w:t>
       </w:r>
       <w:r>
         <w:t>(Stack overflow blog, 2016)</w:t>
@@ -6596,25 +6415,7 @@
           <w:color w:val="333333"/>
           <w:shd w:val="clear" w:color="auto" w:fill="FFFFFF"/>
         </w:rPr>
-        <w:t>(</w:t>
-      </w:r>
-      <w:proofErr w:type="spellStart"/>
-      <w:r>
-        <w:rPr>
-          <w:rFonts w:cs="Arial"/>
-          <w:color w:val="333333"/>
-          <w:shd w:val="clear" w:color="auto" w:fill="FFFFFF"/>
-        </w:rPr>
-        <w:t>Mozillaorg</w:t>
-      </w:r>
-      <w:proofErr w:type="spellEnd"/>
-      <w:r>
-        <w:rPr>
-          <w:rFonts w:cs="Arial"/>
-          <w:color w:val="333333"/>
-          <w:shd w:val="clear" w:color="auto" w:fill="FFFFFF"/>
-        </w:rPr>
-        <w:t>, 2016)</w:t>
+        <w:t>(Mozillaorg, 2016)</w:t>
       </w:r>
       <w:r>
         <w:rPr>
@@ -6644,16 +6445,8 @@
         <w:rPr>
           <w:rFonts w:cs="Arial"/>
         </w:rPr>
-        <w:t xml:space="preserve"> of objects known as </w:t>
-      </w:r>
-      <w:proofErr w:type="spellStart"/>
-      <w:r>
-        <w:rPr>
-          <w:rFonts w:cs="Arial"/>
-        </w:rPr>
-        <w:t>TypedArray</w:t>
-      </w:r>
-      <w:proofErr w:type="spellEnd"/>
+        <w:t xml:space="preserve"> of objects known as TypedArray</w:t>
+      </w:r>
       <w:r>
         <w:rPr>
           <w:rFonts w:cs="Arial"/>
@@ -6727,32 +6520,22 @@
       <w:r>
         <w:t xml:space="preserve"> </w:t>
       </w:r>
-      <w:proofErr w:type="spellStart"/>
       <w:r>
         <w:t>ArrayBuffer</w:t>
       </w:r>
       <w:bookmarkEnd w:id="16"/>
-      <w:proofErr w:type="spellEnd"/>
-    </w:p>
-    <w:p>
-      <w:pPr>
-        <w:rPr>
-          <w:rFonts w:cs="Arial"/>
-        </w:rPr>
-      </w:pPr>
-      <w:proofErr w:type="spellStart"/>
-      <w:r>
-        <w:rPr>
-          <w:rFonts w:cs="Arial"/>
-        </w:rPr>
-        <w:t>ArrayBuffer</w:t>
-      </w:r>
-      <w:proofErr w:type="spellEnd"/>
-      <w:r>
-        <w:rPr>
-          <w:rFonts w:cs="Arial"/>
-        </w:rPr>
-        <w:t xml:space="preserve"> is the </w:t>
+    </w:p>
+    <w:p>
+      <w:pPr>
+        <w:rPr>
+          <w:rFonts w:cs="Arial"/>
+        </w:rPr>
+      </w:pPr>
+      <w:r>
+        <w:rPr>
+          <w:rFonts w:cs="Arial"/>
+        </w:rPr>
+        <w:t xml:space="preserve">ArrayBuffer is the </w:t>
       </w:r>
       <w:r>
         <w:rPr>
@@ -6782,36 +6565,14 @@
         <w:rPr>
           <w:rFonts w:cs="Arial"/>
         </w:rPr>
-        <w:t xml:space="preserve"> we can take the </w:t>
-      </w:r>
-      <w:proofErr w:type="spellStart"/>
-      <w:r>
-        <w:rPr>
-          <w:rFonts w:cs="Arial"/>
-        </w:rPr>
-        <w:t>struct</w:t>
-      </w:r>
-      <w:proofErr w:type="spellEnd"/>
-      <w:r>
-        <w:rPr>
-          <w:rFonts w:cs="Arial"/>
-        </w:rPr>
-        <w:t xml:space="preserve"> person</w:t>
-      </w:r>
-      <w:r>
-        <w:rPr>
-          <w:rFonts w:cs="Arial"/>
-        </w:rPr>
-        <w:t xml:space="preserve"> and represent it in memory in JavaScript with the following </w:t>
-      </w:r>
-      <w:proofErr w:type="spellStart"/>
-      <w:r>
-        <w:rPr>
-          <w:rFonts w:cs="Arial"/>
-        </w:rPr>
-        <w:t>ArrayBuffer</w:t>
-      </w:r>
-      <w:proofErr w:type="spellEnd"/>
+        <w:t xml:space="preserve"> we can take the struct person</w:t>
+      </w:r>
+      <w:r>
+        <w:rPr>
+          <w:rFonts w:cs="Arial"/>
+        </w:rPr>
+        <w:t xml:space="preserve"> and represent it in memory in JavaScript with the following ArrayBuffer</w:t>
+      </w:r>
       <w:r>
         <w:rPr>
           <w:rFonts w:cs="Arial"/>
@@ -6888,10 +6649,10 @@
             <v:path o:extrusionok="f" gradientshapeok="t" o:connecttype="rect"/>
             <o:lock v:ext="edit" aspectratio="t"/>
           </v:shapetype>
-          <v:shape id="_x0000_i1025" type="#_x0000_t75" style="width:453pt;height:87.75pt" o:ole="">
+          <v:shape id="_x0000_i1025" type="#_x0000_t75" style="width:453pt;height:87.6pt" o:ole="">
             <v:imagedata r:id="rId9" o:title=""/>
           </v:shape>
-          <o:OLEObject Type="Embed" ProgID="Word.OpenDocumentText.12" ShapeID="_x0000_i1025" DrawAspect="Content" ObjectID="_1544912211" r:id="rId10"/>
+          <o:OLEObject Type="Embed" ProgID="Word.OpenDocumentText.12" ShapeID="_x0000_i1025" DrawAspect="Content" ObjectID="_1544964489" r:id="rId10"/>
         </w:object>
       </w:r>
     </w:p>
@@ -6917,17 +6678,8 @@
           <w:rStyle w:val="Emphasis"/>
           <w:rFonts w:cs="Arial"/>
         </w:rPr>
-        <w:t xml:space="preserve">igure 1: basic </w:t>
-      </w:r>
-      <w:proofErr w:type="spellStart"/>
-      <w:r>
-        <w:rPr>
-          <w:rStyle w:val="Emphasis"/>
-          <w:rFonts w:cs="Arial"/>
-        </w:rPr>
-        <w:t>struct</w:t>
-      </w:r>
-      <w:proofErr w:type="spellEnd"/>
+        <w:t>igure 1: basic struct</w:t>
+      </w:r>
       <w:r>
         <w:rPr>
           <w:rStyle w:val="Emphasis"/>
@@ -6955,10 +6707,10 @@
           <w:rFonts w:cs="Arial"/>
         </w:rPr>
         <w:object w:dxaOrig="9360" w:dyaOrig="1780">
-          <v:shape id="_x0000_i1026" type="#_x0000_t75" style="width:468pt;height:87.75pt" o:ole="">
+          <v:shape id="_x0000_i1026" type="#_x0000_t75" style="width:468pt;height:87.6pt" o:ole="">
             <v:imagedata r:id="rId11" o:title=""/>
           </v:shape>
-          <o:OLEObject Type="Embed" ProgID="Word.OpenDocumentText.12" ShapeID="_x0000_i1026" DrawAspect="Content" ObjectID="_1544912212" r:id="rId12"/>
+          <o:OLEObject Type="Embed" ProgID="Word.OpenDocumentText.12" ShapeID="_x0000_i1026" DrawAspect="Content" ObjectID="_1544964490" r:id="rId12"/>
         </w:object>
       </w:r>
       <w:r>
@@ -6981,23 +6733,7 @@
           <w:rStyle w:val="Emphasis"/>
           <w:rFonts w:cs="Arial"/>
         </w:rPr>
-        <w:t xml:space="preserve">Figure 2: Figure 1 </w:t>
-      </w:r>
-      <w:proofErr w:type="spellStart"/>
-      <w:r>
-        <w:rPr>
-          <w:rStyle w:val="Emphasis"/>
-          <w:rFonts w:cs="Arial"/>
-        </w:rPr>
-        <w:t>struct</w:t>
-      </w:r>
-      <w:proofErr w:type="spellEnd"/>
-      <w:r>
-        <w:rPr>
-          <w:rStyle w:val="Emphasis"/>
-          <w:rFonts w:cs="Arial"/>
-        </w:rPr>
-        <w:t xml:space="preserve"> represented in </w:t>
+        <w:t xml:space="preserve">Figure 2: Figure 1 struct represented in </w:t>
       </w:r>
       <w:r>
         <w:rPr>
@@ -7103,21 +6839,7 @@
         <w:rPr>
           <w:rFonts w:cs="Arial"/>
         </w:rPr>
-        <w:t xml:space="preserve">Following the base type </w:t>
-      </w:r>
-      <w:proofErr w:type="spellStart"/>
-      <w:r>
-        <w:rPr>
-          <w:rFonts w:cs="Arial"/>
-        </w:rPr>
-        <w:t>ArrayBuffer</w:t>
-      </w:r>
-      <w:proofErr w:type="spellEnd"/>
-      <w:r>
-        <w:rPr>
-          <w:rFonts w:cs="Arial"/>
-        </w:rPr>
-        <w:t xml:space="preserve"> you can now also represent arrays of bytes with greater precision than before. JavaScript numbers </w:t>
+        <w:t xml:space="preserve">Following the base type ArrayBuffer you can now also represent arrays of bytes with greater precision than before. JavaScript numbers </w:t>
       </w:r>
       <w:r>
         <w:rPr>
@@ -7135,21 +6857,7 @@
         <w:rPr>
           <w:rFonts w:cs="Arial"/>
         </w:rPr>
-        <w:t xml:space="preserve"> double precision numbers. This limits control but with </w:t>
-      </w:r>
-      <w:proofErr w:type="spellStart"/>
-      <w:r>
-        <w:rPr>
-          <w:rFonts w:cs="Arial"/>
-        </w:rPr>
-        <w:t>TypedArrays</w:t>
-      </w:r>
-      <w:proofErr w:type="spellEnd"/>
-      <w:r>
-        <w:rPr>
-          <w:rFonts w:cs="Arial"/>
-        </w:rPr>
-        <w:t xml:space="preserve"> you can now control a great</w:t>
+        <w:t xml:space="preserve"> double precision numbers. This limits control but with TypedArrays you can now control a great</w:t>
       </w:r>
       <w:r>
         <w:rPr>
@@ -7225,10 +6933,10 @@
           <w:rFonts w:cs="Arial"/>
         </w:rPr>
         <w:object w:dxaOrig="9026" w:dyaOrig="1285">
-          <v:shape id="_x0000_i1027" type="#_x0000_t75" style="width:453pt;height:61.5pt" o:ole="">
+          <v:shape id="_x0000_i1027" type="#_x0000_t75" style="width:453pt;height:61.2pt" o:ole="">
             <v:imagedata r:id="rId13" o:title=""/>
           </v:shape>
-          <o:OLEObject Type="Embed" ProgID="Word.OpenDocumentText.12" ShapeID="_x0000_i1027" DrawAspect="Content" ObjectID="_1544912213" r:id="rId14"/>
+          <o:OLEObject Type="Embed" ProgID="Word.OpenDocumentText.12" ShapeID="_x0000_i1027" DrawAspect="Content" ObjectID="_1544964491" r:id="rId14"/>
         </w:object>
       </w:r>
     </w:p>
@@ -7311,27 +7019,13 @@
         <w:rPr>
           <w:rFonts w:cs="Arial"/>
         </w:rPr>
-        <w:t xml:space="preserve"> </w:t>
-      </w:r>
-      <w:proofErr w:type="spellStart"/>
-      <w:r>
-        <w:rPr>
-          <w:rFonts w:cs="Arial"/>
-        </w:rPr>
-        <w:t>TypedAr</w:t>
-      </w:r>
-      <w:r>
-        <w:rPr>
-          <w:rFonts w:cs="Arial"/>
-        </w:rPr>
-        <w:t>rays</w:t>
-      </w:r>
-      <w:proofErr w:type="spellEnd"/>
-      <w:r>
-        <w:rPr>
-          <w:rFonts w:cs="Arial"/>
-        </w:rPr>
-        <w:t xml:space="preserve"> this is no longer the case as can be seen in Figure 4.</w:t>
+        <w:t xml:space="preserve"> TypedAr</w:t>
+      </w:r>
+      <w:r>
+        <w:rPr>
+          <w:rFonts w:cs="Arial"/>
+        </w:rPr>
+        <w:t>rays this is no longer the case as can be seen in Figure 4.</w:t>
       </w:r>
     </w:p>
     <w:bookmarkStart w:id="21" w:name="_MON_1541712994"/>
@@ -7353,10 +7047,10 @@
           <w:rFonts w:cs="Arial"/>
         </w:rPr>
         <w:object w:dxaOrig="9026" w:dyaOrig="1063">
-          <v:shape id="_x0000_i1028" type="#_x0000_t75" style="width:453pt;height:51.75pt" o:ole="">
+          <v:shape id="_x0000_i1028" type="#_x0000_t75" style="width:453pt;height:51.6pt" o:ole="">
             <v:imagedata r:id="rId15" o:title=""/>
           </v:shape>
-          <o:OLEObject Type="Embed" ProgID="Word.OpenDocumentText.12" ShapeID="_x0000_i1028" DrawAspect="Content" ObjectID="_1544912214" r:id="rId16"/>
+          <o:OLEObject Type="Embed" ProgID="Word.OpenDocumentText.12" ShapeID="_x0000_i1028" DrawAspect="Content" ObjectID="_1544964492" r:id="rId16"/>
         </w:object>
       </w:r>
     </w:p>
@@ -7939,79 +7633,62 @@
         <w:t xml:space="preserve"> </w:t>
       </w:r>
       <w:r>
+        <w:t>(Nodejs foundation, 2016)</w:t>
+      </w:r>
+      <w:r>
+        <w:t xml:space="preserve"> which uses V8</w:t>
+      </w:r>
+      <w:r>
+        <w:t>. You can write full 3D games with the Unity</w:t>
+      </w:r>
+      <w:r>
+        <w:t xml:space="preserve"> </w:t>
+      </w:r>
+      <w:r>
+        <w:t xml:space="preserve">game </w:t>
+      </w:r>
+      <w:r>
+        <w:t>engine</w:t>
+      </w:r>
+      <w:r>
+        <w:t xml:space="preserve"> </w:t>
+      </w:r>
+      <w:r>
+        <w:t xml:space="preserve">(Unity3dcom, 2016) </w:t>
+      </w:r>
+      <w:r>
+        <w:t>which</w:t>
+      </w:r>
+      <w:r>
+        <w:t xml:space="preserve"> uses it as its scripting language.</w:t>
+      </w:r>
+      <w:r>
+        <w:t xml:space="preserve"> Finally, through open source projects </w:t>
+      </w:r>
+      <w:r>
+        <w:t xml:space="preserve">such as </w:t>
+      </w:r>
+      <w:r>
+        <w:t>Electron</w:t>
+      </w:r>
+      <w:r>
+        <w:t xml:space="preserve"> </w:t>
+      </w:r>
+      <w:r>
+        <w:rPr>
+          <w:rStyle w:val="apple-converted-space"/>
+          <w:rFonts w:cs="Arial"/>
+          <w:color w:val="333333"/>
+          <w:shd w:val="clear" w:color="auto" w:fill="FFFFFF"/>
+        </w:rPr>
         <w:t>(</w:t>
       </w:r>
-      <w:proofErr w:type="spellStart"/>
-      <w:r>
-        <w:t>Nodejs</w:t>
-      </w:r>
-      <w:proofErr w:type="spellEnd"/>
-      <w:r>
-        <w:t xml:space="preserve"> foundation, 2016)</w:t>
-      </w:r>
-      <w:r>
-        <w:t xml:space="preserve"> which uses V8</w:t>
-      </w:r>
-      <w:r>
-        <w:t>. You can write full 3D games with the Unity</w:t>
-      </w:r>
-      <w:r>
-        <w:t xml:space="preserve"> </w:t>
-      </w:r>
-      <w:r>
-        <w:t xml:space="preserve">game </w:t>
-      </w:r>
-      <w:r>
-        <w:t>engine</w:t>
-      </w:r>
-      <w:r>
-        <w:t xml:space="preserve"> </w:t>
-      </w:r>
-      <w:r>
-        <w:t xml:space="preserve">(Unity3dcom, 2016) </w:t>
-      </w:r>
-      <w:r>
-        <w:t>which</w:t>
-      </w:r>
-      <w:r>
-        <w:t xml:space="preserve"> uses it as its scripting language.</w:t>
-      </w:r>
-      <w:r>
-        <w:t xml:space="preserve"> Finally, through open source projects </w:t>
-      </w:r>
-      <w:r>
-        <w:t xml:space="preserve">such as </w:t>
-      </w:r>
-      <w:r>
-        <w:t>Electron</w:t>
-      </w:r>
-      <w:r>
-        <w:t xml:space="preserve"> </w:t>
-      </w:r>
-      <w:r>
-        <w:rPr>
-          <w:rStyle w:val="apple-converted-space"/>
-          <w:rFonts w:cs="Arial"/>
+      <w:r>
+        <w:rPr>
           <w:color w:val="333333"/>
           <w:shd w:val="clear" w:color="auto" w:fill="FFFFFF"/>
         </w:rPr>
-        <w:t>(</w:t>
-      </w:r>
-      <w:proofErr w:type="spellStart"/>
-      <w:r>
-        <w:rPr>
-          <w:color w:val="333333"/>
-          <w:shd w:val="clear" w:color="auto" w:fill="FFFFFF"/>
-        </w:rPr>
-        <w:t>Atomio</w:t>
-      </w:r>
-      <w:proofErr w:type="spellEnd"/>
-      <w:r>
-        <w:rPr>
-          <w:color w:val="333333"/>
-          <w:shd w:val="clear" w:color="auto" w:fill="FFFFFF"/>
-        </w:rPr>
-        <w:t>, 2016)</w:t>
+        <w:t>Atomio, 2016)</w:t>
       </w:r>
       <w:r>
         <w:t xml:space="preserve"> you can now write native desktop applications as well.</w:t>
@@ -8596,10 +8273,10 @@
           <w:rFonts w:cs="Arial"/>
         </w:rPr>
         <w:object w:dxaOrig="9360" w:dyaOrig="890">
-          <v:shape id="_x0000_i1029" type="#_x0000_t75" style="width:468pt;height:46.5pt" o:ole="">
+          <v:shape id="_x0000_i1029" type="#_x0000_t75" style="width:468pt;height:46.8pt" o:ole="">
             <v:imagedata r:id="rId18" o:title=""/>
           </v:shape>
-          <o:OLEObject Type="Embed" ProgID="Word.OpenDocumentText.12" ShapeID="_x0000_i1029" DrawAspect="Content" ObjectID="_1544912215" r:id="rId19"/>
+          <o:OLEObject Type="Embed" ProgID="Word.OpenDocumentText.12" ShapeID="_x0000_i1029" DrawAspect="Content" ObjectID="_1544964493" r:id="rId19"/>
         </w:object>
       </w:r>
     </w:p>
@@ -8676,10 +8353,10 @@
           <w:rFonts w:cs="Arial"/>
         </w:rPr>
         <w:object w:dxaOrig="9026" w:dyaOrig="1727">
-          <v:shape id="_x0000_i1030" type="#_x0000_t75" style="width:453pt;height:85.5pt" o:ole="">
+          <v:shape id="_x0000_i1030" type="#_x0000_t75" style="width:453pt;height:85.2pt" o:ole="">
             <v:imagedata r:id="rId20" o:title=""/>
           </v:shape>
-          <o:OLEObject Type="Embed" ProgID="Word.OpenDocumentText.12" ShapeID="_x0000_i1030" DrawAspect="Content" ObjectID="_1544912216" r:id="rId21"/>
+          <o:OLEObject Type="Embed" ProgID="Word.OpenDocumentText.12" ShapeID="_x0000_i1030" DrawAspect="Content" ObjectID="_1544964494" r:id="rId21"/>
         </w:object>
       </w:r>
     </w:p>
@@ -8768,10 +8445,10 @@
           <w:rFonts w:cs="Arial"/>
         </w:rPr>
         <w:object w:dxaOrig="9360" w:dyaOrig="1112">
-          <v:shape id="_x0000_i1031" type="#_x0000_t75" style="width:468pt;height:56.25pt" o:ole="">
+          <v:shape id="_x0000_i1031" type="#_x0000_t75" style="width:468pt;height:56.4pt" o:ole="">
             <v:imagedata r:id="rId22" o:title=""/>
           </v:shape>
-          <o:OLEObject Type="Embed" ProgID="Word.OpenDocumentText.12" ShapeID="_x0000_i1031" DrawAspect="Content" ObjectID="_1544912217" r:id="rId23"/>
+          <o:OLEObject Type="Embed" ProgID="Word.OpenDocumentText.12" ShapeID="_x0000_i1031" DrawAspect="Content" ObjectID="_1544964495" r:id="rId23"/>
         </w:object>
       </w:r>
     </w:p>
@@ -8842,7 +8519,19 @@
         <w:rPr>
           <w:rFonts w:cs="Arial"/>
         </w:rPr>
-        <w:t xml:space="preserve">JavaScript code to run in a single instance of V8. Whenever you start up V8 execution environment you have must specify the context in which it runs. The reason contexts are used is so that you can have multiple JavaScript apps running at the same time, this is used to great effect in Chrome, where tabs have their own JavaScript context. </w:t>
+        <w:t>JavaScript code to run in a single instance of V8. Whenever you start up</w:t>
+      </w:r>
+      <w:r>
+        <w:rPr>
+          <w:rFonts w:cs="Arial"/>
+        </w:rPr>
+        <w:t xml:space="preserve"> a</w:t>
+      </w:r>
+      <w:r>
+        <w:rPr>
+          <w:rFonts w:cs="Arial"/>
+        </w:rPr>
+        <w:t xml:space="preserve"> V8 execution environment you must specify the context in which it runs. The contexts are used so you can have multiple JavaScript apps running at the same time, this is used to great effect in Chrome, where tabs have their own JavaScript context. </w:t>
       </w:r>
       <w:r>
         <w:rPr>
@@ -8870,10 +8559,10 @@
           <w:rFonts w:cs="Arial"/>
         </w:rPr>
         <w:object w:dxaOrig="9026" w:dyaOrig="1958">
-          <v:shape id="_x0000_i1032" type="#_x0000_t75" style="width:453pt;height:97.5pt" o:ole="">
+          <v:shape id="_x0000_i1032" type="#_x0000_t75" style="width:453pt;height:97.8pt" o:ole="">
             <v:imagedata r:id="rId24" o:title=""/>
           </v:shape>
-          <o:OLEObject Type="Embed" ProgID="Word.OpenDocumentText.12" ShapeID="_x0000_i1032" DrawAspect="Content" ObjectID="_1544912218" r:id="rId25"/>
+          <o:OLEObject Type="Embed" ProgID="Word.OpenDocumentText.12" ShapeID="_x0000_i1032" DrawAspect="Content" ObjectID="_1544964496" r:id="rId25"/>
         </w:object>
       </w:r>
     </w:p>
@@ -8929,49 +8618,13 @@
         <w:rPr>
           <w:rFonts w:cs="Arial"/>
         </w:rPr>
-        <w:t xml:space="preserve">Once V8 was successfully embedded and the source code written in a file was parsed and executed I looked at implementing a module system that would allow users to write modular code when using the runtime. I solved this by implementing the </w:t>
-      </w:r>
-      <w:proofErr w:type="spellStart"/>
-      <w:r>
-        <w:rPr>
-          <w:rFonts w:cs="Arial"/>
-        </w:rPr>
-        <w:t>CommonJS</w:t>
-      </w:r>
-      <w:proofErr w:type="spellEnd"/>
-      <w:r>
-        <w:rPr>
-          <w:rFonts w:cs="Arial"/>
-        </w:rPr>
-        <w:t xml:space="preserve"> standard which is used in the Node runtime as well. The </w:t>
-      </w:r>
-      <w:proofErr w:type="spellStart"/>
-      <w:r>
-        <w:rPr>
-          <w:rFonts w:cs="Arial"/>
-        </w:rPr>
-        <w:t>CommonJS</w:t>
-      </w:r>
-      <w:proofErr w:type="spellEnd"/>
-      <w:r>
-        <w:rPr>
-          <w:rFonts w:cs="Arial"/>
-        </w:rPr>
-        <w:t xml:space="preserve"> standard (</w:t>
-      </w:r>
-      <w:proofErr w:type="spellStart"/>
-      <w:r>
-        <w:rPr>
-          <w:rFonts w:cs="Arial"/>
-        </w:rPr>
-        <w:t>Commonjsorg</w:t>
-      </w:r>
-      <w:proofErr w:type="spellEnd"/>
-      <w:r>
-        <w:rPr>
-          <w:rFonts w:cs="Arial"/>
-        </w:rPr>
-        <w:t>, 2016) specifies a contract for modules and how they should be handled.</w:t>
+        <w:t>Once V8 was successfully embedded and the source code written in a file was parsed and executed I looked at implementing a module system that would allow users to write modular code when using the runtime. I solved this by implementing the CommonJS standard which is used in the Node runtime as well. The CommonJS standard (Commonjsorg, 2016) specifies a contract for modules and how they should be handled.</w:t>
+      </w:r>
+      <w:r>
+        <w:rPr>
+          <w:rFonts w:cs="Arial"/>
+        </w:rPr>
+        <w:t xml:space="preserve"> </w:t>
       </w:r>
     </w:p>
     <w:p>
@@ -9140,21 +8793,7 @@
         <w:rPr>
           <w:rFonts w:cs="Arial"/>
         </w:rPr>
-        <w:t xml:space="preserve">Once we had V8 embedded and a </w:t>
-      </w:r>
-      <w:proofErr w:type="spellStart"/>
-      <w:r>
-        <w:rPr>
-          <w:rFonts w:cs="Arial"/>
-        </w:rPr>
-        <w:t>CommonJS</w:t>
-      </w:r>
-      <w:proofErr w:type="spellEnd"/>
-      <w:r>
-        <w:rPr>
-          <w:rFonts w:cs="Arial"/>
-        </w:rPr>
-        <w:t xml:space="preserve"> module system implemented we wrote some basic libraries or common libraries for common tasks.</w:t>
+        <w:t>Once we had V8 embedded and a CommonJS module system implemented we wrote some basic libraries or common libraries for common tasks.</w:t>
       </w:r>
     </w:p>
     <w:p>
@@ -9190,25 +8829,7 @@
           <w:color w:val="333333"/>
           <w:shd w:val="clear" w:color="auto" w:fill="FFFFFF"/>
         </w:rPr>
-        <w:t>(</w:t>
-      </w:r>
-      <w:proofErr w:type="spellStart"/>
-      <w:r>
-        <w:rPr>
-          <w:rFonts w:cs="Arial"/>
-          <w:color w:val="333333"/>
-          <w:shd w:val="clear" w:color="auto" w:fill="FFFFFF"/>
-        </w:rPr>
-        <w:t>Mozillaorg</w:t>
-      </w:r>
-      <w:proofErr w:type="spellEnd"/>
-      <w:r>
-        <w:rPr>
-          <w:rFonts w:cs="Arial"/>
-          <w:color w:val="333333"/>
-          <w:shd w:val="clear" w:color="auto" w:fill="FFFFFF"/>
-        </w:rPr>
-        <w:t>, 2016)</w:t>
+        <w:t>(Mozillaorg, 2016)</w:t>
       </w:r>
       <w:r>
         <w:rPr>
@@ -9242,10 +8863,10 @@
           <w:rFonts w:cs="Arial"/>
         </w:rPr>
         <w:object w:dxaOrig="9360" w:dyaOrig="3119">
-          <v:shape id="_x0000_i1033" type="#_x0000_t75" style="width:468pt;height:154.5pt" o:ole="">
+          <v:shape id="_x0000_i1033" type="#_x0000_t75" style="width:468pt;height:154.8pt" o:ole="">
             <v:imagedata r:id="rId26" o:title=""/>
           </v:shape>
-          <o:OLEObject Type="Embed" ProgID="Word.OpenDocumentText.12" ShapeID="_x0000_i1033" DrawAspect="Content" ObjectID="_1544912219" r:id="rId27"/>
+          <o:OLEObject Type="Embed" ProgID="Word.OpenDocumentText.12" ShapeID="_x0000_i1033" DrawAspect="Content" ObjectID="_1544964497" r:id="rId27"/>
         </w:object>
       </w:r>
     </w:p>
@@ -9280,15 +8901,7 @@
         <w:t>3.2</w:t>
       </w:r>
       <w:r>
-        <w:t xml:space="preserve">.3.2 </w:t>
-      </w:r>
-      <w:proofErr w:type="spellStart"/>
-      <w:r>
-        <w:t>Datetime</w:t>
-      </w:r>
-      <w:proofErr w:type="spellEnd"/>
-      <w:r>
-        <w:t xml:space="preserve"> module</w:t>
+        <w:t>.3.2 Datetime module</w:t>
       </w:r>
     </w:p>
     <w:p>
@@ -9324,10 +8937,10 @@
           <w:rFonts w:cs="Arial"/>
         </w:rPr>
         <w:object w:dxaOrig="9026" w:dyaOrig="3115">
-          <v:shape id="_x0000_i1034" type="#_x0000_t75" style="width:453pt;height:154.5pt" o:ole="">
+          <v:shape id="_x0000_i1034" type="#_x0000_t75" style="width:453pt;height:154.8pt" o:ole="">
             <v:imagedata r:id="rId28" o:title=""/>
           </v:shape>
-          <o:OLEObject Type="Embed" ProgID="Word.OpenDocumentText.12" ShapeID="_x0000_i1034" DrawAspect="Content" ObjectID="_1544912220" r:id="rId29"/>
+          <o:OLEObject Type="Embed" ProgID="Word.OpenDocumentText.12" ShapeID="_x0000_i1034" DrawAspect="Content" ObjectID="_1544964498" r:id="rId29"/>
         </w:object>
       </w:r>
     </w:p>
@@ -9345,21 +8958,7 @@
         <w:rPr>
           <w:rStyle w:val="Emphasis"/>
         </w:rPr>
-        <w:t xml:space="preserve">Figure 11: </w:t>
-      </w:r>
-      <w:proofErr w:type="spellStart"/>
-      <w:r>
-        <w:rPr>
-          <w:rStyle w:val="Emphasis"/>
-        </w:rPr>
-        <w:t>Datetime</w:t>
-      </w:r>
-      <w:proofErr w:type="spellEnd"/>
-      <w:r>
-        <w:rPr>
-          <w:rStyle w:val="Emphasis"/>
-        </w:rPr>
-        <w:t xml:space="preserve"> API example</w:t>
+        <w:t>Figure 11: Datetime API example</w:t>
       </w:r>
     </w:p>
     <w:p>
@@ -9384,7 +8983,19 @@
         <w:rPr>
           <w:rFonts w:cs="Arial"/>
         </w:rPr>
-        <w:t>To provide information on the system we provided a system module which allows the user to check system conditions. While we don’t envisage this being part of an application we feel that a platform should provide useful information and this does that providing access to OS information, battery details, instruction sets and hardware information.</w:t>
+        <w:t xml:space="preserve">To provide information on the system we provided a system </w:t>
+      </w:r>
+      <w:r>
+        <w:rPr>
+          <w:rFonts w:cs="Arial"/>
+        </w:rPr>
+        <w:t xml:space="preserve">module. </w:t>
+      </w:r>
+      <w:r>
+        <w:rPr>
+          <w:rFonts w:cs="Arial"/>
+        </w:rPr>
+        <w:t>While we don’t envisage this being part of an application we feel that a platform should provide useful information and this does that providing access to OS information, battery details, instruction sets and hardware information.</w:t>
       </w:r>
       <w:r>
         <w:rPr>
@@ -9413,10 +9024,10 @@
           <w:rFonts w:cs="Arial"/>
         </w:rPr>
         <w:object w:dxaOrig="9026" w:dyaOrig="1946">
-          <v:shape id="_x0000_i1035" type="#_x0000_t75" style="width:453pt;height:97.5pt" o:ole="">
+          <v:shape id="_x0000_i1035" type="#_x0000_t75" style="width:453pt;height:97.2pt" o:ole="">
             <v:imagedata r:id="rId30" o:title=""/>
           </v:shape>
-          <o:OLEObject Type="Embed" ProgID="Word.OpenDocumentText.12" ShapeID="_x0000_i1035" DrawAspect="Content" ObjectID="_1544912221" r:id="rId31"/>
+          <o:OLEObject Type="Embed" ProgID="Word.OpenDocumentText.12" ShapeID="_x0000_i1035" DrawAspect="Content" ObjectID="_1544964499" r:id="rId31"/>
         </w:object>
       </w:r>
     </w:p>
@@ -9468,7 +9079,13 @@
         <w:rPr>
           <w:rFonts w:cs="Arial"/>
         </w:rPr>
-        <w:t xml:space="preserve"> An example of this modules features can be found in Figure 13.</w:t>
+        <w:t xml:space="preserve"> An example of this </w:t>
+      </w:r>
+      <w:r>
+        <w:rPr>
+          <w:rFonts w:cs="Arial"/>
+        </w:rPr>
+        <w:t>can be found in Figure 13.</w:t>
       </w:r>
     </w:p>
     <w:bookmarkStart w:id="39" w:name="_MON_1542461157"/>
@@ -9490,10 +9107,10 @@
           <w:rFonts w:cs="Arial"/>
         </w:rPr>
         <w:object w:dxaOrig="9026" w:dyaOrig="1726">
-          <v:shape id="_x0000_i1036" type="#_x0000_t75" style="width:453pt;height:87.75pt" o:ole="">
+          <v:shape id="_x0000_i1036" type="#_x0000_t75" style="width:453pt;height:87.6pt" o:ole="">
             <v:imagedata r:id="rId32" o:title=""/>
           </v:shape>
-          <o:OLEObject Type="Embed" ProgID="Word.OpenDocumentText.12" ShapeID="_x0000_i1036" DrawAspect="Content" ObjectID="_1544912222" r:id="rId33"/>
+          <o:OLEObject Type="Embed" ProgID="Word.OpenDocumentText.12" ShapeID="_x0000_i1036" DrawAspect="Content" ObjectID="_1544964500" r:id="rId33"/>
         </w:object>
       </w:r>
     </w:p>
@@ -9588,10 +9205,10 @@
           <w:rFonts w:cs="Arial"/>
         </w:rPr>
         <w:object w:dxaOrig="9360" w:dyaOrig="1112">
-          <v:shape id="_x0000_i1037" type="#_x0000_t75" style="width:468pt;height:55.5pt" o:ole="">
+          <v:shape id="_x0000_i1037" type="#_x0000_t75" style="width:468pt;height:55.2pt" o:ole="">
             <v:imagedata r:id="rId34" o:title=""/>
           </v:shape>
-          <o:OLEObject Type="Embed" ProgID="Word.OpenDocumentText.12" ShapeID="_x0000_i1037" DrawAspect="Content" ObjectID="_1544912223" r:id="rId35"/>
+          <o:OLEObject Type="Embed" ProgID="Word.OpenDocumentText.12" ShapeID="_x0000_i1037" DrawAspect="Content" ObjectID="_1544964501" r:id="rId35"/>
         </w:object>
       </w:r>
     </w:p>
@@ -9633,13 +9250,61 @@
         <w:rPr>
           <w:rFonts w:cs="Arial"/>
         </w:rPr>
-        <w:t>A key component of any OpenGL demo is the ability to render your graphics to a window. The display module was built as the one stop shop to handle windows and message boxes, basic components available on desktop operating systems. You can see an example of how to open a window and enable an OpenGL context.</w:t>
-      </w:r>
-      <w:r>
-        <w:rPr>
-          <w:rFonts w:cs="Arial"/>
-        </w:rPr>
-        <w:t xml:space="preserve"> Figure 15 shows how to create a window and create an OpenGL context.</w:t>
+        <w:t>A key component of any OpenGL demo is the ability to render your graphics to a window. The display module was built as the one stop shop to hand</w:t>
+      </w:r>
+      <w:r>
+        <w:rPr>
+          <w:rFonts w:cs="Arial"/>
+        </w:rPr>
+        <w:t xml:space="preserve">le windows, </w:t>
+      </w:r>
+      <w:r>
+        <w:rPr>
+          <w:rFonts w:cs="Arial"/>
+        </w:rPr>
+        <w:t xml:space="preserve">message boxes, </w:t>
+      </w:r>
+      <w:r>
+        <w:rPr>
+          <w:rFonts w:cs="Arial"/>
+        </w:rPr>
+        <w:t xml:space="preserve">and </w:t>
+      </w:r>
+      <w:r>
+        <w:rPr>
+          <w:rFonts w:cs="Arial"/>
+        </w:rPr>
+        <w:t xml:space="preserve">basic components available on desktop operating systems. </w:t>
+      </w:r>
+      <w:r>
+        <w:rPr>
+          <w:rFonts w:cs="Arial"/>
+        </w:rPr>
+        <w:t xml:space="preserve">In </w:t>
+      </w:r>
+      <w:r>
+        <w:rPr>
+          <w:rFonts w:cs="Arial"/>
+        </w:rPr>
+        <w:t xml:space="preserve">Figure 15 </w:t>
+      </w:r>
+      <w:r>
+        <w:rPr>
+          <w:rFonts w:cs="Arial"/>
+        </w:rPr>
+        <w:t>y</w:t>
+      </w:r>
+      <w:r>
+        <w:rPr>
+          <w:rFonts w:cs="Arial"/>
+        </w:rPr>
+        <w:t>ou can see an example of how to open a window and enable an OpenGL context.</w:t>
+      </w:r>
+      <w:r>
+        <w:rPr>
+          <w:rFonts w:cs="Arial"/>
+        </w:rPr>
+        <w:t xml:space="preserve"> </w:t>
       </w:r>
     </w:p>
     <w:bookmarkStart w:id="41" w:name="_MON_1543609797"/>
@@ -9662,10 +9327,10 @@
           <w:rStyle w:val="Emphasis"/>
         </w:rPr>
         <w:object w:dxaOrig="10466" w:dyaOrig="2653">
-          <v:shape id="_x0000_i1038" type="#_x0000_t75" style="width:522.75pt;height:132.75pt" o:ole="">
+          <v:shape id="_x0000_i1038" type="#_x0000_t75" style="width:522.6pt;height:132.6pt" o:ole="">
             <v:imagedata r:id="rId36" o:title=""/>
           </v:shape>
-          <o:OLEObject Type="Embed" ProgID="Word.OpenDocumentText.12" ShapeID="_x0000_i1038" DrawAspect="Content" ObjectID="_1544912224" r:id="rId37"/>
+          <o:OLEObject Type="Embed" ProgID="Word.OpenDocumentText.12" ShapeID="_x0000_i1038" DrawAspect="Content" ObjectID="_1544964502" r:id="rId37"/>
         </w:object>
       </w:r>
     </w:p>
@@ -9768,10 +9433,10 @@
           <w:rFonts w:cs="Arial"/>
         </w:rPr>
         <w:object w:dxaOrig="9026" w:dyaOrig="1950">
-          <v:shape id="_x0000_i1039" type="#_x0000_t75" style="width:453pt;height:97.5pt" o:ole="">
+          <v:shape id="_x0000_i1039" type="#_x0000_t75" style="width:453pt;height:97.8pt" o:ole="">
             <v:imagedata r:id="rId38" o:title=""/>
           </v:shape>
-          <o:OLEObject Type="Embed" ProgID="Word.OpenDocumentText.12" ShapeID="_x0000_i1039" DrawAspect="Content" ObjectID="_1544912225" r:id="rId39"/>
+          <o:OLEObject Type="Embed" ProgID="Word.OpenDocumentText.12" ShapeID="_x0000_i1039" DrawAspect="Content" ObjectID="_1544964503" r:id="rId39"/>
         </w:object>
       </w:r>
     </w:p>
@@ -9812,7 +9477,7 @@
           <v:shape id="_x0000_i1040" type="#_x0000_t75" style="width:453pt;height:108pt" o:ole="">
             <v:imagedata r:id="rId40" o:title=""/>
           </v:shape>
-          <o:OLEObject Type="Embed" ProgID="Word.OpenDocumentText.12" ShapeID="_x0000_i1040" DrawAspect="Content" ObjectID="_1544912226" r:id="rId41"/>
+          <o:OLEObject Type="Embed" ProgID="Word.OpenDocumentText.12" ShapeID="_x0000_i1040" DrawAspect="Content" ObjectID="_1544964504" r:id="rId41"/>
         </w:object>
       </w:r>
     </w:p>
@@ -9905,7 +9570,31 @@
         <w:rPr>
           <w:rFonts w:cs="Arial"/>
         </w:rPr>
-        <w:t xml:space="preserve"> I will quickly cover them and show example outputs and the code for them can be found in the appendices.</w:t>
+        <w:t xml:space="preserve"> I will quickly cove</w:t>
+      </w:r>
+      <w:r>
+        <w:rPr>
+          <w:rFonts w:cs="Arial"/>
+        </w:rPr>
+        <w:t>r them and show example outputs. T</w:t>
+      </w:r>
+      <w:r>
+        <w:rPr>
+          <w:rFonts w:cs="Arial"/>
+        </w:rPr>
+        <w:t>he code for</w:t>
+      </w:r>
+      <w:r>
+        <w:rPr>
+          <w:rFonts w:cs="Arial"/>
+        </w:rPr>
+        <w:t xml:space="preserve"> the demonstrations </w:t>
+      </w:r>
+      <w:r>
+        <w:rPr>
+          <w:rFonts w:cs="Arial"/>
+        </w:rPr>
+        <w:t>can be found in the appendices.</w:t>
       </w:r>
     </w:p>
     <w:p>
@@ -10199,21 +9888,43 @@
         <w:rPr>
           <w:rFonts w:cs="Arial"/>
         </w:rPr>
-        <w:t xml:space="preserve">lso prepared this trimester is this 3D Textured Cube demo which takes geometric data written in JSON and renders it on screen in 3D using OpenGL. The demo itself uses Vertex Array Objects (VAO) and Vertex Buffer Objects (VBO) to load and store vertex data on the GPU. It utilizes custom </w:t>
-      </w:r>
-      <w:proofErr w:type="spellStart"/>
-      <w:r>
-        <w:rPr>
-          <w:rFonts w:cs="Arial"/>
-        </w:rPr>
-        <w:t>shaders</w:t>
-      </w:r>
-      <w:proofErr w:type="spellEnd"/>
-      <w:r>
-        <w:rPr>
-          <w:rFonts w:cs="Arial"/>
-        </w:rPr>
-        <w:t xml:space="preserve">, texture objects allowing us to bind textures to the geometry points specified and good use of 3D matrices to perform translations, rotations and required camera work to view the object </w:t>
+        <w:t xml:space="preserve">lso </w:t>
+      </w:r>
+      <w:r>
+        <w:rPr>
+          <w:rFonts w:cs="Arial"/>
+        </w:rPr>
+        <w:t>wrote</w:t>
+      </w:r>
+      <w:r>
+        <w:rPr>
+          <w:rFonts w:cs="Arial"/>
+        </w:rPr>
+        <w:t xml:space="preserve"> this 3D Textured Cube demo which takes geometric data written in JSON and renders it on screen in 3D using OpenGL. The demo itself uses Vertex Array Objects (VAO) and Vertex Buffer Objects (VBO) to load and store vertex data on the </w:t>
+      </w:r>
+      <w:r>
+        <w:rPr>
+          <w:rFonts w:cs="Arial"/>
+        </w:rPr>
+        <w:t>GPU. It utilizes custom shaders and</w:t>
+      </w:r>
+      <w:r>
+        <w:rPr>
+          <w:rFonts w:cs="Arial"/>
+        </w:rPr>
+        <w:t xml:space="preserve"> texture objects allowing us to bind textures to the geometry points specified</w:t>
+      </w:r>
+      <w:r>
+        <w:rPr>
+          <w:rFonts w:cs="Arial"/>
+        </w:rPr>
+        <w:t>. It also utilizes</w:t>
+      </w:r>
+      <w:r>
+        <w:rPr>
+          <w:rFonts w:cs="Arial"/>
+        </w:rPr>
+        <w:t xml:space="preserve"> 3D matrices to perform translations, rotations and camera work to view the object </w:t>
       </w:r>
       <w:r>
         <w:rPr>
@@ -10549,21 +10260,7 @@
         <w:rPr>
           <w:rFonts w:cs="Arial"/>
         </w:rPr>
-        <w:t>(</w:t>
-      </w:r>
-      <w:proofErr w:type="spellStart"/>
-      <w:r>
-        <w:rPr>
-          <w:rFonts w:cs="Arial"/>
-        </w:rPr>
-        <w:t>Mahalakshmi</w:t>
-      </w:r>
-      <w:proofErr w:type="spellEnd"/>
-      <w:r>
-        <w:rPr>
-          <w:rFonts w:cs="Arial"/>
-        </w:rPr>
-        <w:t xml:space="preserve"> and Sundararajan</w:t>
+        <w:t>(Mahalakshmi and Sundararajan</w:t>
       </w:r>
       <w:r>
         <w:rPr>
@@ -10736,7 +10433,13 @@
         <w:rPr>
           <w:rFonts w:cs="Arial"/>
         </w:rPr>
-        <w:t xml:space="preserve">sk from a Gantt chart, figure 6 and </w:t>
+        <w:t>sk from a Gantt chart, Figure 19</w:t>
+      </w:r>
+      <w:r>
+        <w:rPr>
+          <w:rFonts w:cs="Arial"/>
+        </w:rPr>
+        <w:t xml:space="preserve"> and </w:t>
       </w:r>
       <w:r>
         <w:rPr>
@@ -10885,19 +10588,13 @@
         <w:rPr>
           <w:rFonts w:cs="Arial"/>
         </w:rPr>
-        <w:t>To better manage the workload</w:t>
-      </w:r>
-      <w:r>
-        <w:rPr>
-          <w:rFonts w:cs="Arial"/>
-        </w:rPr>
-        <w:t>,</w:t>
-      </w:r>
-      <w:r>
-        <w:rPr>
-          <w:rFonts w:cs="Arial"/>
-        </w:rPr>
-        <w:t xml:space="preserve"> I created a Gantt chart to manage tasks and set out the schedule for the project. Note you can also fin</w:t>
+        <w:t>As mentioned above t</w:t>
+      </w:r>
+      <w:r>
+        <w:rPr>
+          <w:rFonts w:cs="Arial"/>
+        </w:rPr>
+        <w:t>o better manage the workload I created a Gantt chart to manage tasks and set out the schedule for the project. Note you can also fin</w:t>
       </w:r>
       <w:r>
         <w:rPr>
@@ -10984,10 +10681,28 @@
     </w:p>
     <w:p>
       <w:r>
-        <w:t>In this final parts of this report will</w:t>
-      </w:r>
-      <w:r>
-        <w:t xml:space="preserve"> be covering the action points I will be focusing on the incoming trimester to finish the progress made.</w:t>
+        <w:t xml:space="preserve">In </w:t>
+      </w:r>
+      <w:r>
+        <w:t>the</w:t>
+      </w:r>
+      <w:r>
+        <w:t xml:space="preserve"> final parts of this report</w:t>
+      </w:r>
+      <w:r>
+        <w:t xml:space="preserve"> I</w:t>
+      </w:r>
+      <w:r>
+        <w:t xml:space="preserve"> will</w:t>
+      </w:r>
+      <w:r>
+        <w:t xml:space="preserve"> be covering the action points I will be focusing on</w:t>
+      </w:r>
+      <w:r>
+        <w:t xml:space="preserve"> in</w:t>
+      </w:r>
+      <w:r>
+        <w:t xml:space="preserve"> the incoming trimester to finish the progress made.</w:t>
       </w:r>
       <w:r>
         <w:t xml:space="preserve"> Great progress</w:t>
@@ -11038,7 +10753,13 @@
         <w:rPr>
           <w:rFonts w:cs="Arial"/>
         </w:rPr>
-        <w:t>issues however because both API</w:t>
+        <w:t xml:space="preserve">issues however, </w:t>
+      </w:r>
+      <w:r>
+        <w:rPr>
+          <w:rFonts w:cs="Arial"/>
+        </w:rPr>
+        <w:t>because both API</w:t>
       </w:r>
       <w:r>
         <w:rPr>
@@ -11080,21 +10801,7 @@
         <w:rPr>
           <w:rFonts w:cs="Arial"/>
         </w:rPr>
-        <w:t xml:space="preserve">through </w:t>
-      </w:r>
-      <w:proofErr w:type="spellStart"/>
-      <w:r>
-        <w:rPr>
-          <w:rFonts w:cs="Arial"/>
-        </w:rPr>
-        <w:t>WebGL</w:t>
-      </w:r>
-      <w:proofErr w:type="spellEnd"/>
-      <w:r>
-        <w:rPr>
-          <w:rFonts w:cs="Arial"/>
-        </w:rPr>
-        <w:t xml:space="preserve"> </w:t>
+        <w:t xml:space="preserve">through WebGL </w:t>
       </w:r>
       <w:r>
         <w:rPr>
@@ -11227,7 +10934,19 @@
         <w:rPr>
           <w:rFonts w:cs="Arial"/>
         </w:rPr>
-        <w:t xml:space="preserve"> and work will need to be done on this. Luckily due to a good level of work being completed already I have no shortage of things I </w:t>
+        <w:t xml:space="preserve"> and </w:t>
+      </w:r>
+      <w:r>
+        <w:rPr>
+          <w:rFonts w:cs="Arial"/>
+        </w:rPr>
+        <w:t>a lot of preparation will need to be done</w:t>
+      </w:r>
+      <w:r>
+        <w:rPr>
+          <w:rFonts w:cs="Arial"/>
+        </w:rPr>
+        <w:t xml:space="preserve">. Luckily due to a good level of work being completed already I have no shortage of things I </w:t>
       </w:r>
       <w:r>
         <w:rPr>
@@ -11275,13 +10994,33 @@
         <w:rPr>
           <w:rFonts w:cs="Arial"/>
         </w:rPr>
-        <w:t>demonstrations. If ready however we can use the more advanced demonstrations that we constru</w:t>
-      </w:r>
-      <w:r>
-        <w:rPr>
-          <w:rFonts w:cs="Arial"/>
-        </w:rPr>
-        <w:t>cted in trimester two.</w:t>
+        <w:t>demonstrations. If ready however we can use the more advanced demonstrations that we</w:t>
+      </w:r>
+      <w:r>
+        <w:rPr>
+          <w:rFonts w:cs="Arial"/>
+        </w:rPr>
+        <w:t xml:space="preserve"> will</w:t>
+      </w:r>
+      <w:r>
+        <w:rPr>
+          <w:rFonts w:cs="Arial"/>
+        </w:rPr>
+        <w:t xml:space="preserve"> constru</w:t>
+      </w:r>
+      <w:r>
+        <w:rPr>
+          <w:rFonts w:cs="Arial"/>
+        </w:rPr>
+        <w:t xml:space="preserve">ct </w:t>
+      </w:r>
+      <w:bookmarkStart w:id="54" w:name="_GoBack"/>
+      <w:bookmarkEnd w:id="54"/>
+      <w:r>
+        <w:rPr>
+          <w:rFonts w:cs="Arial"/>
+        </w:rPr>
+        <w:t>in trimester two.</w:t>
       </w:r>
     </w:p>
     <w:p>
@@ -11289,14 +11028,14 @@
         <w:pStyle w:val="Heading3"/>
         <w:spacing w:after="120"/>
       </w:pPr>
-      <w:bookmarkStart w:id="54" w:name="_Toc470641022"/>
+      <w:bookmarkStart w:id="55" w:name="_Toc470641022"/>
       <w:r>
         <w:t xml:space="preserve">3.4.4 </w:t>
       </w:r>
       <w:r>
         <w:t>Final Honours Project Report</w:t>
       </w:r>
-      <w:bookmarkEnd w:id="54"/>
+      <w:bookmarkEnd w:id="55"/>
     </w:p>
     <w:p>
       <w:pPr>
@@ -11348,7 +11087,7 @@
           <w:sz w:val="28"/>
         </w:rPr>
       </w:pPr>
-      <w:bookmarkStart w:id="55" w:name="_Toc470641023"/>
+      <w:bookmarkStart w:id="56" w:name="_Toc470641023"/>
       <w:r>
         <w:rPr>
           <w:rFonts w:ascii="Arial" w:hAnsi="Arial" w:cs="Arial"/>
@@ -11366,7 +11105,7 @@
         </w:rPr>
         <w:t>Concluding Remarks</w:t>
       </w:r>
-      <w:bookmarkEnd w:id="55"/>
+      <w:bookmarkEnd w:id="56"/>
     </w:p>
     <w:p>
       <w:pPr>
@@ -11376,14 +11115,14 @@
           <w:vertAlign w:val="subscript"/>
         </w:rPr>
       </w:pPr>
-      <w:bookmarkStart w:id="56" w:name="_Toc470641024"/>
+      <w:bookmarkStart w:id="57" w:name="_Toc470641024"/>
       <w:r>
         <w:t xml:space="preserve">4.1 </w:t>
       </w:r>
       <w:r>
         <w:t>Excellent Progress</w:t>
       </w:r>
-      <w:bookmarkEnd w:id="56"/>
+      <w:bookmarkEnd w:id="57"/>
     </w:p>
     <w:p>
       <w:pPr>
@@ -11699,7 +11438,7 @@
         <w:pStyle w:val="Heading2"/>
         <w:spacing w:after="120"/>
       </w:pPr>
-      <w:bookmarkStart w:id="57" w:name="_Toc470641025"/>
+      <w:bookmarkStart w:id="58" w:name="_Toc470641025"/>
       <w:r>
         <w:t xml:space="preserve">4.2 </w:t>
       </w:r>
@@ -11712,7 +11451,7 @@
       <w:r>
         <w:t xml:space="preserve"> &amp; Demonstrations</w:t>
       </w:r>
-      <w:bookmarkEnd w:id="57"/>
+      <w:bookmarkEnd w:id="58"/>
     </w:p>
     <w:p>
       <w:pPr>
@@ -11780,7 +11519,7 @@
         <w:pStyle w:val="Heading2"/>
         <w:spacing w:after="120"/>
       </w:pPr>
-      <w:bookmarkStart w:id="58" w:name="_Toc470641026"/>
+      <w:bookmarkStart w:id="59" w:name="_Toc470641026"/>
       <w:r>
         <w:t xml:space="preserve">4.3 </w:t>
       </w:r>
@@ -11790,7 +11529,7 @@
       <w:r>
         <w:t>roblems</w:t>
       </w:r>
-      <w:bookmarkEnd w:id="58"/>
+      <w:bookmarkEnd w:id="59"/>
     </w:p>
     <w:p>
       <w:pPr>
@@ -11834,7 +11573,7 @@
         <w:pStyle w:val="Heading2"/>
         <w:spacing w:after="120"/>
       </w:pPr>
-      <w:bookmarkStart w:id="59" w:name="_Toc470641027"/>
+      <w:bookmarkStart w:id="60" w:name="_Toc470641027"/>
       <w:r>
         <w:lastRenderedPageBreak/>
         <w:t xml:space="preserve">4.4 </w:t>
@@ -11842,7 +11581,7 @@
       <w:r>
         <w:t>Conclusion</w:t>
       </w:r>
-      <w:bookmarkEnd w:id="59"/>
+      <w:bookmarkEnd w:id="60"/>
     </w:p>
     <w:p>
       <w:pPr>
@@ -11999,15 +11738,7 @@
         <w:rPr>
           <w:rFonts w:cs="Arial"/>
         </w:rPr>
-        <w:t xml:space="preserve"> It certainly makes things easier and allows more time to focus on what you </w:t>
-      </w:r>
-      <w:bookmarkStart w:id="60" w:name="_GoBack"/>
-      <w:bookmarkEnd w:id="60"/>
-      <w:r>
-        <w:rPr>
-          <w:rFonts w:cs="Arial"/>
-        </w:rPr>
-        <w:t>want to do.</w:t>
+        <w:t xml:space="preserve"> It certainly makes things easier and allows more time to focus on what you want to do.</w:t>
       </w:r>
     </w:p>
     <w:p>
@@ -12283,23 +12014,13 @@
           <w:shd w:val="clear" w:color="auto" w:fill="FFFFFF"/>
         </w:rPr>
       </w:pPr>
-      <w:proofErr w:type="spellStart"/>
-      <w:r>
-        <w:rPr>
-          <w:sz w:val="20"/>
-          <w:szCs w:val="20"/>
-          <w:shd w:val="clear" w:color="auto" w:fill="FFFFFF"/>
-        </w:rPr>
-        <w:t>Nvidiacom</w:t>
-      </w:r>
-      <w:proofErr w:type="spellEnd"/>
-      <w:r>
-        <w:rPr>
-          <w:sz w:val="20"/>
-          <w:szCs w:val="20"/>
-          <w:shd w:val="clear" w:color="auto" w:fill="FFFFFF"/>
-        </w:rPr>
-        <w:t>.</w:t>
+      <w:r>
+        <w:rPr>
+          <w:sz w:val="20"/>
+          <w:szCs w:val="20"/>
+          <w:shd w:val="clear" w:color="auto" w:fill="FFFFFF"/>
+        </w:rPr>
+        <w:t>Nvidiacom.</w:t>
       </w:r>
       <w:r>
         <w:rPr>
@@ -12331,7 +12052,6 @@
         </w:rPr>
         <w:t> </w:t>
       </w:r>
-      <w:proofErr w:type="spellStart"/>
       <w:r>
         <w:rPr>
           <w:i/>
@@ -12340,18 +12060,7 @@
           <w:szCs w:val="20"/>
           <w:shd w:val="clear" w:color="auto" w:fill="FFFFFF"/>
         </w:rPr>
-        <w:t>Nvidiacom</w:t>
-      </w:r>
-      <w:proofErr w:type="spellEnd"/>
-      <w:r>
-        <w:rPr>
-          <w:i/>
-          <w:iCs/>
-          <w:sz w:val="20"/>
-          <w:szCs w:val="20"/>
-          <w:shd w:val="clear" w:color="auto" w:fill="FFFFFF"/>
-        </w:rPr>
-        <w:t>.</w:t>
+        <w:t>Nvidiacom.</w:t>
       </w:r>
       <w:r>
         <w:rPr>
@@ -12430,23 +12139,13 @@
           <w:shd w:val="clear" w:color="auto" w:fill="FFFFFF"/>
         </w:rPr>
       </w:pPr>
-      <w:proofErr w:type="spellStart"/>
-      <w:r>
-        <w:rPr>
-          <w:sz w:val="20"/>
-          <w:szCs w:val="20"/>
-          <w:shd w:val="clear" w:color="auto" w:fill="FFFFFF"/>
-        </w:rPr>
-        <w:t>Nvidiacom</w:t>
-      </w:r>
-      <w:proofErr w:type="spellEnd"/>
-      <w:r>
-        <w:rPr>
-          <w:sz w:val="20"/>
-          <w:szCs w:val="20"/>
-          <w:shd w:val="clear" w:color="auto" w:fill="FFFFFF"/>
-        </w:rPr>
-        <w:t>.</w:t>
+      <w:r>
+        <w:rPr>
+          <w:sz w:val="20"/>
+          <w:szCs w:val="20"/>
+          <w:shd w:val="clear" w:color="auto" w:fill="FFFFFF"/>
+        </w:rPr>
+        <w:t>Nvidiacom.</w:t>
       </w:r>
       <w:r>
         <w:rPr>
@@ -12566,23 +12265,13 @@
           <w:shd w:val="clear" w:color="auto" w:fill="FFFFFF"/>
         </w:rPr>
       </w:pPr>
-      <w:proofErr w:type="spellStart"/>
-      <w:r>
-        <w:rPr>
-          <w:sz w:val="20"/>
-          <w:szCs w:val="20"/>
-          <w:shd w:val="clear" w:color="auto" w:fill="FFFFFF"/>
-        </w:rPr>
-        <w:t>Intelcom</w:t>
-      </w:r>
-      <w:proofErr w:type="spellEnd"/>
-      <w:r>
-        <w:rPr>
-          <w:sz w:val="20"/>
-          <w:szCs w:val="20"/>
-          <w:shd w:val="clear" w:color="auto" w:fill="FFFFFF"/>
-        </w:rPr>
-        <w:t>.</w:t>
+      <w:r>
+        <w:rPr>
+          <w:sz w:val="20"/>
+          <w:szCs w:val="20"/>
+          <w:shd w:val="clear" w:color="auto" w:fill="FFFFFF"/>
+        </w:rPr>
+        <w:t>Intelcom.</w:t>
       </w:r>
       <w:r>
         <w:rPr>
@@ -12614,7 +12303,6 @@
         </w:rPr>
         <w:t> </w:t>
       </w:r>
-      <w:proofErr w:type="spellStart"/>
       <w:r>
         <w:rPr>
           <w:i/>
@@ -12623,18 +12311,7 @@
           <w:szCs w:val="20"/>
           <w:shd w:val="clear" w:color="auto" w:fill="FFFFFF"/>
         </w:rPr>
-        <w:t>IntelÂ</w:t>
-      </w:r>
-      <w:proofErr w:type="spellEnd"/>
-      <w:r>
-        <w:rPr>
-          <w:i/>
-          <w:iCs/>
-          <w:sz w:val="20"/>
-          <w:szCs w:val="20"/>
-          <w:shd w:val="clear" w:color="auto" w:fill="FFFFFF"/>
-        </w:rPr>
-        <w:t>® ARK (Product Specs).</w:t>
+        <w:t>IntelÂ® ARK (Product Specs).</w:t>
       </w:r>
       <w:r>
         <w:rPr>
@@ -12714,23 +12391,13 @@
           <w:shd w:val="clear" w:color="auto" w:fill="FFFFFF"/>
         </w:rPr>
       </w:pPr>
-      <w:proofErr w:type="spellStart"/>
-      <w:r>
-        <w:rPr>
-          <w:sz w:val="20"/>
-          <w:szCs w:val="20"/>
-          <w:shd w:val="clear" w:color="auto" w:fill="FFFFFF"/>
-        </w:rPr>
-        <w:t>Steampoweredcom</w:t>
-      </w:r>
-      <w:proofErr w:type="spellEnd"/>
-      <w:r>
-        <w:rPr>
-          <w:sz w:val="20"/>
-          <w:szCs w:val="20"/>
-          <w:shd w:val="clear" w:color="auto" w:fill="FFFFFF"/>
-        </w:rPr>
-        <w:t>.</w:t>
+      <w:r>
+        <w:rPr>
+          <w:sz w:val="20"/>
+          <w:szCs w:val="20"/>
+          <w:shd w:val="clear" w:color="auto" w:fill="FFFFFF"/>
+        </w:rPr>
+        <w:t>Steampoweredcom.</w:t>
       </w:r>
       <w:r>
         <w:rPr>
@@ -12762,7 +12429,6 @@
         </w:rPr>
         <w:t> </w:t>
       </w:r>
-      <w:proofErr w:type="spellStart"/>
       <w:r>
         <w:rPr>
           <w:i/>
@@ -12771,18 +12437,7 @@
           <w:szCs w:val="20"/>
           <w:shd w:val="clear" w:color="auto" w:fill="FFFFFF"/>
         </w:rPr>
-        <w:t>Steampoweredcom</w:t>
-      </w:r>
-      <w:proofErr w:type="spellEnd"/>
-      <w:r>
-        <w:rPr>
-          <w:i/>
-          <w:iCs/>
-          <w:sz w:val="20"/>
-          <w:szCs w:val="20"/>
-          <w:shd w:val="clear" w:color="auto" w:fill="FFFFFF"/>
-        </w:rPr>
-        <w:t>.</w:t>
+        <w:t>Steampoweredcom.</w:t>
       </w:r>
       <w:r>
         <w:rPr>
@@ -12862,23 +12517,13 @@
           <w:shd w:val="clear" w:color="auto" w:fill="FFFFFF"/>
         </w:rPr>
       </w:pPr>
-      <w:proofErr w:type="spellStart"/>
-      <w:r>
-        <w:rPr>
-          <w:sz w:val="20"/>
-          <w:szCs w:val="20"/>
-          <w:shd w:val="clear" w:color="auto" w:fill="FFFFFF"/>
-        </w:rPr>
-        <w:t>Khronosorg</w:t>
-      </w:r>
-      <w:proofErr w:type="spellEnd"/>
-      <w:r>
-        <w:rPr>
-          <w:sz w:val="20"/>
-          <w:szCs w:val="20"/>
-          <w:shd w:val="clear" w:color="auto" w:fill="FFFFFF"/>
-        </w:rPr>
-        <w:t>.</w:t>
+      <w:r>
+        <w:rPr>
+          <w:sz w:val="20"/>
+          <w:szCs w:val="20"/>
+          <w:shd w:val="clear" w:color="auto" w:fill="FFFFFF"/>
+        </w:rPr>
+        <w:t>Khronosorg.</w:t>
       </w:r>
       <w:r>
         <w:rPr>
@@ -12910,7 +12555,6 @@
         </w:rPr>
         <w:t> </w:t>
       </w:r>
-      <w:proofErr w:type="spellStart"/>
       <w:r>
         <w:rPr>
           <w:i/>
@@ -12919,18 +12563,7 @@
           <w:szCs w:val="20"/>
           <w:shd w:val="clear" w:color="auto" w:fill="FFFFFF"/>
         </w:rPr>
-        <w:t>Khronosorg</w:t>
-      </w:r>
-      <w:proofErr w:type="spellEnd"/>
-      <w:r>
-        <w:rPr>
-          <w:i/>
-          <w:iCs/>
-          <w:sz w:val="20"/>
-          <w:szCs w:val="20"/>
-          <w:shd w:val="clear" w:color="auto" w:fill="FFFFFF"/>
-        </w:rPr>
-        <w:t>.</w:t>
+        <w:t>Khronosorg.</w:t>
       </w:r>
       <w:r>
         <w:rPr>
@@ -13010,23 +12643,13 @@
           <w:shd w:val="clear" w:color="auto" w:fill="FFFFFF"/>
         </w:rPr>
       </w:pPr>
-      <w:proofErr w:type="spellStart"/>
-      <w:r>
-        <w:rPr>
-          <w:sz w:val="20"/>
-          <w:szCs w:val="20"/>
-          <w:shd w:val="clear" w:color="auto" w:fill="FFFFFF"/>
-        </w:rPr>
-        <w:t>Applecom</w:t>
-      </w:r>
-      <w:proofErr w:type="spellEnd"/>
-      <w:r>
-        <w:rPr>
-          <w:sz w:val="20"/>
-          <w:szCs w:val="20"/>
-          <w:shd w:val="clear" w:color="auto" w:fill="FFFFFF"/>
-        </w:rPr>
-        <w:t>.</w:t>
+      <w:r>
+        <w:rPr>
+          <w:sz w:val="20"/>
+          <w:szCs w:val="20"/>
+          <w:shd w:val="clear" w:color="auto" w:fill="FFFFFF"/>
+        </w:rPr>
+        <w:t>Applecom.</w:t>
       </w:r>
       <w:r>
         <w:rPr>
@@ -13058,7 +12681,6 @@
         </w:rPr>
         <w:t> </w:t>
       </w:r>
-      <w:proofErr w:type="spellStart"/>
       <w:r>
         <w:rPr>
           <w:i/>
@@ -13067,18 +12689,7 @@
           <w:szCs w:val="20"/>
           <w:shd w:val="clear" w:color="auto" w:fill="FFFFFF"/>
         </w:rPr>
-        <w:t>Applecom</w:t>
-      </w:r>
-      <w:proofErr w:type="spellEnd"/>
-      <w:r>
-        <w:rPr>
-          <w:i/>
-          <w:iCs/>
-          <w:sz w:val="20"/>
-          <w:szCs w:val="20"/>
-          <w:shd w:val="clear" w:color="auto" w:fill="FFFFFF"/>
-        </w:rPr>
-        <w:t>.</w:t>
+        <w:t>Applecom.</w:t>
       </w:r>
       <w:r>
         <w:rPr>
@@ -13158,23 +12769,13 @@
           <w:shd w:val="clear" w:color="auto" w:fill="FFFFFF"/>
         </w:rPr>
       </w:pPr>
-      <w:proofErr w:type="spellStart"/>
-      <w:r>
-        <w:rPr>
-          <w:sz w:val="20"/>
-          <w:szCs w:val="20"/>
-          <w:shd w:val="clear" w:color="auto" w:fill="FFFFFF"/>
-        </w:rPr>
-        <w:t>Nvidiacom</w:t>
-      </w:r>
-      <w:proofErr w:type="spellEnd"/>
-      <w:r>
-        <w:rPr>
-          <w:sz w:val="20"/>
-          <w:szCs w:val="20"/>
-          <w:shd w:val="clear" w:color="auto" w:fill="FFFFFF"/>
-        </w:rPr>
-        <w:t>.</w:t>
+      <w:r>
+        <w:rPr>
+          <w:sz w:val="20"/>
+          <w:szCs w:val="20"/>
+          <w:shd w:val="clear" w:color="auto" w:fill="FFFFFF"/>
+        </w:rPr>
+        <w:t>Nvidiacom.</w:t>
       </w:r>
       <w:r>
         <w:rPr>
@@ -13206,7 +12807,6 @@
         </w:rPr>
         <w:t> </w:t>
       </w:r>
-      <w:proofErr w:type="spellStart"/>
       <w:r>
         <w:rPr>
           <w:i/>
@@ -13215,9 +12815,112 @@
           <w:szCs w:val="20"/>
           <w:shd w:val="clear" w:color="auto" w:fill="FFFFFF"/>
         </w:rPr>
-        <w:t>Nvidiacom</w:t>
-      </w:r>
-      <w:proofErr w:type="spellEnd"/>
+        <w:t>Nvidiacom.</w:t>
+      </w:r>
+      <w:r>
+        <w:rPr>
+          <w:rStyle w:val="apple-converted-space"/>
+          <w:rFonts w:cs="Arial"/>
+          <w:color w:val="333333"/>
+          <w:sz w:val="20"/>
+          <w:szCs w:val="20"/>
+          <w:shd w:val="clear" w:color="auto" w:fill="FFFFFF"/>
+        </w:rPr>
+        <w:t> </w:t>
+      </w:r>
+      <w:r>
+        <w:rPr>
+          <w:sz w:val="20"/>
+          <w:szCs w:val="20"/>
+          <w:shd w:val="clear" w:color="auto" w:fill="FFFFFF"/>
+        </w:rPr>
+        <w:t>[Online].</w:t>
+      </w:r>
+      <w:r>
+        <w:rPr>
+          <w:rStyle w:val="apple-converted-space"/>
+          <w:rFonts w:cs="Arial"/>
+          <w:color w:val="333333"/>
+          <w:sz w:val="20"/>
+          <w:szCs w:val="20"/>
+          <w:shd w:val="clear" w:color="auto" w:fill="FFFFFF"/>
+        </w:rPr>
+        <w:t> </w:t>
+      </w:r>
+      <w:r>
+        <w:rPr>
+          <w:sz w:val="20"/>
+          <w:szCs w:val="20"/>
+          <w:shd w:val="clear" w:color="auto" w:fill="FFFFFF"/>
+        </w:rPr>
+        <w:t>[18 December 2016].</w:t>
+      </w:r>
+      <w:r>
+        <w:rPr>
+          <w:rStyle w:val="apple-converted-space"/>
+          <w:rFonts w:cs="Arial"/>
+          <w:color w:val="333333"/>
+          <w:sz w:val="20"/>
+          <w:szCs w:val="20"/>
+          <w:shd w:val="clear" w:color="auto" w:fill="FFFFFF"/>
+        </w:rPr>
+        <w:t> </w:t>
+      </w:r>
+      <w:r>
+        <w:rPr>
+          <w:sz w:val="20"/>
+          <w:szCs w:val="20"/>
+          <w:shd w:val="clear" w:color="auto" w:fill="FFFFFF"/>
+        </w:rPr>
+        <w:t>Available from: http://www.nvidia.com/object/cuda_home_new.html</w:t>
+      </w:r>
+    </w:p>
+    <w:p>
+      <w:pPr>
+        <w:rPr>
+          <w:sz w:val="20"/>
+          <w:szCs w:val="20"/>
+          <w:shd w:val="clear" w:color="auto" w:fill="FFFFFF"/>
+        </w:rPr>
+      </w:pPr>
+      <w:r>
+        <w:rPr>
+          <w:sz w:val="20"/>
+          <w:szCs w:val="20"/>
+          <w:shd w:val="clear" w:color="auto" w:fill="FFFFFF"/>
+        </w:rPr>
+        <w:t>Amdcom.</w:t>
+      </w:r>
+      <w:r>
+        <w:rPr>
+          <w:rStyle w:val="apple-converted-space"/>
+          <w:rFonts w:cs="Arial"/>
+          <w:color w:val="333333"/>
+          <w:sz w:val="20"/>
+          <w:szCs w:val="20"/>
+          <w:shd w:val="clear" w:color="auto" w:fill="FFFFFF"/>
+        </w:rPr>
+        <w:t> </w:t>
+      </w:r>
+      <w:r>
+        <w:rPr>
+          <w:sz w:val="20"/>
+          <w:szCs w:val="20"/>
+          <w:shd w:val="clear" w:color="auto" w:fill="FFFFFF"/>
+        </w:rPr>
+        <w:t>2016.</w:t>
+      </w:r>
+      <w:r>
+        <w:rPr>
+          <w:rStyle w:val="apple-converted-space"/>
+          <w:rFonts w:cs="Arial"/>
+          <w:color w:val="333333"/>
+          <w:sz w:val="20"/>
+          <w:szCs w:val="20"/>
+          <w:shd w:val="clear" w:color="auto" w:fill="FFFFFF"/>
+        </w:rPr>
+        <w:t> </w:t>
+      </w:r>
       <w:r>
         <w:rPr>
           <w:i/>
@@ -13226,143 +12929,7 @@
           <w:szCs w:val="20"/>
           <w:shd w:val="clear" w:color="auto" w:fill="FFFFFF"/>
         </w:rPr>
-        <w:t>.</w:t>
-      </w:r>
-      <w:r>
-        <w:rPr>
-          <w:rStyle w:val="apple-converted-space"/>
-          <w:rFonts w:cs="Arial"/>
-          <w:color w:val="333333"/>
-          <w:sz w:val="20"/>
-          <w:szCs w:val="20"/>
-          <w:shd w:val="clear" w:color="auto" w:fill="FFFFFF"/>
-        </w:rPr>
-        <w:t> </w:t>
-      </w:r>
-      <w:r>
-        <w:rPr>
-          <w:sz w:val="20"/>
-          <w:szCs w:val="20"/>
-          <w:shd w:val="clear" w:color="auto" w:fill="FFFFFF"/>
-        </w:rPr>
-        <w:t>[Online].</w:t>
-      </w:r>
-      <w:r>
-        <w:rPr>
-          <w:rStyle w:val="apple-converted-space"/>
-          <w:rFonts w:cs="Arial"/>
-          <w:color w:val="333333"/>
-          <w:sz w:val="20"/>
-          <w:szCs w:val="20"/>
-          <w:shd w:val="clear" w:color="auto" w:fill="FFFFFF"/>
-        </w:rPr>
-        <w:t> </w:t>
-      </w:r>
-      <w:r>
-        <w:rPr>
-          <w:sz w:val="20"/>
-          <w:szCs w:val="20"/>
-          <w:shd w:val="clear" w:color="auto" w:fill="FFFFFF"/>
-        </w:rPr>
-        <w:t>[18 December 2016].</w:t>
-      </w:r>
-      <w:r>
-        <w:rPr>
-          <w:rStyle w:val="apple-converted-space"/>
-          <w:rFonts w:cs="Arial"/>
-          <w:color w:val="333333"/>
-          <w:sz w:val="20"/>
-          <w:szCs w:val="20"/>
-          <w:shd w:val="clear" w:color="auto" w:fill="FFFFFF"/>
-        </w:rPr>
-        <w:t> </w:t>
-      </w:r>
-      <w:r>
-        <w:rPr>
-          <w:sz w:val="20"/>
-          <w:szCs w:val="20"/>
-          <w:shd w:val="clear" w:color="auto" w:fill="FFFFFF"/>
-        </w:rPr>
-        <w:t>Available from: http://www.nvidia.com/object/cuda_home_new.html</w:t>
-      </w:r>
-    </w:p>
-    <w:p>
-      <w:pPr>
-        <w:rPr>
-          <w:sz w:val="20"/>
-          <w:szCs w:val="20"/>
-          <w:shd w:val="clear" w:color="auto" w:fill="FFFFFF"/>
-        </w:rPr>
-      </w:pPr>
-      <w:proofErr w:type="spellStart"/>
-      <w:r>
-        <w:rPr>
-          <w:sz w:val="20"/>
-          <w:szCs w:val="20"/>
-          <w:shd w:val="clear" w:color="auto" w:fill="FFFFFF"/>
-        </w:rPr>
-        <w:t>Amdcom</w:t>
-      </w:r>
-      <w:proofErr w:type="spellEnd"/>
-      <w:r>
-        <w:rPr>
-          <w:sz w:val="20"/>
-          <w:szCs w:val="20"/>
-          <w:shd w:val="clear" w:color="auto" w:fill="FFFFFF"/>
-        </w:rPr>
-        <w:t>.</w:t>
-      </w:r>
-      <w:r>
-        <w:rPr>
-          <w:rStyle w:val="apple-converted-space"/>
-          <w:rFonts w:cs="Arial"/>
-          <w:color w:val="333333"/>
-          <w:sz w:val="20"/>
-          <w:szCs w:val="20"/>
-          <w:shd w:val="clear" w:color="auto" w:fill="FFFFFF"/>
-        </w:rPr>
-        <w:t> </w:t>
-      </w:r>
-      <w:r>
-        <w:rPr>
-          <w:sz w:val="20"/>
-          <w:szCs w:val="20"/>
-          <w:shd w:val="clear" w:color="auto" w:fill="FFFFFF"/>
-        </w:rPr>
-        <w:t>2016.</w:t>
-      </w:r>
-      <w:r>
-        <w:rPr>
-          <w:rStyle w:val="apple-converted-space"/>
-          <w:rFonts w:cs="Arial"/>
-          <w:color w:val="333333"/>
-          <w:sz w:val="20"/>
-          <w:szCs w:val="20"/>
-          <w:shd w:val="clear" w:color="auto" w:fill="FFFFFF"/>
-        </w:rPr>
-        <w:t> </w:t>
-      </w:r>
-      <w:proofErr w:type="spellStart"/>
-      <w:r>
-        <w:rPr>
-          <w:i/>
-          <w:iCs/>
-          <w:sz w:val="20"/>
-          <w:szCs w:val="20"/>
-          <w:shd w:val="clear" w:color="auto" w:fill="FFFFFF"/>
-        </w:rPr>
-        <w:t>Amdcom</w:t>
-      </w:r>
-      <w:proofErr w:type="spellEnd"/>
-      <w:r>
-        <w:rPr>
-          <w:i/>
-          <w:iCs/>
-          <w:sz w:val="20"/>
-          <w:szCs w:val="20"/>
-          <w:shd w:val="clear" w:color="auto" w:fill="FFFFFF"/>
-        </w:rPr>
-        <w:t>.</w:t>
+        <w:t>Amdcom.</w:t>
       </w:r>
       <w:r>
         <w:rPr>
@@ -13442,23 +13009,13 @@
           <w:shd w:val="clear" w:color="auto" w:fill="FFFFFF"/>
         </w:rPr>
       </w:pPr>
-      <w:proofErr w:type="spellStart"/>
-      <w:r>
-        <w:rPr>
-          <w:sz w:val="20"/>
-          <w:szCs w:val="20"/>
-          <w:shd w:val="clear" w:color="auto" w:fill="FFFFFF"/>
-        </w:rPr>
-        <w:t>Nodejs</w:t>
-      </w:r>
-      <w:proofErr w:type="spellEnd"/>
-      <w:r>
-        <w:rPr>
-          <w:sz w:val="20"/>
-          <w:szCs w:val="20"/>
-          <w:shd w:val="clear" w:color="auto" w:fill="FFFFFF"/>
-        </w:rPr>
-        <w:t xml:space="preserve"> foundation.</w:t>
+      <w:r>
+        <w:rPr>
+          <w:sz w:val="20"/>
+          <w:szCs w:val="20"/>
+          <w:shd w:val="clear" w:color="auto" w:fill="FFFFFF"/>
+        </w:rPr>
+        <w:t>Nodejs foundation.</w:t>
       </w:r>
       <w:r>
         <w:rPr>
@@ -13490,7 +13047,6 @@
         </w:rPr>
         <w:t> </w:t>
       </w:r>
-      <w:proofErr w:type="spellStart"/>
       <w:r>
         <w:rPr>
           <w:i/>
@@ -13499,18 +13055,7 @@
           <w:szCs w:val="20"/>
           <w:shd w:val="clear" w:color="auto" w:fill="FFFFFF"/>
         </w:rPr>
-        <w:t>Nodejsorg</w:t>
-      </w:r>
-      <w:proofErr w:type="spellEnd"/>
-      <w:r>
-        <w:rPr>
-          <w:i/>
-          <w:iCs/>
-          <w:sz w:val="20"/>
-          <w:szCs w:val="20"/>
-          <w:shd w:val="clear" w:color="auto" w:fill="FFFFFF"/>
-        </w:rPr>
-        <w:t>.</w:t>
+        <w:t>Nodejsorg.</w:t>
       </w:r>
       <w:r>
         <w:rPr>
@@ -13856,23 +13401,13 @@
           <w:shd w:val="clear" w:color="auto" w:fill="FFFFFF"/>
         </w:rPr>
       </w:pPr>
-      <w:proofErr w:type="spellStart"/>
-      <w:r>
-        <w:rPr>
-          <w:sz w:val="20"/>
-          <w:szCs w:val="20"/>
-          <w:shd w:val="clear" w:color="auto" w:fill="FFFFFF"/>
-        </w:rPr>
-        <w:t>Intelcom</w:t>
-      </w:r>
-      <w:proofErr w:type="spellEnd"/>
-      <w:r>
-        <w:rPr>
-          <w:sz w:val="20"/>
-          <w:szCs w:val="20"/>
-          <w:shd w:val="clear" w:color="auto" w:fill="FFFFFF"/>
-        </w:rPr>
-        <w:t>.</w:t>
+      <w:r>
+        <w:rPr>
+          <w:sz w:val="20"/>
+          <w:szCs w:val="20"/>
+          <w:shd w:val="clear" w:color="auto" w:fill="FFFFFF"/>
+        </w:rPr>
+        <w:t>Intelcom.</w:t>
       </w:r>
       <w:r>
         <w:rPr>
@@ -13992,23 +13527,13 @@
           <w:shd w:val="clear" w:color="auto" w:fill="FFFFFF"/>
         </w:rPr>
       </w:pPr>
-      <w:proofErr w:type="spellStart"/>
-      <w:r>
-        <w:rPr>
-          <w:sz w:val="20"/>
-          <w:szCs w:val="20"/>
-          <w:shd w:val="clear" w:color="auto" w:fill="FFFFFF"/>
-        </w:rPr>
-        <w:t>Amdcom</w:t>
-      </w:r>
-      <w:proofErr w:type="spellEnd"/>
-      <w:r>
-        <w:rPr>
-          <w:sz w:val="20"/>
-          <w:szCs w:val="20"/>
-          <w:shd w:val="clear" w:color="auto" w:fill="FFFFFF"/>
-        </w:rPr>
-        <w:t>.</w:t>
+      <w:r>
+        <w:rPr>
+          <w:sz w:val="20"/>
+          <w:szCs w:val="20"/>
+          <w:shd w:val="clear" w:color="auto" w:fill="FFFFFF"/>
+        </w:rPr>
+        <w:t>Amdcom.</w:t>
       </w:r>
       <w:r>
         <w:rPr>
@@ -14040,7 +13565,6 @@
         </w:rPr>
         <w:t> </w:t>
       </w:r>
-      <w:proofErr w:type="spellStart"/>
       <w:r>
         <w:rPr>
           <w:i/>
@@ -14049,18 +13573,7 @@
           <w:szCs w:val="20"/>
           <w:shd w:val="clear" w:color="auto" w:fill="FFFFFF"/>
         </w:rPr>
-        <w:t>Amdcom</w:t>
-      </w:r>
-      <w:proofErr w:type="spellEnd"/>
-      <w:r>
-        <w:rPr>
-          <w:i/>
-          <w:iCs/>
-          <w:sz w:val="20"/>
-          <w:szCs w:val="20"/>
-          <w:shd w:val="clear" w:color="auto" w:fill="FFFFFF"/>
-        </w:rPr>
-        <w:t>.</w:t>
+        <w:t>Amdcom.</w:t>
       </w:r>
       <w:r>
         <w:rPr>
@@ -14282,7 +13795,6 @@
           <w:shd w:val="clear" w:color="auto" w:fill="FFFFFF"/>
         </w:rPr>
       </w:pPr>
-      <w:proofErr w:type="spellStart"/>
       <w:r>
         <w:rPr>
           <w:color w:val="222222"/>
@@ -14290,17 +13802,7 @@
           <w:szCs w:val="20"/>
           <w:shd w:val="clear" w:color="auto" w:fill="FFFFFF"/>
         </w:rPr>
-        <w:t>Mahalakshmi</w:t>
-      </w:r>
-      <w:proofErr w:type="spellEnd"/>
-      <w:r>
-        <w:rPr>
-          <w:color w:val="222222"/>
-          <w:sz w:val="20"/>
-          <w:szCs w:val="20"/>
-          <w:shd w:val="clear" w:color="auto" w:fill="FFFFFF"/>
-        </w:rPr>
-        <w:t>, M. and Sundararajan, M., 2013. Traditional SDLC Vs Scrum Methodology–A Comparative Study.</w:t>
+        <w:t>Mahalakshmi, M. and Sundararajan, M., 2013. Traditional SDLC Vs Scrum Methodology–A Comparative Study.</w:t>
       </w:r>
       <w:r>
         <w:rPr>
@@ -14374,23 +13876,13 @@
           <w:szCs w:val="20"/>
         </w:rPr>
       </w:pPr>
-      <w:proofErr w:type="spellStart"/>
       <w:r>
         <w:rPr>
           <w:color w:val="000000"/>
           <w:sz w:val="20"/>
           <w:szCs w:val="20"/>
         </w:rPr>
-        <w:t>Ecma</w:t>
-      </w:r>
-      <w:proofErr w:type="spellEnd"/>
-      <w:r>
-        <w:rPr>
-          <w:color w:val="000000"/>
-          <w:sz w:val="20"/>
-          <w:szCs w:val="20"/>
-        </w:rPr>
-        <w:t xml:space="preserve"> International. (2015).</w:t>
+        <w:t>Ecma International. (2015).</w:t>
       </w:r>
       <w:r>
         <w:rPr>
@@ -14466,23 +13958,13 @@
           <w:shd w:val="clear" w:color="auto" w:fill="FFFFFF"/>
         </w:rPr>
       </w:pPr>
-      <w:proofErr w:type="spellStart"/>
-      <w:r>
-        <w:rPr>
-          <w:sz w:val="20"/>
-          <w:szCs w:val="20"/>
-          <w:shd w:val="clear" w:color="auto" w:fill="FFFFFF"/>
-        </w:rPr>
-        <w:t>Mozillaorg</w:t>
-      </w:r>
-      <w:proofErr w:type="spellEnd"/>
-      <w:r>
-        <w:rPr>
-          <w:sz w:val="20"/>
-          <w:szCs w:val="20"/>
-          <w:shd w:val="clear" w:color="auto" w:fill="FFFFFF"/>
-        </w:rPr>
-        <w:t>.</w:t>
+      <w:r>
+        <w:rPr>
+          <w:sz w:val="20"/>
+          <w:szCs w:val="20"/>
+          <w:shd w:val="clear" w:color="auto" w:fill="FFFFFF"/>
+        </w:rPr>
+        <w:t>Mozillaorg.</w:t>
       </w:r>
       <w:r>
         <w:rPr>
@@ -14601,23 +14083,13 @@
           <w:shd w:val="clear" w:color="auto" w:fill="FFFFFF"/>
         </w:rPr>
       </w:pPr>
-      <w:proofErr w:type="spellStart"/>
-      <w:r>
-        <w:rPr>
-          <w:sz w:val="20"/>
-          <w:szCs w:val="20"/>
-          <w:shd w:val="clear" w:color="auto" w:fill="FFFFFF"/>
-        </w:rPr>
-        <w:t>Commonjsorg</w:t>
-      </w:r>
-      <w:proofErr w:type="spellEnd"/>
-      <w:r>
-        <w:rPr>
-          <w:sz w:val="20"/>
-          <w:szCs w:val="20"/>
-          <w:shd w:val="clear" w:color="auto" w:fill="FFFFFF"/>
-        </w:rPr>
-        <w:t>.</w:t>
+      <w:r>
+        <w:rPr>
+          <w:sz w:val="20"/>
+          <w:szCs w:val="20"/>
+          <w:shd w:val="clear" w:color="auto" w:fill="FFFFFF"/>
+        </w:rPr>
+        <w:t>Commonjsorg.</w:t>
       </w:r>
       <w:r>
         <w:rPr>
@@ -14759,23 +14231,13 @@
           <w:shd w:val="clear" w:color="auto" w:fill="FFFFFF"/>
         </w:rPr>
       </w:pPr>
-      <w:proofErr w:type="spellStart"/>
-      <w:r>
-        <w:rPr>
-          <w:sz w:val="20"/>
-          <w:szCs w:val="20"/>
-          <w:shd w:val="clear" w:color="auto" w:fill="FFFFFF"/>
-        </w:rPr>
-        <w:t>Googlesourcecom</w:t>
-      </w:r>
-      <w:proofErr w:type="spellEnd"/>
-      <w:r>
-        <w:rPr>
-          <w:sz w:val="20"/>
-          <w:szCs w:val="20"/>
-          <w:shd w:val="clear" w:color="auto" w:fill="FFFFFF"/>
-        </w:rPr>
-        <w:t>.</w:t>
+      <w:r>
+        <w:rPr>
+          <w:sz w:val="20"/>
+          <w:szCs w:val="20"/>
+          <w:shd w:val="clear" w:color="auto" w:fill="FFFFFF"/>
+        </w:rPr>
+        <w:t>Googlesourcecom.</w:t>
       </w:r>
       <w:r>
         <w:rPr>
@@ -15034,23 +14496,13 @@
           <w:shd w:val="clear" w:color="auto" w:fill="FFFFFF"/>
         </w:rPr>
       </w:pPr>
-      <w:proofErr w:type="spellStart"/>
-      <w:r>
-        <w:rPr>
-          <w:sz w:val="20"/>
-          <w:szCs w:val="20"/>
-          <w:shd w:val="clear" w:color="auto" w:fill="FFFFFF"/>
-        </w:rPr>
-        <w:t>Mozillaorg</w:t>
-      </w:r>
-      <w:proofErr w:type="spellEnd"/>
-      <w:r>
-        <w:rPr>
-          <w:sz w:val="20"/>
-          <w:szCs w:val="20"/>
-          <w:shd w:val="clear" w:color="auto" w:fill="FFFFFF"/>
-        </w:rPr>
-        <w:t>.</w:t>
+      <w:r>
+        <w:rPr>
+          <w:sz w:val="20"/>
+          <w:szCs w:val="20"/>
+          <w:shd w:val="clear" w:color="auto" w:fill="FFFFFF"/>
+        </w:rPr>
+        <w:t>Mozillaorg.</w:t>
       </w:r>
       <w:r>
         <w:rPr>
@@ -15170,7 +14622,6 @@
           <w:shd w:val="clear" w:color="auto" w:fill="FFFFFF"/>
         </w:rPr>
       </w:pPr>
-      <w:proofErr w:type="spellStart"/>
       <w:r>
         <w:rPr>
           <w:sz w:val="20"/>
@@ -15178,16 +14629,7 @@
           <w:shd w:val="clear" w:color="auto" w:fill="FFFFFF"/>
         </w:rPr>
         <w:lastRenderedPageBreak/>
-        <w:t>Atomio</w:t>
-      </w:r>
-      <w:proofErr w:type="spellEnd"/>
-      <w:r>
-        <w:rPr>
-          <w:sz w:val="20"/>
-          <w:szCs w:val="20"/>
-          <w:shd w:val="clear" w:color="auto" w:fill="FFFFFF"/>
-        </w:rPr>
-        <w:t>.</w:t>
+        <w:t>Atomio.</w:t>
       </w:r>
       <w:r>
         <w:rPr>
@@ -15307,7 +14749,6 @@
           <w:shd w:val="clear" w:color="auto" w:fill="FFFFFF"/>
         </w:rPr>
       </w:pPr>
-      <w:proofErr w:type="spellStart"/>
       <w:r>
         <w:rPr>
           <w:color w:val="222222"/>
@@ -15315,50 +14756,19 @@
           <w:szCs w:val="20"/>
           <w:shd w:val="clear" w:color="auto" w:fill="FFFFFF"/>
         </w:rPr>
-        <w:t>Karimi</w:t>
-      </w:r>
-      <w:proofErr w:type="spellEnd"/>
-      <w:r>
-        <w:rPr>
+        <w:t>Karimi, K., Dickson, N.G. and Hamze, F., 2010. A performance comparison of CUDA and OpenCL.</w:t>
+      </w:r>
+      <w:r>
+        <w:rPr>
+          <w:rStyle w:val="apple-converted-space"/>
+          <w:rFonts w:cs="Arial"/>
           <w:color w:val="222222"/>
           <w:sz w:val="20"/>
           <w:szCs w:val="20"/>
           <w:shd w:val="clear" w:color="auto" w:fill="FFFFFF"/>
         </w:rPr>
-        <w:t xml:space="preserve">, K., Dickson, N.G. and </w:t>
-      </w:r>
-      <w:proofErr w:type="spellStart"/>
-      <w:r>
-        <w:rPr>
-          <w:color w:val="222222"/>
-          <w:sz w:val="20"/>
-          <w:szCs w:val="20"/>
-          <w:shd w:val="clear" w:color="auto" w:fill="FFFFFF"/>
-        </w:rPr>
-        <w:t>Hamze</w:t>
-      </w:r>
-      <w:proofErr w:type="spellEnd"/>
-      <w:r>
-        <w:rPr>
-          <w:color w:val="222222"/>
-          <w:sz w:val="20"/>
-          <w:szCs w:val="20"/>
-          <w:shd w:val="clear" w:color="auto" w:fill="FFFFFF"/>
-        </w:rPr>
-        <w:t>, F., 2010. A performance comparison of CUDA and OpenCL.</w:t>
-      </w:r>
-      <w:r>
-        <w:rPr>
-          <w:rStyle w:val="apple-converted-space"/>
-          <w:rFonts w:cs="Arial"/>
-          <w:color w:val="222222"/>
-          <w:sz w:val="20"/>
-          <w:szCs w:val="20"/>
-          <w:shd w:val="clear" w:color="auto" w:fill="FFFFFF"/>
-        </w:rPr>
         <w:t> </w:t>
       </w:r>
-      <w:proofErr w:type="spellStart"/>
       <w:r>
         <w:rPr>
           <w:i/>
@@ -15368,19 +14778,7 @@
           <w:szCs w:val="20"/>
           <w:shd w:val="clear" w:color="auto" w:fill="FFFFFF"/>
         </w:rPr>
-        <w:t>arXiv</w:t>
-      </w:r>
-      <w:proofErr w:type="spellEnd"/>
-      <w:r>
-        <w:rPr>
-          <w:i/>
-          <w:iCs/>
-          <w:color w:val="222222"/>
-          <w:sz w:val="20"/>
-          <w:szCs w:val="20"/>
-          <w:shd w:val="clear" w:color="auto" w:fill="FFFFFF"/>
-        </w:rPr>
-        <w:t xml:space="preserve"> preprint arXiv:1005.2581</w:t>
+        <w:t>arXiv preprint arXiv:1005.2581</w:t>
       </w:r>
       <w:r>
         <w:rPr>
@@ -16315,17 +15713,8 @@
           <w:rStyle w:val="Emphasis"/>
           <w:rFonts w:ascii="Arial" w:hAnsi="Arial" w:cs="Arial"/>
         </w:rPr>
-        <w:t>Programming 3D applications with HTML5 and </w:t>
-      </w:r>
-      <w:proofErr w:type="spellStart"/>
-      <w:r>
-        <w:rPr>
-          <w:rStyle w:val="Emphasis"/>
-          <w:rFonts w:ascii="Arial" w:hAnsi="Arial" w:cs="Arial"/>
-        </w:rPr>
-        <w:t>WebGL</w:t>
-      </w:r>
-      <w:proofErr w:type="spellEnd"/>
+        <w:t>Programming 3D applications with HTML5 and WebGL</w:t>
+      </w:r>
     </w:p>
     <w:p>
       <w:pPr>
@@ -17044,7 +16433,7 @@
           <v:shape id="_x0000_i1041" type="#_x0000_t75" style="width:468pt;height:633pt" o:ole="">
             <v:imagedata r:id="rId65" o:title=""/>
           </v:shape>
-          <o:OLEObject Type="Embed" ProgID="Word.OpenDocumentText.12" ShapeID="_x0000_i1041" DrawAspect="Content" ObjectID="_1544912227" r:id="rId66"/>
+          <o:OLEObject Type="Embed" ProgID="Word.OpenDocumentText.12" ShapeID="_x0000_i1041" DrawAspect="Content" ObjectID="_1544964505" r:id="rId66"/>
         </w:object>
       </w:r>
     </w:p>
@@ -17063,10 +16452,10 @@
           <w:sz w:val="18"/>
         </w:rPr>
         <w:object w:dxaOrig="9360" w:dyaOrig="12903">
-          <v:shape id="_x0000_i1042" type="#_x0000_t75" style="width:468pt;height:642.75pt" o:ole="">
+          <v:shape id="_x0000_i1042" type="#_x0000_t75" style="width:468pt;height:642.6pt" o:ole="">
             <v:imagedata r:id="rId67" o:title=""/>
           </v:shape>
-          <o:OLEObject Type="Embed" ProgID="Word.OpenDocumentText.12" ShapeID="_x0000_i1042" DrawAspect="Content" ObjectID="_1544912228" r:id="rId68"/>
+          <o:OLEObject Type="Embed" ProgID="Word.OpenDocumentText.12" ShapeID="_x0000_i1042" DrawAspect="Content" ObjectID="_1544964506" r:id="rId68"/>
         </w:object>
       </w:r>
     </w:p>
@@ -17114,10 +16503,10 @@
           <w:sz w:val="18"/>
         </w:rPr>
         <w:object w:dxaOrig="9360" w:dyaOrig="12895">
-          <v:shape id="_x0000_i1043" type="#_x0000_t75" style="width:468pt;height:642.75pt" o:ole="">
+          <v:shape id="_x0000_i1043" type="#_x0000_t75" style="width:468pt;height:642.6pt" o:ole="">
             <v:imagedata r:id="rId69" o:title=""/>
           </v:shape>
-          <o:OLEObject Type="Embed" ProgID="Word.OpenDocumentText.12" ShapeID="_x0000_i1043" DrawAspect="Content" ObjectID="_1544912229" r:id="rId70"/>
+          <o:OLEObject Type="Embed" ProgID="Word.OpenDocumentText.12" ShapeID="_x0000_i1043" DrawAspect="Content" ObjectID="_1544964507" r:id="rId70"/>
         </w:object>
       </w:r>
     </w:p>
@@ -17136,10 +16525,10 @@
           <w:sz w:val="18"/>
         </w:rPr>
         <w:object w:dxaOrig="9360" w:dyaOrig="12463">
-          <v:shape id="_x0000_i1044" type="#_x0000_t75" style="width:468pt;height:621.75pt" o:ole="">
+          <v:shape id="_x0000_i1044" type="#_x0000_t75" style="width:468pt;height:622.2pt" o:ole="">
             <v:imagedata r:id="rId71" o:title=""/>
           </v:shape>
-          <o:OLEObject Type="Embed" ProgID="Word.OpenDocumentText.12" ShapeID="_x0000_i1044" DrawAspect="Content" ObjectID="_1544912230" r:id="rId72"/>
+          <o:OLEObject Type="Embed" ProgID="Word.OpenDocumentText.12" ShapeID="_x0000_i1044" DrawAspect="Content" ObjectID="_1544964508" r:id="rId72"/>
         </w:object>
       </w:r>
     </w:p>
@@ -17935,15 +17324,7 @@
         <w:ind w:left="927"/>
       </w:pPr>
       <w:r>
-        <w:t xml:space="preserve">Figure out how to demonstrate the project through media </w:t>
-      </w:r>
-      <w:proofErr w:type="spellStart"/>
-      <w:r>
-        <w:t>eg</w:t>
-      </w:r>
-      <w:proofErr w:type="spellEnd"/>
-      <w:r>
-        <w:t xml:space="preserve"> blogs.</w:t>
+        <w:t>Figure out how to demonstrate the project through media eg blogs.</w:t>
       </w:r>
     </w:p>
     <w:p>
@@ -18523,13 +17904,8 @@
           <w:numId w:val="24"/>
         </w:numPr>
       </w:pPr>
-      <w:proofErr w:type="spellStart"/>
-      <w:r>
-        <w:t>Grantt</w:t>
-      </w:r>
-      <w:proofErr w:type="spellEnd"/>
-      <w:r>
-        <w:t xml:space="preserve"> chart made and uploaded to the GitHub repository</w:t>
+      <w:r>
+        <w:t>Grantt chart made and uploaded to the GitHub repository</w:t>
       </w:r>
     </w:p>
     <w:p>
@@ -19071,13 +18447,8 @@
         </w:numPr>
       </w:pPr>
       <w:r>
-        <w:t xml:space="preserve">Showed ability to load modules via </w:t>
-      </w:r>
-      <w:proofErr w:type="spellStart"/>
-      <w:r>
-        <w:t>npm</w:t>
-      </w:r>
-      <w:proofErr w:type="spellEnd"/>
+        <w:t>Showed ability to load modules via npm</w:t>
+      </w:r>
     </w:p>
     <w:p>
       <w:pPr>
@@ -19444,21 +18815,12 @@
           <w:numId w:val="29"/>
         </w:numPr>
       </w:pPr>
-      <w:proofErr w:type="spellStart"/>
       <w:r>
         <w:rPr>
           <w:sz w:val="24"/>
           <w:szCs w:val="24"/>
         </w:rPr>
-        <w:t>Shader</w:t>
-      </w:r>
-      <w:proofErr w:type="spellEnd"/>
-      <w:r>
-        <w:rPr>
-          <w:sz w:val="24"/>
-          <w:szCs w:val="24"/>
-        </w:rPr>
-        <w:t xml:space="preserve"> support</w:t>
+        <w:t>Shader support</w:t>
       </w:r>
     </w:p>
     <w:p>
@@ -19857,7 +19219,7 @@
 </file>
 
 <file path=word/endnotes.xml><?xml version="1.0" encoding="utf-8"?>
-<w:endnotes xmlns:wpc="http://schemas.microsoft.com/office/word/2010/wordprocessingCanvas" xmlns:cx="http://schemas.microsoft.com/office/drawing/2014/chartex" xmlns:cx1="http://schemas.microsoft.com/office/drawing/2015/9/8/chartex" xmlns:cx2="http://schemas.microsoft.com/office/drawing/2015/10/21/chartex" xmlns:mc="http://schemas.openxmlformats.org/markup-compatibility/2006" xmlns:o="urn:schemas-microsoft-com:office:office" xmlns:r="http://schemas.openxmlformats.org/officeDocument/2006/relationships" xmlns:m="http://schemas.openxmlformats.org/officeDocument/2006/math" xmlns:v="urn:schemas-microsoft-com:vml" xmlns:wp14="http://schemas.microsoft.com/office/word/2010/wordprocessingDrawing" xmlns:wp="http://schemas.openxmlformats.org/drawingml/2006/wordprocessingDrawing" xmlns:w10="urn:schemas-microsoft-com:office:word" xmlns:w="http://schemas.openxmlformats.org/wordprocessingml/2006/main" xmlns:w14="http://schemas.microsoft.com/office/word/2010/wordml" xmlns:w15="http://schemas.microsoft.com/office/word/2012/wordml" xmlns:w16se="http://schemas.microsoft.com/office/word/2015/wordml/symex" xmlns:wpg="http://schemas.microsoft.com/office/word/2010/wordprocessingGroup" xmlns:wpi="http://schemas.microsoft.com/office/word/2010/wordprocessingInk" xmlns:wne="http://schemas.microsoft.com/office/word/2006/wordml" xmlns:wps="http://schemas.microsoft.com/office/word/2010/wordprocessingShape" mc:Ignorable="w14 w15 w16se wp14">
+<w:endnotes xmlns:wpc="http://schemas.microsoft.com/office/word/2010/wordprocessingCanvas" xmlns:cx="http://schemas.microsoft.com/office/drawing/2014/chartex" xmlns:cx1="http://schemas.microsoft.com/office/drawing/2015/9/8/chartex" xmlns:cx2="http://schemas.microsoft.com/office/drawing/2015/10/21/chartex" xmlns:cx3="http://schemas.microsoft.com/office/drawing/2016/5/9/chartex" xmlns:cx4="http://schemas.microsoft.com/office/drawing/2016/5/10/chartex" xmlns:cx5="http://schemas.microsoft.com/office/drawing/2016/5/11/chartex" xmlns:mc="http://schemas.openxmlformats.org/markup-compatibility/2006" xmlns:o="urn:schemas-microsoft-com:office:office" xmlns:r="http://schemas.openxmlformats.org/officeDocument/2006/relationships" xmlns:m="http://schemas.openxmlformats.org/officeDocument/2006/math" xmlns:v="urn:schemas-microsoft-com:vml" xmlns:wp14="http://schemas.microsoft.com/office/word/2010/wordprocessingDrawing" xmlns:wp="http://schemas.openxmlformats.org/drawingml/2006/wordprocessingDrawing" xmlns:w10="urn:schemas-microsoft-com:office:word" xmlns:w="http://schemas.openxmlformats.org/wordprocessingml/2006/main" xmlns:w14="http://schemas.microsoft.com/office/word/2010/wordml" xmlns:w15="http://schemas.microsoft.com/office/word/2012/wordml" xmlns:w16se="http://schemas.microsoft.com/office/word/2015/wordml/symex" xmlns:wpg="http://schemas.microsoft.com/office/word/2010/wordprocessingGroup" xmlns:wpi="http://schemas.microsoft.com/office/word/2010/wordprocessingInk" xmlns:wne="http://schemas.microsoft.com/office/word/2006/wordml" xmlns:wps="http://schemas.microsoft.com/office/word/2010/wordprocessingShape" mc:Ignorable="w14 w15 w16se wp14">
   <w:endnote w:type="separator" w:id="-1">
     <w:p>
       <w:r>
@@ -19876,7 +19238,7 @@
 </file>
 
 <file path=word/footer1.xml><?xml version="1.0" encoding="utf-8"?>
-<w:ftr xmlns:wpc="http://schemas.microsoft.com/office/word/2010/wordprocessingCanvas" xmlns:cx="http://schemas.microsoft.com/office/drawing/2014/chartex" xmlns:cx1="http://schemas.microsoft.com/office/drawing/2015/9/8/chartex" xmlns:cx2="http://schemas.microsoft.com/office/drawing/2015/10/21/chartex" xmlns:mc="http://schemas.openxmlformats.org/markup-compatibility/2006" xmlns:o="urn:schemas-microsoft-com:office:office" xmlns:r="http://schemas.openxmlformats.org/officeDocument/2006/relationships" xmlns:m="http://schemas.openxmlformats.org/officeDocument/2006/math" xmlns:v="urn:schemas-microsoft-com:vml" xmlns:wp14="http://schemas.microsoft.com/office/word/2010/wordprocessingDrawing" xmlns:wp="http://schemas.openxmlformats.org/drawingml/2006/wordprocessingDrawing" xmlns:w10="urn:schemas-microsoft-com:office:word" xmlns:w="http://schemas.openxmlformats.org/wordprocessingml/2006/main" xmlns:w14="http://schemas.microsoft.com/office/word/2010/wordml" xmlns:w15="http://schemas.microsoft.com/office/word/2012/wordml" xmlns:w16se="http://schemas.microsoft.com/office/word/2015/wordml/symex" xmlns:wpg="http://schemas.microsoft.com/office/word/2010/wordprocessingGroup" xmlns:wpi="http://schemas.microsoft.com/office/word/2010/wordprocessingInk" xmlns:wne="http://schemas.microsoft.com/office/word/2006/wordml" xmlns:wps="http://schemas.microsoft.com/office/word/2010/wordprocessingShape" mc:Ignorable="w14 w15 w16se wp14">
+<w:ftr xmlns:wpc="http://schemas.microsoft.com/office/word/2010/wordprocessingCanvas" xmlns:cx="http://schemas.microsoft.com/office/drawing/2014/chartex" xmlns:cx1="http://schemas.microsoft.com/office/drawing/2015/9/8/chartex" xmlns:cx2="http://schemas.microsoft.com/office/drawing/2015/10/21/chartex" xmlns:cx3="http://schemas.microsoft.com/office/drawing/2016/5/9/chartex" xmlns:cx4="http://schemas.microsoft.com/office/drawing/2016/5/10/chartex" xmlns:cx5="http://schemas.microsoft.com/office/drawing/2016/5/11/chartex" xmlns:mc="http://schemas.openxmlformats.org/markup-compatibility/2006" xmlns:o="urn:schemas-microsoft-com:office:office" xmlns:r="http://schemas.openxmlformats.org/officeDocument/2006/relationships" xmlns:m="http://schemas.openxmlformats.org/officeDocument/2006/math" xmlns:v="urn:schemas-microsoft-com:vml" xmlns:wp14="http://schemas.microsoft.com/office/word/2010/wordprocessingDrawing" xmlns:wp="http://schemas.openxmlformats.org/drawingml/2006/wordprocessingDrawing" xmlns:w10="urn:schemas-microsoft-com:office:word" xmlns:w="http://schemas.openxmlformats.org/wordprocessingml/2006/main" xmlns:w14="http://schemas.microsoft.com/office/word/2010/wordml" xmlns:w15="http://schemas.microsoft.com/office/word/2012/wordml" xmlns:w16se="http://schemas.microsoft.com/office/word/2015/wordml/symex" xmlns:wpg="http://schemas.microsoft.com/office/word/2010/wordprocessingGroup" xmlns:wpi="http://schemas.microsoft.com/office/word/2010/wordprocessingInk" xmlns:wne="http://schemas.microsoft.com/office/word/2006/wordml" xmlns:wps="http://schemas.microsoft.com/office/word/2010/wordprocessingShape" mc:Ignorable="w14 w15 w16se wp14">
   <w:p>
     <w:pPr>
       <w:pStyle w:val="Footer"/>
@@ -19914,7 +19276,7 @@
 </file>
 
 <file path=word/footer2.xml><?xml version="1.0" encoding="utf-8"?>
-<w:ftr xmlns:wpc="http://schemas.microsoft.com/office/word/2010/wordprocessingCanvas" xmlns:cx="http://schemas.microsoft.com/office/drawing/2014/chartex" xmlns:cx1="http://schemas.microsoft.com/office/drawing/2015/9/8/chartex" xmlns:cx2="http://schemas.microsoft.com/office/drawing/2015/10/21/chartex" xmlns:mc="http://schemas.openxmlformats.org/markup-compatibility/2006" xmlns:o="urn:schemas-microsoft-com:office:office" xmlns:r="http://schemas.openxmlformats.org/officeDocument/2006/relationships" xmlns:m="http://schemas.openxmlformats.org/officeDocument/2006/math" xmlns:v="urn:schemas-microsoft-com:vml" xmlns:wp14="http://schemas.microsoft.com/office/word/2010/wordprocessingDrawing" xmlns:wp="http://schemas.openxmlformats.org/drawingml/2006/wordprocessingDrawing" xmlns:w10="urn:schemas-microsoft-com:office:word" xmlns:w="http://schemas.openxmlformats.org/wordprocessingml/2006/main" xmlns:w14="http://schemas.microsoft.com/office/word/2010/wordml" xmlns:w15="http://schemas.microsoft.com/office/word/2012/wordml" xmlns:w16se="http://schemas.microsoft.com/office/word/2015/wordml/symex" xmlns:wpg="http://schemas.microsoft.com/office/word/2010/wordprocessingGroup" xmlns:wpi="http://schemas.microsoft.com/office/word/2010/wordprocessingInk" xmlns:wne="http://schemas.microsoft.com/office/word/2006/wordml" xmlns:wps="http://schemas.microsoft.com/office/word/2010/wordprocessingShape" mc:Ignorable="w14 w15 w16se wp14">
+<w:ftr xmlns:wpc="http://schemas.microsoft.com/office/word/2010/wordprocessingCanvas" xmlns:cx="http://schemas.microsoft.com/office/drawing/2014/chartex" xmlns:cx1="http://schemas.microsoft.com/office/drawing/2015/9/8/chartex" xmlns:cx2="http://schemas.microsoft.com/office/drawing/2015/10/21/chartex" xmlns:cx3="http://schemas.microsoft.com/office/drawing/2016/5/9/chartex" xmlns:cx4="http://schemas.microsoft.com/office/drawing/2016/5/10/chartex" xmlns:cx5="http://schemas.microsoft.com/office/drawing/2016/5/11/chartex" xmlns:mc="http://schemas.openxmlformats.org/markup-compatibility/2006" xmlns:o="urn:schemas-microsoft-com:office:office" xmlns:r="http://schemas.openxmlformats.org/officeDocument/2006/relationships" xmlns:m="http://schemas.openxmlformats.org/officeDocument/2006/math" xmlns:v="urn:schemas-microsoft-com:vml" xmlns:wp14="http://schemas.microsoft.com/office/word/2010/wordprocessingDrawing" xmlns:wp="http://schemas.openxmlformats.org/drawingml/2006/wordprocessingDrawing" xmlns:w10="urn:schemas-microsoft-com:office:word" xmlns:w="http://schemas.openxmlformats.org/wordprocessingml/2006/main" xmlns:w14="http://schemas.microsoft.com/office/word/2010/wordml" xmlns:w15="http://schemas.microsoft.com/office/word/2012/wordml" xmlns:w16se="http://schemas.microsoft.com/office/word/2015/wordml/symex" xmlns:wpg="http://schemas.microsoft.com/office/word/2010/wordprocessingGroup" xmlns:wpi="http://schemas.microsoft.com/office/word/2010/wordprocessingInk" xmlns:wne="http://schemas.microsoft.com/office/word/2006/wordml" xmlns:wps="http://schemas.microsoft.com/office/word/2010/wordprocessingShape" mc:Ignorable="w14 w15 w16se wp14">
   <w:p>
     <w:pPr>
       <w:tabs>
@@ -19936,7 +19298,7 @@
 </file>
 
 <file path=word/footnotes.xml><?xml version="1.0" encoding="utf-8"?>
-<w:footnotes xmlns:wpc="http://schemas.microsoft.com/office/word/2010/wordprocessingCanvas" xmlns:cx="http://schemas.microsoft.com/office/drawing/2014/chartex" xmlns:cx1="http://schemas.microsoft.com/office/drawing/2015/9/8/chartex" xmlns:cx2="http://schemas.microsoft.com/office/drawing/2015/10/21/chartex" xmlns:mc="http://schemas.openxmlformats.org/markup-compatibility/2006" xmlns:o="urn:schemas-microsoft-com:office:office" xmlns:r="http://schemas.openxmlformats.org/officeDocument/2006/relationships" xmlns:m="http://schemas.openxmlformats.org/officeDocument/2006/math" xmlns:v="urn:schemas-microsoft-com:vml" xmlns:wp14="http://schemas.microsoft.com/office/word/2010/wordprocessingDrawing" xmlns:wp="http://schemas.openxmlformats.org/drawingml/2006/wordprocessingDrawing" xmlns:w10="urn:schemas-microsoft-com:office:word" xmlns:w="http://schemas.openxmlformats.org/wordprocessingml/2006/main" xmlns:w14="http://schemas.microsoft.com/office/word/2010/wordml" xmlns:w15="http://schemas.microsoft.com/office/word/2012/wordml" xmlns:w16se="http://schemas.microsoft.com/office/word/2015/wordml/symex" xmlns:wpg="http://schemas.microsoft.com/office/word/2010/wordprocessingGroup" xmlns:wpi="http://schemas.microsoft.com/office/word/2010/wordprocessingInk" xmlns:wne="http://schemas.microsoft.com/office/word/2006/wordml" xmlns:wps="http://schemas.microsoft.com/office/word/2010/wordprocessingShape" mc:Ignorable="w14 w15 w16se wp14">
+<w:footnotes xmlns:wpc="http://schemas.microsoft.com/office/word/2010/wordprocessingCanvas" xmlns:cx="http://schemas.microsoft.com/office/drawing/2014/chartex" xmlns:cx1="http://schemas.microsoft.com/office/drawing/2015/9/8/chartex" xmlns:cx2="http://schemas.microsoft.com/office/drawing/2015/10/21/chartex" xmlns:cx3="http://schemas.microsoft.com/office/drawing/2016/5/9/chartex" xmlns:cx4="http://schemas.microsoft.com/office/drawing/2016/5/10/chartex" xmlns:cx5="http://schemas.microsoft.com/office/drawing/2016/5/11/chartex" xmlns:mc="http://schemas.openxmlformats.org/markup-compatibility/2006" xmlns:o="urn:schemas-microsoft-com:office:office" xmlns:r="http://schemas.openxmlformats.org/officeDocument/2006/relationships" xmlns:m="http://schemas.openxmlformats.org/officeDocument/2006/math" xmlns:v="urn:schemas-microsoft-com:vml" xmlns:wp14="http://schemas.microsoft.com/office/word/2010/wordprocessingDrawing" xmlns:wp="http://schemas.openxmlformats.org/drawingml/2006/wordprocessingDrawing" xmlns:w10="urn:schemas-microsoft-com:office:word" xmlns:w="http://schemas.openxmlformats.org/wordprocessingml/2006/main" xmlns:w14="http://schemas.microsoft.com/office/word/2010/wordml" xmlns:w15="http://schemas.microsoft.com/office/word/2012/wordml" xmlns:w16se="http://schemas.microsoft.com/office/word/2015/wordml/symex" xmlns:wpg="http://schemas.microsoft.com/office/word/2010/wordprocessingGroup" xmlns:wpi="http://schemas.microsoft.com/office/word/2010/wordprocessingInk" xmlns:wne="http://schemas.microsoft.com/office/word/2006/wordml" xmlns:wps="http://schemas.microsoft.com/office/word/2010/wordprocessingShape" mc:Ignorable="w14 w15 w16se wp14">
   <w:footnote w:type="separator" w:id="-1">
     <w:p>
       <w:r>
@@ -19955,7 +19317,7 @@
 </file>
 
 <file path=word/numbering.xml><?xml version="1.0" encoding="utf-8"?>
-<w:numbering xmlns:wpc="http://schemas.microsoft.com/office/word/2010/wordprocessingCanvas" xmlns:cx="http://schemas.microsoft.com/office/drawing/2014/chartex" xmlns:cx1="http://schemas.microsoft.com/office/drawing/2015/9/8/chartex" xmlns:cx2="http://schemas.microsoft.com/office/drawing/2015/10/21/chartex" xmlns:mc="http://schemas.openxmlformats.org/markup-compatibility/2006" xmlns:o="urn:schemas-microsoft-com:office:office" xmlns:r="http://schemas.openxmlformats.org/officeDocument/2006/relationships" xmlns:m="http://schemas.openxmlformats.org/officeDocument/2006/math" xmlns:v="urn:schemas-microsoft-com:vml" xmlns:wp14="http://schemas.microsoft.com/office/word/2010/wordprocessingDrawing" xmlns:wp="http://schemas.openxmlformats.org/drawingml/2006/wordprocessingDrawing" xmlns:w10="urn:schemas-microsoft-com:office:word" xmlns:w="http://schemas.openxmlformats.org/wordprocessingml/2006/main" xmlns:w14="http://schemas.microsoft.com/office/word/2010/wordml" xmlns:w15="http://schemas.microsoft.com/office/word/2012/wordml" xmlns:w16se="http://schemas.microsoft.com/office/word/2015/wordml/symex" xmlns:wpg="http://schemas.microsoft.com/office/word/2010/wordprocessingGroup" xmlns:wpi="http://schemas.microsoft.com/office/word/2010/wordprocessingInk" xmlns:wne="http://schemas.microsoft.com/office/word/2006/wordml" xmlns:wps="http://schemas.microsoft.com/office/word/2010/wordprocessingShape" mc:Ignorable="w14 w15 w16se wp14">
+<w:numbering xmlns:wpc="http://schemas.microsoft.com/office/word/2010/wordprocessingCanvas" xmlns:cx="http://schemas.microsoft.com/office/drawing/2014/chartex" xmlns:cx1="http://schemas.microsoft.com/office/drawing/2015/9/8/chartex" xmlns:cx2="http://schemas.microsoft.com/office/drawing/2015/10/21/chartex" xmlns:cx3="http://schemas.microsoft.com/office/drawing/2016/5/9/chartex" xmlns:cx4="http://schemas.microsoft.com/office/drawing/2016/5/10/chartex" xmlns:cx5="http://schemas.microsoft.com/office/drawing/2016/5/11/chartex" xmlns:mc="http://schemas.openxmlformats.org/markup-compatibility/2006" xmlns:o="urn:schemas-microsoft-com:office:office" xmlns:r="http://schemas.openxmlformats.org/officeDocument/2006/relationships" xmlns:m="http://schemas.openxmlformats.org/officeDocument/2006/math" xmlns:v="urn:schemas-microsoft-com:vml" xmlns:wp14="http://schemas.microsoft.com/office/word/2010/wordprocessingDrawing" xmlns:wp="http://schemas.openxmlformats.org/drawingml/2006/wordprocessingDrawing" xmlns:w10="urn:schemas-microsoft-com:office:word" xmlns:w="http://schemas.openxmlformats.org/wordprocessingml/2006/main" xmlns:w14="http://schemas.microsoft.com/office/word/2010/wordml" xmlns:w15="http://schemas.microsoft.com/office/word/2012/wordml" xmlns:w16se="http://schemas.microsoft.com/office/word/2015/wordml/symex" xmlns:wpg="http://schemas.microsoft.com/office/word/2010/wordprocessingGroup" xmlns:wpi="http://schemas.microsoft.com/office/word/2010/wordprocessingInk" xmlns:wne="http://schemas.microsoft.com/office/word/2006/wordml" xmlns:wps="http://schemas.microsoft.com/office/word/2010/wordprocessingShape" mc:Ignorable="w14 w15 w16se wp14">
   <w:abstractNum w:abstractNumId="0" w15:restartNumberingAfterBreak="0">
     <w:nsid w:val="03D53190"/>
     <w:multiLevelType w:val="hybridMultilevel"/>
@@ -22612,7 +21974,7 @@
       </w:pPr>
     </w:pPrDefault>
   </w:docDefaults>
-  <w:latentStyles w:defLockedState="0" w:defUIPriority="99" w:defSemiHidden="0" w:defUnhideWhenUsed="0" w:defQFormat="0" w:count="372">
+  <w:latentStyles w:defLockedState="0" w:defUIPriority="99" w:defSemiHidden="0" w:defUnhideWhenUsed="0" w:defQFormat="0" w:count="374">
     <w:lsdException w:name="Normal" w:uiPriority="0" w:qFormat="1"/>
     <w:lsdException w:name="heading 1" w:uiPriority="9" w:qFormat="1"/>
     <w:lsdException w:name="heading 2" w:semiHidden="1" w:uiPriority="9" w:unhideWhenUsed="1" w:qFormat="1"/>
@@ -22718,7 +22080,6 @@
     <w:lsdException w:name="HTML Sample" w:semiHidden="1" w:unhideWhenUsed="1"/>
     <w:lsdException w:name="HTML Typewriter" w:semiHidden="1" w:unhideWhenUsed="1"/>
     <w:lsdException w:name="HTML Variable" w:semiHidden="1" w:unhideWhenUsed="1"/>
-    <w:lsdException w:name="Normal Table" w:semiHidden="1" w:unhideWhenUsed="1"/>
     <w:lsdException w:name="annotation subject" w:semiHidden="1" w:unhideWhenUsed="1"/>
     <w:lsdException w:name="No List" w:semiHidden="1" w:unhideWhenUsed="1"/>
     <w:lsdException w:name="Outline List 1" w:semiHidden="1" w:unhideWhenUsed="1"/>
@@ -22764,11 +22125,9 @@
     <w:lsdException w:name="Table Subtle 1" w:semiHidden="1" w:unhideWhenUsed="1"/>
     <w:lsdException w:name="Table Subtle 2" w:semiHidden="1" w:unhideWhenUsed="1"/>
     <w:lsdException w:name="Table Web 1" w:semiHidden="1" w:unhideWhenUsed="1"/>
-    <w:lsdException w:name="Table Web 2" w:semiHidden="1" w:unhideWhenUsed="1"/>
     <w:lsdException w:name="Table Web 3" w:semiHidden="1" w:unhideWhenUsed="1"/>
     <w:lsdException w:name="Balloon Text" w:semiHidden="1" w:unhideWhenUsed="1"/>
     <w:lsdException w:name="Table Grid" w:uiPriority="59"/>
-    <w:lsdException w:name="Table Theme" w:semiHidden="1" w:unhideWhenUsed="1"/>
     <w:lsdException w:name="Placeholder Text" w:semiHidden="1"/>
     <w:lsdException w:name="No Spacing" w:uiPriority="1" w:qFormat="1"/>
     <w:lsdException w:name="Light Shading" w:uiPriority="60"/>
@@ -22985,6 +22344,8 @@
     <w:lsdException w:name="List Table 6 Colorful Accent 6" w:uiPriority="51"/>
     <w:lsdException w:name="List Table 7 Colorful Accent 6" w:uiPriority="52"/>
     <w:lsdException w:name="Mention" w:semiHidden="1" w:unhideWhenUsed="1"/>
+    <w:lsdException w:name="Smart Hyperlink" w:semiHidden="1" w:unhideWhenUsed="1"/>
+    <w:lsdException w:name="Hashtag" w:semiHidden="1" w:unhideWhenUsed="1"/>
   </w:latentStyles>
   <w:style w:type="paragraph" w:default="1" w:styleId="Normal">
     <w:name w:val="Normal"/>
@@ -23205,6 +22566,7 @@
   <w:style w:type="character" w:default="1" w:styleId="DefaultParagraphFont">
     <w:name w:val="Default Paragraph Font"/>
     <w:uiPriority w:val="1"/>
+    <w:semiHidden/>
     <w:unhideWhenUsed/>
   </w:style>
   <w:style w:type="table" w:default="1" w:styleId="TableNormal">
@@ -24135,7 +23497,7 @@
 </file>
 
 <file path=customXml/itemProps1.xml><?xml version="1.0" encoding="utf-8"?>
-<ds:datastoreItem xmlns:ds="http://schemas.openxmlformats.org/officeDocument/2006/customXml" ds:itemID="{C1187303-ACB9-4626-89C3-C5E9A1A02FB3}">
+<ds:datastoreItem xmlns:ds="http://schemas.openxmlformats.org/officeDocument/2006/customXml" ds:itemID="{C8AA5EC5-D503-4A8B-AC80-5E418BFAB39E}">
   <ds:schemaRefs>
     <ds:schemaRef ds:uri="http://schemas.openxmlformats.org/officeDocument/2006/bibliography"/>
   </ds:schemaRefs>

</xml_diff>

<commit_message>
more fixes to reference
</commit_message>
<xml_diff>
--- a/Compute.Documents/B00235610 - Interim Report.docx
+++ b/Compute.Documents/B00235610 - Interim Report.docx
@@ -4197,6 +4197,7 @@
           <w:color w:val="000000" w:themeColor="text1"/>
           <w:sz w:val="28"/>
         </w:rPr>
+        <w:lastRenderedPageBreak/>
         <w:t xml:space="preserve">1.0 </w:t>
       </w:r>
       <w:r>
@@ -5147,7 +5148,6 @@
         <w:rPr>
           <w:rFonts w:cs="Arial"/>
         </w:rPr>
-        <w:lastRenderedPageBreak/>
         <w:t>can</w:t>
       </w:r>
       <w:r>
@@ -5198,6 +5198,7 @@
           <w:color w:val="000000" w:themeColor="text1"/>
           <w:sz w:val="28"/>
         </w:rPr>
+        <w:lastRenderedPageBreak/>
         <w:t xml:space="preserve">2.0 </w:t>
       </w:r>
       <w:r>
@@ -5711,11 +5712,7 @@
         <w:t>.</w:t>
       </w:r>
       <w:r>
-        <w:t xml:space="preserve"> </w:t>
-      </w:r>
-      <w:r>
-        <w:lastRenderedPageBreak/>
-        <w:t>NVidia cards are commonly the graphics card vendor of choice when it comes to laptops and general desktops as well.</w:t>
+        <w:t xml:space="preserve"> NVidia cards are commonly the graphics card vendor of choice when it comes to laptops and general desktops as well.</w:t>
       </w:r>
     </w:p>
     <w:p>
@@ -5755,7 +5752,11 @@
         <w:t xml:space="preserve"> major CPU manufacturers Intel and AMD.</w:t>
       </w:r>
       <w:r>
-        <w:t xml:space="preserve"> Intel added integrated graphics into their CPUs in 2010 with the launch of their </w:t>
+        <w:t xml:space="preserve"> Intel added integrated graphics into their </w:t>
+      </w:r>
+      <w:r>
+        <w:lastRenderedPageBreak/>
+        <w:t xml:space="preserve">CPUs in 2010 with the launch of their </w:t>
       </w:r>
       <w:proofErr w:type="spellStart"/>
       <w:r>
@@ -6339,144 +6340,150 @@
       </w:pPr>
       <w:bookmarkStart w:id="14" w:name="_Toc470640998"/>
       <w:r>
+        <w:t xml:space="preserve">2.2 </w:t>
+      </w:r>
+      <w:r>
+        <w:t>JavaScript</w:t>
+      </w:r>
+      <w:bookmarkEnd w:id="14"/>
+    </w:p>
+    <w:p>
+      <w:pPr>
+        <w:rPr>
+          <w:rFonts w:cs="Arial"/>
+        </w:rPr>
+      </w:pPr>
+      <w:r>
+        <w:rPr>
+          <w:rFonts w:cs="Arial"/>
+        </w:rPr>
+        <w:t>We cho</w:t>
+      </w:r>
+      <w:r>
+        <w:rPr>
+          <w:rFonts w:cs="Arial"/>
+        </w:rPr>
+        <w:t xml:space="preserve">se JavaScript as the language for the platform for various reasons. The first is its speed. JavaScript has benefited from </w:t>
+      </w:r>
+      <w:r>
+        <w:rPr>
+          <w:rFonts w:cs="Arial"/>
+        </w:rPr>
+        <w:t>a</w:t>
+      </w:r>
+      <w:r>
+        <w:rPr>
+          <w:rFonts w:cs="Arial"/>
+        </w:rPr>
+        <w:t xml:space="preserve"> large amount of investment</w:t>
+      </w:r>
+      <w:r>
+        <w:rPr>
+          <w:rFonts w:cs="Arial"/>
+        </w:rPr>
+        <w:t xml:space="preserve"> in compiler development with most browser vendors now opting for</w:t>
+      </w:r>
+      <w:r>
+        <w:rPr>
+          <w:rFonts w:cs="Arial"/>
+        </w:rPr>
+        <w:t xml:space="preserve"> Just </w:t>
+      </w:r>
+      <w:r>
+        <w:rPr>
+          <w:rFonts w:cs="Arial"/>
+        </w:rPr>
+        <w:t>in</w:t>
+      </w:r>
+      <w:r>
+        <w:rPr>
+          <w:rFonts w:cs="Arial"/>
+        </w:rPr>
+        <w:t xml:space="preserve"> Time</w:t>
+      </w:r>
+      <w:r>
+        <w:rPr>
+          <w:rFonts w:cs="Arial"/>
+        </w:rPr>
+        <w:t xml:space="preserve"> </w:t>
+      </w:r>
+      <w:r>
+        <w:rPr>
+          <w:rFonts w:cs="Arial"/>
+        </w:rPr>
+        <w:t>(</w:t>
+      </w:r>
+      <w:r>
+        <w:rPr>
+          <w:rFonts w:cs="Arial"/>
+        </w:rPr>
+        <w:t>JIT</w:t>
+      </w:r>
+      <w:r>
+        <w:rPr>
+          <w:rFonts w:cs="Arial"/>
+        </w:rPr>
+        <w:t>)</w:t>
+      </w:r>
+      <w:r>
+        <w:rPr>
+          <w:rFonts w:cs="Arial"/>
+        </w:rPr>
+        <w:t xml:space="preserve"> compilers over traditional interpreters for JavaScript execution. The result is a tenfold increase in JavaScript speed making the language more suitable for high performance applications.</w:t>
+      </w:r>
+      <w:r>
+        <w:rPr>
+          <w:rFonts w:cs="Arial"/>
+        </w:rPr>
+        <w:t xml:space="preserve"> </w:t>
+      </w:r>
+      <w:r>
+        <w:rPr>
+          <w:rFonts w:cs="Arial"/>
+        </w:rPr>
+        <w:t>Second JavaScript is a very popular language</w:t>
+      </w:r>
+      <w:r>
+        <w:rPr>
+          <w:rFonts w:cs="Arial"/>
+        </w:rPr>
+        <w:t>, i</w:t>
+      </w:r>
+      <w:r>
+        <w:rPr>
+          <w:rFonts w:cs="Arial"/>
+        </w:rPr>
+        <w:t xml:space="preserve">n their yearly survey </w:t>
+      </w:r>
+      <w:proofErr w:type="spellStart"/>
+      <w:r>
+        <w:rPr>
+          <w:rFonts w:cs="Arial"/>
+        </w:rPr>
+        <w:t>StackOverflow</w:t>
+      </w:r>
+      <w:proofErr w:type="spellEnd"/>
+      <w:r>
+        <w:rPr>
+          <w:rFonts w:cs="Arial"/>
+        </w:rPr>
+        <w:t xml:space="preserve"> found JavaScript to be the most popular technology </w:t>
+      </w:r>
+      <w:r>
+        <w:t>(Stack overflow blog, 2016)</w:t>
+      </w:r>
+      <w:r>
+        <w:rPr>
+          <w:rFonts w:cs="Arial"/>
+        </w:rPr>
+        <w:t xml:space="preserve"> by a large mile, so using it for the platform would </w:t>
+      </w:r>
+      <w:r>
+        <w:rPr>
+          <w:rFonts w:cs="Arial"/>
+        </w:rPr>
         <w:lastRenderedPageBreak/>
-        <w:t xml:space="preserve">2.2 </w:t>
-      </w:r>
-      <w:r>
-        <w:t>JavaScript</w:t>
-      </w:r>
-      <w:bookmarkEnd w:id="14"/>
-    </w:p>
-    <w:p>
-      <w:pPr>
-        <w:rPr>
-          <w:rFonts w:cs="Arial"/>
-        </w:rPr>
-      </w:pPr>
-      <w:r>
-        <w:rPr>
-          <w:rFonts w:cs="Arial"/>
-        </w:rPr>
-        <w:t>We cho</w:t>
-      </w:r>
-      <w:r>
-        <w:rPr>
-          <w:rFonts w:cs="Arial"/>
-        </w:rPr>
-        <w:t xml:space="preserve">se JavaScript as the language for the platform for various reasons. The first is its speed. JavaScript has benefited from </w:t>
-      </w:r>
-      <w:r>
-        <w:rPr>
-          <w:rFonts w:cs="Arial"/>
-        </w:rPr>
-        <w:t>a</w:t>
-      </w:r>
-      <w:r>
-        <w:rPr>
-          <w:rFonts w:cs="Arial"/>
-        </w:rPr>
-        <w:t xml:space="preserve"> large amount of investment</w:t>
-      </w:r>
-      <w:r>
-        <w:rPr>
-          <w:rFonts w:cs="Arial"/>
-        </w:rPr>
-        <w:t xml:space="preserve"> in compiler development with most browser vendors now opting for</w:t>
-      </w:r>
-      <w:r>
-        <w:rPr>
-          <w:rFonts w:cs="Arial"/>
-        </w:rPr>
-        <w:t xml:space="preserve"> Just </w:t>
-      </w:r>
-      <w:r>
-        <w:rPr>
-          <w:rFonts w:cs="Arial"/>
-        </w:rPr>
-        <w:t>in</w:t>
-      </w:r>
-      <w:r>
-        <w:rPr>
-          <w:rFonts w:cs="Arial"/>
-        </w:rPr>
-        <w:t xml:space="preserve"> Time</w:t>
-      </w:r>
-      <w:r>
-        <w:rPr>
-          <w:rFonts w:cs="Arial"/>
-        </w:rPr>
-        <w:t xml:space="preserve"> </w:t>
-      </w:r>
-      <w:r>
-        <w:rPr>
-          <w:rFonts w:cs="Arial"/>
-        </w:rPr>
-        <w:t>(</w:t>
-      </w:r>
-      <w:r>
-        <w:rPr>
-          <w:rFonts w:cs="Arial"/>
-        </w:rPr>
-        <w:t>JIT</w:t>
-      </w:r>
-      <w:r>
-        <w:rPr>
-          <w:rFonts w:cs="Arial"/>
-        </w:rPr>
-        <w:t>)</w:t>
-      </w:r>
-      <w:r>
-        <w:rPr>
-          <w:rFonts w:cs="Arial"/>
-        </w:rPr>
-        <w:t xml:space="preserve"> compilers over traditional interpreters for JavaScript execution. The result is a tenfold increase in JavaScript speed making the language more suitable for high performance applications.</w:t>
-      </w:r>
-      <w:r>
-        <w:rPr>
-          <w:rFonts w:cs="Arial"/>
-        </w:rPr>
-        <w:t xml:space="preserve"> </w:t>
-      </w:r>
-      <w:r>
-        <w:rPr>
-          <w:rFonts w:cs="Arial"/>
-        </w:rPr>
-        <w:t>Second JavaScript is a very popular language</w:t>
-      </w:r>
-      <w:r>
-        <w:rPr>
-          <w:rFonts w:cs="Arial"/>
-        </w:rPr>
-        <w:t>, i</w:t>
-      </w:r>
-      <w:r>
-        <w:rPr>
-          <w:rFonts w:cs="Arial"/>
-        </w:rPr>
-        <w:t xml:space="preserve">n their yearly survey </w:t>
-      </w:r>
-      <w:proofErr w:type="spellStart"/>
-      <w:r>
-        <w:rPr>
-          <w:rFonts w:cs="Arial"/>
-        </w:rPr>
-        <w:t>StackOverflow</w:t>
-      </w:r>
-      <w:proofErr w:type="spellEnd"/>
-      <w:r>
-        <w:rPr>
-          <w:rFonts w:cs="Arial"/>
-        </w:rPr>
-        <w:t xml:space="preserve"> found JavaScript to be the most popular technology </w:t>
-      </w:r>
-      <w:r>
-        <w:t>(Stack overflow blog, 2016)</w:t>
-      </w:r>
-      <w:r>
-        <w:rPr>
-          <w:rFonts w:cs="Arial"/>
-        </w:rPr>
-        <w:t xml:space="preserve"> by a large mile, so using it for the platform would be </w:t>
+        <w:t xml:space="preserve">be </w:t>
       </w:r>
       <w:r>
         <w:rPr>
@@ -6881,10 +6888,10 @@
             <v:path o:extrusionok="f" gradientshapeok="t" o:connecttype="rect"/>
             <o:lock v:ext="edit" aspectratio="t"/>
           </v:shapetype>
-          <v:shape id="_x0000_i1025" type="#_x0000_t75" style="width:453pt;height:87.75pt" o:ole="">
+          <v:shape id="_x0000_i1025" type="#_x0000_t75" style="width:453.3pt;height:87.65pt" o:ole="">
             <v:imagedata r:id="rId9" o:title=""/>
           </v:shape>
-          <o:OLEObject Type="Embed" ProgID="Word.OpenDocumentText.12" ShapeID="_x0000_i1025" DrawAspect="Content" ObjectID="_1544969992" r:id="rId10"/>
+          <o:OLEObject Type="Embed" ProgID="Word.OpenDocumentText.12" ShapeID="_x0000_i1025" DrawAspect="Content" ObjectID="_1544970925" r:id="rId10"/>
         </w:object>
       </w:r>
     </w:p>
@@ -6948,10 +6955,10 @@
           <w:rFonts w:cs="Arial"/>
         </w:rPr>
         <w:object w:dxaOrig="9360" w:dyaOrig="1780">
-          <v:shape id="_x0000_i1026" type="#_x0000_t75" style="width:468pt;height:87.75pt" o:ole="">
+          <v:shape id="_x0000_i1026" type="#_x0000_t75" style="width:468.3pt;height:87.65pt" o:ole="">
             <v:imagedata r:id="rId11" o:title=""/>
           </v:shape>
-          <o:OLEObject Type="Embed" ProgID="Word.OpenDocumentText.12" ShapeID="_x0000_i1026" DrawAspect="Content" ObjectID="_1544969993" r:id="rId12"/>
+          <o:OLEObject Type="Embed" ProgID="Word.OpenDocumentText.12" ShapeID="_x0000_i1026" DrawAspect="Content" ObjectID="_1544970926" r:id="rId12"/>
         </w:object>
       </w:r>
       <w:r>
@@ -7128,14 +7135,7 @@
         <w:rPr>
           <w:rFonts w:cs="Arial"/>
         </w:rPr>
-        <w:t xml:space="preserve"> double precision numbers. This limits </w:t>
-      </w:r>
-      <w:r>
-        <w:rPr>
-          <w:rFonts w:cs="Arial"/>
-        </w:rPr>
-        <w:lastRenderedPageBreak/>
-        <w:t xml:space="preserve">control but with </w:t>
+        <w:t xml:space="preserve"> double precision numbers. This limits control but with </w:t>
       </w:r>
       <w:proofErr w:type="spellStart"/>
       <w:r>
@@ -7225,10 +7225,10 @@
           <w:rFonts w:cs="Arial"/>
         </w:rPr>
         <w:object w:dxaOrig="9026" w:dyaOrig="1285">
-          <v:shape id="_x0000_i1027" type="#_x0000_t75" style="width:453pt;height:61.5pt" o:ole="">
+          <v:shape id="_x0000_i1027" type="#_x0000_t75" style="width:453.3pt;height:61.35pt" o:ole="">
             <v:imagedata r:id="rId13" o:title=""/>
           </v:shape>
-          <o:OLEObject Type="Embed" ProgID="Word.OpenDocumentText.12" ShapeID="_x0000_i1027" DrawAspect="Content" ObjectID="_1544969994" r:id="rId14"/>
+          <o:OLEObject Type="Embed" ProgID="Word.OpenDocumentText.12" ShapeID="_x0000_i1027" DrawAspect="Content" ObjectID="_1544970927" r:id="rId14"/>
         </w:object>
       </w:r>
     </w:p>
@@ -7286,6 +7286,7 @@
         <w:rPr>
           <w:rFonts w:cs="Arial"/>
         </w:rPr>
+        <w:lastRenderedPageBreak/>
         <w:t>Previously it was impossible to have variables in JavaScript</w:t>
       </w:r>
       <w:r>
@@ -7352,10 +7353,10 @@
           <w:rFonts w:cs="Arial"/>
         </w:rPr>
         <w:object w:dxaOrig="9026" w:dyaOrig="1063">
-          <v:shape id="_x0000_i1028" type="#_x0000_t75" style="width:453pt;height:51.75pt" o:ole="">
+          <v:shape id="_x0000_i1028" type="#_x0000_t75" style="width:453.3pt;height:51.95pt" o:ole="">
             <v:imagedata r:id="rId15" o:title=""/>
           </v:shape>
-          <o:OLEObject Type="Embed" ProgID="Word.OpenDocumentText.12" ShapeID="_x0000_i1028" DrawAspect="Content" ObjectID="_1544969995" r:id="rId16"/>
+          <o:OLEObject Type="Embed" ProgID="Word.OpenDocumentText.12" ShapeID="_x0000_i1028" DrawAspect="Content" ObjectID="_1544970928" r:id="rId16"/>
         </w:object>
       </w:r>
     </w:p>
@@ -7776,14 +7777,7 @@
         <w:rPr>
           <w:rFonts w:cs="Arial"/>
         </w:rPr>
-        <w:t xml:space="preserve">implements ECMAScript as specified in ECMA-262, 5th edition, and runs on Windows, Mac OS X, and </w:t>
-      </w:r>
-      <w:r>
-        <w:rPr>
-          <w:rFonts w:cs="Arial"/>
-        </w:rPr>
-        <w:lastRenderedPageBreak/>
-        <w:t xml:space="preserve">Linux systems. </w:t>
+        <w:t xml:space="preserve">implements ECMAScript as specified in ECMA-262, 5th edition, and runs on Windows, Mac OS X, and Linux systems. </w:t>
       </w:r>
       <w:r>
         <w:rPr>
@@ -7908,6 +7902,7 @@
       </w:pPr>
       <w:bookmarkStart w:id="25" w:name="_Toc470641005"/>
       <w:r>
+        <w:lastRenderedPageBreak/>
         <w:t>2.3.3</w:t>
       </w:r>
       <w:r>
@@ -8229,6 +8224,7 @@
           <w:color w:val="000000" w:themeColor="text1"/>
           <w:sz w:val="28"/>
         </w:rPr>
+        <w:lastRenderedPageBreak/>
         <w:t xml:space="preserve">3.0 </w:t>
       </w:r>
       <w:r>
@@ -8600,10 +8596,10 @@
           <w:rFonts w:cs="Arial"/>
         </w:rPr>
         <w:object w:dxaOrig="9360" w:dyaOrig="890">
-          <v:shape id="_x0000_i1029" type="#_x0000_t75" style="width:468pt;height:46.5pt" o:ole="">
+          <v:shape id="_x0000_i1029" type="#_x0000_t75" style="width:468.3pt;height:46.35pt" o:ole="">
             <v:imagedata r:id="rId18" o:title=""/>
           </v:shape>
-          <o:OLEObject Type="Embed" ProgID="Word.OpenDocumentText.12" ShapeID="_x0000_i1029" DrawAspect="Content" ObjectID="_1544969996" r:id="rId19"/>
+          <o:OLEObject Type="Embed" ProgID="Word.OpenDocumentText.12" ShapeID="_x0000_i1029" DrawAspect="Content" ObjectID="_1544970929" r:id="rId19"/>
         </w:object>
       </w:r>
     </w:p>
@@ -8680,10 +8676,10 @@
           <w:rFonts w:cs="Arial"/>
         </w:rPr>
         <w:object w:dxaOrig="9026" w:dyaOrig="1727">
-          <v:shape id="_x0000_i1030" type="#_x0000_t75" style="width:453pt;height:85.5pt" o:ole="">
+          <v:shape id="_x0000_i1030" type="#_x0000_t75" style="width:453.3pt;height:85.75pt" o:ole="">
             <v:imagedata r:id="rId20" o:title=""/>
           </v:shape>
-          <o:OLEObject Type="Embed" ProgID="Word.OpenDocumentText.12" ShapeID="_x0000_i1030" DrawAspect="Content" ObjectID="_1544969997" r:id="rId21"/>
+          <o:OLEObject Type="Embed" ProgID="Word.OpenDocumentText.12" ShapeID="_x0000_i1030" DrawAspect="Content" ObjectID="_1544970930" r:id="rId21"/>
         </w:object>
       </w:r>
     </w:p>
@@ -8772,10 +8768,10 @@
           <w:rFonts w:cs="Arial"/>
         </w:rPr>
         <w:object w:dxaOrig="9360" w:dyaOrig="1112">
-          <v:shape id="_x0000_i1031" type="#_x0000_t75" style="width:468pt;height:56.25pt" o:ole="">
+          <v:shape id="_x0000_i1031" type="#_x0000_t75" style="width:468.3pt;height:56.35pt" o:ole="">
             <v:imagedata r:id="rId22" o:title=""/>
           </v:shape>
-          <o:OLEObject Type="Embed" ProgID="Word.OpenDocumentText.12" ShapeID="_x0000_i1031" DrawAspect="Content" ObjectID="_1544969998" r:id="rId23"/>
+          <o:OLEObject Type="Embed" ProgID="Word.OpenDocumentText.12" ShapeID="_x0000_i1031" DrawAspect="Content" ObjectID="_1544970931" r:id="rId23"/>
         </w:object>
       </w:r>
     </w:p>
@@ -8886,10 +8882,10 @@
           <w:rFonts w:cs="Arial"/>
         </w:rPr>
         <w:object w:dxaOrig="9026" w:dyaOrig="1958">
-          <v:shape id="_x0000_i1032" type="#_x0000_t75" style="width:453pt;height:98pt" o:ole="">
+          <v:shape id="_x0000_i1032" type="#_x0000_t75" style="width:453.3pt;height:98.3pt" o:ole="">
             <v:imagedata r:id="rId24" o:title=""/>
           </v:shape>
-          <o:OLEObject Type="Embed" ProgID="Word.OpenDocumentText.12" ShapeID="_x0000_i1032" DrawAspect="Content" ObjectID="_1544969999" r:id="rId25"/>
+          <o:OLEObject Type="Embed" ProgID="Word.OpenDocumentText.12" ShapeID="_x0000_i1032" DrawAspect="Content" ObjectID="_1544970932" r:id="rId25"/>
         </w:object>
       </w:r>
     </w:p>
@@ -9264,10 +9260,10 @@
           <w:rFonts w:cs="Arial"/>
         </w:rPr>
         <w:object w:dxaOrig="9360" w:dyaOrig="3119">
-          <v:shape id="_x0000_i1033" type="#_x0000_t75" style="width:468pt;height:155pt" o:ole="">
+          <v:shape id="_x0000_i1033" type="#_x0000_t75" style="width:468.3pt;height:155.25pt" o:ole="">
             <v:imagedata r:id="rId26" o:title=""/>
           </v:shape>
-          <o:OLEObject Type="Embed" ProgID="Word.OpenDocumentText.12" ShapeID="_x0000_i1033" DrawAspect="Content" ObjectID="_1544970000" r:id="rId27"/>
+          <o:OLEObject Type="Embed" ProgID="Word.OpenDocumentText.12" ShapeID="_x0000_i1033" DrawAspect="Content" ObjectID="_1544970933" r:id="rId27"/>
         </w:object>
       </w:r>
     </w:p>
@@ -9346,10 +9342,10 @@
           <w:rFonts w:cs="Arial"/>
         </w:rPr>
         <w:object w:dxaOrig="9026" w:dyaOrig="3115">
-          <v:shape id="_x0000_i1034" type="#_x0000_t75" style="width:453pt;height:155pt" o:ole="">
+          <v:shape id="_x0000_i1034" type="#_x0000_t75" style="width:453.3pt;height:155.25pt" o:ole="">
             <v:imagedata r:id="rId28" o:title=""/>
           </v:shape>
-          <o:OLEObject Type="Embed" ProgID="Word.OpenDocumentText.12" ShapeID="_x0000_i1034" DrawAspect="Content" ObjectID="_1544970001" r:id="rId29"/>
+          <o:OLEObject Type="Embed" ProgID="Word.OpenDocumentText.12" ShapeID="_x0000_i1034" DrawAspect="Content" ObjectID="_1544970934" r:id="rId29"/>
         </w:object>
       </w:r>
     </w:p>
@@ -9447,10 +9443,10 @@
           <w:rFonts w:cs="Arial"/>
         </w:rPr>
         <w:object w:dxaOrig="9026" w:dyaOrig="1946">
-          <v:shape id="_x0000_i1035" type="#_x0000_t75" style="width:453pt;height:97pt" o:ole="">
+          <v:shape id="_x0000_i1035" type="#_x0000_t75" style="width:453.3pt;height:97.05pt" o:ole="">
             <v:imagedata r:id="rId30" o:title=""/>
           </v:shape>
-          <o:OLEObject Type="Embed" ProgID="Word.OpenDocumentText.12" ShapeID="_x0000_i1035" DrawAspect="Content" ObjectID="_1544970002" r:id="rId31"/>
+          <o:OLEObject Type="Embed" ProgID="Word.OpenDocumentText.12" ShapeID="_x0000_i1035" DrawAspect="Content" ObjectID="_1544970935" r:id="rId31"/>
         </w:object>
       </w:r>
     </w:p>
@@ -9530,10 +9526,10 @@
           <w:rFonts w:cs="Arial"/>
         </w:rPr>
         <w:object w:dxaOrig="9026" w:dyaOrig="1726">
-          <v:shape id="_x0000_i1036" type="#_x0000_t75" style="width:453pt;height:87.5pt" o:ole="">
+          <v:shape id="_x0000_i1036" type="#_x0000_t75" style="width:453.3pt;height:87.65pt" o:ole="">
             <v:imagedata r:id="rId32" o:title=""/>
           </v:shape>
-          <o:OLEObject Type="Embed" ProgID="Word.OpenDocumentText.12" ShapeID="_x0000_i1036" DrawAspect="Content" ObjectID="_1544970003" r:id="rId33"/>
+          <o:OLEObject Type="Embed" ProgID="Word.OpenDocumentText.12" ShapeID="_x0000_i1036" DrawAspect="Content" ObjectID="_1544970936" r:id="rId33"/>
         </w:object>
       </w:r>
     </w:p>
@@ -9628,10 +9624,10 @@
           <w:rFonts w:cs="Arial"/>
         </w:rPr>
         <w:object w:dxaOrig="9360" w:dyaOrig="1112">
-          <v:shape id="_x0000_i1037" type="#_x0000_t75" style="width:468pt;height:55pt" o:ole="">
+          <v:shape id="_x0000_i1037" type="#_x0000_t75" style="width:468.3pt;height:55.1pt" o:ole="">
             <v:imagedata r:id="rId34" o:title=""/>
           </v:shape>
-          <o:OLEObject Type="Embed" ProgID="Word.OpenDocumentText.12" ShapeID="_x0000_i1037" DrawAspect="Content" ObjectID="_1544970004" r:id="rId35"/>
+          <o:OLEObject Type="Embed" ProgID="Word.OpenDocumentText.12" ShapeID="_x0000_i1037" DrawAspect="Content" ObjectID="_1544970937" r:id="rId35"/>
         </w:object>
       </w:r>
     </w:p>
@@ -9738,10 +9734,10 @@
           <w:rStyle w:val="Emphasis"/>
         </w:rPr>
         <w:object w:dxaOrig="10466" w:dyaOrig="2653">
-          <v:shape id="_x0000_i1038" type="#_x0000_t75" style="width:523pt;height:132.5pt" o:ole="">
+          <v:shape id="_x0000_i1038" type="#_x0000_t75" style="width:522.8pt;height:132.75pt" o:ole="">
             <v:imagedata r:id="rId36" o:title=""/>
           </v:shape>
-          <o:OLEObject Type="Embed" ProgID="Word.OpenDocumentText.12" ShapeID="_x0000_i1038" DrawAspect="Content" ObjectID="_1544970005" r:id="rId37"/>
+          <o:OLEObject Type="Embed" ProgID="Word.OpenDocumentText.12" ShapeID="_x0000_i1038" DrawAspect="Content" ObjectID="_1544970938" r:id="rId37"/>
         </w:object>
       </w:r>
     </w:p>
@@ -9844,10 +9840,10 @@
           <w:rFonts w:cs="Arial"/>
         </w:rPr>
         <w:object w:dxaOrig="9026" w:dyaOrig="1950">
-          <v:shape id="_x0000_i1039" type="#_x0000_t75" style="width:453pt;height:98pt" o:ole="">
+          <v:shape id="_x0000_i1039" type="#_x0000_t75" style="width:453.3pt;height:98.3pt" o:ole="">
             <v:imagedata r:id="rId38" o:title=""/>
           </v:shape>
-          <o:OLEObject Type="Embed" ProgID="Word.OpenDocumentText.12" ShapeID="_x0000_i1039" DrawAspect="Content" ObjectID="_1544970006" r:id="rId39"/>
+          <o:OLEObject Type="Embed" ProgID="Word.OpenDocumentText.12" ShapeID="_x0000_i1039" DrawAspect="Content" ObjectID="_1544970939" r:id="rId39"/>
         </w:object>
       </w:r>
     </w:p>
@@ -9885,10 +9881,10 @@
           <w:rFonts w:cs="Arial"/>
         </w:rPr>
         <w:object w:dxaOrig="9026" w:dyaOrig="2171">
-          <v:shape id="_x0000_i1040" type="#_x0000_t75" style="width:453pt;height:108pt" o:ole="">
+          <v:shape id="_x0000_i1040" type="#_x0000_t75" style="width:453.3pt;height:108.3pt" o:ole="">
             <v:imagedata r:id="rId40" o:title=""/>
           </v:shape>
-          <o:OLEObject Type="Embed" ProgID="Word.OpenDocumentText.12" ShapeID="_x0000_i1040" DrawAspect="Content" ObjectID="_1544970007" r:id="rId41"/>
+          <o:OLEObject Type="Embed" ProgID="Word.OpenDocumentText.12" ShapeID="_x0000_i1040" DrawAspect="Content" ObjectID="_1544970940" r:id="rId41"/>
         </w:object>
       </w:r>
     </w:p>
@@ -12957,15 +12953,7 @@
         <w:rPr>
           <w:shd w:val="clear" w:color="auto" w:fill="FFFFFF"/>
         </w:rPr>
-        <w:t>Avail</w:t>
-      </w:r>
-      <w:bookmarkStart w:id="61" w:name="_GoBack"/>
-      <w:bookmarkEnd w:id="61"/>
-      <w:r>
-        <w:rPr>
-          <w:shd w:val="clear" w:color="auto" w:fill="FFFFFF"/>
-        </w:rPr>
-        <w:t xml:space="preserve">able from: </w:t>
+        <w:t xml:space="preserve">Available from: </w:t>
       </w:r>
       <w:hyperlink r:id="rId49" w:history="1">
         <w:r>
@@ -13762,26 +13750,100 @@
     <w:p>
       <w:pPr>
         <w:rPr>
-          <w:rStyle w:val="Hyperlink"/>
-          <w:rFonts w:cs="Arial"/>
+          <w:color w:val="222222"/>
+          <w:shd w:val="clear" w:color="auto" w:fill="FFFFFF"/>
+        </w:rPr>
+      </w:pPr>
+      <w:proofErr w:type="spellStart"/>
+      <w:r>
+        <w:rPr>
+          <w:color w:val="222222"/>
+          <w:shd w:val="clear" w:color="auto" w:fill="FFFFFF"/>
+        </w:rPr>
+        <w:t>Mahalakshmi</w:t>
+      </w:r>
+      <w:proofErr w:type="spellEnd"/>
+      <w:r>
+        <w:rPr>
+          <w:color w:val="222222"/>
+          <w:shd w:val="clear" w:color="auto" w:fill="FFFFFF"/>
+        </w:rPr>
+        <w:t>, M. and Sundararajan, M., 2013. Traditional SDLC Vs Scrum Methodology–A Comparative Study.</w:t>
+      </w:r>
+      <w:r>
+        <w:rPr>
+          <w:rStyle w:val="apple-converted-space"/>
+          <w:rFonts w:cs="Arial"/>
+          <w:color w:val="222222"/>
           <w:sz w:val="20"/>
           <w:szCs w:val="20"/>
           <w:shd w:val="clear" w:color="auto" w:fill="FFFFFF"/>
         </w:rPr>
+        <w:t> </w:t>
+      </w:r>
+      <w:r>
+        <w:rPr>
+          <w:i/>
+          <w:iCs/>
+          <w:color w:val="222222"/>
+          <w:shd w:val="clear" w:color="auto" w:fill="FFFFFF"/>
+        </w:rPr>
+        <w:t>International Journal of Emerging Technology and Advanced Engineering</w:t>
+      </w:r>
+      <w:r>
+        <w:rPr>
+          <w:color w:val="222222"/>
+          <w:shd w:val="clear" w:color="auto" w:fill="FFFFFF"/>
+        </w:rPr>
+        <w:t>,</w:t>
+      </w:r>
+      <w:r>
+        <w:rPr>
+          <w:rStyle w:val="apple-converted-space"/>
+          <w:rFonts w:cs="Arial"/>
+          <w:color w:val="222222"/>
+          <w:sz w:val="20"/>
+          <w:szCs w:val="20"/>
+          <w:shd w:val="clear" w:color="auto" w:fill="FFFFFF"/>
+        </w:rPr>
+        <w:t> </w:t>
+      </w:r>
+      <w:r>
+        <w:rPr>
+          <w:i/>
+          <w:iCs/>
+          <w:color w:val="222222"/>
+          <w:shd w:val="clear" w:color="auto" w:fill="FFFFFF"/>
+        </w:rPr>
+        <w:t>3</w:t>
+      </w:r>
+      <w:r>
+        <w:rPr>
+          <w:color w:val="222222"/>
+          <w:shd w:val="clear" w:color="auto" w:fill="FFFFFF"/>
+        </w:rPr>
+        <w:t>(6), pp.192-196.</w:t>
+      </w:r>
+    </w:p>
+    <w:p>
+      <w:pPr>
+        <w:rPr>
+          <w:shd w:val="clear" w:color="auto" w:fill="FFFFFF"/>
+        </w:rPr>
       </w:pPr>
       <w:proofErr w:type="spellStart"/>
       <w:r>
         <w:rPr>
           <w:shd w:val="clear" w:color="auto" w:fill="FFFFFF"/>
         </w:rPr>
-        <w:t>Mozillaorg</w:t>
+        <w:t>Nodejs</w:t>
       </w:r>
       <w:proofErr w:type="spellEnd"/>
       <w:r>
         <w:rPr>
           <w:shd w:val="clear" w:color="auto" w:fill="FFFFFF"/>
         </w:rPr>
-        <w:t>.</w:t>
+        <w:t xml:space="preserve"> foundation.</w:t>
       </w:r>
       <w:r>
         <w:rPr>
@@ -13811,13 +13873,23 @@
         </w:rPr>
         <w:t> </w:t>
       </w:r>
+      <w:proofErr w:type="spellStart"/>
       <w:r>
         <w:rPr>
           <w:i/>
           <w:iCs/>
           <w:shd w:val="clear" w:color="auto" w:fill="FFFFFF"/>
         </w:rPr>
-        <w:t>Mozilla Developer Network.</w:t>
+        <w:t>Nodejsorg</w:t>
+      </w:r>
+      <w:proofErr w:type="spellEnd"/>
+      <w:r>
+        <w:rPr>
+          <w:i/>
+          <w:iCs/>
+          <w:shd w:val="clear" w:color="auto" w:fill="FFFFFF"/>
+        </w:rPr>
+        <w:t>.</w:t>
       </w:r>
       <w:r>
         <w:rPr>
@@ -13851,7 +13923,7 @@
         <w:rPr>
           <w:shd w:val="clear" w:color="auto" w:fill="FFFFFF"/>
         </w:rPr>
-        <w:t>[5 December 2016].</w:t>
+        <w:t>[18 December 2016].</w:t>
       </w:r>
       <w:r>
         <w:rPr>
@@ -13871,6 +13943,252 @@
         <w:t xml:space="preserve">Available from: </w:t>
       </w:r>
       <w:hyperlink r:id="rId56" w:history="1">
+        <w:r>
+          <w:rPr>
+            <w:rStyle w:val="Hyperlink"/>
+            <w:rFonts w:cs="Arial"/>
+            <w:sz w:val="20"/>
+            <w:szCs w:val="20"/>
+            <w:shd w:val="clear" w:color="auto" w:fill="FFFFFF"/>
+          </w:rPr>
+          <w:t>https://nodejs.org/en/</w:t>
+        </w:r>
+      </w:hyperlink>
+    </w:p>
+    <w:p>
+      <w:pPr>
+        <w:rPr>
+          <w:rStyle w:val="Hyperlink"/>
+          <w:sz w:val="20"/>
+          <w:szCs w:val="20"/>
+          <w:shd w:val="clear" w:color="auto" w:fill="FFFFFF"/>
+        </w:rPr>
+      </w:pPr>
+      <w:proofErr w:type="spellStart"/>
+      <w:r>
+        <w:rPr>
+          <w:shd w:val="clear" w:color="auto" w:fill="FFFFFF"/>
+        </w:rPr>
+        <w:t>Mozillaorg</w:t>
+      </w:r>
+      <w:proofErr w:type="spellEnd"/>
+      <w:r>
+        <w:rPr>
+          <w:shd w:val="clear" w:color="auto" w:fill="FFFFFF"/>
+        </w:rPr>
+        <w:t>.</w:t>
+      </w:r>
+      <w:r>
+        <w:rPr>
+          <w:rStyle w:val="apple-converted-space"/>
+          <w:rFonts w:cs="Arial"/>
+          <w:color w:val="333333"/>
+          <w:sz w:val="20"/>
+          <w:szCs w:val="20"/>
+          <w:shd w:val="clear" w:color="auto" w:fill="FFFFFF"/>
+        </w:rPr>
+        <w:t> </w:t>
+      </w:r>
+      <w:r>
+        <w:rPr>
+          <w:shd w:val="clear" w:color="auto" w:fill="FFFFFF"/>
+        </w:rPr>
+        <w:t>2016.</w:t>
+      </w:r>
+      <w:r>
+        <w:rPr>
+          <w:rStyle w:val="apple-converted-space"/>
+          <w:rFonts w:cs="Arial"/>
+          <w:color w:val="333333"/>
+          <w:sz w:val="20"/>
+          <w:szCs w:val="20"/>
+          <w:shd w:val="clear" w:color="auto" w:fill="FFFFFF"/>
+        </w:rPr>
+        <w:t> </w:t>
+      </w:r>
+      <w:r>
+        <w:rPr>
+          <w:i/>
+          <w:iCs/>
+          <w:shd w:val="clear" w:color="auto" w:fill="FFFFFF"/>
+        </w:rPr>
+        <w:t>Mozilla Developer Network.</w:t>
+      </w:r>
+      <w:r>
+        <w:rPr>
+          <w:rStyle w:val="apple-converted-space"/>
+          <w:rFonts w:cs="Arial"/>
+          <w:color w:val="333333"/>
+          <w:sz w:val="20"/>
+          <w:szCs w:val="20"/>
+          <w:shd w:val="clear" w:color="auto" w:fill="FFFFFF"/>
+        </w:rPr>
+        <w:t> </w:t>
+      </w:r>
+      <w:r>
+        <w:rPr>
+          <w:shd w:val="clear" w:color="auto" w:fill="FFFFFF"/>
+        </w:rPr>
+        <w:t>[Online].</w:t>
+      </w:r>
+      <w:r>
+        <w:rPr>
+          <w:rStyle w:val="apple-converted-space"/>
+          <w:rFonts w:cs="Arial"/>
+          <w:color w:val="333333"/>
+          <w:sz w:val="20"/>
+          <w:szCs w:val="20"/>
+          <w:shd w:val="clear" w:color="auto" w:fill="FFFFFF"/>
+        </w:rPr>
+        <w:t> </w:t>
+      </w:r>
+      <w:r>
+        <w:rPr>
+          <w:shd w:val="clear" w:color="auto" w:fill="FFFFFF"/>
+        </w:rPr>
+        <w:t>[6 December 2016].</w:t>
+      </w:r>
+      <w:r>
+        <w:rPr>
+          <w:rStyle w:val="apple-converted-space"/>
+          <w:rFonts w:cs="Arial"/>
+          <w:color w:val="333333"/>
+          <w:sz w:val="20"/>
+          <w:szCs w:val="20"/>
+          <w:shd w:val="clear" w:color="auto" w:fill="FFFFFF"/>
+        </w:rPr>
+        <w:t> </w:t>
+      </w:r>
+      <w:r>
+        <w:rPr>
+          <w:shd w:val="clear" w:color="auto" w:fill="FFFFFF"/>
+        </w:rPr>
+        <w:t xml:space="preserve">Available from: </w:t>
+      </w:r>
+      <w:hyperlink r:id="rId57" w:history="1">
+        <w:r>
+          <w:rPr>
+            <w:rStyle w:val="Hyperlink"/>
+            <w:sz w:val="20"/>
+            <w:szCs w:val="20"/>
+            <w:shd w:val="clear" w:color="auto" w:fill="FFFFFF"/>
+          </w:rPr>
+          <w:t>https://developer.mozilla.org/en-US/docs/Web/JavaScript/Typed_arrays</w:t>
+        </w:r>
+      </w:hyperlink>
+    </w:p>
+    <w:p>
+      <w:pPr>
+        <w:rPr>
+          <w:rStyle w:val="Hyperlink"/>
+          <w:rFonts w:cs="Arial"/>
+          <w:sz w:val="20"/>
+          <w:szCs w:val="20"/>
+          <w:shd w:val="clear" w:color="auto" w:fill="FFFFFF"/>
+        </w:rPr>
+      </w:pPr>
+      <w:proofErr w:type="spellStart"/>
+      <w:r>
+        <w:rPr>
+          <w:shd w:val="clear" w:color="auto" w:fill="FFFFFF"/>
+        </w:rPr>
+        <w:t>Mozillaorg</w:t>
+      </w:r>
+      <w:proofErr w:type="spellEnd"/>
+      <w:r>
+        <w:rPr>
+          <w:shd w:val="clear" w:color="auto" w:fill="FFFFFF"/>
+        </w:rPr>
+        <w:t>.</w:t>
+      </w:r>
+      <w:r>
+        <w:rPr>
+          <w:rStyle w:val="apple-converted-space"/>
+          <w:rFonts w:cs="Arial"/>
+          <w:color w:val="333333"/>
+          <w:sz w:val="20"/>
+          <w:szCs w:val="20"/>
+          <w:shd w:val="clear" w:color="auto" w:fill="FFFFFF"/>
+        </w:rPr>
+        <w:t> </w:t>
+      </w:r>
+      <w:r>
+        <w:rPr>
+          <w:shd w:val="clear" w:color="auto" w:fill="FFFFFF"/>
+        </w:rPr>
+        <w:t>2016.</w:t>
+      </w:r>
+      <w:r>
+        <w:rPr>
+          <w:rStyle w:val="apple-converted-space"/>
+          <w:rFonts w:cs="Arial"/>
+          <w:color w:val="333333"/>
+          <w:sz w:val="20"/>
+          <w:szCs w:val="20"/>
+          <w:shd w:val="clear" w:color="auto" w:fill="FFFFFF"/>
+        </w:rPr>
+        <w:t> </w:t>
+      </w:r>
+      <w:r>
+        <w:rPr>
+          <w:i/>
+          <w:iCs/>
+          <w:shd w:val="clear" w:color="auto" w:fill="FFFFFF"/>
+        </w:rPr>
+        <w:t>Mozilla Developer Network.</w:t>
+      </w:r>
+      <w:r>
+        <w:rPr>
+          <w:rStyle w:val="apple-converted-space"/>
+          <w:rFonts w:cs="Arial"/>
+          <w:color w:val="333333"/>
+          <w:sz w:val="20"/>
+          <w:szCs w:val="20"/>
+          <w:shd w:val="clear" w:color="auto" w:fill="FFFFFF"/>
+        </w:rPr>
+        <w:t> </w:t>
+      </w:r>
+      <w:r>
+        <w:rPr>
+          <w:shd w:val="clear" w:color="auto" w:fill="FFFFFF"/>
+        </w:rPr>
+        <w:t>[Online].</w:t>
+      </w:r>
+      <w:r>
+        <w:rPr>
+          <w:rStyle w:val="apple-converted-space"/>
+          <w:rFonts w:cs="Arial"/>
+          <w:color w:val="333333"/>
+          <w:sz w:val="20"/>
+          <w:szCs w:val="20"/>
+          <w:shd w:val="clear" w:color="auto" w:fill="FFFFFF"/>
+        </w:rPr>
+        <w:t> </w:t>
+      </w:r>
+      <w:r>
+        <w:rPr>
+          <w:shd w:val="clear" w:color="auto" w:fill="FFFFFF"/>
+        </w:rPr>
+        <w:t>[5 December 2016].</w:t>
+      </w:r>
+      <w:r>
+        <w:rPr>
+          <w:rStyle w:val="apple-converted-space"/>
+          <w:rFonts w:cs="Arial"/>
+          <w:color w:val="333333"/>
+          <w:sz w:val="20"/>
+          <w:szCs w:val="20"/>
+          <w:shd w:val="clear" w:color="auto" w:fill="FFFFFF"/>
+        </w:rPr>
+        <w:t> </w:t>
+      </w:r>
+      <w:r>
+        <w:rPr>
+          <w:shd w:val="clear" w:color="auto" w:fill="FFFFFF"/>
+        </w:rPr>
+        <w:t xml:space="preserve">Available from: </w:t>
+      </w:r>
+      <w:hyperlink r:id="rId58" w:history="1">
         <w:r>
           <w:rPr>
             <w:rStyle w:val="Hyperlink"/>
@@ -13886,93 +14204,15 @@
     <w:p>
       <w:pPr>
         <w:rPr>
-          <w:color w:val="222222"/>
           <w:shd w:val="clear" w:color="auto" w:fill="FFFFFF"/>
         </w:rPr>
       </w:pPr>
       <w:proofErr w:type="spellStart"/>
       <w:r>
         <w:rPr>
-          <w:color w:val="222222"/>
-          <w:shd w:val="clear" w:color="auto" w:fill="FFFFFF"/>
-        </w:rPr>
-        <w:t>Mahalakshmi</w:t>
-      </w:r>
-      <w:proofErr w:type="spellEnd"/>
-      <w:r>
-        <w:rPr>
-          <w:color w:val="222222"/>
-          <w:shd w:val="clear" w:color="auto" w:fill="FFFFFF"/>
-        </w:rPr>
-        <w:t>, M. and Sundararajan, M., 2013. Traditional SDLC Vs Scrum Methodology–A Comparative Study.</w:t>
-      </w:r>
-      <w:r>
-        <w:rPr>
-          <w:rStyle w:val="apple-converted-space"/>
-          <w:rFonts w:cs="Arial"/>
-          <w:color w:val="222222"/>
-          <w:sz w:val="20"/>
-          <w:szCs w:val="20"/>
-          <w:shd w:val="clear" w:color="auto" w:fill="FFFFFF"/>
-        </w:rPr>
-        <w:t> </w:t>
-      </w:r>
-      <w:r>
-        <w:rPr>
-          <w:i/>
-          <w:iCs/>
-          <w:color w:val="222222"/>
-          <w:shd w:val="clear" w:color="auto" w:fill="FFFFFF"/>
-        </w:rPr>
-        <w:t>International Journal of Emerging Technology and Advanced Engineering</w:t>
-      </w:r>
-      <w:r>
-        <w:rPr>
-          <w:color w:val="222222"/>
-          <w:shd w:val="clear" w:color="auto" w:fill="FFFFFF"/>
-        </w:rPr>
-        <w:t>,</w:t>
-      </w:r>
-      <w:r>
-        <w:rPr>
-          <w:rStyle w:val="apple-converted-space"/>
-          <w:rFonts w:cs="Arial"/>
-          <w:color w:val="222222"/>
-          <w:sz w:val="20"/>
-          <w:szCs w:val="20"/>
-          <w:shd w:val="clear" w:color="auto" w:fill="FFFFFF"/>
-        </w:rPr>
-        <w:t> </w:t>
-      </w:r>
-      <w:r>
-        <w:rPr>
-          <w:i/>
-          <w:iCs/>
-          <w:color w:val="222222"/>
-          <w:shd w:val="clear" w:color="auto" w:fill="FFFFFF"/>
-        </w:rPr>
-        <w:t>3</w:t>
-      </w:r>
-      <w:r>
-        <w:rPr>
-          <w:color w:val="222222"/>
-          <w:shd w:val="clear" w:color="auto" w:fill="FFFFFF"/>
-        </w:rPr>
-        <w:t>(6), pp.192-196.</w:t>
-      </w:r>
-    </w:p>
-    <w:p>
-      <w:pPr>
-        <w:rPr>
-          <w:shd w:val="clear" w:color="auto" w:fill="FFFFFF"/>
-        </w:rPr>
-      </w:pPr>
-      <w:proofErr w:type="spellStart"/>
-      <w:r>
-        <w:rPr>
-          <w:shd w:val="clear" w:color="auto" w:fill="FFFFFF"/>
-        </w:rPr>
-        <w:t>Mozillaorg</w:t>
+          <w:shd w:val="clear" w:color="auto" w:fill="FFFFFF"/>
+        </w:rPr>
+        <w:t>Nvidiacom</w:t>
       </w:r>
       <w:proofErr w:type="spellEnd"/>
       <w:r>
@@ -14009,13 +14249,23 @@
         </w:rPr>
         <w:t> </w:t>
       </w:r>
+      <w:proofErr w:type="spellStart"/>
       <w:r>
         <w:rPr>
           <w:i/>
           <w:iCs/>
           <w:shd w:val="clear" w:color="auto" w:fill="FFFFFF"/>
         </w:rPr>
-        <w:t>Mozilla Developer Network.</w:t>
+        <w:t>Nvidiacom</w:t>
+      </w:r>
+      <w:proofErr w:type="spellEnd"/>
+      <w:r>
+        <w:rPr>
+          <w:i/>
+          <w:iCs/>
+          <w:shd w:val="clear" w:color="auto" w:fill="FFFFFF"/>
+        </w:rPr>
+        <w:t>.</w:t>
       </w:r>
       <w:r>
         <w:rPr>
@@ -14049,7 +14299,7 @@
         <w:rPr>
           <w:shd w:val="clear" w:color="auto" w:fill="FFFFFF"/>
         </w:rPr>
-        <w:t>[6 December 2016].</w:t>
+        <w:t>[15 December 2016].</w:t>
       </w:r>
       <w:r>
         <w:rPr>
@@ -14068,136 +14318,7 @@
         </w:rPr>
         <w:t xml:space="preserve">Available from: </w:t>
       </w:r>
-      <w:hyperlink r:id="rId57" w:history="1">
-        <w:r>
-          <w:rPr>
-            <w:rStyle w:val="Hyperlink"/>
-            <w:sz w:val="20"/>
-            <w:szCs w:val="20"/>
-            <w:shd w:val="clear" w:color="auto" w:fill="FFFFFF"/>
-          </w:rPr>
-          <w:t>https://developer.mozilla.org/en-US/docs/Web/JavaScript/Typed_arrays</w:t>
-        </w:r>
-      </w:hyperlink>
-    </w:p>
-    <w:p>
-      <w:pPr>
-        <w:rPr>
-          <w:shd w:val="clear" w:color="auto" w:fill="FFFFFF"/>
-        </w:rPr>
-      </w:pPr>
-      <w:proofErr w:type="spellStart"/>
-      <w:r>
-        <w:rPr>
-          <w:shd w:val="clear" w:color="auto" w:fill="FFFFFF"/>
-        </w:rPr>
-        <w:t>Nvidiacom</w:t>
-      </w:r>
-      <w:proofErr w:type="spellEnd"/>
-      <w:r>
-        <w:rPr>
-          <w:shd w:val="clear" w:color="auto" w:fill="FFFFFF"/>
-        </w:rPr>
-        <w:t>.</w:t>
-      </w:r>
-      <w:r>
-        <w:rPr>
-          <w:rStyle w:val="apple-converted-space"/>
-          <w:rFonts w:cs="Arial"/>
-          <w:color w:val="333333"/>
-          <w:sz w:val="20"/>
-          <w:szCs w:val="20"/>
-          <w:shd w:val="clear" w:color="auto" w:fill="FFFFFF"/>
-        </w:rPr>
-        <w:t> </w:t>
-      </w:r>
-      <w:r>
-        <w:rPr>
-          <w:shd w:val="clear" w:color="auto" w:fill="FFFFFF"/>
-        </w:rPr>
-        <w:t>2016.</w:t>
-      </w:r>
-      <w:r>
-        <w:rPr>
-          <w:rStyle w:val="apple-converted-space"/>
-          <w:rFonts w:cs="Arial"/>
-          <w:color w:val="333333"/>
-          <w:sz w:val="20"/>
-          <w:szCs w:val="20"/>
-          <w:shd w:val="clear" w:color="auto" w:fill="FFFFFF"/>
-        </w:rPr>
-        <w:t> </w:t>
-      </w:r>
-      <w:proofErr w:type="spellStart"/>
-      <w:r>
-        <w:rPr>
-          <w:i/>
-          <w:iCs/>
-          <w:shd w:val="clear" w:color="auto" w:fill="FFFFFF"/>
-        </w:rPr>
-        <w:t>Nvidiacom</w:t>
-      </w:r>
-      <w:proofErr w:type="spellEnd"/>
-      <w:r>
-        <w:rPr>
-          <w:i/>
-          <w:iCs/>
-          <w:shd w:val="clear" w:color="auto" w:fill="FFFFFF"/>
-        </w:rPr>
-        <w:t>.</w:t>
-      </w:r>
-      <w:r>
-        <w:rPr>
-          <w:rStyle w:val="apple-converted-space"/>
-          <w:rFonts w:cs="Arial"/>
-          <w:color w:val="333333"/>
-          <w:sz w:val="20"/>
-          <w:szCs w:val="20"/>
-          <w:shd w:val="clear" w:color="auto" w:fill="FFFFFF"/>
-        </w:rPr>
-        <w:t> </w:t>
-      </w:r>
-      <w:r>
-        <w:rPr>
-          <w:shd w:val="clear" w:color="auto" w:fill="FFFFFF"/>
-        </w:rPr>
-        <w:t>[Online].</w:t>
-      </w:r>
-      <w:r>
-        <w:rPr>
-          <w:rStyle w:val="apple-converted-space"/>
-          <w:rFonts w:cs="Arial"/>
-          <w:color w:val="333333"/>
-          <w:sz w:val="20"/>
-          <w:szCs w:val="20"/>
-          <w:shd w:val="clear" w:color="auto" w:fill="FFFFFF"/>
-        </w:rPr>
-        <w:t> </w:t>
-      </w:r>
-      <w:r>
-        <w:rPr>
-          <w:shd w:val="clear" w:color="auto" w:fill="FFFFFF"/>
-        </w:rPr>
-        <w:t>[15 December 2016].</w:t>
-      </w:r>
-      <w:r>
-        <w:rPr>
-          <w:rStyle w:val="apple-converted-space"/>
-          <w:rFonts w:cs="Arial"/>
-          <w:color w:val="333333"/>
-          <w:sz w:val="20"/>
-          <w:szCs w:val="20"/>
-          <w:shd w:val="clear" w:color="auto" w:fill="FFFFFF"/>
-        </w:rPr>
-        <w:t> </w:t>
-      </w:r>
-      <w:r>
-        <w:rPr>
-          <w:shd w:val="clear" w:color="auto" w:fill="FFFFFF"/>
-        </w:rPr>
-        <w:t xml:space="preserve">Available from: </w:t>
-      </w:r>
-      <w:hyperlink r:id="rId58" w:history="1">
+      <w:hyperlink r:id="rId59" w:history="1">
         <w:r>
           <w:rPr>
             <w:rStyle w:val="Hyperlink"/>
@@ -14320,7 +14441,7 @@
         </w:rPr>
         <w:t xml:space="preserve">Available from: </w:t>
       </w:r>
-      <w:hyperlink r:id="rId59" w:history="1">
+      <w:hyperlink r:id="rId60" w:history="1">
         <w:r>
           <w:rPr>
             <w:rStyle w:val="Hyperlink"/>
@@ -14448,12 +14569,25 @@
         <w:rPr>
           <w:shd w:val="clear" w:color="auto" w:fill="FFFFFF"/>
         </w:rPr>
-        <w:t>Available from: http://www.nvidia.com/object/cuda_home_new.html</w:t>
-      </w:r>
-    </w:p>
-    <w:p>
-      <w:pPr>
-        <w:rPr>
+        <w:t xml:space="preserve">Available from: </w:t>
+      </w:r>
+      <w:hyperlink r:id="rId61" w:history="1">
+        <w:r>
+          <w:rPr>
+            <w:rStyle w:val="Hyperlink"/>
+            <w:shd w:val="clear" w:color="auto" w:fill="FFFFFF"/>
+          </w:rPr>
+          <w:t>http://www.nvidia.com/object/cuda_home_new.html</w:t>
+        </w:r>
+      </w:hyperlink>
+    </w:p>
+    <w:p>
+      <w:pPr>
+        <w:rPr>
+          <w:rStyle w:val="Hyperlink"/>
+          <w:rFonts w:cs="Arial"/>
+          <w:sz w:val="20"/>
+          <w:szCs w:val="20"/>
           <w:shd w:val="clear" w:color="auto" w:fill="FFFFFF"/>
         </w:rPr>
       </w:pPr>
@@ -14462,14 +14596,14 @@
         <w:rPr>
           <w:shd w:val="clear" w:color="auto" w:fill="FFFFFF"/>
         </w:rPr>
-        <w:t>Nodejs</w:t>
+        <w:t>Steampoweredcom</w:t>
       </w:r>
       <w:proofErr w:type="spellEnd"/>
       <w:r>
         <w:rPr>
           <w:shd w:val="clear" w:color="auto" w:fill="FFFFFF"/>
         </w:rPr>
-        <w:t xml:space="preserve"> foundation.</w:t>
+        <w:t>.</w:t>
       </w:r>
       <w:r>
         <w:rPr>
@@ -14506,7 +14640,7 @@
           <w:iCs/>
           <w:shd w:val="clear" w:color="auto" w:fill="FFFFFF"/>
         </w:rPr>
-        <w:t>Nodejsorg</w:t>
+        <w:t>Steampoweredcom</w:t>
       </w:r>
       <w:proofErr w:type="spellEnd"/>
       <w:r>
@@ -14568,141 +14702,7 @@
         </w:rPr>
         <w:t xml:space="preserve">Available from: </w:t>
       </w:r>
-      <w:hyperlink r:id="rId60" w:history="1">
-        <w:r>
-          <w:rPr>
-            <w:rStyle w:val="Hyperlink"/>
-            <w:rFonts w:cs="Arial"/>
-            <w:sz w:val="20"/>
-            <w:szCs w:val="20"/>
-            <w:shd w:val="clear" w:color="auto" w:fill="FFFFFF"/>
-          </w:rPr>
-          <w:t>https://nodejs.org/en/</w:t>
-        </w:r>
-      </w:hyperlink>
-    </w:p>
-    <w:p>
-      <w:pPr>
-        <w:rPr>
-          <w:rStyle w:val="Hyperlink"/>
-          <w:rFonts w:cs="Arial"/>
-          <w:sz w:val="20"/>
-          <w:szCs w:val="20"/>
-          <w:shd w:val="clear" w:color="auto" w:fill="FFFFFF"/>
-        </w:rPr>
-      </w:pPr>
-      <w:proofErr w:type="spellStart"/>
-      <w:r>
-        <w:rPr>
-          <w:shd w:val="clear" w:color="auto" w:fill="FFFFFF"/>
-        </w:rPr>
-        <w:t>Steampoweredcom</w:t>
-      </w:r>
-      <w:proofErr w:type="spellEnd"/>
-      <w:r>
-        <w:rPr>
-          <w:shd w:val="clear" w:color="auto" w:fill="FFFFFF"/>
-        </w:rPr>
-        <w:t>.</w:t>
-      </w:r>
-      <w:r>
-        <w:rPr>
-          <w:rStyle w:val="apple-converted-space"/>
-          <w:rFonts w:cs="Arial"/>
-          <w:color w:val="333333"/>
-          <w:sz w:val="20"/>
-          <w:szCs w:val="20"/>
-          <w:shd w:val="clear" w:color="auto" w:fill="FFFFFF"/>
-        </w:rPr>
-        <w:t> </w:t>
-      </w:r>
-      <w:r>
-        <w:rPr>
-          <w:shd w:val="clear" w:color="auto" w:fill="FFFFFF"/>
-        </w:rPr>
-        <w:t>2016.</w:t>
-      </w:r>
-      <w:r>
-        <w:rPr>
-          <w:rStyle w:val="apple-converted-space"/>
-          <w:rFonts w:cs="Arial"/>
-          <w:color w:val="333333"/>
-          <w:sz w:val="20"/>
-          <w:szCs w:val="20"/>
-          <w:shd w:val="clear" w:color="auto" w:fill="FFFFFF"/>
-        </w:rPr>
-        <w:t> </w:t>
-      </w:r>
-      <w:proofErr w:type="spellStart"/>
-      <w:r>
-        <w:rPr>
-          <w:i/>
-          <w:iCs/>
-          <w:shd w:val="clear" w:color="auto" w:fill="FFFFFF"/>
-        </w:rPr>
-        <w:t>Steampoweredcom</w:t>
-      </w:r>
-      <w:proofErr w:type="spellEnd"/>
-      <w:r>
-        <w:rPr>
-          <w:i/>
-          <w:iCs/>
-          <w:shd w:val="clear" w:color="auto" w:fill="FFFFFF"/>
-        </w:rPr>
-        <w:t>.</w:t>
-      </w:r>
-      <w:r>
-        <w:rPr>
-          <w:rStyle w:val="apple-converted-space"/>
-          <w:rFonts w:cs="Arial"/>
-          <w:color w:val="333333"/>
-          <w:sz w:val="20"/>
-          <w:szCs w:val="20"/>
-          <w:shd w:val="clear" w:color="auto" w:fill="FFFFFF"/>
-        </w:rPr>
-        <w:t> </w:t>
-      </w:r>
-      <w:r>
-        <w:rPr>
-          <w:shd w:val="clear" w:color="auto" w:fill="FFFFFF"/>
-        </w:rPr>
-        <w:t>[Online].</w:t>
-      </w:r>
-      <w:r>
-        <w:rPr>
-          <w:rStyle w:val="apple-converted-space"/>
-          <w:rFonts w:cs="Arial"/>
-          <w:color w:val="333333"/>
-          <w:sz w:val="20"/>
-          <w:szCs w:val="20"/>
-          <w:shd w:val="clear" w:color="auto" w:fill="FFFFFF"/>
-        </w:rPr>
-        <w:t> </w:t>
-      </w:r>
-      <w:r>
-        <w:rPr>
-          <w:shd w:val="clear" w:color="auto" w:fill="FFFFFF"/>
-        </w:rPr>
-        <w:t>[18 December 2016].</w:t>
-      </w:r>
-      <w:r>
-        <w:rPr>
-          <w:rStyle w:val="apple-converted-space"/>
-          <w:rFonts w:cs="Arial"/>
-          <w:color w:val="333333"/>
-          <w:sz w:val="20"/>
-          <w:szCs w:val="20"/>
-          <w:shd w:val="clear" w:color="auto" w:fill="FFFFFF"/>
-        </w:rPr>
-        <w:t> </w:t>
-      </w:r>
-      <w:r>
-        <w:rPr>
-          <w:shd w:val="clear" w:color="auto" w:fill="FFFFFF"/>
-        </w:rPr>
-        <w:t xml:space="preserve">Available from: </w:t>
-      </w:r>
-      <w:hyperlink r:id="rId61" w:history="1">
+      <w:hyperlink r:id="rId62" w:history="1">
         <w:r>
           <w:rPr>
             <w:rStyle w:val="Hyperlink"/>
@@ -14718,6 +14718,75 @@
     <w:p>
       <w:pPr>
         <w:rPr>
+          <w:color w:val="222222"/>
+          <w:shd w:val="clear" w:color="auto" w:fill="FFFFFF"/>
+        </w:rPr>
+      </w:pPr>
+      <w:r>
+        <w:rPr>
+          <w:color w:val="222222"/>
+          <w:shd w:val="clear" w:color="auto" w:fill="FFFFFF"/>
+        </w:rPr>
+        <w:t>Shen, G., Gao, G.P., Li, S., Shum, H.Y. and Zhang, Y.Q., 2005. Accelerate video decoding with generic GPU.</w:t>
+      </w:r>
+      <w:r>
+        <w:rPr>
+          <w:rStyle w:val="apple-converted-space"/>
+          <w:rFonts w:cs="Arial"/>
+          <w:color w:val="222222"/>
+          <w:sz w:val="20"/>
+          <w:szCs w:val="20"/>
+          <w:shd w:val="clear" w:color="auto" w:fill="FFFFFF"/>
+        </w:rPr>
+        <w:t> </w:t>
+      </w:r>
+      <w:r>
+        <w:rPr>
+          <w:i/>
+          <w:iCs/>
+          <w:color w:val="222222"/>
+          <w:shd w:val="clear" w:color="auto" w:fill="FFFFFF"/>
+        </w:rPr>
+        <w:t>IEEE Transactions on circuits and systems for video technology</w:t>
+      </w:r>
+      <w:r>
+        <w:rPr>
+          <w:color w:val="222222"/>
+          <w:shd w:val="clear" w:color="auto" w:fill="FFFFFF"/>
+        </w:rPr>
+        <w:t>,</w:t>
+      </w:r>
+      <w:r>
+        <w:rPr>
+          <w:rStyle w:val="apple-converted-space"/>
+          <w:rFonts w:cs="Arial"/>
+          <w:color w:val="222222"/>
+          <w:sz w:val="20"/>
+          <w:szCs w:val="20"/>
+          <w:shd w:val="clear" w:color="auto" w:fill="FFFFFF"/>
+        </w:rPr>
+        <w:t> </w:t>
+      </w:r>
+      <w:r>
+        <w:rPr>
+          <w:i/>
+          <w:iCs/>
+          <w:color w:val="222222"/>
+          <w:shd w:val="clear" w:color="auto" w:fill="FFFFFF"/>
+        </w:rPr>
+        <w:t>15</w:t>
+      </w:r>
+      <w:r>
+        <w:rPr>
+          <w:color w:val="222222"/>
+          <w:shd w:val="clear" w:color="auto" w:fill="FFFFFF"/>
+        </w:rPr>
+        <w:t>(5), pp.685-693.</w:t>
+      </w:r>
+    </w:p>
+    <w:p>
+      <w:pPr>
+        <w:rPr>
           <w:rFonts w:cs="Arial"/>
           <w:color w:val="333333"/>
           <w:shd w:val="clear" w:color="auto" w:fill="FFFFFF"/>
@@ -14828,7 +14897,7 @@
         </w:rPr>
         <w:t xml:space="preserve">Available from: </w:t>
       </w:r>
-      <w:hyperlink r:id="rId62" w:history="1">
+      <w:hyperlink r:id="rId63" w:history="1">
         <w:r>
           <w:rPr>
             <w:rStyle w:val="Hyperlink"/>
@@ -14844,75 +14913,6 @@
     <w:p>
       <w:pPr>
         <w:rPr>
-          <w:color w:val="222222"/>
-          <w:shd w:val="clear" w:color="auto" w:fill="FFFFFF"/>
-        </w:rPr>
-      </w:pPr>
-      <w:r>
-        <w:rPr>
-          <w:color w:val="222222"/>
-          <w:shd w:val="clear" w:color="auto" w:fill="FFFFFF"/>
-        </w:rPr>
-        <w:t>Shen, G., Gao, G.P., Li, S., Shum, H.Y. and Zhang, Y.Q., 2005. Accelerate video decoding with generic GPU.</w:t>
-      </w:r>
-      <w:r>
-        <w:rPr>
-          <w:rStyle w:val="apple-converted-space"/>
-          <w:rFonts w:cs="Arial"/>
-          <w:color w:val="222222"/>
-          <w:sz w:val="20"/>
-          <w:szCs w:val="20"/>
-          <w:shd w:val="clear" w:color="auto" w:fill="FFFFFF"/>
-        </w:rPr>
-        <w:t> </w:t>
-      </w:r>
-      <w:r>
-        <w:rPr>
-          <w:i/>
-          <w:iCs/>
-          <w:color w:val="222222"/>
-          <w:shd w:val="clear" w:color="auto" w:fill="FFFFFF"/>
-        </w:rPr>
-        <w:t>IEEE Transactions on circuits and systems for video technology</w:t>
-      </w:r>
-      <w:r>
-        <w:rPr>
-          <w:color w:val="222222"/>
-          <w:shd w:val="clear" w:color="auto" w:fill="FFFFFF"/>
-        </w:rPr>
-        <w:t>,</w:t>
-      </w:r>
-      <w:r>
-        <w:rPr>
-          <w:rStyle w:val="apple-converted-space"/>
-          <w:rFonts w:cs="Arial"/>
-          <w:color w:val="222222"/>
-          <w:sz w:val="20"/>
-          <w:szCs w:val="20"/>
-          <w:shd w:val="clear" w:color="auto" w:fill="FFFFFF"/>
-        </w:rPr>
-        <w:t> </w:t>
-      </w:r>
-      <w:r>
-        <w:rPr>
-          <w:i/>
-          <w:iCs/>
-          <w:color w:val="222222"/>
-          <w:shd w:val="clear" w:color="auto" w:fill="FFFFFF"/>
-        </w:rPr>
-        <w:t>15</w:t>
-      </w:r>
-      <w:r>
-        <w:rPr>
-          <w:color w:val="222222"/>
-          <w:shd w:val="clear" w:color="auto" w:fill="FFFFFF"/>
-        </w:rPr>
-        <w:t>(5), pp.685-693.</w:t>
-      </w:r>
-    </w:p>
-    <w:p>
-      <w:pPr>
-        <w:rPr>
           <w:rStyle w:val="Hyperlink"/>
           <w:rFonts w:cs="Arial"/>
           <w:sz w:val="20"/>
@@ -15014,7 +15014,7 @@
         </w:rPr>
         <w:t xml:space="preserve">Available from: </w:t>
       </w:r>
-      <w:hyperlink r:id="rId63" w:history="1">
+      <w:hyperlink r:id="rId64" w:history="1">
         <w:r>
           <w:rPr>
             <w:rStyle w:val="Hyperlink"/>
@@ -15126,7 +15126,7 @@
         </w:rPr>
         <w:t xml:space="preserve">Available from: </w:t>
       </w:r>
-      <w:hyperlink r:id="rId64" w:history="1">
+      <w:hyperlink r:id="rId65" w:history="1">
         <w:r>
           <w:rPr>
             <w:rStyle w:val="Hyperlink"/>
@@ -15490,7 +15490,7 @@
           <w:sz w:val="28"/>
         </w:rPr>
       </w:pPr>
-      <w:bookmarkStart w:id="62" w:name="_Toc470641029"/>
+      <w:bookmarkStart w:id="61" w:name="_Toc470641029"/>
       <w:r>
         <w:rPr>
           <w:rFonts w:ascii="Arial" w:hAnsi="Arial" w:cs="Arial"/>
@@ -15508,7 +15508,7 @@
         </w:rPr>
         <w:t xml:space="preserve"> 1 – Project Specification</w:t>
       </w:r>
-      <w:bookmarkEnd w:id="62"/>
+      <w:bookmarkEnd w:id="61"/>
     </w:p>
     <w:p>
       <w:pPr>
@@ -16813,7 +16813,7 @@
           <w:sz w:val="28"/>
         </w:rPr>
       </w:pPr>
-      <w:bookmarkStart w:id="63" w:name="_Toc470641030"/>
+      <w:bookmarkStart w:id="62" w:name="_Toc470641030"/>
       <w:r>
         <w:rPr>
           <w:rFonts w:ascii="Arial" w:hAnsi="Arial" w:cs="Arial"/>
@@ -16823,8 +16823,9 @@
         <w:lastRenderedPageBreak/>
         <w:t>Appendix 2 – OpenGL Demo Source Code</w:t>
       </w:r>
-      <w:bookmarkEnd w:id="63"/>
-    </w:p>
+      <w:bookmarkEnd w:id="62"/>
+    </w:p>
+    <w:bookmarkStart w:id="63" w:name="_GoBack"/>
     <w:bookmarkStart w:id="64" w:name="_MON_1542372895"/>
     <w:bookmarkEnd w:id="64"/>
     <w:p>
@@ -16839,13 +16840,14 @@
           <w:rFonts w:cs="Arial"/>
           <w:sz w:val="18"/>
         </w:rPr>
-        <w:object w:dxaOrig="9360" w:dyaOrig="12681">
-          <v:shape id="_x0000_i1041" type="#_x0000_t75" style="width:468pt;height:633pt" o:ole="">
-            <v:imagedata r:id="rId65" o:title=""/>
+        <w:object w:dxaOrig="10800" w:dyaOrig="13737">
+          <v:shape id="_x0000_i1052" type="#_x0000_t75" style="width:540.3pt;height:685.55pt" o:ole="">
+            <v:imagedata r:id="rId66" o:title=""/>
           </v:shape>
-          <o:OLEObject Type="Embed" ProgID="Word.OpenDocumentText.12" ShapeID="_x0000_i1041" DrawAspect="Content" ObjectID="_1544970008" r:id="rId66"/>
+          <o:OLEObject Type="Embed" ProgID="Word.OpenDocumentText.12" ShapeID="_x0000_i1052" DrawAspect="Content" ObjectID="_1544970941" r:id="rId67"/>
         </w:object>
       </w:r>
+      <w:bookmarkEnd w:id="63"/>
     </w:p>
     <w:bookmarkStart w:id="65" w:name="_MON_1542386765"/>
     <w:bookmarkEnd w:id="65"/>
@@ -16861,11 +16863,11 @@
           <w:rFonts w:cs="Arial"/>
           <w:sz w:val="18"/>
         </w:rPr>
-        <w:object w:dxaOrig="9360" w:dyaOrig="12903">
-          <v:shape id="_x0000_i1042" type="#_x0000_t75" style="width:468pt;height:642.5pt" o:ole="">
-            <v:imagedata r:id="rId67" o:title=""/>
+        <w:object w:dxaOrig="10800" w:dyaOrig="13562">
+          <v:shape id="_x0000_i1050" type="#_x0000_t75" style="width:540.3pt;height:675.55pt" o:ole="">
+            <v:imagedata r:id="rId68" o:title=""/>
           </v:shape>
-          <o:OLEObject Type="Embed" ProgID="Word.OpenDocumentText.12" ShapeID="_x0000_i1042" DrawAspect="Content" ObjectID="_1544970009" r:id="rId68"/>
+          <o:OLEObject Type="Embed" ProgID="Word.OpenDocumentText.12" ShapeID="_x0000_i1050" DrawAspect="Content" ObjectID="_1544970942" r:id="rId69"/>
         </w:object>
       </w:r>
     </w:p>
@@ -16912,11 +16914,11 @@
           <w:rFonts w:cs="Arial"/>
           <w:sz w:val="18"/>
         </w:rPr>
-        <w:object w:dxaOrig="9360" w:dyaOrig="12895">
-          <v:shape id="_x0000_i1043" type="#_x0000_t75" style="width:468pt;height:643pt" o:ole="">
-            <v:imagedata r:id="rId69" o:title=""/>
+        <w:object w:dxaOrig="10800" w:dyaOrig="12891">
+          <v:shape id="_x0000_i1064" type="#_x0000_t75" style="width:540.3pt;height:642.35pt" o:ole="">
+            <v:imagedata r:id="rId70" o:title=""/>
           </v:shape>
-          <o:OLEObject Type="Embed" ProgID="Word.OpenDocumentText.12" ShapeID="_x0000_i1043" DrawAspect="Content" ObjectID="_1544970010" r:id="rId70"/>
+          <o:OLEObject Type="Embed" ProgID="Word.OpenDocumentText.12" ShapeID="_x0000_i1064" DrawAspect="Content" ObjectID="_1544970943" r:id="rId71"/>
         </w:object>
       </w:r>
     </w:p>
@@ -16934,11 +16936,11 @@
           <w:rFonts w:cs="Arial"/>
           <w:sz w:val="18"/>
         </w:rPr>
-        <w:object w:dxaOrig="9360" w:dyaOrig="12463">
-          <v:shape id="_x0000_i1044" type="#_x0000_t75" style="width:468pt;height:622pt" o:ole="">
-            <v:imagedata r:id="rId71" o:title=""/>
+        <w:object w:dxaOrig="10800" w:dyaOrig="12235">
+          <v:shape id="_x0000_i1062" type="#_x0000_t75" style="width:540.3pt;height:610.45pt" o:ole="">
+            <v:imagedata r:id="rId72" o:title=""/>
           </v:shape>
-          <o:OLEObject Type="Embed" ProgID="Word.OpenDocumentText.12" ShapeID="_x0000_i1044" DrawAspect="Content" ObjectID="_1544970011" r:id="rId72"/>
+          <o:OLEObject Type="Embed" ProgID="Word.OpenDocumentText.12" ShapeID="_x0000_i1062" DrawAspect="Content" ObjectID="_1544970944" r:id="rId73"/>
         </w:object>
       </w:r>
     </w:p>
@@ -19638,8 +19640,8 @@
       </w:pPr>
     </w:p>
     <w:sectPr>
-      <w:footerReference w:type="even" r:id="rId73"/>
-      <w:footerReference w:type="default" r:id="rId74"/>
+      <w:footerReference w:type="even" r:id="rId74"/>
+      <w:footerReference w:type="default" r:id="rId75"/>
       <w:endnotePr>
         <w:numFmt w:val="decimal"/>
       </w:endnotePr>
@@ -23933,7 +23935,7 @@
 </file>
 
 <file path=customXml/itemProps1.xml><?xml version="1.0" encoding="utf-8"?>
-<ds:datastoreItem xmlns:ds="http://schemas.openxmlformats.org/officeDocument/2006/customXml" ds:itemID="{6D4A964A-72C4-4C3E-B354-EB6FCD2FBDBE}">
+<ds:datastoreItem xmlns:ds="http://schemas.openxmlformats.org/officeDocument/2006/customXml" ds:itemID="{F364F569-D289-4D90-BA7C-5DCFA87C147E}">
   <ds:schemaRefs>
     <ds:schemaRef ds:uri="http://schemas.openxmlformats.org/officeDocument/2006/bibliography"/>
   </ds:schemaRefs>

</xml_diff>

<commit_message>
adding template for abstract
</commit_message>
<xml_diff>
--- a/Compute.Documents/B00235610 - Interim Report.docx
+++ b/Compute.Documents/B00235610 - Interim Report.docx
@@ -1,6 +1,6 @@
 
 <file path=word/document.xml><?xml version="1.0" encoding="utf-8"?>
-<w:document xmlns:wpc="http://schemas.microsoft.com/office/word/2010/wordprocessingCanvas" xmlns:cx="http://schemas.microsoft.com/office/drawing/2014/chartex" xmlns:cx1="http://schemas.microsoft.com/office/drawing/2015/9/8/chartex" xmlns:cx2="http://schemas.microsoft.com/office/drawing/2015/10/21/chartex" xmlns:mc="http://schemas.openxmlformats.org/markup-compatibility/2006" xmlns:o="urn:schemas-microsoft-com:office:office" xmlns:r="http://schemas.openxmlformats.org/officeDocument/2006/relationships" xmlns:m="http://schemas.openxmlformats.org/officeDocument/2006/math" xmlns:v="urn:schemas-microsoft-com:vml" xmlns:wp14="http://schemas.microsoft.com/office/word/2010/wordprocessingDrawing" xmlns:wp="http://schemas.openxmlformats.org/drawingml/2006/wordprocessingDrawing" xmlns:w10="urn:schemas-microsoft-com:office:word" xmlns:w="http://schemas.openxmlformats.org/wordprocessingml/2006/main" xmlns:w14="http://schemas.microsoft.com/office/word/2010/wordml" xmlns:w15="http://schemas.microsoft.com/office/word/2012/wordml" xmlns:w16se="http://schemas.microsoft.com/office/word/2015/wordml/symex" xmlns:wpg="http://schemas.microsoft.com/office/word/2010/wordprocessingGroup" xmlns:wpi="http://schemas.microsoft.com/office/word/2010/wordprocessingInk" xmlns:wne="http://schemas.microsoft.com/office/word/2006/wordml" xmlns:wps="http://schemas.microsoft.com/office/word/2010/wordprocessingShape" mc:Ignorable="w14 w15 w16se wp14">
+<w:document xmlns:wpc="http://schemas.microsoft.com/office/word/2010/wordprocessingCanvas" xmlns:cx="http://schemas.microsoft.com/office/drawing/2014/chartex" xmlns:cx1="http://schemas.microsoft.com/office/drawing/2015/9/8/chartex" xmlns:cx2="http://schemas.microsoft.com/office/drawing/2015/10/21/chartex" xmlns:cx3="http://schemas.microsoft.com/office/drawing/2016/5/9/chartex" xmlns:cx4="http://schemas.microsoft.com/office/drawing/2016/5/10/chartex" xmlns:cx5="http://schemas.microsoft.com/office/drawing/2016/5/11/chartex" xmlns:mc="http://schemas.openxmlformats.org/markup-compatibility/2006" xmlns:o="urn:schemas-microsoft-com:office:office" xmlns:r="http://schemas.openxmlformats.org/officeDocument/2006/relationships" xmlns:m="http://schemas.openxmlformats.org/officeDocument/2006/math" xmlns:v="urn:schemas-microsoft-com:vml" xmlns:wp14="http://schemas.microsoft.com/office/word/2010/wordprocessingDrawing" xmlns:wp="http://schemas.openxmlformats.org/drawingml/2006/wordprocessingDrawing" xmlns:w10="urn:schemas-microsoft-com:office:word" xmlns:w="http://schemas.openxmlformats.org/wordprocessingml/2006/main" xmlns:w14="http://schemas.microsoft.com/office/word/2010/wordml" xmlns:w15="http://schemas.microsoft.com/office/word/2012/wordml" xmlns:w16se="http://schemas.microsoft.com/office/word/2015/wordml/symex" xmlns:wpg="http://schemas.microsoft.com/office/word/2010/wordprocessingGroup" xmlns:wpi="http://schemas.microsoft.com/office/word/2010/wordprocessingInk" xmlns:wne="http://schemas.microsoft.com/office/word/2006/wordml" xmlns:wps="http://schemas.microsoft.com/office/word/2010/wordprocessingShape" mc:Ignorable="w14 w15 w16se wp14">
   <w:body>
     <w:p>
       <w:pPr>
@@ -406,6 +406,307 @@
         </w:rPr>
       </w:pPr>
     </w:p>
+    <w:p>
+      <w:pPr>
+        <w:suppressAutoHyphens/>
+        <w:jc w:val="both"/>
+        <w:rPr>
+          <w:rFonts w:cs="Arial"/>
+          <w:spacing w:val="-3"/>
+          <w:sz w:val="24"/>
+        </w:rPr>
+      </w:pPr>
+    </w:p>
+    <w:p>
+      <w:pPr>
+        <w:suppressAutoHyphens/>
+        <w:jc w:val="both"/>
+        <w:rPr>
+          <w:rFonts w:cs="Arial"/>
+          <w:spacing w:val="-3"/>
+          <w:sz w:val="24"/>
+        </w:rPr>
+      </w:pPr>
+    </w:p>
+    <w:p>
+      <w:pPr>
+        <w:pStyle w:val="Heading1"/>
+        <w:rPr>
+          <w:rFonts w:eastAsia="Times New Roman"/>
+          <w:lang w:eastAsia="en-GB"/>
+        </w:rPr>
+      </w:pPr>
+      <w:r>
+        <w:rPr>
+          <w:rFonts w:eastAsia="Times New Roman"/>
+          <w:lang w:eastAsia="en-GB"/>
+        </w:rPr>
+        <w:lastRenderedPageBreak/>
+        <w:t>Abstract</w:t>
+      </w:r>
+    </w:p>
+    <w:p>
+      <w:pPr>
+        <w:spacing w:before="100" w:beforeAutospacing="1" w:after="100" w:afterAutospacing="1" w:line="240" w:lineRule="auto"/>
+        <w:rPr>
+          <w:rFonts w:ascii="Times New Roman" w:eastAsia="Times New Roman" w:hAnsi="Times New Roman" w:cs="Times New Roman"/>
+          <w:color w:val="000000"/>
+          <w:sz w:val="27"/>
+          <w:szCs w:val="27"/>
+          <w:lang w:eastAsia="en-GB"/>
+        </w:rPr>
+      </w:pPr>
+      <w:r>
+        <w:rPr>
+          <w:rFonts w:ascii="Times New Roman" w:eastAsia="Times New Roman" w:hAnsi="Times New Roman" w:cs="Times New Roman"/>
+          <w:color w:val="000000"/>
+          <w:sz w:val="27"/>
+          <w:szCs w:val="27"/>
+          <w:lang w:eastAsia="en-GB"/>
+        </w:rPr>
+        <w:t>Write an abstract here.</w:t>
+      </w:r>
+    </w:p>
+    <w:p>
+      <w:pPr>
+        <w:spacing w:before="100" w:beforeAutospacing="1" w:after="100" w:afterAutospacing="1" w:line="240" w:lineRule="auto"/>
+        <w:rPr>
+          <w:rStyle w:val="Emphasis"/>
+          <w:lang w:eastAsia="en-GB"/>
+        </w:rPr>
+      </w:pPr>
+      <w:r>
+        <w:rPr>
+          <w:rStyle w:val="Emphasis"/>
+          <w:lang w:eastAsia="en-GB"/>
+        </w:rPr>
+        <w:t xml:space="preserve">Keywords: </w:t>
+      </w:r>
+      <w:r>
+        <w:rPr>
+          <w:rStyle w:val="Emphasis"/>
+          <w:lang w:eastAsia="en-GB"/>
+        </w:rPr>
+        <w:t>we should put some keywords here</w:t>
+      </w:r>
+    </w:p>
+    <w:p>
+      <w:pPr>
+        <w:spacing w:before="100" w:beforeAutospacing="1" w:after="100" w:afterAutospacing="1" w:line="240" w:lineRule="auto"/>
+        <w:rPr>
+          <w:rStyle w:val="Emphasis"/>
+          <w:lang w:eastAsia="en-GB"/>
+        </w:rPr>
+      </w:pPr>
+    </w:p>
+    <w:p>
+      <w:pPr>
+        <w:spacing w:before="100" w:beforeAutospacing="1" w:after="100" w:afterAutospacing="1" w:line="240" w:lineRule="auto"/>
+        <w:rPr>
+          <w:rStyle w:val="Emphasis"/>
+          <w:lang w:eastAsia="en-GB"/>
+        </w:rPr>
+      </w:pPr>
+    </w:p>
+    <w:p>
+      <w:pPr>
+        <w:spacing w:before="100" w:beforeAutospacing="1" w:after="100" w:afterAutospacing="1" w:line="240" w:lineRule="auto"/>
+        <w:rPr>
+          <w:rStyle w:val="Emphasis"/>
+          <w:lang w:eastAsia="en-GB"/>
+        </w:rPr>
+      </w:pPr>
+    </w:p>
+    <w:p>
+      <w:pPr>
+        <w:spacing w:before="100" w:beforeAutospacing="1" w:after="100" w:afterAutospacing="1" w:line="240" w:lineRule="auto"/>
+        <w:rPr>
+          <w:rStyle w:val="Emphasis"/>
+          <w:lang w:eastAsia="en-GB"/>
+        </w:rPr>
+      </w:pPr>
+    </w:p>
+    <w:p>
+      <w:pPr>
+        <w:spacing w:before="100" w:beforeAutospacing="1" w:after="100" w:afterAutospacing="1" w:line="240" w:lineRule="auto"/>
+        <w:rPr>
+          <w:rStyle w:val="Emphasis"/>
+          <w:lang w:eastAsia="en-GB"/>
+        </w:rPr>
+      </w:pPr>
+    </w:p>
+    <w:p>
+      <w:pPr>
+        <w:spacing w:before="100" w:beforeAutospacing="1" w:after="100" w:afterAutospacing="1" w:line="240" w:lineRule="auto"/>
+        <w:rPr>
+          <w:rStyle w:val="Emphasis"/>
+          <w:lang w:eastAsia="en-GB"/>
+        </w:rPr>
+      </w:pPr>
+    </w:p>
+    <w:p>
+      <w:pPr>
+        <w:spacing w:before="100" w:beforeAutospacing="1" w:after="100" w:afterAutospacing="1" w:line="240" w:lineRule="auto"/>
+        <w:rPr>
+          <w:rStyle w:val="Emphasis"/>
+          <w:lang w:eastAsia="en-GB"/>
+        </w:rPr>
+      </w:pPr>
+    </w:p>
+    <w:p>
+      <w:pPr>
+        <w:spacing w:before="100" w:beforeAutospacing="1" w:after="100" w:afterAutospacing="1" w:line="240" w:lineRule="auto"/>
+        <w:rPr>
+          <w:rStyle w:val="Emphasis"/>
+          <w:lang w:eastAsia="en-GB"/>
+        </w:rPr>
+      </w:pPr>
+    </w:p>
+    <w:p>
+      <w:pPr>
+        <w:spacing w:before="100" w:beforeAutospacing="1" w:after="100" w:afterAutospacing="1" w:line="240" w:lineRule="auto"/>
+        <w:rPr>
+          <w:rStyle w:val="Emphasis"/>
+          <w:lang w:eastAsia="en-GB"/>
+        </w:rPr>
+      </w:pPr>
+    </w:p>
+    <w:p>
+      <w:pPr>
+        <w:spacing w:before="100" w:beforeAutospacing="1" w:after="100" w:afterAutospacing="1" w:line="240" w:lineRule="auto"/>
+        <w:rPr>
+          <w:rStyle w:val="Emphasis"/>
+          <w:lang w:eastAsia="en-GB"/>
+        </w:rPr>
+      </w:pPr>
+    </w:p>
+    <w:p>
+      <w:pPr>
+        <w:spacing w:before="100" w:beforeAutospacing="1" w:after="100" w:afterAutospacing="1" w:line="240" w:lineRule="auto"/>
+        <w:rPr>
+          <w:rStyle w:val="Emphasis"/>
+          <w:lang w:eastAsia="en-GB"/>
+        </w:rPr>
+      </w:pPr>
+    </w:p>
+    <w:p>
+      <w:pPr>
+        <w:spacing w:before="100" w:beforeAutospacing="1" w:after="100" w:afterAutospacing="1" w:line="240" w:lineRule="auto"/>
+        <w:rPr>
+          <w:rStyle w:val="Emphasis"/>
+          <w:lang w:eastAsia="en-GB"/>
+        </w:rPr>
+      </w:pPr>
+    </w:p>
+    <w:p>
+      <w:pPr>
+        <w:spacing w:before="100" w:beforeAutospacing="1" w:after="100" w:afterAutospacing="1" w:line="240" w:lineRule="auto"/>
+        <w:rPr>
+          <w:rStyle w:val="Emphasis"/>
+          <w:lang w:eastAsia="en-GB"/>
+        </w:rPr>
+      </w:pPr>
+    </w:p>
+    <w:p>
+      <w:pPr>
+        <w:spacing w:before="100" w:beforeAutospacing="1" w:after="100" w:afterAutospacing="1" w:line="240" w:lineRule="auto"/>
+        <w:rPr>
+          <w:rStyle w:val="Emphasis"/>
+          <w:lang w:eastAsia="en-GB"/>
+        </w:rPr>
+      </w:pPr>
+    </w:p>
+    <w:p>
+      <w:pPr>
+        <w:spacing w:before="100" w:beforeAutospacing="1" w:after="100" w:afterAutospacing="1" w:line="240" w:lineRule="auto"/>
+        <w:rPr>
+          <w:rStyle w:val="Emphasis"/>
+          <w:lang w:eastAsia="en-GB"/>
+        </w:rPr>
+      </w:pPr>
+    </w:p>
+    <w:p>
+      <w:pPr>
+        <w:spacing w:before="100" w:beforeAutospacing="1" w:after="100" w:afterAutospacing="1" w:line="240" w:lineRule="auto"/>
+        <w:rPr>
+          <w:rStyle w:val="Emphasis"/>
+          <w:lang w:eastAsia="en-GB"/>
+        </w:rPr>
+      </w:pPr>
+    </w:p>
+    <w:p>
+      <w:pPr>
+        <w:spacing w:before="100" w:beforeAutospacing="1" w:after="100" w:afterAutospacing="1" w:line="240" w:lineRule="auto"/>
+        <w:rPr>
+          <w:rStyle w:val="Emphasis"/>
+          <w:lang w:eastAsia="en-GB"/>
+        </w:rPr>
+      </w:pPr>
+    </w:p>
+    <w:p>
+      <w:pPr>
+        <w:spacing w:before="100" w:beforeAutospacing="1" w:after="100" w:afterAutospacing="1" w:line="240" w:lineRule="auto"/>
+        <w:rPr>
+          <w:rStyle w:val="Emphasis"/>
+          <w:lang w:eastAsia="en-GB"/>
+        </w:rPr>
+      </w:pPr>
+    </w:p>
+    <w:p>
+      <w:pPr>
+        <w:spacing w:before="100" w:beforeAutospacing="1" w:after="100" w:afterAutospacing="1" w:line="240" w:lineRule="auto"/>
+        <w:rPr>
+          <w:rStyle w:val="Emphasis"/>
+          <w:lang w:eastAsia="en-GB"/>
+        </w:rPr>
+      </w:pPr>
+    </w:p>
+    <w:p>
+      <w:pPr>
+        <w:suppressAutoHyphens/>
+        <w:jc w:val="both"/>
+        <w:rPr>
+          <w:rFonts w:cs="Arial"/>
+          <w:spacing w:val="-3"/>
+          <w:sz w:val="24"/>
+        </w:rPr>
+      </w:pPr>
+    </w:p>
+    <w:p>
+      <w:pPr>
+        <w:suppressAutoHyphens/>
+        <w:jc w:val="both"/>
+        <w:rPr>
+          <w:rFonts w:cs="Arial"/>
+          <w:spacing w:val="-3"/>
+          <w:sz w:val="24"/>
+        </w:rPr>
+      </w:pPr>
+    </w:p>
+    <w:p>
+      <w:pPr>
+        <w:suppressAutoHyphens/>
+        <w:jc w:val="both"/>
+        <w:rPr>
+          <w:rFonts w:cs="Arial"/>
+          <w:spacing w:val="-3"/>
+          <w:sz w:val="24"/>
+        </w:rPr>
+      </w:pPr>
+    </w:p>
+    <w:p>
+      <w:pPr>
+        <w:suppressAutoHyphens/>
+        <w:jc w:val="both"/>
+        <w:rPr>
+          <w:rFonts w:cs="Arial"/>
+          <w:spacing w:val="-3"/>
+          <w:sz w:val="24"/>
+        </w:rPr>
+      </w:pPr>
+      <w:bookmarkStart w:id="0" w:name="_GoBack"/>
+      <w:bookmarkEnd w:id="0"/>
+    </w:p>
     <w:sdt>
       <w:sdtPr>
         <w:rPr>
@@ -508,7 +809,7 @@
                 <w:noProof/>
                 <w:webHidden/>
               </w:rPr>
-              <w:t>4</w:t>
+              <w:t>5</w:t>
             </w:r>
             <w:r>
               <w:rPr>
@@ -579,7 +880,7 @@
                 <w:noProof/>
                 <w:webHidden/>
               </w:rPr>
-              <w:t>4</w:t>
+              <w:t>5</w:t>
             </w:r>
             <w:r>
               <w:rPr>
@@ -650,7 +951,7 @@
                 <w:noProof/>
                 <w:webHidden/>
               </w:rPr>
-              <w:t>4</w:t>
+              <w:t>5</w:t>
             </w:r>
             <w:r>
               <w:rPr>
@@ -721,7 +1022,7 @@
                 <w:noProof/>
                 <w:webHidden/>
               </w:rPr>
-              <w:t>4</w:t>
+              <w:t>5</w:t>
             </w:r>
             <w:r>
               <w:rPr>
@@ -793,7 +1094,7 @@
                 <w:noProof/>
                 <w:webHidden/>
               </w:rPr>
-              <w:t>5</w:t>
+              <w:t>6</w:t>
             </w:r>
             <w:r>
               <w:rPr>
@@ -864,7 +1165,7 @@
                 <w:noProof/>
                 <w:webHidden/>
               </w:rPr>
-              <w:t>5</w:t>
+              <w:t>6</w:t>
             </w:r>
             <w:r>
               <w:rPr>
@@ -935,7 +1236,7 @@
                 <w:noProof/>
                 <w:webHidden/>
               </w:rPr>
-              <w:t>5</w:t>
+              <w:t>6</w:t>
             </w:r>
             <w:r>
               <w:rPr>
@@ -1006,7 +1307,7 @@
                 <w:noProof/>
                 <w:webHidden/>
               </w:rPr>
-              <w:t>5</w:t>
+              <w:t>6</w:t>
             </w:r>
             <w:r>
               <w:rPr>
@@ -1077,7 +1378,7 @@
                 <w:noProof/>
                 <w:webHidden/>
               </w:rPr>
-              <w:t>5</w:t>
+              <w:t>6</w:t>
             </w:r>
             <w:r>
               <w:rPr>
@@ -1148,7 +1449,7 @@
                 <w:noProof/>
                 <w:webHidden/>
               </w:rPr>
-              <w:t>5</w:t>
+              <w:t>6</w:t>
             </w:r>
             <w:r>
               <w:rPr>
@@ -1219,7 +1520,7 @@
                 <w:noProof/>
                 <w:webHidden/>
               </w:rPr>
-              <w:t>6</w:t>
+              <w:t>7</w:t>
             </w:r>
             <w:r>
               <w:rPr>
@@ -1290,7 +1591,7 @@
                 <w:noProof/>
                 <w:webHidden/>
               </w:rPr>
-              <w:t>6</w:t>
+              <w:t>7</w:t>
             </w:r>
             <w:r>
               <w:rPr>
@@ -1361,7 +1662,7 @@
                 <w:noProof/>
                 <w:webHidden/>
               </w:rPr>
-              <w:t>6</w:t>
+              <w:t>7</w:t>
             </w:r>
             <w:r>
               <w:rPr>
@@ -1432,7 +1733,7 @@
                 <w:noProof/>
                 <w:webHidden/>
               </w:rPr>
-              <w:t>6</w:t>
+              <w:t>7</w:t>
             </w:r>
             <w:r>
               <w:rPr>
@@ -1503,7 +1804,7 @@
                 <w:noProof/>
                 <w:webHidden/>
               </w:rPr>
-              <w:t>6</w:t>
+              <w:t>7</w:t>
             </w:r>
             <w:r>
               <w:rPr>
@@ -1574,7 +1875,7 @@
                 <w:noProof/>
                 <w:webHidden/>
               </w:rPr>
-              <w:t>7</w:t>
+              <w:t>8</w:t>
             </w:r>
             <w:r>
               <w:rPr>
@@ -1645,7 +1946,7 @@
                 <w:noProof/>
                 <w:webHidden/>
               </w:rPr>
-              <w:t>7</w:t>
+              <w:t>8</w:t>
             </w:r>
             <w:r>
               <w:rPr>
@@ -1716,7 +2017,7 @@
                 <w:noProof/>
                 <w:webHidden/>
               </w:rPr>
-              <w:t>7</w:t>
+              <w:t>8</w:t>
             </w:r>
             <w:r>
               <w:rPr>
@@ -1787,7 +2088,7 @@
                 <w:noProof/>
                 <w:webHidden/>
               </w:rPr>
-              <w:t>8</w:t>
+              <w:t>9</w:t>
             </w:r>
             <w:r>
               <w:rPr>
@@ -1858,7 +2159,7 @@
                 <w:noProof/>
                 <w:webHidden/>
               </w:rPr>
-              <w:t>8</w:t>
+              <w:t>9</w:t>
             </w:r>
             <w:r>
               <w:rPr>
@@ -1929,7 +2230,7 @@
                 <w:noProof/>
                 <w:webHidden/>
               </w:rPr>
-              <w:t>8</w:t>
+              <w:t>9</w:t>
             </w:r>
             <w:r>
               <w:rPr>
@@ -2000,7 +2301,7 @@
                 <w:noProof/>
                 <w:webHidden/>
               </w:rPr>
-              <w:t>9</w:t>
+              <w:t>10</w:t>
             </w:r>
             <w:r>
               <w:rPr>
@@ -2072,7 +2373,7 @@
                 <w:noProof/>
                 <w:webHidden/>
               </w:rPr>
-              <w:t>10</w:t>
+              <w:t>11</w:t>
             </w:r>
             <w:r>
               <w:rPr>
@@ -2143,7 +2444,7 @@
                 <w:noProof/>
                 <w:webHidden/>
               </w:rPr>
-              <w:t>10</w:t>
+              <w:t>11</w:t>
             </w:r>
             <w:r>
               <w:rPr>
@@ -2214,7 +2515,7 @@
                 <w:noProof/>
                 <w:webHidden/>
               </w:rPr>
-              <w:t>10</w:t>
+              <w:t>11</w:t>
             </w:r>
             <w:r>
               <w:rPr>
@@ -2285,7 +2586,7 @@
                 <w:noProof/>
                 <w:webHidden/>
               </w:rPr>
-              <w:t>10</w:t>
+              <w:t>11</w:t>
             </w:r>
             <w:r>
               <w:rPr>
@@ -2356,7 +2657,7 @@
                 <w:noProof/>
                 <w:webHidden/>
               </w:rPr>
-              <w:t>11</w:t>
+              <w:t>12</w:t>
             </w:r>
             <w:r>
               <w:rPr>
@@ -2427,7 +2728,7 @@
                 <w:noProof/>
                 <w:webHidden/>
               </w:rPr>
-              <w:t>12</w:t>
+              <w:t>13</w:t>
             </w:r>
             <w:r>
               <w:rPr>
@@ -2498,7 +2799,7 @@
                 <w:noProof/>
                 <w:webHidden/>
               </w:rPr>
-              <w:t>14</w:t>
+              <w:t>15</w:t>
             </w:r>
             <w:r>
               <w:rPr>
@@ -2569,7 +2870,7 @@
                 <w:noProof/>
                 <w:webHidden/>
               </w:rPr>
-              <w:t>15</w:t>
+              <w:t>16</w:t>
             </w:r>
             <w:r>
               <w:rPr>
@@ -2640,7 +2941,7 @@
                 <w:noProof/>
                 <w:webHidden/>
               </w:rPr>
-              <w:t>15</w:t>
+              <w:t>16</w:t>
             </w:r>
             <w:r>
               <w:rPr>
@@ -2711,7 +3012,7 @@
                 <w:noProof/>
                 <w:webHidden/>
               </w:rPr>
-              <w:t>15</w:t>
+              <w:t>16</w:t>
             </w:r>
             <w:r>
               <w:rPr>
@@ -2782,7 +3083,7 @@
                 <w:noProof/>
                 <w:webHidden/>
               </w:rPr>
-              <w:t>16</w:t>
+              <w:t>17</w:t>
             </w:r>
             <w:r>
               <w:rPr>
@@ -2853,7 +3154,7 @@
                 <w:noProof/>
                 <w:webHidden/>
               </w:rPr>
-              <w:t>16</w:t>
+              <w:t>17</w:t>
             </w:r>
             <w:r>
               <w:rPr>
@@ -2924,7 +3225,7 @@
                 <w:noProof/>
                 <w:webHidden/>
               </w:rPr>
-              <w:t>16</w:t>
+              <w:t>17</w:t>
             </w:r>
             <w:r>
               <w:rPr>
@@ -2995,7 +3296,7 @@
                 <w:noProof/>
                 <w:webHidden/>
               </w:rPr>
-              <w:t>16</w:t>
+              <w:t>17</w:t>
             </w:r>
             <w:r>
               <w:rPr>
@@ -3066,7 +3367,7 @@
                 <w:noProof/>
                 <w:webHidden/>
               </w:rPr>
-              <w:t>16</w:t>
+              <w:t>17</w:t>
             </w:r>
             <w:r>
               <w:rPr>
@@ -3137,7 +3438,7 @@
                 <w:noProof/>
                 <w:webHidden/>
               </w:rPr>
-              <w:t>17</w:t>
+              <w:t>18</w:t>
             </w:r>
             <w:r>
               <w:rPr>
@@ -3208,7 +3509,7 @@
                 <w:noProof/>
                 <w:webHidden/>
               </w:rPr>
-              <w:t>17</w:t>
+              <w:t>18</w:t>
             </w:r>
             <w:r>
               <w:rPr>
@@ -3280,7 +3581,7 @@
                 <w:noProof/>
                 <w:webHidden/>
               </w:rPr>
-              <w:t>18</w:t>
+              <w:t>19</w:t>
             </w:r>
             <w:r>
               <w:rPr>
@@ -3351,7 +3652,7 @@
                 <w:noProof/>
                 <w:webHidden/>
               </w:rPr>
-              <w:t>18</w:t>
+              <w:t>19</w:t>
             </w:r>
             <w:r>
               <w:rPr>
@@ -3422,7 +3723,7 @@
                 <w:noProof/>
                 <w:webHidden/>
               </w:rPr>
-              <w:t>18</w:t>
+              <w:t>19</w:t>
             </w:r>
             <w:r>
               <w:rPr>
@@ -3493,7 +3794,7 @@
                 <w:noProof/>
                 <w:webHidden/>
               </w:rPr>
-              <w:t>18</w:t>
+              <w:t>19</w:t>
             </w:r>
             <w:r>
               <w:rPr>
@@ -3564,7 +3865,7 @@
                 <w:noProof/>
                 <w:webHidden/>
               </w:rPr>
-              <w:t>19</w:t>
+              <w:t>20</w:t>
             </w:r>
             <w:r>
               <w:rPr>
@@ -3636,7 +3937,7 @@
                 <w:noProof/>
                 <w:webHidden/>
               </w:rPr>
-              <w:t>20</w:t>
+              <w:t>21</w:t>
             </w:r>
             <w:r>
               <w:rPr>
@@ -3708,7 +4009,7 @@
                 <w:noProof/>
                 <w:webHidden/>
               </w:rPr>
-              <w:t>22</w:t>
+              <w:t>23</w:t>
             </w:r>
             <w:r>
               <w:rPr>
@@ -3780,7 +4081,7 @@
                 <w:noProof/>
                 <w:webHidden/>
               </w:rPr>
-              <w:t>24</w:t>
+              <w:t>25</w:t>
             </w:r>
             <w:r>
               <w:rPr>
@@ -3852,7 +4153,7 @@
                 <w:noProof/>
                 <w:webHidden/>
               </w:rPr>
-              <w:t>26</w:t>
+              <w:t>27</w:t>
             </w:r>
             <w:r>
               <w:rPr>
@@ -3924,7 +4225,7 @@
                 <w:noProof/>
                 <w:webHidden/>
               </w:rPr>
-              <w:t>28</w:t>
+              <w:t>29</w:t>
             </w:r>
             <w:r>
               <w:rPr>
@@ -3996,7 +4297,7 @@
                 <w:noProof/>
                 <w:webHidden/>
               </w:rPr>
-              <w:t>29</w:t>
+              <w:t>30</w:t>
             </w:r>
             <w:r>
               <w:rPr>
@@ -4068,7 +4369,7 @@
                 <w:noProof/>
                 <w:webHidden/>
               </w:rPr>
-              <w:t>30</w:t>
+              <w:t>31</w:t>
             </w:r>
             <w:r>
               <w:rPr>
@@ -4140,7 +4441,7 @@
                 <w:noProof/>
                 <w:webHidden/>
               </w:rPr>
-              <w:t>31</w:t>
+              <w:t>32</w:t>
             </w:r>
             <w:r>
               <w:rPr>
@@ -4190,7 +4491,7 @@
           <w:sz w:val="28"/>
         </w:rPr>
       </w:pPr>
-      <w:bookmarkStart w:id="0" w:name="_Toc470640984"/>
+      <w:bookmarkStart w:id="1" w:name="_Toc470640984"/>
       <w:r>
         <w:rPr>
           <w:rFonts w:ascii="Arial" w:hAnsi="Arial" w:cs="Arial"/>
@@ -4208,7 +4509,7 @@
         </w:rPr>
         <w:t>Introduction</w:t>
       </w:r>
-      <w:bookmarkEnd w:id="0"/>
+      <w:bookmarkEnd w:id="1"/>
       <w:r>
         <w:rPr>
           <w:rFonts w:ascii="Arial" w:hAnsi="Arial" w:cs="Arial"/>
@@ -4223,14 +4524,14 @@
         <w:pStyle w:val="Heading2"/>
         <w:spacing w:after="120"/>
       </w:pPr>
-      <w:bookmarkStart w:id="1" w:name="_Toc470640985"/>
+      <w:bookmarkStart w:id="2" w:name="_Toc470640985"/>
       <w:r>
         <w:t xml:space="preserve">1.1 </w:t>
       </w:r>
       <w:r>
         <w:t>Topic Overview</w:t>
       </w:r>
-      <w:bookmarkEnd w:id="1"/>
+      <w:bookmarkEnd w:id="2"/>
     </w:p>
     <w:p>
       <w:pPr>
@@ -4329,19 +4630,32 @@
         <w:t xml:space="preserve"> </w:t>
       </w:r>
       <w:r>
-        <w:t>(Intel</w:t>
+        <w:t>(</w:t>
+      </w:r>
+      <w:proofErr w:type="spellStart"/>
+      <w:r>
+        <w:t>Intel</w:t>
       </w:r>
       <w:r>
         <w:t>c</w:t>
       </w:r>
       <w:r>
-        <w:t>om, 2016</w:t>
+        <w:t>om</w:t>
+      </w:r>
+      <w:proofErr w:type="spellEnd"/>
+      <w:r>
+        <w:t>, 2016</w:t>
       </w:r>
       <w:r>
         <w:t xml:space="preserve">, </w:t>
       </w:r>
-      <w:r>
-        <w:t>Amdcom, 2016)</w:t>
+      <w:proofErr w:type="spellStart"/>
+      <w:r>
+        <w:t>Amdcom</w:t>
+      </w:r>
+      <w:proofErr w:type="spellEnd"/>
+      <w:r>
+        <w:t>, 2016)</w:t>
       </w:r>
       <w:r>
         <w:t>.</w:t>
@@ -4412,11 +4726,11 @@
         <w:pStyle w:val="Heading2"/>
         <w:spacing w:after="120"/>
       </w:pPr>
-      <w:bookmarkStart w:id="2" w:name="_Toc470640986"/>
+      <w:bookmarkStart w:id="3" w:name="_Toc470640986"/>
       <w:r>
         <w:t>1.2 The Problem</w:t>
       </w:r>
-      <w:bookmarkEnd w:id="2"/>
+      <w:bookmarkEnd w:id="3"/>
     </w:p>
     <w:p>
       <w:pPr>
@@ -4519,7 +4833,35 @@
         <w:rPr>
           <w:rFonts w:cs="Arial"/>
         </w:rPr>
-        <w:t xml:space="preserve"> through WebCL and WebGL which are web equivalents of OpenCL and OpenGL</w:t>
+        <w:t xml:space="preserve"> through </w:t>
+      </w:r>
+      <w:proofErr w:type="spellStart"/>
+      <w:r>
+        <w:rPr>
+          <w:rFonts w:cs="Arial"/>
+        </w:rPr>
+        <w:t>WebCL</w:t>
+      </w:r>
+      <w:proofErr w:type="spellEnd"/>
+      <w:r>
+        <w:rPr>
+          <w:rFonts w:cs="Arial"/>
+        </w:rPr>
+        <w:t xml:space="preserve"> and </w:t>
+      </w:r>
+      <w:proofErr w:type="spellStart"/>
+      <w:r>
+        <w:rPr>
+          <w:rFonts w:cs="Arial"/>
+        </w:rPr>
+        <w:t>WebGL</w:t>
+      </w:r>
+      <w:proofErr w:type="spellEnd"/>
+      <w:r>
+        <w:rPr>
+          <w:rFonts w:cs="Arial"/>
+        </w:rPr>
+        <w:t xml:space="preserve"> which are web equivalents of OpenCL and OpenGL</w:t>
       </w:r>
       <w:r>
         <w:rPr>
@@ -4817,7 +5159,21 @@
         <w:rPr>
           <w:rFonts w:cs="Arial"/>
         </w:rPr>
-        <w:t>that is kernels in OpenCL or shaders in OpenGL.</w:t>
+        <w:t xml:space="preserve">that is kernels in OpenCL or </w:t>
+      </w:r>
+      <w:proofErr w:type="spellStart"/>
+      <w:r>
+        <w:rPr>
+          <w:rFonts w:cs="Arial"/>
+        </w:rPr>
+        <w:t>shaders</w:t>
+      </w:r>
+      <w:proofErr w:type="spellEnd"/>
+      <w:r>
+        <w:rPr>
+          <w:rFonts w:cs="Arial"/>
+        </w:rPr>
+        <w:t xml:space="preserve"> in OpenGL.</w:t>
       </w:r>
       <w:r>
         <w:rPr>
@@ -4861,7 +5217,7 @@
         <w:pStyle w:val="Heading2"/>
         <w:spacing w:after="120"/>
       </w:pPr>
-      <w:bookmarkStart w:id="3" w:name="_Toc470640987"/>
+      <w:bookmarkStart w:id="4" w:name="_Toc470640987"/>
       <w:r>
         <w:t>1.3</w:t>
       </w:r>
@@ -4871,7 +5227,7 @@
       <w:r>
         <w:t>The Solution</w:t>
       </w:r>
-      <w:bookmarkEnd w:id="3"/>
+      <w:bookmarkEnd w:id="4"/>
     </w:p>
     <w:p>
       <w:pPr>
@@ -5136,7 +5492,7 @@
           <w:sz w:val="28"/>
         </w:rPr>
       </w:pPr>
-      <w:bookmarkStart w:id="4" w:name="_Toc470640988"/>
+      <w:bookmarkStart w:id="5" w:name="_Toc470640988"/>
       <w:r>
         <w:rPr>
           <w:rFonts w:ascii="Arial" w:hAnsi="Arial" w:cs="Arial"/>
@@ -5154,14 +5510,14 @@
         </w:rPr>
         <w:t>Technical Review</w:t>
       </w:r>
-      <w:bookmarkEnd w:id="4"/>
+      <w:bookmarkEnd w:id="5"/>
     </w:p>
     <w:p>
       <w:pPr>
         <w:pStyle w:val="Heading2"/>
         <w:spacing w:after="120"/>
       </w:pPr>
-      <w:bookmarkStart w:id="5" w:name="_Toc470640989"/>
+      <w:bookmarkStart w:id="6" w:name="_Toc470640989"/>
       <w:r>
         <w:t xml:space="preserve">2.1 </w:t>
       </w:r>
@@ -5171,7 +5527,7 @@
       <w:r>
         <w:t>s</w:t>
       </w:r>
-      <w:bookmarkEnd w:id="5"/>
+      <w:bookmarkEnd w:id="6"/>
     </w:p>
     <w:p>
       <w:pPr>
@@ -5203,7 +5559,25 @@
           <w:szCs w:val="22"/>
           <w:shd w:val="clear" w:color="auto" w:fill="FFFFFF"/>
         </w:rPr>
-        <w:t>(Nvidiacom, 2016)</w:t>
+        <w:t>(</w:t>
+      </w:r>
+      <w:proofErr w:type="spellStart"/>
+      <w:r>
+        <w:rPr>
+          <w:color w:val="333333"/>
+          <w:szCs w:val="22"/>
+          <w:shd w:val="clear" w:color="auto" w:fill="FFFFFF"/>
+        </w:rPr>
+        <w:t>Nvidiacom</w:t>
+      </w:r>
+      <w:proofErr w:type="spellEnd"/>
+      <w:r>
+        <w:rPr>
+          <w:color w:val="333333"/>
+          <w:szCs w:val="22"/>
+          <w:shd w:val="clear" w:color="auto" w:fill="FFFFFF"/>
+        </w:rPr>
+        <w:t>, 2016)</w:t>
       </w:r>
       <w:r>
         <w:rPr>
@@ -5253,14 +5627,14 @@
         <w:pStyle w:val="Heading3"/>
         <w:spacing w:after="120"/>
       </w:pPr>
-      <w:bookmarkStart w:id="6" w:name="_Toc470640990"/>
+      <w:bookmarkStart w:id="7" w:name="_Toc470640990"/>
       <w:r>
         <w:t xml:space="preserve">2.1.1 </w:t>
       </w:r>
       <w:r>
         <w:t>Hardware</w:t>
       </w:r>
-      <w:bookmarkEnd w:id="6"/>
+      <w:bookmarkEnd w:id="7"/>
     </w:p>
     <w:p>
       <w:r>
@@ -5275,7 +5649,25 @@
           <w:color w:val="333333"/>
           <w:shd w:val="clear" w:color="auto" w:fill="FFFFFF"/>
         </w:rPr>
-        <w:t>(Nvidiacom, 2009)</w:t>
+        <w:t>(</w:t>
+      </w:r>
+      <w:proofErr w:type="spellStart"/>
+      <w:r>
+        <w:rPr>
+          <w:rFonts w:cs="Arial"/>
+          <w:color w:val="333333"/>
+          <w:shd w:val="clear" w:color="auto" w:fill="FFFFFF"/>
+        </w:rPr>
+        <w:t>Nvidiacom</w:t>
+      </w:r>
+      <w:proofErr w:type="spellEnd"/>
+      <w:r>
+        <w:rPr>
+          <w:rFonts w:cs="Arial"/>
+          <w:color w:val="333333"/>
+          <w:shd w:val="clear" w:color="auto" w:fill="FFFFFF"/>
+        </w:rPr>
+        <w:t>, 2009)</w:t>
       </w:r>
       <w:r>
         <w:t xml:space="preserve">. </w:t>
@@ -5298,7 +5690,7 @@
         <w:pStyle w:val="Heading3"/>
         <w:spacing w:after="120"/>
       </w:pPr>
-      <w:bookmarkStart w:id="7" w:name="_Toc470640991"/>
+      <w:bookmarkStart w:id="8" w:name="_Toc470640991"/>
       <w:r>
         <w:t>2.1.2</w:t>
       </w:r>
@@ -5311,7 +5703,7 @@
       <w:r>
         <w:t>Dedicated</w:t>
       </w:r>
-      <w:bookmarkEnd w:id="7"/>
+      <w:bookmarkEnd w:id="8"/>
     </w:p>
     <w:p>
       <w:r>
@@ -5378,7 +5770,15 @@
         <w:t xml:space="preserve"> </w:t>
       </w:r>
       <w:r>
-        <w:t>(Intelcom, 2016)</w:t>
+        <w:t>(</w:t>
+      </w:r>
+      <w:proofErr w:type="spellStart"/>
+      <w:r>
+        <w:t>Intelcom</w:t>
+      </w:r>
+      <w:proofErr w:type="spellEnd"/>
+      <w:r>
+        <w:t>, 2016)</w:t>
       </w:r>
       <w:r>
         <w:t>. The result was better media performance by default for standard CPUs</w:t>
@@ -5437,7 +5837,7 @@
         <w:pStyle w:val="Heading3"/>
         <w:spacing w:after="120"/>
       </w:pPr>
-      <w:bookmarkStart w:id="8" w:name="_Toc470640992"/>
+      <w:bookmarkStart w:id="9" w:name="_Toc470640992"/>
       <w:r>
         <w:t xml:space="preserve">2.1.2 </w:t>
       </w:r>
@@ -5450,7 +5850,7 @@
       <w:r>
         <w:t>AMD</w:t>
       </w:r>
-      <w:bookmarkEnd w:id="8"/>
+      <w:bookmarkEnd w:id="9"/>
     </w:p>
     <w:p>
       <w:r>
@@ -5488,7 +5888,15 @@
         <w:t> </w:t>
       </w:r>
       <w:r>
-        <w:t>(Steampoweredcom, 2016)</w:t>
+        <w:t>(</w:t>
+      </w:r>
+      <w:proofErr w:type="spellStart"/>
+      <w:r>
+        <w:t>Steampoweredcom</w:t>
+      </w:r>
+      <w:proofErr w:type="spellEnd"/>
+      <w:r>
+        <w:t>, 2016)</w:t>
       </w:r>
       <w:r>
         <w:t xml:space="preserve"> </w:t>
@@ -5533,22 +5941,40 @@
         <w:t xml:space="preserve"> </w:t>
       </w:r>
       <w:r>
-        <w:t>(Amdcom, 2016)</w:t>
+        <w:t>(</w:t>
+      </w:r>
+      <w:proofErr w:type="spellStart"/>
+      <w:r>
+        <w:t>Amdcom</w:t>
+      </w:r>
+      <w:proofErr w:type="spellEnd"/>
+      <w:r>
+        <w:t>, 2016)</w:t>
       </w:r>
       <w:r>
         <w:t xml:space="preserve"> was the starting point for the new API for both compute and graphics </w:t>
       </w:r>
+      <w:proofErr w:type="spellStart"/>
       <w:r>
         <w:t>Vulk</w:t>
       </w:r>
       <w:r>
         <w:t>an</w:t>
       </w:r>
+      <w:proofErr w:type="spellEnd"/>
       <w:r>
         <w:t xml:space="preserve"> </w:t>
       </w:r>
       <w:r>
-        <w:t>(Khronosorg, 2016)</w:t>
+        <w:t>(</w:t>
+      </w:r>
+      <w:proofErr w:type="spellStart"/>
+      <w:r>
+        <w:t>Khronosorg</w:t>
+      </w:r>
+      <w:proofErr w:type="spellEnd"/>
+      <w:r>
+        <w:t>, 2016)</w:t>
       </w:r>
       <w:r>
         <w:t xml:space="preserve"> which aims to superse</w:t>
@@ -5595,7 +6021,7 @@
         <w:pStyle w:val="Heading3"/>
         <w:spacing w:after="120"/>
       </w:pPr>
-      <w:bookmarkStart w:id="9" w:name="_Toc470640993"/>
+      <w:bookmarkStart w:id="10" w:name="_Toc470640993"/>
       <w:r>
         <w:t xml:space="preserve">2.1.3 </w:t>
       </w:r>
@@ -5605,7 +6031,7 @@
       <w:r>
         <w:t>AMD</w:t>
       </w:r>
-      <w:bookmarkEnd w:id="9"/>
+      <w:bookmarkEnd w:id="10"/>
     </w:p>
     <w:p>
       <w:r>
@@ -5633,8 +6059,13 @@
         <w:lastRenderedPageBreak/>
         <w:t xml:space="preserve">CPUs in 2010 with the launch of their </w:t>
       </w:r>
-      <w:r>
-        <w:t>Westmere microarchitecture</w:t>
+      <w:proofErr w:type="spellStart"/>
+      <w:r>
+        <w:t>Westmere</w:t>
+      </w:r>
+      <w:proofErr w:type="spellEnd"/>
+      <w:r>
+        <w:t xml:space="preserve"> microarchitecture</w:t>
       </w:r>
       <w:r>
         <w:t xml:space="preserve">. AMD arrived later with APUs </w:t>
@@ -5651,7 +6082,7 @@
         <w:pStyle w:val="Heading3"/>
         <w:spacing w:after="120"/>
       </w:pPr>
-      <w:bookmarkStart w:id="10" w:name="_Toc470640994"/>
+      <w:bookmarkStart w:id="11" w:name="_Toc470640994"/>
       <w:r>
         <w:t>2.1.5</w:t>
       </w:r>
@@ -5661,7 +6092,7 @@
       <w:r>
         <w:t>Software</w:t>
       </w:r>
-      <w:bookmarkEnd w:id="10"/>
+      <w:bookmarkEnd w:id="11"/>
     </w:p>
     <w:p>
       <w:r>
@@ -5698,7 +6129,15 @@
         <w:t xml:space="preserve"> </w:t>
       </w:r>
       <w:r>
-        <w:t>(Khronosorg, 2016)</w:t>
+        <w:t>(</w:t>
+      </w:r>
+      <w:proofErr w:type="spellStart"/>
+      <w:r>
+        <w:t>Khronosorg</w:t>
+      </w:r>
+      <w:proofErr w:type="spellEnd"/>
+      <w:r>
+        <w:t>, 2016)</w:t>
       </w:r>
       <w:r>
         <w:t xml:space="preserve">, </w:t>
@@ -5710,7 +6149,15 @@
         <w:t xml:space="preserve"> </w:t>
       </w:r>
       <w:r>
-        <w:t>(Applecom, 2016)</w:t>
+        <w:t>(</w:t>
+      </w:r>
+      <w:proofErr w:type="spellStart"/>
+      <w:r>
+        <w:t>Applecom</w:t>
+      </w:r>
+      <w:proofErr w:type="spellEnd"/>
+      <w:r>
+        <w:t>, 2016)</w:t>
       </w:r>
       <w:r>
         <w:t xml:space="preserve"> and CUDA</w:t>
@@ -5719,7 +6166,15 @@
         <w:t xml:space="preserve"> </w:t>
       </w:r>
       <w:r>
-        <w:t>(Nvidiacom, 2016)</w:t>
+        <w:t>(</w:t>
+      </w:r>
+      <w:proofErr w:type="spellStart"/>
+      <w:r>
+        <w:t>Nvidiacom</w:t>
+      </w:r>
+      <w:proofErr w:type="spellEnd"/>
+      <w:r>
+        <w:t>, 2016)</w:t>
       </w:r>
       <w:r>
         <w:t>.</w:t>
@@ -5739,7 +6194,7 @@
         <w:pStyle w:val="Heading3"/>
         <w:spacing w:after="120"/>
       </w:pPr>
-      <w:bookmarkStart w:id="11" w:name="_Toc470640995"/>
+      <w:bookmarkStart w:id="12" w:name="_Toc470640995"/>
       <w:r>
         <w:t>2.1.6</w:t>
       </w:r>
@@ -5752,7 +6207,7 @@
       <w:r>
         <w:t xml:space="preserve"> &amp; DirectX</w:t>
       </w:r>
-      <w:bookmarkEnd w:id="11"/>
+      <w:bookmarkEnd w:id="12"/>
     </w:p>
     <w:p>
       <w:r>
@@ -5813,7 +6268,15 @@
         <w:t xml:space="preserve"> and</w:t>
       </w:r>
       <w:r>
-        <w:t xml:space="preserve"> uniquely has multiple versions which has seen it expand onto other platforms. OpenGL ES brought the API to embedded systems, and WebGL brought hardware accelerated rendering to the Web. In any case as it is one of the few platform independent graphics APIs it is still used today, most notably on Linux and Mac.</w:t>
+        <w:t xml:space="preserve"> uniquely has multiple versions which has seen it expand onto other platforms. OpenGL ES brought the API to embedded systems, and </w:t>
+      </w:r>
+      <w:proofErr w:type="spellStart"/>
+      <w:r>
+        <w:t>WebGL</w:t>
+      </w:r>
+      <w:proofErr w:type="spellEnd"/>
+      <w:r>
+        <w:t xml:space="preserve"> brought hardware accelerated rendering to the Web. In any case as it is one of the few platform independent graphics APIs it is still used today, most notably on Linux and Mac.</w:t>
       </w:r>
     </w:p>
     <w:p>
@@ -5821,7 +6284,7 @@
         <w:pStyle w:val="Heading3"/>
         <w:spacing w:after="120"/>
       </w:pPr>
-      <w:bookmarkStart w:id="12" w:name="_Toc470640996"/>
+      <w:bookmarkStart w:id="13" w:name="_Toc470640996"/>
       <w:r>
         <w:t>2.1.</w:t>
       </w:r>
@@ -5837,7 +6300,7 @@
       <w:r>
         <w:t xml:space="preserve"> &amp; OpenCL</w:t>
       </w:r>
-      <w:bookmarkEnd w:id="12"/>
+      <w:bookmarkEnd w:id="13"/>
     </w:p>
     <w:p>
       <w:r>
@@ -5873,8 +6336,13 @@
       <w:r>
         <w:t>Research (</w:t>
       </w:r>
-      <w:r>
-        <w:t xml:space="preserve">Karimi, K, </w:t>
+      <w:proofErr w:type="spellStart"/>
+      <w:r>
+        <w:t>Karimi</w:t>
+      </w:r>
+      <w:proofErr w:type="spellEnd"/>
+      <w:r>
+        <w:t xml:space="preserve">, K, </w:t>
       </w:r>
       <w:r>
         <w:t>2016) found CUDA to perform better than OpenCL</w:t>
@@ -5894,7 +6362,7 @@
           <w:rFonts w:cs="Arial"/>
         </w:rPr>
       </w:pPr>
-      <w:bookmarkStart w:id="13" w:name="_Toc470640997"/>
+      <w:bookmarkStart w:id="14" w:name="_Toc470640997"/>
       <w:r>
         <w:t>2.1.</w:t>
       </w:r>
@@ -5904,7 +6372,7 @@
       <w:r>
         <w:t xml:space="preserve"> Advantages of GPUs</w:t>
       </w:r>
-      <w:bookmarkEnd w:id="13"/>
+      <w:bookmarkEnd w:id="14"/>
     </w:p>
     <w:p>
       <w:r>
@@ -6171,14 +6639,14 @@
         <w:pStyle w:val="Heading2"/>
         <w:spacing w:after="120"/>
       </w:pPr>
-      <w:bookmarkStart w:id="14" w:name="_Toc470640998"/>
+      <w:bookmarkStart w:id="15" w:name="_Toc470640998"/>
       <w:r>
         <w:t xml:space="preserve">2.2 </w:t>
       </w:r>
       <w:r>
         <w:t>JavaScript</w:t>
       </w:r>
-      <w:bookmarkEnd w:id="14"/>
+      <w:bookmarkEnd w:id="15"/>
     </w:p>
     <w:p>
       <w:pPr>
@@ -6286,7 +6754,21 @@
         <w:rPr>
           <w:rFonts w:cs="Arial"/>
         </w:rPr>
-        <w:t xml:space="preserve">n their yearly survey StackOverflow found JavaScript to be the most popular technology </w:t>
+        <w:t xml:space="preserve">n their yearly survey </w:t>
+      </w:r>
+      <w:proofErr w:type="spellStart"/>
+      <w:r>
+        <w:rPr>
+          <w:rFonts w:cs="Arial"/>
+        </w:rPr>
+        <w:t>StackOverflow</w:t>
+      </w:r>
+      <w:proofErr w:type="spellEnd"/>
+      <w:r>
+        <w:rPr>
+          <w:rFonts w:cs="Arial"/>
+        </w:rPr>
+        <w:t xml:space="preserve"> found JavaScript to be the most popular technology </w:t>
       </w:r>
       <w:r>
         <w:t>(Stack overflow blog, 2016)</w:t>
@@ -6352,7 +6834,7 @@
         <w:pStyle w:val="Heading3"/>
         <w:spacing w:after="120"/>
       </w:pPr>
-      <w:bookmarkStart w:id="15" w:name="_Toc470640999"/>
+      <w:bookmarkStart w:id="16" w:name="_Toc470640999"/>
       <w:r>
         <w:t>2.2</w:t>
       </w:r>
@@ -6365,7 +6847,7 @@
       <w:r>
         <w:t>Typed Array Architecture</w:t>
       </w:r>
-      <w:bookmarkEnd w:id="15"/>
+      <w:bookmarkEnd w:id="16"/>
     </w:p>
     <w:p>
       <w:pPr>
@@ -6415,7 +6897,25 @@
           <w:color w:val="333333"/>
           <w:shd w:val="clear" w:color="auto" w:fill="FFFFFF"/>
         </w:rPr>
-        <w:t>(Mozillaorg, 2016)</w:t>
+        <w:t>(</w:t>
+      </w:r>
+      <w:proofErr w:type="spellStart"/>
+      <w:r>
+        <w:rPr>
+          <w:rFonts w:cs="Arial"/>
+          <w:color w:val="333333"/>
+          <w:shd w:val="clear" w:color="auto" w:fill="FFFFFF"/>
+        </w:rPr>
+        <w:t>Mozillaorg</w:t>
+      </w:r>
+      <w:proofErr w:type="spellEnd"/>
+      <w:r>
+        <w:rPr>
+          <w:rFonts w:cs="Arial"/>
+          <w:color w:val="333333"/>
+          <w:shd w:val="clear" w:color="auto" w:fill="FFFFFF"/>
+        </w:rPr>
+        <w:t>, 2016)</w:t>
       </w:r>
       <w:r>
         <w:rPr>
@@ -6445,8 +6945,16 @@
         <w:rPr>
           <w:rFonts w:cs="Arial"/>
         </w:rPr>
-        <w:t xml:space="preserve"> of objects known as TypedArray</w:t>
-      </w:r>
+        <w:t xml:space="preserve"> of objects known as </w:t>
+      </w:r>
+      <w:proofErr w:type="spellStart"/>
+      <w:r>
+        <w:rPr>
+          <w:rFonts w:cs="Arial"/>
+        </w:rPr>
+        <w:t>TypedArray</w:t>
+      </w:r>
+      <w:proofErr w:type="spellEnd"/>
       <w:r>
         <w:rPr>
           <w:rFonts w:cs="Arial"/>
@@ -6543,29 +7051,39 @@
         <w:pStyle w:val="Heading3"/>
         <w:spacing w:after="120"/>
       </w:pPr>
-      <w:bookmarkStart w:id="16" w:name="_Toc470641000"/>
+      <w:bookmarkStart w:id="17" w:name="_Toc470641000"/>
       <w:r>
         <w:t>2.2.2</w:t>
       </w:r>
       <w:r>
         <w:t xml:space="preserve"> </w:t>
       </w:r>
+      <w:proofErr w:type="spellStart"/>
       <w:r>
         <w:t>ArrayBuffer</w:t>
       </w:r>
-      <w:bookmarkEnd w:id="16"/>
-    </w:p>
-    <w:p>
-      <w:pPr>
-        <w:rPr>
-          <w:rFonts w:cs="Arial"/>
-        </w:rPr>
-      </w:pPr>
-      <w:r>
-        <w:rPr>
-          <w:rFonts w:cs="Arial"/>
-        </w:rPr>
-        <w:t xml:space="preserve">ArrayBuffer is the </w:t>
+      <w:bookmarkEnd w:id="17"/>
+      <w:proofErr w:type="spellEnd"/>
+    </w:p>
+    <w:p>
+      <w:pPr>
+        <w:rPr>
+          <w:rFonts w:cs="Arial"/>
+        </w:rPr>
+      </w:pPr>
+      <w:proofErr w:type="spellStart"/>
+      <w:r>
+        <w:rPr>
+          <w:rFonts w:cs="Arial"/>
+        </w:rPr>
+        <w:t>ArrayBuffer</w:t>
+      </w:r>
+      <w:proofErr w:type="spellEnd"/>
+      <w:r>
+        <w:rPr>
+          <w:rFonts w:cs="Arial"/>
+        </w:rPr>
+        <w:t xml:space="preserve"> is the </w:t>
       </w:r>
       <w:r>
         <w:rPr>
@@ -6601,8 +7119,16 @@
         <w:rPr>
           <w:rFonts w:cs="Arial"/>
         </w:rPr>
-        <w:t xml:space="preserve"> and represent it in memory in JavaScript with the following ArrayBuffer</w:t>
-      </w:r>
+        <w:t xml:space="preserve"> and represent it in memory in JavaScript with the following </w:t>
+      </w:r>
+      <w:proofErr w:type="spellStart"/>
+      <w:r>
+        <w:rPr>
+          <w:rFonts w:cs="Arial"/>
+        </w:rPr>
+        <w:t>ArrayBuffer</w:t>
+      </w:r>
+      <w:proofErr w:type="spellEnd"/>
       <w:r>
         <w:rPr>
           <w:rFonts w:cs="Arial"/>
@@ -6640,8 +7166,8 @@
         <w:t>.</w:t>
       </w:r>
     </w:p>
-    <w:bookmarkStart w:id="17" w:name="_MON_1541712016"/>
-    <w:bookmarkEnd w:id="17"/>
+    <w:bookmarkStart w:id="18" w:name="_MON_1541712016"/>
+    <w:bookmarkEnd w:id="18"/>
     <w:p>
       <w:pPr>
         <w:pBdr>
@@ -6679,10 +7205,10 @@
             <v:path o:extrusionok="f" gradientshapeok="t" o:connecttype="rect"/>
             <o:lock v:ext="edit" aspectratio="t"/>
           </v:shapetype>
-          <v:shape id="_x0000_i1050" type="#_x0000_t75" style="width:453pt;height:87.75pt" o:ole="">
+          <v:shape id="_x0000_i1025" type="#_x0000_t75" style="width:453pt;height:87.6pt" o:ole="">
             <v:imagedata r:id="rId9" o:title=""/>
           </v:shape>
-          <o:OLEObject Type="Embed" ProgID="Word.OpenDocumentText.12" ShapeID="_x0000_i1050" DrawAspect="Content" ObjectID="_1544978816" r:id="rId10"/>
+          <o:OLEObject Type="Embed" ProgID="Word.OpenDocumentText.12" ShapeID="_x0000_i1025" DrawAspect="Content" ObjectID="_1545060150" r:id="rId10"/>
         </w:object>
       </w:r>
     </w:p>
@@ -6718,8 +7244,8 @@
         <w:t xml:space="preserve"> example</w:t>
       </w:r>
     </w:p>
-    <w:bookmarkStart w:id="18" w:name="_MON_1541712103"/>
-    <w:bookmarkEnd w:id="18"/>
+    <w:bookmarkStart w:id="19" w:name="_MON_1541712103"/>
+    <w:bookmarkEnd w:id="19"/>
     <w:p>
       <w:pPr>
         <w:pBdr>
@@ -6737,10 +7263,10 @@
           <w:rFonts w:cs="Arial"/>
         </w:rPr>
         <w:object w:dxaOrig="9360" w:dyaOrig="1780">
-          <v:shape id="_x0000_i1026" type="#_x0000_t75" style="width:468.75pt;height:87.75pt" o:ole="">
+          <v:shape id="_x0000_i1026" type="#_x0000_t75" style="width:469.2pt;height:87.6pt" o:ole="">
             <v:imagedata r:id="rId11" o:title=""/>
           </v:shape>
-          <o:OLEObject Type="Embed" ProgID="Word.OpenDocumentText.12" ShapeID="_x0000_i1026" DrawAspect="Content" ObjectID="_1544978817" r:id="rId12"/>
+          <o:OLEObject Type="Embed" ProgID="Word.OpenDocumentText.12" ShapeID="_x0000_i1026" DrawAspect="Content" ObjectID="_1545060151" r:id="rId12"/>
         </w:object>
       </w:r>
       <w:r>
@@ -6841,7 +7367,7 @@
         <w:pStyle w:val="Heading3"/>
         <w:spacing w:after="120"/>
       </w:pPr>
-      <w:bookmarkStart w:id="19" w:name="_Toc470641001"/>
+      <w:bookmarkStart w:id="20" w:name="_Toc470641001"/>
       <w:r>
         <w:t>2.2.3</w:t>
       </w:r>
@@ -6857,19 +7383,33 @@
       <w:r>
         <w:t xml:space="preserve"> Float64Array</w:t>
       </w:r>
-      <w:bookmarkEnd w:id="19"/>
-    </w:p>
-    <w:p>
-      <w:pPr>
-        <w:rPr>
-          <w:rFonts w:cs="Arial"/>
-        </w:rPr>
-      </w:pPr>
-      <w:r>
-        <w:rPr>
-          <w:rFonts w:cs="Arial"/>
-        </w:rPr>
-        <w:t xml:space="preserve">Following the base type ArrayBuffer you can now also represent arrays of bytes with greater precision than before. JavaScript numbers </w:t>
+      <w:bookmarkEnd w:id="20"/>
+    </w:p>
+    <w:p>
+      <w:pPr>
+        <w:rPr>
+          <w:rFonts w:cs="Arial"/>
+        </w:rPr>
+      </w:pPr>
+      <w:r>
+        <w:rPr>
+          <w:rFonts w:cs="Arial"/>
+        </w:rPr>
+        <w:t xml:space="preserve">Following the base type </w:t>
+      </w:r>
+      <w:proofErr w:type="spellStart"/>
+      <w:r>
+        <w:rPr>
+          <w:rFonts w:cs="Arial"/>
+        </w:rPr>
+        <w:t>ArrayBuffer</w:t>
+      </w:r>
+      <w:proofErr w:type="spellEnd"/>
+      <w:r>
+        <w:rPr>
+          <w:rFonts w:cs="Arial"/>
+        </w:rPr>
+        <w:t xml:space="preserve"> you can now also represent arrays of bytes with greater precision than before. JavaScript numbers </w:t>
       </w:r>
       <w:r>
         <w:rPr>
@@ -6887,7 +7427,21 @@
         <w:rPr>
           <w:rFonts w:cs="Arial"/>
         </w:rPr>
-        <w:t xml:space="preserve"> double precision numbers. This limits control but with TypedArrays you can now control a great</w:t>
+        <w:t xml:space="preserve"> double precision numbers. This limits control but with </w:t>
+      </w:r>
+      <w:proofErr w:type="spellStart"/>
+      <w:r>
+        <w:rPr>
+          <w:rFonts w:cs="Arial"/>
+        </w:rPr>
+        <w:t>TypedArrays</w:t>
+      </w:r>
+      <w:proofErr w:type="spellEnd"/>
+      <w:r>
+        <w:rPr>
+          <w:rFonts w:cs="Arial"/>
+        </w:rPr>
+        <w:t xml:space="preserve"> you can now control a great</w:t>
       </w:r>
       <w:r>
         <w:rPr>
@@ -6944,8 +7498,8 @@
         <w:t>.</w:t>
       </w:r>
     </w:p>
-    <w:bookmarkStart w:id="20" w:name="_MON_1541712873"/>
-    <w:bookmarkEnd w:id="20"/>
+    <w:bookmarkStart w:id="21" w:name="_MON_1541712873"/>
+    <w:bookmarkEnd w:id="21"/>
     <w:p>
       <w:pPr>
         <w:pBdr>
@@ -6963,10 +7517,10 @@
           <w:rFonts w:cs="Arial"/>
         </w:rPr>
         <w:object w:dxaOrig="9026" w:dyaOrig="1285">
-          <v:shape id="_x0000_i1027" type="#_x0000_t75" style="width:453pt;height:61.5pt" o:ole="">
+          <v:shape id="_x0000_i1027" type="#_x0000_t75" style="width:453pt;height:61.2pt" o:ole="">
             <v:imagedata r:id="rId13" o:title=""/>
           </v:shape>
-          <o:OLEObject Type="Embed" ProgID="Word.OpenDocumentText.12" ShapeID="_x0000_i1027" DrawAspect="Content" ObjectID="_1544978818" r:id="rId14"/>
+          <o:OLEObject Type="Embed" ProgID="Word.OpenDocumentText.12" ShapeID="_x0000_i1027" DrawAspect="Content" ObjectID="_1545060152" r:id="rId14"/>
         </w:object>
       </w:r>
     </w:p>
@@ -7049,17 +7603,31 @@
         <w:rPr>
           <w:rFonts w:cs="Arial"/>
         </w:rPr>
-        <w:t xml:space="preserve"> TypedAr</w:t>
-      </w:r>
-      <w:r>
-        <w:rPr>
-          <w:rFonts w:cs="Arial"/>
-        </w:rPr>
-        <w:t>rays this is no longer the case as can be seen in Figure 4.</w:t>
-      </w:r>
-    </w:p>
-    <w:bookmarkStart w:id="21" w:name="_MON_1541712994"/>
-    <w:bookmarkEnd w:id="21"/>
+        <w:t xml:space="preserve"> </w:t>
+      </w:r>
+      <w:proofErr w:type="spellStart"/>
+      <w:r>
+        <w:rPr>
+          <w:rFonts w:cs="Arial"/>
+        </w:rPr>
+        <w:t>TypedAr</w:t>
+      </w:r>
+      <w:r>
+        <w:rPr>
+          <w:rFonts w:cs="Arial"/>
+        </w:rPr>
+        <w:t>rays</w:t>
+      </w:r>
+      <w:proofErr w:type="spellEnd"/>
+      <w:r>
+        <w:rPr>
+          <w:rFonts w:cs="Arial"/>
+        </w:rPr>
+        <w:t xml:space="preserve"> this is no longer the case as can be seen in Figure 4.</w:t>
+      </w:r>
+    </w:p>
+    <w:bookmarkStart w:id="22" w:name="_MON_1541712994"/>
+    <w:bookmarkEnd w:id="22"/>
     <w:p>
       <w:pPr>
         <w:pBdr>
@@ -7077,10 +7645,10 @@
           <w:rFonts w:cs="Arial"/>
         </w:rPr>
         <w:object w:dxaOrig="9026" w:dyaOrig="1063">
-          <v:shape id="_x0000_i1028" type="#_x0000_t75" style="width:453pt;height:51.75pt" o:ole="">
+          <v:shape id="_x0000_i1028" type="#_x0000_t75" style="width:453pt;height:51.6pt" o:ole="">
             <v:imagedata r:id="rId15" o:title=""/>
           </v:shape>
-          <o:OLEObject Type="Embed" ProgID="Word.OpenDocumentText.12" ShapeID="_x0000_i1028" DrawAspect="Content" ObjectID="_1544978819" r:id="rId16"/>
+          <o:OLEObject Type="Embed" ProgID="Word.OpenDocumentText.12" ShapeID="_x0000_i1028" DrawAspect="Content" ObjectID="_1545060153" r:id="rId16"/>
         </w:object>
       </w:r>
     </w:p>
@@ -7189,25 +7757,25 @@
       <w:pPr>
         <w:pStyle w:val="Heading2"/>
       </w:pPr>
-      <w:bookmarkStart w:id="22" w:name="_Toc470641002"/>
+      <w:bookmarkStart w:id="23" w:name="_Toc470641002"/>
       <w:r>
         <w:t xml:space="preserve">2.3 </w:t>
       </w:r>
       <w:r>
         <w:t>V8 JavaScript Compiler</w:t>
       </w:r>
-      <w:bookmarkEnd w:id="22"/>
+      <w:bookmarkEnd w:id="23"/>
     </w:p>
     <w:p>
       <w:pPr>
         <w:pStyle w:val="Heading3"/>
         <w:spacing w:after="120"/>
       </w:pPr>
-      <w:bookmarkStart w:id="23" w:name="_Toc470641003"/>
+      <w:bookmarkStart w:id="24" w:name="_Toc470641003"/>
       <w:r>
         <w:t>2.3.1 Interpreter vs Compiler</w:t>
       </w:r>
-      <w:bookmarkEnd w:id="23"/>
+      <w:bookmarkEnd w:id="24"/>
     </w:p>
     <w:p>
       <w:pPr>
@@ -7395,11 +7963,11 @@
         <w:pStyle w:val="Heading3"/>
         <w:spacing w:after="120"/>
       </w:pPr>
-      <w:bookmarkStart w:id="24" w:name="_Toc470641004"/>
+      <w:bookmarkStart w:id="25" w:name="_Toc470641004"/>
       <w:r>
         <w:t>2.3.2 ECMAScript 2015</w:t>
       </w:r>
-      <w:bookmarkEnd w:id="24"/>
+      <w:bookmarkEnd w:id="25"/>
     </w:p>
     <w:p>
       <w:pPr>
@@ -7636,7 +8204,7 @@
         <w:pStyle w:val="Heading3"/>
         <w:spacing w:after="120"/>
       </w:pPr>
-      <w:bookmarkStart w:id="25" w:name="_Toc470641005"/>
+      <w:bookmarkStart w:id="26" w:name="_Toc470641005"/>
       <w:r>
         <w:lastRenderedPageBreak/>
         <w:t>2.3.3</w:t>
@@ -7647,7 +8215,7 @@
       <w:r>
         <w:t>Runtimes</w:t>
       </w:r>
-      <w:bookmarkEnd w:id="25"/>
+      <w:bookmarkEnd w:id="26"/>
     </w:p>
     <w:p>
       <w:r>
@@ -7675,7 +8243,15 @@
         <w:t xml:space="preserve"> </w:t>
       </w:r>
       <w:r>
-        <w:t>(Nodejs foundation, 2016)</w:t>
+        <w:t>(</w:t>
+      </w:r>
+      <w:proofErr w:type="spellStart"/>
+      <w:r>
+        <w:t>Nodejs</w:t>
+      </w:r>
+      <w:proofErr w:type="spellEnd"/>
+      <w:r>
+        <w:t xml:space="preserve"> foundation, 2016)</w:t>
       </w:r>
       <w:r>
         <w:t xml:space="preserve"> which uses V8</w:t>
@@ -7725,12 +8301,21 @@
         </w:rPr>
         <w:t>(</w:t>
       </w:r>
+      <w:proofErr w:type="spellStart"/>
       <w:r>
         <w:rPr>
           <w:color w:val="333333"/>
           <w:shd w:val="clear" w:color="auto" w:fill="FFFFFF"/>
         </w:rPr>
-        <w:t>Atomio, 2016)</w:t>
+        <w:t>Atomio</w:t>
+      </w:r>
+      <w:proofErr w:type="spellEnd"/>
+      <w:r>
+        <w:rPr>
+          <w:color w:val="333333"/>
+          <w:shd w:val="clear" w:color="auto" w:fill="FFFFFF"/>
+        </w:rPr>
+        <w:t>, 2016)</w:t>
       </w:r>
       <w:r>
         <w:t xml:space="preserve"> you can now write native desktop applications as well.</w:t>
@@ -7936,7 +8521,7 @@
           <w:sz w:val="28"/>
         </w:rPr>
       </w:pPr>
-      <w:bookmarkStart w:id="26" w:name="_Toc470641006"/>
+      <w:bookmarkStart w:id="27" w:name="_Toc470641006"/>
       <w:r>
         <w:rPr>
           <w:rFonts w:ascii="Arial" w:hAnsi="Arial" w:cs="Arial"/>
@@ -7970,14 +8555,14 @@
         </w:rPr>
         <w:t>Plan for Completion</w:t>
       </w:r>
-      <w:bookmarkEnd w:id="26"/>
+      <w:bookmarkEnd w:id="27"/>
     </w:p>
     <w:p>
       <w:pPr>
         <w:pStyle w:val="Heading2"/>
         <w:spacing w:after="120"/>
       </w:pPr>
-      <w:bookmarkStart w:id="27" w:name="_Toc470641007"/>
+      <w:bookmarkStart w:id="28" w:name="_Toc470641007"/>
       <w:r>
         <w:t>3.1</w:t>
       </w:r>
@@ -7987,7 +8572,7 @@
       <w:r>
         <w:t>Development Outline</w:t>
       </w:r>
-      <w:bookmarkEnd w:id="27"/>
+      <w:bookmarkEnd w:id="28"/>
     </w:p>
     <w:p>
       <w:pPr>
@@ -8112,7 +8697,7 @@
         <w:pStyle w:val="Heading2"/>
         <w:spacing w:after="120"/>
       </w:pPr>
-      <w:bookmarkStart w:id="28" w:name="_Toc470641008"/>
+      <w:bookmarkStart w:id="29" w:name="_Toc470641008"/>
       <w:r>
         <w:t>3.2</w:t>
       </w:r>
@@ -8125,14 +8710,14 @@
       <w:r>
         <w:t>Steps</w:t>
       </w:r>
-      <w:bookmarkEnd w:id="28"/>
+      <w:bookmarkEnd w:id="29"/>
     </w:p>
     <w:p>
       <w:pPr>
         <w:pStyle w:val="Heading3"/>
         <w:spacing w:after="120"/>
       </w:pPr>
-      <w:bookmarkStart w:id="29" w:name="_Toc470641009"/>
+      <w:bookmarkStart w:id="30" w:name="_Toc470641009"/>
       <w:r>
         <w:t>3.2</w:t>
       </w:r>
@@ -8148,7 +8733,7 @@
       <w:r>
         <w:t>V8</w:t>
       </w:r>
-      <w:bookmarkEnd w:id="29"/>
+      <w:bookmarkEnd w:id="30"/>
     </w:p>
     <w:p>
       <w:pPr>
@@ -8314,8 +8899,8 @@
         <w:t xml:space="preserve"> In Figure 6 you can see this object being created.</w:t>
       </w:r>
     </w:p>
-    <w:bookmarkStart w:id="30" w:name="_MON_1542453263"/>
-    <w:bookmarkEnd w:id="30"/>
+    <w:bookmarkStart w:id="31" w:name="_MON_1542453263"/>
+    <w:bookmarkEnd w:id="31"/>
     <w:p>
       <w:pPr>
         <w:pBdr>
@@ -8333,10 +8918,10 @@
           <w:rFonts w:cs="Arial"/>
         </w:rPr>
         <w:object w:dxaOrig="9360" w:dyaOrig="890">
-          <v:shape id="_x0000_i1029" type="#_x0000_t75" style="width:468.75pt;height:46.5pt" o:ole="">
+          <v:shape id="_x0000_i1029" type="#_x0000_t75" style="width:469.2pt;height:46.8pt" o:ole="">
             <v:imagedata r:id="rId18" o:title=""/>
           </v:shape>
-          <o:OLEObject Type="Embed" ProgID="Word.OpenDocumentText.12" ShapeID="_x0000_i1029" DrawAspect="Content" ObjectID="_1544978820" r:id="rId19"/>
+          <o:OLEObject Type="Embed" ProgID="Word.OpenDocumentText.12" ShapeID="_x0000_i1029" DrawAspect="Content" ObjectID="_1545060154" r:id="rId19"/>
         </w:object>
       </w:r>
     </w:p>
@@ -8393,8 +8978,6 @@
         </w:rPr>
         <w:t>collector</w:t>
       </w:r>
-      <w:bookmarkStart w:id="31" w:name="_GoBack"/>
-      <w:bookmarkEnd w:id="31"/>
       <w:r>
         <w:rPr>
           <w:rFonts w:cs="Arial"/>
@@ -8427,10 +9010,10 @@
           <w:rFonts w:cs="Arial"/>
         </w:rPr>
         <w:object w:dxaOrig="9026" w:dyaOrig="1727">
-          <v:shape id="_x0000_i1030" type="#_x0000_t75" style="width:453pt;height:85.5pt" o:ole="">
+          <v:shape id="_x0000_i1030" type="#_x0000_t75" style="width:453pt;height:85.2pt" o:ole="">
             <v:imagedata r:id="rId20" o:title=""/>
           </v:shape>
-          <o:OLEObject Type="Embed" ProgID="Word.OpenDocumentText.12" ShapeID="_x0000_i1030" DrawAspect="Content" ObjectID="_1544978821" r:id="rId21"/>
+          <o:OLEObject Type="Embed" ProgID="Word.OpenDocumentText.12" ShapeID="_x0000_i1030" DrawAspect="Content" ObjectID="_1545060155" r:id="rId21"/>
         </w:object>
       </w:r>
     </w:p>
@@ -8519,10 +9102,10 @@
           <w:rFonts w:cs="Arial"/>
         </w:rPr>
         <w:object w:dxaOrig="9360" w:dyaOrig="1112">
-          <v:shape id="_x0000_i1031" type="#_x0000_t75" style="width:468.75pt;height:56.25pt" o:ole="">
+          <v:shape id="_x0000_i1031" type="#_x0000_t75" style="width:469.2pt;height:56.4pt" o:ole="">
             <v:imagedata r:id="rId22" o:title=""/>
           </v:shape>
-          <o:OLEObject Type="Embed" ProgID="Word.OpenDocumentText.12" ShapeID="_x0000_i1031" DrawAspect="Content" ObjectID="_1544978822" r:id="rId23"/>
+          <o:OLEObject Type="Embed" ProgID="Word.OpenDocumentText.12" ShapeID="_x0000_i1031" DrawAspect="Content" ObjectID="_1545060156" r:id="rId23"/>
         </w:object>
       </w:r>
     </w:p>
@@ -8633,10 +9216,10 @@
           <w:rFonts w:cs="Arial"/>
         </w:rPr>
         <w:object w:dxaOrig="9026" w:dyaOrig="1958">
-          <v:shape id="_x0000_i1032" type="#_x0000_t75" style="width:453pt;height:98.25pt" o:ole="">
+          <v:shape id="_x0000_i1032" type="#_x0000_t75" style="width:453pt;height:98.4pt" o:ole="">
             <v:imagedata r:id="rId24" o:title=""/>
           </v:shape>
-          <o:OLEObject Type="Embed" ProgID="Word.OpenDocumentText.12" ShapeID="_x0000_i1032" DrawAspect="Content" ObjectID="_1544978823" r:id="rId25"/>
+          <o:OLEObject Type="Embed" ProgID="Word.OpenDocumentText.12" ShapeID="_x0000_i1032" DrawAspect="Content" ObjectID="_1545060157" r:id="rId25"/>
         </w:object>
       </w:r>
     </w:p>
@@ -8692,7 +9275,49 @@
         <w:rPr>
           <w:rFonts w:cs="Arial"/>
         </w:rPr>
-        <w:t>Once V8 was successfully embedded and the source code written in a file was parsed and executed I looked at implementing a module system that would allow users to write modular code when using the runtime. I solved this by implementing the CommonJS standard which is used in the Node runtime as well. The CommonJS standard (Commonjsorg, 2016) specifies a contract for modules and how they should be handled.</w:t>
+        <w:t xml:space="preserve">Once V8 was successfully embedded and the source code written in a file was parsed and executed I looked at implementing a module system that would allow users to write modular code when using the runtime. I solved this by implementing the </w:t>
+      </w:r>
+      <w:proofErr w:type="spellStart"/>
+      <w:r>
+        <w:rPr>
+          <w:rFonts w:cs="Arial"/>
+        </w:rPr>
+        <w:t>CommonJS</w:t>
+      </w:r>
+      <w:proofErr w:type="spellEnd"/>
+      <w:r>
+        <w:rPr>
+          <w:rFonts w:cs="Arial"/>
+        </w:rPr>
+        <w:t xml:space="preserve"> standard which is used in the Node runtime as well. The </w:t>
+      </w:r>
+      <w:proofErr w:type="spellStart"/>
+      <w:r>
+        <w:rPr>
+          <w:rFonts w:cs="Arial"/>
+        </w:rPr>
+        <w:t>CommonJS</w:t>
+      </w:r>
+      <w:proofErr w:type="spellEnd"/>
+      <w:r>
+        <w:rPr>
+          <w:rFonts w:cs="Arial"/>
+        </w:rPr>
+        <w:t xml:space="preserve"> standard (</w:t>
+      </w:r>
+      <w:proofErr w:type="spellStart"/>
+      <w:r>
+        <w:rPr>
+          <w:rFonts w:cs="Arial"/>
+        </w:rPr>
+        <w:t>Commonjsorg</w:t>
+      </w:r>
+      <w:proofErr w:type="spellEnd"/>
+      <w:r>
+        <w:rPr>
+          <w:rFonts w:cs="Arial"/>
+        </w:rPr>
+        <w:t>, 2016) specifies a contract for modules and how they should be handled.</w:t>
       </w:r>
       <w:r>
         <w:rPr>
@@ -8867,7 +9492,21 @@
         <w:rPr>
           <w:rFonts w:cs="Arial"/>
         </w:rPr>
-        <w:t>Once we had V8 embedded and a CommonJS module system implemented we wrote some basic libraries or common libraries for common tasks.</w:t>
+        <w:t xml:space="preserve">Once we had V8 embedded and a </w:t>
+      </w:r>
+      <w:proofErr w:type="spellStart"/>
+      <w:r>
+        <w:rPr>
+          <w:rFonts w:cs="Arial"/>
+        </w:rPr>
+        <w:t>CommonJS</w:t>
+      </w:r>
+      <w:proofErr w:type="spellEnd"/>
+      <w:r>
+        <w:rPr>
+          <w:rFonts w:cs="Arial"/>
+        </w:rPr>
+        <w:t xml:space="preserve"> module system implemented we wrote some basic libraries or common libraries for common tasks.</w:t>
       </w:r>
     </w:p>
     <w:p>
@@ -8903,7 +9542,25 @@
           <w:color w:val="333333"/>
           <w:shd w:val="clear" w:color="auto" w:fill="FFFFFF"/>
         </w:rPr>
-        <w:t>(Mozillaorg, 2016)</w:t>
+        <w:t>(</w:t>
+      </w:r>
+      <w:proofErr w:type="spellStart"/>
+      <w:r>
+        <w:rPr>
+          <w:rFonts w:cs="Arial"/>
+          <w:color w:val="333333"/>
+          <w:shd w:val="clear" w:color="auto" w:fill="FFFFFF"/>
+        </w:rPr>
+        <w:t>Mozillaorg</w:t>
+      </w:r>
+      <w:proofErr w:type="spellEnd"/>
+      <w:r>
+        <w:rPr>
+          <w:rFonts w:cs="Arial"/>
+          <w:color w:val="333333"/>
+          <w:shd w:val="clear" w:color="auto" w:fill="FFFFFF"/>
+        </w:rPr>
+        <w:t>, 2016)</w:t>
       </w:r>
       <w:r>
         <w:rPr>
@@ -8937,10 +9594,10 @@
           <w:rFonts w:cs="Arial"/>
         </w:rPr>
         <w:object w:dxaOrig="9360" w:dyaOrig="3119">
-          <v:shape id="_x0000_i1033" type="#_x0000_t75" style="width:468.75pt;height:155.25pt" o:ole="">
+          <v:shape id="_x0000_i1033" type="#_x0000_t75" style="width:469.2pt;height:155.4pt" o:ole="">
             <v:imagedata r:id="rId26" o:title=""/>
           </v:shape>
-          <o:OLEObject Type="Embed" ProgID="Word.OpenDocumentText.12" ShapeID="_x0000_i1033" DrawAspect="Content" ObjectID="_1544978824" r:id="rId27"/>
+          <o:OLEObject Type="Embed" ProgID="Word.OpenDocumentText.12" ShapeID="_x0000_i1033" DrawAspect="Content" ObjectID="_1545060158" r:id="rId27"/>
         </w:object>
       </w:r>
     </w:p>
@@ -8975,7 +9632,15 @@
         <w:t>3.2</w:t>
       </w:r>
       <w:r>
-        <w:t>.3.2 Datetime module</w:t>
+        <w:t xml:space="preserve">.3.2 </w:t>
+      </w:r>
+      <w:proofErr w:type="spellStart"/>
+      <w:r>
+        <w:t>Datetime</w:t>
+      </w:r>
+      <w:proofErr w:type="spellEnd"/>
+      <w:r>
+        <w:t xml:space="preserve"> module</w:t>
       </w:r>
     </w:p>
     <w:p>
@@ -9011,10 +9676,10 @@
           <w:rFonts w:cs="Arial"/>
         </w:rPr>
         <w:object w:dxaOrig="9026" w:dyaOrig="3115">
-          <v:shape id="_x0000_i1034" type="#_x0000_t75" style="width:453pt;height:155.25pt" o:ole="">
+          <v:shape id="_x0000_i1034" type="#_x0000_t75" style="width:453pt;height:155.4pt" o:ole="">
             <v:imagedata r:id="rId28" o:title=""/>
           </v:shape>
-          <o:OLEObject Type="Embed" ProgID="Word.OpenDocumentText.12" ShapeID="_x0000_i1034" DrawAspect="Content" ObjectID="_1544978825" r:id="rId29"/>
+          <o:OLEObject Type="Embed" ProgID="Word.OpenDocumentText.12" ShapeID="_x0000_i1034" DrawAspect="Content" ObjectID="_1545060159" r:id="rId29"/>
         </w:object>
       </w:r>
     </w:p>
@@ -9032,7 +9697,21 @@
         <w:rPr>
           <w:rStyle w:val="Emphasis"/>
         </w:rPr>
-        <w:t>Figure 11: Datetime API example</w:t>
+        <w:t xml:space="preserve">Figure 11: </w:t>
+      </w:r>
+      <w:proofErr w:type="spellStart"/>
+      <w:r>
+        <w:rPr>
+          <w:rStyle w:val="Emphasis"/>
+        </w:rPr>
+        <w:t>Datetime</w:t>
+      </w:r>
+      <w:proofErr w:type="spellEnd"/>
+      <w:r>
+        <w:rPr>
+          <w:rStyle w:val="Emphasis"/>
+        </w:rPr>
+        <w:t xml:space="preserve"> API example</w:t>
       </w:r>
     </w:p>
     <w:p>
@@ -9098,10 +9777,10 @@
           <w:rFonts w:cs="Arial"/>
         </w:rPr>
         <w:object w:dxaOrig="9026" w:dyaOrig="1946">
-          <v:shape id="_x0000_i1035" type="#_x0000_t75" style="width:453pt;height:96.75pt" o:ole="">
+          <v:shape id="_x0000_i1035" type="#_x0000_t75" style="width:453pt;height:96.6pt" o:ole="">
             <v:imagedata r:id="rId30" o:title=""/>
           </v:shape>
-          <o:OLEObject Type="Embed" ProgID="Word.OpenDocumentText.12" ShapeID="_x0000_i1035" DrawAspect="Content" ObjectID="_1544978826" r:id="rId31"/>
+          <o:OLEObject Type="Embed" ProgID="Word.OpenDocumentText.12" ShapeID="_x0000_i1035" DrawAspect="Content" ObjectID="_1545060160" r:id="rId31"/>
         </w:object>
       </w:r>
     </w:p>
@@ -9181,10 +9860,10 @@
           <w:rFonts w:cs="Arial"/>
         </w:rPr>
         <w:object w:dxaOrig="9026" w:dyaOrig="1726">
-          <v:shape id="_x0000_i1036" type="#_x0000_t75" style="width:453pt;height:87.75pt" o:ole="">
+          <v:shape id="_x0000_i1036" type="#_x0000_t75" style="width:453pt;height:87.6pt" o:ole="">
             <v:imagedata r:id="rId32" o:title=""/>
           </v:shape>
-          <o:OLEObject Type="Embed" ProgID="Word.OpenDocumentText.12" ShapeID="_x0000_i1036" DrawAspect="Content" ObjectID="_1544978827" r:id="rId33"/>
+          <o:OLEObject Type="Embed" ProgID="Word.OpenDocumentText.12" ShapeID="_x0000_i1036" DrawAspect="Content" ObjectID="_1545060161" r:id="rId33"/>
         </w:object>
       </w:r>
     </w:p>
@@ -9279,10 +9958,10 @@
           <w:rFonts w:cs="Arial"/>
         </w:rPr>
         <w:object w:dxaOrig="9360" w:dyaOrig="1112">
-          <v:shape id="_x0000_i1037" type="#_x0000_t75" style="width:468.75pt;height:54.75pt" o:ole="">
+          <v:shape id="_x0000_i1037" type="#_x0000_t75" style="width:469.2pt;height:54.6pt" o:ole="">
             <v:imagedata r:id="rId34" o:title=""/>
           </v:shape>
-          <o:OLEObject Type="Embed" ProgID="Word.OpenDocumentText.12" ShapeID="_x0000_i1037" DrawAspect="Content" ObjectID="_1544978828" r:id="rId35"/>
+          <o:OLEObject Type="Embed" ProgID="Word.OpenDocumentText.12" ShapeID="_x0000_i1037" DrawAspect="Content" ObjectID="_1545060162" r:id="rId35"/>
         </w:object>
       </w:r>
     </w:p>
@@ -9389,10 +10068,10 @@
           <w:rStyle w:val="Emphasis"/>
         </w:rPr>
         <w:object w:dxaOrig="10466" w:dyaOrig="2653">
-          <v:shape id="_x0000_i1038" type="#_x0000_t75" style="width:522.75pt;height:132.75pt" o:ole="">
+          <v:shape id="_x0000_i1038" type="#_x0000_t75" style="width:522.6pt;height:132.6pt" o:ole="">
             <v:imagedata r:id="rId36" o:title=""/>
           </v:shape>
-          <o:OLEObject Type="Embed" ProgID="Word.OpenDocumentText.12" ShapeID="_x0000_i1038" DrawAspect="Content" ObjectID="_1544978829" r:id="rId37"/>
+          <o:OLEObject Type="Embed" ProgID="Word.OpenDocumentText.12" ShapeID="_x0000_i1038" DrawAspect="Content" ObjectID="_1545060163" r:id="rId37"/>
         </w:object>
       </w:r>
     </w:p>
@@ -9495,10 +10174,10 @@
           <w:rFonts w:cs="Arial"/>
         </w:rPr>
         <w:object w:dxaOrig="9026" w:dyaOrig="1950">
-          <v:shape id="_x0000_i1039" type="#_x0000_t75" style="width:453pt;height:98.25pt" o:ole="">
+          <v:shape id="_x0000_i1039" type="#_x0000_t75" style="width:453pt;height:98.4pt" o:ole="">
             <v:imagedata r:id="rId38" o:title=""/>
           </v:shape>
-          <o:OLEObject Type="Embed" ProgID="Word.OpenDocumentText.12" ShapeID="_x0000_i1039" DrawAspect="Content" ObjectID="_1544978830" r:id="rId39"/>
+          <o:OLEObject Type="Embed" ProgID="Word.OpenDocumentText.12" ShapeID="_x0000_i1039" DrawAspect="Content" ObjectID="_1545060164" r:id="rId39"/>
         </w:object>
       </w:r>
     </w:p>
@@ -9539,7 +10218,7 @@
           <v:shape id="_x0000_i1040" type="#_x0000_t75" style="width:453pt;height:108pt" o:ole="">
             <v:imagedata r:id="rId40" o:title=""/>
           </v:shape>
-          <o:OLEObject Type="Embed" ProgID="Word.OpenDocumentText.12" ShapeID="_x0000_i1040" DrawAspect="Content" ObjectID="_1544978831" r:id="rId41"/>
+          <o:OLEObject Type="Embed" ProgID="Word.OpenDocumentText.12" ShapeID="_x0000_i1040" DrawAspect="Content" ObjectID="_1545060165" r:id="rId41"/>
         </w:object>
       </w:r>
     </w:p>
@@ -9968,7 +10647,21 @@
         <w:rPr>
           <w:rFonts w:cs="Arial"/>
         </w:rPr>
-        <w:t>GPU. It utilizes custom shaders and</w:t>
+        <w:t xml:space="preserve">GPU. It utilizes custom </w:t>
+      </w:r>
+      <w:proofErr w:type="spellStart"/>
+      <w:r>
+        <w:rPr>
+          <w:rFonts w:cs="Arial"/>
+        </w:rPr>
+        <w:t>shaders</w:t>
+      </w:r>
+      <w:proofErr w:type="spellEnd"/>
+      <w:r>
+        <w:rPr>
+          <w:rFonts w:cs="Arial"/>
+        </w:rPr>
+        <w:t xml:space="preserve"> and</w:t>
       </w:r>
       <w:r>
         <w:rPr>
@@ -10322,7 +11015,21 @@
         <w:rPr>
           <w:rFonts w:cs="Arial"/>
         </w:rPr>
-        <w:t>(Mahalakshmi and Sundararajan</w:t>
+        <w:t>(</w:t>
+      </w:r>
+      <w:proofErr w:type="spellStart"/>
+      <w:r>
+        <w:rPr>
+          <w:rFonts w:cs="Arial"/>
+        </w:rPr>
+        <w:t>Mahalakshmi</w:t>
+      </w:r>
+      <w:proofErr w:type="spellEnd"/>
+      <w:r>
+        <w:rPr>
+          <w:rFonts w:cs="Arial"/>
+        </w:rPr>
+        <w:t xml:space="preserve"> and Sundararajan</w:t>
       </w:r>
       <w:r>
         <w:rPr>
@@ -10863,7 +11570,21 @@
         <w:rPr>
           <w:rFonts w:cs="Arial"/>
         </w:rPr>
-        <w:t xml:space="preserve">through WebGL </w:t>
+        <w:t xml:space="preserve">through </w:t>
+      </w:r>
+      <w:proofErr w:type="spellStart"/>
+      <w:r>
+        <w:rPr>
+          <w:rFonts w:cs="Arial"/>
+        </w:rPr>
+        <w:t>WebGL</w:t>
+      </w:r>
+      <w:proofErr w:type="spellEnd"/>
+      <w:r>
+        <w:rPr>
+          <w:rFonts w:cs="Arial"/>
+        </w:rPr>
+        <w:t xml:space="preserve"> </w:t>
       </w:r>
       <w:r>
         <w:rPr>
@@ -12076,11 +12797,19 @@
           <w:shd w:val="clear" w:color="auto" w:fill="FFFFFF"/>
         </w:rPr>
       </w:pPr>
-      <w:r>
-        <w:rPr>
-          <w:shd w:val="clear" w:color="auto" w:fill="FFFFFF"/>
-        </w:rPr>
-        <w:t>Amdcom.</w:t>
+      <w:proofErr w:type="spellStart"/>
+      <w:r>
+        <w:rPr>
+          <w:shd w:val="clear" w:color="auto" w:fill="FFFFFF"/>
+        </w:rPr>
+        <w:t>Amdcom</w:t>
+      </w:r>
+      <w:proofErr w:type="spellEnd"/>
+      <w:r>
+        <w:rPr>
+          <w:shd w:val="clear" w:color="auto" w:fill="FFFFFF"/>
+        </w:rPr>
+        <w:t>.</w:t>
       </w:r>
       <w:r>
         <w:rPr>
@@ -12110,13 +12839,23 @@
         </w:rPr>
         <w:t> </w:t>
       </w:r>
+      <w:proofErr w:type="spellStart"/>
       <w:r>
         <w:rPr>
           <w:i/>
           <w:iCs/>
           <w:shd w:val="clear" w:color="auto" w:fill="FFFFFF"/>
         </w:rPr>
-        <w:t>Amdcom.</w:t>
+        <w:t>Amdcom</w:t>
+      </w:r>
+      <w:proofErr w:type="spellEnd"/>
+      <w:r>
+        <w:rPr>
+          <w:i/>
+          <w:iCs/>
+          <w:shd w:val="clear" w:color="auto" w:fill="FFFFFF"/>
+        </w:rPr>
+        <w:t>.</w:t>
       </w:r>
       <w:r>
         <w:rPr>
@@ -12190,11 +12929,19 @@
           <w:shd w:val="clear" w:color="auto" w:fill="FFFFFF"/>
         </w:rPr>
       </w:pPr>
-      <w:r>
-        <w:rPr>
-          <w:shd w:val="clear" w:color="auto" w:fill="FFFFFF"/>
-        </w:rPr>
-        <w:t>Amdcom.</w:t>
+      <w:proofErr w:type="spellStart"/>
+      <w:r>
+        <w:rPr>
+          <w:shd w:val="clear" w:color="auto" w:fill="FFFFFF"/>
+        </w:rPr>
+        <w:t>Amdcom</w:t>
+      </w:r>
+      <w:proofErr w:type="spellEnd"/>
+      <w:r>
+        <w:rPr>
+          <w:shd w:val="clear" w:color="auto" w:fill="FFFFFF"/>
+        </w:rPr>
+        <w:t>.</w:t>
       </w:r>
       <w:r>
         <w:rPr>
@@ -12224,13 +12971,23 @@
         </w:rPr>
         <w:t> </w:t>
       </w:r>
+      <w:proofErr w:type="spellStart"/>
       <w:r>
         <w:rPr>
           <w:i/>
           <w:iCs/>
           <w:shd w:val="clear" w:color="auto" w:fill="FFFFFF"/>
         </w:rPr>
-        <w:t>Amdcom.</w:t>
+        <w:t>Amdcom</w:t>
+      </w:r>
+      <w:proofErr w:type="spellEnd"/>
+      <w:r>
+        <w:rPr>
+          <w:i/>
+          <w:iCs/>
+          <w:shd w:val="clear" w:color="auto" w:fill="FFFFFF"/>
+        </w:rPr>
+        <w:t>.</w:t>
       </w:r>
       <w:r>
         <w:rPr>
@@ -12301,11 +13058,19 @@
           <w:shd w:val="clear" w:color="auto" w:fill="FFFFFF"/>
         </w:rPr>
       </w:pPr>
-      <w:r>
-        <w:rPr>
-          <w:shd w:val="clear" w:color="auto" w:fill="FFFFFF"/>
-        </w:rPr>
-        <w:t>Applecom.</w:t>
+      <w:proofErr w:type="spellStart"/>
+      <w:r>
+        <w:rPr>
+          <w:shd w:val="clear" w:color="auto" w:fill="FFFFFF"/>
+        </w:rPr>
+        <w:t>Applecom</w:t>
+      </w:r>
+      <w:proofErr w:type="spellEnd"/>
+      <w:r>
+        <w:rPr>
+          <w:shd w:val="clear" w:color="auto" w:fill="FFFFFF"/>
+        </w:rPr>
+        <w:t>.</w:t>
       </w:r>
       <w:r>
         <w:rPr>
@@ -12335,13 +13100,23 @@
         </w:rPr>
         <w:t> </w:t>
       </w:r>
+      <w:proofErr w:type="spellStart"/>
       <w:r>
         <w:rPr>
           <w:i/>
           <w:iCs/>
           <w:shd w:val="clear" w:color="auto" w:fill="FFFFFF"/>
         </w:rPr>
-        <w:t>Applecom.</w:t>
+        <w:t>Applecom</w:t>
+      </w:r>
+      <w:proofErr w:type="spellEnd"/>
+      <w:r>
+        <w:rPr>
+          <w:i/>
+          <w:iCs/>
+          <w:shd w:val="clear" w:color="auto" w:fill="FFFFFF"/>
+        </w:rPr>
+        <w:t>.</w:t>
       </w:r>
       <w:r>
         <w:rPr>
@@ -12413,11 +13188,19 @@
           <w:shd w:val="clear" w:color="auto" w:fill="FFFFFF"/>
         </w:rPr>
       </w:pPr>
-      <w:r>
-        <w:rPr>
-          <w:shd w:val="clear" w:color="auto" w:fill="FFFFFF"/>
-        </w:rPr>
-        <w:t>Atomio.</w:t>
+      <w:proofErr w:type="spellStart"/>
+      <w:r>
+        <w:rPr>
+          <w:shd w:val="clear" w:color="auto" w:fill="FFFFFF"/>
+        </w:rPr>
+        <w:t>Atomio</w:t>
+      </w:r>
+      <w:proofErr w:type="spellEnd"/>
+      <w:r>
+        <w:rPr>
+          <w:shd w:val="clear" w:color="auto" w:fill="FFFFFF"/>
+        </w:rPr>
+        <w:t>.</w:t>
       </w:r>
       <w:r>
         <w:rPr>
@@ -12525,11 +13308,19 @@
           <w:shd w:val="clear" w:color="auto" w:fill="FFFFFF"/>
         </w:rPr>
       </w:pPr>
-      <w:r>
-        <w:rPr>
-          <w:shd w:val="clear" w:color="auto" w:fill="FFFFFF"/>
-        </w:rPr>
-        <w:t>Commonjsorg.</w:t>
+      <w:proofErr w:type="spellStart"/>
+      <w:r>
+        <w:rPr>
+          <w:shd w:val="clear" w:color="auto" w:fill="FFFFFF"/>
+        </w:rPr>
+        <w:t>Commonjsorg</w:t>
+      </w:r>
+      <w:proofErr w:type="spellEnd"/>
+      <w:r>
+        <w:rPr>
+          <w:shd w:val="clear" w:color="auto" w:fill="FFFFFF"/>
+        </w:rPr>
+        <w:t>.</w:t>
       </w:r>
       <w:r>
         <w:rPr>
@@ -12640,11 +13431,19 @@
           <w:szCs w:val="20"/>
         </w:rPr>
       </w:pPr>
+      <w:proofErr w:type="spellStart"/>
       <w:r>
         <w:rPr>
           <w:color w:val="000000"/>
         </w:rPr>
-        <w:t>Ecma International. (2015).</w:t>
+        <w:t>Ecma</w:t>
+      </w:r>
+      <w:proofErr w:type="spellEnd"/>
+      <w:r>
+        <w:rPr>
+          <w:color w:val="000000"/>
+        </w:rPr>
+        <w:t xml:space="preserve"> International. (2015).</w:t>
       </w:r>
       <w:r>
         <w:rPr>
@@ -12702,11 +13501,19 @@
           <w:shd w:val="clear" w:color="auto" w:fill="FFFFFF"/>
         </w:rPr>
       </w:pPr>
-      <w:r>
-        <w:rPr>
-          <w:shd w:val="clear" w:color="auto" w:fill="FFFFFF"/>
-        </w:rPr>
-        <w:t>Googlesourcecom.</w:t>
+      <w:proofErr w:type="spellStart"/>
+      <w:r>
+        <w:rPr>
+          <w:shd w:val="clear" w:color="auto" w:fill="FFFFFF"/>
+        </w:rPr>
+        <w:t>Googlesourcecom</w:t>
+      </w:r>
+      <w:proofErr w:type="spellEnd"/>
+      <w:r>
+        <w:rPr>
+          <w:shd w:val="clear" w:color="auto" w:fill="FFFFFF"/>
+        </w:rPr>
+        <w:t>.</w:t>
       </w:r>
       <w:r>
         <w:rPr>
@@ -12816,11 +13623,19 @@
           <w:shd w:val="clear" w:color="auto" w:fill="FFFFFF"/>
         </w:rPr>
       </w:pPr>
-      <w:r>
-        <w:rPr>
-          <w:shd w:val="clear" w:color="auto" w:fill="FFFFFF"/>
-        </w:rPr>
-        <w:t>Intelcom.</w:t>
+      <w:proofErr w:type="spellStart"/>
+      <w:r>
+        <w:rPr>
+          <w:shd w:val="clear" w:color="auto" w:fill="FFFFFF"/>
+        </w:rPr>
+        <w:t>Intelcom</w:t>
+      </w:r>
+      <w:proofErr w:type="spellEnd"/>
+      <w:r>
+        <w:rPr>
+          <w:shd w:val="clear" w:color="auto" w:fill="FFFFFF"/>
+        </w:rPr>
+        <w:t>.</w:t>
       </w:r>
       <w:r>
         <w:rPr>
@@ -12940,11 +13755,19 @@
           <w:shd w:val="clear" w:color="auto" w:fill="FFFFFF"/>
         </w:rPr>
       </w:pPr>
-      <w:r>
-        <w:rPr>
-          <w:shd w:val="clear" w:color="auto" w:fill="FFFFFF"/>
-        </w:rPr>
-        <w:t>Intelcom.</w:t>
+      <w:proofErr w:type="spellStart"/>
+      <w:r>
+        <w:rPr>
+          <w:shd w:val="clear" w:color="auto" w:fill="FFFFFF"/>
+        </w:rPr>
+        <w:t>Intelcom</w:t>
+      </w:r>
+      <w:proofErr w:type="spellEnd"/>
+      <w:r>
+        <w:rPr>
+          <w:shd w:val="clear" w:color="auto" w:fill="FFFFFF"/>
+        </w:rPr>
+        <w:t>.</w:t>
       </w:r>
       <w:r>
         <w:rPr>
@@ -13052,11 +13875,19 @@
           <w:shd w:val="clear" w:color="auto" w:fill="FFFFFF"/>
         </w:rPr>
       </w:pPr>
-      <w:r>
-        <w:rPr>
-          <w:shd w:val="clear" w:color="auto" w:fill="FFFFFF"/>
-        </w:rPr>
-        <w:t>Khronosorg.</w:t>
+      <w:proofErr w:type="spellStart"/>
+      <w:r>
+        <w:rPr>
+          <w:shd w:val="clear" w:color="auto" w:fill="FFFFFF"/>
+        </w:rPr>
+        <w:t>Khronosorg</w:t>
+      </w:r>
+      <w:proofErr w:type="spellEnd"/>
+      <w:r>
+        <w:rPr>
+          <w:shd w:val="clear" w:color="auto" w:fill="FFFFFF"/>
+        </w:rPr>
+        <w:t>.</w:t>
       </w:r>
       <w:r>
         <w:rPr>
@@ -13086,13 +13917,23 @@
         </w:rPr>
         <w:t> </w:t>
       </w:r>
+      <w:proofErr w:type="spellStart"/>
       <w:r>
         <w:rPr>
           <w:i/>
           <w:iCs/>
           <w:shd w:val="clear" w:color="auto" w:fill="FFFFFF"/>
         </w:rPr>
-        <w:t>Khronosorg.</w:t>
+        <w:t>Khronosorg</w:t>
+      </w:r>
+      <w:proofErr w:type="spellEnd"/>
+      <w:r>
+        <w:rPr>
+          <w:i/>
+          <w:iCs/>
+          <w:shd w:val="clear" w:color="auto" w:fill="FFFFFF"/>
+        </w:rPr>
+        <w:t>.</w:t>
       </w:r>
       <w:r>
         <w:rPr>
@@ -13169,12 +14010,37 @@
           <w:shd w:val="clear" w:color="auto" w:fill="FFFFFF"/>
         </w:rPr>
       </w:pPr>
+      <w:proofErr w:type="spellStart"/>
       <w:r>
         <w:rPr>
           <w:color w:val="222222"/>
           <w:shd w:val="clear" w:color="auto" w:fill="FFFFFF"/>
         </w:rPr>
-        <w:t>Karimi, K., Dickson, N.G. and Hamze, F., 2010. A performance comparison of CUDA and OpenCL.</w:t>
+        <w:t>Karimi</w:t>
+      </w:r>
+      <w:proofErr w:type="spellEnd"/>
+      <w:r>
+        <w:rPr>
+          <w:color w:val="222222"/>
+          <w:shd w:val="clear" w:color="auto" w:fill="FFFFFF"/>
+        </w:rPr>
+        <w:t xml:space="preserve">, K., Dickson, N.G. and </w:t>
+      </w:r>
+      <w:proofErr w:type="spellStart"/>
+      <w:r>
+        <w:rPr>
+          <w:color w:val="222222"/>
+          <w:shd w:val="clear" w:color="auto" w:fill="FFFFFF"/>
+        </w:rPr>
+        <w:t>Hamze</w:t>
+      </w:r>
+      <w:proofErr w:type="spellEnd"/>
+      <w:r>
+        <w:rPr>
+          <w:color w:val="222222"/>
+          <w:shd w:val="clear" w:color="auto" w:fill="FFFFFF"/>
+        </w:rPr>
+        <w:t>, F., 2010. A performance comparison of CUDA and OpenCL.</w:t>
       </w:r>
       <w:r>
         <w:rPr>
@@ -13187,6 +14053,7 @@
         </w:rPr>
         <w:t> </w:t>
       </w:r>
+      <w:proofErr w:type="spellStart"/>
       <w:r>
         <w:rPr>
           <w:i/>
@@ -13194,13 +14061,23 @@
           <w:color w:val="222222"/>
           <w:shd w:val="clear" w:color="auto" w:fill="FFFFFF"/>
         </w:rPr>
-        <w:t>arXiv preprint arXiv:1005.2581</w:t>
-      </w:r>
-      <w:r>
-        <w:rPr>
+        <w:t>arXiv</w:t>
+      </w:r>
+      <w:proofErr w:type="spellEnd"/>
+      <w:r>
+        <w:rPr>
+          <w:i/>
+          <w:iCs/>
           <w:color w:val="222222"/>
           <w:shd w:val="clear" w:color="auto" w:fill="FFFFFF"/>
         </w:rPr>
+        <w:t xml:space="preserve"> preprint arXiv:1005.2581</w:t>
+      </w:r>
+      <w:r>
+        <w:rPr>
+          <w:color w:val="222222"/>
+          <w:shd w:val="clear" w:color="auto" w:fill="FFFFFF"/>
+        </w:rPr>
         <w:t>.</w:t>
       </w:r>
     </w:p>
@@ -13211,12 +14088,21 @@
           <w:shd w:val="clear" w:color="auto" w:fill="FFFFFF"/>
         </w:rPr>
       </w:pPr>
+      <w:proofErr w:type="spellStart"/>
       <w:r>
         <w:rPr>
           <w:color w:val="222222"/>
           <w:shd w:val="clear" w:color="auto" w:fill="FFFFFF"/>
         </w:rPr>
-        <w:t>Mahalakshmi, M. and Sundararajan, M., 2013. Traditional SDLC Vs Scrum Methodology–A Comparative Study.</w:t>
+        <w:t>Mahalakshmi</w:t>
+      </w:r>
+      <w:proofErr w:type="spellEnd"/>
+      <w:r>
+        <w:rPr>
+          <w:color w:val="222222"/>
+          <w:shd w:val="clear" w:color="auto" w:fill="FFFFFF"/>
+        </w:rPr>
+        <w:t>, M. and Sundararajan, M., 2013. Traditional SDLC Vs Scrum Methodology–A Comparative Study.</w:t>
       </w:r>
       <w:r>
         <w:rPr>
@@ -13279,11 +14165,19 @@
           <w:shd w:val="clear" w:color="auto" w:fill="FFFFFF"/>
         </w:rPr>
       </w:pPr>
-      <w:r>
-        <w:rPr>
-          <w:shd w:val="clear" w:color="auto" w:fill="FFFFFF"/>
-        </w:rPr>
-        <w:t>Nodejs foundation.</w:t>
+      <w:proofErr w:type="spellStart"/>
+      <w:r>
+        <w:rPr>
+          <w:shd w:val="clear" w:color="auto" w:fill="FFFFFF"/>
+        </w:rPr>
+        <w:t>Nodejs</w:t>
+      </w:r>
+      <w:proofErr w:type="spellEnd"/>
+      <w:r>
+        <w:rPr>
+          <w:shd w:val="clear" w:color="auto" w:fill="FFFFFF"/>
+        </w:rPr>
+        <w:t xml:space="preserve"> foundation.</w:t>
       </w:r>
       <w:r>
         <w:rPr>
@@ -13313,13 +14207,23 @@
         </w:rPr>
         <w:t> </w:t>
       </w:r>
+      <w:proofErr w:type="spellStart"/>
       <w:r>
         <w:rPr>
           <w:i/>
           <w:iCs/>
           <w:shd w:val="clear" w:color="auto" w:fill="FFFFFF"/>
         </w:rPr>
-        <w:t>Nodejsorg.</w:t>
+        <w:t>Nodejsorg</w:t>
+      </w:r>
+      <w:proofErr w:type="spellEnd"/>
+      <w:r>
+        <w:rPr>
+          <w:i/>
+          <w:iCs/>
+          <w:shd w:val="clear" w:color="auto" w:fill="FFFFFF"/>
+        </w:rPr>
+        <w:t>.</w:t>
       </w:r>
       <w:r>
         <w:rPr>
@@ -13394,11 +14298,19 @@
           <w:shd w:val="clear" w:color="auto" w:fill="FFFFFF"/>
         </w:rPr>
       </w:pPr>
-      <w:r>
-        <w:rPr>
-          <w:shd w:val="clear" w:color="auto" w:fill="FFFFFF"/>
-        </w:rPr>
-        <w:t>Mozillaorg.</w:t>
+      <w:proofErr w:type="spellStart"/>
+      <w:r>
+        <w:rPr>
+          <w:shd w:val="clear" w:color="auto" w:fill="FFFFFF"/>
+        </w:rPr>
+        <w:t>Mozillaorg</w:t>
+      </w:r>
+      <w:proofErr w:type="spellEnd"/>
+      <w:r>
+        <w:rPr>
+          <w:shd w:val="clear" w:color="auto" w:fill="FFFFFF"/>
+        </w:rPr>
+        <w:t>.</w:t>
       </w:r>
       <w:r>
         <w:rPr>
@@ -13509,11 +14421,19 @@
           <w:shd w:val="clear" w:color="auto" w:fill="FFFFFF"/>
         </w:rPr>
       </w:pPr>
-      <w:r>
-        <w:rPr>
-          <w:shd w:val="clear" w:color="auto" w:fill="FFFFFF"/>
-        </w:rPr>
-        <w:t>Mozillaorg.</w:t>
+      <w:proofErr w:type="spellStart"/>
+      <w:r>
+        <w:rPr>
+          <w:shd w:val="clear" w:color="auto" w:fill="FFFFFF"/>
+        </w:rPr>
+        <w:t>Mozillaorg</w:t>
+      </w:r>
+      <w:proofErr w:type="spellEnd"/>
+      <w:r>
+        <w:rPr>
+          <w:shd w:val="clear" w:color="auto" w:fill="FFFFFF"/>
+        </w:rPr>
+        <w:t>.</w:t>
       </w:r>
       <w:r>
         <w:rPr>
@@ -13621,11 +14541,19 @@
           <w:shd w:val="clear" w:color="auto" w:fill="FFFFFF"/>
         </w:rPr>
       </w:pPr>
-      <w:r>
-        <w:rPr>
-          <w:shd w:val="clear" w:color="auto" w:fill="FFFFFF"/>
-        </w:rPr>
-        <w:t>Nvidiacom.</w:t>
+      <w:proofErr w:type="spellStart"/>
+      <w:r>
+        <w:rPr>
+          <w:shd w:val="clear" w:color="auto" w:fill="FFFFFF"/>
+        </w:rPr>
+        <w:t>Nvidiacom</w:t>
+      </w:r>
+      <w:proofErr w:type="spellEnd"/>
+      <w:r>
+        <w:rPr>
+          <w:shd w:val="clear" w:color="auto" w:fill="FFFFFF"/>
+        </w:rPr>
+        <w:t>.</w:t>
       </w:r>
       <w:r>
         <w:rPr>
@@ -13655,13 +14583,23 @@
         </w:rPr>
         <w:t> </w:t>
       </w:r>
+      <w:proofErr w:type="spellStart"/>
       <w:r>
         <w:rPr>
           <w:i/>
           <w:iCs/>
           <w:shd w:val="clear" w:color="auto" w:fill="FFFFFF"/>
         </w:rPr>
-        <w:t>Nvidiacom.</w:t>
+        <w:t>Nvidiacom</w:t>
+      </w:r>
+      <w:proofErr w:type="spellEnd"/>
+      <w:r>
+        <w:rPr>
+          <w:i/>
+          <w:iCs/>
+          <w:shd w:val="clear" w:color="auto" w:fill="FFFFFF"/>
+        </w:rPr>
+        <w:t>.</w:t>
       </w:r>
       <w:r>
         <w:rPr>
@@ -13736,11 +14674,19 @@
           <w:shd w:val="clear" w:color="auto" w:fill="FFFFFF"/>
         </w:rPr>
       </w:pPr>
-      <w:r>
-        <w:rPr>
-          <w:shd w:val="clear" w:color="auto" w:fill="FFFFFF"/>
-        </w:rPr>
-        <w:t>Nvidiacom.</w:t>
+      <w:proofErr w:type="spellStart"/>
+      <w:r>
+        <w:rPr>
+          <w:shd w:val="clear" w:color="auto" w:fill="FFFFFF"/>
+        </w:rPr>
+        <w:t>Nvidiacom</w:t>
+      </w:r>
+      <w:proofErr w:type="spellEnd"/>
+      <w:r>
+        <w:rPr>
+          <w:shd w:val="clear" w:color="auto" w:fill="FFFFFF"/>
+        </w:rPr>
+        <w:t>.</w:t>
       </w:r>
       <w:r>
         <w:rPr>
@@ -13848,11 +14794,19 @@
           <w:shd w:val="clear" w:color="auto" w:fill="FFFFFF"/>
         </w:rPr>
       </w:pPr>
-      <w:r>
-        <w:rPr>
-          <w:shd w:val="clear" w:color="auto" w:fill="FFFFFF"/>
-        </w:rPr>
-        <w:t>Nvidiacom.</w:t>
+      <w:proofErr w:type="spellStart"/>
+      <w:r>
+        <w:rPr>
+          <w:shd w:val="clear" w:color="auto" w:fill="FFFFFF"/>
+        </w:rPr>
+        <w:t>Nvidiacom</w:t>
+      </w:r>
+      <w:proofErr w:type="spellEnd"/>
+      <w:r>
+        <w:rPr>
+          <w:shd w:val="clear" w:color="auto" w:fill="FFFFFF"/>
+        </w:rPr>
+        <w:t>.</w:t>
       </w:r>
       <w:r>
         <w:rPr>
@@ -13882,13 +14836,23 @@
         </w:rPr>
         <w:t> </w:t>
       </w:r>
+      <w:proofErr w:type="spellStart"/>
       <w:r>
         <w:rPr>
           <w:i/>
           <w:iCs/>
           <w:shd w:val="clear" w:color="auto" w:fill="FFFFFF"/>
         </w:rPr>
-        <w:t>Nvidiacom.</w:t>
+        <w:t>Nvidiacom</w:t>
+      </w:r>
+      <w:proofErr w:type="spellEnd"/>
+      <w:r>
+        <w:rPr>
+          <w:i/>
+          <w:iCs/>
+          <w:shd w:val="clear" w:color="auto" w:fill="FFFFFF"/>
+        </w:rPr>
+        <w:t>.</w:t>
       </w:r>
       <w:r>
         <w:rPr>
@@ -13961,11 +14925,19 @@
           <w:shd w:val="clear" w:color="auto" w:fill="FFFFFF"/>
         </w:rPr>
       </w:pPr>
-      <w:r>
-        <w:rPr>
-          <w:shd w:val="clear" w:color="auto" w:fill="FFFFFF"/>
-        </w:rPr>
-        <w:t>Steampoweredcom.</w:t>
+      <w:proofErr w:type="spellStart"/>
+      <w:r>
+        <w:rPr>
+          <w:shd w:val="clear" w:color="auto" w:fill="FFFFFF"/>
+        </w:rPr>
+        <w:t>Steampoweredcom</w:t>
+      </w:r>
+      <w:proofErr w:type="spellEnd"/>
+      <w:r>
+        <w:rPr>
+          <w:shd w:val="clear" w:color="auto" w:fill="FFFFFF"/>
+        </w:rPr>
+        <w:t>.</w:t>
       </w:r>
       <w:r>
         <w:rPr>
@@ -13995,13 +14967,23 @@
         </w:rPr>
         <w:t> </w:t>
       </w:r>
+      <w:proofErr w:type="spellStart"/>
       <w:r>
         <w:rPr>
           <w:i/>
           <w:iCs/>
           <w:shd w:val="clear" w:color="auto" w:fill="FFFFFF"/>
         </w:rPr>
-        <w:t>Steampoweredcom.</w:t>
+        <w:t>Steampoweredcom</w:t>
+      </w:r>
+      <w:proofErr w:type="spellEnd"/>
+      <w:r>
+        <w:rPr>
+          <w:i/>
+          <w:iCs/>
+          <w:shd w:val="clear" w:color="auto" w:fill="FFFFFF"/>
+        </w:rPr>
+        <w:t>.</w:t>
       </w:r>
       <w:r>
         <w:rPr>
@@ -15466,8 +16448,17 @@
           <w:rStyle w:val="Emphasis"/>
           <w:rFonts w:ascii="Arial" w:hAnsi="Arial" w:cs="Arial"/>
         </w:rPr>
-        <w:t>Programming 3D applications with HTML5 and WebGL</w:t>
-      </w:r>
+        <w:t>Programming 3D applications with HTML5 and </w:t>
+      </w:r>
+      <w:proofErr w:type="spellStart"/>
+      <w:r>
+        <w:rPr>
+          <w:rStyle w:val="Emphasis"/>
+          <w:rFonts w:ascii="Arial" w:hAnsi="Arial" w:cs="Arial"/>
+        </w:rPr>
+        <w:t>WebGL</w:t>
+      </w:r>
+      <w:proofErr w:type="spellEnd"/>
     </w:p>
     <w:p>
       <w:pPr>
@@ -16183,10 +17174,10 @@
           <w:sz w:val="18"/>
         </w:rPr>
         <w:object w:dxaOrig="10800" w:dyaOrig="13737">
-          <v:shape id="_x0000_i1041" type="#_x0000_t75" style="width:540.75pt;height:685.5pt" o:ole="">
+          <v:shape id="_x0000_i1041" type="#_x0000_t75" style="width:540.6pt;height:685.2pt" o:ole="">
             <v:imagedata r:id="rId66" o:title=""/>
           </v:shape>
-          <o:OLEObject Type="Embed" ProgID="Word.OpenDocumentText.12" ShapeID="_x0000_i1041" DrawAspect="Content" ObjectID="_1544978832" r:id="rId67"/>
+          <o:OLEObject Type="Embed" ProgID="Word.OpenDocumentText.12" ShapeID="_x0000_i1041" DrawAspect="Content" ObjectID="_1545060166" r:id="rId67"/>
         </w:object>
       </w:r>
     </w:p>
@@ -16205,10 +17196,10 @@
           <w:sz w:val="18"/>
         </w:rPr>
         <w:object w:dxaOrig="10800" w:dyaOrig="13562">
-          <v:shape id="_x0000_i1042" type="#_x0000_t75" style="width:540.75pt;height:675.75pt" o:ole="">
+          <v:shape id="_x0000_i1042" type="#_x0000_t75" style="width:540.6pt;height:676.2pt" o:ole="">
             <v:imagedata r:id="rId68" o:title=""/>
           </v:shape>
-          <o:OLEObject Type="Embed" ProgID="Word.OpenDocumentText.12" ShapeID="_x0000_i1042" DrawAspect="Content" ObjectID="_1544978833" r:id="rId69"/>
+          <o:OLEObject Type="Embed" ProgID="Word.OpenDocumentText.12" ShapeID="_x0000_i1042" DrawAspect="Content" ObjectID="_1545060167" r:id="rId69"/>
         </w:object>
       </w:r>
     </w:p>
@@ -16256,10 +17247,10 @@
           <w:sz w:val="18"/>
         </w:rPr>
         <w:object w:dxaOrig="10800" w:dyaOrig="12891">
-          <v:shape id="_x0000_i1043" type="#_x0000_t75" style="width:540.75pt;height:642.75pt" o:ole="">
+          <v:shape id="_x0000_i1043" type="#_x0000_t75" style="width:540.6pt;height:642.6pt" o:ole="">
             <v:imagedata r:id="rId70" o:title=""/>
           </v:shape>
-          <o:OLEObject Type="Embed" ProgID="Word.OpenDocumentText.12" ShapeID="_x0000_i1043" DrawAspect="Content" ObjectID="_1544978834" r:id="rId71"/>
+          <o:OLEObject Type="Embed" ProgID="Word.OpenDocumentText.12" ShapeID="_x0000_i1043" DrawAspect="Content" ObjectID="_1545060168" r:id="rId71"/>
         </w:object>
       </w:r>
     </w:p>
@@ -16278,10 +17269,10 @@
           <w:sz w:val="18"/>
         </w:rPr>
         <w:object w:dxaOrig="10800" w:dyaOrig="12235">
-          <v:shape id="_x0000_i1044" type="#_x0000_t75" style="width:540.75pt;height:610.5pt" o:ole="">
+          <v:shape id="_x0000_i1044" type="#_x0000_t75" style="width:540.6pt;height:610.8pt" o:ole="">
             <v:imagedata r:id="rId72" o:title=""/>
           </v:shape>
-          <o:OLEObject Type="Embed" ProgID="Word.OpenDocumentText.12" ShapeID="_x0000_i1044" DrawAspect="Content" ObjectID="_1544978835" r:id="rId73"/>
+          <o:OLEObject Type="Embed" ProgID="Word.OpenDocumentText.12" ShapeID="_x0000_i1044" DrawAspect="Content" ObjectID="_1545060169" r:id="rId73"/>
         </w:object>
       </w:r>
     </w:p>
@@ -17077,7 +18068,15 @@
         <w:ind w:left="927"/>
       </w:pPr>
       <w:r>
-        <w:t>Figure out how to demonstrate the project through media eg blogs.</w:t>
+        <w:t xml:space="preserve">Figure out how to demonstrate the project through media </w:t>
+      </w:r>
+      <w:proofErr w:type="spellStart"/>
+      <w:r>
+        <w:t>eg</w:t>
+      </w:r>
+      <w:proofErr w:type="spellEnd"/>
+      <w:r>
+        <w:t xml:space="preserve"> blogs.</w:t>
       </w:r>
     </w:p>
     <w:p>
@@ -18203,8 +19202,13 @@
         </w:numPr>
       </w:pPr>
       <w:r>
-        <w:t>Showed ability to load modules via npm</w:t>
-      </w:r>
+        <w:t xml:space="preserve">Showed ability to load modules via </w:t>
+      </w:r>
+      <w:proofErr w:type="spellStart"/>
+      <w:r>
+        <w:t>npm</w:t>
+      </w:r>
+      <w:proofErr w:type="spellEnd"/>
     </w:p>
     <w:p>
       <w:pPr>
@@ -18571,12 +19575,21 @@
           <w:numId w:val="29"/>
         </w:numPr>
       </w:pPr>
+      <w:proofErr w:type="spellStart"/>
       <w:r>
         <w:rPr>
           <w:sz w:val="24"/>
           <w:szCs w:val="24"/>
         </w:rPr>
-        <w:t>Shader support</w:t>
+        <w:t>Shader</w:t>
+      </w:r>
+      <w:proofErr w:type="spellEnd"/>
+      <w:r>
+        <w:rPr>
+          <w:sz w:val="24"/>
+          <w:szCs w:val="24"/>
+        </w:rPr>
+        <w:t xml:space="preserve"> support</w:t>
       </w:r>
     </w:p>
     <w:p>
@@ -18975,7 +19988,7 @@
 </file>
 
 <file path=word/endnotes.xml><?xml version="1.0" encoding="utf-8"?>
-<w:endnotes xmlns:wpc="http://schemas.microsoft.com/office/word/2010/wordprocessingCanvas" xmlns:cx="http://schemas.microsoft.com/office/drawing/2014/chartex" xmlns:cx1="http://schemas.microsoft.com/office/drawing/2015/9/8/chartex" xmlns:cx2="http://schemas.microsoft.com/office/drawing/2015/10/21/chartex" xmlns:mc="http://schemas.openxmlformats.org/markup-compatibility/2006" xmlns:o="urn:schemas-microsoft-com:office:office" xmlns:r="http://schemas.openxmlformats.org/officeDocument/2006/relationships" xmlns:m="http://schemas.openxmlformats.org/officeDocument/2006/math" xmlns:v="urn:schemas-microsoft-com:vml" xmlns:wp14="http://schemas.microsoft.com/office/word/2010/wordprocessingDrawing" xmlns:wp="http://schemas.openxmlformats.org/drawingml/2006/wordprocessingDrawing" xmlns:w10="urn:schemas-microsoft-com:office:word" xmlns:w="http://schemas.openxmlformats.org/wordprocessingml/2006/main" xmlns:w14="http://schemas.microsoft.com/office/word/2010/wordml" xmlns:w15="http://schemas.microsoft.com/office/word/2012/wordml" xmlns:w16se="http://schemas.microsoft.com/office/word/2015/wordml/symex" xmlns:wpg="http://schemas.microsoft.com/office/word/2010/wordprocessingGroup" xmlns:wpi="http://schemas.microsoft.com/office/word/2010/wordprocessingInk" xmlns:wne="http://schemas.microsoft.com/office/word/2006/wordml" xmlns:wps="http://schemas.microsoft.com/office/word/2010/wordprocessingShape" mc:Ignorable="w14 w15 w16se wp14">
+<w:endnotes xmlns:wpc="http://schemas.microsoft.com/office/word/2010/wordprocessingCanvas" xmlns:cx="http://schemas.microsoft.com/office/drawing/2014/chartex" xmlns:cx1="http://schemas.microsoft.com/office/drawing/2015/9/8/chartex" xmlns:cx2="http://schemas.microsoft.com/office/drawing/2015/10/21/chartex" xmlns:cx3="http://schemas.microsoft.com/office/drawing/2016/5/9/chartex" xmlns:cx4="http://schemas.microsoft.com/office/drawing/2016/5/10/chartex" xmlns:cx5="http://schemas.microsoft.com/office/drawing/2016/5/11/chartex" xmlns:mc="http://schemas.openxmlformats.org/markup-compatibility/2006" xmlns:o="urn:schemas-microsoft-com:office:office" xmlns:r="http://schemas.openxmlformats.org/officeDocument/2006/relationships" xmlns:m="http://schemas.openxmlformats.org/officeDocument/2006/math" xmlns:v="urn:schemas-microsoft-com:vml" xmlns:wp14="http://schemas.microsoft.com/office/word/2010/wordprocessingDrawing" xmlns:wp="http://schemas.openxmlformats.org/drawingml/2006/wordprocessingDrawing" xmlns:w10="urn:schemas-microsoft-com:office:word" xmlns:w="http://schemas.openxmlformats.org/wordprocessingml/2006/main" xmlns:w14="http://schemas.microsoft.com/office/word/2010/wordml" xmlns:w15="http://schemas.microsoft.com/office/word/2012/wordml" xmlns:w16se="http://schemas.microsoft.com/office/word/2015/wordml/symex" xmlns:wpg="http://schemas.microsoft.com/office/word/2010/wordprocessingGroup" xmlns:wpi="http://schemas.microsoft.com/office/word/2010/wordprocessingInk" xmlns:wne="http://schemas.microsoft.com/office/word/2006/wordml" xmlns:wps="http://schemas.microsoft.com/office/word/2010/wordprocessingShape" mc:Ignorable="w14 w15 w16se wp14">
   <w:endnote w:type="separator" w:id="-1">
     <w:p>
       <w:r>
@@ -18994,7 +20007,7 @@
 </file>
 
 <file path=word/footer1.xml><?xml version="1.0" encoding="utf-8"?>
-<w:ftr xmlns:wpc="http://schemas.microsoft.com/office/word/2010/wordprocessingCanvas" xmlns:cx="http://schemas.microsoft.com/office/drawing/2014/chartex" xmlns:cx1="http://schemas.microsoft.com/office/drawing/2015/9/8/chartex" xmlns:cx2="http://schemas.microsoft.com/office/drawing/2015/10/21/chartex" xmlns:mc="http://schemas.openxmlformats.org/markup-compatibility/2006" xmlns:o="urn:schemas-microsoft-com:office:office" xmlns:r="http://schemas.openxmlformats.org/officeDocument/2006/relationships" xmlns:m="http://schemas.openxmlformats.org/officeDocument/2006/math" xmlns:v="urn:schemas-microsoft-com:vml" xmlns:wp14="http://schemas.microsoft.com/office/word/2010/wordprocessingDrawing" xmlns:wp="http://schemas.openxmlformats.org/drawingml/2006/wordprocessingDrawing" xmlns:w10="urn:schemas-microsoft-com:office:word" xmlns:w="http://schemas.openxmlformats.org/wordprocessingml/2006/main" xmlns:w14="http://schemas.microsoft.com/office/word/2010/wordml" xmlns:w15="http://schemas.microsoft.com/office/word/2012/wordml" xmlns:w16se="http://schemas.microsoft.com/office/word/2015/wordml/symex" xmlns:wpg="http://schemas.microsoft.com/office/word/2010/wordprocessingGroup" xmlns:wpi="http://schemas.microsoft.com/office/word/2010/wordprocessingInk" xmlns:wne="http://schemas.microsoft.com/office/word/2006/wordml" xmlns:wps="http://schemas.microsoft.com/office/word/2010/wordprocessingShape" mc:Ignorable="w14 w15 w16se wp14">
+<w:ftr xmlns:wpc="http://schemas.microsoft.com/office/word/2010/wordprocessingCanvas" xmlns:cx="http://schemas.microsoft.com/office/drawing/2014/chartex" xmlns:cx1="http://schemas.microsoft.com/office/drawing/2015/9/8/chartex" xmlns:cx2="http://schemas.microsoft.com/office/drawing/2015/10/21/chartex" xmlns:cx3="http://schemas.microsoft.com/office/drawing/2016/5/9/chartex" xmlns:cx4="http://schemas.microsoft.com/office/drawing/2016/5/10/chartex" xmlns:cx5="http://schemas.microsoft.com/office/drawing/2016/5/11/chartex" xmlns:mc="http://schemas.openxmlformats.org/markup-compatibility/2006" xmlns:o="urn:schemas-microsoft-com:office:office" xmlns:r="http://schemas.openxmlformats.org/officeDocument/2006/relationships" xmlns:m="http://schemas.openxmlformats.org/officeDocument/2006/math" xmlns:v="urn:schemas-microsoft-com:vml" xmlns:wp14="http://schemas.microsoft.com/office/word/2010/wordprocessingDrawing" xmlns:wp="http://schemas.openxmlformats.org/drawingml/2006/wordprocessingDrawing" xmlns:w10="urn:schemas-microsoft-com:office:word" xmlns:w="http://schemas.openxmlformats.org/wordprocessingml/2006/main" xmlns:w14="http://schemas.microsoft.com/office/word/2010/wordml" xmlns:w15="http://schemas.microsoft.com/office/word/2012/wordml" xmlns:w16se="http://schemas.microsoft.com/office/word/2015/wordml/symex" xmlns:wpg="http://schemas.microsoft.com/office/word/2010/wordprocessingGroup" xmlns:wpi="http://schemas.microsoft.com/office/word/2010/wordprocessingInk" xmlns:wne="http://schemas.microsoft.com/office/word/2006/wordml" xmlns:wps="http://schemas.microsoft.com/office/word/2010/wordprocessingShape" mc:Ignorable="w14 w15 w16se wp14">
   <w:p>
     <w:pPr>
       <w:pStyle w:val="Footer"/>
@@ -19032,7 +20045,7 @@
 </file>
 
 <file path=word/footer2.xml><?xml version="1.0" encoding="utf-8"?>
-<w:ftr xmlns:wpc="http://schemas.microsoft.com/office/word/2010/wordprocessingCanvas" xmlns:cx="http://schemas.microsoft.com/office/drawing/2014/chartex" xmlns:cx1="http://schemas.microsoft.com/office/drawing/2015/9/8/chartex" xmlns:cx2="http://schemas.microsoft.com/office/drawing/2015/10/21/chartex" xmlns:mc="http://schemas.openxmlformats.org/markup-compatibility/2006" xmlns:o="urn:schemas-microsoft-com:office:office" xmlns:r="http://schemas.openxmlformats.org/officeDocument/2006/relationships" xmlns:m="http://schemas.openxmlformats.org/officeDocument/2006/math" xmlns:v="urn:schemas-microsoft-com:vml" xmlns:wp14="http://schemas.microsoft.com/office/word/2010/wordprocessingDrawing" xmlns:wp="http://schemas.openxmlformats.org/drawingml/2006/wordprocessingDrawing" xmlns:w10="urn:schemas-microsoft-com:office:word" xmlns:w="http://schemas.openxmlformats.org/wordprocessingml/2006/main" xmlns:w14="http://schemas.microsoft.com/office/word/2010/wordml" xmlns:w15="http://schemas.microsoft.com/office/word/2012/wordml" xmlns:w16se="http://schemas.microsoft.com/office/word/2015/wordml/symex" xmlns:wpg="http://schemas.microsoft.com/office/word/2010/wordprocessingGroup" xmlns:wpi="http://schemas.microsoft.com/office/word/2010/wordprocessingInk" xmlns:wne="http://schemas.microsoft.com/office/word/2006/wordml" xmlns:wps="http://schemas.microsoft.com/office/word/2010/wordprocessingShape" mc:Ignorable="w14 w15 w16se wp14">
+<w:ftr xmlns:wpc="http://schemas.microsoft.com/office/word/2010/wordprocessingCanvas" xmlns:cx="http://schemas.microsoft.com/office/drawing/2014/chartex" xmlns:cx1="http://schemas.microsoft.com/office/drawing/2015/9/8/chartex" xmlns:cx2="http://schemas.microsoft.com/office/drawing/2015/10/21/chartex" xmlns:cx3="http://schemas.microsoft.com/office/drawing/2016/5/9/chartex" xmlns:cx4="http://schemas.microsoft.com/office/drawing/2016/5/10/chartex" xmlns:cx5="http://schemas.microsoft.com/office/drawing/2016/5/11/chartex" xmlns:mc="http://schemas.openxmlformats.org/markup-compatibility/2006" xmlns:o="urn:schemas-microsoft-com:office:office" xmlns:r="http://schemas.openxmlformats.org/officeDocument/2006/relationships" xmlns:m="http://schemas.openxmlformats.org/officeDocument/2006/math" xmlns:v="urn:schemas-microsoft-com:vml" xmlns:wp14="http://schemas.microsoft.com/office/word/2010/wordprocessingDrawing" xmlns:wp="http://schemas.openxmlformats.org/drawingml/2006/wordprocessingDrawing" xmlns:w10="urn:schemas-microsoft-com:office:word" xmlns:w="http://schemas.openxmlformats.org/wordprocessingml/2006/main" xmlns:w14="http://schemas.microsoft.com/office/word/2010/wordml" xmlns:w15="http://schemas.microsoft.com/office/word/2012/wordml" xmlns:w16se="http://schemas.microsoft.com/office/word/2015/wordml/symex" xmlns:wpg="http://schemas.microsoft.com/office/word/2010/wordprocessingGroup" xmlns:wpi="http://schemas.microsoft.com/office/word/2010/wordprocessingInk" xmlns:wne="http://schemas.microsoft.com/office/word/2006/wordml" xmlns:wps="http://schemas.microsoft.com/office/word/2010/wordprocessingShape" mc:Ignorable="w14 w15 w16se wp14">
   <w:p>
     <w:pPr>
       <w:tabs>
@@ -19054,7 +20067,7 @@
 </file>
 
 <file path=word/footnotes.xml><?xml version="1.0" encoding="utf-8"?>
-<w:footnotes xmlns:wpc="http://schemas.microsoft.com/office/word/2010/wordprocessingCanvas" xmlns:cx="http://schemas.microsoft.com/office/drawing/2014/chartex" xmlns:cx1="http://schemas.microsoft.com/office/drawing/2015/9/8/chartex" xmlns:cx2="http://schemas.microsoft.com/office/drawing/2015/10/21/chartex" xmlns:mc="http://schemas.openxmlformats.org/markup-compatibility/2006" xmlns:o="urn:schemas-microsoft-com:office:office" xmlns:r="http://schemas.openxmlformats.org/officeDocument/2006/relationships" xmlns:m="http://schemas.openxmlformats.org/officeDocument/2006/math" xmlns:v="urn:schemas-microsoft-com:vml" xmlns:wp14="http://schemas.microsoft.com/office/word/2010/wordprocessingDrawing" xmlns:wp="http://schemas.openxmlformats.org/drawingml/2006/wordprocessingDrawing" xmlns:w10="urn:schemas-microsoft-com:office:word" xmlns:w="http://schemas.openxmlformats.org/wordprocessingml/2006/main" xmlns:w14="http://schemas.microsoft.com/office/word/2010/wordml" xmlns:w15="http://schemas.microsoft.com/office/word/2012/wordml" xmlns:w16se="http://schemas.microsoft.com/office/word/2015/wordml/symex" xmlns:wpg="http://schemas.microsoft.com/office/word/2010/wordprocessingGroup" xmlns:wpi="http://schemas.microsoft.com/office/word/2010/wordprocessingInk" xmlns:wne="http://schemas.microsoft.com/office/word/2006/wordml" xmlns:wps="http://schemas.microsoft.com/office/word/2010/wordprocessingShape" mc:Ignorable="w14 w15 w16se wp14">
+<w:footnotes xmlns:wpc="http://schemas.microsoft.com/office/word/2010/wordprocessingCanvas" xmlns:cx="http://schemas.microsoft.com/office/drawing/2014/chartex" xmlns:cx1="http://schemas.microsoft.com/office/drawing/2015/9/8/chartex" xmlns:cx2="http://schemas.microsoft.com/office/drawing/2015/10/21/chartex" xmlns:cx3="http://schemas.microsoft.com/office/drawing/2016/5/9/chartex" xmlns:cx4="http://schemas.microsoft.com/office/drawing/2016/5/10/chartex" xmlns:cx5="http://schemas.microsoft.com/office/drawing/2016/5/11/chartex" xmlns:mc="http://schemas.openxmlformats.org/markup-compatibility/2006" xmlns:o="urn:schemas-microsoft-com:office:office" xmlns:r="http://schemas.openxmlformats.org/officeDocument/2006/relationships" xmlns:m="http://schemas.openxmlformats.org/officeDocument/2006/math" xmlns:v="urn:schemas-microsoft-com:vml" xmlns:wp14="http://schemas.microsoft.com/office/word/2010/wordprocessingDrawing" xmlns:wp="http://schemas.openxmlformats.org/drawingml/2006/wordprocessingDrawing" xmlns:w10="urn:schemas-microsoft-com:office:word" xmlns:w="http://schemas.openxmlformats.org/wordprocessingml/2006/main" xmlns:w14="http://schemas.microsoft.com/office/word/2010/wordml" xmlns:w15="http://schemas.microsoft.com/office/word/2012/wordml" xmlns:w16se="http://schemas.microsoft.com/office/word/2015/wordml/symex" xmlns:wpg="http://schemas.microsoft.com/office/word/2010/wordprocessingGroup" xmlns:wpi="http://schemas.microsoft.com/office/word/2010/wordprocessingInk" xmlns:wne="http://schemas.microsoft.com/office/word/2006/wordml" xmlns:wps="http://schemas.microsoft.com/office/word/2010/wordprocessingShape" mc:Ignorable="w14 w15 w16se wp14">
   <w:footnote w:type="separator" w:id="-1">
     <w:p>
       <w:r>
@@ -19073,7 +20086,7 @@
 </file>
 
 <file path=word/numbering.xml><?xml version="1.0" encoding="utf-8"?>
-<w:numbering xmlns:wpc="http://schemas.microsoft.com/office/word/2010/wordprocessingCanvas" xmlns:cx="http://schemas.microsoft.com/office/drawing/2014/chartex" xmlns:cx1="http://schemas.microsoft.com/office/drawing/2015/9/8/chartex" xmlns:cx2="http://schemas.microsoft.com/office/drawing/2015/10/21/chartex" xmlns:mc="http://schemas.openxmlformats.org/markup-compatibility/2006" xmlns:o="urn:schemas-microsoft-com:office:office" xmlns:r="http://schemas.openxmlformats.org/officeDocument/2006/relationships" xmlns:m="http://schemas.openxmlformats.org/officeDocument/2006/math" xmlns:v="urn:schemas-microsoft-com:vml" xmlns:wp14="http://schemas.microsoft.com/office/word/2010/wordprocessingDrawing" xmlns:wp="http://schemas.openxmlformats.org/drawingml/2006/wordprocessingDrawing" xmlns:w10="urn:schemas-microsoft-com:office:word" xmlns:w="http://schemas.openxmlformats.org/wordprocessingml/2006/main" xmlns:w14="http://schemas.microsoft.com/office/word/2010/wordml" xmlns:w15="http://schemas.microsoft.com/office/word/2012/wordml" xmlns:w16se="http://schemas.microsoft.com/office/word/2015/wordml/symex" xmlns:wpg="http://schemas.microsoft.com/office/word/2010/wordprocessingGroup" xmlns:wpi="http://schemas.microsoft.com/office/word/2010/wordprocessingInk" xmlns:wne="http://schemas.microsoft.com/office/word/2006/wordml" xmlns:wps="http://schemas.microsoft.com/office/word/2010/wordprocessingShape" mc:Ignorable="w14 w15 w16se wp14">
+<w:numbering xmlns:wpc="http://schemas.microsoft.com/office/word/2010/wordprocessingCanvas" xmlns:cx="http://schemas.microsoft.com/office/drawing/2014/chartex" xmlns:cx1="http://schemas.microsoft.com/office/drawing/2015/9/8/chartex" xmlns:cx2="http://schemas.microsoft.com/office/drawing/2015/10/21/chartex" xmlns:cx3="http://schemas.microsoft.com/office/drawing/2016/5/9/chartex" xmlns:cx4="http://schemas.microsoft.com/office/drawing/2016/5/10/chartex" xmlns:cx5="http://schemas.microsoft.com/office/drawing/2016/5/11/chartex" xmlns:mc="http://schemas.openxmlformats.org/markup-compatibility/2006" xmlns:o="urn:schemas-microsoft-com:office:office" xmlns:r="http://schemas.openxmlformats.org/officeDocument/2006/relationships" xmlns:m="http://schemas.openxmlformats.org/officeDocument/2006/math" xmlns:v="urn:schemas-microsoft-com:vml" xmlns:wp14="http://schemas.microsoft.com/office/word/2010/wordprocessingDrawing" xmlns:wp="http://schemas.openxmlformats.org/drawingml/2006/wordprocessingDrawing" xmlns:w10="urn:schemas-microsoft-com:office:word" xmlns:w="http://schemas.openxmlformats.org/wordprocessingml/2006/main" xmlns:w14="http://schemas.microsoft.com/office/word/2010/wordml" xmlns:w15="http://schemas.microsoft.com/office/word/2012/wordml" xmlns:w16se="http://schemas.microsoft.com/office/word/2015/wordml/symex" xmlns:wpg="http://schemas.microsoft.com/office/word/2010/wordprocessingGroup" xmlns:wpi="http://schemas.microsoft.com/office/word/2010/wordprocessingInk" xmlns:wne="http://schemas.microsoft.com/office/word/2006/wordml" xmlns:wps="http://schemas.microsoft.com/office/word/2010/wordprocessingShape" mc:Ignorable="w14 w15 w16se wp14">
   <w:abstractNum w:abstractNumId="0" w15:restartNumberingAfterBreak="0">
     <w:nsid w:val="03D53190"/>
     <w:multiLevelType w:val="hybridMultilevel"/>
@@ -21730,7 +22743,7 @@
       </w:pPr>
     </w:pPrDefault>
   </w:docDefaults>
-  <w:latentStyles w:defLockedState="0" w:defUIPriority="99" w:defSemiHidden="0" w:defUnhideWhenUsed="0" w:defQFormat="0" w:count="372">
+  <w:latentStyles w:defLockedState="0" w:defUIPriority="99" w:defSemiHidden="0" w:defUnhideWhenUsed="0" w:defQFormat="0" w:count="374">
     <w:lsdException w:name="Normal" w:uiPriority="0" w:qFormat="1"/>
     <w:lsdException w:name="heading 1" w:uiPriority="9" w:qFormat="1"/>
     <w:lsdException w:name="heading 2" w:semiHidden="1" w:uiPriority="9" w:unhideWhenUsed="1" w:qFormat="1"/>
@@ -21836,7 +22849,6 @@
     <w:lsdException w:name="HTML Sample" w:semiHidden="1" w:unhideWhenUsed="1"/>
     <w:lsdException w:name="HTML Typewriter" w:semiHidden="1" w:unhideWhenUsed="1"/>
     <w:lsdException w:name="HTML Variable" w:semiHidden="1" w:unhideWhenUsed="1"/>
-    <w:lsdException w:name="Normal Table" w:semiHidden="1" w:unhideWhenUsed="1"/>
     <w:lsdException w:name="annotation subject" w:semiHidden="1" w:unhideWhenUsed="1"/>
     <w:lsdException w:name="No List" w:semiHidden="1" w:unhideWhenUsed="1"/>
     <w:lsdException w:name="Outline List 1" w:semiHidden="1" w:unhideWhenUsed="1"/>
@@ -21882,11 +22894,9 @@
     <w:lsdException w:name="Table Subtle 1" w:semiHidden="1" w:unhideWhenUsed="1"/>
     <w:lsdException w:name="Table Subtle 2" w:semiHidden="1" w:unhideWhenUsed="1"/>
     <w:lsdException w:name="Table Web 1" w:semiHidden="1" w:unhideWhenUsed="1"/>
-    <w:lsdException w:name="Table Web 2" w:semiHidden="1" w:unhideWhenUsed="1"/>
     <w:lsdException w:name="Table Web 3" w:semiHidden="1" w:unhideWhenUsed="1"/>
     <w:lsdException w:name="Balloon Text" w:semiHidden="1" w:unhideWhenUsed="1"/>
     <w:lsdException w:name="Table Grid" w:uiPriority="59"/>
-    <w:lsdException w:name="Table Theme" w:semiHidden="1" w:unhideWhenUsed="1"/>
     <w:lsdException w:name="Placeholder Text" w:semiHidden="1"/>
     <w:lsdException w:name="No Spacing" w:uiPriority="1" w:qFormat="1"/>
     <w:lsdException w:name="Light Shading" w:uiPriority="60"/>
@@ -22103,6 +23113,8 @@
     <w:lsdException w:name="List Table 6 Colorful Accent 6" w:uiPriority="51"/>
     <w:lsdException w:name="List Table 7 Colorful Accent 6" w:uiPriority="52"/>
     <w:lsdException w:name="Mention" w:semiHidden="1" w:unhideWhenUsed="1"/>
+    <w:lsdException w:name="Smart Hyperlink" w:semiHidden="1" w:unhideWhenUsed="1"/>
+    <w:lsdException w:name="Hashtag" w:semiHidden="1" w:unhideWhenUsed="1"/>
   </w:latentStyles>
   <w:style w:type="paragraph" w:default="1" w:styleId="Normal">
     <w:name w:val="Normal"/>
@@ -23254,7 +24266,7 @@
 </file>
 
 <file path=customXml/itemProps1.xml><?xml version="1.0" encoding="utf-8"?>
-<ds:datastoreItem xmlns:ds="http://schemas.openxmlformats.org/officeDocument/2006/customXml" ds:itemID="{B32B9667-B08D-4BAC-AD88-3ED74F775012}">
+<ds:datastoreItem xmlns:ds="http://schemas.openxmlformats.org/officeDocument/2006/customXml" ds:itemID="{1FE0F746-86EB-44F3-86B6-280E7BC56BD6}">
   <ds:schemaRefs>
     <ds:schemaRef ds:uri="http://schemas.openxmlformats.org/officeDocument/2006/bibliography"/>
   </ds:schemaRefs>

</xml_diff>

<commit_message>
justified text + added reference
</commit_message>
<xml_diff>
--- a/Compute.Documents/B00235610 - Interim Report.docx
+++ b/Compute.Documents/B00235610 - Interim Report.docx
@@ -704,14 +704,14 @@
           <w:sz w:val="24"/>
         </w:rPr>
       </w:pPr>
-      <w:bookmarkStart w:id="0" w:name="_GoBack"/>
-      <w:bookmarkEnd w:id="0"/>
     </w:p>
     <w:sdt>
       <w:sdtPr>
         <w:rPr>
           <w:rFonts w:asciiTheme="minorHAnsi" w:eastAsiaTheme="minorEastAsia" w:hAnsiTheme="minorHAnsi" w:cstheme="minorBidi"/>
           <w:b w:val="0"/>
+          <w:i/>
+          <w:iCs/>
           <w:color w:val="auto"/>
           <w:sz w:val="21"/>
           <w:szCs w:val="21"/>
@@ -4491,7 +4491,7 @@
           <w:sz w:val="28"/>
         </w:rPr>
       </w:pPr>
-      <w:bookmarkStart w:id="1" w:name="_Toc470640984"/>
+      <w:bookmarkStart w:id="0" w:name="_Toc470640984"/>
       <w:r>
         <w:rPr>
           <w:rFonts w:ascii="Arial" w:hAnsi="Arial" w:cs="Arial"/>
@@ -4509,7 +4509,7 @@
         </w:rPr>
         <w:t>Introduction</w:t>
       </w:r>
-      <w:bookmarkEnd w:id="1"/>
+      <w:bookmarkEnd w:id="0"/>
       <w:r>
         <w:rPr>
           <w:rFonts w:ascii="Arial" w:hAnsi="Arial" w:cs="Arial"/>
@@ -4524,50 +4524,87 @@
         <w:pStyle w:val="Heading2"/>
         <w:spacing w:after="120"/>
       </w:pPr>
-      <w:bookmarkStart w:id="2" w:name="_Toc470640985"/>
+      <w:bookmarkStart w:id="1" w:name="_Toc470640985"/>
       <w:r>
         <w:t xml:space="preserve">1.1 </w:t>
       </w:r>
       <w:r>
         <w:t>Topic Overview</w:t>
       </w:r>
+      <w:bookmarkEnd w:id="1"/>
+    </w:p>
+    <w:p>
+      <w:pPr>
+        <w:jc w:val="both"/>
+        <w:rPr>
+          <w:rFonts w:cs="Arial"/>
+        </w:rPr>
+      </w:pPr>
+      <w:r>
+        <w:rPr>
+          <w:rFonts w:cs="Arial"/>
+        </w:rPr>
+        <w:t>In recent history</w:t>
+      </w:r>
+      <w:r>
+        <w:rPr>
+          <w:rFonts w:cs="Arial"/>
+        </w:rPr>
+        <w:t>,</w:t>
+      </w:r>
+      <w:r>
+        <w:rPr>
+          <w:rFonts w:cs="Arial"/>
+        </w:rPr>
+        <w:t xml:space="preserve"> there has been a seismic shift in technology. Processors have stopped getting faster at an exponential rate. Increasing the clock speed of </w:t>
+      </w:r>
+      <w:r>
+        <w:rPr>
+          <w:rFonts w:cs="Arial"/>
+        </w:rPr>
+        <w:t>processors</w:t>
+      </w:r>
+      <w:r>
+        <w:rPr>
+          <w:rFonts w:cs="Arial"/>
+        </w:rPr>
+        <w:t xml:space="preserve"> has now been abandoned in favour of multicore processors</w:t>
+      </w:r>
+      <w:r>
+        <w:rPr>
+          <w:rFonts w:cs="Arial"/>
+        </w:rPr>
+        <w:t xml:space="preserve"> (</w:t>
+      </w:r>
+      <w:r>
+        <w:rPr>
+          <w:rFonts w:cs="Arial"/>
+          <w:color w:val="333333"/>
+          <w:sz w:val="23"/>
+          <w:szCs w:val="23"/>
+          <w:shd w:val="clear" w:color="auto" w:fill="FFFFFF"/>
+        </w:rPr>
+        <w:t>David Geer</w:t>
+      </w:r>
+      <w:r>
+        <w:rPr>
+          <w:shd w:val="clear" w:color="auto" w:fill="FFFFFF"/>
+        </w:rPr>
+        <w:t>, 2005</w:t>
+      </w:r>
+      <w:r>
+        <w:rPr>
+          <w:shd w:val="clear" w:color="auto" w:fill="FFFFFF"/>
+        </w:rPr>
+        <w:t>)</w:t>
+      </w:r>
+      <w:bookmarkStart w:id="2" w:name="_GoBack"/>
       <w:bookmarkEnd w:id="2"/>
-    </w:p>
-    <w:p>
-      <w:pPr>
-        <w:rPr>
-          <w:rFonts w:cs="Arial"/>
-        </w:rPr>
-      </w:pPr>
-      <w:r>
-        <w:rPr>
-          <w:rFonts w:cs="Arial"/>
-        </w:rPr>
-        <w:t>In recent history</w:t>
-      </w:r>
-      <w:r>
-        <w:rPr>
-          <w:rFonts w:cs="Arial"/>
-        </w:rPr>
-        <w:t>,</w:t>
-      </w:r>
-      <w:r>
-        <w:rPr>
-          <w:rFonts w:cs="Arial"/>
-        </w:rPr>
-        <w:t xml:space="preserve"> there has been a seismic shift in technology. Processors have stopped getting faster at an exponential rate. Increasing the clock speed of </w:t>
-      </w:r>
-      <w:r>
-        <w:rPr>
-          <w:rFonts w:cs="Arial"/>
-        </w:rPr>
-        <w:t>processors</w:t>
-      </w:r>
-      <w:r>
-        <w:rPr>
-          <w:rFonts w:cs="Arial"/>
-        </w:rPr>
-        <w:t xml:space="preserve"> has now been abandoned in favour of multicore processors. </w:t>
+      <w:r>
+        <w:rPr>
+          <w:rFonts w:cs="Arial"/>
+        </w:rPr>
+        <w:t xml:space="preserve">. </w:t>
       </w:r>
       <w:r>
         <w:rPr>
@@ -4630,32 +4667,19 @@
         <w:t xml:space="preserve"> </w:t>
       </w:r>
       <w:r>
-        <w:t>(</w:t>
-      </w:r>
-      <w:proofErr w:type="spellStart"/>
-      <w:r>
-        <w:t>Intel</w:t>
+        <w:t>(Intel</w:t>
       </w:r>
       <w:r>
         <w:t>c</w:t>
       </w:r>
       <w:r>
-        <w:t>om</w:t>
-      </w:r>
-      <w:proofErr w:type="spellEnd"/>
-      <w:r>
-        <w:t>, 2016</w:t>
+        <w:t>om, 2016</w:t>
       </w:r>
       <w:r>
         <w:t xml:space="preserve">, </w:t>
       </w:r>
-      <w:proofErr w:type="spellStart"/>
-      <w:r>
-        <w:t>Amdcom</w:t>
-      </w:r>
-      <w:proofErr w:type="spellEnd"/>
-      <w:r>
-        <w:t>, 2016)</w:t>
+      <w:r>
+        <w:t>Amdcom, 2016)</w:t>
       </w:r>
       <w:r>
         <w:t>.</w:t>
@@ -4734,6 +4758,7 @@
     </w:p>
     <w:p>
       <w:pPr>
+        <w:jc w:val="both"/>
         <w:rPr>
           <w:rFonts w:cs="Arial"/>
         </w:rPr>
@@ -4789,6 +4814,7 @@
     </w:p>
     <w:p>
       <w:pPr>
+        <w:jc w:val="both"/>
         <w:rPr>
           <w:rFonts w:cs="Arial"/>
         </w:rPr>
@@ -4833,35 +4859,7 @@
         <w:rPr>
           <w:rFonts w:cs="Arial"/>
         </w:rPr>
-        <w:t xml:space="preserve"> through </w:t>
-      </w:r>
-      <w:proofErr w:type="spellStart"/>
-      <w:r>
-        <w:rPr>
-          <w:rFonts w:cs="Arial"/>
-        </w:rPr>
-        <w:t>WebCL</w:t>
-      </w:r>
-      <w:proofErr w:type="spellEnd"/>
-      <w:r>
-        <w:rPr>
-          <w:rFonts w:cs="Arial"/>
-        </w:rPr>
-        <w:t xml:space="preserve"> and </w:t>
-      </w:r>
-      <w:proofErr w:type="spellStart"/>
-      <w:r>
-        <w:rPr>
-          <w:rFonts w:cs="Arial"/>
-        </w:rPr>
-        <w:t>WebGL</w:t>
-      </w:r>
-      <w:proofErr w:type="spellEnd"/>
-      <w:r>
-        <w:rPr>
-          <w:rFonts w:cs="Arial"/>
-        </w:rPr>
-        <w:t xml:space="preserve"> which are web equivalents of OpenCL and OpenGL</w:t>
+        <w:t xml:space="preserve"> through WebCL and WebGL which are web equivalents of OpenCL and OpenGL</w:t>
       </w:r>
       <w:r>
         <w:rPr>
@@ -5025,6 +5023,7 @@
     </w:p>
     <w:p>
       <w:pPr>
+        <w:jc w:val="both"/>
         <w:rPr>
           <w:rFonts w:cs="Arial"/>
         </w:rPr>
@@ -5159,21 +5158,7 @@
         <w:rPr>
           <w:rFonts w:cs="Arial"/>
         </w:rPr>
-        <w:t xml:space="preserve">that is kernels in OpenCL or </w:t>
-      </w:r>
-      <w:proofErr w:type="spellStart"/>
-      <w:r>
-        <w:rPr>
-          <w:rFonts w:cs="Arial"/>
-        </w:rPr>
-        <w:t>shaders</w:t>
-      </w:r>
-      <w:proofErr w:type="spellEnd"/>
-      <w:r>
-        <w:rPr>
-          <w:rFonts w:cs="Arial"/>
-        </w:rPr>
-        <w:t xml:space="preserve"> in OpenGL.</w:t>
+        <w:t>that is kernels in OpenCL or shaders in OpenGL.</w:t>
       </w:r>
       <w:r>
         <w:rPr>
@@ -5231,6 +5216,7 @@
     </w:p>
     <w:p>
       <w:pPr>
+        <w:jc w:val="both"/>
         <w:rPr>
           <w:rFonts w:cs="Arial"/>
         </w:rPr>
@@ -5531,6 +5517,7 @@
     </w:p>
     <w:p>
       <w:pPr>
+        <w:jc w:val="both"/>
         <w:rPr>
           <w:szCs w:val="22"/>
         </w:rPr>
@@ -5559,25 +5546,7 @@
           <w:szCs w:val="22"/>
           <w:shd w:val="clear" w:color="auto" w:fill="FFFFFF"/>
         </w:rPr>
-        <w:t>(</w:t>
-      </w:r>
-      <w:proofErr w:type="spellStart"/>
-      <w:r>
-        <w:rPr>
-          <w:color w:val="333333"/>
-          <w:szCs w:val="22"/>
-          <w:shd w:val="clear" w:color="auto" w:fill="FFFFFF"/>
-        </w:rPr>
-        <w:t>Nvidiacom</w:t>
-      </w:r>
-      <w:proofErr w:type="spellEnd"/>
-      <w:r>
-        <w:rPr>
-          <w:color w:val="333333"/>
-          <w:szCs w:val="22"/>
-          <w:shd w:val="clear" w:color="auto" w:fill="FFFFFF"/>
-        </w:rPr>
-        <w:t>, 2016)</w:t>
+        <w:t>(Nvidiacom, 2016)</w:t>
       </w:r>
       <w:r>
         <w:rPr>
@@ -5637,6 +5606,9 @@
       <w:bookmarkEnd w:id="7"/>
     </w:p>
     <w:p>
+      <w:pPr>
+        <w:jc w:val="both"/>
+      </w:pPr>
       <w:r>
         <w:t>On a hardware level GPUs are distinct. A Central Processing Unit (CPU) typically consists of a couple of cores, the most common being dual core processors and quad core processors. This contrasts with GPUs which commonly have more than 100 cores making them great at processing parallel workloads</w:t>
       </w:r>
@@ -5649,25 +5621,7 @@
           <w:color w:val="333333"/>
           <w:shd w:val="clear" w:color="auto" w:fill="FFFFFF"/>
         </w:rPr>
-        <w:t>(</w:t>
-      </w:r>
-      <w:proofErr w:type="spellStart"/>
-      <w:r>
-        <w:rPr>
-          <w:rFonts w:cs="Arial"/>
-          <w:color w:val="333333"/>
-          <w:shd w:val="clear" w:color="auto" w:fill="FFFFFF"/>
-        </w:rPr>
-        <w:t>Nvidiacom</w:t>
-      </w:r>
-      <w:proofErr w:type="spellEnd"/>
-      <w:r>
-        <w:rPr>
-          <w:rFonts w:cs="Arial"/>
-          <w:color w:val="333333"/>
-          <w:shd w:val="clear" w:color="auto" w:fill="FFFFFF"/>
-        </w:rPr>
-        <w:t>, 2009)</w:t>
+        <w:t>(Nvidiacom, 2009)</w:t>
       </w:r>
       <w:r>
         <w:t xml:space="preserve">. </w:t>
@@ -5706,6 +5660,9 @@
       <w:bookmarkEnd w:id="8"/>
     </w:p>
     <w:p>
+      <w:pPr>
+        <w:jc w:val="both"/>
+      </w:pPr>
       <w:r>
         <w:t xml:space="preserve">GPUs </w:t>
       </w:r>
@@ -5770,15 +5727,7 @@
         <w:t xml:space="preserve"> </w:t>
       </w:r>
       <w:r>
-        <w:t>(</w:t>
-      </w:r>
-      <w:proofErr w:type="spellStart"/>
-      <w:r>
-        <w:t>Intelcom</w:t>
-      </w:r>
-      <w:proofErr w:type="spellEnd"/>
-      <w:r>
-        <w:t>, 2016)</w:t>
+        <w:t>(Intelcom, 2016)</w:t>
       </w:r>
       <w:r>
         <w:t>. The result was better media performance by default for standard CPUs</w:t>
@@ -5853,6 +5802,9 @@
       <w:bookmarkEnd w:id="9"/>
     </w:p>
     <w:p>
+      <w:pPr>
+        <w:jc w:val="both"/>
+      </w:pPr>
       <w:r>
         <w:t>Two major chip manufacturers AMD and NVidia dominate the</w:t>
       </w:r>
@@ -5888,15 +5840,7 @@
         <w:t> </w:t>
       </w:r>
       <w:r>
-        <w:t>(</w:t>
-      </w:r>
-      <w:proofErr w:type="spellStart"/>
-      <w:r>
-        <w:t>Steampoweredcom</w:t>
-      </w:r>
-      <w:proofErr w:type="spellEnd"/>
-      <w:r>
-        <w:t>, 2016)</w:t>
+        <w:t>(Steampoweredcom, 2016)</w:t>
       </w:r>
       <w:r>
         <w:t xml:space="preserve"> </w:t>
@@ -5941,40 +5885,22 @@
         <w:t xml:space="preserve"> </w:t>
       </w:r>
       <w:r>
-        <w:t>(</w:t>
-      </w:r>
-      <w:proofErr w:type="spellStart"/>
-      <w:r>
-        <w:t>Amdcom</w:t>
-      </w:r>
-      <w:proofErr w:type="spellEnd"/>
-      <w:r>
-        <w:t>, 2016)</w:t>
+        <w:t>(Amdcom, 2016)</w:t>
       </w:r>
       <w:r>
         <w:t xml:space="preserve"> was the starting point for the new API for both compute and graphics </w:t>
       </w:r>
-      <w:proofErr w:type="spellStart"/>
       <w:r>
         <w:t>Vulk</w:t>
       </w:r>
       <w:r>
         <w:t>an</w:t>
       </w:r>
-      <w:proofErr w:type="spellEnd"/>
       <w:r>
         <w:t xml:space="preserve"> </w:t>
       </w:r>
       <w:r>
-        <w:t>(</w:t>
-      </w:r>
-      <w:proofErr w:type="spellStart"/>
-      <w:r>
-        <w:t>Khronosorg</w:t>
-      </w:r>
-      <w:proofErr w:type="spellEnd"/>
-      <w:r>
-        <w:t>, 2016)</w:t>
+        <w:t>(Khronosorg, 2016)</w:t>
       </w:r>
       <w:r>
         <w:t xml:space="preserve"> which aims to superse</w:t>
@@ -6034,6 +5960,9 @@
       <w:bookmarkEnd w:id="10"/>
     </w:p>
     <w:p>
+      <w:pPr>
+        <w:jc w:val="both"/>
+      </w:pPr>
       <w:r>
         <w:t>M</w:t>
       </w:r>
@@ -6059,13 +5988,8 @@
         <w:lastRenderedPageBreak/>
         <w:t xml:space="preserve">CPUs in 2010 with the launch of their </w:t>
       </w:r>
-      <w:proofErr w:type="spellStart"/>
-      <w:r>
-        <w:t>Westmere</w:t>
-      </w:r>
-      <w:proofErr w:type="spellEnd"/>
-      <w:r>
-        <w:t xml:space="preserve"> microarchitecture</w:t>
+      <w:r>
+        <w:t>Westmere microarchitecture</w:t>
       </w:r>
       <w:r>
         <w:t xml:space="preserve">. AMD arrived later with APUs </w:t>
@@ -6095,6 +6019,9 @@
       <w:bookmarkEnd w:id="11"/>
     </w:p>
     <w:p>
+      <w:pPr>
+        <w:jc w:val="both"/>
+      </w:pPr>
       <w:r>
         <w:t>Because GPUs are specialised hardware they have been traditionally been accessed through industry approved API standards like OpenGL and OpenCL.</w:t>
       </w:r>
@@ -6129,15 +6056,7 @@
         <w:t xml:space="preserve"> </w:t>
       </w:r>
       <w:r>
-        <w:t>(</w:t>
-      </w:r>
-      <w:proofErr w:type="spellStart"/>
-      <w:r>
-        <w:t>Khronosorg</w:t>
-      </w:r>
-      <w:proofErr w:type="spellEnd"/>
-      <w:r>
-        <w:t>, 2016)</w:t>
+        <w:t>(Khronosorg, 2016)</w:t>
       </w:r>
       <w:r>
         <w:t xml:space="preserve">, </w:t>
@@ -6149,15 +6068,7 @@
         <w:t xml:space="preserve"> </w:t>
       </w:r>
       <w:r>
-        <w:t>(</w:t>
-      </w:r>
-      <w:proofErr w:type="spellStart"/>
-      <w:r>
-        <w:t>Applecom</w:t>
-      </w:r>
-      <w:proofErr w:type="spellEnd"/>
-      <w:r>
-        <w:t>, 2016)</w:t>
+        <w:t>(Applecom, 2016)</w:t>
       </w:r>
       <w:r>
         <w:t xml:space="preserve"> and CUDA</w:t>
@@ -6166,15 +6077,7 @@
         <w:t xml:space="preserve"> </w:t>
       </w:r>
       <w:r>
-        <w:t>(</w:t>
-      </w:r>
-      <w:proofErr w:type="spellStart"/>
-      <w:r>
-        <w:t>Nvidiacom</w:t>
-      </w:r>
-      <w:proofErr w:type="spellEnd"/>
-      <w:r>
-        <w:t>, 2016)</w:t>
+        <w:t>(Nvidiacom, 2016)</w:t>
       </w:r>
       <w:r>
         <w:t>.</w:t>
@@ -6210,6 +6113,9 @@
       <w:bookmarkEnd w:id="12"/>
     </w:p>
     <w:p>
+      <w:pPr>
+        <w:jc w:val="both"/>
+      </w:pPr>
       <w:r>
         <w:t xml:space="preserve">3D </w:t>
       </w:r>
@@ -6268,15 +6174,7 @@
         <w:t xml:space="preserve"> and</w:t>
       </w:r>
       <w:r>
-        <w:t xml:space="preserve"> uniquely has multiple versions which has seen it expand onto other platforms. OpenGL ES brought the API to embedded systems, and </w:t>
-      </w:r>
-      <w:proofErr w:type="spellStart"/>
-      <w:r>
-        <w:t>WebGL</w:t>
-      </w:r>
-      <w:proofErr w:type="spellEnd"/>
-      <w:r>
-        <w:t xml:space="preserve"> brought hardware accelerated rendering to the Web. In any case as it is one of the few platform independent graphics APIs it is still used today, most notably on Linux and Mac.</w:t>
+        <w:t xml:space="preserve"> uniquely has multiple versions which has seen it expand onto other platforms. OpenGL ES brought the API to embedded systems, and WebGL brought hardware accelerated rendering to the Web. In any case as it is one of the few platform independent graphics APIs it is still used today, most notably on Linux and Mac.</w:t>
       </w:r>
     </w:p>
     <w:p>
@@ -6303,6 +6201,9 @@
       <w:bookmarkEnd w:id="13"/>
     </w:p>
     <w:p>
+      <w:pPr>
+        <w:jc w:val="both"/>
+      </w:pPr>
       <w:r>
         <w:t xml:space="preserve">On the compute side of GPU </w:t>
       </w:r>
@@ -6336,13 +6237,8 @@
       <w:r>
         <w:t>Research (</w:t>
       </w:r>
-      <w:proofErr w:type="spellStart"/>
-      <w:r>
-        <w:t>Karimi</w:t>
-      </w:r>
-      <w:proofErr w:type="spellEnd"/>
-      <w:r>
-        <w:t xml:space="preserve">, K, </w:t>
+      <w:r>
+        <w:t xml:space="preserve">Karimi, K, </w:t>
       </w:r>
       <w:r>
         <w:t>2016) found CUDA to perform better than OpenCL</w:t>
@@ -6375,6 +6271,9 @@
       <w:bookmarkEnd w:id="14"/>
     </w:p>
     <w:p>
+      <w:pPr>
+        <w:jc w:val="both"/>
+      </w:pPr>
       <w:r>
         <w:rPr>
           <w:rFonts w:cs="Arial"/>
@@ -6650,6 +6549,7 @@
     </w:p>
     <w:p>
       <w:pPr>
+        <w:jc w:val="both"/>
         <w:rPr>
           <w:rFonts w:cs="Arial"/>
         </w:rPr>
@@ -6754,21 +6654,7 @@
         <w:rPr>
           <w:rFonts w:cs="Arial"/>
         </w:rPr>
-        <w:t xml:space="preserve">n their yearly survey </w:t>
-      </w:r>
-      <w:proofErr w:type="spellStart"/>
-      <w:r>
-        <w:rPr>
-          <w:rFonts w:cs="Arial"/>
-        </w:rPr>
-        <w:t>StackOverflow</w:t>
-      </w:r>
-      <w:proofErr w:type="spellEnd"/>
-      <w:r>
-        <w:rPr>
-          <w:rFonts w:cs="Arial"/>
-        </w:rPr>
-        <w:t xml:space="preserve"> found JavaScript to be the most popular technology </w:t>
+        <w:t xml:space="preserve">n their yearly survey StackOverflow found JavaScript to be the most popular technology </w:t>
       </w:r>
       <w:r>
         <w:t>(Stack overflow blog, 2016)</w:t>
@@ -6851,6 +6737,7 @@
     </w:p>
     <w:p>
       <w:pPr>
+        <w:jc w:val="both"/>
         <w:rPr>
           <w:rFonts w:cs="Arial"/>
         </w:rPr>
@@ -6897,25 +6784,7 @@
           <w:color w:val="333333"/>
           <w:shd w:val="clear" w:color="auto" w:fill="FFFFFF"/>
         </w:rPr>
-        <w:t>(</w:t>
-      </w:r>
-      <w:proofErr w:type="spellStart"/>
-      <w:r>
-        <w:rPr>
-          <w:rFonts w:cs="Arial"/>
-          <w:color w:val="333333"/>
-          <w:shd w:val="clear" w:color="auto" w:fill="FFFFFF"/>
-        </w:rPr>
-        <w:t>Mozillaorg</w:t>
-      </w:r>
-      <w:proofErr w:type="spellEnd"/>
-      <w:r>
-        <w:rPr>
-          <w:rFonts w:cs="Arial"/>
-          <w:color w:val="333333"/>
-          <w:shd w:val="clear" w:color="auto" w:fill="FFFFFF"/>
-        </w:rPr>
-        <w:t>, 2016)</w:t>
+        <w:t>(Mozillaorg, 2016)</w:t>
       </w:r>
       <w:r>
         <w:rPr>
@@ -6945,16 +6814,8 @@
         <w:rPr>
           <w:rFonts w:cs="Arial"/>
         </w:rPr>
-        <w:t xml:space="preserve"> of objects known as </w:t>
-      </w:r>
-      <w:proofErr w:type="spellStart"/>
-      <w:r>
-        <w:rPr>
-          <w:rFonts w:cs="Arial"/>
-        </w:rPr>
-        <w:t>TypedArray</w:t>
-      </w:r>
-      <w:proofErr w:type="spellEnd"/>
+        <w:t xml:space="preserve"> of objects known as TypedArray</w:t>
+      </w:r>
       <w:r>
         <w:rPr>
           <w:rFonts w:cs="Arial"/>
@@ -7058,32 +6919,23 @@
       <w:r>
         <w:t xml:space="preserve"> </w:t>
       </w:r>
-      <w:proofErr w:type="spellStart"/>
       <w:r>
         <w:t>ArrayBuffer</w:t>
       </w:r>
       <w:bookmarkEnd w:id="17"/>
-      <w:proofErr w:type="spellEnd"/>
-    </w:p>
-    <w:p>
-      <w:pPr>
-        <w:rPr>
-          <w:rFonts w:cs="Arial"/>
-        </w:rPr>
-      </w:pPr>
-      <w:proofErr w:type="spellStart"/>
-      <w:r>
-        <w:rPr>
-          <w:rFonts w:cs="Arial"/>
-        </w:rPr>
-        <w:t>ArrayBuffer</w:t>
-      </w:r>
-      <w:proofErr w:type="spellEnd"/>
-      <w:r>
-        <w:rPr>
-          <w:rFonts w:cs="Arial"/>
-        </w:rPr>
-        <w:t xml:space="preserve"> is the </w:t>
+    </w:p>
+    <w:p>
+      <w:pPr>
+        <w:jc w:val="both"/>
+        <w:rPr>
+          <w:rFonts w:cs="Arial"/>
+        </w:rPr>
+      </w:pPr>
+      <w:r>
+        <w:rPr>
+          <w:rFonts w:cs="Arial"/>
+        </w:rPr>
+        <w:t xml:space="preserve">ArrayBuffer is the </w:t>
       </w:r>
       <w:r>
         <w:rPr>
@@ -7119,16 +6971,8 @@
         <w:rPr>
           <w:rFonts w:cs="Arial"/>
         </w:rPr>
-        <w:t xml:space="preserve"> and represent it in memory in JavaScript with the following </w:t>
-      </w:r>
-      <w:proofErr w:type="spellStart"/>
-      <w:r>
-        <w:rPr>
-          <w:rFonts w:cs="Arial"/>
-        </w:rPr>
-        <w:t>ArrayBuffer</w:t>
-      </w:r>
-      <w:proofErr w:type="spellEnd"/>
+        <w:t xml:space="preserve"> and represent it in memory in JavaScript with the following ArrayBuffer</w:t>
+      </w:r>
       <w:r>
         <w:rPr>
           <w:rFonts w:cs="Arial"/>
@@ -7208,7 +7052,7 @@
           <v:shape id="_x0000_i1025" type="#_x0000_t75" style="width:453pt;height:87.6pt" o:ole="">
             <v:imagedata r:id="rId9" o:title=""/>
           </v:shape>
-          <o:OLEObject Type="Embed" ProgID="Word.OpenDocumentText.12" ShapeID="_x0000_i1025" DrawAspect="Content" ObjectID="_1545060150" r:id="rId10"/>
+          <o:OLEObject Type="Embed" ProgID="Word.OpenDocumentText.12" ShapeID="_x0000_i1025" DrawAspect="Content" ObjectID="_1545062171" r:id="rId10"/>
         </w:object>
       </w:r>
     </w:p>
@@ -7266,7 +7110,7 @@
           <v:shape id="_x0000_i1026" type="#_x0000_t75" style="width:469.2pt;height:87.6pt" o:ole="">
             <v:imagedata r:id="rId11" o:title=""/>
           </v:shape>
-          <o:OLEObject Type="Embed" ProgID="Word.OpenDocumentText.12" ShapeID="_x0000_i1026" DrawAspect="Content" ObjectID="_1545060151" r:id="rId12"/>
+          <o:OLEObject Type="Embed" ProgID="Word.OpenDocumentText.12" ShapeID="_x0000_i1026" DrawAspect="Content" ObjectID="_1545062172" r:id="rId12"/>
         </w:object>
       </w:r>
       <w:r>
@@ -7309,6 +7153,7 @@
     <w:p>
       <w:pPr>
         <w:spacing w:after="80"/>
+        <w:jc w:val="both"/>
         <w:rPr>
           <w:rFonts w:cs="Arial"/>
         </w:rPr>
@@ -7387,29 +7232,16 @@
     </w:p>
     <w:p>
       <w:pPr>
-        <w:rPr>
-          <w:rFonts w:cs="Arial"/>
-        </w:rPr>
-      </w:pPr>
-      <w:r>
-        <w:rPr>
-          <w:rFonts w:cs="Arial"/>
-        </w:rPr>
-        <w:t xml:space="preserve">Following the base type </w:t>
-      </w:r>
-      <w:proofErr w:type="spellStart"/>
-      <w:r>
-        <w:rPr>
-          <w:rFonts w:cs="Arial"/>
-        </w:rPr>
-        <w:t>ArrayBuffer</w:t>
-      </w:r>
-      <w:proofErr w:type="spellEnd"/>
-      <w:r>
-        <w:rPr>
-          <w:rFonts w:cs="Arial"/>
-        </w:rPr>
-        <w:t xml:space="preserve"> you can now also represent arrays of bytes with greater precision than before. JavaScript numbers </w:t>
+        <w:jc w:val="both"/>
+        <w:rPr>
+          <w:rFonts w:cs="Arial"/>
+        </w:rPr>
+      </w:pPr>
+      <w:r>
+        <w:rPr>
+          <w:rFonts w:cs="Arial"/>
+        </w:rPr>
+        <w:t xml:space="preserve">Following the base type ArrayBuffer you can now also represent arrays of bytes with greater precision than before. JavaScript numbers </w:t>
       </w:r>
       <w:r>
         <w:rPr>
@@ -7427,21 +7259,7 @@
         <w:rPr>
           <w:rFonts w:cs="Arial"/>
         </w:rPr>
-        <w:t xml:space="preserve"> double precision numbers. This limits control but with </w:t>
-      </w:r>
-      <w:proofErr w:type="spellStart"/>
-      <w:r>
-        <w:rPr>
-          <w:rFonts w:cs="Arial"/>
-        </w:rPr>
-        <w:t>TypedArrays</w:t>
-      </w:r>
-      <w:proofErr w:type="spellEnd"/>
-      <w:r>
-        <w:rPr>
-          <w:rFonts w:cs="Arial"/>
-        </w:rPr>
-        <w:t xml:space="preserve"> you can now control a great</w:t>
+        <w:t xml:space="preserve"> double precision numbers. This limits control but with TypedArrays you can now control a great</w:t>
       </w:r>
       <w:r>
         <w:rPr>
@@ -7520,7 +7338,7 @@
           <v:shape id="_x0000_i1027" type="#_x0000_t75" style="width:453pt;height:61.2pt" o:ole="">
             <v:imagedata r:id="rId13" o:title=""/>
           </v:shape>
-          <o:OLEObject Type="Embed" ProgID="Word.OpenDocumentText.12" ShapeID="_x0000_i1027" DrawAspect="Content" ObjectID="_1545060152" r:id="rId14"/>
+          <o:OLEObject Type="Embed" ProgID="Word.OpenDocumentText.12" ShapeID="_x0000_i1027" DrawAspect="Content" ObjectID="_1545062173" r:id="rId14"/>
         </w:object>
       </w:r>
     </w:p>
@@ -7570,6 +7388,7 @@
     </w:p>
     <w:p>
       <w:pPr>
+        <w:jc w:val="both"/>
         <w:rPr>
           <w:rFonts w:cs="Arial"/>
         </w:rPr>
@@ -7603,27 +7422,13 @@
         <w:rPr>
           <w:rFonts w:cs="Arial"/>
         </w:rPr>
-        <w:t xml:space="preserve"> </w:t>
-      </w:r>
-      <w:proofErr w:type="spellStart"/>
-      <w:r>
-        <w:rPr>
-          <w:rFonts w:cs="Arial"/>
-        </w:rPr>
-        <w:t>TypedAr</w:t>
-      </w:r>
-      <w:r>
-        <w:rPr>
-          <w:rFonts w:cs="Arial"/>
-        </w:rPr>
-        <w:t>rays</w:t>
-      </w:r>
-      <w:proofErr w:type="spellEnd"/>
-      <w:r>
-        <w:rPr>
-          <w:rFonts w:cs="Arial"/>
-        </w:rPr>
-        <w:t xml:space="preserve"> this is no longer the case as can be seen in Figure 4.</w:t>
+        <w:t xml:space="preserve"> TypedAr</w:t>
+      </w:r>
+      <w:r>
+        <w:rPr>
+          <w:rFonts w:cs="Arial"/>
+        </w:rPr>
+        <w:t>rays this is no longer the case as can be seen in Figure 4.</w:t>
       </w:r>
     </w:p>
     <w:bookmarkStart w:id="22" w:name="_MON_1541712994"/>
@@ -7648,7 +7453,7 @@
           <v:shape id="_x0000_i1028" type="#_x0000_t75" style="width:453pt;height:51.6pt" o:ole="">
             <v:imagedata r:id="rId15" o:title=""/>
           </v:shape>
-          <o:OLEObject Type="Embed" ProgID="Word.OpenDocumentText.12" ShapeID="_x0000_i1028" DrawAspect="Content" ObjectID="_1545060153" r:id="rId16"/>
+          <o:OLEObject Type="Embed" ProgID="Word.OpenDocumentText.12" ShapeID="_x0000_i1028" DrawAspect="Content" ObjectID="_1545062174" r:id="rId16"/>
         </w:object>
       </w:r>
     </w:p>
@@ -7670,6 +7475,7 @@
     </w:p>
     <w:p>
       <w:pPr>
+        <w:jc w:val="both"/>
         <w:rPr>
           <w:rFonts w:cs="Arial"/>
         </w:rPr>
@@ -7779,6 +7585,7 @@
     </w:p>
     <w:p>
       <w:pPr>
+        <w:jc w:val="both"/>
         <w:rPr>
           <w:rFonts w:cs="Arial"/>
         </w:rPr>
@@ -7972,6 +7779,7 @@
     <w:p>
       <w:pPr>
         <w:spacing w:after="0"/>
+        <w:jc w:val="both"/>
         <w:rPr>
           <w:rFonts w:cs="Arial"/>
         </w:rPr>
@@ -8218,6 +8026,9 @@
       <w:bookmarkEnd w:id="26"/>
     </w:p>
     <w:p>
+      <w:pPr>
+        <w:jc w:val="both"/>
+      </w:pPr>
       <w:r>
         <w:t>Fast JavaScript execution d</w:t>
       </w:r>
@@ -8243,79 +8054,62 @@
         <w:t xml:space="preserve"> </w:t>
       </w:r>
       <w:r>
+        <w:t>(Nodejs foundation, 2016)</w:t>
+      </w:r>
+      <w:r>
+        <w:t xml:space="preserve"> which uses V8</w:t>
+      </w:r>
+      <w:r>
+        <w:t>. You can write full 3D games with the Unity</w:t>
+      </w:r>
+      <w:r>
+        <w:t xml:space="preserve"> </w:t>
+      </w:r>
+      <w:r>
+        <w:t xml:space="preserve">game </w:t>
+      </w:r>
+      <w:r>
+        <w:t>engine</w:t>
+      </w:r>
+      <w:r>
+        <w:t xml:space="preserve"> </w:t>
+      </w:r>
+      <w:r>
+        <w:t xml:space="preserve">(Unity3dcom, 2016) </w:t>
+      </w:r>
+      <w:r>
+        <w:t>which</w:t>
+      </w:r>
+      <w:r>
+        <w:t xml:space="preserve"> uses it as its scripting language.</w:t>
+      </w:r>
+      <w:r>
+        <w:t xml:space="preserve"> Finally, through open source projects </w:t>
+      </w:r>
+      <w:r>
+        <w:t xml:space="preserve">such as </w:t>
+      </w:r>
+      <w:r>
+        <w:t>Electron</w:t>
+      </w:r>
+      <w:r>
+        <w:t xml:space="preserve"> </w:t>
+      </w:r>
+      <w:r>
+        <w:rPr>
+          <w:rStyle w:val="apple-converted-space"/>
+          <w:rFonts w:cs="Arial"/>
+          <w:color w:val="333333"/>
+          <w:shd w:val="clear" w:color="auto" w:fill="FFFFFF"/>
+        </w:rPr>
         <w:t>(</w:t>
       </w:r>
-      <w:proofErr w:type="spellStart"/>
-      <w:r>
-        <w:t>Nodejs</w:t>
-      </w:r>
-      <w:proofErr w:type="spellEnd"/>
-      <w:r>
-        <w:t xml:space="preserve"> foundation, 2016)</w:t>
-      </w:r>
-      <w:r>
-        <w:t xml:space="preserve"> which uses V8</w:t>
-      </w:r>
-      <w:r>
-        <w:t>. You can write full 3D games with the Unity</w:t>
-      </w:r>
-      <w:r>
-        <w:t xml:space="preserve"> </w:t>
-      </w:r>
-      <w:r>
-        <w:t xml:space="preserve">game </w:t>
-      </w:r>
-      <w:r>
-        <w:t>engine</w:t>
-      </w:r>
-      <w:r>
-        <w:t xml:space="preserve"> </w:t>
-      </w:r>
-      <w:r>
-        <w:t xml:space="preserve">(Unity3dcom, 2016) </w:t>
-      </w:r>
-      <w:r>
-        <w:t>which</w:t>
-      </w:r>
-      <w:r>
-        <w:t xml:space="preserve"> uses it as its scripting language.</w:t>
-      </w:r>
-      <w:r>
-        <w:t xml:space="preserve"> Finally, through open source projects </w:t>
-      </w:r>
-      <w:r>
-        <w:t xml:space="preserve">such as </w:t>
-      </w:r>
-      <w:r>
-        <w:t>Electron</w:t>
-      </w:r>
-      <w:r>
-        <w:t xml:space="preserve"> </w:t>
-      </w:r>
-      <w:r>
-        <w:rPr>
-          <w:rStyle w:val="apple-converted-space"/>
-          <w:rFonts w:cs="Arial"/>
+      <w:r>
+        <w:rPr>
           <w:color w:val="333333"/>
           <w:shd w:val="clear" w:color="auto" w:fill="FFFFFF"/>
         </w:rPr>
-        <w:t>(</w:t>
-      </w:r>
-      <w:proofErr w:type="spellStart"/>
-      <w:r>
-        <w:rPr>
-          <w:color w:val="333333"/>
-          <w:shd w:val="clear" w:color="auto" w:fill="FFFFFF"/>
-        </w:rPr>
-        <w:t>Atomio</w:t>
-      </w:r>
-      <w:proofErr w:type="spellEnd"/>
-      <w:r>
-        <w:rPr>
-          <w:color w:val="333333"/>
-          <w:shd w:val="clear" w:color="auto" w:fill="FFFFFF"/>
-        </w:rPr>
-        <w:t>, 2016)</w:t>
+        <w:t>Atomio, 2016)</w:t>
       </w:r>
       <w:r>
         <w:t xml:space="preserve"> you can now write native desktop applications as well.</w:t>
@@ -8576,6 +8370,7 @@
     </w:p>
     <w:p>
       <w:pPr>
+        <w:jc w:val="both"/>
         <w:rPr>
           <w:rFonts w:cs="Arial"/>
         </w:rPr>
@@ -8737,6 +8532,7 @@
     </w:p>
     <w:p>
       <w:pPr>
+        <w:jc w:val="both"/>
         <w:rPr>
           <w:rFonts w:cs="Arial"/>
         </w:rPr>
@@ -8864,6 +8660,7 @@
     </w:p>
     <w:p>
       <w:pPr>
+        <w:jc w:val="both"/>
         <w:rPr>
           <w:rFonts w:cs="Arial"/>
         </w:rPr>
@@ -8921,7 +8718,7 @@
           <v:shape id="_x0000_i1029" type="#_x0000_t75" style="width:469.2pt;height:46.8pt" o:ole="">
             <v:imagedata r:id="rId18" o:title=""/>
           </v:shape>
-          <o:OLEObject Type="Embed" ProgID="Word.OpenDocumentText.12" ShapeID="_x0000_i1029" DrawAspect="Content" ObjectID="_1545060154" r:id="rId19"/>
+          <o:OLEObject Type="Embed" ProgID="Word.OpenDocumentText.12" ShapeID="_x0000_i1029" DrawAspect="Content" ObjectID="_1545062175" r:id="rId19"/>
         </w:object>
       </w:r>
     </w:p>
@@ -8962,6 +8759,7 @@
     </w:p>
     <w:p>
       <w:pPr>
+        <w:jc w:val="both"/>
         <w:rPr>
           <w:rFonts w:cs="Arial"/>
         </w:rPr>
@@ -9013,7 +8811,7 @@
           <v:shape id="_x0000_i1030" type="#_x0000_t75" style="width:453pt;height:85.2pt" o:ole="">
             <v:imagedata r:id="rId20" o:title=""/>
           </v:shape>
-          <o:OLEObject Type="Embed" ProgID="Word.OpenDocumentText.12" ShapeID="_x0000_i1030" DrawAspect="Content" ObjectID="_1545060155" r:id="rId21"/>
+          <o:OLEObject Type="Embed" ProgID="Word.OpenDocumentText.12" ShapeID="_x0000_i1030" DrawAspect="Content" ObjectID="_1545062176" r:id="rId21"/>
         </w:object>
       </w:r>
     </w:p>
@@ -9060,6 +8858,7 @@
     </w:p>
     <w:p>
       <w:pPr>
+        <w:jc w:val="both"/>
         <w:rPr>
           <w:rFonts w:cs="Arial"/>
         </w:rPr>
@@ -9105,7 +8904,7 @@
           <v:shape id="_x0000_i1031" type="#_x0000_t75" style="width:469.2pt;height:56.4pt" o:ole="">
             <v:imagedata r:id="rId22" o:title=""/>
           </v:shape>
-          <o:OLEObject Type="Embed" ProgID="Word.OpenDocumentText.12" ShapeID="_x0000_i1031" DrawAspect="Content" ObjectID="_1545060156" r:id="rId23"/>
+          <o:OLEObject Type="Embed" ProgID="Word.OpenDocumentText.12" ShapeID="_x0000_i1031" DrawAspect="Content" ObjectID="_1545062177" r:id="rId23"/>
         </w:object>
       </w:r>
     </w:p>
@@ -9156,6 +8955,7 @@
     </w:p>
     <w:p>
       <w:pPr>
+        <w:jc w:val="both"/>
         <w:rPr>
           <w:rFonts w:cs="Arial"/>
         </w:rPr>
@@ -9219,7 +9019,7 @@
           <v:shape id="_x0000_i1032" type="#_x0000_t75" style="width:453pt;height:98.4pt" o:ole="">
             <v:imagedata r:id="rId24" o:title=""/>
           </v:shape>
-          <o:OLEObject Type="Embed" ProgID="Word.OpenDocumentText.12" ShapeID="_x0000_i1032" DrawAspect="Content" ObjectID="_1545060157" r:id="rId25"/>
+          <o:OLEObject Type="Embed" ProgID="Word.OpenDocumentText.12" ShapeID="_x0000_i1032" DrawAspect="Content" ObjectID="_1545062178" r:id="rId25"/>
         </w:object>
       </w:r>
     </w:p>
@@ -9267,57 +9067,16 @@
     </w:p>
     <w:p>
       <w:pPr>
-        <w:rPr>
-          <w:rFonts w:cs="Arial"/>
-        </w:rPr>
-      </w:pPr>
-      <w:r>
-        <w:rPr>
-          <w:rFonts w:cs="Arial"/>
-        </w:rPr>
-        <w:t xml:space="preserve">Once V8 was successfully embedded and the source code written in a file was parsed and executed I looked at implementing a module system that would allow users to write modular code when using the runtime. I solved this by implementing the </w:t>
-      </w:r>
-      <w:proofErr w:type="spellStart"/>
-      <w:r>
-        <w:rPr>
-          <w:rFonts w:cs="Arial"/>
-        </w:rPr>
-        <w:t>CommonJS</w:t>
-      </w:r>
-      <w:proofErr w:type="spellEnd"/>
-      <w:r>
-        <w:rPr>
-          <w:rFonts w:cs="Arial"/>
-        </w:rPr>
-        <w:t xml:space="preserve"> standard which is used in the Node runtime as well. The </w:t>
-      </w:r>
-      <w:proofErr w:type="spellStart"/>
-      <w:r>
-        <w:rPr>
-          <w:rFonts w:cs="Arial"/>
-        </w:rPr>
-        <w:t>CommonJS</w:t>
-      </w:r>
-      <w:proofErr w:type="spellEnd"/>
-      <w:r>
-        <w:rPr>
-          <w:rFonts w:cs="Arial"/>
-        </w:rPr>
-        <w:t xml:space="preserve"> standard (</w:t>
-      </w:r>
-      <w:proofErr w:type="spellStart"/>
-      <w:r>
-        <w:rPr>
-          <w:rFonts w:cs="Arial"/>
-        </w:rPr>
-        <w:t>Commonjsorg</w:t>
-      </w:r>
-      <w:proofErr w:type="spellEnd"/>
-      <w:r>
-        <w:rPr>
-          <w:rFonts w:cs="Arial"/>
-        </w:rPr>
-        <w:t>, 2016) specifies a contract for modules and how they should be handled.</w:t>
+        <w:jc w:val="both"/>
+        <w:rPr>
+          <w:rFonts w:cs="Arial"/>
+        </w:rPr>
+      </w:pPr>
+      <w:r>
+        <w:rPr>
+          <w:rFonts w:cs="Arial"/>
+        </w:rPr>
+        <w:t>Once V8 was successfully embedded and the source code written in a file was parsed and executed I looked at implementing a module system that would allow users to write modular code when using the runtime. I solved this by implementing the CommonJS standard which is used in the Node runtime as well. The CommonJS standard (Commonjsorg, 2016) specifies a contract for modules and how they should be handled.</w:t>
       </w:r>
       <w:r>
         <w:rPr>
@@ -9340,6 +9099,7 @@
     </w:p>
     <w:p>
       <w:pPr>
+        <w:jc w:val="both"/>
         <w:rPr>
           <w:rFonts w:cs="Arial"/>
         </w:rPr>
@@ -9416,6 +9176,7 @@
     </w:p>
     <w:p>
       <w:pPr>
+        <w:jc w:val="both"/>
         <w:rPr>
           <w:rFonts w:cs="Arial"/>
         </w:rPr>
@@ -9456,6 +9217,7 @@
     </w:p>
     <w:p>
       <w:pPr>
+        <w:jc w:val="both"/>
         <w:rPr>
           <w:rFonts w:cs="Arial"/>
         </w:rPr>
@@ -9484,29 +9246,16 @@
     </w:p>
     <w:p>
       <w:pPr>
-        <w:rPr>
-          <w:rFonts w:cs="Arial"/>
-        </w:rPr>
-      </w:pPr>
-      <w:r>
-        <w:rPr>
-          <w:rFonts w:cs="Arial"/>
-        </w:rPr>
-        <w:t xml:space="preserve">Once we had V8 embedded and a </w:t>
-      </w:r>
-      <w:proofErr w:type="spellStart"/>
-      <w:r>
-        <w:rPr>
-          <w:rFonts w:cs="Arial"/>
-        </w:rPr>
-        <w:t>CommonJS</w:t>
-      </w:r>
-      <w:proofErr w:type="spellEnd"/>
-      <w:r>
-        <w:rPr>
-          <w:rFonts w:cs="Arial"/>
-        </w:rPr>
-        <w:t xml:space="preserve"> module system implemented we wrote some basic libraries or common libraries for common tasks.</w:t>
+        <w:jc w:val="both"/>
+        <w:rPr>
+          <w:rFonts w:cs="Arial"/>
+        </w:rPr>
+      </w:pPr>
+      <w:r>
+        <w:rPr>
+          <w:rFonts w:cs="Arial"/>
+        </w:rPr>
+        <w:t>Once we had V8 embedded and a CommonJS module system implemented we wrote some basic libraries or common libraries for common tasks.</w:t>
       </w:r>
     </w:p>
     <w:p>
@@ -9526,6 +9275,7 @@
     </w:p>
     <w:p>
       <w:pPr>
+        <w:jc w:val="both"/>
         <w:rPr>
           <w:rFonts w:cs="Arial"/>
         </w:rPr>
@@ -9542,25 +9292,7 @@
           <w:color w:val="333333"/>
           <w:shd w:val="clear" w:color="auto" w:fill="FFFFFF"/>
         </w:rPr>
-        <w:t>(</w:t>
-      </w:r>
-      <w:proofErr w:type="spellStart"/>
-      <w:r>
-        <w:rPr>
-          <w:rFonts w:cs="Arial"/>
-          <w:color w:val="333333"/>
-          <w:shd w:val="clear" w:color="auto" w:fill="FFFFFF"/>
-        </w:rPr>
-        <w:t>Mozillaorg</w:t>
-      </w:r>
-      <w:proofErr w:type="spellEnd"/>
-      <w:r>
-        <w:rPr>
-          <w:rFonts w:cs="Arial"/>
-          <w:color w:val="333333"/>
-          <w:shd w:val="clear" w:color="auto" w:fill="FFFFFF"/>
-        </w:rPr>
-        <w:t>, 2016)</w:t>
+        <w:t>(Mozillaorg, 2016)</w:t>
       </w:r>
       <w:r>
         <w:rPr>
@@ -9597,7 +9329,7 @@
           <v:shape id="_x0000_i1033" type="#_x0000_t75" style="width:469.2pt;height:155.4pt" o:ole="">
             <v:imagedata r:id="rId26" o:title=""/>
           </v:shape>
-          <o:OLEObject Type="Embed" ProgID="Word.OpenDocumentText.12" ShapeID="_x0000_i1033" DrawAspect="Content" ObjectID="_1545060158" r:id="rId27"/>
+          <o:OLEObject Type="Embed" ProgID="Word.OpenDocumentText.12" ShapeID="_x0000_i1033" DrawAspect="Content" ObjectID="_1545062179" r:id="rId27"/>
         </w:object>
       </w:r>
     </w:p>
@@ -9632,18 +9364,13 @@
         <w:t>3.2</w:t>
       </w:r>
       <w:r>
-        <w:t xml:space="preserve">.3.2 </w:t>
-      </w:r>
-      <w:proofErr w:type="spellStart"/>
-      <w:r>
-        <w:t>Datetime</w:t>
-      </w:r>
-      <w:proofErr w:type="spellEnd"/>
-      <w:r>
-        <w:t xml:space="preserve"> module</w:t>
-      </w:r>
-    </w:p>
-    <w:p>
+        <w:t>.3.2 Datetime module</w:t>
+      </w:r>
+    </w:p>
+    <w:p>
+      <w:pPr>
+        <w:jc w:val="both"/>
+      </w:pPr>
       <w:r>
         <w:rPr>
           <w:rFonts w:cs="Arial"/>
@@ -9679,7 +9406,7 @@
           <v:shape id="_x0000_i1034" type="#_x0000_t75" style="width:453pt;height:155.4pt" o:ole="">
             <v:imagedata r:id="rId28" o:title=""/>
           </v:shape>
-          <o:OLEObject Type="Embed" ProgID="Word.OpenDocumentText.12" ShapeID="_x0000_i1034" DrawAspect="Content" ObjectID="_1545060159" r:id="rId29"/>
+          <o:OLEObject Type="Embed" ProgID="Word.OpenDocumentText.12" ShapeID="_x0000_i1034" DrawAspect="Content" ObjectID="_1545062180" r:id="rId29"/>
         </w:object>
       </w:r>
     </w:p>
@@ -9697,21 +9424,7 @@
         <w:rPr>
           <w:rStyle w:val="Emphasis"/>
         </w:rPr>
-        <w:t xml:space="preserve">Figure 11: </w:t>
-      </w:r>
-      <w:proofErr w:type="spellStart"/>
-      <w:r>
-        <w:rPr>
-          <w:rStyle w:val="Emphasis"/>
-        </w:rPr>
-        <w:t>Datetime</w:t>
-      </w:r>
-      <w:proofErr w:type="spellEnd"/>
-      <w:r>
-        <w:rPr>
-          <w:rStyle w:val="Emphasis"/>
-        </w:rPr>
-        <w:t xml:space="preserve"> API example</w:t>
+        <w:t>Figure 11: Datetime API example</w:t>
       </w:r>
     </w:p>
     <w:p>
@@ -9728,6 +9441,7 @@
     </w:p>
     <w:p>
       <w:pPr>
+        <w:jc w:val="both"/>
         <w:rPr>
           <w:rFonts w:cs="Arial"/>
         </w:rPr>
@@ -9780,7 +9494,7 @@
           <v:shape id="_x0000_i1035" type="#_x0000_t75" style="width:453pt;height:96.6pt" o:ole="">
             <v:imagedata r:id="rId30" o:title=""/>
           </v:shape>
-          <o:OLEObject Type="Embed" ProgID="Word.OpenDocumentText.12" ShapeID="_x0000_i1035" DrawAspect="Content" ObjectID="_1545060160" r:id="rId31"/>
+          <o:OLEObject Type="Embed" ProgID="Word.OpenDocumentText.12" ShapeID="_x0000_i1035" DrawAspect="Content" ObjectID="_1545062181" r:id="rId31"/>
         </w:object>
       </w:r>
     </w:p>
@@ -9818,6 +9532,7 @@
     </w:p>
     <w:p>
       <w:pPr>
+        <w:jc w:val="both"/>
         <w:rPr>
           <w:rFonts w:cs="Arial"/>
         </w:rPr>
@@ -9863,7 +9578,7 @@
           <v:shape id="_x0000_i1036" type="#_x0000_t75" style="width:453pt;height:87.6pt" o:ole="">
             <v:imagedata r:id="rId32" o:title=""/>
           </v:shape>
-          <o:OLEObject Type="Embed" ProgID="Word.OpenDocumentText.12" ShapeID="_x0000_i1036" DrawAspect="Content" ObjectID="_1545060161" r:id="rId33"/>
+          <o:OLEObject Type="Embed" ProgID="Word.OpenDocumentText.12" ShapeID="_x0000_i1036" DrawAspect="Content" ObjectID="_1545062182" r:id="rId33"/>
         </w:object>
       </w:r>
     </w:p>
@@ -9897,6 +9612,7 @@
     </w:p>
     <w:p>
       <w:pPr>
+        <w:jc w:val="both"/>
         <w:rPr>
           <w:rFonts w:cs="Arial"/>
         </w:rPr>
@@ -9961,7 +9677,7 @@
           <v:shape id="_x0000_i1037" type="#_x0000_t75" style="width:469.2pt;height:54.6pt" o:ole="">
             <v:imagedata r:id="rId34" o:title=""/>
           </v:shape>
-          <o:OLEObject Type="Embed" ProgID="Word.OpenDocumentText.12" ShapeID="_x0000_i1037" DrawAspect="Content" ObjectID="_1545060162" r:id="rId35"/>
+          <o:OLEObject Type="Embed" ProgID="Word.OpenDocumentText.12" ShapeID="_x0000_i1037" DrawAspect="Content" ObjectID="_1545062183" r:id="rId35"/>
         </w:object>
       </w:r>
     </w:p>
@@ -9995,6 +9711,7 @@
     </w:p>
     <w:p>
       <w:pPr>
+        <w:jc w:val="both"/>
         <w:rPr>
           <w:rFonts w:cs="Arial"/>
         </w:rPr>
@@ -10071,7 +9788,7 @@
           <v:shape id="_x0000_i1038" type="#_x0000_t75" style="width:522.6pt;height:132.6pt" o:ole="">
             <v:imagedata r:id="rId36" o:title=""/>
           </v:shape>
-          <o:OLEObject Type="Embed" ProgID="Word.OpenDocumentText.12" ShapeID="_x0000_i1038" DrawAspect="Content" ObjectID="_1545060163" r:id="rId37"/>
+          <o:OLEObject Type="Embed" ProgID="Word.OpenDocumentText.12" ShapeID="_x0000_i1038" DrawAspect="Content" ObjectID="_1545062184" r:id="rId37"/>
         </w:object>
       </w:r>
     </w:p>
@@ -10106,6 +9823,7 @@
     </w:p>
     <w:p>
       <w:pPr>
+        <w:jc w:val="both"/>
         <w:rPr>
           <w:rFonts w:cs="Arial"/>
         </w:rPr>
@@ -10177,7 +9895,7 @@
           <v:shape id="_x0000_i1039" type="#_x0000_t75" style="width:453pt;height:98.4pt" o:ole="">
             <v:imagedata r:id="rId38" o:title=""/>
           </v:shape>
-          <o:OLEObject Type="Embed" ProgID="Word.OpenDocumentText.12" ShapeID="_x0000_i1039" DrawAspect="Content" ObjectID="_1545060164" r:id="rId39"/>
+          <o:OLEObject Type="Embed" ProgID="Word.OpenDocumentText.12" ShapeID="_x0000_i1039" DrawAspect="Content" ObjectID="_1545062185" r:id="rId39"/>
         </w:object>
       </w:r>
     </w:p>
@@ -10218,7 +9936,7 @@
           <v:shape id="_x0000_i1040" type="#_x0000_t75" style="width:453pt;height:108pt" o:ole="">
             <v:imagedata r:id="rId40" o:title=""/>
           </v:shape>
-          <o:OLEObject Type="Embed" ProgID="Word.OpenDocumentText.12" ShapeID="_x0000_i1040" DrawAspect="Content" ObjectID="_1545060165" r:id="rId41"/>
+          <o:OLEObject Type="Embed" ProgID="Word.OpenDocumentText.12" ShapeID="_x0000_i1040" DrawAspect="Content" ObjectID="_1545062186" r:id="rId41"/>
         </w:object>
       </w:r>
     </w:p>
@@ -10261,6 +9979,7 @@
     </w:p>
     <w:p>
       <w:pPr>
+        <w:jc w:val="both"/>
         <w:rPr>
           <w:rFonts w:cs="Arial"/>
         </w:rPr>
@@ -10353,6 +10072,7 @@
     <w:p>
       <w:pPr>
         <w:spacing w:after="0"/>
+        <w:jc w:val="both"/>
         <w:rPr>
           <w:rStyle w:val="Emphasis"/>
           <w:rFonts w:cs="Arial"/>
@@ -10519,6 +10239,7 @@
     </w:p>
     <w:p>
       <w:pPr>
+        <w:jc w:val="both"/>
         <w:rPr>
           <w:rFonts w:cs="Arial"/>
         </w:rPr>
@@ -10647,21 +10368,7 @@
         <w:rPr>
           <w:rFonts w:cs="Arial"/>
         </w:rPr>
-        <w:t xml:space="preserve">GPU. It utilizes custom </w:t>
-      </w:r>
-      <w:proofErr w:type="spellStart"/>
-      <w:r>
-        <w:rPr>
-          <w:rFonts w:cs="Arial"/>
-        </w:rPr>
-        <w:t>shaders</w:t>
-      </w:r>
-      <w:proofErr w:type="spellEnd"/>
-      <w:r>
-        <w:rPr>
-          <w:rFonts w:cs="Arial"/>
-        </w:rPr>
-        <w:t xml:space="preserve"> and</w:t>
+        <w:t>GPU. It utilizes custom shaders and</w:t>
       </w:r>
       <w:r>
         <w:rPr>
@@ -10787,6 +10494,7 @@
     </w:p>
     <w:p>
       <w:pPr>
+        <w:jc w:val="both"/>
         <w:rPr>
           <w:rFonts w:cs="Arial"/>
         </w:rPr>
@@ -10850,6 +10558,7 @@
     </w:p>
     <w:p>
       <w:pPr>
+        <w:jc w:val="both"/>
         <w:rPr>
           <w:rFonts w:cs="Arial"/>
         </w:rPr>
@@ -10959,6 +10668,7 @@
     </w:p>
     <w:p>
       <w:pPr>
+        <w:jc w:val="both"/>
         <w:rPr>
           <w:rFonts w:cs="Arial"/>
         </w:rPr>
@@ -11015,21 +10725,7 @@
         <w:rPr>
           <w:rFonts w:cs="Arial"/>
         </w:rPr>
-        <w:t>(</w:t>
-      </w:r>
-      <w:proofErr w:type="spellStart"/>
-      <w:r>
-        <w:rPr>
-          <w:rFonts w:cs="Arial"/>
-        </w:rPr>
-        <w:t>Mahalakshmi</w:t>
-      </w:r>
-      <w:proofErr w:type="spellEnd"/>
-      <w:r>
-        <w:rPr>
-          <w:rFonts w:cs="Arial"/>
-        </w:rPr>
-        <w:t xml:space="preserve"> and Sundararajan</w:t>
+        <w:t>(Mahalakshmi and Sundararajan</w:t>
       </w:r>
       <w:r>
         <w:rPr>
@@ -11164,6 +10860,7 @@
     </w:p>
     <w:p>
       <w:pPr>
+        <w:jc w:val="both"/>
         <w:rPr>
           <w:rFonts w:cs="Arial"/>
         </w:rPr>
@@ -11251,6 +10948,7 @@
     </w:p>
     <w:p>
       <w:pPr>
+        <w:jc w:val="both"/>
         <w:rPr>
           <w:rFonts w:cs="Arial"/>
         </w:rPr>
@@ -11449,6 +11147,9 @@
       <w:bookmarkEnd w:id="51"/>
     </w:p>
     <w:p>
+      <w:pPr>
+        <w:jc w:val="both"/>
+      </w:pPr>
       <w:r>
         <w:t xml:space="preserve">In </w:t>
       </w:r>
@@ -11496,6 +11197,7 @@
     </w:p>
     <w:p>
       <w:pPr>
+        <w:jc w:val="both"/>
         <w:rPr>
           <w:rFonts w:cs="Arial"/>
         </w:rPr>
@@ -11570,21 +11272,7 @@
         <w:rPr>
           <w:rFonts w:cs="Arial"/>
         </w:rPr>
-        <w:t xml:space="preserve">through </w:t>
-      </w:r>
-      <w:proofErr w:type="spellStart"/>
-      <w:r>
-        <w:rPr>
-          <w:rFonts w:cs="Arial"/>
-        </w:rPr>
-        <w:t>WebGL</w:t>
-      </w:r>
-      <w:proofErr w:type="spellEnd"/>
-      <w:r>
-        <w:rPr>
-          <w:rFonts w:cs="Arial"/>
-        </w:rPr>
-        <w:t xml:space="preserve"> </w:t>
+        <w:t xml:space="preserve">through WebGL </w:t>
       </w:r>
       <w:r>
         <w:rPr>
@@ -11633,6 +11321,7 @@
     </w:p>
     <w:p>
       <w:pPr>
+        <w:jc w:val="both"/>
         <w:rPr>
           <w:rFonts w:cs="Arial"/>
         </w:rPr>
@@ -11697,6 +11386,7 @@
     </w:p>
     <w:p>
       <w:pPr>
+        <w:jc w:val="both"/>
         <w:rPr>
           <w:rFonts w:cs="Arial"/>
         </w:rPr>
@@ -11820,6 +11510,7 @@
     </w:p>
     <w:p>
       <w:pPr>
+        <w:jc w:val="both"/>
         <w:rPr>
           <w:rFonts w:cs="Arial"/>
         </w:rPr>
@@ -11907,6 +11598,7 @@
     </w:p>
     <w:p>
       <w:pPr>
+        <w:jc w:val="both"/>
         <w:rPr>
           <w:rFonts w:cs="Arial"/>
         </w:rPr>
@@ -12236,6 +11928,7 @@
     </w:p>
     <w:p>
       <w:pPr>
+        <w:jc w:val="both"/>
         <w:rPr>
           <w:rFonts w:cs="Arial"/>
         </w:rPr>
@@ -12314,6 +12007,7 @@
     </w:p>
     <w:p>
       <w:pPr>
+        <w:jc w:val="both"/>
         <w:rPr>
           <w:rFonts w:cs="Arial"/>
         </w:rPr>
@@ -12366,6 +12060,7 @@
     </w:p>
     <w:p>
       <w:pPr>
+        <w:jc w:val="both"/>
         <w:rPr>
           <w:rFonts w:cs="Arial"/>
         </w:rPr>
@@ -12415,6 +12110,7 @@
     </w:p>
     <w:p>
       <w:pPr>
+        <w:jc w:val="both"/>
         <w:rPr>
           <w:rFonts w:cs="Arial"/>
         </w:rPr>
@@ -12524,6 +12220,7 @@
     </w:p>
     <w:p>
       <w:pPr>
+        <w:jc w:val="both"/>
         <w:rPr>
           <w:rFonts w:cs="Arial"/>
         </w:rPr>
@@ -12797,19 +12494,11 @@
           <w:shd w:val="clear" w:color="auto" w:fill="FFFFFF"/>
         </w:rPr>
       </w:pPr>
-      <w:proofErr w:type="spellStart"/>
-      <w:r>
-        <w:rPr>
-          <w:shd w:val="clear" w:color="auto" w:fill="FFFFFF"/>
-        </w:rPr>
-        <w:t>Amdcom</w:t>
-      </w:r>
-      <w:proofErr w:type="spellEnd"/>
-      <w:r>
-        <w:rPr>
-          <w:shd w:val="clear" w:color="auto" w:fill="FFFFFF"/>
-        </w:rPr>
-        <w:t>.</w:t>
+      <w:r>
+        <w:rPr>
+          <w:shd w:val="clear" w:color="auto" w:fill="FFFFFF"/>
+        </w:rPr>
+        <w:t>Amdcom.</w:t>
       </w:r>
       <w:r>
         <w:rPr>
@@ -12839,23 +12528,13 @@
         </w:rPr>
         <w:t> </w:t>
       </w:r>
-      <w:proofErr w:type="spellStart"/>
       <w:r>
         <w:rPr>
           <w:i/>
           <w:iCs/>
           <w:shd w:val="clear" w:color="auto" w:fill="FFFFFF"/>
         </w:rPr>
-        <w:t>Amdcom</w:t>
-      </w:r>
-      <w:proofErr w:type="spellEnd"/>
-      <w:r>
-        <w:rPr>
-          <w:i/>
-          <w:iCs/>
-          <w:shd w:val="clear" w:color="auto" w:fill="FFFFFF"/>
-        </w:rPr>
-        <w:t>.</w:t>
+        <w:t>Amdcom.</w:t>
       </w:r>
       <w:r>
         <w:rPr>
@@ -12929,19 +12608,11 @@
           <w:shd w:val="clear" w:color="auto" w:fill="FFFFFF"/>
         </w:rPr>
       </w:pPr>
-      <w:proofErr w:type="spellStart"/>
-      <w:r>
-        <w:rPr>
-          <w:shd w:val="clear" w:color="auto" w:fill="FFFFFF"/>
-        </w:rPr>
-        <w:t>Amdcom</w:t>
-      </w:r>
-      <w:proofErr w:type="spellEnd"/>
-      <w:r>
-        <w:rPr>
-          <w:shd w:val="clear" w:color="auto" w:fill="FFFFFF"/>
-        </w:rPr>
-        <w:t>.</w:t>
+      <w:r>
+        <w:rPr>
+          <w:shd w:val="clear" w:color="auto" w:fill="FFFFFF"/>
+        </w:rPr>
+        <w:t>Amdcom.</w:t>
       </w:r>
       <w:r>
         <w:rPr>
@@ -12971,23 +12642,13 @@
         </w:rPr>
         <w:t> </w:t>
       </w:r>
-      <w:proofErr w:type="spellStart"/>
       <w:r>
         <w:rPr>
           <w:i/>
           <w:iCs/>
           <w:shd w:val="clear" w:color="auto" w:fill="FFFFFF"/>
         </w:rPr>
-        <w:t>Amdcom</w:t>
-      </w:r>
-      <w:proofErr w:type="spellEnd"/>
-      <w:r>
-        <w:rPr>
-          <w:i/>
-          <w:iCs/>
-          <w:shd w:val="clear" w:color="auto" w:fill="FFFFFF"/>
-        </w:rPr>
-        <w:t>.</w:t>
+        <w:t>Amdcom.</w:t>
       </w:r>
       <w:r>
         <w:rPr>
@@ -13058,19 +12719,11 @@
           <w:shd w:val="clear" w:color="auto" w:fill="FFFFFF"/>
         </w:rPr>
       </w:pPr>
-      <w:proofErr w:type="spellStart"/>
-      <w:r>
-        <w:rPr>
-          <w:shd w:val="clear" w:color="auto" w:fill="FFFFFF"/>
-        </w:rPr>
-        <w:t>Applecom</w:t>
-      </w:r>
-      <w:proofErr w:type="spellEnd"/>
-      <w:r>
-        <w:rPr>
-          <w:shd w:val="clear" w:color="auto" w:fill="FFFFFF"/>
-        </w:rPr>
-        <w:t>.</w:t>
+      <w:r>
+        <w:rPr>
+          <w:shd w:val="clear" w:color="auto" w:fill="FFFFFF"/>
+        </w:rPr>
+        <w:t>Applecom.</w:t>
       </w:r>
       <w:r>
         <w:rPr>
@@ -13100,23 +12753,13 @@
         </w:rPr>
         <w:t> </w:t>
       </w:r>
-      <w:proofErr w:type="spellStart"/>
       <w:r>
         <w:rPr>
           <w:i/>
           <w:iCs/>
           <w:shd w:val="clear" w:color="auto" w:fill="FFFFFF"/>
         </w:rPr>
-        <w:t>Applecom</w:t>
-      </w:r>
-      <w:proofErr w:type="spellEnd"/>
-      <w:r>
-        <w:rPr>
-          <w:i/>
-          <w:iCs/>
-          <w:shd w:val="clear" w:color="auto" w:fill="FFFFFF"/>
-        </w:rPr>
-        <w:t>.</w:t>
+        <w:t>Applecom.</w:t>
       </w:r>
       <w:r>
         <w:rPr>
@@ -13188,19 +12831,11 @@
           <w:shd w:val="clear" w:color="auto" w:fill="FFFFFF"/>
         </w:rPr>
       </w:pPr>
-      <w:proofErr w:type="spellStart"/>
-      <w:r>
-        <w:rPr>
-          <w:shd w:val="clear" w:color="auto" w:fill="FFFFFF"/>
-        </w:rPr>
-        <w:t>Atomio</w:t>
-      </w:r>
-      <w:proofErr w:type="spellEnd"/>
-      <w:r>
-        <w:rPr>
-          <w:shd w:val="clear" w:color="auto" w:fill="FFFFFF"/>
-        </w:rPr>
-        <w:t>.</w:t>
+      <w:r>
+        <w:rPr>
+          <w:shd w:val="clear" w:color="auto" w:fill="FFFFFF"/>
+        </w:rPr>
+        <w:t>Atomio.</w:t>
       </w:r>
       <w:r>
         <w:rPr>
@@ -13308,19 +12943,11 @@
           <w:shd w:val="clear" w:color="auto" w:fill="FFFFFF"/>
         </w:rPr>
       </w:pPr>
-      <w:proofErr w:type="spellStart"/>
-      <w:r>
-        <w:rPr>
-          <w:shd w:val="clear" w:color="auto" w:fill="FFFFFF"/>
-        </w:rPr>
-        <w:t>Commonjsorg</w:t>
-      </w:r>
-      <w:proofErr w:type="spellEnd"/>
-      <w:r>
-        <w:rPr>
-          <w:shd w:val="clear" w:color="auto" w:fill="FFFFFF"/>
-        </w:rPr>
-        <w:t>.</w:t>
+      <w:r>
+        <w:rPr>
+          <w:shd w:val="clear" w:color="auto" w:fill="FFFFFF"/>
+        </w:rPr>
+        <w:t>Commonjsorg.</w:t>
       </w:r>
       <w:r>
         <w:rPr>
@@ -13431,19 +13058,11 @@
           <w:szCs w:val="20"/>
         </w:rPr>
       </w:pPr>
-      <w:proofErr w:type="spellStart"/>
       <w:r>
         <w:rPr>
           <w:color w:val="000000"/>
         </w:rPr>
-        <w:t>Ecma</w:t>
-      </w:r>
-      <w:proofErr w:type="spellEnd"/>
-      <w:r>
-        <w:rPr>
-          <w:color w:val="000000"/>
-        </w:rPr>
-        <w:t xml:space="preserve"> International. (2015).</w:t>
+        <w:t>Ecma International. (2015).</w:t>
       </w:r>
       <w:r>
         <w:rPr>
@@ -13495,25 +13114,92 @@
       <w:pPr>
         <w:rPr>
           <w:rStyle w:val="Hyperlink"/>
-          <w:rFonts w:cs="Arial"/>
+          <w:color w:val="000000"/>
+          <w:u w:val="none"/>
+        </w:rPr>
+      </w:pPr>
+      <w:r>
+        <w:rPr>
+          <w:rFonts w:cs="Arial"/>
+          <w:color w:val="333333"/>
+          <w:sz w:val="23"/>
+          <w:szCs w:val="23"/>
+          <w:shd w:val="clear" w:color="auto" w:fill="FFFFFF"/>
+        </w:rPr>
+        <w:t>David Geer</w:t>
+      </w:r>
+      <w:r>
+        <w:rPr>
+          <w:shd w:val="clear" w:color="auto" w:fill="FFFFFF"/>
+        </w:rPr>
+        <w:t>, 2005. Chip makers turn to multicore processors.</w:t>
+      </w:r>
+      <w:r>
+        <w:rPr>
+          <w:rStyle w:val="apple-converted-space"/>
+          <w:rFonts w:cs="Arial"/>
+          <w:color w:val="222222"/>
           <w:sz w:val="20"/>
           <w:szCs w:val="20"/>
           <w:shd w:val="clear" w:color="auto" w:fill="FFFFFF"/>
         </w:rPr>
-      </w:pPr>
-      <w:proofErr w:type="spellStart"/>
-      <w:r>
-        <w:rPr>
-          <w:shd w:val="clear" w:color="auto" w:fill="FFFFFF"/>
-        </w:rPr>
-        <w:t>Googlesourcecom</w:t>
-      </w:r>
-      <w:proofErr w:type="spellEnd"/>
-      <w:r>
-        <w:rPr>
-          <w:shd w:val="clear" w:color="auto" w:fill="FFFFFF"/>
-        </w:rPr>
-        <w:t>.</w:t>
+        <w:t> </w:t>
+      </w:r>
+      <w:r>
+        <w:rPr>
+          <w:i/>
+          <w:iCs/>
+          <w:shd w:val="clear" w:color="auto" w:fill="FFFFFF"/>
+        </w:rPr>
+        <w:t>Computer</w:t>
+      </w:r>
+      <w:r>
+        <w:rPr>
+          <w:shd w:val="clear" w:color="auto" w:fill="FFFFFF"/>
+        </w:rPr>
+        <w:t>,</w:t>
+      </w:r>
+      <w:r>
+        <w:rPr>
+          <w:rStyle w:val="apple-converted-space"/>
+          <w:rFonts w:cs="Arial"/>
+          <w:color w:val="222222"/>
+          <w:sz w:val="20"/>
+          <w:szCs w:val="20"/>
+          <w:shd w:val="clear" w:color="auto" w:fill="FFFFFF"/>
+        </w:rPr>
+        <w:t> </w:t>
+      </w:r>
+      <w:r>
+        <w:rPr>
+          <w:i/>
+          <w:iCs/>
+          <w:shd w:val="clear" w:color="auto" w:fill="FFFFFF"/>
+        </w:rPr>
+        <w:t>38</w:t>
+      </w:r>
+      <w:r>
+        <w:rPr>
+          <w:shd w:val="clear" w:color="auto" w:fill="FFFFFF"/>
+        </w:rPr>
+        <w:t>(5), pp.11-13</w:t>
+      </w:r>
+    </w:p>
+    <w:p>
+      <w:pPr>
+        <w:rPr>
+          <w:rStyle w:val="Hyperlink"/>
+          <w:rFonts w:cs="Arial"/>
+          <w:sz w:val="20"/>
+          <w:szCs w:val="20"/>
+          <w:shd w:val="clear" w:color="auto" w:fill="FFFFFF"/>
+        </w:rPr>
+      </w:pPr>
+      <w:r>
+        <w:rPr>
+          <w:shd w:val="clear" w:color="auto" w:fill="FFFFFF"/>
+        </w:rPr>
+        <w:t>Googlesourcecom.</w:t>
       </w:r>
       <w:r>
         <w:rPr>
@@ -13623,19 +13309,11 @@
           <w:shd w:val="clear" w:color="auto" w:fill="FFFFFF"/>
         </w:rPr>
       </w:pPr>
-      <w:proofErr w:type="spellStart"/>
-      <w:r>
-        <w:rPr>
-          <w:shd w:val="clear" w:color="auto" w:fill="FFFFFF"/>
-        </w:rPr>
-        <w:t>Intelcom</w:t>
-      </w:r>
-      <w:proofErr w:type="spellEnd"/>
-      <w:r>
-        <w:rPr>
-          <w:shd w:val="clear" w:color="auto" w:fill="FFFFFF"/>
-        </w:rPr>
-        <w:t>.</w:t>
+      <w:r>
+        <w:rPr>
+          <w:shd w:val="clear" w:color="auto" w:fill="FFFFFF"/>
+        </w:rPr>
+        <w:t>Intelcom.</w:t>
       </w:r>
       <w:r>
         <w:rPr>
@@ -13755,19 +13433,11 @@
           <w:shd w:val="clear" w:color="auto" w:fill="FFFFFF"/>
         </w:rPr>
       </w:pPr>
-      <w:proofErr w:type="spellStart"/>
-      <w:r>
-        <w:rPr>
-          <w:shd w:val="clear" w:color="auto" w:fill="FFFFFF"/>
-        </w:rPr>
-        <w:t>Intelcom</w:t>
-      </w:r>
-      <w:proofErr w:type="spellEnd"/>
-      <w:r>
-        <w:rPr>
-          <w:shd w:val="clear" w:color="auto" w:fill="FFFFFF"/>
-        </w:rPr>
-        <w:t>.</w:t>
+      <w:r>
+        <w:rPr>
+          <w:shd w:val="clear" w:color="auto" w:fill="FFFFFF"/>
+        </w:rPr>
+        <w:t>Intelcom.</w:t>
       </w:r>
       <w:r>
         <w:rPr>
@@ -13875,19 +13545,11 @@
           <w:shd w:val="clear" w:color="auto" w:fill="FFFFFF"/>
         </w:rPr>
       </w:pPr>
-      <w:proofErr w:type="spellStart"/>
-      <w:r>
-        <w:rPr>
-          <w:shd w:val="clear" w:color="auto" w:fill="FFFFFF"/>
-        </w:rPr>
-        <w:t>Khronosorg</w:t>
-      </w:r>
-      <w:proofErr w:type="spellEnd"/>
-      <w:r>
-        <w:rPr>
-          <w:shd w:val="clear" w:color="auto" w:fill="FFFFFF"/>
-        </w:rPr>
-        <w:t>.</w:t>
+      <w:r>
+        <w:rPr>
+          <w:shd w:val="clear" w:color="auto" w:fill="FFFFFF"/>
+        </w:rPr>
+        <w:t>Khronosorg.</w:t>
       </w:r>
       <w:r>
         <w:rPr>
@@ -13917,23 +13579,13 @@
         </w:rPr>
         <w:t> </w:t>
       </w:r>
-      <w:proofErr w:type="spellStart"/>
       <w:r>
         <w:rPr>
           <w:i/>
           <w:iCs/>
           <w:shd w:val="clear" w:color="auto" w:fill="FFFFFF"/>
         </w:rPr>
-        <w:t>Khronosorg</w:t>
-      </w:r>
-      <w:proofErr w:type="spellEnd"/>
-      <w:r>
-        <w:rPr>
-          <w:i/>
-          <w:iCs/>
-          <w:shd w:val="clear" w:color="auto" w:fill="FFFFFF"/>
-        </w:rPr>
-        <w:t>.</w:t>
+        <w:t>Khronosorg.</w:t>
       </w:r>
       <w:r>
         <w:rPr>
@@ -14010,37 +13662,12 @@
           <w:shd w:val="clear" w:color="auto" w:fill="FFFFFF"/>
         </w:rPr>
       </w:pPr>
-      <w:proofErr w:type="spellStart"/>
       <w:r>
         <w:rPr>
           <w:color w:val="222222"/>
           <w:shd w:val="clear" w:color="auto" w:fill="FFFFFF"/>
         </w:rPr>
-        <w:t>Karimi</w:t>
-      </w:r>
-      <w:proofErr w:type="spellEnd"/>
-      <w:r>
-        <w:rPr>
-          <w:color w:val="222222"/>
-          <w:shd w:val="clear" w:color="auto" w:fill="FFFFFF"/>
-        </w:rPr>
-        <w:t xml:space="preserve">, K., Dickson, N.G. and </w:t>
-      </w:r>
-      <w:proofErr w:type="spellStart"/>
-      <w:r>
-        <w:rPr>
-          <w:color w:val="222222"/>
-          <w:shd w:val="clear" w:color="auto" w:fill="FFFFFF"/>
-        </w:rPr>
-        <w:t>Hamze</w:t>
-      </w:r>
-      <w:proofErr w:type="spellEnd"/>
-      <w:r>
-        <w:rPr>
-          <w:color w:val="222222"/>
-          <w:shd w:val="clear" w:color="auto" w:fill="FFFFFF"/>
-        </w:rPr>
-        <w:t>, F., 2010. A performance comparison of CUDA and OpenCL.</w:t>
+        <w:t>Karimi, K., Dickson, N.G. and Hamze, F., 2010. A performance comparison of CUDA and OpenCL.</w:t>
       </w:r>
       <w:r>
         <w:rPr>
@@ -14053,7 +13680,6 @@
         </w:rPr>
         <w:t> </w:t>
       </w:r>
-      <w:proofErr w:type="spellStart"/>
       <w:r>
         <w:rPr>
           <w:i/>
@@ -14061,9 +13687,41 @@
           <w:color w:val="222222"/>
           <w:shd w:val="clear" w:color="auto" w:fill="FFFFFF"/>
         </w:rPr>
-        <w:t>arXiv</w:t>
-      </w:r>
-      <w:proofErr w:type="spellEnd"/>
+        <w:t>arXiv preprint arXiv:1005.2581</w:t>
+      </w:r>
+      <w:r>
+        <w:rPr>
+          <w:color w:val="222222"/>
+          <w:shd w:val="clear" w:color="auto" w:fill="FFFFFF"/>
+        </w:rPr>
+        <w:t>.</w:t>
+      </w:r>
+    </w:p>
+    <w:p>
+      <w:pPr>
+        <w:rPr>
+          <w:color w:val="222222"/>
+          <w:shd w:val="clear" w:color="auto" w:fill="FFFFFF"/>
+        </w:rPr>
+      </w:pPr>
+      <w:r>
+        <w:rPr>
+          <w:color w:val="222222"/>
+          <w:shd w:val="clear" w:color="auto" w:fill="FFFFFF"/>
+        </w:rPr>
+        <w:t>Mahalakshmi, M. and Sundararajan, M., 2013. Traditional SDLC Vs Scrum Methodology–A Comparative Study.</w:t>
+      </w:r>
+      <w:r>
+        <w:rPr>
+          <w:rStyle w:val="apple-converted-space"/>
+          <w:rFonts w:cs="Arial"/>
+          <w:color w:val="222222"/>
+          <w:sz w:val="20"/>
+          <w:szCs w:val="20"/>
+          <w:shd w:val="clear" w:color="auto" w:fill="FFFFFF"/>
+        </w:rPr>
+        <w:t> </w:t>
+      </w:r>
       <w:r>
         <w:rPr>
           <w:i/>
@@ -14071,38 +13729,14 @@
           <w:color w:val="222222"/>
           <w:shd w:val="clear" w:color="auto" w:fill="FFFFFF"/>
         </w:rPr>
-        <w:t xml:space="preserve"> preprint arXiv:1005.2581</w:t>
+        <w:t>International Journal of Emerging Technology and Advanced Engineering</w:t>
       </w:r>
       <w:r>
         <w:rPr>
           <w:color w:val="222222"/>
           <w:shd w:val="clear" w:color="auto" w:fill="FFFFFF"/>
         </w:rPr>
-        <w:t>.</w:t>
-      </w:r>
-    </w:p>
-    <w:p>
-      <w:pPr>
-        <w:rPr>
-          <w:color w:val="222222"/>
-          <w:shd w:val="clear" w:color="auto" w:fill="FFFFFF"/>
-        </w:rPr>
-      </w:pPr>
-      <w:proofErr w:type="spellStart"/>
-      <w:r>
-        <w:rPr>
-          <w:color w:val="222222"/>
-          <w:shd w:val="clear" w:color="auto" w:fill="FFFFFF"/>
-        </w:rPr>
-        <w:t>Mahalakshmi</w:t>
-      </w:r>
-      <w:proofErr w:type="spellEnd"/>
-      <w:r>
-        <w:rPr>
-          <w:color w:val="222222"/>
-          <w:shd w:val="clear" w:color="auto" w:fill="FFFFFF"/>
-        </w:rPr>
-        <w:t>, M. and Sundararajan, M., 2013. Traditional SDLC Vs Scrum Methodology–A Comparative Study.</w:t>
+        <w:t>,</w:t>
       </w:r>
       <w:r>
         <w:rPr>
@@ -14122,40 +13756,13 @@
           <w:color w:val="222222"/>
           <w:shd w:val="clear" w:color="auto" w:fill="FFFFFF"/>
         </w:rPr>
-        <w:t>International Journal of Emerging Technology and Advanced Engineering</w:t>
+        <w:t>3</w:t>
       </w:r>
       <w:r>
         <w:rPr>
           <w:color w:val="222222"/>
           <w:shd w:val="clear" w:color="auto" w:fill="FFFFFF"/>
         </w:rPr>
-        <w:t>,</w:t>
-      </w:r>
-      <w:r>
-        <w:rPr>
-          <w:rStyle w:val="apple-converted-space"/>
-          <w:rFonts w:cs="Arial"/>
-          <w:color w:val="222222"/>
-          <w:sz w:val="20"/>
-          <w:szCs w:val="20"/>
-          <w:shd w:val="clear" w:color="auto" w:fill="FFFFFF"/>
-        </w:rPr>
-        <w:t> </w:t>
-      </w:r>
-      <w:r>
-        <w:rPr>
-          <w:i/>
-          <w:iCs/>
-          <w:color w:val="222222"/>
-          <w:shd w:val="clear" w:color="auto" w:fill="FFFFFF"/>
-        </w:rPr>
-        <w:t>3</w:t>
-      </w:r>
-      <w:r>
-        <w:rPr>
-          <w:color w:val="222222"/>
-          <w:shd w:val="clear" w:color="auto" w:fill="FFFFFF"/>
-        </w:rPr>
         <w:t>(6), pp.192-196.</w:t>
       </w:r>
     </w:p>
@@ -14165,19 +13772,11 @@
           <w:shd w:val="clear" w:color="auto" w:fill="FFFFFF"/>
         </w:rPr>
       </w:pPr>
-      <w:proofErr w:type="spellStart"/>
-      <w:r>
-        <w:rPr>
-          <w:shd w:val="clear" w:color="auto" w:fill="FFFFFF"/>
-        </w:rPr>
-        <w:t>Nodejs</w:t>
-      </w:r>
-      <w:proofErr w:type="spellEnd"/>
-      <w:r>
-        <w:rPr>
-          <w:shd w:val="clear" w:color="auto" w:fill="FFFFFF"/>
-        </w:rPr>
-        <w:t xml:space="preserve"> foundation.</w:t>
+      <w:r>
+        <w:rPr>
+          <w:shd w:val="clear" w:color="auto" w:fill="FFFFFF"/>
+        </w:rPr>
+        <w:t>Nodejs foundation.</w:t>
       </w:r>
       <w:r>
         <w:rPr>
@@ -14207,23 +13806,13 @@
         </w:rPr>
         <w:t> </w:t>
       </w:r>
-      <w:proofErr w:type="spellStart"/>
       <w:r>
         <w:rPr>
           <w:i/>
           <w:iCs/>
           <w:shd w:val="clear" w:color="auto" w:fill="FFFFFF"/>
         </w:rPr>
-        <w:t>Nodejsorg</w:t>
-      </w:r>
-      <w:proofErr w:type="spellEnd"/>
-      <w:r>
-        <w:rPr>
-          <w:i/>
-          <w:iCs/>
-          <w:shd w:val="clear" w:color="auto" w:fill="FFFFFF"/>
-        </w:rPr>
-        <w:t>.</w:t>
+        <w:t>Nodejsorg.</w:t>
       </w:r>
       <w:r>
         <w:rPr>
@@ -14298,19 +13887,11 @@
           <w:shd w:val="clear" w:color="auto" w:fill="FFFFFF"/>
         </w:rPr>
       </w:pPr>
-      <w:proofErr w:type="spellStart"/>
-      <w:r>
-        <w:rPr>
-          <w:shd w:val="clear" w:color="auto" w:fill="FFFFFF"/>
-        </w:rPr>
-        <w:t>Mozillaorg</w:t>
-      </w:r>
-      <w:proofErr w:type="spellEnd"/>
-      <w:r>
-        <w:rPr>
-          <w:shd w:val="clear" w:color="auto" w:fill="FFFFFF"/>
-        </w:rPr>
-        <w:t>.</w:t>
+      <w:r>
+        <w:rPr>
+          <w:shd w:val="clear" w:color="auto" w:fill="FFFFFF"/>
+        </w:rPr>
+        <w:t>Mozillaorg.</w:t>
       </w:r>
       <w:r>
         <w:rPr>
@@ -14421,19 +14002,11 @@
           <w:shd w:val="clear" w:color="auto" w:fill="FFFFFF"/>
         </w:rPr>
       </w:pPr>
-      <w:proofErr w:type="spellStart"/>
-      <w:r>
-        <w:rPr>
-          <w:shd w:val="clear" w:color="auto" w:fill="FFFFFF"/>
-        </w:rPr>
-        <w:t>Mozillaorg</w:t>
-      </w:r>
-      <w:proofErr w:type="spellEnd"/>
-      <w:r>
-        <w:rPr>
-          <w:shd w:val="clear" w:color="auto" w:fill="FFFFFF"/>
-        </w:rPr>
-        <w:t>.</w:t>
+      <w:r>
+        <w:rPr>
+          <w:shd w:val="clear" w:color="auto" w:fill="FFFFFF"/>
+        </w:rPr>
+        <w:t>Mozillaorg.</w:t>
       </w:r>
       <w:r>
         <w:rPr>
@@ -14541,19 +14114,11 @@
           <w:shd w:val="clear" w:color="auto" w:fill="FFFFFF"/>
         </w:rPr>
       </w:pPr>
-      <w:proofErr w:type="spellStart"/>
-      <w:r>
-        <w:rPr>
-          <w:shd w:val="clear" w:color="auto" w:fill="FFFFFF"/>
-        </w:rPr>
-        <w:t>Nvidiacom</w:t>
-      </w:r>
-      <w:proofErr w:type="spellEnd"/>
-      <w:r>
-        <w:rPr>
-          <w:shd w:val="clear" w:color="auto" w:fill="FFFFFF"/>
-        </w:rPr>
-        <w:t>.</w:t>
+      <w:r>
+        <w:rPr>
+          <w:shd w:val="clear" w:color="auto" w:fill="FFFFFF"/>
+        </w:rPr>
+        <w:t>Nvidiacom.</w:t>
       </w:r>
       <w:r>
         <w:rPr>
@@ -14583,23 +14148,13 @@
         </w:rPr>
         <w:t> </w:t>
       </w:r>
-      <w:proofErr w:type="spellStart"/>
       <w:r>
         <w:rPr>
           <w:i/>
           <w:iCs/>
           <w:shd w:val="clear" w:color="auto" w:fill="FFFFFF"/>
         </w:rPr>
-        <w:t>Nvidiacom</w:t>
-      </w:r>
-      <w:proofErr w:type="spellEnd"/>
-      <w:r>
-        <w:rPr>
-          <w:i/>
-          <w:iCs/>
-          <w:shd w:val="clear" w:color="auto" w:fill="FFFFFF"/>
-        </w:rPr>
-        <w:t>.</w:t>
+        <w:t>Nvidiacom.</w:t>
       </w:r>
       <w:r>
         <w:rPr>
@@ -14674,19 +14229,11 @@
           <w:shd w:val="clear" w:color="auto" w:fill="FFFFFF"/>
         </w:rPr>
       </w:pPr>
-      <w:proofErr w:type="spellStart"/>
-      <w:r>
-        <w:rPr>
-          <w:shd w:val="clear" w:color="auto" w:fill="FFFFFF"/>
-        </w:rPr>
-        <w:t>Nvidiacom</w:t>
-      </w:r>
-      <w:proofErr w:type="spellEnd"/>
-      <w:r>
-        <w:rPr>
-          <w:shd w:val="clear" w:color="auto" w:fill="FFFFFF"/>
-        </w:rPr>
-        <w:t>.</w:t>
+      <w:r>
+        <w:rPr>
+          <w:shd w:val="clear" w:color="auto" w:fill="FFFFFF"/>
+        </w:rPr>
+        <w:t>Nvidiacom.</w:t>
       </w:r>
       <w:r>
         <w:rPr>
@@ -14794,19 +14341,11 @@
           <w:shd w:val="clear" w:color="auto" w:fill="FFFFFF"/>
         </w:rPr>
       </w:pPr>
-      <w:proofErr w:type="spellStart"/>
-      <w:r>
-        <w:rPr>
-          <w:shd w:val="clear" w:color="auto" w:fill="FFFFFF"/>
-        </w:rPr>
-        <w:t>Nvidiacom</w:t>
-      </w:r>
-      <w:proofErr w:type="spellEnd"/>
-      <w:r>
-        <w:rPr>
-          <w:shd w:val="clear" w:color="auto" w:fill="FFFFFF"/>
-        </w:rPr>
-        <w:t>.</w:t>
+      <w:r>
+        <w:rPr>
+          <w:shd w:val="clear" w:color="auto" w:fill="FFFFFF"/>
+        </w:rPr>
+        <w:t>Nvidiacom.</w:t>
       </w:r>
       <w:r>
         <w:rPr>
@@ -14836,23 +14375,13 @@
         </w:rPr>
         <w:t> </w:t>
       </w:r>
-      <w:proofErr w:type="spellStart"/>
       <w:r>
         <w:rPr>
           <w:i/>
           <w:iCs/>
           <w:shd w:val="clear" w:color="auto" w:fill="FFFFFF"/>
         </w:rPr>
-        <w:t>Nvidiacom</w:t>
-      </w:r>
-      <w:proofErr w:type="spellEnd"/>
-      <w:r>
-        <w:rPr>
-          <w:i/>
-          <w:iCs/>
-          <w:shd w:val="clear" w:color="auto" w:fill="FFFFFF"/>
-        </w:rPr>
-        <w:t>.</w:t>
+        <w:t>Nvidiacom.</w:t>
       </w:r>
       <w:r>
         <w:rPr>
@@ -14925,19 +14454,11 @@
           <w:shd w:val="clear" w:color="auto" w:fill="FFFFFF"/>
         </w:rPr>
       </w:pPr>
-      <w:proofErr w:type="spellStart"/>
-      <w:r>
-        <w:rPr>
-          <w:shd w:val="clear" w:color="auto" w:fill="FFFFFF"/>
-        </w:rPr>
-        <w:t>Steampoweredcom</w:t>
-      </w:r>
-      <w:proofErr w:type="spellEnd"/>
-      <w:r>
-        <w:rPr>
-          <w:shd w:val="clear" w:color="auto" w:fill="FFFFFF"/>
-        </w:rPr>
-        <w:t>.</w:t>
+      <w:r>
+        <w:rPr>
+          <w:shd w:val="clear" w:color="auto" w:fill="FFFFFF"/>
+        </w:rPr>
+        <w:t>Steampoweredcom.</w:t>
       </w:r>
       <w:r>
         <w:rPr>
@@ -14967,23 +14488,13 @@
         </w:rPr>
         <w:t> </w:t>
       </w:r>
-      <w:proofErr w:type="spellStart"/>
       <w:r>
         <w:rPr>
           <w:i/>
           <w:iCs/>
           <w:shd w:val="clear" w:color="auto" w:fill="FFFFFF"/>
         </w:rPr>
-        <w:t>Steampoweredcom</w:t>
-      </w:r>
-      <w:proofErr w:type="spellEnd"/>
-      <w:r>
-        <w:rPr>
-          <w:i/>
-          <w:iCs/>
-          <w:shd w:val="clear" w:color="auto" w:fill="FFFFFF"/>
-        </w:rPr>
-        <w:t>.</w:t>
+        <w:t>Steampoweredcom.</w:t>
       </w:r>
       <w:r>
         <w:rPr>
@@ -15132,6 +14643,7 @@
           <w:color w:val="333333"/>
           <w:shd w:val="clear" w:color="auto" w:fill="FFFFFF"/>
         </w:rPr>
+        <w:lastRenderedPageBreak/>
         <w:t>Stack overflow blog.</w:t>
       </w:r>
       <w:r>
@@ -15258,7 +14770,6 @@
         <w:rPr>
           <w:shd w:val="clear" w:color="auto" w:fill="FFFFFF"/>
         </w:rPr>
-        <w:lastRenderedPageBreak/>
         <w:t>Unity3dcom.</w:t>
       </w:r>
       <w:r>
@@ -15529,16 +15040,6 @@
       <w:pPr>
         <w:rPr>
           <w:rFonts w:cs="Arial"/>
-          <w:color w:val="000000"/>
-          <w:sz w:val="20"/>
-          <w:szCs w:val="20"/>
-        </w:rPr>
-      </w:pPr>
-    </w:p>
-    <w:p>
-      <w:pPr>
-        <w:rPr>
-          <w:rFonts w:cs="Arial"/>
           <w:color w:val="000000" w:themeColor="text1"/>
           <w:sz w:val="20"/>
           <w:szCs w:val="20"/>
@@ -15831,7 +15332,6 @@
           <w:color w:val="000000" w:themeColor="text1"/>
           <w:sz w:val="28"/>
         </w:rPr>
-        <w:lastRenderedPageBreak/>
         <w:t>Appendix</w:t>
       </w:r>
       <w:r>
@@ -16448,17 +15948,8 @@
           <w:rStyle w:val="Emphasis"/>
           <w:rFonts w:ascii="Arial" w:hAnsi="Arial" w:cs="Arial"/>
         </w:rPr>
-        <w:t>Programming 3D applications with HTML5 and </w:t>
-      </w:r>
-      <w:proofErr w:type="spellStart"/>
-      <w:r>
-        <w:rPr>
-          <w:rStyle w:val="Emphasis"/>
-          <w:rFonts w:ascii="Arial" w:hAnsi="Arial" w:cs="Arial"/>
-        </w:rPr>
-        <w:t>WebGL</w:t>
-      </w:r>
-      <w:proofErr w:type="spellEnd"/>
+        <w:t>Programming 3D applications with HTML5 and WebGL</w:t>
+      </w:r>
     </w:p>
     <w:p>
       <w:pPr>
@@ -16679,6 +16170,7 @@
         <w:rPr>
           <w:rFonts w:cs="Arial"/>
         </w:rPr>
+        <w:lastRenderedPageBreak/>
         <w:t>Area Overview</w:t>
       </w:r>
       <w:r>
@@ -16729,7 +16221,6 @@
         <w:rPr>
           <w:rFonts w:cs="Arial"/>
         </w:rPr>
-        <w:lastRenderedPageBreak/>
         <w:t>Requirements and Design</w:t>
       </w:r>
       <w:r>
@@ -17177,7 +16668,7 @@
           <v:shape id="_x0000_i1041" type="#_x0000_t75" style="width:540.6pt;height:685.2pt" o:ole="">
             <v:imagedata r:id="rId66" o:title=""/>
           </v:shape>
-          <o:OLEObject Type="Embed" ProgID="Word.OpenDocumentText.12" ShapeID="_x0000_i1041" DrawAspect="Content" ObjectID="_1545060166" r:id="rId67"/>
+          <o:OLEObject Type="Embed" ProgID="Word.OpenDocumentText.12" ShapeID="_x0000_i1041" DrawAspect="Content" ObjectID="_1545062187" r:id="rId67"/>
         </w:object>
       </w:r>
     </w:p>
@@ -17199,7 +16690,7 @@
           <v:shape id="_x0000_i1042" type="#_x0000_t75" style="width:540.6pt;height:676.2pt" o:ole="">
             <v:imagedata r:id="rId68" o:title=""/>
           </v:shape>
-          <o:OLEObject Type="Embed" ProgID="Word.OpenDocumentText.12" ShapeID="_x0000_i1042" DrawAspect="Content" ObjectID="_1545060167" r:id="rId69"/>
+          <o:OLEObject Type="Embed" ProgID="Word.OpenDocumentText.12" ShapeID="_x0000_i1042" DrawAspect="Content" ObjectID="_1545062188" r:id="rId69"/>
         </w:object>
       </w:r>
     </w:p>
@@ -17250,7 +16741,7 @@
           <v:shape id="_x0000_i1043" type="#_x0000_t75" style="width:540.6pt;height:642.6pt" o:ole="">
             <v:imagedata r:id="rId70" o:title=""/>
           </v:shape>
-          <o:OLEObject Type="Embed" ProgID="Word.OpenDocumentText.12" ShapeID="_x0000_i1043" DrawAspect="Content" ObjectID="_1545060168" r:id="rId71"/>
+          <o:OLEObject Type="Embed" ProgID="Word.OpenDocumentText.12" ShapeID="_x0000_i1043" DrawAspect="Content" ObjectID="_1545062189" r:id="rId71"/>
         </w:object>
       </w:r>
     </w:p>
@@ -17272,7 +16763,7 @@
           <v:shape id="_x0000_i1044" type="#_x0000_t75" style="width:540.6pt;height:610.8pt" o:ole="">
             <v:imagedata r:id="rId72" o:title=""/>
           </v:shape>
-          <o:OLEObject Type="Embed" ProgID="Word.OpenDocumentText.12" ShapeID="_x0000_i1044" DrawAspect="Content" ObjectID="_1545060169" r:id="rId73"/>
+          <o:OLEObject Type="Embed" ProgID="Word.OpenDocumentText.12" ShapeID="_x0000_i1044" DrawAspect="Content" ObjectID="_1545062190" r:id="rId73"/>
         </w:object>
       </w:r>
     </w:p>
@@ -18068,15 +17559,7 @@
         <w:ind w:left="927"/>
       </w:pPr>
       <w:r>
-        <w:t xml:space="preserve">Figure out how to demonstrate the project through media </w:t>
-      </w:r>
-      <w:proofErr w:type="spellStart"/>
-      <w:r>
-        <w:t>eg</w:t>
-      </w:r>
-      <w:proofErr w:type="spellEnd"/>
-      <w:r>
-        <w:t xml:space="preserve"> blogs.</w:t>
+        <w:t>Figure out how to demonstrate the project through media eg blogs.</w:t>
       </w:r>
     </w:p>
     <w:p>
@@ -19202,13 +18685,8 @@
         </w:numPr>
       </w:pPr>
       <w:r>
-        <w:t xml:space="preserve">Showed ability to load modules via </w:t>
-      </w:r>
-      <w:proofErr w:type="spellStart"/>
-      <w:r>
-        <w:t>npm</w:t>
-      </w:r>
-      <w:proofErr w:type="spellEnd"/>
+        <w:t>Showed ability to load modules via npm</w:t>
+      </w:r>
     </w:p>
     <w:p>
       <w:pPr>
@@ -19575,21 +19053,12 @@
           <w:numId w:val="29"/>
         </w:numPr>
       </w:pPr>
-      <w:proofErr w:type="spellStart"/>
       <w:r>
         <w:rPr>
           <w:sz w:val="24"/>
           <w:szCs w:val="24"/>
         </w:rPr>
-        <w:t>Shader</w:t>
-      </w:r>
-      <w:proofErr w:type="spellEnd"/>
-      <w:r>
-        <w:rPr>
-          <w:sz w:val="24"/>
-          <w:szCs w:val="24"/>
-        </w:rPr>
-        <w:t xml:space="preserve"> support</w:t>
+        <w:t>Shader support</w:t>
       </w:r>
     </w:p>
     <w:p>
@@ -22849,6 +22318,7 @@
     <w:lsdException w:name="HTML Sample" w:semiHidden="1" w:unhideWhenUsed="1"/>
     <w:lsdException w:name="HTML Typewriter" w:semiHidden="1" w:unhideWhenUsed="1"/>
     <w:lsdException w:name="HTML Variable" w:semiHidden="1" w:unhideWhenUsed="1"/>
+    <w:lsdException w:name="Normal Table" w:semiHidden="1" w:unhideWhenUsed="1"/>
     <w:lsdException w:name="annotation subject" w:semiHidden="1" w:unhideWhenUsed="1"/>
     <w:lsdException w:name="No List" w:semiHidden="1" w:unhideWhenUsed="1"/>
     <w:lsdException w:name="Outline List 1" w:semiHidden="1" w:unhideWhenUsed="1"/>
@@ -22894,9 +22364,11 @@
     <w:lsdException w:name="Table Subtle 1" w:semiHidden="1" w:unhideWhenUsed="1"/>
     <w:lsdException w:name="Table Subtle 2" w:semiHidden="1" w:unhideWhenUsed="1"/>
     <w:lsdException w:name="Table Web 1" w:semiHidden="1" w:unhideWhenUsed="1"/>
+    <w:lsdException w:name="Table Web 2" w:semiHidden="1" w:unhideWhenUsed="1"/>
     <w:lsdException w:name="Table Web 3" w:semiHidden="1" w:unhideWhenUsed="1"/>
     <w:lsdException w:name="Balloon Text" w:semiHidden="1" w:unhideWhenUsed="1"/>
     <w:lsdException w:name="Table Grid" w:uiPriority="59"/>
+    <w:lsdException w:name="Table Theme" w:semiHidden="1" w:unhideWhenUsed="1"/>
     <w:lsdException w:name="Placeholder Text" w:semiHidden="1"/>
     <w:lsdException w:name="No Spacing" w:uiPriority="1" w:qFormat="1"/>
     <w:lsdException w:name="Light Shading" w:uiPriority="60"/>
@@ -24266,7 +23738,7 @@
 </file>
 
 <file path=customXml/itemProps1.xml><?xml version="1.0" encoding="utf-8"?>
-<ds:datastoreItem xmlns:ds="http://schemas.openxmlformats.org/officeDocument/2006/customXml" ds:itemID="{1FE0F746-86EB-44F3-86B6-280E7BC56BD6}">
+<ds:datastoreItem xmlns:ds="http://schemas.openxmlformats.org/officeDocument/2006/customXml" ds:itemID="{DD4EF50B-A808-457C-BE6B-9C42D1C7F905}">
   <ds:schemaRefs>
     <ds:schemaRef ds:uri="http://schemas.openxmlformats.org/officeDocument/2006/bibliography"/>
   </ds:schemaRefs>

</xml_diff>

<commit_message>
fixing grammar mistakes noted in #18
</commit_message>
<xml_diff>
--- a/Compute.Documents/B00235610 - Interim Report.docx
+++ b/Compute.Documents/B00235610 - Interim Report.docx
@@ -4590,16 +4590,8 @@
         <w:rPr>
           <w:shd w:val="clear" w:color="auto" w:fill="FFFFFF"/>
         </w:rPr>
-        <w:t>, 2005</w:t>
-      </w:r>
-      <w:r>
-        <w:rPr>
-          <w:shd w:val="clear" w:color="auto" w:fill="FFFFFF"/>
-        </w:rPr>
-        <w:t>)</w:t>
-      </w:r>
-      <w:bookmarkStart w:id="2" w:name="_GoBack"/>
-      <w:bookmarkEnd w:id="2"/>
+        <w:t>, 2005)</w:t>
+      </w:r>
       <w:r>
         <w:rPr>
           <w:rFonts w:cs="Arial"/>
@@ -4750,11 +4742,11 @@
         <w:pStyle w:val="Heading2"/>
         <w:spacing w:after="120"/>
       </w:pPr>
-      <w:bookmarkStart w:id="3" w:name="_Toc470640986"/>
+      <w:bookmarkStart w:id="2" w:name="_Toc470640986"/>
       <w:r>
         <w:t>1.2 The Problem</w:t>
       </w:r>
-      <w:bookmarkEnd w:id="3"/>
+      <w:bookmarkEnd w:id="2"/>
     </w:p>
     <w:p>
       <w:pPr>
@@ -5202,7 +5194,7 @@
         <w:pStyle w:val="Heading2"/>
         <w:spacing w:after="120"/>
       </w:pPr>
-      <w:bookmarkStart w:id="4" w:name="_Toc470640987"/>
+      <w:bookmarkStart w:id="3" w:name="_Toc470640987"/>
       <w:r>
         <w:t>1.3</w:t>
       </w:r>
@@ -5212,7 +5204,7 @@
       <w:r>
         <w:t>The Solution</w:t>
       </w:r>
-      <w:bookmarkEnd w:id="4"/>
+      <w:bookmarkEnd w:id="3"/>
     </w:p>
     <w:p>
       <w:pPr>
@@ -5478,7 +5470,7 @@
           <w:sz w:val="28"/>
         </w:rPr>
       </w:pPr>
-      <w:bookmarkStart w:id="5" w:name="_Toc470640988"/>
+      <w:bookmarkStart w:id="4" w:name="_Toc470640988"/>
       <w:r>
         <w:rPr>
           <w:rFonts w:ascii="Arial" w:hAnsi="Arial" w:cs="Arial"/>
@@ -5496,14 +5488,14 @@
         </w:rPr>
         <w:t>Technical Review</w:t>
       </w:r>
-      <w:bookmarkEnd w:id="5"/>
+      <w:bookmarkEnd w:id="4"/>
     </w:p>
     <w:p>
       <w:pPr>
         <w:pStyle w:val="Heading2"/>
         <w:spacing w:after="120"/>
       </w:pPr>
-      <w:bookmarkStart w:id="6" w:name="_Toc470640989"/>
+      <w:bookmarkStart w:id="5" w:name="_Toc470640989"/>
       <w:r>
         <w:t xml:space="preserve">2.1 </w:t>
       </w:r>
@@ -5513,7 +5505,7 @@
       <w:r>
         <w:t>s</w:t>
       </w:r>
-      <w:bookmarkEnd w:id="6"/>
+      <w:bookmarkEnd w:id="5"/>
     </w:p>
     <w:p>
       <w:pPr>
@@ -5596,14 +5588,14 @@
         <w:pStyle w:val="Heading3"/>
         <w:spacing w:after="120"/>
       </w:pPr>
-      <w:bookmarkStart w:id="7" w:name="_Toc470640990"/>
+      <w:bookmarkStart w:id="6" w:name="_Toc470640990"/>
       <w:r>
         <w:t xml:space="preserve">2.1.1 </w:t>
       </w:r>
       <w:r>
         <w:t>Hardware</w:t>
       </w:r>
-      <w:bookmarkEnd w:id="7"/>
+      <w:bookmarkEnd w:id="6"/>
     </w:p>
     <w:p>
       <w:pPr>
@@ -5644,7 +5636,7 @@
         <w:pStyle w:val="Heading3"/>
         <w:spacing w:after="120"/>
       </w:pPr>
-      <w:bookmarkStart w:id="8" w:name="_Toc470640991"/>
+      <w:bookmarkStart w:id="7" w:name="_Toc470640991"/>
       <w:r>
         <w:t>2.1.2</w:t>
       </w:r>
@@ -5657,7 +5649,7 @@
       <w:r>
         <w:t>Dedicated</w:t>
       </w:r>
-      <w:bookmarkEnd w:id="8"/>
+      <w:bookmarkEnd w:id="7"/>
     </w:p>
     <w:p>
       <w:pPr>
@@ -5706,7 +5698,10 @@
         <w:t>i</w:t>
       </w:r>
       <w:r>
-        <w:t>ntegrated graphics where</w:t>
+        <w:t xml:space="preserve">ntegrated graphics </w:t>
+      </w:r>
+      <w:r>
+        <w:t>were</w:t>
       </w:r>
       <w:r>
         <w:t xml:space="preserve"> </w:t>
@@ -5786,7 +5781,7 @@
         <w:pStyle w:val="Heading3"/>
         <w:spacing w:after="120"/>
       </w:pPr>
-      <w:bookmarkStart w:id="9" w:name="_Toc470640992"/>
+      <w:bookmarkStart w:id="8" w:name="_Toc470640992"/>
       <w:r>
         <w:t xml:space="preserve">2.1.2 </w:t>
       </w:r>
@@ -5799,7 +5794,7 @@
       <w:r>
         <w:t>AMD</w:t>
       </w:r>
-      <w:bookmarkEnd w:id="9"/>
+      <w:bookmarkEnd w:id="8"/>
     </w:p>
     <w:p>
       <w:pPr>
@@ -5947,7 +5942,7 @@
         <w:pStyle w:val="Heading3"/>
         <w:spacing w:after="120"/>
       </w:pPr>
-      <w:bookmarkStart w:id="10" w:name="_Toc470640993"/>
+      <w:bookmarkStart w:id="9" w:name="_Toc470640993"/>
       <w:r>
         <w:t xml:space="preserve">2.1.3 </w:t>
       </w:r>
@@ -5957,7 +5952,7 @@
       <w:r>
         <w:t>AMD</w:t>
       </w:r>
-      <w:bookmarkEnd w:id="10"/>
+      <w:bookmarkEnd w:id="9"/>
     </w:p>
     <w:p>
       <w:pPr>
@@ -6006,7 +6001,7 @@
         <w:pStyle w:val="Heading3"/>
         <w:spacing w:after="120"/>
       </w:pPr>
-      <w:bookmarkStart w:id="11" w:name="_Toc470640994"/>
+      <w:bookmarkStart w:id="10" w:name="_Toc470640994"/>
       <w:r>
         <w:t>2.1.5</w:t>
       </w:r>
@@ -6016,14 +6011,14 @@
       <w:r>
         <w:t>Software</w:t>
       </w:r>
-      <w:bookmarkEnd w:id="11"/>
+      <w:bookmarkEnd w:id="10"/>
     </w:p>
     <w:p>
       <w:pPr>
         <w:jc w:val="both"/>
       </w:pPr>
       <w:r>
-        <w:t>Because GPUs are specialised hardware they have been traditionally been accessed through industry approved API standards like OpenGL and OpenCL.</w:t>
+        <w:t>Because GPUs are specialised hardware they have been traditionally accessed through industry approved API standards like OpenGL and OpenCL.</w:t>
       </w:r>
       <w:r>
         <w:t xml:space="preserve"> Over the years</w:t>
@@ -6097,7 +6092,7 @@
         <w:pStyle w:val="Heading3"/>
         <w:spacing w:after="120"/>
       </w:pPr>
-      <w:bookmarkStart w:id="12" w:name="_Toc470640995"/>
+      <w:bookmarkStart w:id="11" w:name="_Toc470640995"/>
       <w:r>
         <w:t>2.1.6</w:t>
       </w:r>
@@ -6110,7 +6105,7 @@
       <w:r>
         <w:t xml:space="preserve"> &amp; DirectX</w:t>
       </w:r>
-      <w:bookmarkEnd w:id="12"/>
+      <w:bookmarkEnd w:id="11"/>
     </w:p>
     <w:p>
       <w:pPr>
@@ -6182,7 +6177,7 @@
         <w:pStyle w:val="Heading3"/>
         <w:spacing w:after="120"/>
       </w:pPr>
-      <w:bookmarkStart w:id="13" w:name="_Toc470640996"/>
+      <w:bookmarkStart w:id="12" w:name="_Toc470640996"/>
       <w:r>
         <w:t>2.1.</w:t>
       </w:r>
@@ -6198,7 +6193,7 @@
       <w:r>
         <w:t xml:space="preserve"> &amp; OpenCL</w:t>
       </w:r>
-      <w:bookmarkEnd w:id="13"/>
+      <w:bookmarkEnd w:id="12"/>
     </w:p>
     <w:p>
       <w:pPr>
@@ -6258,7 +6253,7 @@
           <w:rFonts w:cs="Arial"/>
         </w:rPr>
       </w:pPr>
-      <w:bookmarkStart w:id="14" w:name="_Toc470640997"/>
+      <w:bookmarkStart w:id="13" w:name="_Toc470640997"/>
       <w:r>
         <w:t>2.1.</w:t>
       </w:r>
@@ -6268,7 +6263,7 @@
       <w:r>
         <w:t xml:space="preserve"> Advantages of GPUs</w:t>
       </w:r>
-      <w:bookmarkEnd w:id="14"/>
+      <w:bookmarkEnd w:id="13"/>
     </w:p>
     <w:p>
       <w:pPr>
@@ -6538,14 +6533,14 @@
         <w:pStyle w:val="Heading2"/>
         <w:spacing w:after="120"/>
       </w:pPr>
-      <w:bookmarkStart w:id="15" w:name="_Toc470640998"/>
+      <w:bookmarkStart w:id="14" w:name="_Toc470640998"/>
       <w:r>
         <w:t xml:space="preserve">2.2 </w:t>
       </w:r>
       <w:r>
         <w:t>JavaScript</w:t>
       </w:r>
-      <w:bookmarkEnd w:id="15"/>
+      <w:bookmarkEnd w:id="14"/>
     </w:p>
     <w:p>
       <w:pPr>
@@ -6720,7 +6715,7 @@
         <w:pStyle w:val="Heading3"/>
         <w:spacing w:after="120"/>
       </w:pPr>
-      <w:bookmarkStart w:id="16" w:name="_Toc470640999"/>
+      <w:bookmarkStart w:id="15" w:name="_Toc470640999"/>
       <w:r>
         <w:t>2.2</w:t>
       </w:r>
@@ -6733,7 +6728,7 @@
       <w:r>
         <w:t>Typed Array Architecture</w:t>
       </w:r>
-      <w:bookmarkEnd w:id="16"/>
+      <w:bookmarkEnd w:id="15"/>
     </w:p>
     <w:p>
       <w:pPr>
@@ -6912,7 +6907,7 @@
         <w:pStyle w:val="Heading3"/>
         <w:spacing w:after="120"/>
       </w:pPr>
-      <w:bookmarkStart w:id="17" w:name="_Toc470641000"/>
+      <w:bookmarkStart w:id="16" w:name="_Toc470641000"/>
       <w:r>
         <w:t>2.2.2</w:t>
       </w:r>
@@ -6922,7 +6917,7 @@
       <w:r>
         <w:t>ArrayBuffer</w:t>
       </w:r>
-      <w:bookmarkEnd w:id="17"/>
+      <w:bookmarkEnd w:id="16"/>
     </w:p>
     <w:p>
       <w:pPr>
@@ -7010,8 +7005,8 @@
         <w:t>.</w:t>
       </w:r>
     </w:p>
-    <w:bookmarkStart w:id="18" w:name="_MON_1541712016"/>
-    <w:bookmarkEnd w:id="18"/>
+    <w:bookmarkStart w:id="17" w:name="_MON_1541712016"/>
+    <w:bookmarkEnd w:id="17"/>
     <w:p>
       <w:pPr>
         <w:pBdr>
@@ -7052,7 +7047,7 @@
           <v:shape id="_x0000_i1025" type="#_x0000_t75" style="width:453pt;height:87.6pt" o:ole="">
             <v:imagedata r:id="rId9" o:title=""/>
           </v:shape>
-          <o:OLEObject Type="Embed" ProgID="Word.OpenDocumentText.12" ShapeID="_x0000_i1025" DrawAspect="Content" ObjectID="_1545062171" r:id="rId10"/>
+          <o:OLEObject Type="Embed" ProgID="Word.OpenDocumentText.12" ShapeID="_x0000_i1025" DrawAspect="Content" ObjectID="_1545064775" r:id="rId10"/>
         </w:object>
       </w:r>
     </w:p>
@@ -7088,8 +7083,8 @@
         <w:t xml:space="preserve"> example</w:t>
       </w:r>
     </w:p>
-    <w:bookmarkStart w:id="19" w:name="_MON_1541712103"/>
-    <w:bookmarkEnd w:id="19"/>
+    <w:bookmarkStart w:id="18" w:name="_MON_1541712103"/>
+    <w:bookmarkEnd w:id="18"/>
     <w:p>
       <w:pPr>
         <w:pBdr>
@@ -7110,7 +7105,7 @@
           <v:shape id="_x0000_i1026" type="#_x0000_t75" style="width:469.2pt;height:87.6pt" o:ole="">
             <v:imagedata r:id="rId11" o:title=""/>
           </v:shape>
-          <o:OLEObject Type="Embed" ProgID="Word.OpenDocumentText.12" ShapeID="_x0000_i1026" DrawAspect="Content" ObjectID="_1545062172" r:id="rId12"/>
+          <o:OLEObject Type="Embed" ProgID="Word.OpenDocumentText.12" ShapeID="_x0000_i1026" DrawAspect="Content" ObjectID="_1545064776" r:id="rId12"/>
         </w:object>
       </w:r>
       <w:r>
@@ -7212,7 +7207,7 @@
         <w:pStyle w:val="Heading3"/>
         <w:spacing w:after="120"/>
       </w:pPr>
-      <w:bookmarkStart w:id="20" w:name="_Toc470641001"/>
+      <w:bookmarkStart w:id="19" w:name="_Toc470641001"/>
       <w:r>
         <w:t>2.2.3</w:t>
       </w:r>
@@ -7228,7 +7223,7 @@
       <w:r>
         <w:t xml:space="preserve"> Float64Array</w:t>
       </w:r>
-      <w:bookmarkEnd w:id="20"/>
+      <w:bookmarkEnd w:id="19"/>
     </w:p>
     <w:p>
       <w:pPr>
@@ -7316,8 +7311,8 @@
         <w:t>.</w:t>
       </w:r>
     </w:p>
-    <w:bookmarkStart w:id="21" w:name="_MON_1541712873"/>
-    <w:bookmarkEnd w:id="21"/>
+    <w:bookmarkStart w:id="20" w:name="_MON_1541712873"/>
+    <w:bookmarkEnd w:id="20"/>
     <w:p>
       <w:pPr>
         <w:pBdr>
@@ -7338,7 +7333,7 @@
           <v:shape id="_x0000_i1027" type="#_x0000_t75" style="width:453pt;height:61.2pt" o:ole="">
             <v:imagedata r:id="rId13" o:title=""/>
           </v:shape>
-          <o:OLEObject Type="Embed" ProgID="Word.OpenDocumentText.12" ShapeID="_x0000_i1027" DrawAspect="Content" ObjectID="_1545062173" r:id="rId14"/>
+          <o:OLEObject Type="Embed" ProgID="Word.OpenDocumentText.12" ShapeID="_x0000_i1027" DrawAspect="Content" ObjectID="_1545064777" r:id="rId14"/>
         </w:object>
       </w:r>
     </w:p>
@@ -7431,8 +7426,8 @@
         <w:t>rays this is no longer the case as can be seen in Figure 4.</w:t>
       </w:r>
     </w:p>
-    <w:bookmarkStart w:id="22" w:name="_MON_1541712994"/>
-    <w:bookmarkEnd w:id="22"/>
+    <w:bookmarkStart w:id="21" w:name="_MON_1541712994"/>
+    <w:bookmarkEnd w:id="21"/>
     <w:p>
       <w:pPr>
         <w:pBdr>
@@ -7453,7 +7448,7 @@
           <v:shape id="_x0000_i1028" type="#_x0000_t75" style="width:453pt;height:51.6pt" o:ole="">
             <v:imagedata r:id="rId15" o:title=""/>
           </v:shape>
-          <o:OLEObject Type="Embed" ProgID="Word.OpenDocumentText.12" ShapeID="_x0000_i1028" DrawAspect="Content" ObjectID="_1545062174" r:id="rId16"/>
+          <o:OLEObject Type="Embed" ProgID="Word.OpenDocumentText.12" ShapeID="_x0000_i1028" DrawAspect="Content" ObjectID="_1545064778" r:id="rId16"/>
         </w:object>
       </w:r>
     </w:p>
@@ -7563,25 +7558,25 @@
       <w:pPr>
         <w:pStyle w:val="Heading2"/>
       </w:pPr>
-      <w:bookmarkStart w:id="23" w:name="_Toc470641002"/>
+      <w:bookmarkStart w:id="22" w:name="_Toc470641002"/>
       <w:r>
         <w:t xml:space="preserve">2.3 </w:t>
       </w:r>
       <w:r>
         <w:t>V8 JavaScript Compiler</w:t>
       </w:r>
-      <w:bookmarkEnd w:id="23"/>
+      <w:bookmarkEnd w:id="22"/>
     </w:p>
     <w:p>
       <w:pPr>
         <w:pStyle w:val="Heading3"/>
         <w:spacing w:after="120"/>
       </w:pPr>
-      <w:bookmarkStart w:id="24" w:name="_Toc470641003"/>
+      <w:bookmarkStart w:id="23" w:name="_Toc470641003"/>
       <w:r>
         <w:t>2.3.1 Interpreter vs Compiler</w:t>
       </w:r>
-      <w:bookmarkEnd w:id="24"/>
+      <w:bookmarkEnd w:id="23"/>
     </w:p>
     <w:p>
       <w:pPr>
@@ -7770,11 +7765,11 @@
         <w:pStyle w:val="Heading3"/>
         <w:spacing w:after="120"/>
       </w:pPr>
-      <w:bookmarkStart w:id="25" w:name="_Toc470641004"/>
+      <w:bookmarkStart w:id="24" w:name="_Toc470641004"/>
       <w:r>
         <w:t>2.3.2 ECMAScript 2015</w:t>
       </w:r>
-      <w:bookmarkEnd w:id="25"/>
+      <w:bookmarkEnd w:id="24"/>
     </w:p>
     <w:p>
       <w:pPr>
@@ -8012,7 +8007,7 @@
         <w:pStyle w:val="Heading3"/>
         <w:spacing w:after="120"/>
       </w:pPr>
-      <w:bookmarkStart w:id="26" w:name="_Toc470641005"/>
+      <w:bookmarkStart w:id="25" w:name="_Toc470641005"/>
       <w:r>
         <w:lastRenderedPageBreak/>
         <w:t>2.3.3</w:t>
@@ -8023,7 +8018,7 @@
       <w:r>
         <w:t>Runtimes</w:t>
       </w:r>
-      <w:bookmarkEnd w:id="26"/>
+      <w:bookmarkEnd w:id="25"/>
     </w:p>
     <w:p>
       <w:pPr>
@@ -8315,7 +8310,7 @@
           <w:sz w:val="28"/>
         </w:rPr>
       </w:pPr>
-      <w:bookmarkStart w:id="27" w:name="_Toc470641006"/>
+      <w:bookmarkStart w:id="26" w:name="_Toc470641006"/>
       <w:r>
         <w:rPr>
           <w:rFonts w:ascii="Arial" w:hAnsi="Arial" w:cs="Arial"/>
@@ -8349,14 +8344,14 @@
         </w:rPr>
         <w:t>Plan for Completion</w:t>
       </w:r>
-      <w:bookmarkEnd w:id="27"/>
+      <w:bookmarkEnd w:id="26"/>
     </w:p>
     <w:p>
       <w:pPr>
         <w:pStyle w:val="Heading2"/>
         <w:spacing w:after="120"/>
       </w:pPr>
-      <w:bookmarkStart w:id="28" w:name="_Toc470641007"/>
+      <w:bookmarkStart w:id="27" w:name="_Toc470641007"/>
       <w:r>
         <w:t>3.1</w:t>
       </w:r>
@@ -8366,7 +8361,7 @@
       <w:r>
         <w:t>Development Outline</w:t>
       </w:r>
-      <w:bookmarkEnd w:id="28"/>
+      <w:bookmarkEnd w:id="27"/>
     </w:p>
     <w:p>
       <w:pPr>
@@ -8492,7 +8487,7 @@
         <w:pStyle w:val="Heading2"/>
         <w:spacing w:after="120"/>
       </w:pPr>
-      <w:bookmarkStart w:id="29" w:name="_Toc470641008"/>
+      <w:bookmarkStart w:id="28" w:name="_Toc470641008"/>
       <w:r>
         <w:t>3.2</w:t>
       </w:r>
@@ -8505,14 +8500,14 @@
       <w:r>
         <w:t>Steps</w:t>
       </w:r>
-      <w:bookmarkEnd w:id="29"/>
+      <w:bookmarkEnd w:id="28"/>
     </w:p>
     <w:p>
       <w:pPr>
         <w:pStyle w:val="Heading3"/>
         <w:spacing w:after="120"/>
       </w:pPr>
-      <w:bookmarkStart w:id="30" w:name="_Toc470641009"/>
+      <w:bookmarkStart w:id="29" w:name="_Toc470641009"/>
       <w:r>
         <w:t>3.2</w:t>
       </w:r>
@@ -8528,7 +8523,7 @@
       <w:r>
         <w:t>V8</w:t>
       </w:r>
-      <w:bookmarkEnd w:id="30"/>
+      <w:bookmarkEnd w:id="29"/>
     </w:p>
     <w:p>
       <w:pPr>
@@ -8696,8 +8691,8 @@
         <w:t xml:space="preserve"> In Figure 6 you can see this object being created.</w:t>
       </w:r>
     </w:p>
-    <w:bookmarkStart w:id="31" w:name="_MON_1542453263"/>
-    <w:bookmarkEnd w:id="31"/>
+    <w:bookmarkStart w:id="30" w:name="_MON_1542453263"/>
+    <w:bookmarkEnd w:id="30"/>
     <w:p>
       <w:pPr>
         <w:pBdr>
@@ -8718,7 +8713,7 @@
           <v:shape id="_x0000_i1029" type="#_x0000_t75" style="width:469.2pt;height:46.8pt" o:ole="">
             <v:imagedata r:id="rId18" o:title=""/>
           </v:shape>
-          <o:OLEObject Type="Embed" ProgID="Word.OpenDocumentText.12" ShapeID="_x0000_i1029" DrawAspect="Content" ObjectID="_1545062175" r:id="rId19"/>
+          <o:OLEObject Type="Embed" ProgID="Word.OpenDocumentText.12" ShapeID="_x0000_i1029" DrawAspect="Content" ObjectID="_1545064779" r:id="rId19"/>
         </w:object>
       </w:r>
     </w:p>
@@ -8789,8 +8784,8 @@
         <w:t xml:space="preserve"> In Figure 7 you can see a handle being created.</w:t>
       </w:r>
     </w:p>
-    <w:bookmarkStart w:id="32" w:name="_MON_1542453394"/>
-    <w:bookmarkEnd w:id="32"/>
+    <w:bookmarkStart w:id="31" w:name="_MON_1542453394"/>
+    <w:bookmarkEnd w:id="31"/>
     <w:p>
       <w:pPr>
         <w:pBdr>
@@ -8811,7 +8806,7 @@
           <v:shape id="_x0000_i1030" type="#_x0000_t75" style="width:453pt;height:85.2pt" o:ole="">
             <v:imagedata r:id="rId20" o:title=""/>
           </v:shape>
-          <o:OLEObject Type="Embed" ProgID="Word.OpenDocumentText.12" ShapeID="_x0000_i1030" DrawAspect="Content" ObjectID="_1545062176" r:id="rId21"/>
+          <o:OLEObject Type="Embed" ProgID="Word.OpenDocumentText.12" ShapeID="_x0000_i1030" DrawAspect="Content" ObjectID="_1545064780" r:id="rId21"/>
         </w:object>
       </w:r>
     </w:p>
@@ -8882,8 +8877,8 @@
         <w:t>.</w:t>
       </w:r>
     </w:p>
-    <w:bookmarkStart w:id="33" w:name="_MON_1542453485"/>
-    <w:bookmarkEnd w:id="33"/>
+    <w:bookmarkStart w:id="32" w:name="_MON_1542453485"/>
+    <w:bookmarkEnd w:id="32"/>
     <w:p>
       <w:pPr>
         <w:pBdr>
@@ -8904,7 +8899,7 @@
           <v:shape id="_x0000_i1031" type="#_x0000_t75" style="width:469.2pt;height:56.4pt" o:ole="">
             <v:imagedata r:id="rId22" o:title=""/>
           </v:shape>
-          <o:OLEObject Type="Embed" ProgID="Word.OpenDocumentText.12" ShapeID="_x0000_i1031" DrawAspect="Content" ObjectID="_1545062177" r:id="rId23"/>
+          <o:OLEObject Type="Embed" ProgID="Word.OpenDocumentText.12" ShapeID="_x0000_i1031" DrawAspect="Content" ObjectID="_1545064781" r:id="rId23"/>
         </w:object>
       </w:r>
     </w:p>
@@ -8997,8 +8992,8 @@
         <w:t>Creating a context can be seen in Figure 9.</w:t>
       </w:r>
     </w:p>
-    <w:bookmarkStart w:id="34" w:name="_MON_1542453816"/>
-    <w:bookmarkEnd w:id="34"/>
+    <w:bookmarkStart w:id="33" w:name="_MON_1542453816"/>
+    <w:bookmarkEnd w:id="33"/>
     <w:p>
       <w:pPr>
         <w:pBdr>
@@ -9019,7 +9014,7 @@
           <v:shape id="_x0000_i1032" type="#_x0000_t75" style="width:453pt;height:98.4pt" o:ole="">
             <v:imagedata r:id="rId24" o:title=""/>
           </v:shape>
-          <o:OLEObject Type="Embed" ProgID="Word.OpenDocumentText.12" ShapeID="_x0000_i1032" DrawAspect="Content" ObjectID="_1545062178" r:id="rId25"/>
+          <o:OLEObject Type="Embed" ProgID="Word.OpenDocumentText.12" ShapeID="_x0000_i1032" DrawAspect="Content" ObjectID="_1545064782" r:id="rId25"/>
         </w:object>
       </w:r>
     </w:p>
@@ -9050,7 +9045,7 @@
         <w:pStyle w:val="Heading3"/>
         <w:spacing w:after="120"/>
       </w:pPr>
-      <w:bookmarkStart w:id="35" w:name="_Toc470641010"/>
+      <w:bookmarkStart w:id="34" w:name="_Toc470641010"/>
       <w:r>
         <w:t>3</w:t>
       </w:r>
@@ -9063,7 +9058,7 @@
       <w:r>
         <w:t xml:space="preserve"> System</w:t>
       </w:r>
-      <w:bookmarkEnd w:id="35"/>
+      <w:bookmarkEnd w:id="34"/>
     </w:p>
     <w:p>
       <w:pPr>
@@ -9234,7 +9229,7 @@
         <w:pStyle w:val="Heading3"/>
         <w:spacing w:after="120"/>
       </w:pPr>
-      <w:bookmarkStart w:id="36" w:name="_Toc470641011"/>
+      <w:bookmarkStart w:id="35" w:name="_Toc470641011"/>
       <w:r>
         <w:lastRenderedPageBreak/>
         <w:t>3.2</w:t>
@@ -9242,7 +9237,7 @@
       <w:r>
         <w:t>.3 Libraries</w:t>
       </w:r>
-      <w:bookmarkEnd w:id="36"/>
+      <w:bookmarkEnd w:id="35"/>
     </w:p>
     <w:p>
       <w:pPr>
@@ -9304,11 +9299,23 @@
         <w:rPr>
           <w:rFonts w:cs="Arial"/>
         </w:rPr>
-        <w:t xml:space="preserve"> A basic example of this modules functionality can be seen in Figure 10.</w:t>
-      </w:r>
-    </w:p>
-    <w:bookmarkStart w:id="37" w:name="_MON_1542460860"/>
-    <w:bookmarkEnd w:id="37"/>
+        <w:t xml:space="preserve"> A basic example of this module</w:t>
+      </w:r>
+      <w:r>
+        <w:rPr>
+          <w:rFonts w:cs="Arial"/>
+        </w:rPr>
+        <w:t>’</w:t>
+      </w:r>
+      <w:r>
+        <w:rPr>
+          <w:rFonts w:cs="Arial"/>
+        </w:rPr>
+        <w:t>s functionality can be seen in Figure 10.</w:t>
+      </w:r>
+    </w:p>
+    <w:bookmarkStart w:id="36" w:name="_MON_1542460860"/>
+    <w:bookmarkEnd w:id="36"/>
     <w:p>
       <w:pPr>
         <w:pBdr>
@@ -9329,7 +9336,7 @@
           <v:shape id="_x0000_i1033" type="#_x0000_t75" style="width:469.2pt;height:155.4pt" o:ole="">
             <v:imagedata r:id="rId26" o:title=""/>
           </v:shape>
-          <o:OLEObject Type="Embed" ProgID="Word.OpenDocumentText.12" ShapeID="_x0000_i1033" DrawAspect="Content" ObjectID="_1545062179" r:id="rId27"/>
+          <o:OLEObject Type="Embed" ProgID="Word.OpenDocumentText.12" ShapeID="_x0000_i1033" DrawAspect="Content" ObjectID="_1545064783" r:id="rId27"/>
         </w:object>
       </w:r>
     </w:p>
@@ -9375,7 +9382,19 @@
         <w:rPr>
           <w:rFonts w:cs="Arial"/>
         </w:rPr>
-        <w:t xml:space="preserve">We also provided a date time module for managing time. These methods are based on the time browser specification so its familiar to web developers </w:t>
+        <w:t>We also provided a date time module for managing time. These methods are based on the time browser specification so it</w:t>
+      </w:r>
+      <w:r>
+        <w:rPr>
+          <w:rFonts w:cs="Arial"/>
+        </w:rPr>
+        <w:t>’</w:t>
+      </w:r>
+      <w:r>
+        <w:rPr>
+          <w:rFonts w:cs="Arial"/>
+        </w:rPr>
+        <w:t xml:space="preserve">s familiar to web developers </w:t>
       </w:r>
       <w:r>
         <w:t>(W3org, 2016). We also added an additional pause method which mirrors the Win32 API Sleep function.</w:t>
@@ -9384,8 +9403,8 @@
         <w:t xml:space="preserve"> Figure 11 shows off some of the functions found in this module.</w:t>
       </w:r>
     </w:p>
-    <w:bookmarkStart w:id="38" w:name="_MON_1542460912"/>
-    <w:bookmarkEnd w:id="38"/>
+    <w:bookmarkStart w:id="37" w:name="_MON_1542460912"/>
+    <w:bookmarkEnd w:id="37"/>
     <w:p>
       <w:pPr>
         <w:pBdr>
@@ -9406,7 +9425,7 @@
           <v:shape id="_x0000_i1034" type="#_x0000_t75" style="width:453pt;height:155.4pt" o:ole="">
             <v:imagedata r:id="rId28" o:title=""/>
           </v:shape>
-          <o:OLEObject Type="Embed" ProgID="Word.OpenDocumentText.12" ShapeID="_x0000_i1034" DrawAspect="Content" ObjectID="_1545062180" r:id="rId29"/>
+          <o:OLEObject Type="Embed" ProgID="Word.OpenDocumentText.12" ShapeID="_x0000_i1034" DrawAspect="Content" ObjectID="_1545064784" r:id="rId29"/>
         </w:object>
       </w:r>
     </w:p>
@@ -9471,8 +9490,8 @@
         <w:t xml:space="preserve"> Figure 12 shows the information available from this module.</w:t>
       </w:r>
     </w:p>
-    <w:bookmarkStart w:id="39" w:name="_MON_1542461002"/>
-    <w:bookmarkEnd w:id="39"/>
+    <w:bookmarkStart w:id="38" w:name="_MON_1542461002"/>
+    <w:bookmarkEnd w:id="38"/>
     <w:p>
       <w:pPr>
         <w:pBdr>
@@ -9494,7 +9513,7 @@
           <v:shape id="_x0000_i1035" type="#_x0000_t75" style="width:453pt;height:96.6pt" o:ole="">
             <v:imagedata r:id="rId30" o:title=""/>
           </v:shape>
-          <o:OLEObject Type="Embed" ProgID="Word.OpenDocumentText.12" ShapeID="_x0000_i1035" DrawAspect="Content" ObjectID="_1545062181" r:id="rId31"/>
+          <o:OLEObject Type="Embed" ProgID="Word.OpenDocumentText.12" ShapeID="_x0000_i1035" DrawAspect="Content" ObjectID="_1545064785" r:id="rId31"/>
         </w:object>
       </w:r>
     </w:p>
@@ -9556,8 +9575,8 @@
         <w:t>can be found in Figure 13.</w:t>
       </w:r>
     </w:p>
-    <w:bookmarkStart w:id="40" w:name="_MON_1542461157"/>
-    <w:bookmarkEnd w:id="40"/>
+    <w:bookmarkStart w:id="39" w:name="_MON_1542461157"/>
+    <w:bookmarkEnd w:id="39"/>
     <w:p>
       <w:pPr>
         <w:pBdr>
@@ -9578,7 +9597,7 @@
           <v:shape id="_x0000_i1036" type="#_x0000_t75" style="width:453pt;height:87.6pt" o:ole="">
             <v:imagedata r:id="rId32" o:title=""/>
           </v:shape>
-          <o:OLEObject Type="Embed" ProgID="Word.OpenDocumentText.12" ShapeID="_x0000_i1036" DrawAspect="Content" ObjectID="_1545062182" r:id="rId33"/>
+          <o:OLEObject Type="Embed" ProgID="Word.OpenDocumentText.12" ShapeID="_x0000_i1036" DrawAspect="Content" ObjectID="_1545064786" r:id="rId33"/>
         </w:object>
       </w:r>
     </w:p>
@@ -9654,8 +9673,8 @@
         <w:t xml:space="preserve"> Figure 14 gives a basic usage example.</w:t>
       </w:r>
     </w:p>
-    <w:bookmarkStart w:id="41" w:name="_MON_1542461192"/>
-    <w:bookmarkEnd w:id="41"/>
+    <w:bookmarkStart w:id="40" w:name="_MON_1542461192"/>
+    <w:bookmarkEnd w:id="40"/>
     <w:p>
       <w:pPr>
         <w:pBdr>
@@ -9677,7 +9696,7 @@
           <v:shape id="_x0000_i1037" type="#_x0000_t75" style="width:469.2pt;height:54.6pt" o:ole="">
             <v:imagedata r:id="rId34" o:title=""/>
           </v:shape>
-          <o:OLEObject Type="Embed" ProgID="Word.OpenDocumentText.12" ShapeID="_x0000_i1037" DrawAspect="Content" ObjectID="_1545062183" r:id="rId35"/>
+          <o:OLEObject Type="Embed" ProgID="Word.OpenDocumentText.12" ShapeID="_x0000_i1037" DrawAspect="Content" ObjectID="_1545064787" r:id="rId35"/>
         </w:object>
       </w:r>
     </w:p>
@@ -9765,8 +9784,8 @@
         <w:t xml:space="preserve"> </w:t>
       </w:r>
     </w:p>
-    <w:bookmarkStart w:id="42" w:name="_MON_1543609797"/>
-    <w:bookmarkEnd w:id="42"/>
+    <w:bookmarkStart w:id="41" w:name="_MON_1543609797"/>
+    <w:bookmarkEnd w:id="41"/>
     <w:p>
       <w:pPr>
         <w:pBdr>
@@ -9788,7 +9807,7 @@
           <v:shape id="_x0000_i1038" type="#_x0000_t75" style="width:522.6pt;height:132.6pt" o:ole="">
             <v:imagedata r:id="rId36" o:title=""/>
           </v:shape>
-          <o:OLEObject Type="Embed" ProgID="Word.OpenDocumentText.12" ShapeID="_x0000_i1038" DrawAspect="Content" ObjectID="_1545062184" r:id="rId37"/>
+          <o:OLEObject Type="Embed" ProgID="Word.OpenDocumentText.12" ShapeID="_x0000_i1038" DrawAspect="Content" ObjectID="_1545064788" r:id="rId37"/>
         </w:object>
       </w:r>
     </w:p>
@@ -9832,7 +9851,31 @@
         <w:rPr>
           <w:rFonts w:cs="Arial"/>
         </w:rPr>
-        <w:t xml:space="preserve">The core modules are the CL module and GL module which house the bindings to OpenGL and OpenCL. If you want to see these in action you can find the demo code in the appendices. The bindings found aim to mirror the APIs as much as possible by using concepts covered such as Typed Arrays for dealing with data buffers. If you look in </w:t>
+        <w:t xml:space="preserve">The core modules are the CL module and GL module which house the bindings to OpenGL and OpenCL. If you want to see these in action you can find the demo code in </w:t>
+      </w:r>
+      <w:r>
+        <w:rPr>
+          <w:rFonts w:cs="Arial"/>
+        </w:rPr>
+        <w:t>appendix 2 and</w:t>
+      </w:r>
+      <w:r>
+        <w:rPr>
+          <w:rFonts w:cs="Arial"/>
+        </w:rPr>
+        <w:t xml:space="preserve"> appendix</w:t>
+      </w:r>
+      <w:r>
+        <w:rPr>
+          <w:rFonts w:cs="Arial"/>
+        </w:rPr>
+        <w:t xml:space="preserve"> 3</w:t>
+      </w:r>
+      <w:r>
+        <w:rPr>
+          <w:rFonts w:cs="Arial"/>
+        </w:rPr>
+        <w:t xml:space="preserve">. The bindings found aim to mirror the APIs as much as possible by using concepts covered such as Typed Arrays for dealing with data buffers. If you look in </w:t>
       </w:r>
       <w:r>
         <w:rPr>
@@ -9844,7 +9887,13 @@
         <w:rPr>
           <w:rFonts w:cs="Arial"/>
         </w:rPr>
-        <w:t xml:space="preserve">igure 14 you will see that by using the </w:t>
+        <w:t>igure 16</w:t>
+      </w:r>
+      <w:r>
+        <w:rPr>
+          <w:rFonts w:cs="Arial"/>
+        </w:rPr>
+        <w:t xml:space="preserve"> you will see that by using the </w:t>
       </w:r>
       <w:r>
         <w:rPr>
@@ -9869,11 +9918,17 @@
         <w:rPr>
           <w:rFonts w:cs="Arial"/>
         </w:rPr>
-        <w:t>igure 15 for a better example) we have a API calls that match as if it was in C++ and this is by design to make sure the code written maps as directly as possible to people with previous experience.</w:t>
-      </w:r>
-    </w:p>
-    <w:bookmarkStart w:id="43" w:name="_MON_1542461591"/>
-    <w:bookmarkEnd w:id="43"/>
+        <w:t>igure 17</w:t>
+      </w:r>
+      <w:r>
+        <w:rPr>
+          <w:rFonts w:cs="Arial"/>
+        </w:rPr>
+        <w:t xml:space="preserve"> for a better example) we have a API calls that match as if it was in C++ and this is by design to make sure the code written maps as directly as possible to people with previous experience.</w:t>
+      </w:r>
+    </w:p>
+    <w:bookmarkStart w:id="42" w:name="_MON_1542461591"/>
+    <w:bookmarkEnd w:id="42"/>
     <w:p>
       <w:pPr>
         <w:pBdr>
@@ -9895,7 +9950,7 @@
           <v:shape id="_x0000_i1039" type="#_x0000_t75" style="width:453pt;height:98.4pt" o:ole="">
             <v:imagedata r:id="rId38" o:title=""/>
           </v:shape>
-          <o:OLEObject Type="Embed" ProgID="Word.OpenDocumentText.12" ShapeID="_x0000_i1039" DrawAspect="Content" ObjectID="_1545062185" r:id="rId39"/>
+          <o:OLEObject Type="Embed" ProgID="Word.OpenDocumentText.12" ShapeID="_x0000_i1039" DrawAspect="Content" ObjectID="_1545064789" r:id="rId39"/>
         </w:object>
       </w:r>
     </w:p>
@@ -9910,11 +9965,17 @@
         <w:rPr>
           <w:rStyle w:val="Emphasis"/>
         </w:rPr>
-        <w:t>Figure 14: CL/GL API example</w:t>
-      </w:r>
-    </w:p>
-    <w:bookmarkStart w:id="44" w:name="_MON_1542660197"/>
-    <w:bookmarkEnd w:id="44"/>
+        <w:t>Figure 16</w:t>
+      </w:r>
+      <w:r>
+        <w:rPr>
+          <w:rStyle w:val="Emphasis"/>
+        </w:rPr>
+        <w:t>: CL/GL API example</w:t>
+      </w:r>
+    </w:p>
+    <w:bookmarkStart w:id="43" w:name="_MON_1542660197"/>
+    <w:bookmarkEnd w:id="43"/>
     <w:p>
       <w:pPr>
         <w:pBdr>
@@ -9936,7 +9997,7 @@
           <v:shape id="_x0000_i1040" type="#_x0000_t75" style="width:453pt;height:108pt" o:ole="">
             <v:imagedata r:id="rId40" o:title=""/>
           </v:shape>
-          <o:OLEObject Type="Embed" ProgID="Word.OpenDocumentText.12" ShapeID="_x0000_i1040" DrawAspect="Content" ObjectID="_1545062186" r:id="rId41"/>
+          <o:OLEObject Type="Embed" ProgID="Word.OpenDocumentText.12" ShapeID="_x0000_i1040" DrawAspect="Content" ObjectID="_1545064790" r:id="rId41"/>
         </w:object>
       </w:r>
     </w:p>
@@ -9951,7 +10012,13 @@
         <w:rPr>
           <w:rStyle w:val="Emphasis"/>
         </w:rPr>
-        <w:t>Figure 15: With keyword example</w:t>
+        <w:t>Figure 17</w:t>
+      </w:r>
+      <w:r>
+        <w:rPr>
+          <w:rStyle w:val="Emphasis"/>
+        </w:rPr>
+        <w:t>: With keyword example</w:t>
       </w:r>
     </w:p>
     <w:p>
@@ -9959,7 +10026,7 @@
         <w:pStyle w:val="Heading3"/>
         <w:spacing w:after="120"/>
       </w:pPr>
-      <w:bookmarkStart w:id="45" w:name="_Toc470641012"/>
+      <w:bookmarkStart w:id="44" w:name="_Toc470641012"/>
       <w:r>
         <w:t>3.</w:t>
       </w:r>
@@ -9975,7 +10042,7 @@
       <w:r>
         <w:t>Demonstrations</w:t>
       </w:r>
-      <w:bookmarkEnd w:id="45"/>
+      <w:bookmarkEnd w:id="44"/>
     </w:p>
     <w:p>
       <w:pPr>
@@ -10198,6 +10265,12 @@
         </w:rPr>
         <w:t xml:space="preserve"> these output buffers are written to disk. Below you can find a sample output of the program. This demonstration is written entirely with the prototype runtime and certainly shows we are making fantastic progress.</w:t>
       </w:r>
+      <w:r>
+        <w:rPr>
+          <w:rFonts w:cs="Arial"/>
+        </w:rPr>
+        <w:t xml:space="preserve"> The output can be seen in Figure 18.</w:t>
+      </w:r>
     </w:p>
     <w:p>
       <w:pPr>
@@ -10214,7 +10287,7 @@
           <w:rStyle w:val="Emphasis"/>
           <w:rFonts w:cs="Arial"/>
         </w:rPr>
-        <w:t>Figure 17</w:t>
+        <w:t>Figure 18</w:t>
       </w:r>
       <w:r>
         <w:rPr>
@@ -10425,7 +10498,23 @@
           <w:rFonts w:cs="Arial"/>
           <w:i w:val="0"/>
         </w:rPr>
-        <w:t>The output of the program can be seen in Figure 18.</w:t>
+        <w:t xml:space="preserve">The output of the </w:t>
+      </w:r>
+      <w:r>
+        <w:rPr>
+          <w:rStyle w:val="Emphasis"/>
+          <w:rFonts w:cs="Arial"/>
+          <w:i w:val="0"/>
+        </w:rPr>
+        <w:t>program can be seen in Figure 19</w:t>
+      </w:r>
+      <w:r>
+        <w:rPr>
+          <w:rStyle w:val="Emphasis"/>
+          <w:rFonts w:cs="Arial"/>
+          <w:i w:val="0"/>
+        </w:rPr>
+        <w:t>.</w:t>
       </w:r>
     </w:p>
     <w:p>
@@ -10441,7 +10530,7 @@
           <w:rStyle w:val="Emphasis"/>
           <w:rFonts w:cs="Arial"/>
         </w:rPr>
-        <w:t>Figure 18</w:t>
+        <w:t>Figure 19</w:t>
       </w:r>
       <w:r>
         <w:rPr>
@@ -10480,7 +10569,7 @@
         <w:pStyle w:val="Heading2"/>
         <w:spacing w:after="120"/>
       </w:pPr>
-      <w:bookmarkStart w:id="46" w:name="_Toc470641013"/>
+      <w:bookmarkStart w:id="45" w:name="_Toc470641013"/>
       <w:r>
         <w:t>3.3</w:t>
       </w:r>
@@ -10490,7 +10579,7 @@
       <w:r>
         <w:t>Development Technique</w:t>
       </w:r>
-      <w:bookmarkEnd w:id="46"/>
+      <w:bookmarkEnd w:id="45"/>
     </w:p>
     <w:p>
       <w:pPr>
@@ -10541,7 +10630,7 @@
         <w:pStyle w:val="Heading3"/>
         <w:spacing w:after="120"/>
       </w:pPr>
-      <w:bookmarkStart w:id="47" w:name="_Toc470641014"/>
+      <w:bookmarkStart w:id="46" w:name="_Toc470641014"/>
       <w:r>
         <w:t>3.3</w:t>
       </w:r>
@@ -10554,7 +10643,7 @@
       <w:r>
         <w:t xml:space="preserve"> Methodology</w:t>
       </w:r>
-      <w:bookmarkEnd w:id="47"/>
+      <w:bookmarkEnd w:id="46"/>
     </w:p>
     <w:p>
       <w:pPr>
@@ -10654,7 +10743,7 @@
         <w:pStyle w:val="Heading3"/>
         <w:spacing w:after="120"/>
       </w:pPr>
-      <w:bookmarkStart w:id="48" w:name="_Toc470641015"/>
+      <w:bookmarkStart w:id="47" w:name="_Toc470641015"/>
       <w:r>
         <w:t>3.3</w:t>
       </w:r>
@@ -10664,26 +10753,40 @@
       <w:r>
         <w:t>Scrum Method</w:t>
       </w:r>
+      <w:bookmarkEnd w:id="47"/>
+    </w:p>
+    <w:p>
+      <w:pPr>
+        <w:jc w:val="both"/>
+        <w:rPr>
+          <w:rFonts w:cs="Arial"/>
+        </w:rPr>
+      </w:pPr>
+      <w:r>
+        <w:rPr>
+          <w:rFonts w:cs="Arial"/>
+        </w:rPr>
+        <w:t>There are many methods that adopt an agile approach</w:t>
+      </w:r>
+      <w:r>
+        <w:rPr>
+          <w:rFonts w:cs="Arial"/>
+        </w:rPr>
+        <w:t>, I chose scrum as it</w:t>
+      </w:r>
+      <w:r>
+        <w:rPr>
+          <w:rFonts w:cs="Arial"/>
+        </w:rPr>
+        <w:t>’</w:t>
+      </w:r>
+      <w:bookmarkStart w:id="48" w:name="_GoBack"/>
       <w:bookmarkEnd w:id="48"/>
-    </w:p>
-    <w:p>
-      <w:pPr>
-        <w:jc w:val="both"/>
-        <w:rPr>
-          <w:rFonts w:cs="Arial"/>
-        </w:rPr>
-      </w:pPr>
-      <w:r>
-        <w:rPr>
-          <w:rFonts w:cs="Arial"/>
-        </w:rPr>
-        <w:t>There are many methods that adopt an agile approach</w:t>
-      </w:r>
-      <w:r>
-        <w:rPr>
-          <w:rFonts w:cs="Arial"/>
-        </w:rPr>
-        <w:t xml:space="preserve">, I chose scrum as its </w:t>
+      <w:r>
+        <w:rPr>
+          <w:rFonts w:cs="Arial"/>
+        </w:rPr>
+        <w:t xml:space="preserve">s </w:t>
       </w:r>
       <w:r>
         <w:rPr>
@@ -16668,7 +16771,7 @@
           <v:shape id="_x0000_i1041" type="#_x0000_t75" style="width:540.6pt;height:685.2pt" o:ole="">
             <v:imagedata r:id="rId66" o:title=""/>
           </v:shape>
-          <o:OLEObject Type="Embed" ProgID="Word.OpenDocumentText.12" ShapeID="_x0000_i1041" DrawAspect="Content" ObjectID="_1545062187" r:id="rId67"/>
+          <o:OLEObject Type="Embed" ProgID="Word.OpenDocumentText.12" ShapeID="_x0000_i1041" DrawAspect="Content" ObjectID="_1545064791" r:id="rId67"/>
         </w:object>
       </w:r>
     </w:p>
@@ -16690,7 +16793,7 @@
           <v:shape id="_x0000_i1042" type="#_x0000_t75" style="width:540.6pt;height:676.2pt" o:ole="">
             <v:imagedata r:id="rId68" o:title=""/>
           </v:shape>
-          <o:OLEObject Type="Embed" ProgID="Word.OpenDocumentText.12" ShapeID="_x0000_i1042" DrawAspect="Content" ObjectID="_1545062188" r:id="rId69"/>
+          <o:OLEObject Type="Embed" ProgID="Word.OpenDocumentText.12" ShapeID="_x0000_i1042" DrawAspect="Content" ObjectID="_1545064792" r:id="rId69"/>
         </w:object>
       </w:r>
     </w:p>
@@ -16741,7 +16844,7 @@
           <v:shape id="_x0000_i1043" type="#_x0000_t75" style="width:540.6pt;height:642.6pt" o:ole="">
             <v:imagedata r:id="rId70" o:title=""/>
           </v:shape>
-          <o:OLEObject Type="Embed" ProgID="Word.OpenDocumentText.12" ShapeID="_x0000_i1043" DrawAspect="Content" ObjectID="_1545062189" r:id="rId71"/>
+          <o:OLEObject Type="Embed" ProgID="Word.OpenDocumentText.12" ShapeID="_x0000_i1043" DrawAspect="Content" ObjectID="_1545064793" r:id="rId71"/>
         </w:object>
       </w:r>
     </w:p>
@@ -16763,7 +16866,7 @@
           <v:shape id="_x0000_i1044" type="#_x0000_t75" style="width:540.6pt;height:610.8pt" o:ole="">
             <v:imagedata r:id="rId72" o:title=""/>
           </v:shape>
-          <o:OLEObject Type="Embed" ProgID="Word.OpenDocumentText.12" ShapeID="_x0000_i1044" DrawAspect="Content" ObjectID="_1545062190" r:id="rId73"/>
+          <o:OLEObject Type="Embed" ProgID="Word.OpenDocumentText.12" ShapeID="_x0000_i1044" DrawAspect="Content" ObjectID="_1545064794" r:id="rId73"/>
         </w:object>
       </w:r>
     </w:p>
@@ -23738,7 +23841,7 @@
 </file>
 
 <file path=customXml/itemProps1.xml><?xml version="1.0" encoding="utf-8"?>
-<ds:datastoreItem xmlns:ds="http://schemas.openxmlformats.org/officeDocument/2006/customXml" ds:itemID="{DD4EF50B-A808-457C-BE6B-9C42D1C7F905}">
+<ds:datastoreItem xmlns:ds="http://schemas.openxmlformats.org/officeDocument/2006/customXml" ds:itemID="{3A5B33AF-FC2C-44E7-AED1-BE111D3CE949}">
   <ds:schemaRefs>
     <ds:schemaRef ds:uri="http://schemas.openxmlformats.org/officeDocument/2006/bibliography"/>
   </ds:schemaRefs>

</xml_diff>

<commit_message>
addressed minor issues found in inssue #18
</commit_message>
<xml_diff>
--- a/Compute.Documents/B00235610 - Interim Report.docx
+++ b/Compute.Documents/B00235610 - Interim Report.docx
@@ -4659,19 +4659,32 @@
         <w:t xml:space="preserve"> </w:t>
       </w:r>
       <w:r>
-        <w:t>(Intel</w:t>
+        <w:t>(</w:t>
+      </w:r>
+      <w:proofErr w:type="spellStart"/>
+      <w:r>
+        <w:t>Intel</w:t>
       </w:r>
       <w:r>
         <w:t>c</w:t>
       </w:r>
       <w:r>
-        <w:t>om, 2016</w:t>
+        <w:t>om</w:t>
+      </w:r>
+      <w:proofErr w:type="spellEnd"/>
+      <w:r>
+        <w:t>, 2016</w:t>
       </w:r>
       <w:r>
         <w:t xml:space="preserve">, </w:t>
       </w:r>
-      <w:r>
-        <w:t>Amdcom, 2016)</w:t>
+      <w:proofErr w:type="spellStart"/>
+      <w:r>
+        <w:t>Amdcom</w:t>
+      </w:r>
+      <w:proofErr w:type="spellEnd"/>
+      <w:r>
+        <w:t>, 2016)</w:t>
       </w:r>
       <w:r>
         <w:t>.</w:t>
@@ -4851,7 +4864,35 @@
         <w:rPr>
           <w:rFonts w:cs="Arial"/>
         </w:rPr>
-        <w:t xml:space="preserve"> through WebCL and WebGL which are web equivalents of OpenCL and OpenGL</w:t>
+        <w:t xml:space="preserve"> through </w:t>
+      </w:r>
+      <w:proofErr w:type="spellStart"/>
+      <w:r>
+        <w:rPr>
+          <w:rFonts w:cs="Arial"/>
+        </w:rPr>
+        <w:t>WebCL</w:t>
+      </w:r>
+      <w:proofErr w:type="spellEnd"/>
+      <w:r>
+        <w:rPr>
+          <w:rFonts w:cs="Arial"/>
+        </w:rPr>
+        <w:t xml:space="preserve"> and </w:t>
+      </w:r>
+      <w:proofErr w:type="spellStart"/>
+      <w:r>
+        <w:rPr>
+          <w:rFonts w:cs="Arial"/>
+        </w:rPr>
+        <w:t>WebGL</w:t>
+      </w:r>
+      <w:proofErr w:type="spellEnd"/>
+      <w:r>
+        <w:rPr>
+          <w:rFonts w:cs="Arial"/>
+        </w:rPr>
+        <w:t xml:space="preserve"> which are web equivalents of OpenCL and OpenGL</w:t>
       </w:r>
       <w:r>
         <w:rPr>
@@ -5150,7 +5191,21 @@
         <w:rPr>
           <w:rFonts w:cs="Arial"/>
         </w:rPr>
-        <w:t>that is kernels in OpenCL or shaders in OpenGL.</w:t>
+        <w:t xml:space="preserve">that is kernels in OpenCL or </w:t>
+      </w:r>
+      <w:proofErr w:type="spellStart"/>
+      <w:r>
+        <w:rPr>
+          <w:rFonts w:cs="Arial"/>
+        </w:rPr>
+        <w:t>shaders</w:t>
+      </w:r>
+      <w:proofErr w:type="spellEnd"/>
+      <w:r>
+        <w:rPr>
+          <w:rFonts w:cs="Arial"/>
+        </w:rPr>
+        <w:t xml:space="preserve"> in OpenGL.</w:t>
       </w:r>
       <w:r>
         <w:rPr>
@@ -5451,7 +5506,19 @@
         <w:rPr>
           <w:rFonts w:cs="Arial"/>
         </w:rPr>
-        <w:t xml:space="preserve"> and relevance of both modern JavaScript and accelerated programming to the technology sector. </w:t>
+        <w:t xml:space="preserve"> and relevance of both modern JavaScript </w:t>
+      </w:r>
+      <w:r>
+        <w:rPr>
+          <w:rFonts w:cs="Arial"/>
+        </w:rPr>
+        <w:t>as a general scripting language and accelerated programming for being the tool the programmers must leverage if we are to see more performant software</w:t>
+      </w:r>
+      <w:r>
+        <w:rPr>
+          <w:rFonts w:cs="Arial"/>
+        </w:rPr>
+        <w:t xml:space="preserve">. </w:t>
       </w:r>
     </w:p>
     <w:p>
@@ -5538,7 +5605,25 @@
           <w:szCs w:val="22"/>
           <w:shd w:val="clear" w:color="auto" w:fill="FFFFFF"/>
         </w:rPr>
-        <w:t>(Nvidiacom, 2016)</w:t>
+        <w:t>(</w:t>
+      </w:r>
+      <w:proofErr w:type="spellStart"/>
+      <w:r>
+        <w:rPr>
+          <w:color w:val="333333"/>
+          <w:szCs w:val="22"/>
+          <w:shd w:val="clear" w:color="auto" w:fill="FFFFFF"/>
+        </w:rPr>
+        <w:t>Nvidiacom</w:t>
+      </w:r>
+      <w:proofErr w:type="spellEnd"/>
+      <w:r>
+        <w:rPr>
+          <w:color w:val="333333"/>
+          <w:szCs w:val="22"/>
+          <w:shd w:val="clear" w:color="auto" w:fill="FFFFFF"/>
+        </w:rPr>
+        <w:t>, 2016)</w:t>
       </w:r>
       <w:r>
         <w:rPr>
@@ -5613,7 +5698,25 @@
           <w:color w:val="333333"/>
           <w:shd w:val="clear" w:color="auto" w:fill="FFFFFF"/>
         </w:rPr>
-        <w:t>(Nvidiacom, 2009)</w:t>
+        <w:t>(</w:t>
+      </w:r>
+      <w:proofErr w:type="spellStart"/>
+      <w:r>
+        <w:rPr>
+          <w:rFonts w:cs="Arial"/>
+          <w:color w:val="333333"/>
+          <w:shd w:val="clear" w:color="auto" w:fill="FFFFFF"/>
+        </w:rPr>
+        <w:t>Nvidiacom</w:t>
+      </w:r>
+      <w:proofErr w:type="spellEnd"/>
+      <w:r>
+        <w:rPr>
+          <w:rFonts w:cs="Arial"/>
+          <w:color w:val="333333"/>
+          <w:shd w:val="clear" w:color="auto" w:fill="FFFFFF"/>
+        </w:rPr>
+        <w:t>, 2009)</w:t>
       </w:r>
       <w:r>
         <w:t xml:space="preserve">. </w:t>
@@ -5722,7 +5825,15 @@
         <w:t xml:space="preserve"> </w:t>
       </w:r>
       <w:r>
-        <w:t>(Intelcom, 2016)</w:t>
+        <w:t>(</w:t>
+      </w:r>
+      <w:proofErr w:type="spellStart"/>
+      <w:r>
+        <w:t>Intelcom</w:t>
+      </w:r>
+      <w:proofErr w:type="spellEnd"/>
+      <w:r>
+        <w:t>, 2016)</w:t>
       </w:r>
       <w:r>
         <w:t>. The result was better media performance by default for standard CPUs</w:t>
@@ -5835,7 +5946,15 @@
         <w:t> </w:t>
       </w:r>
       <w:r>
-        <w:t>(Steampoweredcom, 2016)</w:t>
+        <w:t>(</w:t>
+      </w:r>
+      <w:proofErr w:type="spellStart"/>
+      <w:r>
+        <w:t>Steampoweredcom</w:t>
+      </w:r>
+      <w:proofErr w:type="spellEnd"/>
+      <w:r>
+        <w:t>, 2016)</w:t>
       </w:r>
       <w:r>
         <w:t xml:space="preserve"> </w:t>
@@ -5880,22 +5999,40 @@
         <w:t xml:space="preserve"> </w:t>
       </w:r>
       <w:r>
-        <w:t>(Amdcom, 2016)</w:t>
+        <w:t>(</w:t>
+      </w:r>
+      <w:proofErr w:type="spellStart"/>
+      <w:r>
+        <w:t>Amdcom</w:t>
+      </w:r>
+      <w:proofErr w:type="spellEnd"/>
+      <w:r>
+        <w:t>, 2016)</w:t>
       </w:r>
       <w:r>
         <w:t xml:space="preserve"> was the starting point for the new API for both compute and graphics </w:t>
       </w:r>
+      <w:proofErr w:type="spellStart"/>
       <w:r>
         <w:t>Vulk</w:t>
       </w:r>
       <w:r>
         <w:t>an</w:t>
       </w:r>
+      <w:proofErr w:type="spellEnd"/>
       <w:r>
         <w:t xml:space="preserve"> </w:t>
       </w:r>
       <w:r>
-        <w:t>(Khronosorg, 2016)</w:t>
+        <w:t>(</w:t>
+      </w:r>
+      <w:proofErr w:type="spellStart"/>
+      <w:r>
+        <w:t>Khronosorg</w:t>
+      </w:r>
+      <w:proofErr w:type="spellEnd"/>
+      <w:r>
+        <w:t>, 2016)</w:t>
       </w:r>
       <w:r>
         <w:t xml:space="preserve"> which aims to superse</w:t>
@@ -5983,8 +6120,13 @@
         <w:lastRenderedPageBreak/>
         <w:t xml:space="preserve">CPUs in 2010 with the launch of their </w:t>
       </w:r>
-      <w:r>
-        <w:t>Westmere microarchitecture</w:t>
+      <w:proofErr w:type="spellStart"/>
+      <w:r>
+        <w:t>Westmere</w:t>
+      </w:r>
+      <w:proofErr w:type="spellEnd"/>
+      <w:r>
+        <w:t xml:space="preserve"> microarchitecture</w:t>
       </w:r>
       <w:r>
         <w:t xml:space="preserve">. AMD arrived later with APUs </w:t>
@@ -6051,7 +6193,15 @@
         <w:t xml:space="preserve"> </w:t>
       </w:r>
       <w:r>
-        <w:t>(Khronosorg, 2016)</w:t>
+        <w:t>(</w:t>
+      </w:r>
+      <w:proofErr w:type="spellStart"/>
+      <w:r>
+        <w:t>Khronosorg</w:t>
+      </w:r>
+      <w:proofErr w:type="spellEnd"/>
+      <w:r>
+        <w:t>, 2016)</w:t>
       </w:r>
       <w:r>
         <w:t xml:space="preserve">, </w:t>
@@ -6063,7 +6213,15 @@
         <w:t xml:space="preserve"> </w:t>
       </w:r>
       <w:r>
-        <w:t>(Applecom, 2016)</w:t>
+        <w:t>(</w:t>
+      </w:r>
+      <w:proofErr w:type="spellStart"/>
+      <w:r>
+        <w:t>Applecom</w:t>
+      </w:r>
+      <w:proofErr w:type="spellEnd"/>
+      <w:r>
+        <w:t>, 2016)</w:t>
       </w:r>
       <w:r>
         <w:t xml:space="preserve"> and CUDA</w:t>
@@ -6072,7 +6230,15 @@
         <w:t xml:space="preserve"> </w:t>
       </w:r>
       <w:r>
-        <w:t>(Nvidiacom, 2016)</w:t>
+        <w:t>(</w:t>
+      </w:r>
+      <w:proofErr w:type="spellStart"/>
+      <w:r>
+        <w:t>Nvidiacom</w:t>
+      </w:r>
+      <w:proofErr w:type="spellEnd"/>
+      <w:r>
+        <w:t>, 2016)</w:t>
       </w:r>
       <w:r>
         <w:t>.</w:t>
@@ -6169,7 +6335,15 @@
         <w:t xml:space="preserve"> and</w:t>
       </w:r>
       <w:r>
-        <w:t xml:space="preserve"> uniquely has multiple versions which has seen it expand onto other platforms. OpenGL ES brought the API to embedded systems, and WebGL brought hardware accelerated rendering to the Web. In any case as it is one of the few platform independent graphics APIs it is still used today, most notably on Linux and Mac.</w:t>
+        <w:t xml:space="preserve"> uniquely has multiple versions which has seen it expand onto other platforms. OpenGL ES brought the API to embedded systems, and </w:t>
+      </w:r>
+      <w:proofErr w:type="spellStart"/>
+      <w:r>
+        <w:t>WebGL</w:t>
+      </w:r>
+      <w:proofErr w:type="spellEnd"/>
+      <w:r>
+        <w:t xml:space="preserve"> brought hardware accelerated rendering to the Web. In any case as it is one of the few platform independent graphics APIs it is still used today, most notably on Linux and Mac.</w:t>
       </w:r>
     </w:p>
     <w:p>
@@ -6232,8 +6406,13 @@
       <w:r>
         <w:t>Research (</w:t>
       </w:r>
-      <w:r>
-        <w:t xml:space="preserve">Karimi, K, </w:t>
+      <w:proofErr w:type="spellStart"/>
+      <w:r>
+        <w:t>Karimi</w:t>
+      </w:r>
+      <w:proofErr w:type="spellEnd"/>
+      <w:r>
+        <w:t xml:space="preserve">, K, </w:t>
       </w:r>
       <w:r>
         <w:t>2016) found CUDA to perform better than OpenCL</w:t>
@@ -6649,7 +6828,21 @@
         <w:rPr>
           <w:rFonts w:cs="Arial"/>
         </w:rPr>
-        <w:t xml:space="preserve">n their yearly survey StackOverflow found JavaScript to be the most popular technology </w:t>
+        <w:t xml:space="preserve">n their yearly survey </w:t>
+      </w:r>
+      <w:proofErr w:type="spellStart"/>
+      <w:r>
+        <w:rPr>
+          <w:rFonts w:cs="Arial"/>
+        </w:rPr>
+        <w:t>StackOverflow</w:t>
+      </w:r>
+      <w:proofErr w:type="spellEnd"/>
+      <w:r>
+        <w:rPr>
+          <w:rFonts w:cs="Arial"/>
+        </w:rPr>
+        <w:t xml:space="preserve"> found JavaScript to be the most popular technology </w:t>
       </w:r>
       <w:r>
         <w:t>(Stack overflow blog, 2016)</w:t>
@@ -6779,7 +6972,25 @@
           <w:color w:val="333333"/>
           <w:shd w:val="clear" w:color="auto" w:fill="FFFFFF"/>
         </w:rPr>
-        <w:t>(Mozillaorg, 2016)</w:t>
+        <w:t>(</w:t>
+      </w:r>
+      <w:proofErr w:type="spellStart"/>
+      <w:r>
+        <w:rPr>
+          <w:rFonts w:cs="Arial"/>
+          <w:color w:val="333333"/>
+          <w:shd w:val="clear" w:color="auto" w:fill="FFFFFF"/>
+        </w:rPr>
+        <w:t>Mozillaorg</w:t>
+      </w:r>
+      <w:proofErr w:type="spellEnd"/>
+      <w:r>
+        <w:rPr>
+          <w:rFonts w:cs="Arial"/>
+          <w:color w:val="333333"/>
+          <w:shd w:val="clear" w:color="auto" w:fill="FFFFFF"/>
+        </w:rPr>
+        <w:t>, 2016)</w:t>
       </w:r>
       <w:r>
         <w:rPr>
@@ -6809,8 +7020,16 @@
         <w:rPr>
           <w:rFonts w:cs="Arial"/>
         </w:rPr>
-        <w:t xml:space="preserve"> of objects known as TypedArray</w:t>
-      </w:r>
+        <w:t xml:space="preserve"> of objects known as </w:t>
+      </w:r>
+      <w:proofErr w:type="spellStart"/>
+      <w:r>
+        <w:rPr>
+          <w:rFonts w:cs="Arial"/>
+        </w:rPr>
+        <w:t>TypedArray</w:t>
+      </w:r>
+      <w:proofErr w:type="spellEnd"/>
       <w:r>
         <w:rPr>
           <w:rFonts w:cs="Arial"/>
@@ -6869,7 +7088,19 @@
         <w:rPr>
           <w:rFonts w:cs="Arial"/>
         </w:rPr>
-        <w:t>typed array specification was seen as an answer to this issue</w:t>
+        <w:t xml:space="preserve">typed array specification </w:t>
+      </w:r>
+      <w:r>
+        <w:rPr>
+          <w:rFonts w:cs="Arial"/>
+        </w:rPr>
+        <w:t>was</w:t>
+      </w:r>
+      <w:r>
+        <w:rPr>
+          <w:rFonts w:cs="Arial"/>
+        </w:rPr>
+        <w:t xml:space="preserve"> an answer to this issue</w:t>
       </w:r>
       <w:r>
         <w:rPr>
@@ -6914,10 +7145,12 @@
       <w:r>
         <w:t xml:space="preserve"> </w:t>
       </w:r>
+      <w:proofErr w:type="spellStart"/>
       <w:r>
         <w:t>ArrayBuffer</w:t>
       </w:r>
       <w:bookmarkEnd w:id="16"/>
+      <w:proofErr w:type="spellEnd"/>
     </w:p>
     <w:p>
       <w:pPr>
@@ -6926,11 +7159,16 @@
           <w:rFonts w:cs="Arial"/>
         </w:rPr>
       </w:pPr>
-      <w:r>
-        <w:rPr>
-          <w:rFonts w:cs="Arial"/>
-        </w:rPr>
-        <w:t xml:space="preserve">ArrayBuffer is the </w:t>
+      <w:proofErr w:type="spellStart"/>
+      <w:r>
+        <w:t>ArrayBuffer</w:t>
+      </w:r>
+      <w:proofErr w:type="spellEnd"/>
+      <w:r>
+        <w:rPr>
+          <w:rFonts w:cs="Arial"/>
+        </w:rPr>
+        <w:t xml:space="preserve"> is the </w:t>
       </w:r>
       <w:r>
         <w:rPr>
@@ -6960,19 +7198,37 @@
         <w:rPr>
           <w:rFonts w:cs="Arial"/>
         </w:rPr>
-        <w:t xml:space="preserve"> we can take the struct person</w:t>
-      </w:r>
-      <w:r>
-        <w:rPr>
-          <w:rFonts w:cs="Arial"/>
-        </w:rPr>
-        <w:t xml:space="preserve"> and represent it in memory in JavaScript with the following ArrayBuffer</w:t>
-      </w:r>
-      <w:r>
-        <w:rPr>
-          <w:rFonts w:cs="Arial"/>
-        </w:rPr>
-        <w:t xml:space="preserve"> show</w:t>
+        <w:t xml:space="preserve"> we can take the </w:t>
+      </w:r>
+      <w:r>
+        <w:rPr>
+          <w:rStyle w:val="QuoteChar"/>
+        </w:rPr>
+        <w:t>struct person</w:t>
+      </w:r>
+      <w:r>
+        <w:rPr>
+          <w:rFonts w:cs="Arial"/>
+        </w:rPr>
+        <w:t xml:space="preserve"> and represent it in memory in JavaScript with the following </w:t>
+      </w:r>
+      <w:proofErr w:type="spellStart"/>
+      <w:r>
+        <w:t>ArrayBuffer</w:t>
+      </w:r>
+      <w:proofErr w:type="spellEnd"/>
+      <w:r>
+        <w:rPr>
+          <w:rFonts w:cs="Arial"/>
+          <w:sz w:val="20"/>
+        </w:rPr>
+        <w:t xml:space="preserve"> </w:t>
+      </w:r>
+      <w:r>
+        <w:rPr>
+          <w:rFonts w:cs="Arial"/>
+        </w:rPr>
+        <w:t>show</w:t>
       </w:r>
       <w:r>
         <w:rPr>
@@ -7047,7 +7303,7 @@
           <v:shape id="_x0000_i1025" type="#_x0000_t75" style="width:453pt;height:87.6pt" o:ole="">
             <v:imagedata r:id="rId9" o:title=""/>
           </v:shape>
-          <o:OLEObject Type="Embed" ProgID="Word.OpenDocumentText.12" ShapeID="_x0000_i1025" DrawAspect="Content" ObjectID="_1545066869" r:id="rId10"/>
+          <o:OLEObject Type="Embed" ProgID="Word.OpenDocumentText.12" ShapeID="_x0000_i1025" DrawAspect="Content" ObjectID="_1545068357" r:id="rId10"/>
         </w:object>
       </w:r>
     </w:p>
@@ -7105,7 +7361,7 @@
           <v:shape id="_x0000_i1026" type="#_x0000_t75" style="width:469.2pt;height:87.6pt" o:ole="">
             <v:imagedata r:id="rId11" o:title=""/>
           </v:shape>
-          <o:OLEObject Type="Embed" ProgID="Word.OpenDocumentText.12" ShapeID="_x0000_i1026" DrawAspect="Content" ObjectID="_1545066870" r:id="rId12"/>
+          <o:OLEObject Type="Embed" ProgID="Word.OpenDocumentText.12" ShapeID="_x0000_i1026" DrawAspect="Content" ObjectID="_1545068358" r:id="rId12"/>
         </w:object>
       </w:r>
       <w:r>
@@ -7236,7 +7492,18 @@
         <w:rPr>
           <w:rFonts w:cs="Arial"/>
         </w:rPr>
-        <w:t xml:space="preserve">Following the base type ArrayBuffer you can now also represent arrays of bytes with greater precision than before. JavaScript numbers </w:t>
+        <w:t xml:space="preserve">Following the base type </w:t>
+      </w:r>
+      <w:proofErr w:type="spellStart"/>
+      <w:r>
+        <w:t>ArrayBuffer</w:t>
+      </w:r>
+      <w:proofErr w:type="spellEnd"/>
+      <w:r>
+        <w:rPr>
+          <w:rFonts w:cs="Arial"/>
+        </w:rPr>
+        <w:t xml:space="preserve"> you can now also represent arrays of bytes with greater precision than before. JavaScript numbers </w:t>
       </w:r>
       <w:r>
         <w:rPr>
@@ -7254,7 +7521,18 @@
         <w:rPr>
           <w:rFonts w:cs="Arial"/>
         </w:rPr>
-        <w:t xml:space="preserve"> double precision numbers. This limits control but with TypedArrays you can now control a great</w:t>
+        <w:t xml:space="preserve"> double precision numbers. This limits control but with </w:t>
+      </w:r>
+      <w:proofErr w:type="spellStart"/>
+      <w:r>
+        <w:t>TypedArrays</w:t>
+      </w:r>
+      <w:proofErr w:type="spellEnd"/>
+      <w:r>
+        <w:rPr>
+          <w:rFonts w:cs="Arial"/>
+        </w:rPr>
+        <w:t xml:space="preserve"> you can now control a great</w:t>
       </w:r>
       <w:r>
         <w:rPr>
@@ -7333,7 +7611,7 @@
           <v:shape id="_x0000_i1027" type="#_x0000_t75" style="width:453pt;height:61.2pt" o:ole="">
             <v:imagedata r:id="rId13" o:title=""/>
           </v:shape>
-          <o:OLEObject Type="Embed" ProgID="Word.OpenDocumentText.12" ShapeID="_x0000_i1027" DrawAspect="Content" ObjectID="_1545066871" r:id="rId14"/>
+          <o:OLEObject Type="Embed" ProgID="Word.OpenDocumentText.12" ShapeID="_x0000_i1027" DrawAspect="Content" ObjectID="_1545068359" r:id="rId14"/>
         </w:object>
       </w:r>
     </w:p>
@@ -7417,13 +7695,27 @@
         <w:rPr>
           <w:rFonts w:cs="Arial"/>
         </w:rPr>
-        <w:t xml:space="preserve"> TypedAr</w:t>
-      </w:r>
-      <w:r>
-        <w:rPr>
-          <w:rFonts w:cs="Arial"/>
-        </w:rPr>
-        <w:t>rays this is no longer the case as can be seen in Figure 4.</w:t>
+        <w:t xml:space="preserve"> </w:t>
+      </w:r>
+      <w:proofErr w:type="spellStart"/>
+      <w:r>
+        <w:rPr>
+          <w:rFonts w:cs="Arial"/>
+        </w:rPr>
+        <w:t>TypedAr</w:t>
+      </w:r>
+      <w:r>
+        <w:rPr>
+          <w:rFonts w:cs="Arial"/>
+        </w:rPr>
+        <w:t>rays</w:t>
+      </w:r>
+      <w:proofErr w:type="spellEnd"/>
+      <w:r>
+        <w:rPr>
+          <w:rFonts w:cs="Arial"/>
+        </w:rPr>
+        <w:t xml:space="preserve"> this is no longer the case as can be seen in Figure 4.</w:t>
       </w:r>
     </w:p>
     <w:bookmarkStart w:id="21" w:name="_MON_1541712994"/>
@@ -7448,7 +7740,7 @@
           <v:shape id="_x0000_i1028" type="#_x0000_t75" style="width:453pt;height:51.6pt" o:ole="">
             <v:imagedata r:id="rId15" o:title=""/>
           </v:shape>
-          <o:OLEObject Type="Embed" ProgID="Word.OpenDocumentText.12" ShapeID="_x0000_i1028" DrawAspect="Content" ObjectID="_1545066872" r:id="rId16"/>
+          <o:OLEObject Type="Embed" ProgID="Word.OpenDocumentText.12" ShapeID="_x0000_i1028" DrawAspect="Content" ObjectID="_1545068360" r:id="rId16"/>
         </w:object>
       </w:r>
     </w:p>
@@ -7769,7 +8061,9 @@
       <w:r>
         <w:t>2.3.2 ECMAScript 2015</w:t>
       </w:r>
+      <w:bookmarkStart w:id="25" w:name="_GoBack"/>
       <w:bookmarkEnd w:id="24"/>
+      <w:bookmarkEnd w:id="25"/>
     </w:p>
     <w:p>
       <w:pPr>
@@ -8007,7 +8301,7 @@
         <w:pStyle w:val="Heading3"/>
         <w:spacing w:after="120"/>
       </w:pPr>
-      <w:bookmarkStart w:id="25" w:name="_Toc470641005"/>
+      <w:bookmarkStart w:id="26" w:name="_Toc470641005"/>
       <w:r>
         <w:lastRenderedPageBreak/>
         <w:t>2.3.3</w:t>
@@ -8018,7 +8312,7 @@
       <w:r>
         <w:t>Runtimes</w:t>
       </w:r>
-      <w:bookmarkEnd w:id="25"/>
+      <w:bookmarkEnd w:id="26"/>
     </w:p>
     <w:p>
       <w:pPr>
@@ -8049,7 +8343,15 @@
         <w:t xml:space="preserve"> </w:t>
       </w:r>
       <w:r>
-        <w:t>(Nodejs foundation, 2016)</w:t>
+        <w:t>(</w:t>
+      </w:r>
+      <w:proofErr w:type="spellStart"/>
+      <w:r>
+        <w:t>Nodejs</w:t>
+      </w:r>
+      <w:proofErr w:type="spellEnd"/>
+      <w:r>
+        <w:t xml:space="preserve"> foundation, 2016)</w:t>
       </w:r>
       <w:r>
         <w:t xml:space="preserve"> which uses V8</w:t>
@@ -8099,12 +8401,21 @@
         </w:rPr>
         <w:t>(</w:t>
       </w:r>
+      <w:proofErr w:type="spellStart"/>
       <w:r>
         <w:rPr>
           <w:color w:val="333333"/>
           <w:shd w:val="clear" w:color="auto" w:fill="FFFFFF"/>
         </w:rPr>
-        <w:t>Atomio, 2016)</w:t>
+        <w:t>Atomio</w:t>
+      </w:r>
+      <w:proofErr w:type="spellEnd"/>
+      <w:r>
+        <w:rPr>
+          <w:color w:val="333333"/>
+          <w:shd w:val="clear" w:color="auto" w:fill="FFFFFF"/>
+        </w:rPr>
+        <w:t>, 2016)</w:t>
       </w:r>
       <w:r>
         <w:t xml:space="preserve"> you can now write native desktop applications as well.</w:t>
@@ -8310,7 +8621,7 @@
           <w:sz w:val="28"/>
         </w:rPr>
       </w:pPr>
-      <w:bookmarkStart w:id="26" w:name="_Toc470641006"/>
+      <w:bookmarkStart w:id="27" w:name="_Toc470641006"/>
       <w:r>
         <w:rPr>
           <w:rFonts w:ascii="Arial" w:hAnsi="Arial" w:cs="Arial"/>
@@ -8344,14 +8655,14 @@
         </w:rPr>
         <w:t>Plan for Completion</w:t>
       </w:r>
-      <w:bookmarkEnd w:id="26"/>
+      <w:bookmarkEnd w:id="27"/>
     </w:p>
     <w:p>
       <w:pPr>
         <w:pStyle w:val="Heading2"/>
         <w:spacing w:after="120"/>
       </w:pPr>
-      <w:bookmarkStart w:id="27" w:name="_Toc470641007"/>
+      <w:bookmarkStart w:id="28" w:name="_Toc470641007"/>
       <w:r>
         <w:t>3.1</w:t>
       </w:r>
@@ -8361,7 +8672,7 @@
       <w:r>
         <w:t>Development Outline</w:t>
       </w:r>
-      <w:bookmarkEnd w:id="27"/>
+      <w:bookmarkEnd w:id="28"/>
     </w:p>
     <w:p>
       <w:pPr>
@@ -8487,7 +8798,7 @@
         <w:pStyle w:val="Heading2"/>
         <w:spacing w:after="120"/>
       </w:pPr>
-      <w:bookmarkStart w:id="28" w:name="_Toc470641008"/>
+      <w:bookmarkStart w:id="29" w:name="_Toc470641008"/>
       <w:r>
         <w:t>3.2</w:t>
       </w:r>
@@ -8500,14 +8811,14 @@
       <w:r>
         <w:t>Steps</w:t>
       </w:r>
-      <w:bookmarkEnd w:id="28"/>
+      <w:bookmarkEnd w:id="29"/>
     </w:p>
     <w:p>
       <w:pPr>
         <w:pStyle w:val="Heading3"/>
         <w:spacing w:after="120"/>
       </w:pPr>
-      <w:bookmarkStart w:id="29" w:name="_Toc470641009"/>
+      <w:bookmarkStart w:id="30" w:name="_Toc470641009"/>
       <w:r>
         <w:t>3.2</w:t>
       </w:r>
@@ -8523,7 +8834,7 @@
       <w:r>
         <w:t>V8</w:t>
       </w:r>
-      <w:bookmarkEnd w:id="29"/>
+      <w:bookmarkEnd w:id="30"/>
     </w:p>
     <w:p>
       <w:pPr>
@@ -8691,8 +9002,8 @@
         <w:t xml:space="preserve"> In Figure 6 you can see this object being created.</w:t>
       </w:r>
     </w:p>
-    <w:bookmarkStart w:id="30" w:name="_MON_1542453263"/>
-    <w:bookmarkEnd w:id="30"/>
+    <w:bookmarkStart w:id="31" w:name="_MON_1542453263"/>
+    <w:bookmarkEnd w:id="31"/>
     <w:p>
       <w:pPr>
         <w:pBdr>
@@ -8713,7 +9024,7 @@
           <v:shape id="_x0000_i1029" type="#_x0000_t75" style="width:469.2pt;height:46.8pt" o:ole="">
             <v:imagedata r:id="rId18" o:title=""/>
           </v:shape>
-          <o:OLEObject Type="Embed" ProgID="Word.OpenDocumentText.12" ShapeID="_x0000_i1029" DrawAspect="Content" ObjectID="_1545066873" r:id="rId19"/>
+          <o:OLEObject Type="Embed" ProgID="Word.OpenDocumentText.12" ShapeID="_x0000_i1029" DrawAspect="Content" ObjectID="_1545068361" r:id="rId19"/>
         </w:object>
       </w:r>
     </w:p>
@@ -8784,8 +9095,8 @@
         <w:t xml:space="preserve"> In Figure 7 you can see a handle being created.</w:t>
       </w:r>
     </w:p>
-    <w:bookmarkStart w:id="31" w:name="_MON_1542453394"/>
-    <w:bookmarkEnd w:id="31"/>
+    <w:bookmarkStart w:id="32" w:name="_MON_1542453394"/>
+    <w:bookmarkEnd w:id="32"/>
     <w:p>
       <w:pPr>
         <w:pBdr>
@@ -8806,7 +9117,7 @@
           <v:shape id="_x0000_i1030" type="#_x0000_t75" style="width:453pt;height:85.2pt" o:ole="">
             <v:imagedata r:id="rId20" o:title=""/>
           </v:shape>
-          <o:OLEObject Type="Embed" ProgID="Word.OpenDocumentText.12" ShapeID="_x0000_i1030" DrawAspect="Content" ObjectID="_1545066874" r:id="rId21"/>
+          <o:OLEObject Type="Embed" ProgID="Word.OpenDocumentText.12" ShapeID="_x0000_i1030" DrawAspect="Content" ObjectID="_1545068362" r:id="rId21"/>
         </w:object>
       </w:r>
     </w:p>
@@ -8877,8 +9188,8 @@
         <w:t>.</w:t>
       </w:r>
     </w:p>
-    <w:bookmarkStart w:id="32" w:name="_MON_1542453485"/>
-    <w:bookmarkEnd w:id="32"/>
+    <w:bookmarkStart w:id="33" w:name="_MON_1542453485"/>
+    <w:bookmarkEnd w:id="33"/>
     <w:p>
       <w:pPr>
         <w:pBdr>
@@ -8899,7 +9210,7 @@
           <v:shape id="_x0000_i1031" type="#_x0000_t75" style="width:469.2pt;height:56.4pt" o:ole="">
             <v:imagedata r:id="rId22" o:title=""/>
           </v:shape>
-          <o:OLEObject Type="Embed" ProgID="Word.OpenDocumentText.12" ShapeID="_x0000_i1031" DrawAspect="Content" ObjectID="_1545066875" r:id="rId23"/>
+          <o:OLEObject Type="Embed" ProgID="Word.OpenDocumentText.12" ShapeID="_x0000_i1031" DrawAspect="Content" ObjectID="_1545068363" r:id="rId23"/>
         </w:object>
       </w:r>
     </w:p>
@@ -8992,8 +9303,8 @@
         <w:t>Creating a context can be seen in Figure 9.</w:t>
       </w:r>
     </w:p>
-    <w:bookmarkStart w:id="33" w:name="_MON_1542453816"/>
-    <w:bookmarkEnd w:id="33"/>
+    <w:bookmarkStart w:id="34" w:name="_MON_1542453816"/>
+    <w:bookmarkEnd w:id="34"/>
     <w:p>
       <w:pPr>
         <w:pBdr>
@@ -9014,7 +9325,7 @@
           <v:shape id="_x0000_i1032" type="#_x0000_t75" style="width:453pt;height:98.4pt" o:ole="">
             <v:imagedata r:id="rId24" o:title=""/>
           </v:shape>
-          <o:OLEObject Type="Embed" ProgID="Word.OpenDocumentText.12" ShapeID="_x0000_i1032" DrawAspect="Content" ObjectID="_1545066876" r:id="rId25"/>
+          <o:OLEObject Type="Embed" ProgID="Word.OpenDocumentText.12" ShapeID="_x0000_i1032" DrawAspect="Content" ObjectID="_1545068364" r:id="rId25"/>
         </w:object>
       </w:r>
     </w:p>
@@ -9045,7 +9356,7 @@
         <w:pStyle w:val="Heading3"/>
         <w:spacing w:after="120"/>
       </w:pPr>
-      <w:bookmarkStart w:id="34" w:name="_Toc470641010"/>
+      <w:bookmarkStart w:id="35" w:name="_Toc470641010"/>
       <w:r>
         <w:t>3</w:t>
       </w:r>
@@ -9058,7 +9369,7 @@
       <w:r>
         <w:t xml:space="preserve"> System</w:t>
       </w:r>
-      <w:bookmarkEnd w:id="34"/>
+      <w:bookmarkEnd w:id="35"/>
     </w:p>
     <w:p>
       <w:pPr>
@@ -9071,7 +9382,49 @@
         <w:rPr>
           <w:rFonts w:cs="Arial"/>
         </w:rPr>
-        <w:t>Once V8 was successfully embedded and the source code written in a file was parsed and executed I looked at implementing a module system that would allow users to write modular code when using the runtime. I solved this by implementing the CommonJS standard which is used in the Node runtime as well. The CommonJS standard (Commonjsorg, 2016) specifies a contract for modules and how they should be handled.</w:t>
+        <w:t xml:space="preserve">Once V8 was successfully embedded and the source code written in a file was parsed and executed I looked at implementing a module system that would allow users to write modular code when using the runtime. I solved this by implementing the </w:t>
+      </w:r>
+      <w:proofErr w:type="spellStart"/>
+      <w:r>
+        <w:rPr>
+          <w:rFonts w:cs="Arial"/>
+        </w:rPr>
+        <w:t>CommonJS</w:t>
+      </w:r>
+      <w:proofErr w:type="spellEnd"/>
+      <w:r>
+        <w:rPr>
+          <w:rFonts w:cs="Arial"/>
+        </w:rPr>
+        <w:t xml:space="preserve"> standard which is used in the Node runtime as well. The </w:t>
+      </w:r>
+      <w:proofErr w:type="spellStart"/>
+      <w:r>
+        <w:rPr>
+          <w:rFonts w:cs="Arial"/>
+        </w:rPr>
+        <w:t>CommonJS</w:t>
+      </w:r>
+      <w:proofErr w:type="spellEnd"/>
+      <w:r>
+        <w:rPr>
+          <w:rFonts w:cs="Arial"/>
+        </w:rPr>
+        <w:t xml:space="preserve"> standard (</w:t>
+      </w:r>
+      <w:proofErr w:type="spellStart"/>
+      <w:r>
+        <w:rPr>
+          <w:rFonts w:cs="Arial"/>
+        </w:rPr>
+        <w:t>Commonjsorg</w:t>
+      </w:r>
+      <w:proofErr w:type="spellEnd"/>
+      <w:r>
+        <w:rPr>
+          <w:rFonts w:cs="Arial"/>
+        </w:rPr>
+        <w:t>, 2016) specifies a contract for modules and how they should be handled.</w:t>
       </w:r>
       <w:r>
         <w:rPr>
@@ -9115,7 +9468,31 @@
         <w:rPr>
           <w:rFonts w:cs="Arial"/>
         </w:rPr>
-        <w:t xml:space="preserve"> there should be a function called require which accepts a module identifier. The require function itself returns the exported con</w:t>
+        <w:t xml:space="preserve"> there should be a function called </w:t>
+      </w:r>
+      <w:r>
+        <w:rPr>
+          <w:rStyle w:val="QuoteChar"/>
+        </w:rPr>
+        <w:t>require</w:t>
+      </w:r>
+      <w:r>
+        <w:rPr>
+          <w:rFonts w:cs="Arial"/>
+        </w:rPr>
+        <w:t xml:space="preserve"> which accepts a module identifier. The </w:t>
+      </w:r>
+      <w:r>
+        <w:rPr>
+          <w:rStyle w:val="QuoteChar"/>
+        </w:rPr>
+        <w:t>require</w:t>
+      </w:r>
+      <w:r>
+        <w:rPr>
+          <w:rFonts w:cs="Arial"/>
+        </w:rPr>
+        <w:t xml:space="preserve"> function itself returns the exported con</w:t>
       </w:r>
       <w:r>
         <w:rPr>
@@ -9192,7 +9569,55 @@
         <w:rPr>
           <w:rFonts w:cs="Arial"/>
         </w:rPr>
-        <w:t xml:space="preserve"> which is normally a standalone JavaScript file there must be a variable called require which follows the above definition. There must also be a variable called exports which is an object that the module may add its API to as its executes. Finally, there must be a free variable module that is an object. This module object must have an id property and that module id value if passed to require should return itself. </w:t>
+        <w:t xml:space="preserve"> which is normally a standalone JavaScript file there must be a variable called </w:t>
+      </w:r>
+      <w:r>
+        <w:rPr>
+          <w:rStyle w:val="QuoteChar"/>
+        </w:rPr>
+        <w:t>require</w:t>
+      </w:r>
+      <w:r>
+        <w:rPr>
+          <w:rFonts w:cs="Arial"/>
+        </w:rPr>
+        <w:t xml:space="preserve"> which follows the above definition. There must also be a variable called </w:t>
+      </w:r>
+      <w:r>
+        <w:rPr>
+          <w:rStyle w:val="QuoteChar"/>
+        </w:rPr>
+        <w:t>exports</w:t>
+      </w:r>
+      <w:r>
+        <w:rPr>
+          <w:rFonts w:cs="Arial"/>
+        </w:rPr>
+        <w:t xml:space="preserve"> which is an object that the module may add its API to as its executes. Finally, there must be a free variable </w:t>
+      </w:r>
+      <w:r>
+        <w:rPr>
+          <w:rStyle w:val="QuoteChar"/>
+        </w:rPr>
+        <w:t>module</w:t>
+      </w:r>
+      <w:r>
+        <w:rPr>
+          <w:rFonts w:cs="Arial"/>
+        </w:rPr>
+        <w:t xml:space="preserve"> that is an object. This module object must have an id property and that module id value if passed to </w:t>
+      </w:r>
+      <w:r>
+        <w:rPr>
+          <w:rStyle w:val="QuoteChar"/>
+        </w:rPr>
+        <w:t>require</w:t>
+      </w:r>
+      <w:r>
+        <w:rPr>
+          <w:rFonts w:cs="Arial"/>
+        </w:rPr>
+        <w:t xml:space="preserve"> should return itself. </w:t>
       </w:r>
     </w:p>
     <w:p>
@@ -9201,6 +9626,7 @@
         <w:spacing w:after="120"/>
       </w:pPr>
       <w:r>
+        <w:lastRenderedPageBreak/>
         <w:t>3.1</w:t>
       </w:r>
       <w:r>
@@ -9221,7 +9647,51 @@
         <w:rPr>
           <w:rFonts w:cs="Arial"/>
         </w:rPr>
-        <w:t xml:space="preserve">A module identifier is a String delimited by forward slashes. If a module id has no filename extension “.JS” is added by default. The module identifier is relative if the first time is “.” or “..”. Finally, relative identifiers are resolved relative to the call to require.  </w:t>
+        <w:t xml:space="preserve">A module identifier is a </w:t>
+      </w:r>
+      <w:r>
+        <w:rPr>
+          <w:rFonts w:cs="Arial"/>
+        </w:rPr>
+        <w:t>s</w:t>
+      </w:r>
+      <w:r>
+        <w:rPr>
+          <w:rFonts w:cs="Arial"/>
+        </w:rPr>
+        <w:t>tring delimited by forward slashes. If a module i</w:t>
+      </w:r>
+      <w:r>
+        <w:rPr>
+          <w:rFonts w:cs="Arial"/>
+        </w:rPr>
+        <w:t>d has no filename extension “.</w:t>
+      </w:r>
+      <w:proofErr w:type="spellStart"/>
+      <w:r>
+        <w:rPr>
+          <w:rFonts w:cs="Arial"/>
+        </w:rPr>
+        <w:t>js</w:t>
+      </w:r>
+      <w:proofErr w:type="spellEnd"/>
+      <w:r>
+        <w:rPr>
+          <w:rFonts w:cs="Arial"/>
+        </w:rPr>
+        <w:t xml:space="preserve">” is added by default. The module identifier is relative if the first time is “.” or “..”. Finally, relative identifiers are resolved relative to the call to </w:t>
+      </w:r>
+      <w:r>
+        <w:rPr>
+          <w:rStyle w:val="QuoteChar"/>
+        </w:rPr>
+        <w:t>require</w:t>
+      </w:r>
+      <w:r>
+        <w:rPr>
+          <w:rFonts w:cs="Arial"/>
+        </w:rPr>
+        <w:t xml:space="preserve">.  </w:t>
       </w:r>
     </w:p>
     <w:p>
@@ -9229,15 +9699,14 @@
         <w:pStyle w:val="Heading3"/>
         <w:spacing w:after="120"/>
       </w:pPr>
-      <w:bookmarkStart w:id="35" w:name="_Toc470641011"/>
-      <w:r>
-        <w:lastRenderedPageBreak/>
+      <w:bookmarkStart w:id="36" w:name="_Toc470641011"/>
+      <w:r>
         <w:t>3.2</w:t>
       </w:r>
       <w:r>
         <w:t>.3 Libraries</w:t>
       </w:r>
-      <w:bookmarkEnd w:id="35"/>
+      <w:bookmarkEnd w:id="36"/>
     </w:p>
     <w:p>
       <w:pPr>
@@ -9250,7 +9719,21 @@
         <w:rPr>
           <w:rFonts w:cs="Arial"/>
         </w:rPr>
-        <w:t>Once we had V8 embedded and a CommonJS module system implemented we wrote some basic libraries or common libraries for common tasks.</w:t>
+        <w:t xml:space="preserve">Once we had V8 embedded and a </w:t>
+      </w:r>
+      <w:proofErr w:type="spellStart"/>
+      <w:r>
+        <w:rPr>
+          <w:rFonts w:cs="Arial"/>
+        </w:rPr>
+        <w:t>CommonJS</w:t>
+      </w:r>
+      <w:proofErr w:type="spellEnd"/>
+      <w:r>
+        <w:rPr>
+          <w:rFonts w:cs="Arial"/>
+        </w:rPr>
+        <w:t xml:space="preserve"> module system implemented we wrote some basic libraries or common libraries for common tasks.</w:t>
       </w:r>
     </w:p>
     <w:p>
@@ -9287,7 +9770,25 @@
           <w:color w:val="333333"/>
           <w:shd w:val="clear" w:color="auto" w:fill="FFFFFF"/>
         </w:rPr>
-        <w:t>(Mozillaorg, 2016)</w:t>
+        <w:t>(</w:t>
+      </w:r>
+      <w:proofErr w:type="spellStart"/>
+      <w:r>
+        <w:rPr>
+          <w:rFonts w:cs="Arial"/>
+          <w:color w:val="333333"/>
+          <w:shd w:val="clear" w:color="auto" w:fill="FFFFFF"/>
+        </w:rPr>
+        <w:t>Mozillaorg</w:t>
+      </w:r>
+      <w:proofErr w:type="spellEnd"/>
+      <w:r>
+        <w:rPr>
+          <w:rFonts w:cs="Arial"/>
+          <w:color w:val="333333"/>
+          <w:shd w:val="clear" w:color="auto" w:fill="FFFFFF"/>
+        </w:rPr>
+        <w:t>, 2016)</w:t>
       </w:r>
       <w:r>
         <w:rPr>
@@ -9314,8 +9815,8 @@
         <w:t>s functionality can be seen in Figure 10.</w:t>
       </w:r>
     </w:p>
-    <w:bookmarkStart w:id="36" w:name="_MON_1542460860"/>
-    <w:bookmarkEnd w:id="36"/>
+    <w:bookmarkStart w:id="37" w:name="_MON_1542460860"/>
+    <w:bookmarkEnd w:id="37"/>
     <w:p>
       <w:pPr>
         <w:pBdr>
@@ -9336,7 +9837,7 @@
           <v:shape id="_x0000_i1033" type="#_x0000_t75" style="width:469.2pt;height:155.4pt" o:ole="">
             <v:imagedata r:id="rId26" o:title=""/>
           </v:shape>
-          <o:OLEObject Type="Embed" ProgID="Word.OpenDocumentText.12" ShapeID="_x0000_i1033" DrawAspect="Content" ObjectID="_1545066877" r:id="rId27"/>
+          <o:OLEObject Type="Embed" ProgID="Word.OpenDocumentText.12" ShapeID="_x0000_i1033" DrawAspect="Content" ObjectID="_1545068365" r:id="rId27"/>
         </w:object>
       </w:r>
     </w:p>
@@ -9371,7 +9872,15 @@
         <w:t>3.2</w:t>
       </w:r>
       <w:r>
-        <w:t>.3.2 Datetime module</w:t>
+        <w:t xml:space="preserve">.3.2 </w:t>
+      </w:r>
+      <w:proofErr w:type="spellStart"/>
+      <w:r>
+        <w:t>Datetime</w:t>
+      </w:r>
+      <w:proofErr w:type="spellEnd"/>
+      <w:r>
+        <w:t xml:space="preserve"> module</w:t>
       </w:r>
     </w:p>
     <w:p>
@@ -9403,8 +9912,8 @@
         <w:t xml:space="preserve"> Figure 11 shows off some of the functions found in this module.</w:t>
       </w:r>
     </w:p>
-    <w:bookmarkStart w:id="37" w:name="_MON_1542460912"/>
-    <w:bookmarkEnd w:id="37"/>
+    <w:bookmarkStart w:id="38" w:name="_MON_1542460912"/>
+    <w:bookmarkEnd w:id="38"/>
     <w:p>
       <w:pPr>
         <w:pBdr>
@@ -9425,7 +9934,7 @@
           <v:shape id="_x0000_i1034" type="#_x0000_t75" style="width:453pt;height:155.4pt" o:ole="">
             <v:imagedata r:id="rId28" o:title=""/>
           </v:shape>
-          <o:OLEObject Type="Embed" ProgID="Word.OpenDocumentText.12" ShapeID="_x0000_i1034" DrawAspect="Content" ObjectID="_1545066878" r:id="rId29"/>
+          <o:OLEObject Type="Embed" ProgID="Word.OpenDocumentText.12" ShapeID="_x0000_i1034" DrawAspect="Content" ObjectID="_1545068366" r:id="rId29"/>
         </w:object>
       </w:r>
     </w:p>
@@ -9443,7 +9952,21 @@
         <w:rPr>
           <w:rStyle w:val="Emphasis"/>
         </w:rPr>
-        <w:t>Figure 11: Datetime API example</w:t>
+        <w:t xml:space="preserve">Figure 11: </w:t>
+      </w:r>
+      <w:proofErr w:type="spellStart"/>
+      <w:r>
+        <w:rPr>
+          <w:rStyle w:val="Emphasis"/>
+        </w:rPr>
+        <w:t>Datetime</w:t>
+      </w:r>
+      <w:proofErr w:type="spellEnd"/>
+      <w:r>
+        <w:rPr>
+          <w:rStyle w:val="Emphasis"/>
+        </w:rPr>
+        <w:t xml:space="preserve"> API example</w:t>
       </w:r>
     </w:p>
     <w:p>
@@ -9490,8 +10013,8 @@
         <w:t xml:space="preserve"> Figure 12 shows the information available from this module.</w:t>
       </w:r>
     </w:p>
-    <w:bookmarkStart w:id="38" w:name="_MON_1542461002"/>
-    <w:bookmarkEnd w:id="38"/>
+    <w:bookmarkStart w:id="39" w:name="_MON_1542461002"/>
+    <w:bookmarkEnd w:id="39"/>
     <w:p>
       <w:pPr>
         <w:pBdr>
@@ -9513,7 +10036,7 @@
           <v:shape id="_x0000_i1035" type="#_x0000_t75" style="width:453pt;height:96.6pt" o:ole="">
             <v:imagedata r:id="rId30" o:title=""/>
           </v:shape>
-          <o:OLEObject Type="Embed" ProgID="Word.OpenDocumentText.12" ShapeID="_x0000_i1035" DrawAspect="Content" ObjectID="_1545066879" r:id="rId31"/>
+          <o:OLEObject Type="Embed" ProgID="Word.OpenDocumentText.12" ShapeID="_x0000_i1035" DrawAspect="Content" ObjectID="_1545068367" r:id="rId31"/>
         </w:object>
       </w:r>
     </w:p>
@@ -9575,8 +10098,8 @@
         <w:t>can be found in Figure 13.</w:t>
       </w:r>
     </w:p>
-    <w:bookmarkStart w:id="39" w:name="_MON_1542461157"/>
-    <w:bookmarkEnd w:id="39"/>
+    <w:bookmarkStart w:id="40" w:name="_MON_1542461157"/>
+    <w:bookmarkEnd w:id="40"/>
     <w:p>
       <w:pPr>
         <w:pBdr>
@@ -9597,7 +10120,7 @@
           <v:shape id="_x0000_i1036" type="#_x0000_t75" style="width:453pt;height:87.6pt" o:ole="">
             <v:imagedata r:id="rId32" o:title=""/>
           </v:shape>
-          <o:OLEObject Type="Embed" ProgID="Word.OpenDocumentText.12" ShapeID="_x0000_i1036" DrawAspect="Content" ObjectID="_1545066880" r:id="rId33"/>
+          <o:OLEObject Type="Embed" ProgID="Word.OpenDocumentText.12" ShapeID="_x0000_i1036" DrawAspect="Content" ObjectID="_1545068368" r:id="rId33"/>
         </w:object>
       </w:r>
     </w:p>
@@ -9640,7 +10163,19 @@
         <w:rPr>
           <w:rFonts w:cs="Arial"/>
         </w:rPr>
-        <w:t xml:space="preserve">Of course a big feature </w:t>
+        <w:t>Of course</w:t>
+      </w:r>
+      <w:r>
+        <w:rPr>
+          <w:rFonts w:cs="Arial"/>
+        </w:rPr>
+        <w:t>,</w:t>
+      </w:r>
+      <w:r>
+        <w:rPr>
+          <w:rFonts w:cs="Arial"/>
+        </w:rPr>
+        <w:t xml:space="preserve"> a big feature </w:t>
       </w:r>
       <w:r>
         <w:rPr>
@@ -9673,8 +10208,8 @@
         <w:t xml:space="preserve"> Figure 14 gives a basic usage example.</w:t>
       </w:r>
     </w:p>
-    <w:bookmarkStart w:id="40" w:name="_MON_1542461192"/>
-    <w:bookmarkEnd w:id="40"/>
+    <w:bookmarkStart w:id="41" w:name="_MON_1542461192"/>
+    <w:bookmarkEnd w:id="41"/>
     <w:p>
       <w:pPr>
         <w:pBdr>
@@ -9696,7 +10231,7 @@
           <v:shape id="_x0000_i1037" type="#_x0000_t75" style="width:469.2pt;height:54.6pt" o:ole="">
             <v:imagedata r:id="rId34" o:title=""/>
           </v:shape>
-          <o:OLEObject Type="Embed" ProgID="Word.OpenDocumentText.12" ShapeID="_x0000_i1037" DrawAspect="Content" ObjectID="_1545066881" r:id="rId35"/>
+          <o:OLEObject Type="Embed" ProgID="Word.OpenDocumentText.12" ShapeID="_x0000_i1037" DrawAspect="Content" ObjectID="_1545068369" r:id="rId35"/>
         </w:object>
       </w:r>
     </w:p>
@@ -9784,8 +10319,8 @@
         <w:t xml:space="preserve"> </w:t>
       </w:r>
     </w:p>
-    <w:bookmarkStart w:id="41" w:name="_MON_1543609797"/>
-    <w:bookmarkEnd w:id="41"/>
+    <w:bookmarkStart w:id="42" w:name="_MON_1543609797"/>
+    <w:bookmarkEnd w:id="42"/>
     <w:p>
       <w:pPr>
         <w:pBdr>
@@ -9807,7 +10342,7 @@
           <v:shape id="_x0000_i1038" type="#_x0000_t75" style="width:522.6pt;height:132.6pt" o:ole="">
             <v:imagedata r:id="rId36" o:title=""/>
           </v:shape>
-          <o:OLEObject Type="Embed" ProgID="Word.OpenDocumentText.12" ShapeID="_x0000_i1038" DrawAspect="Content" ObjectID="_1545066882" r:id="rId37"/>
+          <o:OLEObject Type="Embed" ProgID="Word.OpenDocumentText.12" ShapeID="_x0000_i1038" DrawAspect="Content" ObjectID="_1545068370" r:id="rId37"/>
         </w:object>
       </w:r>
     </w:p>
@@ -9897,10 +10432,16 @@
       </w:r>
       <w:r>
         <w:rPr>
-          <w:rFonts w:cs="Arial"/>
-          <w:b/>
-        </w:rPr>
-        <w:t xml:space="preserve">with </w:t>
+          <w:rStyle w:val="QuoteChar"/>
+        </w:rPr>
+        <w:t>with</w:t>
+      </w:r>
+      <w:r>
+        <w:rPr>
+          <w:rFonts w:cs="Arial"/>
+          <w:b/>
+        </w:rPr>
+        <w:t xml:space="preserve"> </w:t>
       </w:r>
       <w:r>
         <w:rPr>
@@ -9927,8 +10468,8 @@
         <w:t xml:space="preserve"> for a better example) we have a API calls that match as if it was in C++ and this is by design to make sure the code written maps as directly as possible to people with previous experience.</w:t>
       </w:r>
     </w:p>
-    <w:bookmarkStart w:id="42" w:name="_MON_1542461591"/>
-    <w:bookmarkEnd w:id="42"/>
+    <w:bookmarkStart w:id="43" w:name="_MON_1542461591"/>
+    <w:bookmarkEnd w:id="43"/>
     <w:p>
       <w:pPr>
         <w:pBdr>
@@ -9950,7 +10491,7 @@
           <v:shape id="_x0000_i1039" type="#_x0000_t75" style="width:453pt;height:98.4pt" o:ole="">
             <v:imagedata r:id="rId38" o:title=""/>
           </v:shape>
-          <o:OLEObject Type="Embed" ProgID="Word.OpenDocumentText.12" ShapeID="_x0000_i1039" DrawAspect="Content" ObjectID="_1545066883" r:id="rId39"/>
+          <o:OLEObject Type="Embed" ProgID="Word.OpenDocumentText.12" ShapeID="_x0000_i1039" DrawAspect="Content" ObjectID="_1545068371" r:id="rId39"/>
         </w:object>
       </w:r>
     </w:p>
@@ -9974,8 +10515,8 @@
         <w:t>: CL/GL API example</w:t>
       </w:r>
     </w:p>
-    <w:bookmarkStart w:id="43" w:name="_MON_1542660197"/>
-    <w:bookmarkEnd w:id="43"/>
+    <w:bookmarkStart w:id="44" w:name="_MON_1542660197"/>
+    <w:bookmarkEnd w:id="44"/>
     <w:p>
       <w:pPr>
         <w:pBdr>
@@ -9997,7 +10538,7 @@
           <v:shape id="_x0000_i1040" type="#_x0000_t75" style="width:453pt;height:108pt" o:ole="">
             <v:imagedata r:id="rId40" o:title=""/>
           </v:shape>
-          <o:OLEObject Type="Embed" ProgID="Word.OpenDocumentText.12" ShapeID="_x0000_i1040" DrawAspect="Content" ObjectID="_1545066884" r:id="rId41"/>
+          <o:OLEObject Type="Embed" ProgID="Word.OpenDocumentText.12" ShapeID="_x0000_i1040" DrawAspect="Content" ObjectID="_1545068372" r:id="rId41"/>
         </w:object>
       </w:r>
     </w:p>
@@ -10026,7 +10567,7 @@
         <w:pStyle w:val="Heading3"/>
         <w:spacing w:after="120"/>
       </w:pPr>
-      <w:bookmarkStart w:id="44" w:name="_Toc470641012"/>
+      <w:bookmarkStart w:id="45" w:name="_Toc470641012"/>
       <w:r>
         <w:t>3.</w:t>
       </w:r>
@@ -10042,7 +10583,7 @@
       <w:r>
         <w:t>Demonstrations</w:t>
       </w:r>
-      <w:bookmarkEnd w:id="44"/>
+      <w:bookmarkEnd w:id="45"/>
     </w:p>
     <w:p>
       <w:pPr>
@@ -10441,7 +10982,21 @@
         <w:rPr>
           <w:rFonts w:cs="Arial"/>
         </w:rPr>
-        <w:t>GPU. It utilizes custom shaders and</w:t>
+        <w:t xml:space="preserve">GPU. It utilizes custom </w:t>
+      </w:r>
+      <w:proofErr w:type="spellStart"/>
+      <w:r>
+        <w:rPr>
+          <w:rFonts w:cs="Arial"/>
+        </w:rPr>
+        <w:t>shaders</w:t>
+      </w:r>
+      <w:proofErr w:type="spellEnd"/>
+      <w:r>
+        <w:rPr>
+          <w:rFonts w:cs="Arial"/>
+        </w:rPr>
+        <w:t xml:space="preserve"> and</w:t>
       </w:r>
       <w:r>
         <w:rPr>
@@ -10569,7 +11124,7 @@
         <w:pStyle w:val="Heading2"/>
         <w:spacing w:after="120"/>
       </w:pPr>
-      <w:bookmarkStart w:id="45" w:name="_Toc470641013"/>
+      <w:bookmarkStart w:id="46" w:name="_Toc470641013"/>
       <w:r>
         <w:t>3.3</w:t>
       </w:r>
@@ -10579,7 +11134,7 @@
       <w:r>
         <w:t>Development Technique</w:t>
       </w:r>
-      <w:bookmarkEnd w:id="45"/>
+      <w:bookmarkEnd w:id="46"/>
     </w:p>
     <w:p>
       <w:pPr>
@@ -10630,7 +11185,7 @@
         <w:pStyle w:val="Heading3"/>
         <w:spacing w:after="120"/>
       </w:pPr>
-      <w:bookmarkStart w:id="46" w:name="_Toc470641014"/>
+      <w:bookmarkStart w:id="47" w:name="_Toc470641014"/>
       <w:r>
         <w:t>3.3</w:t>
       </w:r>
@@ -10643,7 +11198,7 @@
       <w:r>
         <w:t xml:space="preserve"> Methodology</w:t>
       </w:r>
-      <w:bookmarkEnd w:id="46"/>
+      <w:bookmarkEnd w:id="47"/>
     </w:p>
     <w:p>
       <w:pPr>
@@ -10743,7 +11298,7 @@
         <w:pStyle w:val="Heading3"/>
         <w:spacing w:after="120"/>
       </w:pPr>
-      <w:bookmarkStart w:id="47" w:name="_Toc470641015"/>
+      <w:bookmarkStart w:id="48" w:name="_Toc470641015"/>
       <w:r>
         <w:t>3.3</w:t>
       </w:r>
@@ -10753,7 +11308,7 @@
       <w:r>
         <w:t>Scrum Method</w:t>
       </w:r>
-      <w:bookmarkEnd w:id="47"/>
+      <w:bookmarkEnd w:id="48"/>
     </w:p>
     <w:p>
       <w:pPr>
@@ -10826,7 +11381,21 @@
         <w:rPr>
           <w:rFonts w:cs="Arial"/>
         </w:rPr>
-        <w:t>(Mahalakshmi and Sundararajan</w:t>
+        <w:t>(</w:t>
+      </w:r>
+      <w:proofErr w:type="spellStart"/>
+      <w:r>
+        <w:rPr>
+          <w:rFonts w:cs="Arial"/>
+        </w:rPr>
+        <w:t>Mahalakshmi</w:t>
+      </w:r>
+      <w:proofErr w:type="spellEnd"/>
+      <w:r>
+        <w:rPr>
+          <w:rFonts w:cs="Arial"/>
+        </w:rPr>
+        <w:t xml:space="preserve"> and Sundararajan</w:t>
       </w:r>
       <w:r>
         <w:rPr>
@@ -10943,7 +11512,7 @@
         <w:pStyle w:val="Heading3"/>
         <w:spacing w:after="120"/>
       </w:pPr>
-      <w:bookmarkStart w:id="48" w:name="_Toc470641016"/>
+      <w:bookmarkStart w:id="49" w:name="_Toc470641016"/>
       <w:r>
         <w:lastRenderedPageBreak/>
         <w:t>3.3</w:t>
@@ -10957,7 +11526,7 @@
       <w:r>
         <w:t xml:space="preserve"> Sprints</w:t>
       </w:r>
-      <w:bookmarkEnd w:id="48"/>
+      <w:bookmarkEnd w:id="49"/>
     </w:p>
     <w:p>
       <w:pPr>
@@ -11032,7 +11601,7 @@
         <w:pStyle w:val="Heading3"/>
         <w:spacing w:after="120"/>
       </w:pPr>
-      <w:bookmarkStart w:id="49" w:name="_Toc470641017"/>
+      <w:bookmarkStart w:id="50" w:name="_Toc470641017"/>
       <w:r>
         <w:t>3.3</w:t>
       </w:r>
@@ -11045,7 +11614,7 @@
       <w:r>
         <w:t>Gantt Chart Schedule</w:t>
       </w:r>
-      <w:bookmarkEnd w:id="49"/>
+      <w:bookmarkEnd w:id="50"/>
     </w:p>
     <w:p>
       <w:pPr>
@@ -11238,14 +11807,14 @@
         <w:pStyle w:val="Heading2"/>
         <w:spacing w:after="120"/>
       </w:pPr>
-      <w:bookmarkStart w:id="50" w:name="_Toc470641018"/>
+      <w:bookmarkStart w:id="51" w:name="_Toc470641018"/>
       <w:r>
         <w:t xml:space="preserve">3.4 </w:t>
       </w:r>
       <w:r>
         <w:t>Plans for Completion</w:t>
       </w:r>
-      <w:bookmarkEnd w:id="50"/>
+      <w:bookmarkEnd w:id="51"/>
     </w:p>
     <w:p>
       <w:pPr>
@@ -11287,14 +11856,14 @@
         <w:pStyle w:val="Heading3"/>
         <w:spacing w:after="120"/>
       </w:pPr>
-      <w:bookmarkStart w:id="51" w:name="_Toc470641019"/>
+      <w:bookmarkStart w:id="52" w:name="_Toc470641019"/>
       <w:r>
         <w:t xml:space="preserve">3.4.1 </w:t>
       </w:r>
       <w:r>
         <w:t>Complete Bindings</w:t>
       </w:r>
-      <w:bookmarkEnd w:id="51"/>
+      <w:bookmarkEnd w:id="52"/>
     </w:p>
     <w:p>
       <w:pPr>
@@ -11373,7 +11942,21 @@
         <w:rPr>
           <w:rFonts w:cs="Arial"/>
         </w:rPr>
-        <w:t xml:space="preserve">through WebGL </w:t>
+        <w:t xml:space="preserve">through </w:t>
+      </w:r>
+      <w:proofErr w:type="spellStart"/>
+      <w:r>
+        <w:rPr>
+          <w:rFonts w:cs="Arial"/>
+        </w:rPr>
+        <w:t>WebGL</w:t>
+      </w:r>
+      <w:proofErr w:type="spellEnd"/>
+      <w:r>
+        <w:rPr>
+          <w:rFonts w:cs="Arial"/>
+        </w:rPr>
+        <w:t xml:space="preserve"> </w:t>
       </w:r>
       <w:r>
         <w:rPr>
@@ -11411,14 +11994,14 @@
         <w:pStyle w:val="Heading3"/>
         <w:spacing w:after="120"/>
       </w:pPr>
-      <w:bookmarkStart w:id="52" w:name="_Toc470641020"/>
+      <w:bookmarkStart w:id="53" w:name="_Toc470641020"/>
       <w:r>
         <w:t xml:space="preserve">3.4.2 </w:t>
       </w:r>
       <w:r>
         <w:t>Professional Demonstrations</w:t>
       </w:r>
-      <w:bookmarkEnd w:id="52"/>
+      <w:bookmarkEnd w:id="53"/>
     </w:p>
     <w:p>
       <w:pPr>
@@ -11475,7 +12058,7 @@
         <w:pStyle w:val="Heading3"/>
         <w:spacing w:after="120"/>
       </w:pPr>
-      <w:bookmarkStart w:id="53" w:name="_Toc470641021"/>
+      <w:bookmarkStart w:id="54" w:name="_Toc470641021"/>
       <w:r>
         <w:lastRenderedPageBreak/>
         <w:t xml:space="preserve">3.4.3 </w:t>
@@ -11483,7 +12066,7 @@
       <w:r>
         <w:t>Presentation</w:t>
       </w:r>
-      <w:bookmarkEnd w:id="53"/>
+      <w:bookmarkEnd w:id="54"/>
     </w:p>
     <w:p>
       <w:pPr>
@@ -11600,14 +12183,14 @@
         <w:pStyle w:val="Heading3"/>
         <w:spacing w:after="120"/>
       </w:pPr>
-      <w:bookmarkStart w:id="54" w:name="_Toc470641022"/>
+      <w:bookmarkStart w:id="55" w:name="_Toc470641022"/>
       <w:r>
         <w:t xml:space="preserve">3.4.4 </w:t>
       </w:r>
       <w:r>
         <w:t>Final Honours Project Report</w:t>
       </w:r>
-      <w:bookmarkEnd w:id="54"/>
+      <w:bookmarkEnd w:id="55"/>
     </w:p>
     <w:p>
       <w:pPr>
@@ -11660,7 +12243,7 @@
           <w:sz w:val="28"/>
         </w:rPr>
       </w:pPr>
-      <w:bookmarkStart w:id="55" w:name="_Toc470641023"/>
+      <w:bookmarkStart w:id="56" w:name="_Toc470641023"/>
       <w:r>
         <w:rPr>
           <w:rFonts w:ascii="Arial" w:hAnsi="Arial" w:cs="Arial"/>
@@ -11678,7 +12261,7 @@
         </w:rPr>
         <w:t>Concluding Remarks</w:t>
       </w:r>
-      <w:bookmarkEnd w:id="55"/>
+      <w:bookmarkEnd w:id="56"/>
     </w:p>
     <w:p>
       <w:pPr>
@@ -11688,14 +12271,14 @@
           <w:vertAlign w:val="subscript"/>
         </w:rPr>
       </w:pPr>
-      <w:bookmarkStart w:id="56" w:name="_Toc470641024"/>
+      <w:bookmarkStart w:id="57" w:name="_Toc470641024"/>
       <w:r>
         <w:t xml:space="preserve">4.1 </w:t>
       </w:r>
       <w:r>
         <w:t>Excellent Progress</w:t>
       </w:r>
-      <w:bookmarkEnd w:id="56"/>
+      <w:bookmarkEnd w:id="57"/>
     </w:p>
     <w:p>
       <w:pPr>
@@ -12006,7 +12589,7 @@
         <w:pStyle w:val="Heading2"/>
         <w:spacing w:after="120"/>
       </w:pPr>
-      <w:bookmarkStart w:id="57" w:name="_Toc470641026"/>
+      <w:bookmarkStart w:id="58" w:name="_Toc470641026"/>
       <w:r>
         <w:t>4.2</w:t>
       </w:r>
@@ -12019,7 +12602,7 @@
       <w:r>
         <w:t>roblems</w:t>
       </w:r>
-      <w:bookmarkEnd w:id="57"/>
+      <w:bookmarkEnd w:id="58"/>
     </w:p>
     <w:p>
       <w:pPr>
@@ -12064,19 +12647,17 @@
         <w:pStyle w:val="Heading2"/>
         <w:spacing w:after="120"/>
       </w:pPr>
-      <w:bookmarkStart w:id="58" w:name="_Toc470641027"/>
+      <w:bookmarkStart w:id="59" w:name="_Toc470641027"/>
       <w:r>
         <w:t>4.3</w:t>
       </w:r>
-      <w:bookmarkStart w:id="59" w:name="_GoBack"/>
+      <w:r>
+        <w:t xml:space="preserve"> </w:t>
+      </w:r>
+      <w:r>
+        <w:t>Conclusion</w:t>
+      </w:r>
       <w:bookmarkEnd w:id="59"/>
-      <w:r>
-        <w:t xml:space="preserve"> </w:t>
-      </w:r>
-      <w:r>
-        <w:t>Conclusion</w:t>
-      </w:r>
-      <w:bookmarkEnd w:id="58"/>
     </w:p>
     <w:p>
       <w:pPr>
@@ -12520,11 +13101,19 @@
           <w:shd w:val="clear" w:color="auto" w:fill="FFFFFF"/>
         </w:rPr>
       </w:pPr>
-      <w:r>
-        <w:rPr>
-          <w:shd w:val="clear" w:color="auto" w:fill="FFFFFF"/>
-        </w:rPr>
-        <w:t>Amdcom.</w:t>
+      <w:proofErr w:type="spellStart"/>
+      <w:r>
+        <w:rPr>
+          <w:shd w:val="clear" w:color="auto" w:fill="FFFFFF"/>
+        </w:rPr>
+        <w:t>Amdcom</w:t>
+      </w:r>
+      <w:proofErr w:type="spellEnd"/>
+      <w:r>
+        <w:rPr>
+          <w:shd w:val="clear" w:color="auto" w:fill="FFFFFF"/>
+        </w:rPr>
+        <w:t>.</w:t>
       </w:r>
       <w:r>
         <w:rPr>
@@ -12554,13 +13143,23 @@
         </w:rPr>
         <w:t> </w:t>
       </w:r>
+      <w:proofErr w:type="spellStart"/>
       <w:r>
         <w:rPr>
           <w:i/>
           <w:iCs/>
           <w:shd w:val="clear" w:color="auto" w:fill="FFFFFF"/>
         </w:rPr>
-        <w:t>Amdcom.</w:t>
+        <w:t>Amdcom</w:t>
+      </w:r>
+      <w:proofErr w:type="spellEnd"/>
+      <w:r>
+        <w:rPr>
+          <w:i/>
+          <w:iCs/>
+          <w:shd w:val="clear" w:color="auto" w:fill="FFFFFF"/>
+        </w:rPr>
+        <w:t>.</w:t>
       </w:r>
       <w:r>
         <w:rPr>
@@ -12634,11 +13233,19 @@
           <w:shd w:val="clear" w:color="auto" w:fill="FFFFFF"/>
         </w:rPr>
       </w:pPr>
-      <w:r>
-        <w:rPr>
-          <w:shd w:val="clear" w:color="auto" w:fill="FFFFFF"/>
-        </w:rPr>
-        <w:t>Amdcom.</w:t>
+      <w:proofErr w:type="spellStart"/>
+      <w:r>
+        <w:rPr>
+          <w:shd w:val="clear" w:color="auto" w:fill="FFFFFF"/>
+        </w:rPr>
+        <w:t>Amdcom</w:t>
+      </w:r>
+      <w:proofErr w:type="spellEnd"/>
+      <w:r>
+        <w:rPr>
+          <w:shd w:val="clear" w:color="auto" w:fill="FFFFFF"/>
+        </w:rPr>
+        <w:t>.</w:t>
       </w:r>
       <w:r>
         <w:rPr>
@@ -12668,13 +13275,23 @@
         </w:rPr>
         <w:t> </w:t>
       </w:r>
+      <w:proofErr w:type="spellStart"/>
       <w:r>
         <w:rPr>
           <w:i/>
           <w:iCs/>
           <w:shd w:val="clear" w:color="auto" w:fill="FFFFFF"/>
         </w:rPr>
-        <w:t>Amdcom.</w:t>
+        <w:t>Amdcom</w:t>
+      </w:r>
+      <w:proofErr w:type="spellEnd"/>
+      <w:r>
+        <w:rPr>
+          <w:i/>
+          <w:iCs/>
+          <w:shd w:val="clear" w:color="auto" w:fill="FFFFFF"/>
+        </w:rPr>
+        <w:t>.</w:t>
       </w:r>
       <w:r>
         <w:rPr>
@@ -12745,11 +13362,19 @@
           <w:shd w:val="clear" w:color="auto" w:fill="FFFFFF"/>
         </w:rPr>
       </w:pPr>
-      <w:r>
-        <w:rPr>
-          <w:shd w:val="clear" w:color="auto" w:fill="FFFFFF"/>
-        </w:rPr>
-        <w:t>Applecom.</w:t>
+      <w:proofErr w:type="spellStart"/>
+      <w:r>
+        <w:rPr>
+          <w:shd w:val="clear" w:color="auto" w:fill="FFFFFF"/>
+        </w:rPr>
+        <w:t>Applecom</w:t>
+      </w:r>
+      <w:proofErr w:type="spellEnd"/>
+      <w:r>
+        <w:rPr>
+          <w:shd w:val="clear" w:color="auto" w:fill="FFFFFF"/>
+        </w:rPr>
+        <w:t>.</w:t>
       </w:r>
       <w:r>
         <w:rPr>
@@ -12779,13 +13404,23 @@
         </w:rPr>
         <w:t> </w:t>
       </w:r>
+      <w:proofErr w:type="spellStart"/>
       <w:r>
         <w:rPr>
           <w:i/>
           <w:iCs/>
           <w:shd w:val="clear" w:color="auto" w:fill="FFFFFF"/>
         </w:rPr>
-        <w:t>Applecom.</w:t>
+        <w:t>Applecom</w:t>
+      </w:r>
+      <w:proofErr w:type="spellEnd"/>
+      <w:r>
+        <w:rPr>
+          <w:i/>
+          <w:iCs/>
+          <w:shd w:val="clear" w:color="auto" w:fill="FFFFFF"/>
+        </w:rPr>
+        <w:t>.</w:t>
       </w:r>
       <w:r>
         <w:rPr>
@@ -12857,11 +13492,19 @@
           <w:shd w:val="clear" w:color="auto" w:fill="FFFFFF"/>
         </w:rPr>
       </w:pPr>
-      <w:r>
-        <w:rPr>
-          <w:shd w:val="clear" w:color="auto" w:fill="FFFFFF"/>
-        </w:rPr>
-        <w:t>Atomio.</w:t>
+      <w:proofErr w:type="spellStart"/>
+      <w:r>
+        <w:rPr>
+          <w:shd w:val="clear" w:color="auto" w:fill="FFFFFF"/>
+        </w:rPr>
+        <w:t>Atomio</w:t>
+      </w:r>
+      <w:proofErr w:type="spellEnd"/>
+      <w:r>
+        <w:rPr>
+          <w:shd w:val="clear" w:color="auto" w:fill="FFFFFF"/>
+        </w:rPr>
+        <w:t>.</w:t>
       </w:r>
       <w:r>
         <w:rPr>
@@ -12969,12 +13612,20 @@
           <w:shd w:val="clear" w:color="auto" w:fill="FFFFFF"/>
         </w:rPr>
       </w:pPr>
+      <w:proofErr w:type="spellStart"/>
       <w:r>
         <w:rPr>
           <w:shd w:val="clear" w:color="auto" w:fill="FFFFFF"/>
         </w:rPr>
         <w:lastRenderedPageBreak/>
-        <w:t>Commonjsorg.</w:t>
+        <w:t>Commonjsorg</w:t>
+      </w:r>
+      <w:proofErr w:type="spellEnd"/>
+      <w:r>
+        <w:rPr>
+          <w:shd w:val="clear" w:color="auto" w:fill="FFFFFF"/>
+        </w:rPr>
+        <w:t>.</w:t>
       </w:r>
       <w:r>
         <w:rPr>
@@ -13085,11 +13736,19 @@
           <w:szCs w:val="20"/>
         </w:rPr>
       </w:pPr>
+      <w:proofErr w:type="spellStart"/>
       <w:r>
         <w:rPr>
           <w:color w:val="000000"/>
         </w:rPr>
-        <w:t>Ecma International. (2015).</w:t>
+        <w:t>Ecma</w:t>
+      </w:r>
+      <w:proofErr w:type="spellEnd"/>
+      <w:r>
+        <w:rPr>
+          <w:color w:val="000000"/>
+        </w:rPr>
+        <w:t xml:space="preserve"> International. (2015).</w:t>
       </w:r>
       <w:r>
         <w:rPr>
@@ -13222,11 +13881,19 @@
           <w:shd w:val="clear" w:color="auto" w:fill="FFFFFF"/>
         </w:rPr>
       </w:pPr>
-      <w:r>
-        <w:rPr>
-          <w:shd w:val="clear" w:color="auto" w:fill="FFFFFF"/>
-        </w:rPr>
-        <w:t>Googlesourcecom.</w:t>
+      <w:proofErr w:type="spellStart"/>
+      <w:r>
+        <w:rPr>
+          <w:shd w:val="clear" w:color="auto" w:fill="FFFFFF"/>
+        </w:rPr>
+        <w:t>Googlesourcecom</w:t>
+      </w:r>
+      <w:proofErr w:type="spellEnd"/>
+      <w:r>
+        <w:rPr>
+          <w:shd w:val="clear" w:color="auto" w:fill="FFFFFF"/>
+        </w:rPr>
+        <w:t>.</w:t>
       </w:r>
       <w:r>
         <w:rPr>
@@ -13336,11 +14003,19 @@
           <w:shd w:val="clear" w:color="auto" w:fill="FFFFFF"/>
         </w:rPr>
       </w:pPr>
-      <w:r>
-        <w:rPr>
-          <w:shd w:val="clear" w:color="auto" w:fill="FFFFFF"/>
-        </w:rPr>
-        <w:t>Intelcom.</w:t>
+      <w:proofErr w:type="spellStart"/>
+      <w:r>
+        <w:rPr>
+          <w:shd w:val="clear" w:color="auto" w:fill="FFFFFF"/>
+        </w:rPr>
+        <w:t>Intelcom</w:t>
+      </w:r>
+      <w:proofErr w:type="spellEnd"/>
+      <w:r>
+        <w:rPr>
+          <w:shd w:val="clear" w:color="auto" w:fill="FFFFFF"/>
+        </w:rPr>
+        <w:t>.</w:t>
       </w:r>
       <w:r>
         <w:rPr>
@@ -13460,11 +14135,19 @@
           <w:shd w:val="clear" w:color="auto" w:fill="FFFFFF"/>
         </w:rPr>
       </w:pPr>
-      <w:r>
-        <w:rPr>
-          <w:shd w:val="clear" w:color="auto" w:fill="FFFFFF"/>
-        </w:rPr>
-        <w:t>Intelcom.</w:t>
+      <w:proofErr w:type="spellStart"/>
+      <w:r>
+        <w:rPr>
+          <w:shd w:val="clear" w:color="auto" w:fill="FFFFFF"/>
+        </w:rPr>
+        <w:t>Intelcom</w:t>
+      </w:r>
+      <w:proofErr w:type="spellEnd"/>
+      <w:r>
+        <w:rPr>
+          <w:shd w:val="clear" w:color="auto" w:fill="FFFFFF"/>
+        </w:rPr>
+        <w:t>.</w:t>
       </w:r>
       <w:r>
         <w:rPr>
@@ -13572,11 +14255,19 @@
           <w:shd w:val="clear" w:color="auto" w:fill="FFFFFF"/>
         </w:rPr>
       </w:pPr>
-      <w:r>
-        <w:rPr>
-          <w:shd w:val="clear" w:color="auto" w:fill="FFFFFF"/>
-        </w:rPr>
-        <w:t>Khronosorg.</w:t>
+      <w:proofErr w:type="spellStart"/>
+      <w:r>
+        <w:rPr>
+          <w:shd w:val="clear" w:color="auto" w:fill="FFFFFF"/>
+        </w:rPr>
+        <w:t>Khronosorg</w:t>
+      </w:r>
+      <w:proofErr w:type="spellEnd"/>
+      <w:r>
+        <w:rPr>
+          <w:shd w:val="clear" w:color="auto" w:fill="FFFFFF"/>
+        </w:rPr>
+        <w:t>.</w:t>
       </w:r>
       <w:r>
         <w:rPr>
@@ -13606,13 +14297,23 @@
         </w:rPr>
         <w:t> </w:t>
       </w:r>
+      <w:proofErr w:type="spellStart"/>
       <w:r>
         <w:rPr>
           <w:i/>
           <w:iCs/>
           <w:shd w:val="clear" w:color="auto" w:fill="FFFFFF"/>
         </w:rPr>
-        <w:t>Khronosorg.</w:t>
+        <w:t>Khronosorg</w:t>
+      </w:r>
+      <w:proofErr w:type="spellEnd"/>
+      <w:r>
+        <w:rPr>
+          <w:i/>
+          <w:iCs/>
+          <w:shd w:val="clear" w:color="auto" w:fill="FFFFFF"/>
+        </w:rPr>
+        <w:t>.</w:t>
       </w:r>
       <w:r>
         <w:rPr>
@@ -13689,12 +14390,37 @@
           <w:shd w:val="clear" w:color="auto" w:fill="FFFFFF"/>
         </w:rPr>
       </w:pPr>
+      <w:proofErr w:type="spellStart"/>
       <w:r>
         <w:rPr>
           <w:color w:val="222222"/>
           <w:shd w:val="clear" w:color="auto" w:fill="FFFFFF"/>
         </w:rPr>
-        <w:t>Karimi, K., Dickson, N.G. and Hamze, F., 2010. A performance comparison of CUDA and OpenCL.</w:t>
+        <w:t>Karimi</w:t>
+      </w:r>
+      <w:proofErr w:type="spellEnd"/>
+      <w:r>
+        <w:rPr>
+          <w:color w:val="222222"/>
+          <w:shd w:val="clear" w:color="auto" w:fill="FFFFFF"/>
+        </w:rPr>
+        <w:t xml:space="preserve">, K., Dickson, N.G. and </w:t>
+      </w:r>
+      <w:proofErr w:type="spellStart"/>
+      <w:r>
+        <w:rPr>
+          <w:color w:val="222222"/>
+          <w:shd w:val="clear" w:color="auto" w:fill="FFFFFF"/>
+        </w:rPr>
+        <w:t>Hamze</w:t>
+      </w:r>
+      <w:proofErr w:type="spellEnd"/>
+      <w:r>
+        <w:rPr>
+          <w:color w:val="222222"/>
+          <w:shd w:val="clear" w:color="auto" w:fill="FFFFFF"/>
+        </w:rPr>
+        <w:t>, F., 2010. A performance comparison of CUDA and OpenCL.</w:t>
       </w:r>
       <w:r>
         <w:rPr>
@@ -13707,6 +14433,7 @@
         </w:rPr>
         <w:t> </w:t>
       </w:r>
+      <w:proofErr w:type="spellStart"/>
       <w:r>
         <w:rPr>
           <w:i/>
@@ -13714,13 +14441,23 @@
           <w:color w:val="222222"/>
           <w:shd w:val="clear" w:color="auto" w:fill="FFFFFF"/>
         </w:rPr>
-        <w:t>arXiv preprint arXiv:1005.2581</w:t>
-      </w:r>
-      <w:r>
-        <w:rPr>
+        <w:t>arXiv</w:t>
+      </w:r>
+      <w:proofErr w:type="spellEnd"/>
+      <w:r>
+        <w:rPr>
+          <w:i/>
+          <w:iCs/>
           <w:color w:val="222222"/>
           <w:shd w:val="clear" w:color="auto" w:fill="FFFFFF"/>
         </w:rPr>
+        <w:t xml:space="preserve"> preprint arXiv:1005.2581</w:t>
+      </w:r>
+      <w:r>
+        <w:rPr>
+          <w:color w:val="222222"/>
+          <w:shd w:val="clear" w:color="auto" w:fill="FFFFFF"/>
+        </w:rPr>
         <w:t>.</w:t>
       </w:r>
     </w:p>
@@ -13731,12 +14468,21 @@
           <w:shd w:val="clear" w:color="auto" w:fill="FFFFFF"/>
         </w:rPr>
       </w:pPr>
+      <w:proofErr w:type="spellStart"/>
       <w:r>
         <w:rPr>
           <w:color w:val="222222"/>
           <w:shd w:val="clear" w:color="auto" w:fill="FFFFFF"/>
         </w:rPr>
-        <w:t>Mahalakshmi, M. and Sundararajan, M., 2013. Traditional SDLC Vs Scrum Methodology–A Comparative Study.</w:t>
+        <w:t>Mahalakshmi</w:t>
+      </w:r>
+      <w:proofErr w:type="spellEnd"/>
+      <w:r>
+        <w:rPr>
+          <w:color w:val="222222"/>
+          <w:shd w:val="clear" w:color="auto" w:fill="FFFFFF"/>
+        </w:rPr>
+        <w:t>, M. and Sundararajan, M., 2013. Traditional SDLC Vs Scrum Methodology–A Comparative Study.</w:t>
       </w:r>
       <w:r>
         <w:rPr>
@@ -13799,11 +14545,19 @@
           <w:shd w:val="clear" w:color="auto" w:fill="FFFFFF"/>
         </w:rPr>
       </w:pPr>
-      <w:r>
-        <w:rPr>
-          <w:shd w:val="clear" w:color="auto" w:fill="FFFFFF"/>
-        </w:rPr>
-        <w:t>Nodejs foundation.</w:t>
+      <w:proofErr w:type="spellStart"/>
+      <w:r>
+        <w:rPr>
+          <w:shd w:val="clear" w:color="auto" w:fill="FFFFFF"/>
+        </w:rPr>
+        <w:t>Nodejs</w:t>
+      </w:r>
+      <w:proofErr w:type="spellEnd"/>
+      <w:r>
+        <w:rPr>
+          <w:shd w:val="clear" w:color="auto" w:fill="FFFFFF"/>
+        </w:rPr>
+        <w:t xml:space="preserve"> foundation.</w:t>
       </w:r>
       <w:r>
         <w:rPr>
@@ -13833,13 +14587,23 @@
         </w:rPr>
         <w:t> </w:t>
       </w:r>
+      <w:proofErr w:type="spellStart"/>
       <w:r>
         <w:rPr>
           <w:i/>
           <w:iCs/>
           <w:shd w:val="clear" w:color="auto" w:fill="FFFFFF"/>
         </w:rPr>
-        <w:t>Nodejsorg.</w:t>
+        <w:t>Nodejsorg</w:t>
+      </w:r>
+      <w:proofErr w:type="spellEnd"/>
+      <w:r>
+        <w:rPr>
+          <w:i/>
+          <w:iCs/>
+          <w:shd w:val="clear" w:color="auto" w:fill="FFFFFF"/>
+        </w:rPr>
+        <w:t>.</w:t>
       </w:r>
       <w:r>
         <w:rPr>
@@ -13914,11 +14678,19 @@
           <w:shd w:val="clear" w:color="auto" w:fill="FFFFFF"/>
         </w:rPr>
       </w:pPr>
-      <w:r>
-        <w:rPr>
-          <w:shd w:val="clear" w:color="auto" w:fill="FFFFFF"/>
-        </w:rPr>
-        <w:t>Mozillaorg.</w:t>
+      <w:proofErr w:type="spellStart"/>
+      <w:r>
+        <w:rPr>
+          <w:shd w:val="clear" w:color="auto" w:fill="FFFFFF"/>
+        </w:rPr>
+        <w:t>Mozillaorg</w:t>
+      </w:r>
+      <w:proofErr w:type="spellEnd"/>
+      <w:r>
+        <w:rPr>
+          <w:shd w:val="clear" w:color="auto" w:fill="FFFFFF"/>
+        </w:rPr>
+        <w:t>.</w:t>
       </w:r>
       <w:r>
         <w:rPr>
@@ -14029,11 +14801,19 @@
           <w:shd w:val="clear" w:color="auto" w:fill="FFFFFF"/>
         </w:rPr>
       </w:pPr>
-      <w:r>
-        <w:rPr>
-          <w:shd w:val="clear" w:color="auto" w:fill="FFFFFF"/>
-        </w:rPr>
-        <w:t>Mozillaorg.</w:t>
+      <w:proofErr w:type="spellStart"/>
+      <w:r>
+        <w:rPr>
+          <w:shd w:val="clear" w:color="auto" w:fill="FFFFFF"/>
+        </w:rPr>
+        <w:t>Mozillaorg</w:t>
+      </w:r>
+      <w:proofErr w:type="spellEnd"/>
+      <w:r>
+        <w:rPr>
+          <w:shd w:val="clear" w:color="auto" w:fill="FFFFFF"/>
+        </w:rPr>
+        <w:t>.</w:t>
       </w:r>
       <w:r>
         <w:rPr>
@@ -14141,11 +14921,19 @@
           <w:shd w:val="clear" w:color="auto" w:fill="FFFFFF"/>
         </w:rPr>
       </w:pPr>
-      <w:r>
-        <w:rPr>
-          <w:shd w:val="clear" w:color="auto" w:fill="FFFFFF"/>
-        </w:rPr>
-        <w:t>Nvidiacom.</w:t>
+      <w:proofErr w:type="spellStart"/>
+      <w:r>
+        <w:rPr>
+          <w:shd w:val="clear" w:color="auto" w:fill="FFFFFF"/>
+        </w:rPr>
+        <w:t>Nvidiacom</w:t>
+      </w:r>
+      <w:proofErr w:type="spellEnd"/>
+      <w:r>
+        <w:rPr>
+          <w:shd w:val="clear" w:color="auto" w:fill="FFFFFF"/>
+        </w:rPr>
+        <w:t>.</w:t>
       </w:r>
       <w:r>
         <w:rPr>
@@ -14175,13 +14963,23 @@
         </w:rPr>
         <w:t> </w:t>
       </w:r>
+      <w:proofErr w:type="spellStart"/>
       <w:r>
         <w:rPr>
           <w:i/>
           <w:iCs/>
           <w:shd w:val="clear" w:color="auto" w:fill="FFFFFF"/>
         </w:rPr>
-        <w:t>Nvidiacom.</w:t>
+        <w:t>Nvidiacom</w:t>
+      </w:r>
+      <w:proofErr w:type="spellEnd"/>
+      <w:r>
+        <w:rPr>
+          <w:i/>
+          <w:iCs/>
+          <w:shd w:val="clear" w:color="auto" w:fill="FFFFFF"/>
+        </w:rPr>
+        <w:t>.</w:t>
       </w:r>
       <w:r>
         <w:rPr>
@@ -14256,11 +15054,19 @@
           <w:shd w:val="clear" w:color="auto" w:fill="FFFFFF"/>
         </w:rPr>
       </w:pPr>
-      <w:r>
-        <w:rPr>
-          <w:shd w:val="clear" w:color="auto" w:fill="FFFFFF"/>
-        </w:rPr>
-        <w:t>Nvidiacom.</w:t>
+      <w:proofErr w:type="spellStart"/>
+      <w:r>
+        <w:rPr>
+          <w:shd w:val="clear" w:color="auto" w:fill="FFFFFF"/>
+        </w:rPr>
+        <w:t>Nvidiacom</w:t>
+      </w:r>
+      <w:proofErr w:type="spellEnd"/>
+      <w:r>
+        <w:rPr>
+          <w:shd w:val="clear" w:color="auto" w:fill="FFFFFF"/>
+        </w:rPr>
+        <w:t>.</w:t>
       </w:r>
       <w:r>
         <w:rPr>
@@ -14368,11 +15174,19 @@
           <w:shd w:val="clear" w:color="auto" w:fill="FFFFFF"/>
         </w:rPr>
       </w:pPr>
-      <w:r>
-        <w:rPr>
-          <w:shd w:val="clear" w:color="auto" w:fill="FFFFFF"/>
-        </w:rPr>
-        <w:t>Nvidiacom.</w:t>
+      <w:proofErr w:type="spellStart"/>
+      <w:r>
+        <w:rPr>
+          <w:shd w:val="clear" w:color="auto" w:fill="FFFFFF"/>
+        </w:rPr>
+        <w:t>Nvidiacom</w:t>
+      </w:r>
+      <w:proofErr w:type="spellEnd"/>
+      <w:r>
+        <w:rPr>
+          <w:shd w:val="clear" w:color="auto" w:fill="FFFFFF"/>
+        </w:rPr>
+        <w:t>.</w:t>
       </w:r>
       <w:r>
         <w:rPr>
@@ -14402,13 +15216,23 @@
         </w:rPr>
         <w:t> </w:t>
       </w:r>
+      <w:proofErr w:type="spellStart"/>
       <w:r>
         <w:rPr>
           <w:i/>
           <w:iCs/>
           <w:shd w:val="clear" w:color="auto" w:fill="FFFFFF"/>
         </w:rPr>
-        <w:t>Nvidiacom.</w:t>
+        <w:t>Nvidiacom</w:t>
+      </w:r>
+      <w:proofErr w:type="spellEnd"/>
+      <w:r>
+        <w:rPr>
+          <w:i/>
+          <w:iCs/>
+          <w:shd w:val="clear" w:color="auto" w:fill="FFFFFF"/>
+        </w:rPr>
+        <w:t>.</w:t>
       </w:r>
       <w:r>
         <w:rPr>
@@ -14481,11 +15305,19 @@
           <w:shd w:val="clear" w:color="auto" w:fill="FFFFFF"/>
         </w:rPr>
       </w:pPr>
-      <w:r>
-        <w:rPr>
-          <w:shd w:val="clear" w:color="auto" w:fill="FFFFFF"/>
-        </w:rPr>
-        <w:t>Steampoweredcom.</w:t>
+      <w:proofErr w:type="spellStart"/>
+      <w:r>
+        <w:rPr>
+          <w:shd w:val="clear" w:color="auto" w:fill="FFFFFF"/>
+        </w:rPr>
+        <w:t>Steampoweredcom</w:t>
+      </w:r>
+      <w:proofErr w:type="spellEnd"/>
+      <w:r>
+        <w:rPr>
+          <w:shd w:val="clear" w:color="auto" w:fill="FFFFFF"/>
+        </w:rPr>
+        <w:t>.</w:t>
       </w:r>
       <w:r>
         <w:rPr>
@@ -14515,13 +15347,23 @@
         </w:rPr>
         <w:t> </w:t>
       </w:r>
+      <w:proofErr w:type="spellStart"/>
       <w:r>
         <w:rPr>
           <w:i/>
           <w:iCs/>
           <w:shd w:val="clear" w:color="auto" w:fill="FFFFFF"/>
         </w:rPr>
-        <w:t>Steampoweredcom.</w:t>
+        <w:t>Steampoweredcom</w:t>
+      </w:r>
+      <w:proofErr w:type="spellEnd"/>
+      <w:r>
+        <w:rPr>
+          <w:i/>
+          <w:iCs/>
+          <w:shd w:val="clear" w:color="auto" w:fill="FFFFFF"/>
+        </w:rPr>
+        <w:t>.</w:t>
       </w:r>
       <w:r>
         <w:rPr>
@@ -15974,8 +16816,17 @@
           <w:rStyle w:val="Emphasis"/>
           <w:rFonts w:ascii="Arial" w:hAnsi="Arial" w:cs="Arial"/>
         </w:rPr>
-        <w:t>Programming 3D applications with HTML5 and WebGL</w:t>
-      </w:r>
+        <w:t>Programming 3D applications with HTML5 and </w:t>
+      </w:r>
+      <w:proofErr w:type="spellStart"/>
+      <w:r>
+        <w:rPr>
+          <w:rStyle w:val="Emphasis"/>
+          <w:rFonts w:ascii="Arial" w:hAnsi="Arial" w:cs="Arial"/>
+        </w:rPr>
+        <w:t>WebGL</w:t>
+      </w:r>
+      <w:proofErr w:type="spellEnd"/>
     </w:p>
     <w:p>
       <w:pPr>
@@ -16694,7 +17545,7 @@
           <v:shape id="_x0000_i1041" type="#_x0000_t75" style="width:540.6pt;height:685.2pt" o:ole="">
             <v:imagedata r:id="rId66" o:title=""/>
           </v:shape>
-          <o:OLEObject Type="Embed" ProgID="Word.OpenDocumentText.12" ShapeID="_x0000_i1041" DrawAspect="Content" ObjectID="_1545066885" r:id="rId67"/>
+          <o:OLEObject Type="Embed" ProgID="Word.OpenDocumentText.12" ShapeID="_x0000_i1041" DrawAspect="Content" ObjectID="_1545068373" r:id="rId67"/>
         </w:object>
       </w:r>
     </w:p>
@@ -16716,7 +17567,7 @@
           <v:shape id="_x0000_i1042" type="#_x0000_t75" style="width:540.6pt;height:676.2pt" o:ole="">
             <v:imagedata r:id="rId68" o:title=""/>
           </v:shape>
-          <o:OLEObject Type="Embed" ProgID="Word.OpenDocumentText.12" ShapeID="_x0000_i1042" DrawAspect="Content" ObjectID="_1545066886" r:id="rId69"/>
+          <o:OLEObject Type="Embed" ProgID="Word.OpenDocumentText.12" ShapeID="_x0000_i1042" DrawAspect="Content" ObjectID="_1545068374" r:id="rId69"/>
         </w:object>
       </w:r>
     </w:p>
@@ -16767,7 +17618,7 @@
           <v:shape id="_x0000_i1043" type="#_x0000_t75" style="width:540.6pt;height:642.6pt" o:ole="">
             <v:imagedata r:id="rId70" o:title=""/>
           </v:shape>
-          <o:OLEObject Type="Embed" ProgID="Word.OpenDocumentText.12" ShapeID="_x0000_i1043" DrawAspect="Content" ObjectID="_1545066887" r:id="rId71"/>
+          <o:OLEObject Type="Embed" ProgID="Word.OpenDocumentText.12" ShapeID="_x0000_i1043" DrawAspect="Content" ObjectID="_1545068375" r:id="rId71"/>
         </w:object>
       </w:r>
     </w:p>
@@ -16789,7 +17640,7 @@
           <v:shape id="_x0000_i1044" type="#_x0000_t75" style="width:540.6pt;height:610.8pt" o:ole="">
             <v:imagedata r:id="rId72" o:title=""/>
           </v:shape>
-          <o:OLEObject Type="Embed" ProgID="Word.OpenDocumentText.12" ShapeID="_x0000_i1044" DrawAspect="Content" ObjectID="_1545066888" r:id="rId73"/>
+          <o:OLEObject Type="Embed" ProgID="Word.OpenDocumentText.12" ShapeID="_x0000_i1044" DrawAspect="Content" ObjectID="_1545068376" r:id="rId73"/>
         </w:object>
       </w:r>
     </w:p>
@@ -17585,7 +18436,15 @@
         <w:ind w:left="927"/>
       </w:pPr>
       <w:r>
-        <w:t>Figure out how to demonstrate the project through media eg blogs.</w:t>
+        <w:t xml:space="preserve">Figure out how to demonstrate the project through media </w:t>
+      </w:r>
+      <w:proofErr w:type="spellStart"/>
+      <w:r>
+        <w:t>eg</w:t>
+      </w:r>
+      <w:proofErr w:type="spellEnd"/>
+      <w:r>
+        <w:t xml:space="preserve"> blogs.</w:t>
       </w:r>
     </w:p>
     <w:p>
@@ -18711,8 +19570,13 @@
         </w:numPr>
       </w:pPr>
       <w:r>
-        <w:t>Showed ability to load modules via npm</w:t>
-      </w:r>
+        <w:t xml:space="preserve">Showed ability to load modules via </w:t>
+      </w:r>
+      <w:proofErr w:type="spellStart"/>
+      <w:r>
+        <w:t>npm</w:t>
+      </w:r>
+      <w:proofErr w:type="spellEnd"/>
     </w:p>
     <w:p>
       <w:pPr>
@@ -19079,12 +19943,21 @@
           <w:numId w:val="29"/>
         </w:numPr>
       </w:pPr>
+      <w:proofErr w:type="spellStart"/>
       <w:r>
         <w:rPr>
           <w:sz w:val="24"/>
           <w:szCs w:val="24"/>
         </w:rPr>
-        <w:t>Shader support</w:t>
+        <w:t>Shader</w:t>
+      </w:r>
+      <w:proofErr w:type="spellEnd"/>
+      <w:r>
+        <w:rPr>
+          <w:sz w:val="24"/>
+          <w:szCs w:val="24"/>
+        </w:rPr>
+        <w:t xml:space="preserve"> support</w:t>
       </w:r>
     </w:p>
     <w:p>
@@ -22833,7 +23706,6 @@
   <w:style w:type="character" w:default="1" w:styleId="DefaultParagraphFont">
     <w:name w:val="Default Paragraph Font"/>
     <w:uiPriority w:val="1"/>
-    <w:semiHidden/>
     <w:unhideWhenUsed/>
   </w:style>
   <w:style w:type="table" w:default="1" w:styleId="TableNormal">
@@ -23206,34 +24078,37 @@
   </w:style>
   <w:style w:type="paragraph" w:styleId="Quote">
     <w:name w:val="Quote"/>
+    <w:aliases w:val="Code Ref"/>
     <w:basedOn w:val="Normal"/>
     <w:next w:val="Normal"/>
     <w:link w:val="QuoteChar"/>
     <w:uiPriority w:val="29"/>
     <w:qFormat/>
-    <w:rsid w:val="001F2FE0"/>
+    <w:rsid w:val="0057780F"/>
     <w:pPr>
       <w:spacing w:before="160"/>
       <w:ind w:left="720" w:right="720"/>
       <w:jc w:val="center"/>
     </w:pPr>
     <w:rPr>
-      <w:rFonts w:asciiTheme="majorHAnsi" w:eastAsiaTheme="majorEastAsia" w:hAnsiTheme="majorHAnsi" w:cstheme="majorBidi"/>
-      <w:color w:val="000000" w:themeColor="text1"/>
-      <w:sz w:val="24"/>
+      <w:rFonts w:ascii="Segoe UI" w:eastAsiaTheme="majorEastAsia" w:hAnsi="Segoe UI" w:cstheme="majorBidi"/>
+      <w:i/>
+      <w:color w:val="262626" w:themeColor="accent6" w:themeShade="80"/>
       <w:szCs w:val="24"/>
     </w:rPr>
   </w:style>
   <w:style w:type="character" w:customStyle="1" w:styleId="QuoteChar">
     <w:name w:val="Quote Char"/>
+    <w:aliases w:val="Code Ref Char"/>
     <w:basedOn w:val="DefaultParagraphFont"/>
     <w:link w:val="Quote"/>
     <w:uiPriority w:val="29"/>
-    <w:rsid w:val="001F2FE0"/>
+    <w:rsid w:val="0057780F"/>
     <w:rPr>
-      <w:rFonts w:asciiTheme="majorHAnsi" w:eastAsiaTheme="majorEastAsia" w:hAnsiTheme="majorHAnsi" w:cstheme="majorBidi"/>
-      <w:color w:val="000000" w:themeColor="text1"/>
-      <w:sz w:val="24"/>
+      <w:rFonts w:ascii="Segoe UI" w:eastAsiaTheme="majorEastAsia" w:hAnsi="Segoe UI" w:cstheme="majorBidi"/>
+      <w:i/>
+      <w:color w:val="262626" w:themeColor="accent6" w:themeShade="80"/>
+      <w:sz w:val="22"/>
       <w:szCs w:val="24"/>
     </w:rPr>
   </w:style>
@@ -23764,7 +24639,7 @@
 </file>
 
 <file path=customXml/itemProps1.xml><?xml version="1.0" encoding="utf-8"?>
-<ds:datastoreItem xmlns:ds="http://schemas.openxmlformats.org/officeDocument/2006/customXml" ds:itemID="{62EA8B75-0AAD-48A8-8AAD-9B0AF63948E9}">
+<ds:datastoreItem xmlns:ds="http://schemas.openxmlformats.org/officeDocument/2006/customXml" ds:itemID="{9B2B0867-819F-49DB-B557-FB610D005460}">
   <ds:schemaRefs>
     <ds:schemaRef ds:uri="http://schemas.openxmlformats.org/officeDocument/2006/bibliography"/>
   </ds:schemaRefs>

</xml_diff>

<commit_message>
minor updates new gantt chart
</commit_message>
<xml_diff>
--- a/Compute.Documents/B00235610 - Interim Report.docx
+++ b/Compute.Documents/B00235610 - Interim Report.docx
@@ -466,6 +466,18 @@
         </w:rPr>
         <w:t>Write an abstract here.</w:t>
       </w:r>
+      <w:r>
+        <w:rPr>
+          <w:rFonts w:ascii="Times New Roman" w:eastAsia="Times New Roman" w:hAnsi="Times New Roman" w:cs="Times New Roman"/>
+          <w:color w:val="000000"/>
+          <w:sz w:val="27"/>
+          <w:szCs w:val="27"/>
+          <w:lang w:eastAsia="en-GB"/>
+        </w:rPr>
+        <w:t xml:space="preserve"> Read some stuff online first.</w:t>
+      </w:r>
+      <w:bookmarkStart w:id="0" w:name="_GoBack"/>
+      <w:bookmarkEnd w:id="0"/>
     </w:p>
     <w:p>
       <w:pPr>
@@ -4491,7 +4503,7 @@
           <w:sz w:val="28"/>
         </w:rPr>
       </w:pPr>
-      <w:bookmarkStart w:id="0" w:name="_Toc470640984"/>
+      <w:bookmarkStart w:id="1" w:name="_Toc470640984"/>
       <w:r>
         <w:rPr>
           <w:rFonts w:ascii="Arial" w:hAnsi="Arial" w:cs="Arial"/>
@@ -4509,7 +4521,7 @@
         </w:rPr>
         <w:t>Introduction</w:t>
       </w:r>
-      <w:bookmarkEnd w:id="0"/>
+      <w:bookmarkEnd w:id="1"/>
       <w:r>
         <w:rPr>
           <w:rFonts w:ascii="Arial" w:hAnsi="Arial" w:cs="Arial"/>
@@ -4524,14 +4536,14 @@
         <w:pStyle w:val="Heading2"/>
         <w:spacing w:after="120"/>
       </w:pPr>
-      <w:bookmarkStart w:id="1" w:name="_Toc470640985"/>
+      <w:bookmarkStart w:id="2" w:name="_Toc470640985"/>
       <w:r>
         <w:t xml:space="preserve">1.1 </w:t>
       </w:r>
       <w:r>
         <w:t>Topic Overview</w:t>
       </w:r>
-      <w:bookmarkEnd w:id="1"/>
+      <w:bookmarkEnd w:id="2"/>
     </w:p>
     <w:p>
       <w:pPr>
@@ -4659,32 +4671,19 @@
         <w:t xml:space="preserve"> </w:t>
       </w:r>
       <w:r>
-        <w:t>(</w:t>
-      </w:r>
-      <w:proofErr w:type="spellStart"/>
-      <w:r>
-        <w:t>Intel</w:t>
+        <w:t>(Intel</w:t>
       </w:r>
       <w:r>
         <w:t>c</w:t>
       </w:r>
       <w:r>
-        <w:t>om</w:t>
-      </w:r>
-      <w:proofErr w:type="spellEnd"/>
-      <w:r>
-        <w:t>, 2016</w:t>
+        <w:t>om, 2016</w:t>
       </w:r>
       <w:r>
         <w:t xml:space="preserve">, </w:t>
       </w:r>
-      <w:proofErr w:type="spellStart"/>
-      <w:r>
-        <w:t>Amdcom</w:t>
-      </w:r>
-      <w:proofErr w:type="spellEnd"/>
-      <w:r>
-        <w:t>, 2016)</w:t>
+      <w:r>
+        <w:t>Amdcom, 2016)</w:t>
       </w:r>
       <w:r>
         <w:t>.</w:t>
@@ -4755,11 +4754,11 @@
         <w:pStyle w:val="Heading2"/>
         <w:spacing w:after="120"/>
       </w:pPr>
-      <w:bookmarkStart w:id="2" w:name="_Toc470640986"/>
+      <w:bookmarkStart w:id="3" w:name="_Toc470640986"/>
       <w:r>
         <w:t>1.2 The Problem</w:t>
       </w:r>
-      <w:bookmarkEnd w:id="2"/>
+      <w:bookmarkEnd w:id="3"/>
     </w:p>
     <w:p>
       <w:pPr>
@@ -4864,35 +4863,7 @@
         <w:rPr>
           <w:rFonts w:cs="Arial"/>
         </w:rPr>
-        <w:t xml:space="preserve"> through </w:t>
-      </w:r>
-      <w:proofErr w:type="spellStart"/>
-      <w:r>
-        <w:rPr>
-          <w:rFonts w:cs="Arial"/>
-        </w:rPr>
-        <w:t>WebCL</w:t>
-      </w:r>
-      <w:proofErr w:type="spellEnd"/>
-      <w:r>
-        <w:rPr>
-          <w:rFonts w:cs="Arial"/>
-        </w:rPr>
-        <w:t xml:space="preserve"> and </w:t>
-      </w:r>
-      <w:proofErr w:type="spellStart"/>
-      <w:r>
-        <w:rPr>
-          <w:rFonts w:cs="Arial"/>
-        </w:rPr>
-        <w:t>WebGL</w:t>
-      </w:r>
-      <w:proofErr w:type="spellEnd"/>
-      <w:r>
-        <w:rPr>
-          <w:rFonts w:cs="Arial"/>
-        </w:rPr>
-        <w:t xml:space="preserve"> which are web equivalents of OpenCL and OpenGL</w:t>
+        <w:t xml:space="preserve"> through WebCL and WebGL which are web equivalents of OpenCL and OpenGL</w:t>
       </w:r>
       <w:r>
         <w:rPr>
@@ -5191,21 +5162,7 @@
         <w:rPr>
           <w:rFonts w:cs="Arial"/>
         </w:rPr>
-        <w:t xml:space="preserve">that is kernels in OpenCL or </w:t>
-      </w:r>
-      <w:proofErr w:type="spellStart"/>
-      <w:r>
-        <w:rPr>
-          <w:rFonts w:cs="Arial"/>
-        </w:rPr>
-        <w:t>shaders</w:t>
-      </w:r>
-      <w:proofErr w:type="spellEnd"/>
-      <w:r>
-        <w:rPr>
-          <w:rFonts w:cs="Arial"/>
-        </w:rPr>
-        <w:t xml:space="preserve"> in OpenGL.</w:t>
+        <w:t>that is kernels in OpenCL or shaders in OpenGL.</w:t>
       </w:r>
       <w:r>
         <w:rPr>
@@ -5249,7 +5206,7 @@
         <w:pStyle w:val="Heading2"/>
         <w:spacing w:after="120"/>
       </w:pPr>
-      <w:bookmarkStart w:id="3" w:name="_Toc470640987"/>
+      <w:bookmarkStart w:id="4" w:name="_Toc470640987"/>
       <w:r>
         <w:t>1.3</w:t>
       </w:r>
@@ -5259,7 +5216,7 @@
       <w:r>
         <w:t>The Solution</w:t>
       </w:r>
-      <w:bookmarkEnd w:id="3"/>
+      <w:bookmarkEnd w:id="4"/>
     </w:p>
     <w:p>
       <w:pPr>
@@ -5537,7 +5494,7 @@
           <w:sz w:val="28"/>
         </w:rPr>
       </w:pPr>
-      <w:bookmarkStart w:id="4" w:name="_Toc470640988"/>
+      <w:bookmarkStart w:id="5" w:name="_Toc470640988"/>
       <w:r>
         <w:rPr>
           <w:rFonts w:ascii="Arial" w:hAnsi="Arial" w:cs="Arial"/>
@@ -5555,14 +5512,14 @@
         </w:rPr>
         <w:t>Technical Review</w:t>
       </w:r>
-      <w:bookmarkEnd w:id="4"/>
+      <w:bookmarkEnd w:id="5"/>
     </w:p>
     <w:p>
       <w:pPr>
         <w:pStyle w:val="Heading2"/>
         <w:spacing w:after="120"/>
       </w:pPr>
-      <w:bookmarkStart w:id="5" w:name="_Toc470640989"/>
+      <w:bookmarkStart w:id="6" w:name="_Toc470640989"/>
       <w:r>
         <w:t xml:space="preserve">2.1 </w:t>
       </w:r>
@@ -5572,7 +5529,7 @@
       <w:r>
         <w:t>s</w:t>
       </w:r>
-      <w:bookmarkEnd w:id="5"/>
+      <w:bookmarkEnd w:id="6"/>
     </w:p>
     <w:p>
       <w:pPr>
@@ -5605,25 +5562,7 @@
           <w:szCs w:val="22"/>
           <w:shd w:val="clear" w:color="auto" w:fill="FFFFFF"/>
         </w:rPr>
-        <w:t>(</w:t>
-      </w:r>
-      <w:proofErr w:type="spellStart"/>
-      <w:r>
-        <w:rPr>
-          <w:color w:val="333333"/>
-          <w:szCs w:val="22"/>
-          <w:shd w:val="clear" w:color="auto" w:fill="FFFFFF"/>
-        </w:rPr>
-        <w:t>Nvidiacom</w:t>
-      </w:r>
-      <w:proofErr w:type="spellEnd"/>
-      <w:r>
-        <w:rPr>
-          <w:color w:val="333333"/>
-          <w:szCs w:val="22"/>
-          <w:shd w:val="clear" w:color="auto" w:fill="FFFFFF"/>
-        </w:rPr>
-        <w:t>, 2016)</w:t>
+        <w:t>(Nvidiacom, 2016)</w:t>
       </w:r>
       <w:r>
         <w:rPr>
@@ -5673,14 +5612,14 @@
         <w:pStyle w:val="Heading3"/>
         <w:spacing w:after="120"/>
       </w:pPr>
-      <w:bookmarkStart w:id="6" w:name="_Toc470640990"/>
+      <w:bookmarkStart w:id="7" w:name="_Toc470640990"/>
       <w:r>
         <w:t xml:space="preserve">2.1.1 </w:t>
       </w:r>
       <w:r>
         <w:t>Hardware</w:t>
       </w:r>
-      <w:bookmarkEnd w:id="6"/>
+      <w:bookmarkEnd w:id="7"/>
     </w:p>
     <w:p>
       <w:pPr>
@@ -5698,25 +5637,7 @@
           <w:color w:val="333333"/>
           <w:shd w:val="clear" w:color="auto" w:fill="FFFFFF"/>
         </w:rPr>
-        <w:t>(</w:t>
-      </w:r>
-      <w:proofErr w:type="spellStart"/>
-      <w:r>
-        <w:rPr>
-          <w:rFonts w:cs="Arial"/>
-          <w:color w:val="333333"/>
-          <w:shd w:val="clear" w:color="auto" w:fill="FFFFFF"/>
-        </w:rPr>
-        <w:t>Nvidiacom</w:t>
-      </w:r>
-      <w:proofErr w:type="spellEnd"/>
-      <w:r>
-        <w:rPr>
-          <w:rFonts w:cs="Arial"/>
-          <w:color w:val="333333"/>
-          <w:shd w:val="clear" w:color="auto" w:fill="FFFFFF"/>
-        </w:rPr>
-        <w:t>, 2009)</w:t>
+        <w:t>(Nvidiacom, 2009)</w:t>
       </w:r>
       <w:r>
         <w:t xml:space="preserve">. </w:t>
@@ -5739,7 +5660,7 @@
         <w:pStyle w:val="Heading3"/>
         <w:spacing w:after="120"/>
       </w:pPr>
-      <w:bookmarkStart w:id="7" w:name="_Toc470640991"/>
+      <w:bookmarkStart w:id="8" w:name="_Toc470640991"/>
       <w:r>
         <w:t>2.1.2</w:t>
       </w:r>
@@ -5752,7 +5673,7 @@
       <w:r>
         <w:t>Dedicated</w:t>
       </w:r>
-      <w:bookmarkEnd w:id="7"/>
+      <w:bookmarkEnd w:id="8"/>
     </w:p>
     <w:p>
       <w:pPr>
@@ -5825,15 +5746,7 @@
         <w:t xml:space="preserve"> </w:t>
       </w:r>
       <w:r>
-        <w:t>(</w:t>
-      </w:r>
-      <w:proofErr w:type="spellStart"/>
-      <w:r>
-        <w:t>Intelcom</w:t>
-      </w:r>
-      <w:proofErr w:type="spellEnd"/>
-      <w:r>
-        <w:t>, 2016)</w:t>
+        <w:t>(Intelcom, 2016)</w:t>
       </w:r>
       <w:r>
         <w:t>. The result was better media performance by default for standard CPUs</w:t>
@@ -5892,7 +5805,7 @@
         <w:pStyle w:val="Heading3"/>
         <w:spacing w:after="120"/>
       </w:pPr>
-      <w:bookmarkStart w:id="8" w:name="_Toc470640992"/>
+      <w:bookmarkStart w:id="9" w:name="_Toc470640992"/>
       <w:r>
         <w:t xml:space="preserve">2.1.2 </w:t>
       </w:r>
@@ -5905,7 +5818,7 @@
       <w:r>
         <w:t>AMD</w:t>
       </w:r>
-      <w:bookmarkEnd w:id="8"/>
+      <w:bookmarkEnd w:id="9"/>
     </w:p>
     <w:p>
       <w:pPr>
@@ -5946,15 +5859,7 @@
         <w:t> </w:t>
       </w:r>
       <w:r>
-        <w:t>(</w:t>
-      </w:r>
-      <w:proofErr w:type="spellStart"/>
-      <w:r>
-        <w:t>Steampoweredcom</w:t>
-      </w:r>
-      <w:proofErr w:type="spellEnd"/>
-      <w:r>
-        <w:t>, 2016)</w:t>
+        <w:t>(Steampoweredcom, 2016)</w:t>
       </w:r>
       <w:r>
         <w:t xml:space="preserve"> </w:t>
@@ -5999,40 +5904,22 @@
         <w:t xml:space="preserve"> </w:t>
       </w:r>
       <w:r>
-        <w:t>(</w:t>
-      </w:r>
-      <w:proofErr w:type="spellStart"/>
-      <w:r>
-        <w:t>Amdcom</w:t>
-      </w:r>
-      <w:proofErr w:type="spellEnd"/>
-      <w:r>
-        <w:t>, 2016)</w:t>
+        <w:t>(Amdcom, 2016)</w:t>
       </w:r>
       <w:r>
         <w:t xml:space="preserve"> was the starting point for the new API for both compute and graphics </w:t>
       </w:r>
-      <w:proofErr w:type="spellStart"/>
       <w:r>
         <w:t>Vulk</w:t>
       </w:r>
       <w:r>
         <w:t>an</w:t>
       </w:r>
-      <w:proofErr w:type="spellEnd"/>
       <w:r>
         <w:t xml:space="preserve"> </w:t>
       </w:r>
       <w:r>
-        <w:t>(</w:t>
-      </w:r>
-      <w:proofErr w:type="spellStart"/>
-      <w:r>
-        <w:t>Khronosorg</w:t>
-      </w:r>
-      <w:proofErr w:type="spellEnd"/>
-      <w:r>
-        <w:t>, 2016)</w:t>
+        <w:t>(Khronosorg, 2016)</w:t>
       </w:r>
       <w:r>
         <w:t xml:space="preserve"> which aims to superse</w:t>
@@ -6079,7 +5966,7 @@
         <w:pStyle w:val="Heading3"/>
         <w:spacing w:after="120"/>
       </w:pPr>
-      <w:bookmarkStart w:id="9" w:name="_Toc470640993"/>
+      <w:bookmarkStart w:id="10" w:name="_Toc470640993"/>
       <w:r>
         <w:t xml:space="preserve">2.1.3 </w:t>
       </w:r>
@@ -6089,7 +5976,7 @@
       <w:r>
         <w:t>AMD</w:t>
       </w:r>
-      <w:bookmarkEnd w:id="9"/>
+      <w:bookmarkEnd w:id="10"/>
     </w:p>
     <w:p>
       <w:pPr>
@@ -6120,13 +6007,8 @@
         <w:lastRenderedPageBreak/>
         <w:t xml:space="preserve">CPUs in 2010 with the launch of their </w:t>
       </w:r>
-      <w:proofErr w:type="spellStart"/>
-      <w:r>
-        <w:t>Westmere</w:t>
-      </w:r>
-      <w:proofErr w:type="spellEnd"/>
-      <w:r>
-        <w:t xml:space="preserve"> microarchitecture</w:t>
+      <w:r>
+        <w:t>Westmere microarchitecture</w:t>
       </w:r>
       <w:r>
         <w:t xml:space="preserve">. AMD arrived later with APUs </w:t>
@@ -6143,7 +6025,7 @@
         <w:pStyle w:val="Heading3"/>
         <w:spacing w:after="120"/>
       </w:pPr>
-      <w:bookmarkStart w:id="10" w:name="_Toc470640994"/>
+      <w:bookmarkStart w:id="11" w:name="_Toc470640994"/>
       <w:r>
         <w:t>2.1.5</w:t>
       </w:r>
@@ -6153,7 +6035,7 @@
       <w:r>
         <w:t>Software</w:t>
       </w:r>
-      <w:bookmarkEnd w:id="10"/>
+      <w:bookmarkEnd w:id="11"/>
     </w:p>
     <w:p>
       <w:pPr>
@@ -6193,15 +6075,7 @@
         <w:t xml:space="preserve"> </w:t>
       </w:r>
       <w:r>
-        <w:t>(</w:t>
-      </w:r>
-      <w:proofErr w:type="spellStart"/>
-      <w:r>
-        <w:t>Khronosorg</w:t>
-      </w:r>
-      <w:proofErr w:type="spellEnd"/>
-      <w:r>
-        <w:t>, 2016)</w:t>
+        <w:t>(Khronosorg, 2016)</w:t>
       </w:r>
       <w:r>
         <w:t xml:space="preserve">, </w:t>
@@ -6213,15 +6087,7 @@
         <w:t xml:space="preserve"> </w:t>
       </w:r>
       <w:r>
-        <w:t>(</w:t>
-      </w:r>
-      <w:proofErr w:type="spellStart"/>
-      <w:r>
-        <w:t>Applecom</w:t>
-      </w:r>
-      <w:proofErr w:type="spellEnd"/>
-      <w:r>
-        <w:t>, 2016)</w:t>
+        <w:t>(Applecom, 2016)</w:t>
       </w:r>
       <w:r>
         <w:t xml:space="preserve"> and CUDA</w:t>
@@ -6230,15 +6096,7 @@
         <w:t xml:space="preserve"> </w:t>
       </w:r>
       <w:r>
-        <w:t>(</w:t>
-      </w:r>
-      <w:proofErr w:type="spellStart"/>
-      <w:r>
-        <w:t>Nvidiacom</w:t>
-      </w:r>
-      <w:proofErr w:type="spellEnd"/>
-      <w:r>
-        <w:t>, 2016)</w:t>
+        <w:t>(Nvidiacom, 2016)</w:t>
       </w:r>
       <w:r>
         <w:t>.</w:t>
@@ -6258,7 +6116,7 @@
         <w:pStyle w:val="Heading3"/>
         <w:spacing w:after="120"/>
       </w:pPr>
-      <w:bookmarkStart w:id="11" w:name="_Toc470640995"/>
+      <w:bookmarkStart w:id="12" w:name="_Toc470640995"/>
       <w:r>
         <w:t>2.1.6</w:t>
       </w:r>
@@ -6271,7 +6129,7 @@
       <w:r>
         <w:t xml:space="preserve"> &amp; DirectX</w:t>
       </w:r>
-      <w:bookmarkEnd w:id="11"/>
+      <w:bookmarkEnd w:id="12"/>
     </w:p>
     <w:p>
       <w:pPr>
@@ -6335,15 +6193,7 @@
         <w:t xml:space="preserve"> and</w:t>
       </w:r>
       <w:r>
-        <w:t xml:space="preserve"> uniquely has multiple versions which has seen it expand onto other platforms. OpenGL ES brought the API to embedded systems, and </w:t>
-      </w:r>
-      <w:proofErr w:type="spellStart"/>
-      <w:r>
-        <w:t>WebGL</w:t>
-      </w:r>
-      <w:proofErr w:type="spellEnd"/>
-      <w:r>
-        <w:t xml:space="preserve"> brought hardware accelerated rendering to the Web. In any case as it is one of the few platform independent graphics APIs it is still used today, most notably on Linux and Mac.</w:t>
+        <w:t xml:space="preserve"> uniquely has multiple versions which has seen it expand onto other platforms. OpenGL ES brought the API to embedded systems, and WebGL brought hardware accelerated rendering to the Web. In any case as it is one of the few platform independent graphics APIs it is still used today, most notably on Linux and Mac.</w:t>
       </w:r>
     </w:p>
     <w:p>
@@ -6351,7 +6201,7 @@
         <w:pStyle w:val="Heading3"/>
         <w:spacing w:after="120"/>
       </w:pPr>
-      <w:bookmarkStart w:id="12" w:name="_Toc470640996"/>
+      <w:bookmarkStart w:id="13" w:name="_Toc470640996"/>
       <w:r>
         <w:t>2.1.</w:t>
       </w:r>
@@ -6367,7 +6217,7 @@
       <w:r>
         <w:t xml:space="preserve"> &amp; OpenCL</w:t>
       </w:r>
-      <w:bookmarkEnd w:id="12"/>
+      <w:bookmarkEnd w:id="13"/>
     </w:p>
     <w:p>
       <w:pPr>
@@ -6406,13 +6256,8 @@
       <w:r>
         <w:t>Research (</w:t>
       </w:r>
-      <w:proofErr w:type="spellStart"/>
-      <w:r>
-        <w:t>Karimi</w:t>
-      </w:r>
-      <w:proofErr w:type="spellEnd"/>
-      <w:r>
-        <w:t xml:space="preserve">, K, </w:t>
+      <w:r>
+        <w:t xml:space="preserve">Karimi, K, </w:t>
       </w:r>
       <w:r>
         <w:t>2016) found CUDA to perform better than OpenCL</w:t>
@@ -6432,7 +6277,7 @@
           <w:rFonts w:cs="Arial"/>
         </w:rPr>
       </w:pPr>
-      <w:bookmarkStart w:id="13" w:name="_Toc470640997"/>
+      <w:bookmarkStart w:id="14" w:name="_Toc470640997"/>
       <w:r>
         <w:t>2.1.</w:t>
       </w:r>
@@ -6442,7 +6287,7 @@
       <w:r>
         <w:t xml:space="preserve"> Advantages of GPUs</w:t>
       </w:r>
-      <w:bookmarkEnd w:id="13"/>
+      <w:bookmarkEnd w:id="14"/>
     </w:p>
     <w:p>
       <w:pPr>
@@ -6712,14 +6557,14 @@
         <w:pStyle w:val="Heading2"/>
         <w:spacing w:after="120"/>
       </w:pPr>
-      <w:bookmarkStart w:id="14" w:name="_Toc470640998"/>
+      <w:bookmarkStart w:id="15" w:name="_Toc470640998"/>
       <w:r>
         <w:t xml:space="preserve">2.2 </w:t>
       </w:r>
       <w:r>
         <w:t>JavaScript</w:t>
       </w:r>
-      <w:bookmarkEnd w:id="14"/>
+      <w:bookmarkEnd w:id="15"/>
     </w:p>
     <w:p>
       <w:pPr>
@@ -6828,21 +6673,7 @@
         <w:rPr>
           <w:rFonts w:cs="Arial"/>
         </w:rPr>
-        <w:t xml:space="preserve">n their yearly survey </w:t>
-      </w:r>
-      <w:proofErr w:type="spellStart"/>
-      <w:r>
-        <w:rPr>
-          <w:rFonts w:cs="Arial"/>
-        </w:rPr>
-        <w:t>StackOverflow</w:t>
-      </w:r>
-      <w:proofErr w:type="spellEnd"/>
-      <w:r>
-        <w:rPr>
-          <w:rFonts w:cs="Arial"/>
-        </w:rPr>
-        <w:t xml:space="preserve"> found JavaScript to be the most popular technology </w:t>
+        <w:t xml:space="preserve">n their yearly survey StackOverflow found JavaScript to be the most popular technology </w:t>
       </w:r>
       <w:r>
         <w:t>(Stack overflow blog, 2016)</w:t>
@@ -6908,7 +6739,7 @@
         <w:pStyle w:val="Heading3"/>
         <w:spacing w:after="120"/>
       </w:pPr>
-      <w:bookmarkStart w:id="15" w:name="_Toc470640999"/>
+      <w:bookmarkStart w:id="16" w:name="_Toc470640999"/>
       <w:r>
         <w:t>2.2</w:t>
       </w:r>
@@ -6921,7 +6752,7 @@
       <w:r>
         <w:t>Typed Array Architecture</w:t>
       </w:r>
-      <w:bookmarkEnd w:id="15"/>
+      <w:bookmarkEnd w:id="16"/>
     </w:p>
     <w:p>
       <w:pPr>
@@ -6972,25 +6803,7 @@
           <w:color w:val="333333"/>
           <w:shd w:val="clear" w:color="auto" w:fill="FFFFFF"/>
         </w:rPr>
-        <w:t>(</w:t>
-      </w:r>
-      <w:proofErr w:type="spellStart"/>
-      <w:r>
-        <w:rPr>
-          <w:rFonts w:cs="Arial"/>
-          <w:color w:val="333333"/>
-          <w:shd w:val="clear" w:color="auto" w:fill="FFFFFF"/>
-        </w:rPr>
-        <w:t>Mozillaorg</w:t>
-      </w:r>
-      <w:proofErr w:type="spellEnd"/>
-      <w:r>
-        <w:rPr>
-          <w:rFonts w:cs="Arial"/>
-          <w:color w:val="333333"/>
-          <w:shd w:val="clear" w:color="auto" w:fill="FFFFFF"/>
-        </w:rPr>
-        <w:t>, 2016)</w:t>
+        <w:t>(Mozillaorg, 2016)</w:t>
       </w:r>
       <w:r>
         <w:rPr>
@@ -7020,16 +6833,8 @@
         <w:rPr>
           <w:rFonts w:cs="Arial"/>
         </w:rPr>
-        <w:t xml:space="preserve"> of objects known as </w:t>
-      </w:r>
-      <w:proofErr w:type="spellStart"/>
-      <w:r>
-        <w:rPr>
-          <w:rFonts w:cs="Arial"/>
-        </w:rPr>
-        <w:t>TypedArray</w:t>
-      </w:r>
-      <w:proofErr w:type="spellEnd"/>
+        <w:t xml:space="preserve"> of objects known as TypedArray</w:t>
+      </w:r>
       <w:r>
         <w:rPr>
           <w:rFonts w:cs="Arial"/>
@@ -7138,19 +6943,17 @@
         <w:pStyle w:val="Heading3"/>
         <w:spacing w:after="120"/>
       </w:pPr>
-      <w:bookmarkStart w:id="16" w:name="_Toc470641000"/>
+      <w:bookmarkStart w:id="17" w:name="_Toc470641000"/>
       <w:r>
         <w:t>2.2.2</w:t>
       </w:r>
       <w:r>
         <w:t xml:space="preserve"> </w:t>
       </w:r>
-      <w:proofErr w:type="spellStart"/>
       <w:r>
         <w:t>ArrayBuffer</w:t>
       </w:r>
-      <w:bookmarkEnd w:id="16"/>
-      <w:proofErr w:type="spellEnd"/>
+      <w:bookmarkEnd w:id="17"/>
     </w:p>
     <w:p>
       <w:pPr>
@@ -7159,11 +6962,9 @@
           <w:rFonts w:cs="Arial"/>
         </w:rPr>
       </w:pPr>
-      <w:proofErr w:type="spellStart"/>
       <w:r>
         <w:t>ArrayBuffer</w:t>
       </w:r>
-      <w:proofErr w:type="spellEnd"/>
       <w:r>
         <w:rPr>
           <w:rFonts w:cs="Arial"/>
@@ -7212,11 +7013,9 @@
         </w:rPr>
         <w:t xml:space="preserve"> and represent it in memory in JavaScript with the following </w:t>
       </w:r>
-      <w:proofErr w:type="spellStart"/>
       <w:r>
         <w:t>ArrayBuffer</w:t>
       </w:r>
-      <w:proofErr w:type="spellEnd"/>
       <w:r>
         <w:rPr>
           <w:rFonts w:cs="Arial"/>
@@ -7261,8 +7060,8 @@
         <w:t>.</w:t>
       </w:r>
     </w:p>
-    <w:bookmarkStart w:id="17" w:name="_MON_1541712016"/>
-    <w:bookmarkEnd w:id="17"/>
+    <w:bookmarkStart w:id="18" w:name="_MON_1541712016"/>
+    <w:bookmarkEnd w:id="18"/>
     <w:p>
       <w:pPr>
         <w:pBdr>
@@ -7303,7 +7102,7 @@
           <v:shape id="_x0000_i1025" type="#_x0000_t75" style="width:453pt;height:87.6pt" o:ole="">
             <v:imagedata r:id="rId9" o:title=""/>
           </v:shape>
-          <o:OLEObject Type="Embed" ProgID="Word.OpenDocumentText.12" ShapeID="_x0000_i1025" DrawAspect="Content" ObjectID="_1545068357" r:id="rId10"/>
+          <o:OLEObject Type="Embed" ProgID="Word.OpenDocumentText.12" ShapeID="_x0000_i1025" DrawAspect="Content" ObjectID="_1545070128" r:id="rId10"/>
         </w:object>
       </w:r>
     </w:p>
@@ -7339,8 +7138,8 @@
         <w:t xml:space="preserve"> example</w:t>
       </w:r>
     </w:p>
-    <w:bookmarkStart w:id="18" w:name="_MON_1541712103"/>
-    <w:bookmarkEnd w:id="18"/>
+    <w:bookmarkStart w:id="19" w:name="_MON_1541712103"/>
+    <w:bookmarkEnd w:id="19"/>
     <w:p>
       <w:pPr>
         <w:pBdr>
@@ -7361,7 +7160,7 @@
           <v:shape id="_x0000_i1026" type="#_x0000_t75" style="width:469.2pt;height:87.6pt" o:ole="">
             <v:imagedata r:id="rId11" o:title=""/>
           </v:shape>
-          <o:OLEObject Type="Embed" ProgID="Word.OpenDocumentText.12" ShapeID="_x0000_i1026" DrawAspect="Content" ObjectID="_1545068358" r:id="rId12"/>
+          <o:OLEObject Type="Embed" ProgID="Word.OpenDocumentText.12" ShapeID="_x0000_i1026" DrawAspect="Content" ObjectID="_1545070129" r:id="rId12"/>
         </w:object>
       </w:r>
       <w:r>
@@ -7463,7 +7262,7 @@
         <w:pStyle w:val="Heading3"/>
         <w:spacing w:after="120"/>
       </w:pPr>
-      <w:bookmarkStart w:id="19" w:name="_Toc470641001"/>
+      <w:bookmarkStart w:id="20" w:name="_Toc470641001"/>
       <w:r>
         <w:t>2.2.3</w:t>
       </w:r>
@@ -7479,7 +7278,7 @@
       <w:r>
         <w:t xml:space="preserve"> Float64Array</w:t>
       </w:r>
-      <w:bookmarkEnd w:id="19"/>
+      <w:bookmarkEnd w:id="20"/>
     </w:p>
     <w:p>
       <w:pPr>
@@ -7494,11 +7293,9 @@
         </w:rPr>
         <w:t xml:space="preserve">Following the base type </w:t>
       </w:r>
-      <w:proofErr w:type="spellStart"/>
       <w:r>
         <w:t>ArrayBuffer</w:t>
       </w:r>
-      <w:proofErr w:type="spellEnd"/>
       <w:r>
         <w:rPr>
           <w:rFonts w:cs="Arial"/>
@@ -7523,11 +7320,9 @@
         </w:rPr>
         <w:t xml:space="preserve"> double precision numbers. This limits control but with </w:t>
       </w:r>
-      <w:proofErr w:type="spellStart"/>
       <w:r>
         <w:t>TypedArrays</w:t>
       </w:r>
-      <w:proofErr w:type="spellEnd"/>
       <w:r>
         <w:rPr>
           <w:rFonts w:cs="Arial"/>
@@ -7589,8 +7384,8 @@
         <w:t>.</w:t>
       </w:r>
     </w:p>
-    <w:bookmarkStart w:id="20" w:name="_MON_1541712873"/>
-    <w:bookmarkEnd w:id="20"/>
+    <w:bookmarkStart w:id="21" w:name="_MON_1541712873"/>
+    <w:bookmarkEnd w:id="21"/>
     <w:p>
       <w:pPr>
         <w:pBdr>
@@ -7611,7 +7406,7 @@
           <v:shape id="_x0000_i1027" type="#_x0000_t75" style="width:453pt;height:61.2pt" o:ole="">
             <v:imagedata r:id="rId13" o:title=""/>
           </v:shape>
-          <o:OLEObject Type="Embed" ProgID="Word.OpenDocumentText.12" ShapeID="_x0000_i1027" DrawAspect="Content" ObjectID="_1545068359" r:id="rId14"/>
+          <o:OLEObject Type="Embed" ProgID="Word.OpenDocumentText.12" ShapeID="_x0000_i1027" DrawAspect="Content" ObjectID="_1545070130" r:id="rId14"/>
         </w:object>
       </w:r>
     </w:p>
@@ -7695,31 +7490,17 @@
         <w:rPr>
           <w:rFonts w:cs="Arial"/>
         </w:rPr>
-        <w:t xml:space="preserve"> </w:t>
-      </w:r>
-      <w:proofErr w:type="spellStart"/>
-      <w:r>
-        <w:rPr>
-          <w:rFonts w:cs="Arial"/>
-        </w:rPr>
-        <w:t>TypedAr</w:t>
-      </w:r>
-      <w:r>
-        <w:rPr>
-          <w:rFonts w:cs="Arial"/>
-        </w:rPr>
-        <w:t>rays</w:t>
-      </w:r>
-      <w:proofErr w:type="spellEnd"/>
-      <w:r>
-        <w:rPr>
-          <w:rFonts w:cs="Arial"/>
-        </w:rPr>
-        <w:t xml:space="preserve"> this is no longer the case as can be seen in Figure 4.</w:t>
-      </w:r>
-    </w:p>
-    <w:bookmarkStart w:id="21" w:name="_MON_1541712994"/>
-    <w:bookmarkEnd w:id="21"/>
+        <w:t xml:space="preserve"> TypedAr</w:t>
+      </w:r>
+      <w:r>
+        <w:rPr>
+          <w:rFonts w:cs="Arial"/>
+        </w:rPr>
+        <w:t>rays this is no longer the case as can be seen in Figure 4.</w:t>
+      </w:r>
+    </w:p>
+    <w:bookmarkStart w:id="22" w:name="_MON_1541712994"/>
+    <w:bookmarkEnd w:id="22"/>
     <w:p>
       <w:pPr>
         <w:pBdr>
@@ -7740,7 +7521,7 @@
           <v:shape id="_x0000_i1028" type="#_x0000_t75" style="width:453pt;height:51.6pt" o:ole="">
             <v:imagedata r:id="rId15" o:title=""/>
           </v:shape>
-          <o:OLEObject Type="Embed" ProgID="Word.OpenDocumentText.12" ShapeID="_x0000_i1028" DrawAspect="Content" ObjectID="_1545068360" r:id="rId16"/>
+          <o:OLEObject Type="Embed" ProgID="Word.OpenDocumentText.12" ShapeID="_x0000_i1028" DrawAspect="Content" ObjectID="_1545070131" r:id="rId16"/>
         </w:object>
       </w:r>
     </w:p>
@@ -7850,25 +7631,25 @@
       <w:pPr>
         <w:pStyle w:val="Heading2"/>
       </w:pPr>
-      <w:bookmarkStart w:id="22" w:name="_Toc470641002"/>
+      <w:bookmarkStart w:id="23" w:name="_Toc470641002"/>
       <w:r>
         <w:t xml:space="preserve">2.3 </w:t>
       </w:r>
       <w:r>
         <w:t>V8 JavaScript Compiler</w:t>
       </w:r>
-      <w:bookmarkEnd w:id="22"/>
+      <w:bookmarkEnd w:id="23"/>
     </w:p>
     <w:p>
       <w:pPr>
         <w:pStyle w:val="Heading3"/>
         <w:spacing w:after="120"/>
       </w:pPr>
-      <w:bookmarkStart w:id="23" w:name="_Toc470641003"/>
+      <w:bookmarkStart w:id="24" w:name="_Toc470641003"/>
       <w:r>
         <w:t>2.3.1 Interpreter vs Compiler</w:t>
       </w:r>
-      <w:bookmarkEnd w:id="23"/>
+      <w:bookmarkEnd w:id="24"/>
     </w:p>
     <w:p>
       <w:pPr>
@@ -8057,12 +7838,10 @@
         <w:pStyle w:val="Heading3"/>
         <w:spacing w:after="120"/>
       </w:pPr>
-      <w:bookmarkStart w:id="24" w:name="_Toc470641004"/>
+      <w:bookmarkStart w:id="25" w:name="_Toc470641004"/>
       <w:r>
         <w:t>2.3.2 ECMAScript 2015</w:t>
       </w:r>
-      <w:bookmarkStart w:id="25" w:name="_GoBack"/>
-      <w:bookmarkEnd w:id="24"/>
       <w:bookmarkEnd w:id="25"/>
     </w:p>
     <w:p>
@@ -8343,79 +8122,62 @@
         <w:t xml:space="preserve"> </w:t>
       </w:r>
       <w:r>
+        <w:t>(Nodejs foundation, 2016)</w:t>
+      </w:r>
+      <w:r>
+        <w:t xml:space="preserve"> which uses V8</w:t>
+      </w:r>
+      <w:r>
+        <w:t>. You can write full 3D games with the Unity</w:t>
+      </w:r>
+      <w:r>
+        <w:t xml:space="preserve"> </w:t>
+      </w:r>
+      <w:r>
+        <w:t xml:space="preserve">game </w:t>
+      </w:r>
+      <w:r>
+        <w:t>engine</w:t>
+      </w:r>
+      <w:r>
+        <w:t xml:space="preserve"> </w:t>
+      </w:r>
+      <w:r>
+        <w:t xml:space="preserve">(Unity3dcom, 2016) </w:t>
+      </w:r>
+      <w:r>
+        <w:t>which</w:t>
+      </w:r>
+      <w:r>
+        <w:t xml:space="preserve"> uses it as its scripting language.</w:t>
+      </w:r>
+      <w:r>
+        <w:t xml:space="preserve"> Finally, through open source projects </w:t>
+      </w:r>
+      <w:r>
+        <w:t xml:space="preserve">such as </w:t>
+      </w:r>
+      <w:r>
+        <w:t>Electron</w:t>
+      </w:r>
+      <w:r>
+        <w:t xml:space="preserve"> </w:t>
+      </w:r>
+      <w:r>
+        <w:rPr>
+          <w:rStyle w:val="apple-converted-space"/>
+          <w:rFonts w:cs="Arial"/>
+          <w:color w:val="333333"/>
+          <w:shd w:val="clear" w:color="auto" w:fill="FFFFFF"/>
+        </w:rPr>
         <w:t>(</w:t>
       </w:r>
-      <w:proofErr w:type="spellStart"/>
-      <w:r>
-        <w:t>Nodejs</w:t>
-      </w:r>
-      <w:proofErr w:type="spellEnd"/>
-      <w:r>
-        <w:t xml:space="preserve"> foundation, 2016)</w:t>
-      </w:r>
-      <w:r>
-        <w:t xml:space="preserve"> which uses V8</w:t>
-      </w:r>
-      <w:r>
-        <w:t>. You can write full 3D games with the Unity</w:t>
-      </w:r>
-      <w:r>
-        <w:t xml:space="preserve"> </w:t>
-      </w:r>
-      <w:r>
-        <w:t xml:space="preserve">game </w:t>
-      </w:r>
-      <w:r>
-        <w:t>engine</w:t>
-      </w:r>
-      <w:r>
-        <w:t xml:space="preserve"> </w:t>
-      </w:r>
-      <w:r>
-        <w:t xml:space="preserve">(Unity3dcom, 2016) </w:t>
-      </w:r>
-      <w:r>
-        <w:t>which</w:t>
-      </w:r>
-      <w:r>
-        <w:t xml:space="preserve"> uses it as its scripting language.</w:t>
-      </w:r>
-      <w:r>
-        <w:t xml:space="preserve"> Finally, through open source projects </w:t>
-      </w:r>
-      <w:r>
-        <w:t xml:space="preserve">such as </w:t>
-      </w:r>
-      <w:r>
-        <w:t>Electron</w:t>
-      </w:r>
-      <w:r>
-        <w:t xml:space="preserve"> </w:t>
-      </w:r>
-      <w:r>
-        <w:rPr>
-          <w:rStyle w:val="apple-converted-space"/>
-          <w:rFonts w:cs="Arial"/>
+      <w:r>
+        <w:rPr>
           <w:color w:val="333333"/>
           <w:shd w:val="clear" w:color="auto" w:fill="FFFFFF"/>
         </w:rPr>
-        <w:t>(</w:t>
-      </w:r>
-      <w:proofErr w:type="spellStart"/>
-      <w:r>
-        <w:rPr>
-          <w:color w:val="333333"/>
-          <w:shd w:val="clear" w:color="auto" w:fill="FFFFFF"/>
-        </w:rPr>
-        <w:t>Atomio</w:t>
-      </w:r>
-      <w:proofErr w:type="spellEnd"/>
-      <w:r>
-        <w:rPr>
-          <w:color w:val="333333"/>
-          <w:shd w:val="clear" w:color="auto" w:fill="FFFFFF"/>
-        </w:rPr>
-        <w:t>, 2016)</w:t>
+        <w:t>Atomio, 2016)</w:t>
       </w:r>
       <w:r>
         <w:t xml:space="preserve"> you can now write native desktop applications as well.</w:t>
@@ -9024,7 +8786,7 @@
           <v:shape id="_x0000_i1029" type="#_x0000_t75" style="width:469.2pt;height:46.8pt" o:ole="">
             <v:imagedata r:id="rId18" o:title=""/>
           </v:shape>
-          <o:OLEObject Type="Embed" ProgID="Word.OpenDocumentText.12" ShapeID="_x0000_i1029" DrawAspect="Content" ObjectID="_1545068361" r:id="rId19"/>
+          <o:OLEObject Type="Embed" ProgID="Word.OpenDocumentText.12" ShapeID="_x0000_i1029" DrawAspect="Content" ObjectID="_1545070132" r:id="rId19"/>
         </w:object>
       </w:r>
     </w:p>
@@ -9117,7 +8879,7 @@
           <v:shape id="_x0000_i1030" type="#_x0000_t75" style="width:453pt;height:85.2pt" o:ole="">
             <v:imagedata r:id="rId20" o:title=""/>
           </v:shape>
-          <o:OLEObject Type="Embed" ProgID="Word.OpenDocumentText.12" ShapeID="_x0000_i1030" DrawAspect="Content" ObjectID="_1545068362" r:id="rId21"/>
+          <o:OLEObject Type="Embed" ProgID="Word.OpenDocumentText.12" ShapeID="_x0000_i1030" DrawAspect="Content" ObjectID="_1545070133" r:id="rId21"/>
         </w:object>
       </w:r>
     </w:p>
@@ -9210,7 +8972,7 @@
           <v:shape id="_x0000_i1031" type="#_x0000_t75" style="width:469.2pt;height:56.4pt" o:ole="">
             <v:imagedata r:id="rId22" o:title=""/>
           </v:shape>
-          <o:OLEObject Type="Embed" ProgID="Word.OpenDocumentText.12" ShapeID="_x0000_i1031" DrawAspect="Content" ObjectID="_1545068363" r:id="rId23"/>
+          <o:OLEObject Type="Embed" ProgID="Word.OpenDocumentText.12" ShapeID="_x0000_i1031" DrawAspect="Content" ObjectID="_1545070134" r:id="rId23"/>
         </w:object>
       </w:r>
     </w:p>
@@ -9325,7 +9087,7 @@
           <v:shape id="_x0000_i1032" type="#_x0000_t75" style="width:453pt;height:98.4pt" o:ole="">
             <v:imagedata r:id="rId24" o:title=""/>
           </v:shape>
-          <o:OLEObject Type="Embed" ProgID="Word.OpenDocumentText.12" ShapeID="_x0000_i1032" DrawAspect="Content" ObjectID="_1545068364" r:id="rId25"/>
+          <o:OLEObject Type="Embed" ProgID="Word.OpenDocumentText.12" ShapeID="_x0000_i1032" DrawAspect="Content" ObjectID="_1545070135" r:id="rId25"/>
         </w:object>
       </w:r>
     </w:p>
@@ -9382,49 +9144,7 @@
         <w:rPr>
           <w:rFonts w:cs="Arial"/>
         </w:rPr>
-        <w:t xml:space="preserve">Once V8 was successfully embedded and the source code written in a file was parsed and executed I looked at implementing a module system that would allow users to write modular code when using the runtime. I solved this by implementing the </w:t>
-      </w:r>
-      <w:proofErr w:type="spellStart"/>
-      <w:r>
-        <w:rPr>
-          <w:rFonts w:cs="Arial"/>
-        </w:rPr>
-        <w:t>CommonJS</w:t>
-      </w:r>
-      <w:proofErr w:type="spellEnd"/>
-      <w:r>
-        <w:rPr>
-          <w:rFonts w:cs="Arial"/>
-        </w:rPr>
-        <w:t xml:space="preserve"> standard which is used in the Node runtime as well. The </w:t>
-      </w:r>
-      <w:proofErr w:type="spellStart"/>
-      <w:r>
-        <w:rPr>
-          <w:rFonts w:cs="Arial"/>
-        </w:rPr>
-        <w:t>CommonJS</w:t>
-      </w:r>
-      <w:proofErr w:type="spellEnd"/>
-      <w:r>
-        <w:rPr>
-          <w:rFonts w:cs="Arial"/>
-        </w:rPr>
-        <w:t xml:space="preserve"> standard (</w:t>
-      </w:r>
-      <w:proofErr w:type="spellStart"/>
-      <w:r>
-        <w:rPr>
-          <w:rFonts w:cs="Arial"/>
-        </w:rPr>
-        <w:t>Commonjsorg</w:t>
-      </w:r>
-      <w:proofErr w:type="spellEnd"/>
-      <w:r>
-        <w:rPr>
-          <w:rFonts w:cs="Arial"/>
-        </w:rPr>
-        <w:t>, 2016) specifies a contract for modules and how they should be handled.</w:t>
+        <w:t>Once V8 was successfully embedded and the source code written in a file was parsed and executed I looked at implementing a module system that would allow users to write modular code when using the runtime. I solved this by implementing the CommonJS standard which is used in the Node runtime as well. The CommonJS standard (Commonjsorg, 2016) specifies a contract for modules and how they should be handled.</w:t>
       </w:r>
       <w:r>
         <w:rPr>
@@ -9665,16 +9385,8 @@
         <w:rPr>
           <w:rFonts w:cs="Arial"/>
         </w:rPr>
-        <w:t>d has no filename extension “.</w:t>
-      </w:r>
-      <w:proofErr w:type="spellStart"/>
-      <w:r>
-        <w:rPr>
-          <w:rFonts w:cs="Arial"/>
-        </w:rPr>
-        <w:t>js</w:t>
-      </w:r>
-      <w:proofErr w:type="spellEnd"/>
+        <w:t>d has no filename extension “.js</w:t>
+      </w:r>
       <w:r>
         <w:rPr>
           <w:rFonts w:cs="Arial"/>
@@ -9719,21 +9431,7 @@
         <w:rPr>
           <w:rFonts w:cs="Arial"/>
         </w:rPr>
-        <w:t xml:space="preserve">Once we had V8 embedded and a </w:t>
-      </w:r>
-      <w:proofErr w:type="spellStart"/>
-      <w:r>
-        <w:rPr>
-          <w:rFonts w:cs="Arial"/>
-        </w:rPr>
-        <w:t>CommonJS</w:t>
-      </w:r>
-      <w:proofErr w:type="spellEnd"/>
-      <w:r>
-        <w:rPr>
-          <w:rFonts w:cs="Arial"/>
-        </w:rPr>
-        <w:t xml:space="preserve"> module system implemented we wrote some basic libraries or common libraries for common tasks.</w:t>
+        <w:t>Once we had V8 embedded and a CommonJS module system implemented we wrote some basic libraries or common libraries for common tasks.</w:t>
       </w:r>
     </w:p>
     <w:p>
@@ -9770,25 +9468,7 @@
           <w:color w:val="333333"/>
           <w:shd w:val="clear" w:color="auto" w:fill="FFFFFF"/>
         </w:rPr>
-        <w:t>(</w:t>
-      </w:r>
-      <w:proofErr w:type="spellStart"/>
-      <w:r>
-        <w:rPr>
-          <w:rFonts w:cs="Arial"/>
-          <w:color w:val="333333"/>
-          <w:shd w:val="clear" w:color="auto" w:fill="FFFFFF"/>
-        </w:rPr>
-        <w:t>Mozillaorg</w:t>
-      </w:r>
-      <w:proofErr w:type="spellEnd"/>
-      <w:r>
-        <w:rPr>
-          <w:rFonts w:cs="Arial"/>
-          <w:color w:val="333333"/>
-          <w:shd w:val="clear" w:color="auto" w:fill="FFFFFF"/>
-        </w:rPr>
-        <w:t>, 2016)</w:t>
+        <w:t>(Mozillaorg, 2016)</w:t>
       </w:r>
       <w:r>
         <w:rPr>
@@ -9837,7 +9517,7 @@
           <v:shape id="_x0000_i1033" type="#_x0000_t75" style="width:469.2pt;height:155.4pt" o:ole="">
             <v:imagedata r:id="rId26" o:title=""/>
           </v:shape>
-          <o:OLEObject Type="Embed" ProgID="Word.OpenDocumentText.12" ShapeID="_x0000_i1033" DrawAspect="Content" ObjectID="_1545068365" r:id="rId27"/>
+          <o:OLEObject Type="Embed" ProgID="Word.OpenDocumentText.12" ShapeID="_x0000_i1033" DrawAspect="Content" ObjectID="_1545070136" r:id="rId27"/>
         </w:object>
       </w:r>
     </w:p>
@@ -9872,15 +9552,7 @@
         <w:t>3.2</w:t>
       </w:r>
       <w:r>
-        <w:t xml:space="preserve">.3.2 </w:t>
-      </w:r>
-      <w:proofErr w:type="spellStart"/>
-      <w:r>
-        <w:t>Datetime</w:t>
-      </w:r>
-      <w:proofErr w:type="spellEnd"/>
-      <w:r>
-        <w:t xml:space="preserve"> module</w:t>
+        <w:t>.3.2 Datetime module</w:t>
       </w:r>
     </w:p>
     <w:p>
@@ -9934,7 +9606,7 @@
           <v:shape id="_x0000_i1034" type="#_x0000_t75" style="width:453pt;height:155.4pt" o:ole="">
             <v:imagedata r:id="rId28" o:title=""/>
           </v:shape>
-          <o:OLEObject Type="Embed" ProgID="Word.OpenDocumentText.12" ShapeID="_x0000_i1034" DrawAspect="Content" ObjectID="_1545068366" r:id="rId29"/>
+          <o:OLEObject Type="Embed" ProgID="Word.OpenDocumentText.12" ShapeID="_x0000_i1034" DrawAspect="Content" ObjectID="_1545070137" r:id="rId29"/>
         </w:object>
       </w:r>
     </w:p>
@@ -9952,21 +9624,7 @@
         <w:rPr>
           <w:rStyle w:val="Emphasis"/>
         </w:rPr>
-        <w:t xml:space="preserve">Figure 11: </w:t>
-      </w:r>
-      <w:proofErr w:type="spellStart"/>
-      <w:r>
-        <w:rPr>
-          <w:rStyle w:val="Emphasis"/>
-        </w:rPr>
-        <w:t>Datetime</w:t>
-      </w:r>
-      <w:proofErr w:type="spellEnd"/>
-      <w:r>
-        <w:rPr>
-          <w:rStyle w:val="Emphasis"/>
-        </w:rPr>
-        <w:t xml:space="preserve"> API example</w:t>
+        <w:t>Figure 11: Datetime API example</w:t>
       </w:r>
     </w:p>
     <w:p>
@@ -10036,7 +9694,7 @@
           <v:shape id="_x0000_i1035" type="#_x0000_t75" style="width:453pt;height:96.6pt" o:ole="">
             <v:imagedata r:id="rId30" o:title=""/>
           </v:shape>
-          <o:OLEObject Type="Embed" ProgID="Word.OpenDocumentText.12" ShapeID="_x0000_i1035" DrawAspect="Content" ObjectID="_1545068367" r:id="rId31"/>
+          <o:OLEObject Type="Embed" ProgID="Word.OpenDocumentText.12" ShapeID="_x0000_i1035" DrawAspect="Content" ObjectID="_1545070138" r:id="rId31"/>
         </w:object>
       </w:r>
     </w:p>
@@ -10120,7 +9778,7 @@
           <v:shape id="_x0000_i1036" type="#_x0000_t75" style="width:453pt;height:87.6pt" o:ole="">
             <v:imagedata r:id="rId32" o:title=""/>
           </v:shape>
-          <o:OLEObject Type="Embed" ProgID="Word.OpenDocumentText.12" ShapeID="_x0000_i1036" DrawAspect="Content" ObjectID="_1545068368" r:id="rId33"/>
+          <o:OLEObject Type="Embed" ProgID="Word.OpenDocumentText.12" ShapeID="_x0000_i1036" DrawAspect="Content" ObjectID="_1545070139" r:id="rId33"/>
         </w:object>
       </w:r>
     </w:p>
@@ -10231,7 +9889,7 @@
           <v:shape id="_x0000_i1037" type="#_x0000_t75" style="width:469.2pt;height:54.6pt" o:ole="">
             <v:imagedata r:id="rId34" o:title=""/>
           </v:shape>
-          <o:OLEObject Type="Embed" ProgID="Word.OpenDocumentText.12" ShapeID="_x0000_i1037" DrawAspect="Content" ObjectID="_1545068369" r:id="rId35"/>
+          <o:OLEObject Type="Embed" ProgID="Word.OpenDocumentText.12" ShapeID="_x0000_i1037" DrawAspect="Content" ObjectID="_1545070140" r:id="rId35"/>
         </w:object>
       </w:r>
     </w:p>
@@ -10342,7 +10000,7 @@
           <v:shape id="_x0000_i1038" type="#_x0000_t75" style="width:522.6pt;height:132.6pt" o:ole="">
             <v:imagedata r:id="rId36" o:title=""/>
           </v:shape>
-          <o:OLEObject Type="Embed" ProgID="Word.OpenDocumentText.12" ShapeID="_x0000_i1038" DrawAspect="Content" ObjectID="_1545068370" r:id="rId37"/>
+          <o:OLEObject Type="Embed" ProgID="Word.OpenDocumentText.12" ShapeID="_x0000_i1038" DrawAspect="Content" ObjectID="_1545070141" r:id="rId37"/>
         </w:object>
       </w:r>
     </w:p>
@@ -10491,7 +10149,7 @@
           <v:shape id="_x0000_i1039" type="#_x0000_t75" style="width:453pt;height:98.4pt" o:ole="">
             <v:imagedata r:id="rId38" o:title=""/>
           </v:shape>
-          <o:OLEObject Type="Embed" ProgID="Word.OpenDocumentText.12" ShapeID="_x0000_i1039" DrawAspect="Content" ObjectID="_1545068371" r:id="rId39"/>
+          <o:OLEObject Type="Embed" ProgID="Word.OpenDocumentText.12" ShapeID="_x0000_i1039" DrawAspect="Content" ObjectID="_1545070142" r:id="rId39"/>
         </w:object>
       </w:r>
     </w:p>
@@ -10538,7 +10196,7 @@
           <v:shape id="_x0000_i1040" type="#_x0000_t75" style="width:453pt;height:108pt" o:ole="">
             <v:imagedata r:id="rId40" o:title=""/>
           </v:shape>
-          <o:OLEObject Type="Embed" ProgID="Word.OpenDocumentText.12" ShapeID="_x0000_i1040" DrawAspect="Content" ObjectID="_1545068372" r:id="rId41"/>
+          <o:OLEObject Type="Embed" ProgID="Word.OpenDocumentText.12" ShapeID="_x0000_i1040" DrawAspect="Content" ObjectID="_1545070143" r:id="rId41"/>
         </w:object>
       </w:r>
     </w:p>
@@ -10982,21 +10640,7 @@
         <w:rPr>
           <w:rFonts w:cs="Arial"/>
         </w:rPr>
-        <w:t xml:space="preserve">GPU. It utilizes custom </w:t>
-      </w:r>
-      <w:proofErr w:type="spellStart"/>
-      <w:r>
-        <w:rPr>
-          <w:rFonts w:cs="Arial"/>
-        </w:rPr>
-        <w:t>shaders</w:t>
-      </w:r>
-      <w:proofErr w:type="spellEnd"/>
-      <w:r>
-        <w:rPr>
-          <w:rFonts w:cs="Arial"/>
-        </w:rPr>
-        <w:t xml:space="preserve"> and</w:t>
+        <w:t>GPU. It utilizes custom shaders and</w:t>
       </w:r>
       <w:r>
         <w:rPr>
@@ -11381,21 +11025,7 @@
         <w:rPr>
           <w:rFonts w:cs="Arial"/>
         </w:rPr>
-        <w:t>(</w:t>
-      </w:r>
-      <w:proofErr w:type="spellStart"/>
-      <w:r>
-        <w:rPr>
-          <w:rFonts w:cs="Arial"/>
-        </w:rPr>
-        <w:t>Mahalakshmi</w:t>
-      </w:r>
-      <w:proofErr w:type="spellEnd"/>
-      <w:r>
-        <w:rPr>
-          <w:rFonts w:cs="Arial"/>
-        </w:rPr>
-        <w:t xml:space="preserve"> and Sundararajan</w:t>
+        <w:t>(Mahalakshmi and Sundararajan</w:t>
       </w:r>
       <w:r>
         <w:rPr>
@@ -11942,21 +11572,7 @@
         <w:rPr>
           <w:rFonts w:cs="Arial"/>
         </w:rPr>
-        <w:t xml:space="preserve">through </w:t>
-      </w:r>
-      <w:proofErr w:type="spellStart"/>
-      <w:r>
-        <w:rPr>
-          <w:rFonts w:cs="Arial"/>
-        </w:rPr>
-        <w:t>WebGL</w:t>
-      </w:r>
-      <w:proofErr w:type="spellEnd"/>
-      <w:r>
-        <w:rPr>
-          <w:rFonts w:cs="Arial"/>
-        </w:rPr>
-        <w:t xml:space="preserve"> </w:t>
+        <w:t xml:space="preserve">through WebGL </w:t>
       </w:r>
       <w:r>
         <w:rPr>
@@ -13101,19 +12717,11 @@
           <w:shd w:val="clear" w:color="auto" w:fill="FFFFFF"/>
         </w:rPr>
       </w:pPr>
-      <w:proofErr w:type="spellStart"/>
-      <w:r>
-        <w:rPr>
-          <w:shd w:val="clear" w:color="auto" w:fill="FFFFFF"/>
-        </w:rPr>
-        <w:t>Amdcom</w:t>
-      </w:r>
-      <w:proofErr w:type="spellEnd"/>
-      <w:r>
-        <w:rPr>
-          <w:shd w:val="clear" w:color="auto" w:fill="FFFFFF"/>
-        </w:rPr>
-        <w:t>.</w:t>
+      <w:r>
+        <w:rPr>
+          <w:shd w:val="clear" w:color="auto" w:fill="FFFFFF"/>
+        </w:rPr>
+        <w:t>Amdcom.</w:t>
       </w:r>
       <w:r>
         <w:rPr>
@@ -13143,23 +12751,13 @@
         </w:rPr>
         <w:t> </w:t>
       </w:r>
-      <w:proofErr w:type="spellStart"/>
       <w:r>
         <w:rPr>
           <w:i/>
           <w:iCs/>
           <w:shd w:val="clear" w:color="auto" w:fill="FFFFFF"/>
         </w:rPr>
-        <w:t>Amdcom</w:t>
-      </w:r>
-      <w:proofErr w:type="spellEnd"/>
-      <w:r>
-        <w:rPr>
-          <w:i/>
-          <w:iCs/>
-          <w:shd w:val="clear" w:color="auto" w:fill="FFFFFF"/>
-        </w:rPr>
-        <w:t>.</w:t>
+        <w:t>Amdcom.</w:t>
       </w:r>
       <w:r>
         <w:rPr>
@@ -13233,19 +12831,11 @@
           <w:shd w:val="clear" w:color="auto" w:fill="FFFFFF"/>
         </w:rPr>
       </w:pPr>
-      <w:proofErr w:type="spellStart"/>
-      <w:r>
-        <w:rPr>
-          <w:shd w:val="clear" w:color="auto" w:fill="FFFFFF"/>
-        </w:rPr>
-        <w:t>Amdcom</w:t>
-      </w:r>
-      <w:proofErr w:type="spellEnd"/>
-      <w:r>
-        <w:rPr>
-          <w:shd w:val="clear" w:color="auto" w:fill="FFFFFF"/>
-        </w:rPr>
-        <w:t>.</w:t>
+      <w:r>
+        <w:rPr>
+          <w:shd w:val="clear" w:color="auto" w:fill="FFFFFF"/>
+        </w:rPr>
+        <w:t>Amdcom.</w:t>
       </w:r>
       <w:r>
         <w:rPr>
@@ -13275,23 +12865,13 @@
         </w:rPr>
         <w:t> </w:t>
       </w:r>
-      <w:proofErr w:type="spellStart"/>
       <w:r>
         <w:rPr>
           <w:i/>
           <w:iCs/>
           <w:shd w:val="clear" w:color="auto" w:fill="FFFFFF"/>
         </w:rPr>
-        <w:t>Amdcom</w:t>
-      </w:r>
-      <w:proofErr w:type="spellEnd"/>
-      <w:r>
-        <w:rPr>
-          <w:i/>
-          <w:iCs/>
-          <w:shd w:val="clear" w:color="auto" w:fill="FFFFFF"/>
-        </w:rPr>
-        <w:t>.</w:t>
+        <w:t>Amdcom.</w:t>
       </w:r>
       <w:r>
         <w:rPr>
@@ -13362,19 +12942,11 @@
           <w:shd w:val="clear" w:color="auto" w:fill="FFFFFF"/>
         </w:rPr>
       </w:pPr>
-      <w:proofErr w:type="spellStart"/>
-      <w:r>
-        <w:rPr>
-          <w:shd w:val="clear" w:color="auto" w:fill="FFFFFF"/>
-        </w:rPr>
-        <w:t>Applecom</w:t>
-      </w:r>
-      <w:proofErr w:type="spellEnd"/>
-      <w:r>
-        <w:rPr>
-          <w:shd w:val="clear" w:color="auto" w:fill="FFFFFF"/>
-        </w:rPr>
-        <w:t>.</w:t>
+      <w:r>
+        <w:rPr>
+          <w:shd w:val="clear" w:color="auto" w:fill="FFFFFF"/>
+        </w:rPr>
+        <w:t>Applecom.</w:t>
       </w:r>
       <w:r>
         <w:rPr>
@@ -13404,23 +12976,13 @@
         </w:rPr>
         <w:t> </w:t>
       </w:r>
-      <w:proofErr w:type="spellStart"/>
       <w:r>
         <w:rPr>
           <w:i/>
           <w:iCs/>
           <w:shd w:val="clear" w:color="auto" w:fill="FFFFFF"/>
         </w:rPr>
-        <w:t>Applecom</w:t>
-      </w:r>
-      <w:proofErr w:type="spellEnd"/>
-      <w:r>
-        <w:rPr>
-          <w:i/>
-          <w:iCs/>
-          <w:shd w:val="clear" w:color="auto" w:fill="FFFFFF"/>
-        </w:rPr>
-        <w:t>.</w:t>
+        <w:t>Applecom.</w:t>
       </w:r>
       <w:r>
         <w:rPr>
@@ -13492,19 +13054,11 @@
           <w:shd w:val="clear" w:color="auto" w:fill="FFFFFF"/>
         </w:rPr>
       </w:pPr>
-      <w:proofErr w:type="spellStart"/>
-      <w:r>
-        <w:rPr>
-          <w:shd w:val="clear" w:color="auto" w:fill="FFFFFF"/>
-        </w:rPr>
-        <w:t>Atomio</w:t>
-      </w:r>
-      <w:proofErr w:type="spellEnd"/>
-      <w:r>
-        <w:rPr>
-          <w:shd w:val="clear" w:color="auto" w:fill="FFFFFF"/>
-        </w:rPr>
-        <w:t>.</w:t>
+      <w:r>
+        <w:rPr>
+          <w:shd w:val="clear" w:color="auto" w:fill="FFFFFF"/>
+        </w:rPr>
+        <w:t>Atomio.</w:t>
       </w:r>
       <w:r>
         <w:rPr>
@@ -13612,20 +13166,12 @@
           <w:shd w:val="clear" w:color="auto" w:fill="FFFFFF"/>
         </w:rPr>
       </w:pPr>
-      <w:proofErr w:type="spellStart"/>
       <w:r>
         <w:rPr>
           <w:shd w:val="clear" w:color="auto" w:fill="FFFFFF"/>
         </w:rPr>
         <w:lastRenderedPageBreak/>
-        <w:t>Commonjsorg</w:t>
-      </w:r>
-      <w:proofErr w:type="spellEnd"/>
-      <w:r>
-        <w:rPr>
-          <w:shd w:val="clear" w:color="auto" w:fill="FFFFFF"/>
-        </w:rPr>
-        <w:t>.</w:t>
+        <w:t>Commonjsorg.</w:t>
       </w:r>
       <w:r>
         <w:rPr>
@@ -13736,19 +13282,11 @@
           <w:szCs w:val="20"/>
         </w:rPr>
       </w:pPr>
-      <w:proofErr w:type="spellStart"/>
       <w:r>
         <w:rPr>
           <w:color w:val="000000"/>
         </w:rPr>
-        <w:t>Ecma</w:t>
-      </w:r>
-      <w:proofErr w:type="spellEnd"/>
-      <w:r>
-        <w:rPr>
-          <w:color w:val="000000"/>
-        </w:rPr>
-        <w:t xml:space="preserve"> International. (2015).</w:t>
+        <w:t>Ecma International. (2015).</w:t>
       </w:r>
       <w:r>
         <w:rPr>
@@ -13881,19 +13419,11 @@
           <w:shd w:val="clear" w:color="auto" w:fill="FFFFFF"/>
         </w:rPr>
       </w:pPr>
-      <w:proofErr w:type="spellStart"/>
-      <w:r>
-        <w:rPr>
-          <w:shd w:val="clear" w:color="auto" w:fill="FFFFFF"/>
-        </w:rPr>
-        <w:t>Googlesourcecom</w:t>
-      </w:r>
-      <w:proofErr w:type="spellEnd"/>
-      <w:r>
-        <w:rPr>
-          <w:shd w:val="clear" w:color="auto" w:fill="FFFFFF"/>
-        </w:rPr>
-        <w:t>.</w:t>
+      <w:r>
+        <w:rPr>
+          <w:shd w:val="clear" w:color="auto" w:fill="FFFFFF"/>
+        </w:rPr>
+        <w:t>Googlesourcecom.</w:t>
       </w:r>
       <w:r>
         <w:rPr>
@@ -14003,19 +13533,11 @@
           <w:shd w:val="clear" w:color="auto" w:fill="FFFFFF"/>
         </w:rPr>
       </w:pPr>
-      <w:proofErr w:type="spellStart"/>
-      <w:r>
-        <w:rPr>
-          <w:shd w:val="clear" w:color="auto" w:fill="FFFFFF"/>
-        </w:rPr>
-        <w:t>Intelcom</w:t>
-      </w:r>
-      <w:proofErr w:type="spellEnd"/>
-      <w:r>
-        <w:rPr>
-          <w:shd w:val="clear" w:color="auto" w:fill="FFFFFF"/>
-        </w:rPr>
-        <w:t>.</w:t>
+      <w:r>
+        <w:rPr>
+          <w:shd w:val="clear" w:color="auto" w:fill="FFFFFF"/>
+        </w:rPr>
+        <w:t>Intelcom.</w:t>
       </w:r>
       <w:r>
         <w:rPr>
@@ -14135,19 +13657,11 @@
           <w:shd w:val="clear" w:color="auto" w:fill="FFFFFF"/>
         </w:rPr>
       </w:pPr>
-      <w:proofErr w:type="spellStart"/>
-      <w:r>
-        <w:rPr>
-          <w:shd w:val="clear" w:color="auto" w:fill="FFFFFF"/>
-        </w:rPr>
-        <w:t>Intelcom</w:t>
-      </w:r>
-      <w:proofErr w:type="spellEnd"/>
-      <w:r>
-        <w:rPr>
-          <w:shd w:val="clear" w:color="auto" w:fill="FFFFFF"/>
-        </w:rPr>
-        <w:t>.</w:t>
+      <w:r>
+        <w:rPr>
+          <w:shd w:val="clear" w:color="auto" w:fill="FFFFFF"/>
+        </w:rPr>
+        <w:t>Intelcom.</w:t>
       </w:r>
       <w:r>
         <w:rPr>
@@ -14255,19 +13769,11 @@
           <w:shd w:val="clear" w:color="auto" w:fill="FFFFFF"/>
         </w:rPr>
       </w:pPr>
-      <w:proofErr w:type="spellStart"/>
-      <w:r>
-        <w:rPr>
-          <w:shd w:val="clear" w:color="auto" w:fill="FFFFFF"/>
-        </w:rPr>
-        <w:t>Khronosorg</w:t>
-      </w:r>
-      <w:proofErr w:type="spellEnd"/>
-      <w:r>
-        <w:rPr>
-          <w:shd w:val="clear" w:color="auto" w:fill="FFFFFF"/>
-        </w:rPr>
-        <w:t>.</w:t>
+      <w:r>
+        <w:rPr>
+          <w:shd w:val="clear" w:color="auto" w:fill="FFFFFF"/>
+        </w:rPr>
+        <w:t>Khronosorg.</w:t>
       </w:r>
       <w:r>
         <w:rPr>
@@ -14297,23 +13803,13 @@
         </w:rPr>
         <w:t> </w:t>
       </w:r>
-      <w:proofErr w:type="spellStart"/>
       <w:r>
         <w:rPr>
           <w:i/>
           <w:iCs/>
           <w:shd w:val="clear" w:color="auto" w:fill="FFFFFF"/>
         </w:rPr>
-        <w:t>Khronosorg</w:t>
-      </w:r>
-      <w:proofErr w:type="spellEnd"/>
-      <w:r>
-        <w:rPr>
-          <w:i/>
-          <w:iCs/>
-          <w:shd w:val="clear" w:color="auto" w:fill="FFFFFF"/>
-        </w:rPr>
-        <w:t>.</w:t>
+        <w:t>Khronosorg.</w:t>
       </w:r>
       <w:r>
         <w:rPr>
@@ -14390,37 +13886,12 @@
           <w:shd w:val="clear" w:color="auto" w:fill="FFFFFF"/>
         </w:rPr>
       </w:pPr>
-      <w:proofErr w:type="spellStart"/>
       <w:r>
         <w:rPr>
           <w:color w:val="222222"/>
           <w:shd w:val="clear" w:color="auto" w:fill="FFFFFF"/>
         </w:rPr>
-        <w:t>Karimi</w:t>
-      </w:r>
-      <w:proofErr w:type="spellEnd"/>
-      <w:r>
-        <w:rPr>
-          <w:color w:val="222222"/>
-          <w:shd w:val="clear" w:color="auto" w:fill="FFFFFF"/>
-        </w:rPr>
-        <w:t xml:space="preserve">, K., Dickson, N.G. and </w:t>
-      </w:r>
-      <w:proofErr w:type="spellStart"/>
-      <w:r>
-        <w:rPr>
-          <w:color w:val="222222"/>
-          <w:shd w:val="clear" w:color="auto" w:fill="FFFFFF"/>
-        </w:rPr>
-        <w:t>Hamze</w:t>
-      </w:r>
-      <w:proofErr w:type="spellEnd"/>
-      <w:r>
-        <w:rPr>
-          <w:color w:val="222222"/>
-          <w:shd w:val="clear" w:color="auto" w:fill="FFFFFF"/>
-        </w:rPr>
-        <w:t>, F., 2010. A performance comparison of CUDA and OpenCL.</w:t>
+        <w:t>Karimi, K., Dickson, N.G. and Hamze, F., 2010. A performance comparison of CUDA and OpenCL.</w:t>
       </w:r>
       <w:r>
         <w:rPr>
@@ -14433,7 +13904,6 @@
         </w:rPr>
         <w:t> </w:t>
       </w:r>
-      <w:proofErr w:type="spellStart"/>
       <w:r>
         <w:rPr>
           <w:i/>
@@ -14441,9 +13911,41 @@
           <w:color w:val="222222"/>
           <w:shd w:val="clear" w:color="auto" w:fill="FFFFFF"/>
         </w:rPr>
-        <w:t>arXiv</w:t>
-      </w:r>
-      <w:proofErr w:type="spellEnd"/>
+        <w:t>arXiv preprint arXiv:1005.2581</w:t>
+      </w:r>
+      <w:r>
+        <w:rPr>
+          <w:color w:val="222222"/>
+          <w:shd w:val="clear" w:color="auto" w:fill="FFFFFF"/>
+        </w:rPr>
+        <w:t>.</w:t>
+      </w:r>
+    </w:p>
+    <w:p>
+      <w:pPr>
+        <w:rPr>
+          <w:color w:val="222222"/>
+          <w:shd w:val="clear" w:color="auto" w:fill="FFFFFF"/>
+        </w:rPr>
+      </w:pPr>
+      <w:r>
+        <w:rPr>
+          <w:color w:val="222222"/>
+          <w:shd w:val="clear" w:color="auto" w:fill="FFFFFF"/>
+        </w:rPr>
+        <w:t>Mahalakshmi, M. and Sundararajan, M., 2013. Traditional SDLC Vs Scrum Methodology–A Comparative Study.</w:t>
+      </w:r>
+      <w:r>
+        <w:rPr>
+          <w:rStyle w:val="apple-converted-space"/>
+          <w:rFonts w:cs="Arial"/>
+          <w:color w:val="222222"/>
+          <w:sz w:val="20"/>
+          <w:szCs w:val="20"/>
+          <w:shd w:val="clear" w:color="auto" w:fill="FFFFFF"/>
+        </w:rPr>
+        <w:t> </w:t>
+      </w:r>
       <w:r>
         <w:rPr>
           <w:i/>
@@ -14451,38 +13953,14 @@
           <w:color w:val="222222"/>
           <w:shd w:val="clear" w:color="auto" w:fill="FFFFFF"/>
         </w:rPr>
-        <w:t xml:space="preserve"> preprint arXiv:1005.2581</w:t>
+        <w:t>International Journal of Emerging Technology and Advanced Engineering</w:t>
       </w:r>
       <w:r>
         <w:rPr>
           <w:color w:val="222222"/>
           <w:shd w:val="clear" w:color="auto" w:fill="FFFFFF"/>
         </w:rPr>
-        <w:t>.</w:t>
-      </w:r>
-    </w:p>
-    <w:p>
-      <w:pPr>
-        <w:rPr>
-          <w:color w:val="222222"/>
-          <w:shd w:val="clear" w:color="auto" w:fill="FFFFFF"/>
-        </w:rPr>
-      </w:pPr>
-      <w:proofErr w:type="spellStart"/>
-      <w:r>
-        <w:rPr>
-          <w:color w:val="222222"/>
-          <w:shd w:val="clear" w:color="auto" w:fill="FFFFFF"/>
-        </w:rPr>
-        <w:t>Mahalakshmi</w:t>
-      </w:r>
-      <w:proofErr w:type="spellEnd"/>
-      <w:r>
-        <w:rPr>
-          <w:color w:val="222222"/>
-          <w:shd w:val="clear" w:color="auto" w:fill="FFFFFF"/>
-        </w:rPr>
-        <w:t>, M. and Sundararajan, M., 2013. Traditional SDLC Vs Scrum Methodology–A Comparative Study.</w:t>
+        <w:t>,</w:t>
       </w:r>
       <w:r>
         <w:rPr>
@@ -14502,40 +13980,13 @@
           <w:color w:val="222222"/>
           <w:shd w:val="clear" w:color="auto" w:fill="FFFFFF"/>
         </w:rPr>
-        <w:t>International Journal of Emerging Technology and Advanced Engineering</w:t>
+        <w:t>3</w:t>
       </w:r>
       <w:r>
         <w:rPr>
           <w:color w:val="222222"/>
           <w:shd w:val="clear" w:color="auto" w:fill="FFFFFF"/>
         </w:rPr>
-        <w:t>,</w:t>
-      </w:r>
-      <w:r>
-        <w:rPr>
-          <w:rStyle w:val="apple-converted-space"/>
-          <w:rFonts w:cs="Arial"/>
-          <w:color w:val="222222"/>
-          <w:sz w:val="20"/>
-          <w:szCs w:val="20"/>
-          <w:shd w:val="clear" w:color="auto" w:fill="FFFFFF"/>
-        </w:rPr>
-        <w:t> </w:t>
-      </w:r>
-      <w:r>
-        <w:rPr>
-          <w:i/>
-          <w:iCs/>
-          <w:color w:val="222222"/>
-          <w:shd w:val="clear" w:color="auto" w:fill="FFFFFF"/>
-        </w:rPr>
-        <w:t>3</w:t>
-      </w:r>
-      <w:r>
-        <w:rPr>
-          <w:color w:val="222222"/>
-          <w:shd w:val="clear" w:color="auto" w:fill="FFFFFF"/>
-        </w:rPr>
         <w:t>(6), pp.192-196.</w:t>
       </w:r>
     </w:p>
@@ -14545,19 +13996,11 @@
           <w:shd w:val="clear" w:color="auto" w:fill="FFFFFF"/>
         </w:rPr>
       </w:pPr>
-      <w:proofErr w:type="spellStart"/>
-      <w:r>
-        <w:rPr>
-          <w:shd w:val="clear" w:color="auto" w:fill="FFFFFF"/>
-        </w:rPr>
-        <w:t>Nodejs</w:t>
-      </w:r>
-      <w:proofErr w:type="spellEnd"/>
-      <w:r>
-        <w:rPr>
-          <w:shd w:val="clear" w:color="auto" w:fill="FFFFFF"/>
-        </w:rPr>
-        <w:t xml:space="preserve"> foundation.</w:t>
+      <w:r>
+        <w:rPr>
+          <w:shd w:val="clear" w:color="auto" w:fill="FFFFFF"/>
+        </w:rPr>
+        <w:t>Nodejs foundation.</w:t>
       </w:r>
       <w:r>
         <w:rPr>
@@ -14587,23 +14030,13 @@
         </w:rPr>
         <w:t> </w:t>
       </w:r>
-      <w:proofErr w:type="spellStart"/>
       <w:r>
         <w:rPr>
           <w:i/>
           <w:iCs/>
           <w:shd w:val="clear" w:color="auto" w:fill="FFFFFF"/>
         </w:rPr>
-        <w:t>Nodejsorg</w:t>
-      </w:r>
-      <w:proofErr w:type="spellEnd"/>
-      <w:r>
-        <w:rPr>
-          <w:i/>
-          <w:iCs/>
-          <w:shd w:val="clear" w:color="auto" w:fill="FFFFFF"/>
-        </w:rPr>
-        <w:t>.</w:t>
+        <w:t>Nodejsorg.</w:t>
       </w:r>
       <w:r>
         <w:rPr>
@@ -14678,19 +14111,11 @@
           <w:shd w:val="clear" w:color="auto" w:fill="FFFFFF"/>
         </w:rPr>
       </w:pPr>
-      <w:proofErr w:type="spellStart"/>
-      <w:r>
-        <w:rPr>
-          <w:shd w:val="clear" w:color="auto" w:fill="FFFFFF"/>
-        </w:rPr>
-        <w:t>Mozillaorg</w:t>
-      </w:r>
-      <w:proofErr w:type="spellEnd"/>
-      <w:r>
-        <w:rPr>
-          <w:shd w:val="clear" w:color="auto" w:fill="FFFFFF"/>
-        </w:rPr>
-        <w:t>.</w:t>
+      <w:r>
+        <w:rPr>
+          <w:shd w:val="clear" w:color="auto" w:fill="FFFFFF"/>
+        </w:rPr>
+        <w:t>Mozillaorg.</w:t>
       </w:r>
       <w:r>
         <w:rPr>
@@ -14801,19 +14226,11 @@
           <w:shd w:val="clear" w:color="auto" w:fill="FFFFFF"/>
         </w:rPr>
       </w:pPr>
-      <w:proofErr w:type="spellStart"/>
-      <w:r>
-        <w:rPr>
-          <w:shd w:val="clear" w:color="auto" w:fill="FFFFFF"/>
-        </w:rPr>
-        <w:t>Mozillaorg</w:t>
-      </w:r>
-      <w:proofErr w:type="spellEnd"/>
-      <w:r>
-        <w:rPr>
-          <w:shd w:val="clear" w:color="auto" w:fill="FFFFFF"/>
-        </w:rPr>
-        <w:t>.</w:t>
+      <w:r>
+        <w:rPr>
+          <w:shd w:val="clear" w:color="auto" w:fill="FFFFFF"/>
+        </w:rPr>
+        <w:t>Mozillaorg.</w:t>
       </w:r>
       <w:r>
         <w:rPr>
@@ -14921,19 +14338,11 @@
           <w:shd w:val="clear" w:color="auto" w:fill="FFFFFF"/>
         </w:rPr>
       </w:pPr>
-      <w:proofErr w:type="spellStart"/>
-      <w:r>
-        <w:rPr>
-          <w:shd w:val="clear" w:color="auto" w:fill="FFFFFF"/>
-        </w:rPr>
-        <w:t>Nvidiacom</w:t>
-      </w:r>
-      <w:proofErr w:type="spellEnd"/>
-      <w:r>
-        <w:rPr>
-          <w:shd w:val="clear" w:color="auto" w:fill="FFFFFF"/>
-        </w:rPr>
-        <w:t>.</w:t>
+      <w:r>
+        <w:rPr>
+          <w:shd w:val="clear" w:color="auto" w:fill="FFFFFF"/>
+        </w:rPr>
+        <w:t>Nvidiacom.</w:t>
       </w:r>
       <w:r>
         <w:rPr>
@@ -14963,23 +14372,13 @@
         </w:rPr>
         <w:t> </w:t>
       </w:r>
-      <w:proofErr w:type="spellStart"/>
       <w:r>
         <w:rPr>
           <w:i/>
           <w:iCs/>
           <w:shd w:val="clear" w:color="auto" w:fill="FFFFFF"/>
         </w:rPr>
-        <w:t>Nvidiacom</w:t>
-      </w:r>
-      <w:proofErr w:type="spellEnd"/>
-      <w:r>
-        <w:rPr>
-          <w:i/>
-          <w:iCs/>
-          <w:shd w:val="clear" w:color="auto" w:fill="FFFFFF"/>
-        </w:rPr>
-        <w:t>.</w:t>
+        <w:t>Nvidiacom.</w:t>
       </w:r>
       <w:r>
         <w:rPr>
@@ -15054,19 +14453,11 @@
           <w:shd w:val="clear" w:color="auto" w:fill="FFFFFF"/>
         </w:rPr>
       </w:pPr>
-      <w:proofErr w:type="spellStart"/>
-      <w:r>
-        <w:rPr>
-          <w:shd w:val="clear" w:color="auto" w:fill="FFFFFF"/>
-        </w:rPr>
-        <w:t>Nvidiacom</w:t>
-      </w:r>
-      <w:proofErr w:type="spellEnd"/>
-      <w:r>
-        <w:rPr>
-          <w:shd w:val="clear" w:color="auto" w:fill="FFFFFF"/>
-        </w:rPr>
-        <w:t>.</w:t>
+      <w:r>
+        <w:rPr>
+          <w:shd w:val="clear" w:color="auto" w:fill="FFFFFF"/>
+        </w:rPr>
+        <w:t>Nvidiacom.</w:t>
       </w:r>
       <w:r>
         <w:rPr>
@@ -15174,19 +14565,11 @@
           <w:shd w:val="clear" w:color="auto" w:fill="FFFFFF"/>
         </w:rPr>
       </w:pPr>
-      <w:proofErr w:type="spellStart"/>
-      <w:r>
-        <w:rPr>
-          <w:shd w:val="clear" w:color="auto" w:fill="FFFFFF"/>
-        </w:rPr>
-        <w:t>Nvidiacom</w:t>
-      </w:r>
-      <w:proofErr w:type="spellEnd"/>
-      <w:r>
-        <w:rPr>
-          <w:shd w:val="clear" w:color="auto" w:fill="FFFFFF"/>
-        </w:rPr>
-        <w:t>.</w:t>
+      <w:r>
+        <w:rPr>
+          <w:shd w:val="clear" w:color="auto" w:fill="FFFFFF"/>
+        </w:rPr>
+        <w:t>Nvidiacom.</w:t>
       </w:r>
       <w:r>
         <w:rPr>
@@ -15216,23 +14599,13 @@
         </w:rPr>
         <w:t> </w:t>
       </w:r>
-      <w:proofErr w:type="spellStart"/>
       <w:r>
         <w:rPr>
           <w:i/>
           <w:iCs/>
           <w:shd w:val="clear" w:color="auto" w:fill="FFFFFF"/>
         </w:rPr>
-        <w:t>Nvidiacom</w:t>
-      </w:r>
-      <w:proofErr w:type="spellEnd"/>
-      <w:r>
-        <w:rPr>
-          <w:i/>
-          <w:iCs/>
-          <w:shd w:val="clear" w:color="auto" w:fill="FFFFFF"/>
-        </w:rPr>
-        <w:t>.</w:t>
+        <w:t>Nvidiacom.</w:t>
       </w:r>
       <w:r>
         <w:rPr>
@@ -15305,19 +14678,11 @@
           <w:shd w:val="clear" w:color="auto" w:fill="FFFFFF"/>
         </w:rPr>
       </w:pPr>
-      <w:proofErr w:type="spellStart"/>
-      <w:r>
-        <w:rPr>
-          <w:shd w:val="clear" w:color="auto" w:fill="FFFFFF"/>
-        </w:rPr>
-        <w:t>Steampoweredcom</w:t>
-      </w:r>
-      <w:proofErr w:type="spellEnd"/>
-      <w:r>
-        <w:rPr>
-          <w:shd w:val="clear" w:color="auto" w:fill="FFFFFF"/>
-        </w:rPr>
-        <w:t>.</w:t>
+      <w:r>
+        <w:rPr>
+          <w:shd w:val="clear" w:color="auto" w:fill="FFFFFF"/>
+        </w:rPr>
+        <w:t>Steampoweredcom.</w:t>
       </w:r>
       <w:r>
         <w:rPr>
@@ -15347,23 +14712,13 @@
         </w:rPr>
         <w:t> </w:t>
       </w:r>
-      <w:proofErr w:type="spellStart"/>
       <w:r>
         <w:rPr>
           <w:i/>
           <w:iCs/>
           <w:shd w:val="clear" w:color="auto" w:fill="FFFFFF"/>
         </w:rPr>
-        <w:t>Steampoweredcom</w:t>
-      </w:r>
-      <w:proofErr w:type="spellEnd"/>
-      <w:r>
-        <w:rPr>
-          <w:i/>
-          <w:iCs/>
-          <w:shd w:val="clear" w:color="auto" w:fill="FFFFFF"/>
-        </w:rPr>
-        <w:t>.</w:t>
+        <w:t>Steampoweredcom.</w:t>
       </w:r>
       <w:r>
         <w:rPr>
@@ -16816,17 +16171,8 @@
           <w:rStyle w:val="Emphasis"/>
           <w:rFonts w:ascii="Arial" w:hAnsi="Arial" w:cs="Arial"/>
         </w:rPr>
-        <w:t>Programming 3D applications with HTML5 and </w:t>
-      </w:r>
-      <w:proofErr w:type="spellStart"/>
-      <w:r>
-        <w:rPr>
-          <w:rStyle w:val="Emphasis"/>
-          <w:rFonts w:ascii="Arial" w:hAnsi="Arial" w:cs="Arial"/>
-        </w:rPr>
-        <w:t>WebGL</w:t>
-      </w:r>
-      <w:proofErr w:type="spellEnd"/>
+        <w:t>Programming 3D applications with HTML5 and WebGL</w:t>
+      </w:r>
     </w:p>
     <w:p>
       <w:pPr>
@@ -17545,7 +16891,7 @@
           <v:shape id="_x0000_i1041" type="#_x0000_t75" style="width:540.6pt;height:685.2pt" o:ole="">
             <v:imagedata r:id="rId66" o:title=""/>
           </v:shape>
-          <o:OLEObject Type="Embed" ProgID="Word.OpenDocumentText.12" ShapeID="_x0000_i1041" DrawAspect="Content" ObjectID="_1545068373" r:id="rId67"/>
+          <o:OLEObject Type="Embed" ProgID="Word.OpenDocumentText.12" ShapeID="_x0000_i1041" DrawAspect="Content" ObjectID="_1545070144" r:id="rId67"/>
         </w:object>
       </w:r>
     </w:p>
@@ -17567,7 +16913,7 @@
           <v:shape id="_x0000_i1042" type="#_x0000_t75" style="width:540.6pt;height:676.2pt" o:ole="">
             <v:imagedata r:id="rId68" o:title=""/>
           </v:shape>
-          <o:OLEObject Type="Embed" ProgID="Word.OpenDocumentText.12" ShapeID="_x0000_i1042" DrawAspect="Content" ObjectID="_1545068374" r:id="rId69"/>
+          <o:OLEObject Type="Embed" ProgID="Word.OpenDocumentText.12" ShapeID="_x0000_i1042" DrawAspect="Content" ObjectID="_1545070145" r:id="rId69"/>
         </w:object>
       </w:r>
     </w:p>
@@ -17618,7 +16964,7 @@
           <v:shape id="_x0000_i1043" type="#_x0000_t75" style="width:540.6pt;height:642.6pt" o:ole="">
             <v:imagedata r:id="rId70" o:title=""/>
           </v:shape>
-          <o:OLEObject Type="Embed" ProgID="Word.OpenDocumentText.12" ShapeID="_x0000_i1043" DrawAspect="Content" ObjectID="_1545068375" r:id="rId71"/>
+          <o:OLEObject Type="Embed" ProgID="Word.OpenDocumentText.12" ShapeID="_x0000_i1043" DrawAspect="Content" ObjectID="_1545070146" r:id="rId71"/>
         </w:object>
       </w:r>
     </w:p>
@@ -17640,7 +16986,7 @@
           <v:shape id="_x0000_i1044" type="#_x0000_t75" style="width:540.6pt;height:610.8pt" o:ole="">
             <v:imagedata r:id="rId72" o:title=""/>
           </v:shape>
-          <o:OLEObject Type="Embed" ProgID="Word.OpenDocumentText.12" ShapeID="_x0000_i1044" DrawAspect="Content" ObjectID="_1545068376" r:id="rId73"/>
+          <o:OLEObject Type="Embed" ProgID="Word.OpenDocumentText.12" ShapeID="_x0000_i1044" DrawAspect="Content" ObjectID="_1545070147" r:id="rId73"/>
         </w:object>
       </w:r>
     </w:p>
@@ -18436,15 +17782,7 @@
         <w:ind w:left="927"/>
       </w:pPr>
       <w:r>
-        <w:t xml:space="preserve">Figure out how to demonstrate the project through media </w:t>
-      </w:r>
-      <w:proofErr w:type="spellStart"/>
-      <w:r>
-        <w:t>eg</w:t>
-      </w:r>
-      <w:proofErr w:type="spellEnd"/>
-      <w:r>
-        <w:t xml:space="preserve"> blogs.</w:t>
+        <w:t>Figure out how to demonstrate the project through media eg blogs.</w:t>
       </w:r>
     </w:p>
     <w:p>
@@ -19570,13 +18908,8 @@
         </w:numPr>
       </w:pPr>
       <w:r>
-        <w:t xml:space="preserve">Showed ability to load modules via </w:t>
-      </w:r>
-      <w:proofErr w:type="spellStart"/>
-      <w:r>
-        <w:t>npm</w:t>
-      </w:r>
-      <w:proofErr w:type="spellEnd"/>
+        <w:t>Showed ability to load modules via npm</w:t>
+      </w:r>
     </w:p>
     <w:p>
       <w:pPr>
@@ -19943,21 +19276,12 @@
           <w:numId w:val="29"/>
         </w:numPr>
       </w:pPr>
-      <w:proofErr w:type="spellStart"/>
       <w:r>
         <w:rPr>
           <w:sz w:val="24"/>
           <w:szCs w:val="24"/>
         </w:rPr>
-        <w:t>Shader</w:t>
-      </w:r>
-      <w:proofErr w:type="spellEnd"/>
-      <w:r>
-        <w:rPr>
-          <w:sz w:val="24"/>
-          <w:szCs w:val="24"/>
-        </w:rPr>
-        <w:t xml:space="preserve"> support</w:t>
+        <w:t>Shader support</w:t>
       </w:r>
     </w:p>
     <w:p>
@@ -23706,6 +23030,7 @@
   <w:style w:type="character" w:default="1" w:styleId="DefaultParagraphFont">
     <w:name w:val="Default Paragraph Font"/>
     <w:uiPriority w:val="1"/>
+    <w:semiHidden/>
     <w:unhideWhenUsed/>
   </w:style>
   <w:style w:type="table" w:default="1" w:styleId="TableNormal">
@@ -24639,7 +23964,7 @@
 </file>
 
 <file path=customXml/itemProps1.xml><?xml version="1.0" encoding="utf-8"?>
-<ds:datastoreItem xmlns:ds="http://schemas.openxmlformats.org/officeDocument/2006/customXml" ds:itemID="{9B2B0867-819F-49DB-B557-FB610D005460}">
+<ds:datastoreItem xmlns:ds="http://schemas.openxmlformats.org/officeDocument/2006/customXml" ds:itemID="{66171494-CDE5-461D-9234-1A5E83C9D14B}">
   <ds:schemaRefs>
     <ds:schemaRef ds:uri="http://schemas.openxmlformats.org/officeDocument/2006/bibliography"/>
   </ds:schemaRefs>

</xml_diff>

<commit_message>
fixing more comments found in issue #18
</commit_message>
<xml_diff>
--- a/Compute.Documents/B00235610 - Interim Report.docx
+++ b/Compute.Documents/B00235610 - Interim Report.docx
@@ -1,6 +1,6 @@
 
 <file path=word/document.xml><?xml version="1.0" encoding="utf-8"?>
-<w:document xmlns:wpc="http://schemas.microsoft.com/office/word/2010/wordprocessingCanvas" xmlns:cx="http://schemas.microsoft.com/office/drawing/2014/chartex" xmlns:cx1="http://schemas.microsoft.com/office/drawing/2015/9/8/chartex" xmlns:cx2="http://schemas.microsoft.com/office/drawing/2015/10/21/chartex" xmlns:cx3="http://schemas.microsoft.com/office/drawing/2016/5/9/chartex" xmlns:cx4="http://schemas.microsoft.com/office/drawing/2016/5/10/chartex" xmlns:cx5="http://schemas.microsoft.com/office/drawing/2016/5/11/chartex" xmlns:mc="http://schemas.openxmlformats.org/markup-compatibility/2006" xmlns:o="urn:schemas-microsoft-com:office:office" xmlns:r="http://schemas.openxmlformats.org/officeDocument/2006/relationships" xmlns:m="http://schemas.openxmlformats.org/officeDocument/2006/math" xmlns:v="urn:schemas-microsoft-com:vml" xmlns:wp14="http://schemas.microsoft.com/office/word/2010/wordprocessingDrawing" xmlns:wp="http://schemas.openxmlformats.org/drawingml/2006/wordprocessingDrawing" xmlns:w10="urn:schemas-microsoft-com:office:word" xmlns:w="http://schemas.openxmlformats.org/wordprocessingml/2006/main" xmlns:w14="http://schemas.microsoft.com/office/word/2010/wordml" xmlns:w15="http://schemas.microsoft.com/office/word/2012/wordml" xmlns:w16se="http://schemas.microsoft.com/office/word/2015/wordml/symex" xmlns:wpg="http://schemas.microsoft.com/office/word/2010/wordprocessingGroup" xmlns:wpi="http://schemas.microsoft.com/office/word/2010/wordprocessingInk" xmlns:wne="http://schemas.microsoft.com/office/word/2006/wordml" xmlns:wps="http://schemas.microsoft.com/office/word/2010/wordprocessingShape" mc:Ignorable="w14 w15 w16se wp14">
+<w:document xmlns:wpc="http://schemas.microsoft.com/office/word/2010/wordprocessingCanvas" xmlns:cx="http://schemas.microsoft.com/office/drawing/2014/chartex" xmlns:cx1="http://schemas.microsoft.com/office/drawing/2015/9/8/chartex" xmlns:cx2="http://schemas.microsoft.com/office/drawing/2015/10/21/chartex" xmlns:mc="http://schemas.openxmlformats.org/markup-compatibility/2006" xmlns:o="urn:schemas-microsoft-com:office:office" xmlns:r="http://schemas.openxmlformats.org/officeDocument/2006/relationships" xmlns:m="http://schemas.openxmlformats.org/officeDocument/2006/math" xmlns:v="urn:schemas-microsoft-com:vml" xmlns:wp14="http://schemas.microsoft.com/office/word/2010/wordprocessingDrawing" xmlns:wp="http://schemas.openxmlformats.org/drawingml/2006/wordprocessingDrawing" xmlns:w10="urn:schemas-microsoft-com:office:word" xmlns:w="http://schemas.openxmlformats.org/wordprocessingml/2006/main" xmlns:w14="http://schemas.microsoft.com/office/word/2010/wordml" xmlns:w15="http://schemas.microsoft.com/office/word/2012/wordml" xmlns:w16se="http://schemas.microsoft.com/office/word/2015/wordml/symex" xmlns:wpg="http://schemas.microsoft.com/office/word/2010/wordprocessingGroup" xmlns:wpi="http://schemas.microsoft.com/office/word/2010/wordprocessingInk" xmlns:wne="http://schemas.microsoft.com/office/word/2006/wordml" xmlns:wps="http://schemas.microsoft.com/office/word/2010/wordprocessingShape" mc:Ignorable="w14 w15 w16se wp14">
   <w:body>
     <w:p>
       <w:pPr>
@@ -6344,7 +6344,12 @@
         <w:t>.</w:t>
       </w:r>
       <w:r>
-        <w:t xml:space="preserve"> GPUs are traditionally used for parallel computation and advanced 3D rendering and in the following section I will be summarising the technology used</w:t>
+        <w:t xml:space="preserve"> GPUs are traditionally used for parallel computation and advanced 3D rendering and in the following section I will be summ</w:t>
+      </w:r>
+      <w:bookmarkStart w:id="11" w:name="_GoBack"/>
+      <w:bookmarkEnd w:id="11"/>
+      <w:r>
+        <w:t>arising the technology used</w:t>
       </w:r>
       <w:r>
         <w:t xml:space="preserve"> most</w:t>
@@ -6358,7 +6363,7 @@
         <w:pStyle w:val="Heading3"/>
         <w:spacing w:after="120"/>
       </w:pPr>
-      <w:bookmarkStart w:id="11" w:name="_Toc470640995"/>
+      <w:bookmarkStart w:id="12" w:name="_Toc470640995"/>
       <w:r>
         <w:t>2.1.6</w:t>
       </w:r>
@@ -6371,7 +6376,7 @@
       <w:r>
         <w:t xml:space="preserve"> &amp; DirectX</w:t>
       </w:r>
-      <w:bookmarkEnd w:id="11"/>
+      <w:bookmarkEnd w:id="12"/>
     </w:p>
     <w:p>
       <w:pPr>
@@ -6443,7 +6448,7 @@
         <w:pStyle w:val="Heading3"/>
         <w:spacing w:after="120"/>
       </w:pPr>
-      <w:bookmarkStart w:id="12" w:name="_Toc470640996"/>
+      <w:bookmarkStart w:id="13" w:name="_Toc470640996"/>
       <w:r>
         <w:t>2.1.</w:t>
       </w:r>
@@ -6459,7 +6464,7 @@
       <w:r>
         <w:t xml:space="preserve"> &amp; OpenCL</w:t>
       </w:r>
-      <w:bookmarkEnd w:id="12"/>
+      <w:bookmarkEnd w:id="13"/>
     </w:p>
     <w:p>
       <w:pPr>
@@ -6519,7 +6524,7 @@
           <w:rFonts w:cs="Arial"/>
         </w:rPr>
       </w:pPr>
-      <w:bookmarkStart w:id="13" w:name="_Toc470640997"/>
+      <w:bookmarkStart w:id="14" w:name="_Toc470640997"/>
       <w:r>
         <w:t>2.1.</w:t>
       </w:r>
@@ -6529,7 +6534,7 @@
       <w:r>
         <w:t xml:space="preserve"> Advantages of GPUs</w:t>
       </w:r>
-      <w:bookmarkEnd w:id="13"/>
+      <w:bookmarkEnd w:id="14"/>
     </w:p>
     <w:p>
       <w:pPr>
@@ -6799,14 +6804,14 @@
         <w:pStyle w:val="Heading2"/>
         <w:spacing w:after="120"/>
       </w:pPr>
-      <w:bookmarkStart w:id="14" w:name="_Toc470640998"/>
+      <w:bookmarkStart w:id="15" w:name="_Toc470640998"/>
       <w:r>
         <w:t xml:space="preserve">2.2 </w:t>
       </w:r>
       <w:r>
         <w:t>JavaScript</w:t>
       </w:r>
-      <w:bookmarkEnd w:id="14"/>
+      <w:bookmarkEnd w:id="15"/>
     </w:p>
     <w:p>
       <w:pPr>
@@ -6966,14 +6971,7 @@
         <w:rPr>
           <w:rFonts w:cs="Arial"/>
         </w:rPr>
-        <w:t xml:space="preserve"> and present JavaScript as </w:t>
-      </w:r>
-      <w:r>
-        <w:rPr>
-          <w:rFonts w:cs="Arial"/>
-        </w:rPr>
-        <w:lastRenderedPageBreak/>
-        <w:t>a clear concise general purpose scripting language rather than a language for document object model manipulation in the browser.</w:t>
+        <w:t xml:space="preserve"> and present JavaScript as a clear concise general purpose scripting language rather than a language for document object model manipulation in the browser.</w:t>
       </w:r>
     </w:p>
     <w:p>
@@ -6981,8 +6979,9 @@
         <w:pStyle w:val="Heading3"/>
         <w:spacing w:after="120"/>
       </w:pPr>
-      <w:bookmarkStart w:id="15" w:name="_Toc470640999"/>
-      <w:r>
+      <w:bookmarkStart w:id="16" w:name="_Toc470640999"/>
+      <w:r>
+        <w:lastRenderedPageBreak/>
         <w:t>2.2</w:t>
       </w:r>
       <w:r>
@@ -6994,7 +6993,7 @@
       <w:r>
         <w:t>Typed Array Architecture</w:t>
       </w:r>
-      <w:bookmarkEnd w:id="15"/>
+      <w:bookmarkEnd w:id="16"/>
     </w:p>
     <w:p>
       <w:pPr>
@@ -7185,7 +7184,7 @@
         <w:pStyle w:val="Heading3"/>
         <w:spacing w:after="120"/>
       </w:pPr>
-      <w:bookmarkStart w:id="16" w:name="_Toc470641000"/>
+      <w:bookmarkStart w:id="17" w:name="_Toc470641000"/>
       <w:r>
         <w:t>2.2.2</w:t>
       </w:r>
@@ -7195,7 +7194,7 @@
       <w:r>
         <w:t>ArrayBuffer</w:t>
       </w:r>
-      <w:bookmarkEnd w:id="16"/>
+      <w:bookmarkEnd w:id="17"/>
     </w:p>
     <w:p>
       <w:pPr>
@@ -7302,8 +7301,8 @@
         <w:t>.</w:t>
       </w:r>
     </w:p>
-    <w:bookmarkStart w:id="17" w:name="_MON_1541712016"/>
-    <w:bookmarkEnd w:id="17"/>
+    <w:bookmarkStart w:id="18" w:name="_MON_1541712016"/>
+    <w:bookmarkEnd w:id="18"/>
     <w:p>
       <w:pPr>
         <w:pBdr>
@@ -7321,7 +7320,7 @@
           <w:rFonts w:cs="Arial"/>
           <w:vertAlign w:val="subscript"/>
         </w:rPr>
-        <w:object w:dxaOrig="9026" w:dyaOrig="1730">
+        <w:object w:dxaOrig="9026" w:dyaOrig="1948">
           <v:shapetype id="_x0000_t75" coordsize="21600,21600" o:spt="75" o:preferrelative="t" path="m@4@5l@4@11@9@11@9@5xe" filled="f" stroked="f">
             <v:stroke joinstyle="miter"/>
             <v:formulas>
@@ -7341,10 +7340,10 @@
             <v:path o:extrusionok="f" gradientshapeok="t" o:connecttype="rect"/>
             <o:lock v:ext="edit" aspectratio="t"/>
           </v:shapetype>
-          <v:shape id="_x0000_i1025" type="#_x0000_t75" style="width:453pt;height:87.6pt" o:ole="">
+          <v:shape id="_x0000_i1078" type="#_x0000_t75" style="width:453pt;height:99pt" o:ole="">
             <v:imagedata r:id="rId9" o:title=""/>
           </v:shape>
-          <o:OLEObject Type="Embed" ProgID="Word.OpenDocumentText.12" ShapeID="_x0000_i1025" DrawAspect="Content" ObjectID="_1545130374" r:id="rId10"/>
+          <o:OLEObject Type="Embed" ProgID="Word.OpenDocumentText.12" ShapeID="_x0000_i1078" DrawAspect="Content" ObjectID="_1545133836" r:id="rId10"/>
         </w:object>
       </w:r>
     </w:p>
@@ -7380,8 +7379,8 @@
         <w:t xml:space="preserve"> example</w:t>
       </w:r>
     </w:p>
-    <w:bookmarkStart w:id="18" w:name="_MON_1541712103"/>
-    <w:bookmarkEnd w:id="18"/>
+    <w:bookmarkStart w:id="19" w:name="_MON_1541712103"/>
+    <w:bookmarkEnd w:id="19"/>
     <w:p>
       <w:pPr>
         <w:pBdr>
@@ -7398,11 +7397,11 @@
         <w:rPr>
           <w:rFonts w:cs="Arial"/>
         </w:rPr>
-        <w:object w:dxaOrig="9360" w:dyaOrig="1780">
-          <v:shape id="_x0000_i1026" type="#_x0000_t75" style="width:469.2pt;height:87.6pt" o:ole="">
+        <w:object w:dxaOrig="9360" w:dyaOrig="2830">
+          <v:shape id="_x0000_i1076" type="#_x0000_t75" style="width:469.5pt;height:139.5pt" o:ole="">
             <v:imagedata r:id="rId11" o:title=""/>
           </v:shape>
-          <o:OLEObject Type="Embed" ProgID="Word.OpenDocumentText.12" ShapeID="_x0000_i1026" DrawAspect="Content" ObjectID="_1545130375" r:id="rId12"/>
+          <o:OLEObject Type="Embed" ProgID="Word.OpenDocumentText.12" ShapeID="_x0000_i1076" DrawAspect="Content" ObjectID="_1545133837" r:id="rId12"/>
         </w:object>
       </w:r>
       <w:r>
@@ -7504,7 +7503,7 @@
         <w:pStyle w:val="Heading3"/>
         <w:spacing w:after="120"/>
       </w:pPr>
-      <w:bookmarkStart w:id="19" w:name="_Toc470641001"/>
+      <w:bookmarkStart w:id="20" w:name="_Toc470641001"/>
       <w:r>
         <w:t>2.2.3</w:t>
       </w:r>
@@ -7520,7 +7519,7 @@
       <w:r>
         <w:t xml:space="preserve"> Float64Array</w:t>
       </w:r>
-      <w:bookmarkEnd w:id="19"/>
+      <w:bookmarkEnd w:id="20"/>
     </w:p>
     <w:p>
       <w:pPr>
@@ -7626,8 +7625,8 @@
         <w:t>.</w:t>
       </w:r>
     </w:p>
-    <w:bookmarkStart w:id="20" w:name="_MON_1541712873"/>
-    <w:bookmarkEnd w:id="20"/>
+    <w:bookmarkStart w:id="21" w:name="_MON_1541712873"/>
+    <w:bookmarkEnd w:id="21"/>
     <w:p>
       <w:pPr>
         <w:pBdr>
@@ -7645,10 +7644,10 @@
           <w:rFonts w:cs="Arial"/>
         </w:rPr>
         <w:object w:dxaOrig="9026" w:dyaOrig="1285">
-          <v:shape id="_x0000_i1027" type="#_x0000_t75" style="width:453pt;height:61.2pt" o:ole="">
+          <v:shape id="_x0000_i1027" type="#_x0000_t75" style="width:453pt;height:61.5pt" o:ole="">
             <v:imagedata r:id="rId13" o:title=""/>
           </v:shape>
-          <o:OLEObject Type="Embed" ProgID="Word.OpenDocumentText.12" ShapeID="_x0000_i1027" DrawAspect="Content" ObjectID="_1545130376" r:id="rId14"/>
+          <o:OLEObject Type="Embed" ProgID="Word.OpenDocumentText.12" ShapeID="_x0000_i1027" DrawAspect="Content" ObjectID="_1545133838" r:id="rId14"/>
         </w:object>
       </w:r>
     </w:p>
@@ -7707,6 +7706,7 @@
         <w:rPr>
           <w:rFonts w:cs="Arial"/>
         </w:rPr>
+        <w:lastRenderedPageBreak/>
         <w:t>Previously it was impossible to have variables in JavaScript</w:t>
       </w:r>
       <w:r>
@@ -7740,8 +7740,8 @@
         <w:t>rays this is no longer the case as can be seen in Figure 4.</w:t>
       </w:r>
     </w:p>
-    <w:bookmarkStart w:id="21" w:name="_MON_1541712994"/>
-    <w:bookmarkEnd w:id="21"/>
+    <w:bookmarkStart w:id="22" w:name="_MON_1541712994"/>
+    <w:bookmarkEnd w:id="22"/>
     <w:p>
       <w:pPr>
         <w:pBdr>
@@ -7759,10 +7759,10 @@
           <w:rFonts w:cs="Arial"/>
         </w:rPr>
         <w:object w:dxaOrig="9026" w:dyaOrig="1063">
-          <v:shape id="_x0000_i1028" type="#_x0000_t75" style="width:453pt;height:51.6pt" o:ole="">
+          <v:shape id="_x0000_i1028" type="#_x0000_t75" style="width:453pt;height:51.75pt" o:ole="">
             <v:imagedata r:id="rId15" o:title=""/>
           </v:shape>
-          <o:OLEObject Type="Embed" ProgID="Word.OpenDocumentText.12" ShapeID="_x0000_i1028" DrawAspect="Content" ObjectID="_1545130377" r:id="rId16"/>
+          <o:OLEObject Type="Embed" ProgID="Word.OpenDocumentText.12" ShapeID="_x0000_i1028" DrawAspect="Content" ObjectID="_1545133839" r:id="rId16"/>
         </w:object>
       </w:r>
     </w:p>
@@ -7872,25 +7872,25 @@
       <w:pPr>
         <w:pStyle w:val="Heading2"/>
       </w:pPr>
-      <w:bookmarkStart w:id="22" w:name="_Toc470641002"/>
+      <w:bookmarkStart w:id="23" w:name="_Toc470641002"/>
       <w:r>
         <w:t xml:space="preserve">2.3 </w:t>
       </w:r>
       <w:r>
         <w:t>V8 JavaScript Compiler</w:t>
       </w:r>
-      <w:bookmarkEnd w:id="22"/>
+      <w:bookmarkEnd w:id="23"/>
     </w:p>
     <w:p>
       <w:pPr>
         <w:pStyle w:val="Heading3"/>
         <w:spacing w:after="120"/>
       </w:pPr>
-      <w:bookmarkStart w:id="23" w:name="_Toc470641003"/>
+      <w:bookmarkStart w:id="24" w:name="_Toc470641003"/>
       <w:r>
         <w:t>2.3.1 Interpreter vs Compiler</w:t>
       </w:r>
-      <w:bookmarkEnd w:id="23"/>
+      <w:bookmarkEnd w:id="24"/>
     </w:p>
     <w:p>
       <w:pPr>
@@ -8079,11 +8079,11 @@
         <w:pStyle w:val="Heading3"/>
         <w:spacing w:after="120"/>
       </w:pPr>
-      <w:bookmarkStart w:id="24" w:name="_Toc470641004"/>
+      <w:bookmarkStart w:id="25" w:name="_Toc470641004"/>
       <w:r>
         <w:t>2.3.2 ECMAScript 2015</w:t>
       </w:r>
-      <w:bookmarkEnd w:id="24"/>
+      <w:bookmarkEnd w:id="25"/>
     </w:p>
     <w:p>
       <w:pPr>
@@ -8321,8 +8321,9 @@
         <w:pStyle w:val="Heading3"/>
         <w:spacing w:after="120"/>
       </w:pPr>
-      <w:bookmarkStart w:id="25" w:name="_Toc470641005"/>
-      <w:r>
+      <w:bookmarkStart w:id="26" w:name="_Toc470641005"/>
+      <w:r>
+        <w:lastRenderedPageBreak/>
         <w:t>2.3.3</w:t>
       </w:r>
       <w:r>
@@ -8331,7 +8332,7 @@
       <w:r>
         <w:t>Runtimes</w:t>
       </w:r>
-      <w:bookmarkEnd w:id="25"/>
+      <w:bookmarkEnd w:id="26"/>
     </w:p>
     <w:p>
       <w:pPr>
@@ -8353,11 +8354,7 @@
         <w:t xml:space="preserve"> and in the programs written above</w:t>
       </w:r>
       <w:r>
-        <w:t xml:space="preserve">. You can now write server side applications in JavaScript </w:t>
-      </w:r>
-      <w:r>
-        <w:lastRenderedPageBreak/>
-        <w:t xml:space="preserve">with </w:t>
+        <w:t xml:space="preserve">. You can now write server side applications in JavaScript with </w:t>
       </w:r>
       <w:r>
         <w:t>Node.js</w:t>
@@ -8435,6 +8432,13 @@
       <w:r>
         <w:t>.</w:t>
       </w:r>
+    </w:p>
+    <w:p>
+      <w:pPr>
+        <w:rPr>
+          <w:rFonts w:cs="Arial"/>
+        </w:rPr>
+      </w:pPr>
     </w:p>
     <w:p>
       <w:pPr>
@@ -8627,7 +8631,7 @@
           <w:sz w:val="28"/>
         </w:rPr>
       </w:pPr>
-      <w:bookmarkStart w:id="26" w:name="_Toc470641006"/>
+      <w:bookmarkStart w:id="27" w:name="_Toc470641006"/>
       <w:r>
         <w:rPr>
           <w:rFonts w:ascii="Arial" w:hAnsi="Arial" w:cs="Arial"/>
@@ -8661,14 +8665,14 @@
         </w:rPr>
         <w:t>Plan for Completion</w:t>
       </w:r>
-      <w:bookmarkEnd w:id="26"/>
+      <w:bookmarkEnd w:id="27"/>
     </w:p>
     <w:p>
       <w:pPr>
         <w:pStyle w:val="Heading2"/>
         <w:spacing w:after="120"/>
       </w:pPr>
-      <w:bookmarkStart w:id="27" w:name="_Toc470641007"/>
+      <w:bookmarkStart w:id="28" w:name="_Toc470641007"/>
       <w:r>
         <w:t>3.1</w:t>
       </w:r>
@@ -8678,7 +8682,7 @@
       <w:r>
         <w:t>Development Outline</w:t>
       </w:r>
-      <w:bookmarkEnd w:id="27"/>
+      <w:bookmarkEnd w:id="28"/>
     </w:p>
     <w:p>
       <w:pPr>
@@ -8804,7 +8808,7 @@
         <w:pStyle w:val="Heading2"/>
         <w:spacing w:after="120"/>
       </w:pPr>
-      <w:bookmarkStart w:id="28" w:name="_Toc470641008"/>
+      <w:bookmarkStart w:id="29" w:name="_Toc470641008"/>
       <w:r>
         <w:t>3.2</w:t>
       </w:r>
@@ -8817,14 +8821,14 @@
       <w:r>
         <w:t>Steps</w:t>
       </w:r>
-      <w:bookmarkEnd w:id="28"/>
+      <w:bookmarkEnd w:id="29"/>
     </w:p>
     <w:p>
       <w:pPr>
         <w:pStyle w:val="Heading3"/>
         <w:spacing w:after="120"/>
       </w:pPr>
-      <w:bookmarkStart w:id="29" w:name="_Toc470641009"/>
+      <w:bookmarkStart w:id="30" w:name="_Toc470641009"/>
       <w:r>
         <w:t>3.2</w:t>
       </w:r>
@@ -8840,7 +8844,7 @@
       <w:r>
         <w:t>V8</w:t>
       </w:r>
-      <w:bookmarkEnd w:id="29"/>
+      <w:bookmarkEnd w:id="30"/>
     </w:p>
     <w:p>
       <w:pPr>
@@ -9008,8 +9012,8 @@
         <w:t xml:space="preserve"> In Figure 6 you can see this object being created.</w:t>
       </w:r>
     </w:p>
-    <w:bookmarkStart w:id="30" w:name="_MON_1542453263"/>
-    <w:bookmarkEnd w:id="30"/>
+    <w:bookmarkStart w:id="31" w:name="_MON_1542453263"/>
+    <w:bookmarkEnd w:id="31"/>
     <w:p>
       <w:pPr>
         <w:pBdr>
@@ -9027,10 +9031,10 @@
           <w:rFonts w:cs="Arial"/>
         </w:rPr>
         <w:object w:dxaOrig="9360" w:dyaOrig="890">
-          <v:shape id="_x0000_i1029" type="#_x0000_t75" style="width:469.2pt;height:46.8pt" o:ole="">
+          <v:shape id="_x0000_i1029" type="#_x0000_t75" style="width:469.5pt;height:46.5pt" o:ole="">
             <v:imagedata r:id="rId18" o:title=""/>
           </v:shape>
-          <o:OLEObject Type="Embed" ProgID="Word.OpenDocumentText.12" ShapeID="_x0000_i1029" DrawAspect="Content" ObjectID="_1545130378" r:id="rId19"/>
+          <o:OLEObject Type="Embed" ProgID="Word.OpenDocumentText.12" ShapeID="_x0000_i1029" DrawAspect="Content" ObjectID="_1545133840" r:id="rId19"/>
         </w:object>
       </w:r>
     </w:p>
@@ -9101,8 +9105,112 @@
         <w:t xml:space="preserve"> In Figure 7 you can see a handle being created.</w:t>
       </w:r>
     </w:p>
-    <w:bookmarkStart w:id="31" w:name="_MON_1542453394"/>
-    <w:bookmarkEnd w:id="31"/>
+    <w:bookmarkStart w:id="32" w:name="_MON_1542453394"/>
+    <w:bookmarkEnd w:id="32"/>
+    <w:p>
+      <w:pPr>
+        <w:pBdr>
+          <w:top w:val="single" w:sz="4" w:space="1" w:color="auto" w:shadow="1"/>
+          <w:left w:val="single" w:sz="4" w:space="4" w:color="auto" w:shadow="1"/>
+          <w:bottom w:val="single" w:sz="4" w:space="0" w:color="auto" w:shadow="1"/>
+          <w:right w:val="single" w:sz="4" w:space="4" w:color="auto" w:shadow="1"/>
+        </w:pBdr>
+        <w:rPr>
+          <w:rFonts w:cs="Arial"/>
+        </w:rPr>
+      </w:pPr>
+      <w:r>
+        <w:rPr>
+          <w:rFonts w:cs="Arial"/>
+        </w:rPr>
+        <w:object w:dxaOrig="10466" w:dyaOrig="1274">
+          <v:shape id="_x0000_i1070" type="#_x0000_t75" style="width:525.75pt;height:63pt" o:ole="">
+            <v:imagedata r:id="rId20" o:title=""/>
+          </v:shape>
+          <o:OLEObject Type="Embed" ProgID="Word.OpenDocumentText.12" ShapeID="_x0000_i1070" DrawAspect="Content" ObjectID="_1545133841" r:id="rId21"/>
+        </w:object>
+      </w:r>
+    </w:p>
+    <w:p>
+      <w:pPr>
+        <w:jc w:val="center"/>
+        <w:rPr>
+          <w:i/>
+          <w:iCs/>
+          <w:color w:val="000000" w:themeColor="text1"/>
+        </w:rPr>
+      </w:pPr>
+      <w:r>
+        <w:rPr>
+          <w:rStyle w:val="Emphasis"/>
+        </w:rPr>
+        <w:t>Figure 7</w:t>
+      </w:r>
+      <w:r>
+        <w:rPr>
+          <w:rStyle w:val="Emphasis"/>
+        </w:rPr>
+        <w:t>: Sample function which creates a handle to a Number variable available in JavaScript</w:t>
+      </w:r>
+    </w:p>
+    <w:p>
+      <w:pPr>
+        <w:pStyle w:val="Heading4"/>
+        <w:spacing w:after="120"/>
+      </w:pPr>
+      <w:r>
+        <w:t>3.</w:t>
+      </w:r>
+      <w:r>
+        <w:t>2</w:t>
+      </w:r>
+      <w:r>
+        <w:t xml:space="preserve">.1.3 </w:t>
+      </w:r>
+      <w:r>
+        <w:t>Scopes</w:t>
+      </w:r>
+    </w:p>
+    <w:p>
+      <w:pPr>
+        <w:jc w:val="both"/>
+        <w:rPr>
+          <w:rFonts w:cs="Arial"/>
+        </w:rPr>
+      </w:pPr>
+      <w:r>
+        <w:rPr>
+          <w:rFonts w:cs="Arial"/>
+        </w:rPr>
+        <w:t xml:space="preserve">Scopes are containers for a sequence of handles. </w:t>
+      </w:r>
+      <w:r>
+        <w:rPr>
+          <w:rFonts w:cs="Arial"/>
+        </w:rPr>
+        <w:t>They allow handles to be released on a function by function basis rather than</w:t>
+      </w:r>
+      <w:r>
+        <w:rPr>
+          <w:rFonts w:cs="Arial"/>
+        </w:rPr>
+        <w:t xml:space="preserve"> by the primary scope.</w:t>
+      </w:r>
+      <w:r>
+        <w:rPr>
+          <w:rFonts w:cs="Arial"/>
+        </w:rPr>
+        <w:t xml:space="preserve"> The current VM must be passed to the HandleScope</w:t>
+      </w:r>
+      <w:r>
+        <w:rPr>
+          <w:rFonts w:cs="Arial"/>
+        </w:rPr>
+        <w:t>.</w:t>
+      </w:r>
+    </w:p>
+    <w:bookmarkStart w:id="33" w:name="_MON_1542453485"/>
+    <w:bookmarkEnd w:id="33"/>
     <w:p>
       <w:pPr>
         <w:pBdr>
@@ -9119,11 +9227,11 @@
         <w:rPr>
           <w:rFonts w:cs="Arial"/>
         </w:rPr>
-        <w:object w:dxaOrig="9026" w:dyaOrig="1727">
-          <v:shape id="_x0000_i1030" type="#_x0000_t75" style="width:453pt;height:85.2pt" o:ole="">
-            <v:imagedata r:id="rId20" o:title=""/>
+        <w:object w:dxaOrig="10800" w:dyaOrig="1112">
+          <v:shape id="_x0000_i1067" type="#_x0000_t75" style="width:541.5pt;height:56.25pt" o:ole="">
+            <v:imagedata r:id="rId22" o:title=""/>
           </v:shape>
-          <o:OLEObject Type="Embed" ProgID="Word.OpenDocumentText.12" ShapeID="_x0000_i1030" DrawAspect="Content" ObjectID="_1545130379" r:id="rId21"/>
+          <o:OLEObject Type="Embed" ProgID="Word.OpenDocumentText.12" ShapeID="_x0000_i1067" DrawAspect="Content" ObjectID="_1545133842" r:id="rId23"/>
         </w:object>
       </w:r>
     </w:p>
@@ -9140,14 +9248,22 @@
         <w:rPr>
           <w:rStyle w:val="Emphasis"/>
         </w:rPr>
-        <w:t>Figure 7</w:t>
+        <w:t>Figure 8</w:t>
       </w:r>
       <w:r>
         <w:rPr>
           <w:rStyle w:val="Emphasis"/>
         </w:rPr>
-        <w:t>: Sample function which creates a handle to a Number variable available in JavaScript</w:t>
-      </w:r>
+        <w:t>: Example of creating a handle scope</w:t>
+      </w:r>
+    </w:p>
+    <w:p>
+      <w:pPr>
+        <w:rPr>
+          <w:rFonts w:cs="Arial"/>
+          <w:i/>
+        </w:rPr>
+      </w:pPr>
     </w:p>
     <w:p>
       <w:pPr>
@@ -9155,17 +9271,13 @@
         <w:spacing w:after="120"/>
       </w:pPr>
       <w:r>
-        <w:lastRenderedPageBreak/>
-        <w:t>3.</w:t>
-      </w:r>
-      <w:r>
-        <w:t>2</w:t>
-      </w:r>
-      <w:r>
-        <w:t xml:space="preserve">.1.3 </w:t>
-      </w:r>
-      <w:r>
-        <w:t>Scopes</w:t>
+        <w:t>3.2</w:t>
+      </w:r>
+      <w:r>
+        <w:t xml:space="preserve">.1.4 </w:t>
+      </w:r>
+      <w:r>
+        <w:t>Context</w:t>
       </w:r>
     </w:p>
     <w:p>
@@ -9179,23 +9291,41 @@
         <w:rPr>
           <w:rFonts w:cs="Arial"/>
         </w:rPr>
-        <w:t>Scopes are containers for a sequence of handles. They make handle management easy and deal with handle deletion in one shot rather than you having to delete the handle yourself individually</w:t>
-      </w:r>
-      <w:r>
-        <w:rPr>
-          <w:rFonts w:cs="Arial"/>
-        </w:rPr>
-        <w:t xml:space="preserve"> as you can see in Figure 8</w:t>
-      </w:r>
-      <w:r>
-        <w:rPr>
-          <w:rFonts w:cs="Arial"/>
-        </w:rPr>
-        <w:t>.</w:t>
-      </w:r>
-    </w:p>
-    <w:bookmarkStart w:id="32" w:name="_MON_1542453485"/>
-    <w:bookmarkEnd w:id="32"/>
+        <w:t>A context is an execution e</w:t>
+      </w:r>
+      <w:r>
+        <w:rPr>
+          <w:rFonts w:cs="Arial"/>
+        </w:rPr>
+        <w:t xml:space="preserve">nvironment that allows separate unrelated </w:t>
+      </w:r>
+      <w:r>
+        <w:rPr>
+          <w:rFonts w:cs="Arial"/>
+        </w:rPr>
+        <w:t>JavaScript code to run in a single instance of V8. Whenever you start up</w:t>
+      </w:r>
+      <w:r>
+        <w:rPr>
+          <w:rFonts w:cs="Arial"/>
+        </w:rPr>
+        <w:t xml:space="preserve"> a</w:t>
+      </w:r>
+      <w:r>
+        <w:rPr>
+          <w:rFonts w:cs="Arial"/>
+        </w:rPr>
+        <w:t xml:space="preserve"> V8 execution environment you must specify the context in which it runs. The contexts are used so you can have multiple JavaScript apps running at the same time, this is used to great effect in Chrome, where tabs have their own JavaScript context. </w:t>
+      </w:r>
+      <w:r>
+        <w:rPr>
+          <w:rFonts w:cs="Arial"/>
+        </w:rPr>
+        <w:t>Creating a context can be seen in Figure 9.</w:t>
+      </w:r>
+    </w:p>
+    <w:bookmarkStart w:id="34" w:name="_MON_1542453816"/>
+    <w:bookmarkEnd w:id="34"/>
     <w:p>
       <w:pPr>
         <w:pBdr>
@@ -9212,11 +9342,11 @@
         <w:rPr>
           <w:rFonts w:cs="Arial"/>
         </w:rPr>
-        <w:object w:dxaOrig="9360" w:dyaOrig="1112">
-          <v:shape id="_x0000_i1031" type="#_x0000_t75" style="width:469.2pt;height:56.4pt" o:ole="">
-            <v:imagedata r:id="rId22" o:title=""/>
+        <w:object w:dxaOrig="9026" w:dyaOrig="1958">
+          <v:shape id="_x0000_i1032" type="#_x0000_t75" style="width:453pt;height:98.25pt" o:ole="">
+            <v:imagedata r:id="rId24" o:title=""/>
           </v:shape>
-          <o:OLEObject Type="Embed" ProgID="Word.OpenDocumentText.12" ShapeID="_x0000_i1031" DrawAspect="Content" ObjectID="_1545130380" r:id="rId23"/>
+          <o:OLEObject Type="Embed" ProgID="Word.OpenDocumentText.12" ShapeID="_x0000_i1032" DrawAspect="Content" ObjectID="_1545133843" r:id="rId25"/>
         </w:object>
       </w:r>
     </w:p>
@@ -9233,22 +9363,54 @@
         <w:rPr>
           <w:rStyle w:val="Emphasis"/>
         </w:rPr>
-        <w:t>Figure 8</w:t>
+        <w:t>Figure 9</w:t>
       </w:r>
       <w:r>
         <w:rPr>
           <w:rStyle w:val="Emphasis"/>
         </w:rPr>
-        <w:t>: Example of creating a handle scope</w:t>
-      </w:r>
-    </w:p>
-    <w:p>
-      <w:pPr>
-        <w:rPr>
-          <w:rFonts w:cs="Arial"/>
-          <w:i/>
-        </w:rPr>
-      </w:pPr>
+        <w:t>: Example of creating a context and global object template</w:t>
+      </w:r>
+    </w:p>
+    <w:p>
+      <w:pPr>
+        <w:pStyle w:val="Heading3"/>
+        <w:spacing w:after="120"/>
+      </w:pPr>
+      <w:bookmarkStart w:id="35" w:name="_Toc470641010"/>
+      <w:r>
+        <w:t>3</w:t>
+      </w:r>
+      <w:r>
+        <w:t>.2</w:t>
+      </w:r>
+      <w:r>
+        <w:t>.2 Module</w:t>
+      </w:r>
+      <w:r>
+        <w:t xml:space="preserve"> System</w:t>
+      </w:r>
+      <w:bookmarkEnd w:id="35"/>
+    </w:p>
+    <w:p>
+      <w:pPr>
+        <w:jc w:val="both"/>
+        <w:rPr>
+          <w:rFonts w:cs="Arial"/>
+        </w:rPr>
+      </w:pPr>
+      <w:r>
+        <w:rPr>
+          <w:rFonts w:cs="Arial"/>
+        </w:rPr>
+        <w:t>Once V8 was successfully embedded and the source code written in a file was parsed and executed I looked at implementing a module system that would allow users to write modular code when using the runtime. I solved this by implementing the CommonJS standard which is used in the Node runtime as well. The CommonJS standard (Commonjsorg, 2016) specifies a contract for modules and how they should be handled.</w:t>
+      </w:r>
+      <w:r>
+        <w:rPr>
+          <w:rFonts w:cs="Arial"/>
+        </w:rPr>
+        <w:t xml:space="preserve"> </w:t>
+      </w:r>
     </w:p>
     <w:p>
       <w:pPr>
@@ -9259,10 +9421,7 @@
         <w:t>3.2</w:t>
       </w:r>
       <w:r>
-        <w:t xml:space="preserve">.1.4 </w:t>
-      </w:r>
-      <w:r>
-        <w:t>Context</w:t>
+        <w:t>.2.1 Require</w:t>
       </w:r>
     </w:p>
     <w:p>
@@ -9276,41 +9435,327 @@
         <w:rPr>
           <w:rFonts w:cs="Arial"/>
         </w:rPr>
-        <w:t>A context is an execution e</w:t>
-      </w:r>
-      <w:r>
-        <w:rPr>
-          <w:rFonts w:cs="Arial"/>
-        </w:rPr>
-        <w:t xml:space="preserve">nvironment that allows separate unrelated </w:t>
-      </w:r>
-      <w:r>
-        <w:rPr>
-          <w:rFonts w:cs="Arial"/>
-        </w:rPr>
-        <w:t>JavaScript code to run in a single instance of V8. Whenever you start up</w:t>
-      </w:r>
-      <w:r>
-        <w:rPr>
-          <w:rFonts w:cs="Arial"/>
-        </w:rPr>
-        <w:t xml:space="preserve"> a</w:t>
-      </w:r>
-      <w:r>
-        <w:rPr>
-          <w:rFonts w:cs="Arial"/>
-        </w:rPr>
-        <w:t xml:space="preserve"> V8 execution environment you must specify the context in which it runs. The contexts are used so you can have multiple JavaScript apps running at the same time, this is used to great effect in Chrome, where tabs have their own JavaScript context. </w:t>
-      </w:r>
-      <w:r>
-        <w:rPr>
-          <w:rFonts w:cs="Arial"/>
-        </w:rPr>
-        <w:t>Creating a context can be seen in Figure 9.</w:t>
-      </w:r>
-    </w:p>
-    <w:bookmarkStart w:id="33" w:name="_MON_1542453816"/>
-    <w:bookmarkEnd w:id="33"/>
+        <w:t>In the runtime</w:t>
+      </w:r>
+      <w:r>
+        <w:rPr>
+          <w:rFonts w:cs="Arial"/>
+        </w:rPr>
+        <w:t>,</w:t>
+      </w:r>
+      <w:r>
+        <w:rPr>
+          <w:rFonts w:cs="Arial"/>
+        </w:rPr>
+        <w:t xml:space="preserve"> there should be a function called </w:t>
+      </w:r>
+      <w:r>
+        <w:rPr>
+          <w:rStyle w:val="QuoteChar"/>
+        </w:rPr>
+        <w:t>require</w:t>
+      </w:r>
+      <w:r>
+        <w:rPr>
+          <w:rFonts w:cs="Arial"/>
+        </w:rPr>
+        <w:t xml:space="preserve"> which accepts a module identifier. The </w:t>
+      </w:r>
+      <w:r>
+        <w:rPr>
+          <w:rStyle w:val="QuoteChar"/>
+        </w:rPr>
+        <w:t>require</w:t>
+      </w:r>
+      <w:r>
+        <w:rPr>
+          <w:rFonts w:cs="Arial"/>
+        </w:rPr>
+        <w:t xml:space="preserve"> function itself returns the exported con</w:t>
+      </w:r>
+      <w:r>
+        <w:rPr>
+          <w:rFonts w:cs="Arial"/>
+        </w:rPr>
+        <w:t xml:space="preserve">tents of the foreign module. </w:t>
+      </w:r>
+      <w:r>
+        <w:rPr>
+          <w:rFonts w:cs="Arial"/>
+        </w:rPr>
+        <w:t>If,</w:t>
+      </w:r>
+      <w:r>
+        <w:rPr>
+          <w:rFonts w:cs="Arial"/>
+        </w:rPr>
+        <w:t xml:space="preserve"> however the given module identifier does not lead to a valid module an error must be thrown with an </w:t>
+      </w:r>
+      <w:r>
+        <w:rPr>
+          <w:rFonts w:cs="Arial"/>
+        </w:rPr>
+        <w:t>acceptable</w:t>
+      </w:r>
+      <w:r>
+        <w:rPr>
+          <w:rFonts w:cs="Arial"/>
+        </w:rPr>
+        <w:t xml:space="preserve"> message detailing why.</w:t>
+      </w:r>
+    </w:p>
+    <w:p>
+      <w:pPr>
+        <w:pStyle w:val="Heading4"/>
+        <w:spacing w:after="120"/>
+      </w:pPr>
+      <w:r>
+        <w:t>3</w:t>
+      </w:r>
+      <w:r>
+        <w:t>.2</w:t>
+      </w:r>
+      <w:r>
+        <w:t>.2.</w:t>
+      </w:r>
+      <w:r>
+        <w:t xml:space="preserve">2 </w:t>
+      </w:r>
+      <w:r>
+        <w:t>Module Context</w:t>
+      </w:r>
+    </w:p>
+    <w:p>
+      <w:pPr>
+        <w:jc w:val="both"/>
+        <w:rPr>
+          <w:rFonts w:cs="Arial"/>
+        </w:rPr>
+      </w:pPr>
+      <w:r>
+        <w:rPr>
+          <w:rFonts w:cs="Arial"/>
+        </w:rPr>
+        <w:t>In a module</w:t>
+      </w:r>
+      <w:r>
+        <w:rPr>
+          <w:rFonts w:cs="Arial"/>
+        </w:rPr>
+        <w:t>,</w:t>
+      </w:r>
+      <w:r>
+        <w:rPr>
+          <w:rFonts w:cs="Arial"/>
+        </w:rPr>
+        <w:t xml:space="preserve"> which is normally a standalone JavaScript file there must be a variable called </w:t>
+      </w:r>
+      <w:r>
+        <w:rPr>
+          <w:rStyle w:val="QuoteChar"/>
+        </w:rPr>
+        <w:t>require</w:t>
+      </w:r>
+      <w:r>
+        <w:rPr>
+          <w:rFonts w:cs="Arial"/>
+        </w:rPr>
+        <w:t xml:space="preserve"> which follows the above definition. There must also be a variable called </w:t>
+      </w:r>
+      <w:r>
+        <w:rPr>
+          <w:rStyle w:val="QuoteChar"/>
+        </w:rPr>
+        <w:t>exports</w:t>
+      </w:r>
+      <w:r>
+        <w:rPr>
+          <w:rFonts w:cs="Arial"/>
+        </w:rPr>
+        <w:t xml:space="preserve"> which is an object that the module may add its API to as its executes. Finally, there must be a free variable </w:t>
+      </w:r>
+      <w:r>
+        <w:rPr>
+          <w:rStyle w:val="QuoteChar"/>
+        </w:rPr>
+        <w:t>module</w:t>
+      </w:r>
+      <w:r>
+        <w:rPr>
+          <w:rFonts w:cs="Arial"/>
+        </w:rPr>
+        <w:t xml:space="preserve"> that is an object. This module object must have an id property and that module id value if passed to </w:t>
+      </w:r>
+      <w:r>
+        <w:rPr>
+          <w:rStyle w:val="QuoteChar"/>
+        </w:rPr>
+        <w:t>require</w:t>
+      </w:r>
+      <w:r>
+        <w:rPr>
+          <w:rFonts w:cs="Arial"/>
+        </w:rPr>
+        <w:t xml:space="preserve"> should return itself. </w:t>
+      </w:r>
+    </w:p>
+    <w:p>
+      <w:pPr>
+        <w:pStyle w:val="Heading4"/>
+        <w:spacing w:after="120"/>
+      </w:pPr>
+      <w:r>
+        <w:t>3.1</w:t>
+      </w:r>
+      <w:r>
+        <w:t>.2.</w:t>
+      </w:r>
+      <w:r>
+        <w:t>3 Module Identifiers</w:t>
+      </w:r>
+    </w:p>
+    <w:p>
+      <w:pPr>
+        <w:jc w:val="both"/>
+        <w:rPr>
+          <w:rFonts w:cs="Arial"/>
+        </w:rPr>
+      </w:pPr>
+      <w:r>
+        <w:rPr>
+          <w:rFonts w:cs="Arial"/>
+        </w:rPr>
+        <w:t xml:space="preserve">A module identifier is a </w:t>
+      </w:r>
+      <w:r>
+        <w:rPr>
+          <w:rFonts w:cs="Arial"/>
+        </w:rPr>
+        <w:t>s</w:t>
+      </w:r>
+      <w:r>
+        <w:rPr>
+          <w:rFonts w:cs="Arial"/>
+        </w:rPr>
+        <w:t>tring delimited by forward slashes. If a module i</w:t>
+      </w:r>
+      <w:r>
+        <w:rPr>
+          <w:rFonts w:cs="Arial"/>
+        </w:rPr>
+        <w:t>d has no filename extension “.js</w:t>
+      </w:r>
+      <w:r>
+        <w:rPr>
+          <w:rFonts w:cs="Arial"/>
+        </w:rPr>
+        <w:t xml:space="preserve">” is added by default. The module identifier is relative if the first time is “.” or “..”. Finally, relative identifiers are resolved relative to the call to </w:t>
+      </w:r>
+      <w:r>
+        <w:rPr>
+          <w:rStyle w:val="QuoteChar"/>
+        </w:rPr>
+        <w:t>require</w:t>
+      </w:r>
+      <w:r>
+        <w:rPr>
+          <w:rFonts w:cs="Arial"/>
+        </w:rPr>
+        <w:t xml:space="preserve">.  </w:t>
+      </w:r>
+    </w:p>
+    <w:p>
+      <w:pPr>
+        <w:pStyle w:val="Heading3"/>
+        <w:spacing w:after="120"/>
+      </w:pPr>
+      <w:bookmarkStart w:id="36" w:name="_Toc470641011"/>
+      <w:r>
+        <w:t>3.2</w:t>
+      </w:r>
+      <w:r>
+        <w:t>.3 Libraries</w:t>
+      </w:r>
+      <w:bookmarkEnd w:id="36"/>
+    </w:p>
+    <w:p>
+      <w:pPr>
+        <w:jc w:val="both"/>
+        <w:rPr>
+          <w:rFonts w:cs="Arial"/>
+        </w:rPr>
+      </w:pPr>
+      <w:r>
+        <w:rPr>
+          <w:rFonts w:cs="Arial"/>
+        </w:rPr>
+        <w:t>Once we had V8 embedded and a CommonJS module system implemented we wrote some basic libraries or common libraries for common tasks.</w:t>
+      </w:r>
+    </w:p>
+    <w:p>
+      <w:pPr>
+        <w:pStyle w:val="Heading4"/>
+        <w:spacing w:after="120"/>
+      </w:pPr>
+      <w:r>
+        <w:lastRenderedPageBreak/>
+        <w:t>3.</w:t>
+      </w:r>
+      <w:r>
+        <w:t>2</w:t>
+      </w:r>
+      <w:r>
+        <w:t>.3.1 Console module</w:t>
+      </w:r>
+    </w:p>
+    <w:p>
+      <w:pPr>
+        <w:jc w:val="both"/>
+        <w:rPr>
+          <w:rFonts w:cs="Arial"/>
+        </w:rPr>
+      </w:pPr>
+      <w:r>
+        <w:rPr>
+          <w:rFonts w:cs="Arial"/>
+        </w:rPr>
+        <w:t xml:space="preserve">We provided a console module allowing users to write information to a console and read input from it as well. This is based on the Console object found in most browsers for familiarity </w:t>
+      </w:r>
+      <w:r>
+        <w:rPr>
+          <w:rFonts w:cs="Arial"/>
+          <w:color w:val="333333"/>
+          <w:shd w:val="clear" w:color="auto" w:fill="FFFFFF"/>
+        </w:rPr>
+        <w:t>(Mozillaorg, 2016)</w:t>
+      </w:r>
+      <w:r>
+        <w:rPr>
+          <w:rFonts w:cs="Arial"/>
+        </w:rPr>
+        <w:t>.</w:t>
+      </w:r>
+      <w:r>
+        <w:rPr>
+          <w:rFonts w:cs="Arial"/>
+        </w:rPr>
+        <w:t xml:space="preserve"> A basic example of this module</w:t>
+      </w:r>
+      <w:r>
+        <w:rPr>
+          <w:rFonts w:cs="Arial"/>
+        </w:rPr>
+        <w:t>’</w:t>
+      </w:r>
+      <w:r>
+        <w:rPr>
+          <w:rFonts w:cs="Arial"/>
+        </w:rPr>
+        <w:t>s functionality can be seen in Figure 10.</w:t>
+      </w:r>
+    </w:p>
+    <w:bookmarkStart w:id="37" w:name="_MON_1542460860"/>
+    <w:bookmarkEnd w:id="37"/>
     <w:p>
       <w:pPr>
         <w:pBdr>
@@ -9327,11 +9772,11 @@
         <w:rPr>
           <w:rFonts w:cs="Arial"/>
         </w:rPr>
-        <w:object w:dxaOrig="9026" w:dyaOrig="1958">
-          <v:shape id="_x0000_i1032" type="#_x0000_t75" style="width:453pt;height:98.4pt" o:ole="">
-            <v:imagedata r:id="rId24" o:title=""/>
+        <w:object w:dxaOrig="9360" w:dyaOrig="2892">
+          <v:shape id="_x0000_i1056" type="#_x0000_t75" style="width:469.5pt;height:2in" o:ole="">
+            <v:imagedata r:id="rId26" o:title=""/>
           </v:shape>
-          <o:OLEObject Type="Embed" ProgID="Word.OpenDocumentText.12" ShapeID="_x0000_i1032" DrawAspect="Content" ObjectID="_1545130381" r:id="rId25"/>
+          <o:OLEObject Type="Embed" ProgID="Word.OpenDocumentText.12" ShapeID="_x0000_i1056" DrawAspect="Content" ObjectID="_1545133844" r:id="rId27"/>
         </w:object>
       </w:r>
     </w:p>
@@ -9348,53 +9793,13 @@
         <w:rPr>
           <w:rStyle w:val="Emphasis"/>
         </w:rPr>
-        <w:t>Figure 9</w:t>
+        <w:t>Figure 10</w:t>
       </w:r>
       <w:r>
         <w:rPr>
           <w:rStyle w:val="Emphasis"/>
         </w:rPr>
-        <w:t>: Example of creating a context and global object template</w:t>
-      </w:r>
-    </w:p>
-    <w:p>
-      <w:pPr>
-        <w:pStyle w:val="Heading3"/>
-        <w:spacing w:after="120"/>
-      </w:pPr>
-      <w:bookmarkStart w:id="34" w:name="_Toc470641010"/>
-      <w:r>
-        <w:t>3</w:t>
-      </w:r>
-      <w:r>
-        <w:t>.2</w:t>
-      </w:r>
-      <w:r>
-        <w:t>.2 Module</w:t>
-      </w:r>
-      <w:r>
-        <w:t xml:space="preserve"> System</w:t>
-      </w:r>
-      <w:bookmarkEnd w:id="34"/>
-    </w:p>
-    <w:p>
-      <w:pPr>
-        <w:jc w:val="both"/>
-        <w:rPr>
-          <w:rFonts w:cs="Arial"/>
-        </w:rPr>
-      </w:pPr>
-      <w:r>
-        <w:rPr>
-          <w:rFonts w:cs="Arial"/>
-        </w:rPr>
-        <w:t>Once V8 was successfully embedded and the source code written in a file was parsed and executed I looked at implementing a module system that would allow users to write modular code when using the runtime. I solved this by implementing the CommonJS standard which is used in the Node runtime as well. The CommonJS standard (Commonjsorg, 2016) specifies a contract for modules and how they should be handled.</w:t>
-      </w:r>
-      <w:r>
-        <w:rPr>
-          <w:rFonts w:cs="Arial"/>
-        </w:rPr>
-        <w:t xml:space="preserve"> </w:t>
+        <w:t>: Console API example</w:t>
       </w:r>
     </w:p>
     <w:p>
@@ -9406,325 +9811,18 @@
         <w:t>3.2</w:t>
       </w:r>
       <w:r>
-        <w:t>.2.1 Require</w:t>
+        <w:t>.3.2 Datetime module</w:t>
       </w:r>
     </w:p>
     <w:p>
       <w:pPr>
         <w:jc w:val="both"/>
-        <w:rPr>
-          <w:rFonts w:cs="Arial"/>
-        </w:rPr>
-      </w:pPr>
-      <w:r>
-        <w:rPr>
-          <w:rFonts w:cs="Arial"/>
-        </w:rPr>
-        <w:t>In the runtime</w:t>
-      </w:r>
-      <w:r>
-        <w:rPr>
-          <w:rFonts w:cs="Arial"/>
-        </w:rPr>
-        <w:t>,</w:t>
-      </w:r>
-      <w:r>
-        <w:rPr>
-          <w:rFonts w:cs="Arial"/>
-        </w:rPr>
-        <w:t xml:space="preserve"> there should be a function called </w:t>
-      </w:r>
-      <w:r>
-        <w:rPr>
-          <w:rStyle w:val="QuoteChar"/>
-        </w:rPr>
-        <w:t>require</w:t>
-      </w:r>
-      <w:r>
-        <w:rPr>
-          <w:rFonts w:cs="Arial"/>
-        </w:rPr>
-        <w:t xml:space="preserve"> which accepts a module identifier. The </w:t>
-      </w:r>
-      <w:r>
-        <w:rPr>
-          <w:rStyle w:val="QuoteChar"/>
-        </w:rPr>
-        <w:t>require</w:t>
-      </w:r>
-      <w:r>
-        <w:rPr>
-          <w:rFonts w:cs="Arial"/>
-        </w:rPr>
-        <w:t xml:space="preserve"> function itself returns the exported con</w:t>
-      </w:r>
-      <w:r>
-        <w:rPr>
-          <w:rFonts w:cs="Arial"/>
-        </w:rPr>
-        <w:t xml:space="preserve">tents of the foreign module. </w:t>
-      </w:r>
-      <w:r>
-        <w:rPr>
-          <w:rFonts w:cs="Arial"/>
-        </w:rPr>
-        <w:t>If,</w:t>
-      </w:r>
-      <w:r>
-        <w:rPr>
-          <w:rFonts w:cs="Arial"/>
-        </w:rPr>
-        <w:t xml:space="preserve"> however the given module identifier does not lead to a valid module an error must be thrown with an </w:t>
-      </w:r>
-      <w:r>
-        <w:rPr>
-          <w:rFonts w:cs="Arial"/>
-        </w:rPr>
-        <w:t>acceptable</w:t>
-      </w:r>
-      <w:r>
-        <w:rPr>
-          <w:rFonts w:cs="Arial"/>
-        </w:rPr>
-        <w:t xml:space="preserve"> message detailing why.</w:t>
-      </w:r>
-    </w:p>
-    <w:p>
-      <w:pPr>
-        <w:pStyle w:val="Heading4"/>
-        <w:spacing w:after="120"/>
-      </w:pPr>
-      <w:r>
-        <w:t>3</w:t>
-      </w:r>
-      <w:r>
-        <w:t>.2</w:t>
-      </w:r>
-      <w:r>
-        <w:t>.2.</w:t>
-      </w:r>
-      <w:r>
-        <w:t xml:space="preserve">2 </w:t>
-      </w:r>
-      <w:r>
-        <w:t>Module Context</w:t>
-      </w:r>
-    </w:p>
-    <w:p>
-      <w:pPr>
-        <w:jc w:val="both"/>
-        <w:rPr>
-          <w:rFonts w:cs="Arial"/>
-        </w:rPr>
-      </w:pPr>
-      <w:r>
-        <w:rPr>
-          <w:rFonts w:cs="Arial"/>
-        </w:rPr>
-        <w:t>In a module</w:t>
-      </w:r>
-      <w:r>
-        <w:rPr>
-          <w:rFonts w:cs="Arial"/>
-        </w:rPr>
-        <w:t>,</w:t>
-      </w:r>
-      <w:r>
-        <w:rPr>
-          <w:rFonts w:cs="Arial"/>
-        </w:rPr>
-        <w:t xml:space="preserve"> which is normally a standalone JavaScript file there must be a variable called </w:t>
-      </w:r>
-      <w:r>
-        <w:rPr>
-          <w:rStyle w:val="QuoteChar"/>
-        </w:rPr>
-        <w:t>require</w:t>
-      </w:r>
-      <w:r>
-        <w:rPr>
-          <w:rFonts w:cs="Arial"/>
-        </w:rPr>
-        <w:t xml:space="preserve"> which follows the above definition. There must also be a variable called </w:t>
-      </w:r>
-      <w:r>
-        <w:rPr>
-          <w:rStyle w:val="QuoteChar"/>
-        </w:rPr>
-        <w:t>exports</w:t>
-      </w:r>
-      <w:r>
-        <w:rPr>
-          <w:rFonts w:cs="Arial"/>
-        </w:rPr>
-        <w:t xml:space="preserve"> which is an object that the module may add its API to as its executes. Finally, there must be a free variable </w:t>
-      </w:r>
-      <w:r>
-        <w:rPr>
-          <w:rStyle w:val="QuoteChar"/>
-        </w:rPr>
-        <w:t>module</w:t>
-      </w:r>
-      <w:r>
-        <w:rPr>
-          <w:rFonts w:cs="Arial"/>
-        </w:rPr>
-        <w:t xml:space="preserve"> that is an object. This module object must have an id property and that module id value if passed to </w:t>
-      </w:r>
-      <w:r>
-        <w:rPr>
-          <w:rStyle w:val="QuoteChar"/>
-        </w:rPr>
-        <w:t>require</w:t>
-      </w:r>
-      <w:r>
-        <w:rPr>
-          <w:rFonts w:cs="Arial"/>
-        </w:rPr>
-        <w:t xml:space="preserve"> should return itself. </w:t>
-      </w:r>
-    </w:p>
-    <w:p>
-      <w:pPr>
-        <w:pStyle w:val="Heading4"/>
-        <w:spacing w:after="120"/>
-      </w:pPr>
-      <w:r>
-        <w:t>3.1</w:t>
-      </w:r>
-      <w:r>
-        <w:t>.2.</w:t>
-      </w:r>
-      <w:r>
-        <w:t>3 Module Identifiers</w:t>
-      </w:r>
-    </w:p>
-    <w:p>
-      <w:pPr>
-        <w:jc w:val="both"/>
-        <w:rPr>
-          <w:rFonts w:cs="Arial"/>
-        </w:rPr>
-      </w:pPr>
-      <w:r>
-        <w:rPr>
-          <w:rFonts w:cs="Arial"/>
-        </w:rPr>
-        <w:t xml:space="preserve">A module identifier is a </w:t>
-      </w:r>
-      <w:r>
-        <w:rPr>
-          <w:rFonts w:cs="Arial"/>
-        </w:rPr>
-        <w:t>s</w:t>
-      </w:r>
-      <w:r>
-        <w:rPr>
-          <w:rFonts w:cs="Arial"/>
-        </w:rPr>
-        <w:t>tring delimited by forward slashes. If a module i</w:t>
-      </w:r>
-      <w:r>
-        <w:rPr>
-          <w:rFonts w:cs="Arial"/>
-        </w:rPr>
-        <w:t>d has no filename extension “.js</w:t>
-      </w:r>
-      <w:r>
-        <w:rPr>
-          <w:rFonts w:cs="Arial"/>
-        </w:rPr>
-        <w:t xml:space="preserve">” is added by default. The module identifier is relative if the first time is “.” or “..”. Finally, relative identifiers are resolved relative to the call to </w:t>
-      </w:r>
-      <w:r>
-        <w:rPr>
-          <w:rStyle w:val="QuoteChar"/>
-        </w:rPr>
-        <w:t>require</w:t>
-      </w:r>
-      <w:r>
-        <w:rPr>
-          <w:rFonts w:cs="Arial"/>
-        </w:rPr>
-        <w:t xml:space="preserve">.  </w:t>
-      </w:r>
-    </w:p>
-    <w:p>
-      <w:pPr>
-        <w:pStyle w:val="Heading3"/>
-        <w:spacing w:after="120"/>
-      </w:pPr>
-      <w:bookmarkStart w:id="35" w:name="_Toc470641011"/>
-      <w:r>
-        <w:lastRenderedPageBreak/>
-        <w:t>3.2</w:t>
-      </w:r>
-      <w:r>
-        <w:t>.3 Libraries</w:t>
-      </w:r>
-      <w:bookmarkEnd w:id="35"/>
-    </w:p>
-    <w:p>
-      <w:pPr>
-        <w:jc w:val="both"/>
-        <w:rPr>
-          <w:rFonts w:cs="Arial"/>
-        </w:rPr>
-      </w:pPr>
-      <w:r>
-        <w:rPr>
-          <w:rFonts w:cs="Arial"/>
-        </w:rPr>
-        <w:t>Once we had V8 embedded and a CommonJS module system implemented we wrote some basic libraries or common libraries for common tasks.</w:t>
-      </w:r>
-    </w:p>
-    <w:p>
-      <w:pPr>
-        <w:pStyle w:val="Heading4"/>
-        <w:spacing w:after="120"/>
-      </w:pPr>
-      <w:r>
-        <w:t>3.</w:t>
-      </w:r>
-      <w:r>
-        <w:t>2</w:t>
-      </w:r>
-      <w:r>
-        <w:t>.3.1 Console module</w:t>
-      </w:r>
-    </w:p>
-    <w:p>
-      <w:pPr>
-        <w:jc w:val="both"/>
-        <w:rPr>
-          <w:rFonts w:cs="Arial"/>
-        </w:rPr>
-      </w:pPr>
-      <w:r>
-        <w:rPr>
-          <w:rFonts w:cs="Arial"/>
-        </w:rPr>
-        <w:t xml:space="preserve">We provided a console module allowing users to write information to a console and read input from it as well. This is based on the Console object found in most browsers for familiarity </w:t>
-      </w:r>
-      <w:r>
-        <w:rPr>
-          <w:rFonts w:cs="Arial"/>
-          <w:color w:val="333333"/>
-          <w:shd w:val="clear" w:color="auto" w:fill="FFFFFF"/>
-        </w:rPr>
-        <w:t>(Mozillaorg, 2016)</w:t>
-      </w:r>
-      <w:r>
-        <w:rPr>
-          <w:rFonts w:cs="Arial"/>
-        </w:rPr>
-        <w:t>.</w:t>
-      </w:r>
-      <w:r>
-        <w:rPr>
-          <w:rFonts w:cs="Arial"/>
-        </w:rPr>
-        <w:t xml:space="preserve"> A basic example of this module</w:t>
+      </w:pPr>
+      <w:r>
+        <w:rPr>
+          <w:rFonts w:cs="Arial"/>
+        </w:rPr>
+        <w:t>We also provided a date time module for managing time. These methods are based on the time browser specification so it</w:t>
       </w:r>
       <w:r>
         <w:rPr>
@@ -9736,11 +9834,17 @@
         <w:rPr>
           <w:rFonts w:cs="Arial"/>
         </w:rPr>
-        <w:t>s functionality can be seen in Figure 10.</w:t>
-      </w:r>
-    </w:p>
-    <w:bookmarkStart w:id="36" w:name="_MON_1542460860"/>
-    <w:bookmarkEnd w:id="36"/>
+        <w:t xml:space="preserve">s familiar to web developers </w:t>
+      </w:r>
+      <w:r>
+        <w:t>(W3org, 2016). We also added an additional pause method which mirrors the Win32 API Sleep function.</w:t>
+      </w:r>
+      <w:r>
+        <w:t xml:space="preserve"> Figure 11 shows off some of the functions found in this module.</w:t>
+      </w:r>
+    </w:p>
+    <w:bookmarkStart w:id="38" w:name="_MON_1542460912"/>
+    <w:bookmarkEnd w:id="38"/>
     <w:p>
       <w:pPr>
         <w:pBdr>
@@ -9757,16 +9861,17 @@
         <w:rPr>
           <w:rFonts w:cs="Arial"/>
         </w:rPr>
-        <w:object w:dxaOrig="9360" w:dyaOrig="3119">
-          <v:shape id="_x0000_i1033" type="#_x0000_t75" style="width:469.2pt;height:155.4pt" o:ole="">
-            <v:imagedata r:id="rId26" o:title=""/>
+        <w:object w:dxaOrig="9026" w:dyaOrig="3115">
+          <v:shape id="_x0000_i1034" type="#_x0000_t75" style="width:453pt;height:155.25pt" o:ole="">
+            <v:imagedata r:id="rId28" o:title=""/>
           </v:shape>
-          <o:OLEObject Type="Embed" ProgID="Word.OpenDocumentText.12" ShapeID="_x0000_i1033" DrawAspect="Content" ObjectID="_1545130382" r:id="rId27"/>
+          <o:OLEObject Type="Embed" ProgID="Word.OpenDocumentText.12" ShapeID="_x0000_i1034" DrawAspect="Content" ObjectID="_1545133845" r:id="rId29"/>
         </w:object>
       </w:r>
     </w:p>
     <w:p>
       <w:pPr>
+        <w:spacing w:after="120"/>
         <w:jc w:val="center"/>
         <w:rPr>
           <w:i/>
@@ -9778,96 +9883,6 @@
         <w:rPr>
           <w:rStyle w:val="Emphasis"/>
         </w:rPr>
-        <w:t>Figure 10</w:t>
-      </w:r>
-      <w:r>
-        <w:rPr>
-          <w:rStyle w:val="Emphasis"/>
-        </w:rPr>
-        <w:t>: Console API example</w:t>
-      </w:r>
-    </w:p>
-    <w:p>
-      <w:pPr>
-        <w:pStyle w:val="Heading4"/>
-        <w:spacing w:after="120"/>
-      </w:pPr>
-      <w:r>
-        <w:t>3.2</w:t>
-      </w:r>
-      <w:r>
-        <w:t>.3.2 Datetime module</w:t>
-      </w:r>
-    </w:p>
-    <w:p>
-      <w:pPr>
-        <w:jc w:val="both"/>
-      </w:pPr>
-      <w:r>
-        <w:rPr>
-          <w:rFonts w:cs="Arial"/>
-        </w:rPr>
-        <w:t>We also provided a date time module for managing time. These methods are based on the time browser specification so it</w:t>
-      </w:r>
-      <w:r>
-        <w:rPr>
-          <w:rFonts w:cs="Arial"/>
-        </w:rPr>
-        <w:t>’</w:t>
-      </w:r>
-      <w:r>
-        <w:rPr>
-          <w:rFonts w:cs="Arial"/>
-        </w:rPr>
-        <w:t xml:space="preserve">s familiar to web developers </w:t>
-      </w:r>
-      <w:r>
-        <w:t>(W3org, 2016). We also added an additional pause method which mirrors the Win32 API Sleep function.</w:t>
-      </w:r>
-      <w:r>
-        <w:t xml:space="preserve"> Figure 11 shows off some of the functions found in this module.</w:t>
-      </w:r>
-    </w:p>
-    <w:bookmarkStart w:id="37" w:name="_MON_1542460912"/>
-    <w:bookmarkEnd w:id="37"/>
-    <w:p>
-      <w:pPr>
-        <w:pBdr>
-          <w:top w:val="single" w:sz="4" w:space="1" w:color="auto" w:shadow="1"/>
-          <w:left w:val="single" w:sz="4" w:space="4" w:color="auto" w:shadow="1"/>
-          <w:bottom w:val="single" w:sz="4" w:space="1" w:color="auto" w:shadow="1"/>
-          <w:right w:val="single" w:sz="4" w:space="4" w:color="auto" w:shadow="1"/>
-        </w:pBdr>
-        <w:rPr>
-          <w:rFonts w:cs="Arial"/>
-        </w:rPr>
-      </w:pPr>
-      <w:r>
-        <w:rPr>
-          <w:rFonts w:cs="Arial"/>
-        </w:rPr>
-        <w:object w:dxaOrig="9026" w:dyaOrig="3115">
-          <v:shape id="_x0000_i1034" type="#_x0000_t75" style="width:453pt;height:155.4pt" o:ole="">
-            <v:imagedata r:id="rId28" o:title=""/>
-          </v:shape>
-          <o:OLEObject Type="Embed" ProgID="Word.OpenDocumentText.12" ShapeID="_x0000_i1034" DrawAspect="Content" ObjectID="_1545130383" r:id="rId29"/>
-        </w:object>
-      </w:r>
-    </w:p>
-    <w:p>
-      <w:pPr>
-        <w:spacing w:after="120"/>
-        <w:jc w:val="center"/>
-        <w:rPr>
-          <w:i/>
-          <w:iCs/>
-          <w:color w:val="000000" w:themeColor="text1"/>
-        </w:rPr>
-      </w:pPr>
-      <w:r>
-        <w:rPr>
-          <w:rStyle w:val="Emphasis"/>
-        </w:rPr>
         <w:t>Figure 11: Datetime API example</w:t>
       </w:r>
     </w:p>
@@ -9915,8 +9930,8 @@
         <w:t xml:space="preserve"> Figure 12 shows the information available from this module.</w:t>
       </w:r>
     </w:p>
-    <w:bookmarkStart w:id="38" w:name="_MON_1542461002"/>
-    <w:bookmarkEnd w:id="38"/>
+    <w:bookmarkStart w:id="39" w:name="_MON_1542461002"/>
+    <w:bookmarkEnd w:id="39"/>
     <w:p>
       <w:pPr>
         <w:pBdr>
@@ -9935,10 +9950,10 @@
           <w:rFonts w:cs="Arial"/>
         </w:rPr>
         <w:object w:dxaOrig="9026" w:dyaOrig="1946">
-          <v:shape id="_x0000_i1035" type="#_x0000_t75" style="width:453pt;height:96.6pt" o:ole="">
+          <v:shape id="_x0000_i1035" type="#_x0000_t75" style="width:453pt;height:96.75pt" o:ole="">
             <v:imagedata r:id="rId30" o:title=""/>
           </v:shape>
-          <o:OLEObject Type="Embed" ProgID="Word.OpenDocumentText.12" ShapeID="_x0000_i1035" DrawAspect="Content" ObjectID="_1545130384" r:id="rId31"/>
+          <o:OLEObject Type="Embed" ProgID="Word.OpenDocumentText.12" ShapeID="_x0000_i1035" DrawAspect="Content" ObjectID="_1545133846" r:id="rId31"/>
         </w:object>
       </w:r>
     </w:p>
@@ -9965,6 +9980,7 @@
         <w:spacing w:after="120"/>
       </w:pPr>
       <w:r>
+        <w:lastRenderedPageBreak/>
         <w:t>3.</w:t>
       </w:r>
       <w:r>
@@ -10012,8 +10028,8 @@
         <w:t>can be found in Figure 13.</w:t>
       </w:r>
     </w:p>
-    <w:bookmarkStart w:id="39" w:name="_MON_1542461157"/>
-    <w:bookmarkEnd w:id="39"/>
+    <w:bookmarkStart w:id="40" w:name="_MON_1542461157"/>
+    <w:bookmarkEnd w:id="40"/>
     <w:p>
       <w:pPr>
         <w:pBdr>
@@ -10031,10 +10047,10 @@
           <w:rFonts w:cs="Arial"/>
         </w:rPr>
         <w:object w:dxaOrig="9026" w:dyaOrig="1726">
-          <v:shape id="_x0000_i1036" type="#_x0000_t75" style="width:453pt;height:87.6pt" o:ole="">
+          <v:shape id="_x0000_i1036" type="#_x0000_t75" style="width:453pt;height:87.75pt" o:ole="">
             <v:imagedata r:id="rId32" o:title=""/>
           </v:shape>
-          <o:OLEObject Type="Embed" ProgID="Word.OpenDocumentText.12" ShapeID="_x0000_i1036" DrawAspect="Content" ObjectID="_1545130385" r:id="rId33"/>
+          <o:OLEObject Type="Embed" ProgID="Word.OpenDocumentText.12" ShapeID="_x0000_i1036" DrawAspect="Content" ObjectID="_1545133847" r:id="rId33"/>
         </w:object>
       </w:r>
     </w:p>
@@ -10122,8 +10138,8 @@
         <w:t xml:space="preserve"> Figure 14 gives a basic usage example.</w:t>
       </w:r>
     </w:p>
-    <w:bookmarkStart w:id="40" w:name="_MON_1542461192"/>
-    <w:bookmarkEnd w:id="40"/>
+    <w:bookmarkStart w:id="41" w:name="_MON_1542461192"/>
+    <w:bookmarkEnd w:id="41"/>
     <w:p>
       <w:pPr>
         <w:pBdr>
@@ -10142,10 +10158,10 @@
           <w:rFonts w:cs="Arial"/>
         </w:rPr>
         <w:object w:dxaOrig="9360" w:dyaOrig="1112">
-          <v:shape id="_x0000_i1037" type="#_x0000_t75" style="width:469.2pt;height:54.6pt" o:ole="">
+          <v:shape id="_x0000_i1037" type="#_x0000_t75" style="width:469.5pt;height:54.75pt" o:ole="">
             <v:imagedata r:id="rId34" o:title=""/>
           </v:shape>
-          <o:OLEObject Type="Embed" ProgID="Word.OpenDocumentText.12" ShapeID="_x0000_i1037" DrawAspect="Content" ObjectID="_1545130386" r:id="rId35"/>
+          <o:OLEObject Type="Embed" ProgID="Word.OpenDocumentText.12" ShapeID="_x0000_i1037" DrawAspect="Content" ObjectID="_1545133848" r:id="rId35"/>
         </w:object>
       </w:r>
     </w:p>
@@ -10233,8 +10249,8 @@
         <w:t xml:space="preserve"> </w:t>
       </w:r>
     </w:p>
-    <w:bookmarkStart w:id="41" w:name="_MON_1543609797"/>
-    <w:bookmarkEnd w:id="41"/>
+    <w:bookmarkStart w:id="42" w:name="_MON_1543609797"/>
+    <w:bookmarkEnd w:id="42"/>
     <w:p>
       <w:pPr>
         <w:pBdr>
@@ -10253,10 +10269,10 @@
           <w:rStyle w:val="Emphasis"/>
         </w:rPr>
         <w:object w:dxaOrig="10466" w:dyaOrig="2653">
-          <v:shape id="_x0000_i1038" type="#_x0000_t75" style="width:522.6pt;height:132.6pt" o:ole="">
+          <v:shape id="_x0000_i1038" type="#_x0000_t75" style="width:522.75pt;height:132.75pt" o:ole="">
             <v:imagedata r:id="rId36" o:title=""/>
           </v:shape>
-          <o:OLEObject Type="Embed" ProgID="Word.OpenDocumentText.12" ShapeID="_x0000_i1038" DrawAspect="Content" ObjectID="_1545130387" r:id="rId37"/>
+          <o:OLEObject Type="Embed" ProgID="Word.OpenDocumentText.12" ShapeID="_x0000_i1038" DrawAspect="Content" ObjectID="_1545133849" r:id="rId37"/>
         </w:object>
       </w:r>
     </w:p>
@@ -10282,7 +10298,6 @@
         <w:spacing w:after="120"/>
       </w:pPr>
       <w:r>
-        <w:lastRenderedPageBreak/>
         <w:t>3.2</w:t>
       </w:r>
       <w:r>
@@ -10382,8 +10397,8 @@
         <w:t xml:space="preserve"> for a better example) we have a API calls that match as if it was in C++ and this is by design to make sure the code written maps as directly as possible to people with previous experience.</w:t>
       </w:r>
     </w:p>
-    <w:bookmarkStart w:id="42" w:name="_MON_1542461591"/>
-    <w:bookmarkEnd w:id="42"/>
+    <w:bookmarkStart w:id="43" w:name="_MON_1542461591"/>
+    <w:bookmarkEnd w:id="43"/>
     <w:p>
       <w:pPr>
         <w:pBdr>
@@ -10402,10 +10417,10 @@
           <w:rFonts w:cs="Arial"/>
         </w:rPr>
         <w:object w:dxaOrig="9026" w:dyaOrig="1950">
-          <v:shape id="_x0000_i1039" type="#_x0000_t75" style="width:453pt;height:98.4pt" o:ole="">
+          <v:shape id="_x0000_i1039" type="#_x0000_t75" style="width:453pt;height:98.25pt" o:ole="">
             <v:imagedata r:id="rId38" o:title=""/>
           </v:shape>
-          <o:OLEObject Type="Embed" ProgID="Word.OpenDocumentText.12" ShapeID="_x0000_i1039" DrawAspect="Content" ObjectID="_1545130388" r:id="rId39"/>
+          <o:OLEObject Type="Embed" ProgID="Word.OpenDocumentText.12" ShapeID="_x0000_i1039" DrawAspect="Content" ObjectID="_1545133850" r:id="rId39"/>
         </w:object>
       </w:r>
     </w:p>
@@ -10429,8 +10444,8 @@
         <w:t>: CL/GL API example</w:t>
       </w:r>
     </w:p>
-    <w:bookmarkStart w:id="43" w:name="_MON_1542660197"/>
-    <w:bookmarkEnd w:id="43"/>
+    <w:bookmarkStart w:id="44" w:name="_MON_1542660197"/>
+    <w:bookmarkEnd w:id="44"/>
     <w:p>
       <w:pPr>
         <w:pBdr>
@@ -10452,7 +10467,7 @@
           <v:shape id="_x0000_i1040" type="#_x0000_t75" style="width:453pt;height:108pt" o:ole="">
             <v:imagedata r:id="rId40" o:title=""/>
           </v:shape>
-          <o:OLEObject Type="Embed" ProgID="Word.OpenDocumentText.12" ShapeID="_x0000_i1040" DrawAspect="Content" ObjectID="_1545130389" r:id="rId41"/>
+          <o:OLEObject Type="Embed" ProgID="Word.OpenDocumentText.12" ShapeID="_x0000_i1040" DrawAspect="Content" ObjectID="_1545133851" r:id="rId41"/>
         </w:object>
       </w:r>
     </w:p>
@@ -10481,7 +10496,7 @@
         <w:pStyle w:val="Heading3"/>
         <w:spacing w:after="120"/>
       </w:pPr>
-      <w:bookmarkStart w:id="44" w:name="_Toc470641012"/>
+      <w:bookmarkStart w:id="45" w:name="_Toc470641012"/>
       <w:r>
         <w:t>3.</w:t>
       </w:r>
@@ -10497,7 +10512,7 @@
       <w:r>
         <w:t>Demonstrations</w:t>
       </w:r>
-      <w:bookmarkEnd w:id="44"/>
+      <w:bookmarkEnd w:id="45"/>
     </w:p>
     <w:p>
       <w:pPr>
@@ -11024,7 +11039,7 @@
         <w:pStyle w:val="Heading2"/>
         <w:spacing w:after="120"/>
       </w:pPr>
-      <w:bookmarkStart w:id="45" w:name="_Toc470641013"/>
+      <w:bookmarkStart w:id="46" w:name="_Toc470641013"/>
       <w:r>
         <w:t>3.3</w:t>
       </w:r>
@@ -11034,7 +11049,7 @@
       <w:r>
         <w:t>Development Technique</w:t>
       </w:r>
-      <w:bookmarkEnd w:id="45"/>
+      <w:bookmarkEnd w:id="46"/>
     </w:p>
     <w:p>
       <w:pPr>
@@ -11085,7 +11100,7 @@
         <w:pStyle w:val="Heading3"/>
         <w:spacing w:after="120"/>
       </w:pPr>
-      <w:bookmarkStart w:id="46" w:name="_Toc470641014"/>
+      <w:bookmarkStart w:id="47" w:name="_Toc470641014"/>
       <w:r>
         <w:t>3.3</w:t>
       </w:r>
@@ -11098,7 +11113,7 @@
       <w:r>
         <w:t xml:space="preserve"> Methodology</w:t>
       </w:r>
-      <w:bookmarkEnd w:id="46"/>
+      <w:bookmarkEnd w:id="47"/>
     </w:p>
     <w:p>
       <w:pPr>
@@ -11198,7 +11213,7 @@
         <w:pStyle w:val="Heading3"/>
         <w:spacing w:after="120"/>
       </w:pPr>
-      <w:bookmarkStart w:id="47" w:name="_Toc470641015"/>
+      <w:bookmarkStart w:id="48" w:name="_Toc470641015"/>
       <w:r>
         <w:t>3.3</w:t>
       </w:r>
@@ -11208,7 +11223,7 @@
       <w:r>
         <w:t>Scrum Method</w:t>
       </w:r>
-      <w:bookmarkEnd w:id="47"/>
+      <w:bookmarkEnd w:id="48"/>
     </w:p>
     <w:p>
       <w:pPr>
@@ -11398,58 +11413,64 @@
         <w:pStyle w:val="Heading3"/>
         <w:spacing w:after="120"/>
       </w:pPr>
-      <w:bookmarkStart w:id="48" w:name="_Toc470641016"/>
-      <w:r>
+      <w:bookmarkStart w:id="49" w:name="_Toc470641016"/>
+      <w:r>
+        <w:t>3.3</w:t>
+      </w:r>
+      <w:r>
+        <w:t xml:space="preserve">.3 </w:t>
+      </w:r>
+      <w:r>
+        <w:t>Fortnightly</w:t>
+      </w:r>
+      <w:r>
+        <w:t xml:space="preserve"> Sprints</w:t>
+      </w:r>
+      <w:bookmarkEnd w:id="49"/>
+    </w:p>
+    <w:p>
+      <w:pPr>
+        <w:jc w:val="both"/>
+        <w:rPr>
+          <w:rFonts w:cs="Arial"/>
+        </w:rPr>
+      </w:pPr>
+      <w:r>
+        <w:rPr>
+          <w:rFonts w:cs="Arial"/>
+        </w:rPr>
+        <w:t>For each task</w:t>
+      </w:r>
+      <w:r>
+        <w:rPr>
+          <w:rFonts w:cs="Arial"/>
+        </w:rPr>
+        <w:t>,</w:t>
+      </w:r>
+      <w:r>
+        <w:rPr>
+          <w:rFonts w:cs="Arial"/>
+        </w:rPr>
+        <w:t xml:space="preserve"> I managed a fortnightly sprint to achieve my work.</w:t>
+      </w:r>
+      <w:r>
+        <w:rPr>
+          <w:rFonts w:cs="Arial"/>
+        </w:rPr>
+        <w:t xml:space="preserve"> This has worked wonders in the first part of the development and I will continue to use this for the final section of the project.</w:t>
+      </w:r>
+      <w:r>
+        <w:rPr>
+          <w:rFonts w:cs="Arial"/>
+        </w:rPr>
+        <w:t xml:space="preserve"> When it came to </w:t>
+      </w:r>
+      <w:r>
+        <w:rPr>
+          <w:rFonts w:cs="Arial"/>
+        </w:rPr>
         <w:lastRenderedPageBreak/>
-        <w:t>3.3</w:t>
-      </w:r>
-      <w:r>
-        <w:t xml:space="preserve">.3 </w:t>
-      </w:r>
-      <w:r>
-        <w:t>Fortnightly</w:t>
-      </w:r>
-      <w:r>
-        <w:t xml:space="preserve"> Sprints</w:t>
-      </w:r>
-      <w:bookmarkEnd w:id="48"/>
-    </w:p>
-    <w:p>
-      <w:pPr>
-        <w:jc w:val="both"/>
-        <w:rPr>
-          <w:rFonts w:cs="Arial"/>
-        </w:rPr>
-      </w:pPr>
-      <w:r>
-        <w:rPr>
-          <w:rFonts w:cs="Arial"/>
-        </w:rPr>
-        <w:t>For each task</w:t>
-      </w:r>
-      <w:r>
-        <w:rPr>
-          <w:rFonts w:cs="Arial"/>
-        </w:rPr>
-        <w:t>,</w:t>
-      </w:r>
-      <w:r>
-        <w:rPr>
-          <w:rFonts w:cs="Arial"/>
-        </w:rPr>
-        <w:t xml:space="preserve"> I managed a fortnightly sprint to achieve my work.</w:t>
-      </w:r>
-      <w:r>
-        <w:rPr>
-          <w:rFonts w:cs="Arial"/>
-        </w:rPr>
-        <w:t xml:space="preserve"> This has worked wonders in the first part of the development and I will continue to use this for the final section of the project.</w:t>
-      </w:r>
-      <w:r>
-        <w:rPr>
-          <w:rFonts w:cs="Arial"/>
-        </w:rPr>
-        <w:t xml:space="preserve"> When it came to assigning tasks into weekly sprints I would take one ta</w:t>
+        <w:t>assigning tasks into weekly sprints I would take one ta</w:t>
       </w:r>
       <w:r>
         <w:rPr>
@@ -11487,7 +11508,7 @@
         <w:pStyle w:val="Heading3"/>
         <w:spacing w:after="120"/>
       </w:pPr>
-      <w:bookmarkStart w:id="49" w:name="_Toc470641017"/>
+      <w:bookmarkStart w:id="50" w:name="_Toc470641017"/>
       <w:r>
         <w:t>3.3</w:t>
       </w:r>
@@ -11500,7 +11521,7 @@
       <w:r>
         <w:t>Gantt Chart Schedule</w:t>
       </w:r>
-      <w:bookmarkEnd w:id="49"/>
+      <w:bookmarkEnd w:id="50"/>
     </w:p>
     <w:p>
       <w:pPr>
@@ -11693,14 +11714,14 @@
         <w:pStyle w:val="Heading2"/>
         <w:spacing w:after="120"/>
       </w:pPr>
-      <w:bookmarkStart w:id="50" w:name="_Toc470641018"/>
+      <w:bookmarkStart w:id="51" w:name="_Toc470641018"/>
       <w:r>
         <w:t xml:space="preserve">3.4 </w:t>
       </w:r>
       <w:r>
         <w:t>Plans for Completion</w:t>
       </w:r>
-      <w:bookmarkEnd w:id="50"/>
+      <w:bookmarkEnd w:id="51"/>
     </w:p>
     <w:p>
       <w:pPr>
@@ -11742,14 +11763,14 @@
         <w:pStyle w:val="Heading3"/>
         <w:spacing w:after="120"/>
       </w:pPr>
-      <w:bookmarkStart w:id="51" w:name="_Toc470641019"/>
+      <w:bookmarkStart w:id="52" w:name="_Toc470641019"/>
       <w:r>
         <w:t xml:space="preserve">3.4.1 </w:t>
       </w:r>
       <w:r>
         <w:t>Complete Bindings</w:t>
       </w:r>
-      <w:bookmarkEnd w:id="51"/>
+      <w:bookmarkEnd w:id="52"/>
     </w:p>
     <w:p>
       <w:pPr>
@@ -11866,14 +11887,14 @@
         <w:pStyle w:val="Heading3"/>
         <w:spacing w:after="120"/>
       </w:pPr>
-      <w:bookmarkStart w:id="52" w:name="_Toc470641020"/>
+      <w:bookmarkStart w:id="53" w:name="_Toc470641020"/>
       <w:r>
         <w:t xml:space="preserve">3.4.2 </w:t>
       </w:r>
       <w:r>
         <w:t>Professional Demonstrations</w:t>
       </w:r>
-      <w:bookmarkEnd w:id="52"/>
+      <w:bookmarkEnd w:id="53"/>
     </w:p>
     <w:p>
       <w:pPr>
@@ -11930,94 +11951,100 @@
         <w:pStyle w:val="Heading3"/>
         <w:spacing w:after="120"/>
       </w:pPr>
-      <w:bookmarkStart w:id="53" w:name="_Toc470641021"/>
-      <w:r>
+      <w:bookmarkStart w:id="54" w:name="_Toc470641021"/>
+      <w:r>
+        <w:t xml:space="preserve">3.4.3 </w:t>
+      </w:r>
+      <w:r>
+        <w:t>Presentation</w:t>
+      </w:r>
+      <w:bookmarkEnd w:id="54"/>
+    </w:p>
+    <w:p>
+      <w:pPr>
+        <w:jc w:val="both"/>
+        <w:rPr>
+          <w:rFonts w:cs="Arial"/>
+        </w:rPr>
+      </w:pPr>
+      <w:r>
+        <w:rPr>
+          <w:rFonts w:cs="Arial"/>
+        </w:rPr>
+        <w:t xml:space="preserve">The presentation is due </w:t>
+      </w:r>
+      <w:r>
+        <w:rPr>
+          <w:rFonts w:cs="Arial"/>
+        </w:rPr>
+        <w:t>soon</w:t>
+      </w:r>
+      <w:r>
+        <w:rPr>
+          <w:rFonts w:cs="Arial"/>
+        </w:rPr>
+        <w:t xml:space="preserve"> and </w:t>
+      </w:r>
+      <w:r>
+        <w:rPr>
+          <w:rFonts w:cs="Arial"/>
+        </w:rPr>
+        <w:t>a lot of preparation will need to be done</w:t>
+      </w:r>
+      <w:r>
+        <w:rPr>
+          <w:rFonts w:cs="Arial"/>
+        </w:rPr>
+        <w:t xml:space="preserve">. Luckily due to a good level of work being completed already I have no shortage of things I </w:t>
+      </w:r>
+      <w:r>
+        <w:rPr>
+          <w:rFonts w:cs="Arial"/>
+        </w:rPr>
+        <w:t>should</w:t>
+      </w:r>
+      <w:r>
+        <w:rPr>
+          <w:rFonts w:cs="Arial"/>
+        </w:rPr>
+        <w:t xml:space="preserve"> demonstrate. I plan to do a proper presentation on the work done providing </w:t>
+      </w:r>
+      <w:r>
+        <w:rPr>
+          <w:rFonts w:cs="Arial"/>
+        </w:rPr>
+        <w:t>many</w:t>
+      </w:r>
+      <w:r>
+        <w:rPr>
+          <w:rFonts w:cs="Arial"/>
+        </w:rPr>
+        <w:t xml:space="preserve"> </w:t>
+      </w:r>
+      <w:r>
+        <w:rPr>
+          <w:rFonts w:cs="Arial"/>
+        </w:rPr>
+        <w:t>opportunities</w:t>
+      </w:r>
+      <w:r>
+        <w:rPr>
+          <w:rFonts w:cs="Arial"/>
+        </w:rPr>
+        <w:t xml:space="preserve"> to show the runtime in action</w:t>
+      </w:r>
+      <w:r>
+        <w:rPr>
+          <w:rFonts w:cs="Arial"/>
+        </w:rPr>
+        <w:t xml:space="preserve"> through </w:t>
+      </w:r>
+      <w:r>
+        <w:rPr>
+          <w:rFonts w:cs="Arial"/>
+        </w:rPr>
         <w:lastRenderedPageBreak/>
-        <w:t xml:space="preserve">3.4.3 </w:t>
-      </w:r>
-      <w:r>
-        <w:t>Presentation</w:t>
-      </w:r>
-      <w:bookmarkEnd w:id="53"/>
-    </w:p>
-    <w:p>
-      <w:pPr>
-        <w:jc w:val="both"/>
-        <w:rPr>
-          <w:rFonts w:cs="Arial"/>
-        </w:rPr>
-      </w:pPr>
-      <w:r>
-        <w:rPr>
-          <w:rFonts w:cs="Arial"/>
-        </w:rPr>
-        <w:t xml:space="preserve">The presentation is due </w:t>
-      </w:r>
-      <w:r>
-        <w:rPr>
-          <w:rFonts w:cs="Arial"/>
-        </w:rPr>
-        <w:t>soon</w:t>
-      </w:r>
-      <w:r>
-        <w:rPr>
-          <w:rFonts w:cs="Arial"/>
-        </w:rPr>
-        <w:t xml:space="preserve"> and </w:t>
-      </w:r>
-      <w:r>
-        <w:rPr>
-          <w:rFonts w:cs="Arial"/>
-        </w:rPr>
-        <w:t>a lot of preparation will need to be done</w:t>
-      </w:r>
-      <w:r>
-        <w:rPr>
-          <w:rFonts w:cs="Arial"/>
-        </w:rPr>
-        <w:t xml:space="preserve">. Luckily due to a good level of work being completed already I have no shortage of things I </w:t>
-      </w:r>
-      <w:r>
-        <w:rPr>
-          <w:rFonts w:cs="Arial"/>
-        </w:rPr>
-        <w:t>should</w:t>
-      </w:r>
-      <w:r>
-        <w:rPr>
-          <w:rFonts w:cs="Arial"/>
-        </w:rPr>
-        <w:t xml:space="preserve"> demonstrate. I plan to do a proper presentation on the work done providing </w:t>
-      </w:r>
-      <w:r>
-        <w:rPr>
-          <w:rFonts w:cs="Arial"/>
-        </w:rPr>
-        <w:t>many</w:t>
-      </w:r>
-      <w:r>
-        <w:rPr>
-          <w:rFonts w:cs="Arial"/>
-        </w:rPr>
-        <w:t xml:space="preserve"> </w:t>
-      </w:r>
-      <w:r>
-        <w:rPr>
-          <w:rFonts w:cs="Arial"/>
-        </w:rPr>
-        <w:t>opportunities</w:t>
-      </w:r>
-      <w:r>
-        <w:rPr>
-          <w:rFonts w:cs="Arial"/>
-        </w:rPr>
-        <w:t xml:space="preserve"> to show the runtime in action</w:t>
-      </w:r>
-      <w:r>
-        <w:rPr>
-          <w:rFonts w:cs="Arial"/>
-        </w:rPr>
-        <w:t xml:space="preserve"> through developed examples and </w:t>
+        <w:t xml:space="preserve">developed examples and </w:t>
       </w:r>
       <w:r>
         <w:rPr>
@@ -12055,14 +12082,14 @@
         <w:pStyle w:val="Heading3"/>
         <w:spacing w:after="120"/>
       </w:pPr>
-      <w:bookmarkStart w:id="54" w:name="_Toc470641022"/>
+      <w:bookmarkStart w:id="55" w:name="_Toc470641022"/>
       <w:r>
         <w:t xml:space="preserve">3.4.4 </w:t>
       </w:r>
       <w:r>
         <w:t>Final Honours Project Report</w:t>
       </w:r>
-      <w:bookmarkEnd w:id="54"/>
+      <w:bookmarkEnd w:id="55"/>
     </w:p>
     <w:p>
       <w:pPr>
@@ -12115,14 +12142,13 @@
           <w:sz w:val="28"/>
         </w:rPr>
       </w:pPr>
-      <w:bookmarkStart w:id="55" w:name="_Toc470641023"/>
+      <w:bookmarkStart w:id="56" w:name="_Toc470641023"/>
       <w:r>
         <w:rPr>
           <w:rFonts w:ascii="Arial" w:hAnsi="Arial" w:cs="Arial"/>
           <w:color w:val="000000" w:themeColor="text1"/>
           <w:sz w:val="28"/>
         </w:rPr>
-        <w:lastRenderedPageBreak/>
         <w:t xml:space="preserve">4.0 </w:t>
       </w:r>
       <w:r>
@@ -12133,7 +12159,7 @@
         </w:rPr>
         <w:t>Concluding Remarks</w:t>
       </w:r>
-      <w:bookmarkEnd w:id="55"/>
+      <w:bookmarkEnd w:id="56"/>
     </w:p>
     <w:p>
       <w:pPr>
@@ -12143,14 +12169,14 @@
           <w:vertAlign w:val="subscript"/>
         </w:rPr>
       </w:pPr>
-      <w:bookmarkStart w:id="56" w:name="_Toc470641024"/>
+      <w:bookmarkStart w:id="57" w:name="_Toc470641024"/>
       <w:r>
         <w:t xml:space="preserve">4.1 </w:t>
       </w:r>
       <w:r>
         <w:t>Excellent Progress</w:t>
       </w:r>
-      <w:bookmarkEnd w:id="56"/>
+      <w:bookmarkEnd w:id="57"/>
     </w:p>
     <w:p>
       <w:pPr>
@@ -12259,6 +12285,7 @@
         <w:rPr>
           <w:rFonts w:cs="Arial"/>
         </w:rPr>
+        <w:lastRenderedPageBreak/>
         <w:t>Basic OpenCL</w:t>
       </w:r>
       <w:r>
@@ -12461,7 +12488,7 @@
         <w:pStyle w:val="Heading2"/>
         <w:spacing w:after="120"/>
       </w:pPr>
-      <w:bookmarkStart w:id="57" w:name="_Toc470641026"/>
+      <w:bookmarkStart w:id="58" w:name="_Toc470641026"/>
       <w:r>
         <w:t>4.2</w:t>
       </w:r>
@@ -12474,7 +12501,7 @@
       <w:r>
         <w:t>roblems</w:t>
       </w:r>
-      <w:bookmarkEnd w:id="57"/>
+      <w:bookmarkEnd w:id="58"/>
     </w:p>
     <w:p>
       <w:pPr>
@@ -12519,7 +12546,7 @@
         <w:pStyle w:val="Heading2"/>
         <w:spacing w:after="120"/>
       </w:pPr>
-      <w:bookmarkStart w:id="58" w:name="_Toc470641027"/>
+      <w:bookmarkStart w:id="59" w:name="_Toc470641027"/>
       <w:r>
         <w:t>4.3</w:t>
       </w:r>
@@ -12529,7 +12556,7 @@
       <w:r>
         <w:t>Conclusion</w:t>
       </w:r>
-      <w:bookmarkEnd w:id="58"/>
+      <w:bookmarkEnd w:id="59"/>
     </w:p>
     <w:p>
       <w:pPr>
@@ -12622,154 +12649,154 @@
         <w:rPr>
           <w:rFonts w:cs="Arial"/>
         </w:rPr>
-        <w:t xml:space="preserve"> I have seen first-</w:t>
+        <w:t xml:space="preserve"> I have seen first-hand the advantages of making access to this hardware easier through high</w:t>
+      </w:r>
+      <w:r>
+        <w:rPr>
+          <w:rFonts w:cs="Arial"/>
+        </w:rPr>
+        <w:t>er</w:t>
+      </w:r>
+      <w:r>
+        <w:rPr>
+          <w:rFonts w:cs="Arial"/>
+        </w:rPr>
+        <w:t xml:space="preserve"> level </w:t>
+      </w:r>
+      <w:r>
+        <w:rPr>
+          <w:rFonts w:cs="Arial"/>
+        </w:rPr>
+        <w:t>languages</w:t>
+      </w:r>
+      <w:r>
+        <w:rPr>
+          <w:rFonts w:cs="Arial"/>
+        </w:rPr>
+        <w:t xml:space="preserve"> and how by presenting an all in one package </w:t>
+      </w:r>
+      <w:r>
+        <w:rPr>
+          <w:rFonts w:cs="Arial"/>
+        </w:rPr>
+        <w:t>how</w:t>
+      </w:r>
+      <w:r>
+        <w:rPr>
+          <w:rFonts w:cs="Arial"/>
+        </w:rPr>
+        <w:t xml:space="preserve"> simple </w:t>
+      </w:r>
+      <w:r>
+        <w:rPr>
+          <w:rFonts w:cs="Arial"/>
+        </w:rPr>
+        <w:t xml:space="preserve">a </w:t>
+      </w:r>
+      <w:r>
+        <w:rPr>
+          <w:rFonts w:cs="Arial"/>
+        </w:rPr>
+        <w:t xml:space="preserve">demo could </w:t>
+      </w:r>
+      <w:r>
+        <w:rPr>
+          <w:rFonts w:cs="Arial"/>
+        </w:rPr>
+        <w:t xml:space="preserve">be </w:t>
+      </w:r>
+      <w:r>
+        <w:rPr>
+          <w:rFonts w:cs="Arial"/>
+        </w:rPr>
+        <w:t>to make in such little time.</w:t>
+      </w:r>
+      <w:r>
+        <w:rPr>
+          <w:rFonts w:cs="Arial"/>
+        </w:rPr>
+        <w:t xml:space="preserve"> It certainly makes things easier and allows more time to focus on what you want to do.</w:t>
+      </w:r>
+    </w:p>
+    <w:p>
+      <w:pPr>
+        <w:jc w:val="both"/>
+        <w:rPr>
+          <w:rFonts w:cs="Arial"/>
+        </w:rPr>
+      </w:pPr>
+      <w:r>
+        <w:rPr>
+          <w:rFonts w:cs="Arial"/>
+        </w:rPr>
+        <w:t xml:space="preserve">I have </w:t>
+      </w:r>
+      <w:r>
+        <w:rPr>
+          <w:rFonts w:cs="Arial"/>
+        </w:rPr>
+        <w:t xml:space="preserve">also </w:t>
+      </w:r>
+      <w:r>
+        <w:rPr>
+          <w:rFonts w:cs="Arial"/>
+        </w:rPr>
+        <w:t xml:space="preserve">been shocked by how much can be done with V8 and JavaScript, looking at the demos it’s hard to believe that the application is raw JavaScript and that by modifying a single script file I can completely change the output. Consider if these demos </w:t>
+      </w:r>
+      <w:r>
+        <w:rPr>
+          <w:rFonts w:cs="Arial"/>
+        </w:rPr>
+        <w:t>were</w:t>
+      </w:r>
+      <w:r>
+        <w:rPr>
+          <w:rFonts w:cs="Arial"/>
+        </w:rPr>
+        <w:t xml:space="preserve"> a single C++ source file. JavaScript has quite successfully come in and replaced C++ while still providing the same control and is still</w:t>
+      </w:r>
+      <w:r>
+        <w:rPr>
+          <w:rFonts w:cs="Arial"/>
+        </w:rPr>
+        <w:t xml:space="preserve"> relatively</w:t>
+      </w:r>
+      <w:r>
+        <w:rPr>
+          <w:rFonts w:cs="Arial"/>
+        </w:rPr>
+        <w:t xml:space="preserve"> fast and that in my view is amazing for a language that was</w:t>
+      </w:r>
+      <w:r>
+        <w:rPr>
+          <w:rFonts w:cs="Arial"/>
+        </w:rPr>
+        <w:t xml:space="preserve"> once</w:t>
+      </w:r>
+      <w:r>
+        <w:rPr>
+          <w:rFonts w:cs="Arial"/>
+        </w:rPr>
+        <w:t xml:space="preserve"> considered so limited.</w:t>
+      </w:r>
+      <w:r>
+        <w:rPr>
+          <w:rFonts w:cs="Arial"/>
+        </w:rPr>
+        <w:t xml:space="preserve"> </w:t>
+      </w:r>
+      <w:r>
+        <w:rPr>
+          <w:rFonts w:cs="Arial"/>
+        </w:rPr>
+        <w:t xml:space="preserve">As we move forward it will </w:t>
       </w:r>
       <w:r>
         <w:rPr>
           <w:rFonts w:cs="Arial"/>
         </w:rPr>
         <w:lastRenderedPageBreak/>
-        <w:t>hand the advantages of making access to this hardware easier through high</w:t>
-      </w:r>
-      <w:r>
-        <w:rPr>
-          <w:rFonts w:cs="Arial"/>
-        </w:rPr>
-        <w:t>er</w:t>
-      </w:r>
-      <w:r>
-        <w:rPr>
-          <w:rFonts w:cs="Arial"/>
-        </w:rPr>
-        <w:t xml:space="preserve"> level </w:t>
-      </w:r>
-      <w:r>
-        <w:rPr>
-          <w:rFonts w:cs="Arial"/>
-        </w:rPr>
-        <w:t>languages</w:t>
-      </w:r>
-      <w:r>
-        <w:rPr>
-          <w:rFonts w:cs="Arial"/>
-        </w:rPr>
-        <w:t xml:space="preserve"> and how by presenting an all in one package </w:t>
-      </w:r>
-      <w:r>
-        <w:rPr>
-          <w:rFonts w:cs="Arial"/>
-        </w:rPr>
-        <w:t>how</w:t>
-      </w:r>
-      <w:r>
-        <w:rPr>
-          <w:rFonts w:cs="Arial"/>
-        </w:rPr>
-        <w:t xml:space="preserve"> simple </w:t>
-      </w:r>
-      <w:r>
-        <w:rPr>
-          <w:rFonts w:cs="Arial"/>
-        </w:rPr>
-        <w:t xml:space="preserve">a </w:t>
-      </w:r>
-      <w:r>
-        <w:rPr>
-          <w:rFonts w:cs="Arial"/>
-        </w:rPr>
-        <w:t xml:space="preserve">demo could </w:t>
-      </w:r>
-      <w:r>
-        <w:rPr>
-          <w:rFonts w:cs="Arial"/>
-        </w:rPr>
-        <w:t xml:space="preserve">be </w:t>
-      </w:r>
-      <w:r>
-        <w:rPr>
-          <w:rFonts w:cs="Arial"/>
-        </w:rPr>
-        <w:t>to make in such little time.</w:t>
-      </w:r>
-      <w:r>
-        <w:rPr>
-          <w:rFonts w:cs="Arial"/>
-        </w:rPr>
-        <w:t xml:space="preserve"> It certainly makes things easier and allows more time to focus on what you want to do.</w:t>
-      </w:r>
-    </w:p>
-    <w:p>
-      <w:pPr>
-        <w:jc w:val="both"/>
-        <w:rPr>
-          <w:rFonts w:cs="Arial"/>
-        </w:rPr>
-      </w:pPr>
-      <w:r>
-        <w:rPr>
-          <w:rFonts w:cs="Arial"/>
-        </w:rPr>
-        <w:t xml:space="preserve">I have </w:t>
-      </w:r>
-      <w:r>
-        <w:rPr>
-          <w:rFonts w:cs="Arial"/>
-        </w:rPr>
-        <w:t xml:space="preserve">also </w:t>
-      </w:r>
-      <w:r>
-        <w:rPr>
-          <w:rFonts w:cs="Arial"/>
-        </w:rPr>
-        <w:t xml:space="preserve">been shocked by how much can be done with V8 and JavaScript, looking at the demos it’s hard to believe that the application is raw JavaScript and that by modifying a single script file I can completely change the output. Consider if these demos </w:t>
-      </w:r>
-      <w:r>
-        <w:rPr>
-          <w:rFonts w:cs="Arial"/>
-        </w:rPr>
-        <w:t>were</w:t>
-      </w:r>
-      <w:r>
-        <w:rPr>
-          <w:rFonts w:cs="Arial"/>
-        </w:rPr>
-        <w:t xml:space="preserve"> a single C++ source file. JavaScript has quite successfully come in and replaced C++ while still providing the same control and is still</w:t>
-      </w:r>
-      <w:r>
-        <w:rPr>
-          <w:rFonts w:cs="Arial"/>
-        </w:rPr>
-        <w:t xml:space="preserve"> relatively</w:t>
-      </w:r>
-      <w:r>
-        <w:rPr>
-          <w:rFonts w:cs="Arial"/>
-        </w:rPr>
-        <w:t xml:space="preserve"> fast and that in my view is amazing for a language that was</w:t>
-      </w:r>
-      <w:r>
-        <w:rPr>
-          <w:rFonts w:cs="Arial"/>
-        </w:rPr>
-        <w:t xml:space="preserve"> once</w:t>
-      </w:r>
-      <w:r>
-        <w:rPr>
-          <w:rFonts w:cs="Arial"/>
-        </w:rPr>
-        <w:t xml:space="preserve"> considered so limited.</w:t>
-      </w:r>
-      <w:r>
-        <w:rPr>
-          <w:rFonts w:cs="Arial"/>
-        </w:rPr>
-        <w:t xml:space="preserve"> </w:t>
-      </w:r>
-      <w:r>
-        <w:rPr>
-          <w:rFonts w:cs="Arial"/>
-        </w:rPr>
-        <w:t xml:space="preserve">As we move forward it will be interesting to see more advantages reveal themselves </w:t>
+        <w:t xml:space="preserve">be interesting to see more advantages reveal themselves </w:t>
       </w:r>
       <w:r>
         <w:rPr>
@@ -12962,8 +12989,6 @@
           <w:rFonts w:cs="Arial"/>
         </w:rPr>
       </w:pPr>
-      <w:bookmarkStart w:id="59" w:name="_GoBack"/>
-      <w:bookmarkEnd w:id="59"/>
     </w:p>
     <w:p>
       <w:pPr>
@@ -12988,7 +13013,6 @@
           <w:color w:val="000000" w:themeColor="text1"/>
           <w:sz w:val="28"/>
         </w:rPr>
-        <w:lastRenderedPageBreak/>
         <w:t>References</w:t>
       </w:r>
       <w:bookmarkEnd w:id="60"/>
@@ -13464,6 +13488,7 @@
         <w:rPr>
           <w:shd w:val="clear" w:color="auto" w:fill="FFFFFF"/>
         </w:rPr>
+        <w:lastRenderedPageBreak/>
         <w:t>Commonjsorg.</w:t>
       </w:r>
       <w:r>
@@ -15286,7 +15311,6 @@
         <w:rPr>
           <w:shd w:val="clear" w:color="auto" w:fill="FFFFFF"/>
         </w:rPr>
-        <w:lastRenderedPageBreak/>
         <w:t>Unity3dcom.</w:t>
       </w:r>
       <w:r>
@@ -15849,7 +15873,6 @@
           <w:color w:val="000000" w:themeColor="text1"/>
           <w:sz w:val="28"/>
         </w:rPr>
-        <w:lastRenderedPageBreak/>
         <w:t>Appendix</w:t>
       </w:r>
       <w:r>
@@ -16782,7 +16805,6 @@
         <w:rPr>
           <w:rFonts w:cs="Arial"/>
         </w:rPr>
-        <w:lastRenderedPageBreak/>
         <w:t>Development</w:t>
       </w:r>
       <w:r>
@@ -17010,6 +17032,7 @@
           <w:b/>
           <w:bCs/>
         </w:rPr>
+        <w:lastRenderedPageBreak/>
         <w:t xml:space="preserve">Student </w:t>
       </w:r>
       <w:r>
@@ -17183,10 +17206,10 @@
           <w:sz w:val="18"/>
         </w:rPr>
         <w:object w:dxaOrig="10800" w:dyaOrig="13737">
-          <v:shape id="_x0000_i1041" type="#_x0000_t75" style="width:540.6pt;height:685.2pt" o:ole="">
+          <v:shape id="_x0000_i1041" type="#_x0000_t75" style="width:540.75pt;height:685.5pt" o:ole="">
             <v:imagedata r:id="rId66" o:title=""/>
           </v:shape>
-          <o:OLEObject Type="Embed" ProgID="Word.OpenDocumentText.12" ShapeID="_x0000_i1041" DrawAspect="Content" ObjectID="_1545130390" r:id="rId67"/>
+          <o:OLEObject Type="Embed" ProgID="Word.OpenDocumentText.12" ShapeID="_x0000_i1041" DrawAspect="Content" ObjectID="_1545133852" r:id="rId67"/>
         </w:object>
       </w:r>
     </w:p>
@@ -17205,10 +17228,10 @@
           <w:sz w:val="18"/>
         </w:rPr>
         <w:object w:dxaOrig="10800" w:dyaOrig="13562">
-          <v:shape id="_x0000_i1042" type="#_x0000_t75" style="width:540.6pt;height:676.2pt" o:ole="">
+          <v:shape id="_x0000_i1042" type="#_x0000_t75" style="width:540.75pt;height:675.75pt" o:ole="">
             <v:imagedata r:id="rId68" o:title=""/>
           </v:shape>
-          <o:OLEObject Type="Embed" ProgID="Word.OpenDocumentText.12" ShapeID="_x0000_i1042" DrawAspect="Content" ObjectID="_1545130391" r:id="rId69"/>
+          <o:OLEObject Type="Embed" ProgID="Word.OpenDocumentText.12" ShapeID="_x0000_i1042" DrawAspect="Content" ObjectID="_1545133853" r:id="rId69"/>
         </w:object>
       </w:r>
     </w:p>
@@ -17256,10 +17279,10 @@
           <w:sz w:val="18"/>
         </w:rPr>
         <w:object w:dxaOrig="10800" w:dyaOrig="12891">
-          <v:shape id="_x0000_i1043" type="#_x0000_t75" style="width:540.6pt;height:642.6pt" o:ole="">
+          <v:shape id="_x0000_i1043" type="#_x0000_t75" style="width:540.75pt;height:642.75pt" o:ole="">
             <v:imagedata r:id="rId70" o:title=""/>
           </v:shape>
-          <o:OLEObject Type="Embed" ProgID="Word.OpenDocumentText.12" ShapeID="_x0000_i1043" DrawAspect="Content" ObjectID="_1545130392" r:id="rId71"/>
+          <o:OLEObject Type="Embed" ProgID="Word.OpenDocumentText.12" ShapeID="_x0000_i1043" DrawAspect="Content" ObjectID="_1545133854" r:id="rId71"/>
         </w:object>
       </w:r>
     </w:p>
@@ -17278,10 +17301,10 @@
           <w:sz w:val="18"/>
         </w:rPr>
         <w:object w:dxaOrig="10800" w:dyaOrig="12235">
-          <v:shape id="_x0000_i1044" type="#_x0000_t75" style="width:540.6pt;height:610.8pt" o:ole="">
+          <v:shape id="_x0000_i1044" type="#_x0000_t75" style="width:540.75pt;height:610.5pt" o:ole="">
             <v:imagedata r:id="rId72" o:title=""/>
           </v:shape>
-          <o:OLEObject Type="Embed" ProgID="Word.OpenDocumentText.12" ShapeID="_x0000_i1044" DrawAspect="Content" ObjectID="_1545130393" r:id="rId73"/>
+          <o:OLEObject Type="Embed" ProgID="Word.OpenDocumentText.12" ShapeID="_x0000_i1044" DrawAspect="Content" ObjectID="_1545133855" r:id="rId73"/>
         </w:object>
       </w:r>
     </w:p>
@@ -19959,13 +19982,17 @@
       </w:pPr>
     </w:p>
     <w:sectPr>
-      <w:footerReference w:type="even" r:id="rId74"/>
-      <w:footerReference w:type="default" r:id="rId75"/>
+      <w:headerReference w:type="even" r:id="rId74"/>
+      <w:headerReference w:type="default" r:id="rId75"/>
+      <w:footerReference w:type="even" r:id="rId76"/>
+      <w:footerReference w:type="default" r:id="rId77"/>
+      <w:headerReference w:type="first" r:id="rId78"/>
+      <w:footerReference w:type="first" r:id="rId79"/>
       <w:endnotePr>
         <w:numFmt w:val="decimal"/>
       </w:endnotePr>
       <w:pgSz w:w="11909" w:h="16834" w:code="9"/>
-      <w:pgMar w:top="720" w:right="720" w:bottom="720" w:left="720" w:header="283" w:footer="283" w:gutter="0"/>
+      <w:pgMar w:top="720" w:right="720" w:bottom="720" w:left="720" w:header="283" w:footer="113" w:gutter="0"/>
       <w:cols w:space="720"/>
       <w:noEndnote/>
       <w:titlePg/>
@@ -19976,7 +20003,7 @@
 </file>
 
 <file path=word/endnotes.xml><?xml version="1.0" encoding="utf-8"?>
-<w:endnotes xmlns:wpc="http://schemas.microsoft.com/office/word/2010/wordprocessingCanvas" xmlns:cx="http://schemas.microsoft.com/office/drawing/2014/chartex" xmlns:cx1="http://schemas.microsoft.com/office/drawing/2015/9/8/chartex" xmlns:cx2="http://schemas.microsoft.com/office/drawing/2015/10/21/chartex" xmlns:cx3="http://schemas.microsoft.com/office/drawing/2016/5/9/chartex" xmlns:cx4="http://schemas.microsoft.com/office/drawing/2016/5/10/chartex" xmlns:cx5="http://schemas.microsoft.com/office/drawing/2016/5/11/chartex" xmlns:mc="http://schemas.openxmlformats.org/markup-compatibility/2006" xmlns:o="urn:schemas-microsoft-com:office:office" xmlns:r="http://schemas.openxmlformats.org/officeDocument/2006/relationships" xmlns:m="http://schemas.openxmlformats.org/officeDocument/2006/math" xmlns:v="urn:schemas-microsoft-com:vml" xmlns:wp14="http://schemas.microsoft.com/office/word/2010/wordprocessingDrawing" xmlns:wp="http://schemas.openxmlformats.org/drawingml/2006/wordprocessingDrawing" xmlns:w10="urn:schemas-microsoft-com:office:word" xmlns:w="http://schemas.openxmlformats.org/wordprocessingml/2006/main" xmlns:w14="http://schemas.microsoft.com/office/word/2010/wordml" xmlns:w15="http://schemas.microsoft.com/office/word/2012/wordml" xmlns:w16se="http://schemas.microsoft.com/office/word/2015/wordml/symex" xmlns:wpg="http://schemas.microsoft.com/office/word/2010/wordprocessingGroup" xmlns:wpi="http://schemas.microsoft.com/office/word/2010/wordprocessingInk" xmlns:wne="http://schemas.microsoft.com/office/word/2006/wordml" xmlns:wps="http://schemas.microsoft.com/office/word/2010/wordprocessingShape" mc:Ignorable="w14 w15 w16se wp14">
+<w:endnotes xmlns:wpc="http://schemas.microsoft.com/office/word/2010/wordprocessingCanvas" xmlns:cx="http://schemas.microsoft.com/office/drawing/2014/chartex" xmlns:cx1="http://schemas.microsoft.com/office/drawing/2015/9/8/chartex" xmlns:cx2="http://schemas.microsoft.com/office/drawing/2015/10/21/chartex" xmlns:mc="http://schemas.openxmlformats.org/markup-compatibility/2006" xmlns:o="urn:schemas-microsoft-com:office:office" xmlns:r="http://schemas.openxmlformats.org/officeDocument/2006/relationships" xmlns:m="http://schemas.openxmlformats.org/officeDocument/2006/math" xmlns:v="urn:schemas-microsoft-com:vml" xmlns:wp14="http://schemas.microsoft.com/office/word/2010/wordprocessingDrawing" xmlns:wp="http://schemas.openxmlformats.org/drawingml/2006/wordprocessingDrawing" xmlns:w10="urn:schemas-microsoft-com:office:word" xmlns:w="http://schemas.openxmlformats.org/wordprocessingml/2006/main" xmlns:w14="http://schemas.microsoft.com/office/word/2010/wordml" xmlns:w15="http://schemas.microsoft.com/office/word/2012/wordml" xmlns:w16se="http://schemas.microsoft.com/office/word/2015/wordml/symex" xmlns:wpg="http://schemas.microsoft.com/office/word/2010/wordprocessingGroup" xmlns:wpi="http://schemas.microsoft.com/office/word/2010/wordprocessingInk" xmlns:wne="http://schemas.microsoft.com/office/word/2006/wordml" xmlns:wps="http://schemas.microsoft.com/office/word/2010/wordprocessingShape" mc:Ignorable="w14 w15 w16se wp14">
   <w:endnote w:type="separator" w:id="-1">
     <w:p>
       <w:r>
@@ -19995,7 +20022,7 @@
 </file>
 
 <file path=word/footer1.xml><?xml version="1.0" encoding="utf-8"?>
-<w:ftr xmlns:wpc="http://schemas.microsoft.com/office/word/2010/wordprocessingCanvas" xmlns:cx="http://schemas.microsoft.com/office/drawing/2014/chartex" xmlns:cx1="http://schemas.microsoft.com/office/drawing/2015/9/8/chartex" xmlns:cx2="http://schemas.microsoft.com/office/drawing/2015/10/21/chartex" xmlns:cx3="http://schemas.microsoft.com/office/drawing/2016/5/9/chartex" xmlns:cx4="http://schemas.microsoft.com/office/drawing/2016/5/10/chartex" xmlns:cx5="http://schemas.microsoft.com/office/drawing/2016/5/11/chartex" xmlns:mc="http://schemas.openxmlformats.org/markup-compatibility/2006" xmlns:o="urn:schemas-microsoft-com:office:office" xmlns:r="http://schemas.openxmlformats.org/officeDocument/2006/relationships" xmlns:m="http://schemas.openxmlformats.org/officeDocument/2006/math" xmlns:v="urn:schemas-microsoft-com:vml" xmlns:wp14="http://schemas.microsoft.com/office/word/2010/wordprocessingDrawing" xmlns:wp="http://schemas.openxmlformats.org/drawingml/2006/wordprocessingDrawing" xmlns:w10="urn:schemas-microsoft-com:office:word" xmlns:w="http://schemas.openxmlformats.org/wordprocessingml/2006/main" xmlns:w14="http://schemas.microsoft.com/office/word/2010/wordml" xmlns:w15="http://schemas.microsoft.com/office/word/2012/wordml" xmlns:w16se="http://schemas.microsoft.com/office/word/2015/wordml/symex" xmlns:wpg="http://schemas.microsoft.com/office/word/2010/wordprocessingGroup" xmlns:wpi="http://schemas.microsoft.com/office/word/2010/wordprocessingInk" xmlns:wne="http://schemas.microsoft.com/office/word/2006/wordml" xmlns:wps="http://schemas.microsoft.com/office/word/2010/wordprocessingShape" mc:Ignorable="w14 w15 w16se wp14">
+<w:ftr xmlns:wpc="http://schemas.microsoft.com/office/word/2010/wordprocessingCanvas" xmlns:cx="http://schemas.microsoft.com/office/drawing/2014/chartex" xmlns:cx1="http://schemas.microsoft.com/office/drawing/2015/9/8/chartex" xmlns:cx2="http://schemas.microsoft.com/office/drawing/2015/10/21/chartex" xmlns:mc="http://schemas.openxmlformats.org/markup-compatibility/2006" xmlns:o="urn:schemas-microsoft-com:office:office" xmlns:r="http://schemas.openxmlformats.org/officeDocument/2006/relationships" xmlns:m="http://schemas.openxmlformats.org/officeDocument/2006/math" xmlns:v="urn:schemas-microsoft-com:vml" xmlns:wp14="http://schemas.microsoft.com/office/word/2010/wordprocessingDrawing" xmlns:wp="http://schemas.openxmlformats.org/drawingml/2006/wordprocessingDrawing" xmlns:w10="urn:schemas-microsoft-com:office:word" xmlns:w="http://schemas.openxmlformats.org/wordprocessingml/2006/main" xmlns:w14="http://schemas.microsoft.com/office/word/2010/wordml" xmlns:w15="http://schemas.microsoft.com/office/word/2012/wordml" xmlns:w16se="http://schemas.microsoft.com/office/word/2015/wordml/symex" xmlns:wpg="http://schemas.microsoft.com/office/word/2010/wordprocessingGroup" xmlns:wpi="http://schemas.microsoft.com/office/word/2010/wordprocessingInk" xmlns:wne="http://schemas.microsoft.com/office/word/2006/wordml" xmlns:wps="http://schemas.microsoft.com/office/word/2010/wordprocessingShape" mc:Ignorable="w14 w15 w16se wp14">
   <w:p>
     <w:pPr>
       <w:pStyle w:val="Footer"/>
@@ -20033,16 +20060,15 @@
 </file>
 
 <file path=word/footer2.xml><?xml version="1.0" encoding="utf-8"?>
-<w:ftr xmlns:wpc="http://schemas.microsoft.com/office/word/2010/wordprocessingCanvas" xmlns:cx="http://schemas.microsoft.com/office/drawing/2014/chartex" xmlns:cx1="http://schemas.microsoft.com/office/drawing/2015/9/8/chartex" xmlns:cx2="http://schemas.microsoft.com/office/drawing/2015/10/21/chartex" xmlns:cx3="http://schemas.microsoft.com/office/drawing/2016/5/9/chartex" xmlns:cx4="http://schemas.microsoft.com/office/drawing/2016/5/10/chartex" xmlns:cx5="http://schemas.microsoft.com/office/drawing/2016/5/11/chartex" xmlns:mc="http://schemas.openxmlformats.org/markup-compatibility/2006" xmlns:o="urn:schemas-microsoft-com:office:office" xmlns:r="http://schemas.openxmlformats.org/officeDocument/2006/relationships" xmlns:m="http://schemas.openxmlformats.org/officeDocument/2006/math" xmlns:v="urn:schemas-microsoft-com:vml" xmlns:wp14="http://schemas.microsoft.com/office/word/2010/wordprocessingDrawing" xmlns:wp="http://schemas.openxmlformats.org/drawingml/2006/wordprocessingDrawing" xmlns:w10="urn:schemas-microsoft-com:office:word" xmlns:w="http://schemas.openxmlformats.org/wordprocessingml/2006/main" xmlns:w14="http://schemas.microsoft.com/office/word/2010/wordml" xmlns:w15="http://schemas.microsoft.com/office/word/2012/wordml" xmlns:w16se="http://schemas.microsoft.com/office/word/2015/wordml/symex" xmlns:wpg="http://schemas.microsoft.com/office/word/2010/wordprocessingGroup" xmlns:wpi="http://schemas.microsoft.com/office/word/2010/wordprocessingInk" xmlns:wne="http://schemas.microsoft.com/office/word/2006/wordml" xmlns:wps="http://schemas.microsoft.com/office/word/2010/wordprocessingShape" mc:Ignorable="w14 w15 w16se wp14">
+<w:ftr xmlns:wpc="http://schemas.microsoft.com/office/word/2010/wordprocessingCanvas" xmlns:cx="http://schemas.microsoft.com/office/drawing/2014/chartex" xmlns:cx1="http://schemas.microsoft.com/office/drawing/2015/9/8/chartex" xmlns:cx2="http://schemas.microsoft.com/office/drawing/2015/10/21/chartex" xmlns:mc="http://schemas.openxmlformats.org/markup-compatibility/2006" xmlns:o="urn:schemas-microsoft-com:office:office" xmlns:r="http://schemas.openxmlformats.org/officeDocument/2006/relationships" xmlns:m="http://schemas.openxmlformats.org/officeDocument/2006/math" xmlns:v="urn:schemas-microsoft-com:vml" xmlns:wp14="http://schemas.microsoft.com/office/word/2010/wordprocessingDrawing" xmlns:wp="http://schemas.openxmlformats.org/drawingml/2006/wordprocessingDrawing" xmlns:w10="urn:schemas-microsoft-com:office:word" xmlns:w="http://schemas.openxmlformats.org/wordprocessingml/2006/main" xmlns:w14="http://schemas.microsoft.com/office/word/2010/wordml" xmlns:w15="http://schemas.microsoft.com/office/word/2012/wordml" xmlns:w16se="http://schemas.microsoft.com/office/word/2015/wordml/symex" xmlns:wpg="http://schemas.microsoft.com/office/word/2010/wordprocessingGroup" xmlns:wpi="http://schemas.microsoft.com/office/word/2010/wordprocessingInk" xmlns:wne="http://schemas.microsoft.com/office/word/2006/wordml" xmlns:wps="http://schemas.microsoft.com/office/word/2010/wordprocessingShape" mc:Ignorable="w14 w15 w16se wp14">
   <w:sdt>
     <w:sdtPr>
-      <w:id w:val="-1770925574"/>
+      <w:id w:val="2113007223"/>
       <w:docPartObj>
         <w:docPartGallery w:val="Page Numbers (Bottom of Page)"/>
         <w:docPartUnique/>
       </w:docPartObj>
     </w:sdtPr>
-    <w:sdtEndPr/>
     <w:sdtContent>
       <w:p>
         <w:pPr>
@@ -20065,7 +20091,7 @@
           <w:rPr>
             <w:noProof/>
           </w:rPr>
-          <w:t>20</w:t>
+          <w:t>7</w:t>
         </w:r>
         <w:r>
           <w:rPr>
@@ -20087,8 +20113,18 @@
 </w:ftr>
 </file>
 
+<file path=word/footer3.xml><?xml version="1.0" encoding="utf-8"?>
+<w:ftr xmlns:wpc="http://schemas.microsoft.com/office/word/2010/wordprocessingCanvas" xmlns:cx="http://schemas.microsoft.com/office/drawing/2014/chartex" xmlns:cx1="http://schemas.microsoft.com/office/drawing/2015/9/8/chartex" xmlns:cx2="http://schemas.microsoft.com/office/drawing/2015/10/21/chartex" xmlns:mc="http://schemas.openxmlformats.org/markup-compatibility/2006" xmlns:o="urn:schemas-microsoft-com:office:office" xmlns:r="http://schemas.openxmlformats.org/officeDocument/2006/relationships" xmlns:m="http://schemas.openxmlformats.org/officeDocument/2006/math" xmlns:v="urn:schemas-microsoft-com:vml" xmlns:wp14="http://schemas.microsoft.com/office/word/2010/wordprocessingDrawing" xmlns:wp="http://schemas.openxmlformats.org/drawingml/2006/wordprocessingDrawing" xmlns:w10="urn:schemas-microsoft-com:office:word" xmlns:w="http://schemas.openxmlformats.org/wordprocessingml/2006/main" xmlns:w14="http://schemas.microsoft.com/office/word/2010/wordml" xmlns:w15="http://schemas.microsoft.com/office/word/2012/wordml" xmlns:w16se="http://schemas.microsoft.com/office/word/2015/wordml/symex" xmlns:wpg="http://schemas.microsoft.com/office/word/2010/wordprocessingGroup" xmlns:wpi="http://schemas.microsoft.com/office/word/2010/wordprocessingInk" xmlns:wne="http://schemas.microsoft.com/office/word/2006/wordml" xmlns:wps="http://schemas.microsoft.com/office/word/2010/wordprocessingShape" mc:Ignorable="w14 w15 w16se wp14">
+  <w:p>
+    <w:pPr>
+      <w:pStyle w:val="Footer"/>
+    </w:pPr>
+  </w:p>
+</w:ftr>
+</file>
+
 <file path=word/footnotes.xml><?xml version="1.0" encoding="utf-8"?>
-<w:footnotes xmlns:wpc="http://schemas.microsoft.com/office/word/2010/wordprocessingCanvas" xmlns:cx="http://schemas.microsoft.com/office/drawing/2014/chartex" xmlns:cx1="http://schemas.microsoft.com/office/drawing/2015/9/8/chartex" xmlns:cx2="http://schemas.microsoft.com/office/drawing/2015/10/21/chartex" xmlns:cx3="http://schemas.microsoft.com/office/drawing/2016/5/9/chartex" xmlns:cx4="http://schemas.microsoft.com/office/drawing/2016/5/10/chartex" xmlns:cx5="http://schemas.microsoft.com/office/drawing/2016/5/11/chartex" xmlns:mc="http://schemas.openxmlformats.org/markup-compatibility/2006" xmlns:o="urn:schemas-microsoft-com:office:office" xmlns:r="http://schemas.openxmlformats.org/officeDocument/2006/relationships" xmlns:m="http://schemas.openxmlformats.org/officeDocument/2006/math" xmlns:v="urn:schemas-microsoft-com:vml" xmlns:wp14="http://schemas.microsoft.com/office/word/2010/wordprocessingDrawing" xmlns:wp="http://schemas.openxmlformats.org/drawingml/2006/wordprocessingDrawing" xmlns:w10="urn:schemas-microsoft-com:office:word" xmlns:w="http://schemas.openxmlformats.org/wordprocessingml/2006/main" xmlns:w14="http://schemas.microsoft.com/office/word/2010/wordml" xmlns:w15="http://schemas.microsoft.com/office/word/2012/wordml" xmlns:w16se="http://schemas.microsoft.com/office/word/2015/wordml/symex" xmlns:wpg="http://schemas.microsoft.com/office/word/2010/wordprocessingGroup" xmlns:wpi="http://schemas.microsoft.com/office/word/2010/wordprocessingInk" xmlns:wne="http://schemas.microsoft.com/office/word/2006/wordml" xmlns:wps="http://schemas.microsoft.com/office/word/2010/wordprocessingShape" mc:Ignorable="w14 w15 w16se wp14">
+<w:footnotes xmlns:wpc="http://schemas.microsoft.com/office/word/2010/wordprocessingCanvas" xmlns:cx="http://schemas.microsoft.com/office/drawing/2014/chartex" xmlns:cx1="http://schemas.microsoft.com/office/drawing/2015/9/8/chartex" xmlns:cx2="http://schemas.microsoft.com/office/drawing/2015/10/21/chartex" xmlns:mc="http://schemas.openxmlformats.org/markup-compatibility/2006" xmlns:o="urn:schemas-microsoft-com:office:office" xmlns:r="http://schemas.openxmlformats.org/officeDocument/2006/relationships" xmlns:m="http://schemas.openxmlformats.org/officeDocument/2006/math" xmlns:v="urn:schemas-microsoft-com:vml" xmlns:wp14="http://schemas.microsoft.com/office/word/2010/wordprocessingDrawing" xmlns:wp="http://schemas.openxmlformats.org/drawingml/2006/wordprocessingDrawing" xmlns:w10="urn:schemas-microsoft-com:office:word" xmlns:w="http://schemas.openxmlformats.org/wordprocessingml/2006/main" xmlns:w14="http://schemas.microsoft.com/office/word/2010/wordml" xmlns:w15="http://schemas.microsoft.com/office/word/2012/wordml" xmlns:w16se="http://schemas.microsoft.com/office/word/2015/wordml/symex" xmlns:wpg="http://schemas.microsoft.com/office/word/2010/wordprocessingGroup" xmlns:wpi="http://schemas.microsoft.com/office/word/2010/wordprocessingInk" xmlns:wne="http://schemas.microsoft.com/office/word/2006/wordml" xmlns:wps="http://schemas.microsoft.com/office/word/2010/wordprocessingShape" mc:Ignorable="w14 w15 w16se wp14">
   <w:footnote w:type="separator" w:id="-1">
     <w:p>
       <w:r>
@@ -20106,8 +20142,38 @@
 </w:footnotes>
 </file>
 
+<file path=word/header1.xml><?xml version="1.0" encoding="utf-8"?>
+<w:hdr xmlns:wpc="http://schemas.microsoft.com/office/word/2010/wordprocessingCanvas" xmlns:cx="http://schemas.microsoft.com/office/drawing/2014/chartex" xmlns:cx1="http://schemas.microsoft.com/office/drawing/2015/9/8/chartex" xmlns:cx2="http://schemas.microsoft.com/office/drawing/2015/10/21/chartex" xmlns:mc="http://schemas.openxmlformats.org/markup-compatibility/2006" xmlns:o="urn:schemas-microsoft-com:office:office" xmlns:r="http://schemas.openxmlformats.org/officeDocument/2006/relationships" xmlns:m="http://schemas.openxmlformats.org/officeDocument/2006/math" xmlns:v="urn:schemas-microsoft-com:vml" xmlns:wp14="http://schemas.microsoft.com/office/word/2010/wordprocessingDrawing" xmlns:wp="http://schemas.openxmlformats.org/drawingml/2006/wordprocessingDrawing" xmlns:w10="urn:schemas-microsoft-com:office:word" xmlns:w="http://schemas.openxmlformats.org/wordprocessingml/2006/main" xmlns:w14="http://schemas.microsoft.com/office/word/2010/wordml" xmlns:w15="http://schemas.microsoft.com/office/word/2012/wordml" xmlns:w16se="http://schemas.microsoft.com/office/word/2015/wordml/symex" xmlns:wpg="http://schemas.microsoft.com/office/word/2010/wordprocessingGroup" xmlns:wpi="http://schemas.microsoft.com/office/word/2010/wordprocessingInk" xmlns:wne="http://schemas.microsoft.com/office/word/2006/wordml" xmlns:wps="http://schemas.microsoft.com/office/word/2010/wordprocessingShape" mc:Ignorable="w14 w15 w16se wp14">
+  <w:p>
+    <w:pPr>
+      <w:pStyle w:val="Header"/>
+    </w:pPr>
+  </w:p>
+</w:hdr>
+</file>
+
+<file path=word/header2.xml><?xml version="1.0" encoding="utf-8"?>
+<w:hdr xmlns:wpc="http://schemas.microsoft.com/office/word/2010/wordprocessingCanvas" xmlns:cx="http://schemas.microsoft.com/office/drawing/2014/chartex" xmlns:cx1="http://schemas.microsoft.com/office/drawing/2015/9/8/chartex" xmlns:cx2="http://schemas.microsoft.com/office/drawing/2015/10/21/chartex" xmlns:mc="http://schemas.openxmlformats.org/markup-compatibility/2006" xmlns:o="urn:schemas-microsoft-com:office:office" xmlns:r="http://schemas.openxmlformats.org/officeDocument/2006/relationships" xmlns:m="http://schemas.openxmlformats.org/officeDocument/2006/math" xmlns:v="urn:schemas-microsoft-com:vml" xmlns:wp14="http://schemas.microsoft.com/office/word/2010/wordprocessingDrawing" xmlns:wp="http://schemas.openxmlformats.org/drawingml/2006/wordprocessingDrawing" xmlns:w10="urn:schemas-microsoft-com:office:word" xmlns:w="http://schemas.openxmlformats.org/wordprocessingml/2006/main" xmlns:w14="http://schemas.microsoft.com/office/word/2010/wordml" xmlns:w15="http://schemas.microsoft.com/office/word/2012/wordml" xmlns:w16se="http://schemas.microsoft.com/office/word/2015/wordml/symex" xmlns:wpg="http://schemas.microsoft.com/office/word/2010/wordprocessingGroup" xmlns:wpi="http://schemas.microsoft.com/office/word/2010/wordprocessingInk" xmlns:wne="http://schemas.microsoft.com/office/word/2006/wordml" xmlns:wps="http://schemas.microsoft.com/office/word/2010/wordprocessingShape" mc:Ignorable="w14 w15 w16se wp14">
+  <w:p>
+    <w:pPr>
+      <w:pStyle w:val="Header"/>
+    </w:pPr>
+  </w:p>
+</w:hdr>
+</file>
+
+<file path=word/header3.xml><?xml version="1.0" encoding="utf-8"?>
+<w:hdr xmlns:wpc="http://schemas.microsoft.com/office/word/2010/wordprocessingCanvas" xmlns:cx="http://schemas.microsoft.com/office/drawing/2014/chartex" xmlns:cx1="http://schemas.microsoft.com/office/drawing/2015/9/8/chartex" xmlns:cx2="http://schemas.microsoft.com/office/drawing/2015/10/21/chartex" xmlns:mc="http://schemas.openxmlformats.org/markup-compatibility/2006" xmlns:o="urn:schemas-microsoft-com:office:office" xmlns:r="http://schemas.openxmlformats.org/officeDocument/2006/relationships" xmlns:m="http://schemas.openxmlformats.org/officeDocument/2006/math" xmlns:v="urn:schemas-microsoft-com:vml" xmlns:wp14="http://schemas.microsoft.com/office/word/2010/wordprocessingDrawing" xmlns:wp="http://schemas.openxmlformats.org/drawingml/2006/wordprocessingDrawing" xmlns:w10="urn:schemas-microsoft-com:office:word" xmlns:w="http://schemas.openxmlformats.org/wordprocessingml/2006/main" xmlns:w14="http://schemas.microsoft.com/office/word/2010/wordml" xmlns:w15="http://schemas.microsoft.com/office/word/2012/wordml" xmlns:w16se="http://schemas.microsoft.com/office/word/2015/wordml/symex" xmlns:wpg="http://schemas.microsoft.com/office/word/2010/wordprocessingGroup" xmlns:wpi="http://schemas.microsoft.com/office/word/2010/wordprocessingInk" xmlns:wne="http://schemas.microsoft.com/office/word/2006/wordml" xmlns:wps="http://schemas.microsoft.com/office/word/2010/wordprocessingShape" mc:Ignorable="w14 w15 w16se wp14">
+  <w:p>
+    <w:pPr>
+      <w:pStyle w:val="Header"/>
+    </w:pPr>
+  </w:p>
+</w:hdr>
+</file>
+
 <file path=word/numbering.xml><?xml version="1.0" encoding="utf-8"?>
-<w:numbering xmlns:wpc="http://schemas.microsoft.com/office/word/2010/wordprocessingCanvas" xmlns:cx="http://schemas.microsoft.com/office/drawing/2014/chartex" xmlns:cx1="http://schemas.microsoft.com/office/drawing/2015/9/8/chartex" xmlns:cx2="http://schemas.microsoft.com/office/drawing/2015/10/21/chartex" xmlns:cx3="http://schemas.microsoft.com/office/drawing/2016/5/9/chartex" xmlns:cx4="http://schemas.microsoft.com/office/drawing/2016/5/10/chartex" xmlns:cx5="http://schemas.microsoft.com/office/drawing/2016/5/11/chartex" xmlns:mc="http://schemas.openxmlformats.org/markup-compatibility/2006" xmlns:o="urn:schemas-microsoft-com:office:office" xmlns:r="http://schemas.openxmlformats.org/officeDocument/2006/relationships" xmlns:m="http://schemas.openxmlformats.org/officeDocument/2006/math" xmlns:v="urn:schemas-microsoft-com:vml" xmlns:wp14="http://schemas.microsoft.com/office/word/2010/wordprocessingDrawing" xmlns:wp="http://schemas.openxmlformats.org/drawingml/2006/wordprocessingDrawing" xmlns:w10="urn:schemas-microsoft-com:office:word" xmlns:w="http://schemas.openxmlformats.org/wordprocessingml/2006/main" xmlns:w14="http://schemas.microsoft.com/office/word/2010/wordml" xmlns:w15="http://schemas.microsoft.com/office/word/2012/wordml" xmlns:w16se="http://schemas.microsoft.com/office/word/2015/wordml/symex" xmlns:wpg="http://schemas.microsoft.com/office/word/2010/wordprocessingGroup" xmlns:wpi="http://schemas.microsoft.com/office/word/2010/wordprocessingInk" xmlns:wne="http://schemas.microsoft.com/office/word/2006/wordml" xmlns:wps="http://schemas.microsoft.com/office/word/2010/wordprocessingShape" mc:Ignorable="w14 w15 w16se wp14">
+<w:numbering xmlns:wpc="http://schemas.microsoft.com/office/word/2010/wordprocessingCanvas" xmlns:cx="http://schemas.microsoft.com/office/drawing/2014/chartex" xmlns:cx1="http://schemas.microsoft.com/office/drawing/2015/9/8/chartex" xmlns:cx2="http://schemas.microsoft.com/office/drawing/2015/10/21/chartex" xmlns:mc="http://schemas.openxmlformats.org/markup-compatibility/2006" xmlns:o="urn:schemas-microsoft-com:office:office" xmlns:r="http://schemas.openxmlformats.org/officeDocument/2006/relationships" xmlns:m="http://schemas.openxmlformats.org/officeDocument/2006/math" xmlns:v="urn:schemas-microsoft-com:vml" xmlns:wp14="http://schemas.microsoft.com/office/word/2010/wordprocessingDrawing" xmlns:wp="http://schemas.openxmlformats.org/drawingml/2006/wordprocessingDrawing" xmlns:w10="urn:schemas-microsoft-com:office:word" xmlns:w="http://schemas.openxmlformats.org/wordprocessingml/2006/main" xmlns:w14="http://schemas.microsoft.com/office/word/2010/wordml" xmlns:w15="http://schemas.microsoft.com/office/word/2012/wordml" xmlns:w16se="http://schemas.microsoft.com/office/word/2015/wordml/symex" xmlns:wpg="http://schemas.microsoft.com/office/word/2010/wordprocessingGroup" xmlns:wpi="http://schemas.microsoft.com/office/word/2010/wordprocessingInk" xmlns:wne="http://schemas.microsoft.com/office/word/2006/wordml" xmlns:wps="http://schemas.microsoft.com/office/word/2010/wordprocessingShape" mc:Ignorable="w14 w15 w16se wp14">
   <w:abstractNum w:abstractNumId="0" w15:restartNumberingAfterBreak="0">
     <w:nsid w:val="03D53190"/>
     <w:multiLevelType w:val="hybridMultilevel"/>
@@ -22764,7 +22830,7 @@
       </w:pPr>
     </w:pPrDefault>
   </w:docDefaults>
-  <w:latentStyles w:defLockedState="0" w:defUIPriority="99" w:defSemiHidden="0" w:defUnhideWhenUsed="0" w:defQFormat="0" w:count="374">
+  <w:latentStyles w:defLockedState="0" w:defUIPriority="99" w:defSemiHidden="0" w:defUnhideWhenUsed="0" w:defQFormat="0" w:count="372">
     <w:lsdException w:name="Normal" w:uiPriority="0" w:qFormat="1"/>
     <w:lsdException w:name="heading 1" w:uiPriority="9" w:qFormat="1"/>
     <w:lsdException w:name="heading 2" w:semiHidden="1" w:uiPriority="9" w:unhideWhenUsed="1" w:qFormat="1"/>
@@ -23137,8 +23203,6 @@
     <w:lsdException w:name="List Table 6 Colorful Accent 6" w:uiPriority="51"/>
     <w:lsdException w:name="List Table 7 Colorful Accent 6" w:uiPriority="52"/>
     <w:lsdException w:name="Mention" w:semiHidden="1" w:unhideWhenUsed="1"/>
-    <w:lsdException w:name="Smart Hyperlink" w:semiHidden="1" w:unhideWhenUsed="1"/>
-    <w:lsdException w:name="Hashtag" w:semiHidden="1" w:unhideWhenUsed="1"/>
   </w:latentStyles>
   <w:style w:type="paragraph" w:default="1" w:styleId="Normal">
     <w:name w:val="Normal"/>
@@ -24293,7 +24357,7 @@
 </file>
 
 <file path=customXml/itemProps1.xml><?xml version="1.0" encoding="utf-8"?>
-<ds:datastoreItem xmlns:ds="http://schemas.openxmlformats.org/officeDocument/2006/customXml" ds:itemID="{600BE7B0-08DD-4028-AE54-2F84EA5B223E}">
+<ds:datastoreItem xmlns:ds="http://schemas.openxmlformats.org/officeDocument/2006/customXml" ds:itemID="{59F3D50F-44CE-4F0D-82B7-4DA4EBA0D174}">
   <ds:schemaRefs>
     <ds:schemaRef ds:uri="http://schemas.openxmlformats.org/officeDocument/2006/bibliography"/>
   </ds:schemaRefs>

</xml_diff>

<commit_message>
adding GPGPU acronym which was not in report for some STUPID REASON!
</commit_message>
<xml_diff>
--- a/Compute.Documents/B00235610 - Interim Report.docx
+++ b/Compute.Documents/B00235610 - Interim Report.docx
@@ -450,8 +450,6 @@
         <w:lastRenderedPageBreak/>
         <w:t>Abstract</w:t>
       </w:r>
-      <w:bookmarkStart w:id="0" w:name="_GoBack"/>
-      <w:bookmarkEnd w:id="0"/>
       <w:r>
         <w:rPr>
           <w:rFonts w:eastAsia="Times New Roman"/>
@@ -4709,7 +4707,7 @@
           <w:sz w:val="28"/>
         </w:rPr>
       </w:pPr>
-      <w:bookmarkStart w:id="1" w:name="_Toc471393926"/>
+      <w:bookmarkStart w:id="0" w:name="_Toc471393926"/>
       <w:r>
         <w:rPr>
           <w:rFonts w:ascii="Arial" w:hAnsi="Arial" w:cs="Arial"/>
@@ -4727,7 +4725,7 @@
         </w:rPr>
         <w:t>Introduction</w:t>
       </w:r>
-      <w:bookmarkEnd w:id="1"/>
+      <w:bookmarkEnd w:id="0"/>
       <w:r>
         <w:rPr>
           <w:rFonts w:ascii="Arial" w:hAnsi="Arial" w:cs="Arial"/>
@@ -4742,14 +4740,14 @@
         <w:pStyle w:val="Heading2"/>
         <w:spacing w:after="120"/>
       </w:pPr>
-      <w:bookmarkStart w:id="2" w:name="_Toc471393927"/>
+      <w:bookmarkStart w:id="1" w:name="_Toc471393927"/>
       <w:r>
         <w:t xml:space="preserve">1.1 </w:t>
       </w:r>
       <w:r>
         <w:t>Topic Overview</w:t>
       </w:r>
-      <w:bookmarkEnd w:id="2"/>
+      <w:bookmarkEnd w:id="1"/>
     </w:p>
     <w:p>
       <w:pPr>
@@ -4904,7 +4902,21 @@
         <w:rPr>
           <w:rFonts w:cs="Arial"/>
         </w:rPr>
-        <w:t>Easily learning and experimenting with this new technology is of great importance if we are to see GPU parallel programming more widely adopted.</w:t>
+        <w:t xml:space="preserve">Easily learning and experimenting with this new technology is of great importance if we are to see </w:t>
+      </w:r>
+      <w:r>
+        <w:rPr>
+          <w:rFonts w:cs="Arial"/>
+        </w:rPr>
+        <w:t>general purpose computing on graphics processing units (GPGPU)</w:t>
+      </w:r>
+      <w:bookmarkStart w:id="2" w:name="_GoBack"/>
+      <w:bookmarkEnd w:id="2"/>
+      <w:r>
+        <w:rPr>
+          <w:rFonts w:cs="Arial"/>
+        </w:rPr>
+        <w:t xml:space="preserve"> more widely adopted.</w:t>
       </w:r>
       <w:r>
         <w:rPr>
@@ -5453,7 +5465,19 @@
         <w:rPr>
           <w:rFonts w:cs="Arial"/>
         </w:rPr>
-        <w:t xml:space="preserve"> we aim to build an all in one platform suitable for GPU programming experimentati</w:t>
+        <w:t xml:space="preserve"> we aim to build an all in one platform suitable for </w:t>
+      </w:r>
+      <w:r>
+        <w:rPr>
+          <w:rFonts w:cs="Arial"/>
+        </w:rPr>
+        <w:t xml:space="preserve">GPGPU </w:t>
+      </w:r>
+      <w:r>
+        <w:rPr>
+          <w:rFonts w:cs="Arial"/>
+        </w:rPr>
+        <w:t>experimentati</w:t>
       </w:r>
       <w:r>
         <w:rPr>
@@ -6503,10 +6527,10 @@
             <v:path o:extrusionok="f" gradientshapeok="t" o:connecttype="rect"/>
             <o:lock v:ext="edit" aspectratio="t"/>
           </v:shapetype>
-          <v:shape id="_x0000_i1518" type="#_x0000_t75" style="width:451.5pt;height:153pt" o:ole="">
+          <v:shape id="_x0000_i1025" type="#_x0000_t75" style="width:451.5pt;height:153pt" o:ole="">
             <v:imagedata r:id="rId9" o:title=""/>
           </v:shape>
-          <o:OLEObject Type="Embed" ProgID="Word.OpenDocumentText.12" ShapeID="_x0000_i1518" DrawAspect="Content" ObjectID="_1545137480" r:id="rId10"/>
+          <o:OLEObject Type="Embed" ProgID="Word.OpenDocumentText.12" ShapeID="_x0000_i1025" DrawAspect="Content" ObjectID="_1545137431" r:id="rId10"/>
         </w:object>
       </w:r>
     </w:p>
@@ -6617,10 +6641,10 @@
       </w:pPr>
       <w:r>
         <w:object w:dxaOrig="10466" w:dyaOrig="1290">
-          <v:shape id="_x0000_i1519" type="#_x0000_t75" style="width:523.5pt;height:64.5pt" o:ole="">
+          <v:shape id="_x0000_i1026" type="#_x0000_t75" style="width:523.5pt;height:64.5pt" o:ole="">
             <v:imagedata r:id="rId11" o:title=""/>
           </v:shape>
-          <o:OLEObject Type="Embed" ProgID="Word.OpenDocumentText.12" ShapeID="_x0000_i1519" DrawAspect="Content" ObjectID="_1545137481" r:id="rId12"/>
+          <o:OLEObject Type="Embed" ProgID="Word.OpenDocumentText.12" ShapeID="_x0000_i1026" DrawAspect="Content" ObjectID="_1545137432" r:id="rId12"/>
         </w:object>
       </w:r>
     </w:p>
@@ -7382,10 +7406,10 @@
           <w:vertAlign w:val="subscript"/>
         </w:rPr>
         <w:object w:dxaOrig="9026" w:dyaOrig="1724">
-          <v:shape id="_x0000_i1520" type="#_x0000_t75" style="width:453pt;height:87.75pt" o:ole="">
+          <v:shape id="_x0000_i1027" type="#_x0000_t75" style="width:453pt;height:87.75pt" o:ole="">
             <v:imagedata r:id="rId13" o:title=""/>
           </v:shape>
-          <o:OLEObject Type="Embed" ProgID="Word.OpenDocumentText.12" ShapeID="_x0000_i1520" DrawAspect="Content" ObjectID="_1545137482" r:id="rId14"/>
+          <o:OLEObject Type="Embed" ProgID="Word.OpenDocumentText.12" ShapeID="_x0000_i1027" DrawAspect="Content" ObjectID="_1545137433" r:id="rId14"/>
         </w:object>
       </w:r>
     </w:p>
@@ -7454,10 +7478,10 @@
           <w:rFonts w:cs="Arial"/>
         </w:rPr>
         <w:object w:dxaOrig="9360" w:dyaOrig="2830">
-          <v:shape id="_x0000_i1499" type="#_x0000_t75" style="width:469.5pt;height:139.5pt" o:ole="">
+          <v:shape id="_x0000_i1028" type="#_x0000_t75" style="width:469.5pt;height:139.5pt" o:ole="">
             <v:imagedata r:id="rId15" o:title=""/>
           </v:shape>
-          <o:OLEObject Type="Embed" ProgID="Word.OpenDocumentText.12" ShapeID="_x0000_i1499" DrawAspect="Content" ObjectID="_1545137483" r:id="rId16"/>
+          <o:OLEObject Type="Embed" ProgID="Word.OpenDocumentText.12" ShapeID="_x0000_i1028" DrawAspect="Content" ObjectID="_1545137434" r:id="rId16"/>
         </w:object>
       </w:r>
       <w:r>
@@ -7714,10 +7738,10 @@
           <w:rFonts w:cs="Arial"/>
         </w:rPr>
         <w:object w:dxaOrig="9026" w:dyaOrig="1285">
-          <v:shape id="_x0000_i1500" type="#_x0000_t75" style="width:453pt;height:61.5pt" o:ole="">
+          <v:shape id="_x0000_i1029" type="#_x0000_t75" style="width:453pt;height:61.5pt" o:ole="">
             <v:imagedata r:id="rId17" o:title=""/>
           </v:shape>
-          <o:OLEObject Type="Embed" ProgID="Word.OpenDocumentText.12" ShapeID="_x0000_i1500" DrawAspect="Content" ObjectID="_1545137484" r:id="rId18"/>
+          <o:OLEObject Type="Embed" ProgID="Word.OpenDocumentText.12" ShapeID="_x0000_i1029" DrawAspect="Content" ObjectID="_1545137435" r:id="rId18"/>
         </w:object>
       </w:r>
     </w:p>
@@ -7828,10 +7852,10 @@
           <w:rFonts w:cs="Arial"/>
         </w:rPr>
         <w:object w:dxaOrig="9026" w:dyaOrig="1063">
-          <v:shape id="_x0000_i1501" type="#_x0000_t75" style="width:453pt;height:51.75pt" o:ole="">
+          <v:shape id="_x0000_i1030" type="#_x0000_t75" style="width:453pt;height:51.75pt" o:ole="">
             <v:imagedata r:id="rId19" o:title=""/>
           </v:shape>
-          <o:OLEObject Type="Embed" ProgID="Word.OpenDocumentText.12" ShapeID="_x0000_i1501" DrawAspect="Content" ObjectID="_1545137485" r:id="rId20"/>
+          <o:OLEObject Type="Embed" ProgID="Word.OpenDocumentText.12" ShapeID="_x0000_i1030" DrawAspect="Content" ObjectID="_1545137436" r:id="rId20"/>
         </w:object>
       </w:r>
     </w:p>
@@ -8959,10 +8983,10 @@
           <w:rFonts w:cs="Arial"/>
         </w:rPr>
         <w:object w:dxaOrig="9360" w:dyaOrig="890">
-          <v:shape id="_x0000_i1502" type="#_x0000_t75" style="width:469.5pt;height:46.5pt" o:ole="">
+          <v:shape id="_x0000_i1031" type="#_x0000_t75" style="width:469.5pt;height:46.5pt" o:ole="">
             <v:imagedata r:id="rId22" o:title=""/>
           </v:shape>
-          <o:OLEObject Type="Embed" ProgID="Word.OpenDocumentText.12" ShapeID="_x0000_i1502" DrawAspect="Content" ObjectID="_1545137486" r:id="rId23"/>
+          <o:OLEObject Type="Embed" ProgID="Word.OpenDocumentText.12" ShapeID="_x0000_i1031" DrawAspect="Content" ObjectID="_1545137437" r:id="rId23"/>
         </w:object>
       </w:r>
     </w:p>
@@ -9052,10 +9076,10 @@
           <w:rFonts w:cs="Arial"/>
         </w:rPr>
         <w:object w:dxaOrig="10466" w:dyaOrig="1274">
-          <v:shape id="_x0000_i1503" type="#_x0000_t75" style="width:525.75pt;height:63pt" o:ole="">
+          <v:shape id="_x0000_i1032" type="#_x0000_t75" style="width:525.75pt;height:63pt" o:ole="">
             <v:imagedata r:id="rId24" o:title=""/>
           </v:shape>
-          <o:OLEObject Type="Embed" ProgID="Word.OpenDocumentText.12" ShapeID="_x0000_i1503" DrawAspect="Content" ObjectID="_1545137487" r:id="rId25"/>
+          <o:OLEObject Type="Embed" ProgID="Word.OpenDocumentText.12" ShapeID="_x0000_i1032" DrawAspect="Content" ObjectID="_1545137438" r:id="rId25"/>
         </w:object>
       </w:r>
     </w:p>
@@ -9156,10 +9180,10 @@
           <w:rFonts w:cs="Arial"/>
         </w:rPr>
         <w:object w:dxaOrig="10800" w:dyaOrig="1112">
-          <v:shape id="_x0000_i1504" type="#_x0000_t75" style="width:541.5pt;height:56.25pt" o:ole="">
+          <v:shape id="_x0000_i1033" type="#_x0000_t75" style="width:541.5pt;height:56.25pt" o:ole="">
             <v:imagedata r:id="rId26" o:title=""/>
           </v:shape>
-          <o:OLEObject Type="Embed" ProgID="Word.OpenDocumentText.12" ShapeID="_x0000_i1504" DrawAspect="Content" ObjectID="_1545137488" r:id="rId27"/>
+          <o:OLEObject Type="Embed" ProgID="Word.OpenDocumentText.12" ShapeID="_x0000_i1033" DrawAspect="Content" ObjectID="_1545137439" r:id="rId27"/>
         </w:object>
       </w:r>
     </w:p>
@@ -9263,10 +9287,10 @@
           <w:rFonts w:cs="Arial"/>
         </w:rPr>
         <w:object w:dxaOrig="9026" w:dyaOrig="1958">
-          <v:shape id="_x0000_i1505" type="#_x0000_t75" style="width:453pt;height:98.25pt" o:ole="">
+          <v:shape id="_x0000_i1034" type="#_x0000_t75" style="width:453pt;height:98.25pt" o:ole="">
             <v:imagedata r:id="rId28" o:title=""/>
           </v:shape>
-          <o:OLEObject Type="Embed" ProgID="Word.OpenDocumentText.12" ShapeID="_x0000_i1505" DrawAspect="Content" ObjectID="_1545137489" r:id="rId29"/>
+          <o:OLEObject Type="Embed" ProgID="Word.OpenDocumentText.12" ShapeID="_x0000_i1034" DrawAspect="Content" ObjectID="_1545137440" r:id="rId29"/>
         </w:object>
       </w:r>
     </w:p>
@@ -9693,10 +9717,10 @@
           <w:rFonts w:cs="Arial"/>
         </w:rPr>
         <w:object w:dxaOrig="9360" w:dyaOrig="2892">
-          <v:shape id="_x0000_i1506" type="#_x0000_t75" style="width:469.5pt;height:2in" o:ole="">
+          <v:shape id="_x0000_i1035" type="#_x0000_t75" style="width:469.5pt;height:2in" o:ole="">
             <v:imagedata r:id="rId30" o:title=""/>
           </v:shape>
-          <o:OLEObject Type="Embed" ProgID="Word.OpenDocumentText.12" ShapeID="_x0000_i1506" DrawAspect="Content" ObjectID="_1545137490" r:id="rId31"/>
+          <o:OLEObject Type="Embed" ProgID="Word.OpenDocumentText.12" ShapeID="_x0000_i1035" DrawAspect="Content" ObjectID="_1545137441" r:id="rId31"/>
         </w:object>
       </w:r>
     </w:p>
@@ -9782,10 +9806,10 @@
           <w:rFonts w:cs="Arial"/>
         </w:rPr>
         <w:object w:dxaOrig="9026" w:dyaOrig="3115">
-          <v:shape id="_x0000_i1507" type="#_x0000_t75" style="width:453pt;height:155.25pt" o:ole="">
+          <v:shape id="_x0000_i1036" type="#_x0000_t75" style="width:453pt;height:155.25pt" o:ole="">
             <v:imagedata r:id="rId32" o:title=""/>
           </v:shape>
-          <o:OLEObject Type="Embed" ProgID="Word.OpenDocumentText.12" ShapeID="_x0000_i1507" DrawAspect="Content" ObjectID="_1545137491" r:id="rId33"/>
+          <o:OLEObject Type="Embed" ProgID="Word.OpenDocumentText.12" ShapeID="_x0000_i1036" DrawAspect="Content" ObjectID="_1545137442" r:id="rId33"/>
         </w:object>
       </w:r>
     </w:p>
@@ -9870,10 +9894,10 @@
           <w:rFonts w:cs="Arial"/>
         </w:rPr>
         <w:object w:dxaOrig="9026" w:dyaOrig="1946">
-          <v:shape id="_x0000_i1508" type="#_x0000_t75" style="width:453pt;height:96.75pt" o:ole="">
+          <v:shape id="_x0000_i1037" type="#_x0000_t75" style="width:453pt;height:96.75pt" o:ole="">
             <v:imagedata r:id="rId34" o:title=""/>
           </v:shape>
-          <o:OLEObject Type="Embed" ProgID="Word.OpenDocumentText.12" ShapeID="_x0000_i1508" DrawAspect="Content" ObjectID="_1545137492" r:id="rId35"/>
+          <o:OLEObject Type="Embed" ProgID="Word.OpenDocumentText.12" ShapeID="_x0000_i1037" DrawAspect="Content" ObjectID="_1545137443" r:id="rId35"/>
         </w:object>
       </w:r>
     </w:p>
@@ -9967,10 +9991,10 @@
           <w:rFonts w:cs="Arial"/>
         </w:rPr>
         <w:object w:dxaOrig="9026" w:dyaOrig="1726">
-          <v:shape id="_x0000_i1509" type="#_x0000_t75" style="width:453pt;height:87.75pt" o:ole="">
+          <v:shape id="_x0000_i1038" type="#_x0000_t75" style="width:453pt;height:87.75pt" o:ole="">
             <v:imagedata r:id="rId36" o:title=""/>
           </v:shape>
-          <o:OLEObject Type="Embed" ProgID="Word.OpenDocumentText.12" ShapeID="_x0000_i1509" DrawAspect="Content" ObjectID="_1545137493" r:id="rId37"/>
+          <o:OLEObject Type="Embed" ProgID="Word.OpenDocumentText.12" ShapeID="_x0000_i1038" DrawAspect="Content" ObjectID="_1545137444" r:id="rId37"/>
         </w:object>
       </w:r>
     </w:p>
@@ -10078,10 +10102,10 @@
           <w:rFonts w:cs="Arial"/>
         </w:rPr>
         <w:object w:dxaOrig="9360" w:dyaOrig="1381">
-          <v:shape id="_x0000_i1698" type="#_x0000_t75" style="width:469.5pt;height:68.25pt" o:ole="">
+          <v:shape id="_x0000_i1039" type="#_x0000_t75" style="width:469.5pt;height:68.25pt" o:ole="">
             <v:imagedata r:id="rId38" o:title=""/>
           </v:shape>
-          <o:OLEObject Type="Embed" ProgID="Word.OpenDocumentText.12" ShapeID="_x0000_i1698" DrawAspect="Content" ObjectID="_1545137494" r:id="rId39"/>
+          <o:OLEObject Type="Embed" ProgID="Word.OpenDocumentText.12" ShapeID="_x0000_i1039" DrawAspect="Content" ObjectID="_1545137445" r:id="rId39"/>
         </w:object>
       </w:r>
     </w:p>
@@ -10189,10 +10213,10 @@
           <w:rStyle w:val="Emphasis"/>
         </w:rPr>
         <w:object w:dxaOrig="10466" w:dyaOrig="2653">
-          <v:shape id="_x0000_i1511" type="#_x0000_t75" style="width:522.75pt;height:132.75pt" o:ole="">
+          <v:shape id="_x0000_i1040" type="#_x0000_t75" style="width:522.75pt;height:132.75pt" o:ole="">
             <v:imagedata r:id="rId40" o:title=""/>
           </v:shape>
-          <o:OLEObject Type="Embed" ProgID="Word.OpenDocumentText.12" ShapeID="_x0000_i1511" DrawAspect="Content" ObjectID="_1545137495" r:id="rId41"/>
+          <o:OLEObject Type="Embed" ProgID="Word.OpenDocumentText.12" ShapeID="_x0000_i1040" DrawAspect="Content" ObjectID="_1545137446" r:id="rId41"/>
         </w:object>
       </w:r>
     </w:p>
@@ -10337,10 +10361,10 @@
           <w:rFonts w:cs="Arial"/>
         </w:rPr>
         <w:object w:dxaOrig="9026" w:dyaOrig="1942">
-          <v:shape id="_x0000_i1690" type="#_x0000_t75" style="width:453pt;height:98.25pt" o:ole="">
+          <v:shape id="_x0000_i1041" type="#_x0000_t75" style="width:453pt;height:98.25pt" o:ole="">
             <v:imagedata r:id="rId42" o:title=""/>
           </v:shape>
-          <o:OLEObject Type="Embed" ProgID="Word.OpenDocumentText.12" ShapeID="_x0000_i1690" DrawAspect="Content" ObjectID="_1545137496" r:id="rId43"/>
+          <o:OLEObject Type="Embed" ProgID="Word.OpenDocumentText.12" ShapeID="_x0000_i1041" DrawAspect="Content" ObjectID="_1545137447" r:id="rId43"/>
         </w:object>
       </w:r>
     </w:p>
@@ -10384,10 +10408,10 @@
           <w:rFonts w:cs="Arial"/>
         </w:rPr>
         <w:object w:dxaOrig="9026" w:dyaOrig="2385">
-          <v:shape id="_x0000_i1696" type="#_x0000_t75" style="width:453pt;height:118.5pt" o:ole="">
+          <v:shape id="_x0000_i1042" type="#_x0000_t75" style="width:453pt;height:118.5pt" o:ole="">
             <v:imagedata r:id="rId44" o:title=""/>
           </v:shape>
-          <o:OLEObject Type="Embed" ProgID="Word.OpenDocumentText.12" ShapeID="_x0000_i1696" DrawAspect="Content" ObjectID="_1545137497" r:id="rId45"/>
+          <o:OLEObject Type="Embed" ProgID="Word.OpenDocumentText.12" ShapeID="_x0000_i1042" DrawAspect="Content" ObjectID="_1545137448" r:id="rId45"/>
         </w:object>
       </w:r>
     </w:p>
@@ -10756,6 +10780,8 @@
       <w:r>
         <w:rPr>
           <w:rStyle w:val="Emphasis"/>
+          <w:noProof/>
+          <w:lang w:eastAsia="en-GB"/>
         </w:rPr>
         <w:lastRenderedPageBreak/>
         <w:drawing>
@@ -11937,10 +11963,7 @@
         <w:spacing w:after="120"/>
       </w:pPr>
       <w:r>
-        <w:t>3.4.5</w:t>
-      </w:r>
-      <w:r>
-        <w:t xml:space="preserve"> </w:t>
+        <w:t xml:space="preserve">3.4.5 </w:t>
       </w:r>
       <w:r>
         <w:t>Trimester 2 G</w:t>
@@ -17087,10 +17110,10 @@
           <w:sz w:val="18"/>
         </w:rPr>
         <w:object w:dxaOrig="10800" w:dyaOrig="13737">
-          <v:shape id="_x0000_i1514" type="#_x0000_t75" style="width:540.75pt;height:685.5pt" o:ole="">
+          <v:shape id="_x0000_i1043" type="#_x0000_t75" style="width:540.75pt;height:685.5pt" o:ole="">
             <v:imagedata r:id="rId70" o:title=""/>
           </v:shape>
-          <o:OLEObject Type="Embed" ProgID="Word.OpenDocumentText.12" ShapeID="_x0000_i1514" DrawAspect="Content" ObjectID="_1545137498" r:id="rId71"/>
+          <o:OLEObject Type="Embed" ProgID="Word.OpenDocumentText.12" ShapeID="_x0000_i1043" DrawAspect="Content" ObjectID="_1545137449" r:id="rId71"/>
         </w:object>
       </w:r>
     </w:p>
@@ -17109,10 +17132,10 @@
           <w:sz w:val="18"/>
         </w:rPr>
         <w:object w:dxaOrig="10800" w:dyaOrig="13562">
-          <v:shape id="_x0000_i1515" type="#_x0000_t75" style="width:540.75pt;height:675.75pt" o:ole="">
+          <v:shape id="_x0000_i1044" type="#_x0000_t75" style="width:540.75pt;height:675.75pt" o:ole="">
             <v:imagedata r:id="rId72" o:title=""/>
           </v:shape>
-          <o:OLEObject Type="Embed" ProgID="Word.OpenDocumentText.12" ShapeID="_x0000_i1515" DrawAspect="Content" ObjectID="_1545137499" r:id="rId73"/>
+          <o:OLEObject Type="Embed" ProgID="Word.OpenDocumentText.12" ShapeID="_x0000_i1044" DrawAspect="Content" ObjectID="_1545137450" r:id="rId73"/>
         </w:object>
       </w:r>
     </w:p>
@@ -17160,10 +17183,10 @@
           <w:sz w:val="18"/>
         </w:rPr>
         <w:object w:dxaOrig="10800" w:dyaOrig="12891">
-          <v:shape id="_x0000_i1516" type="#_x0000_t75" style="width:540.75pt;height:642.75pt" o:ole="">
+          <v:shape id="_x0000_i1045" type="#_x0000_t75" style="width:540.75pt;height:642.75pt" o:ole="">
             <v:imagedata r:id="rId74" o:title=""/>
           </v:shape>
-          <o:OLEObject Type="Embed" ProgID="Word.OpenDocumentText.12" ShapeID="_x0000_i1516" DrawAspect="Content" ObjectID="_1545137500" r:id="rId75"/>
+          <o:OLEObject Type="Embed" ProgID="Word.OpenDocumentText.12" ShapeID="_x0000_i1045" DrawAspect="Content" ObjectID="_1545137451" r:id="rId75"/>
         </w:object>
       </w:r>
     </w:p>
@@ -17182,10 +17205,10 @@
           <w:sz w:val="18"/>
         </w:rPr>
         <w:object w:dxaOrig="10800" w:dyaOrig="12235">
-          <v:shape id="_x0000_i1517" type="#_x0000_t75" style="width:540.75pt;height:610.5pt" o:ole="">
+          <v:shape id="_x0000_i1046" type="#_x0000_t75" style="width:540.75pt;height:610.5pt" o:ole="">
             <v:imagedata r:id="rId76" o:title=""/>
           </v:shape>
-          <o:OLEObject Type="Embed" ProgID="Word.OpenDocumentText.12" ShapeID="_x0000_i1517" DrawAspect="Content" ObjectID="_1545137501" r:id="rId77"/>
+          <o:OLEObject Type="Embed" ProgID="Word.OpenDocumentText.12" ShapeID="_x0000_i1046" DrawAspect="Content" ObjectID="_1545137452" r:id="rId77"/>
         </w:object>
       </w:r>
     </w:p>
@@ -19950,6 +19973,7 @@
         <w:docPartUnique/>
       </w:docPartObj>
     </w:sdtPr>
+    <w:sdtEndPr/>
     <w:sdtContent>
       <w:p>
         <w:pPr>
@@ -19972,7 +19996,7 @@
           <w:rPr>
             <w:noProof/>
           </w:rPr>
-          <w:t>2</w:t>
+          <w:t>4</w:t>
         </w:r>
         <w:r>
           <w:rPr>
@@ -24236,7 +24260,7 @@
 </file>
 
 <file path=customXml/itemProps1.xml><?xml version="1.0" encoding="utf-8"?>
-<ds:datastoreItem xmlns:ds="http://schemas.openxmlformats.org/officeDocument/2006/customXml" ds:itemID="{8E39D3C4-39B1-49B6-AA4B-98F1735B5EA9}">
+<ds:datastoreItem xmlns:ds="http://schemas.openxmlformats.org/officeDocument/2006/customXml" ds:itemID="{557BDE12-EDA5-4BE7-BB71-9D5D95166170}">
   <ds:schemaRefs>
     <ds:schemaRef ds:uri="http://schemas.openxmlformats.org/officeDocument/2006/bibliography"/>
   </ds:schemaRefs>

</xml_diff>

<commit_message>
Fix figuring referencing #18
</commit_message>
<xml_diff>
--- a/Compute.Documents/B00235610 - Interim Report.docx
+++ b/Compute.Documents/B00235610 - Interim Report.docx
@@ -4910,8 +4910,6 @@
         </w:rPr>
         <w:t>general purpose computing on graphics processing units (GPGPU)</w:t>
       </w:r>
-      <w:bookmarkStart w:id="2" w:name="_GoBack"/>
-      <w:bookmarkEnd w:id="2"/>
       <w:r>
         <w:rPr>
           <w:rFonts w:cs="Arial"/>
@@ -4972,11 +4970,11 @@
         <w:pStyle w:val="Heading2"/>
         <w:spacing w:after="120"/>
       </w:pPr>
-      <w:bookmarkStart w:id="3" w:name="_Toc471393928"/>
+      <w:bookmarkStart w:id="2" w:name="_Toc471393928"/>
       <w:r>
         <w:t>1.2 The Problem</w:t>
       </w:r>
-      <w:bookmarkEnd w:id="3"/>
+      <w:bookmarkEnd w:id="2"/>
     </w:p>
     <w:p>
       <w:pPr>
@@ -5424,7 +5422,7 @@
         <w:pStyle w:val="Heading2"/>
         <w:spacing w:after="120"/>
       </w:pPr>
-      <w:bookmarkStart w:id="4" w:name="_Toc471393929"/>
+      <w:bookmarkStart w:id="3" w:name="_Toc471393929"/>
       <w:r>
         <w:t>1.3</w:t>
       </w:r>
@@ -5434,7 +5432,7 @@
       <w:r>
         <w:t>The Solution</w:t>
       </w:r>
-      <w:bookmarkEnd w:id="4"/>
+      <w:bookmarkEnd w:id="3"/>
     </w:p>
     <w:p>
       <w:pPr>
@@ -5724,7 +5722,7 @@
           <w:sz w:val="28"/>
         </w:rPr>
       </w:pPr>
-      <w:bookmarkStart w:id="5" w:name="_Toc471393930"/>
+      <w:bookmarkStart w:id="4" w:name="_Toc471393930"/>
       <w:r>
         <w:rPr>
           <w:rFonts w:ascii="Arial" w:hAnsi="Arial" w:cs="Arial"/>
@@ -5742,14 +5740,14 @@
         </w:rPr>
         <w:t>Technical Review</w:t>
       </w:r>
-      <w:bookmarkEnd w:id="5"/>
+      <w:bookmarkEnd w:id="4"/>
     </w:p>
     <w:p>
       <w:pPr>
         <w:pStyle w:val="Heading2"/>
         <w:spacing w:after="120"/>
       </w:pPr>
-      <w:bookmarkStart w:id="6" w:name="_Toc471393931"/>
+      <w:bookmarkStart w:id="5" w:name="_Toc471393931"/>
       <w:r>
         <w:t xml:space="preserve">2.1 </w:t>
       </w:r>
@@ -5759,7 +5757,7 @@
       <w:r>
         <w:t>s</w:t>
       </w:r>
-      <w:bookmarkEnd w:id="6"/>
+      <w:bookmarkEnd w:id="5"/>
     </w:p>
     <w:p>
       <w:pPr>
@@ -5842,14 +5840,14 @@
         <w:pStyle w:val="Heading3"/>
         <w:spacing w:after="120"/>
       </w:pPr>
-      <w:bookmarkStart w:id="7" w:name="_Toc471393932"/>
+      <w:bookmarkStart w:id="6" w:name="_Toc471393932"/>
       <w:r>
         <w:t xml:space="preserve">2.1.1 </w:t>
       </w:r>
       <w:r>
         <w:t>Hardware</w:t>
       </w:r>
-      <w:bookmarkEnd w:id="7"/>
+      <w:bookmarkEnd w:id="6"/>
     </w:p>
     <w:p>
       <w:pPr>
@@ -5890,7 +5888,7 @@
         <w:pStyle w:val="Heading3"/>
         <w:spacing w:after="120"/>
       </w:pPr>
-      <w:bookmarkStart w:id="8" w:name="_Toc471393933"/>
+      <w:bookmarkStart w:id="7" w:name="_Toc471393933"/>
       <w:r>
         <w:t>2.1.2</w:t>
       </w:r>
@@ -5903,7 +5901,7 @@
       <w:r>
         <w:t>Dedicated</w:t>
       </w:r>
-      <w:bookmarkEnd w:id="8"/>
+      <w:bookmarkEnd w:id="7"/>
     </w:p>
     <w:p>
       <w:pPr>
@@ -6035,7 +6033,7 @@
         <w:pStyle w:val="Heading3"/>
         <w:spacing w:after="120"/>
       </w:pPr>
-      <w:bookmarkStart w:id="9" w:name="_Toc471393934"/>
+      <w:bookmarkStart w:id="8" w:name="_Toc471393934"/>
       <w:r>
         <w:t xml:space="preserve">2.1.2 </w:t>
       </w:r>
@@ -6048,7 +6046,7 @@
       <w:r>
         <w:t>AMD</w:t>
       </w:r>
-      <w:bookmarkEnd w:id="9"/>
+      <w:bookmarkEnd w:id="8"/>
     </w:p>
     <w:p>
       <w:pPr>
@@ -6196,7 +6194,7 @@
         <w:pStyle w:val="Heading3"/>
         <w:spacing w:after="120"/>
       </w:pPr>
-      <w:bookmarkStart w:id="10" w:name="_Toc471393935"/>
+      <w:bookmarkStart w:id="9" w:name="_Toc471393935"/>
       <w:r>
         <w:t xml:space="preserve">2.1.3 </w:t>
       </w:r>
@@ -6206,7 +6204,7 @@
       <w:r>
         <w:t>AMD</w:t>
       </w:r>
-      <w:bookmarkEnd w:id="10"/>
+      <w:bookmarkEnd w:id="9"/>
     </w:p>
     <w:p>
       <w:pPr>
@@ -6251,7 +6249,7 @@
         <w:pStyle w:val="Heading3"/>
         <w:spacing w:after="120"/>
       </w:pPr>
-      <w:bookmarkStart w:id="11" w:name="_Toc471393936"/>
+      <w:bookmarkStart w:id="10" w:name="_Toc471393936"/>
       <w:r>
         <w:lastRenderedPageBreak/>
         <w:t>2.1.5</w:t>
@@ -6262,7 +6260,7 @@
       <w:r>
         <w:t>Software</w:t>
       </w:r>
-      <w:bookmarkEnd w:id="11"/>
+      <w:bookmarkEnd w:id="10"/>
     </w:p>
     <w:p>
       <w:pPr>
@@ -6343,7 +6341,7 @@
         <w:pStyle w:val="Heading3"/>
         <w:spacing w:after="120"/>
       </w:pPr>
-      <w:bookmarkStart w:id="12" w:name="_Toc471393937"/>
+      <w:bookmarkStart w:id="11" w:name="_Toc471393937"/>
       <w:r>
         <w:t>2.1.6</w:t>
       </w:r>
@@ -6356,7 +6354,7 @@
       <w:r>
         <w:t xml:space="preserve"> &amp; DirectX</w:t>
       </w:r>
-      <w:bookmarkEnd w:id="12"/>
+      <w:bookmarkEnd w:id="11"/>
     </w:p>
     <w:p>
       <w:pPr>
@@ -6494,8 +6492,8 @@
         <w:t>OpenGL shader can be found in Figure 1.</w:t>
       </w:r>
     </w:p>
-    <w:bookmarkStart w:id="13" w:name="_MON_1545134291"/>
-    <w:bookmarkEnd w:id="13"/>
+    <w:bookmarkStart w:id="12" w:name="_MON_1545134291"/>
+    <w:bookmarkEnd w:id="12"/>
     <w:p>
       <w:pPr>
         <w:pBdr>
@@ -6530,7 +6528,7 @@
           <v:shape id="_x0000_i1025" type="#_x0000_t75" style="width:451.5pt;height:153pt" o:ole="">
             <v:imagedata r:id="rId9" o:title=""/>
           </v:shape>
-          <o:OLEObject Type="Embed" ProgID="Word.OpenDocumentText.12" ShapeID="_x0000_i1025" DrawAspect="Content" ObjectID="_1545137431" r:id="rId10"/>
+          <o:OLEObject Type="Embed" ProgID="Word.OpenDocumentText.12" ShapeID="_x0000_i1025" DrawAspect="Content" ObjectID="_1545138807" r:id="rId10"/>
         </w:object>
       </w:r>
     </w:p>
@@ -6553,7 +6551,7 @@
         <w:pStyle w:val="Heading3"/>
         <w:spacing w:after="120"/>
       </w:pPr>
-      <w:bookmarkStart w:id="14" w:name="_Toc471393938"/>
+      <w:bookmarkStart w:id="13" w:name="_Toc471393938"/>
       <w:r>
         <w:t>2.1.</w:t>
       </w:r>
@@ -6569,7 +6567,7 @@
       <w:r>
         <w:t xml:space="preserve"> &amp; OpenCL</w:t>
       </w:r>
-      <w:bookmarkEnd w:id="14"/>
+      <w:bookmarkEnd w:id="13"/>
     </w:p>
     <w:p>
       <w:pPr>
@@ -6624,11 +6622,17 @@
         <w:t xml:space="preserve">ernels are written in OpenCL C which like CUDA mirrors the C/C++ language and adds extensions to fit the device it will run on. </w:t>
       </w:r>
       <w:r>
-        <w:t>In figure 2 you can see an OpenCL C kernel which performs a simple vector addition.</w:t>
-      </w:r>
-    </w:p>
-    <w:bookmarkStart w:id="15" w:name="_MON_1545134528"/>
-    <w:bookmarkEnd w:id="15"/>
+        <w:t xml:space="preserve">In </w:t>
+      </w:r>
+      <w:r>
+        <w:t>F</w:t>
+      </w:r>
+      <w:r>
+        <w:t>igure 2 you can see an OpenCL C kernel which performs a simple vector addition.</w:t>
+      </w:r>
+    </w:p>
+    <w:bookmarkStart w:id="14" w:name="_MON_1545134528"/>
+    <w:bookmarkEnd w:id="14"/>
     <w:p>
       <w:pPr>
         <w:pBdr>
@@ -6644,7 +6648,7 @@
           <v:shape id="_x0000_i1026" type="#_x0000_t75" style="width:523.5pt;height:64.5pt" o:ole="">
             <v:imagedata r:id="rId11" o:title=""/>
           </v:shape>
-          <o:OLEObject Type="Embed" ProgID="Word.OpenDocumentText.12" ShapeID="_x0000_i1026" DrawAspect="Content" ObjectID="_1545137432" r:id="rId12"/>
+          <o:OLEObject Type="Embed" ProgID="Word.OpenDocumentText.12" ShapeID="_x0000_i1026" DrawAspect="Content" ObjectID="_1545138808" r:id="rId12"/>
         </w:object>
       </w:r>
     </w:p>
@@ -6688,7 +6692,7 @@
           <w:rFonts w:cs="Arial"/>
         </w:rPr>
       </w:pPr>
-      <w:bookmarkStart w:id="16" w:name="_Toc471393939"/>
+      <w:bookmarkStart w:id="15" w:name="_Toc471393939"/>
       <w:r>
         <w:t>2.1.</w:t>
       </w:r>
@@ -6698,7 +6702,7 @@
       <w:r>
         <w:t xml:space="preserve"> Advantages of GPUs</w:t>
       </w:r>
-      <w:bookmarkEnd w:id="16"/>
+      <w:bookmarkEnd w:id="15"/>
     </w:p>
     <w:p>
       <w:pPr>
@@ -6896,14 +6900,14 @@
         <w:pStyle w:val="Heading2"/>
         <w:spacing w:after="120"/>
       </w:pPr>
-      <w:bookmarkStart w:id="17" w:name="_Toc471393940"/>
+      <w:bookmarkStart w:id="16" w:name="_Toc471393940"/>
       <w:r>
         <w:t xml:space="preserve">2.2 </w:t>
       </w:r>
       <w:r>
         <w:t>JavaScript</w:t>
       </w:r>
-      <w:bookmarkEnd w:id="17"/>
+      <w:bookmarkEnd w:id="16"/>
     </w:p>
     <w:p>
       <w:pPr>
@@ -7071,7 +7075,7 @@
         <w:pStyle w:val="Heading3"/>
         <w:spacing w:after="120"/>
       </w:pPr>
-      <w:bookmarkStart w:id="18" w:name="_Toc471393941"/>
+      <w:bookmarkStart w:id="17" w:name="_Toc471393941"/>
       <w:r>
         <w:t>2.2</w:t>
       </w:r>
@@ -7084,7 +7088,7 @@
       <w:r>
         <w:t>Typed Array Architecture</w:t>
       </w:r>
-      <w:bookmarkEnd w:id="18"/>
+      <w:bookmarkEnd w:id="17"/>
     </w:p>
     <w:p>
       <w:pPr>
@@ -7275,7 +7279,7 @@
         <w:pStyle w:val="Heading3"/>
         <w:spacing w:after="120"/>
       </w:pPr>
-      <w:bookmarkStart w:id="19" w:name="_Toc471393942"/>
+      <w:bookmarkStart w:id="18" w:name="_Toc471393942"/>
       <w:r>
         <w:t>2.2.2</w:t>
       </w:r>
@@ -7285,7 +7289,7 @@
       <w:r>
         <w:t>ArrayBuffer</w:t>
       </w:r>
-      <w:bookmarkEnd w:id="19"/>
+      <w:bookmarkEnd w:id="18"/>
     </w:p>
     <w:p>
       <w:pPr>
@@ -7371,13 +7375,7 @@
         <w:rPr>
           <w:rFonts w:cs="Arial"/>
         </w:rPr>
-        <w:t xml:space="preserve"> in Figure 2</w:t>
-      </w:r>
-      <w:r>
-        <w:rPr>
-          <w:rFonts w:cs="Arial"/>
-        </w:rPr>
-        <w:t>4</w:t>
+        <w:t xml:space="preserve"> in Figure 4</w:t>
       </w:r>
       <w:r>
         <w:rPr>
@@ -7386,8 +7384,8 @@
         <w:t>.</w:t>
       </w:r>
     </w:p>
-    <w:bookmarkStart w:id="20" w:name="_MON_1541712016"/>
-    <w:bookmarkEnd w:id="20"/>
+    <w:bookmarkStart w:id="19" w:name="_MON_1541712016"/>
+    <w:bookmarkEnd w:id="19"/>
     <w:p>
       <w:pPr>
         <w:pBdr>
@@ -7409,7 +7407,7 @@
           <v:shape id="_x0000_i1027" type="#_x0000_t75" style="width:453pt;height:87.75pt" o:ole="">
             <v:imagedata r:id="rId13" o:title=""/>
           </v:shape>
-          <o:OLEObject Type="Embed" ProgID="Word.OpenDocumentText.12" ShapeID="_x0000_i1027" DrawAspect="Content" ObjectID="_1545137433" r:id="rId14"/>
+          <o:OLEObject Type="Embed" ProgID="Word.OpenDocumentText.12" ShapeID="_x0000_i1027" DrawAspect="Content" ObjectID="_1545138809" r:id="rId14"/>
         </w:object>
       </w:r>
     </w:p>
@@ -7459,8 +7457,8 @@
         <w:t xml:space="preserve"> example</w:t>
       </w:r>
     </w:p>
-    <w:bookmarkStart w:id="21" w:name="_MON_1541712103"/>
-    <w:bookmarkEnd w:id="21"/>
+    <w:bookmarkStart w:id="20" w:name="_MON_1541712103"/>
+    <w:bookmarkEnd w:id="20"/>
     <w:p>
       <w:pPr>
         <w:pBdr>
@@ -7481,7 +7479,7 @@
           <v:shape id="_x0000_i1028" type="#_x0000_t75" style="width:469.5pt;height:139.5pt" o:ole="">
             <v:imagedata r:id="rId15" o:title=""/>
           </v:shape>
-          <o:OLEObject Type="Embed" ProgID="Word.OpenDocumentText.12" ShapeID="_x0000_i1028" DrawAspect="Content" ObjectID="_1545137434" r:id="rId16"/>
+          <o:OLEObject Type="Embed" ProgID="Word.OpenDocumentText.12" ShapeID="_x0000_i1028" DrawAspect="Content" ObjectID="_1545138810" r:id="rId16"/>
         </w:object>
       </w:r>
       <w:r>
@@ -7597,7 +7595,7 @@
         <w:pStyle w:val="Heading3"/>
         <w:spacing w:after="120"/>
       </w:pPr>
-      <w:bookmarkStart w:id="22" w:name="_Toc471393943"/>
+      <w:bookmarkStart w:id="21" w:name="_Toc471393943"/>
       <w:r>
         <w:t>2.2.3</w:t>
       </w:r>
@@ -7613,7 +7611,7 @@
       <w:r>
         <w:t xml:space="preserve"> Float64Array</w:t>
       </w:r>
-      <w:bookmarkEnd w:id="22"/>
+      <w:bookmarkEnd w:id="21"/>
     </w:p>
     <w:p>
       <w:pPr>
@@ -7710,7 +7708,13 @@
         <w:rPr>
           <w:rFonts w:cs="Arial"/>
         </w:rPr>
-        <w:t xml:space="preserve"> in Figure 3</w:t>
+        <w:t xml:space="preserve"> in Figure </w:t>
+      </w:r>
+      <w:r>
+        <w:rPr>
+          <w:rFonts w:cs="Arial"/>
+        </w:rPr>
+        <w:t>5</w:t>
       </w:r>
       <w:r>
         <w:rPr>
@@ -7719,8 +7723,8 @@
         <w:t>.</w:t>
       </w:r>
     </w:p>
-    <w:bookmarkStart w:id="23" w:name="_MON_1541712873"/>
-    <w:bookmarkEnd w:id="23"/>
+    <w:bookmarkStart w:id="22" w:name="_MON_1541712873"/>
+    <w:bookmarkEnd w:id="22"/>
     <w:p>
       <w:pPr>
         <w:pBdr>
@@ -7741,7 +7745,7 @@
           <v:shape id="_x0000_i1029" type="#_x0000_t75" style="width:453pt;height:61.5pt" o:ole="">
             <v:imagedata r:id="rId17" o:title=""/>
           </v:shape>
-          <o:OLEObject Type="Embed" ProgID="Word.OpenDocumentText.12" ShapeID="_x0000_i1029" DrawAspect="Content" ObjectID="_1545137435" r:id="rId18"/>
+          <o:OLEObject Type="Embed" ProgID="Word.OpenDocumentText.12" ShapeID="_x0000_i1029" DrawAspect="Content" ObjectID="_1545138811" r:id="rId18"/>
         </w:object>
       </w:r>
     </w:p>
@@ -7758,13 +7762,20 @@
           <w:rStyle w:val="Emphasis"/>
           <w:rFonts w:cs="Arial"/>
         </w:rPr>
-        <w:t>Figure 3: C style arrays</w:t>
+        <w:t>Figure 5</w:t>
       </w:r>
       <w:r>
         <w:rPr>
           <w:rStyle w:val="Emphasis"/>
           <w:rFonts w:cs="Arial"/>
         </w:rPr>
+        <w:t>: C style arrays</w:t>
+      </w:r>
+      <w:r>
+        <w:rPr>
+          <w:rStyle w:val="Emphasis"/>
+          <w:rFonts w:cs="Arial"/>
+        </w:rPr>
         <w:softHyphen/>
       </w:r>
       <w:r>
@@ -7830,11 +7841,23 @@
         <w:rPr>
           <w:rFonts w:cs="Arial"/>
         </w:rPr>
-        <w:t>rays this is no longer the case as can be seen in Figure 4.</w:t>
-      </w:r>
-    </w:p>
-    <w:bookmarkStart w:id="24" w:name="_MON_1541712994"/>
-    <w:bookmarkEnd w:id="24"/>
+        <w:t>rays this is no longer the</w:t>
+      </w:r>
+      <w:r>
+        <w:rPr>
+          <w:rFonts w:cs="Arial"/>
+        </w:rPr>
+        <w:t xml:space="preserve"> case as can be seen in Figure 6</w:t>
+      </w:r>
+      <w:r>
+        <w:rPr>
+          <w:rFonts w:cs="Arial"/>
+        </w:rPr>
+        <w:t>.</w:t>
+      </w:r>
+    </w:p>
+    <w:bookmarkStart w:id="23" w:name="_MON_1541712994"/>
+    <w:bookmarkEnd w:id="23"/>
     <w:p>
       <w:pPr>
         <w:pBdr>
@@ -7855,7 +7878,7 @@
           <v:shape id="_x0000_i1030" type="#_x0000_t75" style="width:453pt;height:51.75pt" o:ole="">
             <v:imagedata r:id="rId19" o:title=""/>
           </v:shape>
-          <o:OLEObject Type="Embed" ProgID="Word.OpenDocumentText.12" ShapeID="_x0000_i1030" DrawAspect="Content" ObjectID="_1545137436" r:id="rId20"/>
+          <o:OLEObject Type="Embed" ProgID="Word.OpenDocumentText.12" ShapeID="_x0000_i1030" DrawAspect="Content" ObjectID="_1545138812" r:id="rId20"/>
         </w:object>
       </w:r>
     </w:p>
@@ -7872,7 +7895,35 @@
           <w:rStyle w:val="Emphasis"/>
           <w:rFonts w:cs="Arial"/>
         </w:rPr>
-        <w:t>Figure 4: Figure 3 arrays represented in JavaScript</w:t>
+        <w:t xml:space="preserve">Figure </w:t>
+      </w:r>
+      <w:r>
+        <w:rPr>
+          <w:rStyle w:val="Emphasis"/>
+          <w:rFonts w:cs="Arial"/>
+        </w:rPr>
+        <w:t>6</w:t>
+      </w:r>
+      <w:r>
+        <w:rPr>
+          <w:rStyle w:val="Emphasis"/>
+          <w:rFonts w:cs="Arial"/>
+        </w:rPr>
+        <w:t xml:space="preserve">: Figure </w:t>
+      </w:r>
+      <w:r>
+        <w:rPr>
+          <w:rStyle w:val="Emphasis"/>
+          <w:rFonts w:cs="Arial"/>
+        </w:rPr>
+        <w:t>5</w:t>
+      </w:r>
+      <w:r>
+        <w:rPr>
+          <w:rStyle w:val="Emphasis"/>
+          <w:rFonts w:cs="Arial"/>
+        </w:rPr>
+        <w:t xml:space="preserve"> arrays represented in JavaScript</w:t>
       </w:r>
     </w:p>
     <w:p>
@@ -7965,25 +8016,25 @@
       <w:pPr>
         <w:pStyle w:val="Heading2"/>
       </w:pPr>
-      <w:bookmarkStart w:id="25" w:name="_Toc471393944"/>
+      <w:bookmarkStart w:id="24" w:name="_Toc471393944"/>
       <w:r>
         <w:t xml:space="preserve">2.3 </w:t>
       </w:r>
       <w:r>
         <w:t>V8 JavaScript Compiler</w:t>
       </w:r>
-      <w:bookmarkEnd w:id="25"/>
+      <w:bookmarkEnd w:id="24"/>
     </w:p>
     <w:p>
       <w:pPr>
         <w:pStyle w:val="Heading3"/>
         <w:spacing w:after="120"/>
       </w:pPr>
-      <w:bookmarkStart w:id="26" w:name="_Toc471393945"/>
+      <w:bookmarkStart w:id="25" w:name="_Toc471393945"/>
       <w:r>
         <w:t>2.3.1 Interpreter vs Compiler</w:t>
       </w:r>
-      <w:bookmarkEnd w:id="26"/>
+      <w:bookmarkEnd w:id="25"/>
     </w:p>
     <w:p>
       <w:pPr>
@@ -8062,7 +8113,7 @@
         <w:rPr>
           <w:rFonts w:cs="Arial"/>
         </w:rPr>
-        <w:t>igure 5</w:t>
+        <w:t>igure 7</w:t>
       </w:r>
       <w:r>
         <w:rPr>
@@ -8179,11 +8230,11 @@
         <w:pStyle w:val="Heading3"/>
         <w:spacing w:after="120"/>
       </w:pPr>
-      <w:bookmarkStart w:id="27" w:name="_Toc471393946"/>
+      <w:bookmarkStart w:id="26" w:name="_Toc471393946"/>
       <w:r>
         <w:t>2.3.2 ECMAScript 2015</w:t>
       </w:r>
-      <w:bookmarkEnd w:id="27"/>
+      <w:bookmarkEnd w:id="26"/>
     </w:p>
     <w:p>
       <w:pPr>
@@ -8191,6 +8242,7 @@
         <w:jc w:val="both"/>
         <w:rPr>
           <w:rFonts w:cs="Arial"/>
+          <w:shd w:val="clear" w:color="auto" w:fill="FFFFFF"/>
         </w:rPr>
       </w:pPr>
       <w:r>
@@ -8205,7 +8257,7 @@
               <wp:posOffset>-76200</wp:posOffset>
             </wp:positionH>
             <wp:positionV relativeFrom="paragraph">
-              <wp:posOffset>1067435</wp:posOffset>
+              <wp:posOffset>1162685</wp:posOffset>
             </wp:positionV>
             <wp:extent cx="6828790" cy="4321175"/>
             <wp:effectExtent l="133350" t="114300" r="105410" b="136525"/>
@@ -8290,121 +8342,140 @@
       <w:r>
         <w:rPr>
           <w:rFonts w:cs="Arial"/>
-          <w:noProof/>
-          <w:lang w:eastAsia="en-GB"/>
+        </w:rPr>
+        <w:t xml:space="preserve">V8 </w:t>
+      </w:r>
+      <w:r>
+        <w:rPr>
+          <w:rFonts w:cs="Arial"/>
+        </w:rPr>
+        <w:t>implements ECMAScript as specified in ECMA-262, 5th edition</w:t>
+      </w:r>
+      <w:r>
+        <w:rPr>
+          <w:rFonts w:cs="Arial"/>
+        </w:rPr>
+        <w:t>,</w:t>
+      </w:r>
+      <w:r>
+        <w:rPr>
+          <w:rFonts w:cs="Arial"/>
+        </w:rPr>
+        <w:t xml:space="preserve"> commonly referred as ECMAScript 2015</w:t>
+      </w:r>
+      <w:r>
+        <w:rPr>
+          <w:rFonts w:cs="Arial"/>
+        </w:rPr>
+        <w:t xml:space="preserve"> and runs on Windows, Mac OS X, and Linux systems. </w:t>
+      </w:r>
+      <w:r>
+        <w:rPr>
+          <w:rFonts w:cs="Arial"/>
+          <w:shd w:val="clear" w:color="auto" w:fill="FFFFFF"/>
+        </w:rPr>
+        <w:t xml:space="preserve">V8 enables any C++ application to expose its own objects and functions to JavaScript code. It's up to </w:t>
+      </w:r>
+      <w:r>
+        <w:rPr>
+          <w:rFonts w:cs="Arial"/>
+          <w:shd w:val="clear" w:color="auto" w:fill="FFFFFF"/>
+        </w:rPr>
+        <w:t xml:space="preserve">the </w:t>
+      </w:r>
+      <w:r>
+        <w:rPr>
+          <w:rFonts w:cs="Arial"/>
+          <w:shd w:val="clear" w:color="auto" w:fill="FFFFFF"/>
+        </w:rPr>
+        <w:t>developer</w:t>
+      </w:r>
+      <w:r>
+        <w:rPr>
+          <w:rFonts w:cs="Arial"/>
+          <w:shd w:val="clear" w:color="auto" w:fill="FFFFFF"/>
+        </w:rPr>
+        <w:t xml:space="preserve"> to decide on the objects and functions expose</w:t>
+      </w:r>
+      <w:r>
+        <w:rPr>
+          <w:rFonts w:cs="Arial"/>
+          <w:shd w:val="clear" w:color="auto" w:fill="FFFFFF"/>
+        </w:rPr>
+        <w:t>d</w:t>
+      </w:r>
+      <w:r>
+        <w:rPr>
+          <w:rFonts w:cs="Arial"/>
+          <w:shd w:val="clear" w:color="auto" w:fill="FFFFFF"/>
+        </w:rPr>
+        <w:t xml:space="preserve"> to JavaScript. There are many applications that</w:t>
+      </w:r>
+      <w:r>
+        <w:rPr>
+          <w:rFonts w:cs="Arial"/>
+          <w:shd w:val="clear" w:color="auto" w:fill="FFFFFF"/>
+        </w:rPr>
+        <w:t xml:space="preserve"> use V8</w:t>
+      </w:r>
+      <w:r>
+        <w:rPr>
+          <w:rFonts w:cs="Arial"/>
+          <w:shd w:val="clear" w:color="auto" w:fill="FFFFFF"/>
+        </w:rPr>
+        <w:t xml:space="preserve"> already</w:t>
+      </w:r>
+      <w:r>
+        <w:rPr>
+          <w:rFonts w:cs="Arial"/>
+          <w:shd w:val="clear" w:color="auto" w:fill="FFFFFF"/>
+        </w:rPr>
+        <w:t xml:space="preserve"> including</w:t>
+      </w:r>
+      <w:r>
+        <w:rPr>
+          <w:rFonts w:cs="Arial"/>
+          <w:shd w:val="clear" w:color="auto" w:fill="FFFFFF"/>
+        </w:rPr>
+        <w:t xml:space="preserve"> Adobe Flash, </w:t>
+      </w:r>
+      <w:r>
+        <w:rPr>
+          <w:rFonts w:cs="Arial"/>
+          <w:shd w:val="clear" w:color="auto" w:fill="FFFFFF"/>
+        </w:rPr>
+        <w:t>the Dashboard Widget</w:t>
+      </w:r>
+      <w:r>
+        <w:rPr>
+          <w:rFonts w:cs="Arial"/>
+          <w:shd w:val="clear" w:color="auto" w:fill="FFFFFF"/>
+        </w:rPr>
+        <w:t>s in Apple's Mac OS X and Yahoo</w:t>
+      </w:r>
+      <w:r>
+        <w:rPr>
+          <w:rFonts w:cs="Arial"/>
+          <w:shd w:val="clear" w:color="auto" w:fill="FFFFFF"/>
+        </w:rPr>
+        <w:t xml:space="preserve"> Widgets.</w:t>
+      </w:r>
+      <w:r>
+        <w:rPr>
+          <w:rFonts w:cs="Arial"/>
+          <w:shd w:val="clear" w:color="auto" w:fill="FFFFFF"/>
         </w:rPr>
         <w:t xml:space="preserve"> </w:t>
       </w:r>
-      <w:r>
-        <w:rPr>
-          <w:rFonts w:cs="Arial"/>
-        </w:rPr>
-        <w:t xml:space="preserve">V8 </w:t>
-      </w:r>
-      <w:r>
-        <w:rPr>
-          <w:rFonts w:cs="Arial"/>
-        </w:rPr>
-        <w:t xml:space="preserve">implements ECMAScript as specified in ECMA-262, 5th edition, and runs on Windows, Mac OS X, and Linux systems. </w:t>
-      </w:r>
-      <w:r>
-        <w:rPr>
-          <w:rFonts w:cs="Arial"/>
-          <w:shd w:val="clear" w:color="auto" w:fill="FFFFFF"/>
-        </w:rPr>
-        <w:t xml:space="preserve">V8 enables any C++ application to expose its own objects and functions to JavaScript code. It's up to </w:t>
-      </w:r>
-      <w:r>
-        <w:rPr>
-          <w:rFonts w:cs="Arial"/>
-          <w:shd w:val="clear" w:color="auto" w:fill="FFFFFF"/>
-        </w:rPr>
-        <w:t xml:space="preserve">the </w:t>
-      </w:r>
-      <w:r>
-        <w:rPr>
-          <w:rFonts w:cs="Arial"/>
-          <w:shd w:val="clear" w:color="auto" w:fill="FFFFFF"/>
-        </w:rPr>
-        <w:t>developer</w:t>
-      </w:r>
-      <w:r>
-        <w:rPr>
-          <w:rFonts w:cs="Arial"/>
-          <w:shd w:val="clear" w:color="auto" w:fill="FFFFFF"/>
-        </w:rPr>
-        <w:t xml:space="preserve"> to decide on the objects and functions expose</w:t>
-      </w:r>
-      <w:r>
-        <w:rPr>
-          <w:rFonts w:cs="Arial"/>
-          <w:shd w:val="clear" w:color="auto" w:fill="FFFFFF"/>
-        </w:rPr>
-        <w:t>d</w:t>
-      </w:r>
-      <w:r>
-        <w:rPr>
-          <w:rFonts w:cs="Arial"/>
-          <w:shd w:val="clear" w:color="auto" w:fill="FFFFFF"/>
-        </w:rPr>
-        <w:t xml:space="preserve"> to JavaScript. There are many applications that</w:t>
-      </w:r>
-      <w:r>
-        <w:rPr>
-          <w:rFonts w:cs="Arial"/>
-          <w:shd w:val="clear" w:color="auto" w:fill="FFFFFF"/>
-        </w:rPr>
-        <w:t xml:space="preserve"> use V8</w:t>
-      </w:r>
-      <w:r>
-        <w:rPr>
-          <w:rFonts w:cs="Arial"/>
-          <w:shd w:val="clear" w:color="auto" w:fill="FFFFFF"/>
-        </w:rPr>
-        <w:t xml:space="preserve"> already</w:t>
-      </w:r>
-      <w:r>
-        <w:rPr>
-          <w:rFonts w:cs="Arial"/>
-          <w:shd w:val="clear" w:color="auto" w:fill="FFFFFF"/>
-        </w:rPr>
-        <w:t xml:space="preserve"> including</w:t>
-      </w:r>
-      <w:r>
-        <w:rPr>
-          <w:rFonts w:cs="Arial"/>
-          <w:shd w:val="clear" w:color="auto" w:fill="FFFFFF"/>
-        </w:rPr>
-        <w:t xml:space="preserve"> Adobe Flash, </w:t>
-      </w:r>
-      <w:r>
-        <w:rPr>
-          <w:rFonts w:cs="Arial"/>
-          <w:shd w:val="clear" w:color="auto" w:fill="FFFFFF"/>
-        </w:rPr>
-        <w:t>the Dashboard Widget</w:t>
-      </w:r>
-      <w:r>
-        <w:rPr>
-          <w:rFonts w:cs="Arial"/>
-          <w:shd w:val="clear" w:color="auto" w:fill="FFFFFF"/>
-        </w:rPr>
-        <w:t>s in Apple's Mac OS X and Yahoo</w:t>
-      </w:r>
-      <w:r>
-        <w:rPr>
-          <w:rFonts w:cs="Arial"/>
-          <w:shd w:val="clear" w:color="auto" w:fill="FFFFFF"/>
-        </w:rPr>
-        <w:t xml:space="preserve"> Widgets.</w:t>
-      </w:r>
-      <w:r>
-        <w:rPr>
-          <w:rFonts w:cs="Arial"/>
-          <w:shd w:val="clear" w:color="auto" w:fill="FFFFFF"/>
-        </w:rPr>
-        <w:t xml:space="preserve"> </w:t>
-      </w:r>
+    </w:p>
+    <w:p>
+      <w:pPr>
+        <w:spacing w:after="0"/>
+        <w:jc w:val="both"/>
+        <w:rPr>
+          <w:rFonts w:cs="Arial"/>
+        </w:rPr>
+      </w:pPr>
     </w:p>
     <w:p>
       <w:pPr>
@@ -8420,7 +8491,21 @@
           <w:rStyle w:val="Emphasis"/>
           <w:rFonts w:cs="Arial"/>
         </w:rPr>
-        <w:t>Figure 5: JavaScript benchmark scores with each release of the Chrome web browser.</w:t>
+        <w:t xml:space="preserve">Figure </w:t>
+      </w:r>
+      <w:r>
+        <w:rPr>
+          <w:rStyle w:val="Emphasis"/>
+          <w:rFonts w:cs="Arial"/>
+        </w:rPr>
+        <w:t>7</w:t>
+      </w:r>
+      <w:r>
+        <w:rPr>
+          <w:rStyle w:val="Emphasis"/>
+          <w:rFonts w:cs="Arial"/>
+        </w:rPr>
+        <w:t>: JavaScript benchmark scores with each release of the Chrome web browser.</w:t>
       </w:r>
     </w:p>
     <w:p>
@@ -8428,7 +8513,7 @@
         <w:pStyle w:val="Heading3"/>
         <w:spacing w:before="120" w:after="120"/>
       </w:pPr>
-      <w:bookmarkStart w:id="28" w:name="_Toc471393947"/>
+      <w:bookmarkStart w:id="27" w:name="_Toc471393947"/>
       <w:r>
         <w:t>2.3.3</w:t>
       </w:r>
@@ -8438,7 +8523,7 @@
       <w:r>
         <w:t>Runtimes</w:t>
       </w:r>
-      <w:bookmarkEnd w:id="28"/>
+      <w:bookmarkEnd w:id="27"/>
     </w:p>
     <w:p>
       <w:pPr>
@@ -8538,13 +8623,6 @@
       <w:r>
         <w:t>.</w:t>
       </w:r>
-    </w:p>
-    <w:p>
-      <w:pPr>
-        <w:rPr>
-          <w:rFonts w:cs="Arial"/>
-        </w:rPr>
-      </w:pPr>
     </w:p>
     <w:p>
       <w:pPr>
@@ -8583,7 +8661,7 @@
           <w:sz w:val="28"/>
         </w:rPr>
       </w:pPr>
-      <w:bookmarkStart w:id="29" w:name="_Toc471393948"/>
+      <w:bookmarkStart w:id="28" w:name="_Toc471393948"/>
       <w:r>
         <w:rPr>
           <w:rFonts w:ascii="Arial" w:hAnsi="Arial" w:cs="Arial"/>
@@ -8617,14 +8695,14 @@
         </w:rPr>
         <w:t>Plan for Completion</w:t>
       </w:r>
-      <w:bookmarkEnd w:id="29"/>
+      <w:bookmarkEnd w:id="28"/>
     </w:p>
     <w:p>
       <w:pPr>
         <w:pStyle w:val="Heading2"/>
         <w:spacing w:after="120"/>
       </w:pPr>
-      <w:bookmarkStart w:id="30" w:name="_Toc471393949"/>
+      <w:bookmarkStart w:id="29" w:name="_Toc471393949"/>
       <w:r>
         <w:t>3.1</w:t>
       </w:r>
@@ -8634,7 +8712,7 @@
       <w:r>
         <w:t>Development Outline</w:t>
       </w:r>
-      <w:bookmarkEnd w:id="30"/>
+      <w:bookmarkEnd w:id="29"/>
     </w:p>
     <w:p>
       <w:pPr>
@@ -8760,7 +8838,7 @@
         <w:pStyle w:val="Heading2"/>
         <w:spacing w:after="120"/>
       </w:pPr>
-      <w:bookmarkStart w:id="31" w:name="_Toc471393950"/>
+      <w:bookmarkStart w:id="30" w:name="_Toc471393950"/>
       <w:r>
         <w:t>3.2</w:t>
       </w:r>
@@ -8773,14 +8851,14 @@
       <w:r>
         <w:t>Steps</w:t>
       </w:r>
-      <w:bookmarkEnd w:id="31"/>
+      <w:bookmarkEnd w:id="30"/>
     </w:p>
     <w:p>
       <w:pPr>
         <w:pStyle w:val="Heading3"/>
         <w:spacing w:after="120"/>
       </w:pPr>
-      <w:bookmarkStart w:id="32" w:name="_Toc471393951"/>
+      <w:bookmarkStart w:id="31" w:name="_Toc471393951"/>
       <w:r>
         <w:t>3.2</w:t>
       </w:r>
@@ -8796,7 +8874,7 @@
       <w:r>
         <w:t>V8</w:t>
       </w:r>
-      <w:bookmarkEnd w:id="32"/>
+      <w:bookmarkEnd w:id="31"/>
     </w:p>
     <w:p>
       <w:pPr>
@@ -8961,11 +9039,17 @@
         <w:rPr>
           <w:rFonts w:cs="Arial"/>
         </w:rPr>
-        <w:t xml:space="preserve"> In Figure 6 you can see this object being created.</w:t>
-      </w:r>
-    </w:p>
-    <w:bookmarkStart w:id="33" w:name="_MON_1542453263"/>
-    <w:bookmarkEnd w:id="33"/>
+        <w:t xml:space="preserve"> In Figure 8</w:t>
+      </w:r>
+      <w:r>
+        <w:rPr>
+          <w:rFonts w:cs="Arial"/>
+        </w:rPr>
+        <w:t xml:space="preserve"> you can see this object being created.</w:t>
+      </w:r>
+    </w:p>
+    <w:bookmarkStart w:id="32" w:name="_MON_1542453263"/>
+    <w:bookmarkEnd w:id="32"/>
     <w:p>
       <w:pPr>
         <w:pBdr>
@@ -8986,7 +9070,7 @@
           <v:shape id="_x0000_i1031" type="#_x0000_t75" style="width:469.5pt;height:46.5pt" o:ole="">
             <v:imagedata r:id="rId22" o:title=""/>
           </v:shape>
-          <o:OLEObject Type="Embed" ProgID="Word.OpenDocumentText.12" ShapeID="_x0000_i1031" DrawAspect="Content" ObjectID="_1545137437" r:id="rId23"/>
+          <o:OLEObject Type="Embed" ProgID="Word.OpenDocumentText.12" ShapeID="_x0000_i1031" DrawAspect="Content" ObjectID="_1545138813" r:id="rId23"/>
         </w:object>
       </w:r>
     </w:p>
@@ -9001,7 +9085,13 @@
         <w:rPr>
           <w:rStyle w:val="Emphasis"/>
         </w:rPr>
-        <w:t>Figure 6</w:t>
+        <w:t xml:space="preserve">Figure </w:t>
+      </w:r>
+      <w:r>
+        <w:rPr>
+          <w:rStyle w:val="Emphasis"/>
+        </w:rPr>
+        <w:t>8</w:t>
       </w:r>
       <w:r>
         <w:rPr>
@@ -9054,11 +9144,17 @@
         <w:rPr>
           <w:rFonts w:cs="Arial"/>
         </w:rPr>
-        <w:t xml:space="preserve"> In Figure 7 you can see a handle being created.</w:t>
-      </w:r>
-    </w:p>
-    <w:bookmarkStart w:id="34" w:name="_MON_1542453394"/>
-    <w:bookmarkEnd w:id="34"/>
+        <w:t xml:space="preserve"> In Figure 9</w:t>
+      </w:r>
+      <w:r>
+        <w:rPr>
+          <w:rFonts w:cs="Arial"/>
+        </w:rPr>
+        <w:t xml:space="preserve"> you can see a handle being created.</w:t>
+      </w:r>
+    </w:p>
+    <w:bookmarkStart w:id="33" w:name="_MON_1542453394"/>
+    <w:bookmarkEnd w:id="33"/>
     <w:p>
       <w:pPr>
         <w:pBdr>
@@ -9079,7 +9175,7 @@
           <v:shape id="_x0000_i1032" type="#_x0000_t75" style="width:525.75pt;height:63pt" o:ole="">
             <v:imagedata r:id="rId24" o:title=""/>
           </v:shape>
-          <o:OLEObject Type="Embed" ProgID="Word.OpenDocumentText.12" ShapeID="_x0000_i1032" DrawAspect="Content" ObjectID="_1545137438" r:id="rId25"/>
+          <o:OLEObject Type="Embed" ProgID="Word.OpenDocumentText.12" ShapeID="_x0000_i1032" DrawAspect="Content" ObjectID="_1545138814" r:id="rId25"/>
         </w:object>
       </w:r>
     </w:p>
@@ -9096,7 +9192,7 @@
         <w:rPr>
           <w:rStyle w:val="Emphasis"/>
         </w:rPr>
-        <w:t>Figure 7</w:t>
+        <w:t>Figure 9</w:t>
       </w:r>
       <w:r>
         <w:rPr>
@@ -9158,11 +9254,29 @@
         <w:rPr>
           <w:rFonts w:cs="Arial"/>
         </w:rPr>
-        <w:t>In Figure 8 all handles allocated in the current scope will be delete when the HandleScope is deleted. Note to construct a HandleScope object you must pass the VM instance that HandleScope will be run on, Isolate::GetCurrent() returns the current isolate.</w:t>
-      </w:r>
-    </w:p>
-    <w:bookmarkStart w:id="35" w:name="_MON_1542453485"/>
-    <w:bookmarkEnd w:id="35"/>
+        <w:t>In Figure 10</w:t>
+      </w:r>
+      <w:r>
+        <w:rPr>
+          <w:rFonts w:cs="Arial"/>
+        </w:rPr>
+        <w:t xml:space="preserve"> all handles allocated in the current scope will be delete when the HandleScope is deleted. Note to construct a HandleScope object you must pass the VM instance that HandleScope will be run on</w:t>
+      </w:r>
+      <w:r>
+        <w:rPr>
+          <w:rFonts w:cs="Arial"/>
+        </w:rPr>
+        <w:t xml:space="preserve">, </w:t>
+      </w:r>
+      <w:r>
+        <w:rPr>
+          <w:rFonts w:cs="Arial"/>
+        </w:rPr>
+        <w:t>GetCurrent() returns the current isolate.</w:t>
+      </w:r>
+    </w:p>
+    <w:bookmarkStart w:id="34" w:name="_MON_1542453485"/>
+    <w:bookmarkEnd w:id="34"/>
     <w:p>
       <w:pPr>
         <w:pBdr>
@@ -9183,7 +9297,7 @@
           <v:shape id="_x0000_i1033" type="#_x0000_t75" style="width:541.5pt;height:56.25pt" o:ole="">
             <v:imagedata r:id="rId26" o:title=""/>
           </v:shape>
-          <o:OLEObject Type="Embed" ProgID="Word.OpenDocumentText.12" ShapeID="_x0000_i1033" DrawAspect="Content" ObjectID="_1545137439" r:id="rId27"/>
+          <o:OLEObject Type="Embed" ProgID="Word.OpenDocumentText.12" ShapeID="_x0000_i1033" DrawAspect="Content" ObjectID="_1545138815" r:id="rId27"/>
         </w:object>
       </w:r>
     </w:p>
@@ -9200,7 +9314,7 @@
         <w:rPr>
           <w:rStyle w:val="Emphasis"/>
         </w:rPr>
-        <w:t>Figure 8</w:t>
+        <w:t>Figure 10</w:t>
       </w:r>
       <w:r>
         <w:rPr>
@@ -9265,11 +9379,23 @@
         <w:rPr>
           <w:rFonts w:cs="Arial"/>
         </w:rPr>
-        <w:t>Creating a context can be seen in Figure 9.</w:t>
-      </w:r>
-    </w:p>
-    <w:bookmarkStart w:id="36" w:name="_MON_1542453816"/>
-    <w:bookmarkEnd w:id="36"/>
+        <w:t>Creating a</w:t>
+      </w:r>
+      <w:r>
+        <w:rPr>
+          <w:rFonts w:cs="Arial"/>
+        </w:rPr>
+        <w:t xml:space="preserve"> context can be seen in Figure 11</w:t>
+      </w:r>
+      <w:r>
+        <w:rPr>
+          <w:rFonts w:cs="Arial"/>
+        </w:rPr>
+        <w:t>.</w:t>
+      </w:r>
+    </w:p>
+    <w:bookmarkStart w:id="35" w:name="_MON_1542453816"/>
+    <w:bookmarkEnd w:id="35"/>
     <w:p>
       <w:pPr>
         <w:pBdr>
@@ -9290,7 +9416,7 @@
           <v:shape id="_x0000_i1034" type="#_x0000_t75" style="width:453pt;height:98.25pt" o:ole="">
             <v:imagedata r:id="rId28" o:title=""/>
           </v:shape>
-          <o:OLEObject Type="Embed" ProgID="Word.OpenDocumentText.12" ShapeID="_x0000_i1034" DrawAspect="Content" ObjectID="_1545137440" r:id="rId29"/>
+          <o:OLEObject Type="Embed" ProgID="Word.OpenDocumentText.12" ShapeID="_x0000_i1034" DrawAspect="Content" ObjectID="_1545138816" r:id="rId29"/>
         </w:object>
       </w:r>
     </w:p>
@@ -9307,7 +9433,7 @@
         <w:rPr>
           <w:rStyle w:val="Emphasis"/>
         </w:rPr>
-        <w:t>Figure 9</w:t>
+        <w:t>Figure 11</w:t>
       </w:r>
       <w:r>
         <w:rPr>
@@ -9321,7 +9447,7 @@
         <w:pStyle w:val="Heading3"/>
         <w:spacing w:after="120"/>
       </w:pPr>
-      <w:bookmarkStart w:id="37" w:name="_Toc471393952"/>
+      <w:bookmarkStart w:id="36" w:name="_Toc471393952"/>
       <w:r>
         <w:t>3</w:t>
       </w:r>
@@ -9334,7 +9460,7 @@
       <w:r>
         <w:t xml:space="preserve"> System</w:t>
       </w:r>
-      <w:bookmarkEnd w:id="37"/>
+      <w:bookmarkEnd w:id="36"/>
     </w:p>
     <w:p>
       <w:pPr>
@@ -9613,14 +9739,14 @@
         <w:pStyle w:val="Heading3"/>
         <w:spacing w:after="120"/>
       </w:pPr>
-      <w:bookmarkStart w:id="38" w:name="_Toc471393953"/>
+      <w:bookmarkStart w:id="37" w:name="_Toc471393953"/>
       <w:r>
         <w:t>3.2</w:t>
       </w:r>
       <w:r>
         <w:t>.3 Libraries</w:t>
       </w:r>
-      <w:bookmarkEnd w:id="38"/>
+      <w:bookmarkEnd w:id="37"/>
     </w:p>
     <w:p>
       <w:pPr>
@@ -9695,11 +9821,23 @@
         <w:rPr>
           <w:rFonts w:cs="Arial"/>
         </w:rPr>
-        <w:t>s functionality can be seen in Figure 10.</w:t>
-      </w:r>
-    </w:p>
-    <w:bookmarkStart w:id="39" w:name="_MON_1542460860"/>
-    <w:bookmarkEnd w:id="39"/>
+        <w:t xml:space="preserve">s functionality can </w:t>
+      </w:r>
+      <w:r>
+        <w:rPr>
+          <w:rFonts w:cs="Arial"/>
+        </w:rPr>
+        <w:t>be seen in Figure 12</w:t>
+      </w:r>
+      <w:r>
+        <w:rPr>
+          <w:rFonts w:cs="Arial"/>
+        </w:rPr>
+        <w:t>.</w:t>
+      </w:r>
+    </w:p>
+    <w:bookmarkStart w:id="38" w:name="_MON_1542460860"/>
+    <w:bookmarkEnd w:id="38"/>
     <w:p>
       <w:pPr>
         <w:pBdr>
@@ -9720,7 +9858,7 @@
           <v:shape id="_x0000_i1035" type="#_x0000_t75" style="width:469.5pt;height:2in" o:ole="">
             <v:imagedata r:id="rId30" o:title=""/>
           </v:shape>
-          <o:OLEObject Type="Embed" ProgID="Word.OpenDocumentText.12" ShapeID="_x0000_i1035" DrawAspect="Content" ObjectID="_1545137441" r:id="rId31"/>
+          <o:OLEObject Type="Embed" ProgID="Word.OpenDocumentText.12" ShapeID="_x0000_i1035" DrawAspect="Content" ObjectID="_1545138817" r:id="rId31"/>
         </w:object>
       </w:r>
     </w:p>
@@ -9737,7 +9875,7 @@
         <w:rPr>
           <w:rStyle w:val="Emphasis"/>
         </w:rPr>
-        <w:t>Figure 10</w:t>
+        <w:t>Figure 12</w:t>
       </w:r>
       <w:r>
         <w:rPr>
@@ -9784,11 +9922,14 @@
         <w:t>(W3org, 2016). We also added an additional pause method which mirrors the Win32 API Sleep function.</w:t>
       </w:r>
       <w:r>
-        <w:t xml:space="preserve"> Figure 11 shows off some of the functions found in this module.</w:t>
-      </w:r>
-    </w:p>
-    <w:bookmarkStart w:id="40" w:name="_MON_1542460912"/>
-    <w:bookmarkEnd w:id="40"/>
+        <w:t xml:space="preserve"> Figure 13</w:t>
+      </w:r>
+      <w:r>
+        <w:t xml:space="preserve"> shows off some of the functions found in this module.</w:t>
+      </w:r>
+    </w:p>
+    <w:bookmarkStart w:id="39" w:name="_MON_1542460912"/>
+    <w:bookmarkEnd w:id="39"/>
     <w:p>
       <w:pPr>
         <w:pBdr>
@@ -9809,7 +9950,7 @@
           <v:shape id="_x0000_i1036" type="#_x0000_t75" style="width:453pt;height:155.25pt" o:ole="">
             <v:imagedata r:id="rId32" o:title=""/>
           </v:shape>
-          <o:OLEObject Type="Embed" ProgID="Word.OpenDocumentText.12" ShapeID="_x0000_i1036" DrawAspect="Content" ObjectID="_1545137442" r:id="rId33"/>
+          <o:OLEObject Type="Embed" ProgID="Word.OpenDocumentText.12" ShapeID="_x0000_i1036" DrawAspect="Content" ObjectID="_1545138818" r:id="rId33"/>
         </w:object>
       </w:r>
     </w:p>
@@ -9827,7 +9968,19 @@
         <w:rPr>
           <w:rStyle w:val="Emphasis"/>
         </w:rPr>
-        <w:t>Figure 11: Datetime API example</w:t>
+        <w:t>Figure 1</w:t>
+      </w:r>
+      <w:r>
+        <w:rPr>
+          <w:rStyle w:val="Emphasis"/>
+        </w:rPr>
+        <w:t>3</w:t>
+      </w:r>
+      <w:r>
+        <w:rPr>
+          <w:rStyle w:val="Emphasis"/>
+        </w:rPr>
+        <w:t>: Datetime API example</w:t>
       </w:r>
     </w:p>
     <w:p>
@@ -9871,11 +10024,17 @@
         <w:rPr>
           <w:rFonts w:cs="Arial"/>
         </w:rPr>
-        <w:t xml:space="preserve"> Figure 12 shows the information available from this module.</w:t>
-      </w:r>
-    </w:p>
-    <w:bookmarkStart w:id="41" w:name="_MON_1542461002"/>
-    <w:bookmarkEnd w:id="41"/>
+        <w:t xml:space="preserve"> Figure 14</w:t>
+      </w:r>
+      <w:r>
+        <w:rPr>
+          <w:rFonts w:cs="Arial"/>
+        </w:rPr>
+        <w:t xml:space="preserve"> shows the information available from this module.</w:t>
+      </w:r>
+    </w:p>
+    <w:bookmarkStart w:id="40" w:name="_MON_1542461002"/>
+    <w:bookmarkEnd w:id="40"/>
     <w:p>
       <w:pPr>
         <w:pBdr>
@@ -9897,7 +10056,7 @@
           <v:shape id="_x0000_i1037" type="#_x0000_t75" style="width:453pt;height:96.75pt" o:ole="">
             <v:imagedata r:id="rId34" o:title=""/>
           </v:shape>
-          <o:OLEObject Type="Embed" ProgID="Word.OpenDocumentText.12" ShapeID="_x0000_i1037" DrawAspect="Content" ObjectID="_1545137443" r:id="rId35"/>
+          <o:OLEObject Type="Embed" ProgID="Word.OpenDocumentText.12" ShapeID="_x0000_i1037" DrawAspect="Content" ObjectID="_1545138819" r:id="rId35"/>
         </w:object>
       </w:r>
     </w:p>
@@ -9915,7 +10074,13 @@
         <w:rPr>
           <w:rStyle w:val="Emphasis"/>
         </w:rPr>
-        <w:t>Figure 12: System API example</w:t>
+        <w:t>Figure 14</w:t>
+      </w:r>
+      <w:r>
+        <w:rPr>
+          <w:rStyle w:val="Emphasis"/>
+        </w:rPr>
+        <w:t>: System API example</w:t>
       </w:r>
     </w:p>
     <w:p>
@@ -9969,11 +10134,17 @@
         <w:rPr>
           <w:rFonts w:cs="Arial"/>
         </w:rPr>
-        <w:t>can be found in Figure 13.</w:t>
-      </w:r>
-    </w:p>
-    <w:bookmarkStart w:id="42" w:name="_MON_1542461157"/>
-    <w:bookmarkEnd w:id="42"/>
+        <w:t>can be found in Figure 15</w:t>
+      </w:r>
+      <w:r>
+        <w:rPr>
+          <w:rFonts w:cs="Arial"/>
+        </w:rPr>
+        <w:t>.</w:t>
+      </w:r>
+    </w:p>
+    <w:bookmarkStart w:id="41" w:name="_MON_1542461157"/>
+    <w:bookmarkEnd w:id="41"/>
     <w:p>
       <w:pPr>
         <w:pBdr>
@@ -9994,7 +10165,7 @@
           <v:shape id="_x0000_i1038" type="#_x0000_t75" style="width:453pt;height:87.75pt" o:ole="">
             <v:imagedata r:id="rId36" o:title=""/>
           </v:shape>
-          <o:OLEObject Type="Embed" ProgID="Word.OpenDocumentText.12" ShapeID="_x0000_i1038" DrawAspect="Content" ObjectID="_1545137444" r:id="rId37"/>
+          <o:OLEObject Type="Embed" ProgID="Word.OpenDocumentText.12" ShapeID="_x0000_i1038" DrawAspect="Content" ObjectID="_1545138820" r:id="rId37"/>
         </w:object>
       </w:r>
     </w:p>
@@ -10011,7 +10182,13 @@
         <w:rPr>
           <w:rStyle w:val="Emphasis"/>
         </w:rPr>
-        <w:t>Figure 13: Http API example</w:t>
+        <w:t>Figure 15</w:t>
+      </w:r>
+      <w:r>
+        <w:rPr>
+          <w:rStyle w:val="Emphasis"/>
+        </w:rPr>
+        <w:t>: Http API example</w:t>
       </w:r>
     </w:p>
     <w:p>
@@ -10079,11 +10256,17 @@
         <w:rPr>
           <w:rFonts w:cs="Arial"/>
         </w:rPr>
-        <w:t xml:space="preserve"> Figure 14 gives a basic usage example.</w:t>
-      </w:r>
-    </w:p>
-    <w:bookmarkStart w:id="43" w:name="_MON_1542461192"/>
-    <w:bookmarkEnd w:id="43"/>
+        <w:t xml:space="preserve"> Figure 16</w:t>
+      </w:r>
+      <w:r>
+        <w:rPr>
+          <w:rFonts w:cs="Arial"/>
+        </w:rPr>
+        <w:t xml:space="preserve"> gives a basic usage example.</w:t>
+      </w:r>
+    </w:p>
+    <w:bookmarkStart w:id="42" w:name="_MON_1542461192"/>
+    <w:bookmarkEnd w:id="42"/>
     <w:p>
       <w:pPr>
         <w:pBdr>
@@ -10105,7 +10288,7 @@
           <v:shape id="_x0000_i1039" type="#_x0000_t75" style="width:469.5pt;height:68.25pt" o:ole="">
             <v:imagedata r:id="rId38" o:title=""/>
           </v:shape>
-          <o:OLEObject Type="Embed" ProgID="Word.OpenDocumentText.12" ShapeID="_x0000_i1039" DrawAspect="Content" ObjectID="_1545137445" r:id="rId39"/>
+          <o:OLEObject Type="Embed" ProgID="Word.OpenDocumentText.12" ShapeID="_x0000_i1039" DrawAspect="Content" ObjectID="_1545138821" r:id="rId39"/>
         </w:object>
       </w:r>
     </w:p>
@@ -10122,7 +10305,13 @@
         <w:rPr>
           <w:rStyle w:val="Emphasis"/>
         </w:rPr>
-        <w:t>Figure 14: Fs API example</w:t>
+        <w:t>Figure 16</w:t>
+      </w:r>
+      <w:r>
+        <w:rPr>
+          <w:rStyle w:val="Emphasis"/>
+        </w:rPr>
+        <w:t>: Fs API example</w:t>
       </w:r>
     </w:p>
     <w:p>
@@ -10178,7 +10367,13 @@
         <w:rPr>
           <w:rFonts w:cs="Arial"/>
         </w:rPr>
-        <w:t>In Figure 15 y</w:t>
+        <w:t>In Figure 17</w:t>
+      </w:r>
+      <w:r>
+        <w:rPr>
+          <w:rFonts w:cs="Arial"/>
+        </w:rPr>
+        <w:t xml:space="preserve"> y</w:t>
       </w:r>
       <w:r>
         <w:rPr>
@@ -10193,8 +10388,8 @@
         <w:t xml:space="preserve"> </w:t>
       </w:r>
     </w:p>
-    <w:bookmarkStart w:id="44" w:name="_MON_1543609797"/>
-    <w:bookmarkEnd w:id="44"/>
+    <w:bookmarkStart w:id="43" w:name="_MON_1543609797"/>
+    <w:bookmarkEnd w:id="43"/>
     <w:p>
       <w:pPr>
         <w:pBdr>
@@ -10216,7 +10411,7 @@
           <v:shape id="_x0000_i1040" type="#_x0000_t75" style="width:522.75pt;height:132.75pt" o:ole="">
             <v:imagedata r:id="rId40" o:title=""/>
           </v:shape>
-          <o:OLEObject Type="Embed" ProgID="Word.OpenDocumentText.12" ShapeID="_x0000_i1040" DrawAspect="Content" ObjectID="_1545137446" r:id="rId41"/>
+          <o:OLEObject Type="Embed" ProgID="Word.OpenDocumentText.12" ShapeID="_x0000_i1040" DrawAspect="Content" ObjectID="_1545138822" r:id="rId41"/>
         </w:object>
       </w:r>
     </w:p>
@@ -10233,7 +10428,19 @@
         <w:rPr>
           <w:rStyle w:val="Emphasis"/>
         </w:rPr>
-        <w:t>Figure 15: Display API example</w:t>
+        <w:t>Figure 1</w:t>
+      </w:r>
+      <w:r>
+        <w:rPr>
+          <w:rStyle w:val="Emphasis"/>
+        </w:rPr>
+        <w:t>7</w:t>
+      </w:r>
+      <w:r>
+        <w:rPr>
+          <w:rStyle w:val="Emphasis"/>
+        </w:rPr>
+        <w:t>: Display API example</w:t>
       </w:r>
     </w:p>
     <w:p>
@@ -10259,25 +10466,49 @@
         <w:rPr>
           <w:rFonts w:cs="Arial"/>
         </w:rPr>
-        <w:t xml:space="preserve">The core modules are the CL module and GL module which house the bindings to OpenGL and OpenCL. If you want to see these in action you can find the demo code in </w:t>
-      </w:r>
-      <w:r>
-        <w:rPr>
-          <w:rFonts w:cs="Arial"/>
-        </w:rPr>
-        <w:t>appendix 2 and</w:t>
-      </w:r>
-      <w:r>
-        <w:rPr>
-          <w:rFonts w:cs="Arial"/>
-        </w:rPr>
-        <w:t xml:space="preserve"> appendix</w:t>
-      </w:r>
-      <w:r>
-        <w:rPr>
-          <w:rFonts w:cs="Arial"/>
-        </w:rPr>
-        <w:t xml:space="preserve"> 3</w:t>
+        <w:t>The core modules are the CL module and GL module which house the bindings to OpenGL and OpenCL. If you want to see these in actio</w:t>
+      </w:r>
+      <w:r>
+        <w:rPr>
+          <w:rFonts w:cs="Arial"/>
+        </w:rPr>
+        <w:t xml:space="preserve">n you can find the demo code </w:t>
+      </w:r>
+      <w:r>
+        <w:rPr>
+          <w:rFonts w:cs="Arial"/>
+        </w:rPr>
+        <w:t xml:space="preserve">(see </w:t>
+      </w:r>
+      <w:r>
+        <w:rPr>
+          <w:rFonts w:cs="Arial"/>
+        </w:rPr>
+        <w:t>A</w:t>
+      </w:r>
+      <w:r>
+        <w:rPr>
+          <w:rFonts w:cs="Arial"/>
+        </w:rPr>
+        <w:t>ppendix 2 and</w:t>
+      </w:r>
+      <w:r>
+        <w:rPr>
+          <w:rFonts w:cs="Arial"/>
+        </w:rPr>
+        <w:t xml:space="preserve"> </w:t>
+      </w:r>
+      <w:r>
+        <w:rPr>
+          <w:rFonts w:cs="Arial"/>
+        </w:rPr>
+        <w:t>3</w:t>
+      </w:r>
+      <w:r>
+        <w:rPr>
+          <w:rFonts w:cs="Arial"/>
+        </w:rPr>
+        <w:t>)</w:t>
       </w:r>
       <w:r>
         <w:rPr>
@@ -10295,7 +10526,7 @@
         <w:rPr>
           <w:rFonts w:cs="Arial"/>
         </w:rPr>
-        <w:t>igure 16</w:t>
+        <w:t>igure 17</w:t>
       </w:r>
       <w:r>
         <w:rPr>
@@ -10332,7 +10563,7 @@
         <w:rPr>
           <w:rFonts w:cs="Arial"/>
         </w:rPr>
-        <w:t>igure 17</w:t>
+        <w:t>igure 19</w:t>
       </w:r>
       <w:r>
         <w:rPr>
@@ -10341,8 +10572,8 @@
         <w:t xml:space="preserve"> for a better example) we have a API calls that match as if it was in C++ and this is by design to make sure the code written maps as directly as possible to people with previous experience.</w:t>
       </w:r>
     </w:p>
-    <w:bookmarkStart w:id="45" w:name="_MON_1542461591"/>
-    <w:bookmarkEnd w:id="45"/>
+    <w:bookmarkStart w:id="44" w:name="_MON_1542461591"/>
+    <w:bookmarkEnd w:id="44"/>
     <w:p>
       <w:pPr>
         <w:pBdr>
@@ -10364,7 +10595,7 @@
           <v:shape id="_x0000_i1041" type="#_x0000_t75" style="width:453pt;height:98.25pt" o:ole="">
             <v:imagedata r:id="rId42" o:title=""/>
           </v:shape>
-          <o:OLEObject Type="Embed" ProgID="Word.OpenDocumentText.12" ShapeID="_x0000_i1041" DrawAspect="Content" ObjectID="_1545137447" r:id="rId43"/>
+          <o:OLEObject Type="Embed" ProgID="Word.OpenDocumentText.12" ShapeID="_x0000_i1041" DrawAspect="Content" ObjectID="_1545138823" r:id="rId43"/>
         </w:object>
       </w:r>
     </w:p>
@@ -10379,17 +10610,23 @@
         <w:rPr>
           <w:rStyle w:val="Emphasis"/>
         </w:rPr>
-        <w:t>Figure 16</w:t>
+        <w:t>Figure 1</w:t>
       </w:r>
       <w:r>
         <w:rPr>
           <w:rStyle w:val="Emphasis"/>
         </w:rPr>
+        <w:t>8</w:t>
+      </w:r>
+      <w:r>
+        <w:rPr>
+          <w:rStyle w:val="Emphasis"/>
+        </w:rPr>
         <w:t>: CL/GL API example</w:t>
       </w:r>
     </w:p>
-    <w:bookmarkStart w:id="46" w:name="_MON_1542660197"/>
-    <w:bookmarkEnd w:id="46"/>
+    <w:bookmarkStart w:id="45" w:name="_MON_1542660197"/>
+    <w:bookmarkEnd w:id="45"/>
     <w:p>
       <w:pPr>
         <w:pBdr>
@@ -10411,7 +10648,7 @@
           <v:shape id="_x0000_i1042" type="#_x0000_t75" style="width:453pt;height:118.5pt" o:ole="">
             <v:imagedata r:id="rId44" o:title=""/>
           </v:shape>
-          <o:OLEObject Type="Embed" ProgID="Word.OpenDocumentText.12" ShapeID="_x0000_i1042" DrawAspect="Content" ObjectID="_1545137448" r:id="rId45"/>
+          <o:OLEObject Type="Embed" ProgID="Word.OpenDocumentText.12" ShapeID="_x0000_i1042" DrawAspect="Content" ObjectID="_1545138824" r:id="rId45"/>
         </w:object>
       </w:r>
     </w:p>
@@ -10426,7 +10663,13 @@
         <w:rPr>
           <w:rStyle w:val="Emphasis"/>
         </w:rPr>
-        <w:t>Figure 17</w:t>
+        <w:t>Figure 1</w:t>
+      </w:r>
+      <w:r>
+        <w:rPr>
+          <w:rStyle w:val="Emphasis"/>
+        </w:rPr>
+        <w:t>9</w:t>
       </w:r>
       <w:r>
         <w:rPr>
@@ -10440,7 +10683,7 @@
         <w:pStyle w:val="Heading3"/>
         <w:spacing w:after="120"/>
       </w:pPr>
-      <w:bookmarkStart w:id="47" w:name="_Toc471393954"/>
+      <w:bookmarkStart w:id="46" w:name="_Toc471393954"/>
       <w:r>
         <w:t>3.</w:t>
       </w:r>
@@ -10456,7 +10699,7 @@
       <w:r>
         <w:t>Demonstrations</w:t>
       </w:r>
-      <w:bookmarkEnd w:id="47"/>
+      <w:bookmarkEnd w:id="46"/>
     </w:p>
     <w:p>
       <w:pPr>
@@ -10683,7 +10926,19 @@
         <w:rPr>
           <w:rFonts w:cs="Arial"/>
         </w:rPr>
-        <w:t xml:space="preserve"> The output can be seen in Figure 18.</w:t>
+        <w:t xml:space="preserve"> The</w:t>
+      </w:r>
+      <w:r>
+        <w:rPr>
+          <w:rFonts w:cs="Arial"/>
+        </w:rPr>
+        <w:t xml:space="preserve"> output can be seen in Figure 20</w:t>
+      </w:r>
+      <w:r>
+        <w:rPr>
+          <w:rFonts w:cs="Arial"/>
+        </w:rPr>
+        <w:t>.</w:t>
       </w:r>
     </w:p>
     <w:p>
@@ -10699,7 +10954,7 @@
           <w:rStyle w:val="Emphasis"/>
           <w:rFonts w:cs="Arial"/>
         </w:rPr>
-        <w:t>Figure 18</w:t>
+        <w:t>Figure 20</w:t>
       </w:r>
       <w:r>
         <w:rPr>
@@ -10753,7 +11008,23 @@
           <w:rFonts w:cs="Arial"/>
           <w:i w:val="0"/>
         </w:rPr>
-        <w:t>The output of the program can be seen in Figure 19.</w:t>
+        <w:t>The output of the</w:t>
+      </w:r>
+      <w:r>
+        <w:rPr>
+          <w:rStyle w:val="Emphasis"/>
+          <w:rFonts w:cs="Arial"/>
+          <w:i w:val="0"/>
+        </w:rPr>
+        <w:t xml:space="preserve"> program can be seen in Figure 21</w:t>
+      </w:r>
+      <w:r>
+        <w:rPr>
+          <w:rStyle w:val="Emphasis"/>
+          <w:rFonts w:cs="Arial"/>
+          <w:i w:val="0"/>
+        </w:rPr>
+        <w:t>.</w:t>
       </w:r>
     </w:p>
     <w:p>
@@ -10857,7 +11128,7 @@
         <w:rPr>
           <w:rStyle w:val="Emphasis"/>
         </w:rPr>
-        <w:t>Figure 19</w:t>
+        <w:t>Figure 21</w:t>
       </w:r>
       <w:r>
         <w:rPr>
@@ -10881,7 +11152,7 @@
         <w:pStyle w:val="Heading2"/>
         <w:spacing w:after="120"/>
       </w:pPr>
-      <w:bookmarkStart w:id="48" w:name="_Toc471393955"/>
+      <w:bookmarkStart w:id="47" w:name="_Toc471393955"/>
       <w:r>
         <w:t>3.3</w:t>
       </w:r>
@@ -10891,7 +11162,7 @@
       <w:r>
         <w:t>Development Technique</w:t>
       </w:r>
-      <w:bookmarkEnd w:id="48"/>
+      <w:bookmarkEnd w:id="47"/>
     </w:p>
     <w:p>
       <w:pPr>
@@ -10942,7 +11213,7 @@
         <w:pStyle w:val="Heading3"/>
         <w:spacing w:after="120"/>
       </w:pPr>
-      <w:bookmarkStart w:id="49" w:name="_Toc471393956"/>
+      <w:bookmarkStart w:id="48" w:name="_Toc471393956"/>
       <w:r>
         <w:t>3.3</w:t>
       </w:r>
@@ -10955,7 +11226,7 @@
       <w:r>
         <w:t xml:space="preserve"> Methodology</w:t>
       </w:r>
-      <w:bookmarkEnd w:id="49"/>
+      <w:bookmarkEnd w:id="48"/>
     </w:p>
     <w:p>
       <w:pPr>
@@ -11055,7 +11326,7 @@
         <w:pStyle w:val="Heading3"/>
         <w:spacing w:after="120"/>
       </w:pPr>
-      <w:bookmarkStart w:id="50" w:name="_Toc471393957"/>
+      <w:bookmarkStart w:id="49" w:name="_Toc471393957"/>
       <w:r>
         <w:t>3.3</w:t>
       </w:r>
@@ -11065,7 +11336,7 @@
       <w:r>
         <w:t>Scrum Method</w:t>
       </w:r>
-      <w:bookmarkEnd w:id="50"/>
+      <w:bookmarkEnd w:id="49"/>
     </w:p>
     <w:p>
       <w:pPr>
@@ -11255,7 +11526,7 @@
         <w:pStyle w:val="Heading3"/>
         <w:spacing w:after="120"/>
       </w:pPr>
-      <w:bookmarkStart w:id="51" w:name="_Toc471393958"/>
+      <w:bookmarkStart w:id="50" w:name="_Toc471393958"/>
       <w:r>
         <w:t>3.3</w:t>
       </w:r>
@@ -11268,7 +11539,7 @@
       <w:r>
         <w:t xml:space="preserve"> Sprints</w:t>
       </w:r>
-      <w:bookmarkEnd w:id="51"/>
+      <w:bookmarkEnd w:id="50"/>
     </w:p>
     <w:p>
       <w:pPr>
@@ -11359,7 +11630,7 @@
         <w:pStyle w:val="Heading3"/>
         <w:spacing w:after="120"/>
       </w:pPr>
-      <w:bookmarkStart w:id="52" w:name="_Toc471393959"/>
+      <w:bookmarkStart w:id="51" w:name="_Toc471393959"/>
       <w:r>
         <w:lastRenderedPageBreak/>
         <w:t>3.3</w:t>
@@ -11373,7 +11644,7 @@
       <w:r>
         <w:t>Gantt Chart Schedule</w:t>
       </w:r>
-      <w:bookmarkEnd w:id="52"/>
+      <w:bookmarkEnd w:id="51"/>
     </w:p>
     <w:p>
       <w:pPr>
@@ -11551,7 +11822,7 @@
           <w:rStyle w:val="Emphasis"/>
           <w:rFonts w:cs="Arial"/>
         </w:rPr>
-        <w:t>19</w:t>
+        <w:t>22</w:t>
       </w:r>
       <w:r>
         <w:rPr>
@@ -11566,14 +11837,14 @@
         <w:pStyle w:val="Heading2"/>
         <w:spacing w:after="120"/>
       </w:pPr>
-      <w:bookmarkStart w:id="53" w:name="_Toc471393960"/>
+      <w:bookmarkStart w:id="52" w:name="_Toc471393960"/>
       <w:r>
         <w:t xml:space="preserve">3.4 </w:t>
       </w:r>
       <w:r>
         <w:t>Plans for Completion</w:t>
       </w:r>
-      <w:bookmarkEnd w:id="53"/>
+      <w:bookmarkEnd w:id="52"/>
     </w:p>
     <w:p>
       <w:pPr>
@@ -11615,14 +11886,14 @@
         <w:pStyle w:val="Heading3"/>
         <w:spacing w:after="120"/>
       </w:pPr>
-      <w:bookmarkStart w:id="54" w:name="_Toc471393961"/>
+      <w:bookmarkStart w:id="53" w:name="_Toc471393961"/>
       <w:r>
         <w:t xml:space="preserve">3.4.1 </w:t>
       </w:r>
       <w:r>
         <w:t>Complete Bindings</w:t>
       </w:r>
-      <w:bookmarkEnd w:id="54"/>
+      <w:bookmarkEnd w:id="53"/>
     </w:p>
     <w:p>
       <w:pPr>
@@ -11739,14 +12010,14 @@
         <w:pStyle w:val="Heading3"/>
         <w:spacing w:after="120"/>
       </w:pPr>
-      <w:bookmarkStart w:id="55" w:name="_Toc471393962"/>
+      <w:bookmarkStart w:id="54" w:name="_Toc471393962"/>
       <w:r>
         <w:t xml:space="preserve">3.4.2 </w:t>
       </w:r>
       <w:r>
         <w:t>Professional Demonstrations</w:t>
       </w:r>
-      <w:bookmarkEnd w:id="55"/>
+      <w:bookmarkEnd w:id="54"/>
     </w:p>
     <w:p>
       <w:pPr>
@@ -11803,14 +12074,14 @@
         <w:pStyle w:val="Heading3"/>
         <w:spacing w:after="120"/>
       </w:pPr>
-      <w:bookmarkStart w:id="56" w:name="_Toc471393963"/>
+      <w:bookmarkStart w:id="55" w:name="_Toc471393963"/>
       <w:r>
         <w:t xml:space="preserve">3.4.3 </w:t>
       </w:r>
       <w:r>
         <w:t>Presentation</w:t>
       </w:r>
-      <w:bookmarkEnd w:id="56"/>
+      <w:bookmarkEnd w:id="55"/>
     </w:p>
     <w:p>
       <w:pPr>
@@ -11927,7 +12198,7 @@
         <w:pStyle w:val="Heading3"/>
         <w:spacing w:after="120"/>
       </w:pPr>
-      <w:bookmarkStart w:id="57" w:name="_Toc471393964"/>
+      <w:bookmarkStart w:id="56" w:name="_Toc471393964"/>
       <w:r>
         <w:lastRenderedPageBreak/>
         <w:t xml:space="preserve">3.4.4 </w:t>
@@ -11935,7 +12206,7 @@
       <w:r>
         <w:t>Final Honours Project Report</w:t>
       </w:r>
-      <w:bookmarkEnd w:id="57"/>
+      <w:bookmarkEnd w:id="56"/>
     </w:p>
     <w:p>
       <w:pPr>
@@ -11985,8 +12256,118 @@
       <w:r>
         <w:rPr>
           <w:rFonts w:cs="Arial"/>
-        </w:rPr>
-        <w:t xml:space="preserve">Here is the plan </w:t>
+          <w:noProof/>
+          <w:lang w:eastAsia="en-GB"/>
+        </w:rPr>
+        <w:drawing>
+          <wp:anchor distT="0" distB="0" distL="114300" distR="114300" simplePos="0" relativeHeight="251671552" behindDoc="1" locked="0" layoutInCell="1" allowOverlap="1" wp14:anchorId="37731218" wp14:editId="5489EEEB">
+            <wp:simplePos x="0" y="0"/>
+            <wp:positionH relativeFrom="column">
+              <wp:posOffset>19050</wp:posOffset>
+            </wp:positionH>
+            <wp:positionV relativeFrom="paragraph">
+              <wp:posOffset>476885</wp:posOffset>
+            </wp:positionV>
+            <wp:extent cx="6647815" cy="2914015"/>
+            <wp:effectExtent l="133350" t="114300" r="95885" b="133985"/>
+            <wp:wrapTight wrapText="bothSides">
+              <wp:wrapPolygon edited="0">
+                <wp:start x="-309" y="-847"/>
+                <wp:lineTo x="-433" y="-565"/>
+                <wp:lineTo x="-371" y="22593"/>
+                <wp:lineTo x="21912" y="22593"/>
+                <wp:lineTo x="21912" y="-847"/>
+                <wp:lineTo x="-309" y="-847"/>
+              </wp:wrapPolygon>
+            </wp:wrapTight>
+            <wp:docPr id="3" name="Picture 3"/>
+            <wp:cNvGraphicFramePr>
+              <a:graphicFrameLocks xmlns:a="http://schemas.openxmlformats.org/drawingml/2006/main" noChangeAspect="1"/>
+            </wp:cNvGraphicFramePr>
+            <a:graphic xmlns:a="http://schemas.openxmlformats.org/drawingml/2006/main">
+              <a:graphicData uri="http://schemas.openxmlformats.org/drawingml/2006/picture">
+                <pic:pic xmlns:pic="http://schemas.openxmlformats.org/drawingml/2006/picture">
+                  <pic:nvPicPr>
+                    <pic:cNvPr id="0" name="Picture 85"/>
+                    <pic:cNvPicPr>
+                      <a:picLocks noChangeAspect="1" noChangeArrowheads="1"/>
+                    </pic:cNvPicPr>
+                  </pic:nvPicPr>
+                  <pic:blipFill>
+                    <a:blip r:embed="rId48">
+                      <a:extLst>
+                        <a:ext uri="{28A0092B-C50C-407E-A947-70E740481C1C}">
+                          <a14:useLocalDpi xmlns:a14="http://schemas.microsoft.com/office/drawing/2010/main" val="0"/>
+                        </a:ext>
+                      </a:extLst>
+                    </a:blip>
+                    <a:srcRect/>
+                    <a:stretch>
+                      <a:fillRect/>
+                    </a:stretch>
+                  </pic:blipFill>
+                  <pic:spPr bwMode="auto">
+                    <a:xfrm>
+                      <a:off x="0" y="0"/>
+                      <a:ext cx="6647815" cy="2914015"/>
+                    </a:xfrm>
+                    <a:prstGeom prst="rect">
+                      <a:avLst/>
+                    </a:prstGeom>
+                    <a:solidFill>
+                      <a:srgbClr val="FFFFFF">
+                        <a:shade val="85000"/>
+                      </a:srgbClr>
+                    </a:solidFill>
+                    <a:ln w="88900" cap="sq">
+                      <a:solidFill>
+                        <a:srgbClr val="FFFFFF"/>
+                      </a:solidFill>
+                      <a:miter lim="800000"/>
+                    </a:ln>
+                    <a:effectLst>
+                      <a:outerShdw blurRad="55000" dist="18000" dir="5400000" algn="tl" rotWithShape="0">
+                        <a:srgbClr val="000000">
+                          <a:alpha val="40000"/>
+                        </a:srgbClr>
+                      </a:outerShdw>
+                    </a:effectLst>
+                    <a:scene3d>
+                      <a:camera prst="orthographicFront"/>
+                      <a:lightRig rig="twoPt" dir="t">
+                        <a:rot lat="0" lon="0" rev="7200000"/>
+                      </a:lightRig>
+                    </a:scene3d>
+                    <a:sp3d>
+                      <a:bevelT w="25400" h="19050"/>
+                      <a:contourClr>
+                        <a:srgbClr val="FFFFFF"/>
+                      </a:contourClr>
+                    </a:sp3d>
+                  </pic:spPr>
+                </pic:pic>
+              </a:graphicData>
+            </a:graphic>
+          </wp:anchor>
+        </w:drawing>
+      </w:r>
+      <w:r>
+        <w:rPr>
+          <w:rFonts w:cs="Arial"/>
+        </w:rPr>
+        <w:t>Here</w:t>
+      </w:r>
+      <w:r>
+        <w:rPr>
+          <w:rFonts w:cs="Arial"/>
+        </w:rPr>
+        <w:t xml:space="preserve"> in Figure 23</w:t>
+      </w:r>
+      <w:r>
+        <w:rPr>
+          <w:rFonts w:cs="Arial"/>
+        </w:rPr>
+        <w:t xml:space="preserve"> is the plan </w:t>
       </w:r>
       <w:r>
         <w:rPr>
@@ -11999,6 +12380,36 @@
           <w:rFonts w:cs="Arial"/>
         </w:rPr>
         <w:t xml:space="preserve"> out in a Gantt chart for trimester 2.</w:t>
+      </w:r>
+    </w:p>
+    <w:p>
+      <w:pPr>
+        <w:ind w:left="1440" w:firstLine="720"/>
+        <w:rPr>
+          <w:rStyle w:val="Emphasis"/>
+          <w:rFonts w:cs="Arial"/>
+        </w:rPr>
+      </w:pPr>
+      <w:r>
+        <w:rPr>
+          <w:rStyle w:val="Emphasis"/>
+          <w:rFonts w:cs="Arial"/>
+        </w:rPr>
+        <w:t xml:space="preserve">Figure </w:t>
+      </w:r>
+      <w:r>
+        <w:rPr>
+          <w:rStyle w:val="Emphasis"/>
+          <w:rFonts w:cs="Arial"/>
+        </w:rPr>
+        <w:t>22</w:t>
+      </w:r>
+      <w:r>
+        <w:rPr>
+          <w:rStyle w:val="Emphasis"/>
+          <w:rFonts w:cs="Arial"/>
+        </w:rPr>
+        <w:t>: Gantt chart with all major developments set out.</w:t>
       </w:r>
     </w:p>
     <w:p/>
@@ -12015,19 +12426,6 @@
     <w:p/>
     <w:p/>
     <w:p/>
-    <w:p/>
-    <w:p/>
-    <w:p/>
-    <w:p/>
-    <w:p/>
-    <w:p/>
-    <w:p/>
-    <w:p/>
-    <w:p/>
-    <w:p/>
-    <w:p/>
-    <w:p/>
-    <w:p/>
     <w:p>
       <w:pPr>
         <w:pStyle w:val="Heading1"/>
@@ -12037,7 +12435,7 @@
           <w:sz w:val="28"/>
         </w:rPr>
       </w:pPr>
-      <w:bookmarkStart w:id="58" w:name="_Toc471393965"/>
+      <w:bookmarkStart w:id="57" w:name="_Toc471393965"/>
       <w:r>
         <w:rPr>
           <w:rFonts w:ascii="Arial" w:hAnsi="Arial" w:cs="Arial"/>
@@ -12055,7 +12453,7 @@
         </w:rPr>
         <w:t>Concluding Remarks</w:t>
       </w:r>
-      <w:bookmarkEnd w:id="58"/>
+      <w:bookmarkEnd w:id="57"/>
     </w:p>
     <w:p>
       <w:pPr>
@@ -12065,14 +12463,14 @@
           <w:vertAlign w:val="subscript"/>
         </w:rPr>
       </w:pPr>
-      <w:bookmarkStart w:id="59" w:name="_Toc471393966"/>
+      <w:bookmarkStart w:id="58" w:name="_Toc471393966"/>
       <w:r>
         <w:t xml:space="preserve">4.1 </w:t>
       </w:r>
       <w:r>
         <w:t>Excellent Progress</w:t>
       </w:r>
-      <w:bookmarkEnd w:id="59"/>
+      <w:bookmarkEnd w:id="58"/>
     </w:p>
     <w:p>
       <w:pPr>
@@ -12349,7 +12747,15 @@
         <w:rPr>
           <w:rFonts w:cs="Arial"/>
         </w:rPr>
-        <w:t xml:space="preserve"> (See Figure 20)</w:t>
+        <w:t xml:space="preserve"> (See Figure 23</w:t>
+      </w:r>
+      <w:bookmarkStart w:id="59" w:name="_GoBack"/>
+      <w:bookmarkEnd w:id="59"/>
+      <w:r>
+        <w:rPr>
+          <w:rFonts w:cs="Arial"/>
+        </w:rPr>
+        <w:t>)</w:t>
       </w:r>
     </w:p>
     <w:p>
@@ -12369,7 +12775,7 @@
         <w:rPr>
           <w:rStyle w:val="Emphasis"/>
         </w:rPr>
-        <w:t>20</w:t>
+        <w:t>23</w:t>
       </w:r>
       <w:r>
         <w:rPr>
@@ -17113,7 +17519,7 @@
           <v:shape id="_x0000_i1043" type="#_x0000_t75" style="width:540.75pt;height:685.5pt" o:ole="">
             <v:imagedata r:id="rId70" o:title=""/>
           </v:shape>
-          <o:OLEObject Type="Embed" ProgID="Word.OpenDocumentText.12" ShapeID="_x0000_i1043" DrawAspect="Content" ObjectID="_1545137449" r:id="rId71"/>
+          <o:OLEObject Type="Embed" ProgID="Word.OpenDocumentText.12" ShapeID="_x0000_i1043" DrawAspect="Content" ObjectID="_1545138825" r:id="rId71"/>
         </w:object>
       </w:r>
     </w:p>
@@ -17135,7 +17541,7 @@
           <v:shape id="_x0000_i1044" type="#_x0000_t75" style="width:540.75pt;height:675.75pt" o:ole="">
             <v:imagedata r:id="rId72" o:title=""/>
           </v:shape>
-          <o:OLEObject Type="Embed" ProgID="Word.OpenDocumentText.12" ShapeID="_x0000_i1044" DrawAspect="Content" ObjectID="_1545137450" r:id="rId73"/>
+          <o:OLEObject Type="Embed" ProgID="Word.OpenDocumentText.12" ShapeID="_x0000_i1044" DrawAspect="Content" ObjectID="_1545138826" r:id="rId73"/>
         </w:object>
       </w:r>
     </w:p>
@@ -17186,7 +17592,7 @@
           <v:shape id="_x0000_i1045" type="#_x0000_t75" style="width:540.75pt;height:642.75pt" o:ole="">
             <v:imagedata r:id="rId74" o:title=""/>
           </v:shape>
-          <o:OLEObject Type="Embed" ProgID="Word.OpenDocumentText.12" ShapeID="_x0000_i1045" DrawAspect="Content" ObjectID="_1545137451" r:id="rId75"/>
+          <o:OLEObject Type="Embed" ProgID="Word.OpenDocumentText.12" ShapeID="_x0000_i1045" DrawAspect="Content" ObjectID="_1545138827" r:id="rId75"/>
         </w:object>
       </w:r>
     </w:p>
@@ -17208,7 +17614,7 @@
           <v:shape id="_x0000_i1046" type="#_x0000_t75" style="width:540.75pt;height:610.5pt" o:ole="">
             <v:imagedata r:id="rId76" o:title=""/>
           </v:shape>
-          <o:OLEObject Type="Embed" ProgID="Word.OpenDocumentText.12" ShapeID="_x0000_i1046" DrawAspect="Content" ObjectID="_1545137452" r:id="rId77"/>
+          <o:OLEObject Type="Embed" ProgID="Word.OpenDocumentText.12" ShapeID="_x0000_i1046" DrawAspect="Content" ObjectID="_1545138828" r:id="rId77"/>
         </w:object>
       </w:r>
     </w:p>
@@ -19996,7 +20402,7 @@
           <w:rPr>
             <w:noProof/>
           </w:rPr>
-          <w:t>4</w:t>
+          <w:t>19</w:t>
         </w:r>
         <w:r>
           <w:rPr>
@@ -24260,7 +24666,7 @@
 </file>
 
 <file path=customXml/itemProps1.xml><?xml version="1.0" encoding="utf-8"?>
-<ds:datastoreItem xmlns:ds="http://schemas.openxmlformats.org/officeDocument/2006/customXml" ds:itemID="{557BDE12-EDA5-4BE7-BB71-9D5D95166170}">
+<ds:datastoreItem xmlns:ds="http://schemas.openxmlformats.org/officeDocument/2006/customXml" ds:itemID="{2AFB156F-BFB9-4AFE-B4D2-2995C22CB55E}">
   <ds:schemaRefs>
     <ds:schemaRef ds:uri="http://schemas.openxmlformats.org/officeDocument/2006/bibliography"/>
   </ds:schemaRefs>

</xml_diff>

<commit_message>
updated Gantt charts, finished all points listed in #18 apart for the obvious one
</commit_message>
<xml_diff>
--- a/Compute.Documents/B00235610 - Interim Report.docx
+++ b/Compute.Documents/B00235610 - Interim Report.docx
@@ -6528,7 +6528,7 @@
           <v:shape id="_x0000_i1025" type="#_x0000_t75" style="width:451.5pt;height:153pt" o:ole="">
             <v:imagedata r:id="rId9" o:title=""/>
           </v:shape>
-          <o:OLEObject Type="Embed" ProgID="Word.OpenDocumentText.12" ShapeID="_x0000_i1025" DrawAspect="Content" ObjectID="_1545138807" r:id="rId10"/>
+          <o:OLEObject Type="Embed" ProgID="Word.OpenDocumentText.12" ShapeID="_x0000_i1025" DrawAspect="Content" ObjectID="_1545139993" r:id="rId10"/>
         </w:object>
       </w:r>
     </w:p>
@@ -6648,7 +6648,7 @@
           <v:shape id="_x0000_i1026" type="#_x0000_t75" style="width:523.5pt;height:64.5pt" o:ole="">
             <v:imagedata r:id="rId11" o:title=""/>
           </v:shape>
-          <o:OLEObject Type="Embed" ProgID="Word.OpenDocumentText.12" ShapeID="_x0000_i1026" DrawAspect="Content" ObjectID="_1545138808" r:id="rId12"/>
+          <o:OLEObject Type="Embed" ProgID="Word.OpenDocumentText.12" ShapeID="_x0000_i1026" DrawAspect="Content" ObjectID="_1545139994" r:id="rId12"/>
         </w:object>
       </w:r>
     </w:p>
@@ -7407,7 +7407,7 @@
           <v:shape id="_x0000_i1027" type="#_x0000_t75" style="width:453pt;height:87.75pt" o:ole="">
             <v:imagedata r:id="rId13" o:title=""/>
           </v:shape>
-          <o:OLEObject Type="Embed" ProgID="Word.OpenDocumentText.12" ShapeID="_x0000_i1027" DrawAspect="Content" ObjectID="_1545138809" r:id="rId14"/>
+          <o:OLEObject Type="Embed" ProgID="Word.OpenDocumentText.12" ShapeID="_x0000_i1027" DrawAspect="Content" ObjectID="_1545139995" r:id="rId14"/>
         </w:object>
       </w:r>
     </w:p>
@@ -7479,7 +7479,7 @@
           <v:shape id="_x0000_i1028" type="#_x0000_t75" style="width:469.5pt;height:139.5pt" o:ole="">
             <v:imagedata r:id="rId15" o:title=""/>
           </v:shape>
-          <o:OLEObject Type="Embed" ProgID="Word.OpenDocumentText.12" ShapeID="_x0000_i1028" DrawAspect="Content" ObjectID="_1545138810" r:id="rId16"/>
+          <o:OLEObject Type="Embed" ProgID="Word.OpenDocumentText.12" ShapeID="_x0000_i1028" DrawAspect="Content" ObjectID="_1545139996" r:id="rId16"/>
         </w:object>
       </w:r>
       <w:r>
@@ -7745,7 +7745,7 @@
           <v:shape id="_x0000_i1029" type="#_x0000_t75" style="width:453pt;height:61.5pt" o:ole="">
             <v:imagedata r:id="rId17" o:title=""/>
           </v:shape>
-          <o:OLEObject Type="Embed" ProgID="Word.OpenDocumentText.12" ShapeID="_x0000_i1029" DrawAspect="Content" ObjectID="_1545138811" r:id="rId18"/>
+          <o:OLEObject Type="Embed" ProgID="Word.OpenDocumentText.12" ShapeID="_x0000_i1029" DrawAspect="Content" ObjectID="_1545139997" r:id="rId18"/>
         </w:object>
       </w:r>
     </w:p>
@@ -7878,7 +7878,7 @@
           <v:shape id="_x0000_i1030" type="#_x0000_t75" style="width:453pt;height:51.75pt" o:ole="">
             <v:imagedata r:id="rId19" o:title=""/>
           </v:shape>
-          <o:OLEObject Type="Embed" ProgID="Word.OpenDocumentText.12" ShapeID="_x0000_i1030" DrawAspect="Content" ObjectID="_1545138812" r:id="rId20"/>
+          <o:OLEObject Type="Embed" ProgID="Word.OpenDocumentText.12" ShapeID="_x0000_i1030" DrawAspect="Content" ObjectID="_1545139998" r:id="rId20"/>
         </w:object>
       </w:r>
     </w:p>
@@ -9070,7 +9070,7 @@
           <v:shape id="_x0000_i1031" type="#_x0000_t75" style="width:469.5pt;height:46.5pt" o:ole="">
             <v:imagedata r:id="rId22" o:title=""/>
           </v:shape>
-          <o:OLEObject Type="Embed" ProgID="Word.OpenDocumentText.12" ShapeID="_x0000_i1031" DrawAspect="Content" ObjectID="_1545138813" r:id="rId23"/>
+          <o:OLEObject Type="Embed" ProgID="Word.OpenDocumentText.12" ShapeID="_x0000_i1031" DrawAspect="Content" ObjectID="_1545139999" r:id="rId23"/>
         </w:object>
       </w:r>
     </w:p>
@@ -9175,7 +9175,7 @@
           <v:shape id="_x0000_i1032" type="#_x0000_t75" style="width:525.75pt;height:63pt" o:ole="">
             <v:imagedata r:id="rId24" o:title=""/>
           </v:shape>
-          <o:OLEObject Type="Embed" ProgID="Word.OpenDocumentText.12" ShapeID="_x0000_i1032" DrawAspect="Content" ObjectID="_1545138814" r:id="rId25"/>
+          <o:OLEObject Type="Embed" ProgID="Word.OpenDocumentText.12" ShapeID="_x0000_i1032" DrawAspect="Content" ObjectID="_1545140000" r:id="rId25"/>
         </w:object>
       </w:r>
     </w:p>
@@ -9297,7 +9297,7 @@
           <v:shape id="_x0000_i1033" type="#_x0000_t75" style="width:541.5pt;height:56.25pt" o:ole="">
             <v:imagedata r:id="rId26" o:title=""/>
           </v:shape>
-          <o:OLEObject Type="Embed" ProgID="Word.OpenDocumentText.12" ShapeID="_x0000_i1033" DrawAspect="Content" ObjectID="_1545138815" r:id="rId27"/>
+          <o:OLEObject Type="Embed" ProgID="Word.OpenDocumentText.12" ShapeID="_x0000_i1033" DrawAspect="Content" ObjectID="_1545140001" r:id="rId27"/>
         </w:object>
       </w:r>
     </w:p>
@@ -9416,7 +9416,7 @@
           <v:shape id="_x0000_i1034" type="#_x0000_t75" style="width:453pt;height:98.25pt" o:ole="">
             <v:imagedata r:id="rId28" o:title=""/>
           </v:shape>
-          <o:OLEObject Type="Embed" ProgID="Word.OpenDocumentText.12" ShapeID="_x0000_i1034" DrawAspect="Content" ObjectID="_1545138816" r:id="rId29"/>
+          <o:OLEObject Type="Embed" ProgID="Word.OpenDocumentText.12" ShapeID="_x0000_i1034" DrawAspect="Content" ObjectID="_1545140002" r:id="rId29"/>
         </w:object>
       </w:r>
     </w:p>
@@ -9858,7 +9858,7 @@
           <v:shape id="_x0000_i1035" type="#_x0000_t75" style="width:469.5pt;height:2in" o:ole="">
             <v:imagedata r:id="rId30" o:title=""/>
           </v:shape>
-          <o:OLEObject Type="Embed" ProgID="Word.OpenDocumentText.12" ShapeID="_x0000_i1035" DrawAspect="Content" ObjectID="_1545138817" r:id="rId31"/>
+          <o:OLEObject Type="Embed" ProgID="Word.OpenDocumentText.12" ShapeID="_x0000_i1035" DrawAspect="Content" ObjectID="_1545140003" r:id="rId31"/>
         </w:object>
       </w:r>
     </w:p>
@@ -9950,7 +9950,7 @@
           <v:shape id="_x0000_i1036" type="#_x0000_t75" style="width:453pt;height:155.25pt" o:ole="">
             <v:imagedata r:id="rId32" o:title=""/>
           </v:shape>
-          <o:OLEObject Type="Embed" ProgID="Word.OpenDocumentText.12" ShapeID="_x0000_i1036" DrawAspect="Content" ObjectID="_1545138818" r:id="rId33"/>
+          <o:OLEObject Type="Embed" ProgID="Word.OpenDocumentText.12" ShapeID="_x0000_i1036" DrawAspect="Content" ObjectID="_1545140004" r:id="rId33"/>
         </w:object>
       </w:r>
     </w:p>
@@ -10056,7 +10056,7 @@
           <v:shape id="_x0000_i1037" type="#_x0000_t75" style="width:453pt;height:96.75pt" o:ole="">
             <v:imagedata r:id="rId34" o:title=""/>
           </v:shape>
-          <o:OLEObject Type="Embed" ProgID="Word.OpenDocumentText.12" ShapeID="_x0000_i1037" DrawAspect="Content" ObjectID="_1545138819" r:id="rId35"/>
+          <o:OLEObject Type="Embed" ProgID="Word.OpenDocumentText.12" ShapeID="_x0000_i1037" DrawAspect="Content" ObjectID="_1545140005" r:id="rId35"/>
         </w:object>
       </w:r>
     </w:p>
@@ -10165,7 +10165,7 @@
           <v:shape id="_x0000_i1038" type="#_x0000_t75" style="width:453pt;height:87.75pt" o:ole="">
             <v:imagedata r:id="rId36" o:title=""/>
           </v:shape>
-          <o:OLEObject Type="Embed" ProgID="Word.OpenDocumentText.12" ShapeID="_x0000_i1038" DrawAspect="Content" ObjectID="_1545138820" r:id="rId37"/>
+          <o:OLEObject Type="Embed" ProgID="Word.OpenDocumentText.12" ShapeID="_x0000_i1038" DrawAspect="Content" ObjectID="_1545140006" r:id="rId37"/>
         </w:object>
       </w:r>
     </w:p>
@@ -10288,7 +10288,7 @@
           <v:shape id="_x0000_i1039" type="#_x0000_t75" style="width:469.5pt;height:68.25pt" o:ole="">
             <v:imagedata r:id="rId38" o:title=""/>
           </v:shape>
-          <o:OLEObject Type="Embed" ProgID="Word.OpenDocumentText.12" ShapeID="_x0000_i1039" DrawAspect="Content" ObjectID="_1545138821" r:id="rId39"/>
+          <o:OLEObject Type="Embed" ProgID="Word.OpenDocumentText.12" ShapeID="_x0000_i1039" DrawAspect="Content" ObjectID="_1545140007" r:id="rId39"/>
         </w:object>
       </w:r>
     </w:p>
@@ -10411,7 +10411,7 @@
           <v:shape id="_x0000_i1040" type="#_x0000_t75" style="width:522.75pt;height:132.75pt" o:ole="">
             <v:imagedata r:id="rId40" o:title=""/>
           </v:shape>
-          <o:OLEObject Type="Embed" ProgID="Word.OpenDocumentText.12" ShapeID="_x0000_i1040" DrawAspect="Content" ObjectID="_1545138822" r:id="rId41"/>
+          <o:OLEObject Type="Embed" ProgID="Word.OpenDocumentText.12" ShapeID="_x0000_i1040" DrawAspect="Content" ObjectID="_1545140008" r:id="rId41"/>
         </w:object>
       </w:r>
     </w:p>
@@ -10595,7 +10595,7 @@
           <v:shape id="_x0000_i1041" type="#_x0000_t75" style="width:453pt;height:98.25pt" o:ole="">
             <v:imagedata r:id="rId42" o:title=""/>
           </v:shape>
-          <o:OLEObject Type="Embed" ProgID="Word.OpenDocumentText.12" ShapeID="_x0000_i1041" DrawAspect="Content" ObjectID="_1545138823" r:id="rId43"/>
+          <o:OLEObject Type="Embed" ProgID="Word.OpenDocumentText.12" ShapeID="_x0000_i1041" DrawAspect="Content" ObjectID="_1545140009" r:id="rId43"/>
         </w:object>
       </w:r>
     </w:p>
@@ -10648,7 +10648,7 @@
           <v:shape id="_x0000_i1042" type="#_x0000_t75" style="width:453pt;height:118.5pt" o:ole="">
             <v:imagedata r:id="rId44" o:title=""/>
           </v:shape>
-          <o:OLEObject Type="Embed" ProgID="Word.OpenDocumentText.12" ShapeID="_x0000_i1042" DrawAspect="Content" ObjectID="_1545138824" r:id="rId45"/>
+          <o:OLEObject Type="Embed" ProgID="Word.OpenDocumentText.12" ShapeID="_x0000_i1042" DrawAspect="Content" ObjectID="_1545140010" r:id="rId45"/>
         </w:object>
       </w:r>
     </w:p>
@@ -11651,36 +11651,79 @@
         <w:jc w:val="both"/>
         <w:rPr>
           <w:rFonts w:cs="Arial"/>
-        </w:rPr>
-      </w:pPr>
-      <w:r>
-        <w:rPr>
-          <w:rFonts w:cs="Arial"/>
           <w:noProof/>
           <w:lang w:eastAsia="en-GB"/>
         </w:rPr>
+      </w:pPr>
+      <w:r>
+        <w:rPr>
+          <w:rFonts w:cs="Arial"/>
+        </w:rPr>
+        <w:t>As mentioned above t</w:t>
+      </w:r>
+      <w:r>
+        <w:rPr>
+          <w:rFonts w:cs="Arial"/>
+        </w:rPr>
+        <w:t>o better manage the workload I created a Gantt chart to manage tasks and set out the schedule for the project. Note you can also fin</w:t>
+      </w:r>
+      <w:r>
+        <w:rPr>
+          <w:rFonts w:cs="Arial"/>
+        </w:rPr>
+        <w:t xml:space="preserve">d in the appendices copies </w:t>
+      </w:r>
+      <w:r>
+        <w:rPr>
+          <w:rFonts w:cs="Arial"/>
+        </w:rPr>
+        <w:t xml:space="preserve">of </w:t>
+      </w:r>
+      <w:r>
+        <w:rPr>
+          <w:rFonts w:cs="Arial"/>
+        </w:rPr>
+        <w:t xml:space="preserve">all </w:t>
+      </w:r>
+      <w:r>
+        <w:rPr>
+          <w:rFonts w:cs="Arial"/>
+        </w:rPr>
+        <w:t>the meetings I had with my supervisor which also helped coordinate progress and work load.</w:t>
+      </w:r>
+      <w:r>
+        <w:rPr>
+          <w:rFonts w:cs="Arial"/>
+        </w:rPr>
+        <w:t xml:space="preserve"> Note that Figure 19 only covers the work done in trimester one.</w:t>
+      </w:r>
+      <w:r>
+        <w:rPr>
+          <w:rFonts w:cs="Arial"/>
+          <w:noProof/>
+          <w:lang w:eastAsia="en-GB"/>
+        </w:rPr>
+        <w:t xml:space="preserve"> </w:t>
+      </w:r>
+    </w:p>
+    <w:p>
+      <w:pPr>
+        <w:jc w:val="both"/>
+        <w:rPr>
+          <w:rFonts w:cs="Arial"/>
+        </w:rPr>
+      </w:pPr>
+      <w:r>
+        <w:rPr>
+          <w:rFonts w:cs="Arial"/>
+          <w:noProof/>
+          <w:lang w:eastAsia="en-GB"/>
+        </w:rPr>
         <w:drawing>
-          <wp:anchor distT="0" distB="0" distL="114300" distR="114300" simplePos="0" relativeHeight="251664384" behindDoc="1" locked="0" layoutInCell="1" allowOverlap="1" wp14:anchorId="3137FDAB" wp14:editId="4C0B4417">
-            <wp:simplePos x="0" y="0"/>
-            <wp:positionH relativeFrom="column">
-              <wp:posOffset>0</wp:posOffset>
-            </wp:positionH>
-            <wp:positionV relativeFrom="paragraph">
-              <wp:posOffset>928621</wp:posOffset>
-            </wp:positionV>
-            <wp:extent cx="6647815" cy="2914015"/>
-            <wp:effectExtent l="133350" t="114300" r="95885" b="133985"/>
-            <wp:wrapTight wrapText="bothSides">
-              <wp:wrapPolygon edited="0">
-                <wp:start x="-309" y="-847"/>
-                <wp:lineTo x="-433" y="-565"/>
-                <wp:lineTo x="-371" y="22593"/>
-                <wp:lineTo x="21912" y="22593"/>
-                <wp:lineTo x="21912" y="-847"/>
-                <wp:lineTo x="-309" y="-847"/>
-              </wp:wrapPolygon>
-            </wp:wrapTight>
-            <wp:docPr id="4" name="Picture 4"/>
+          <wp:inline distT="0" distB="0" distL="0" distR="0">
+            <wp:extent cx="6638925" cy="2409825"/>
+            <wp:effectExtent l="133350" t="133350" r="123825" b="142875"/>
+            <wp:docPr id="10" name="Picture 10"/>
             <wp:cNvGraphicFramePr>
               <a:graphicFrameLocks xmlns:a="http://schemas.openxmlformats.org/drawingml/2006/main" noChangeAspect="1"/>
             </wp:cNvGraphicFramePr>
@@ -11688,7 +11731,7 @@
               <a:graphicData uri="http://schemas.openxmlformats.org/drawingml/2006/picture">
                 <pic:pic xmlns:pic="http://schemas.openxmlformats.org/drawingml/2006/picture">
                   <pic:nvPicPr>
-                    <pic:cNvPr id="0" name="Picture 85"/>
+                    <pic:cNvPr id="0" name="Picture 25"/>
                     <pic:cNvPicPr>
                       <a:picLocks noChangeAspect="1" noChangeArrowheads="1"/>
                     </pic:cNvPicPr>
@@ -11709,7 +11752,7 @@
                   <pic:spPr bwMode="auto">
                     <a:xfrm>
                       <a:off x="0" y="0"/>
-                      <a:ext cx="6647815" cy="2914015"/>
+                      <a:ext cx="6638925" cy="2409825"/>
                     </a:xfrm>
                     <a:prstGeom prst="rect">
                       <a:avLst/>
@@ -11748,539 +11791,504 @@
                 </pic:pic>
               </a:graphicData>
             </a:graphic>
-          </wp:anchor>
+          </wp:inline>
         </w:drawing>
       </w:r>
-      <w:r>
-        <w:rPr>
-          <w:rFonts w:cs="Arial"/>
-        </w:rPr>
-        <w:t>As mentioned above t</w:t>
-      </w:r>
-      <w:r>
-        <w:rPr>
-          <w:rFonts w:cs="Arial"/>
-        </w:rPr>
-        <w:t>o better manage the workload I created a Gantt chart to manage tasks and set out the schedule for the project. Note you can also fin</w:t>
-      </w:r>
-      <w:r>
-        <w:rPr>
-          <w:rFonts w:cs="Arial"/>
-        </w:rPr>
-        <w:t xml:space="preserve">d in the appendices copies </w:t>
-      </w:r>
-      <w:r>
-        <w:rPr>
-          <w:rFonts w:cs="Arial"/>
-        </w:rPr>
-        <w:t xml:space="preserve">of </w:t>
-      </w:r>
-      <w:r>
-        <w:rPr>
-          <w:rFonts w:cs="Arial"/>
-        </w:rPr>
-        <w:t xml:space="preserve">all </w:t>
-      </w:r>
-      <w:r>
-        <w:rPr>
-          <w:rFonts w:cs="Arial"/>
-        </w:rPr>
-        <w:t>the meetings I had with my supervisor which also helped coordinate progress and work load.</w:t>
-      </w:r>
-      <w:r>
-        <w:rPr>
-          <w:rFonts w:cs="Arial"/>
-        </w:rPr>
-        <w:t xml:space="preserve"> Note that Figure 19 only covers the work done in trimester one.</w:t>
-      </w:r>
+    </w:p>
+    <w:p>
+      <w:pPr>
+        <w:jc w:val="center"/>
+        <w:rPr>
+          <w:rStyle w:val="Emphasis"/>
+          <w:rFonts w:cs="Arial"/>
+        </w:rPr>
+      </w:pPr>
+      <w:r>
+        <w:rPr>
+          <w:rStyle w:val="Emphasis"/>
+          <w:rFonts w:cs="Arial"/>
+        </w:rPr>
+        <w:t xml:space="preserve">Figure </w:t>
+      </w:r>
+      <w:r>
+        <w:rPr>
+          <w:rStyle w:val="Emphasis"/>
+          <w:rFonts w:cs="Arial"/>
+        </w:rPr>
+        <w:t>22</w:t>
+      </w:r>
+      <w:r>
+        <w:rPr>
+          <w:rStyle w:val="Emphasis"/>
+          <w:rFonts w:cs="Arial"/>
+        </w:rPr>
+        <w:t>: Gantt chart with all major developments set out.</w:t>
+      </w:r>
+    </w:p>
+    <w:p>
+      <w:pPr>
+        <w:pStyle w:val="Heading2"/>
+        <w:spacing w:after="120"/>
+      </w:pPr>
+      <w:bookmarkStart w:id="52" w:name="_Toc471393960"/>
+      <w:r>
+        <w:t xml:space="preserve">3.4 </w:t>
+      </w:r>
+      <w:r>
+        <w:t>Plans for Completion</w:t>
+      </w:r>
+      <w:bookmarkEnd w:id="52"/>
+    </w:p>
+    <w:p>
+      <w:pPr>
+        <w:jc w:val="both"/>
+      </w:pPr>
+      <w:r>
+        <w:t xml:space="preserve">In </w:t>
+      </w:r>
+      <w:r>
+        <w:t>the</w:t>
+      </w:r>
+      <w:r>
+        <w:t xml:space="preserve"> final parts of this report</w:t>
+      </w:r>
+      <w:r>
+        <w:t xml:space="preserve"> I</w:t>
+      </w:r>
+      <w:r>
+        <w:t xml:space="preserve"> will</w:t>
+      </w:r>
+      <w:r>
+        <w:t xml:space="preserve"> be covering the action points I will be focusing on</w:t>
+      </w:r>
+      <w:r>
+        <w:t xml:space="preserve"> in</w:t>
+      </w:r>
+      <w:r>
+        <w:t xml:space="preserve"> the incoming trimester to finish the progress made.</w:t>
+      </w:r>
+      <w:r>
+        <w:t xml:space="preserve"> Great progress</w:t>
+      </w:r>
+      <w:r>
+        <w:t xml:space="preserve"> has been achieved and we need to make sure it carries through to the next trimester.</w:t>
+      </w:r>
+    </w:p>
+    <w:p>
+      <w:pPr>
+        <w:pStyle w:val="Heading3"/>
+        <w:spacing w:after="120"/>
+      </w:pPr>
+      <w:bookmarkStart w:id="53" w:name="_Toc471393961"/>
+      <w:r>
+        <w:t xml:space="preserve">3.4.1 </w:t>
+      </w:r>
+      <w:r>
+        <w:t>Complete Bindings</w:t>
+      </w:r>
+      <w:bookmarkEnd w:id="53"/>
+    </w:p>
+    <w:p>
+      <w:pPr>
+        <w:jc w:val="both"/>
+        <w:rPr>
+          <w:rFonts w:cs="Arial"/>
+        </w:rPr>
+      </w:pPr>
+      <w:r>
+        <w:rPr>
+          <w:rFonts w:cs="Arial"/>
+        </w:rPr>
+        <w:t>Most importa</w:t>
+      </w:r>
+      <w:r>
+        <w:rPr>
+          <w:rFonts w:cs="Arial"/>
+        </w:rPr>
+        <w:t xml:space="preserve">ntly I will be looking to add most </w:t>
+      </w:r>
+      <w:r>
+        <w:rPr>
+          <w:rFonts w:cs="Arial"/>
+        </w:rPr>
+        <w:t xml:space="preserve">of the bindings required to OpenGL and OpenCL to build more advanced demonstrations to showcase the project. This may result in additional </w:t>
+      </w:r>
+      <w:r>
+        <w:rPr>
+          <w:rFonts w:cs="Arial"/>
+        </w:rPr>
+        <w:t xml:space="preserve">issues however, </w:t>
+      </w:r>
+      <w:r>
+        <w:rPr>
+          <w:rFonts w:cs="Arial"/>
+        </w:rPr>
+        <w:t>because both API</w:t>
+      </w:r>
+      <w:r>
+        <w:rPr>
+          <w:rFonts w:cs="Arial"/>
+        </w:rPr>
+        <w:t xml:space="preserve">s have sections we have not touched upon which could </w:t>
+      </w:r>
+      <w:r>
+        <w:rPr>
+          <w:rFonts w:cs="Arial"/>
+        </w:rPr>
+        <w:t>prove</w:t>
+      </w:r>
+      <w:r>
+        <w:rPr>
+          <w:rFonts w:cs="Arial"/>
+        </w:rPr>
+        <w:t xml:space="preserve"> difficult to expose to JavaScript without careful consideration.</w:t>
+      </w:r>
+      <w:r>
+        <w:rPr>
+          <w:rFonts w:cs="Arial"/>
+        </w:rPr>
+        <w:t xml:space="preserve"> </w:t>
+      </w:r>
+      <w:r>
+        <w:rPr>
+          <w:rFonts w:cs="Arial"/>
+        </w:rPr>
+        <w:t>However,</w:t>
+      </w:r>
+      <w:r>
+        <w:rPr>
+          <w:rFonts w:cs="Arial"/>
+        </w:rPr>
+        <w:t xml:space="preserve"> as we have seen OpenGL ES 2.0 made available to JavaScript </w:t>
+      </w:r>
+      <w:r>
+        <w:rPr>
+          <w:rFonts w:cs="Arial"/>
+        </w:rPr>
+        <w:t xml:space="preserve">through WebGL </w:t>
+      </w:r>
+      <w:r>
+        <w:rPr>
+          <w:rFonts w:cs="Arial"/>
+        </w:rPr>
+        <w:t xml:space="preserve">beforehand </w:t>
+      </w:r>
+      <w:r>
+        <w:rPr>
+          <w:rFonts w:cs="Arial"/>
+        </w:rPr>
+        <w:t>we don’t expect major issues here. S</w:t>
+      </w:r>
+      <w:r>
+        <w:rPr>
+          <w:rFonts w:cs="Arial"/>
+        </w:rPr>
+        <w:t>o</w:t>
+      </w:r>
+      <w:r>
+        <w:rPr>
+          <w:rFonts w:cs="Arial"/>
+        </w:rPr>
+        <w:t>,</w:t>
+      </w:r>
+      <w:r>
+        <w:rPr>
+          <w:rFonts w:cs="Arial"/>
+        </w:rPr>
+        <w:t xml:space="preserve"> the chances of a bottleneck here are small.</w:t>
+      </w:r>
+    </w:p>
+    <w:p>
+      <w:pPr>
+        <w:pStyle w:val="Heading3"/>
+        <w:spacing w:after="120"/>
+      </w:pPr>
+      <w:bookmarkStart w:id="54" w:name="_Toc471393962"/>
+      <w:r>
+        <w:t xml:space="preserve">3.4.2 </w:t>
+      </w:r>
+      <w:r>
+        <w:t>Professional Demonstrations</w:t>
+      </w:r>
+      <w:bookmarkEnd w:id="54"/>
+    </w:p>
+    <w:p>
+      <w:pPr>
+        <w:jc w:val="both"/>
+        <w:rPr>
+          <w:rFonts w:cs="Arial"/>
+        </w:rPr>
+      </w:pPr>
+      <w:r>
+        <w:rPr>
+          <w:rFonts w:cs="Arial"/>
+        </w:rPr>
+        <w:t xml:space="preserve">Once we have fully built out the bindings to OpenGL and OpenCL we will be looking to more advanced demos </w:t>
+      </w:r>
+      <w:r>
+        <w:rPr>
+          <w:rFonts w:cs="Arial"/>
+        </w:rPr>
+        <w:t>that prove the platform serves its</w:t>
+      </w:r>
+      <w:r>
+        <w:rPr>
+          <w:rFonts w:cs="Arial"/>
+        </w:rPr>
+        <w:t xml:space="preserve"> purpose. Ideally</w:t>
+      </w:r>
+      <w:r>
+        <w:rPr>
+          <w:rFonts w:cs="Arial"/>
+        </w:rPr>
+        <w:t>,</w:t>
+      </w:r>
+      <w:r>
+        <w:rPr>
+          <w:rFonts w:cs="Arial"/>
+        </w:rPr>
+        <w:t xml:space="preserve"> we will be looking at traditional methods that could be </w:t>
+      </w:r>
+      <w:r>
+        <w:rPr>
+          <w:rFonts w:cs="Arial"/>
+        </w:rPr>
+        <w:t>help demonstrate the speeds up possible and how using the runtime can help prototype this work.</w:t>
+      </w:r>
+      <w:r>
+        <w:rPr>
+          <w:rFonts w:cs="Arial"/>
+        </w:rPr>
+        <w:t xml:space="preserve"> Some early ideas include a GPU demo which solves a given path in a 3D level and a generic file render which takes render data specified in a JSON file and renders it in real time.</w:t>
+      </w:r>
+    </w:p>
+    <w:p>
+      <w:pPr>
+        <w:pStyle w:val="Heading3"/>
+        <w:spacing w:after="120"/>
+      </w:pPr>
+      <w:bookmarkStart w:id="55" w:name="_Toc471393963"/>
+      <w:r>
+        <w:t xml:space="preserve">3.4.3 </w:t>
+      </w:r>
+      <w:r>
+        <w:t>Presentation</w:t>
+      </w:r>
+      <w:bookmarkEnd w:id="55"/>
+    </w:p>
+    <w:p>
+      <w:pPr>
+        <w:jc w:val="both"/>
+        <w:rPr>
+          <w:rFonts w:cs="Arial"/>
+        </w:rPr>
+      </w:pPr>
+      <w:r>
+        <w:rPr>
+          <w:rFonts w:cs="Arial"/>
+        </w:rPr>
+        <w:t xml:space="preserve">The presentation is due </w:t>
+      </w:r>
+      <w:r>
+        <w:rPr>
+          <w:rFonts w:cs="Arial"/>
+        </w:rPr>
+        <w:t>soon</w:t>
+      </w:r>
+      <w:r>
+        <w:rPr>
+          <w:rFonts w:cs="Arial"/>
+        </w:rPr>
+        <w:t xml:space="preserve"> and </w:t>
+      </w:r>
+      <w:r>
+        <w:rPr>
+          <w:rFonts w:cs="Arial"/>
+        </w:rPr>
+        <w:t>a lot of preparation will need to be done</w:t>
+      </w:r>
+      <w:r>
+        <w:rPr>
+          <w:rFonts w:cs="Arial"/>
+        </w:rPr>
+        <w:t xml:space="preserve">. Luckily due to a good level of work being completed already I have no shortage of things I </w:t>
+      </w:r>
+      <w:r>
+        <w:rPr>
+          <w:rFonts w:cs="Arial"/>
+        </w:rPr>
+        <w:t>should</w:t>
+      </w:r>
+      <w:r>
+        <w:rPr>
+          <w:rFonts w:cs="Arial"/>
+        </w:rPr>
+        <w:t xml:space="preserve"> demonstrate. I plan to do a proper presentation on the work done providing </w:t>
+      </w:r>
+      <w:r>
+        <w:rPr>
+          <w:rFonts w:cs="Arial"/>
+        </w:rPr>
+        <w:t>many</w:t>
+      </w:r>
+      <w:r>
+        <w:rPr>
+          <w:rFonts w:cs="Arial"/>
+        </w:rPr>
+        <w:t xml:space="preserve"> </w:t>
+      </w:r>
+      <w:r>
+        <w:rPr>
+          <w:rFonts w:cs="Arial"/>
+        </w:rPr>
+        <w:t>opportunities</w:t>
+      </w:r>
+      <w:r>
+        <w:rPr>
+          <w:rFonts w:cs="Arial"/>
+        </w:rPr>
+        <w:t xml:space="preserve"> to show the runtime in action</w:t>
+      </w:r>
+      <w:r>
+        <w:rPr>
+          <w:rFonts w:cs="Arial"/>
+        </w:rPr>
+        <w:t xml:space="preserve"> through developed examples and </w:t>
+      </w:r>
+      <w:r>
+        <w:rPr>
+          <w:rFonts w:cs="Arial"/>
+        </w:rPr>
+        <w:t>demonstrations. If ready however we can use the more advanced demonstrations that we</w:t>
+      </w:r>
+      <w:r>
+        <w:rPr>
+          <w:rFonts w:cs="Arial"/>
+        </w:rPr>
+        <w:t xml:space="preserve"> will</w:t>
+      </w:r>
+      <w:r>
+        <w:rPr>
+          <w:rFonts w:cs="Arial"/>
+        </w:rPr>
+        <w:t xml:space="preserve"> constru</w:t>
+      </w:r>
+      <w:r>
+        <w:rPr>
+          <w:rFonts w:cs="Arial"/>
+        </w:rPr>
+        <w:t xml:space="preserve">ct </w:t>
+      </w:r>
+      <w:r>
+        <w:rPr>
+          <w:rFonts w:cs="Arial"/>
+        </w:rPr>
+        <w:t>in trimester two.</w:t>
+      </w:r>
+    </w:p>
+    <w:p>
+      <w:pPr>
+        <w:pStyle w:val="Heading3"/>
+        <w:spacing w:after="120"/>
+      </w:pPr>
+      <w:bookmarkStart w:id="56" w:name="_Toc471393964"/>
+      <w:r>
+        <w:lastRenderedPageBreak/>
+        <w:t xml:space="preserve">3.4.4 </w:t>
+      </w:r>
+      <w:r>
+        <w:t>Final Honours Project Report</w:t>
+      </w:r>
+      <w:bookmarkEnd w:id="56"/>
+    </w:p>
+    <w:p>
+      <w:pPr>
+        <w:jc w:val="both"/>
+        <w:rPr>
+          <w:rFonts w:cs="Arial"/>
+        </w:rPr>
+      </w:pPr>
+      <w:r>
+        <w:rPr>
+          <w:rFonts w:cs="Arial"/>
+        </w:rPr>
+        <w:t>Finally, the most important piece that needs to be completed is the final honours project report which is the bulk of the marks for the project. I plan to make an early start on this to ensure this isn’t rushed in the last weeks of trimester 2.</w:t>
+      </w:r>
+      <w:r>
+        <w:rPr>
+          <w:rFonts w:cs="Arial"/>
+        </w:rPr>
+        <w:t xml:space="preserve"> The technical review from this report will certainly be expanded on when it comes to the honours report but the good progress here will give me a good starting point.</w:t>
+      </w:r>
+    </w:p>
+    <w:p>
+      <w:pPr>
+        <w:pStyle w:val="Heading3"/>
+        <w:spacing w:after="120"/>
+      </w:pPr>
+      <w:r>
+        <w:t xml:space="preserve">3.4.5 </w:t>
+      </w:r>
+      <w:r>
+        <w:t>Trimester 2 G</w:t>
+      </w:r>
+      <w:r>
+        <w:t>antt</w:t>
+      </w:r>
+      <w:r>
+        <w:t xml:space="preserve"> Chart</w:t>
+      </w:r>
+    </w:p>
+    <w:p>
+      <w:pPr>
+        <w:jc w:val="both"/>
+        <w:rPr>
+          <w:rFonts w:cs="Arial"/>
+        </w:rPr>
+      </w:pPr>
+      <w:r>
+        <w:rPr>
+          <w:rFonts w:cs="Arial"/>
+        </w:rPr>
+        <w:t xml:space="preserve">To prepare for the future trimester I took all the above points mentioned and merged them into a friendly Gantt chart which will help me measure my progress and keep me on track. The Gantt chart is visible </w:t>
+      </w:r>
+      <w:r>
+        <w:rPr>
+          <w:rFonts w:cs="Arial"/>
+        </w:rPr>
+        <w:t>in Figure 23</w:t>
+      </w:r>
+      <w:r>
+        <w:rPr>
+          <w:rFonts w:cs="Arial"/>
+        </w:rPr>
+        <w:t xml:space="preserve"> </w:t>
+      </w:r>
+      <w:r>
+        <w:rPr>
+          <w:rFonts w:cs="Arial"/>
+        </w:rPr>
+        <w:t>and covers tasks only for trimester 2.</w:t>
+      </w:r>
+    </w:p>
+    <w:p>
+      <w:pPr>
+        <w:jc w:val="both"/>
+        <w:rPr>
+          <w:rFonts w:cs="Arial"/>
+        </w:rPr>
+      </w:pPr>
       <w:r>
         <w:rPr>
           <w:rFonts w:cs="Arial"/>
           <w:noProof/>
           <w:lang w:eastAsia="en-GB"/>
         </w:rPr>
-        <w:t xml:space="preserve"> </w:t>
-      </w:r>
-    </w:p>
-    <w:p>
-      <w:pPr>
-        <w:jc w:val="center"/>
-        <w:rPr>
-          <w:rStyle w:val="Emphasis"/>
-          <w:rFonts w:cs="Arial"/>
-        </w:rPr>
-      </w:pPr>
-      <w:r>
-        <w:rPr>
-          <w:rStyle w:val="Emphasis"/>
-          <w:rFonts w:cs="Arial"/>
-        </w:rPr>
-        <w:t xml:space="preserve">Figure </w:t>
-      </w:r>
-      <w:r>
-        <w:rPr>
-          <w:rStyle w:val="Emphasis"/>
-          <w:rFonts w:cs="Arial"/>
-        </w:rPr>
-        <w:t>22</w:t>
-      </w:r>
-      <w:r>
-        <w:rPr>
-          <w:rStyle w:val="Emphasis"/>
-          <w:rFonts w:cs="Arial"/>
-        </w:rPr>
-        <w:t>: Gantt chart with all major developments set out.</w:t>
-      </w:r>
-    </w:p>
-    <w:p>
-      <w:pPr>
-        <w:pStyle w:val="Heading2"/>
-        <w:spacing w:after="120"/>
-      </w:pPr>
-      <w:bookmarkStart w:id="52" w:name="_Toc471393960"/>
-      <w:r>
-        <w:t xml:space="preserve">3.4 </w:t>
-      </w:r>
-      <w:r>
-        <w:t>Plans for Completion</w:t>
-      </w:r>
-      <w:bookmarkEnd w:id="52"/>
-    </w:p>
-    <w:p>
-      <w:pPr>
-        <w:jc w:val="both"/>
-      </w:pPr>
-      <w:r>
-        <w:t xml:space="preserve">In </w:t>
-      </w:r>
-      <w:r>
-        <w:t>the</w:t>
-      </w:r>
-      <w:r>
-        <w:t xml:space="preserve"> final parts of this report</w:t>
-      </w:r>
-      <w:r>
-        <w:t xml:space="preserve"> I</w:t>
-      </w:r>
-      <w:r>
-        <w:t xml:space="preserve"> will</w:t>
-      </w:r>
-      <w:r>
-        <w:t xml:space="preserve"> be covering the action points I will be focusing on</w:t>
-      </w:r>
-      <w:r>
-        <w:t xml:space="preserve"> in</w:t>
-      </w:r>
-      <w:r>
-        <w:t xml:space="preserve"> the incoming trimester to finish the progress made.</w:t>
-      </w:r>
-      <w:r>
-        <w:t xml:space="preserve"> Great progress</w:t>
-      </w:r>
-      <w:r>
-        <w:t xml:space="preserve"> has been achieved and we need to make sure it carries through to the next trimester.</w:t>
-      </w:r>
-    </w:p>
-    <w:p>
-      <w:pPr>
-        <w:pStyle w:val="Heading3"/>
-        <w:spacing w:after="120"/>
-      </w:pPr>
-      <w:bookmarkStart w:id="53" w:name="_Toc471393961"/>
-      <w:r>
-        <w:t xml:space="preserve">3.4.1 </w:t>
-      </w:r>
-      <w:r>
-        <w:t>Complete Bindings</w:t>
-      </w:r>
-      <w:bookmarkEnd w:id="53"/>
-    </w:p>
-    <w:p>
-      <w:pPr>
-        <w:jc w:val="both"/>
-        <w:rPr>
-          <w:rFonts w:cs="Arial"/>
-        </w:rPr>
-      </w:pPr>
-      <w:r>
-        <w:rPr>
-          <w:rFonts w:cs="Arial"/>
-        </w:rPr>
-        <w:t>Most importa</w:t>
-      </w:r>
-      <w:r>
-        <w:rPr>
-          <w:rFonts w:cs="Arial"/>
-        </w:rPr>
-        <w:t xml:space="preserve">ntly I will be looking to add most </w:t>
-      </w:r>
-      <w:r>
-        <w:rPr>
-          <w:rFonts w:cs="Arial"/>
-        </w:rPr>
-        <w:t xml:space="preserve">of the bindings required to OpenGL and OpenCL to build more advanced demonstrations to showcase the project. This may result in additional </w:t>
-      </w:r>
-      <w:r>
-        <w:rPr>
-          <w:rFonts w:cs="Arial"/>
-        </w:rPr>
-        <w:t xml:space="preserve">issues however, </w:t>
-      </w:r>
-      <w:r>
-        <w:rPr>
-          <w:rFonts w:cs="Arial"/>
-        </w:rPr>
-        <w:t>because both API</w:t>
-      </w:r>
-      <w:r>
-        <w:rPr>
-          <w:rFonts w:cs="Arial"/>
-        </w:rPr>
-        <w:t xml:space="preserve">s have sections we have not touched upon which could </w:t>
-      </w:r>
-      <w:r>
-        <w:rPr>
-          <w:rFonts w:cs="Arial"/>
-        </w:rPr>
-        <w:t>prove</w:t>
-      </w:r>
-      <w:r>
-        <w:rPr>
-          <w:rFonts w:cs="Arial"/>
-        </w:rPr>
-        <w:t xml:space="preserve"> difficult to expose to JavaScript without careful consideration.</w:t>
-      </w:r>
-      <w:r>
-        <w:rPr>
-          <w:rFonts w:cs="Arial"/>
-        </w:rPr>
-        <w:t xml:space="preserve"> </w:t>
-      </w:r>
-      <w:r>
-        <w:rPr>
-          <w:rFonts w:cs="Arial"/>
-        </w:rPr>
-        <w:t>However,</w:t>
-      </w:r>
-      <w:r>
-        <w:rPr>
-          <w:rFonts w:cs="Arial"/>
-        </w:rPr>
-        <w:t xml:space="preserve"> as we have seen OpenGL ES 2.0 made available to JavaScript </w:t>
-      </w:r>
-      <w:r>
-        <w:rPr>
-          <w:rFonts w:cs="Arial"/>
-        </w:rPr>
-        <w:t xml:space="preserve">through WebGL </w:t>
-      </w:r>
-      <w:r>
-        <w:rPr>
-          <w:rFonts w:cs="Arial"/>
-        </w:rPr>
-        <w:t xml:space="preserve">beforehand </w:t>
-      </w:r>
-      <w:r>
-        <w:rPr>
-          <w:rFonts w:cs="Arial"/>
-        </w:rPr>
-        <w:t>we don’t expect major issues here. S</w:t>
-      </w:r>
-      <w:r>
-        <w:rPr>
-          <w:rFonts w:cs="Arial"/>
-        </w:rPr>
-        <w:t>o</w:t>
-      </w:r>
-      <w:r>
-        <w:rPr>
-          <w:rFonts w:cs="Arial"/>
-        </w:rPr>
-        <w:t>,</w:t>
-      </w:r>
-      <w:r>
-        <w:rPr>
-          <w:rFonts w:cs="Arial"/>
-        </w:rPr>
-        <w:t xml:space="preserve"> the chances of a bottleneck here are small.</w:t>
-      </w:r>
-    </w:p>
-    <w:p>
-      <w:pPr>
-        <w:pStyle w:val="Heading3"/>
-        <w:spacing w:after="120"/>
-      </w:pPr>
-      <w:bookmarkStart w:id="54" w:name="_Toc471393962"/>
-      <w:r>
-        <w:t xml:space="preserve">3.4.2 </w:t>
-      </w:r>
-      <w:r>
-        <w:t>Professional Demonstrations</w:t>
-      </w:r>
-      <w:bookmarkEnd w:id="54"/>
-    </w:p>
-    <w:p>
-      <w:pPr>
-        <w:jc w:val="both"/>
-        <w:rPr>
-          <w:rFonts w:cs="Arial"/>
-        </w:rPr>
-      </w:pPr>
-      <w:r>
-        <w:rPr>
-          <w:rFonts w:cs="Arial"/>
-        </w:rPr>
-        <w:t xml:space="preserve">Once we have fully built out the bindings to OpenGL and OpenCL we will be looking to more advanced demos </w:t>
-      </w:r>
-      <w:r>
-        <w:rPr>
-          <w:rFonts w:cs="Arial"/>
-        </w:rPr>
-        <w:t>that prove the platform serves its</w:t>
-      </w:r>
-      <w:r>
-        <w:rPr>
-          <w:rFonts w:cs="Arial"/>
-        </w:rPr>
-        <w:t xml:space="preserve"> purpose. Ideally</w:t>
-      </w:r>
-      <w:r>
-        <w:rPr>
-          <w:rFonts w:cs="Arial"/>
-        </w:rPr>
-        <w:t>,</w:t>
-      </w:r>
-      <w:r>
-        <w:rPr>
-          <w:rFonts w:cs="Arial"/>
-        </w:rPr>
-        <w:t xml:space="preserve"> we will be looking at traditional methods that could be </w:t>
-      </w:r>
-      <w:r>
-        <w:rPr>
-          <w:rFonts w:cs="Arial"/>
-        </w:rPr>
-        <w:t>help demonstrate the speeds up possible and how using the runtime can help prototype this work.</w:t>
-      </w:r>
-      <w:r>
-        <w:rPr>
-          <w:rFonts w:cs="Arial"/>
-        </w:rPr>
-        <w:t xml:space="preserve"> Some early ideas include a GPU demo which solves a given path in a 3D level and a generic file render which takes render data specified in a JSON file and renders it in real time.</w:t>
-      </w:r>
-    </w:p>
-    <w:p>
-      <w:pPr>
-        <w:pStyle w:val="Heading3"/>
-        <w:spacing w:after="120"/>
-      </w:pPr>
-      <w:bookmarkStart w:id="55" w:name="_Toc471393963"/>
-      <w:r>
-        <w:t xml:space="preserve">3.4.3 </w:t>
-      </w:r>
-      <w:r>
-        <w:t>Presentation</w:t>
-      </w:r>
-      <w:bookmarkEnd w:id="55"/>
-    </w:p>
-    <w:p>
-      <w:pPr>
-        <w:jc w:val="both"/>
-        <w:rPr>
-          <w:rFonts w:cs="Arial"/>
-        </w:rPr>
-      </w:pPr>
-      <w:r>
-        <w:rPr>
-          <w:rFonts w:cs="Arial"/>
-        </w:rPr>
-        <w:t xml:space="preserve">The presentation is due </w:t>
-      </w:r>
-      <w:r>
-        <w:rPr>
-          <w:rFonts w:cs="Arial"/>
-        </w:rPr>
-        <w:t>soon</w:t>
-      </w:r>
-      <w:r>
-        <w:rPr>
-          <w:rFonts w:cs="Arial"/>
-        </w:rPr>
-        <w:t xml:space="preserve"> and </w:t>
-      </w:r>
-      <w:r>
-        <w:rPr>
-          <w:rFonts w:cs="Arial"/>
-        </w:rPr>
-        <w:t>a lot of preparation will need to be done</w:t>
-      </w:r>
-      <w:r>
-        <w:rPr>
-          <w:rFonts w:cs="Arial"/>
-        </w:rPr>
-        <w:t xml:space="preserve">. Luckily due to a good level of work being completed already I have no shortage of things I </w:t>
-      </w:r>
-      <w:r>
-        <w:rPr>
-          <w:rFonts w:cs="Arial"/>
-        </w:rPr>
-        <w:t>should</w:t>
-      </w:r>
-      <w:r>
-        <w:rPr>
-          <w:rFonts w:cs="Arial"/>
-        </w:rPr>
-        <w:t xml:space="preserve"> demonstrate. I plan to do a proper presentation on the work done providing </w:t>
-      </w:r>
-      <w:r>
-        <w:rPr>
-          <w:rFonts w:cs="Arial"/>
-        </w:rPr>
-        <w:t>many</w:t>
-      </w:r>
-      <w:r>
-        <w:rPr>
-          <w:rFonts w:cs="Arial"/>
-        </w:rPr>
-        <w:t xml:space="preserve"> </w:t>
-      </w:r>
-      <w:r>
-        <w:rPr>
-          <w:rFonts w:cs="Arial"/>
-        </w:rPr>
-        <w:t>opportunities</w:t>
-      </w:r>
-      <w:r>
-        <w:rPr>
-          <w:rFonts w:cs="Arial"/>
-        </w:rPr>
-        <w:t xml:space="preserve"> to show the runtime in action</w:t>
-      </w:r>
-      <w:r>
-        <w:rPr>
-          <w:rFonts w:cs="Arial"/>
-        </w:rPr>
-        <w:t xml:space="preserve"> through developed examples and </w:t>
-      </w:r>
-      <w:r>
-        <w:rPr>
-          <w:rFonts w:cs="Arial"/>
-        </w:rPr>
-        <w:t>demonstrations. If ready however we can use the more advanced demonstrations that we</w:t>
-      </w:r>
-      <w:r>
-        <w:rPr>
-          <w:rFonts w:cs="Arial"/>
-        </w:rPr>
-        <w:t xml:space="preserve"> will</w:t>
-      </w:r>
-      <w:r>
-        <w:rPr>
-          <w:rFonts w:cs="Arial"/>
-        </w:rPr>
-        <w:t xml:space="preserve"> constru</w:t>
-      </w:r>
-      <w:r>
-        <w:rPr>
-          <w:rFonts w:cs="Arial"/>
-        </w:rPr>
-        <w:t xml:space="preserve">ct </w:t>
-      </w:r>
-      <w:r>
-        <w:rPr>
-          <w:rFonts w:cs="Arial"/>
-        </w:rPr>
-        <w:t>in trimester two.</w:t>
-      </w:r>
-    </w:p>
-    <w:p>
-      <w:pPr>
-        <w:pStyle w:val="Heading3"/>
-        <w:spacing w:after="120"/>
-      </w:pPr>
-      <w:bookmarkStart w:id="56" w:name="_Toc471393964"/>
-      <w:r>
-        <w:lastRenderedPageBreak/>
-        <w:t xml:space="preserve">3.4.4 </w:t>
-      </w:r>
-      <w:r>
-        <w:t>Final Honours Project Report</w:t>
-      </w:r>
-      <w:bookmarkEnd w:id="56"/>
-    </w:p>
-    <w:p>
-      <w:pPr>
-        <w:jc w:val="both"/>
-        <w:rPr>
-          <w:rFonts w:cs="Arial"/>
-        </w:rPr>
-      </w:pPr>
-      <w:r>
-        <w:rPr>
-          <w:rFonts w:cs="Arial"/>
-        </w:rPr>
-        <w:t>Finally, the most important piece that needs to be completed is the final honours project report which is the bulk of the marks for the project. I plan to make an early start on this to ensure this isn’t rushed in the last weeks of trimester 2.</w:t>
-      </w:r>
-      <w:r>
-        <w:rPr>
-          <w:rFonts w:cs="Arial"/>
-        </w:rPr>
-        <w:t xml:space="preserve"> The technical review from this report will certainly be expanded on when it comes to the honours report but the good progress here will give me a good starting point.</w:t>
-      </w:r>
-    </w:p>
-    <w:p>
-      <w:pPr>
-        <w:pStyle w:val="Heading3"/>
-        <w:spacing w:after="120"/>
-      </w:pPr>
-      <w:r>
-        <w:t xml:space="preserve">3.4.5 </w:t>
-      </w:r>
-      <w:r>
-        <w:t>Trimester 2 G</w:t>
-      </w:r>
-      <w:r>
-        <w:t>antt</w:t>
-      </w:r>
-      <w:r>
-        <w:t xml:space="preserve"> Chart</w:t>
-      </w:r>
-    </w:p>
-    <w:p>
-      <w:pPr>
-        <w:jc w:val="both"/>
-        <w:rPr>
-          <w:rFonts w:cs="Arial"/>
-        </w:rPr>
-      </w:pPr>
-      <w:r>
-        <w:rPr>
-          <w:rFonts w:cs="Arial"/>
-          <w:noProof/>
-          <w:lang w:eastAsia="en-GB"/>
-        </w:rPr>
         <w:drawing>
-          <wp:anchor distT="0" distB="0" distL="114300" distR="114300" simplePos="0" relativeHeight="251671552" behindDoc="1" locked="0" layoutInCell="1" allowOverlap="1" wp14:anchorId="37731218" wp14:editId="5489EEEB">
-            <wp:simplePos x="0" y="0"/>
-            <wp:positionH relativeFrom="column">
-              <wp:posOffset>19050</wp:posOffset>
-            </wp:positionH>
-            <wp:positionV relativeFrom="paragraph">
-              <wp:posOffset>476885</wp:posOffset>
-            </wp:positionV>
-            <wp:extent cx="6647815" cy="2914015"/>
-            <wp:effectExtent l="133350" t="114300" r="95885" b="133985"/>
-            <wp:wrapTight wrapText="bothSides">
-              <wp:wrapPolygon edited="0">
-                <wp:start x="-309" y="-847"/>
-                <wp:lineTo x="-433" y="-565"/>
-                <wp:lineTo x="-371" y="22593"/>
-                <wp:lineTo x="21912" y="22593"/>
-                <wp:lineTo x="21912" y="-847"/>
-                <wp:lineTo x="-309" y="-847"/>
-              </wp:wrapPolygon>
-            </wp:wrapTight>
-            <wp:docPr id="3" name="Picture 3"/>
+          <wp:inline distT="0" distB="0" distL="0" distR="0">
+            <wp:extent cx="6648450" cy="3533775"/>
+            <wp:effectExtent l="133350" t="114300" r="114300" b="142875"/>
+            <wp:docPr id="11" name="Picture 11"/>
             <wp:cNvGraphicFramePr>
               <a:graphicFrameLocks xmlns:a="http://schemas.openxmlformats.org/drawingml/2006/main" noChangeAspect="1"/>
             </wp:cNvGraphicFramePr>
@@ -12288,13 +12296,13 @@
               <a:graphicData uri="http://schemas.openxmlformats.org/drawingml/2006/picture">
                 <pic:pic xmlns:pic="http://schemas.openxmlformats.org/drawingml/2006/picture">
                   <pic:nvPicPr>
-                    <pic:cNvPr id="0" name="Picture 85"/>
+                    <pic:cNvPr id="0" name="Picture 26"/>
                     <pic:cNvPicPr>
                       <a:picLocks noChangeAspect="1" noChangeArrowheads="1"/>
                     </pic:cNvPicPr>
                   </pic:nvPicPr>
                   <pic:blipFill>
-                    <a:blip r:embed="rId48">
+                    <a:blip r:embed="rId49">
                       <a:extLst>
                         <a:ext uri="{28A0092B-C50C-407E-A947-70E740481C1C}">
                           <a14:useLocalDpi xmlns:a14="http://schemas.microsoft.com/office/drawing/2010/main" val="0"/>
@@ -12309,7 +12317,7 @@
                   <pic:spPr bwMode="auto">
                     <a:xfrm>
                       <a:off x="0" y="0"/>
-                      <a:ext cx="6647815" cy="2914015"/>
+                      <a:ext cx="6648450" cy="3533775"/>
                     </a:xfrm>
                     <a:prstGeom prst="rect">
                       <a:avLst/>
@@ -12348,38 +12356,8 @@
                 </pic:pic>
               </a:graphicData>
             </a:graphic>
-          </wp:anchor>
+          </wp:inline>
         </w:drawing>
-      </w:r>
-      <w:r>
-        <w:rPr>
-          <w:rFonts w:cs="Arial"/>
-        </w:rPr>
-        <w:t>Here</w:t>
-      </w:r>
-      <w:r>
-        <w:rPr>
-          <w:rFonts w:cs="Arial"/>
-        </w:rPr>
-        <w:t xml:space="preserve"> in Figure 23</w:t>
-      </w:r>
-      <w:r>
-        <w:rPr>
-          <w:rFonts w:cs="Arial"/>
-        </w:rPr>
-        <w:t xml:space="preserve"> is the plan </w:t>
-      </w:r>
-      <w:r>
-        <w:rPr>
-          <w:rFonts w:cs="Arial"/>
-        </w:rPr>
-        <w:t>laid</w:t>
-      </w:r>
-      <w:r>
-        <w:rPr>
-          <w:rFonts w:cs="Arial"/>
-        </w:rPr>
-        <w:t xml:space="preserve"> out in a Gantt chart for trimester 2.</w:t>
       </w:r>
     </w:p>
     <w:p>
@@ -12424,8 +12402,6 @@
     <w:p/>
     <w:p/>
     <w:p/>
-    <w:p/>
-    <w:p/>
     <w:p>
       <w:pPr>
         <w:pStyle w:val="Heading1"/>
@@ -12436,6 +12412,8 @@
         </w:rPr>
       </w:pPr>
       <w:bookmarkStart w:id="57" w:name="_Toc471393965"/>
+      <w:bookmarkStart w:id="58" w:name="_GoBack"/>
+      <w:bookmarkEnd w:id="58"/>
       <w:r>
         <w:rPr>
           <w:rFonts w:ascii="Arial" w:hAnsi="Arial" w:cs="Arial"/>
@@ -12463,14 +12441,14 @@
           <w:vertAlign w:val="subscript"/>
         </w:rPr>
       </w:pPr>
-      <w:bookmarkStart w:id="58" w:name="_Toc471393966"/>
+      <w:bookmarkStart w:id="59" w:name="_Toc471393966"/>
       <w:r>
         <w:t xml:space="preserve">4.1 </w:t>
       </w:r>
       <w:r>
         <w:t>Excellent Progress</w:t>
       </w:r>
-      <w:bookmarkEnd w:id="58"/>
+      <w:bookmarkEnd w:id="59"/>
     </w:p>
     <w:p>
       <w:pPr>
@@ -12691,7 +12669,7 @@
                     </pic:cNvPicPr>
                   </pic:nvPicPr>
                   <pic:blipFill rotWithShape="1">
-                    <a:blip r:embed="rId49">
+                    <a:blip r:embed="rId50">
                       <a:extLst>
                         <a:ext uri="{28A0092B-C50C-407E-A947-70E740481C1C}">
                           <a14:useLocalDpi xmlns:a14="http://schemas.microsoft.com/office/drawing/2010/main" val="0"/>
@@ -12749,8 +12727,6 @@
         </w:rPr>
         <w:t xml:space="preserve"> (See Figure 23</w:t>
       </w:r>
-      <w:bookmarkStart w:id="59" w:name="_GoBack"/>
-      <w:bookmarkEnd w:id="59"/>
       <w:r>
         <w:rPr>
           <w:rFonts w:cs="Arial"/>
@@ -13437,7 +13413,7 @@
         </w:rPr>
         <w:t xml:space="preserve">Available from: </w:t>
       </w:r>
-      <w:hyperlink r:id="rId50" w:history="1">
+      <w:hyperlink r:id="rId51" w:history="1">
         <w:r>
           <w:rPr>
             <w:rStyle w:val="Hyperlink"/>
@@ -13551,7 +13527,7 @@
         </w:rPr>
         <w:t xml:space="preserve">Available from: </w:t>
       </w:r>
-      <w:hyperlink r:id="rId51" w:history="1">
+      <w:hyperlink r:id="rId52" w:history="1">
         <w:r>
           <w:rPr>
             <w:rStyle w:val="Hyperlink"/>
@@ -13662,7 +13638,7 @@
         </w:rPr>
         <w:t xml:space="preserve">Available from: </w:t>
       </w:r>
-      <w:hyperlink r:id="rId52" w:history="1">
+      <w:hyperlink r:id="rId53" w:history="1">
         <w:r>
           <w:rPr>
             <w:rStyle w:val="Hyperlink"/>
@@ -13774,7 +13750,7 @@
         </w:rPr>
         <w:t xml:space="preserve">Available from: </w:t>
       </w:r>
-      <w:hyperlink r:id="rId53" w:history="1">
+      <w:hyperlink r:id="rId54" w:history="1">
         <w:r>
           <w:rPr>
             <w:rStyle w:val="Hyperlink"/>
@@ -13886,7 +13862,7 @@
         </w:rPr>
         <w:t xml:space="preserve">Available from: </w:t>
       </w:r>
-      <w:hyperlink r:id="rId54" w:history="1">
+      <w:hyperlink r:id="rId55" w:history="1">
         <w:r>
           <w:rPr>
             <w:rStyle w:val="Hyperlink"/>
@@ -13948,7 +13924,7 @@
         </w:rPr>
         <w:t xml:space="preserve">Available from: </w:t>
       </w:r>
-      <w:hyperlink r:id="rId55" w:history="1">
+      <w:hyperlink r:id="rId56" w:history="1">
         <w:r>
           <w:rPr>
             <w:rStyle w:val="Hyperlink"/>
@@ -14136,7 +14112,7 @@
         </w:rPr>
         <w:t xml:space="preserve">Available from: </w:t>
       </w:r>
-      <w:hyperlink r:id="rId56" w:history="1">
+      <w:hyperlink r:id="rId57" w:history="1">
         <w:r>
           <w:rPr>
             <w:rStyle w:val="Hyperlink"/>
@@ -14260,7 +14236,7 @@
         </w:rPr>
         <w:t xml:space="preserve">Available from: </w:t>
       </w:r>
-      <w:hyperlink r:id="rId57" w:history="1">
+      <w:hyperlink r:id="rId58" w:history="1">
         <w:r>
           <w:rPr>
             <w:rStyle w:val="Hyperlink"/>
@@ -14376,7 +14352,7 @@
         </w:rPr>
         <w:t xml:space="preserve">Available from: </w:t>
       </w:r>
-      <w:hyperlink r:id="rId58" w:history="1">
+      <w:hyperlink r:id="rId59" w:history="1">
         <w:r>
           <w:rPr>
             <w:rStyle w:val="Hyperlink"/>
@@ -14488,7 +14464,7 @@
         </w:rPr>
         <w:t xml:space="preserve">Available from: </w:t>
       </w:r>
-      <w:hyperlink r:id="rId59" w:history="1">
+      <w:hyperlink r:id="rId60" w:history="1">
         <w:r>
           <w:rPr>
             <w:rStyle w:val="Hyperlink"/>
@@ -14715,7 +14691,7 @@
         </w:rPr>
         <w:t xml:space="preserve">Available from: </w:t>
       </w:r>
-      <w:hyperlink r:id="rId60" w:history="1">
+      <w:hyperlink r:id="rId61" w:history="1">
         <w:r>
           <w:rPr>
             <w:rStyle w:val="Hyperlink"/>
@@ -14830,7 +14806,7 @@
         </w:rPr>
         <w:t xml:space="preserve">Available from: </w:t>
       </w:r>
-      <w:hyperlink r:id="rId61" w:history="1">
+      <w:hyperlink r:id="rId62" w:history="1">
         <w:r>
           <w:rPr>
             <w:rStyle w:val="Hyperlink"/>
@@ -14945,7 +14921,7 @@
         </w:rPr>
         <w:t xml:space="preserve">Available from: </w:t>
       </w:r>
-      <w:hyperlink r:id="rId62" w:history="1">
+      <w:hyperlink r:id="rId63" w:history="1">
         <w:r>
           <w:rPr>
             <w:rStyle w:val="Hyperlink"/>
@@ -15057,7 +15033,7 @@
         </w:rPr>
         <w:t xml:space="preserve">Available from: </w:t>
       </w:r>
-      <w:hyperlink r:id="rId63" w:history="1">
+      <w:hyperlink r:id="rId64" w:history="1">
         <w:r>
           <w:rPr>
             <w:rStyle w:val="Hyperlink"/>
@@ -15172,7 +15148,7 @@
         </w:rPr>
         <w:t xml:space="preserve">Available from: </w:t>
       </w:r>
-      <w:hyperlink r:id="rId64" w:history="1">
+      <w:hyperlink r:id="rId65" w:history="1">
         <w:r>
           <w:rPr>
             <w:rStyle w:val="Hyperlink"/>
@@ -15284,7 +15260,7 @@
         </w:rPr>
         <w:t xml:space="preserve">Available from: </w:t>
       </w:r>
-      <w:hyperlink r:id="rId65" w:history="1">
+      <w:hyperlink r:id="rId66" w:history="1">
         <w:r>
           <w:rPr>
             <w:rStyle w:val="Hyperlink"/>
@@ -15397,7 +15373,7 @@
         </w:rPr>
         <w:t xml:space="preserve">Available from: </w:t>
       </w:r>
-      <w:hyperlink r:id="rId66" w:history="1">
+      <w:hyperlink r:id="rId67" w:history="1">
         <w:r>
           <w:rPr>
             <w:rStyle w:val="Hyperlink"/>
@@ -15592,7 +15568,7 @@
         </w:rPr>
         <w:t xml:space="preserve">Available from: </w:t>
       </w:r>
-      <w:hyperlink r:id="rId67" w:history="1">
+      <w:hyperlink r:id="rId68" w:history="1">
         <w:r>
           <w:rPr>
             <w:rStyle w:val="Hyperlink"/>
@@ -15709,7 +15685,7 @@
         </w:rPr>
         <w:t xml:space="preserve">Available from: </w:t>
       </w:r>
-      <w:hyperlink r:id="rId68" w:history="1">
+      <w:hyperlink r:id="rId69" w:history="1">
         <w:r>
           <w:rPr>
             <w:rStyle w:val="Hyperlink"/>
@@ -15821,7 +15797,7 @@
         </w:rPr>
         <w:t xml:space="preserve">Available from: </w:t>
       </w:r>
-      <w:hyperlink r:id="rId69" w:history="1">
+      <w:hyperlink r:id="rId70" w:history="1">
         <w:r>
           <w:rPr>
             <w:rStyle w:val="Hyperlink"/>
@@ -17517,9 +17493,9 @@
         </w:rPr>
         <w:object w:dxaOrig="10800" w:dyaOrig="13737">
           <v:shape id="_x0000_i1043" type="#_x0000_t75" style="width:540.75pt;height:685.5pt" o:ole="">
-            <v:imagedata r:id="rId70" o:title=""/>
+            <v:imagedata r:id="rId71" o:title=""/>
           </v:shape>
-          <o:OLEObject Type="Embed" ProgID="Word.OpenDocumentText.12" ShapeID="_x0000_i1043" DrawAspect="Content" ObjectID="_1545138825" r:id="rId71"/>
+          <o:OLEObject Type="Embed" ProgID="Word.OpenDocumentText.12" ShapeID="_x0000_i1043" DrawAspect="Content" ObjectID="_1545140011" r:id="rId72"/>
         </w:object>
       </w:r>
     </w:p>
@@ -17539,9 +17515,9 @@
         </w:rPr>
         <w:object w:dxaOrig="10800" w:dyaOrig="13562">
           <v:shape id="_x0000_i1044" type="#_x0000_t75" style="width:540.75pt;height:675.75pt" o:ole="">
-            <v:imagedata r:id="rId72" o:title=""/>
+            <v:imagedata r:id="rId73" o:title=""/>
           </v:shape>
-          <o:OLEObject Type="Embed" ProgID="Word.OpenDocumentText.12" ShapeID="_x0000_i1044" DrawAspect="Content" ObjectID="_1545138826" r:id="rId73"/>
+          <o:OLEObject Type="Embed" ProgID="Word.OpenDocumentText.12" ShapeID="_x0000_i1044" DrawAspect="Content" ObjectID="_1545140012" r:id="rId74"/>
         </w:object>
       </w:r>
     </w:p>
@@ -17590,9 +17566,9 @@
         </w:rPr>
         <w:object w:dxaOrig="10800" w:dyaOrig="12891">
           <v:shape id="_x0000_i1045" type="#_x0000_t75" style="width:540.75pt;height:642.75pt" o:ole="">
-            <v:imagedata r:id="rId74" o:title=""/>
+            <v:imagedata r:id="rId75" o:title=""/>
           </v:shape>
-          <o:OLEObject Type="Embed" ProgID="Word.OpenDocumentText.12" ShapeID="_x0000_i1045" DrawAspect="Content" ObjectID="_1545138827" r:id="rId75"/>
+          <o:OLEObject Type="Embed" ProgID="Word.OpenDocumentText.12" ShapeID="_x0000_i1045" DrawAspect="Content" ObjectID="_1545140013" r:id="rId76"/>
         </w:object>
       </w:r>
     </w:p>
@@ -17612,9 +17588,9 @@
         </w:rPr>
         <w:object w:dxaOrig="10800" w:dyaOrig="12235">
           <v:shape id="_x0000_i1046" type="#_x0000_t75" style="width:540.75pt;height:610.5pt" o:ole="">
-            <v:imagedata r:id="rId76" o:title=""/>
+            <v:imagedata r:id="rId77" o:title=""/>
           </v:shape>
-          <o:OLEObject Type="Embed" ProgID="Word.OpenDocumentText.12" ShapeID="_x0000_i1046" DrawAspect="Content" ObjectID="_1545138828" r:id="rId77"/>
+          <o:OLEObject Type="Embed" ProgID="Word.OpenDocumentText.12" ShapeID="_x0000_i1046" DrawAspect="Content" ObjectID="_1545140014" r:id="rId78"/>
         </w:object>
       </w:r>
     </w:p>
@@ -20292,12 +20268,12 @@
       </w:pPr>
     </w:p>
     <w:sectPr>
-      <w:headerReference w:type="even" r:id="rId78"/>
-      <w:headerReference w:type="default" r:id="rId79"/>
-      <w:footerReference w:type="even" r:id="rId80"/>
-      <w:footerReference w:type="default" r:id="rId81"/>
-      <w:headerReference w:type="first" r:id="rId82"/>
-      <w:footerReference w:type="first" r:id="rId83"/>
+      <w:headerReference w:type="even" r:id="rId79"/>
+      <w:headerReference w:type="default" r:id="rId80"/>
+      <w:footerReference w:type="even" r:id="rId81"/>
+      <w:footerReference w:type="default" r:id="rId82"/>
+      <w:headerReference w:type="first" r:id="rId83"/>
+      <w:footerReference w:type="first" r:id="rId84"/>
       <w:endnotePr>
         <w:numFmt w:val="decimal"/>
       </w:endnotePr>
@@ -20379,7 +20355,6 @@
         <w:docPartUnique/>
       </w:docPartObj>
     </w:sdtPr>
-    <w:sdtEndPr/>
     <w:sdtContent>
       <w:p>
         <w:pPr>
@@ -24666,7 +24641,7 @@
 </file>
 
 <file path=customXml/itemProps1.xml><?xml version="1.0" encoding="utf-8"?>
-<ds:datastoreItem xmlns:ds="http://schemas.openxmlformats.org/officeDocument/2006/customXml" ds:itemID="{2AFB156F-BFB9-4AFE-B4D2-2995C22CB55E}">
+<ds:datastoreItem xmlns:ds="http://schemas.openxmlformats.org/officeDocument/2006/customXml" ds:itemID="{65AFE6D2-079B-48DA-9848-74303169C3D4}">
   <ds:schemaRefs>
     <ds:schemaRef ds:uri="http://schemas.openxmlformats.org/officeDocument/2006/bibliography"/>
   </ds:schemaRefs>

</xml_diff>

<commit_message>
removing redundant sentance from abstract
</commit_message>
<xml_diff>
--- a/Compute.Documents/B00235610 - Interim Report.docx
+++ b/Compute.Documents/B00235610 - Interim Report.docx
@@ -1,6 +1,6 @@
 
 <file path=word/document.xml><?xml version="1.0" encoding="utf-8"?>
-<w:document xmlns:wpc="http://schemas.microsoft.com/office/word/2010/wordprocessingCanvas" xmlns:cx="http://schemas.microsoft.com/office/drawing/2014/chartex" xmlns:cx1="http://schemas.microsoft.com/office/drawing/2015/9/8/chartex" xmlns:cx2="http://schemas.microsoft.com/office/drawing/2015/10/21/chartex" xmlns:mc="http://schemas.openxmlformats.org/markup-compatibility/2006" xmlns:o="urn:schemas-microsoft-com:office:office" xmlns:r="http://schemas.openxmlformats.org/officeDocument/2006/relationships" xmlns:m="http://schemas.openxmlformats.org/officeDocument/2006/math" xmlns:v="urn:schemas-microsoft-com:vml" xmlns:wp14="http://schemas.microsoft.com/office/word/2010/wordprocessingDrawing" xmlns:wp="http://schemas.openxmlformats.org/drawingml/2006/wordprocessingDrawing" xmlns:w10="urn:schemas-microsoft-com:office:word" xmlns:w="http://schemas.openxmlformats.org/wordprocessingml/2006/main" xmlns:w14="http://schemas.microsoft.com/office/word/2010/wordml" xmlns:w15="http://schemas.microsoft.com/office/word/2012/wordml" xmlns:w16se="http://schemas.microsoft.com/office/word/2015/wordml/symex" xmlns:wpg="http://schemas.microsoft.com/office/word/2010/wordprocessingGroup" xmlns:wpi="http://schemas.microsoft.com/office/word/2010/wordprocessingInk" xmlns:wne="http://schemas.microsoft.com/office/word/2006/wordml" xmlns:wps="http://schemas.microsoft.com/office/word/2010/wordprocessingShape" mc:Ignorable="w14 w15 w16se wp14">
+<w:document xmlns:wpc="http://schemas.microsoft.com/office/word/2010/wordprocessingCanvas" xmlns:cx="http://schemas.microsoft.com/office/drawing/2014/chartex" xmlns:cx1="http://schemas.microsoft.com/office/drawing/2015/9/8/chartex" xmlns:cx2="http://schemas.microsoft.com/office/drawing/2015/10/21/chartex" xmlns:cx3="http://schemas.microsoft.com/office/drawing/2016/5/9/chartex" xmlns:cx4="http://schemas.microsoft.com/office/drawing/2016/5/10/chartex" xmlns:cx5="http://schemas.microsoft.com/office/drawing/2016/5/11/chartex" xmlns:mc="http://schemas.openxmlformats.org/markup-compatibility/2006" xmlns:o="urn:schemas-microsoft-com:office:office" xmlns:r="http://schemas.openxmlformats.org/officeDocument/2006/relationships" xmlns:m="http://schemas.openxmlformats.org/officeDocument/2006/math" xmlns:v="urn:schemas-microsoft-com:vml" xmlns:wp14="http://schemas.microsoft.com/office/word/2010/wordprocessingDrawing" xmlns:wp="http://schemas.openxmlformats.org/drawingml/2006/wordprocessingDrawing" xmlns:w10="urn:schemas-microsoft-com:office:word" xmlns:w="http://schemas.openxmlformats.org/wordprocessingml/2006/main" xmlns:w14="http://schemas.microsoft.com/office/word/2010/wordml" xmlns:w15="http://schemas.microsoft.com/office/word/2012/wordml" xmlns:w16se="http://schemas.microsoft.com/office/word/2015/wordml/symex" xmlns:wpg="http://schemas.microsoft.com/office/word/2010/wordprocessingGroup" xmlns:wpi="http://schemas.microsoft.com/office/word/2010/wordprocessingInk" xmlns:wne="http://schemas.microsoft.com/office/word/2006/wordml" xmlns:wps="http://schemas.microsoft.com/office/word/2010/wordprocessingShape" mc:Ignorable="w14 w15 w16se wp14">
   <w:body>
     <w:p>
       <w:pPr>
@@ -448,14 +448,24 @@
           <w:lang w:eastAsia="en-GB"/>
         </w:rPr>
         <w:lastRenderedPageBreak/>
-        <w:t>Abstract</w:t>
-      </w:r>
+        <w:t>Abstra</w:t>
+      </w:r>
+      <w:bookmarkStart w:id="0" w:name="_GoBack"/>
+      <w:bookmarkEnd w:id="0"/>
       <w:r>
         <w:rPr>
           <w:rFonts w:eastAsia="Times New Roman"/>
           <w:sz w:val="48"/>
           <w:lang w:eastAsia="en-GB"/>
         </w:rPr>
+        <w:t>ct</w:t>
+      </w:r>
+      <w:r>
+        <w:rPr>
+          <w:rFonts w:eastAsia="Times New Roman"/>
+          <w:sz w:val="48"/>
+          <w:lang w:eastAsia="en-GB"/>
+        </w:rPr>
         <w:tab/>
       </w:r>
     </w:p>
@@ -543,41 +553,6 @@
           <w:lang w:eastAsia="en-GB"/>
         </w:rPr>
         <w:t xml:space="preserve"> </w:t>
-      </w:r>
-      <w:r>
-        <w:rPr>
-          <w:rFonts w:eastAsia="Times New Roman"/>
-          <w:lang w:eastAsia="en-GB"/>
-        </w:rPr>
-        <w:t>In tandem</w:t>
-      </w:r>
-      <w:r>
-        <w:rPr>
-          <w:rFonts w:eastAsia="Times New Roman"/>
-          <w:lang w:eastAsia="en-GB"/>
-        </w:rPr>
-        <w:t>,</w:t>
-      </w:r>
-      <w:r>
-        <w:rPr>
-          <w:rFonts w:eastAsia="Times New Roman"/>
-          <w:lang w:eastAsia="en-GB"/>
-        </w:rPr>
-        <w:t xml:space="preserve"> demonstrations were built using </w:t>
-      </w:r>
-      <w:r>
-        <w:rPr>
-          <w:rFonts w:eastAsia="Times New Roman"/>
-          <w:lang w:eastAsia="en-GB"/>
-        </w:rPr>
-        <w:t>the</w:t>
-      </w:r>
-      <w:r>
-        <w:rPr>
-          <w:rFonts w:eastAsia="Times New Roman"/>
-          <w:lang w:eastAsia="en-GB"/>
-        </w:rPr>
-        <w:t xml:space="preserve"> runtime to investigate the advantages of our approach. </w:t>
       </w:r>
       <w:r>
         <w:rPr>
@@ -1010,7 +985,7 @@
           <w:r>
             <w:fldChar w:fldCharType="separate"/>
           </w:r>
-          <w:hyperlink w:anchor="_Toc471393926" w:history="1">
+          <w:hyperlink w:anchor="_Toc471405520" w:history="1">
             <w:r>
               <w:rPr>
                 <w:rStyle w:val="Hyperlink"/>
@@ -1038,7 +1013,7 @@
                 <w:noProof/>
                 <w:webHidden/>
               </w:rPr>
-              <w:instrText xml:space="preserve"> PAGEREF _Toc471393926 \h </w:instrText>
+              <w:instrText xml:space="preserve"> PAGEREF _Toc471405520 \h </w:instrText>
             </w:r>
             <w:r>
               <w:rPr>
@@ -1058,7 +1033,7 @@
                 <w:noProof/>
                 <w:webHidden/>
               </w:rPr>
-              <w:t>4</w:t>
+              <w:t>5</w:t>
             </w:r>
             <w:r>
               <w:rPr>
@@ -1082,7 +1057,7 @@
               <w:lang w:eastAsia="en-GB"/>
             </w:rPr>
           </w:pPr>
-          <w:hyperlink w:anchor="_Toc471393927" w:history="1">
+          <w:hyperlink w:anchor="_Toc471405521" w:history="1">
             <w:r>
               <w:rPr>
                 <w:rStyle w:val="Hyperlink"/>
@@ -1109,7 +1084,7 @@
                 <w:noProof/>
                 <w:webHidden/>
               </w:rPr>
-              <w:instrText xml:space="preserve"> PAGEREF _Toc471393927 \h </w:instrText>
+              <w:instrText xml:space="preserve"> PAGEREF _Toc471405521 \h </w:instrText>
             </w:r>
             <w:r>
               <w:rPr>
@@ -1129,7 +1104,7 @@
                 <w:noProof/>
                 <w:webHidden/>
               </w:rPr>
-              <w:t>4</w:t>
+              <w:t>5</w:t>
             </w:r>
             <w:r>
               <w:rPr>
@@ -1153,7 +1128,7 @@
               <w:lang w:eastAsia="en-GB"/>
             </w:rPr>
           </w:pPr>
-          <w:hyperlink w:anchor="_Toc471393928" w:history="1">
+          <w:hyperlink w:anchor="_Toc471405522" w:history="1">
             <w:r>
               <w:rPr>
                 <w:rStyle w:val="Hyperlink"/>
@@ -1180,7 +1155,7 @@
                 <w:noProof/>
                 <w:webHidden/>
               </w:rPr>
-              <w:instrText xml:space="preserve"> PAGEREF _Toc471393928 \h </w:instrText>
+              <w:instrText xml:space="preserve"> PAGEREF _Toc471405522 \h </w:instrText>
             </w:r>
             <w:r>
               <w:rPr>
@@ -1224,7 +1199,7 @@
               <w:lang w:eastAsia="en-GB"/>
             </w:rPr>
           </w:pPr>
-          <w:hyperlink w:anchor="_Toc471393929" w:history="1">
+          <w:hyperlink w:anchor="_Toc471405523" w:history="1">
             <w:r>
               <w:rPr>
                 <w:rStyle w:val="Hyperlink"/>
@@ -1251,7 +1226,7 @@
                 <w:noProof/>
                 <w:webHidden/>
               </w:rPr>
-              <w:instrText xml:space="preserve"> PAGEREF _Toc471393929 \h </w:instrText>
+              <w:instrText xml:space="preserve"> PAGEREF _Toc471405523 \h </w:instrText>
             </w:r>
             <w:r>
               <w:rPr>
@@ -1295,7 +1270,7 @@
               <w:lang w:eastAsia="en-GB"/>
             </w:rPr>
           </w:pPr>
-          <w:hyperlink w:anchor="_Toc471393930" w:history="1">
+          <w:hyperlink w:anchor="_Toc471405524" w:history="1">
             <w:r>
               <w:rPr>
                 <w:rStyle w:val="Hyperlink"/>
@@ -1323,7 +1298,7 @@
                 <w:noProof/>
                 <w:webHidden/>
               </w:rPr>
-              <w:instrText xml:space="preserve"> PAGEREF _Toc471393930 \h </w:instrText>
+              <w:instrText xml:space="preserve"> PAGEREF _Toc471405524 \h </w:instrText>
             </w:r>
             <w:r>
               <w:rPr>
@@ -1343,7 +1318,7 @@
                 <w:noProof/>
                 <w:webHidden/>
               </w:rPr>
-              <w:t>5</w:t>
+              <w:t>6</w:t>
             </w:r>
             <w:r>
               <w:rPr>
@@ -1367,7 +1342,7 @@
               <w:lang w:eastAsia="en-GB"/>
             </w:rPr>
           </w:pPr>
-          <w:hyperlink w:anchor="_Toc471393931" w:history="1">
+          <w:hyperlink w:anchor="_Toc471405525" w:history="1">
             <w:r>
               <w:rPr>
                 <w:rStyle w:val="Hyperlink"/>
@@ -1394,7 +1369,7 @@
                 <w:noProof/>
                 <w:webHidden/>
               </w:rPr>
-              <w:instrText xml:space="preserve"> PAGEREF _Toc471393931 \h </w:instrText>
+              <w:instrText xml:space="preserve"> PAGEREF _Toc471405525 \h </w:instrText>
             </w:r>
             <w:r>
               <w:rPr>
@@ -1414,7 +1389,7 @@
                 <w:noProof/>
                 <w:webHidden/>
               </w:rPr>
-              <w:t>5</w:t>
+              <w:t>6</w:t>
             </w:r>
             <w:r>
               <w:rPr>
@@ -1438,7 +1413,7 @@
               <w:lang w:eastAsia="en-GB"/>
             </w:rPr>
           </w:pPr>
-          <w:hyperlink w:anchor="_Toc471393932" w:history="1">
+          <w:hyperlink w:anchor="_Toc471405526" w:history="1">
             <w:r>
               <w:rPr>
                 <w:rStyle w:val="Hyperlink"/>
@@ -1465,7 +1440,7 @@
                 <w:noProof/>
                 <w:webHidden/>
               </w:rPr>
-              <w:instrText xml:space="preserve"> PAGEREF _Toc471393932 \h </w:instrText>
+              <w:instrText xml:space="preserve"> PAGEREF _Toc471405526 \h </w:instrText>
             </w:r>
             <w:r>
               <w:rPr>
@@ -1509,7 +1484,7 @@
               <w:lang w:eastAsia="en-GB"/>
             </w:rPr>
           </w:pPr>
-          <w:hyperlink w:anchor="_Toc471393933" w:history="1">
+          <w:hyperlink w:anchor="_Toc471405527" w:history="1">
             <w:r>
               <w:rPr>
                 <w:rStyle w:val="Hyperlink"/>
@@ -1536,7 +1511,7 @@
                 <w:noProof/>
                 <w:webHidden/>
               </w:rPr>
-              <w:instrText xml:space="preserve"> PAGEREF _Toc471393933 \h </w:instrText>
+              <w:instrText xml:space="preserve"> PAGEREF _Toc471405527 \h </w:instrText>
             </w:r>
             <w:r>
               <w:rPr>
@@ -1580,7 +1555,7 @@
               <w:lang w:eastAsia="en-GB"/>
             </w:rPr>
           </w:pPr>
-          <w:hyperlink w:anchor="_Toc471393934" w:history="1">
+          <w:hyperlink w:anchor="_Toc471405528" w:history="1">
             <w:r>
               <w:rPr>
                 <w:rStyle w:val="Hyperlink"/>
@@ -1607,7 +1582,7 @@
                 <w:noProof/>
                 <w:webHidden/>
               </w:rPr>
-              <w:instrText xml:space="preserve"> PAGEREF _Toc471393934 \h </w:instrText>
+              <w:instrText xml:space="preserve"> PAGEREF _Toc471405528 \h </w:instrText>
             </w:r>
             <w:r>
               <w:rPr>
@@ -1651,7 +1626,7 @@
               <w:lang w:eastAsia="en-GB"/>
             </w:rPr>
           </w:pPr>
-          <w:hyperlink w:anchor="_Toc471393935" w:history="1">
+          <w:hyperlink w:anchor="_Toc471405529" w:history="1">
             <w:r>
               <w:rPr>
                 <w:rStyle w:val="Hyperlink"/>
@@ -1678,7 +1653,7 @@
                 <w:noProof/>
                 <w:webHidden/>
               </w:rPr>
-              <w:instrText xml:space="preserve"> PAGEREF _Toc471393935 \h </w:instrText>
+              <w:instrText xml:space="preserve"> PAGEREF _Toc471405529 \h </w:instrText>
             </w:r>
             <w:r>
               <w:rPr>
@@ -1722,7 +1697,7 @@
               <w:lang w:eastAsia="en-GB"/>
             </w:rPr>
           </w:pPr>
-          <w:hyperlink w:anchor="_Toc471393936" w:history="1">
+          <w:hyperlink w:anchor="_Toc471405530" w:history="1">
             <w:r>
               <w:rPr>
                 <w:rStyle w:val="Hyperlink"/>
@@ -1749,7 +1724,7 @@
                 <w:noProof/>
                 <w:webHidden/>
               </w:rPr>
-              <w:instrText xml:space="preserve"> PAGEREF _Toc471393936 \h </w:instrText>
+              <w:instrText xml:space="preserve"> PAGEREF _Toc471405530 \h </w:instrText>
             </w:r>
             <w:r>
               <w:rPr>
@@ -1769,7 +1744,7 @@
                 <w:noProof/>
                 <w:webHidden/>
               </w:rPr>
-              <w:t>6</w:t>
+              <w:t>7</w:t>
             </w:r>
             <w:r>
               <w:rPr>
@@ -1793,7 +1768,7 @@
               <w:lang w:eastAsia="en-GB"/>
             </w:rPr>
           </w:pPr>
-          <w:hyperlink w:anchor="_Toc471393937" w:history="1">
+          <w:hyperlink w:anchor="_Toc471405531" w:history="1">
             <w:r>
               <w:rPr>
                 <w:rStyle w:val="Hyperlink"/>
@@ -1820,7 +1795,7 @@
                 <w:noProof/>
                 <w:webHidden/>
               </w:rPr>
-              <w:instrText xml:space="preserve"> PAGEREF _Toc471393937 \h </w:instrText>
+              <w:instrText xml:space="preserve"> PAGEREF _Toc471405531 \h </w:instrText>
             </w:r>
             <w:r>
               <w:rPr>
@@ -1864,7 +1839,7 @@
               <w:lang w:eastAsia="en-GB"/>
             </w:rPr>
           </w:pPr>
-          <w:hyperlink w:anchor="_Toc471393938" w:history="1">
+          <w:hyperlink w:anchor="_Toc471405532" w:history="1">
             <w:r>
               <w:rPr>
                 <w:rStyle w:val="Hyperlink"/>
@@ -1891,7 +1866,7 @@
                 <w:noProof/>
                 <w:webHidden/>
               </w:rPr>
-              <w:instrText xml:space="preserve"> PAGEREF _Toc471393938 \h </w:instrText>
+              <w:instrText xml:space="preserve"> PAGEREF _Toc471405532 \h </w:instrText>
             </w:r>
             <w:r>
               <w:rPr>
@@ -1935,7 +1910,7 @@
               <w:lang w:eastAsia="en-GB"/>
             </w:rPr>
           </w:pPr>
-          <w:hyperlink w:anchor="_Toc471393939" w:history="1">
+          <w:hyperlink w:anchor="_Toc471405533" w:history="1">
             <w:r>
               <w:rPr>
                 <w:rStyle w:val="Hyperlink"/>
@@ -1962,7 +1937,7 @@
                 <w:noProof/>
                 <w:webHidden/>
               </w:rPr>
-              <w:instrText xml:space="preserve"> PAGEREF _Toc471393939 \h </w:instrText>
+              <w:instrText xml:space="preserve"> PAGEREF _Toc471405533 \h </w:instrText>
             </w:r>
             <w:r>
               <w:rPr>
@@ -2006,7 +1981,7 @@
               <w:lang w:eastAsia="en-GB"/>
             </w:rPr>
           </w:pPr>
-          <w:hyperlink w:anchor="_Toc471393940" w:history="1">
+          <w:hyperlink w:anchor="_Toc471405534" w:history="1">
             <w:r>
               <w:rPr>
                 <w:rStyle w:val="Hyperlink"/>
@@ -2033,7 +2008,7 @@
                 <w:noProof/>
                 <w:webHidden/>
               </w:rPr>
-              <w:instrText xml:space="preserve"> PAGEREF _Toc471393940 \h </w:instrText>
+              <w:instrText xml:space="preserve"> PAGEREF _Toc471405534 \h </w:instrText>
             </w:r>
             <w:r>
               <w:rPr>
@@ -2077,7 +2052,7 @@
               <w:lang w:eastAsia="en-GB"/>
             </w:rPr>
           </w:pPr>
-          <w:hyperlink w:anchor="_Toc471393941" w:history="1">
+          <w:hyperlink w:anchor="_Toc471405535" w:history="1">
             <w:r>
               <w:rPr>
                 <w:rStyle w:val="Hyperlink"/>
@@ -2104,7 +2079,7 @@
                 <w:noProof/>
                 <w:webHidden/>
               </w:rPr>
-              <w:instrText xml:space="preserve"> PAGEREF _Toc471393941 \h </w:instrText>
+              <w:instrText xml:space="preserve"> PAGEREF _Toc471405535 \h </w:instrText>
             </w:r>
             <w:r>
               <w:rPr>
@@ -2148,7 +2123,7 @@
               <w:lang w:eastAsia="en-GB"/>
             </w:rPr>
           </w:pPr>
-          <w:hyperlink w:anchor="_Toc471393942" w:history="1">
+          <w:hyperlink w:anchor="_Toc471405536" w:history="1">
             <w:r>
               <w:rPr>
                 <w:rStyle w:val="Hyperlink"/>
@@ -2175,7 +2150,7 @@
                 <w:noProof/>
                 <w:webHidden/>
               </w:rPr>
-              <w:instrText xml:space="preserve"> PAGEREF _Toc471393942 \h </w:instrText>
+              <w:instrText xml:space="preserve"> PAGEREF _Toc471405536 \h </w:instrText>
             </w:r>
             <w:r>
               <w:rPr>
@@ -2219,7 +2194,7 @@
               <w:lang w:eastAsia="en-GB"/>
             </w:rPr>
           </w:pPr>
-          <w:hyperlink w:anchor="_Toc471393943" w:history="1">
+          <w:hyperlink w:anchor="_Toc471405537" w:history="1">
             <w:r>
               <w:rPr>
                 <w:rStyle w:val="Hyperlink"/>
@@ -2246,7 +2221,7 @@
                 <w:noProof/>
                 <w:webHidden/>
               </w:rPr>
-              <w:instrText xml:space="preserve"> PAGEREF _Toc471393943 \h </w:instrText>
+              <w:instrText xml:space="preserve"> PAGEREF _Toc471405537 \h </w:instrText>
             </w:r>
             <w:r>
               <w:rPr>
@@ -2290,7 +2265,7 @@
               <w:lang w:eastAsia="en-GB"/>
             </w:rPr>
           </w:pPr>
-          <w:hyperlink w:anchor="_Toc471393944" w:history="1">
+          <w:hyperlink w:anchor="_Toc471405538" w:history="1">
             <w:r>
               <w:rPr>
                 <w:rStyle w:val="Hyperlink"/>
@@ -2317,7 +2292,7 @@
                 <w:noProof/>
                 <w:webHidden/>
               </w:rPr>
-              <w:instrText xml:space="preserve"> PAGEREF _Toc471393944 \h </w:instrText>
+              <w:instrText xml:space="preserve"> PAGEREF _Toc471405538 \h </w:instrText>
             </w:r>
             <w:r>
               <w:rPr>
@@ -2361,7 +2336,7 @@
               <w:lang w:eastAsia="en-GB"/>
             </w:rPr>
           </w:pPr>
-          <w:hyperlink w:anchor="_Toc471393945" w:history="1">
+          <w:hyperlink w:anchor="_Toc471405539" w:history="1">
             <w:r>
               <w:rPr>
                 <w:rStyle w:val="Hyperlink"/>
@@ -2388,7 +2363,7 @@
                 <w:noProof/>
                 <w:webHidden/>
               </w:rPr>
-              <w:instrText xml:space="preserve"> PAGEREF _Toc471393945 \h </w:instrText>
+              <w:instrText xml:space="preserve"> PAGEREF _Toc471405539 \h </w:instrText>
             </w:r>
             <w:r>
               <w:rPr>
@@ -2432,7 +2407,7 @@
               <w:lang w:eastAsia="en-GB"/>
             </w:rPr>
           </w:pPr>
-          <w:hyperlink w:anchor="_Toc471393946" w:history="1">
+          <w:hyperlink w:anchor="_Toc471405540" w:history="1">
             <w:r>
               <w:rPr>
                 <w:rStyle w:val="Hyperlink"/>
@@ -2459,7 +2434,7 @@
                 <w:noProof/>
                 <w:webHidden/>
               </w:rPr>
-              <w:instrText xml:space="preserve"> PAGEREF _Toc471393946 \h </w:instrText>
+              <w:instrText xml:space="preserve"> PAGEREF _Toc471405540 \h </w:instrText>
             </w:r>
             <w:r>
               <w:rPr>
@@ -2503,7 +2478,7 @@
               <w:lang w:eastAsia="en-GB"/>
             </w:rPr>
           </w:pPr>
-          <w:hyperlink w:anchor="_Toc471393947" w:history="1">
+          <w:hyperlink w:anchor="_Toc471405541" w:history="1">
             <w:r>
               <w:rPr>
                 <w:rStyle w:val="Hyperlink"/>
@@ -2530,7 +2505,7 @@
                 <w:noProof/>
                 <w:webHidden/>
               </w:rPr>
-              <w:instrText xml:space="preserve"> PAGEREF _Toc471393947 \h </w:instrText>
+              <w:instrText xml:space="preserve"> PAGEREF _Toc471405541 \h </w:instrText>
             </w:r>
             <w:r>
               <w:rPr>
@@ -2574,7 +2549,7 @@
               <w:lang w:eastAsia="en-GB"/>
             </w:rPr>
           </w:pPr>
-          <w:hyperlink w:anchor="_Toc471393948" w:history="1">
+          <w:hyperlink w:anchor="_Toc471405542" w:history="1">
             <w:r>
               <w:rPr>
                 <w:rStyle w:val="Hyperlink"/>
@@ -2602,7 +2577,7 @@
                 <w:noProof/>
                 <w:webHidden/>
               </w:rPr>
-              <w:instrText xml:space="preserve"> PAGEREF _Toc471393948 \h </w:instrText>
+              <w:instrText xml:space="preserve"> PAGEREF _Toc471405542 \h </w:instrText>
             </w:r>
             <w:r>
               <w:rPr>
@@ -2622,7 +2597,7 @@
                 <w:noProof/>
                 <w:webHidden/>
               </w:rPr>
-              <w:t>12</w:t>
+              <w:t>11</w:t>
             </w:r>
             <w:r>
               <w:rPr>
@@ -2646,7 +2621,7 @@
               <w:lang w:eastAsia="en-GB"/>
             </w:rPr>
           </w:pPr>
-          <w:hyperlink w:anchor="_Toc471393949" w:history="1">
+          <w:hyperlink w:anchor="_Toc471405543" w:history="1">
             <w:r>
               <w:rPr>
                 <w:rStyle w:val="Hyperlink"/>
@@ -2673,7 +2648,7 @@
                 <w:noProof/>
                 <w:webHidden/>
               </w:rPr>
-              <w:instrText xml:space="preserve"> PAGEREF _Toc471393949 \h </w:instrText>
+              <w:instrText xml:space="preserve"> PAGEREF _Toc471405543 \h </w:instrText>
             </w:r>
             <w:r>
               <w:rPr>
@@ -2693,7 +2668,7 @@
                 <w:noProof/>
                 <w:webHidden/>
               </w:rPr>
-              <w:t>12</w:t>
+              <w:t>11</w:t>
             </w:r>
             <w:r>
               <w:rPr>
@@ -2717,7 +2692,7 @@
               <w:lang w:eastAsia="en-GB"/>
             </w:rPr>
           </w:pPr>
-          <w:hyperlink w:anchor="_Toc471393950" w:history="1">
+          <w:hyperlink w:anchor="_Toc471405544" w:history="1">
             <w:r>
               <w:rPr>
                 <w:rStyle w:val="Hyperlink"/>
@@ -2744,7 +2719,7 @@
                 <w:noProof/>
                 <w:webHidden/>
               </w:rPr>
-              <w:instrText xml:space="preserve"> PAGEREF _Toc471393950 \h </w:instrText>
+              <w:instrText xml:space="preserve"> PAGEREF _Toc471405544 \h </w:instrText>
             </w:r>
             <w:r>
               <w:rPr>
@@ -2764,7 +2739,7 @@
                 <w:noProof/>
                 <w:webHidden/>
               </w:rPr>
-              <w:t>12</w:t>
+              <w:t>11</w:t>
             </w:r>
             <w:r>
               <w:rPr>
@@ -2788,7 +2763,7 @@
               <w:lang w:eastAsia="en-GB"/>
             </w:rPr>
           </w:pPr>
-          <w:hyperlink w:anchor="_Toc471393951" w:history="1">
+          <w:hyperlink w:anchor="_Toc471405545" w:history="1">
             <w:r>
               <w:rPr>
                 <w:rStyle w:val="Hyperlink"/>
@@ -2815,7 +2790,7 @@
                 <w:noProof/>
                 <w:webHidden/>
               </w:rPr>
-              <w:instrText xml:space="preserve"> PAGEREF _Toc471393951 \h </w:instrText>
+              <w:instrText xml:space="preserve"> PAGEREF _Toc471405545 \h </w:instrText>
             </w:r>
             <w:r>
               <w:rPr>
@@ -2835,7 +2810,7 @@
                 <w:noProof/>
                 <w:webHidden/>
               </w:rPr>
-              <w:t>12</w:t>
+              <w:t>11</w:t>
             </w:r>
             <w:r>
               <w:rPr>
@@ -2859,7 +2834,7 @@
               <w:lang w:eastAsia="en-GB"/>
             </w:rPr>
           </w:pPr>
-          <w:hyperlink w:anchor="_Toc471393952" w:history="1">
+          <w:hyperlink w:anchor="_Toc471405546" w:history="1">
             <w:r>
               <w:rPr>
                 <w:rStyle w:val="Hyperlink"/>
@@ -2886,7 +2861,7 @@
                 <w:noProof/>
                 <w:webHidden/>
               </w:rPr>
-              <w:instrText xml:space="preserve"> PAGEREF _Toc471393952 \h </w:instrText>
+              <w:instrText xml:space="preserve"> PAGEREF _Toc471405546 \h </w:instrText>
             </w:r>
             <w:r>
               <w:rPr>
@@ -2906,7 +2881,7 @@
                 <w:noProof/>
                 <w:webHidden/>
               </w:rPr>
-              <w:t>13</w:t>
+              <w:t>12</w:t>
             </w:r>
             <w:r>
               <w:rPr>
@@ -2930,7 +2905,7 @@
               <w:lang w:eastAsia="en-GB"/>
             </w:rPr>
           </w:pPr>
-          <w:hyperlink w:anchor="_Toc471393953" w:history="1">
+          <w:hyperlink w:anchor="_Toc471405547" w:history="1">
             <w:r>
               <w:rPr>
                 <w:rStyle w:val="Hyperlink"/>
@@ -2957,7 +2932,7 @@
                 <w:noProof/>
                 <w:webHidden/>
               </w:rPr>
-              <w:instrText xml:space="preserve"> PAGEREF _Toc471393953 \h </w:instrText>
+              <w:instrText xml:space="preserve"> PAGEREF _Toc471405547 \h </w:instrText>
             </w:r>
             <w:r>
               <w:rPr>
@@ -2977,7 +2952,7 @@
                 <w:noProof/>
                 <w:webHidden/>
               </w:rPr>
-              <w:t>13</w:t>
+              <w:t>12</w:t>
             </w:r>
             <w:r>
               <w:rPr>
@@ -3001,7 +2976,7 @@
               <w:lang w:eastAsia="en-GB"/>
             </w:rPr>
           </w:pPr>
-          <w:hyperlink w:anchor="_Toc471393954" w:history="1">
+          <w:hyperlink w:anchor="_Toc471405548" w:history="1">
             <w:r>
               <w:rPr>
                 <w:rStyle w:val="Hyperlink"/>
@@ -3028,7 +3003,7 @@
                 <w:noProof/>
                 <w:webHidden/>
               </w:rPr>
-              <w:instrText xml:space="preserve"> PAGEREF _Toc471393954 \h </w:instrText>
+              <w:instrText xml:space="preserve"> PAGEREF _Toc471405548 \h </w:instrText>
             </w:r>
             <w:r>
               <w:rPr>
@@ -3048,7 +3023,7 @@
                 <w:noProof/>
                 <w:webHidden/>
               </w:rPr>
-              <w:t>16</w:t>
+              <w:t>15</w:t>
             </w:r>
             <w:r>
               <w:rPr>
@@ -3072,7 +3047,7 @@
               <w:lang w:eastAsia="en-GB"/>
             </w:rPr>
           </w:pPr>
-          <w:hyperlink w:anchor="_Toc471393955" w:history="1">
+          <w:hyperlink w:anchor="_Toc471405549" w:history="1">
             <w:r>
               <w:rPr>
                 <w:rStyle w:val="Hyperlink"/>
@@ -3099,7 +3074,7 @@
                 <w:noProof/>
                 <w:webHidden/>
               </w:rPr>
-              <w:instrText xml:space="preserve"> PAGEREF _Toc471393955 \h </w:instrText>
+              <w:instrText xml:space="preserve"> PAGEREF _Toc471405549 \h </w:instrText>
             </w:r>
             <w:r>
               <w:rPr>
@@ -3119,7 +3094,7 @@
                 <w:noProof/>
                 <w:webHidden/>
               </w:rPr>
-              <w:t>17</w:t>
+              <w:t>16</w:t>
             </w:r>
             <w:r>
               <w:rPr>
@@ -3143,7 +3118,7 @@
               <w:lang w:eastAsia="en-GB"/>
             </w:rPr>
           </w:pPr>
-          <w:hyperlink w:anchor="_Toc471393956" w:history="1">
+          <w:hyperlink w:anchor="_Toc471405550" w:history="1">
             <w:r>
               <w:rPr>
                 <w:rStyle w:val="Hyperlink"/>
@@ -3170,7 +3145,7 @@
                 <w:noProof/>
                 <w:webHidden/>
               </w:rPr>
-              <w:instrText xml:space="preserve"> PAGEREF _Toc471393956 \h </w:instrText>
+              <w:instrText xml:space="preserve"> PAGEREF _Toc471405550 \h </w:instrText>
             </w:r>
             <w:r>
               <w:rPr>
@@ -3190,7 +3165,7 @@
                 <w:noProof/>
                 <w:webHidden/>
               </w:rPr>
-              <w:t>17</w:t>
+              <w:t>16</w:t>
             </w:r>
             <w:r>
               <w:rPr>
@@ -3214,7 +3189,7 @@
               <w:lang w:eastAsia="en-GB"/>
             </w:rPr>
           </w:pPr>
-          <w:hyperlink w:anchor="_Toc471393957" w:history="1">
+          <w:hyperlink w:anchor="_Toc471405551" w:history="1">
             <w:r>
               <w:rPr>
                 <w:rStyle w:val="Hyperlink"/>
@@ -3241,7 +3216,7 @@
                 <w:noProof/>
                 <w:webHidden/>
               </w:rPr>
-              <w:instrText xml:space="preserve"> PAGEREF _Toc471393957 \h </w:instrText>
+              <w:instrText xml:space="preserve"> PAGEREF _Toc471405551 \h </w:instrText>
             </w:r>
             <w:r>
               <w:rPr>
@@ -3261,7 +3236,7 @@
                 <w:noProof/>
                 <w:webHidden/>
               </w:rPr>
-              <w:t>17</w:t>
+              <w:t>16</w:t>
             </w:r>
             <w:r>
               <w:rPr>
@@ -3285,7 +3260,7 @@
               <w:lang w:eastAsia="en-GB"/>
             </w:rPr>
           </w:pPr>
-          <w:hyperlink w:anchor="_Toc471393958" w:history="1">
+          <w:hyperlink w:anchor="_Toc471405552" w:history="1">
             <w:r>
               <w:rPr>
                 <w:rStyle w:val="Hyperlink"/>
@@ -3312,7 +3287,7 @@
                 <w:noProof/>
                 <w:webHidden/>
               </w:rPr>
-              <w:instrText xml:space="preserve"> PAGEREF _Toc471393958 \h </w:instrText>
+              <w:instrText xml:space="preserve"> PAGEREF _Toc471405552 \h </w:instrText>
             </w:r>
             <w:r>
               <w:rPr>
@@ -3332,7 +3307,7 @@
                 <w:noProof/>
                 <w:webHidden/>
               </w:rPr>
-              <w:t>17</w:t>
+              <w:t>16</w:t>
             </w:r>
             <w:r>
               <w:rPr>
@@ -3356,7 +3331,7 @@
               <w:lang w:eastAsia="en-GB"/>
             </w:rPr>
           </w:pPr>
-          <w:hyperlink w:anchor="_Toc471393959" w:history="1">
+          <w:hyperlink w:anchor="_Toc471405553" w:history="1">
             <w:r>
               <w:rPr>
                 <w:rStyle w:val="Hyperlink"/>
@@ -3383,7 +3358,7 @@
                 <w:noProof/>
                 <w:webHidden/>
               </w:rPr>
-              <w:instrText xml:space="preserve"> PAGEREF _Toc471393959 \h </w:instrText>
+              <w:instrText xml:space="preserve"> PAGEREF _Toc471405553 \h </w:instrText>
             </w:r>
             <w:r>
               <w:rPr>
@@ -3403,7 +3378,7 @@
                 <w:noProof/>
                 <w:webHidden/>
               </w:rPr>
-              <w:t>18</w:t>
+              <w:t>17</w:t>
             </w:r>
             <w:r>
               <w:rPr>
@@ -3427,7 +3402,7 @@
               <w:lang w:eastAsia="en-GB"/>
             </w:rPr>
           </w:pPr>
-          <w:hyperlink w:anchor="_Toc471393960" w:history="1">
+          <w:hyperlink w:anchor="_Toc471405554" w:history="1">
             <w:r>
               <w:rPr>
                 <w:rStyle w:val="Hyperlink"/>
@@ -3454,7 +3429,7 @@
                 <w:noProof/>
                 <w:webHidden/>
               </w:rPr>
-              <w:instrText xml:space="preserve"> PAGEREF _Toc471393960 \h </w:instrText>
+              <w:instrText xml:space="preserve"> PAGEREF _Toc471405554 \h </w:instrText>
             </w:r>
             <w:r>
               <w:rPr>
@@ -3474,7 +3449,7 @@
                 <w:noProof/>
                 <w:webHidden/>
               </w:rPr>
-              <w:t>18</w:t>
+              <w:t>17</w:t>
             </w:r>
             <w:r>
               <w:rPr>
@@ -3498,7 +3473,7 @@
               <w:lang w:eastAsia="en-GB"/>
             </w:rPr>
           </w:pPr>
-          <w:hyperlink w:anchor="_Toc471393961" w:history="1">
+          <w:hyperlink w:anchor="_Toc471405555" w:history="1">
             <w:r>
               <w:rPr>
                 <w:rStyle w:val="Hyperlink"/>
@@ -3525,7 +3500,7 @@
                 <w:noProof/>
                 <w:webHidden/>
               </w:rPr>
-              <w:instrText xml:space="preserve"> PAGEREF _Toc471393961 \h </w:instrText>
+              <w:instrText xml:space="preserve"> PAGEREF _Toc471405555 \h </w:instrText>
             </w:r>
             <w:r>
               <w:rPr>
@@ -3545,7 +3520,7 @@
                 <w:noProof/>
                 <w:webHidden/>
               </w:rPr>
-              <w:t>18</w:t>
+              <w:t>17</w:t>
             </w:r>
             <w:r>
               <w:rPr>
@@ -3569,7 +3544,7 @@
               <w:lang w:eastAsia="en-GB"/>
             </w:rPr>
           </w:pPr>
-          <w:hyperlink w:anchor="_Toc471393962" w:history="1">
+          <w:hyperlink w:anchor="_Toc471405556" w:history="1">
             <w:r>
               <w:rPr>
                 <w:rStyle w:val="Hyperlink"/>
@@ -3596,7 +3571,7 @@
                 <w:noProof/>
                 <w:webHidden/>
               </w:rPr>
-              <w:instrText xml:space="preserve"> PAGEREF _Toc471393962 \h </w:instrText>
+              <w:instrText xml:space="preserve"> PAGEREF _Toc471405556 \h </w:instrText>
             </w:r>
             <w:r>
               <w:rPr>
@@ -3616,7 +3591,7 @@
                 <w:noProof/>
                 <w:webHidden/>
               </w:rPr>
-              <w:t>18</w:t>
+              <w:t>17</w:t>
             </w:r>
             <w:r>
               <w:rPr>
@@ -3640,7 +3615,7 @@
               <w:lang w:eastAsia="en-GB"/>
             </w:rPr>
           </w:pPr>
-          <w:hyperlink w:anchor="_Toc471393963" w:history="1">
+          <w:hyperlink w:anchor="_Toc471405557" w:history="1">
             <w:r>
               <w:rPr>
                 <w:rStyle w:val="Hyperlink"/>
@@ -3667,7 +3642,7 @@
                 <w:noProof/>
                 <w:webHidden/>
               </w:rPr>
-              <w:instrText xml:space="preserve"> PAGEREF _Toc471393963 \h </w:instrText>
+              <w:instrText xml:space="preserve"> PAGEREF _Toc471405557 \h </w:instrText>
             </w:r>
             <w:r>
               <w:rPr>
@@ -3687,7 +3662,7 @@
                 <w:noProof/>
                 <w:webHidden/>
               </w:rPr>
-              <w:t>18</w:t>
+              <w:t>17</w:t>
             </w:r>
             <w:r>
               <w:rPr>
@@ -3711,7 +3686,7 @@
               <w:lang w:eastAsia="en-GB"/>
             </w:rPr>
           </w:pPr>
-          <w:hyperlink w:anchor="_Toc471393964" w:history="1">
+          <w:hyperlink w:anchor="_Toc471405558" w:history="1">
             <w:r>
               <w:rPr>
                 <w:rStyle w:val="Hyperlink"/>
@@ -3738,7 +3713,7 @@
                 <w:noProof/>
                 <w:webHidden/>
               </w:rPr>
-              <w:instrText xml:space="preserve"> PAGEREF _Toc471393964 \h </w:instrText>
+              <w:instrText xml:space="preserve"> PAGEREF _Toc471405558 \h </w:instrText>
             </w:r>
             <w:r>
               <w:rPr>
@@ -3758,7 +3733,78 @@
                 <w:noProof/>
                 <w:webHidden/>
               </w:rPr>
-              <w:t>19</w:t>
+              <w:t>18</w:t>
+            </w:r>
+            <w:r>
+              <w:rPr>
+                <w:noProof/>
+                <w:webHidden/>
+              </w:rPr>
+              <w:fldChar w:fldCharType="end"/>
+            </w:r>
+          </w:hyperlink>
+        </w:p>
+        <w:p>
+          <w:pPr>
+            <w:pStyle w:val="TOC3"/>
+            <w:tabs>
+              <w:tab w:val="right" w:leader="dot" w:pos="10459"/>
+            </w:tabs>
+            <w:rPr>
+              <w:rFonts w:asciiTheme="minorHAnsi" w:hAnsiTheme="minorHAnsi"/>
+              <w:noProof/>
+              <w:szCs w:val="22"/>
+              <w:lang w:eastAsia="en-GB"/>
+            </w:rPr>
+          </w:pPr>
+          <w:hyperlink w:anchor="_Toc471405559" w:history="1">
+            <w:r>
+              <w:rPr>
+                <w:rStyle w:val="Hyperlink"/>
+                <w:noProof/>
+              </w:rPr>
+              <w:t>3.4.5 Trimester 2 Gantt Chart</w:t>
+            </w:r>
+            <w:r>
+              <w:rPr>
+                <w:noProof/>
+                <w:webHidden/>
+              </w:rPr>
+              <w:tab/>
+            </w:r>
+            <w:r>
+              <w:rPr>
+                <w:noProof/>
+                <w:webHidden/>
+              </w:rPr>
+              <w:fldChar w:fldCharType="begin"/>
+            </w:r>
+            <w:r>
+              <w:rPr>
+                <w:noProof/>
+                <w:webHidden/>
+              </w:rPr>
+              <w:instrText xml:space="preserve"> PAGEREF _Toc471405559 \h </w:instrText>
+            </w:r>
+            <w:r>
+              <w:rPr>
+                <w:noProof/>
+                <w:webHidden/>
+              </w:rPr>
+            </w:r>
+            <w:r>
+              <w:rPr>
+                <w:noProof/>
+                <w:webHidden/>
+              </w:rPr>
+              <w:fldChar w:fldCharType="separate"/>
+            </w:r>
+            <w:r>
+              <w:rPr>
+                <w:noProof/>
+                <w:webHidden/>
+              </w:rPr>
+              <w:t>18</w:t>
             </w:r>
             <w:r>
               <w:rPr>
@@ -3782,7 +3828,7 @@
               <w:lang w:eastAsia="en-GB"/>
             </w:rPr>
           </w:pPr>
-          <w:hyperlink w:anchor="_Toc471393965" w:history="1">
+          <w:hyperlink w:anchor="_Toc471405560" w:history="1">
             <w:r>
               <w:rPr>
                 <w:rStyle w:val="Hyperlink"/>
@@ -3810,7 +3856,7 @@
                 <w:noProof/>
                 <w:webHidden/>
               </w:rPr>
-              <w:instrText xml:space="preserve"> PAGEREF _Toc471393965 \h </w:instrText>
+              <w:instrText xml:space="preserve"> PAGEREF _Toc471405560 \h </w:instrText>
             </w:r>
             <w:r>
               <w:rPr>
@@ -3854,7 +3900,7 @@
               <w:lang w:eastAsia="en-GB"/>
             </w:rPr>
           </w:pPr>
-          <w:hyperlink w:anchor="_Toc471393966" w:history="1">
+          <w:hyperlink w:anchor="_Toc471405561" w:history="1">
             <w:r>
               <w:rPr>
                 <w:rStyle w:val="Hyperlink"/>
@@ -3881,7 +3927,7 @@
                 <w:noProof/>
                 <w:webHidden/>
               </w:rPr>
-              <w:instrText xml:space="preserve"> PAGEREF _Toc471393966 \h </w:instrText>
+              <w:instrText xml:space="preserve"> PAGEREF _Toc471405561 \h </w:instrText>
             </w:r>
             <w:r>
               <w:rPr>
@@ -3925,7 +3971,7 @@
               <w:lang w:eastAsia="en-GB"/>
             </w:rPr>
           </w:pPr>
-          <w:hyperlink w:anchor="_Toc471393967" w:history="1">
+          <w:hyperlink w:anchor="_Toc471405562" w:history="1">
             <w:r>
               <w:rPr>
                 <w:rStyle w:val="Hyperlink"/>
@@ -3952,7 +3998,7 @@
                 <w:noProof/>
                 <w:webHidden/>
               </w:rPr>
-              <w:instrText xml:space="preserve"> PAGEREF _Toc471393967 \h </w:instrText>
+              <w:instrText xml:space="preserve"> PAGEREF _Toc471405562 \h </w:instrText>
             </w:r>
             <w:r>
               <w:rPr>
@@ -3972,7 +4018,7 @@
                 <w:noProof/>
                 <w:webHidden/>
               </w:rPr>
-              <w:t>20</w:t>
+              <w:t>19</w:t>
             </w:r>
             <w:r>
               <w:rPr>
@@ -3996,7 +4042,7 @@
               <w:lang w:eastAsia="en-GB"/>
             </w:rPr>
           </w:pPr>
-          <w:hyperlink w:anchor="_Toc471393968" w:history="1">
+          <w:hyperlink w:anchor="_Toc471405563" w:history="1">
             <w:r>
               <w:rPr>
                 <w:rStyle w:val="Hyperlink"/>
@@ -4023,7 +4069,7 @@
                 <w:noProof/>
                 <w:webHidden/>
               </w:rPr>
-              <w:instrText xml:space="preserve"> PAGEREF _Toc471393968 \h </w:instrText>
+              <w:instrText xml:space="preserve"> PAGEREF _Toc471405563 \h </w:instrText>
             </w:r>
             <w:r>
               <w:rPr>
@@ -4043,7 +4089,7 @@
                 <w:noProof/>
                 <w:webHidden/>
               </w:rPr>
-              <w:t>20</w:t>
+              <w:t>19</w:t>
             </w:r>
             <w:r>
               <w:rPr>
@@ -4067,7 +4113,7 @@
               <w:lang w:eastAsia="en-GB"/>
             </w:rPr>
           </w:pPr>
-          <w:hyperlink w:anchor="_Toc471393969" w:history="1">
+          <w:hyperlink w:anchor="_Toc471405564" w:history="1">
             <w:r>
               <w:rPr>
                 <w:rStyle w:val="Hyperlink"/>
@@ -4095,7 +4141,7 @@
                 <w:noProof/>
                 <w:webHidden/>
               </w:rPr>
-              <w:instrText xml:space="preserve"> PAGEREF _Toc471393969 \h </w:instrText>
+              <w:instrText xml:space="preserve"> PAGEREF _Toc471405564 \h </w:instrText>
             </w:r>
             <w:r>
               <w:rPr>
@@ -4139,7 +4185,7 @@
               <w:lang w:eastAsia="en-GB"/>
             </w:rPr>
           </w:pPr>
-          <w:hyperlink w:anchor="_Toc471393970" w:history="1">
+          <w:hyperlink w:anchor="_Toc471405565" w:history="1">
             <w:r>
               <w:rPr>
                 <w:rStyle w:val="Hyperlink"/>
@@ -4167,7 +4213,7 @@
                 <w:noProof/>
                 <w:webHidden/>
               </w:rPr>
-              <w:instrText xml:space="preserve"> PAGEREF _Toc471393970 \h </w:instrText>
+              <w:instrText xml:space="preserve"> PAGEREF _Toc471405565 \h </w:instrText>
             </w:r>
             <w:r>
               <w:rPr>
@@ -4211,7 +4257,7 @@
               <w:lang w:eastAsia="en-GB"/>
             </w:rPr>
           </w:pPr>
-          <w:hyperlink w:anchor="_Toc471393971" w:history="1">
+          <w:hyperlink w:anchor="_Toc471405566" w:history="1">
             <w:r>
               <w:rPr>
                 <w:rStyle w:val="Hyperlink"/>
@@ -4239,7 +4285,7 @@
                 <w:noProof/>
                 <w:webHidden/>
               </w:rPr>
-              <w:instrText xml:space="preserve"> PAGEREF _Toc471393971 \h </w:instrText>
+              <w:instrText xml:space="preserve"> PAGEREF _Toc471405566 \h </w:instrText>
             </w:r>
             <w:r>
               <w:rPr>
@@ -4259,7 +4305,7 @@
                 <w:noProof/>
                 <w:webHidden/>
               </w:rPr>
-              <w:t>26</w:t>
+              <w:t>25</w:t>
             </w:r>
             <w:r>
               <w:rPr>
@@ -4283,7 +4329,7 @@
               <w:lang w:eastAsia="en-GB"/>
             </w:rPr>
           </w:pPr>
-          <w:hyperlink w:anchor="_Toc471393972" w:history="1">
+          <w:hyperlink w:anchor="_Toc471405567" w:history="1">
             <w:r>
               <w:rPr>
                 <w:rStyle w:val="Hyperlink"/>
@@ -4311,7 +4357,7 @@
                 <w:noProof/>
                 <w:webHidden/>
               </w:rPr>
-              <w:instrText xml:space="preserve"> PAGEREF _Toc471393972 \h </w:instrText>
+              <w:instrText xml:space="preserve"> PAGEREF _Toc471405567 \h </w:instrText>
             </w:r>
             <w:r>
               <w:rPr>
@@ -4331,7 +4377,7 @@
                 <w:noProof/>
                 <w:webHidden/>
               </w:rPr>
-              <w:t>28</w:t>
+              <w:t>27</w:t>
             </w:r>
             <w:r>
               <w:rPr>
@@ -4355,7 +4401,7 @@
               <w:lang w:eastAsia="en-GB"/>
             </w:rPr>
           </w:pPr>
-          <w:hyperlink w:anchor="_Toc471393973" w:history="1">
+          <w:hyperlink w:anchor="_Toc471405568" w:history="1">
             <w:r>
               <w:rPr>
                 <w:rStyle w:val="Hyperlink"/>
@@ -4383,7 +4429,7 @@
                 <w:noProof/>
                 <w:webHidden/>
               </w:rPr>
-              <w:instrText xml:space="preserve"> PAGEREF _Toc471393973 \h </w:instrText>
+              <w:instrText xml:space="preserve"> PAGEREF _Toc471405568 \h </w:instrText>
             </w:r>
             <w:r>
               <w:rPr>
@@ -4403,7 +4449,7 @@
                 <w:noProof/>
                 <w:webHidden/>
               </w:rPr>
-              <w:t>30</w:t>
+              <w:t>29</w:t>
             </w:r>
             <w:r>
               <w:rPr>
@@ -4427,7 +4473,7 @@
               <w:lang w:eastAsia="en-GB"/>
             </w:rPr>
           </w:pPr>
-          <w:hyperlink w:anchor="_Toc471393974" w:history="1">
+          <w:hyperlink w:anchor="_Toc471405569" w:history="1">
             <w:r>
               <w:rPr>
                 <w:rStyle w:val="Hyperlink"/>
@@ -4455,7 +4501,7 @@
                 <w:noProof/>
                 <w:webHidden/>
               </w:rPr>
-              <w:instrText xml:space="preserve"> PAGEREF _Toc471393974 \h </w:instrText>
+              <w:instrText xml:space="preserve"> PAGEREF _Toc471405569 \h </w:instrText>
             </w:r>
             <w:r>
               <w:rPr>
@@ -4475,7 +4521,7 @@
                 <w:noProof/>
                 <w:webHidden/>
               </w:rPr>
-              <w:t>31</w:t>
+              <w:t>30</w:t>
             </w:r>
             <w:r>
               <w:rPr>
@@ -4499,7 +4545,7 @@
               <w:lang w:eastAsia="en-GB"/>
             </w:rPr>
           </w:pPr>
-          <w:hyperlink w:anchor="_Toc471393975" w:history="1">
+          <w:hyperlink w:anchor="_Toc471405570" w:history="1">
             <w:r>
               <w:rPr>
                 <w:rStyle w:val="Hyperlink"/>
@@ -4527,7 +4573,7 @@
                 <w:noProof/>
                 <w:webHidden/>
               </w:rPr>
-              <w:instrText xml:space="preserve"> PAGEREF _Toc471393975 \h </w:instrText>
+              <w:instrText xml:space="preserve"> PAGEREF _Toc471405570 \h </w:instrText>
             </w:r>
             <w:r>
               <w:rPr>
@@ -4547,7 +4593,7 @@
                 <w:noProof/>
                 <w:webHidden/>
               </w:rPr>
-              <w:t>32</w:t>
+              <w:t>31</w:t>
             </w:r>
             <w:r>
               <w:rPr>
@@ -4571,7 +4617,7 @@
               <w:lang w:eastAsia="en-GB"/>
             </w:rPr>
           </w:pPr>
-          <w:hyperlink w:anchor="_Toc471393976" w:history="1">
+          <w:hyperlink w:anchor="_Toc471405571" w:history="1">
             <w:r>
               <w:rPr>
                 <w:rStyle w:val="Hyperlink"/>
@@ -4599,7 +4645,7 @@
                 <w:noProof/>
                 <w:webHidden/>
               </w:rPr>
-              <w:instrText xml:space="preserve"> PAGEREF _Toc471393976 \h </w:instrText>
+              <w:instrText xml:space="preserve"> PAGEREF _Toc471405571 \h </w:instrText>
             </w:r>
             <w:r>
               <w:rPr>
@@ -4619,7 +4665,7 @@
                 <w:noProof/>
                 <w:webHidden/>
               </w:rPr>
-              <w:t>33</w:t>
+              <w:t>32</w:t>
             </w:r>
             <w:r>
               <w:rPr>
@@ -4707,7 +4753,7 @@
           <w:sz w:val="28"/>
         </w:rPr>
       </w:pPr>
-      <w:bookmarkStart w:id="0" w:name="_Toc471393926"/>
+      <w:bookmarkStart w:id="1" w:name="_Toc471405520"/>
       <w:r>
         <w:rPr>
           <w:rFonts w:ascii="Arial" w:hAnsi="Arial" w:cs="Arial"/>
@@ -4725,7 +4771,7 @@
         </w:rPr>
         <w:t>Introduction</w:t>
       </w:r>
-      <w:bookmarkEnd w:id="0"/>
+      <w:bookmarkEnd w:id="1"/>
       <w:r>
         <w:rPr>
           <w:rFonts w:ascii="Arial" w:hAnsi="Arial" w:cs="Arial"/>
@@ -4740,14 +4786,14 @@
         <w:pStyle w:val="Heading2"/>
         <w:spacing w:after="120"/>
       </w:pPr>
-      <w:bookmarkStart w:id="1" w:name="_Toc471393927"/>
+      <w:bookmarkStart w:id="2" w:name="_Toc471405521"/>
       <w:r>
         <w:t xml:space="preserve">1.1 </w:t>
       </w:r>
       <w:r>
         <w:t>Topic Overview</w:t>
       </w:r>
-      <w:bookmarkEnd w:id="1"/>
+      <w:bookmarkEnd w:id="2"/>
     </w:p>
     <w:p>
       <w:pPr>
@@ -4875,19 +4921,32 @@
         <w:t xml:space="preserve"> </w:t>
       </w:r>
       <w:r>
-        <w:t>(Intel</w:t>
+        <w:t>(</w:t>
+      </w:r>
+      <w:proofErr w:type="spellStart"/>
+      <w:r>
+        <w:t>Intel</w:t>
       </w:r>
       <w:r>
         <w:t>c</w:t>
       </w:r>
       <w:r>
-        <w:t>om, 2016</w:t>
+        <w:t>om</w:t>
+      </w:r>
+      <w:proofErr w:type="spellEnd"/>
+      <w:r>
+        <w:t>, 2016</w:t>
       </w:r>
       <w:r>
         <w:t xml:space="preserve">, </w:t>
       </w:r>
-      <w:r>
-        <w:t>Amdcom, 2016)</w:t>
+      <w:proofErr w:type="spellStart"/>
+      <w:r>
+        <w:t>Amdcom</w:t>
+      </w:r>
+      <w:proofErr w:type="spellEnd"/>
+      <w:r>
+        <w:t>, 2016)</w:t>
       </w:r>
       <w:r>
         <w:t>.</w:t>
@@ -4970,11 +5029,11 @@
         <w:pStyle w:val="Heading2"/>
         <w:spacing w:after="120"/>
       </w:pPr>
-      <w:bookmarkStart w:id="2" w:name="_Toc471393928"/>
+      <w:bookmarkStart w:id="3" w:name="_Toc471405522"/>
       <w:r>
         <w:t>1.2 The Problem</w:t>
       </w:r>
-      <w:bookmarkEnd w:id="2"/>
+      <w:bookmarkEnd w:id="3"/>
     </w:p>
     <w:p>
       <w:pPr>
@@ -5079,7 +5138,35 @@
         <w:rPr>
           <w:rFonts w:cs="Arial"/>
         </w:rPr>
-        <w:t xml:space="preserve"> through WebCL and WebGL which are web equivalents of OpenCL and OpenGL</w:t>
+        <w:t xml:space="preserve"> through </w:t>
+      </w:r>
+      <w:proofErr w:type="spellStart"/>
+      <w:r>
+        <w:rPr>
+          <w:rFonts w:cs="Arial"/>
+        </w:rPr>
+        <w:t>WebCL</w:t>
+      </w:r>
+      <w:proofErr w:type="spellEnd"/>
+      <w:r>
+        <w:rPr>
+          <w:rFonts w:cs="Arial"/>
+        </w:rPr>
+        <w:t xml:space="preserve"> and </w:t>
+      </w:r>
+      <w:proofErr w:type="spellStart"/>
+      <w:r>
+        <w:rPr>
+          <w:rFonts w:cs="Arial"/>
+        </w:rPr>
+        <w:t>WebGL</w:t>
+      </w:r>
+      <w:proofErr w:type="spellEnd"/>
+      <w:r>
+        <w:rPr>
+          <w:rFonts w:cs="Arial"/>
+        </w:rPr>
+        <w:t xml:space="preserve"> which are web equivalents of OpenCL and OpenGL</w:t>
       </w:r>
       <w:r>
         <w:rPr>
@@ -5378,7 +5465,21 @@
         <w:rPr>
           <w:rFonts w:cs="Arial"/>
         </w:rPr>
-        <w:t>that is kernels in OpenCL or shaders in OpenGL.</w:t>
+        <w:t xml:space="preserve">that is kernels in OpenCL or </w:t>
+      </w:r>
+      <w:proofErr w:type="spellStart"/>
+      <w:r>
+        <w:rPr>
+          <w:rFonts w:cs="Arial"/>
+        </w:rPr>
+        <w:t>shaders</w:t>
+      </w:r>
+      <w:proofErr w:type="spellEnd"/>
+      <w:r>
+        <w:rPr>
+          <w:rFonts w:cs="Arial"/>
+        </w:rPr>
+        <w:t xml:space="preserve"> in OpenGL.</w:t>
       </w:r>
       <w:r>
         <w:rPr>
@@ -5422,7 +5523,7 @@
         <w:pStyle w:val="Heading2"/>
         <w:spacing w:after="120"/>
       </w:pPr>
-      <w:bookmarkStart w:id="3" w:name="_Toc471393929"/>
+      <w:bookmarkStart w:id="4" w:name="_Toc471405523"/>
       <w:r>
         <w:t>1.3</w:t>
       </w:r>
@@ -5432,7 +5533,7 @@
       <w:r>
         <w:t>The Solution</w:t>
       </w:r>
-      <w:bookmarkEnd w:id="3"/>
+      <w:bookmarkEnd w:id="4"/>
     </w:p>
     <w:p>
       <w:pPr>
@@ -5722,7 +5823,7 @@
           <w:sz w:val="28"/>
         </w:rPr>
       </w:pPr>
-      <w:bookmarkStart w:id="4" w:name="_Toc471393930"/>
+      <w:bookmarkStart w:id="5" w:name="_Toc471405524"/>
       <w:r>
         <w:rPr>
           <w:rFonts w:ascii="Arial" w:hAnsi="Arial" w:cs="Arial"/>
@@ -5740,14 +5841,14 @@
         </w:rPr>
         <w:t>Technical Review</w:t>
       </w:r>
-      <w:bookmarkEnd w:id="4"/>
+      <w:bookmarkEnd w:id="5"/>
     </w:p>
     <w:p>
       <w:pPr>
         <w:pStyle w:val="Heading2"/>
         <w:spacing w:after="120"/>
       </w:pPr>
-      <w:bookmarkStart w:id="5" w:name="_Toc471393931"/>
+      <w:bookmarkStart w:id="6" w:name="_Toc471405525"/>
       <w:r>
         <w:t xml:space="preserve">2.1 </w:t>
       </w:r>
@@ -5757,7 +5858,7 @@
       <w:r>
         <w:t>s</w:t>
       </w:r>
-      <w:bookmarkEnd w:id="5"/>
+      <w:bookmarkEnd w:id="6"/>
     </w:p>
     <w:p>
       <w:pPr>
@@ -5790,7 +5891,25 @@
           <w:szCs w:val="22"/>
           <w:shd w:val="clear" w:color="auto" w:fill="FFFFFF"/>
         </w:rPr>
-        <w:t>(Nvidiacom, 2016)</w:t>
+        <w:t>(</w:t>
+      </w:r>
+      <w:proofErr w:type="spellStart"/>
+      <w:r>
+        <w:rPr>
+          <w:color w:val="333333"/>
+          <w:szCs w:val="22"/>
+          <w:shd w:val="clear" w:color="auto" w:fill="FFFFFF"/>
+        </w:rPr>
+        <w:t>Nvidiacom</w:t>
+      </w:r>
+      <w:proofErr w:type="spellEnd"/>
+      <w:r>
+        <w:rPr>
+          <w:color w:val="333333"/>
+          <w:szCs w:val="22"/>
+          <w:shd w:val="clear" w:color="auto" w:fill="FFFFFF"/>
+        </w:rPr>
+        <w:t>, 2016)</w:t>
       </w:r>
       <w:r>
         <w:rPr>
@@ -5840,14 +5959,14 @@
         <w:pStyle w:val="Heading3"/>
         <w:spacing w:after="120"/>
       </w:pPr>
-      <w:bookmarkStart w:id="6" w:name="_Toc471393932"/>
+      <w:bookmarkStart w:id="7" w:name="_Toc471405526"/>
       <w:r>
         <w:t xml:space="preserve">2.1.1 </w:t>
       </w:r>
       <w:r>
         <w:t>Hardware</w:t>
       </w:r>
-      <w:bookmarkEnd w:id="6"/>
+      <w:bookmarkEnd w:id="7"/>
     </w:p>
     <w:p>
       <w:pPr>
@@ -5865,7 +5984,25 @@
           <w:color w:val="333333"/>
           <w:shd w:val="clear" w:color="auto" w:fill="FFFFFF"/>
         </w:rPr>
-        <w:t>(Nvidiacom, 2009)</w:t>
+        <w:t>(</w:t>
+      </w:r>
+      <w:proofErr w:type="spellStart"/>
+      <w:r>
+        <w:rPr>
+          <w:rFonts w:cs="Arial"/>
+          <w:color w:val="333333"/>
+          <w:shd w:val="clear" w:color="auto" w:fill="FFFFFF"/>
+        </w:rPr>
+        <w:t>Nvidiacom</w:t>
+      </w:r>
+      <w:proofErr w:type="spellEnd"/>
+      <w:r>
+        <w:rPr>
+          <w:rFonts w:cs="Arial"/>
+          <w:color w:val="333333"/>
+          <w:shd w:val="clear" w:color="auto" w:fill="FFFFFF"/>
+        </w:rPr>
+        <w:t>, 2009)</w:t>
       </w:r>
       <w:r>
         <w:t xml:space="preserve">. </w:t>
@@ -5888,7 +6025,7 @@
         <w:pStyle w:val="Heading3"/>
         <w:spacing w:after="120"/>
       </w:pPr>
-      <w:bookmarkStart w:id="7" w:name="_Toc471393933"/>
+      <w:bookmarkStart w:id="8" w:name="_Toc471405527"/>
       <w:r>
         <w:t>2.1.2</w:t>
       </w:r>
@@ -5901,7 +6038,7 @@
       <w:r>
         <w:t>Dedicated</w:t>
       </w:r>
-      <w:bookmarkEnd w:id="7"/>
+      <w:bookmarkEnd w:id="8"/>
     </w:p>
     <w:p>
       <w:pPr>
@@ -5974,7 +6111,15 @@
         <w:t xml:space="preserve"> </w:t>
       </w:r>
       <w:r>
-        <w:t>(Intelcom, 2016)</w:t>
+        <w:t>(</w:t>
+      </w:r>
+      <w:proofErr w:type="spellStart"/>
+      <w:r>
+        <w:t>Intelcom</w:t>
+      </w:r>
+      <w:proofErr w:type="spellEnd"/>
+      <w:r>
+        <w:t>, 2016)</w:t>
       </w:r>
       <w:r>
         <w:t>. The result was better media performance by default for standard CPUs</w:t>
@@ -6033,7 +6178,7 @@
         <w:pStyle w:val="Heading3"/>
         <w:spacing w:after="120"/>
       </w:pPr>
-      <w:bookmarkStart w:id="8" w:name="_Toc471393934"/>
+      <w:bookmarkStart w:id="9" w:name="_Toc471405528"/>
       <w:r>
         <w:t xml:space="preserve">2.1.2 </w:t>
       </w:r>
@@ -6046,7 +6191,7 @@
       <w:r>
         <w:t>AMD</w:t>
       </w:r>
-      <w:bookmarkEnd w:id="8"/>
+      <w:bookmarkEnd w:id="9"/>
     </w:p>
     <w:p>
       <w:pPr>
@@ -6087,7 +6232,15 @@
         <w:t> </w:t>
       </w:r>
       <w:r>
-        <w:t>(Steampoweredcom, 2016)</w:t>
+        <w:t>(</w:t>
+      </w:r>
+      <w:proofErr w:type="spellStart"/>
+      <w:r>
+        <w:t>Steampoweredcom</w:t>
+      </w:r>
+      <w:proofErr w:type="spellEnd"/>
+      <w:r>
+        <w:t>, 2016)</w:t>
       </w:r>
       <w:r>
         <w:t xml:space="preserve"> </w:t>
@@ -6132,22 +6285,40 @@
         <w:t xml:space="preserve"> </w:t>
       </w:r>
       <w:r>
-        <w:t>(Amdcom, 2016)</w:t>
+        <w:t>(</w:t>
+      </w:r>
+      <w:proofErr w:type="spellStart"/>
+      <w:r>
+        <w:t>Amdcom</w:t>
+      </w:r>
+      <w:proofErr w:type="spellEnd"/>
+      <w:r>
+        <w:t>, 2016)</w:t>
       </w:r>
       <w:r>
         <w:t xml:space="preserve"> was the starting point for the new API for both compute and graphics </w:t>
       </w:r>
+      <w:proofErr w:type="spellStart"/>
       <w:r>
         <w:t>Vulk</w:t>
       </w:r>
       <w:r>
         <w:t>an</w:t>
       </w:r>
+      <w:proofErr w:type="spellEnd"/>
       <w:r>
         <w:t xml:space="preserve"> </w:t>
       </w:r>
       <w:r>
-        <w:t>(Khronosorg, 2016)</w:t>
+        <w:t>(</w:t>
+      </w:r>
+      <w:proofErr w:type="spellStart"/>
+      <w:r>
+        <w:t>Khronosorg</w:t>
+      </w:r>
+      <w:proofErr w:type="spellEnd"/>
+      <w:r>
+        <w:t>, 2016)</w:t>
       </w:r>
       <w:r>
         <w:t xml:space="preserve"> which aims to superse</w:t>
@@ -6194,7 +6365,7 @@
         <w:pStyle w:val="Heading3"/>
         <w:spacing w:after="120"/>
       </w:pPr>
-      <w:bookmarkStart w:id="9" w:name="_Toc471393935"/>
+      <w:bookmarkStart w:id="10" w:name="_Toc471405529"/>
       <w:r>
         <w:t xml:space="preserve">2.1.3 </w:t>
       </w:r>
@@ -6204,7 +6375,7 @@
       <w:r>
         <w:t>AMD</w:t>
       </w:r>
-      <w:bookmarkEnd w:id="9"/>
+      <w:bookmarkEnd w:id="10"/>
     </w:p>
     <w:p>
       <w:pPr>
@@ -6231,8 +6402,13 @@
       <w:r>
         <w:t xml:space="preserve"> Intel added integrated graphics into their CPUs in 2010 with the launch of their </w:t>
       </w:r>
-      <w:r>
-        <w:t>Westmere microarchitecture</w:t>
+      <w:proofErr w:type="spellStart"/>
+      <w:r>
+        <w:t>Westmere</w:t>
+      </w:r>
+      <w:proofErr w:type="spellEnd"/>
+      <w:r>
+        <w:t xml:space="preserve"> microarchitecture</w:t>
       </w:r>
       <w:r>
         <w:t xml:space="preserve">. AMD arrived later with APUs </w:t>
@@ -6249,7 +6425,7 @@
         <w:pStyle w:val="Heading3"/>
         <w:spacing w:after="120"/>
       </w:pPr>
-      <w:bookmarkStart w:id="10" w:name="_Toc471393936"/>
+      <w:bookmarkStart w:id="11" w:name="_Toc471405530"/>
       <w:r>
         <w:lastRenderedPageBreak/>
         <w:t>2.1.5</w:t>
@@ -6260,7 +6436,7 @@
       <w:r>
         <w:t>Software</w:t>
       </w:r>
-      <w:bookmarkEnd w:id="10"/>
+      <w:bookmarkEnd w:id="11"/>
     </w:p>
     <w:p>
       <w:pPr>
@@ -6300,7 +6476,15 @@
         <w:t xml:space="preserve"> </w:t>
       </w:r>
       <w:r>
-        <w:t>(Khronosorg, 2016)</w:t>
+        <w:t>(</w:t>
+      </w:r>
+      <w:proofErr w:type="spellStart"/>
+      <w:r>
+        <w:t>Khronosorg</w:t>
+      </w:r>
+      <w:proofErr w:type="spellEnd"/>
+      <w:r>
+        <w:t>, 2016)</w:t>
       </w:r>
       <w:r>
         <w:t xml:space="preserve">, </w:t>
@@ -6312,7 +6496,15 @@
         <w:t xml:space="preserve"> </w:t>
       </w:r>
       <w:r>
-        <w:t>(Applecom, 2016)</w:t>
+        <w:t>(</w:t>
+      </w:r>
+      <w:proofErr w:type="spellStart"/>
+      <w:r>
+        <w:t>Applecom</w:t>
+      </w:r>
+      <w:proofErr w:type="spellEnd"/>
+      <w:r>
+        <w:t>, 2016)</w:t>
       </w:r>
       <w:r>
         <w:t xml:space="preserve"> and CUDA</w:t>
@@ -6321,7 +6513,15 @@
         <w:t xml:space="preserve"> </w:t>
       </w:r>
       <w:r>
-        <w:t>(Nvidiacom, 2016)</w:t>
+        <w:t>(</w:t>
+      </w:r>
+      <w:proofErr w:type="spellStart"/>
+      <w:r>
+        <w:t>Nvidiacom</w:t>
+      </w:r>
+      <w:proofErr w:type="spellEnd"/>
+      <w:r>
+        <w:t>, 2016)</w:t>
       </w:r>
       <w:r>
         <w:t>.</w:t>
@@ -6341,7 +6541,7 @@
         <w:pStyle w:val="Heading3"/>
         <w:spacing w:after="120"/>
       </w:pPr>
-      <w:bookmarkStart w:id="11" w:name="_Toc471393937"/>
+      <w:bookmarkStart w:id="12" w:name="_Toc471405531"/>
       <w:r>
         <w:t>2.1.6</w:t>
       </w:r>
@@ -6354,7 +6554,7 @@
       <w:r>
         <w:t xml:space="preserve"> &amp; DirectX</w:t>
       </w:r>
-      <w:bookmarkEnd w:id="11"/>
+      <w:bookmarkEnd w:id="12"/>
     </w:p>
     <w:p>
       <w:pPr>
@@ -6418,7 +6618,15 @@
         <w:t xml:space="preserve"> and</w:t>
       </w:r>
       <w:r>
-        <w:t xml:space="preserve"> uniquely has multiple versions which has seen it expand onto other platforms. OpenGL ES brought the API to embedded systems, and WebGL brought hardware accelerated rendering to the Web. In any case as it is one of the few platform independent graphics APIs it is still used today, most notably on Linux and Mac.</w:t>
+        <w:t xml:space="preserve"> uniquely has multiple versions which has seen it expand onto other platforms. OpenGL ES brought the API to embedded systems, and </w:t>
+      </w:r>
+      <w:proofErr w:type="spellStart"/>
+      <w:r>
+        <w:t>WebGL</w:t>
+      </w:r>
+      <w:proofErr w:type="spellEnd"/>
+      <w:r>
+        <w:t xml:space="preserve"> brought hardware accelerated rendering to the Web. In any case as it is one of the few platform independent graphics APIs it is still used today, most notably on Linux and Mac.</w:t>
       </w:r>
     </w:p>
     <w:p>
@@ -6426,7 +6634,15 @@
         <w:jc w:val="both"/>
       </w:pPr>
       <w:r>
-        <w:t xml:space="preserve">The key element to DirectX and OpenGL are programs called shaders. To provide </w:t>
+        <w:t xml:space="preserve">The key element to DirectX and OpenGL are programs called </w:t>
+      </w:r>
+      <w:proofErr w:type="spellStart"/>
+      <w:r>
+        <w:t>shaders</w:t>
+      </w:r>
+      <w:proofErr w:type="spellEnd"/>
+      <w:r>
+        <w:t xml:space="preserve">. To provide </w:t>
       </w:r>
       <w:r>
         <w:t>more</w:t>
@@ -6468,13 +6684,29 @@
         <w:t>DirectX</w:t>
       </w:r>
       <w:r>
-        <w:t xml:space="preserve"> such shaders are written in a language called</w:t>
+        <w:t xml:space="preserve"> such </w:t>
+      </w:r>
+      <w:proofErr w:type="spellStart"/>
+      <w:r>
+        <w:t>shaders</w:t>
+      </w:r>
+      <w:proofErr w:type="spellEnd"/>
+      <w:r>
+        <w:t xml:space="preserve"> are written in a language called</w:t>
       </w:r>
       <w:r>
         <w:t xml:space="preserve"> HLSL or High Level Shading Language. I</w:t>
       </w:r>
       <w:r>
-        <w:t xml:space="preserve">n OpenGL these shaders are </w:t>
+        <w:t xml:space="preserve">n OpenGL these </w:t>
+      </w:r>
+      <w:proofErr w:type="spellStart"/>
+      <w:r>
+        <w:t>shaders</w:t>
+      </w:r>
+      <w:proofErr w:type="spellEnd"/>
+      <w:r>
+        <w:t xml:space="preserve"> are </w:t>
       </w:r>
       <w:r>
         <w:t xml:space="preserve">written in a language called GLSL or OpenGL </w:t>
@@ -6489,11 +6721,19 @@
         <w:t xml:space="preserve">of a simple orthographic </w:t>
       </w:r>
       <w:r>
-        <w:t>OpenGL shader can be found in Figure 1.</w:t>
-      </w:r>
-    </w:p>
-    <w:bookmarkStart w:id="12" w:name="_MON_1545134291"/>
-    <w:bookmarkEnd w:id="12"/>
+        <w:t xml:space="preserve">OpenGL </w:t>
+      </w:r>
+      <w:proofErr w:type="spellStart"/>
+      <w:r>
+        <w:t>shader</w:t>
+      </w:r>
+      <w:proofErr w:type="spellEnd"/>
+      <w:r>
+        <w:t xml:space="preserve"> can be found in Figure 1.</w:t>
+      </w:r>
+    </w:p>
+    <w:bookmarkStart w:id="13" w:name="_MON_1545134291"/>
+    <w:bookmarkEnd w:id="13"/>
     <w:p>
       <w:pPr>
         <w:pBdr>
@@ -6525,10 +6765,10 @@
             <v:path o:extrusionok="f" gradientshapeok="t" o:connecttype="rect"/>
             <o:lock v:ext="edit" aspectratio="t"/>
           </v:shapetype>
-          <v:shape id="_x0000_i1025" type="#_x0000_t75" style="width:451.5pt;height:153pt" o:ole="">
+          <v:shape id="_x0000_i1025" type="#_x0000_t75" style="width:451.2pt;height:153pt" o:ole="">
             <v:imagedata r:id="rId9" o:title=""/>
           </v:shape>
-          <o:OLEObject Type="Embed" ProgID="Word.OpenDocumentText.12" ShapeID="_x0000_i1025" DrawAspect="Content" ObjectID="_1545139993" r:id="rId10"/>
+          <o:OLEObject Type="Embed" ProgID="Word.OpenDocumentText.12" ShapeID="_x0000_i1025" DrawAspect="Content" ObjectID="_1545148141" r:id="rId10"/>
         </w:object>
       </w:r>
     </w:p>
@@ -6543,15 +6783,23 @@
         <w:rPr>
           <w:rStyle w:val="Emphasis"/>
         </w:rPr>
-        <w:t>Figure 1: Typical 2D OpenGL shader</w:t>
-      </w:r>
+        <w:t xml:space="preserve">Figure 1: Typical 2D OpenGL </w:t>
+      </w:r>
+      <w:proofErr w:type="spellStart"/>
+      <w:r>
+        <w:rPr>
+          <w:rStyle w:val="Emphasis"/>
+        </w:rPr>
+        <w:t>shader</w:t>
+      </w:r>
+      <w:proofErr w:type="spellEnd"/>
     </w:p>
     <w:p>
       <w:pPr>
         <w:pStyle w:val="Heading3"/>
         <w:spacing w:after="120"/>
       </w:pPr>
-      <w:bookmarkStart w:id="13" w:name="_Toc471393938"/>
+      <w:bookmarkStart w:id="14" w:name="_Toc471405532"/>
       <w:r>
         <w:t>2.1.</w:t>
       </w:r>
@@ -6567,7 +6815,7 @@
       <w:r>
         <w:t xml:space="preserve"> &amp; OpenCL</w:t>
       </w:r>
-      <w:bookmarkEnd w:id="13"/>
+      <w:bookmarkEnd w:id="14"/>
     </w:p>
     <w:p>
       <w:pPr>
@@ -6592,7 +6840,15 @@
         <w:t xml:space="preserve"> allow developers to take advantage of GPUs on their platform. They submitted it to the Kronos Group and it soon became OpenCL and an industry standard. Where </w:t>
       </w:r>
       <w:r>
-        <w:t>OpenCL is different from CUDA is the range of devices it works on. OpenCL can run on any heterogeneous system and is not bound to a single operating system like DirectX or hardware manufacturer like CUDA. CUDA on the other hand is not open source and will only run on NVidia hardware. Research (Karimi, K, 2016) found CUDA to perform better than OpenCL, however CUDAs inability to work across hardware from different manufacturers is certainly its biggest downfall, however reserves its strength as the best performing API in the market.</w:t>
+        <w:t>OpenCL is different from CUDA is the range of devices it works on. OpenCL can run on any heterogeneous system and is not bound to a single operating system like DirectX or hardware manufacturer like CUDA. CUDA on the other hand is not open source and will only run on NVidia hardware. Research (</w:t>
+      </w:r>
+      <w:proofErr w:type="spellStart"/>
+      <w:r>
+        <w:t>Karimi</w:t>
+      </w:r>
+      <w:proofErr w:type="spellEnd"/>
+      <w:r>
+        <w:t>, K, 2016) found CUDA to perform better than OpenCL, however CUDAs inability to work across hardware from different manufacturers is certainly its biggest downfall, however reserves its strength as the best performing API in the market.</w:t>
       </w:r>
     </w:p>
     <w:p>
@@ -6631,8 +6887,8 @@
         <w:t>igure 2 you can see an OpenCL C kernel which performs a simple vector addition.</w:t>
       </w:r>
     </w:p>
-    <w:bookmarkStart w:id="14" w:name="_MON_1545134528"/>
-    <w:bookmarkEnd w:id="14"/>
+    <w:bookmarkStart w:id="15" w:name="_MON_1545134528"/>
+    <w:bookmarkEnd w:id="15"/>
     <w:p>
       <w:pPr>
         <w:pBdr>
@@ -6645,10 +6901,10 @@
       </w:pPr>
       <w:r>
         <w:object w:dxaOrig="10466" w:dyaOrig="1290">
-          <v:shape id="_x0000_i1026" type="#_x0000_t75" style="width:523.5pt;height:64.5pt" o:ole="">
+          <v:shape id="_x0000_i1026" type="#_x0000_t75" style="width:523.2pt;height:64.8pt" o:ole="">
             <v:imagedata r:id="rId11" o:title=""/>
           </v:shape>
-          <o:OLEObject Type="Embed" ProgID="Word.OpenDocumentText.12" ShapeID="_x0000_i1026" DrawAspect="Content" ObjectID="_1545139994" r:id="rId12"/>
+          <o:OLEObject Type="Embed" ProgID="Word.OpenDocumentText.12" ShapeID="_x0000_i1026" DrawAspect="Content" ObjectID="_1545148142" r:id="rId12"/>
         </w:object>
       </w:r>
     </w:p>
@@ -6692,7 +6948,7 @@
           <w:rFonts w:cs="Arial"/>
         </w:rPr>
       </w:pPr>
-      <w:bookmarkStart w:id="15" w:name="_Toc471393939"/>
+      <w:bookmarkStart w:id="16" w:name="_Toc471405533"/>
       <w:r>
         <w:t>2.1.</w:t>
       </w:r>
@@ -6702,7 +6958,7 @@
       <w:r>
         <w:t xml:space="preserve"> Advantages of GPUs</w:t>
       </w:r>
-      <w:bookmarkEnd w:id="15"/>
+      <w:bookmarkEnd w:id="16"/>
     </w:p>
     <w:p>
       <w:pPr>
@@ -6900,14 +7156,14 @@
         <w:pStyle w:val="Heading2"/>
         <w:spacing w:after="120"/>
       </w:pPr>
-      <w:bookmarkStart w:id="16" w:name="_Toc471393940"/>
+      <w:bookmarkStart w:id="17" w:name="_Toc471405534"/>
       <w:r>
         <w:t xml:space="preserve">2.2 </w:t>
       </w:r>
       <w:r>
         <w:t>JavaScript</w:t>
       </w:r>
-      <w:bookmarkEnd w:id="16"/>
+      <w:bookmarkEnd w:id="17"/>
     </w:p>
     <w:p>
       <w:pPr>
@@ -7016,7 +7272,21 @@
         <w:rPr>
           <w:rFonts w:cs="Arial"/>
         </w:rPr>
-        <w:t xml:space="preserve">n their yearly survey StackOverflow found JavaScript to be the most popular technology </w:t>
+        <w:t xml:space="preserve">n their yearly survey </w:t>
+      </w:r>
+      <w:proofErr w:type="spellStart"/>
+      <w:r>
+        <w:rPr>
+          <w:rFonts w:cs="Arial"/>
+        </w:rPr>
+        <w:t>StackOverflow</w:t>
+      </w:r>
+      <w:proofErr w:type="spellEnd"/>
+      <w:r>
+        <w:rPr>
+          <w:rFonts w:cs="Arial"/>
+        </w:rPr>
+        <w:t xml:space="preserve"> found JavaScript to be the most popular technology </w:t>
       </w:r>
       <w:r>
         <w:t>(Stack overflow blog, 2016)</w:t>
@@ -7075,7 +7345,7 @@
         <w:pStyle w:val="Heading3"/>
         <w:spacing w:after="120"/>
       </w:pPr>
-      <w:bookmarkStart w:id="17" w:name="_Toc471393941"/>
+      <w:bookmarkStart w:id="18" w:name="_Toc471405535"/>
       <w:r>
         <w:t>2.2</w:t>
       </w:r>
@@ -7088,7 +7358,7 @@
       <w:r>
         <w:t>Typed Array Architecture</w:t>
       </w:r>
-      <w:bookmarkEnd w:id="17"/>
+      <w:bookmarkEnd w:id="18"/>
     </w:p>
     <w:p>
       <w:pPr>
@@ -7139,7 +7409,25 @@
           <w:color w:val="333333"/>
           <w:shd w:val="clear" w:color="auto" w:fill="FFFFFF"/>
         </w:rPr>
-        <w:t>(Mozillaorg, 2016)</w:t>
+        <w:t>(</w:t>
+      </w:r>
+      <w:proofErr w:type="spellStart"/>
+      <w:r>
+        <w:rPr>
+          <w:rFonts w:cs="Arial"/>
+          <w:color w:val="333333"/>
+          <w:shd w:val="clear" w:color="auto" w:fill="FFFFFF"/>
+        </w:rPr>
+        <w:t>Mozillaorg</w:t>
+      </w:r>
+      <w:proofErr w:type="spellEnd"/>
+      <w:r>
+        <w:rPr>
+          <w:rFonts w:cs="Arial"/>
+          <w:color w:val="333333"/>
+          <w:shd w:val="clear" w:color="auto" w:fill="FFFFFF"/>
+        </w:rPr>
+        <w:t>, 2016)</w:t>
       </w:r>
       <w:r>
         <w:rPr>
@@ -7169,8 +7457,16 @@
         <w:rPr>
           <w:rFonts w:cs="Arial"/>
         </w:rPr>
-        <w:t xml:space="preserve"> of objects known as TypedArray</w:t>
-      </w:r>
+        <w:t xml:space="preserve"> of objects known as </w:t>
+      </w:r>
+      <w:proofErr w:type="spellStart"/>
+      <w:r>
+        <w:rPr>
+          <w:rFonts w:cs="Arial"/>
+        </w:rPr>
+        <w:t>TypedArray</w:t>
+      </w:r>
+      <w:proofErr w:type="spellEnd"/>
       <w:r>
         <w:rPr>
           <w:rFonts w:cs="Arial"/>
@@ -7279,17 +7575,19 @@
         <w:pStyle w:val="Heading3"/>
         <w:spacing w:after="120"/>
       </w:pPr>
-      <w:bookmarkStart w:id="18" w:name="_Toc471393942"/>
+      <w:bookmarkStart w:id="19" w:name="_Toc471405536"/>
       <w:r>
         <w:t>2.2.2</w:t>
       </w:r>
       <w:r>
         <w:t xml:space="preserve"> </w:t>
       </w:r>
+      <w:proofErr w:type="spellStart"/>
       <w:r>
         <w:t>ArrayBuffer</w:t>
       </w:r>
-      <w:bookmarkEnd w:id="18"/>
+      <w:bookmarkEnd w:id="19"/>
+      <w:proofErr w:type="spellEnd"/>
     </w:p>
     <w:p>
       <w:pPr>
@@ -7298,9 +7596,11 @@
           <w:rFonts w:cs="Arial"/>
         </w:rPr>
       </w:pPr>
+      <w:proofErr w:type="spellStart"/>
       <w:r>
         <w:t>ArrayBuffer</w:t>
       </w:r>
+      <w:proofErr w:type="spellEnd"/>
       <w:r>
         <w:rPr>
           <w:rFonts w:cs="Arial"/>
@@ -7349,9 +7649,11 @@
         </w:rPr>
         <w:t xml:space="preserve"> and represent it in memory in JavaScript with the following </w:t>
       </w:r>
+      <w:proofErr w:type="spellStart"/>
       <w:r>
         <w:t>ArrayBuffer</w:t>
       </w:r>
+      <w:proofErr w:type="spellEnd"/>
       <w:r>
         <w:rPr>
           <w:rFonts w:cs="Arial"/>
@@ -7384,8 +7686,8 @@
         <w:t>.</w:t>
       </w:r>
     </w:p>
-    <w:bookmarkStart w:id="19" w:name="_MON_1541712016"/>
-    <w:bookmarkEnd w:id="19"/>
+    <w:bookmarkStart w:id="20" w:name="_MON_1541712016"/>
+    <w:bookmarkEnd w:id="20"/>
     <w:p>
       <w:pPr>
         <w:pBdr>
@@ -7404,10 +7706,10 @@
           <w:vertAlign w:val="subscript"/>
         </w:rPr>
         <w:object w:dxaOrig="9026" w:dyaOrig="1724">
-          <v:shape id="_x0000_i1027" type="#_x0000_t75" style="width:453pt;height:87.75pt" o:ole="">
+          <v:shape id="_x0000_i1027" type="#_x0000_t75" style="width:453pt;height:87.6pt" o:ole="">
             <v:imagedata r:id="rId13" o:title=""/>
           </v:shape>
-          <o:OLEObject Type="Embed" ProgID="Word.OpenDocumentText.12" ShapeID="_x0000_i1027" DrawAspect="Content" ObjectID="_1545139995" r:id="rId14"/>
+          <o:OLEObject Type="Embed" ProgID="Word.OpenDocumentText.12" ShapeID="_x0000_i1027" DrawAspect="Content" ObjectID="_1545148143" r:id="rId14"/>
         </w:object>
       </w:r>
     </w:p>
@@ -7457,8 +7759,8 @@
         <w:t xml:space="preserve"> example</w:t>
       </w:r>
     </w:p>
-    <w:bookmarkStart w:id="20" w:name="_MON_1541712103"/>
-    <w:bookmarkEnd w:id="20"/>
+    <w:bookmarkStart w:id="21" w:name="_MON_1541712103"/>
+    <w:bookmarkEnd w:id="21"/>
     <w:p>
       <w:pPr>
         <w:pBdr>
@@ -7476,10 +7778,10 @@
           <w:rFonts w:cs="Arial"/>
         </w:rPr>
         <w:object w:dxaOrig="9360" w:dyaOrig="2830">
-          <v:shape id="_x0000_i1028" type="#_x0000_t75" style="width:469.5pt;height:139.5pt" o:ole="">
+          <v:shape id="_x0000_i1028" type="#_x0000_t75" style="width:469.2pt;height:139.8pt" o:ole="">
             <v:imagedata r:id="rId15" o:title=""/>
           </v:shape>
-          <o:OLEObject Type="Embed" ProgID="Word.OpenDocumentText.12" ShapeID="_x0000_i1028" DrawAspect="Content" ObjectID="_1545139996" r:id="rId16"/>
+          <o:OLEObject Type="Embed" ProgID="Word.OpenDocumentText.12" ShapeID="_x0000_i1028" DrawAspect="Content" ObjectID="_1545148144" r:id="rId16"/>
         </w:object>
       </w:r>
       <w:r>
@@ -7595,7 +7897,7 @@
         <w:pStyle w:val="Heading3"/>
         <w:spacing w:after="120"/>
       </w:pPr>
-      <w:bookmarkStart w:id="21" w:name="_Toc471393943"/>
+      <w:bookmarkStart w:id="22" w:name="_Toc471405537"/>
       <w:r>
         <w:t>2.2.3</w:t>
       </w:r>
@@ -7611,7 +7913,7 @@
       <w:r>
         <w:t xml:space="preserve"> Float64Array</w:t>
       </w:r>
-      <w:bookmarkEnd w:id="21"/>
+      <w:bookmarkEnd w:id="22"/>
     </w:p>
     <w:p>
       <w:pPr>
@@ -7626,9 +7928,11 @@
         </w:rPr>
         <w:t xml:space="preserve">Following the base type </w:t>
       </w:r>
+      <w:proofErr w:type="spellStart"/>
       <w:r>
         <w:t>ArrayBuffer</w:t>
       </w:r>
+      <w:proofErr w:type="spellEnd"/>
       <w:r>
         <w:rPr>
           <w:rFonts w:cs="Arial"/>
@@ -7653,9 +7957,11 @@
         </w:rPr>
         <w:t xml:space="preserve"> double precision numbers. This limits control but with </w:t>
       </w:r>
+      <w:proofErr w:type="spellStart"/>
       <w:r>
         <w:t>TypedArrays</w:t>
       </w:r>
+      <w:proofErr w:type="spellEnd"/>
       <w:r>
         <w:rPr>
           <w:rFonts w:cs="Arial"/>
@@ -7723,8 +8029,8 @@
         <w:t>.</w:t>
       </w:r>
     </w:p>
-    <w:bookmarkStart w:id="22" w:name="_MON_1541712873"/>
-    <w:bookmarkEnd w:id="22"/>
+    <w:bookmarkStart w:id="23" w:name="_MON_1541712873"/>
+    <w:bookmarkEnd w:id="23"/>
     <w:p>
       <w:pPr>
         <w:pBdr>
@@ -7742,10 +8048,10 @@
           <w:rFonts w:cs="Arial"/>
         </w:rPr>
         <w:object w:dxaOrig="9026" w:dyaOrig="1285">
-          <v:shape id="_x0000_i1029" type="#_x0000_t75" style="width:453pt;height:61.5pt" o:ole="">
+          <v:shape id="_x0000_i1029" type="#_x0000_t75" style="width:453pt;height:61.2pt" o:ole="">
             <v:imagedata r:id="rId17" o:title=""/>
           </v:shape>
-          <o:OLEObject Type="Embed" ProgID="Word.OpenDocumentText.12" ShapeID="_x0000_i1029" DrawAspect="Content" ObjectID="_1545139997" r:id="rId18"/>
+          <o:OLEObject Type="Embed" ProgID="Word.OpenDocumentText.12" ShapeID="_x0000_i1029" DrawAspect="Content" ObjectID="_1545148145" r:id="rId18"/>
         </w:object>
       </w:r>
     </w:p>
@@ -7835,13 +8141,27 @@
         <w:rPr>
           <w:rFonts w:cs="Arial"/>
         </w:rPr>
-        <w:t xml:space="preserve"> TypedAr</w:t>
-      </w:r>
-      <w:r>
-        <w:rPr>
-          <w:rFonts w:cs="Arial"/>
-        </w:rPr>
-        <w:t>rays this is no longer the</w:t>
+        <w:t xml:space="preserve"> </w:t>
+      </w:r>
+      <w:proofErr w:type="spellStart"/>
+      <w:r>
+        <w:rPr>
+          <w:rFonts w:cs="Arial"/>
+        </w:rPr>
+        <w:t>TypedAr</w:t>
+      </w:r>
+      <w:r>
+        <w:rPr>
+          <w:rFonts w:cs="Arial"/>
+        </w:rPr>
+        <w:t>rays</w:t>
+      </w:r>
+      <w:proofErr w:type="spellEnd"/>
+      <w:r>
+        <w:rPr>
+          <w:rFonts w:cs="Arial"/>
+        </w:rPr>
+        <w:t xml:space="preserve"> this is no longer the</w:t>
       </w:r>
       <w:r>
         <w:rPr>
@@ -7856,8 +8176,8 @@
         <w:t>.</w:t>
       </w:r>
     </w:p>
-    <w:bookmarkStart w:id="23" w:name="_MON_1541712994"/>
-    <w:bookmarkEnd w:id="23"/>
+    <w:bookmarkStart w:id="24" w:name="_MON_1541712994"/>
+    <w:bookmarkEnd w:id="24"/>
     <w:p>
       <w:pPr>
         <w:pBdr>
@@ -7875,10 +8195,10 @@
           <w:rFonts w:cs="Arial"/>
         </w:rPr>
         <w:object w:dxaOrig="9026" w:dyaOrig="1063">
-          <v:shape id="_x0000_i1030" type="#_x0000_t75" style="width:453pt;height:51.75pt" o:ole="">
+          <v:shape id="_x0000_i1030" type="#_x0000_t75" style="width:453pt;height:51.6pt" o:ole="">
             <v:imagedata r:id="rId19" o:title=""/>
           </v:shape>
-          <o:OLEObject Type="Embed" ProgID="Word.OpenDocumentText.12" ShapeID="_x0000_i1030" DrawAspect="Content" ObjectID="_1545139998" r:id="rId20"/>
+          <o:OLEObject Type="Embed" ProgID="Word.OpenDocumentText.12" ShapeID="_x0000_i1030" DrawAspect="Content" ObjectID="_1545148146" r:id="rId20"/>
         </w:object>
       </w:r>
     </w:p>
@@ -8016,25 +8336,25 @@
       <w:pPr>
         <w:pStyle w:val="Heading2"/>
       </w:pPr>
-      <w:bookmarkStart w:id="24" w:name="_Toc471393944"/>
+      <w:bookmarkStart w:id="25" w:name="_Toc471405538"/>
       <w:r>
         <w:t xml:space="preserve">2.3 </w:t>
       </w:r>
       <w:r>
         <w:t>V8 JavaScript Compiler</w:t>
       </w:r>
-      <w:bookmarkEnd w:id="24"/>
+      <w:bookmarkEnd w:id="25"/>
     </w:p>
     <w:p>
       <w:pPr>
         <w:pStyle w:val="Heading3"/>
         <w:spacing w:after="120"/>
       </w:pPr>
-      <w:bookmarkStart w:id="25" w:name="_Toc471393945"/>
+      <w:bookmarkStart w:id="26" w:name="_Toc471405539"/>
       <w:r>
         <w:t>2.3.1 Interpreter vs Compiler</w:t>
       </w:r>
-      <w:bookmarkEnd w:id="25"/>
+      <w:bookmarkEnd w:id="26"/>
     </w:p>
     <w:p>
       <w:pPr>
@@ -8230,11 +8550,11 @@
         <w:pStyle w:val="Heading3"/>
         <w:spacing w:after="120"/>
       </w:pPr>
-      <w:bookmarkStart w:id="26" w:name="_Toc471393946"/>
+      <w:bookmarkStart w:id="27" w:name="_Toc471405540"/>
       <w:r>
         <w:t>2.3.2 ECMAScript 2015</w:t>
       </w:r>
-      <w:bookmarkEnd w:id="26"/>
+      <w:bookmarkEnd w:id="27"/>
     </w:p>
     <w:p>
       <w:pPr>
@@ -8513,7 +8833,7 @@
         <w:pStyle w:val="Heading3"/>
         <w:spacing w:before="120" w:after="120"/>
       </w:pPr>
-      <w:bookmarkStart w:id="27" w:name="_Toc471393947"/>
+      <w:bookmarkStart w:id="28" w:name="_Toc471405541"/>
       <w:r>
         <w:t>2.3.3</w:t>
       </w:r>
@@ -8523,7 +8843,7 @@
       <w:r>
         <w:t>Runtimes</w:t>
       </w:r>
-      <w:bookmarkEnd w:id="27"/>
+      <w:bookmarkEnd w:id="28"/>
     </w:p>
     <w:p>
       <w:pPr>
@@ -8554,7 +8874,15 @@
         <w:t xml:space="preserve"> </w:t>
       </w:r>
       <w:r>
-        <w:t>(Nodejs foundation, 2016)</w:t>
+        <w:t>(</w:t>
+      </w:r>
+      <w:proofErr w:type="spellStart"/>
+      <w:r>
+        <w:t>Nodejs</w:t>
+      </w:r>
+      <w:proofErr w:type="spellEnd"/>
+      <w:r>
+        <w:t xml:space="preserve"> foundation, 2016)</w:t>
       </w:r>
       <w:r>
         <w:t xml:space="preserve"> which uses V8</w:t>
@@ -8604,12 +8932,21 @@
         </w:rPr>
         <w:t>(</w:t>
       </w:r>
+      <w:proofErr w:type="spellStart"/>
       <w:r>
         <w:rPr>
           <w:color w:val="333333"/>
           <w:shd w:val="clear" w:color="auto" w:fill="FFFFFF"/>
         </w:rPr>
-        <w:t>Atomio, 2016)</w:t>
+        <w:t>Atomio</w:t>
+      </w:r>
+      <w:proofErr w:type="spellEnd"/>
+      <w:r>
+        <w:rPr>
+          <w:color w:val="333333"/>
+          <w:shd w:val="clear" w:color="auto" w:fill="FFFFFF"/>
+        </w:rPr>
+        <w:t>, 2016)</w:t>
       </w:r>
       <w:r>
         <w:t xml:space="preserve"> you can now write native desktop applications as well.</w:t>
@@ -8661,7 +8998,7 @@
           <w:sz w:val="28"/>
         </w:rPr>
       </w:pPr>
-      <w:bookmarkStart w:id="28" w:name="_Toc471393948"/>
+      <w:bookmarkStart w:id="29" w:name="_Toc471405542"/>
       <w:r>
         <w:rPr>
           <w:rFonts w:ascii="Arial" w:hAnsi="Arial" w:cs="Arial"/>
@@ -8695,14 +9032,14 @@
         </w:rPr>
         <w:t>Plan for Completion</w:t>
       </w:r>
-      <w:bookmarkEnd w:id="28"/>
+      <w:bookmarkEnd w:id="29"/>
     </w:p>
     <w:p>
       <w:pPr>
         <w:pStyle w:val="Heading2"/>
         <w:spacing w:after="120"/>
       </w:pPr>
-      <w:bookmarkStart w:id="29" w:name="_Toc471393949"/>
+      <w:bookmarkStart w:id="30" w:name="_Toc471405543"/>
       <w:r>
         <w:t>3.1</w:t>
       </w:r>
@@ -8712,7 +9049,7 @@
       <w:r>
         <w:t>Development Outline</w:t>
       </w:r>
-      <w:bookmarkEnd w:id="29"/>
+      <w:bookmarkEnd w:id="30"/>
     </w:p>
     <w:p>
       <w:pPr>
@@ -8838,7 +9175,7 @@
         <w:pStyle w:val="Heading2"/>
         <w:spacing w:after="120"/>
       </w:pPr>
-      <w:bookmarkStart w:id="30" w:name="_Toc471393950"/>
+      <w:bookmarkStart w:id="31" w:name="_Toc471405544"/>
       <w:r>
         <w:t>3.2</w:t>
       </w:r>
@@ -8851,14 +9188,14 @@
       <w:r>
         <w:t>Steps</w:t>
       </w:r>
-      <w:bookmarkEnd w:id="30"/>
+      <w:bookmarkEnd w:id="31"/>
     </w:p>
     <w:p>
       <w:pPr>
         <w:pStyle w:val="Heading3"/>
         <w:spacing w:after="120"/>
       </w:pPr>
-      <w:bookmarkStart w:id="31" w:name="_Toc471393951"/>
+      <w:bookmarkStart w:id="32" w:name="_Toc471405545"/>
       <w:r>
         <w:t>3.2</w:t>
       </w:r>
@@ -8874,7 +9211,7 @@
       <w:r>
         <w:t>V8</w:t>
       </w:r>
-      <w:bookmarkEnd w:id="31"/>
+      <w:bookmarkEnd w:id="32"/>
     </w:p>
     <w:p>
       <w:pPr>
@@ -9048,8 +9385,8 @@
         <w:t xml:space="preserve"> you can see this object being created.</w:t>
       </w:r>
     </w:p>
-    <w:bookmarkStart w:id="32" w:name="_MON_1542453263"/>
-    <w:bookmarkEnd w:id="32"/>
+    <w:bookmarkStart w:id="33" w:name="_MON_1542453263"/>
+    <w:bookmarkEnd w:id="33"/>
     <w:p>
       <w:pPr>
         <w:pBdr>
@@ -9067,10 +9404,10 @@
           <w:rFonts w:cs="Arial"/>
         </w:rPr>
         <w:object w:dxaOrig="9360" w:dyaOrig="890">
-          <v:shape id="_x0000_i1031" type="#_x0000_t75" style="width:469.5pt;height:46.5pt" o:ole="">
+          <v:shape id="_x0000_i1031" type="#_x0000_t75" style="width:469.2pt;height:46.8pt" o:ole="">
             <v:imagedata r:id="rId22" o:title=""/>
           </v:shape>
-          <o:OLEObject Type="Embed" ProgID="Word.OpenDocumentText.12" ShapeID="_x0000_i1031" DrawAspect="Content" ObjectID="_1545139999" r:id="rId23"/>
+          <o:OLEObject Type="Embed" ProgID="Word.OpenDocumentText.12" ShapeID="_x0000_i1031" DrawAspect="Content" ObjectID="_1545148147" r:id="rId23"/>
         </w:object>
       </w:r>
     </w:p>
@@ -9153,8 +9490,8 @@
         <w:t xml:space="preserve"> you can see a handle being created.</w:t>
       </w:r>
     </w:p>
-    <w:bookmarkStart w:id="33" w:name="_MON_1542453394"/>
-    <w:bookmarkEnd w:id="33"/>
+    <w:bookmarkStart w:id="34" w:name="_MON_1542453394"/>
+    <w:bookmarkEnd w:id="34"/>
     <w:p>
       <w:pPr>
         <w:pBdr>
@@ -9172,10 +9509,10 @@
           <w:rFonts w:cs="Arial"/>
         </w:rPr>
         <w:object w:dxaOrig="10466" w:dyaOrig="1274">
-          <v:shape id="_x0000_i1032" type="#_x0000_t75" style="width:525.75pt;height:63pt" o:ole="">
+          <v:shape id="_x0000_i1032" type="#_x0000_t75" style="width:526.2pt;height:63pt" o:ole="">
             <v:imagedata r:id="rId24" o:title=""/>
           </v:shape>
-          <o:OLEObject Type="Embed" ProgID="Word.OpenDocumentText.12" ShapeID="_x0000_i1032" DrawAspect="Content" ObjectID="_1545140000" r:id="rId25"/>
+          <o:OLEObject Type="Embed" ProgID="Word.OpenDocumentText.12" ShapeID="_x0000_i1032" DrawAspect="Content" ObjectID="_1545148148" r:id="rId25"/>
         </w:object>
       </w:r>
     </w:p>
@@ -9260,7 +9597,49 @@
         <w:rPr>
           <w:rFonts w:cs="Arial"/>
         </w:rPr>
-        <w:t xml:space="preserve"> all handles allocated in the current scope will be delete when the HandleScope is deleted. Note to construct a HandleScope object you must pass the VM instance that HandleScope will be run on</w:t>
+        <w:t xml:space="preserve"> all handles allocated in the current scope will be delete when the </w:t>
+      </w:r>
+      <w:proofErr w:type="spellStart"/>
+      <w:r>
+        <w:rPr>
+          <w:rFonts w:cs="Arial"/>
+        </w:rPr>
+        <w:t>HandleScope</w:t>
+      </w:r>
+      <w:proofErr w:type="spellEnd"/>
+      <w:r>
+        <w:rPr>
+          <w:rFonts w:cs="Arial"/>
+        </w:rPr>
+        <w:t xml:space="preserve"> is deleted. Note to construct a </w:t>
+      </w:r>
+      <w:proofErr w:type="spellStart"/>
+      <w:r>
+        <w:rPr>
+          <w:rFonts w:cs="Arial"/>
+        </w:rPr>
+        <w:t>HandleScope</w:t>
+      </w:r>
+      <w:proofErr w:type="spellEnd"/>
+      <w:r>
+        <w:rPr>
+          <w:rFonts w:cs="Arial"/>
+        </w:rPr>
+        <w:t xml:space="preserve"> object you must pass the VM instance that </w:t>
+      </w:r>
+      <w:proofErr w:type="spellStart"/>
+      <w:r>
+        <w:rPr>
+          <w:rFonts w:cs="Arial"/>
+        </w:rPr>
+        <w:t>HandleScope</w:t>
+      </w:r>
+      <w:proofErr w:type="spellEnd"/>
+      <w:r>
+        <w:rPr>
+          <w:rFonts w:cs="Arial"/>
+        </w:rPr>
+        <w:t xml:space="preserve"> will be run on</w:t>
       </w:r>
       <w:r>
         <w:rPr>
@@ -9268,15 +9647,23 @@
         </w:rPr>
         <w:t xml:space="preserve">, </w:t>
       </w:r>
-      <w:r>
-        <w:rPr>
-          <w:rFonts w:cs="Arial"/>
-        </w:rPr>
-        <w:t>GetCurrent() returns the current isolate.</w:t>
-      </w:r>
-    </w:p>
-    <w:bookmarkStart w:id="34" w:name="_MON_1542453485"/>
-    <w:bookmarkEnd w:id="34"/>
+      <w:proofErr w:type="spellStart"/>
+      <w:r>
+        <w:rPr>
+          <w:rFonts w:cs="Arial"/>
+        </w:rPr>
+        <w:t>GetCurrent</w:t>
+      </w:r>
+      <w:proofErr w:type="spellEnd"/>
+      <w:r>
+        <w:rPr>
+          <w:rFonts w:cs="Arial"/>
+        </w:rPr>
+        <w:t>() returns the current isolate.</w:t>
+      </w:r>
+    </w:p>
+    <w:bookmarkStart w:id="35" w:name="_MON_1542453485"/>
+    <w:bookmarkEnd w:id="35"/>
     <w:p>
       <w:pPr>
         <w:pBdr>
@@ -9294,10 +9681,10 @@
           <w:rFonts w:cs="Arial"/>
         </w:rPr>
         <w:object w:dxaOrig="10800" w:dyaOrig="1112">
-          <v:shape id="_x0000_i1033" type="#_x0000_t75" style="width:541.5pt;height:56.25pt" o:ole="">
+          <v:shape id="_x0000_i1033" type="#_x0000_t75" style="width:541.8pt;height:56.4pt" o:ole="">
             <v:imagedata r:id="rId26" o:title=""/>
           </v:shape>
-          <o:OLEObject Type="Embed" ProgID="Word.OpenDocumentText.12" ShapeID="_x0000_i1033" DrawAspect="Content" ObjectID="_1545140001" r:id="rId27"/>
+          <o:OLEObject Type="Embed" ProgID="Word.OpenDocumentText.12" ShapeID="_x0000_i1033" DrawAspect="Content" ObjectID="_1545148149" r:id="rId27"/>
         </w:object>
       </w:r>
     </w:p>
@@ -9394,8 +9781,8 @@
         <w:t>.</w:t>
       </w:r>
     </w:p>
-    <w:bookmarkStart w:id="35" w:name="_MON_1542453816"/>
-    <w:bookmarkEnd w:id="35"/>
+    <w:bookmarkStart w:id="36" w:name="_MON_1542453816"/>
+    <w:bookmarkEnd w:id="36"/>
     <w:p>
       <w:pPr>
         <w:pBdr>
@@ -9413,10 +9800,10 @@
           <w:rFonts w:cs="Arial"/>
         </w:rPr>
         <w:object w:dxaOrig="9026" w:dyaOrig="1958">
-          <v:shape id="_x0000_i1034" type="#_x0000_t75" style="width:453pt;height:98.25pt" o:ole="">
+          <v:shape id="_x0000_i1034" type="#_x0000_t75" style="width:453pt;height:98.4pt" o:ole="">
             <v:imagedata r:id="rId28" o:title=""/>
           </v:shape>
-          <o:OLEObject Type="Embed" ProgID="Word.OpenDocumentText.12" ShapeID="_x0000_i1034" DrawAspect="Content" ObjectID="_1545140002" r:id="rId29"/>
+          <o:OLEObject Type="Embed" ProgID="Word.OpenDocumentText.12" ShapeID="_x0000_i1034" DrawAspect="Content" ObjectID="_1545148150" r:id="rId29"/>
         </w:object>
       </w:r>
     </w:p>
@@ -9447,7 +9834,7 @@
         <w:pStyle w:val="Heading3"/>
         <w:spacing w:after="120"/>
       </w:pPr>
-      <w:bookmarkStart w:id="36" w:name="_Toc471393952"/>
+      <w:bookmarkStart w:id="37" w:name="_Toc471405546"/>
       <w:r>
         <w:t>3</w:t>
       </w:r>
@@ -9460,7 +9847,7 @@
       <w:r>
         <w:t xml:space="preserve"> System</w:t>
       </w:r>
-      <w:bookmarkEnd w:id="36"/>
+      <w:bookmarkEnd w:id="37"/>
     </w:p>
     <w:p>
       <w:pPr>
@@ -9473,7 +9860,49 @@
         <w:rPr>
           <w:rFonts w:cs="Arial"/>
         </w:rPr>
-        <w:t>Once V8 was successfully embedded and the source code written in a file was parsed and executed I looked at implementing a module system that would allow users to write modular code when using the runtime. I solved this by implementing the CommonJS standard which is used in the Node runtime as well. The CommonJS standard (Commonjsorg, 2016) specifies a contract for modules and how they should be handled.</w:t>
+        <w:t xml:space="preserve">Once V8 was successfully embedded and the source code written in a file was parsed and executed I looked at implementing a module system that would allow users to write modular code when using the runtime. I solved this by implementing the </w:t>
+      </w:r>
+      <w:proofErr w:type="spellStart"/>
+      <w:r>
+        <w:rPr>
+          <w:rFonts w:cs="Arial"/>
+        </w:rPr>
+        <w:t>CommonJS</w:t>
+      </w:r>
+      <w:proofErr w:type="spellEnd"/>
+      <w:r>
+        <w:rPr>
+          <w:rFonts w:cs="Arial"/>
+        </w:rPr>
+        <w:t xml:space="preserve"> standard which is used in the Node runtime as well. The </w:t>
+      </w:r>
+      <w:proofErr w:type="spellStart"/>
+      <w:r>
+        <w:rPr>
+          <w:rFonts w:cs="Arial"/>
+        </w:rPr>
+        <w:t>CommonJS</w:t>
+      </w:r>
+      <w:proofErr w:type="spellEnd"/>
+      <w:r>
+        <w:rPr>
+          <w:rFonts w:cs="Arial"/>
+        </w:rPr>
+        <w:t xml:space="preserve"> standard (</w:t>
+      </w:r>
+      <w:proofErr w:type="spellStart"/>
+      <w:r>
+        <w:rPr>
+          <w:rFonts w:cs="Arial"/>
+        </w:rPr>
+        <w:t>Commonjsorg</w:t>
+      </w:r>
+      <w:proofErr w:type="spellEnd"/>
+      <w:r>
+        <w:rPr>
+          <w:rFonts w:cs="Arial"/>
+        </w:rPr>
+        <w:t>, 2016) specifies a contract for modules and how they should be handled.</w:t>
       </w:r>
       <w:r>
         <w:rPr>
@@ -9713,8 +10142,16 @@
         <w:rPr>
           <w:rFonts w:cs="Arial"/>
         </w:rPr>
-        <w:t>d has no filename extension “.js</w:t>
-      </w:r>
+        <w:t>d has no filename extension “.</w:t>
+      </w:r>
+      <w:proofErr w:type="spellStart"/>
+      <w:r>
+        <w:rPr>
+          <w:rFonts w:cs="Arial"/>
+        </w:rPr>
+        <w:t>js</w:t>
+      </w:r>
+      <w:proofErr w:type="spellEnd"/>
       <w:r>
         <w:rPr>
           <w:rFonts w:cs="Arial"/>
@@ -9739,14 +10176,14 @@
         <w:pStyle w:val="Heading3"/>
         <w:spacing w:after="120"/>
       </w:pPr>
-      <w:bookmarkStart w:id="37" w:name="_Toc471393953"/>
+      <w:bookmarkStart w:id="38" w:name="_Toc471405547"/>
       <w:r>
         <w:t>3.2</w:t>
       </w:r>
       <w:r>
         <w:t>.3 Libraries</w:t>
       </w:r>
-      <w:bookmarkEnd w:id="37"/>
+      <w:bookmarkEnd w:id="38"/>
     </w:p>
     <w:p>
       <w:pPr>
@@ -9759,7 +10196,21 @@
         <w:rPr>
           <w:rFonts w:cs="Arial"/>
         </w:rPr>
-        <w:t>Once we had V8 embedded and a CommonJS module system implemented we wrote some basic libraries or common libraries for common tasks.</w:t>
+        <w:t xml:space="preserve">Once we had V8 embedded and a </w:t>
+      </w:r>
+      <w:proofErr w:type="spellStart"/>
+      <w:r>
+        <w:rPr>
+          <w:rFonts w:cs="Arial"/>
+        </w:rPr>
+        <w:t>CommonJS</w:t>
+      </w:r>
+      <w:proofErr w:type="spellEnd"/>
+      <w:r>
+        <w:rPr>
+          <w:rFonts w:cs="Arial"/>
+        </w:rPr>
+        <w:t xml:space="preserve"> module system implemented we wrote some basic libraries or common libraries for common tasks.</w:t>
       </w:r>
     </w:p>
     <w:p>
@@ -9797,7 +10248,25 @@
           <w:color w:val="333333"/>
           <w:shd w:val="clear" w:color="auto" w:fill="FFFFFF"/>
         </w:rPr>
-        <w:t>(Mozillaorg, 2016)</w:t>
+        <w:t>(</w:t>
+      </w:r>
+      <w:proofErr w:type="spellStart"/>
+      <w:r>
+        <w:rPr>
+          <w:rFonts w:cs="Arial"/>
+          <w:color w:val="333333"/>
+          <w:shd w:val="clear" w:color="auto" w:fill="FFFFFF"/>
+        </w:rPr>
+        <w:t>Mozillaorg</w:t>
+      </w:r>
+      <w:proofErr w:type="spellEnd"/>
+      <w:r>
+        <w:rPr>
+          <w:rFonts w:cs="Arial"/>
+          <w:color w:val="333333"/>
+          <w:shd w:val="clear" w:color="auto" w:fill="FFFFFF"/>
+        </w:rPr>
+        <w:t>, 2016)</w:t>
       </w:r>
       <w:r>
         <w:rPr>
@@ -9836,8 +10305,8 @@
         <w:t>.</w:t>
       </w:r>
     </w:p>
-    <w:bookmarkStart w:id="38" w:name="_MON_1542460860"/>
-    <w:bookmarkEnd w:id="38"/>
+    <w:bookmarkStart w:id="39" w:name="_MON_1542460860"/>
+    <w:bookmarkEnd w:id="39"/>
     <w:p>
       <w:pPr>
         <w:pBdr>
@@ -9855,10 +10324,10 @@
           <w:rFonts w:cs="Arial"/>
         </w:rPr>
         <w:object w:dxaOrig="9360" w:dyaOrig="2892">
-          <v:shape id="_x0000_i1035" type="#_x0000_t75" style="width:469.5pt;height:2in" o:ole="">
+          <v:shape id="_x0000_i1035" type="#_x0000_t75" style="width:469.2pt;height:2in" o:ole="">
             <v:imagedata r:id="rId30" o:title=""/>
           </v:shape>
-          <o:OLEObject Type="Embed" ProgID="Word.OpenDocumentText.12" ShapeID="_x0000_i1035" DrawAspect="Content" ObjectID="_1545140003" r:id="rId31"/>
+          <o:OLEObject Type="Embed" ProgID="Word.OpenDocumentText.12" ShapeID="_x0000_i1035" DrawAspect="Content" ObjectID="_1545148151" r:id="rId31"/>
         </w:object>
       </w:r>
     </w:p>
@@ -9893,7 +10362,15 @@
         <w:t>3.2</w:t>
       </w:r>
       <w:r>
-        <w:t>.3.2 Datetime module</w:t>
+        <w:t xml:space="preserve">.3.2 </w:t>
+      </w:r>
+      <w:proofErr w:type="spellStart"/>
+      <w:r>
+        <w:t>Datetime</w:t>
+      </w:r>
+      <w:proofErr w:type="spellEnd"/>
+      <w:r>
+        <w:t xml:space="preserve"> module</w:t>
       </w:r>
     </w:p>
     <w:p>
@@ -9928,8 +10405,8 @@
         <w:t xml:space="preserve"> shows off some of the functions found in this module.</w:t>
       </w:r>
     </w:p>
-    <w:bookmarkStart w:id="39" w:name="_MON_1542460912"/>
-    <w:bookmarkEnd w:id="39"/>
+    <w:bookmarkStart w:id="40" w:name="_MON_1542460912"/>
+    <w:bookmarkEnd w:id="40"/>
     <w:p>
       <w:pPr>
         <w:pBdr>
@@ -9947,10 +10424,10 @@
           <w:rFonts w:cs="Arial"/>
         </w:rPr>
         <w:object w:dxaOrig="9026" w:dyaOrig="3115">
-          <v:shape id="_x0000_i1036" type="#_x0000_t75" style="width:453pt;height:155.25pt" o:ole="">
+          <v:shape id="_x0000_i1036" type="#_x0000_t75" style="width:453pt;height:155.4pt" o:ole="">
             <v:imagedata r:id="rId32" o:title=""/>
           </v:shape>
-          <o:OLEObject Type="Embed" ProgID="Word.OpenDocumentText.12" ShapeID="_x0000_i1036" DrawAspect="Content" ObjectID="_1545140004" r:id="rId33"/>
+          <o:OLEObject Type="Embed" ProgID="Word.OpenDocumentText.12" ShapeID="_x0000_i1036" DrawAspect="Content" ObjectID="_1545148152" r:id="rId33"/>
         </w:object>
       </w:r>
     </w:p>
@@ -9980,7 +10457,21 @@
         <w:rPr>
           <w:rStyle w:val="Emphasis"/>
         </w:rPr>
-        <w:t>: Datetime API example</w:t>
+        <w:t xml:space="preserve">: </w:t>
+      </w:r>
+      <w:proofErr w:type="spellStart"/>
+      <w:r>
+        <w:rPr>
+          <w:rStyle w:val="Emphasis"/>
+        </w:rPr>
+        <w:t>Datetime</w:t>
+      </w:r>
+      <w:proofErr w:type="spellEnd"/>
+      <w:r>
+        <w:rPr>
+          <w:rStyle w:val="Emphasis"/>
+        </w:rPr>
+        <w:t xml:space="preserve"> API example</w:t>
       </w:r>
     </w:p>
     <w:p>
@@ -10033,8 +10524,8 @@
         <w:t xml:space="preserve"> shows the information available from this module.</w:t>
       </w:r>
     </w:p>
-    <w:bookmarkStart w:id="40" w:name="_MON_1542461002"/>
-    <w:bookmarkEnd w:id="40"/>
+    <w:bookmarkStart w:id="41" w:name="_MON_1542461002"/>
+    <w:bookmarkEnd w:id="41"/>
     <w:p>
       <w:pPr>
         <w:pBdr>
@@ -10053,10 +10544,10 @@
           <w:rFonts w:cs="Arial"/>
         </w:rPr>
         <w:object w:dxaOrig="9026" w:dyaOrig="1946">
-          <v:shape id="_x0000_i1037" type="#_x0000_t75" style="width:453pt;height:96.75pt" o:ole="">
+          <v:shape id="_x0000_i1037" type="#_x0000_t75" style="width:453pt;height:96.6pt" o:ole="">
             <v:imagedata r:id="rId34" o:title=""/>
           </v:shape>
-          <o:OLEObject Type="Embed" ProgID="Word.OpenDocumentText.12" ShapeID="_x0000_i1037" DrawAspect="Content" ObjectID="_1545140005" r:id="rId35"/>
+          <o:OLEObject Type="Embed" ProgID="Word.OpenDocumentText.12" ShapeID="_x0000_i1037" DrawAspect="Content" ObjectID="_1545148153" r:id="rId35"/>
         </w:object>
       </w:r>
     </w:p>
@@ -10143,8 +10634,8 @@
         <w:t>.</w:t>
       </w:r>
     </w:p>
-    <w:bookmarkStart w:id="41" w:name="_MON_1542461157"/>
-    <w:bookmarkEnd w:id="41"/>
+    <w:bookmarkStart w:id="42" w:name="_MON_1542461157"/>
+    <w:bookmarkEnd w:id="42"/>
     <w:p>
       <w:pPr>
         <w:pBdr>
@@ -10162,10 +10653,10 @@
           <w:rFonts w:cs="Arial"/>
         </w:rPr>
         <w:object w:dxaOrig="9026" w:dyaOrig="1726">
-          <v:shape id="_x0000_i1038" type="#_x0000_t75" style="width:453pt;height:87.75pt" o:ole="">
+          <v:shape id="_x0000_i1038" type="#_x0000_t75" style="width:453pt;height:87.6pt" o:ole="">
             <v:imagedata r:id="rId36" o:title=""/>
           </v:shape>
-          <o:OLEObject Type="Embed" ProgID="Word.OpenDocumentText.12" ShapeID="_x0000_i1038" DrawAspect="Content" ObjectID="_1545140006" r:id="rId37"/>
+          <o:OLEObject Type="Embed" ProgID="Word.OpenDocumentText.12" ShapeID="_x0000_i1038" DrawAspect="Content" ObjectID="_1545148154" r:id="rId37"/>
         </w:object>
       </w:r>
     </w:p>
@@ -10265,8 +10756,8 @@
         <w:t xml:space="preserve"> gives a basic usage example.</w:t>
       </w:r>
     </w:p>
-    <w:bookmarkStart w:id="42" w:name="_MON_1542461192"/>
-    <w:bookmarkEnd w:id="42"/>
+    <w:bookmarkStart w:id="43" w:name="_MON_1542461192"/>
+    <w:bookmarkEnd w:id="43"/>
     <w:p>
       <w:pPr>
         <w:pBdr>
@@ -10285,10 +10776,10 @@
           <w:rFonts w:cs="Arial"/>
         </w:rPr>
         <w:object w:dxaOrig="9360" w:dyaOrig="1381">
-          <v:shape id="_x0000_i1039" type="#_x0000_t75" style="width:469.5pt;height:68.25pt" o:ole="">
+          <v:shape id="_x0000_i1039" type="#_x0000_t75" style="width:469.2pt;height:68.4pt" o:ole="">
             <v:imagedata r:id="rId38" o:title=""/>
           </v:shape>
-          <o:OLEObject Type="Embed" ProgID="Word.OpenDocumentText.12" ShapeID="_x0000_i1039" DrawAspect="Content" ObjectID="_1545140007" r:id="rId39"/>
+          <o:OLEObject Type="Embed" ProgID="Word.OpenDocumentText.12" ShapeID="_x0000_i1039" DrawAspect="Content" ObjectID="_1545148155" r:id="rId39"/>
         </w:object>
       </w:r>
     </w:p>
@@ -10388,8 +10879,8 @@
         <w:t xml:space="preserve"> </w:t>
       </w:r>
     </w:p>
-    <w:bookmarkStart w:id="43" w:name="_MON_1543609797"/>
-    <w:bookmarkEnd w:id="43"/>
+    <w:bookmarkStart w:id="44" w:name="_MON_1543609797"/>
+    <w:bookmarkEnd w:id="44"/>
     <w:p>
       <w:pPr>
         <w:pBdr>
@@ -10408,10 +10899,10 @@
           <w:rStyle w:val="Emphasis"/>
         </w:rPr>
         <w:object w:dxaOrig="10466" w:dyaOrig="2653">
-          <v:shape id="_x0000_i1040" type="#_x0000_t75" style="width:522.75pt;height:132.75pt" o:ole="">
+          <v:shape id="_x0000_i1040" type="#_x0000_t75" style="width:522.6pt;height:132.6pt" o:ole="">
             <v:imagedata r:id="rId40" o:title=""/>
           </v:shape>
-          <o:OLEObject Type="Embed" ProgID="Word.OpenDocumentText.12" ShapeID="_x0000_i1040" DrawAspect="Content" ObjectID="_1545140008" r:id="rId41"/>
+          <o:OLEObject Type="Embed" ProgID="Word.OpenDocumentText.12" ShapeID="_x0000_i1040" DrawAspect="Content" ObjectID="_1545148156" r:id="rId41"/>
         </w:object>
       </w:r>
     </w:p>
@@ -10572,8 +11063,8 @@
         <w:t xml:space="preserve"> for a better example) we have a API calls that match as if it was in C++ and this is by design to make sure the code written maps as directly as possible to people with previous experience.</w:t>
       </w:r>
     </w:p>
-    <w:bookmarkStart w:id="44" w:name="_MON_1542461591"/>
-    <w:bookmarkEnd w:id="44"/>
+    <w:bookmarkStart w:id="45" w:name="_MON_1542461591"/>
+    <w:bookmarkEnd w:id="45"/>
     <w:p>
       <w:pPr>
         <w:pBdr>
@@ -10592,10 +11083,10 @@
           <w:rFonts w:cs="Arial"/>
         </w:rPr>
         <w:object w:dxaOrig="9026" w:dyaOrig="1942">
-          <v:shape id="_x0000_i1041" type="#_x0000_t75" style="width:453pt;height:98.25pt" o:ole="">
+          <v:shape id="_x0000_i1041" type="#_x0000_t75" style="width:453pt;height:98.4pt" o:ole="">
             <v:imagedata r:id="rId42" o:title=""/>
           </v:shape>
-          <o:OLEObject Type="Embed" ProgID="Word.OpenDocumentText.12" ShapeID="_x0000_i1041" DrawAspect="Content" ObjectID="_1545140009" r:id="rId43"/>
+          <o:OLEObject Type="Embed" ProgID="Word.OpenDocumentText.12" ShapeID="_x0000_i1041" DrawAspect="Content" ObjectID="_1545148157" r:id="rId43"/>
         </w:object>
       </w:r>
     </w:p>
@@ -10625,8 +11116,8 @@
         <w:t>: CL/GL API example</w:t>
       </w:r>
     </w:p>
-    <w:bookmarkStart w:id="45" w:name="_MON_1542660197"/>
-    <w:bookmarkEnd w:id="45"/>
+    <w:bookmarkStart w:id="46" w:name="_MON_1542660197"/>
+    <w:bookmarkEnd w:id="46"/>
     <w:p>
       <w:pPr>
         <w:pBdr>
@@ -10645,10 +11136,10 @@
           <w:rFonts w:cs="Arial"/>
         </w:rPr>
         <w:object w:dxaOrig="9026" w:dyaOrig="2385">
-          <v:shape id="_x0000_i1042" type="#_x0000_t75" style="width:453pt;height:118.5pt" o:ole="">
+          <v:shape id="_x0000_i1042" type="#_x0000_t75" style="width:453pt;height:118.8pt" o:ole="">
             <v:imagedata r:id="rId44" o:title=""/>
           </v:shape>
-          <o:OLEObject Type="Embed" ProgID="Word.OpenDocumentText.12" ShapeID="_x0000_i1042" DrawAspect="Content" ObjectID="_1545140010" r:id="rId45"/>
+          <o:OLEObject Type="Embed" ProgID="Word.OpenDocumentText.12" ShapeID="_x0000_i1042" DrawAspect="Content" ObjectID="_1545148158" r:id="rId45"/>
         </w:object>
       </w:r>
     </w:p>
@@ -10683,7 +11174,7 @@
         <w:pStyle w:val="Heading3"/>
         <w:spacing w:after="120"/>
       </w:pPr>
-      <w:bookmarkStart w:id="46" w:name="_Toc471393954"/>
+      <w:bookmarkStart w:id="47" w:name="_Toc471405548"/>
       <w:r>
         <w:t>3.</w:t>
       </w:r>
@@ -10699,7 +11190,7 @@
       <w:r>
         <w:t>Demonstrations</w:t>
       </w:r>
-      <w:bookmarkEnd w:id="46"/>
+      <w:bookmarkEnd w:id="47"/>
     </w:p>
     <w:p>
       <w:pPr>
@@ -10981,7 +11472,21 @@
         <w:rPr>
           <w:rFonts w:cs="Arial"/>
         </w:rPr>
-        <w:t>We also wrote this 3D Textured Cube demo which takes geometric data written in JSON and renders it on screen in 3D using OpenGL. The demo itself uses Vertex Array Objects (VAO) and Vertex Buffer Objects (VBO) to load and store vertex data on the GPU. It utilizes custom shaders and texture objects allowing us to bind textures to the geometry points specified. It also utilizes 3D matrices to perform translations, rotations and camera work to view the object in 3D.</w:t>
+        <w:t xml:space="preserve">We also wrote this 3D Textured Cube demo which takes geometric data written in JSON and renders it on screen in 3D using OpenGL. The demo itself uses Vertex Array Objects (VAO) and Vertex Buffer Objects (VBO) to load and store vertex data on the GPU. It utilizes custom </w:t>
+      </w:r>
+      <w:proofErr w:type="spellStart"/>
+      <w:r>
+        <w:rPr>
+          <w:rFonts w:cs="Arial"/>
+        </w:rPr>
+        <w:t>shaders</w:t>
+      </w:r>
+      <w:proofErr w:type="spellEnd"/>
+      <w:r>
+        <w:rPr>
+          <w:rFonts w:cs="Arial"/>
+        </w:rPr>
+        <w:t xml:space="preserve"> and texture objects allowing us to bind textures to the geometry points specified. It also utilizes 3D matrices to perform translations, rotations and camera work to view the object in 3D.</w:t>
       </w:r>
       <w:r>
         <w:rPr>
@@ -11152,7 +11657,7 @@
         <w:pStyle w:val="Heading2"/>
         <w:spacing w:after="120"/>
       </w:pPr>
-      <w:bookmarkStart w:id="47" w:name="_Toc471393955"/>
+      <w:bookmarkStart w:id="48" w:name="_Toc471405549"/>
       <w:r>
         <w:t>3.3</w:t>
       </w:r>
@@ -11162,7 +11667,7 @@
       <w:r>
         <w:t>Development Technique</w:t>
       </w:r>
-      <w:bookmarkEnd w:id="47"/>
+      <w:bookmarkEnd w:id="48"/>
     </w:p>
     <w:p>
       <w:pPr>
@@ -11213,7 +11718,7 @@
         <w:pStyle w:val="Heading3"/>
         <w:spacing w:after="120"/>
       </w:pPr>
-      <w:bookmarkStart w:id="48" w:name="_Toc471393956"/>
+      <w:bookmarkStart w:id="49" w:name="_Toc471405550"/>
       <w:r>
         <w:t>3.3</w:t>
       </w:r>
@@ -11226,7 +11731,7 @@
       <w:r>
         <w:t xml:space="preserve"> Methodology</w:t>
       </w:r>
-      <w:bookmarkEnd w:id="48"/>
+      <w:bookmarkEnd w:id="49"/>
     </w:p>
     <w:p>
       <w:pPr>
@@ -11326,7 +11831,7 @@
         <w:pStyle w:val="Heading3"/>
         <w:spacing w:after="120"/>
       </w:pPr>
-      <w:bookmarkStart w:id="49" w:name="_Toc471393957"/>
+      <w:bookmarkStart w:id="50" w:name="_Toc471405551"/>
       <w:r>
         <w:t>3.3</w:t>
       </w:r>
@@ -11336,7 +11841,7 @@
       <w:r>
         <w:t>Scrum Method</w:t>
       </w:r>
-      <w:bookmarkEnd w:id="49"/>
+      <w:bookmarkEnd w:id="50"/>
     </w:p>
     <w:p>
       <w:pPr>
@@ -11409,7 +11914,21 @@
         <w:rPr>
           <w:rFonts w:cs="Arial"/>
         </w:rPr>
-        <w:t>(Mahalakshmi and Sundararajan</w:t>
+        <w:t>(</w:t>
+      </w:r>
+      <w:proofErr w:type="spellStart"/>
+      <w:r>
+        <w:rPr>
+          <w:rFonts w:cs="Arial"/>
+        </w:rPr>
+        <w:t>Mahalakshmi</w:t>
+      </w:r>
+      <w:proofErr w:type="spellEnd"/>
+      <w:r>
+        <w:rPr>
+          <w:rFonts w:cs="Arial"/>
+        </w:rPr>
+        <w:t xml:space="preserve"> and Sundararajan</w:t>
       </w:r>
       <w:r>
         <w:rPr>
@@ -11526,7 +12045,7 @@
         <w:pStyle w:val="Heading3"/>
         <w:spacing w:after="120"/>
       </w:pPr>
-      <w:bookmarkStart w:id="50" w:name="_Toc471393958"/>
+      <w:bookmarkStart w:id="51" w:name="_Toc471405552"/>
       <w:r>
         <w:t>3.3</w:t>
       </w:r>
@@ -11539,7 +12058,7 @@
       <w:r>
         <w:t xml:space="preserve"> Sprints</w:t>
       </w:r>
-      <w:bookmarkEnd w:id="50"/>
+      <w:bookmarkEnd w:id="51"/>
     </w:p>
     <w:p>
       <w:pPr>
@@ -11630,7 +12149,7 @@
         <w:pStyle w:val="Heading3"/>
         <w:spacing w:after="120"/>
       </w:pPr>
-      <w:bookmarkStart w:id="51" w:name="_Toc471393959"/>
+      <w:bookmarkStart w:id="52" w:name="_Toc471405553"/>
       <w:r>
         <w:lastRenderedPageBreak/>
         <w:t>3.3</w:t>
@@ -11644,7 +12163,7 @@
       <w:r>
         <w:t>Gantt Chart Schedule</w:t>
       </w:r>
-      <w:bookmarkEnd w:id="51"/>
+      <w:bookmarkEnd w:id="52"/>
     </w:p>
     <w:p>
       <w:pPr>
@@ -11830,14 +12349,14 @@
         <w:pStyle w:val="Heading2"/>
         <w:spacing w:after="120"/>
       </w:pPr>
-      <w:bookmarkStart w:id="52" w:name="_Toc471393960"/>
+      <w:bookmarkStart w:id="53" w:name="_Toc471405554"/>
       <w:r>
         <w:t xml:space="preserve">3.4 </w:t>
       </w:r>
       <w:r>
         <w:t>Plans for Completion</w:t>
       </w:r>
-      <w:bookmarkEnd w:id="52"/>
+      <w:bookmarkEnd w:id="53"/>
     </w:p>
     <w:p>
       <w:pPr>
@@ -11879,14 +12398,14 @@
         <w:pStyle w:val="Heading3"/>
         <w:spacing w:after="120"/>
       </w:pPr>
-      <w:bookmarkStart w:id="53" w:name="_Toc471393961"/>
+      <w:bookmarkStart w:id="54" w:name="_Toc471405555"/>
       <w:r>
         <w:t xml:space="preserve">3.4.1 </w:t>
       </w:r>
       <w:r>
         <w:t>Complete Bindings</w:t>
       </w:r>
-      <w:bookmarkEnd w:id="53"/>
+      <w:bookmarkEnd w:id="54"/>
     </w:p>
     <w:p>
       <w:pPr>
@@ -11965,7 +12484,21 @@
         <w:rPr>
           <w:rFonts w:cs="Arial"/>
         </w:rPr>
-        <w:t xml:space="preserve">through WebGL </w:t>
+        <w:t xml:space="preserve">through </w:t>
+      </w:r>
+      <w:proofErr w:type="spellStart"/>
+      <w:r>
+        <w:rPr>
+          <w:rFonts w:cs="Arial"/>
+        </w:rPr>
+        <w:t>WebGL</w:t>
+      </w:r>
+      <w:proofErr w:type="spellEnd"/>
+      <w:r>
+        <w:rPr>
+          <w:rFonts w:cs="Arial"/>
+        </w:rPr>
+        <w:t xml:space="preserve"> </w:t>
       </w:r>
       <w:r>
         <w:rPr>
@@ -12003,14 +12536,14 @@
         <w:pStyle w:val="Heading3"/>
         <w:spacing w:after="120"/>
       </w:pPr>
-      <w:bookmarkStart w:id="54" w:name="_Toc471393962"/>
+      <w:bookmarkStart w:id="55" w:name="_Toc471405556"/>
       <w:r>
         <w:t xml:space="preserve">3.4.2 </w:t>
       </w:r>
       <w:r>
         <w:t>Professional Demonstrations</w:t>
       </w:r>
-      <w:bookmarkEnd w:id="54"/>
+      <w:bookmarkEnd w:id="55"/>
     </w:p>
     <w:p>
       <w:pPr>
@@ -12067,14 +12600,14 @@
         <w:pStyle w:val="Heading3"/>
         <w:spacing w:after="120"/>
       </w:pPr>
-      <w:bookmarkStart w:id="55" w:name="_Toc471393963"/>
+      <w:bookmarkStart w:id="56" w:name="_Toc471405557"/>
       <w:r>
         <w:t xml:space="preserve">3.4.3 </w:t>
       </w:r>
       <w:r>
         <w:t>Presentation</w:t>
       </w:r>
-      <w:bookmarkEnd w:id="55"/>
+      <w:bookmarkEnd w:id="56"/>
     </w:p>
     <w:p>
       <w:pPr>
@@ -12191,7 +12724,7 @@
         <w:pStyle w:val="Heading3"/>
         <w:spacing w:after="120"/>
       </w:pPr>
-      <w:bookmarkStart w:id="56" w:name="_Toc471393964"/>
+      <w:bookmarkStart w:id="57" w:name="_Toc471405558"/>
       <w:r>
         <w:lastRenderedPageBreak/>
         <w:t xml:space="preserve">3.4.4 </w:t>
@@ -12199,7 +12732,7 @@
       <w:r>
         <w:t>Final Honours Project Report</w:t>
       </w:r>
-      <w:bookmarkEnd w:id="56"/>
+      <w:bookmarkEnd w:id="57"/>
     </w:p>
     <w:p>
       <w:pPr>
@@ -12226,6 +12759,7 @@
         <w:pStyle w:val="Heading3"/>
         <w:spacing w:after="120"/>
       </w:pPr>
+      <w:bookmarkStart w:id="58" w:name="_Toc471405559"/>
       <w:r>
         <w:t xml:space="preserve">3.4.5 </w:t>
       </w:r>
@@ -12238,6 +12772,7 @@
       <w:r>
         <w:t xml:space="preserve"> Chart</w:t>
       </w:r>
+      <w:bookmarkEnd w:id="58"/>
     </w:p>
     <w:p>
       <w:pPr>
@@ -12411,9 +12946,7 @@
           <w:sz w:val="28"/>
         </w:rPr>
       </w:pPr>
-      <w:bookmarkStart w:id="57" w:name="_Toc471393965"/>
-      <w:bookmarkStart w:id="58" w:name="_GoBack"/>
-      <w:bookmarkEnd w:id="58"/>
+      <w:bookmarkStart w:id="59" w:name="_Toc471405560"/>
       <w:r>
         <w:rPr>
           <w:rFonts w:ascii="Arial" w:hAnsi="Arial" w:cs="Arial"/>
@@ -12431,7 +12964,7 @@
         </w:rPr>
         <w:t>Concluding Remarks</w:t>
       </w:r>
-      <w:bookmarkEnd w:id="57"/>
+      <w:bookmarkEnd w:id="59"/>
     </w:p>
     <w:p>
       <w:pPr>
@@ -12441,14 +12974,14 @@
           <w:vertAlign w:val="subscript"/>
         </w:rPr>
       </w:pPr>
-      <w:bookmarkStart w:id="59" w:name="_Toc471393966"/>
+      <w:bookmarkStart w:id="60" w:name="_Toc471405561"/>
       <w:r>
         <w:t xml:space="preserve">4.1 </w:t>
       </w:r>
       <w:r>
         <w:t>Excellent Progress</w:t>
       </w:r>
-      <w:bookmarkEnd w:id="59"/>
+      <w:bookmarkEnd w:id="60"/>
     </w:p>
     <w:p>
       <w:pPr>
@@ -12765,7 +13298,7 @@
         <w:pStyle w:val="Heading2"/>
         <w:spacing w:after="120"/>
       </w:pPr>
-      <w:bookmarkStart w:id="60" w:name="_Toc471393967"/>
+      <w:bookmarkStart w:id="61" w:name="_Toc471405562"/>
       <w:r>
         <w:t>4.2</w:t>
       </w:r>
@@ -12778,7 +13311,7 @@
       <w:r>
         <w:t>roblems</w:t>
       </w:r>
-      <w:bookmarkEnd w:id="60"/>
+      <w:bookmarkEnd w:id="61"/>
     </w:p>
     <w:p>
       <w:pPr>
@@ -12823,7 +13356,7 @@
         <w:pStyle w:val="Heading2"/>
         <w:spacing w:after="120"/>
       </w:pPr>
-      <w:bookmarkStart w:id="61" w:name="_Toc471393968"/>
+      <w:bookmarkStart w:id="62" w:name="_Toc471405563"/>
       <w:r>
         <w:t>4.3</w:t>
       </w:r>
@@ -12833,7 +13366,7 @@
       <w:r>
         <w:t>Conclusion</w:t>
       </w:r>
-      <w:bookmarkEnd w:id="61"/>
+      <w:bookmarkEnd w:id="62"/>
     </w:p>
     <w:p>
       <w:pPr>
@@ -13290,7 +13823,7 @@
           <w:sz w:val="28"/>
         </w:rPr>
       </w:pPr>
-      <w:bookmarkStart w:id="62" w:name="_Toc471393969"/>
+      <w:bookmarkStart w:id="63" w:name="_Toc471405564"/>
       <w:r>
         <w:rPr>
           <w:rFonts w:ascii="Arial" w:hAnsi="Arial" w:cs="Arial"/>
@@ -13300,7 +13833,7 @@
         <w:lastRenderedPageBreak/>
         <w:t>References</w:t>
       </w:r>
-      <w:bookmarkEnd w:id="62"/>
+      <w:bookmarkEnd w:id="63"/>
       <w:r>
         <w:rPr>
           <w:rFonts w:ascii="Arial" w:hAnsi="Arial" w:cs="Arial"/>
@@ -13320,11 +13853,19 @@
           <w:shd w:val="clear" w:color="auto" w:fill="FFFFFF"/>
         </w:rPr>
       </w:pPr>
-      <w:r>
-        <w:rPr>
-          <w:shd w:val="clear" w:color="auto" w:fill="FFFFFF"/>
-        </w:rPr>
-        <w:t>Amdcom.</w:t>
+      <w:proofErr w:type="spellStart"/>
+      <w:r>
+        <w:rPr>
+          <w:shd w:val="clear" w:color="auto" w:fill="FFFFFF"/>
+        </w:rPr>
+        <w:t>Amdcom</w:t>
+      </w:r>
+      <w:proofErr w:type="spellEnd"/>
+      <w:r>
+        <w:rPr>
+          <w:shd w:val="clear" w:color="auto" w:fill="FFFFFF"/>
+        </w:rPr>
+        <w:t>.</w:t>
       </w:r>
       <w:r>
         <w:rPr>
@@ -13354,13 +13895,23 @@
         </w:rPr>
         <w:t> </w:t>
       </w:r>
+      <w:proofErr w:type="spellStart"/>
       <w:r>
         <w:rPr>
           <w:i/>
           <w:iCs/>
           <w:shd w:val="clear" w:color="auto" w:fill="FFFFFF"/>
         </w:rPr>
-        <w:t>Amdcom.</w:t>
+        <w:t>Amdcom</w:t>
+      </w:r>
+      <w:proofErr w:type="spellEnd"/>
+      <w:r>
+        <w:rPr>
+          <w:i/>
+          <w:iCs/>
+          <w:shd w:val="clear" w:color="auto" w:fill="FFFFFF"/>
+        </w:rPr>
+        <w:t>.</w:t>
       </w:r>
       <w:r>
         <w:rPr>
@@ -13434,11 +13985,19 @@
           <w:shd w:val="clear" w:color="auto" w:fill="FFFFFF"/>
         </w:rPr>
       </w:pPr>
-      <w:r>
-        <w:rPr>
-          <w:shd w:val="clear" w:color="auto" w:fill="FFFFFF"/>
-        </w:rPr>
-        <w:t>Amdcom.</w:t>
+      <w:proofErr w:type="spellStart"/>
+      <w:r>
+        <w:rPr>
+          <w:shd w:val="clear" w:color="auto" w:fill="FFFFFF"/>
+        </w:rPr>
+        <w:t>Amdcom</w:t>
+      </w:r>
+      <w:proofErr w:type="spellEnd"/>
+      <w:r>
+        <w:rPr>
+          <w:shd w:val="clear" w:color="auto" w:fill="FFFFFF"/>
+        </w:rPr>
+        <w:t>.</w:t>
       </w:r>
       <w:r>
         <w:rPr>
@@ -13468,13 +14027,23 @@
         </w:rPr>
         <w:t> </w:t>
       </w:r>
+      <w:proofErr w:type="spellStart"/>
       <w:r>
         <w:rPr>
           <w:i/>
           <w:iCs/>
           <w:shd w:val="clear" w:color="auto" w:fill="FFFFFF"/>
         </w:rPr>
-        <w:t>Amdcom.</w:t>
+        <w:t>Amdcom</w:t>
+      </w:r>
+      <w:proofErr w:type="spellEnd"/>
+      <w:r>
+        <w:rPr>
+          <w:i/>
+          <w:iCs/>
+          <w:shd w:val="clear" w:color="auto" w:fill="FFFFFF"/>
+        </w:rPr>
+        <w:t>.</w:t>
       </w:r>
       <w:r>
         <w:rPr>
@@ -13545,11 +14114,19 @@
           <w:shd w:val="clear" w:color="auto" w:fill="FFFFFF"/>
         </w:rPr>
       </w:pPr>
-      <w:r>
-        <w:rPr>
-          <w:shd w:val="clear" w:color="auto" w:fill="FFFFFF"/>
-        </w:rPr>
-        <w:t>Applecom.</w:t>
+      <w:proofErr w:type="spellStart"/>
+      <w:r>
+        <w:rPr>
+          <w:shd w:val="clear" w:color="auto" w:fill="FFFFFF"/>
+        </w:rPr>
+        <w:t>Applecom</w:t>
+      </w:r>
+      <w:proofErr w:type="spellEnd"/>
+      <w:r>
+        <w:rPr>
+          <w:shd w:val="clear" w:color="auto" w:fill="FFFFFF"/>
+        </w:rPr>
+        <w:t>.</w:t>
       </w:r>
       <w:r>
         <w:rPr>
@@ -13579,13 +14156,23 @@
         </w:rPr>
         <w:t> </w:t>
       </w:r>
+      <w:proofErr w:type="spellStart"/>
       <w:r>
         <w:rPr>
           <w:i/>
           <w:iCs/>
           <w:shd w:val="clear" w:color="auto" w:fill="FFFFFF"/>
         </w:rPr>
-        <w:t>Applecom.</w:t>
+        <w:t>Applecom</w:t>
+      </w:r>
+      <w:proofErr w:type="spellEnd"/>
+      <w:r>
+        <w:rPr>
+          <w:i/>
+          <w:iCs/>
+          <w:shd w:val="clear" w:color="auto" w:fill="FFFFFF"/>
+        </w:rPr>
+        <w:t>.</w:t>
       </w:r>
       <w:r>
         <w:rPr>
@@ -13657,11 +14244,19 @@
           <w:shd w:val="clear" w:color="auto" w:fill="FFFFFF"/>
         </w:rPr>
       </w:pPr>
-      <w:r>
-        <w:rPr>
-          <w:shd w:val="clear" w:color="auto" w:fill="FFFFFF"/>
-        </w:rPr>
-        <w:t>Atomio.</w:t>
+      <w:proofErr w:type="spellStart"/>
+      <w:r>
+        <w:rPr>
+          <w:shd w:val="clear" w:color="auto" w:fill="FFFFFF"/>
+        </w:rPr>
+        <w:t>Atomio</w:t>
+      </w:r>
+      <w:proofErr w:type="spellEnd"/>
+      <w:r>
+        <w:rPr>
+          <w:shd w:val="clear" w:color="auto" w:fill="FFFFFF"/>
+        </w:rPr>
+        <w:t>.</w:t>
       </w:r>
       <w:r>
         <w:rPr>
@@ -13769,11 +14364,19 @@
           <w:shd w:val="clear" w:color="auto" w:fill="FFFFFF"/>
         </w:rPr>
       </w:pPr>
-      <w:r>
-        <w:rPr>
-          <w:shd w:val="clear" w:color="auto" w:fill="FFFFFF"/>
-        </w:rPr>
-        <w:t>Commonjsorg.</w:t>
+      <w:proofErr w:type="spellStart"/>
+      <w:r>
+        <w:rPr>
+          <w:shd w:val="clear" w:color="auto" w:fill="FFFFFF"/>
+        </w:rPr>
+        <w:t>Commonjsorg</w:t>
+      </w:r>
+      <w:proofErr w:type="spellEnd"/>
+      <w:r>
+        <w:rPr>
+          <w:shd w:val="clear" w:color="auto" w:fill="FFFFFF"/>
+        </w:rPr>
+        <w:t>.</w:t>
       </w:r>
       <w:r>
         <w:rPr>
@@ -13884,11 +14487,19 @@
           <w:szCs w:val="20"/>
         </w:rPr>
       </w:pPr>
+      <w:proofErr w:type="spellStart"/>
       <w:r>
         <w:rPr>
           <w:color w:val="000000"/>
         </w:rPr>
-        <w:t>Ecma International. (2015).</w:t>
+        <w:t>Ecma</w:t>
+      </w:r>
+      <w:proofErr w:type="spellEnd"/>
+      <w:r>
+        <w:rPr>
+          <w:color w:val="000000"/>
+        </w:rPr>
+        <w:t xml:space="preserve"> International. (2015).</w:t>
       </w:r>
       <w:r>
         <w:rPr>
@@ -14021,11 +14632,19 @@
           <w:shd w:val="clear" w:color="auto" w:fill="FFFFFF"/>
         </w:rPr>
       </w:pPr>
-      <w:r>
-        <w:rPr>
-          <w:shd w:val="clear" w:color="auto" w:fill="FFFFFF"/>
-        </w:rPr>
-        <w:t>Googlesourcecom.</w:t>
+      <w:proofErr w:type="spellStart"/>
+      <w:r>
+        <w:rPr>
+          <w:shd w:val="clear" w:color="auto" w:fill="FFFFFF"/>
+        </w:rPr>
+        <w:t>Googlesourcecom</w:t>
+      </w:r>
+      <w:proofErr w:type="spellEnd"/>
+      <w:r>
+        <w:rPr>
+          <w:shd w:val="clear" w:color="auto" w:fill="FFFFFF"/>
+        </w:rPr>
+        <w:t>.</w:t>
       </w:r>
       <w:r>
         <w:rPr>
@@ -14135,11 +14754,19 @@
           <w:shd w:val="clear" w:color="auto" w:fill="FFFFFF"/>
         </w:rPr>
       </w:pPr>
-      <w:r>
-        <w:rPr>
-          <w:shd w:val="clear" w:color="auto" w:fill="FFFFFF"/>
-        </w:rPr>
-        <w:t>Intelcom.</w:t>
+      <w:proofErr w:type="spellStart"/>
+      <w:r>
+        <w:rPr>
+          <w:shd w:val="clear" w:color="auto" w:fill="FFFFFF"/>
+        </w:rPr>
+        <w:t>Intelcom</w:t>
+      </w:r>
+      <w:proofErr w:type="spellEnd"/>
+      <w:r>
+        <w:rPr>
+          <w:shd w:val="clear" w:color="auto" w:fill="FFFFFF"/>
+        </w:rPr>
+        <w:t>.</w:t>
       </w:r>
       <w:r>
         <w:rPr>
@@ -14259,11 +14886,19 @@
           <w:shd w:val="clear" w:color="auto" w:fill="FFFFFF"/>
         </w:rPr>
       </w:pPr>
-      <w:r>
-        <w:rPr>
-          <w:shd w:val="clear" w:color="auto" w:fill="FFFFFF"/>
-        </w:rPr>
-        <w:t>Intelcom.</w:t>
+      <w:proofErr w:type="spellStart"/>
+      <w:r>
+        <w:rPr>
+          <w:shd w:val="clear" w:color="auto" w:fill="FFFFFF"/>
+        </w:rPr>
+        <w:t>Intelcom</w:t>
+      </w:r>
+      <w:proofErr w:type="spellEnd"/>
+      <w:r>
+        <w:rPr>
+          <w:shd w:val="clear" w:color="auto" w:fill="FFFFFF"/>
+        </w:rPr>
+        <w:t>.</w:t>
       </w:r>
       <w:r>
         <w:rPr>
@@ -14371,11 +15006,19 @@
           <w:shd w:val="clear" w:color="auto" w:fill="FFFFFF"/>
         </w:rPr>
       </w:pPr>
-      <w:r>
-        <w:rPr>
-          <w:shd w:val="clear" w:color="auto" w:fill="FFFFFF"/>
-        </w:rPr>
-        <w:t>Khronosorg.</w:t>
+      <w:proofErr w:type="spellStart"/>
+      <w:r>
+        <w:rPr>
+          <w:shd w:val="clear" w:color="auto" w:fill="FFFFFF"/>
+        </w:rPr>
+        <w:t>Khronosorg</w:t>
+      </w:r>
+      <w:proofErr w:type="spellEnd"/>
+      <w:r>
+        <w:rPr>
+          <w:shd w:val="clear" w:color="auto" w:fill="FFFFFF"/>
+        </w:rPr>
+        <w:t>.</w:t>
       </w:r>
       <w:r>
         <w:rPr>
@@ -14405,13 +15048,23 @@
         </w:rPr>
         <w:t> </w:t>
       </w:r>
+      <w:proofErr w:type="spellStart"/>
       <w:r>
         <w:rPr>
           <w:i/>
           <w:iCs/>
           <w:shd w:val="clear" w:color="auto" w:fill="FFFFFF"/>
         </w:rPr>
-        <w:t>Khronosorg.</w:t>
+        <w:t>Khronosorg</w:t>
+      </w:r>
+      <w:proofErr w:type="spellEnd"/>
+      <w:r>
+        <w:rPr>
+          <w:i/>
+          <w:iCs/>
+          <w:shd w:val="clear" w:color="auto" w:fill="FFFFFF"/>
+        </w:rPr>
+        <w:t>.</w:t>
       </w:r>
       <w:r>
         <w:rPr>
@@ -14488,12 +15141,37 @@
           <w:shd w:val="clear" w:color="auto" w:fill="FFFFFF"/>
         </w:rPr>
       </w:pPr>
+      <w:proofErr w:type="spellStart"/>
       <w:r>
         <w:rPr>
           <w:color w:val="222222"/>
           <w:shd w:val="clear" w:color="auto" w:fill="FFFFFF"/>
         </w:rPr>
-        <w:t>Karimi, K., Dickson, N.G. and Hamze, F., 2010. A performance comparison of CUDA and OpenCL.</w:t>
+        <w:t>Karimi</w:t>
+      </w:r>
+      <w:proofErr w:type="spellEnd"/>
+      <w:r>
+        <w:rPr>
+          <w:color w:val="222222"/>
+          <w:shd w:val="clear" w:color="auto" w:fill="FFFFFF"/>
+        </w:rPr>
+        <w:t xml:space="preserve">, K., Dickson, N.G. and </w:t>
+      </w:r>
+      <w:proofErr w:type="spellStart"/>
+      <w:r>
+        <w:rPr>
+          <w:color w:val="222222"/>
+          <w:shd w:val="clear" w:color="auto" w:fill="FFFFFF"/>
+        </w:rPr>
+        <w:t>Hamze</w:t>
+      </w:r>
+      <w:proofErr w:type="spellEnd"/>
+      <w:r>
+        <w:rPr>
+          <w:color w:val="222222"/>
+          <w:shd w:val="clear" w:color="auto" w:fill="FFFFFF"/>
+        </w:rPr>
+        <w:t>, F., 2010. A performance comparison of CUDA and OpenCL.</w:t>
       </w:r>
       <w:r>
         <w:rPr>
@@ -14506,6 +15184,7 @@
         </w:rPr>
         <w:t> </w:t>
       </w:r>
+      <w:proofErr w:type="spellStart"/>
       <w:r>
         <w:rPr>
           <w:i/>
@@ -14513,13 +15192,23 @@
           <w:color w:val="222222"/>
           <w:shd w:val="clear" w:color="auto" w:fill="FFFFFF"/>
         </w:rPr>
-        <w:t>arXiv preprint arXiv:1005.2581</w:t>
-      </w:r>
-      <w:r>
-        <w:rPr>
+        <w:t>arXiv</w:t>
+      </w:r>
+      <w:proofErr w:type="spellEnd"/>
+      <w:r>
+        <w:rPr>
+          <w:i/>
+          <w:iCs/>
           <w:color w:val="222222"/>
           <w:shd w:val="clear" w:color="auto" w:fill="FFFFFF"/>
         </w:rPr>
+        <w:t xml:space="preserve"> preprint arXiv:1005.2581</w:t>
+      </w:r>
+      <w:r>
+        <w:rPr>
+          <w:color w:val="222222"/>
+          <w:shd w:val="clear" w:color="auto" w:fill="FFFFFF"/>
+        </w:rPr>
         <w:t>.</w:t>
       </w:r>
     </w:p>
@@ -14530,12 +15219,21 @@
           <w:shd w:val="clear" w:color="auto" w:fill="FFFFFF"/>
         </w:rPr>
       </w:pPr>
+      <w:proofErr w:type="spellStart"/>
       <w:r>
         <w:rPr>
           <w:color w:val="222222"/>
           <w:shd w:val="clear" w:color="auto" w:fill="FFFFFF"/>
         </w:rPr>
-        <w:t>Mahalakshmi, M. and Sundararajan, M., 2013. Traditional SDLC Vs Scrum Methodology–A Comparative Study.</w:t>
+        <w:t>Mahalakshmi</w:t>
+      </w:r>
+      <w:proofErr w:type="spellEnd"/>
+      <w:r>
+        <w:rPr>
+          <w:color w:val="222222"/>
+          <w:shd w:val="clear" w:color="auto" w:fill="FFFFFF"/>
+        </w:rPr>
+        <w:t>, M. and Sundararajan, M., 2013. Traditional SDLC Vs Scrum Methodology–A Comparative Study.</w:t>
       </w:r>
       <w:r>
         <w:rPr>
@@ -14598,11 +15296,19 @@
           <w:shd w:val="clear" w:color="auto" w:fill="FFFFFF"/>
         </w:rPr>
       </w:pPr>
-      <w:r>
-        <w:rPr>
-          <w:shd w:val="clear" w:color="auto" w:fill="FFFFFF"/>
-        </w:rPr>
-        <w:t>Nodejs foundation.</w:t>
+      <w:proofErr w:type="spellStart"/>
+      <w:r>
+        <w:rPr>
+          <w:shd w:val="clear" w:color="auto" w:fill="FFFFFF"/>
+        </w:rPr>
+        <w:t>Nodejs</w:t>
+      </w:r>
+      <w:proofErr w:type="spellEnd"/>
+      <w:r>
+        <w:rPr>
+          <w:shd w:val="clear" w:color="auto" w:fill="FFFFFF"/>
+        </w:rPr>
+        <w:t xml:space="preserve"> foundation.</w:t>
       </w:r>
       <w:r>
         <w:rPr>
@@ -14632,13 +15338,23 @@
         </w:rPr>
         <w:t> </w:t>
       </w:r>
+      <w:proofErr w:type="spellStart"/>
       <w:r>
         <w:rPr>
           <w:i/>
           <w:iCs/>
           <w:shd w:val="clear" w:color="auto" w:fill="FFFFFF"/>
         </w:rPr>
-        <w:t>Nodejsorg.</w:t>
+        <w:t>Nodejsorg</w:t>
+      </w:r>
+      <w:proofErr w:type="spellEnd"/>
+      <w:r>
+        <w:rPr>
+          <w:i/>
+          <w:iCs/>
+          <w:shd w:val="clear" w:color="auto" w:fill="FFFFFF"/>
+        </w:rPr>
+        <w:t>.</w:t>
       </w:r>
       <w:r>
         <w:rPr>
@@ -14713,11 +15429,19 @@
           <w:shd w:val="clear" w:color="auto" w:fill="FFFFFF"/>
         </w:rPr>
       </w:pPr>
-      <w:r>
-        <w:rPr>
-          <w:shd w:val="clear" w:color="auto" w:fill="FFFFFF"/>
-        </w:rPr>
-        <w:t>Mozillaorg.</w:t>
+      <w:proofErr w:type="spellStart"/>
+      <w:r>
+        <w:rPr>
+          <w:shd w:val="clear" w:color="auto" w:fill="FFFFFF"/>
+        </w:rPr>
+        <w:t>Mozillaorg</w:t>
+      </w:r>
+      <w:proofErr w:type="spellEnd"/>
+      <w:r>
+        <w:rPr>
+          <w:shd w:val="clear" w:color="auto" w:fill="FFFFFF"/>
+        </w:rPr>
+        <w:t>.</w:t>
       </w:r>
       <w:r>
         <w:rPr>
@@ -14828,11 +15552,19 @@
           <w:shd w:val="clear" w:color="auto" w:fill="FFFFFF"/>
         </w:rPr>
       </w:pPr>
-      <w:r>
-        <w:rPr>
-          <w:shd w:val="clear" w:color="auto" w:fill="FFFFFF"/>
-        </w:rPr>
-        <w:t>Mozillaorg.</w:t>
+      <w:proofErr w:type="spellStart"/>
+      <w:r>
+        <w:rPr>
+          <w:shd w:val="clear" w:color="auto" w:fill="FFFFFF"/>
+        </w:rPr>
+        <w:t>Mozillaorg</w:t>
+      </w:r>
+      <w:proofErr w:type="spellEnd"/>
+      <w:r>
+        <w:rPr>
+          <w:shd w:val="clear" w:color="auto" w:fill="FFFFFF"/>
+        </w:rPr>
+        <w:t>.</w:t>
       </w:r>
       <w:r>
         <w:rPr>
@@ -14940,11 +15672,19 @@
           <w:shd w:val="clear" w:color="auto" w:fill="FFFFFF"/>
         </w:rPr>
       </w:pPr>
-      <w:r>
-        <w:rPr>
-          <w:shd w:val="clear" w:color="auto" w:fill="FFFFFF"/>
-        </w:rPr>
-        <w:t>Nvidiacom.</w:t>
+      <w:proofErr w:type="spellStart"/>
+      <w:r>
+        <w:rPr>
+          <w:shd w:val="clear" w:color="auto" w:fill="FFFFFF"/>
+        </w:rPr>
+        <w:t>Nvidiacom</w:t>
+      </w:r>
+      <w:proofErr w:type="spellEnd"/>
+      <w:r>
+        <w:rPr>
+          <w:shd w:val="clear" w:color="auto" w:fill="FFFFFF"/>
+        </w:rPr>
+        <w:t>.</w:t>
       </w:r>
       <w:r>
         <w:rPr>
@@ -14974,13 +15714,23 @@
         </w:rPr>
         <w:t> </w:t>
       </w:r>
+      <w:proofErr w:type="spellStart"/>
       <w:r>
         <w:rPr>
           <w:i/>
           <w:iCs/>
           <w:shd w:val="clear" w:color="auto" w:fill="FFFFFF"/>
         </w:rPr>
-        <w:t>Nvidiacom.</w:t>
+        <w:t>Nvidiacom</w:t>
+      </w:r>
+      <w:proofErr w:type="spellEnd"/>
+      <w:r>
+        <w:rPr>
+          <w:i/>
+          <w:iCs/>
+          <w:shd w:val="clear" w:color="auto" w:fill="FFFFFF"/>
+        </w:rPr>
+        <w:t>.</w:t>
       </w:r>
       <w:r>
         <w:rPr>
@@ -15055,11 +15805,19 @@
           <w:shd w:val="clear" w:color="auto" w:fill="FFFFFF"/>
         </w:rPr>
       </w:pPr>
-      <w:r>
-        <w:rPr>
-          <w:shd w:val="clear" w:color="auto" w:fill="FFFFFF"/>
-        </w:rPr>
-        <w:t>Nvidiacom.</w:t>
+      <w:proofErr w:type="spellStart"/>
+      <w:r>
+        <w:rPr>
+          <w:shd w:val="clear" w:color="auto" w:fill="FFFFFF"/>
+        </w:rPr>
+        <w:t>Nvidiacom</w:t>
+      </w:r>
+      <w:proofErr w:type="spellEnd"/>
+      <w:r>
+        <w:rPr>
+          <w:shd w:val="clear" w:color="auto" w:fill="FFFFFF"/>
+        </w:rPr>
+        <w:t>.</w:t>
       </w:r>
       <w:r>
         <w:rPr>
@@ -15167,11 +15925,19 @@
           <w:shd w:val="clear" w:color="auto" w:fill="FFFFFF"/>
         </w:rPr>
       </w:pPr>
-      <w:r>
-        <w:rPr>
-          <w:shd w:val="clear" w:color="auto" w:fill="FFFFFF"/>
-        </w:rPr>
-        <w:t>Nvidiacom.</w:t>
+      <w:proofErr w:type="spellStart"/>
+      <w:r>
+        <w:rPr>
+          <w:shd w:val="clear" w:color="auto" w:fill="FFFFFF"/>
+        </w:rPr>
+        <w:t>Nvidiacom</w:t>
+      </w:r>
+      <w:proofErr w:type="spellEnd"/>
+      <w:r>
+        <w:rPr>
+          <w:shd w:val="clear" w:color="auto" w:fill="FFFFFF"/>
+        </w:rPr>
+        <w:t>.</w:t>
       </w:r>
       <w:r>
         <w:rPr>
@@ -15201,13 +15967,23 @@
         </w:rPr>
         <w:t> </w:t>
       </w:r>
+      <w:proofErr w:type="spellStart"/>
       <w:r>
         <w:rPr>
           <w:i/>
           <w:iCs/>
           <w:shd w:val="clear" w:color="auto" w:fill="FFFFFF"/>
         </w:rPr>
-        <w:t>Nvidiacom.</w:t>
+        <w:t>Nvidiacom</w:t>
+      </w:r>
+      <w:proofErr w:type="spellEnd"/>
+      <w:r>
+        <w:rPr>
+          <w:i/>
+          <w:iCs/>
+          <w:shd w:val="clear" w:color="auto" w:fill="FFFFFF"/>
+        </w:rPr>
+        <w:t>.</w:t>
       </w:r>
       <w:r>
         <w:rPr>
@@ -15280,11 +16056,19 @@
           <w:shd w:val="clear" w:color="auto" w:fill="FFFFFF"/>
         </w:rPr>
       </w:pPr>
-      <w:r>
-        <w:rPr>
-          <w:shd w:val="clear" w:color="auto" w:fill="FFFFFF"/>
-        </w:rPr>
-        <w:t>Steampoweredcom.</w:t>
+      <w:proofErr w:type="spellStart"/>
+      <w:r>
+        <w:rPr>
+          <w:shd w:val="clear" w:color="auto" w:fill="FFFFFF"/>
+        </w:rPr>
+        <w:t>Steampoweredcom</w:t>
+      </w:r>
+      <w:proofErr w:type="spellEnd"/>
+      <w:r>
+        <w:rPr>
+          <w:shd w:val="clear" w:color="auto" w:fill="FFFFFF"/>
+        </w:rPr>
+        <w:t>.</w:t>
       </w:r>
       <w:r>
         <w:rPr>
@@ -15314,13 +16098,23 @@
         </w:rPr>
         <w:t> </w:t>
       </w:r>
+      <w:proofErr w:type="spellStart"/>
       <w:r>
         <w:rPr>
           <w:i/>
           <w:iCs/>
           <w:shd w:val="clear" w:color="auto" w:fill="FFFFFF"/>
         </w:rPr>
-        <w:t>Steampoweredcom.</w:t>
+        <w:t>Steampoweredcom</w:t>
+      </w:r>
+      <w:proofErr w:type="spellEnd"/>
+      <w:r>
+        <w:rPr>
+          <w:i/>
+          <w:iCs/>
+          <w:shd w:val="clear" w:color="auto" w:fill="FFFFFF"/>
+        </w:rPr>
+        <w:t>.</w:t>
       </w:r>
       <w:r>
         <w:rPr>
@@ -16151,7 +16945,7 @@
           <w:sz w:val="28"/>
         </w:rPr>
       </w:pPr>
-      <w:bookmarkStart w:id="63" w:name="_Toc471393970"/>
+      <w:bookmarkStart w:id="64" w:name="_Toc471405565"/>
       <w:r>
         <w:rPr>
           <w:rFonts w:ascii="Arial" w:hAnsi="Arial" w:cs="Arial"/>
@@ -16169,7 +16963,7 @@
         </w:rPr>
         <w:t xml:space="preserve"> 1 – Project Specification</w:t>
       </w:r>
-      <w:bookmarkEnd w:id="63"/>
+      <w:bookmarkEnd w:id="64"/>
     </w:p>
     <w:p>
       <w:pPr>
@@ -16775,8 +17569,17 @@
           <w:rStyle w:val="Emphasis"/>
           <w:rFonts w:ascii="Arial" w:hAnsi="Arial" w:cs="Arial"/>
         </w:rPr>
-        <w:t>Programming 3D applications with HTML5 and WebGL</w:t>
-      </w:r>
+        <w:t>Programming 3D applications with HTML5 and </w:t>
+      </w:r>
+      <w:proofErr w:type="spellStart"/>
+      <w:r>
+        <w:rPr>
+          <w:rStyle w:val="Emphasis"/>
+          <w:rFonts w:ascii="Arial" w:hAnsi="Arial" w:cs="Arial"/>
+        </w:rPr>
+        <w:t>WebGL</w:t>
+      </w:r>
+      <w:proofErr w:type="spellEnd"/>
     </w:p>
     <w:p>
       <w:pPr>
@@ -17465,7 +18268,7 @@
           <w:sz w:val="28"/>
         </w:rPr>
       </w:pPr>
-      <w:bookmarkStart w:id="64" w:name="_Toc471393971"/>
+      <w:bookmarkStart w:id="65" w:name="_Toc471405566"/>
       <w:r>
         <w:rPr>
           <w:rFonts w:ascii="Arial" w:hAnsi="Arial" w:cs="Arial"/>
@@ -17475,10 +18278,10 @@
         <w:lastRenderedPageBreak/>
         <w:t>Appendix 2 – OpenGL Demo Source Code</w:t>
       </w:r>
-      <w:bookmarkEnd w:id="64"/>
-    </w:p>
-    <w:bookmarkStart w:id="65" w:name="_MON_1542372895"/>
-    <w:bookmarkEnd w:id="65"/>
+      <w:bookmarkEnd w:id="65"/>
+    </w:p>
+    <w:bookmarkStart w:id="66" w:name="_MON_1542372895"/>
+    <w:bookmarkEnd w:id="66"/>
     <w:p>
       <w:pPr>
         <w:rPr>
@@ -17492,15 +18295,15 @@
           <w:sz w:val="18"/>
         </w:rPr>
         <w:object w:dxaOrig="10800" w:dyaOrig="13737">
-          <v:shape id="_x0000_i1043" type="#_x0000_t75" style="width:540.75pt;height:685.5pt" o:ole="">
+          <v:shape id="_x0000_i1043" type="#_x0000_t75" style="width:540.6pt;height:685.2pt" o:ole="">
             <v:imagedata r:id="rId71" o:title=""/>
           </v:shape>
-          <o:OLEObject Type="Embed" ProgID="Word.OpenDocumentText.12" ShapeID="_x0000_i1043" DrawAspect="Content" ObjectID="_1545140011" r:id="rId72"/>
+          <o:OLEObject Type="Embed" ProgID="Word.OpenDocumentText.12" ShapeID="_x0000_i1043" DrawAspect="Content" ObjectID="_1545148159" r:id="rId72"/>
         </w:object>
       </w:r>
     </w:p>
-    <w:bookmarkStart w:id="66" w:name="_MON_1542386765"/>
-    <w:bookmarkEnd w:id="66"/>
+    <w:bookmarkStart w:id="67" w:name="_MON_1542386765"/>
+    <w:bookmarkEnd w:id="67"/>
     <w:p>
       <w:pPr>
         <w:rPr>
@@ -17514,10 +18317,10 @@
           <w:sz w:val="18"/>
         </w:rPr>
         <w:object w:dxaOrig="10800" w:dyaOrig="13562">
-          <v:shape id="_x0000_i1044" type="#_x0000_t75" style="width:540.75pt;height:675.75pt" o:ole="">
+          <v:shape id="_x0000_i1044" type="#_x0000_t75" style="width:540.6pt;height:676.2pt" o:ole="">
             <v:imagedata r:id="rId73" o:title=""/>
           </v:shape>
-          <o:OLEObject Type="Embed" ProgID="Word.OpenDocumentText.12" ShapeID="_x0000_i1044" DrawAspect="Content" ObjectID="_1545140012" r:id="rId74"/>
+          <o:OLEObject Type="Embed" ProgID="Word.OpenDocumentText.12" ShapeID="_x0000_i1044" DrawAspect="Content" ObjectID="_1545148160" r:id="rId74"/>
         </w:object>
       </w:r>
     </w:p>
@@ -17538,7 +18341,7 @@
           <w:sz w:val="28"/>
         </w:rPr>
       </w:pPr>
-      <w:bookmarkStart w:id="67" w:name="_Toc471393972"/>
+      <w:bookmarkStart w:id="68" w:name="_Toc471405567"/>
       <w:r>
         <w:rPr>
           <w:rFonts w:ascii="Arial" w:hAnsi="Arial" w:cs="Arial"/>
@@ -17548,10 +18351,10 @@
         <w:lastRenderedPageBreak/>
         <w:t>Appendix 3 – OpenCL Demo Source Code</w:t>
       </w:r>
-      <w:bookmarkEnd w:id="67"/>
-    </w:p>
-    <w:bookmarkStart w:id="68" w:name="_MON_1542373001"/>
-    <w:bookmarkEnd w:id="68"/>
+      <w:bookmarkEnd w:id="68"/>
+    </w:p>
+    <w:bookmarkStart w:id="69" w:name="_MON_1542373001"/>
+    <w:bookmarkEnd w:id="69"/>
     <w:p>
       <w:pPr>
         <w:rPr>
@@ -17565,15 +18368,15 @@
           <w:sz w:val="18"/>
         </w:rPr>
         <w:object w:dxaOrig="10800" w:dyaOrig="12891">
-          <v:shape id="_x0000_i1045" type="#_x0000_t75" style="width:540.75pt;height:642.75pt" o:ole="">
+          <v:shape id="_x0000_i1045" type="#_x0000_t75" style="width:540.6pt;height:642.6pt" o:ole="">
             <v:imagedata r:id="rId75" o:title=""/>
           </v:shape>
-          <o:OLEObject Type="Embed" ProgID="Word.OpenDocumentText.12" ShapeID="_x0000_i1045" DrawAspect="Content" ObjectID="_1545140013" r:id="rId76"/>
+          <o:OLEObject Type="Embed" ProgID="Word.OpenDocumentText.12" ShapeID="_x0000_i1045" DrawAspect="Content" ObjectID="_1545148161" r:id="rId76"/>
         </w:object>
       </w:r>
     </w:p>
-    <w:bookmarkStart w:id="69" w:name="_MON_1542387077"/>
-    <w:bookmarkEnd w:id="69"/>
+    <w:bookmarkStart w:id="70" w:name="_MON_1542387077"/>
+    <w:bookmarkEnd w:id="70"/>
     <w:p>
       <w:pPr>
         <w:rPr>
@@ -17587,10 +18390,10 @@
           <w:sz w:val="18"/>
         </w:rPr>
         <w:object w:dxaOrig="10800" w:dyaOrig="12235">
-          <v:shape id="_x0000_i1046" type="#_x0000_t75" style="width:540.75pt;height:610.5pt" o:ole="">
+          <v:shape id="_x0000_i1046" type="#_x0000_t75" style="width:540.6pt;height:610.8pt" o:ole="">
             <v:imagedata r:id="rId77" o:title=""/>
           </v:shape>
-          <o:OLEObject Type="Embed" ProgID="Word.OpenDocumentText.12" ShapeID="_x0000_i1046" DrawAspect="Content" ObjectID="_1545140014" r:id="rId78"/>
+          <o:OLEObject Type="Embed" ProgID="Word.OpenDocumentText.12" ShapeID="_x0000_i1046" DrawAspect="Content" ObjectID="_1545148162" r:id="rId78"/>
         </w:object>
       </w:r>
     </w:p>
@@ -17643,7 +18446,7 @@
           <w:sz w:val="28"/>
         </w:rPr>
       </w:pPr>
-      <w:bookmarkStart w:id="70" w:name="_Toc471393973"/>
+      <w:bookmarkStart w:id="71" w:name="_Toc471405568"/>
       <w:r>
         <w:rPr>
           <w:rFonts w:ascii="Arial" w:hAnsi="Arial" w:cs="Arial"/>
@@ -17661,7 +18464,7 @@
         </w:rPr>
         <w:t xml:space="preserve"> 1</w:t>
       </w:r>
-      <w:bookmarkEnd w:id="70"/>
+      <w:bookmarkEnd w:id="71"/>
     </w:p>
     <w:p>
       <w:pPr>
@@ -18386,7 +19189,15 @@
         <w:ind w:left="927"/>
       </w:pPr>
       <w:r>
-        <w:t>Figure out how to demonstrate the project through media eg blogs.</w:t>
+        <w:t xml:space="preserve">Figure out how to demonstrate the project through media </w:t>
+      </w:r>
+      <w:proofErr w:type="spellStart"/>
+      <w:r>
+        <w:t>eg</w:t>
+      </w:r>
+      <w:proofErr w:type="spellEnd"/>
+      <w:r>
+        <w:t xml:space="preserve"> blogs.</w:t>
       </w:r>
     </w:p>
     <w:p>
@@ -18406,7 +19217,7 @@
           <w:sz w:val="28"/>
         </w:rPr>
       </w:pPr>
-      <w:bookmarkStart w:id="71" w:name="_Toc471393974"/>
+      <w:bookmarkStart w:id="72" w:name="_Toc471405569"/>
       <w:r>
         <w:rPr>
           <w:rFonts w:ascii="Arial" w:hAnsi="Arial" w:cs="Arial"/>
@@ -18432,7 +19243,7 @@
         </w:rPr>
         <w:t xml:space="preserve"> 2</w:t>
       </w:r>
-      <w:bookmarkEnd w:id="71"/>
+      <w:bookmarkEnd w:id="72"/>
     </w:p>
     <w:p>
       <w:pPr>
@@ -19042,7 +19853,7 @@
           <w:sz w:val="28"/>
         </w:rPr>
       </w:pPr>
-      <w:bookmarkStart w:id="72" w:name="_Toc471393975"/>
+      <w:bookmarkStart w:id="73" w:name="_Toc471405570"/>
       <w:r>
         <w:rPr>
           <w:rFonts w:ascii="Arial" w:hAnsi="Arial" w:cs="Arial"/>
@@ -19068,7 +19879,7 @@
         </w:rPr>
         <w:t xml:space="preserve"> 3</w:t>
       </w:r>
-      <w:bookmarkEnd w:id="72"/>
+      <w:bookmarkEnd w:id="73"/>
     </w:p>
     <w:p>
       <w:pPr>
@@ -19512,8 +20323,13 @@
         </w:numPr>
       </w:pPr>
       <w:r>
-        <w:t>Showed ability to load modules via npm</w:t>
-      </w:r>
+        <w:t xml:space="preserve">Showed ability to load modules via </w:t>
+      </w:r>
+      <w:proofErr w:type="spellStart"/>
+      <w:r>
+        <w:t>npm</w:t>
+      </w:r>
+      <w:proofErr w:type="spellEnd"/>
     </w:p>
     <w:p>
       <w:pPr>
@@ -19660,7 +20476,7 @@
           <w:sz w:val="28"/>
         </w:rPr>
       </w:pPr>
-      <w:bookmarkStart w:id="73" w:name="_Toc471393976"/>
+      <w:bookmarkStart w:id="74" w:name="_Toc471405571"/>
       <w:r>
         <w:rPr>
           <w:rFonts w:ascii="Arial" w:hAnsi="Arial" w:cs="Arial"/>
@@ -19686,7 +20502,7 @@
         </w:rPr>
         <w:t xml:space="preserve"> 4</w:t>
       </w:r>
-      <w:bookmarkEnd w:id="73"/>
+      <w:bookmarkEnd w:id="74"/>
     </w:p>
     <w:p>
       <w:pPr>
@@ -19880,12 +20696,21 @@
           <w:numId w:val="29"/>
         </w:numPr>
       </w:pPr>
+      <w:proofErr w:type="spellStart"/>
       <w:r>
         <w:rPr>
           <w:sz w:val="24"/>
           <w:szCs w:val="24"/>
         </w:rPr>
-        <w:t>Shader support</w:t>
+        <w:t>Shader</w:t>
+      </w:r>
+      <w:proofErr w:type="spellEnd"/>
+      <w:r>
+        <w:rPr>
+          <w:sz w:val="24"/>
+          <w:szCs w:val="24"/>
+        </w:rPr>
+        <w:t xml:space="preserve"> support</w:t>
       </w:r>
     </w:p>
     <w:p>
@@ -20289,7 +21114,7 @@
 </file>
 
 <file path=word/endnotes.xml><?xml version="1.0" encoding="utf-8"?>
-<w:endnotes xmlns:wpc="http://schemas.microsoft.com/office/word/2010/wordprocessingCanvas" xmlns:cx="http://schemas.microsoft.com/office/drawing/2014/chartex" xmlns:cx1="http://schemas.microsoft.com/office/drawing/2015/9/8/chartex" xmlns:cx2="http://schemas.microsoft.com/office/drawing/2015/10/21/chartex" xmlns:mc="http://schemas.openxmlformats.org/markup-compatibility/2006" xmlns:o="urn:schemas-microsoft-com:office:office" xmlns:r="http://schemas.openxmlformats.org/officeDocument/2006/relationships" xmlns:m="http://schemas.openxmlformats.org/officeDocument/2006/math" xmlns:v="urn:schemas-microsoft-com:vml" xmlns:wp14="http://schemas.microsoft.com/office/word/2010/wordprocessingDrawing" xmlns:wp="http://schemas.openxmlformats.org/drawingml/2006/wordprocessingDrawing" xmlns:w10="urn:schemas-microsoft-com:office:word" xmlns:w="http://schemas.openxmlformats.org/wordprocessingml/2006/main" xmlns:w14="http://schemas.microsoft.com/office/word/2010/wordml" xmlns:w15="http://schemas.microsoft.com/office/word/2012/wordml" xmlns:w16se="http://schemas.microsoft.com/office/word/2015/wordml/symex" xmlns:wpg="http://schemas.microsoft.com/office/word/2010/wordprocessingGroup" xmlns:wpi="http://schemas.microsoft.com/office/word/2010/wordprocessingInk" xmlns:wne="http://schemas.microsoft.com/office/word/2006/wordml" xmlns:wps="http://schemas.microsoft.com/office/word/2010/wordprocessingShape" mc:Ignorable="w14 w15 w16se wp14">
+<w:endnotes xmlns:wpc="http://schemas.microsoft.com/office/word/2010/wordprocessingCanvas" xmlns:cx="http://schemas.microsoft.com/office/drawing/2014/chartex" xmlns:cx1="http://schemas.microsoft.com/office/drawing/2015/9/8/chartex" xmlns:cx2="http://schemas.microsoft.com/office/drawing/2015/10/21/chartex" xmlns:cx3="http://schemas.microsoft.com/office/drawing/2016/5/9/chartex" xmlns:cx4="http://schemas.microsoft.com/office/drawing/2016/5/10/chartex" xmlns:cx5="http://schemas.microsoft.com/office/drawing/2016/5/11/chartex" xmlns:mc="http://schemas.openxmlformats.org/markup-compatibility/2006" xmlns:o="urn:schemas-microsoft-com:office:office" xmlns:r="http://schemas.openxmlformats.org/officeDocument/2006/relationships" xmlns:m="http://schemas.openxmlformats.org/officeDocument/2006/math" xmlns:v="urn:schemas-microsoft-com:vml" xmlns:wp14="http://schemas.microsoft.com/office/word/2010/wordprocessingDrawing" xmlns:wp="http://schemas.openxmlformats.org/drawingml/2006/wordprocessingDrawing" xmlns:w10="urn:schemas-microsoft-com:office:word" xmlns:w="http://schemas.openxmlformats.org/wordprocessingml/2006/main" xmlns:w14="http://schemas.microsoft.com/office/word/2010/wordml" xmlns:w15="http://schemas.microsoft.com/office/word/2012/wordml" xmlns:w16se="http://schemas.microsoft.com/office/word/2015/wordml/symex" xmlns:wpg="http://schemas.microsoft.com/office/word/2010/wordprocessingGroup" xmlns:wpi="http://schemas.microsoft.com/office/word/2010/wordprocessingInk" xmlns:wne="http://schemas.microsoft.com/office/word/2006/wordml" xmlns:wps="http://schemas.microsoft.com/office/word/2010/wordprocessingShape" mc:Ignorable="w14 w15 w16se wp14">
   <w:endnote w:type="separator" w:id="-1">
     <w:p>
       <w:r>
@@ -20308,7 +21133,7 @@
 </file>
 
 <file path=word/footer1.xml><?xml version="1.0" encoding="utf-8"?>
-<w:ftr xmlns:wpc="http://schemas.microsoft.com/office/word/2010/wordprocessingCanvas" xmlns:cx="http://schemas.microsoft.com/office/drawing/2014/chartex" xmlns:cx1="http://schemas.microsoft.com/office/drawing/2015/9/8/chartex" xmlns:cx2="http://schemas.microsoft.com/office/drawing/2015/10/21/chartex" xmlns:mc="http://schemas.openxmlformats.org/markup-compatibility/2006" xmlns:o="urn:schemas-microsoft-com:office:office" xmlns:r="http://schemas.openxmlformats.org/officeDocument/2006/relationships" xmlns:m="http://schemas.openxmlformats.org/officeDocument/2006/math" xmlns:v="urn:schemas-microsoft-com:vml" xmlns:wp14="http://schemas.microsoft.com/office/word/2010/wordprocessingDrawing" xmlns:wp="http://schemas.openxmlformats.org/drawingml/2006/wordprocessingDrawing" xmlns:w10="urn:schemas-microsoft-com:office:word" xmlns:w="http://schemas.openxmlformats.org/wordprocessingml/2006/main" xmlns:w14="http://schemas.microsoft.com/office/word/2010/wordml" xmlns:w15="http://schemas.microsoft.com/office/word/2012/wordml" xmlns:w16se="http://schemas.microsoft.com/office/word/2015/wordml/symex" xmlns:wpg="http://schemas.microsoft.com/office/word/2010/wordprocessingGroup" xmlns:wpi="http://schemas.microsoft.com/office/word/2010/wordprocessingInk" xmlns:wne="http://schemas.microsoft.com/office/word/2006/wordml" xmlns:wps="http://schemas.microsoft.com/office/word/2010/wordprocessingShape" mc:Ignorable="w14 w15 w16se wp14">
+<w:ftr xmlns:wpc="http://schemas.microsoft.com/office/word/2010/wordprocessingCanvas" xmlns:cx="http://schemas.microsoft.com/office/drawing/2014/chartex" xmlns:cx1="http://schemas.microsoft.com/office/drawing/2015/9/8/chartex" xmlns:cx2="http://schemas.microsoft.com/office/drawing/2015/10/21/chartex" xmlns:cx3="http://schemas.microsoft.com/office/drawing/2016/5/9/chartex" xmlns:cx4="http://schemas.microsoft.com/office/drawing/2016/5/10/chartex" xmlns:cx5="http://schemas.microsoft.com/office/drawing/2016/5/11/chartex" xmlns:mc="http://schemas.openxmlformats.org/markup-compatibility/2006" xmlns:o="urn:schemas-microsoft-com:office:office" xmlns:r="http://schemas.openxmlformats.org/officeDocument/2006/relationships" xmlns:m="http://schemas.openxmlformats.org/officeDocument/2006/math" xmlns:v="urn:schemas-microsoft-com:vml" xmlns:wp14="http://schemas.microsoft.com/office/word/2010/wordprocessingDrawing" xmlns:wp="http://schemas.openxmlformats.org/drawingml/2006/wordprocessingDrawing" xmlns:w10="urn:schemas-microsoft-com:office:word" xmlns:w="http://schemas.openxmlformats.org/wordprocessingml/2006/main" xmlns:w14="http://schemas.microsoft.com/office/word/2010/wordml" xmlns:w15="http://schemas.microsoft.com/office/word/2012/wordml" xmlns:w16se="http://schemas.microsoft.com/office/word/2015/wordml/symex" xmlns:wpg="http://schemas.microsoft.com/office/word/2010/wordprocessingGroup" xmlns:wpi="http://schemas.microsoft.com/office/word/2010/wordprocessingInk" xmlns:wne="http://schemas.microsoft.com/office/word/2006/wordml" xmlns:wps="http://schemas.microsoft.com/office/word/2010/wordprocessingShape" mc:Ignorable="w14 w15 w16se wp14">
   <w:p>
     <w:pPr>
       <w:pStyle w:val="Footer"/>
@@ -20346,7 +21171,7 @@
 </file>
 
 <file path=word/footer2.xml><?xml version="1.0" encoding="utf-8"?>
-<w:ftr xmlns:wpc="http://schemas.microsoft.com/office/word/2010/wordprocessingCanvas" xmlns:cx="http://schemas.microsoft.com/office/drawing/2014/chartex" xmlns:cx1="http://schemas.microsoft.com/office/drawing/2015/9/8/chartex" xmlns:cx2="http://schemas.microsoft.com/office/drawing/2015/10/21/chartex" xmlns:mc="http://schemas.openxmlformats.org/markup-compatibility/2006" xmlns:o="urn:schemas-microsoft-com:office:office" xmlns:r="http://schemas.openxmlformats.org/officeDocument/2006/relationships" xmlns:m="http://schemas.openxmlformats.org/officeDocument/2006/math" xmlns:v="urn:schemas-microsoft-com:vml" xmlns:wp14="http://schemas.microsoft.com/office/word/2010/wordprocessingDrawing" xmlns:wp="http://schemas.openxmlformats.org/drawingml/2006/wordprocessingDrawing" xmlns:w10="urn:schemas-microsoft-com:office:word" xmlns:w="http://schemas.openxmlformats.org/wordprocessingml/2006/main" xmlns:w14="http://schemas.microsoft.com/office/word/2010/wordml" xmlns:w15="http://schemas.microsoft.com/office/word/2012/wordml" xmlns:w16se="http://schemas.microsoft.com/office/word/2015/wordml/symex" xmlns:wpg="http://schemas.microsoft.com/office/word/2010/wordprocessingGroup" xmlns:wpi="http://schemas.microsoft.com/office/word/2010/wordprocessingInk" xmlns:wne="http://schemas.microsoft.com/office/word/2006/wordml" xmlns:wps="http://schemas.microsoft.com/office/word/2010/wordprocessingShape" mc:Ignorable="w14 w15 w16se wp14">
+<w:ftr xmlns:wpc="http://schemas.microsoft.com/office/word/2010/wordprocessingCanvas" xmlns:cx="http://schemas.microsoft.com/office/drawing/2014/chartex" xmlns:cx1="http://schemas.microsoft.com/office/drawing/2015/9/8/chartex" xmlns:cx2="http://schemas.microsoft.com/office/drawing/2015/10/21/chartex" xmlns:cx3="http://schemas.microsoft.com/office/drawing/2016/5/9/chartex" xmlns:cx4="http://schemas.microsoft.com/office/drawing/2016/5/10/chartex" xmlns:cx5="http://schemas.microsoft.com/office/drawing/2016/5/11/chartex" xmlns:mc="http://schemas.openxmlformats.org/markup-compatibility/2006" xmlns:o="urn:schemas-microsoft-com:office:office" xmlns:r="http://schemas.openxmlformats.org/officeDocument/2006/relationships" xmlns:m="http://schemas.openxmlformats.org/officeDocument/2006/math" xmlns:v="urn:schemas-microsoft-com:vml" xmlns:wp14="http://schemas.microsoft.com/office/word/2010/wordprocessingDrawing" xmlns:wp="http://schemas.openxmlformats.org/drawingml/2006/wordprocessingDrawing" xmlns:w10="urn:schemas-microsoft-com:office:word" xmlns:w="http://schemas.openxmlformats.org/wordprocessingml/2006/main" xmlns:w14="http://schemas.microsoft.com/office/word/2010/wordml" xmlns:w15="http://schemas.microsoft.com/office/word/2012/wordml" xmlns:w16se="http://schemas.microsoft.com/office/word/2015/wordml/symex" xmlns:wpg="http://schemas.microsoft.com/office/word/2010/wordprocessingGroup" xmlns:wpi="http://schemas.microsoft.com/office/word/2010/wordprocessingInk" xmlns:wne="http://schemas.microsoft.com/office/word/2006/wordml" xmlns:wps="http://schemas.microsoft.com/office/word/2010/wordprocessingShape" mc:Ignorable="w14 w15 w16se wp14">
   <w:sdt>
     <w:sdtPr>
       <w:id w:val="2113007223"/>
@@ -20355,6 +21180,7 @@
         <w:docPartUnique/>
       </w:docPartObj>
     </w:sdtPr>
+    <w:sdtEndPr/>
     <w:sdtContent>
       <w:p>
         <w:pPr>
@@ -20377,7 +21203,7 @@
           <w:rPr>
             <w:noProof/>
           </w:rPr>
-          <w:t>19</w:t>
+          <w:t>3</w:t>
         </w:r>
         <w:r>
           <w:rPr>
@@ -20400,7 +21226,7 @@
 </file>
 
 <file path=word/footer3.xml><?xml version="1.0" encoding="utf-8"?>
-<w:ftr xmlns:wpc="http://schemas.microsoft.com/office/word/2010/wordprocessingCanvas" xmlns:cx="http://schemas.microsoft.com/office/drawing/2014/chartex" xmlns:cx1="http://schemas.microsoft.com/office/drawing/2015/9/8/chartex" xmlns:cx2="http://schemas.microsoft.com/office/drawing/2015/10/21/chartex" xmlns:mc="http://schemas.openxmlformats.org/markup-compatibility/2006" xmlns:o="urn:schemas-microsoft-com:office:office" xmlns:r="http://schemas.openxmlformats.org/officeDocument/2006/relationships" xmlns:m="http://schemas.openxmlformats.org/officeDocument/2006/math" xmlns:v="urn:schemas-microsoft-com:vml" xmlns:wp14="http://schemas.microsoft.com/office/word/2010/wordprocessingDrawing" xmlns:wp="http://schemas.openxmlformats.org/drawingml/2006/wordprocessingDrawing" xmlns:w10="urn:schemas-microsoft-com:office:word" xmlns:w="http://schemas.openxmlformats.org/wordprocessingml/2006/main" xmlns:w14="http://schemas.microsoft.com/office/word/2010/wordml" xmlns:w15="http://schemas.microsoft.com/office/word/2012/wordml" xmlns:w16se="http://schemas.microsoft.com/office/word/2015/wordml/symex" xmlns:wpg="http://schemas.microsoft.com/office/word/2010/wordprocessingGroup" xmlns:wpi="http://schemas.microsoft.com/office/word/2010/wordprocessingInk" xmlns:wne="http://schemas.microsoft.com/office/word/2006/wordml" xmlns:wps="http://schemas.microsoft.com/office/word/2010/wordprocessingShape" mc:Ignorable="w14 w15 w16se wp14">
+<w:ftr xmlns:wpc="http://schemas.microsoft.com/office/word/2010/wordprocessingCanvas" xmlns:cx="http://schemas.microsoft.com/office/drawing/2014/chartex" xmlns:cx1="http://schemas.microsoft.com/office/drawing/2015/9/8/chartex" xmlns:cx2="http://schemas.microsoft.com/office/drawing/2015/10/21/chartex" xmlns:cx3="http://schemas.microsoft.com/office/drawing/2016/5/9/chartex" xmlns:cx4="http://schemas.microsoft.com/office/drawing/2016/5/10/chartex" xmlns:cx5="http://schemas.microsoft.com/office/drawing/2016/5/11/chartex" xmlns:mc="http://schemas.openxmlformats.org/markup-compatibility/2006" xmlns:o="urn:schemas-microsoft-com:office:office" xmlns:r="http://schemas.openxmlformats.org/officeDocument/2006/relationships" xmlns:m="http://schemas.openxmlformats.org/officeDocument/2006/math" xmlns:v="urn:schemas-microsoft-com:vml" xmlns:wp14="http://schemas.microsoft.com/office/word/2010/wordprocessingDrawing" xmlns:wp="http://schemas.openxmlformats.org/drawingml/2006/wordprocessingDrawing" xmlns:w10="urn:schemas-microsoft-com:office:word" xmlns:w="http://schemas.openxmlformats.org/wordprocessingml/2006/main" xmlns:w14="http://schemas.microsoft.com/office/word/2010/wordml" xmlns:w15="http://schemas.microsoft.com/office/word/2012/wordml" xmlns:w16se="http://schemas.microsoft.com/office/word/2015/wordml/symex" xmlns:wpg="http://schemas.microsoft.com/office/word/2010/wordprocessingGroup" xmlns:wpi="http://schemas.microsoft.com/office/word/2010/wordprocessingInk" xmlns:wne="http://schemas.microsoft.com/office/word/2006/wordml" xmlns:wps="http://schemas.microsoft.com/office/word/2010/wordprocessingShape" mc:Ignorable="w14 w15 w16se wp14">
   <w:p>
     <w:pPr>
       <w:pStyle w:val="Footer"/>
@@ -20410,7 +21236,7 @@
 </file>
 
 <file path=word/footnotes.xml><?xml version="1.0" encoding="utf-8"?>
-<w:footnotes xmlns:wpc="http://schemas.microsoft.com/office/word/2010/wordprocessingCanvas" xmlns:cx="http://schemas.microsoft.com/office/drawing/2014/chartex" xmlns:cx1="http://schemas.microsoft.com/office/drawing/2015/9/8/chartex" xmlns:cx2="http://schemas.microsoft.com/office/drawing/2015/10/21/chartex" xmlns:mc="http://schemas.openxmlformats.org/markup-compatibility/2006" xmlns:o="urn:schemas-microsoft-com:office:office" xmlns:r="http://schemas.openxmlformats.org/officeDocument/2006/relationships" xmlns:m="http://schemas.openxmlformats.org/officeDocument/2006/math" xmlns:v="urn:schemas-microsoft-com:vml" xmlns:wp14="http://schemas.microsoft.com/office/word/2010/wordprocessingDrawing" xmlns:wp="http://schemas.openxmlformats.org/drawingml/2006/wordprocessingDrawing" xmlns:w10="urn:schemas-microsoft-com:office:word" xmlns:w="http://schemas.openxmlformats.org/wordprocessingml/2006/main" xmlns:w14="http://schemas.microsoft.com/office/word/2010/wordml" xmlns:w15="http://schemas.microsoft.com/office/word/2012/wordml" xmlns:w16se="http://schemas.microsoft.com/office/word/2015/wordml/symex" xmlns:wpg="http://schemas.microsoft.com/office/word/2010/wordprocessingGroup" xmlns:wpi="http://schemas.microsoft.com/office/word/2010/wordprocessingInk" xmlns:wne="http://schemas.microsoft.com/office/word/2006/wordml" xmlns:wps="http://schemas.microsoft.com/office/word/2010/wordprocessingShape" mc:Ignorable="w14 w15 w16se wp14">
+<w:footnotes xmlns:wpc="http://schemas.microsoft.com/office/word/2010/wordprocessingCanvas" xmlns:cx="http://schemas.microsoft.com/office/drawing/2014/chartex" xmlns:cx1="http://schemas.microsoft.com/office/drawing/2015/9/8/chartex" xmlns:cx2="http://schemas.microsoft.com/office/drawing/2015/10/21/chartex" xmlns:cx3="http://schemas.microsoft.com/office/drawing/2016/5/9/chartex" xmlns:cx4="http://schemas.microsoft.com/office/drawing/2016/5/10/chartex" xmlns:cx5="http://schemas.microsoft.com/office/drawing/2016/5/11/chartex" xmlns:mc="http://schemas.openxmlformats.org/markup-compatibility/2006" xmlns:o="urn:schemas-microsoft-com:office:office" xmlns:r="http://schemas.openxmlformats.org/officeDocument/2006/relationships" xmlns:m="http://schemas.openxmlformats.org/officeDocument/2006/math" xmlns:v="urn:schemas-microsoft-com:vml" xmlns:wp14="http://schemas.microsoft.com/office/word/2010/wordprocessingDrawing" xmlns:wp="http://schemas.openxmlformats.org/drawingml/2006/wordprocessingDrawing" xmlns:w10="urn:schemas-microsoft-com:office:word" xmlns:w="http://schemas.openxmlformats.org/wordprocessingml/2006/main" xmlns:w14="http://schemas.microsoft.com/office/word/2010/wordml" xmlns:w15="http://schemas.microsoft.com/office/word/2012/wordml" xmlns:w16se="http://schemas.microsoft.com/office/word/2015/wordml/symex" xmlns:wpg="http://schemas.microsoft.com/office/word/2010/wordprocessingGroup" xmlns:wpi="http://schemas.microsoft.com/office/word/2010/wordprocessingInk" xmlns:wne="http://schemas.microsoft.com/office/word/2006/wordml" xmlns:wps="http://schemas.microsoft.com/office/word/2010/wordprocessingShape" mc:Ignorable="w14 w15 w16se wp14">
   <w:footnote w:type="separator" w:id="-1">
     <w:p>
       <w:r>
@@ -20429,7 +21255,7 @@
 </file>
 
 <file path=word/header1.xml><?xml version="1.0" encoding="utf-8"?>
-<w:hdr xmlns:wpc="http://schemas.microsoft.com/office/word/2010/wordprocessingCanvas" xmlns:cx="http://schemas.microsoft.com/office/drawing/2014/chartex" xmlns:cx1="http://schemas.microsoft.com/office/drawing/2015/9/8/chartex" xmlns:cx2="http://schemas.microsoft.com/office/drawing/2015/10/21/chartex" xmlns:mc="http://schemas.openxmlformats.org/markup-compatibility/2006" xmlns:o="urn:schemas-microsoft-com:office:office" xmlns:r="http://schemas.openxmlformats.org/officeDocument/2006/relationships" xmlns:m="http://schemas.openxmlformats.org/officeDocument/2006/math" xmlns:v="urn:schemas-microsoft-com:vml" xmlns:wp14="http://schemas.microsoft.com/office/word/2010/wordprocessingDrawing" xmlns:wp="http://schemas.openxmlformats.org/drawingml/2006/wordprocessingDrawing" xmlns:w10="urn:schemas-microsoft-com:office:word" xmlns:w="http://schemas.openxmlformats.org/wordprocessingml/2006/main" xmlns:w14="http://schemas.microsoft.com/office/word/2010/wordml" xmlns:w15="http://schemas.microsoft.com/office/word/2012/wordml" xmlns:w16se="http://schemas.microsoft.com/office/word/2015/wordml/symex" xmlns:wpg="http://schemas.microsoft.com/office/word/2010/wordprocessingGroup" xmlns:wpi="http://schemas.microsoft.com/office/word/2010/wordprocessingInk" xmlns:wne="http://schemas.microsoft.com/office/word/2006/wordml" xmlns:wps="http://schemas.microsoft.com/office/word/2010/wordprocessingShape" mc:Ignorable="w14 w15 w16se wp14">
+<w:hdr xmlns:wpc="http://schemas.microsoft.com/office/word/2010/wordprocessingCanvas" xmlns:cx="http://schemas.microsoft.com/office/drawing/2014/chartex" xmlns:cx1="http://schemas.microsoft.com/office/drawing/2015/9/8/chartex" xmlns:cx2="http://schemas.microsoft.com/office/drawing/2015/10/21/chartex" xmlns:cx3="http://schemas.microsoft.com/office/drawing/2016/5/9/chartex" xmlns:cx4="http://schemas.microsoft.com/office/drawing/2016/5/10/chartex" xmlns:cx5="http://schemas.microsoft.com/office/drawing/2016/5/11/chartex" xmlns:mc="http://schemas.openxmlformats.org/markup-compatibility/2006" xmlns:o="urn:schemas-microsoft-com:office:office" xmlns:r="http://schemas.openxmlformats.org/officeDocument/2006/relationships" xmlns:m="http://schemas.openxmlformats.org/officeDocument/2006/math" xmlns:v="urn:schemas-microsoft-com:vml" xmlns:wp14="http://schemas.microsoft.com/office/word/2010/wordprocessingDrawing" xmlns:wp="http://schemas.openxmlformats.org/drawingml/2006/wordprocessingDrawing" xmlns:w10="urn:schemas-microsoft-com:office:word" xmlns:w="http://schemas.openxmlformats.org/wordprocessingml/2006/main" xmlns:w14="http://schemas.microsoft.com/office/word/2010/wordml" xmlns:w15="http://schemas.microsoft.com/office/word/2012/wordml" xmlns:w16se="http://schemas.microsoft.com/office/word/2015/wordml/symex" xmlns:wpg="http://schemas.microsoft.com/office/word/2010/wordprocessingGroup" xmlns:wpi="http://schemas.microsoft.com/office/word/2010/wordprocessingInk" xmlns:wne="http://schemas.microsoft.com/office/word/2006/wordml" xmlns:wps="http://schemas.microsoft.com/office/word/2010/wordprocessingShape" mc:Ignorable="w14 w15 w16se wp14">
   <w:p>
     <w:pPr>
       <w:pStyle w:val="Header"/>
@@ -20439,7 +21265,7 @@
 </file>
 
 <file path=word/header2.xml><?xml version="1.0" encoding="utf-8"?>
-<w:hdr xmlns:wpc="http://schemas.microsoft.com/office/word/2010/wordprocessingCanvas" xmlns:cx="http://schemas.microsoft.com/office/drawing/2014/chartex" xmlns:cx1="http://schemas.microsoft.com/office/drawing/2015/9/8/chartex" xmlns:cx2="http://schemas.microsoft.com/office/drawing/2015/10/21/chartex" xmlns:mc="http://schemas.openxmlformats.org/markup-compatibility/2006" xmlns:o="urn:schemas-microsoft-com:office:office" xmlns:r="http://schemas.openxmlformats.org/officeDocument/2006/relationships" xmlns:m="http://schemas.openxmlformats.org/officeDocument/2006/math" xmlns:v="urn:schemas-microsoft-com:vml" xmlns:wp14="http://schemas.microsoft.com/office/word/2010/wordprocessingDrawing" xmlns:wp="http://schemas.openxmlformats.org/drawingml/2006/wordprocessingDrawing" xmlns:w10="urn:schemas-microsoft-com:office:word" xmlns:w="http://schemas.openxmlformats.org/wordprocessingml/2006/main" xmlns:w14="http://schemas.microsoft.com/office/word/2010/wordml" xmlns:w15="http://schemas.microsoft.com/office/word/2012/wordml" xmlns:w16se="http://schemas.microsoft.com/office/word/2015/wordml/symex" xmlns:wpg="http://schemas.microsoft.com/office/word/2010/wordprocessingGroup" xmlns:wpi="http://schemas.microsoft.com/office/word/2010/wordprocessingInk" xmlns:wne="http://schemas.microsoft.com/office/word/2006/wordml" xmlns:wps="http://schemas.microsoft.com/office/word/2010/wordprocessingShape" mc:Ignorable="w14 w15 w16se wp14">
+<w:hdr xmlns:wpc="http://schemas.microsoft.com/office/word/2010/wordprocessingCanvas" xmlns:cx="http://schemas.microsoft.com/office/drawing/2014/chartex" xmlns:cx1="http://schemas.microsoft.com/office/drawing/2015/9/8/chartex" xmlns:cx2="http://schemas.microsoft.com/office/drawing/2015/10/21/chartex" xmlns:cx3="http://schemas.microsoft.com/office/drawing/2016/5/9/chartex" xmlns:cx4="http://schemas.microsoft.com/office/drawing/2016/5/10/chartex" xmlns:cx5="http://schemas.microsoft.com/office/drawing/2016/5/11/chartex" xmlns:mc="http://schemas.openxmlformats.org/markup-compatibility/2006" xmlns:o="urn:schemas-microsoft-com:office:office" xmlns:r="http://schemas.openxmlformats.org/officeDocument/2006/relationships" xmlns:m="http://schemas.openxmlformats.org/officeDocument/2006/math" xmlns:v="urn:schemas-microsoft-com:vml" xmlns:wp14="http://schemas.microsoft.com/office/word/2010/wordprocessingDrawing" xmlns:wp="http://schemas.openxmlformats.org/drawingml/2006/wordprocessingDrawing" xmlns:w10="urn:schemas-microsoft-com:office:word" xmlns:w="http://schemas.openxmlformats.org/wordprocessingml/2006/main" xmlns:w14="http://schemas.microsoft.com/office/word/2010/wordml" xmlns:w15="http://schemas.microsoft.com/office/word/2012/wordml" xmlns:w16se="http://schemas.microsoft.com/office/word/2015/wordml/symex" xmlns:wpg="http://schemas.microsoft.com/office/word/2010/wordprocessingGroup" xmlns:wpi="http://schemas.microsoft.com/office/word/2010/wordprocessingInk" xmlns:wne="http://schemas.microsoft.com/office/word/2006/wordml" xmlns:wps="http://schemas.microsoft.com/office/word/2010/wordprocessingShape" mc:Ignorable="w14 w15 w16se wp14">
   <w:p>
     <w:pPr>
       <w:pStyle w:val="Header"/>
@@ -20449,7 +21275,7 @@
 </file>
 
 <file path=word/header3.xml><?xml version="1.0" encoding="utf-8"?>
-<w:hdr xmlns:wpc="http://schemas.microsoft.com/office/word/2010/wordprocessingCanvas" xmlns:cx="http://schemas.microsoft.com/office/drawing/2014/chartex" xmlns:cx1="http://schemas.microsoft.com/office/drawing/2015/9/8/chartex" xmlns:cx2="http://schemas.microsoft.com/office/drawing/2015/10/21/chartex" xmlns:mc="http://schemas.openxmlformats.org/markup-compatibility/2006" xmlns:o="urn:schemas-microsoft-com:office:office" xmlns:r="http://schemas.openxmlformats.org/officeDocument/2006/relationships" xmlns:m="http://schemas.openxmlformats.org/officeDocument/2006/math" xmlns:v="urn:schemas-microsoft-com:vml" xmlns:wp14="http://schemas.microsoft.com/office/word/2010/wordprocessingDrawing" xmlns:wp="http://schemas.openxmlformats.org/drawingml/2006/wordprocessingDrawing" xmlns:w10="urn:schemas-microsoft-com:office:word" xmlns:w="http://schemas.openxmlformats.org/wordprocessingml/2006/main" xmlns:w14="http://schemas.microsoft.com/office/word/2010/wordml" xmlns:w15="http://schemas.microsoft.com/office/word/2012/wordml" xmlns:w16se="http://schemas.microsoft.com/office/word/2015/wordml/symex" xmlns:wpg="http://schemas.microsoft.com/office/word/2010/wordprocessingGroup" xmlns:wpi="http://schemas.microsoft.com/office/word/2010/wordprocessingInk" xmlns:wne="http://schemas.microsoft.com/office/word/2006/wordml" xmlns:wps="http://schemas.microsoft.com/office/word/2010/wordprocessingShape" mc:Ignorable="w14 w15 w16se wp14">
+<w:hdr xmlns:wpc="http://schemas.microsoft.com/office/word/2010/wordprocessingCanvas" xmlns:cx="http://schemas.microsoft.com/office/drawing/2014/chartex" xmlns:cx1="http://schemas.microsoft.com/office/drawing/2015/9/8/chartex" xmlns:cx2="http://schemas.microsoft.com/office/drawing/2015/10/21/chartex" xmlns:cx3="http://schemas.microsoft.com/office/drawing/2016/5/9/chartex" xmlns:cx4="http://schemas.microsoft.com/office/drawing/2016/5/10/chartex" xmlns:cx5="http://schemas.microsoft.com/office/drawing/2016/5/11/chartex" xmlns:mc="http://schemas.openxmlformats.org/markup-compatibility/2006" xmlns:o="urn:schemas-microsoft-com:office:office" xmlns:r="http://schemas.openxmlformats.org/officeDocument/2006/relationships" xmlns:m="http://schemas.openxmlformats.org/officeDocument/2006/math" xmlns:v="urn:schemas-microsoft-com:vml" xmlns:wp14="http://schemas.microsoft.com/office/word/2010/wordprocessingDrawing" xmlns:wp="http://schemas.openxmlformats.org/drawingml/2006/wordprocessingDrawing" xmlns:w10="urn:schemas-microsoft-com:office:word" xmlns:w="http://schemas.openxmlformats.org/wordprocessingml/2006/main" xmlns:w14="http://schemas.microsoft.com/office/word/2010/wordml" xmlns:w15="http://schemas.microsoft.com/office/word/2012/wordml" xmlns:w16se="http://schemas.microsoft.com/office/word/2015/wordml/symex" xmlns:wpg="http://schemas.microsoft.com/office/word/2010/wordprocessingGroup" xmlns:wpi="http://schemas.microsoft.com/office/word/2010/wordprocessingInk" xmlns:wne="http://schemas.microsoft.com/office/word/2006/wordml" xmlns:wps="http://schemas.microsoft.com/office/word/2010/wordprocessingShape" mc:Ignorable="w14 w15 w16se wp14">
   <w:p>
     <w:pPr>
       <w:pStyle w:val="Header"/>
@@ -20459,7 +21285,7 @@
 </file>
 
 <file path=word/numbering.xml><?xml version="1.0" encoding="utf-8"?>
-<w:numbering xmlns:wpc="http://schemas.microsoft.com/office/word/2010/wordprocessingCanvas" xmlns:cx="http://schemas.microsoft.com/office/drawing/2014/chartex" xmlns:cx1="http://schemas.microsoft.com/office/drawing/2015/9/8/chartex" xmlns:cx2="http://schemas.microsoft.com/office/drawing/2015/10/21/chartex" xmlns:mc="http://schemas.openxmlformats.org/markup-compatibility/2006" xmlns:o="urn:schemas-microsoft-com:office:office" xmlns:r="http://schemas.openxmlformats.org/officeDocument/2006/relationships" xmlns:m="http://schemas.openxmlformats.org/officeDocument/2006/math" xmlns:v="urn:schemas-microsoft-com:vml" xmlns:wp14="http://schemas.microsoft.com/office/word/2010/wordprocessingDrawing" xmlns:wp="http://schemas.openxmlformats.org/drawingml/2006/wordprocessingDrawing" xmlns:w10="urn:schemas-microsoft-com:office:word" xmlns:w="http://schemas.openxmlformats.org/wordprocessingml/2006/main" xmlns:w14="http://schemas.microsoft.com/office/word/2010/wordml" xmlns:w15="http://schemas.microsoft.com/office/word/2012/wordml" xmlns:w16se="http://schemas.microsoft.com/office/word/2015/wordml/symex" xmlns:wpg="http://schemas.microsoft.com/office/word/2010/wordprocessingGroup" xmlns:wpi="http://schemas.microsoft.com/office/word/2010/wordprocessingInk" xmlns:wne="http://schemas.microsoft.com/office/word/2006/wordml" xmlns:wps="http://schemas.microsoft.com/office/word/2010/wordprocessingShape" mc:Ignorable="w14 w15 w16se wp14">
+<w:numbering xmlns:wpc="http://schemas.microsoft.com/office/word/2010/wordprocessingCanvas" xmlns:cx="http://schemas.microsoft.com/office/drawing/2014/chartex" xmlns:cx1="http://schemas.microsoft.com/office/drawing/2015/9/8/chartex" xmlns:cx2="http://schemas.microsoft.com/office/drawing/2015/10/21/chartex" xmlns:cx3="http://schemas.microsoft.com/office/drawing/2016/5/9/chartex" xmlns:cx4="http://schemas.microsoft.com/office/drawing/2016/5/10/chartex" xmlns:cx5="http://schemas.microsoft.com/office/drawing/2016/5/11/chartex" xmlns:mc="http://schemas.openxmlformats.org/markup-compatibility/2006" xmlns:o="urn:schemas-microsoft-com:office:office" xmlns:r="http://schemas.openxmlformats.org/officeDocument/2006/relationships" xmlns:m="http://schemas.openxmlformats.org/officeDocument/2006/math" xmlns:v="urn:schemas-microsoft-com:vml" xmlns:wp14="http://schemas.microsoft.com/office/word/2010/wordprocessingDrawing" xmlns:wp="http://schemas.openxmlformats.org/drawingml/2006/wordprocessingDrawing" xmlns:w10="urn:schemas-microsoft-com:office:word" xmlns:w="http://schemas.openxmlformats.org/wordprocessingml/2006/main" xmlns:w14="http://schemas.microsoft.com/office/word/2010/wordml" xmlns:w15="http://schemas.microsoft.com/office/word/2012/wordml" xmlns:w16se="http://schemas.microsoft.com/office/word/2015/wordml/symex" xmlns:wpg="http://schemas.microsoft.com/office/word/2010/wordprocessingGroup" xmlns:wpi="http://schemas.microsoft.com/office/word/2010/wordprocessingInk" xmlns:wne="http://schemas.microsoft.com/office/word/2006/wordml" xmlns:wps="http://schemas.microsoft.com/office/word/2010/wordprocessingShape" mc:Ignorable="w14 w15 w16se wp14">
   <w:abstractNum w:abstractNumId="0" w15:restartNumberingAfterBreak="0">
     <w:nsid w:val="03D53190"/>
     <w:multiLevelType w:val="hybridMultilevel"/>
@@ -23116,7 +23942,7 @@
       </w:pPr>
     </w:pPrDefault>
   </w:docDefaults>
-  <w:latentStyles w:defLockedState="0" w:defUIPriority="99" w:defSemiHidden="0" w:defUnhideWhenUsed="0" w:defQFormat="0" w:count="372">
+  <w:latentStyles w:defLockedState="0" w:defUIPriority="99" w:defSemiHidden="0" w:defUnhideWhenUsed="0" w:defQFormat="0" w:count="374">
     <w:lsdException w:name="Normal" w:uiPriority="0" w:qFormat="1"/>
     <w:lsdException w:name="heading 1" w:uiPriority="9" w:qFormat="1"/>
     <w:lsdException w:name="heading 2" w:semiHidden="1" w:uiPriority="9" w:unhideWhenUsed="1" w:qFormat="1"/>
@@ -23222,7 +24048,6 @@
     <w:lsdException w:name="HTML Sample" w:semiHidden="1" w:unhideWhenUsed="1"/>
     <w:lsdException w:name="HTML Typewriter" w:semiHidden="1" w:unhideWhenUsed="1"/>
     <w:lsdException w:name="HTML Variable" w:semiHidden="1" w:unhideWhenUsed="1"/>
-    <w:lsdException w:name="Normal Table" w:semiHidden="1" w:unhideWhenUsed="1"/>
     <w:lsdException w:name="annotation subject" w:semiHidden="1" w:unhideWhenUsed="1"/>
     <w:lsdException w:name="No List" w:semiHidden="1" w:unhideWhenUsed="1"/>
     <w:lsdException w:name="Outline List 1" w:semiHidden="1" w:unhideWhenUsed="1"/>
@@ -23268,11 +24093,9 @@
     <w:lsdException w:name="Table Subtle 1" w:semiHidden="1" w:unhideWhenUsed="1"/>
     <w:lsdException w:name="Table Subtle 2" w:semiHidden="1" w:unhideWhenUsed="1"/>
     <w:lsdException w:name="Table Web 1" w:semiHidden="1" w:unhideWhenUsed="1"/>
-    <w:lsdException w:name="Table Web 2" w:semiHidden="1" w:unhideWhenUsed="1"/>
     <w:lsdException w:name="Table Web 3" w:semiHidden="1" w:unhideWhenUsed="1"/>
     <w:lsdException w:name="Balloon Text" w:semiHidden="1" w:unhideWhenUsed="1"/>
     <w:lsdException w:name="Table Grid" w:uiPriority="59"/>
-    <w:lsdException w:name="Table Theme" w:semiHidden="1" w:unhideWhenUsed="1"/>
     <w:lsdException w:name="Placeholder Text" w:semiHidden="1"/>
     <w:lsdException w:name="No Spacing" w:uiPriority="1" w:qFormat="1"/>
     <w:lsdException w:name="Light Shading" w:uiPriority="60"/>
@@ -23489,6 +24312,8 @@
     <w:lsdException w:name="List Table 6 Colorful Accent 6" w:uiPriority="51"/>
     <w:lsdException w:name="List Table 7 Colorful Accent 6" w:uiPriority="52"/>
     <w:lsdException w:name="Mention" w:semiHidden="1" w:unhideWhenUsed="1"/>
+    <w:lsdException w:name="Smart Hyperlink" w:semiHidden="1" w:unhideWhenUsed="1"/>
+    <w:lsdException w:name="Hashtag" w:semiHidden="1" w:unhideWhenUsed="1"/>
   </w:latentStyles>
   <w:style w:type="paragraph" w:default="1" w:styleId="Normal">
     <w:name w:val="Normal"/>
@@ -24641,7 +25466,7 @@
 </file>
 
 <file path=customXml/itemProps1.xml><?xml version="1.0" encoding="utf-8"?>
-<ds:datastoreItem xmlns:ds="http://schemas.openxmlformats.org/officeDocument/2006/customXml" ds:itemID="{65AFE6D2-079B-48DA-9848-74303169C3D4}">
+<ds:datastoreItem xmlns:ds="http://schemas.openxmlformats.org/officeDocument/2006/customXml" ds:itemID="{95156487-F63B-4D67-82F5-03E05C1E3836}">
   <ds:schemaRefs>
     <ds:schemaRef ds:uri="http://schemas.openxmlformats.org/officeDocument/2006/bibliography"/>
   </ds:schemaRefs>

</xml_diff>

<commit_message>
minor fixes as part of #19
</commit_message>
<xml_diff>
--- a/Compute.Documents/B00235610 - Interim Report.docx
+++ b/Compute.Documents/B00235610 - Interim Report.docx
@@ -448,24 +448,14 @@
           <w:lang w:eastAsia="en-GB"/>
         </w:rPr>
         <w:lastRenderedPageBreak/>
-        <w:t>Abstra</w:t>
-      </w:r>
-      <w:bookmarkStart w:id="0" w:name="_GoBack"/>
-      <w:bookmarkEnd w:id="0"/>
+        <w:t>Abstract</w:t>
+      </w:r>
       <w:r>
         <w:rPr>
           <w:rFonts w:eastAsia="Times New Roman"/>
           <w:sz w:val="48"/>
           <w:lang w:eastAsia="en-GB"/>
         </w:rPr>
-        <w:t>ct</w:t>
-      </w:r>
-      <w:r>
-        <w:rPr>
-          <w:rFonts w:eastAsia="Times New Roman"/>
-          <w:sz w:val="48"/>
-          <w:lang w:eastAsia="en-GB"/>
-        </w:rPr>
         <w:tab/>
       </w:r>
     </w:p>
@@ -723,28 +713,21 @@
           <w:rStyle w:val="Emphasis"/>
           <w:lang w:eastAsia="en-GB"/>
         </w:rPr>
-        <w:t>GPUs, GPGPU, Google, V8,</w:t>
+        <w:t>V8, JavaScript</w:t>
       </w:r>
       <w:r>
         <w:rPr>
           <w:rStyle w:val="Emphasis"/>
           <w:lang w:eastAsia="en-GB"/>
         </w:rPr>
-        <w:t xml:space="preserve"> </w:t>
+        <w:t>, GPUs, GPGPU, OpenCL, OpenGL</w:t>
       </w:r>
       <w:r>
         <w:rPr>
           <w:rStyle w:val="Emphasis"/>
           <w:lang w:eastAsia="en-GB"/>
         </w:rPr>
-        <w:t>Ja</w:t>
-      </w:r>
-      <w:r>
-        <w:rPr>
-          <w:rStyle w:val="Emphasis"/>
-          <w:lang w:eastAsia="en-GB"/>
-        </w:rPr>
-        <w:t>vaScript, Platform, Learning, Development, Experimentation</w:t>
+        <w:t>, CUDA, DirectX</w:t>
       </w:r>
     </w:p>
     <w:p>
@@ -2952,7 +2935,7 @@
                 <w:noProof/>
                 <w:webHidden/>
               </w:rPr>
-              <w:t>12</w:t>
+              <w:t>13</w:t>
             </w:r>
             <w:r>
               <w:rPr>
@@ -3307,7 +3290,7 @@
                 <w:noProof/>
                 <w:webHidden/>
               </w:rPr>
-              <w:t>16</w:t>
+              <w:t>17</w:t>
             </w:r>
             <w:r>
               <w:rPr>
@@ -3662,7 +3645,7 @@
                 <w:noProof/>
                 <w:webHidden/>
               </w:rPr>
-              <w:t>17</w:t>
+              <w:t>18</w:t>
             </w:r>
             <w:r>
               <w:rPr>
@@ -4089,7 +4072,7 @@
                 <w:noProof/>
                 <w:webHidden/>
               </w:rPr>
-              <w:t>19</w:t>
+              <w:t>20</w:t>
             </w:r>
             <w:r>
               <w:rPr>
@@ -4753,7 +4736,7 @@
           <w:sz w:val="28"/>
         </w:rPr>
       </w:pPr>
-      <w:bookmarkStart w:id="1" w:name="_Toc471405520"/>
+      <w:bookmarkStart w:id="0" w:name="_Toc471405520"/>
       <w:r>
         <w:rPr>
           <w:rFonts w:ascii="Arial" w:hAnsi="Arial" w:cs="Arial"/>
@@ -4771,7 +4754,7 @@
         </w:rPr>
         <w:t>Introduction</w:t>
       </w:r>
-      <w:bookmarkEnd w:id="1"/>
+      <w:bookmarkEnd w:id="0"/>
       <w:r>
         <w:rPr>
           <w:rFonts w:ascii="Arial" w:hAnsi="Arial" w:cs="Arial"/>
@@ -4786,14 +4769,14 @@
         <w:pStyle w:val="Heading2"/>
         <w:spacing w:after="120"/>
       </w:pPr>
-      <w:bookmarkStart w:id="2" w:name="_Toc471405521"/>
+      <w:bookmarkStart w:id="1" w:name="_Toc471405521"/>
       <w:r>
         <w:t xml:space="preserve">1.1 </w:t>
       </w:r>
       <w:r>
         <w:t>Topic Overview</w:t>
       </w:r>
-      <w:bookmarkEnd w:id="2"/>
+      <w:bookmarkEnd w:id="1"/>
     </w:p>
     <w:p>
       <w:pPr>
@@ -5029,11 +5012,11 @@
         <w:pStyle w:val="Heading2"/>
         <w:spacing w:after="120"/>
       </w:pPr>
-      <w:bookmarkStart w:id="3" w:name="_Toc471405522"/>
+      <w:bookmarkStart w:id="2" w:name="_Toc471405522"/>
       <w:r>
         <w:t>1.2 The Problem</w:t>
       </w:r>
-      <w:bookmarkEnd w:id="3"/>
+      <w:bookmarkEnd w:id="2"/>
     </w:p>
     <w:p>
       <w:pPr>
@@ -5523,7 +5506,7 @@
         <w:pStyle w:val="Heading2"/>
         <w:spacing w:after="120"/>
       </w:pPr>
-      <w:bookmarkStart w:id="4" w:name="_Toc471405523"/>
+      <w:bookmarkStart w:id="3" w:name="_Toc471405523"/>
       <w:r>
         <w:t>1.3</w:t>
       </w:r>
@@ -5533,279 +5516,305 @@
       <w:r>
         <w:t>The Solution</w:t>
       </w:r>
+      <w:bookmarkEnd w:id="3"/>
+    </w:p>
+    <w:p>
+      <w:pPr>
+        <w:jc w:val="both"/>
+        <w:rPr>
+          <w:rFonts w:cs="Arial"/>
+        </w:rPr>
+      </w:pPr>
+      <w:r>
+        <w:rPr>
+          <w:rFonts w:cs="Arial"/>
+        </w:rPr>
+        <w:t>The proposed solution is</w:t>
+      </w:r>
+      <w:r>
+        <w:rPr>
+          <w:rFonts w:cs="Arial"/>
+        </w:rPr>
+        <w:t xml:space="preserve"> this project</w:t>
+      </w:r>
+      <w:r>
+        <w:rPr>
+          <w:rFonts w:cs="Arial"/>
+        </w:rPr>
+        <w:t xml:space="preserve"> where</w:t>
+      </w:r>
+      <w:r>
+        <w:rPr>
+          <w:rFonts w:cs="Arial"/>
+        </w:rPr>
+        <w:t xml:space="preserve"> we aim to build an all in one platform suitable for </w:t>
+      </w:r>
+      <w:r>
+        <w:rPr>
+          <w:rFonts w:cs="Arial"/>
+        </w:rPr>
+        <w:t xml:space="preserve">GPGPU </w:t>
+      </w:r>
+      <w:r>
+        <w:rPr>
+          <w:rFonts w:cs="Arial"/>
+        </w:rPr>
+        <w:t>experimentati</w:t>
+      </w:r>
+      <w:r>
+        <w:rPr>
+          <w:rFonts w:cs="Arial"/>
+        </w:rPr>
+        <w:t xml:space="preserve">on, </w:t>
+      </w:r>
+      <w:r>
+        <w:rPr>
+          <w:rFonts w:cs="Arial"/>
+        </w:rPr>
+        <w:t>learning</w:t>
+      </w:r>
+      <w:r>
+        <w:rPr>
+          <w:rFonts w:cs="Arial"/>
+        </w:rPr>
+        <w:t xml:space="preserve"> and prototyping</w:t>
+      </w:r>
+      <w:r>
+        <w:rPr>
+          <w:rFonts w:cs="Arial"/>
+        </w:rPr>
+        <w:t xml:space="preserve">. We will </w:t>
+      </w:r>
+      <w:r>
+        <w:rPr>
+          <w:rFonts w:cs="Arial"/>
+        </w:rPr>
+        <w:t>develop</w:t>
+      </w:r>
+      <w:r>
+        <w:rPr>
+          <w:rFonts w:cs="Arial"/>
+        </w:rPr>
+        <w:t xml:space="preserve"> a JavaScript runtime which aims to provide a bulk of features out the box</w:t>
+      </w:r>
+      <w:r>
+        <w:rPr>
+          <w:rFonts w:cs="Arial"/>
+        </w:rPr>
+        <w:t xml:space="preserve"> to reduce the learning curve required</w:t>
+      </w:r>
+      <w:r>
+        <w:rPr>
+          <w:rFonts w:cs="Arial"/>
+        </w:rPr>
+        <w:t xml:space="preserve"> and</w:t>
+      </w:r>
+      <w:r>
+        <w:rPr>
+          <w:rFonts w:cs="Arial"/>
+        </w:rPr>
+        <w:t xml:space="preserve"> provide</w:t>
+      </w:r>
+      <w:r>
+        <w:rPr>
+          <w:rFonts w:cs="Arial"/>
+        </w:rPr>
+        <w:t xml:space="preserve"> native bindings t</w:t>
+      </w:r>
+      <w:r>
+        <w:rPr>
+          <w:rFonts w:cs="Arial"/>
+        </w:rPr>
+        <w:t>o popular industry standard API</w:t>
+      </w:r>
+      <w:r>
+        <w:rPr>
+          <w:rFonts w:cs="Arial"/>
+        </w:rPr>
+        <w:t>s</w:t>
+      </w:r>
+      <w:r>
+        <w:rPr>
+          <w:rFonts w:cs="Arial"/>
+        </w:rPr>
+        <w:t xml:space="preserve"> that </w:t>
+      </w:r>
+      <w:r>
+        <w:rPr>
+          <w:rFonts w:cs="Arial"/>
+        </w:rPr>
+        <w:t>are suitable</w:t>
+      </w:r>
+      <w:r>
+        <w:rPr>
+          <w:rFonts w:cs="Arial"/>
+        </w:rPr>
+        <w:t xml:space="preserve"> to both novices and experts</w:t>
+      </w:r>
+      <w:r>
+        <w:rPr>
+          <w:rFonts w:cs="Arial"/>
+        </w:rPr>
+        <w:t>.</w:t>
+      </w:r>
+      <w:r>
+        <w:rPr>
+          <w:rFonts w:cs="Arial"/>
+        </w:rPr>
+        <w:t xml:space="preserve"> The platform should be easy to install and easy to use</w:t>
+      </w:r>
+      <w:r>
+        <w:rPr>
+          <w:rFonts w:cs="Arial"/>
+        </w:rPr>
+        <w:t>,</w:t>
+      </w:r>
+      <w:r>
+        <w:rPr>
+          <w:rFonts w:cs="Arial"/>
+        </w:rPr>
+        <w:t xml:space="preserve"> skipping lengthy and numerous SDK installations in favour of a onetime install platform that provides everything required out of the box.</w:t>
+      </w:r>
+      <w:r>
+        <w:rPr>
+          <w:rFonts w:cs="Arial"/>
+        </w:rPr>
+        <w:t xml:space="preserve"> </w:t>
+      </w:r>
+      <w:r>
+        <w:rPr>
+          <w:rFonts w:cs="Arial"/>
+        </w:rPr>
+        <w:t xml:space="preserve">The </w:t>
+      </w:r>
+      <w:r>
+        <w:rPr>
+          <w:rFonts w:cs="Arial"/>
+        </w:rPr>
+        <w:t>development of the platform and research</w:t>
+      </w:r>
+      <w:r>
+        <w:rPr>
+          <w:rFonts w:cs="Arial"/>
+        </w:rPr>
+        <w:t xml:space="preserve"> </w:t>
+      </w:r>
+      <w:r>
+        <w:rPr>
+          <w:rFonts w:cs="Arial"/>
+        </w:rPr>
+        <w:t>should</w:t>
+      </w:r>
+      <w:r>
+        <w:rPr>
+          <w:rFonts w:cs="Arial"/>
+        </w:rPr>
+        <w:t xml:space="preserve"> highlight </w:t>
+      </w:r>
+      <w:r>
+        <w:rPr>
+          <w:rFonts w:cs="Arial"/>
+        </w:rPr>
+        <w:t xml:space="preserve">several </w:t>
+      </w:r>
+      <w:r>
+        <w:rPr>
+          <w:rFonts w:cs="Arial"/>
+        </w:rPr>
+        <w:t>key points. The first showing the speed of compilation and execution of JavaScript</w:t>
+      </w:r>
+      <w:r>
+        <w:rPr>
+          <w:rFonts w:cs="Arial"/>
+        </w:rPr>
+        <w:t xml:space="preserve"> and how it can be utilized as a generic scripting language for numerous environments</w:t>
+      </w:r>
+      <w:r>
+        <w:rPr>
+          <w:rFonts w:cs="Arial"/>
+        </w:rPr>
+        <w:t xml:space="preserve">. The second showing how leveraging specialised hardware </w:t>
+      </w:r>
+      <w:r>
+        <w:rPr>
+          <w:rFonts w:cs="Arial"/>
+        </w:rPr>
+        <w:t>which is more common than ever in today’s world</w:t>
+      </w:r>
+      <w:r>
+        <w:rPr>
+          <w:rFonts w:cs="Arial"/>
+        </w:rPr>
+        <w:t xml:space="preserve"> </w:t>
+      </w:r>
+      <w:r>
+        <w:rPr>
+          <w:rFonts w:cs="Arial"/>
+        </w:rPr>
+        <w:t>can</w:t>
+      </w:r>
+      <w:r>
+        <w:rPr>
+          <w:rFonts w:cs="Arial"/>
+        </w:rPr>
+        <w:t xml:space="preserve"> accelerate traditional applications. </w:t>
+      </w:r>
+      <w:r>
+        <w:rPr>
+          <w:rFonts w:cs="Arial"/>
+        </w:rPr>
+        <w:t xml:space="preserve">Finally, by showing the </w:t>
+      </w:r>
+      <w:r>
+        <w:rPr>
+          <w:rFonts w:cs="Arial"/>
+        </w:rPr>
+        <w:t>importance</w:t>
+      </w:r>
+      <w:r>
+        <w:rPr>
+          <w:rFonts w:cs="Arial"/>
+        </w:rPr>
+        <w:t xml:space="preserve"> and relevance of both modern JavaScript </w:t>
+      </w:r>
+      <w:r>
+        <w:rPr>
+          <w:rFonts w:cs="Arial"/>
+        </w:rPr>
+        <w:t xml:space="preserve">as a general scripting language and </w:t>
+      </w:r>
+      <w:r>
+        <w:rPr>
+          <w:rFonts w:cs="Arial"/>
+        </w:rPr>
+        <w:t>GPGPU</w:t>
+      </w:r>
+      <w:r>
+        <w:rPr>
+          <w:rFonts w:cs="Arial"/>
+        </w:rPr>
+        <w:t xml:space="preserve"> for being the tool </w:t>
+      </w:r>
+      <w:r>
+        <w:rPr>
+          <w:rFonts w:cs="Arial"/>
+        </w:rPr>
+        <w:t>that</w:t>
+      </w:r>
+      <w:r>
+        <w:rPr>
+          <w:rFonts w:cs="Arial"/>
+        </w:rPr>
+        <w:t xml:space="preserve"> programmers must leverage if we are to see more performant software</w:t>
+      </w:r>
+      <w:r>
+        <w:rPr>
+          <w:rFonts w:cs="Arial"/>
+        </w:rPr>
+        <w:t xml:space="preserve">. </w:t>
+      </w:r>
+      <w:bookmarkStart w:id="4" w:name="_GoBack"/>
       <w:bookmarkEnd w:id="4"/>
-    </w:p>
-    <w:p>
-      <w:pPr>
-        <w:jc w:val="both"/>
-        <w:rPr>
-          <w:rFonts w:cs="Arial"/>
-        </w:rPr>
-      </w:pPr>
-      <w:r>
-        <w:rPr>
-          <w:rFonts w:cs="Arial"/>
-        </w:rPr>
-        <w:t>The proposed solution is</w:t>
-      </w:r>
-      <w:r>
-        <w:rPr>
-          <w:rFonts w:cs="Arial"/>
-        </w:rPr>
-        <w:t xml:space="preserve"> this project</w:t>
-      </w:r>
-      <w:r>
-        <w:rPr>
-          <w:rFonts w:cs="Arial"/>
-        </w:rPr>
-        <w:t xml:space="preserve"> where</w:t>
-      </w:r>
-      <w:r>
-        <w:rPr>
-          <w:rFonts w:cs="Arial"/>
-        </w:rPr>
-        <w:t xml:space="preserve"> we aim to build an all in one platform suitable for </w:t>
-      </w:r>
-      <w:r>
-        <w:rPr>
-          <w:rFonts w:cs="Arial"/>
-        </w:rPr>
-        <w:t xml:space="preserve">GPGPU </w:t>
-      </w:r>
-      <w:r>
-        <w:rPr>
-          <w:rFonts w:cs="Arial"/>
-        </w:rPr>
-        <w:t>experimentati</w:t>
-      </w:r>
-      <w:r>
-        <w:rPr>
-          <w:rFonts w:cs="Arial"/>
-        </w:rPr>
-        <w:t xml:space="preserve">on, </w:t>
-      </w:r>
-      <w:r>
-        <w:rPr>
-          <w:rFonts w:cs="Arial"/>
-        </w:rPr>
-        <w:t>learning</w:t>
-      </w:r>
-      <w:r>
-        <w:rPr>
-          <w:rFonts w:cs="Arial"/>
-        </w:rPr>
-        <w:t xml:space="preserve"> and prototyping</w:t>
-      </w:r>
-      <w:r>
-        <w:rPr>
-          <w:rFonts w:cs="Arial"/>
-        </w:rPr>
-        <w:t xml:space="preserve">. We will </w:t>
-      </w:r>
-      <w:r>
-        <w:rPr>
-          <w:rFonts w:cs="Arial"/>
-        </w:rPr>
-        <w:t>develop</w:t>
-      </w:r>
-      <w:r>
-        <w:rPr>
-          <w:rFonts w:cs="Arial"/>
-        </w:rPr>
-        <w:t xml:space="preserve"> a JavaScript runtime which aims to provide a bulk of features out the box</w:t>
-      </w:r>
-      <w:r>
-        <w:rPr>
-          <w:rFonts w:cs="Arial"/>
-        </w:rPr>
-        <w:t xml:space="preserve"> to reduce the learning curve required</w:t>
-      </w:r>
-      <w:r>
-        <w:rPr>
-          <w:rFonts w:cs="Arial"/>
-        </w:rPr>
-        <w:t xml:space="preserve"> and</w:t>
-      </w:r>
-      <w:r>
-        <w:rPr>
-          <w:rFonts w:cs="Arial"/>
-        </w:rPr>
-        <w:t xml:space="preserve"> provide</w:t>
-      </w:r>
-      <w:r>
-        <w:rPr>
-          <w:rFonts w:cs="Arial"/>
-        </w:rPr>
-        <w:t xml:space="preserve"> native bindings t</w:t>
-      </w:r>
-      <w:r>
-        <w:rPr>
-          <w:rFonts w:cs="Arial"/>
-        </w:rPr>
-        <w:t>o popular industry standard API</w:t>
-      </w:r>
-      <w:r>
-        <w:rPr>
-          <w:rFonts w:cs="Arial"/>
-        </w:rPr>
-        <w:t>s</w:t>
-      </w:r>
-      <w:r>
-        <w:rPr>
-          <w:rFonts w:cs="Arial"/>
-        </w:rPr>
-        <w:t xml:space="preserve"> that </w:t>
-      </w:r>
-      <w:r>
-        <w:rPr>
-          <w:rFonts w:cs="Arial"/>
-        </w:rPr>
-        <w:t>are suitable</w:t>
-      </w:r>
-      <w:r>
-        <w:rPr>
-          <w:rFonts w:cs="Arial"/>
-        </w:rPr>
-        <w:t xml:space="preserve"> to both novices and experts</w:t>
-      </w:r>
-      <w:r>
-        <w:rPr>
-          <w:rFonts w:cs="Arial"/>
-        </w:rPr>
-        <w:t>.</w:t>
-      </w:r>
-      <w:r>
-        <w:rPr>
-          <w:rFonts w:cs="Arial"/>
-        </w:rPr>
-        <w:t xml:space="preserve"> The platform should be easy to install and easy to use</w:t>
-      </w:r>
-      <w:r>
-        <w:rPr>
-          <w:rFonts w:cs="Arial"/>
-        </w:rPr>
-        <w:t>,</w:t>
-      </w:r>
-      <w:r>
-        <w:rPr>
-          <w:rFonts w:cs="Arial"/>
-        </w:rPr>
-        <w:t xml:space="preserve"> skipping lengthy and numerous SDK installations in favour of a onetime install platform that provides everything required out of the box.</w:t>
-      </w:r>
-      <w:r>
-        <w:rPr>
-          <w:rFonts w:cs="Arial"/>
-        </w:rPr>
-        <w:t xml:space="preserve"> </w:t>
-      </w:r>
-      <w:r>
-        <w:rPr>
-          <w:rFonts w:cs="Arial"/>
-        </w:rPr>
-        <w:t xml:space="preserve">The </w:t>
-      </w:r>
-      <w:r>
-        <w:rPr>
-          <w:rFonts w:cs="Arial"/>
-        </w:rPr>
-        <w:t>development of the platform and research</w:t>
-      </w:r>
-      <w:r>
-        <w:rPr>
-          <w:rFonts w:cs="Arial"/>
-        </w:rPr>
-        <w:t xml:space="preserve"> </w:t>
-      </w:r>
-      <w:r>
-        <w:rPr>
-          <w:rFonts w:cs="Arial"/>
-        </w:rPr>
-        <w:t>should</w:t>
-      </w:r>
-      <w:r>
-        <w:rPr>
-          <w:rFonts w:cs="Arial"/>
-        </w:rPr>
-        <w:t xml:space="preserve"> highlight </w:t>
-      </w:r>
-      <w:r>
-        <w:rPr>
-          <w:rFonts w:cs="Arial"/>
-        </w:rPr>
-        <w:t xml:space="preserve">several </w:t>
-      </w:r>
-      <w:r>
-        <w:rPr>
-          <w:rFonts w:cs="Arial"/>
-        </w:rPr>
-        <w:t>key points. The first showing the speed of compilation and execution of JavaScript</w:t>
-      </w:r>
-      <w:r>
-        <w:rPr>
-          <w:rFonts w:cs="Arial"/>
-        </w:rPr>
-        <w:t xml:space="preserve"> and how it can be utilized as a generic scripting language for numerous environments</w:t>
-      </w:r>
-      <w:r>
-        <w:rPr>
-          <w:rFonts w:cs="Arial"/>
-        </w:rPr>
-        <w:t xml:space="preserve">. The second showing how leveraging specialised hardware </w:t>
-      </w:r>
-      <w:r>
-        <w:rPr>
-          <w:rFonts w:cs="Arial"/>
-        </w:rPr>
-        <w:t>which is more common than ever in today’s world</w:t>
-      </w:r>
-      <w:r>
-        <w:rPr>
-          <w:rFonts w:cs="Arial"/>
-        </w:rPr>
-        <w:t xml:space="preserve"> </w:t>
-      </w:r>
-      <w:r>
-        <w:rPr>
-          <w:rFonts w:cs="Arial"/>
-        </w:rPr>
-        <w:t>can</w:t>
-      </w:r>
-      <w:r>
-        <w:rPr>
-          <w:rFonts w:cs="Arial"/>
-        </w:rPr>
-        <w:t xml:space="preserve"> accelerate traditional applications. </w:t>
-      </w:r>
-      <w:r>
-        <w:rPr>
-          <w:rFonts w:cs="Arial"/>
-        </w:rPr>
-        <w:t xml:space="preserve">Finally, by showing the </w:t>
-      </w:r>
-      <w:r>
-        <w:rPr>
-          <w:rFonts w:cs="Arial"/>
-        </w:rPr>
-        <w:t>importance</w:t>
-      </w:r>
-      <w:r>
-        <w:rPr>
-          <w:rFonts w:cs="Arial"/>
-        </w:rPr>
-        <w:t xml:space="preserve"> and relevance of both modern JavaScript </w:t>
-      </w:r>
-      <w:r>
-        <w:rPr>
-          <w:rFonts w:cs="Arial"/>
-        </w:rPr>
-        <w:t>as a general scripting language and accelerated programming for being the tool the programmers must leverage if we are to see more performant software</w:t>
-      </w:r>
-      <w:r>
-        <w:rPr>
-          <w:rFonts w:cs="Arial"/>
-        </w:rPr>
-        <w:t xml:space="preserve">. </w:t>
-      </w:r>
     </w:p>
     <w:p>
       <w:pPr>
@@ -6768,7 +6777,7 @@
           <v:shape id="_x0000_i1025" type="#_x0000_t75" style="width:451.2pt;height:153pt" o:ole="">
             <v:imagedata r:id="rId9" o:title=""/>
           </v:shape>
-          <o:OLEObject Type="Embed" ProgID="Word.OpenDocumentText.12" ShapeID="_x0000_i1025" DrawAspect="Content" ObjectID="_1545148141" r:id="rId10"/>
+          <o:OLEObject Type="Embed" ProgID="Word.OpenDocumentText.12" ShapeID="_x0000_i1025" DrawAspect="Content" ObjectID="_1545149333" r:id="rId10"/>
         </w:object>
       </w:r>
     </w:p>
@@ -6904,7 +6913,7 @@
           <v:shape id="_x0000_i1026" type="#_x0000_t75" style="width:523.2pt;height:64.8pt" o:ole="">
             <v:imagedata r:id="rId11" o:title=""/>
           </v:shape>
-          <o:OLEObject Type="Embed" ProgID="Word.OpenDocumentText.12" ShapeID="_x0000_i1026" DrawAspect="Content" ObjectID="_1545148142" r:id="rId12"/>
+          <o:OLEObject Type="Embed" ProgID="Word.OpenDocumentText.12" ShapeID="_x0000_i1026" DrawAspect="Content" ObjectID="_1545149334" r:id="rId12"/>
         </w:object>
       </w:r>
     </w:p>
@@ -7709,7 +7718,7 @@
           <v:shape id="_x0000_i1027" type="#_x0000_t75" style="width:453pt;height:87.6pt" o:ole="">
             <v:imagedata r:id="rId13" o:title=""/>
           </v:shape>
-          <o:OLEObject Type="Embed" ProgID="Word.OpenDocumentText.12" ShapeID="_x0000_i1027" DrawAspect="Content" ObjectID="_1545148143" r:id="rId14"/>
+          <o:OLEObject Type="Embed" ProgID="Word.OpenDocumentText.12" ShapeID="_x0000_i1027" DrawAspect="Content" ObjectID="_1545149335" r:id="rId14"/>
         </w:object>
       </w:r>
     </w:p>
@@ -7728,6 +7737,7 @@
           <w:rStyle w:val="Emphasis"/>
           <w:rFonts w:cs="Arial"/>
         </w:rPr>
+        <w:lastRenderedPageBreak/>
         <w:t>F</w:t>
       </w:r>
       <w:r>
@@ -7781,7 +7791,7 @@
           <v:shape id="_x0000_i1028" type="#_x0000_t75" style="width:469.2pt;height:139.8pt" o:ole="">
             <v:imagedata r:id="rId15" o:title=""/>
           </v:shape>
-          <o:OLEObject Type="Embed" ProgID="Word.OpenDocumentText.12" ShapeID="_x0000_i1028" DrawAspect="Content" ObjectID="_1545148144" r:id="rId16"/>
+          <o:OLEObject Type="Embed" ProgID="Word.OpenDocumentText.12" ShapeID="_x0000_i1028" DrawAspect="Content" ObjectID="_1545149336" r:id="rId16"/>
         </w:object>
       </w:r>
       <w:r>
@@ -8051,7 +8061,7 @@
           <v:shape id="_x0000_i1029" type="#_x0000_t75" style="width:453pt;height:61.2pt" o:ole="">
             <v:imagedata r:id="rId17" o:title=""/>
           </v:shape>
-          <o:OLEObject Type="Embed" ProgID="Word.OpenDocumentText.12" ShapeID="_x0000_i1029" DrawAspect="Content" ObjectID="_1545148145" r:id="rId18"/>
+          <o:OLEObject Type="Embed" ProgID="Word.OpenDocumentText.12" ShapeID="_x0000_i1029" DrawAspect="Content" ObjectID="_1545149337" r:id="rId18"/>
         </w:object>
       </w:r>
     </w:p>
@@ -8198,7 +8208,7 @@
           <v:shape id="_x0000_i1030" type="#_x0000_t75" style="width:453pt;height:51.6pt" o:ole="">
             <v:imagedata r:id="rId19" o:title=""/>
           </v:shape>
-          <o:OLEObject Type="Embed" ProgID="Word.OpenDocumentText.12" ShapeID="_x0000_i1030" DrawAspect="Content" ObjectID="_1545148146" r:id="rId20"/>
+          <o:OLEObject Type="Embed" ProgID="Word.OpenDocumentText.12" ShapeID="_x0000_i1030" DrawAspect="Content" ObjectID="_1545149338" r:id="rId20"/>
         </w:object>
       </w:r>
     </w:p>
@@ -8469,7 +8479,14 @@
         <w:rPr>
           <w:rFonts w:cs="Arial"/>
         </w:rPr>
-        <w:t xml:space="preserve"> which saw all major JavaScript implementers drop their interpreters in favour of a JIT compiler in the hope that faster JavaScript</w:t>
+        <w:t xml:space="preserve"> which saw all major JavaScript implementers drop their interpreters in favour of a JIT </w:t>
+      </w:r>
+      <w:r>
+        <w:rPr>
+          <w:rFonts w:cs="Arial"/>
+        </w:rPr>
+        <w:lastRenderedPageBreak/>
+        <w:t>compiler in the hope that faster JavaScript</w:t>
       </w:r>
       <w:r>
         <w:rPr>
@@ -8523,14 +8540,7 @@
         <w:rPr>
           <w:rFonts w:cs="Arial"/>
         </w:rPr>
-        <w:t xml:space="preserve"> Where an </w:t>
-      </w:r>
-      <w:r>
-        <w:rPr>
-          <w:rFonts w:cs="Arial"/>
-        </w:rPr>
-        <w:lastRenderedPageBreak/>
-        <w:t xml:space="preserve">interpreter would typically execute one statement at a time, a compiler would translate the entire program into machine code ready to </w:t>
+        <w:t xml:space="preserve"> Where an interpreter would typically execute one statement at a time, a compiler would translate the entire program into machine code ready to </w:t>
       </w:r>
       <w:r>
         <w:rPr>
@@ -9005,7 +9015,6 @@
           <w:color w:val="000000" w:themeColor="text1"/>
           <w:sz w:val="28"/>
         </w:rPr>
-        <w:lastRenderedPageBreak/>
         <w:t xml:space="preserve">3.0 </w:t>
       </w:r>
       <w:r>
@@ -9407,7 +9416,7 @@
           <v:shape id="_x0000_i1031" type="#_x0000_t75" style="width:469.2pt;height:46.8pt" o:ole="">
             <v:imagedata r:id="rId22" o:title=""/>
           </v:shape>
-          <o:OLEObject Type="Embed" ProgID="Word.OpenDocumentText.12" ShapeID="_x0000_i1031" DrawAspect="Content" ObjectID="_1545148147" r:id="rId23"/>
+          <o:OLEObject Type="Embed" ProgID="Word.OpenDocumentText.12" ShapeID="_x0000_i1031" DrawAspect="Content" ObjectID="_1545149339" r:id="rId23"/>
         </w:object>
       </w:r>
     </w:p>
@@ -9512,7 +9521,7 @@
           <v:shape id="_x0000_i1032" type="#_x0000_t75" style="width:526.2pt;height:63pt" o:ole="">
             <v:imagedata r:id="rId24" o:title=""/>
           </v:shape>
-          <o:OLEObject Type="Embed" ProgID="Word.OpenDocumentText.12" ShapeID="_x0000_i1032" DrawAspect="Content" ObjectID="_1545148148" r:id="rId25"/>
+          <o:OLEObject Type="Embed" ProgID="Word.OpenDocumentText.12" ShapeID="_x0000_i1032" DrawAspect="Content" ObjectID="_1545149340" r:id="rId25"/>
         </w:object>
       </w:r>
     </w:p>
@@ -9544,6 +9553,7 @@
         <w:spacing w:after="120"/>
       </w:pPr>
       <w:r>
+        <w:lastRenderedPageBreak/>
         <w:t>3.</w:t>
       </w:r>
       <w:r>
@@ -9684,7 +9694,7 @@
           <v:shape id="_x0000_i1033" type="#_x0000_t75" style="width:541.8pt;height:56.4pt" o:ole="">
             <v:imagedata r:id="rId26" o:title=""/>
           </v:shape>
-          <o:OLEObject Type="Embed" ProgID="Word.OpenDocumentText.12" ShapeID="_x0000_i1033" DrawAspect="Content" ObjectID="_1545148149" r:id="rId27"/>
+          <o:OLEObject Type="Embed" ProgID="Word.OpenDocumentText.12" ShapeID="_x0000_i1033" DrawAspect="Content" ObjectID="_1545149341" r:id="rId27"/>
         </w:object>
       </w:r>
     </w:p>
@@ -9803,7 +9813,7 @@
           <v:shape id="_x0000_i1034" type="#_x0000_t75" style="width:453pt;height:98.4pt" o:ole="">
             <v:imagedata r:id="rId28" o:title=""/>
           </v:shape>
-          <o:OLEObject Type="Embed" ProgID="Word.OpenDocumentText.12" ShapeID="_x0000_i1034" DrawAspect="Content" ObjectID="_1545148150" r:id="rId29"/>
+          <o:OLEObject Type="Embed" ProgID="Word.OpenDocumentText.12" ShapeID="_x0000_i1034" DrawAspect="Content" ObjectID="_1545149342" r:id="rId29"/>
         </w:object>
       </w:r>
     </w:p>
@@ -10178,6 +10188,7 @@
       </w:pPr>
       <w:bookmarkStart w:id="38" w:name="_Toc471405547"/>
       <w:r>
+        <w:lastRenderedPageBreak/>
         <w:t>3.2</w:t>
       </w:r>
       <w:r>
@@ -10219,7 +10230,6 @@
         <w:spacing w:after="120"/>
       </w:pPr>
       <w:r>
-        <w:lastRenderedPageBreak/>
         <w:t>3.</w:t>
       </w:r>
       <w:r>
@@ -10327,7 +10337,7 @@
           <v:shape id="_x0000_i1035" type="#_x0000_t75" style="width:469.2pt;height:2in" o:ole="">
             <v:imagedata r:id="rId30" o:title=""/>
           </v:shape>
-          <o:OLEObject Type="Embed" ProgID="Word.OpenDocumentText.12" ShapeID="_x0000_i1035" DrawAspect="Content" ObjectID="_1545148151" r:id="rId31"/>
+          <o:OLEObject Type="Embed" ProgID="Word.OpenDocumentText.12" ShapeID="_x0000_i1035" DrawAspect="Content" ObjectID="_1545149343" r:id="rId31"/>
         </w:object>
       </w:r>
     </w:p>
@@ -10427,7 +10437,7 @@
           <v:shape id="_x0000_i1036" type="#_x0000_t75" style="width:453pt;height:155.4pt" o:ole="">
             <v:imagedata r:id="rId32" o:title=""/>
           </v:shape>
-          <o:OLEObject Type="Embed" ProgID="Word.OpenDocumentText.12" ShapeID="_x0000_i1036" DrawAspect="Content" ObjectID="_1545148152" r:id="rId33"/>
+          <o:OLEObject Type="Embed" ProgID="Word.OpenDocumentText.12" ShapeID="_x0000_i1036" DrawAspect="Content" ObjectID="_1545149344" r:id="rId33"/>
         </w:object>
       </w:r>
     </w:p>
@@ -10547,7 +10557,7 @@
           <v:shape id="_x0000_i1037" type="#_x0000_t75" style="width:453pt;height:96.6pt" o:ole="">
             <v:imagedata r:id="rId34" o:title=""/>
           </v:shape>
-          <o:OLEObject Type="Embed" ProgID="Word.OpenDocumentText.12" ShapeID="_x0000_i1037" DrawAspect="Content" ObjectID="_1545148153" r:id="rId35"/>
+          <o:OLEObject Type="Embed" ProgID="Word.OpenDocumentText.12" ShapeID="_x0000_i1037" DrawAspect="Content" ObjectID="_1545149345" r:id="rId35"/>
         </w:object>
       </w:r>
     </w:p>
@@ -10580,7 +10590,6 @@
         <w:spacing w:after="120"/>
       </w:pPr>
       <w:r>
-        <w:lastRenderedPageBreak/>
         <w:t>3.</w:t>
       </w:r>
       <w:r>
@@ -10656,7 +10665,7 @@
           <v:shape id="_x0000_i1038" type="#_x0000_t75" style="width:453pt;height:87.6pt" o:ole="">
             <v:imagedata r:id="rId36" o:title=""/>
           </v:shape>
-          <o:OLEObject Type="Embed" ProgID="Word.OpenDocumentText.12" ShapeID="_x0000_i1038" DrawAspect="Content" ObjectID="_1545148154" r:id="rId37"/>
+          <o:OLEObject Type="Embed" ProgID="Word.OpenDocumentText.12" ShapeID="_x0000_i1038" DrawAspect="Content" ObjectID="_1545149346" r:id="rId37"/>
         </w:object>
       </w:r>
     </w:p>
@@ -10779,7 +10788,7 @@
           <v:shape id="_x0000_i1039" type="#_x0000_t75" style="width:469.2pt;height:68.4pt" o:ole="">
             <v:imagedata r:id="rId38" o:title=""/>
           </v:shape>
-          <o:OLEObject Type="Embed" ProgID="Word.OpenDocumentText.12" ShapeID="_x0000_i1039" DrawAspect="Content" ObjectID="_1545148155" r:id="rId39"/>
+          <o:OLEObject Type="Embed" ProgID="Word.OpenDocumentText.12" ShapeID="_x0000_i1039" DrawAspect="Content" ObjectID="_1545149347" r:id="rId39"/>
         </w:object>
       </w:r>
     </w:p>
@@ -10902,7 +10911,7 @@
           <v:shape id="_x0000_i1040" type="#_x0000_t75" style="width:522.6pt;height:132.6pt" o:ole="">
             <v:imagedata r:id="rId40" o:title=""/>
           </v:shape>
-          <o:OLEObject Type="Embed" ProgID="Word.OpenDocumentText.12" ShapeID="_x0000_i1040" DrawAspect="Content" ObjectID="_1545148156" r:id="rId41"/>
+          <o:OLEObject Type="Embed" ProgID="Word.OpenDocumentText.12" ShapeID="_x0000_i1040" DrawAspect="Content" ObjectID="_1545149348" r:id="rId41"/>
         </w:object>
       </w:r>
     </w:p>
@@ -10940,6 +10949,7 @@
         <w:spacing w:after="120"/>
       </w:pPr>
       <w:r>
+        <w:lastRenderedPageBreak/>
         <w:t>3.2</w:t>
       </w:r>
       <w:r>
@@ -11086,7 +11096,7 @@
           <v:shape id="_x0000_i1041" type="#_x0000_t75" style="width:453pt;height:98.4pt" o:ole="">
             <v:imagedata r:id="rId42" o:title=""/>
           </v:shape>
-          <o:OLEObject Type="Embed" ProgID="Word.OpenDocumentText.12" ShapeID="_x0000_i1041" DrawAspect="Content" ObjectID="_1545148157" r:id="rId43"/>
+          <o:OLEObject Type="Embed" ProgID="Word.OpenDocumentText.12" ShapeID="_x0000_i1041" DrawAspect="Content" ObjectID="_1545149349" r:id="rId43"/>
         </w:object>
       </w:r>
     </w:p>
@@ -11139,7 +11149,7 @@
           <v:shape id="_x0000_i1042" type="#_x0000_t75" style="width:453pt;height:118.8pt" o:ole="">
             <v:imagedata r:id="rId44" o:title=""/>
           </v:shape>
-          <o:OLEObject Type="Embed" ProgID="Word.OpenDocumentText.12" ShapeID="_x0000_i1042" DrawAspect="Content" ObjectID="_1545148158" r:id="rId45"/>
+          <o:OLEObject Type="Embed" ProgID="Word.OpenDocumentText.12" ShapeID="_x0000_i1042" DrawAspect="Content" ObjectID="_1545149350" r:id="rId45"/>
         </w:object>
       </w:r>
     </w:p>
@@ -11461,6 +11471,7 @@
         <w:spacing w:after="120"/>
       </w:pPr>
       <w:r>
+        <w:lastRenderedPageBreak/>
         <w:t xml:space="preserve">3.1.4.1 </w:t>
       </w:r>
       <w:r>
@@ -11559,7 +11570,6 @@
           <w:noProof/>
           <w:lang w:eastAsia="en-GB"/>
         </w:rPr>
-        <w:lastRenderedPageBreak/>
         <w:drawing>
           <wp:anchor distT="0" distB="0" distL="114300" distR="114300" simplePos="0" relativeHeight="251658240" behindDoc="1" locked="0" layoutInCell="1" allowOverlap="1" wp14:anchorId="368B14DF" wp14:editId="10AC9165">
             <wp:simplePos x="0" y="0"/>
@@ -12030,6 +12040,7 @@
         <w:rPr>
           <w:rFonts w:ascii="Arial" w:hAnsi="Arial" w:cs="Arial"/>
         </w:rPr>
+        <w:lastRenderedPageBreak/>
         <w:t>Work proceeds and completes more logically</w:t>
       </w:r>
     </w:p>
@@ -12151,7 +12162,6 @@
       </w:pPr>
       <w:bookmarkStart w:id="52" w:name="_Toc471405553"/>
       <w:r>
-        <w:lastRenderedPageBreak/>
         <w:t>3.3</w:t>
       </w:r>
       <w:r>
@@ -12592,7 +12602,14 @@
         <w:rPr>
           <w:rFonts w:cs="Arial"/>
         </w:rPr>
-        <w:t xml:space="preserve"> Some early ideas include a GPU demo which solves a given path in a 3D level and a generic file render which takes render data specified in a JSON file and renders it in real time.</w:t>
+        <w:t xml:space="preserve"> </w:t>
+      </w:r>
+      <w:r>
+        <w:rPr>
+          <w:rFonts w:cs="Arial"/>
+        </w:rPr>
+        <w:lastRenderedPageBreak/>
+        <w:t>Some early ideas include a GPU demo which solves a given path in a 3D level and a generic file render which takes render data specified in a JSON file and renders it in real time.</w:t>
       </w:r>
     </w:p>
     <w:p>
@@ -12726,7 +12743,6 @@
       </w:pPr>
       <w:bookmarkStart w:id="57" w:name="_Toc471405558"/>
       <w:r>
-        <w:lastRenderedPageBreak/>
         <w:t xml:space="preserve">3.4.4 </w:t>
       </w:r>
       <w:r>
@@ -12953,7 +12969,6 @@
           <w:color w:val="000000" w:themeColor="text1"/>
           <w:sz w:val="28"/>
         </w:rPr>
-        <w:lastRenderedPageBreak/>
         <w:t xml:space="preserve">4.0 </w:t>
       </w:r>
       <w:r>
@@ -13348,7 +13363,14 @@
         <w:rPr>
           <w:rFonts w:cs="Arial"/>
         </w:rPr>
-        <w:t>. Nevertheless, we will seek to provide proper, tested, working calls to the most popular methods in these APIs so we can build the demonstrations required to show that prototyping applications using this platform is advantageous and reliable.</w:t>
+        <w:t xml:space="preserve">. Nevertheless, we will seek to provide proper, tested, working calls to the most popular methods in these </w:t>
+      </w:r>
+      <w:r>
+        <w:rPr>
+          <w:rFonts w:cs="Arial"/>
+        </w:rPr>
+        <w:lastRenderedPageBreak/>
+        <w:t>APIs so we can build the demonstrations required to show that prototyping applications using this platform is advantageous and reliable.</w:t>
       </w:r>
     </w:p>
     <w:p>
@@ -13483,14 +13505,7 @@
         <w:rPr>
           <w:rFonts w:cs="Arial"/>
         </w:rPr>
-        <w:t xml:space="preserve"> and how by </w:t>
-      </w:r>
-      <w:r>
-        <w:rPr>
-          <w:rFonts w:cs="Arial"/>
-        </w:rPr>
-        <w:lastRenderedPageBreak/>
-        <w:t xml:space="preserve">presenting an all in one package </w:t>
+        <w:t xml:space="preserve"> and how by presenting an all in one package </w:t>
       </w:r>
       <w:r>
         <w:rPr>
@@ -13830,7 +13845,6 @@
           <w:color w:val="000000" w:themeColor="text1"/>
           <w:sz w:val="28"/>
         </w:rPr>
-        <w:lastRenderedPageBreak/>
         <w:t>References</w:t>
       </w:r>
       <w:bookmarkEnd w:id="63"/>
@@ -15930,6 +15944,7 @@
         <w:rPr>
           <w:shd w:val="clear" w:color="auto" w:fill="FFFFFF"/>
         </w:rPr>
+        <w:lastRenderedPageBreak/>
         <w:t>Nvidiacom</w:t>
       </w:r>
       <w:proofErr w:type="spellEnd"/>
@@ -16389,7 +16404,6 @@
         <w:rPr>
           <w:shd w:val="clear" w:color="auto" w:fill="FFFFFF"/>
         </w:rPr>
-        <w:lastRenderedPageBreak/>
         <w:t>Unity3dcom.</w:t>
       </w:r>
       <w:r>
@@ -16952,7 +16966,6 @@
           <w:color w:val="000000" w:themeColor="text1"/>
           <w:sz w:val="28"/>
         </w:rPr>
-        <w:lastRenderedPageBreak/>
         <w:t>Appendix</w:t>
       </w:r>
       <w:r>
@@ -17665,6 +17678,7 @@
           <w:rFonts w:cs="Arial"/>
           <w:bCs/>
         </w:rPr>
+        <w:lastRenderedPageBreak/>
         <w:t>Visual Studio, OpenCL &amp; OpenGL enabled hardware, Chrome’s V8 JavaScript JIT compiler, Git + Github.</w:t>
       </w:r>
     </w:p>
@@ -17894,7 +17908,6 @@
         <w:rPr>
           <w:rFonts w:cs="Arial"/>
         </w:rPr>
-        <w:lastRenderedPageBreak/>
         <w:t>Development</w:t>
       </w:r>
       <w:r>
@@ -18298,7 +18311,7 @@
           <v:shape id="_x0000_i1043" type="#_x0000_t75" style="width:540.6pt;height:685.2pt" o:ole="">
             <v:imagedata r:id="rId71" o:title=""/>
           </v:shape>
-          <o:OLEObject Type="Embed" ProgID="Word.OpenDocumentText.12" ShapeID="_x0000_i1043" DrawAspect="Content" ObjectID="_1545148159" r:id="rId72"/>
+          <o:OLEObject Type="Embed" ProgID="Word.OpenDocumentText.12" ShapeID="_x0000_i1043" DrawAspect="Content" ObjectID="_1545149351" r:id="rId72"/>
         </w:object>
       </w:r>
     </w:p>
@@ -18320,7 +18333,7 @@
           <v:shape id="_x0000_i1044" type="#_x0000_t75" style="width:540.6pt;height:676.2pt" o:ole="">
             <v:imagedata r:id="rId73" o:title=""/>
           </v:shape>
-          <o:OLEObject Type="Embed" ProgID="Word.OpenDocumentText.12" ShapeID="_x0000_i1044" DrawAspect="Content" ObjectID="_1545148160" r:id="rId74"/>
+          <o:OLEObject Type="Embed" ProgID="Word.OpenDocumentText.12" ShapeID="_x0000_i1044" DrawAspect="Content" ObjectID="_1545149352" r:id="rId74"/>
         </w:object>
       </w:r>
     </w:p>
@@ -18371,7 +18384,7 @@
           <v:shape id="_x0000_i1045" type="#_x0000_t75" style="width:540.6pt;height:642.6pt" o:ole="">
             <v:imagedata r:id="rId75" o:title=""/>
           </v:shape>
-          <o:OLEObject Type="Embed" ProgID="Word.OpenDocumentText.12" ShapeID="_x0000_i1045" DrawAspect="Content" ObjectID="_1545148161" r:id="rId76"/>
+          <o:OLEObject Type="Embed" ProgID="Word.OpenDocumentText.12" ShapeID="_x0000_i1045" DrawAspect="Content" ObjectID="_1545149353" r:id="rId76"/>
         </w:object>
       </w:r>
     </w:p>
@@ -18393,7 +18406,7 @@
           <v:shape id="_x0000_i1046" type="#_x0000_t75" style="width:540.6pt;height:610.8pt" o:ole="">
             <v:imagedata r:id="rId77" o:title=""/>
           </v:shape>
-          <o:OLEObject Type="Embed" ProgID="Word.OpenDocumentText.12" ShapeID="_x0000_i1046" DrawAspect="Content" ObjectID="_1545148162" r:id="rId78"/>
+          <o:OLEObject Type="Embed" ProgID="Word.OpenDocumentText.12" ShapeID="_x0000_i1046" DrawAspect="Content" ObjectID="_1545149354" r:id="rId78"/>
         </w:object>
       </w:r>
     </w:p>
@@ -21203,7 +21216,7 @@
           <w:rPr>
             <w:noProof/>
           </w:rPr>
-          <w:t>3</w:t>
+          <w:t>21</w:t>
         </w:r>
         <w:r>
           <w:rPr>
@@ -24048,6 +24061,7 @@
     <w:lsdException w:name="HTML Sample" w:semiHidden="1" w:unhideWhenUsed="1"/>
     <w:lsdException w:name="HTML Typewriter" w:semiHidden="1" w:unhideWhenUsed="1"/>
     <w:lsdException w:name="HTML Variable" w:semiHidden="1" w:unhideWhenUsed="1"/>
+    <w:lsdException w:name="Normal Table" w:semiHidden="1" w:unhideWhenUsed="1"/>
     <w:lsdException w:name="annotation subject" w:semiHidden="1" w:unhideWhenUsed="1"/>
     <w:lsdException w:name="No List" w:semiHidden="1" w:unhideWhenUsed="1"/>
     <w:lsdException w:name="Outline List 1" w:semiHidden="1" w:unhideWhenUsed="1"/>
@@ -24093,9 +24107,11 @@
     <w:lsdException w:name="Table Subtle 1" w:semiHidden="1" w:unhideWhenUsed="1"/>
     <w:lsdException w:name="Table Subtle 2" w:semiHidden="1" w:unhideWhenUsed="1"/>
     <w:lsdException w:name="Table Web 1" w:semiHidden="1" w:unhideWhenUsed="1"/>
+    <w:lsdException w:name="Table Web 2" w:semiHidden="1" w:unhideWhenUsed="1"/>
     <w:lsdException w:name="Table Web 3" w:semiHidden="1" w:unhideWhenUsed="1"/>
     <w:lsdException w:name="Balloon Text" w:semiHidden="1" w:unhideWhenUsed="1"/>
     <w:lsdException w:name="Table Grid" w:uiPriority="59"/>
+    <w:lsdException w:name="Table Theme" w:semiHidden="1" w:unhideWhenUsed="1"/>
     <w:lsdException w:name="Placeholder Text" w:semiHidden="1"/>
     <w:lsdException w:name="No Spacing" w:uiPriority="1" w:qFormat="1"/>
     <w:lsdException w:name="Light Shading" w:uiPriority="60"/>
@@ -25466,7 +25482,7 @@
 </file>
 
 <file path=customXml/itemProps1.xml><?xml version="1.0" encoding="utf-8"?>
-<ds:datastoreItem xmlns:ds="http://schemas.openxmlformats.org/officeDocument/2006/customXml" ds:itemID="{95156487-F63B-4D67-82F5-03E05C1E3836}">
+<ds:datastoreItem xmlns:ds="http://schemas.openxmlformats.org/officeDocument/2006/customXml" ds:itemID="{9A4E6AD4-A23C-47E6-BDD8-7C84A55FF23E}">
   <ds:schemaRefs>
     <ds:schemaRef ds:uri="http://schemas.openxmlformats.org/officeDocument/2006/bibliography"/>
   </ds:schemaRefs>

</xml_diff>

<commit_message>
intro + abstract DONE
</commit_message>
<xml_diff>
--- a/Compute.Documents/B00235610 - Interim Report.docx
+++ b/Compute.Documents/B00235610 - Interim Report.docx
@@ -462,6 +462,7 @@
     <w:p>
       <w:pPr>
         <w:spacing w:after="360"/>
+        <w:jc w:val="both"/>
         <w:rPr>
           <w:rFonts w:eastAsia="Times New Roman"/>
           <w:lang w:eastAsia="en-GB"/>
@@ -713,14 +714,7 @@
           <w:rStyle w:val="Emphasis"/>
           <w:lang w:eastAsia="en-GB"/>
         </w:rPr>
-        <w:t>V8, JavaScript</w:t>
-      </w:r>
-      <w:r>
-        <w:rPr>
-          <w:rStyle w:val="Emphasis"/>
-          <w:lang w:eastAsia="en-GB"/>
-        </w:rPr>
-        <w:t>, GPUs, GPGPU, OpenCL, OpenGL</w:t>
+        <w:t>V8, JavaScript, GPUs, GPGPU, OpenCL, OpenGL</w:t>
       </w:r>
       <w:r>
         <w:rPr>
@@ -5525,6 +5519,7 @@
           <w:rFonts w:cs="Arial"/>
         </w:rPr>
       </w:pPr>
+      <w:bookmarkStart w:id="4" w:name="_GoBack"/>
       <w:r>
         <w:rPr>
           <w:rFonts w:cs="Arial"/>
@@ -5813,9 +5808,8 @@
         </w:rPr>
         <w:t xml:space="preserve">. </w:t>
       </w:r>
-      <w:bookmarkStart w:id="4" w:name="_GoBack"/>
-      <w:bookmarkEnd w:id="4"/>
-    </w:p>
+    </w:p>
+    <w:bookmarkEnd w:id="4"/>
     <w:p>
       <w:pPr>
         <w:rPr>
@@ -6777,7 +6771,7 @@
           <v:shape id="_x0000_i1025" type="#_x0000_t75" style="width:451.2pt;height:153pt" o:ole="">
             <v:imagedata r:id="rId9" o:title=""/>
           </v:shape>
-          <o:OLEObject Type="Embed" ProgID="Word.OpenDocumentText.12" ShapeID="_x0000_i1025" DrawAspect="Content" ObjectID="_1545149333" r:id="rId10"/>
+          <o:OLEObject Type="Embed" ProgID="Word.OpenDocumentText.12" ShapeID="_x0000_i1025" DrawAspect="Content" ObjectID="_1545153984" r:id="rId10"/>
         </w:object>
       </w:r>
     </w:p>
@@ -6913,7 +6907,7 @@
           <v:shape id="_x0000_i1026" type="#_x0000_t75" style="width:523.2pt;height:64.8pt" o:ole="">
             <v:imagedata r:id="rId11" o:title=""/>
           </v:shape>
-          <o:OLEObject Type="Embed" ProgID="Word.OpenDocumentText.12" ShapeID="_x0000_i1026" DrawAspect="Content" ObjectID="_1545149334" r:id="rId12"/>
+          <o:OLEObject Type="Embed" ProgID="Word.OpenDocumentText.12" ShapeID="_x0000_i1026" DrawAspect="Content" ObjectID="_1545153985" r:id="rId12"/>
         </w:object>
       </w:r>
     </w:p>
@@ -7718,7 +7712,7 @@
           <v:shape id="_x0000_i1027" type="#_x0000_t75" style="width:453pt;height:87.6pt" o:ole="">
             <v:imagedata r:id="rId13" o:title=""/>
           </v:shape>
-          <o:OLEObject Type="Embed" ProgID="Word.OpenDocumentText.12" ShapeID="_x0000_i1027" DrawAspect="Content" ObjectID="_1545149335" r:id="rId14"/>
+          <o:OLEObject Type="Embed" ProgID="Word.OpenDocumentText.12" ShapeID="_x0000_i1027" DrawAspect="Content" ObjectID="_1545153986" r:id="rId14"/>
         </w:object>
       </w:r>
     </w:p>
@@ -7791,7 +7785,7 @@
           <v:shape id="_x0000_i1028" type="#_x0000_t75" style="width:469.2pt;height:139.8pt" o:ole="">
             <v:imagedata r:id="rId15" o:title=""/>
           </v:shape>
-          <o:OLEObject Type="Embed" ProgID="Word.OpenDocumentText.12" ShapeID="_x0000_i1028" DrawAspect="Content" ObjectID="_1545149336" r:id="rId16"/>
+          <o:OLEObject Type="Embed" ProgID="Word.OpenDocumentText.12" ShapeID="_x0000_i1028" DrawAspect="Content" ObjectID="_1545153987" r:id="rId16"/>
         </w:object>
       </w:r>
       <w:r>
@@ -8061,7 +8055,7 @@
           <v:shape id="_x0000_i1029" type="#_x0000_t75" style="width:453pt;height:61.2pt" o:ole="">
             <v:imagedata r:id="rId17" o:title=""/>
           </v:shape>
-          <o:OLEObject Type="Embed" ProgID="Word.OpenDocumentText.12" ShapeID="_x0000_i1029" DrawAspect="Content" ObjectID="_1545149337" r:id="rId18"/>
+          <o:OLEObject Type="Embed" ProgID="Word.OpenDocumentText.12" ShapeID="_x0000_i1029" DrawAspect="Content" ObjectID="_1545153988" r:id="rId18"/>
         </w:object>
       </w:r>
     </w:p>
@@ -8208,7 +8202,7 @@
           <v:shape id="_x0000_i1030" type="#_x0000_t75" style="width:453pt;height:51.6pt" o:ole="">
             <v:imagedata r:id="rId19" o:title=""/>
           </v:shape>
-          <o:OLEObject Type="Embed" ProgID="Word.OpenDocumentText.12" ShapeID="_x0000_i1030" DrawAspect="Content" ObjectID="_1545149338" r:id="rId20"/>
+          <o:OLEObject Type="Embed" ProgID="Word.OpenDocumentText.12" ShapeID="_x0000_i1030" DrawAspect="Content" ObjectID="_1545153989" r:id="rId20"/>
         </w:object>
       </w:r>
     </w:p>
@@ -9416,7 +9410,7 @@
           <v:shape id="_x0000_i1031" type="#_x0000_t75" style="width:469.2pt;height:46.8pt" o:ole="">
             <v:imagedata r:id="rId22" o:title=""/>
           </v:shape>
-          <o:OLEObject Type="Embed" ProgID="Word.OpenDocumentText.12" ShapeID="_x0000_i1031" DrawAspect="Content" ObjectID="_1545149339" r:id="rId23"/>
+          <o:OLEObject Type="Embed" ProgID="Word.OpenDocumentText.12" ShapeID="_x0000_i1031" DrawAspect="Content" ObjectID="_1545153990" r:id="rId23"/>
         </w:object>
       </w:r>
     </w:p>
@@ -9521,7 +9515,7 @@
           <v:shape id="_x0000_i1032" type="#_x0000_t75" style="width:526.2pt;height:63pt" o:ole="">
             <v:imagedata r:id="rId24" o:title=""/>
           </v:shape>
-          <o:OLEObject Type="Embed" ProgID="Word.OpenDocumentText.12" ShapeID="_x0000_i1032" DrawAspect="Content" ObjectID="_1545149340" r:id="rId25"/>
+          <o:OLEObject Type="Embed" ProgID="Word.OpenDocumentText.12" ShapeID="_x0000_i1032" DrawAspect="Content" ObjectID="_1545153991" r:id="rId25"/>
         </w:object>
       </w:r>
     </w:p>
@@ -9694,7 +9688,7 @@
           <v:shape id="_x0000_i1033" type="#_x0000_t75" style="width:541.8pt;height:56.4pt" o:ole="">
             <v:imagedata r:id="rId26" o:title=""/>
           </v:shape>
-          <o:OLEObject Type="Embed" ProgID="Word.OpenDocumentText.12" ShapeID="_x0000_i1033" DrawAspect="Content" ObjectID="_1545149341" r:id="rId27"/>
+          <o:OLEObject Type="Embed" ProgID="Word.OpenDocumentText.12" ShapeID="_x0000_i1033" DrawAspect="Content" ObjectID="_1545153992" r:id="rId27"/>
         </w:object>
       </w:r>
     </w:p>
@@ -9813,7 +9807,7 @@
           <v:shape id="_x0000_i1034" type="#_x0000_t75" style="width:453pt;height:98.4pt" o:ole="">
             <v:imagedata r:id="rId28" o:title=""/>
           </v:shape>
-          <o:OLEObject Type="Embed" ProgID="Word.OpenDocumentText.12" ShapeID="_x0000_i1034" DrawAspect="Content" ObjectID="_1545149342" r:id="rId29"/>
+          <o:OLEObject Type="Embed" ProgID="Word.OpenDocumentText.12" ShapeID="_x0000_i1034" DrawAspect="Content" ObjectID="_1545153993" r:id="rId29"/>
         </w:object>
       </w:r>
     </w:p>
@@ -10337,7 +10331,7 @@
           <v:shape id="_x0000_i1035" type="#_x0000_t75" style="width:469.2pt;height:2in" o:ole="">
             <v:imagedata r:id="rId30" o:title=""/>
           </v:shape>
-          <o:OLEObject Type="Embed" ProgID="Word.OpenDocumentText.12" ShapeID="_x0000_i1035" DrawAspect="Content" ObjectID="_1545149343" r:id="rId31"/>
+          <o:OLEObject Type="Embed" ProgID="Word.OpenDocumentText.12" ShapeID="_x0000_i1035" DrawAspect="Content" ObjectID="_1545153994" r:id="rId31"/>
         </w:object>
       </w:r>
     </w:p>
@@ -10437,7 +10431,7 @@
           <v:shape id="_x0000_i1036" type="#_x0000_t75" style="width:453pt;height:155.4pt" o:ole="">
             <v:imagedata r:id="rId32" o:title=""/>
           </v:shape>
-          <o:OLEObject Type="Embed" ProgID="Word.OpenDocumentText.12" ShapeID="_x0000_i1036" DrawAspect="Content" ObjectID="_1545149344" r:id="rId33"/>
+          <o:OLEObject Type="Embed" ProgID="Word.OpenDocumentText.12" ShapeID="_x0000_i1036" DrawAspect="Content" ObjectID="_1545153995" r:id="rId33"/>
         </w:object>
       </w:r>
     </w:p>
@@ -10557,7 +10551,7 @@
           <v:shape id="_x0000_i1037" type="#_x0000_t75" style="width:453pt;height:96.6pt" o:ole="">
             <v:imagedata r:id="rId34" o:title=""/>
           </v:shape>
-          <o:OLEObject Type="Embed" ProgID="Word.OpenDocumentText.12" ShapeID="_x0000_i1037" DrawAspect="Content" ObjectID="_1545149345" r:id="rId35"/>
+          <o:OLEObject Type="Embed" ProgID="Word.OpenDocumentText.12" ShapeID="_x0000_i1037" DrawAspect="Content" ObjectID="_1545153996" r:id="rId35"/>
         </w:object>
       </w:r>
     </w:p>
@@ -10665,7 +10659,7 @@
           <v:shape id="_x0000_i1038" type="#_x0000_t75" style="width:453pt;height:87.6pt" o:ole="">
             <v:imagedata r:id="rId36" o:title=""/>
           </v:shape>
-          <o:OLEObject Type="Embed" ProgID="Word.OpenDocumentText.12" ShapeID="_x0000_i1038" DrawAspect="Content" ObjectID="_1545149346" r:id="rId37"/>
+          <o:OLEObject Type="Embed" ProgID="Word.OpenDocumentText.12" ShapeID="_x0000_i1038" DrawAspect="Content" ObjectID="_1545153997" r:id="rId37"/>
         </w:object>
       </w:r>
     </w:p>
@@ -10788,7 +10782,7 @@
           <v:shape id="_x0000_i1039" type="#_x0000_t75" style="width:469.2pt;height:68.4pt" o:ole="">
             <v:imagedata r:id="rId38" o:title=""/>
           </v:shape>
-          <o:OLEObject Type="Embed" ProgID="Word.OpenDocumentText.12" ShapeID="_x0000_i1039" DrawAspect="Content" ObjectID="_1545149347" r:id="rId39"/>
+          <o:OLEObject Type="Embed" ProgID="Word.OpenDocumentText.12" ShapeID="_x0000_i1039" DrawAspect="Content" ObjectID="_1545153998" r:id="rId39"/>
         </w:object>
       </w:r>
     </w:p>
@@ -10911,7 +10905,7 @@
           <v:shape id="_x0000_i1040" type="#_x0000_t75" style="width:522.6pt;height:132.6pt" o:ole="">
             <v:imagedata r:id="rId40" o:title=""/>
           </v:shape>
-          <o:OLEObject Type="Embed" ProgID="Word.OpenDocumentText.12" ShapeID="_x0000_i1040" DrawAspect="Content" ObjectID="_1545149348" r:id="rId41"/>
+          <o:OLEObject Type="Embed" ProgID="Word.OpenDocumentText.12" ShapeID="_x0000_i1040" DrawAspect="Content" ObjectID="_1545153999" r:id="rId41"/>
         </w:object>
       </w:r>
     </w:p>
@@ -11096,7 +11090,7 @@
           <v:shape id="_x0000_i1041" type="#_x0000_t75" style="width:453pt;height:98.4pt" o:ole="">
             <v:imagedata r:id="rId42" o:title=""/>
           </v:shape>
-          <o:OLEObject Type="Embed" ProgID="Word.OpenDocumentText.12" ShapeID="_x0000_i1041" DrawAspect="Content" ObjectID="_1545149349" r:id="rId43"/>
+          <o:OLEObject Type="Embed" ProgID="Word.OpenDocumentText.12" ShapeID="_x0000_i1041" DrawAspect="Content" ObjectID="_1545154000" r:id="rId43"/>
         </w:object>
       </w:r>
     </w:p>
@@ -11149,7 +11143,7 @@
           <v:shape id="_x0000_i1042" type="#_x0000_t75" style="width:453pt;height:118.8pt" o:ole="">
             <v:imagedata r:id="rId44" o:title=""/>
           </v:shape>
-          <o:OLEObject Type="Embed" ProgID="Word.OpenDocumentText.12" ShapeID="_x0000_i1042" DrawAspect="Content" ObjectID="_1545149350" r:id="rId45"/>
+          <o:OLEObject Type="Embed" ProgID="Word.OpenDocumentText.12" ShapeID="_x0000_i1042" DrawAspect="Content" ObjectID="_1545154001" r:id="rId45"/>
         </w:object>
       </w:r>
     </w:p>
@@ -18311,7 +18305,7 @@
           <v:shape id="_x0000_i1043" type="#_x0000_t75" style="width:540.6pt;height:685.2pt" o:ole="">
             <v:imagedata r:id="rId71" o:title=""/>
           </v:shape>
-          <o:OLEObject Type="Embed" ProgID="Word.OpenDocumentText.12" ShapeID="_x0000_i1043" DrawAspect="Content" ObjectID="_1545149351" r:id="rId72"/>
+          <o:OLEObject Type="Embed" ProgID="Word.OpenDocumentText.12" ShapeID="_x0000_i1043" DrawAspect="Content" ObjectID="_1545154002" r:id="rId72"/>
         </w:object>
       </w:r>
     </w:p>
@@ -18333,7 +18327,7 @@
           <v:shape id="_x0000_i1044" type="#_x0000_t75" style="width:540.6pt;height:676.2pt" o:ole="">
             <v:imagedata r:id="rId73" o:title=""/>
           </v:shape>
-          <o:OLEObject Type="Embed" ProgID="Word.OpenDocumentText.12" ShapeID="_x0000_i1044" DrawAspect="Content" ObjectID="_1545149352" r:id="rId74"/>
+          <o:OLEObject Type="Embed" ProgID="Word.OpenDocumentText.12" ShapeID="_x0000_i1044" DrawAspect="Content" ObjectID="_1545154003" r:id="rId74"/>
         </w:object>
       </w:r>
     </w:p>
@@ -18384,7 +18378,7 @@
           <v:shape id="_x0000_i1045" type="#_x0000_t75" style="width:540.6pt;height:642.6pt" o:ole="">
             <v:imagedata r:id="rId75" o:title=""/>
           </v:shape>
-          <o:OLEObject Type="Embed" ProgID="Word.OpenDocumentText.12" ShapeID="_x0000_i1045" DrawAspect="Content" ObjectID="_1545149353" r:id="rId76"/>
+          <o:OLEObject Type="Embed" ProgID="Word.OpenDocumentText.12" ShapeID="_x0000_i1045" DrawAspect="Content" ObjectID="_1545154004" r:id="rId76"/>
         </w:object>
       </w:r>
     </w:p>
@@ -18406,7 +18400,7 @@
           <v:shape id="_x0000_i1046" type="#_x0000_t75" style="width:540.6pt;height:610.8pt" o:ole="">
             <v:imagedata r:id="rId77" o:title=""/>
           </v:shape>
-          <o:OLEObject Type="Embed" ProgID="Word.OpenDocumentText.12" ShapeID="_x0000_i1046" DrawAspect="Content" ObjectID="_1545149354" r:id="rId78"/>
+          <o:OLEObject Type="Embed" ProgID="Word.OpenDocumentText.12" ShapeID="_x0000_i1046" DrawAspect="Content" ObjectID="_1545154005" r:id="rId78"/>
         </w:object>
       </w:r>
     </w:p>
@@ -21193,7 +21187,6 @@
         <w:docPartUnique/>
       </w:docPartObj>
     </w:sdtPr>
-    <w:sdtEndPr/>
     <w:sdtContent>
       <w:p>
         <w:pPr>
@@ -21216,7 +21209,7 @@
           <w:rPr>
             <w:noProof/>
           </w:rPr>
-          <w:t>21</w:t>
+          <w:t>20</w:t>
         </w:r>
         <w:r>
           <w:rPr>
@@ -25482,7 +25475,7 @@
 </file>
 
 <file path=customXml/itemProps1.xml><?xml version="1.0" encoding="utf-8"?>
-<ds:datastoreItem xmlns:ds="http://schemas.openxmlformats.org/officeDocument/2006/customXml" ds:itemID="{9A4E6AD4-A23C-47E6-BDD8-7C84A55FF23E}">
+<ds:datastoreItem xmlns:ds="http://schemas.openxmlformats.org/officeDocument/2006/customXml" ds:itemID="{6E3D9AB3-98D6-4816-AC62-BDB84D3B6E0B}">
   <ds:schemaRefs>
     <ds:schemaRef ds:uri="http://schemas.openxmlformats.org/officeDocument/2006/bibliography"/>
   </ds:schemaRefs>

</xml_diff>

<commit_message>
reviewed refs + appendices #20
</commit_message>
<xml_diff>
--- a/Compute.Documents/B00235610 - Interim Report.docx
+++ b/Compute.Documents/B00235610 - Interim Report.docx
@@ -2929,7 +2929,7 @@
                 <w:noProof/>
                 <w:webHidden/>
               </w:rPr>
-              <w:t>13</w:t>
+              <w:t>12</w:t>
             </w:r>
             <w:r>
               <w:rPr>
@@ -3284,7 +3284,7 @@
                 <w:noProof/>
                 <w:webHidden/>
               </w:rPr>
-              <w:t>17</w:t>
+              <w:t>16</w:t>
             </w:r>
             <w:r>
               <w:rPr>
@@ -3639,7 +3639,7 @@
                 <w:noProof/>
                 <w:webHidden/>
               </w:rPr>
-              <w:t>18</w:t>
+              <w:t>17</w:t>
             </w:r>
             <w:r>
               <w:rPr>
@@ -4066,7 +4066,7 @@
                 <w:noProof/>
                 <w:webHidden/>
               </w:rPr>
-              <w:t>20</w:t>
+              <w:t>19</w:t>
             </w:r>
             <w:r>
               <w:rPr>
@@ -5519,7 +5519,6 @@
           <w:rFonts w:cs="Arial"/>
         </w:rPr>
       </w:pPr>
-      <w:bookmarkStart w:id="4" w:name="_GoBack"/>
       <w:r>
         <w:rPr>
           <w:rFonts w:cs="Arial"/>
@@ -5809,7 +5808,6 @@
         <w:t xml:space="preserve">. </w:t>
       </w:r>
     </w:p>
-    <w:bookmarkEnd w:id="4"/>
     <w:p>
       <w:pPr>
         <w:rPr>
@@ -5826,7 +5824,7 @@
           <w:sz w:val="28"/>
         </w:rPr>
       </w:pPr>
-      <w:bookmarkStart w:id="5" w:name="_Toc471405524"/>
+      <w:bookmarkStart w:id="4" w:name="_Toc471405524"/>
       <w:r>
         <w:rPr>
           <w:rFonts w:ascii="Arial" w:hAnsi="Arial" w:cs="Arial"/>
@@ -5844,14 +5842,14 @@
         </w:rPr>
         <w:t>Technical Review</w:t>
       </w:r>
-      <w:bookmarkEnd w:id="5"/>
+      <w:bookmarkEnd w:id="4"/>
     </w:p>
     <w:p>
       <w:pPr>
         <w:pStyle w:val="Heading2"/>
         <w:spacing w:after="120"/>
       </w:pPr>
-      <w:bookmarkStart w:id="6" w:name="_Toc471405525"/>
+      <w:bookmarkStart w:id="5" w:name="_Toc471405525"/>
       <w:r>
         <w:t xml:space="preserve">2.1 </w:t>
       </w:r>
@@ -5861,7 +5859,7 @@
       <w:r>
         <w:t>s</w:t>
       </w:r>
-      <w:bookmarkEnd w:id="6"/>
+      <w:bookmarkEnd w:id="5"/>
     </w:p>
     <w:p>
       <w:pPr>
@@ -5962,14 +5960,14 @@
         <w:pStyle w:val="Heading3"/>
         <w:spacing w:after="120"/>
       </w:pPr>
-      <w:bookmarkStart w:id="7" w:name="_Toc471405526"/>
+      <w:bookmarkStart w:id="6" w:name="_Toc471405526"/>
       <w:r>
         <w:t xml:space="preserve">2.1.1 </w:t>
       </w:r>
       <w:r>
         <w:t>Hardware</w:t>
       </w:r>
-      <w:bookmarkEnd w:id="7"/>
+      <w:bookmarkEnd w:id="6"/>
     </w:p>
     <w:p>
       <w:pPr>
@@ -6028,7 +6026,7 @@
         <w:pStyle w:val="Heading3"/>
         <w:spacing w:after="120"/>
       </w:pPr>
-      <w:bookmarkStart w:id="8" w:name="_Toc471405527"/>
+      <w:bookmarkStart w:id="7" w:name="_Toc471405527"/>
       <w:r>
         <w:t>2.1.2</w:t>
       </w:r>
@@ -6041,7 +6039,7 @@
       <w:r>
         <w:t>Dedicated</w:t>
       </w:r>
-      <w:bookmarkEnd w:id="8"/>
+      <w:bookmarkEnd w:id="7"/>
     </w:p>
     <w:p>
       <w:pPr>
@@ -6181,7 +6179,7 @@
         <w:pStyle w:val="Heading3"/>
         <w:spacing w:after="120"/>
       </w:pPr>
-      <w:bookmarkStart w:id="9" w:name="_Toc471405528"/>
+      <w:bookmarkStart w:id="8" w:name="_Toc471405528"/>
       <w:r>
         <w:t xml:space="preserve">2.1.2 </w:t>
       </w:r>
@@ -6194,7 +6192,7 @@
       <w:r>
         <w:t>AMD</w:t>
       </w:r>
-      <w:bookmarkEnd w:id="9"/>
+      <w:bookmarkEnd w:id="8"/>
     </w:p>
     <w:p>
       <w:pPr>
@@ -6368,7 +6366,7 @@
         <w:pStyle w:val="Heading3"/>
         <w:spacing w:after="120"/>
       </w:pPr>
-      <w:bookmarkStart w:id="10" w:name="_Toc471405529"/>
+      <w:bookmarkStart w:id="9" w:name="_Toc471405529"/>
       <w:r>
         <w:t xml:space="preserve">2.1.3 </w:t>
       </w:r>
@@ -6378,7 +6376,7 @@
       <w:r>
         <w:t>AMD</w:t>
       </w:r>
-      <w:bookmarkEnd w:id="10"/>
+      <w:bookmarkEnd w:id="9"/>
     </w:p>
     <w:p>
       <w:pPr>
@@ -6428,7 +6426,7 @@
         <w:pStyle w:val="Heading3"/>
         <w:spacing w:after="120"/>
       </w:pPr>
-      <w:bookmarkStart w:id="11" w:name="_Toc471405530"/>
+      <w:bookmarkStart w:id="10" w:name="_Toc471405530"/>
       <w:r>
         <w:lastRenderedPageBreak/>
         <w:t>2.1.5</w:t>
@@ -6439,7 +6437,7 @@
       <w:r>
         <w:t>Software</w:t>
       </w:r>
-      <w:bookmarkEnd w:id="11"/>
+      <w:bookmarkEnd w:id="10"/>
     </w:p>
     <w:p>
       <w:pPr>
@@ -6544,7 +6542,7 @@
         <w:pStyle w:val="Heading3"/>
         <w:spacing w:after="120"/>
       </w:pPr>
-      <w:bookmarkStart w:id="12" w:name="_Toc471405531"/>
+      <w:bookmarkStart w:id="11" w:name="_Toc471405531"/>
       <w:r>
         <w:t>2.1.6</w:t>
       </w:r>
@@ -6557,7 +6555,7 @@
       <w:r>
         <w:t xml:space="preserve"> &amp; DirectX</w:t>
       </w:r>
-      <w:bookmarkEnd w:id="12"/>
+      <w:bookmarkEnd w:id="11"/>
     </w:p>
     <w:p>
       <w:pPr>
@@ -6735,8 +6733,8 @@
         <w:t xml:space="preserve"> can be found in Figure 1.</w:t>
       </w:r>
     </w:p>
-    <w:bookmarkStart w:id="13" w:name="_MON_1545134291"/>
-    <w:bookmarkEnd w:id="13"/>
+    <w:bookmarkStart w:id="12" w:name="_MON_1545134291"/>
+    <w:bookmarkEnd w:id="12"/>
     <w:p>
       <w:pPr>
         <w:pBdr>
@@ -6771,7 +6769,7 @@
           <v:shape id="_x0000_i1025" type="#_x0000_t75" style="width:451.2pt;height:153pt" o:ole="">
             <v:imagedata r:id="rId9" o:title=""/>
           </v:shape>
-          <o:OLEObject Type="Embed" ProgID="Word.OpenDocumentText.12" ShapeID="_x0000_i1025" DrawAspect="Content" ObjectID="_1545153984" r:id="rId10"/>
+          <o:OLEObject Type="Embed" ProgID="Word.OpenDocumentText.12" ShapeID="_x0000_i1025" DrawAspect="Content" ObjectID="_1545155861" r:id="rId10"/>
         </w:object>
       </w:r>
     </w:p>
@@ -6802,7 +6800,7 @@
         <w:pStyle w:val="Heading3"/>
         <w:spacing w:after="120"/>
       </w:pPr>
-      <w:bookmarkStart w:id="14" w:name="_Toc471405532"/>
+      <w:bookmarkStart w:id="13" w:name="_Toc471405532"/>
       <w:r>
         <w:t>2.1.</w:t>
       </w:r>
@@ -6818,7 +6816,7 @@
       <w:r>
         <w:t xml:space="preserve"> &amp; OpenCL</w:t>
       </w:r>
-      <w:bookmarkEnd w:id="14"/>
+      <w:bookmarkEnd w:id="13"/>
     </w:p>
     <w:p>
       <w:pPr>
@@ -6890,8 +6888,8 @@
         <w:t>igure 2 you can see an OpenCL C kernel which performs a simple vector addition.</w:t>
       </w:r>
     </w:p>
-    <w:bookmarkStart w:id="15" w:name="_MON_1545134528"/>
-    <w:bookmarkEnd w:id="15"/>
+    <w:bookmarkStart w:id="14" w:name="_MON_1545134528"/>
+    <w:bookmarkEnd w:id="14"/>
     <w:p>
       <w:pPr>
         <w:pBdr>
@@ -6907,7 +6905,7 @@
           <v:shape id="_x0000_i1026" type="#_x0000_t75" style="width:523.2pt;height:64.8pt" o:ole="">
             <v:imagedata r:id="rId11" o:title=""/>
           </v:shape>
-          <o:OLEObject Type="Embed" ProgID="Word.OpenDocumentText.12" ShapeID="_x0000_i1026" DrawAspect="Content" ObjectID="_1545153985" r:id="rId12"/>
+          <o:OLEObject Type="Embed" ProgID="Word.OpenDocumentText.12" ShapeID="_x0000_i1026" DrawAspect="Content" ObjectID="_1545155862" r:id="rId12"/>
         </w:object>
       </w:r>
     </w:p>
@@ -6951,7 +6949,7 @@
           <w:rFonts w:cs="Arial"/>
         </w:rPr>
       </w:pPr>
-      <w:bookmarkStart w:id="16" w:name="_Toc471405533"/>
+      <w:bookmarkStart w:id="15" w:name="_Toc471405533"/>
       <w:r>
         <w:t>2.1.</w:t>
       </w:r>
@@ -6961,7 +6959,7 @@
       <w:r>
         <w:t xml:space="preserve"> Advantages of GPUs</w:t>
       </w:r>
-      <w:bookmarkEnd w:id="16"/>
+      <w:bookmarkEnd w:id="15"/>
     </w:p>
     <w:p>
       <w:pPr>
@@ -7159,14 +7157,14 @@
         <w:pStyle w:val="Heading2"/>
         <w:spacing w:after="120"/>
       </w:pPr>
-      <w:bookmarkStart w:id="17" w:name="_Toc471405534"/>
+      <w:bookmarkStart w:id="16" w:name="_Toc471405534"/>
       <w:r>
         <w:t xml:space="preserve">2.2 </w:t>
       </w:r>
       <w:r>
         <w:t>JavaScript</w:t>
       </w:r>
-      <w:bookmarkEnd w:id="17"/>
+      <w:bookmarkEnd w:id="16"/>
     </w:p>
     <w:p>
       <w:pPr>
@@ -7348,7 +7346,7 @@
         <w:pStyle w:val="Heading3"/>
         <w:spacing w:after="120"/>
       </w:pPr>
-      <w:bookmarkStart w:id="18" w:name="_Toc471405535"/>
+      <w:bookmarkStart w:id="17" w:name="_Toc471405535"/>
       <w:r>
         <w:t>2.2</w:t>
       </w:r>
@@ -7361,7 +7359,7 @@
       <w:r>
         <w:t>Typed Array Architecture</w:t>
       </w:r>
-      <w:bookmarkEnd w:id="18"/>
+      <w:bookmarkEnd w:id="17"/>
     </w:p>
     <w:p>
       <w:pPr>
@@ -7578,7 +7576,7 @@
         <w:pStyle w:val="Heading3"/>
         <w:spacing w:after="120"/>
       </w:pPr>
-      <w:bookmarkStart w:id="19" w:name="_Toc471405536"/>
+      <w:bookmarkStart w:id="18" w:name="_Toc471405536"/>
       <w:r>
         <w:t>2.2.2</w:t>
       </w:r>
@@ -7589,7 +7587,7 @@
       <w:r>
         <w:t>ArrayBuffer</w:t>
       </w:r>
-      <w:bookmarkEnd w:id="19"/>
+      <w:bookmarkEnd w:id="18"/>
       <w:proofErr w:type="spellEnd"/>
     </w:p>
     <w:p>
@@ -7689,8 +7687,8 @@
         <w:t>.</w:t>
       </w:r>
     </w:p>
-    <w:bookmarkStart w:id="20" w:name="_MON_1541712016"/>
-    <w:bookmarkEnd w:id="20"/>
+    <w:bookmarkStart w:id="19" w:name="_MON_1541712016"/>
+    <w:bookmarkEnd w:id="19"/>
     <w:p>
       <w:pPr>
         <w:pBdr>
@@ -7712,7 +7710,7 @@
           <v:shape id="_x0000_i1027" type="#_x0000_t75" style="width:453pt;height:87.6pt" o:ole="">
             <v:imagedata r:id="rId13" o:title=""/>
           </v:shape>
-          <o:OLEObject Type="Embed" ProgID="Word.OpenDocumentText.12" ShapeID="_x0000_i1027" DrawAspect="Content" ObjectID="_1545153986" r:id="rId14"/>
+          <o:OLEObject Type="Embed" ProgID="Word.OpenDocumentText.12" ShapeID="_x0000_i1027" DrawAspect="Content" ObjectID="_1545155863" r:id="rId14"/>
         </w:object>
       </w:r>
     </w:p>
@@ -7763,8 +7761,8 @@
         <w:t xml:space="preserve"> example</w:t>
       </w:r>
     </w:p>
-    <w:bookmarkStart w:id="21" w:name="_MON_1541712103"/>
-    <w:bookmarkEnd w:id="21"/>
+    <w:bookmarkStart w:id="20" w:name="_MON_1541712103"/>
+    <w:bookmarkEnd w:id="20"/>
     <w:p>
       <w:pPr>
         <w:pBdr>
@@ -7785,7 +7783,7 @@
           <v:shape id="_x0000_i1028" type="#_x0000_t75" style="width:469.2pt;height:139.8pt" o:ole="">
             <v:imagedata r:id="rId15" o:title=""/>
           </v:shape>
-          <o:OLEObject Type="Embed" ProgID="Word.OpenDocumentText.12" ShapeID="_x0000_i1028" DrawAspect="Content" ObjectID="_1545153987" r:id="rId16"/>
+          <o:OLEObject Type="Embed" ProgID="Word.OpenDocumentText.12" ShapeID="_x0000_i1028" DrawAspect="Content" ObjectID="_1545155864" r:id="rId16"/>
         </w:object>
       </w:r>
       <w:r>
@@ -7901,7 +7899,7 @@
         <w:pStyle w:val="Heading3"/>
         <w:spacing w:after="120"/>
       </w:pPr>
-      <w:bookmarkStart w:id="22" w:name="_Toc471405537"/>
+      <w:bookmarkStart w:id="21" w:name="_Toc471405537"/>
       <w:r>
         <w:t>2.2.3</w:t>
       </w:r>
@@ -7917,7 +7915,7 @@
       <w:r>
         <w:t xml:space="preserve"> Float64Array</w:t>
       </w:r>
-      <w:bookmarkEnd w:id="22"/>
+      <w:bookmarkEnd w:id="21"/>
     </w:p>
     <w:p>
       <w:pPr>
@@ -8033,8 +8031,8 @@
         <w:t>.</w:t>
       </w:r>
     </w:p>
-    <w:bookmarkStart w:id="23" w:name="_MON_1541712873"/>
-    <w:bookmarkEnd w:id="23"/>
+    <w:bookmarkStart w:id="22" w:name="_MON_1541712873"/>
+    <w:bookmarkEnd w:id="22"/>
     <w:p>
       <w:pPr>
         <w:pBdr>
@@ -8055,7 +8053,7 @@
           <v:shape id="_x0000_i1029" type="#_x0000_t75" style="width:453pt;height:61.2pt" o:ole="">
             <v:imagedata r:id="rId17" o:title=""/>
           </v:shape>
-          <o:OLEObject Type="Embed" ProgID="Word.OpenDocumentText.12" ShapeID="_x0000_i1029" DrawAspect="Content" ObjectID="_1545153988" r:id="rId18"/>
+          <o:OLEObject Type="Embed" ProgID="Word.OpenDocumentText.12" ShapeID="_x0000_i1029" DrawAspect="Content" ObjectID="_1545155865" r:id="rId18"/>
         </w:object>
       </w:r>
     </w:p>
@@ -8180,8 +8178,8 @@
         <w:t>.</w:t>
       </w:r>
     </w:p>
-    <w:bookmarkStart w:id="24" w:name="_MON_1541712994"/>
-    <w:bookmarkEnd w:id="24"/>
+    <w:bookmarkStart w:id="23" w:name="_MON_1541712994"/>
+    <w:bookmarkEnd w:id="23"/>
     <w:p>
       <w:pPr>
         <w:pBdr>
@@ -8202,7 +8200,7 @@
           <v:shape id="_x0000_i1030" type="#_x0000_t75" style="width:453pt;height:51.6pt" o:ole="">
             <v:imagedata r:id="rId19" o:title=""/>
           </v:shape>
-          <o:OLEObject Type="Embed" ProgID="Word.OpenDocumentText.12" ShapeID="_x0000_i1030" DrawAspect="Content" ObjectID="_1545153989" r:id="rId20"/>
+          <o:OLEObject Type="Embed" ProgID="Word.OpenDocumentText.12" ShapeID="_x0000_i1030" DrawAspect="Content" ObjectID="_1545155866" r:id="rId20"/>
         </w:object>
       </w:r>
     </w:p>
@@ -8340,25 +8338,25 @@
       <w:pPr>
         <w:pStyle w:val="Heading2"/>
       </w:pPr>
-      <w:bookmarkStart w:id="25" w:name="_Toc471405538"/>
+      <w:bookmarkStart w:id="24" w:name="_Toc471405538"/>
       <w:r>
         <w:t xml:space="preserve">2.3 </w:t>
       </w:r>
       <w:r>
         <w:t>V8 JavaScript Compiler</w:t>
       </w:r>
-      <w:bookmarkEnd w:id="25"/>
+      <w:bookmarkEnd w:id="24"/>
     </w:p>
     <w:p>
       <w:pPr>
         <w:pStyle w:val="Heading3"/>
         <w:spacing w:after="120"/>
       </w:pPr>
-      <w:bookmarkStart w:id="26" w:name="_Toc471405539"/>
+      <w:bookmarkStart w:id="25" w:name="_Toc471405539"/>
       <w:r>
         <w:t>2.3.1 Interpreter vs Compiler</w:t>
       </w:r>
-      <w:bookmarkEnd w:id="26"/>
+      <w:bookmarkEnd w:id="25"/>
     </w:p>
     <w:p>
       <w:pPr>
@@ -8554,11 +8552,11 @@
         <w:pStyle w:val="Heading3"/>
         <w:spacing w:after="120"/>
       </w:pPr>
-      <w:bookmarkStart w:id="27" w:name="_Toc471405540"/>
+      <w:bookmarkStart w:id="26" w:name="_Toc471405540"/>
       <w:r>
         <w:t>2.3.2 ECMAScript 2015</w:t>
       </w:r>
-      <w:bookmarkEnd w:id="27"/>
+      <w:bookmarkEnd w:id="26"/>
     </w:p>
     <w:p>
       <w:pPr>
@@ -8837,7 +8835,7 @@
         <w:pStyle w:val="Heading3"/>
         <w:spacing w:before="120" w:after="120"/>
       </w:pPr>
-      <w:bookmarkStart w:id="28" w:name="_Toc471405541"/>
+      <w:bookmarkStart w:id="27" w:name="_Toc471405541"/>
       <w:r>
         <w:t>2.3.3</w:t>
       </w:r>
@@ -8847,7 +8845,7 @@
       <w:r>
         <w:t>Runtimes</w:t>
       </w:r>
-      <w:bookmarkEnd w:id="28"/>
+      <w:bookmarkEnd w:id="27"/>
     </w:p>
     <w:p>
       <w:pPr>
@@ -8964,20 +8962,6 @@
       <w:r>
         <w:t>.</w:t>
       </w:r>
-    </w:p>
-    <w:p>
-      <w:pPr>
-        <w:rPr>
-          <w:rFonts w:cs="Arial"/>
-        </w:rPr>
-      </w:pPr>
-    </w:p>
-    <w:p>
-      <w:pPr>
-        <w:rPr>
-          <w:rFonts w:cs="Arial"/>
-        </w:rPr>
-      </w:pPr>
     </w:p>
     <w:p>
       <w:pPr>
@@ -9002,13 +8986,14 @@
           <w:sz w:val="28"/>
         </w:rPr>
       </w:pPr>
-      <w:bookmarkStart w:id="29" w:name="_Toc471405542"/>
+      <w:bookmarkStart w:id="28" w:name="_Toc471405542"/>
       <w:r>
         <w:rPr>
           <w:rFonts w:ascii="Arial" w:hAnsi="Arial" w:cs="Arial"/>
           <w:color w:val="000000" w:themeColor="text1"/>
           <w:sz w:val="28"/>
         </w:rPr>
+        <w:lastRenderedPageBreak/>
         <w:t xml:space="preserve">3.0 </w:t>
       </w:r>
       <w:r>
@@ -9035,14 +9020,14 @@
         </w:rPr>
         <w:t>Plan for Completion</w:t>
       </w:r>
-      <w:bookmarkEnd w:id="29"/>
+      <w:bookmarkEnd w:id="28"/>
     </w:p>
     <w:p>
       <w:pPr>
         <w:pStyle w:val="Heading2"/>
         <w:spacing w:after="120"/>
       </w:pPr>
-      <w:bookmarkStart w:id="30" w:name="_Toc471405543"/>
+      <w:bookmarkStart w:id="29" w:name="_Toc471405543"/>
       <w:r>
         <w:t>3.1</w:t>
       </w:r>
@@ -9052,7 +9037,7 @@
       <w:r>
         <w:t>Development Outline</w:t>
       </w:r>
-      <w:bookmarkEnd w:id="30"/>
+      <w:bookmarkEnd w:id="29"/>
     </w:p>
     <w:p>
       <w:pPr>
@@ -9178,7 +9163,7 @@
         <w:pStyle w:val="Heading2"/>
         <w:spacing w:after="120"/>
       </w:pPr>
-      <w:bookmarkStart w:id="31" w:name="_Toc471405544"/>
+      <w:bookmarkStart w:id="30" w:name="_Toc471405544"/>
       <w:r>
         <w:t>3.2</w:t>
       </w:r>
@@ -9191,14 +9176,14 @@
       <w:r>
         <w:t>Steps</w:t>
       </w:r>
-      <w:bookmarkEnd w:id="31"/>
+      <w:bookmarkEnd w:id="30"/>
     </w:p>
     <w:p>
       <w:pPr>
         <w:pStyle w:val="Heading3"/>
         <w:spacing w:after="120"/>
       </w:pPr>
-      <w:bookmarkStart w:id="32" w:name="_Toc471405545"/>
+      <w:bookmarkStart w:id="31" w:name="_Toc471405545"/>
       <w:r>
         <w:t>3.2</w:t>
       </w:r>
@@ -9214,7 +9199,7 @@
       <w:r>
         <w:t>V8</w:t>
       </w:r>
-      <w:bookmarkEnd w:id="32"/>
+      <w:bookmarkEnd w:id="31"/>
     </w:p>
     <w:p>
       <w:pPr>
@@ -9388,8 +9373,8 @@
         <w:t xml:space="preserve"> you can see this object being created.</w:t>
       </w:r>
     </w:p>
-    <w:bookmarkStart w:id="33" w:name="_MON_1542453263"/>
-    <w:bookmarkEnd w:id="33"/>
+    <w:bookmarkStart w:id="32" w:name="_MON_1542453263"/>
+    <w:bookmarkEnd w:id="32"/>
     <w:p>
       <w:pPr>
         <w:pBdr>
@@ -9410,7 +9395,7 @@
           <v:shape id="_x0000_i1031" type="#_x0000_t75" style="width:469.2pt;height:46.8pt" o:ole="">
             <v:imagedata r:id="rId22" o:title=""/>
           </v:shape>
-          <o:OLEObject Type="Embed" ProgID="Word.OpenDocumentText.12" ShapeID="_x0000_i1031" DrawAspect="Content" ObjectID="_1545153990" r:id="rId23"/>
+          <o:OLEObject Type="Embed" ProgID="Word.OpenDocumentText.12" ShapeID="_x0000_i1031" DrawAspect="Content" ObjectID="_1545155867" r:id="rId23"/>
         </w:object>
       </w:r>
     </w:p>
@@ -9493,8 +9478,8 @@
         <w:t xml:space="preserve"> you can see a handle being created.</w:t>
       </w:r>
     </w:p>
-    <w:bookmarkStart w:id="34" w:name="_MON_1542453394"/>
-    <w:bookmarkEnd w:id="34"/>
+    <w:bookmarkStart w:id="33" w:name="_MON_1542453394"/>
+    <w:bookmarkEnd w:id="33"/>
     <w:p>
       <w:pPr>
         <w:pBdr>
@@ -9515,7 +9500,7 @@
           <v:shape id="_x0000_i1032" type="#_x0000_t75" style="width:526.2pt;height:63pt" o:ole="">
             <v:imagedata r:id="rId24" o:title=""/>
           </v:shape>
-          <o:OLEObject Type="Embed" ProgID="Word.OpenDocumentText.12" ShapeID="_x0000_i1032" DrawAspect="Content" ObjectID="_1545153991" r:id="rId25"/>
+          <o:OLEObject Type="Embed" ProgID="Word.OpenDocumentText.12" ShapeID="_x0000_i1032" DrawAspect="Content" ObjectID="_1545155868" r:id="rId25"/>
         </w:object>
       </w:r>
     </w:p>
@@ -9547,7 +9532,6 @@
         <w:spacing w:after="120"/>
       </w:pPr>
       <w:r>
-        <w:lastRenderedPageBreak/>
         <w:t>3.</w:t>
       </w:r>
       <w:r>
@@ -9666,8 +9650,8 @@
         <w:t>() returns the current isolate.</w:t>
       </w:r>
     </w:p>
-    <w:bookmarkStart w:id="35" w:name="_MON_1542453485"/>
-    <w:bookmarkEnd w:id="35"/>
+    <w:bookmarkStart w:id="34" w:name="_MON_1542453485"/>
+    <w:bookmarkEnd w:id="34"/>
     <w:p>
       <w:pPr>
         <w:pBdr>
@@ -9688,7 +9672,7 @@
           <v:shape id="_x0000_i1033" type="#_x0000_t75" style="width:541.8pt;height:56.4pt" o:ole="">
             <v:imagedata r:id="rId26" o:title=""/>
           </v:shape>
-          <o:OLEObject Type="Embed" ProgID="Word.OpenDocumentText.12" ShapeID="_x0000_i1033" DrawAspect="Content" ObjectID="_1545153992" r:id="rId27"/>
+          <o:OLEObject Type="Embed" ProgID="Word.OpenDocumentText.12" ShapeID="_x0000_i1033" DrawAspect="Content" ObjectID="_1545155869" r:id="rId27"/>
         </w:object>
       </w:r>
     </w:p>
@@ -9785,8 +9769,8 @@
         <w:t>.</w:t>
       </w:r>
     </w:p>
-    <w:bookmarkStart w:id="36" w:name="_MON_1542453816"/>
-    <w:bookmarkEnd w:id="36"/>
+    <w:bookmarkStart w:id="35" w:name="_MON_1542453816"/>
+    <w:bookmarkEnd w:id="35"/>
     <w:p>
       <w:pPr>
         <w:pBdr>
@@ -9807,7 +9791,7 @@
           <v:shape id="_x0000_i1034" type="#_x0000_t75" style="width:453pt;height:98.4pt" o:ole="">
             <v:imagedata r:id="rId28" o:title=""/>
           </v:shape>
-          <o:OLEObject Type="Embed" ProgID="Word.OpenDocumentText.12" ShapeID="_x0000_i1034" DrawAspect="Content" ObjectID="_1545153993" r:id="rId29"/>
+          <o:OLEObject Type="Embed" ProgID="Word.OpenDocumentText.12" ShapeID="_x0000_i1034" DrawAspect="Content" ObjectID="_1545155870" r:id="rId29"/>
         </w:object>
       </w:r>
     </w:p>
@@ -9838,7 +9822,7 @@
         <w:pStyle w:val="Heading3"/>
         <w:spacing w:after="120"/>
       </w:pPr>
-      <w:bookmarkStart w:id="37" w:name="_Toc471405546"/>
+      <w:bookmarkStart w:id="36" w:name="_Toc471405546"/>
       <w:r>
         <w:t>3</w:t>
       </w:r>
@@ -9851,7 +9835,7 @@
       <w:r>
         <w:t xml:space="preserve"> System</w:t>
       </w:r>
-      <w:bookmarkEnd w:id="37"/>
+      <w:bookmarkEnd w:id="36"/>
     </w:p>
     <w:p>
       <w:pPr>
@@ -10180,15 +10164,14 @@
         <w:pStyle w:val="Heading3"/>
         <w:spacing w:after="120"/>
       </w:pPr>
-      <w:bookmarkStart w:id="38" w:name="_Toc471405547"/>
-      <w:r>
-        <w:lastRenderedPageBreak/>
+      <w:bookmarkStart w:id="37" w:name="_Toc471405547"/>
+      <w:r>
         <w:t>3.2</w:t>
       </w:r>
       <w:r>
         <w:t>.3 Libraries</w:t>
       </w:r>
-      <w:bookmarkEnd w:id="38"/>
+      <w:bookmarkEnd w:id="37"/>
     </w:p>
     <w:p>
       <w:pPr>
@@ -10224,6 +10207,7 @@
         <w:spacing w:after="120"/>
       </w:pPr>
       <w:r>
+        <w:lastRenderedPageBreak/>
         <w:t>3.</w:t>
       </w:r>
       <w:r>
@@ -10309,8 +10293,8 @@
         <w:t>.</w:t>
       </w:r>
     </w:p>
-    <w:bookmarkStart w:id="39" w:name="_MON_1542460860"/>
-    <w:bookmarkEnd w:id="39"/>
+    <w:bookmarkStart w:id="38" w:name="_MON_1542460860"/>
+    <w:bookmarkEnd w:id="38"/>
     <w:p>
       <w:pPr>
         <w:pBdr>
@@ -10331,7 +10315,7 @@
           <v:shape id="_x0000_i1035" type="#_x0000_t75" style="width:469.2pt;height:2in" o:ole="">
             <v:imagedata r:id="rId30" o:title=""/>
           </v:shape>
-          <o:OLEObject Type="Embed" ProgID="Word.OpenDocumentText.12" ShapeID="_x0000_i1035" DrawAspect="Content" ObjectID="_1545153994" r:id="rId31"/>
+          <o:OLEObject Type="Embed" ProgID="Word.OpenDocumentText.12" ShapeID="_x0000_i1035" DrawAspect="Content" ObjectID="_1545155871" r:id="rId31"/>
         </w:object>
       </w:r>
     </w:p>
@@ -10409,8 +10393,8 @@
         <w:t xml:space="preserve"> shows off some of the functions found in this module.</w:t>
       </w:r>
     </w:p>
-    <w:bookmarkStart w:id="40" w:name="_MON_1542460912"/>
-    <w:bookmarkEnd w:id="40"/>
+    <w:bookmarkStart w:id="39" w:name="_MON_1542460912"/>
+    <w:bookmarkEnd w:id="39"/>
     <w:p>
       <w:pPr>
         <w:pBdr>
@@ -10431,7 +10415,7 @@
           <v:shape id="_x0000_i1036" type="#_x0000_t75" style="width:453pt;height:155.4pt" o:ole="">
             <v:imagedata r:id="rId32" o:title=""/>
           </v:shape>
-          <o:OLEObject Type="Embed" ProgID="Word.OpenDocumentText.12" ShapeID="_x0000_i1036" DrawAspect="Content" ObjectID="_1545153995" r:id="rId33"/>
+          <o:OLEObject Type="Embed" ProgID="Word.OpenDocumentText.12" ShapeID="_x0000_i1036" DrawAspect="Content" ObjectID="_1545155872" r:id="rId33"/>
         </w:object>
       </w:r>
     </w:p>
@@ -10528,8 +10512,8 @@
         <w:t xml:space="preserve"> shows the information available from this module.</w:t>
       </w:r>
     </w:p>
-    <w:bookmarkStart w:id="41" w:name="_MON_1542461002"/>
-    <w:bookmarkEnd w:id="41"/>
+    <w:bookmarkStart w:id="40" w:name="_MON_1542461002"/>
+    <w:bookmarkEnd w:id="40"/>
     <w:p>
       <w:pPr>
         <w:pBdr>
@@ -10551,7 +10535,7 @@
           <v:shape id="_x0000_i1037" type="#_x0000_t75" style="width:453pt;height:96.6pt" o:ole="">
             <v:imagedata r:id="rId34" o:title=""/>
           </v:shape>
-          <o:OLEObject Type="Embed" ProgID="Word.OpenDocumentText.12" ShapeID="_x0000_i1037" DrawAspect="Content" ObjectID="_1545153996" r:id="rId35"/>
+          <o:OLEObject Type="Embed" ProgID="Word.OpenDocumentText.12" ShapeID="_x0000_i1037" DrawAspect="Content" ObjectID="_1545155873" r:id="rId35"/>
         </w:object>
       </w:r>
     </w:p>
@@ -10584,6 +10568,7 @@
         <w:spacing w:after="120"/>
       </w:pPr>
       <w:r>
+        <w:lastRenderedPageBreak/>
         <w:t>3.</w:t>
       </w:r>
       <w:r>
@@ -10637,8 +10622,8 @@
         <w:t>.</w:t>
       </w:r>
     </w:p>
-    <w:bookmarkStart w:id="42" w:name="_MON_1542461157"/>
-    <w:bookmarkEnd w:id="42"/>
+    <w:bookmarkStart w:id="41" w:name="_MON_1542461157"/>
+    <w:bookmarkEnd w:id="41"/>
     <w:p>
       <w:pPr>
         <w:pBdr>
@@ -10659,7 +10644,7 @@
           <v:shape id="_x0000_i1038" type="#_x0000_t75" style="width:453pt;height:87.6pt" o:ole="">
             <v:imagedata r:id="rId36" o:title=""/>
           </v:shape>
-          <o:OLEObject Type="Embed" ProgID="Word.OpenDocumentText.12" ShapeID="_x0000_i1038" DrawAspect="Content" ObjectID="_1545153997" r:id="rId37"/>
+          <o:OLEObject Type="Embed" ProgID="Word.OpenDocumentText.12" ShapeID="_x0000_i1038" DrawAspect="Content" ObjectID="_1545155874" r:id="rId37"/>
         </w:object>
       </w:r>
     </w:p>
@@ -10759,8 +10744,8 @@
         <w:t xml:space="preserve"> gives a basic usage example.</w:t>
       </w:r>
     </w:p>
-    <w:bookmarkStart w:id="43" w:name="_MON_1542461192"/>
-    <w:bookmarkEnd w:id="43"/>
+    <w:bookmarkStart w:id="42" w:name="_MON_1542461192"/>
+    <w:bookmarkEnd w:id="42"/>
     <w:p>
       <w:pPr>
         <w:pBdr>
@@ -10782,7 +10767,7 @@
           <v:shape id="_x0000_i1039" type="#_x0000_t75" style="width:469.2pt;height:68.4pt" o:ole="">
             <v:imagedata r:id="rId38" o:title=""/>
           </v:shape>
-          <o:OLEObject Type="Embed" ProgID="Word.OpenDocumentText.12" ShapeID="_x0000_i1039" DrawAspect="Content" ObjectID="_1545153998" r:id="rId39"/>
+          <o:OLEObject Type="Embed" ProgID="Word.OpenDocumentText.12" ShapeID="_x0000_i1039" DrawAspect="Content" ObjectID="_1545155875" r:id="rId39"/>
         </w:object>
       </w:r>
     </w:p>
@@ -10882,8 +10867,8 @@
         <w:t xml:space="preserve"> </w:t>
       </w:r>
     </w:p>
-    <w:bookmarkStart w:id="44" w:name="_MON_1543609797"/>
-    <w:bookmarkEnd w:id="44"/>
+    <w:bookmarkStart w:id="43" w:name="_MON_1543609797"/>
+    <w:bookmarkEnd w:id="43"/>
     <w:p>
       <w:pPr>
         <w:pBdr>
@@ -10905,7 +10890,7 @@
           <v:shape id="_x0000_i1040" type="#_x0000_t75" style="width:522.6pt;height:132.6pt" o:ole="">
             <v:imagedata r:id="rId40" o:title=""/>
           </v:shape>
-          <o:OLEObject Type="Embed" ProgID="Word.OpenDocumentText.12" ShapeID="_x0000_i1040" DrawAspect="Content" ObjectID="_1545153999" r:id="rId41"/>
+          <o:OLEObject Type="Embed" ProgID="Word.OpenDocumentText.12" ShapeID="_x0000_i1040" DrawAspect="Content" ObjectID="_1545155876" r:id="rId41"/>
         </w:object>
       </w:r>
     </w:p>
@@ -10943,7 +10928,6 @@
         <w:spacing w:after="120"/>
       </w:pPr>
       <w:r>
-        <w:lastRenderedPageBreak/>
         <w:t>3.2</w:t>
       </w:r>
       <w:r>
@@ -11067,8 +11051,8 @@
         <w:t xml:space="preserve"> for a better example) we have a API calls that match as if it was in C++ and this is by design to make sure the code written maps as directly as possible to people with previous experience.</w:t>
       </w:r>
     </w:p>
-    <w:bookmarkStart w:id="45" w:name="_MON_1542461591"/>
-    <w:bookmarkEnd w:id="45"/>
+    <w:bookmarkStart w:id="44" w:name="_MON_1542461591"/>
+    <w:bookmarkEnd w:id="44"/>
     <w:p>
       <w:pPr>
         <w:pBdr>
@@ -11090,7 +11074,7 @@
           <v:shape id="_x0000_i1041" type="#_x0000_t75" style="width:453pt;height:98.4pt" o:ole="">
             <v:imagedata r:id="rId42" o:title=""/>
           </v:shape>
-          <o:OLEObject Type="Embed" ProgID="Word.OpenDocumentText.12" ShapeID="_x0000_i1041" DrawAspect="Content" ObjectID="_1545154000" r:id="rId43"/>
+          <o:OLEObject Type="Embed" ProgID="Word.OpenDocumentText.12" ShapeID="_x0000_i1041" DrawAspect="Content" ObjectID="_1545155877" r:id="rId43"/>
         </w:object>
       </w:r>
     </w:p>
@@ -11120,8 +11104,8 @@
         <w:t>: CL/GL API example</w:t>
       </w:r>
     </w:p>
-    <w:bookmarkStart w:id="46" w:name="_MON_1542660197"/>
-    <w:bookmarkEnd w:id="46"/>
+    <w:bookmarkStart w:id="45" w:name="_MON_1542660197"/>
+    <w:bookmarkEnd w:id="45"/>
     <w:p>
       <w:pPr>
         <w:pBdr>
@@ -11143,7 +11127,7 @@
           <v:shape id="_x0000_i1042" type="#_x0000_t75" style="width:453pt;height:118.8pt" o:ole="">
             <v:imagedata r:id="rId44" o:title=""/>
           </v:shape>
-          <o:OLEObject Type="Embed" ProgID="Word.OpenDocumentText.12" ShapeID="_x0000_i1042" DrawAspect="Content" ObjectID="_1545154001" r:id="rId45"/>
+          <o:OLEObject Type="Embed" ProgID="Word.OpenDocumentText.12" ShapeID="_x0000_i1042" DrawAspect="Content" ObjectID="_1545155878" r:id="rId45"/>
         </w:object>
       </w:r>
     </w:p>
@@ -11178,7 +11162,7 @@
         <w:pStyle w:val="Heading3"/>
         <w:spacing w:after="120"/>
       </w:pPr>
-      <w:bookmarkStart w:id="47" w:name="_Toc471405548"/>
+      <w:bookmarkStart w:id="46" w:name="_Toc471405548"/>
       <w:r>
         <w:t>3.</w:t>
       </w:r>
@@ -11194,7 +11178,7 @@
       <w:r>
         <w:t>Demonstrations</w:t>
       </w:r>
-      <w:bookmarkEnd w:id="47"/>
+      <w:bookmarkEnd w:id="46"/>
     </w:p>
     <w:p>
       <w:pPr>
@@ -11465,7 +11449,6 @@
         <w:spacing w:after="120"/>
       </w:pPr>
       <w:r>
-        <w:lastRenderedPageBreak/>
         <w:t xml:space="preserve">3.1.4.1 </w:t>
       </w:r>
       <w:r>
@@ -11564,6 +11547,7 @@
           <w:noProof/>
           <w:lang w:eastAsia="en-GB"/>
         </w:rPr>
+        <w:lastRenderedPageBreak/>
         <w:drawing>
           <wp:anchor distT="0" distB="0" distL="114300" distR="114300" simplePos="0" relativeHeight="251658240" behindDoc="1" locked="0" layoutInCell="1" allowOverlap="1" wp14:anchorId="368B14DF" wp14:editId="10AC9165">
             <wp:simplePos x="0" y="0"/>
@@ -11661,7 +11645,7 @@
         <w:pStyle w:val="Heading2"/>
         <w:spacing w:after="120"/>
       </w:pPr>
-      <w:bookmarkStart w:id="48" w:name="_Toc471405549"/>
+      <w:bookmarkStart w:id="47" w:name="_Toc471405549"/>
       <w:r>
         <w:t>3.3</w:t>
       </w:r>
@@ -11671,7 +11655,7 @@
       <w:r>
         <w:t>Development Technique</w:t>
       </w:r>
-      <w:bookmarkEnd w:id="48"/>
+      <w:bookmarkEnd w:id="47"/>
     </w:p>
     <w:p>
       <w:pPr>
@@ -11722,7 +11706,7 @@
         <w:pStyle w:val="Heading3"/>
         <w:spacing w:after="120"/>
       </w:pPr>
-      <w:bookmarkStart w:id="49" w:name="_Toc471405550"/>
+      <w:bookmarkStart w:id="48" w:name="_Toc471405550"/>
       <w:r>
         <w:t>3.3</w:t>
       </w:r>
@@ -11735,7 +11719,7 @@
       <w:r>
         <w:t xml:space="preserve"> Methodology</w:t>
       </w:r>
-      <w:bookmarkEnd w:id="49"/>
+      <w:bookmarkEnd w:id="48"/>
     </w:p>
     <w:p>
       <w:pPr>
@@ -11835,7 +11819,7 @@
         <w:pStyle w:val="Heading3"/>
         <w:spacing w:after="120"/>
       </w:pPr>
-      <w:bookmarkStart w:id="50" w:name="_Toc471405551"/>
+      <w:bookmarkStart w:id="49" w:name="_Toc471405551"/>
       <w:r>
         <w:t>3.3</w:t>
       </w:r>
@@ -11845,7 +11829,7 @@
       <w:r>
         <w:t>Scrum Method</w:t>
       </w:r>
-      <w:bookmarkEnd w:id="50"/>
+      <w:bookmarkEnd w:id="49"/>
     </w:p>
     <w:p>
       <w:pPr>
@@ -12034,7 +12018,6 @@
         <w:rPr>
           <w:rFonts w:ascii="Arial" w:hAnsi="Arial" w:cs="Arial"/>
         </w:rPr>
-        <w:lastRenderedPageBreak/>
         <w:t>Work proceeds and completes more logically</w:t>
       </w:r>
     </w:p>
@@ -12050,7 +12033,7 @@
         <w:pStyle w:val="Heading3"/>
         <w:spacing w:after="120"/>
       </w:pPr>
-      <w:bookmarkStart w:id="51" w:name="_Toc471405552"/>
+      <w:bookmarkStart w:id="50" w:name="_Toc471405552"/>
       <w:r>
         <w:t>3.3</w:t>
       </w:r>
@@ -12063,7 +12046,7 @@
       <w:r>
         <w:t xml:space="preserve"> Sprints</w:t>
       </w:r>
-      <w:bookmarkEnd w:id="51"/>
+      <w:bookmarkEnd w:id="50"/>
     </w:p>
     <w:p>
       <w:pPr>
@@ -12154,8 +12137,9 @@
         <w:pStyle w:val="Heading3"/>
         <w:spacing w:after="120"/>
       </w:pPr>
-      <w:bookmarkStart w:id="52" w:name="_Toc471405553"/>
-      <w:r>
+      <w:bookmarkStart w:id="51" w:name="_Toc471405553"/>
+      <w:r>
+        <w:lastRenderedPageBreak/>
         <w:t>3.3</w:t>
       </w:r>
       <w:r>
@@ -12167,7 +12151,7 @@
       <w:r>
         <w:t>Gantt Chart Schedule</w:t>
       </w:r>
-      <w:bookmarkEnd w:id="52"/>
+      <w:bookmarkEnd w:id="51"/>
     </w:p>
     <w:p>
       <w:pPr>
@@ -12353,14 +12337,14 @@
         <w:pStyle w:val="Heading2"/>
         <w:spacing w:after="120"/>
       </w:pPr>
-      <w:bookmarkStart w:id="53" w:name="_Toc471405554"/>
+      <w:bookmarkStart w:id="52" w:name="_Toc471405554"/>
       <w:r>
         <w:t xml:space="preserve">3.4 </w:t>
       </w:r>
       <w:r>
         <w:t>Plans for Completion</w:t>
       </w:r>
-      <w:bookmarkEnd w:id="53"/>
+      <w:bookmarkEnd w:id="52"/>
     </w:p>
     <w:p>
       <w:pPr>
@@ -12402,14 +12386,14 @@
         <w:pStyle w:val="Heading3"/>
         <w:spacing w:after="120"/>
       </w:pPr>
-      <w:bookmarkStart w:id="54" w:name="_Toc471405555"/>
+      <w:bookmarkStart w:id="53" w:name="_Toc471405555"/>
       <w:r>
         <w:t xml:space="preserve">3.4.1 </w:t>
       </w:r>
       <w:r>
         <w:t>Complete Bindings</w:t>
       </w:r>
-      <w:bookmarkEnd w:id="54"/>
+      <w:bookmarkEnd w:id="53"/>
     </w:p>
     <w:p>
       <w:pPr>
@@ -12540,14 +12524,14 @@
         <w:pStyle w:val="Heading3"/>
         <w:spacing w:after="120"/>
       </w:pPr>
-      <w:bookmarkStart w:id="55" w:name="_Toc471405556"/>
+      <w:bookmarkStart w:id="54" w:name="_Toc471405556"/>
       <w:r>
         <w:t xml:space="preserve">3.4.2 </w:t>
       </w:r>
       <w:r>
         <w:t>Professional Demonstrations</w:t>
       </w:r>
-      <w:bookmarkEnd w:id="55"/>
+      <w:bookmarkEnd w:id="54"/>
     </w:p>
     <w:p>
       <w:pPr>
@@ -12596,14 +12580,7 @@
         <w:rPr>
           <w:rFonts w:cs="Arial"/>
         </w:rPr>
-        <w:t xml:space="preserve"> </w:t>
-      </w:r>
-      <w:r>
-        <w:rPr>
-          <w:rFonts w:cs="Arial"/>
-        </w:rPr>
-        <w:lastRenderedPageBreak/>
-        <w:t>Some early ideas include a GPU demo which solves a given path in a 3D level and a generic file render which takes render data specified in a JSON file and renders it in real time.</w:t>
+        <w:t xml:space="preserve"> Some early ideas include a GPU demo which solves a given path in a 3D level and a generic file render which takes render data specified in a JSON file and renders it in real time.</w:t>
       </w:r>
     </w:p>
     <w:p>
@@ -12611,14 +12588,14 @@
         <w:pStyle w:val="Heading3"/>
         <w:spacing w:after="120"/>
       </w:pPr>
-      <w:bookmarkStart w:id="56" w:name="_Toc471405557"/>
+      <w:bookmarkStart w:id="55" w:name="_Toc471405557"/>
       <w:r>
         <w:t xml:space="preserve">3.4.3 </w:t>
       </w:r>
       <w:r>
         <w:t>Presentation</w:t>
       </w:r>
-      <w:bookmarkEnd w:id="56"/>
+      <w:bookmarkEnd w:id="55"/>
     </w:p>
     <w:p>
       <w:pPr>
@@ -12735,14 +12712,15 @@
         <w:pStyle w:val="Heading3"/>
         <w:spacing w:after="120"/>
       </w:pPr>
-      <w:bookmarkStart w:id="57" w:name="_Toc471405558"/>
-      <w:r>
+      <w:bookmarkStart w:id="56" w:name="_Toc471405558"/>
+      <w:r>
+        <w:lastRenderedPageBreak/>
         <w:t xml:space="preserve">3.4.4 </w:t>
       </w:r>
       <w:r>
         <w:t>Final Honours Project Report</w:t>
       </w:r>
-      <w:bookmarkEnd w:id="57"/>
+      <w:bookmarkEnd w:id="56"/>
     </w:p>
     <w:p>
       <w:pPr>
@@ -12769,7 +12747,7 @@
         <w:pStyle w:val="Heading3"/>
         <w:spacing w:after="120"/>
       </w:pPr>
-      <w:bookmarkStart w:id="58" w:name="_Toc471405559"/>
+      <w:bookmarkStart w:id="57" w:name="_Toc471405559"/>
       <w:r>
         <w:t xml:space="preserve">3.4.5 </w:t>
       </w:r>
@@ -12782,7 +12760,7 @@
       <w:r>
         <w:t xml:space="preserve"> Chart</w:t>
       </w:r>
-      <w:bookmarkEnd w:id="58"/>
+      <w:bookmarkEnd w:id="57"/>
     </w:p>
     <w:p>
       <w:pPr>
@@ -12956,13 +12934,14 @@
           <w:sz w:val="28"/>
         </w:rPr>
       </w:pPr>
-      <w:bookmarkStart w:id="59" w:name="_Toc471405560"/>
+      <w:bookmarkStart w:id="58" w:name="_Toc471405560"/>
       <w:r>
         <w:rPr>
           <w:rFonts w:ascii="Arial" w:hAnsi="Arial" w:cs="Arial"/>
           <w:color w:val="000000" w:themeColor="text1"/>
           <w:sz w:val="28"/>
         </w:rPr>
+        <w:lastRenderedPageBreak/>
         <w:t xml:space="preserve">4.0 </w:t>
       </w:r>
       <w:r>
@@ -12973,7 +12952,7 @@
         </w:rPr>
         <w:t>Concluding Remarks</w:t>
       </w:r>
-      <w:bookmarkEnd w:id="59"/>
+      <w:bookmarkEnd w:id="58"/>
     </w:p>
     <w:p>
       <w:pPr>
@@ -12983,14 +12962,14 @@
           <w:vertAlign w:val="subscript"/>
         </w:rPr>
       </w:pPr>
-      <w:bookmarkStart w:id="60" w:name="_Toc471405561"/>
+      <w:bookmarkStart w:id="59" w:name="_Toc471405561"/>
       <w:r>
         <w:t xml:space="preserve">4.1 </w:t>
       </w:r>
       <w:r>
         <w:t>Excellent Progress</w:t>
       </w:r>
-      <w:bookmarkEnd w:id="60"/>
+      <w:bookmarkEnd w:id="59"/>
     </w:p>
     <w:p>
       <w:pPr>
@@ -13307,7 +13286,7 @@
         <w:pStyle w:val="Heading2"/>
         <w:spacing w:after="120"/>
       </w:pPr>
-      <w:bookmarkStart w:id="61" w:name="_Toc471405562"/>
+      <w:bookmarkStart w:id="60" w:name="_Toc471405562"/>
       <w:r>
         <w:t>4.2</w:t>
       </w:r>
@@ -13320,7 +13299,7 @@
       <w:r>
         <w:t>roblems</w:t>
       </w:r>
-      <w:bookmarkEnd w:id="61"/>
+      <w:bookmarkEnd w:id="60"/>
     </w:p>
     <w:p>
       <w:pPr>
@@ -13357,14 +13336,7 @@
         <w:rPr>
           <w:rFonts w:cs="Arial"/>
         </w:rPr>
-        <w:t xml:space="preserve">. Nevertheless, we will seek to provide proper, tested, working calls to the most popular methods in these </w:t>
-      </w:r>
-      <w:r>
-        <w:rPr>
-          <w:rFonts w:cs="Arial"/>
-        </w:rPr>
-        <w:lastRenderedPageBreak/>
-        <w:t>APIs so we can build the demonstrations required to show that prototyping applications using this platform is advantageous and reliable.</w:t>
+        <w:t>. Nevertheless, we will seek to provide proper, tested, working calls to the most popular methods in these APIs so we can build the demonstrations required to show that prototyping applications using this platform is advantageous and reliable.</w:t>
       </w:r>
     </w:p>
     <w:p>
@@ -13372,7 +13344,7 @@
         <w:pStyle w:val="Heading2"/>
         <w:spacing w:after="120"/>
       </w:pPr>
-      <w:bookmarkStart w:id="62" w:name="_Toc471405563"/>
+      <w:bookmarkStart w:id="61" w:name="_Toc471405563"/>
       <w:r>
         <w:t>4.3</w:t>
       </w:r>
@@ -13382,7 +13354,7 @@
       <w:r>
         <w:t>Conclusion</w:t>
       </w:r>
-      <w:bookmarkEnd w:id="62"/>
+      <w:bookmarkEnd w:id="61"/>
     </w:p>
     <w:p>
       <w:pPr>
@@ -13499,7 +13471,14 @@
         <w:rPr>
           <w:rFonts w:cs="Arial"/>
         </w:rPr>
-        <w:t xml:space="preserve"> and how by presenting an all in one package </w:t>
+        <w:t xml:space="preserve"> and how by </w:t>
+      </w:r>
+      <w:r>
+        <w:rPr>
+          <w:rFonts w:cs="Arial"/>
+        </w:rPr>
+        <w:lastRenderedPageBreak/>
+        <w:t xml:space="preserve">presenting an all in one package </w:t>
       </w:r>
       <w:r>
         <w:rPr>
@@ -13832,16 +13811,17 @@
           <w:sz w:val="28"/>
         </w:rPr>
       </w:pPr>
-      <w:bookmarkStart w:id="63" w:name="_Toc471405564"/>
+      <w:bookmarkStart w:id="62" w:name="_Toc471405564"/>
       <w:r>
         <w:rPr>
           <w:rFonts w:ascii="Arial" w:hAnsi="Arial" w:cs="Arial"/>
           <w:color w:val="000000" w:themeColor="text1"/>
           <w:sz w:val="28"/>
         </w:rPr>
+        <w:lastRenderedPageBreak/>
         <w:t>References</w:t>
       </w:r>
-      <w:bookmarkEnd w:id="63"/>
+      <w:bookmarkEnd w:id="62"/>
       <w:r>
         <w:rPr>
           <w:rFonts w:ascii="Arial" w:hAnsi="Arial" w:cs="Arial"/>
@@ -13850,6 +13830,8 @@
         </w:rPr>
         <w:t xml:space="preserve"> </w:t>
       </w:r>
+      <w:bookmarkStart w:id="63" w:name="_GoBack"/>
+      <w:bookmarkEnd w:id="63"/>
     </w:p>
     <w:p>
       <w:pPr>
@@ -15938,7 +15920,6 @@
         <w:rPr>
           <w:shd w:val="clear" w:color="auto" w:fill="FFFFFF"/>
         </w:rPr>
-        <w:lastRenderedPageBreak/>
         <w:t>Nvidiacom</w:t>
       </w:r>
       <w:proofErr w:type="spellEnd"/>
@@ -16398,6 +16379,7 @@
         <w:rPr>
           <w:shd w:val="clear" w:color="auto" w:fill="FFFFFF"/>
         </w:rPr>
+        <w:lastRenderedPageBreak/>
         <w:t>Unity3dcom.</w:t>
       </w:r>
       <w:r>
@@ -16960,6 +16942,7 @@
           <w:color w:val="000000" w:themeColor="text1"/>
           <w:sz w:val="28"/>
         </w:rPr>
+        <w:lastRenderedPageBreak/>
         <w:t>Appendix</w:t>
       </w:r>
       <w:r>
@@ -17672,7 +17655,6 @@
           <w:rFonts w:cs="Arial"/>
           <w:bCs/>
         </w:rPr>
-        <w:lastRenderedPageBreak/>
         <w:t>Visual Studio, OpenCL &amp; OpenGL enabled hardware, Chrome’s V8 JavaScript JIT compiler, Git + Github.</w:t>
       </w:r>
     </w:p>
@@ -17902,6 +17884,7 @@
         <w:rPr>
           <w:rFonts w:cs="Arial"/>
         </w:rPr>
+        <w:lastRenderedPageBreak/>
         <w:t>Development</w:t>
       </w:r>
       <w:r>
@@ -18305,7 +18288,7 @@
           <v:shape id="_x0000_i1043" type="#_x0000_t75" style="width:540.6pt;height:685.2pt" o:ole="">
             <v:imagedata r:id="rId71" o:title=""/>
           </v:shape>
-          <o:OLEObject Type="Embed" ProgID="Word.OpenDocumentText.12" ShapeID="_x0000_i1043" DrawAspect="Content" ObjectID="_1545154002" r:id="rId72"/>
+          <o:OLEObject Type="Embed" ProgID="Word.OpenDocumentText.12" ShapeID="_x0000_i1043" DrawAspect="Content" ObjectID="_1545155879" r:id="rId72"/>
         </w:object>
       </w:r>
     </w:p>
@@ -18327,7 +18310,7 @@
           <v:shape id="_x0000_i1044" type="#_x0000_t75" style="width:540.6pt;height:676.2pt" o:ole="">
             <v:imagedata r:id="rId73" o:title=""/>
           </v:shape>
-          <o:OLEObject Type="Embed" ProgID="Word.OpenDocumentText.12" ShapeID="_x0000_i1044" DrawAspect="Content" ObjectID="_1545154003" r:id="rId74"/>
+          <o:OLEObject Type="Embed" ProgID="Word.OpenDocumentText.12" ShapeID="_x0000_i1044" DrawAspect="Content" ObjectID="_1545155880" r:id="rId74"/>
         </w:object>
       </w:r>
     </w:p>
@@ -18378,7 +18361,7 @@
           <v:shape id="_x0000_i1045" type="#_x0000_t75" style="width:540.6pt;height:642.6pt" o:ole="">
             <v:imagedata r:id="rId75" o:title=""/>
           </v:shape>
-          <o:OLEObject Type="Embed" ProgID="Word.OpenDocumentText.12" ShapeID="_x0000_i1045" DrawAspect="Content" ObjectID="_1545154004" r:id="rId76"/>
+          <o:OLEObject Type="Embed" ProgID="Word.OpenDocumentText.12" ShapeID="_x0000_i1045" DrawAspect="Content" ObjectID="_1545155881" r:id="rId76"/>
         </w:object>
       </w:r>
     </w:p>
@@ -18400,7 +18383,7 @@
           <v:shape id="_x0000_i1046" type="#_x0000_t75" style="width:540.6pt;height:610.8pt" o:ole="">
             <v:imagedata r:id="rId77" o:title=""/>
           </v:shape>
-          <o:OLEObject Type="Embed" ProgID="Word.OpenDocumentText.12" ShapeID="_x0000_i1046" DrawAspect="Content" ObjectID="_1545154005" r:id="rId78"/>
+          <o:OLEObject Type="Embed" ProgID="Word.OpenDocumentText.12" ShapeID="_x0000_i1046" DrawAspect="Content" ObjectID="_1545155882" r:id="rId78"/>
         </w:object>
       </w:r>
     </w:p>
@@ -21209,7 +21192,7 @@
           <w:rPr>
             <w:noProof/>
           </w:rPr>
-          <w:t>20</w:t>
+          <w:t>21</w:t>
         </w:r>
         <w:r>
           <w:rPr>
@@ -25475,7 +25458,7 @@
 </file>
 
 <file path=customXml/itemProps1.xml><?xml version="1.0" encoding="utf-8"?>
-<ds:datastoreItem xmlns:ds="http://schemas.openxmlformats.org/officeDocument/2006/customXml" ds:itemID="{6E3D9AB3-98D6-4816-AC62-BDB84D3B6E0B}">
+<ds:datastoreItem xmlns:ds="http://schemas.openxmlformats.org/officeDocument/2006/customXml" ds:itemID="{2A321A5D-3D0E-435A-AA72-44E655E58A2F}">
   <ds:schemaRefs>
     <ds:schemaRef ds:uri="http://schemas.openxmlformats.org/officeDocument/2006/bibliography"/>
   </ds:schemaRefs>

</xml_diff>

<commit_message>
reviewed technical review #20
</commit_message>
<xml_diff>
--- a/Compute.Documents/B00235610 - Interim Report.docx
+++ b/Compute.Documents/B00235610 - Interim Report.docx
@@ -4898,19 +4898,32 @@
         <w:t xml:space="preserve"> </w:t>
       </w:r>
       <w:r>
-        <w:t>(Intel</w:t>
+        <w:t>(</w:t>
+      </w:r>
+      <w:proofErr w:type="spellStart"/>
+      <w:r>
+        <w:t>Intel</w:t>
       </w:r>
       <w:r>
         <w:t>c</w:t>
       </w:r>
       <w:r>
-        <w:t>om, 2016</w:t>
+        <w:t>om</w:t>
+      </w:r>
+      <w:proofErr w:type="spellEnd"/>
+      <w:r>
+        <w:t>, 2016</w:t>
       </w:r>
       <w:r>
         <w:t xml:space="preserve">, </w:t>
       </w:r>
-      <w:r>
-        <w:t>Amdcom, 2016)</w:t>
+      <w:proofErr w:type="spellStart"/>
+      <w:r>
+        <w:t>Amdcom</w:t>
+      </w:r>
+      <w:proofErr w:type="spellEnd"/>
+      <w:r>
+        <w:t>, 2016)</w:t>
       </w:r>
       <w:r>
         <w:t>.</w:t>
@@ -5102,7 +5115,35 @@
         <w:rPr>
           <w:rFonts w:cs="Arial"/>
         </w:rPr>
-        <w:t xml:space="preserve"> through WebCL and WebGL which are web equivalents of OpenCL and OpenGL</w:t>
+        <w:t xml:space="preserve"> through </w:t>
+      </w:r>
+      <w:proofErr w:type="spellStart"/>
+      <w:r>
+        <w:rPr>
+          <w:rFonts w:cs="Arial"/>
+        </w:rPr>
+        <w:t>WebCL</w:t>
+      </w:r>
+      <w:proofErr w:type="spellEnd"/>
+      <w:r>
+        <w:rPr>
+          <w:rFonts w:cs="Arial"/>
+        </w:rPr>
+        <w:t xml:space="preserve"> and </w:t>
+      </w:r>
+      <w:proofErr w:type="spellStart"/>
+      <w:r>
+        <w:rPr>
+          <w:rFonts w:cs="Arial"/>
+        </w:rPr>
+        <w:t>WebGL</w:t>
+      </w:r>
+      <w:proofErr w:type="spellEnd"/>
+      <w:r>
+        <w:rPr>
+          <w:rFonts w:cs="Arial"/>
+        </w:rPr>
+        <w:t xml:space="preserve"> which are web equivalents of OpenCL and OpenGL</w:t>
       </w:r>
       <w:r>
         <w:rPr>
@@ -5401,7 +5442,21 @@
         <w:rPr>
           <w:rFonts w:cs="Arial"/>
         </w:rPr>
-        <w:t>that is kernels in OpenCL or shaders in OpenGL.</w:t>
+        <w:t xml:space="preserve">that is kernels in OpenCL or </w:t>
+      </w:r>
+      <w:proofErr w:type="spellStart"/>
+      <w:r>
+        <w:rPr>
+          <w:rFonts w:cs="Arial"/>
+        </w:rPr>
+        <w:t>shaders</w:t>
+      </w:r>
+      <w:proofErr w:type="spellEnd"/>
+      <w:r>
+        <w:rPr>
+          <w:rFonts w:cs="Arial"/>
+        </w:rPr>
+        <w:t xml:space="preserve"> in OpenGL.</w:t>
       </w:r>
       <w:r>
         <w:rPr>
@@ -5837,7 +5892,25 @@
           <w:szCs w:val="22"/>
           <w:shd w:val="clear" w:color="auto" w:fill="FFFFFF"/>
         </w:rPr>
-        <w:t>(Nvidiacom, 2016)</w:t>
+        <w:t>(</w:t>
+      </w:r>
+      <w:proofErr w:type="spellStart"/>
+      <w:r>
+        <w:rPr>
+          <w:color w:val="333333"/>
+          <w:szCs w:val="22"/>
+          <w:shd w:val="clear" w:color="auto" w:fill="FFFFFF"/>
+        </w:rPr>
+        <w:t>Nvidiacom</w:t>
+      </w:r>
+      <w:proofErr w:type="spellEnd"/>
+      <w:r>
+        <w:rPr>
+          <w:color w:val="333333"/>
+          <w:szCs w:val="22"/>
+          <w:shd w:val="clear" w:color="auto" w:fill="FFFFFF"/>
+        </w:rPr>
+        <w:t>, 2016)</w:t>
       </w:r>
       <w:r>
         <w:rPr>
@@ -5912,7 +5985,25 @@
           <w:color w:val="333333"/>
           <w:shd w:val="clear" w:color="auto" w:fill="FFFFFF"/>
         </w:rPr>
-        <w:t>(Nvidiacom, 2009)</w:t>
+        <w:t>(</w:t>
+      </w:r>
+      <w:proofErr w:type="spellStart"/>
+      <w:r>
+        <w:rPr>
+          <w:rFonts w:cs="Arial"/>
+          <w:color w:val="333333"/>
+          <w:shd w:val="clear" w:color="auto" w:fill="FFFFFF"/>
+        </w:rPr>
+        <w:t>Nvidiacom</w:t>
+      </w:r>
+      <w:proofErr w:type="spellEnd"/>
+      <w:r>
+        <w:rPr>
+          <w:rFonts w:cs="Arial"/>
+          <w:color w:val="333333"/>
+          <w:shd w:val="clear" w:color="auto" w:fill="FFFFFF"/>
+        </w:rPr>
+        <w:t>, 2009)</w:t>
       </w:r>
       <w:r>
         <w:t xml:space="preserve">. </w:t>
@@ -6021,7 +6112,15 @@
         <w:t xml:space="preserve"> </w:t>
       </w:r>
       <w:r>
-        <w:t>(Intelcom, 2016)</w:t>
+        <w:t>(</w:t>
+      </w:r>
+      <w:proofErr w:type="spellStart"/>
+      <w:r>
+        <w:t>Intelcom</w:t>
+      </w:r>
+      <w:proofErr w:type="spellEnd"/>
+      <w:r>
+        <w:t>, 2016)</w:t>
       </w:r>
       <w:r>
         <w:t>. The result was better media performance by default for standard CPUs</w:t>
@@ -6134,7 +6233,15 @@
         <w:t> </w:t>
       </w:r>
       <w:r>
-        <w:t>(Steampoweredcom, 2016)</w:t>
+        <w:t>(</w:t>
+      </w:r>
+      <w:proofErr w:type="spellStart"/>
+      <w:r>
+        <w:t>Steampoweredcom</w:t>
+      </w:r>
+      <w:proofErr w:type="spellEnd"/>
+      <w:r>
+        <w:t>, 2016)</w:t>
       </w:r>
       <w:r>
         <w:t xml:space="preserve"> </w:t>
@@ -6179,22 +6286,40 @@
         <w:t xml:space="preserve"> </w:t>
       </w:r>
       <w:r>
-        <w:t>(Amdcom, 2016)</w:t>
+        <w:t>(</w:t>
+      </w:r>
+      <w:proofErr w:type="spellStart"/>
+      <w:r>
+        <w:t>Amdcom</w:t>
+      </w:r>
+      <w:proofErr w:type="spellEnd"/>
+      <w:r>
+        <w:t>, 2016)</w:t>
       </w:r>
       <w:r>
         <w:t xml:space="preserve"> was the starting point for the new API for both compute and graphics </w:t>
       </w:r>
+      <w:proofErr w:type="spellStart"/>
       <w:r>
         <w:t>Vulk</w:t>
       </w:r>
       <w:r>
         <w:t>an</w:t>
       </w:r>
+      <w:proofErr w:type="spellEnd"/>
       <w:r>
         <w:t xml:space="preserve"> </w:t>
       </w:r>
       <w:r>
-        <w:t>(Khronosorg, 2016)</w:t>
+        <w:t>(</w:t>
+      </w:r>
+      <w:proofErr w:type="spellStart"/>
+      <w:r>
+        <w:t>Khronosorg</w:t>
+      </w:r>
+      <w:proofErr w:type="spellEnd"/>
+      <w:r>
+        <w:t>, 2016)</w:t>
       </w:r>
       <w:r>
         <w:t xml:space="preserve"> which aims to superse</w:t>
@@ -6278,8 +6403,13 @@
       <w:r>
         <w:t xml:space="preserve"> Intel added integrated graphics into their CPUs in 2010 with the launch of their </w:t>
       </w:r>
-      <w:r>
-        <w:t>Westmere microarchitecture</w:t>
+      <w:proofErr w:type="spellStart"/>
+      <w:r>
+        <w:t>Westmere</w:t>
+      </w:r>
+      <w:proofErr w:type="spellEnd"/>
+      <w:r>
+        <w:t xml:space="preserve"> microarchitecture</w:t>
       </w:r>
       <w:r>
         <w:t xml:space="preserve">. AMD arrived later with APUs </w:t>
@@ -6347,7 +6477,15 @@
         <w:t xml:space="preserve"> </w:t>
       </w:r>
       <w:r>
-        <w:t>(Khronosorg, 2016)</w:t>
+        <w:t>(</w:t>
+      </w:r>
+      <w:proofErr w:type="spellStart"/>
+      <w:r>
+        <w:t>Khronosorg</w:t>
+      </w:r>
+      <w:proofErr w:type="spellEnd"/>
+      <w:r>
+        <w:t>, 2016)</w:t>
       </w:r>
       <w:r>
         <w:t xml:space="preserve">, </w:t>
@@ -6359,7 +6497,15 @@
         <w:t xml:space="preserve"> </w:t>
       </w:r>
       <w:r>
-        <w:t>(Applecom, 2016)</w:t>
+        <w:t>(</w:t>
+      </w:r>
+      <w:proofErr w:type="spellStart"/>
+      <w:r>
+        <w:t>Applecom</w:t>
+      </w:r>
+      <w:proofErr w:type="spellEnd"/>
+      <w:r>
+        <w:t>, 2016)</w:t>
       </w:r>
       <w:r>
         <w:t xml:space="preserve"> and CUDA</w:t>
@@ -6368,7 +6514,15 @@
         <w:t xml:space="preserve"> </w:t>
       </w:r>
       <w:r>
-        <w:t>(Nvidiacom, 2016)</w:t>
+        <w:t>(</w:t>
+      </w:r>
+      <w:proofErr w:type="spellStart"/>
+      <w:r>
+        <w:t>Nvidiacom</w:t>
+      </w:r>
+      <w:proofErr w:type="spellEnd"/>
+      <w:r>
+        <w:t>, 2016)</w:t>
       </w:r>
       <w:r>
         <w:t>.</w:t>
@@ -6465,7 +6619,15 @@
         <w:t xml:space="preserve"> and</w:t>
       </w:r>
       <w:r>
-        <w:t xml:space="preserve"> uniquely has multiple versions which has seen it expand onto other platforms. OpenGL ES brought the API to embedded systems, and WebGL brought hardware accelerated rendering to the Web. In any case as it is one of the few platform independent graphics APIs it is still used today, most notably on Linux and Mac.</w:t>
+        <w:t xml:space="preserve"> uniquely has multiple versions which has seen it expand onto other platforms. OpenGL ES brought the API to embedded systems, and </w:t>
+      </w:r>
+      <w:proofErr w:type="spellStart"/>
+      <w:r>
+        <w:t>WebGL</w:t>
+      </w:r>
+      <w:proofErr w:type="spellEnd"/>
+      <w:r>
+        <w:t xml:space="preserve"> brought hardware accelerated rendering to the Web. In any case as it is one of the few platform independent graphics APIs it is still used today, most notably on Linux and Mac.</w:t>
       </w:r>
     </w:p>
     <w:p>
@@ -6473,7 +6635,15 @@
         <w:jc w:val="both"/>
       </w:pPr>
       <w:r>
-        <w:t xml:space="preserve">The key element to DirectX and OpenGL are programs called shaders. To provide </w:t>
+        <w:t xml:space="preserve">The key element to DirectX and OpenGL are programs called </w:t>
+      </w:r>
+      <w:proofErr w:type="spellStart"/>
+      <w:r>
+        <w:t>shaders</w:t>
+      </w:r>
+      <w:proofErr w:type="spellEnd"/>
+      <w:r>
+        <w:t xml:space="preserve">. To provide </w:t>
       </w:r>
       <w:r>
         <w:t>more</w:t>
@@ -6515,19 +6685,35 @@
         <w:t>DirectX</w:t>
       </w:r>
       <w:r>
-        <w:t xml:space="preserve"> such shaders are written in a language called</w:t>
+        <w:t xml:space="preserve"> such </w:t>
+      </w:r>
+      <w:proofErr w:type="spellStart"/>
+      <w:r>
+        <w:t>shaders</w:t>
+      </w:r>
+      <w:proofErr w:type="spellEnd"/>
+      <w:r>
+        <w:t xml:space="preserve"> are written in a language called</w:t>
       </w:r>
       <w:r>
         <w:t xml:space="preserve"> HLSL or High Level Shading Language. I</w:t>
       </w:r>
       <w:r>
-        <w:t xml:space="preserve">n OpenGL these shaders are </w:t>
+        <w:t xml:space="preserve">n OpenGL these </w:t>
+      </w:r>
+      <w:proofErr w:type="spellStart"/>
+      <w:r>
+        <w:t>shaders</w:t>
+      </w:r>
+      <w:proofErr w:type="spellEnd"/>
+      <w:r>
+        <w:t xml:space="preserve"> are </w:t>
       </w:r>
       <w:r>
         <w:t xml:space="preserve">written in a language called GLSL or OpenGL </w:t>
       </w:r>
       <w:r>
-        <w:t>Shading Language (GLSL). A</w:t>
+        <w:t>Shading Language. A</w:t>
       </w:r>
       <w:r>
         <w:t xml:space="preserve">n example </w:t>
@@ -6536,7 +6722,15 @@
         <w:t xml:space="preserve">of a simple orthographic </w:t>
       </w:r>
       <w:r>
-        <w:t>OpenGL shader can be found in Figure 1.</w:t>
+        <w:t xml:space="preserve">OpenGL </w:t>
+      </w:r>
+      <w:proofErr w:type="spellStart"/>
+      <w:r>
+        <w:t>shader</w:t>
+      </w:r>
+      <w:proofErr w:type="spellEnd"/>
+      <w:r>
+        <w:t xml:space="preserve"> can be found in Figure 1.</w:t>
       </w:r>
     </w:p>
     <w:bookmarkStart w:id="12" w:name="_MON_1545134291"/>
@@ -6575,7 +6769,7 @@
           <v:shape id="_x0000_i1025" type="#_x0000_t75" style="width:451.2pt;height:153pt" o:ole="">
             <v:imagedata r:id="rId9" o:title=""/>
           </v:shape>
-          <o:OLEObject Type="Embed" ProgID="Word.OpenDocumentText.12" ShapeID="_x0000_i1025" DrawAspect="Content" ObjectID="_1545156787" r:id="rId10"/>
+          <o:OLEObject Type="Embed" ProgID="Word.OpenDocumentText.12" ShapeID="_x0000_i1025" DrawAspect="Content" ObjectID="_1545159972" r:id="rId10"/>
         </w:object>
       </w:r>
     </w:p>
@@ -6590,8 +6784,16 @@
         <w:rPr>
           <w:rStyle w:val="Emphasis"/>
         </w:rPr>
-        <w:t>Figure 1: Typical 2D OpenGL shader</w:t>
-      </w:r>
+        <w:t xml:space="preserve">Figure 1: Typical 2D OpenGL </w:t>
+      </w:r>
+      <w:proofErr w:type="spellStart"/>
+      <w:r>
+        <w:rPr>
+          <w:rStyle w:val="Emphasis"/>
+        </w:rPr>
+        <w:t>shader</w:t>
+      </w:r>
+      <w:proofErr w:type="spellEnd"/>
     </w:p>
     <w:p>
       <w:pPr>
@@ -6633,13 +6835,33 @@
         <w:t xml:space="preserve"> </w:t>
       </w:r>
       <w:r>
-        <w:t>Apple originally proposed OpenCL the Open Compute Library known as OpenCL to</w:t>
-      </w:r>
-      <w:r>
-        <w:t xml:space="preserve"> allow developers to take advantage of GPUs on their platform. They submitted it to the Kronos Group and it soon became OpenCL and an industry standard. Where </w:t>
-      </w:r>
-      <w:r>
-        <w:t>OpenCL is different from CUDA is the range of devices it works on. OpenCL can run on any heterogeneous system and is not bound to a single operating system like DirectX or hardware manufacturer like CUDA. CUDA on the other hand is not open source and will only run on NVidia hardware. Research (Karimi, K, 2016) found CUDA to perform better than OpenCL, however CUDAs inability to work across hardware from different manufacturers is certainly its biggest downfall, however reserves its strength as the best performing API in the market.</w:t>
+        <w:t>Apple originally proposed the Open Compute Library known as OpenCL to</w:t>
+      </w:r>
+      <w:r>
+        <w:t xml:space="preserve"> allow developers to take advantage of GPUs on their platform. They submitted it to the Kronos Group and it soon became an industry standard. Where </w:t>
+      </w:r>
+      <w:r>
+        <w:t xml:space="preserve">OpenCL is different from CUDA is the range of devices it works on. OpenCL can run on any heterogeneous system and is not bound to a single operating system like DirectX or hardware manufacturer like </w:t>
+      </w:r>
+      <w:r>
+        <w:t xml:space="preserve">CUDA. CUDA on the other hand </w:t>
+      </w:r>
+      <w:r>
+        <w:t>will only run on NVidia hardware. Research (</w:t>
+      </w:r>
+      <w:proofErr w:type="spellStart"/>
+      <w:r>
+        <w:t>Karimi</w:t>
+      </w:r>
+      <w:proofErr w:type="spellEnd"/>
+      <w:r>
+        <w:t xml:space="preserve">, K, 2016) found CUDA to perform better than OpenCL, however CUDAs inability to work across hardware from different manufacturers is certainly its biggest downfall, however </w:t>
+      </w:r>
+      <w:r>
+        <w:t xml:space="preserve">it </w:t>
+      </w:r>
+      <w:r>
+        <w:t>reserves its strength as the best performing API in the market.</w:t>
       </w:r>
     </w:p>
     <w:p>
@@ -6656,17 +6878,22 @@
         <w:t>ernels</w:t>
       </w:r>
       <w:r>
-        <w:t xml:space="preserve"> where the programmer can dictate how data is transformed. In CUDA such kernels are written in CUDA C </w:t>
+        <w:t xml:space="preserve"> where the programmer can dictate how data is transformed. In CUDA such kernels are written in CUDA C which is raw C/C++ with extensions allowing one to execute code </w:t>
+      </w:r>
+      <w:r>
+        <w:t>on the GPU. In OpenCL k</w:t>
+      </w:r>
+      <w:r>
+        <w:t xml:space="preserve">ernels are </w:t>
       </w:r>
       <w:r>
         <w:lastRenderedPageBreak/>
-        <w:t xml:space="preserve">which is raw C/C++ with extensions allowing one to execute code </w:t>
-      </w:r>
-      <w:r>
-        <w:t>on the GPU. In OpenCL k</w:t>
-      </w:r>
-      <w:r>
-        <w:t xml:space="preserve">ernels are written in OpenCL C which like CUDA mirrors the C/C++ language and adds extensions to fit the device it will run on. </w:t>
+        <w:t>written in OpenCL C which like CUDA mirrors the C/C++ language a</w:t>
+      </w:r>
+      <w:bookmarkStart w:id="14" w:name="_GoBack"/>
+      <w:bookmarkEnd w:id="14"/>
+      <w:r>
+        <w:t xml:space="preserve">nd adds extensions to fit the device it will run on. </w:t>
       </w:r>
       <w:r>
         <w:t xml:space="preserve">In </w:t>
@@ -6678,8 +6905,8 @@
         <w:t>igure 2 you can see an OpenCL C kernel which performs a simple vector addition.</w:t>
       </w:r>
     </w:p>
-    <w:bookmarkStart w:id="14" w:name="_MON_1545134528"/>
-    <w:bookmarkEnd w:id="14"/>
+    <w:bookmarkStart w:id="15" w:name="_MON_1545134528"/>
+    <w:bookmarkEnd w:id="15"/>
     <w:p>
       <w:pPr>
         <w:pBdr>
@@ -6695,7 +6922,7 @@
           <v:shape id="_x0000_i1026" type="#_x0000_t75" style="width:523.2pt;height:64.8pt" o:ole="">
             <v:imagedata r:id="rId11" o:title=""/>
           </v:shape>
-          <o:OLEObject Type="Embed" ProgID="Word.OpenDocumentText.12" ShapeID="_x0000_i1026" DrawAspect="Content" ObjectID="_1545156788" r:id="rId12"/>
+          <o:OLEObject Type="Embed" ProgID="Word.OpenDocumentText.12" ShapeID="_x0000_i1026" DrawAspect="Content" ObjectID="_1545159973" r:id="rId12"/>
         </w:object>
       </w:r>
     </w:p>
@@ -6739,7 +6966,7 @@
           <w:rFonts w:cs="Arial"/>
         </w:rPr>
       </w:pPr>
-      <w:bookmarkStart w:id="15" w:name="_Toc471405533"/>
+      <w:bookmarkStart w:id="16" w:name="_Toc471405533"/>
       <w:r>
         <w:t>2.1.</w:t>
       </w:r>
@@ -6749,7 +6976,7 @@
       <w:r>
         <w:t xml:space="preserve"> Advantages of GPUs</w:t>
       </w:r>
-      <w:bookmarkEnd w:id="15"/>
+      <w:bookmarkEnd w:id="16"/>
     </w:p>
     <w:p>
       <w:pPr>
@@ -6947,14 +7174,14 @@
         <w:pStyle w:val="Heading2"/>
         <w:spacing w:after="120"/>
       </w:pPr>
-      <w:bookmarkStart w:id="16" w:name="_Toc471405534"/>
+      <w:bookmarkStart w:id="17" w:name="_Toc471405534"/>
       <w:r>
         <w:t xml:space="preserve">2.2 </w:t>
       </w:r>
       <w:r>
         <w:t>JavaScript</w:t>
       </w:r>
-      <w:bookmarkEnd w:id="16"/>
+      <w:bookmarkEnd w:id="17"/>
     </w:p>
     <w:p>
       <w:pPr>
@@ -7063,7 +7290,21 @@
         <w:rPr>
           <w:rFonts w:cs="Arial"/>
         </w:rPr>
-        <w:t xml:space="preserve">n their yearly survey StackOverflow found JavaScript to be the most popular technology </w:t>
+        <w:t xml:space="preserve">n their yearly survey </w:t>
+      </w:r>
+      <w:proofErr w:type="spellStart"/>
+      <w:r>
+        <w:rPr>
+          <w:rFonts w:cs="Arial"/>
+        </w:rPr>
+        <w:t>StackOverflow</w:t>
+      </w:r>
+      <w:proofErr w:type="spellEnd"/>
+      <w:r>
+        <w:rPr>
+          <w:rFonts w:cs="Arial"/>
+        </w:rPr>
+        <w:t xml:space="preserve"> found JavaScript to be the most popular technology </w:t>
       </w:r>
       <w:r>
         <w:t>(Stack overflow blog, 2016)</w:t>
@@ -7122,7 +7363,7 @@
         <w:pStyle w:val="Heading3"/>
         <w:spacing w:after="120"/>
       </w:pPr>
-      <w:bookmarkStart w:id="17" w:name="_Toc471405535"/>
+      <w:bookmarkStart w:id="18" w:name="_Toc471405535"/>
       <w:r>
         <w:t>2.2</w:t>
       </w:r>
@@ -7135,7 +7376,7 @@
       <w:r>
         <w:t>Typed Array Architecture</w:t>
       </w:r>
-      <w:bookmarkEnd w:id="17"/>
+      <w:bookmarkEnd w:id="18"/>
     </w:p>
     <w:p>
       <w:pPr>
@@ -7186,7 +7427,25 @@
           <w:color w:val="333333"/>
           <w:shd w:val="clear" w:color="auto" w:fill="FFFFFF"/>
         </w:rPr>
-        <w:t>(Mozillaorg, 2016)</w:t>
+        <w:t>(</w:t>
+      </w:r>
+      <w:proofErr w:type="spellStart"/>
+      <w:r>
+        <w:rPr>
+          <w:rFonts w:cs="Arial"/>
+          <w:color w:val="333333"/>
+          <w:shd w:val="clear" w:color="auto" w:fill="FFFFFF"/>
+        </w:rPr>
+        <w:t>Mozillaorg</w:t>
+      </w:r>
+      <w:proofErr w:type="spellEnd"/>
+      <w:r>
+        <w:rPr>
+          <w:rFonts w:cs="Arial"/>
+          <w:color w:val="333333"/>
+          <w:shd w:val="clear" w:color="auto" w:fill="FFFFFF"/>
+        </w:rPr>
+        <w:t>, 2016)</w:t>
       </w:r>
       <w:r>
         <w:rPr>
@@ -7216,8 +7475,16 @@
         <w:rPr>
           <w:rFonts w:cs="Arial"/>
         </w:rPr>
-        <w:t xml:space="preserve"> of objects known as TypedArray</w:t>
-      </w:r>
+        <w:t xml:space="preserve"> of objects known as </w:t>
+      </w:r>
+      <w:proofErr w:type="spellStart"/>
+      <w:r>
+        <w:rPr>
+          <w:rFonts w:cs="Arial"/>
+        </w:rPr>
+        <w:t>TypedArray</w:t>
+      </w:r>
+      <w:proofErr w:type="spellEnd"/>
       <w:r>
         <w:rPr>
           <w:rFonts w:cs="Arial"/>
@@ -7326,17 +7593,19 @@
         <w:pStyle w:val="Heading3"/>
         <w:spacing w:after="120"/>
       </w:pPr>
-      <w:bookmarkStart w:id="18" w:name="_Toc471405536"/>
+      <w:bookmarkStart w:id="19" w:name="_Toc471405536"/>
       <w:r>
         <w:t>2.2.2</w:t>
       </w:r>
       <w:r>
         <w:t xml:space="preserve"> </w:t>
       </w:r>
+      <w:proofErr w:type="spellStart"/>
       <w:r>
         <w:t>ArrayBuffer</w:t>
       </w:r>
-      <w:bookmarkEnd w:id="18"/>
+      <w:bookmarkEnd w:id="19"/>
+      <w:proofErr w:type="spellEnd"/>
     </w:p>
     <w:p>
       <w:pPr>
@@ -7345,9 +7614,11 @@
           <w:rFonts w:cs="Arial"/>
         </w:rPr>
       </w:pPr>
+      <w:proofErr w:type="spellStart"/>
       <w:r>
         <w:t>ArrayBuffer</w:t>
       </w:r>
+      <w:proofErr w:type="spellEnd"/>
       <w:r>
         <w:rPr>
           <w:rFonts w:cs="Arial"/>
@@ -7396,9 +7667,11 @@
         </w:rPr>
         <w:t xml:space="preserve"> and represent it in memory in JavaScript with the following </w:t>
       </w:r>
+      <w:proofErr w:type="spellStart"/>
       <w:r>
         <w:t>ArrayBuffer</w:t>
       </w:r>
+      <w:proofErr w:type="spellEnd"/>
       <w:r>
         <w:rPr>
           <w:rFonts w:cs="Arial"/>
@@ -7431,8 +7704,8 @@
         <w:t>.</w:t>
       </w:r>
     </w:p>
-    <w:bookmarkStart w:id="19" w:name="_MON_1541712016"/>
-    <w:bookmarkEnd w:id="19"/>
+    <w:bookmarkStart w:id="20" w:name="_MON_1541712016"/>
+    <w:bookmarkEnd w:id="20"/>
     <w:p>
       <w:pPr>
         <w:pBdr>
@@ -7450,11 +7723,11 @@
           <w:rFonts w:cs="Arial"/>
           <w:vertAlign w:val="subscript"/>
         </w:rPr>
-        <w:object w:dxaOrig="9026" w:dyaOrig="1724">
-          <v:shape id="_x0000_i1027" type="#_x0000_t75" style="width:453pt;height:87.6pt" o:ole="">
+        <w:object w:dxaOrig="9026" w:dyaOrig="1717">
+          <v:shape id="_x0000_i1052" type="#_x0000_t75" style="width:453pt;height:87pt" o:ole="">
             <v:imagedata r:id="rId13" o:title=""/>
           </v:shape>
-          <o:OLEObject Type="Embed" ProgID="Word.OpenDocumentText.12" ShapeID="_x0000_i1027" DrawAspect="Content" ObjectID="_1545156789" r:id="rId14"/>
+          <o:OLEObject Type="Embed" ProgID="Word.OpenDocumentText.12" ShapeID="_x0000_i1052" DrawAspect="Content" ObjectID="_1545159974" r:id="rId14"/>
         </w:object>
       </w:r>
     </w:p>
@@ -7473,7 +7746,6 @@
           <w:rStyle w:val="Emphasis"/>
           <w:rFonts w:cs="Arial"/>
         </w:rPr>
-        <w:lastRenderedPageBreak/>
         <w:t>F</w:t>
       </w:r>
       <w:r>
@@ -7505,8 +7777,8 @@
         <w:t xml:space="preserve"> example</w:t>
       </w:r>
     </w:p>
-    <w:bookmarkStart w:id="20" w:name="_MON_1541712103"/>
-    <w:bookmarkEnd w:id="20"/>
+    <w:bookmarkStart w:id="21" w:name="_MON_1541712103"/>
+    <w:bookmarkEnd w:id="21"/>
     <w:p>
       <w:pPr>
         <w:pBdr>
@@ -7527,7 +7799,7 @@
           <v:shape id="_x0000_i1028" type="#_x0000_t75" style="width:469.2pt;height:139.8pt" o:ole="">
             <v:imagedata r:id="rId15" o:title=""/>
           </v:shape>
-          <o:OLEObject Type="Embed" ProgID="Word.OpenDocumentText.12" ShapeID="_x0000_i1028" DrawAspect="Content" ObjectID="_1545156790" r:id="rId16"/>
+          <o:OLEObject Type="Embed" ProgID="Word.OpenDocumentText.12" ShapeID="_x0000_i1028" DrawAspect="Content" ObjectID="_1545159975" r:id="rId16"/>
         </w:object>
       </w:r>
       <w:r>
@@ -7643,7 +7915,7 @@
         <w:pStyle w:val="Heading3"/>
         <w:spacing w:after="120"/>
       </w:pPr>
-      <w:bookmarkStart w:id="21" w:name="_Toc471405537"/>
+      <w:bookmarkStart w:id="22" w:name="_Toc471405537"/>
       <w:r>
         <w:t>2.2.3</w:t>
       </w:r>
@@ -7659,7 +7931,7 @@
       <w:r>
         <w:t xml:space="preserve"> Float64Array</w:t>
       </w:r>
-      <w:bookmarkEnd w:id="21"/>
+      <w:bookmarkEnd w:id="22"/>
     </w:p>
     <w:p>
       <w:pPr>
@@ -7674,9 +7946,11 @@
         </w:rPr>
         <w:t xml:space="preserve">Following the base type </w:t>
       </w:r>
+      <w:proofErr w:type="spellStart"/>
       <w:r>
         <w:t>ArrayBuffer</w:t>
       </w:r>
+      <w:proofErr w:type="spellEnd"/>
       <w:r>
         <w:rPr>
           <w:rFonts w:cs="Arial"/>
@@ -7701,9 +7975,11 @@
         </w:rPr>
         <w:t xml:space="preserve"> double precision numbers. This limits control but with </w:t>
       </w:r>
+      <w:proofErr w:type="spellStart"/>
       <w:r>
         <w:t>TypedArrays</w:t>
       </w:r>
+      <w:proofErr w:type="spellEnd"/>
       <w:r>
         <w:rPr>
           <w:rFonts w:cs="Arial"/>
@@ -7771,8 +8047,8 @@
         <w:t>.</w:t>
       </w:r>
     </w:p>
-    <w:bookmarkStart w:id="22" w:name="_MON_1541712873"/>
-    <w:bookmarkEnd w:id="22"/>
+    <w:bookmarkStart w:id="23" w:name="_MON_1541712873"/>
+    <w:bookmarkEnd w:id="23"/>
     <w:p>
       <w:pPr>
         <w:pBdr>
@@ -7793,7 +8069,7 @@
           <v:shape id="_x0000_i1029" type="#_x0000_t75" style="width:453pt;height:61.2pt" o:ole="">
             <v:imagedata r:id="rId17" o:title=""/>
           </v:shape>
-          <o:OLEObject Type="Embed" ProgID="Word.OpenDocumentText.12" ShapeID="_x0000_i1029" DrawAspect="Content" ObjectID="_1545156791" r:id="rId18"/>
+          <o:OLEObject Type="Embed" ProgID="Word.OpenDocumentText.12" ShapeID="_x0000_i1029" DrawAspect="Content" ObjectID="_1545159976" r:id="rId18"/>
         </w:object>
       </w:r>
     </w:p>
@@ -7883,13 +8159,27 @@
         <w:rPr>
           <w:rFonts w:cs="Arial"/>
         </w:rPr>
-        <w:t xml:space="preserve"> TypedAr</w:t>
-      </w:r>
-      <w:r>
-        <w:rPr>
-          <w:rFonts w:cs="Arial"/>
-        </w:rPr>
-        <w:t>rays this is no longer the</w:t>
+        <w:t xml:space="preserve"> </w:t>
+      </w:r>
+      <w:proofErr w:type="spellStart"/>
+      <w:r>
+        <w:rPr>
+          <w:rFonts w:cs="Arial"/>
+        </w:rPr>
+        <w:t>TypedAr</w:t>
+      </w:r>
+      <w:r>
+        <w:rPr>
+          <w:rFonts w:cs="Arial"/>
+        </w:rPr>
+        <w:t>rays</w:t>
+      </w:r>
+      <w:proofErr w:type="spellEnd"/>
+      <w:r>
+        <w:rPr>
+          <w:rFonts w:cs="Arial"/>
+        </w:rPr>
+        <w:t xml:space="preserve"> this is no longer the</w:t>
       </w:r>
       <w:r>
         <w:rPr>
@@ -7904,8 +8194,8 @@
         <w:t>.</w:t>
       </w:r>
     </w:p>
-    <w:bookmarkStart w:id="23" w:name="_MON_1541712994"/>
-    <w:bookmarkEnd w:id="23"/>
+    <w:bookmarkStart w:id="24" w:name="_MON_1541712994"/>
+    <w:bookmarkEnd w:id="24"/>
     <w:p>
       <w:pPr>
         <w:pBdr>
@@ -7926,7 +8216,7 @@
           <v:shape id="_x0000_i1030" type="#_x0000_t75" style="width:453pt;height:51.6pt" o:ole="">
             <v:imagedata r:id="rId19" o:title=""/>
           </v:shape>
-          <o:OLEObject Type="Embed" ProgID="Word.OpenDocumentText.12" ShapeID="_x0000_i1030" DrawAspect="Content" ObjectID="_1545156792" r:id="rId20"/>
+          <o:OLEObject Type="Embed" ProgID="Word.OpenDocumentText.12" ShapeID="_x0000_i1030" DrawAspect="Content" ObjectID="_1545159977" r:id="rId20"/>
         </w:object>
       </w:r>
     </w:p>
@@ -8064,25 +8354,25 @@
       <w:pPr>
         <w:pStyle w:val="Heading2"/>
       </w:pPr>
-      <w:bookmarkStart w:id="24" w:name="_Toc471405538"/>
+      <w:bookmarkStart w:id="25" w:name="_Toc471405538"/>
       <w:r>
         <w:t xml:space="preserve">2.3 </w:t>
       </w:r>
       <w:r>
         <w:t>V8 JavaScript Compiler</w:t>
       </w:r>
-      <w:bookmarkEnd w:id="24"/>
+      <w:bookmarkEnd w:id="25"/>
     </w:p>
     <w:p>
       <w:pPr>
         <w:pStyle w:val="Heading3"/>
         <w:spacing w:after="120"/>
       </w:pPr>
-      <w:bookmarkStart w:id="25" w:name="_Toc471405539"/>
+      <w:bookmarkStart w:id="26" w:name="_Toc471405539"/>
       <w:r>
         <w:t>2.3.1 Interpreter vs Compiler</w:t>
       </w:r>
-      <w:bookmarkEnd w:id="25"/>
+      <w:bookmarkEnd w:id="26"/>
     </w:p>
     <w:p>
       <w:pPr>
@@ -8197,68 +8487,68 @@
         <w:rPr>
           <w:rFonts w:cs="Arial"/>
         </w:rPr>
-        <w:t xml:space="preserve"> which saw all major JavaScript implementers drop their interpreters in favour of a JIT </w:t>
+        <w:t xml:space="preserve"> which saw all major JavaScript implementers drop their interpreters in favour of a JIT compiler in the hope that faster JavaScript</w:t>
+      </w:r>
+      <w:r>
+        <w:rPr>
+          <w:rFonts w:cs="Arial"/>
+        </w:rPr>
+        <w:t xml:space="preserve"> would</w:t>
+      </w:r>
+      <w:r>
+        <w:rPr>
+          <w:rFonts w:cs="Arial"/>
+        </w:rPr>
+        <w:t xml:space="preserve"> lead to a faster browser</w:t>
+      </w:r>
+      <w:r>
+        <w:rPr>
+          <w:rFonts w:cs="Arial"/>
+        </w:rPr>
+        <w:t xml:space="preserve"> and </w:t>
+      </w:r>
+      <w:r>
+        <w:rPr>
+          <w:rFonts w:cs="Arial"/>
+        </w:rPr>
+        <w:t xml:space="preserve">better </w:t>
+      </w:r>
+      <w:r>
+        <w:rPr>
+          <w:rFonts w:cs="Arial"/>
+        </w:rPr>
+        <w:t>web experience</w:t>
+      </w:r>
+      <w:r>
+        <w:rPr>
+          <w:rFonts w:cs="Arial"/>
+        </w:rPr>
+        <w:t>.</w:t>
+      </w:r>
+      <w:r>
+        <w:rPr>
+          <w:rFonts w:cs="Arial"/>
+        </w:rPr>
+        <w:t xml:space="preserve"> The key difference between an Interpreter and a Compiler is how the program is built and executed.</w:t>
+      </w:r>
+      <w:r>
+        <w:rPr>
+          <w:rFonts w:cs="Arial"/>
+        </w:rPr>
+        <w:t xml:space="preserve"> </w:t>
+      </w:r>
+      <w:r>
+        <w:rPr>
+          <w:rFonts w:cs="Arial"/>
+        </w:rPr>
+        <w:t xml:space="preserve"> Where an </w:t>
       </w:r>
       <w:r>
         <w:rPr>
           <w:rFonts w:cs="Arial"/>
         </w:rPr>
         <w:lastRenderedPageBreak/>
-        <w:t>compiler in the hope that faster JavaScript</w:t>
-      </w:r>
-      <w:r>
-        <w:rPr>
-          <w:rFonts w:cs="Arial"/>
-        </w:rPr>
-        <w:t xml:space="preserve"> would</w:t>
-      </w:r>
-      <w:r>
-        <w:rPr>
-          <w:rFonts w:cs="Arial"/>
-        </w:rPr>
-        <w:t xml:space="preserve"> lead to a faster browser</w:t>
-      </w:r>
-      <w:r>
-        <w:rPr>
-          <w:rFonts w:cs="Arial"/>
-        </w:rPr>
-        <w:t xml:space="preserve"> and </w:t>
-      </w:r>
-      <w:r>
-        <w:rPr>
-          <w:rFonts w:cs="Arial"/>
-        </w:rPr>
-        <w:t xml:space="preserve">better </w:t>
-      </w:r>
-      <w:r>
-        <w:rPr>
-          <w:rFonts w:cs="Arial"/>
-        </w:rPr>
-        <w:t>web experience</w:t>
-      </w:r>
-      <w:r>
-        <w:rPr>
-          <w:rFonts w:cs="Arial"/>
-        </w:rPr>
-        <w:t>.</w:t>
-      </w:r>
-      <w:r>
-        <w:rPr>
-          <w:rFonts w:cs="Arial"/>
-        </w:rPr>
-        <w:t xml:space="preserve"> The key difference between an Interpreter and a Compiler is how the program is built and executed.</w:t>
-      </w:r>
-      <w:r>
-        <w:rPr>
-          <w:rFonts w:cs="Arial"/>
-        </w:rPr>
-        <w:t xml:space="preserve"> </w:t>
-      </w:r>
-      <w:r>
-        <w:rPr>
-          <w:rFonts w:cs="Arial"/>
-        </w:rPr>
-        <w:t xml:space="preserve"> Where an interpreter would typically execute one statement at a time, a compiler would translate the entire program into machine code ready to </w:t>
+        <w:t xml:space="preserve">interpreter would typically execute one statement at a time, a compiler would translate the entire program into machine code ready to </w:t>
       </w:r>
       <w:r>
         <w:rPr>
@@ -8278,11 +8568,11 @@
         <w:pStyle w:val="Heading3"/>
         <w:spacing w:after="120"/>
       </w:pPr>
-      <w:bookmarkStart w:id="26" w:name="_Toc471405540"/>
+      <w:bookmarkStart w:id="27" w:name="_Toc471405540"/>
       <w:r>
         <w:t>2.3.2 ECMAScript 2015</w:t>
       </w:r>
-      <w:bookmarkEnd w:id="26"/>
+      <w:bookmarkEnd w:id="27"/>
     </w:p>
     <w:p>
       <w:pPr>
@@ -8561,7 +8851,7 @@
         <w:pStyle w:val="Heading3"/>
         <w:spacing w:before="120" w:after="120"/>
       </w:pPr>
-      <w:bookmarkStart w:id="27" w:name="_Toc471405541"/>
+      <w:bookmarkStart w:id="28" w:name="_Toc471405541"/>
       <w:r>
         <w:t>2.3.3</w:t>
       </w:r>
@@ -8571,7 +8861,7 @@
       <w:r>
         <w:t>Runtimes</w:t>
       </w:r>
-      <w:bookmarkEnd w:id="27"/>
+      <w:bookmarkEnd w:id="28"/>
     </w:p>
     <w:p>
       <w:pPr>
@@ -8602,7 +8892,15 @@
         <w:t xml:space="preserve"> </w:t>
       </w:r>
       <w:r>
-        <w:t>(Nodejs foundation, 2016)</w:t>
+        <w:t>(</w:t>
+      </w:r>
+      <w:proofErr w:type="spellStart"/>
+      <w:r>
+        <w:t>Nodejs</w:t>
+      </w:r>
+      <w:proofErr w:type="spellEnd"/>
+      <w:r>
+        <w:t xml:space="preserve"> foundation, 2016)</w:t>
       </w:r>
       <w:r>
         <w:t xml:space="preserve"> which uses V8</w:t>
@@ -8652,12 +8950,21 @@
         </w:rPr>
         <w:t>(</w:t>
       </w:r>
+      <w:proofErr w:type="spellStart"/>
       <w:r>
         <w:rPr>
           <w:color w:val="333333"/>
           <w:shd w:val="clear" w:color="auto" w:fill="FFFFFF"/>
         </w:rPr>
-        <w:t>Atomio, 2016)</w:t>
+        <w:t>Atomio</w:t>
+      </w:r>
+      <w:proofErr w:type="spellEnd"/>
+      <w:r>
+        <w:rPr>
+          <w:color w:val="333333"/>
+          <w:shd w:val="clear" w:color="auto" w:fill="FFFFFF"/>
+        </w:rPr>
+        <w:t>, 2016)</w:t>
       </w:r>
       <w:r>
         <w:t xml:space="preserve"> you can now write native desktop applications as well.</w:t>
@@ -8695,7 +9002,7 @@
           <w:sz w:val="28"/>
         </w:rPr>
       </w:pPr>
-      <w:bookmarkStart w:id="28" w:name="_Toc471405542"/>
+      <w:bookmarkStart w:id="29" w:name="_Toc471405542"/>
       <w:r>
         <w:rPr>
           <w:rFonts w:ascii="Arial" w:hAnsi="Arial" w:cs="Arial"/>
@@ -8729,14 +9036,14 @@
         </w:rPr>
         <w:t>Plan for Completion</w:t>
       </w:r>
-      <w:bookmarkEnd w:id="28"/>
+      <w:bookmarkEnd w:id="29"/>
     </w:p>
     <w:p>
       <w:pPr>
         <w:pStyle w:val="Heading2"/>
         <w:spacing w:after="120"/>
       </w:pPr>
-      <w:bookmarkStart w:id="29" w:name="_Toc471405543"/>
+      <w:bookmarkStart w:id="30" w:name="_Toc471405543"/>
       <w:r>
         <w:t>3.1</w:t>
       </w:r>
@@ -8746,7 +9053,7 @@
       <w:r>
         <w:t>Development Outline</w:t>
       </w:r>
-      <w:bookmarkEnd w:id="29"/>
+      <w:bookmarkEnd w:id="30"/>
     </w:p>
     <w:p>
       <w:pPr>
@@ -8872,7 +9179,7 @@
         <w:pStyle w:val="Heading2"/>
         <w:spacing w:after="120"/>
       </w:pPr>
-      <w:bookmarkStart w:id="30" w:name="_Toc471405544"/>
+      <w:bookmarkStart w:id="31" w:name="_Toc471405544"/>
       <w:r>
         <w:t>3.2</w:t>
       </w:r>
@@ -8885,14 +9192,14 @@
       <w:r>
         <w:t>Steps</w:t>
       </w:r>
-      <w:bookmarkEnd w:id="30"/>
+      <w:bookmarkEnd w:id="31"/>
     </w:p>
     <w:p>
       <w:pPr>
         <w:pStyle w:val="Heading3"/>
         <w:spacing w:after="120"/>
       </w:pPr>
-      <w:bookmarkStart w:id="31" w:name="_Toc471405545"/>
+      <w:bookmarkStart w:id="32" w:name="_Toc471405545"/>
       <w:r>
         <w:t>3.2</w:t>
       </w:r>
@@ -8908,7 +9215,7 @@
       <w:r>
         <w:t>V8</w:t>
       </w:r>
-      <w:bookmarkEnd w:id="31"/>
+      <w:bookmarkEnd w:id="32"/>
     </w:p>
     <w:p>
       <w:pPr>
@@ -9082,8 +9389,8 @@
         <w:t xml:space="preserve"> you can see this object being created.</w:t>
       </w:r>
     </w:p>
-    <w:bookmarkStart w:id="32" w:name="_MON_1542453263"/>
-    <w:bookmarkEnd w:id="32"/>
+    <w:bookmarkStart w:id="33" w:name="_MON_1542453263"/>
+    <w:bookmarkEnd w:id="33"/>
     <w:p>
       <w:pPr>
         <w:pBdr>
@@ -9104,7 +9411,7 @@
           <v:shape id="_x0000_i1031" type="#_x0000_t75" style="width:469.2pt;height:46.8pt" o:ole="">
             <v:imagedata r:id="rId22" o:title=""/>
           </v:shape>
-          <o:OLEObject Type="Embed" ProgID="Word.OpenDocumentText.12" ShapeID="_x0000_i1031" DrawAspect="Content" ObjectID="_1545156793" r:id="rId23"/>
+          <o:OLEObject Type="Embed" ProgID="Word.OpenDocumentText.12" ShapeID="_x0000_i1031" DrawAspect="Content" ObjectID="_1545159978" r:id="rId23"/>
         </w:object>
       </w:r>
     </w:p>
@@ -9187,8 +9494,8 @@
         <w:t xml:space="preserve"> you can see a handle being created.</w:t>
       </w:r>
     </w:p>
-    <w:bookmarkStart w:id="33" w:name="_MON_1542453394"/>
-    <w:bookmarkEnd w:id="33"/>
+    <w:bookmarkStart w:id="34" w:name="_MON_1542453394"/>
+    <w:bookmarkEnd w:id="34"/>
     <w:p>
       <w:pPr>
         <w:pBdr>
@@ -9209,7 +9516,7 @@
           <v:shape id="_x0000_i1032" type="#_x0000_t75" style="width:526.2pt;height:63pt" o:ole="">
             <v:imagedata r:id="rId24" o:title=""/>
           </v:shape>
-          <o:OLEObject Type="Embed" ProgID="Word.OpenDocumentText.12" ShapeID="_x0000_i1032" DrawAspect="Content" ObjectID="_1545156794" r:id="rId25"/>
+          <o:OLEObject Type="Embed" ProgID="Word.OpenDocumentText.12" ShapeID="_x0000_i1032" DrawAspect="Content" ObjectID="_1545159979" r:id="rId25"/>
         </w:object>
       </w:r>
     </w:p>
@@ -9294,7 +9601,49 @@
         <w:rPr>
           <w:rFonts w:cs="Arial"/>
         </w:rPr>
-        <w:t xml:space="preserve"> all handles allocated in the current scope will be delete when the HandleScope is deleted. Note to construct a HandleScope object you must pass the VM instance that HandleScope will be run on</w:t>
+        <w:t xml:space="preserve"> all handles allocated in the current scope will be delete when the </w:t>
+      </w:r>
+      <w:proofErr w:type="spellStart"/>
+      <w:r>
+        <w:rPr>
+          <w:rFonts w:cs="Arial"/>
+        </w:rPr>
+        <w:t>HandleScope</w:t>
+      </w:r>
+      <w:proofErr w:type="spellEnd"/>
+      <w:r>
+        <w:rPr>
+          <w:rFonts w:cs="Arial"/>
+        </w:rPr>
+        <w:t xml:space="preserve"> is deleted. Note to construct a </w:t>
+      </w:r>
+      <w:proofErr w:type="spellStart"/>
+      <w:r>
+        <w:rPr>
+          <w:rFonts w:cs="Arial"/>
+        </w:rPr>
+        <w:t>HandleScope</w:t>
+      </w:r>
+      <w:proofErr w:type="spellEnd"/>
+      <w:r>
+        <w:rPr>
+          <w:rFonts w:cs="Arial"/>
+        </w:rPr>
+        <w:t xml:space="preserve"> object you must pass the VM instance that </w:t>
+      </w:r>
+      <w:proofErr w:type="spellStart"/>
+      <w:r>
+        <w:rPr>
+          <w:rFonts w:cs="Arial"/>
+        </w:rPr>
+        <w:t>HandleScope</w:t>
+      </w:r>
+      <w:proofErr w:type="spellEnd"/>
+      <w:r>
+        <w:rPr>
+          <w:rFonts w:cs="Arial"/>
+        </w:rPr>
+        <w:t xml:space="preserve"> will be run on</w:t>
       </w:r>
       <w:r>
         <w:rPr>
@@ -9302,15 +9651,23 @@
         </w:rPr>
         <w:t xml:space="preserve">, </w:t>
       </w:r>
-      <w:r>
-        <w:rPr>
-          <w:rFonts w:cs="Arial"/>
-        </w:rPr>
-        <w:t>GetCurrent() returns the current isolate.</w:t>
-      </w:r>
-    </w:p>
-    <w:bookmarkStart w:id="34" w:name="_MON_1542453485"/>
-    <w:bookmarkEnd w:id="34"/>
+      <w:proofErr w:type="spellStart"/>
+      <w:r>
+        <w:rPr>
+          <w:rFonts w:cs="Arial"/>
+        </w:rPr>
+        <w:t>GetCurrent</w:t>
+      </w:r>
+      <w:proofErr w:type="spellEnd"/>
+      <w:r>
+        <w:rPr>
+          <w:rFonts w:cs="Arial"/>
+        </w:rPr>
+        <w:t>() returns the current isolate.</w:t>
+      </w:r>
+    </w:p>
+    <w:bookmarkStart w:id="35" w:name="_MON_1542453485"/>
+    <w:bookmarkEnd w:id="35"/>
     <w:p>
       <w:pPr>
         <w:pBdr>
@@ -9331,7 +9688,7 @@
           <v:shape id="_x0000_i1033" type="#_x0000_t75" style="width:541.8pt;height:56.4pt" o:ole="">
             <v:imagedata r:id="rId26" o:title=""/>
           </v:shape>
-          <o:OLEObject Type="Embed" ProgID="Word.OpenDocumentText.12" ShapeID="_x0000_i1033" DrawAspect="Content" ObjectID="_1545156795" r:id="rId27"/>
+          <o:OLEObject Type="Embed" ProgID="Word.OpenDocumentText.12" ShapeID="_x0000_i1033" DrawAspect="Content" ObjectID="_1545159980" r:id="rId27"/>
         </w:object>
       </w:r>
     </w:p>
@@ -9428,8 +9785,8 @@
         <w:t>.</w:t>
       </w:r>
     </w:p>
-    <w:bookmarkStart w:id="35" w:name="_MON_1542453816"/>
-    <w:bookmarkEnd w:id="35"/>
+    <w:bookmarkStart w:id="36" w:name="_MON_1542453816"/>
+    <w:bookmarkEnd w:id="36"/>
     <w:p>
       <w:pPr>
         <w:pBdr>
@@ -9450,7 +9807,7 @@
           <v:shape id="_x0000_i1034" type="#_x0000_t75" style="width:453pt;height:98.4pt" o:ole="">
             <v:imagedata r:id="rId28" o:title=""/>
           </v:shape>
-          <o:OLEObject Type="Embed" ProgID="Word.OpenDocumentText.12" ShapeID="_x0000_i1034" DrawAspect="Content" ObjectID="_1545156796" r:id="rId29"/>
+          <o:OLEObject Type="Embed" ProgID="Word.OpenDocumentText.12" ShapeID="_x0000_i1034" DrawAspect="Content" ObjectID="_1545159981" r:id="rId29"/>
         </w:object>
       </w:r>
     </w:p>
@@ -9481,7 +9838,7 @@
         <w:pStyle w:val="Heading3"/>
         <w:spacing w:after="120"/>
       </w:pPr>
-      <w:bookmarkStart w:id="36" w:name="_Toc471405546"/>
+      <w:bookmarkStart w:id="37" w:name="_Toc471405546"/>
       <w:r>
         <w:t>3</w:t>
       </w:r>
@@ -9494,7 +9851,7 @@
       <w:r>
         <w:t xml:space="preserve"> System</w:t>
       </w:r>
-      <w:bookmarkEnd w:id="36"/>
+      <w:bookmarkEnd w:id="37"/>
     </w:p>
     <w:p>
       <w:pPr>
@@ -9507,7 +9864,49 @@
         <w:rPr>
           <w:rFonts w:cs="Arial"/>
         </w:rPr>
-        <w:t>Once V8 was successfully embedded and the source code written in a file was parsed and executed I looked at implementing a module system that would allow users to write modular code when using the runtime. I solved this by implementing the CommonJS standard which is used in the Node runtime as well. The CommonJS standard (Commonjsorg, 2016) specifies a contract for modules and how they should be handled.</w:t>
+        <w:t xml:space="preserve">Once V8 was successfully embedded and the source code written in a file was parsed and executed I looked at implementing a module system that would allow users to write modular code when using the runtime. I solved this by implementing the </w:t>
+      </w:r>
+      <w:proofErr w:type="spellStart"/>
+      <w:r>
+        <w:rPr>
+          <w:rFonts w:cs="Arial"/>
+        </w:rPr>
+        <w:t>CommonJS</w:t>
+      </w:r>
+      <w:proofErr w:type="spellEnd"/>
+      <w:r>
+        <w:rPr>
+          <w:rFonts w:cs="Arial"/>
+        </w:rPr>
+        <w:t xml:space="preserve"> standard which is used in the Node runtime as well. The </w:t>
+      </w:r>
+      <w:proofErr w:type="spellStart"/>
+      <w:r>
+        <w:rPr>
+          <w:rFonts w:cs="Arial"/>
+        </w:rPr>
+        <w:t>CommonJS</w:t>
+      </w:r>
+      <w:proofErr w:type="spellEnd"/>
+      <w:r>
+        <w:rPr>
+          <w:rFonts w:cs="Arial"/>
+        </w:rPr>
+        <w:t xml:space="preserve"> standard (</w:t>
+      </w:r>
+      <w:proofErr w:type="spellStart"/>
+      <w:r>
+        <w:rPr>
+          <w:rFonts w:cs="Arial"/>
+        </w:rPr>
+        <w:t>Commonjsorg</w:t>
+      </w:r>
+      <w:proofErr w:type="spellEnd"/>
+      <w:r>
+        <w:rPr>
+          <w:rFonts w:cs="Arial"/>
+        </w:rPr>
+        <w:t>, 2016) specifies a contract for modules and how they should be handled.</w:t>
       </w:r>
       <w:r>
         <w:rPr>
@@ -9747,8 +10146,16 @@
         <w:rPr>
           <w:rFonts w:cs="Arial"/>
         </w:rPr>
-        <w:t>d has no filename extension “.js</w:t>
-      </w:r>
+        <w:t>d has no filename extension “.</w:t>
+      </w:r>
+      <w:proofErr w:type="spellStart"/>
+      <w:r>
+        <w:rPr>
+          <w:rFonts w:cs="Arial"/>
+        </w:rPr>
+        <w:t>js</w:t>
+      </w:r>
+      <w:proofErr w:type="spellEnd"/>
       <w:r>
         <w:rPr>
           <w:rFonts w:cs="Arial"/>
@@ -9773,14 +10180,14 @@
         <w:pStyle w:val="Heading3"/>
         <w:spacing w:after="120"/>
       </w:pPr>
-      <w:bookmarkStart w:id="37" w:name="_Toc471405547"/>
+      <w:bookmarkStart w:id="38" w:name="_Toc471405547"/>
       <w:r>
         <w:t>3.2</w:t>
       </w:r>
       <w:r>
         <w:t>.3 Libraries</w:t>
       </w:r>
-      <w:bookmarkEnd w:id="37"/>
+      <w:bookmarkEnd w:id="38"/>
     </w:p>
     <w:p>
       <w:pPr>
@@ -9793,7 +10200,21 @@
         <w:rPr>
           <w:rFonts w:cs="Arial"/>
         </w:rPr>
-        <w:t>Once we had V8 embedded and a CommonJS module system implemented we wrote some basic libraries or common libraries for common tasks.</w:t>
+        <w:t xml:space="preserve">Once we had V8 embedded and a </w:t>
+      </w:r>
+      <w:proofErr w:type="spellStart"/>
+      <w:r>
+        <w:rPr>
+          <w:rFonts w:cs="Arial"/>
+        </w:rPr>
+        <w:t>CommonJS</w:t>
+      </w:r>
+      <w:proofErr w:type="spellEnd"/>
+      <w:r>
+        <w:rPr>
+          <w:rFonts w:cs="Arial"/>
+        </w:rPr>
+        <w:t xml:space="preserve"> module system implemented we wrote some basic libraries or common libraries for common tasks.</w:t>
       </w:r>
     </w:p>
     <w:p>
@@ -9831,7 +10252,25 @@
           <w:color w:val="333333"/>
           <w:shd w:val="clear" w:color="auto" w:fill="FFFFFF"/>
         </w:rPr>
-        <w:t>(Mozillaorg, 2016)</w:t>
+        <w:t>(</w:t>
+      </w:r>
+      <w:proofErr w:type="spellStart"/>
+      <w:r>
+        <w:rPr>
+          <w:rFonts w:cs="Arial"/>
+          <w:color w:val="333333"/>
+          <w:shd w:val="clear" w:color="auto" w:fill="FFFFFF"/>
+        </w:rPr>
+        <w:t>Mozillaorg</w:t>
+      </w:r>
+      <w:proofErr w:type="spellEnd"/>
+      <w:r>
+        <w:rPr>
+          <w:rFonts w:cs="Arial"/>
+          <w:color w:val="333333"/>
+          <w:shd w:val="clear" w:color="auto" w:fill="FFFFFF"/>
+        </w:rPr>
+        <w:t>, 2016)</w:t>
       </w:r>
       <w:r>
         <w:rPr>
@@ -9870,8 +10309,8 @@
         <w:t>.</w:t>
       </w:r>
     </w:p>
-    <w:bookmarkStart w:id="38" w:name="_MON_1542460860"/>
-    <w:bookmarkEnd w:id="38"/>
+    <w:bookmarkStart w:id="39" w:name="_MON_1542460860"/>
+    <w:bookmarkEnd w:id="39"/>
     <w:p>
       <w:pPr>
         <w:pBdr>
@@ -9892,7 +10331,7 @@
           <v:shape id="_x0000_i1035" type="#_x0000_t75" style="width:469.2pt;height:2in" o:ole="">
             <v:imagedata r:id="rId30" o:title=""/>
           </v:shape>
-          <o:OLEObject Type="Embed" ProgID="Word.OpenDocumentText.12" ShapeID="_x0000_i1035" DrawAspect="Content" ObjectID="_1545156797" r:id="rId31"/>
+          <o:OLEObject Type="Embed" ProgID="Word.OpenDocumentText.12" ShapeID="_x0000_i1035" DrawAspect="Content" ObjectID="_1545159982" r:id="rId31"/>
         </w:object>
       </w:r>
     </w:p>
@@ -9927,7 +10366,15 @@
         <w:t>3.2</w:t>
       </w:r>
       <w:r>
-        <w:t>.3.2 Datetime module</w:t>
+        <w:t xml:space="preserve">.3.2 </w:t>
+      </w:r>
+      <w:proofErr w:type="spellStart"/>
+      <w:r>
+        <w:t>Datetime</w:t>
+      </w:r>
+      <w:proofErr w:type="spellEnd"/>
+      <w:r>
+        <w:t xml:space="preserve"> module</w:t>
       </w:r>
     </w:p>
     <w:p>
@@ -9962,8 +10409,8 @@
         <w:t xml:space="preserve"> shows off some of the functions found in this module.</w:t>
       </w:r>
     </w:p>
-    <w:bookmarkStart w:id="39" w:name="_MON_1542460912"/>
-    <w:bookmarkEnd w:id="39"/>
+    <w:bookmarkStart w:id="40" w:name="_MON_1542460912"/>
+    <w:bookmarkEnd w:id="40"/>
     <w:p>
       <w:pPr>
         <w:pBdr>
@@ -9984,7 +10431,7 @@
           <v:shape id="_x0000_i1036" type="#_x0000_t75" style="width:453pt;height:155.4pt" o:ole="">
             <v:imagedata r:id="rId32" o:title=""/>
           </v:shape>
-          <o:OLEObject Type="Embed" ProgID="Word.OpenDocumentText.12" ShapeID="_x0000_i1036" DrawAspect="Content" ObjectID="_1545156798" r:id="rId33"/>
+          <o:OLEObject Type="Embed" ProgID="Word.OpenDocumentText.12" ShapeID="_x0000_i1036" DrawAspect="Content" ObjectID="_1545159983" r:id="rId33"/>
         </w:object>
       </w:r>
     </w:p>
@@ -10014,7 +10461,21 @@
         <w:rPr>
           <w:rStyle w:val="Emphasis"/>
         </w:rPr>
-        <w:t>: Datetime API example</w:t>
+        <w:t xml:space="preserve">: </w:t>
+      </w:r>
+      <w:proofErr w:type="spellStart"/>
+      <w:r>
+        <w:rPr>
+          <w:rStyle w:val="Emphasis"/>
+        </w:rPr>
+        <w:t>Datetime</w:t>
+      </w:r>
+      <w:proofErr w:type="spellEnd"/>
+      <w:r>
+        <w:rPr>
+          <w:rStyle w:val="Emphasis"/>
+        </w:rPr>
+        <w:t xml:space="preserve"> API example</w:t>
       </w:r>
     </w:p>
     <w:p>
@@ -10067,8 +10528,8 @@
         <w:t xml:space="preserve"> shows the information available from this module.</w:t>
       </w:r>
     </w:p>
-    <w:bookmarkStart w:id="40" w:name="_MON_1542461002"/>
-    <w:bookmarkEnd w:id="40"/>
+    <w:bookmarkStart w:id="41" w:name="_MON_1542461002"/>
+    <w:bookmarkEnd w:id="41"/>
     <w:p>
       <w:pPr>
         <w:pBdr>
@@ -10090,7 +10551,7 @@
           <v:shape id="_x0000_i1037" type="#_x0000_t75" style="width:453pt;height:96.6pt" o:ole="">
             <v:imagedata r:id="rId34" o:title=""/>
           </v:shape>
-          <o:OLEObject Type="Embed" ProgID="Word.OpenDocumentText.12" ShapeID="_x0000_i1037" DrawAspect="Content" ObjectID="_1545156799" r:id="rId35"/>
+          <o:OLEObject Type="Embed" ProgID="Word.OpenDocumentText.12" ShapeID="_x0000_i1037" DrawAspect="Content" ObjectID="_1545159984" r:id="rId35"/>
         </w:object>
       </w:r>
     </w:p>
@@ -10177,8 +10638,8 @@
         <w:t>.</w:t>
       </w:r>
     </w:p>
-    <w:bookmarkStart w:id="41" w:name="_MON_1542461157"/>
-    <w:bookmarkEnd w:id="41"/>
+    <w:bookmarkStart w:id="42" w:name="_MON_1542461157"/>
+    <w:bookmarkEnd w:id="42"/>
     <w:p>
       <w:pPr>
         <w:pBdr>
@@ -10199,7 +10660,7 @@
           <v:shape id="_x0000_i1038" type="#_x0000_t75" style="width:453pt;height:87.6pt" o:ole="">
             <v:imagedata r:id="rId36" o:title=""/>
           </v:shape>
-          <o:OLEObject Type="Embed" ProgID="Word.OpenDocumentText.12" ShapeID="_x0000_i1038" DrawAspect="Content" ObjectID="_1545156800" r:id="rId37"/>
+          <o:OLEObject Type="Embed" ProgID="Word.OpenDocumentText.12" ShapeID="_x0000_i1038" DrawAspect="Content" ObjectID="_1545159985" r:id="rId37"/>
         </w:object>
       </w:r>
     </w:p>
@@ -10299,8 +10760,8 @@
         <w:t xml:space="preserve"> gives a basic usage example.</w:t>
       </w:r>
     </w:p>
-    <w:bookmarkStart w:id="42" w:name="_MON_1542461192"/>
-    <w:bookmarkEnd w:id="42"/>
+    <w:bookmarkStart w:id="43" w:name="_MON_1542461192"/>
+    <w:bookmarkEnd w:id="43"/>
     <w:p>
       <w:pPr>
         <w:pBdr>
@@ -10322,7 +10783,7 @@
           <v:shape id="_x0000_i1039" type="#_x0000_t75" style="width:469.2pt;height:68.4pt" o:ole="">
             <v:imagedata r:id="rId38" o:title=""/>
           </v:shape>
-          <o:OLEObject Type="Embed" ProgID="Word.OpenDocumentText.12" ShapeID="_x0000_i1039" DrawAspect="Content" ObjectID="_1545156801" r:id="rId39"/>
+          <o:OLEObject Type="Embed" ProgID="Word.OpenDocumentText.12" ShapeID="_x0000_i1039" DrawAspect="Content" ObjectID="_1545159986" r:id="rId39"/>
         </w:object>
       </w:r>
     </w:p>
@@ -10422,8 +10883,8 @@
         <w:t xml:space="preserve"> </w:t>
       </w:r>
     </w:p>
-    <w:bookmarkStart w:id="43" w:name="_MON_1543609797"/>
-    <w:bookmarkEnd w:id="43"/>
+    <w:bookmarkStart w:id="44" w:name="_MON_1543609797"/>
+    <w:bookmarkEnd w:id="44"/>
     <w:p>
       <w:pPr>
         <w:pBdr>
@@ -10445,7 +10906,7 @@
           <v:shape id="_x0000_i1040" type="#_x0000_t75" style="width:522.6pt;height:132.6pt" o:ole="">
             <v:imagedata r:id="rId40" o:title=""/>
           </v:shape>
-          <o:OLEObject Type="Embed" ProgID="Word.OpenDocumentText.12" ShapeID="_x0000_i1040" DrawAspect="Content" ObjectID="_1545156802" r:id="rId41"/>
+          <o:OLEObject Type="Embed" ProgID="Word.OpenDocumentText.12" ShapeID="_x0000_i1040" DrawAspect="Content" ObjectID="_1545159987" r:id="rId41"/>
         </w:object>
       </w:r>
     </w:p>
@@ -10606,8 +11067,8 @@
         <w:t xml:space="preserve"> for a better example) we have a API calls that match as if it was in C++ and this is by design to make sure the code written maps as directly as possible to people with previous experience.</w:t>
       </w:r>
     </w:p>
-    <w:bookmarkStart w:id="44" w:name="_MON_1542461591"/>
-    <w:bookmarkEnd w:id="44"/>
+    <w:bookmarkStart w:id="45" w:name="_MON_1542461591"/>
+    <w:bookmarkEnd w:id="45"/>
     <w:p>
       <w:pPr>
         <w:pBdr>
@@ -10629,7 +11090,7 @@
           <v:shape id="_x0000_i1041" type="#_x0000_t75" style="width:453pt;height:98.4pt" o:ole="">
             <v:imagedata r:id="rId42" o:title=""/>
           </v:shape>
-          <o:OLEObject Type="Embed" ProgID="Word.OpenDocumentText.12" ShapeID="_x0000_i1041" DrawAspect="Content" ObjectID="_1545156803" r:id="rId43"/>
+          <o:OLEObject Type="Embed" ProgID="Word.OpenDocumentText.12" ShapeID="_x0000_i1041" DrawAspect="Content" ObjectID="_1545159988" r:id="rId43"/>
         </w:object>
       </w:r>
     </w:p>
@@ -10659,8 +11120,8 @@
         <w:t>: CL/GL API example</w:t>
       </w:r>
     </w:p>
-    <w:bookmarkStart w:id="45" w:name="_MON_1542660197"/>
-    <w:bookmarkEnd w:id="45"/>
+    <w:bookmarkStart w:id="46" w:name="_MON_1542660197"/>
+    <w:bookmarkEnd w:id="46"/>
     <w:p>
       <w:pPr>
         <w:pBdr>
@@ -10682,7 +11143,7 @@
           <v:shape id="_x0000_i1042" type="#_x0000_t75" style="width:453pt;height:118.8pt" o:ole="">
             <v:imagedata r:id="rId44" o:title=""/>
           </v:shape>
-          <o:OLEObject Type="Embed" ProgID="Word.OpenDocumentText.12" ShapeID="_x0000_i1042" DrawAspect="Content" ObjectID="_1545156804" r:id="rId45"/>
+          <o:OLEObject Type="Embed" ProgID="Word.OpenDocumentText.12" ShapeID="_x0000_i1042" DrawAspect="Content" ObjectID="_1545159989" r:id="rId45"/>
         </w:object>
       </w:r>
     </w:p>
@@ -10717,7 +11178,7 @@
         <w:pStyle w:val="Heading3"/>
         <w:spacing w:after="120"/>
       </w:pPr>
-      <w:bookmarkStart w:id="46" w:name="_Toc471405548"/>
+      <w:bookmarkStart w:id="47" w:name="_Toc471405548"/>
       <w:r>
         <w:t>3.</w:t>
       </w:r>
@@ -10733,7 +11194,7 @@
       <w:r>
         <w:t>Demonstrations</w:t>
       </w:r>
-      <w:bookmarkEnd w:id="46"/>
+      <w:bookmarkEnd w:id="47"/>
     </w:p>
     <w:p>
       <w:pPr>
@@ -11015,7 +11476,21 @@
         <w:rPr>
           <w:rFonts w:cs="Arial"/>
         </w:rPr>
-        <w:t>We also wrote this 3D Textured Cube demo which takes geometric data written in JSON and renders it on screen in 3D using OpenGL. The demo itself uses Vertex Array Objects (VAO) and Vertex Buffer Objects (VBO) to load and store vertex data on the GPU. It utilizes custom shaders and texture objects allowing us to bind textures to the geometry points specified. It also utilizes 3D matrices to perform translations, rotations and camera work to view the object in 3D.</w:t>
+        <w:t xml:space="preserve">We also wrote this 3D Textured Cube demo which takes geometric data written in JSON and renders it on screen in 3D using OpenGL. The demo itself uses Vertex Array Objects (VAO) and Vertex Buffer Objects (VBO) to load and store vertex data on the GPU. It utilizes custom </w:t>
+      </w:r>
+      <w:proofErr w:type="spellStart"/>
+      <w:r>
+        <w:rPr>
+          <w:rFonts w:cs="Arial"/>
+        </w:rPr>
+        <w:t>shaders</w:t>
+      </w:r>
+      <w:proofErr w:type="spellEnd"/>
+      <w:r>
+        <w:rPr>
+          <w:rFonts w:cs="Arial"/>
+        </w:rPr>
+        <w:t xml:space="preserve"> and texture objects allowing us to bind textures to the geometry points specified. It also utilizes 3D matrices to perform translations, rotations and camera work to view the object in 3D.</w:t>
       </w:r>
       <w:r>
         <w:rPr>
@@ -11186,7 +11661,7 @@
         <w:pStyle w:val="Heading2"/>
         <w:spacing w:after="120"/>
       </w:pPr>
-      <w:bookmarkStart w:id="47" w:name="_Toc471405549"/>
+      <w:bookmarkStart w:id="48" w:name="_Toc471405549"/>
       <w:r>
         <w:t>3.3</w:t>
       </w:r>
@@ -11196,7 +11671,7 @@
       <w:r>
         <w:t>Development Technique</w:t>
       </w:r>
-      <w:bookmarkEnd w:id="47"/>
+      <w:bookmarkEnd w:id="48"/>
     </w:p>
     <w:p>
       <w:pPr>
@@ -11247,7 +11722,7 @@
         <w:pStyle w:val="Heading3"/>
         <w:spacing w:after="120"/>
       </w:pPr>
-      <w:bookmarkStart w:id="48" w:name="_Toc471405550"/>
+      <w:bookmarkStart w:id="49" w:name="_Toc471405550"/>
       <w:r>
         <w:t>3.3</w:t>
       </w:r>
@@ -11260,7 +11735,7 @@
       <w:r>
         <w:t xml:space="preserve"> Methodology</w:t>
       </w:r>
-      <w:bookmarkEnd w:id="48"/>
+      <w:bookmarkEnd w:id="49"/>
     </w:p>
     <w:p>
       <w:pPr>
@@ -11360,7 +11835,7 @@
         <w:pStyle w:val="Heading3"/>
         <w:spacing w:after="120"/>
       </w:pPr>
-      <w:bookmarkStart w:id="49" w:name="_Toc471405551"/>
+      <w:bookmarkStart w:id="50" w:name="_Toc471405551"/>
       <w:r>
         <w:t>3.3</w:t>
       </w:r>
@@ -11370,7 +11845,7 @@
       <w:r>
         <w:t>Scrum Method</w:t>
       </w:r>
-      <w:bookmarkEnd w:id="49"/>
+      <w:bookmarkEnd w:id="50"/>
     </w:p>
     <w:p>
       <w:pPr>
@@ -11443,7 +11918,21 @@
         <w:rPr>
           <w:rFonts w:cs="Arial"/>
         </w:rPr>
-        <w:t>(Mahalakshmi and Sundararajan</w:t>
+        <w:t>(</w:t>
+      </w:r>
+      <w:proofErr w:type="spellStart"/>
+      <w:r>
+        <w:rPr>
+          <w:rFonts w:cs="Arial"/>
+        </w:rPr>
+        <w:t>Mahalakshmi</w:t>
+      </w:r>
+      <w:proofErr w:type="spellEnd"/>
+      <w:r>
+        <w:rPr>
+          <w:rFonts w:cs="Arial"/>
+        </w:rPr>
+        <w:t xml:space="preserve"> and Sundararajan</w:t>
       </w:r>
       <w:r>
         <w:rPr>
@@ -11560,7 +12049,7 @@
         <w:pStyle w:val="Heading3"/>
         <w:spacing w:after="120"/>
       </w:pPr>
-      <w:bookmarkStart w:id="50" w:name="_Toc471405552"/>
+      <w:bookmarkStart w:id="51" w:name="_Toc471405552"/>
       <w:r>
         <w:t>3.3</w:t>
       </w:r>
@@ -11573,7 +12062,7 @@
       <w:r>
         <w:t xml:space="preserve"> Sprints</w:t>
       </w:r>
-      <w:bookmarkEnd w:id="50"/>
+      <w:bookmarkEnd w:id="51"/>
     </w:p>
     <w:p>
       <w:pPr>
@@ -11664,7 +12153,7 @@
         <w:pStyle w:val="Heading3"/>
         <w:spacing w:after="120"/>
       </w:pPr>
-      <w:bookmarkStart w:id="51" w:name="_Toc471405553"/>
+      <w:bookmarkStart w:id="52" w:name="_Toc471405553"/>
       <w:r>
         <w:lastRenderedPageBreak/>
         <w:t>3.3</w:t>
@@ -11678,7 +12167,7 @@
       <w:r>
         <w:t>Gantt Chart Schedule</w:t>
       </w:r>
-      <w:bookmarkEnd w:id="51"/>
+      <w:bookmarkEnd w:id="52"/>
     </w:p>
     <w:p>
       <w:pPr>
@@ -11864,14 +12353,14 @@
         <w:pStyle w:val="Heading2"/>
         <w:spacing w:after="120"/>
       </w:pPr>
-      <w:bookmarkStart w:id="52" w:name="_Toc471405554"/>
+      <w:bookmarkStart w:id="53" w:name="_Toc471405554"/>
       <w:r>
         <w:t xml:space="preserve">3.4 </w:t>
       </w:r>
       <w:r>
         <w:t>Plans for Completion</w:t>
       </w:r>
-      <w:bookmarkEnd w:id="52"/>
+      <w:bookmarkEnd w:id="53"/>
     </w:p>
     <w:p>
       <w:pPr>
@@ -11913,14 +12402,14 @@
         <w:pStyle w:val="Heading3"/>
         <w:spacing w:after="120"/>
       </w:pPr>
-      <w:bookmarkStart w:id="53" w:name="_Toc471405555"/>
+      <w:bookmarkStart w:id="54" w:name="_Toc471405555"/>
       <w:r>
         <w:t xml:space="preserve">3.4.1 </w:t>
       </w:r>
       <w:r>
         <w:t>Complete Bindings</w:t>
       </w:r>
-      <w:bookmarkEnd w:id="53"/>
+      <w:bookmarkEnd w:id="54"/>
     </w:p>
     <w:p>
       <w:pPr>
@@ -11999,7 +12488,21 @@
         <w:rPr>
           <w:rFonts w:cs="Arial"/>
         </w:rPr>
-        <w:t xml:space="preserve">through WebGL </w:t>
+        <w:t xml:space="preserve">through </w:t>
+      </w:r>
+      <w:proofErr w:type="spellStart"/>
+      <w:r>
+        <w:rPr>
+          <w:rFonts w:cs="Arial"/>
+        </w:rPr>
+        <w:t>WebGL</w:t>
+      </w:r>
+      <w:proofErr w:type="spellEnd"/>
+      <w:r>
+        <w:rPr>
+          <w:rFonts w:cs="Arial"/>
+        </w:rPr>
+        <w:t xml:space="preserve"> </w:t>
       </w:r>
       <w:r>
         <w:rPr>
@@ -12037,14 +12540,14 @@
         <w:pStyle w:val="Heading3"/>
         <w:spacing w:after="120"/>
       </w:pPr>
-      <w:bookmarkStart w:id="54" w:name="_Toc471405556"/>
+      <w:bookmarkStart w:id="55" w:name="_Toc471405556"/>
       <w:r>
         <w:t xml:space="preserve">3.4.2 </w:t>
       </w:r>
       <w:r>
         <w:t>Professional Demonstrations</w:t>
       </w:r>
-      <w:bookmarkEnd w:id="54"/>
+      <w:bookmarkEnd w:id="55"/>
     </w:p>
     <w:p>
       <w:pPr>
@@ -12101,14 +12604,14 @@
         <w:pStyle w:val="Heading3"/>
         <w:spacing w:after="120"/>
       </w:pPr>
-      <w:bookmarkStart w:id="55" w:name="_Toc471405557"/>
+      <w:bookmarkStart w:id="56" w:name="_Toc471405557"/>
       <w:r>
         <w:t xml:space="preserve">3.4.3 </w:t>
       </w:r>
       <w:r>
         <w:t>Presentation</w:t>
       </w:r>
-      <w:bookmarkEnd w:id="55"/>
+      <w:bookmarkEnd w:id="56"/>
     </w:p>
     <w:p>
       <w:pPr>
@@ -12225,7 +12728,7 @@
         <w:pStyle w:val="Heading3"/>
         <w:spacing w:after="120"/>
       </w:pPr>
-      <w:bookmarkStart w:id="56" w:name="_Toc471405558"/>
+      <w:bookmarkStart w:id="57" w:name="_Toc471405558"/>
       <w:r>
         <w:lastRenderedPageBreak/>
         <w:t xml:space="preserve">3.4.4 </w:t>
@@ -12233,7 +12736,7 @@
       <w:r>
         <w:t>Final Honours Project Report</w:t>
       </w:r>
-      <w:bookmarkEnd w:id="56"/>
+      <w:bookmarkEnd w:id="57"/>
     </w:p>
     <w:p>
       <w:pPr>
@@ -12260,7 +12763,7 @@
         <w:pStyle w:val="Heading3"/>
         <w:spacing w:after="120"/>
       </w:pPr>
-      <w:bookmarkStart w:id="57" w:name="_Toc471405559"/>
+      <w:bookmarkStart w:id="58" w:name="_Toc471405559"/>
       <w:r>
         <w:t xml:space="preserve">3.4.5 </w:t>
       </w:r>
@@ -12273,7 +12776,7 @@
       <w:r>
         <w:t xml:space="preserve"> Chart</w:t>
       </w:r>
-      <w:bookmarkEnd w:id="57"/>
+      <w:bookmarkEnd w:id="58"/>
     </w:p>
     <w:p>
       <w:pPr>
@@ -12447,7 +12950,7 @@
           <w:sz w:val="28"/>
         </w:rPr>
       </w:pPr>
-      <w:bookmarkStart w:id="58" w:name="_Toc471405560"/>
+      <w:bookmarkStart w:id="59" w:name="_Toc471405560"/>
       <w:r>
         <w:rPr>
           <w:rFonts w:ascii="Arial" w:hAnsi="Arial" w:cs="Arial"/>
@@ -12465,7 +12968,7 @@
         </w:rPr>
         <w:t>Concluding Remarks</w:t>
       </w:r>
-      <w:bookmarkEnd w:id="58"/>
+      <w:bookmarkEnd w:id="59"/>
     </w:p>
     <w:p>
       <w:pPr>
@@ -12475,14 +12978,14 @@
           <w:vertAlign w:val="subscript"/>
         </w:rPr>
       </w:pPr>
-      <w:bookmarkStart w:id="59" w:name="_Toc471405561"/>
+      <w:bookmarkStart w:id="60" w:name="_Toc471405561"/>
       <w:r>
         <w:t xml:space="preserve">4.1 </w:t>
       </w:r>
       <w:r>
         <w:t>Excellent Progress</w:t>
       </w:r>
-      <w:bookmarkEnd w:id="59"/>
+      <w:bookmarkEnd w:id="60"/>
     </w:p>
     <w:p>
       <w:pPr>
@@ -12491,7 +12994,6 @@
           <w:rFonts w:cs="Arial"/>
         </w:rPr>
       </w:pPr>
-      <w:bookmarkStart w:id="60" w:name="_GoBack"/>
       <w:r>
         <w:rPr>
           <w:rFonts w:cs="Arial"/>
@@ -12577,7 +13079,6 @@
         <w:t>ith loads of features including:</w:t>
       </w:r>
     </w:p>
-    <w:bookmarkEnd w:id="60"/>
     <w:p>
       <w:pPr>
         <w:pStyle w:val="ListParagraph"/>
@@ -13374,11 +13875,19 @@
           <w:shd w:val="clear" w:color="auto" w:fill="FFFFFF"/>
         </w:rPr>
       </w:pPr>
-      <w:r>
-        <w:rPr>
-          <w:shd w:val="clear" w:color="auto" w:fill="FFFFFF"/>
-        </w:rPr>
-        <w:t>Amdcom.</w:t>
+      <w:proofErr w:type="spellStart"/>
+      <w:r>
+        <w:rPr>
+          <w:shd w:val="clear" w:color="auto" w:fill="FFFFFF"/>
+        </w:rPr>
+        <w:t>Amdcom</w:t>
+      </w:r>
+      <w:proofErr w:type="spellEnd"/>
+      <w:r>
+        <w:rPr>
+          <w:shd w:val="clear" w:color="auto" w:fill="FFFFFF"/>
+        </w:rPr>
+        <w:t>.</w:t>
       </w:r>
       <w:r>
         <w:rPr>
@@ -13408,13 +13917,23 @@
         </w:rPr>
         <w:t> </w:t>
       </w:r>
+      <w:proofErr w:type="spellStart"/>
       <w:r>
         <w:rPr>
           <w:i/>
           <w:iCs/>
           <w:shd w:val="clear" w:color="auto" w:fill="FFFFFF"/>
         </w:rPr>
-        <w:t>Amdcom.</w:t>
+        <w:t>Amdcom</w:t>
+      </w:r>
+      <w:proofErr w:type="spellEnd"/>
+      <w:r>
+        <w:rPr>
+          <w:i/>
+          <w:iCs/>
+          <w:shd w:val="clear" w:color="auto" w:fill="FFFFFF"/>
+        </w:rPr>
+        <w:t>.</w:t>
       </w:r>
       <w:r>
         <w:rPr>
@@ -13488,11 +14007,19 @@
           <w:shd w:val="clear" w:color="auto" w:fill="FFFFFF"/>
         </w:rPr>
       </w:pPr>
-      <w:r>
-        <w:rPr>
-          <w:shd w:val="clear" w:color="auto" w:fill="FFFFFF"/>
-        </w:rPr>
-        <w:t>Amdcom.</w:t>
+      <w:proofErr w:type="spellStart"/>
+      <w:r>
+        <w:rPr>
+          <w:shd w:val="clear" w:color="auto" w:fill="FFFFFF"/>
+        </w:rPr>
+        <w:t>Amdcom</w:t>
+      </w:r>
+      <w:proofErr w:type="spellEnd"/>
+      <w:r>
+        <w:rPr>
+          <w:shd w:val="clear" w:color="auto" w:fill="FFFFFF"/>
+        </w:rPr>
+        <w:t>.</w:t>
       </w:r>
       <w:r>
         <w:rPr>
@@ -13522,13 +14049,23 @@
         </w:rPr>
         <w:t> </w:t>
       </w:r>
+      <w:proofErr w:type="spellStart"/>
       <w:r>
         <w:rPr>
           <w:i/>
           <w:iCs/>
           <w:shd w:val="clear" w:color="auto" w:fill="FFFFFF"/>
         </w:rPr>
-        <w:t>Amdcom.</w:t>
+        <w:t>Amdcom</w:t>
+      </w:r>
+      <w:proofErr w:type="spellEnd"/>
+      <w:r>
+        <w:rPr>
+          <w:i/>
+          <w:iCs/>
+          <w:shd w:val="clear" w:color="auto" w:fill="FFFFFF"/>
+        </w:rPr>
+        <w:t>.</w:t>
       </w:r>
       <w:r>
         <w:rPr>
@@ -13599,11 +14136,19 @@
           <w:shd w:val="clear" w:color="auto" w:fill="FFFFFF"/>
         </w:rPr>
       </w:pPr>
-      <w:r>
-        <w:rPr>
-          <w:shd w:val="clear" w:color="auto" w:fill="FFFFFF"/>
-        </w:rPr>
-        <w:t>Applecom.</w:t>
+      <w:proofErr w:type="spellStart"/>
+      <w:r>
+        <w:rPr>
+          <w:shd w:val="clear" w:color="auto" w:fill="FFFFFF"/>
+        </w:rPr>
+        <w:t>Applecom</w:t>
+      </w:r>
+      <w:proofErr w:type="spellEnd"/>
+      <w:r>
+        <w:rPr>
+          <w:shd w:val="clear" w:color="auto" w:fill="FFFFFF"/>
+        </w:rPr>
+        <w:t>.</w:t>
       </w:r>
       <w:r>
         <w:rPr>
@@ -13633,13 +14178,23 @@
         </w:rPr>
         <w:t> </w:t>
       </w:r>
+      <w:proofErr w:type="spellStart"/>
       <w:r>
         <w:rPr>
           <w:i/>
           <w:iCs/>
           <w:shd w:val="clear" w:color="auto" w:fill="FFFFFF"/>
         </w:rPr>
-        <w:t>Applecom.</w:t>
+        <w:t>Applecom</w:t>
+      </w:r>
+      <w:proofErr w:type="spellEnd"/>
+      <w:r>
+        <w:rPr>
+          <w:i/>
+          <w:iCs/>
+          <w:shd w:val="clear" w:color="auto" w:fill="FFFFFF"/>
+        </w:rPr>
+        <w:t>.</w:t>
       </w:r>
       <w:r>
         <w:rPr>
@@ -13711,11 +14266,19 @@
           <w:shd w:val="clear" w:color="auto" w:fill="FFFFFF"/>
         </w:rPr>
       </w:pPr>
-      <w:r>
-        <w:rPr>
-          <w:shd w:val="clear" w:color="auto" w:fill="FFFFFF"/>
-        </w:rPr>
-        <w:t>Atomio.</w:t>
+      <w:proofErr w:type="spellStart"/>
+      <w:r>
+        <w:rPr>
+          <w:shd w:val="clear" w:color="auto" w:fill="FFFFFF"/>
+        </w:rPr>
+        <w:t>Atomio</w:t>
+      </w:r>
+      <w:proofErr w:type="spellEnd"/>
+      <w:r>
+        <w:rPr>
+          <w:shd w:val="clear" w:color="auto" w:fill="FFFFFF"/>
+        </w:rPr>
+        <w:t>.</w:t>
       </w:r>
       <w:r>
         <w:rPr>
@@ -13823,11 +14386,19 @@
           <w:shd w:val="clear" w:color="auto" w:fill="FFFFFF"/>
         </w:rPr>
       </w:pPr>
-      <w:r>
-        <w:rPr>
-          <w:shd w:val="clear" w:color="auto" w:fill="FFFFFF"/>
-        </w:rPr>
-        <w:t>Commonjsorg.</w:t>
+      <w:proofErr w:type="spellStart"/>
+      <w:r>
+        <w:rPr>
+          <w:shd w:val="clear" w:color="auto" w:fill="FFFFFF"/>
+        </w:rPr>
+        <w:t>Commonjsorg</w:t>
+      </w:r>
+      <w:proofErr w:type="spellEnd"/>
+      <w:r>
+        <w:rPr>
+          <w:shd w:val="clear" w:color="auto" w:fill="FFFFFF"/>
+        </w:rPr>
+        <w:t>.</w:t>
       </w:r>
       <w:r>
         <w:rPr>
@@ -13938,11 +14509,19 @@
           <w:szCs w:val="20"/>
         </w:rPr>
       </w:pPr>
+      <w:proofErr w:type="spellStart"/>
       <w:r>
         <w:rPr>
           <w:color w:val="000000"/>
         </w:rPr>
-        <w:t>Ecma International. (2015).</w:t>
+        <w:t>Ecma</w:t>
+      </w:r>
+      <w:proofErr w:type="spellEnd"/>
+      <w:r>
+        <w:rPr>
+          <w:color w:val="000000"/>
+        </w:rPr>
+        <w:t xml:space="preserve"> International. (2015).</w:t>
       </w:r>
       <w:r>
         <w:rPr>
@@ -14075,11 +14654,19 @@
           <w:shd w:val="clear" w:color="auto" w:fill="FFFFFF"/>
         </w:rPr>
       </w:pPr>
-      <w:r>
-        <w:rPr>
-          <w:shd w:val="clear" w:color="auto" w:fill="FFFFFF"/>
-        </w:rPr>
-        <w:t>Googlesourcecom.</w:t>
+      <w:proofErr w:type="spellStart"/>
+      <w:r>
+        <w:rPr>
+          <w:shd w:val="clear" w:color="auto" w:fill="FFFFFF"/>
+        </w:rPr>
+        <w:t>Googlesourcecom</w:t>
+      </w:r>
+      <w:proofErr w:type="spellEnd"/>
+      <w:r>
+        <w:rPr>
+          <w:shd w:val="clear" w:color="auto" w:fill="FFFFFF"/>
+        </w:rPr>
+        <w:t>.</w:t>
       </w:r>
       <w:r>
         <w:rPr>
@@ -14189,11 +14776,19 @@
           <w:shd w:val="clear" w:color="auto" w:fill="FFFFFF"/>
         </w:rPr>
       </w:pPr>
-      <w:r>
-        <w:rPr>
-          <w:shd w:val="clear" w:color="auto" w:fill="FFFFFF"/>
-        </w:rPr>
-        <w:t>Intelcom.</w:t>
+      <w:proofErr w:type="spellStart"/>
+      <w:r>
+        <w:rPr>
+          <w:shd w:val="clear" w:color="auto" w:fill="FFFFFF"/>
+        </w:rPr>
+        <w:t>Intelcom</w:t>
+      </w:r>
+      <w:proofErr w:type="spellEnd"/>
+      <w:r>
+        <w:rPr>
+          <w:shd w:val="clear" w:color="auto" w:fill="FFFFFF"/>
+        </w:rPr>
+        <w:t>.</w:t>
       </w:r>
       <w:r>
         <w:rPr>
@@ -14313,11 +14908,19 @@
           <w:shd w:val="clear" w:color="auto" w:fill="FFFFFF"/>
         </w:rPr>
       </w:pPr>
-      <w:r>
-        <w:rPr>
-          <w:shd w:val="clear" w:color="auto" w:fill="FFFFFF"/>
-        </w:rPr>
-        <w:t>Intelcom.</w:t>
+      <w:proofErr w:type="spellStart"/>
+      <w:r>
+        <w:rPr>
+          <w:shd w:val="clear" w:color="auto" w:fill="FFFFFF"/>
+        </w:rPr>
+        <w:t>Intelcom</w:t>
+      </w:r>
+      <w:proofErr w:type="spellEnd"/>
+      <w:r>
+        <w:rPr>
+          <w:shd w:val="clear" w:color="auto" w:fill="FFFFFF"/>
+        </w:rPr>
+        <w:t>.</w:t>
       </w:r>
       <w:r>
         <w:rPr>
@@ -14425,11 +15028,19 @@
           <w:shd w:val="clear" w:color="auto" w:fill="FFFFFF"/>
         </w:rPr>
       </w:pPr>
-      <w:r>
-        <w:rPr>
-          <w:shd w:val="clear" w:color="auto" w:fill="FFFFFF"/>
-        </w:rPr>
-        <w:t>Khronosorg.</w:t>
+      <w:proofErr w:type="spellStart"/>
+      <w:r>
+        <w:rPr>
+          <w:shd w:val="clear" w:color="auto" w:fill="FFFFFF"/>
+        </w:rPr>
+        <w:t>Khronosorg</w:t>
+      </w:r>
+      <w:proofErr w:type="spellEnd"/>
+      <w:r>
+        <w:rPr>
+          <w:shd w:val="clear" w:color="auto" w:fill="FFFFFF"/>
+        </w:rPr>
+        <w:t>.</w:t>
       </w:r>
       <w:r>
         <w:rPr>
@@ -14459,13 +15070,23 @@
         </w:rPr>
         <w:t> </w:t>
       </w:r>
+      <w:proofErr w:type="spellStart"/>
       <w:r>
         <w:rPr>
           <w:i/>
           <w:iCs/>
           <w:shd w:val="clear" w:color="auto" w:fill="FFFFFF"/>
         </w:rPr>
-        <w:t>Khronosorg.</w:t>
+        <w:t>Khronosorg</w:t>
+      </w:r>
+      <w:proofErr w:type="spellEnd"/>
+      <w:r>
+        <w:rPr>
+          <w:i/>
+          <w:iCs/>
+          <w:shd w:val="clear" w:color="auto" w:fill="FFFFFF"/>
+        </w:rPr>
+        <w:t>.</w:t>
       </w:r>
       <w:r>
         <w:rPr>
@@ -14542,12 +15163,37 @@
           <w:shd w:val="clear" w:color="auto" w:fill="FFFFFF"/>
         </w:rPr>
       </w:pPr>
+      <w:proofErr w:type="spellStart"/>
       <w:r>
         <w:rPr>
           <w:color w:val="222222"/>
           <w:shd w:val="clear" w:color="auto" w:fill="FFFFFF"/>
         </w:rPr>
-        <w:t>Karimi, K., Dickson, N.G. and Hamze, F., 2010. A performance comparison of CUDA and OpenCL.</w:t>
+        <w:t>Karimi</w:t>
+      </w:r>
+      <w:proofErr w:type="spellEnd"/>
+      <w:r>
+        <w:rPr>
+          <w:color w:val="222222"/>
+          <w:shd w:val="clear" w:color="auto" w:fill="FFFFFF"/>
+        </w:rPr>
+        <w:t xml:space="preserve">, K., Dickson, N.G. and </w:t>
+      </w:r>
+      <w:proofErr w:type="spellStart"/>
+      <w:r>
+        <w:rPr>
+          <w:color w:val="222222"/>
+          <w:shd w:val="clear" w:color="auto" w:fill="FFFFFF"/>
+        </w:rPr>
+        <w:t>Hamze</w:t>
+      </w:r>
+      <w:proofErr w:type="spellEnd"/>
+      <w:r>
+        <w:rPr>
+          <w:color w:val="222222"/>
+          <w:shd w:val="clear" w:color="auto" w:fill="FFFFFF"/>
+        </w:rPr>
+        <w:t>, F., 2010. A performance comparison of CUDA and OpenCL.</w:t>
       </w:r>
       <w:r>
         <w:rPr>
@@ -14560,6 +15206,7 @@
         </w:rPr>
         <w:t> </w:t>
       </w:r>
+      <w:proofErr w:type="spellStart"/>
       <w:r>
         <w:rPr>
           <w:i/>
@@ -14567,13 +15214,23 @@
           <w:color w:val="222222"/>
           <w:shd w:val="clear" w:color="auto" w:fill="FFFFFF"/>
         </w:rPr>
-        <w:t>arXiv preprint arXiv:1005.2581</w:t>
-      </w:r>
-      <w:r>
-        <w:rPr>
+        <w:t>arXiv</w:t>
+      </w:r>
+      <w:proofErr w:type="spellEnd"/>
+      <w:r>
+        <w:rPr>
+          <w:i/>
+          <w:iCs/>
           <w:color w:val="222222"/>
           <w:shd w:val="clear" w:color="auto" w:fill="FFFFFF"/>
         </w:rPr>
+        <w:t xml:space="preserve"> preprint arXiv:1005.2581</w:t>
+      </w:r>
+      <w:r>
+        <w:rPr>
+          <w:color w:val="222222"/>
+          <w:shd w:val="clear" w:color="auto" w:fill="FFFFFF"/>
+        </w:rPr>
         <w:t>.</w:t>
       </w:r>
     </w:p>
@@ -14584,12 +15241,21 @@
           <w:shd w:val="clear" w:color="auto" w:fill="FFFFFF"/>
         </w:rPr>
       </w:pPr>
+      <w:proofErr w:type="spellStart"/>
       <w:r>
         <w:rPr>
           <w:color w:val="222222"/>
           <w:shd w:val="clear" w:color="auto" w:fill="FFFFFF"/>
         </w:rPr>
-        <w:t>Mahalakshmi, M. and Sundararajan, M., 2013. Traditional SDLC Vs Scrum Methodology–A Comparative Study.</w:t>
+        <w:t>Mahalakshmi</w:t>
+      </w:r>
+      <w:proofErr w:type="spellEnd"/>
+      <w:r>
+        <w:rPr>
+          <w:color w:val="222222"/>
+          <w:shd w:val="clear" w:color="auto" w:fill="FFFFFF"/>
+        </w:rPr>
+        <w:t>, M. and Sundararajan, M., 2013. Traditional SDLC Vs Scrum Methodology–A Comparative Study.</w:t>
       </w:r>
       <w:r>
         <w:rPr>
@@ -14652,11 +15318,19 @@
           <w:shd w:val="clear" w:color="auto" w:fill="FFFFFF"/>
         </w:rPr>
       </w:pPr>
-      <w:r>
-        <w:rPr>
-          <w:shd w:val="clear" w:color="auto" w:fill="FFFFFF"/>
-        </w:rPr>
-        <w:t>Nodejs foundation.</w:t>
+      <w:proofErr w:type="spellStart"/>
+      <w:r>
+        <w:rPr>
+          <w:shd w:val="clear" w:color="auto" w:fill="FFFFFF"/>
+        </w:rPr>
+        <w:t>Nodejs</w:t>
+      </w:r>
+      <w:proofErr w:type="spellEnd"/>
+      <w:r>
+        <w:rPr>
+          <w:shd w:val="clear" w:color="auto" w:fill="FFFFFF"/>
+        </w:rPr>
+        <w:t xml:space="preserve"> foundation.</w:t>
       </w:r>
       <w:r>
         <w:rPr>
@@ -14686,13 +15360,23 @@
         </w:rPr>
         <w:t> </w:t>
       </w:r>
+      <w:proofErr w:type="spellStart"/>
       <w:r>
         <w:rPr>
           <w:i/>
           <w:iCs/>
           <w:shd w:val="clear" w:color="auto" w:fill="FFFFFF"/>
         </w:rPr>
-        <w:t>Nodejsorg.</w:t>
+        <w:t>Nodejsorg</w:t>
+      </w:r>
+      <w:proofErr w:type="spellEnd"/>
+      <w:r>
+        <w:rPr>
+          <w:i/>
+          <w:iCs/>
+          <w:shd w:val="clear" w:color="auto" w:fill="FFFFFF"/>
+        </w:rPr>
+        <w:t>.</w:t>
       </w:r>
       <w:r>
         <w:rPr>
@@ -14767,11 +15451,19 @@
           <w:shd w:val="clear" w:color="auto" w:fill="FFFFFF"/>
         </w:rPr>
       </w:pPr>
-      <w:r>
-        <w:rPr>
-          <w:shd w:val="clear" w:color="auto" w:fill="FFFFFF"/>
-        </w:rPr>
-        <w:t>Mozillaorg.</w:t>
+      <w:proofErr w:type="spellStart"/>
+      <w:r>
+        <w:rPr>
+          <w:shd w:val="clear" w:color="auto" w:fill="FFFFFF"/>
+        </w:rPr>
+        <w:t>Mozillaorg</w:t>
+      </w:r>
+      <w:proofErr w:type="spellEnd"/>
+      <w:r>
+        <w:rPr>
+          <w:shd w:val="clear" w:color="auto" w:fill="FFFFFF"/>
+        </w:rPr>
+        <w:t>.</w:t>
       </w:r>
       <w:r>
         <w:rPr>
@@ -14882,11 +15574,19 @@
           <w:shd w:val="clear" w:color="auto" w:fill="FFFFFF"/>
         </w:rPr>
       </w:pPr>
-      <w:r>
-        <w:rPr>
-          <w:shd w:val="clear" w:color="auto" w:fill="FFFFFF"/>
-        </w:rPr>
-        <w:t>Mozillaorg.</w:t>
+      <w:proofErr w:type="spellStart"/>
+      <w:r>
+        <w:rPr>
+          <w:shd w:val="clear" w:color="auto" w:fill="FFFFFF"/>
+        </w:rPr>
+        <w:t>Mozillaorg</w:t>
+      </w:r>
+      <w:proofErr w:type="spellEnd"/>
+      <w:r>
+        <w:rPr>
+          <w:shd w:val="clear" w:color="auto" w:fill="FFFFFF"/>
+        </w:rPr>
+        <w:t>.</w:t>
       </w:r>
       <w:r>
         <w:rPr>
@@ -14994,11 +15694,19 @@
           <w:shd w:val="clear" w:color="auto" w:fill="FFFFFF"/>
         </w:rPr>
       </w:pPr>
-      <w:r>
-        <w:rPr>
-          <w:shd w:val="clear" w:color="auto" w:fill="FFFFFF"/>
-        </w:rPr>
-        <w:t>Nvidiacom.</w:t>
+      <w:proofErr w:type="spellStart"/>
+      <w:r>
+        <w:rPr>
+          <w:shd w:val="clear" w:color="auto" w:fill="FFFFFF"/>
+        </w:rPr>
+        <w:t>Nvidiacom</w:t>
+      </w:r>
+      <w:proofErr w:type="spellEnd"/>
+      <w:r>
+        <w:rPr>
+          <w:shd w:val="clear" w:color="auto" w:fill="FFFFFF"/>
+        </w:rPr>
+        <w:t>.</w:t>
       </w:r>
       <w:r>
         <w:rPr>
@@ -15028,13 +15736,23 @@
         </w:rPr>
         <w:t> </w:t>
       </w:r>
+      <w:proofErr w:type="spellStart"/>
       <w:r>
         <w:rPr>
           <w:i/>
           <w:iCs/>
           <w:shd w:val="clear" w:color="auto" w:fill="FFFFFF"/>
         </w:rPr>
-        <w:t>Nvidiacom.</w:t>
+        <w:t>Nvidiacom</w:t>
+      </w:r>
+      <w:proofErr w:type="spellEnd"/>
+      <w:r>
+        <w:rPr>
+          <w:i/>
+          <w:iCs/>
+          <w:shd w:val="clear" w:color="auto" w:fill="FFFFFF"/>
+        </w:rPr>
+        <w:t>.</w:t>
       </w:r>
       <w:r>
         <w:rPr>
@@ -15109,11 +15827,19 @@
           <w:shd w:val="clear" w:color="auto" w:fill="FFFFFF"/>
         </w:rPr>
       </w:pPr>
-      <w:r>
-        <w:rPr>
-          <w:shd w:val="clear" w:color="auto" w:fill="FFFFFF"/>
-        </w:rPr>
-        <w:t>Nvidiacom.</w:t>
+      <w:proofErr w:type="spellStart"/>
+      <w:r>
+        <w:rPr>
+          <w:shd w:val="clear" w:color="auto" w:fill="FFFFFF"/>
+        </w:rPr>
+        <w:t>Nvidiacom</w:t>
+      </w:r>
+      <w:proofErr w:type="spellEnd"/>
+      <w:r>
+        <w:rPr>
+          <w:shd w:val="clear" w:color="auto" w:fill="FFFFFF"/>
+        </w:rPr>
+        <w:t>.</w:t>
       </w:r>
       <w:r>
         <w:rPr>
@@ -15221,11 +15947,19 @@
           <w:shd w:val="clear" w:color="auto" w:fill="FFFFFF"/>
         </w:rPr>
       </w:pPr>
-      <w:r>
-        <w:rPr>
-          <w:shd w:val="clear" w:color="auto" w:fill="FFFFFF"/>
-        </w:rPr>
-        <w:t>Nvidiacom.</w:t>
+      <w:proofErr w:type="spellStart"/>
+      <w:r>
+        <w:rPr>
+          <w:shd w:val="clear" w:color="auto" w:fill="FFFFFF"/>
+        </w:rPr>
+        <w:t>Nvidiacom</w:t>
+      </w:r>
+      <w:proofErr w:type="spellEnd"/>
+      <w:r>
+        <w:rPr>
+          <w:shd w:val="clear" w:color="auto" w:fill="FFFFFF"/>
+        </w:rPr>
+        <w:t>.</w:t>
       </w:r>
       <w:r>
         <w:rPr>
@@ -15255,13 +15989,23 @@
         </w:rPr>
         <w:t> </w:t>
       </w:r>
+      <w:proofErr w:type="spellStart"/>
       <w:r>
         <w:rPr>
           <w:i/>
           <w:iCs/>
           <w:shd w:val="clear" w:color="auto" w:fill="FFFFFF"/>
         </w:rPr>
-        <w:t>Nvidiacom.</w:t>
+        <w:t>Nvidiacom</w:t>
+      </w:r>
+      <w:proofErr w:type="spellEnd"/>
+      <w:r>
+        <w:rPr>
+          <w:i/>
+          <w:iCs/>
+          <w:shd w:val="clear" w:color="auto" w:fill="FFFFFF"/>
+        </w:rPr>
+        <w:t>.</w:t>
       </w:r>
       <w:r>
         <w:rPr>
@@ -15334,11 +16078,19 @@
           <w:shd w:val="clear" w:color="auto" w:fill="FFFFFF"/>
         </w:rPr>
       </w:pPr>
-      <w:r>
-        <w:rPr>
-          <w:shd w:val="clear" w:color="auto" w:fill="FFFFFF"/>
-        </w:rPr>
-        <w:t>Steampoweredcom.</w:t>
+      <w:proofErr w:type="spellStart"/>
+      <w:r>
+        <w:rPr>
+          <w:shd w:val="clear" w:color="auto" w:fill="FFFFFF"/>
+        </w:rPr>
+        <w:t>Steampoweredcom</w:t>
+      </w:r>
+      <w:proofErr w:type="spellEnd"/>
+      <w:r>
+        <w:rPr>
+          <w:shd w:val="clear" w:color="auto" w:fill="FFFFFF"/>
+        </w:rPr>
+        <w:t>.</w:t>
       </w:r>
       <w:r>
         <w:rPr>
@@ -15368,13 +16120,23 @@
         </w:rPr>
         <w:t> </w:t>
       </w:r>
+      <w:proofErr w:type="spellStart"/>
       <w:r>
         <w:rPr>
           <w:i/>
           <w:iCs/>
           <w:shd w:val="clear" w:color="auto" w:fill="FFFFFF"/>
         </w:rPr>
-        <w:t>Steampoweredcom.</w:t>
+        <w:t>Steampoweredcom</w:t>
+      </w:r>
+      <w:proofErr w:type="spellEnd"/>
+      <w:r>
+        <w:rPr>
+          <w:i/>
+          <w:iCs/>
+          <w:shd w:val="clear" w:color="auto" w:fill="FFFFFF"/>
+        </w:rPr>
+        <w:t>.</w:t>
       </w:r>
       <w:r>
         <w:rPr>
@@ -16829,8 +17591,17 @@
           <w:rStyle w:val="Emphasis"/>
           <w:rFonts w:ascii="Arial" w:hAnsi="Arial" w:cs="Arial"/>
         </w:rPr>
-        <w:t>Programming 3D applications with HTML5 and WebGL</w:t>
-      </w:r>
+        <w:t>Programming 3D applications with HTML5 and </w:t>
+      </w:r>
+      <w:proofErr w:type="spellStart"/>
+      <w:r>
+        <w:rPr>
+          <w:rStyle w:val="Emphasis"/>
+          <w:rFonts w:ascii="Arial" w:hAnsi="Arial" w:cs="Arial"/>
+        </w:rPr>
+        <w:t>WebGL</w:t>
+      </w:r>
+      <w:proofErr w:type="spellEnd"/>
     </w:p>
     <w:p>
       <w:pPr>
@@ -17549,7 +18320,7 @@
           <v:shape id="_x0000_i1043" type="#_x0000_t75" style="width:540.6pt;height:685.2pt" o:ole="">
             <v:imagedata r:id="rId71" o:title=""/>
           </v:shape>
-          <o:OLEObject Type="Embed" ProgID="Word.OpenDocumentText.12" ShapeID="_x0000_i1043" DrawAspect="Content" ObjectID="_1545156805" r:id="rId72"/>
+          <o:OLEObject Type="Embed" ProgID="Word.OpenDocumentText.12" ShapeID="_x0000_i1043" DrawAspect="Content" ObjectID="_1545159990" r:id="rId72"/>
         </w:object>
       </w:r>
     </w:p>
@@ -17571,7 +18342,7 @@
           <v:shape id="_x0000_i1044" type="#_x0000_t75" style="width:540.6pt;height:676.2pt" o:ole="">
             <v:imagedata r:id="rId73" o:title=""/>
           </v:shape>
-          <o:OLEObject Type="Embed" ProgID="Word.OpenDocumentText.12" ShapeID="_x0000_i1044" DrawAspect="Content" ObjectID="_1545156806" r:id="rId74"/>
+          <o:OLEObject Type="Embed" ProgID="Word.OpenDocumentText.12" ShapeID="_x0000_i1044" DrawAspect="Content" ObjectID="_1545159991" r:id="rId74"/>
         </w:object>
       </w:r>
     </w:p>
@@ -17622,7 +18393,7 @@
           <v:shape id="_x0000_i1045" type="#_x0000_t75" style="width:540.6pt;height:642.6pt" o:ole="">
             <v:imagedata r:id="rId75" o:title=""/>
           </v:shape>
-          <o:OLEObject Type="Embed" ProgID="Word.OpenDocumentText.12" ShapeID="_x0000_i1045" DrawAspect="Content" ObjectID="_1545156807" r:id="rId76"/>
+          <o:OLEObject Type="Embed" ProgID="Word.OpenDocumentText.12" ShapeID="_x0000_i1045" DrawAspect="Content" ObjectID="_1545159992" r:id="rId76"/>
         </w:object>
       </w:r>
     </w:p>
@@ -17644,7 +18415,7 @@
           <v:shape id="_x0000_i1046" type="#_x0000_t75" style="width:540.6pt;height:610.8pt" o:ole="">
             <v:imagedata r:id="rId77" o:title=""/>
           </v:shape>
-          <o:OLEObject Type="Embed" ProgID="Word.OpenDocumentText.12" ShapeID="_x0000_i1046" DrawAspect="Content" ObjectID="_1545156808" r:id="rId78"/>
+          <o:OLEObject Type="Embed" ProgID="Word.OpenDocumentText.12" ShapeID="_x0000_i1046" DrawAspect="Content" ObjectID="_1545159993" r:id="rId78"/>
         </w:object>
       </w:r>
     </w:p>
@@ -18440,7 +19211,15 @@
         <w:ind w:left="927"/>
       </w:pPr>
       <w:r>
-        <w:t>Figure out how to demonstrate the project through media eg blogs.</w:t>
+        <w:t xml:space="preserve">Figure out how to demonstrate the project through media </w:t>
+      </w:r>
+      <w:proofErr w:type="spellStart"/>
+      <w:r>
+        <w:t>eg</w:t>
+      </w:r>
+      <w:proofErr w:type="spellEnd"/>
+      <w:r>
+        <w:t xml:space="preserve"> blogs.</w:t>
       </w:r>
     </w:p>
     <w:p>
@@ -19566,8 +20345,13 @@
         </w:numPr>
       </w:pPr>
       <w:r>
-        <w:t>Showed ability to load modules via npm</w:t>
-      </w:r>
+        <w:t xml:space="preserve">Showed ability to load modules via </w:t>
+      </w:r>
+      <w:proofErr w:type="spellStart"/>
+      <w:r>
+        <w:t>npm</w:t>
+      </w:r>
+      <w:proofErr w:type="spellEnd"/>
     </w:p>
     <w:p>
       <w:pPr>
@@ -19934,12 +20718,21 @@
           <w:numId w:val="29"/>
         </w:numPr>
       </w:pPr>
+      <w:proofErr w:type="spellStart"/>
       <w:r>
         <w:rPr>
           <w:sz w:val="24"/>
           <w:szCs w:val="24"/>
         </w:rPr>
-        <w:t>Shader support</w:t>
+        <w:t>Shader</w:t>
+      </w:r>
+      <w:proofErr w:type="spellEnd"/>
+      <w:r>
+        <w:rPr>
+          <w:sz w:val="24"/>
+          <w:szCs w:val="24"/>
+        </w:rPr>
+        <w:t xml:space="preserve"> support</w:t>
       </w:r>
     </w:p>
     <w:p>
@@ -20409,7 +21202,6 @@
         <w:docPartUnique/>
       </w:docPartObj>
     </w:sdtPr>
-    <w:sdtEndPr/>
     <w:sdtContent>
       <w:p>
         <w:pPr>
@@ -20432,7 +21224,7 @@
           <w:rPr>
             <w:noProof/>
           </w:rPr>
-          <w:t>19</w:t>
+          <w:t>32</w:t>
         </w:r>
         <w:r>
           <w:rPr>
@@ -24698,7 +25490,7 @@
 </file>
 
 <file path=customXml/itemProps1.xml><?xml version="1.0" encoding="utf-8"?>
-<ds:datastoreItem xmlns:ds="http://schemas.openxmlformats.org/officeDocument/2006/customXml" ds:itemID="{94F7CA43-6F16-44A7-8A6B-B3599ECBD738}">
+<ds:datastoreItem xmlns:ds="http://schemas.openxmlformats.org/officeDocument/2006/customXml" ds:itemID="{186AEF36-71E9-4F16-980C-44B8FC9AC1F1}">
   <ds:schemaRefs>
     <ds:schemaRef ds:uri="http://schemas.openxmlformats.org/officeDocument/2006/bibliography"/>
   </ds:schemaRefs>

</xml_diff>

<commit_message>
final changes made hopefully
</commit_message>
<xml_diff>
--- a/Compute.Documents/B00235610 - Interim Report.docx
+++ b/Compute.Documents/B00235610 - Interim Report.docx
@@ -6769,7 +6769,7 @@
           <v:shape id="_x0000_i1025" type="#_x0000_t75" style="width:451.2pt;height:153pt" o:ole="">
             <v:imagedata r:id="rId9" o:title=""/>
           </v:shape>
-          <o:OLEObject Type="Embed" ProgID="Word.OpenDocumentText.12" ShapeID="_x0000_i1025" DrawAspect="Content" ObjectID="_1545159972" r:id="rId10"/>
+          <o:OLEObject Type="Embed" ProgID="Word.OpenDocumentText.12" ShapeID="_x0000_i1025" DrawAspect="Content" ObjectID="_1545169925" r:id="rId10"/>
         </w:object>
       </w:r>
     </w:p>
@@ -6888,12 +6888,7 @@
       </w:r>
       <w:r>
         <w:lastRenderedPageBreak/>
-        <w:t>written in OpenCL C which like CUDA mirrors the C/C++ language a</w:t>
-      </w:r>
-      <w:bookmarkStart w:id="14" w:name="_GoBack"/>
-      <w:bookmarkEnd w:id="14"/>
-      <w:r>
-        <w:t xml:space="preserve">nd adds extensions to fit the device it will run on. </w:t>
+        <w:t xml:space="preserve">written in OpenCL C which like CUDA mirrors the C/C++ language and adds extensions to fit the device it will run on. </w:t>
       </w:r>
       <w:r>
         <w:t xml:space="preserve">In </w:t>
@@ -6905,8 +6900,8 @@
         <w:t>igure 2 you can see an OpenCL C kernel which performs a simple vector addition.</w:t>
       </w:r>
     </w:p>
-    <w:bookmarkStart w:id="15" w:name="_MON_1545134528"/>
-    <w:bookmarkEnd w:id="15"/>
+    <w:bookmarkStart w:id="14" w:name="_MON_1545134528"/>
+    <w:bookmarkEnd w:id="14"/>
     <w:p>
       <w:pPr>
         <w:pBdr>
@@ -6922,7 +6917,7 @@
           <v:shape id="_x0000_i1026" type="#_x0000_t75" style="width:523.2pt;height:64.8pt" o:ole="">
             <v:imagedata r:id="rId11" o:title=""/>
           </v:shape>
-          <o:OLEObject Type="Embed" ProgID="Word.OpenDocumentText.12" ShapeID="_x0000_i1026" DrawAspect="Content" ObjectID="_1545159973" r:id="rId12"/>
+          <o:OLEObject Type="Embed" ProgID="Word.OpenDocumentText.12" ShapeID="_x0000_i1026" DrawAspect="Content" ObjectID="_1545169926" r:id="rId12"/>
         </w:object>
       </w:r>
     </w:p>
@@ -6966,7 +6961,7 @@
           <w:rFonts w:cs="Arial"/>
         </w:rPr>
       </w:pPr>
-      <w:bookmarkStart w:id="16" w:name="_Toc471405533"/>
+      <w:bookmarkStart w:id="15" w:name="_Toc471405533"/>
       <w:r>
         <w:t>2.1.</w:t>
       </w:r>
@@ -6976,7 +6971,7 @@
       <w:r>
         <w:t xml:space="preserve"> Advantages of GPUs</w:t>
       </w:r>
-      <w:bookmarkEnd w:id="16"/>
+      <w:bookmarkEnd w:id="15"/>
     </w:p>
     <w:p>
       <w:pPr>
@@ -7174,14 +7169,14 @@
         <w:pStyle w:val="Heading2"/>
         <w:spacing w:after="120"/>
       </w:pPr>
-      <w:bookmarkStart w:id="17" w:name="_Toc471405534"/>
+      <w:bookmarkStart w:id="16" w:name="_Toc471405534"/>
       <w:r>
         <w:t xml:space="preserve">2.2 </w:t>
       </w:r>
       <w:r>
         <w:t>JavaScript</w:t>
       </w:r>
-      <w:bookmarkEnd w:id="17"/>
+      <w:bookmarkEnd w:id="16"/>
     </w:p>
     <w:p>
       <w:pPr>
@@ -7363,7 +7358,7 @@
         <w:pStyle w:val="Heading3"/>
         <w:spacing w:after="120"/>
       </w:pPr>
-      <w:bookmarkStart w:id="18" w:name="_Toc471405535"/>
+      <w:bookmarkStart w:id="17" w:name="_Toc471405535"/>
       <w:r>
         <w:t>2.2</w:t>
       </w:r>
@@ -7376,7 +7371,7 @@
       <w:r>
         <w:t>Typed Array Architecture</w:t>
       </w:r>
-      <w:bookmarkEnd w:id="18"/>
+      <w:bookmarkEnd w:id="17"/>
     </w:p>
     <w:p>
       <w:pPr>
@@ -7593,7 +7588,7 @@
         <w:pStyle w:val="Heading3"/>
         <w:spacing w:after="120"/>
       </w:pPr>
-      <w:bookmarkStart w:id="19" w:name="_Toc471405536"/>
+      <w:bookmarkStart w:id="18" w:name="_Toc471405536"/>
       <w:r>
         <w:t>2.2.2</w:t>
       </w:r>
@@ -7604,7 +7599,7 @@
       <w:r>
         <w:t>ArrayBuffer</w:t>
       </w:r>
-      <w:bookmarkEnd w:id="19"/>
+      <w:bookmarkEnd w:id="18"/>
       <w:proofErr w:type="spellEnd"/>
     </w:p>
     <w:p>
@@ -7704,8 +7699,8 @@
         <w:t>.</w:t>
       </w:r>
     </w:p>
-    <w:bookmarkStart w:id="20" w:name="_MON_1541712016"/>
-    <w:bookmarkEnd w:id="20"/>
+    <w:bookmarkStart w:id="19" w:name="_MON_1541712016"/>
+    <w:bookmarkEnd w:id="19"/>
     <w:p>
       <w:pPr>
         <w:pBdr>
@@ -7724,10 +7719,10 @@
           <w:vertAlign w:val="subscript"/>
         </w:rPr>
         <w:object w:dxaOrig="9026" w:dyaOrig="1717">
-          <v:shape id="_x0000_i1052" type="#_x0000_t75" style="width:453pt;height:87pt" o:ole="">
+          <v:shape id="_x0000_i1027" type="#_x0000_t75" style="width:453pt;height:87pt" o:ole="">
             <v:imagedata r:id="rId13" o:title=""/>
           </v:shape>
-          <o:OLEObject Type="Embed" ProgID="Word.OpenDocumentText.12" ShapeID="_x0000_i1052" DrawAspect="Content" ObjectID="_1545159974" r:id="rId14"/>
+          <o:OLEObject Type="Embed" ProgID="Word.OpenDocumentText.12" ShapeID="_x0000_i1027" DrawAspect="Content" ObjectID="_1545169927" r:id="rId14"/>
         </w:object>
       </w:r>
     </w:p>
@@ -7777,8 +7772,8 @@
         <w:t xml:space="preserve"> example</w:t>
       </w:r>
     </w:p>
-    <w:bookmarkStart w:id="21" w:name="_MON_1541712103"/>
-    <w:bookmarkEnd w:id="21"/>
+    <w:bookmarkStart w:id="20" w:name="_MON_1541712103"/>
+    <w:bookmarkEnd w:id="20"/>
     <w:p>
       <w:pPr>
         <w:pBdr>
@@ -7799,7 +7794,7 @@
           <v:shape id="_x0000_i1028" type="#_x0000_t75" style="width:469.2pt;height:139.8pt" o:ole="">
             <v:imagedata r:id="rId15" o:title=""/>
           </v:shape>
-          <o:OLEObject Type="Embed" ProgID="Word.OpenDocumentText.12" ShapeID="_x0000_i1028" DrawAspect="Content" ObjectID="_1545159975" r:id="rId16"/>
+          <o:OLEObject Type="Embed" ProgID="Word.OpenDocumentText.12" ShapeID="_x0000_i1028" DrawAspect="Content" ObjectID="_1545169928" r:id="rId16"/>
         </w:object>
       </w:r>
       <w:r>
@@ -7915,7 +7910,7 @@
         <w:pStyle w:val="Heading3"/>
         <w:spacing w:after="120"/>
       </w:pPr>
-      <w:bookmarkStart w:id="22" w:name="_Toc471405537"/>
+      <w:bookmarkStart w:id="21" w:name="_Toc471405537"/>
       <w:r>
         <w:t>2.2.3</w:t>
       </w:r>
@@ -7931,7 +7926,7 @@
       <w:r>
         <w:t xml:space="preserve"> Float64Array</w:t>
       </w:r>
-      <w:bookmarkEnd w:id="22"/>
+      <w:bookmarkEnd w:id="21"/>
     </w:p>
     <w:p>
       <w:pPr>
@@ -8047,8 +8042,8 @@
         <w:t>.</w:t>
       </w:r>
     </w:p>
-    <w:bookmarkStart w:id="23" w:name="_MON_1541712873"/>
-    <w:bookmarkEnd w:id="23"/>
+    <w:bookmarkStart w:id="22" w:name="_MON_1541712873"/>
+    <w:bookmarkEnd w:id="22"/>
     <w:p>
       <w:pPr>
         <w:pBdr>
@@ -8069,7 +8064,7 @@
           <v:shape id="_x0000_i1029" type="#_x0000_t75" style="width:453pt;height:61.2pt" o:ole="">
             <v:imagedata r:id="rId17" o:title=""/>
           </v:shape>
-          <o:OLEObject Type="Embed" ProgID="Word.OpenDocumentText.12" ShapeID="_x0000_i1029" DrawAspect="Content" ObjectID="_1545159976" r:id="rId18"/>
+          <o:OLEObject Type="Embed" ProgID="Word.OpenDocumentText.12" ShapeID="_x0000_i1029" DrawAspect="Content" ObjectID="_1545169929" r:id="rId18"/>
         </w:object>
       </w:r>
     </w:p>
@@ -8194,8 +8189,8 @@
         <w:t>.</w:t>
       </w:r>
     </w:p>
-    <w:bookmarkStart w:id="24" w:name="_MON_1541712994"/>
-    <w:bookmarkEnd w:id="24"/>
+    <w:bookmarkStart w:id="23" w:name="_MON_1541712994"/>
+    <w:bookmarkEnd w:id="23"/>
     <w:p>
       <w:pPr>
         <w:pBdr>
@@ -8216,7 +8211,7 @@
           <v:shape id="_x0000_i1030" type="#_x0000_t75" style="width:453pt;height:51.6pt" o:ole="">
             <v:imagedata r:id="rId19" o:title=""/>
           </v:shape>
-          <o:OLEObject Type="Embed" ProgID="Word.OpenDocumentText.12" ShapeID="_x0000_i1030" DrawAspect="Content" ObjectID="_1545159977" r:id="rId20"/>
+          <o:OLEObject Type="Embed" ProgID="Word.OpenDocumentText.12" ShapeID="_x0000_i1030" DrawAspect="Content" ObjectID="_1545169930" r:id="rId20"/>
         </w:object>
       </w:r>
     </w:p>
@@ -8354,25 +8349,25 @@
       <w:pPr>
         <w:pStyle w:val="Heading2"/>
       </w:pPr>
-      <w:bookmarkStart w:id="25" w:name="_Toc471405538"/>
+      <w:bookmarkStart w:id="24" w:name="_Toc471405538"/>
       <w:r>
         <w:t xml:space="preserve">2.3 </w:t>
       </w:r>
       <w:r>
         <w:t>V8 JavaScript Compiler</w:t>
       </w:r>
-      <w:bookmarkEnd w:id="25"/>
+      <w:bookmarkEnd w:id="24"/>
     </w:p>
     <w:p>
       <w:pPr>
         <w:pStyle w:val="Heading3"/>
         <w:spacing w:after="120"/>
       </w:pPr>
-      <w:bookmarkStart w:id="26" w:name="_Toc471405539"/>
+      <w:bookmarkStart w:id="25" w:name="_Toc471405539"/>
       <w:r>
         <w:t>2.3.1 Interpreter vs Compiler</w:t>
       </w:r>
-      <w:bookmarkEnd w:id="26"/>
+      <w:bookmarkEnd w:id="25"/>
     </w:p>
     <w:p>
       <w:pPr>
@@ -8568,11 +8563,11 @@
         <w:pStyle w:val="Heading3"/>
         <w:spacing w:after="120"/>
       </w:pPr>
-      <w:bookmarkStart w:id="27" w:name="_Toc471405540"/>
+      <w:bookmarkStart w:id="26" w:name="_Toc471405540"/>
       <w:r>
         <w:t>2.3.2 ECMAScript 2015</w:t>
       </w:r>
-      <w:bookmarkEnd w:id="27"/>
+      <w:bookmarkEnd w:id="26"/>
     </w:p>
     <w:p>
       <w:pPr>
@@ -8851,7 +8846,7 @@
         <w:pStyle w:val="Heading3"/>
         <w:spacing w:before="120" w:after="120"/>
       </w:pPr>
-      <w:bookmarkStart w:id="28" w:name="_Toc471405541"/>
+      <w:bookmarkStart w:id="27" w:name="_Toc471405541"/>
       <w:r>
         <w:t>2.3.3</w:t>
       </w:r>
@@ -8861,7 +8856,7 @@
       <w:r>
         <w:t>Runtimes</w:t>
       </w:r>
-      <w:bookmarkEnd w:id="28"/>
+      <w:bookmarkEnd w:id="27"/>
     </w:p>
     <w:p>
       <w:pPr>
@@ -9002,7 +8997,7 @@
           <w:sz w:val="28"/>
         </w:rPr>
       </w:pPr>
-      <w:bookmarkStart w:id="29" w:name="_Toc471405542"/>
+      <w:bookmarkStart w:id="28" w:name="_Toc471405542"/>
       <w:r>
         <w:rPr>
           <w:rFonts w:ascii="Arial" w:hAnsi="Arial" w:cs="Arial"/>
@@ -9036,14 +9031,14 @@
         </w:rPr>
         <w:t>Plan for Completion</w:t>
       </w:r>
-      <w:bookmarkEnd w:id="29"/>
+      <w:bookmarkEnd w:id="28"/>
     </w:p>
     <w:p>
       <w:pPr>
         <w:pStyle w:val="Heading2"/>
         <w:spacing w:after="120"/>
       </w:pPr>
-      <w:bookmarkStart w:id="30" w:name="_Toc471405543"/>
+      <w:bookmarkStart w:id="29" w:name="_Toc471405543"/>
       <w:r>
         <w:t>3.1</w:t>
       </w:r>
@@ -9053,7 +9048,7 @@
       <w:r>
         <w:t>Development Outline</w:t>
       </w:r>
-      <w:bookmarkEnd w:id="30"/>
+      <w:bookmarkEnd w:id="29"/>
     </w:p>
     <w:p>
       <w:pPr>
@@ -9179,7 +9174,7 @@
         <w:pStyle w:val="Heading2"/>
         <w:spacing w:after="120"/>
       </w:pPr>
-      <w:bookmarkStart w:id="31" w:name="_Toc471405544"/>
+      <w:bookmarkStart w:id="30" w:name="_Toc471405544"/>
       <w:r>
         <w:t>3.2</w:t>
       </w:r>
@@ -9192,14 +9187,14 @@
       <w:r>
         <w:t>Steps</w:t>
       </w:r>
-      <w:bookmarkEnd w:id="31"/>
+      <w:bookmarkEnd w:id="30"/>
     </w:p>
     <w:p>
       <w:pPr>
         <w:pStyle w:val="Heading3"/>
         <w:spacing w:after="120"/>
       </w:pPr>
-      <w:bookmarkStart w:id="32" w:name="_Toc471405545"/>
+      <w:bookmarkStart w:id="31" w:name="_Toc471405545"/>
       <w:r>
         <w:t>3.2</w:t>
       </w:r>
@@ -9215,7 +9210,7 @@
       <w:r>
         <w:t>V8</w:t>
       </w:r>
-      <w:bookmarkEnd w:id="32"/>
+      <w:bookmarkEnd w:id="31"/>
     </w:p>
     <w:p>
       <w:pPr>
@@ -9389,8 +9384,8 @@
         <w:t xml:space="preserve"> you can see this object being created.</w:t>
       </w:r>
     </w:p>
-    <w:bookmarkStart w:id="33" w:name="_MON_1542453263"/>
-    <w:bookmarkEnd w:id="33"/>
+    <w:bookmarkStart w:id="32" w:name="_MON_1542453263"/>
+    <w:bookmarkEnd w:id="32"/>
     <w:p>
       <w:pPr>
         <w:pBdr>
@@ -9411,12 +9406,13 @@
           <v:shape id="_x0000_i1031" type="#_x0000_t75" style="width:469.2pt;height:46.8pt" o:ole="">
             <v:imagedata r:id="rId22" o:title=""/>
           </v:shape>
-          <o:OLEObject Type="Embed" ProgID="Word.OpenDocumentText.12" ShapeID="_x0000_i1031" DrawAspect="Content" ObjectID="_1545159978" r:id="rId23"/>
+          <o:OLEObject Type="Embed" ProgID="Word.OpenDocumentText.12" ShapeID="_x0000_i1031" DrawAspect="Content" ObjectID="_1545169931" r:id="rId23"/>
         </w:object>
       </w:r>
     </w:p>
     <w:p>
       <w:pPr>
+        <w:spacing w:after="120"/>
         <w:jc w:val="center"/>
         <w:rPr>
           <w:rStyle w:val="Emphasis"/>
@@ -9494,15 +9490,15 @@
         <w:t xml:space="preserve"> you can see a handle being created.</w:t>
       </w:r>
     </w:p>
-    <w:bookmarkStart w:id="34" w:name="_MON_1542453394"/>
-    <w:bookmarkEnd w:id="34"/>
+    <w:bookmarkStart w:id="33" w:name="_MON_1542453394"/>
+    <w:bookmarkEnd w:id="33"/>
     <w:p>
       <w:pPr>
         <w:pBdr>
-          <w:top w:val="single" w:sz="4" w:space="1" w:color="auto" w:shadow="1"/>
-          <w:left w:val="single" w:sz="4" w:space="4" w:color="auto" w:shadow="1"/>
-          <w:bottom w:val="single" w:sz="4" w:space="0" w:color="auto" w:shadow="1"/>
-          <w:right w:val="single" w:sz="4" w:space="4" w:color="auto" w:shadow="1"/>
+          <w:top w:val="single" w:sz="4" w:space="1" w:color="auto"/>
+          <w:left w:val="single" w:sz="4" w:space="4" w:color="auto"/>
+          <w:bottom w:val="single" w:sz="4" w:space="1" w:color="auto"/>
+          <w:right w:val="single" w:sz="4" w:space="4" w:color="auto"/>
         </w:pBdr>
         <w:rPr>
           <w:rFonts w:cs="Arial"/>
@@ -9513,16 +9509,23 @@
           <w:rFonts w:cs="Arial"/>
         </w:rPr>
         <w:object w:dxaOrig="10466" w:dyaOrig="1274">
-          <v:shape id="_x0000_i1032" type="#_x0000_t75" style="width:526.2pt;height:63pt" o:ole="">
+          <v:shape id="_x0000_i1051" type="#_x0000_t75" style="width:526.2pt;height:63pt" o:ole="">
             <v:imagedata r:id="rId24" o:title=""/>
           </v:shape>
-          <o:OLEObject Type="Embed" ProgID="Word.OpenDocumentText.12" ShapeID="_x0000_i1032" DrawAspect="Content" ObjectID="_1545159979" r:id="rId25"/>
+          <o:OLEObject Type="Embed" ProgID="Word.OpenDocumentText.12" ShapeID="_x0000_i1051" DrawAspect="Content" ObjectID="_1545169932" r:id="rId25"/>
         </w:object>
       </w:r>
-    </w:p>
-    <w:p>
-      <w:pPr>
-        <w:jc w:val="center"/>
+      <w:r>
+        <w:rPr>
+          <w:rFonts w:cs="Arial"/>
+        </w:rPr>
+        <w:tab/>
+      </w:r>
+    </w:p>
+    <w:p>
+      <w:pPr>
+        <w:spacing w:after="120"/>
+        <w:ind w:firstLine="720"/>
         <w:rPr>
           <w:i/>
           <w:iCs/>
@@ -9606,7 +9609,7 @@
       <w:proofErr w:type="spellStart"/>
       <w:r>
         <w:rPr>
-          <w:rFonts w:cs="Arial"/>
+          <w:rStyle w:val="QuoteChar"/>
         </w:rPr>
         <w:t>HandleScope</w:t>
       </w:r>
@@ -9620,7 +9623,7 @@
       <w:proofErr w:type="spellStart"/>
       <w:r>
         <w:rPr>
-          <w:rFonts w:cs="Arial"/>
+          <w:rStyle w:val="QuoteChar"/>
         </w:rPr>
         <w:t>HandleScope</w:t>
       </w:r>
@@ -9634,7 +9637,7 @@
       <w:proofErr w:type="spellStart"/>
       <w:r>
         <w:rPr>
-          <w:rFonts w:cs="Arial"/>
+          <w:rStyle w:val="QuoteChar"/>
         </w:rPr>
         <w:t>HandleScope</w:t>
       </w:r>
@@ -9649,12 +9652,18 @@
         <w:rPr>
           <w:rFonts w:cs="Arial"/>
         </w:rPr>
-        <w:t xml:space="preserve">, </w:t>
+        <w:t>. The</w:t>
+      </w:r>
+      <w:r>
+        <w:rPr>
+          <w:rFonts w:cs="Arial"/>
+        </w:rPr>
+        <w:t xml:space="preserve"> </w:t>
       </w:r>
       <w:proofErr w:type="spellStart"/>
       <w:r>
         <w:rPr>
-          <w:rFonts w:cs="Arial"/>
+          <w:rStyle w:val="QuoteChar"/>
         </w:rPr>
         <w:t>GetCurrent</w:t>
       </w:r>
@@ -9663,11 +9672,17 @@
         <w:rPr>
           <w:rFonts w:cs="Arial"/>
         </w:rPr>
-        <w:t>() returns the current isolate.</w:t>
-      </w:r>
-    </w:p>
-    <w:bookmarkStart w:id="35" w:name="_MON_1542453485"/>
-    <w:bookmarkEnd w:id="35"/>
+        <w:t xml:space="preserve"> function</w:t>
+      </w:r>
+      <w:r>
+        <w:rPr>
+          <w:rFonts w:cs="Arial"/>
+        </w:rPr>
+        <w:t xml:space="preserve"> returns the current isolate.</w:t>
+      </w:r>
+    </w:p>
+    <w:bookmarkStart w:id="34" w:name="_MON_1542453485"/>
+    <w:bookmarkEnd w:id="34"/>
     <w:p>
       <w:pPr>
         <w:pBdr>
@@ -9688,7 +9703,7 @@
           <v:shape id="_x0000_i1033" type="#_x0000_t75" style="width:541.8pt;height:56.4pt" o:ole="">
             <v:imagedata r:id="rId26" o:title=""/>
           </v:shape>
-          <o:OLEObject Type="Embed" ProgID="Word.OpenDocumentText.12" ShapeID="_x0000_i1033" DrawAspect="Content" ObjectID="_1545159980" r:id="rId27"/>
+          <o:OLEObject Type="Embed" ProgID="Word.OpenDocumentText.12" ShapeID="_x0000_i1033" DrawAspect="Content" ObjectID="_1545169933" r:id="rId27"/>
         </w:object>
       </w:r>
     </w:p>
@@ -9785,8 +9800,8 @@
         <w:t>.</w:t>
       </w:r>
     </w:p>
-    <w:bookmarkStart w:id="36" w:name="_MON_1542453816"/>
-    <w:bookmarkEnd w:id="36"/>
+    <w:bookmarkStart w:id="35" w:name="_MON_1542453816"/>
+    <w:bookmarkEnd w:id="35"/>
     <w:p>
       <w:pPr>
         <w:pBdr>
@@ -9807,7 +9822,7 @@
           <v:shape id="_x0000_i1034" type="#_x0000_t75" style="width:453pt;height:98.4pt" o:ole="">
             <v:imagedata r:id="rId28" o:title=""/>
           </v:shape>
-          <o:OLEObject Type="Embed" ProgID="Word.OpenDocumentText.12" ShapeID="_x0000_i1034" DrawAspect="Content" ObjectID="_1545159981" r:id="rId29"/>
+          <o:OLEObject Type="Embed" ProgID="Word.OpenDocumentText.12" ShapeID="_x0000_i1034" DrawAspect="Content" ObjectID="_1545169934" r:id="rId29"/>
         </w:object>
       </w:r>
     </w:p>
@@ -9838,7 +9853,7 @@
         <w:pStyle w:val="Heading3"/>
         <w:spacing w:after="120"/>
       </w:pPr>
-      <w:bookmarkStart w:id="37" w:name="_Toc471405546"/>
+      <w:bookmarkStart w:id="36" w:name="_Toc471405546"/>
       <w:r>
         <w:t>3</w:t>
       </w:r>
@@ -9851,7 +9866,7 @@
       <w:r>
         <w:t xml:space="preserve"> System</w:t>
       </w:r>
-      <w:bookmarkEnd w:id="37"/>
+      <w:bookmarkEnd w:id="36"/>
     </w:p>
     <w:p>
       <w:pPr>
@@ -10160,7 +10175,19 @@
         <w:rPr>
           <w:rFonts w:cs="Arial"/>
         </w:rPr>
-        <w:t xml:space="preserve">” is added by default. The module identifier is relative if the first time is “.” or “..”. Finally, relative identifiers are resolved relative to the call to </w:t>
+        <w:t xml:space="preserve">” is added by default. The module identifier is relative if </w:t>
+      </w:r>
+      <w:r>
+        <w:rPr>
+          <w:rFonts w:cs="Arial"/>
+        </w:rPr>
+        <w:t>it starts with</w:t>
+      </w:r>
+      <w:r>
+        <w:rPr>
+          <w:rFonts w:cs="Arial"/>
+        </w:rPr>
+        <w:t xml:space="preserve"> “.”. Finally, relative identifiers are resolved relative to the call to </w:t>
       </w:r>
       <w:r>
         <w:rPr>
@@ -10180,14 +10207,14 @@
         <w:pStyle w:val="Heading3"/>
         <w:spacing w:after="120"/>
       </w:pPr>
-      <w:bookmarkStart w:id="38" w:name="_Toc471405547"/>
+      <w:bookmarkStart w:id="37" w:name="_Toc471405547"/>
       <w:r>
         <w:t>3.2</w:t>
       </w:r>
       <w:r>
         <w:t>.3 Libraries</w:t>
       </w:r>
-      <w:bookmarkEnd w:id="38"/>
+      <w:bookmarkEnd w:id="37"/>
     </w:p>
     <w:p>
       <w:pPr>
@@ -10244,7 +10271,19 @@
         <w:rPr>
           <w:rFonts w:cs="Arial"/>
         </w:rPr>
-        <w:t xml:space="preserve">We provided a console module allowing users to write information to a console and read input from it as well. This is based on the Console object found in most browsers for familiarity </w:t>
+        <w:t xml:space="preserve">We provided a console module allowing users to write information to a console and read input from it as well. This is based on the </w:t>
+      </w:r>
+      <w:r>
+        <w:rPr>
+          <w:rFonts w:cs="Arial"/>
+        </w:rPr>
+        <w:t>c</w:t>
+      </w:r>
+      <w:r>
+        <w:rPr>
+          <w:rFonts w:cs="Arial"/>
+        </w:rPr>
+        <w:t xml:space="preserve">onsole object found in most browsers for familiarity </w:t>
       </w:r>
       <w:r>
         <w:rPr>
@@ -10309,8 +10348,8 @@
         <w:t>.</w:t>
       </w:r>
     </w:p>
-    <w:bookmarkStart w:id="39" w:name="_MON_1542460860"/>
-    <w:bookmarkEnd w:id="39"/>
+    <w:bookmarkStart w:id="38" w:name="_MON_1542460860"/>
+    <w:bookmarkEnd w:id="38"/>
     <w:p>
       <w:pPr>
         <w:pBdr>
@@ -10331,7 +10370,7 @@
           <v:shape id="_x0000_i1035" type="#_x0000_t75" style="width:469.2pt;height:2in" o:ole="">
             <v:imagedata r:id="rId30" o:title=""/>
           </v:shape>
-          <o:OLEObject Type="Embed" ProgID="Word.OpenDocumentText.12" ShapeID="_x0000_i1035" DrawAspect="Content" ObjectID="_1545159982" r:id="rId31"/>
+          <o:OLEObject Type="Embed" ProgID="Word.OpenDocumentText.12" ShapeID="_x0000_i1035" DrawAspect="Content" ObjectID="_1545169935" r:id="rId31"/>
         </w:object>
       </w:r>
     </w:p>
@@ -10409,8 +10448,8 @@
         <w:t xml:space="preserve"> shows off some of the functions found in this module.</w:t>
       </w:r>
     </w:p>
-    <w:bookmarkStart w:id="40" w:name="_MON_1542460912"/>
-    <w:bookmarkEnd w:id="40"/>
+    <w:bookmarkStart w:id="39" w:name="_MON_1542460912"/>
+    <w:bookmarkEnd w:id="39"/>
     <w:p>
       <w:pPr>
         <w:pBdr>
@@ -10431,7 +10470,7 @@
           <v:shape id="_x0000_i1036" type="#_x0000_t75" style="width:453pt;height:155.4pt" o:ole="">
             <v:imagedata r:id="rId32" o:title=""/>
           </v:shape>
-          <o:OLEObject Type="Embed" ProgID="Word.OpenDocumentText.12" ShapeID="_x0000_i1036" DrawAspect="Content" ObjectID="_1545159983" r:id="rId33"/>
+          <o:OLEObject Type="Embed" ProgID="Word.OpenDocumentText.12" ShapeID="_x0000_i1036" DrawAspect="Content" ObjectID="_1545169936" r:id="rId33"/>
         </w:object>
       </w:r>
     </w:p>
@@ -10528,8 +10567,8 @@
         <w:t xml:space="preserve"> shows the information available from this module.</w:t>
       </w:r>
     </w:p>
-    <w:bookmarkStart w:id="41" w:name="_MON_1542461002"/>
-    <w:bookmarkEnd w:id="41"/>
+    <w:bookmarkStart w:id="40" w:name="_MON_1542461002"/>
+    <w:bookmarkEnd w:id="40"/>
     <w:p>
       <w:pPr>
         <w:pBdr>
@@ -10551,7 +10590,7 @@
           <v:shape id="_x0000_i1037" type="#_x0000_t75" style="width:453pt;height:96.6pt" o:ole="">
             <v:imagedata r:id="rId34" o:title=""/>
           </v:shape>
-          <o:OLEObject Type="Embed" ProgID="Word.OpenDocumentText.12" ShapeID="_x0000_i1037" DrawAspect="Content" ObjectID="_1545159984" r:id="rId35"/>
+          <o:OLEObject Type="Embed" ProgID="Word.OpenDocumentText.12" ShapeID="_x0000_i1037" DrawAspect="Content" ObjectID="_1545169937" r:id="rId35"/>
         </w:object>
       </w:r>
     </w:p>
@@ -10638,8 +10677,8 @@
         <w:t>.</w:t>
       </w:r>
     </w:p>
-    <w:bookmarkStart w:id="42" w:name="_MON_1542461157"/>
-    <w:bookmarkEnd w:id="42"/>
+    <w:bookmarkStart w:id="41" w:name="_MON_1542461157"/>
+    <w:bookmarkEnd w:id="41"/>
     <w:p>
       <w:pPr>
         <w:pBdr>
@@ -10660,7 +10699,7 @@
           <v:shape id="_x0000_i1038" type="#_x0000_t75" style="width:453pt;height:87.6pt" o:ole="">
             <v:imagedata r:id="rId36" o:title=""/>
           </v:shape>
-          <o:OLEObject Type="Embed" ProgID="Word.OpenDocumentText.12" ShapeID="_x0000_i1038" DrawAspect="Content" ObjectID="_1545159985" r:id="rId37"/>
+          <o:OLEObject Type="Embed" ProgID="Word.OpenDocumentText.12" ShapeID="_x0000_i1038" DrawAspect="Content" ObjectID="_1545169938" r:id="rId37"/>
         </w:object>
       </w:r>
     </w:p>
@@ -10760,8 +10799,8 @@
         <w:t xml:space="preserve"> gives a basic usage example.</w:t>
       </w:r>
     </w:p>
-    <w:bookmarkStart w:id="43" w:name="_MON_1542461192"/>
-    <w:bookmarkEnd w:id="43"/>
+    <w:bookmarkStart w:id="42" w:name="_MON_1542461192"/>
+    <w:bookmarkEnd w:id="42"/>
     <w:p>
       <w:pPr>
         <w:pBdr>
@@ -10783,7 +10822,7 @@
           <v:shape id="_x0000_i1039" type="#_x0000_t75" style="width:469.2pt;height:68.4pt" o:ole="">
             <v:imagedata r:id="rId38" o:title=""/>
           </v:shape>
-          <o:OLEObject Type="Embed" ProgID="Word.OpenDocumentText.12" ShapeID="_x0000_i1039" DrawAspect="Content" ObjectID="_1545159986" r:id="rId39"/>
+          <o:OLEObject Type="Embed" ProgID="Word.OpenDocumentText.12" ShapeID="_x0000_i1039" DrawAspect="Content" ObjectID="_1545169939" r:id="rId39"/>
         </w:object>
       </w:r>
     </w:p>
@@ -10883,8 +10922,8 @@
         <w:t xml:space="preserve"> </w:t>
       </w:r>
     </w:p>
-    <w:bookmarkStart w:id="44" w:name="_MON_1543609797"/>
-    <w:bookmarkEnd w:id="44"/>
+    <w:bookmarkStart w:id="43" w:name="_MON_1543609797"/>
+    <w:bookmarkEnd w:id="43"/>
     <w:p>
       <w:pPr>
         <w:pBdr>
@@ -10906,7 +10945,7 @@
           <v:shape id="_x0000_i1040" type="#_x0000_t75" style="width:522.6pt;height:132.6pt" o:ole="">
             <v:imagedata r:id="rId40" o:title=""/>
           </v:shape>
-          <o:OLEObject Type="Embed" ProgID="Word.OpenDocumentText.12" ShapeID="_x0000_i1040" DrawAspect="Content" ObjectID="_1545159987" r:id="rId41"/>
+          <o:OLEObject Type="Embed" ProgID="Word.OpenDocumentText.12" ShapeID="_x0000_i1040" DrawAspect="Content" ObjectID="_1545169940" r:id="rId41"/>
         </w:object>
       </w:r>
     </w:p>
@@ -10961,13 +11000,61 @@
         <w:rPr>
           <w:rFonts w:cs="Arial"/>
         </w:rPr>
-        <w:t>The core modules are the CL module and GL module which house the bindings to OpenGL and OpenCL. If you want to see these in actio</w:t>
-      </w:r>
-      <w:r>
-        <w:rPr>
-          <w:rFonts w:cs="Arial"/>
-        </w:rPr>
-        <w:t xml:space="preserve">n you can find the demo code </w:t>
+        <w:t xml:space="preserve">The core modules are the CL module and GL module which house the bindings to </w:t>
+      </w:r>
+      <w:r>
+        <w:rPr>
+          <w:rFonts w:cs="Arial"/>
+        </w:rPr>
+        <w:t>OpenCL</w:t>
+      </w:r>
+      <w:r>
+        <w:rPr>
+          <w:rFonts w:cs="Arial"/>
+        </w:rPr>
+        <w:t xml:space="preserve"> and OpenG</w:t>
+      </w:r>
+      <w:r>
+        <w:rPr>
+          <w:rFonts w:cs="Arial"/>
+        </w:rPr>
+        <w:t>L. If you want to see these in actio</w:t>
+      </w:r>
+      <w:r>
+        <w:rPr>
+          <w:rFonts w:cs="Arial"/>
+        </w:rPr>
+        <w:t>n you can find the</w:t>
+      </w:r>
+      <w:r>
+        <w:rPr>
+          <w:rFonts w:cs="Arial"/>
+        </w:rPr>
+        <w:t>m in the</w:t>
+      </w:r>
+      <w:r>
+        <w:rPr>
+          <w:rFonts w:cs="Arial"/>
+        </w:rPr>
+        <w:t xml:space="preserve"> source code for the</w:t>
+      </w:r>
+      <w:r>
+        <w:rPr>
+          <w:rFonts w:cs="Arial"/>
+        </w:rPr>
+        <w:t xml:space="preserve"> demo</w:t>
+      </w:r>
+      <w:r>
+        <w:rPr>
+          <w:rFonts w:cs="Arial"/>
+        </w:rPr>
+        <w:t>s</w:t>
+      </w:r>
+      <w:r>
+        <w:rPr>
+          <w:rFonts w:cs="Arial"/>
+        </w:rPr>
+        <w:t xml:space="preserve"> </w:t>
       </w:r>
       <w:r>
         <w:rPr>
@@ -11009,7 +11096,19 @@
         <w:rPr>
           <w:rFonts w:cs="Arial"/>
         </w:rPr>
-        <w:t xml:space="preserve">. The bindings found aim to mirror the APIs as much as possible by using concepts covered such as Typed Arrays for dealing with data buffers. If you look in </w:t>
+        <w:t xml:space="preserve">. The bindings </w:t>
+      </w:r>
+      <w:r>
+        <w:rPr>
+          <w:rFonts w:cs="Arial"/>
+        </w:rPr>
+        <w:t>written</w:t>
+      </w:r>
+      <w:r>
+        <w:rPr>
+          <w:rFonts w:cs="Arial"/>
+        </w:rPr>
+        <w:t xml:space="preserve"> aim to mirror the APIs as much as possible by using concepts covered such as Typed Arrays for dealing with data buffers. If you look in </w:t>
       </w:r>
       <w:r>
         <w:rPr>
@@ -11021,7 +11120,7 @@
         <w:rPr>
           <w:rFonts w:cs="Arial"/>
         </w:rPr>
-        <w:t>igure 17</w:t>
+        <w:t>igure 18</w:t>
       </w:r>
       <w:r>
         <w:rPr>
@@ -11067,8 +11166,8 @@
         <w:t xml:space="preserve"> for a better example) we have a API calls that match as if it was in C++ and this is by design to make sure the code written maps as directly as possible to people with previous experience.</w:t>
       </w:r>
     </w:p>
-    <w:bookmarkStart w:id="45" w:name="_MON_1542461591"/>
-    <w:bookmarkEnd w:id="45"/>
+    <w:bookmarkStart w:id="44" w:name="_MON_1542461591"/>
+    <w:bookmarkEnd w:id="44"/>
     <w:p>
       <w:pPr>
         <w:pBdr>
@@ -11090,7 +11189,7 @@
           <v:shape id="_x0000_i1041" type="#_x0000_t75" style="width:453pt;height:98.4pt" o:ole="">
             <v:imagedata r:id="rId42" o:title=""/>
           </v:shape>
-          <o:OLEObject Type="Embed" ProgID="Word.OpenDocumentText.12" ShapeID="_x0000_i1041" DrawAspect="Content" ObjectID="_1545159988" r:id="rId43"/>
+          <o:OLEObject Type="Embed" ProgID="Word.OpenDocumentText.12" ShapeID="_x0000_i1041" DrawAspect="Content" ObjectID="_1545169941" r:id="rId43"/>
         </w:object>
       </w:r>
     </w:p>
@@ -11120,8 +11219,8 @@
         <w:t>: CL/GL API example</w:t>
       </w:r>
     </w:p>
-    <w:bookmarkStart w:id="46" w:name="_MON_1542660197"/>
-    <w:bookmarkEnd w:id="46"/>
+    <w:bookmarkStart w:id="45" w:name="_MON_1542660197"/>
+    <w:bookmarkEnd w:id="45"/>
     <w:p>
       <w:pPr>
         <w:pBdr>
@@ -11143,7 +11242,7 @@
           <v:shape id="_x0000_i1042" type="#_x0000_t75" style="width:453pt;height:118.8pt" o:ole="">
             <v:imagedata r:id="rId44" o:title=""/>
           </v:shape>
-          <o:OLEObject Type="Embed" ProgID="Word.OpenDocumentText.12" ShapeID="_x0000_i1042" DrawAspect="Content" ObjectID="_1545159989" r:id="rId45"/>
+          <o:OLEObject Type="Embed" ProgID="Word.OpenDocumentText.12" ShapeID="_x0000_i1042" DrawAspect="Content" ObjectID="_1545169942" r:id="rId45"/>
         </w:object>
       </w:r>
     </w:p>
@@ -11178,7 +11277,7 @@
         <w:pStyle w:val="Heading3"/>
         <w:spacing w:after="120"/>
       </w:pPr>
-      <w:bookmarkStart w:id="47" w:name="_Toc471405548"/>
+      <w:bookmarkStart w:id="46" w:name="_Toc471405548"/>
       <w:r>
         <w:t>3.</w:t>
       </w:r>
@@ -11194,7 +11293,7 @@
       <w:r>
         <w:t>Demonstrations</w:t>
       </w:r>
-      <w:bookmarkEnd w:id="47"/>
+      <w:bookmarkEnd w:id="46"/>
     </w:p>
     <w:p>
       <w:pPr>
@@ -11273,7 +11372,25 @@
         <w:rPr>
           <w:rFonts w:cs="Arial"/>
         </w:rPr>
-        <w:t>can be found in the appendices.</w:t>
+        <w:t>can be found in the appendices</w:t>
+      </w:r>
+      <w:r>
+        <w:rPr>
+          <w:rFonts w:cs="Arial"/>
+        </w:rPr>
+        <w:t xml:space="preserve"> </w:t>
+      </w:r>
+      <w:r>
+        <w:rPr>
+          <w:rFonts w:cs="Arial"/>
+        </w:rPr>
+        <w:t>(see Appendix 2 and 3)</w:t>
+      </w:r>
+      <w:r>
+        <w:rPr>
+          <w:rFonts w:cs="Arial"/>
+        </w:rPr>
+        <w:t>.</w:t>
       </w:r>
     </w:p>
     <w:p>
@@ -11476,7 +11593,13 @@
         <w:rPr>
           <w:rFonts w:cs="Arial"/>
         </w:rPr>
-        <w:t xml:space="preserve">We also wrote this 3D Textured Cube demo which takes geometric data written in JSON and renders it on screen in 3D using OpenGL. The demo itself uses Vertex Array Objects (VAO) and Vertex Buffer Objects (VBO) to load and store vertex data on the GPU. It utilizes custom </w:t>
+        <w:t>We also wrote this 3D textured c</w:t>
+      </w:r>
+      <w:r>
+        <w:rPr>
+          <w:rFonts w:cs="Arial"/>
+        </w:rPr>
+        <w:t xml:space="preserve">ube demo which takes geometric data written in JSON and renders it on screen in 3D using OpenGL. The demo itself uses Vertex Array Objects (VAO) and Vertex Buffer Objects (VBO) to load and store vertex data on the GPU. It utilizes custom </w:t>
       </w:r>
       <w:proofErr w:type="spellStart"/>
       <w:r>
@@ -11661,7 +11784,7 @@
         <w:pStyle w:val="Heading2"/>
         <w:spacing w:after="120"/>
       </w:pPr>
-      <w:bookmarkStart w:id="48" w:name="_Toc471405549"/>
+      <w:bookmarkStart w:id="47" w:name="_Toc471405549"/>
       <w:r>
         <w:t>3.3</w:t>
       </w:r>
@@ -11671,7 +11794,7 @@
       <w:r>
         <w:t>Development Technique</w:t>
       </w:r>
-      <w:bookmarkEnd w:id="48"/>
+      <w:bookmarkEnd w:id="47"/>
     </w:p>
     <w:p>
       <w:pPr>
@@ -11722,7 +11845,7 @@
         <w:pStyle w:val="Heading3"/>
         <w:spacing w:after="120"/>
       </w:pPr>
-      <w:bookmarkStart w:id="49" w:name="_Toc471405550"/>
+      <w:bookmarkStart w:id="48" w:name="_Toc471405550"/>
       <w:r>
         <w:t>3.3</w:t>
       </w:r>
@@ -11735,7 +11858,7 @@
       <w:r>
         <w:t xml:space="preserve"> Methodology</w:t>
       </w:r>
-      <w:bookmarkEnd w:id="49"/>
+      <w:bookmarkEnd w:id="48"/>
     </w:p>
     <w:p>
       <w:pPr>
@@ -11835,7 +11958,7 @@
         <w:pStyle w:val="Heading3"/>
         <w:spacing w:after="120"/>
       </w:pPr>
-      <w:bookmarkStart w:id="50" w:name="_Toc471405551"/>
+      <w:bookmarkStart w:id="49" w:name="_Toc471405551"/>
       <w:r>
         <w:t>3.3</w:t>
       </w:r>
@@ -11845,7 +11968,7 @@
       <w:r>
         <w:t>Scrum Method</w:t>
       </w:r>
-      <w:bookmarkEnd w:id="50"/>
+      <w:bookmarkEnd w:id="49"/>
     </w:p>
     <w:p>
       <w:pPr>
@@ -12049,7 +12172,7 @@
         <w:pStyle w:val="Heading3"/>
         <w:spacing w:after="120"/>
       </w:pPr>
-      <w:bookmarkStart w:id="51" w:name="_Toc471405552"/>
+      <w:bookmarkStart w:id="50" w:name="_Toc471405552"/>
       <w:r>
         <w:t>3.3</w:t>
       </w:r>
@@ -12062,7 +12185,7 @@
       <w:r>
         <w:t xml:space="preserve"> Sprints</w:t>
       </w:r>
-      <w:bookmarkEnd w:id="51"/>
+      <w:bookmarkEnd w:id="50"/>
     </w:p>
     <w:p>
       <w:pPr>
@@ -12105,7 +12228,7 @@
         <w:rPr>
           <w:rFonts w:cs="Arial"/>
         </w:rPr>
-        <w:t>sk from a Gantt chart, Figure 19</w:t>
+        <w:t>sk from a Gantt chart, Figure 22</w:t>
       </w:r>
       <w:r>
         <w:rPr>
@@ -12153,7 +12276,7 @@
         <w:pStyle w:val="Heading3"/>
         <w:spacing w:after="120"/>
       </w:pPr>
-      <w:bookmarkStart w:id="52" w:name="_Toc471405553"/>
+      <w:bookmarkStart w:id="51" w:name="_Toc471405553"/>
       <w:r>
         <w:lastRenderedPageBreak/>
         <w:t>3.3</w:t>
@@ -12167,7 +12290,7 @@
       <w:r>
         <w:t>Gantt Chart Schedule</w:t>
       </w:r>
-      <w:bookmarkEnd w:id="52"/>
+      <w:bookmarkEnd w:id="51"/>
     </w:p>
     <w:p>
       <w:pPr>
@@ -12212,13 +12335,49 @@
         <w:rPr>
           <w:rFonts w:cs="Arial"/>
         </w:rPr>
-        <w:t>the meetings I had with my supervisor which also helped coordinate progress and work load.</w:t>
-      </w:r>
-      <w:r>
-        <w:rPr>
-          <w:rFonts w:cs="Arial"/>
-        </w:rPr>
-        <w:t xml:space="preserve"> Note that Figure 19 only covers the work done in trimester one.</w:t>
+        <w:t>the meetings I had with my supervisor which also helped coordinate progress and work load</w:t>
+      </w:r>
+      <w:r>
+        <w:rPr>
+          <w:rFonts w:cs="Arial"/>
+        </w:rPr>
+        <w:t xml:space="preserve"> </w:t>
+      </w:r>
+      <w:r>
+        <w:rPr>
+          <w:rFonts w:cs="Arial"/>
+        </w:rPr>
+        <w:t xml:space="preserve">(see Appendix </w:t>
+      </w:r>
+      <w:r>
+        <w:rPr>
+          <w:rFonts w:cs="Arial"/>
+        </w:rPr>
+        <w:t>4-7</w:t>
+      </w:r>
+      <w:r>
+        <w:rPr>
+          <w:rFonts w:cs="Arial"/>
+        </w:rPr>
+        <w:t>)</w:t>
+      </w:r>
+      <w:r>
+        <w:rPr>
+          <w:rFonts w:cs="Arial"/>
+        </w:rPr>
+        <w:t>.</w:t>
+      </w:r>
+      <w:r>
+        <w:rPr>
+          <w:rFonts w:cs="Arial"/>
+        </w:rPr>
+        <w:t xml:space="preserve"> Note that Figure 22</w:t>
+      </w:r>
+      <w:r>
+        <w:rPr>
+          <w:rFonts w:cs="Arial"/>
+        </w:rPr>
+        <w:t xml:space="preserve"> only covers the work done in trimester one.</w:t>
       </w:r>
       <w:r>
         <w:rPr>
@@ -12353,42 +12512,47 @@
         <w:pStyle w:val="Heading2"/>
         <w:spacing w:after="120"/>
       </w:pPr>
-      <w:bookmarkStart w:id="53" w:name="_Toc471405554"/>
+      <w:bookmarkStart w:id="52" w:name="_Toc471405554"/>
       <w:r>
         <w:t xml:space="preserve">3.4 </w:t>
       </w:r>
       <w:r>
         <w:t>Plans for Completion</w:t>
       </w:r>
+      <w:bookmarkEnd w:id="52"/>
+    </w:p>
+    <w:p>
+      <w:pPr>
+        <w:jc w:val="both"/>
+      </w:pPr>
+      <w:r>
+        <w:t xml:space="preserve">In </w:t>
+      </w:r>
+      <w:r>
+        <w:t>the</w:t>
+      </w:r>
+      <w:r>
+        <w:t xml:space="preserve"> final parts of this report</w:t>
+      </w:r>
+      <w:r>
+        <w:t xml:space="preserve"> I</w:t>
+      </w:r>
+      <w:r>
+        <w:t xml:space="preserve"> will</w:t>
+      </w:r>
+      <w:r>
+        <w:t xml:space="preserve"> be covering the action points I will be focusing on</w:t>
+      </w:r>
+      <w:r>
+        <w:t xml:space="preserve"> in</w:t>
+      </w:r>
+      <w:r>
+        <w:t xml:space="preserve"> the incoming trimester to finish the pr</w:t>
+      </w:r>
+      <w:bookmarkStart w:id="53" w:name="_GoBack"/>
       <w:bookmarkEnd w:id="53"/>
-    </w:p>
-    <w:p>
-      <w:pPr>
-        <w:jc w:val="both"/>
-      </w:pPr>
-      <w:r>
-        <w:t xml:space="preserve">In </w:t>
-      </w:r>
-      <w:r>
-        <w:t>the</w:t>
-      </w:r>
-      <w:r>
-        <w:t xml:space="preserve"> final parts of this report</w:t>
-      </w:r>
-      <w:r>
-        <w:t xml:space="preserve"> I</w:t>
-      </w:r>
-      <w:r>
-        <w:t xml:space="preserve"> will</w:t>
-      </w:r>
-      <w:r>
-        <w:t xml:space="preserve"> be covering the action points I will be focusing on</w:t>
-      </w:r>
-      <w:r>
-        <w:t xml:space="preserve"> in</w:t>
-      </w:r>
-      <w:r>
-        <w:t xml:space="preserve"> the incoming trimester to finish the progress made.</w:t>
+      <w:r>
+        <w:t>ogress made.</w:t>
       </w:r>
       <w:r>
         <w:t xml:space="preserve"> Great progress</w:t>
@@ -12749,7 +12913,19 @@
         <w:rPr>
           <w:rFonts w:cs="Arial"/>
         </w:rPr>
-        <w:t>Finally, the most important piece that needs to be completed is the final honours project report which is the bulk of the marks for the project. I plan to make an early start on this to ensure this isn’t rushed in the last weeks of trimester 2.</w:t>
+        <w:t xml:space="preserve">Finally, the most important piece that needs to be completed is the final honours project report which is the bulk of the marks for the project. I plan to make an early start on this to ensure this isn’t rushed </w:t>
+      </w:r>
+      <w:r>
+        <w:rPr>
+          <w:rFonts w:cs="Arial"/>
+        </w:rPr>
+        <w:t>in the last weeks of trimester two</w:t>
+      </w:r>
+      <w:r>
+        <w:rPr>
+          <w:rFonts w:cs="Arial"/>
+        </w:rPr>
+        <w:t>.</w:t>
       </w:r>
       <w:r>
         <w:rPr>
@@ -12768,7 +12944,13 @@
         <w:t xml:space="preserve">3.4.5 </w:t>
       </w:r>
       <w:r>
-        <w:t>Trimester 2 G</w:t>
+        <w:t xml:space="preserve">Trimester </w:t>
+      </w:r>
+      <w:r>
+        <w:t>2</w:t>
+      </w:r>
+      <w:r>
+        <w:t xml:space="preserve"> G</w:t>
       </w:r>
       <w:r>
         <w:t>antt</w:t>
@@ -12807,7 +12989,19 @@
         <w:rPr>
           <w:rFonts w:cs="Arial"/>
         </w:rPr>
-        <w:t>and covers tasks only for trimester 2.</w:t>
+        <w:t xml:space="preserve">and covers tasks only for trimester </w:t>
+      </w:r>
+      <w:r>
+        <w:rPr>
+          <w:rFonts w:cs="Arial"/>
+        </w:rPr>
+        <w:t>two</w:t>
+      </w:r>
+      <w:r>
+        <w:rPr>
+          <w:rFonts w:cs="Arial"/>
+        </w:rPr>
+        <w:t>.</w:t>
       </w:r>
     </w:p>
     <w:p>
@@ -12901,7 +13095,7 @@
     </w:p>
     <w:p>
       <w:pPr>
-        <w:ind w:left="1440" w:firstLine="720"/>
+        <w:ind w:left="720" w:firstLine="720"/>
         <w:rPr>
           <w:rStyle w:val="Emphasis"/>
           <w:rFonts w:cs="Arial"/>
@@ -12919,14 +13113,28 @@
           <w:rStyle w:val="Emphasis"/>
           <w:rFonts w:cs="Arial"/>
         </w:rPr>
-        <w:t>22</w:t>
+        <w:t>23</w:t>
       </w:r>
       <w:r>
         <w:rPr>
           <w:rStyle w:val="Emphasis"/>
           <w:rFonts w:cs="Arial"/>
         </w:rPr>
-        <w:t>: Gantt chart with all major developments set out.</w:t>
+        <w:t xml:space="preserve">: Gantt chart </w:t>
+      </w:r>
+      <w:r>
+        <w:rPr>
+          <w:rStyle w:val="Emphasis"/>
+          <w:rFonts w:cs="Arial"/>
+        </w:rPr>
+        <w:t>with the tasks that need to be completed in trimester two</w:t>
+      </w:r>
+      <w:r>
+        <w:rPr>
+          <w:rStyle w:val="Emphasis"/>
+          <w:rFonts w:cs="Arial"/>
+        </w:rPr>
+        <w:t>.</w:t>
       </w:r>
     </w:p>
     <w:p/>
@@ -18320,7 +18528,7 @@
           <v:shape id="_x0000_i1043" type="#_x0000_t75" style="width:540.6pt;height:685.2pt" o:ole="">
             <v:imagedata r:id="rId71" o:title=""/>
           </v:shape>
-          <o:OLEObject Type="Embed" ProgID="Word.OpenDocumentText.12" ShapeID="_x0000_i1043" DrawAspect="Content" ObjectID="_1545159990" r:id="rId72"/>
+          <o:OLEObject Type="Embed" ProgID="Word.OpenDocumentText.12" ShapeID="_x0000_i1043" DrawAspect="Content" ObjectID="_1545169943" r:id="rId72"/>
         </w:object>
       </w:r>
     </w:p>
@@ -18342,7 +18550,7 @@
           <v:shape id="_x0000_i1044" type="#_x0000_t75" style="width:540.6pt;height:676.2pt" o:ole="">
             <v:imagedata r:id="rId73" o:title=""/>
           </v:shape>
-          <o:OLEObject Type="Embed" ProgID="Word.OpenDocumentText.12" ShapeID="_x0000_i1044" DrawAspect="Content" ObjectID="_1545159991" r:id="rId74"/>
+          <o:OLEObject Type="Embed" ProgID="Word.OpenDocumentText.12" ShapeID="_x0000_i1044" DrawAspect="Content" ObjectID="_1545169944" r:id="rId74"/>
         </w:object>
       </w:r>
     </w:p>
@@ -18393,7 +18601,7 @@
           <v:shape id="_x0000_i1045" type="#_x0000_t75" style="width:540.6pt;height:642.6pt" o:ole="">
             <v:imagedata r:id="rId75" o:title=""/>
           </v:shape>
-          <o:OLEObject Type="Embed" ProgID="Word.OpenDocumentText.12" ShapeID="_x0000_i1045" DrawAspect="Content" ObjectID="_1545159992" r:id="rId76"/>
+          <o:OLEObject Type="Embed" ProgID="Word.OpenDocumentText.12" ShapeID="_x0000_i1045" DrawAspect="Content" ObjectID="_1545169945" r:id="rId76"/>
         </w:object>
       </w:r>
     </w:p>
@@ -18415,7 +18623,7 @@
           <v:shape id="_x0000_i1046" type="#_x0000_t75" style="width:540.6pt;height:610.8pt" o:ole="">
             <v:imagedata r:id="rId77" o:title=""/>
           </v:shape>
-          <o:OLEObject Type="Embed" ProgID="Word.OpenDocumentText.12" ShapeID="_x0000_i1046" DrawAspect="Content" ObjectID="_1545159993" r:id="rId78"/>
+          <o:OLEObject Type="Embed" ProgID="Word.OpenDocumentText.12" ShapeID="_x0000_i1046" DrawAspect="Content" ObjectID="_1545169946" r:id="rId78"/>
         </w:object>
       </w:r>
     </w:p>
@@ -21224,7 +21432,7 @@
           <w:rPr>
             <w:noProof/>
           </w:rPr>
-          <w:t>32</w:t>
+          <w:t>17</w:t>
         </w:r>
         <w:r>
           <w:rPr>
@@ -25490,7 +25698,7 @@
 </file>
 
 <file path=customXml/itemProps1.xml><?xml version="1.0" encoding="utf-8"?>
-<ds:datastoreItem xmlns:ds="http://schemas.openxmlformats.org/officeDocument/2006/customXml" ds:itemID="{186AEF36-71E9-4F16-980C-44B8FC9AC1F1}">
+<ds:datastoreItem xmlns:ds="http://schemas.openxmlformats.org/officeDocument/2006/customXml" ds:itemID="{84A1DA52-06E4-4B6B-B531-2EC4DBF3AD12}">
   <ds:schemaRefs>
     <ds:schemaRef ds:uri="http://schemas.openxmlformats.org/officeDocument/2006/bibliography"/>
   </ds:schemaRefs>

</xml_diff>

<commit_message>
dammit didnt update last figure #20 hopefully all good now
</commit_message>
<xml_diff>
--- a/Compute.Documents/B00235610 - Interim Report.docx
+++ b/Compute.Documents/B00235610 - Interim Report.docx
@@ -4898,32 +4898,19 @@
         <w:t xml:space="preserve"> </w:t>
       </w:r>
       <w:r>
-        <w:t>(</w:t>
-      </w:r>
-      <w:proofErr w:type="spellStart"/>
-      <w:r>
-        <w:t>Intel</w:t>
+        <w:t>(Intel</w:t>
       </w:r>
       <w:r>
         <w:t>c</w:t>
       </w:r>
       <w:r>
-        <w:t>om</w:t>
-      </w:r>
-      <w:proofErr w:type="spellEnd"/>
-      <w:r>
-        <w:t>, 2016</w:t>
+        <w:t>om, 2016</w:t>
       </w:r>
       <w:r>
         <w:t xml:space="preserve">, </w:t>
       </w:r>
-      <w:proofErr w:type="spellStart"/>
-      <w:r>
-        <w:t>Amdcom</w:t>
-      </w:r>
-      <w:proofErr w:type="spellEnd"/>
-      <w:r>
-        <w:t>, 2016)</w:t>
+      <w:r>
+        <w:t>Amdcom, 2016)</w:t>
       </w:r>
       <w:r>
         <w:t>.</w:t>
@@ -5115,35 +5102,7 @@
         <w:rPr>
           <w:rFonts w:cs="Arial"/>
         </w:rPr>
-        <w:t xml:space="preserve"> through </w:t>
-      </w:r>
-      <w:proofErr w:type="spellStart"/>
-      <w:r>
-        <w:rPr>
-          <w:rFonts w:cs="Arial"/>
-        </w:rPr>
-        <w:t>WebCL</w:t>
-      </w:r>
-      <w:proofErr w:type="spellEnd"/>
-      <w:r>
-        <w:rPr>
-          <w:rFonts w:cs="Arial"/>
-        </w:rPr>
-        <w:t xml:space="preserve"> and </w:t>
-      </w:r>
-      <w:proofErr w:type="spellStart"/>
-      <w:r>
-        <w:rPr>
-          <w:rFonts w:cs="Arial"/>
-        </w:rPr>
-        <w:t>WebGL</w:t>
-      </w:r>
-      <w:proofErr w:type="spellEnd"/>
-      <w:r>
-        <w:rPr>
-          <w:rFonts w:cs="Arial"/>
-        </w:rPr>
-        <w:t xml:space="preserve"> which are web equivalents of OpenCL and OpenGL</w:t>
+        <w:t xml:space="preserve"> through WebCL and WebGL which are web equivalents of OpenCL and OpenGL</w:t>
       </w:r>
       <w:r>
         <w:rPr>
@@ -5442,21 +5401,7 @@
         <w:rPr>
           <w:rFonts w:cs="Arial"/>
         </w:rPr>
-        <w:t xml:space="preserve">that is kernels in OpenCL or </w:t>
-      </w:r>
-      <w:proofErr w:type="spellStart"/>
-      <w:r>
-        <w:rPr>
-          <w:rFonts w:cs="Arial"/>
-        </w:rPr>
-        <w:t>shaders</w:t>
-      </w:r>
-      <w:proofErr w:type="spellEnd"/>
-      <w:r>
-        <w:rPr>
-          <w:rFonts w:cs="Arial"/>
-        </w:rPr>
-        <w:t xml:space="preserve"> in OpenGL.</w:t>
+        <w:t>that is kernels in OpenCL or shaders in OpenGL.</w:t>
       </w:r>
       <w:r>
         <w:rPr>
@@ -5892,25 +5837,7 @@
           <w:szCs w:val="22"/>
           <w:shd w:val="clear" w:color="auto" w:fill="FFFFFF"/>
         </w:rPr>
-        <w:t>(</w:t>
-      </w:r>
-      <w:proofErr w:type="spellStart"/>
-      <w:r>
-        <w:rPr>
-          <w:color w:val="333333"/>
-          <w:szCs w:val="22"/>
-          <w:shd w:val="clear" w:color="auto" w:fill="FFFFFF"/>
-        </w:rPr>
-        <w:t>Nvidiacom</w:t>
-      </w:r>
-      <w:proofErr w:type="spellEnd"/>
-      <w:r>
-        <w:rPr>
-          <w:color w:val="333333"/>
-          <w:szCs w:val="22"/>
-          <w:shd w:val="clear" w:color="auto" w:fill="FFFFFF"/>
-        </w:rPr>
-        <w:t>, 2016)</w:t>
+        <w:t>(Nvidiacom, 2016)</w:t>
       </w:r>
       <w:r>
         <w:rPr>
@@ -5985,25 +5912,7 @@
           <w:color w:val="333333"/>
           <w:shd w:val="clear" w:color="auto" w:fill="FFFFFF"/>
         </w:rPr>
-        <w:t>(</w:t>
-      </w:r>
-      <w:proofErr w:type="spellStart"/>
-      <w:r>
-        <w:rPr>
-          <w:rFonts w:cs="Arial"/>
-          <w:color w:val="333333"/>
-          <w:shd w:val="clear" w:color="auto" w:fill="FFFFFF"/>
-        </w:rPr>
-        <w:t>Nvidiacom</w:t>
-      </w:r>
-      <w:proofErr w:type="spellEnd"/>
-      <w:r>
-        <w:rPr>
-          <w:rFonts w:cs="Arial"/>
-          <w:color w:val="333333"/>
-          <w:shd w:val="clear" w:color="auto" w:fill="FFFFFF"/>
-        </w:rPr>
-        <w:t>, 2009)</w:t>
+        <w:t>(Nvidiacom, 2009)</w:t>
       </w:r>
       <w:r>
         <w:t xml:space="preserve">. </w:t>
@@ -6112,15 +6021,7 @@
         <w:t xml:space="preserve"> </w:t>
       </w:r>
       <w:r>
-        <w:t>(</w:t>
-      </w:r>
-      <w:proofErr w:type="spellStart"/>
-      <w:r>
-        <w:t>Intelcom</w:t>
-      </w:r>
-      <w:proofErr w:type="spellEnd"/>
-      <w:r>
-        <w:t>, 2016)</w:t>
+        <w:t>(Intelcom, 2016)</w:t>
       </w:r>
       <w:r>
         <w:t>. The result was better media performance by default for standard CPUs</w:t>
@@ -6233,15 +6134,7 @@
         <w:t> </w:t>
       </w:r>
       <w:r>
-        <w:t>(</w:t>
-      </w:r>
-      <w:proofErr w:type="spellStart"/>
-      <w:r>
-        <w:t>Steampoweredcom</w:t>
-      </w:r>
-      <w:proofErr w:type="spellEnd"/>
-      <w:r>
-        <w:t>, 2016)</w:t>
+        <w:t>(Steampoweredcom, 2016)</w:t>
       </w:r>
       <w:r>
         <w:t xml:space="preserve"> </w:t>
@@ -6286,40 +6179,22 @@
         <w:t xml:space="preserve"> </w:t>
       </w:r>
       <w:r>
-        <w:t>(</w:t>
-      </w:r>
-      <w:proofErr w:type="spellStart"/>
-      <w:r>
-        <w:t>Amdcom</w:t>
-      </w:r>
-      <w:proofErr w:type="spellEnd"/>
-      <w:r>
-        <w:t>, 2016)</w:t>
+        <w:t>(Amdcom, 2016)</w:t>
       </w:r>
       <w:r>
         <w:t xml:space="preserve"> was the starting point for the new API for both compute and graphics </w:t>
       </w:r>
-      <w:proofErr w:type="spellStart"/>
       <w:r>
         <w:t>Vulk</w:t>
       </w:r>
       <w:r>
         <w:t>an</w:t>
       </w:r>
-      <w:proofErr w:type="spellEnd"/>
       <w:r>
         <w:t xml:space="preserve"> </w:t>
       </w:r>
       <w:r>
-        <w:t>(</w:t>
-      </w:r>
-      <w:proofErr w:type="spellStart"/>
-      <w:r>
-        <w:t>Khronosorg</w:t>
-      </w:r>
-      <w:proofErr w:type="spellEnd"/>
-      <w:r>
-        <w:t>, 2016)</w:t>
+        <w:t>(Khronosorg, 2016)</w:t>
       </w:r>
       <w:r>
         <w:t xml:space="preserve"> which aims to superse</w:t>
@@ -6403,13 +6278,8 @@
       <w:r>
         <w:t xml:space="preserve"> Intel added integrated graphics into their CPUs in 2010 with the launch of their </w:t>
       </w:r>
-      <w:proofErr w:type="spellStart"/>
-      <w:r>
-        <w:t>Westmere</w:t>
-      </w:r>
-      <w:proofErr w:type="spellEnd"/>
-      <w:r>
-        <w:t xml:space="preserve"> microarchitecture</w:t>
+      <w:r>
+        <w:t>Westmere microarchitecture</w:t>
       </w:r>
       <w:r>
         <w:t xml:space="preserve">. AMD arrived later with APUs </w:t>
@@ -6477,15 +6347,7 @@
         <w:t xml:space="preserve"> </w:t>
       </w:r>
       <w:r>
-        <w:t>(</w:t>
-      </w:r>
-      <w:proofErr w:type="spellStart"/>
-      <w:r>
-        <w:t>Khronosorg</w:t>
-      </w:r>
-      <w:proofErr w:type="spellEnd"/>
-      <w:r>
-        <w:t>, 2016)</w:t>
+        <w:t>(Khronosorg, 2016)</w:t>
       </w:r>
       <w:r>
         <w:t xml:space="preserve">, </w:t>
@@ -6497,15 +6359,7 @@
         <w:t xml:space="preserve"> </w:t>
       </w:r>
       <w:r>
-        <w:t>(</w:t>
-      </w:r>
-      <w:proofErr w:type="spellStart"/>
-      <w:r>
-        <w:t>Applecom</w:t>
-      </w:r>
-      <w:proofErr w:type="spellEnd"/>
-      <w:r>
-        <w:t>, 2016)</w:t>
+        <w:t>(Applecom, 2016)</w:t>
       </w:r>
       <w:r>
         <w:t xml:space="preserve"> and CUDA</w:t>
@@ -6514,15 +6368,7 @@
         <w:t xml:space="preserve"> </w:t>
       </w:r>
       <w:r>
-        <w:t>(</w:t>
-      </w:r>
-      <w:proofErr w:type="spellStart"/>
-      <w:r>
-        <w:t>Nvidiacom</w:t>
-      </w:r>
-      <w:proofErr w:type="spellEnd"/>
-      <w:r>
-        <w:t>, 2016)</w:t>
+        <w:t>(Nvidiacom, 2016)</w:t>
       </w:r>
       <w:r>
         <w:t>.</w:t>
@@ -6619,15 +6465,7 @@
         <w:t xml:space="preserve"> and</w:t>
       </w:r>
       <w:r>
-        <w:t xml:space="preserve"> uniquely has multiple versions which has seen it expand onto other platforms. OpenGL ES brought the API to embedded systems, and </w:t>
-      </w:r>
-      <w:proofErr w:type="spellStart"/>
-      <w:r>
-        <w:t>WebGL</w:t>
-      </w:r>
-      <w:proofErr w:type="spellEnd"/>
-      <w:r>
-        <w:t xml:space="preserve"> brought hardware accelerated rendering to the Web. In any case as it is one of the few platform independent graphics APIs it is still used today, most notably on Linux and Mac.</w:t>
+        <w:t xml:space="preserve"> uniquely has multiple versions which has seen it expand onto other platforms. OpenGL ES brought the API to embedded systems, and WebGL brought hardware accelerated rendering to the Web. In any case as it is one of the few platform independent graphics APIs it is still used today, most notably on Linux and Mac.</w:t>
       </w:r>
     </w:p>
     <w:p>
@@ -6635,15 +6473,7 @@
         <w:jc w:val="both"/>
       </w:pPr>
       <w:r>
-        <w:t xml:space="preserve">The key element to DirectX and OpenGL are programs called </w:t>
-      </w:r>
-      <w:proofErr w:type="spellStart"/>
-      <w:r>
-        <w:t>shaders</w:t>
-      </w:r>
-      <w:proofErr w:type="spellEnd"/>
-      <w:r>
-        <w:t xml:space="preserve">. To provide </w:t>
+        <w:t xml:space="preserve">The key element to DirectX and OpenGL are programs called shaders. To provide </w:t>
       </w:r>
       <w:r>
         <w:t>more</w:t>
@@ -6685,29 +6515,13 @@
         <w:t>DirectX</w:t>
       </w:r>
       <w:r>
-        <w:t xml:space="preserve"> such </w:t>
-      </w:r>
-      <w:proofErr w:type="spellStart"/>
-      <w:r>
-        <w:t>shaders</w:t>
-      </w:r>
-      <w:proofErr w:type="spellEnd"/>
-      <w:r>
-        <w:t xml:space="preserve"> are written in a language called</w:t>
+        <w:t xml:space="preserve"> such shaders are written in a language called</w:t>
       </w:r>
       <w:r>
         <w:t xml:space="preserve"> HLSL or High Level Shading Language. I</w:t>
       </w:r>
       <w:r>
-        <w:t xml:space="preserve">n OpenGL these </w:t>
-      </w:r>
-      <w:proofErr w:type="spellStart"/>
-      <w:r>
-        <w:t>shaders</w:t>
-      </w:r>
-      <w:proofErr w:type="spellEnd"/>
-      <w:r>
-        <w:t xml:space="preserve"> are </w:t>
+        <w:t xml:space="preserve">n OpenGL these shaders are </w:t>
       </w:r>
       <w:r>
         <w:t xml:space="preserve">written in a language called GLSL or OpenGL </w:t>
@@ -6722,15 +6536,7 @@
         <w:t xml:space="preserve">of a simple orthographic </w:t>
       </w:r>
       <w:r>
-        <w:t xml:space="preserve">OpenGL </w:t>
-      </w:r>
-      <w:proofErr w:type="spellStart"/>
-      <w:r>
-        <w:t>shader</w:t>
-      </w:r>
-      <w:proofErr w:type="spellEnd"/>
-      <w:r>
-        <w:t xml:space="preserve"> can be found in Figure 1.</w:t>
+        <w:t>OpenGL shader can be found in Figure 1.</w:t>
       </w:r>
     </w:p>
     <w:bookmarkStart w:id="12" w:name="_MON_1545134291"/>
@@ -6769,7 +6575,7 @@
           <v:shape id="_x0000_i1025" type="#_x0000_t75" style="width:451.2pt;height:153pt" o:ole="">
             <v:imagedata r:id="rId9" o:title=""/>
           </v:shape>
-          <o:OLEObject Type="Embed" ProgID="Word.OpenDocumentText.12" ShapeID="_x0000_i1025" DrawAspect="Content" ObjectID="_1545169925" r:id="rId10"/>
+          <o:OLEObject Type="Embed" ProgID="Word.OpenDocumentText.12" ShapeID="_x0000_i1025" DrawAspect="Content" ObjectID="_1545169510" r:id="rId10"/>
         </w:object>
       </w:r>
     </w:p>
@@ -6784,16 +6590,8 @@
         <w:rPr>
           <w:rStyle w:val="Emphasis"/>
         </w:rPr>
-        <w:t xml:space="preserve">Figure 1: Typical 2D OpenGL </w:t>
-      </w:r>
-      <w:proofErr w:type="spellStart"/>
-      <w:r>
-        <w:rPr>
-          <w:rStyle w:val="Emphasis"/>
-        </w:rPr>
-        <w:t>shader</w:t>
-      </w:r>
-      <w:proofErr w:type="spellEnd"/>
+        <w:t>Figure 1: Typical 2D OpenGL shader</w:t>
+      </w:r>
     </w:p>
     <w:p>
       <w:pPr>
@@ -6847,15 +6645,7 @@
         <w:t xml:space="preserve">CUDA. CUDA on the other hand </w:t>
       </w:r>
       <w:r>
-        <w:t>will only run on NVidia hardware. Research (</w:t>
-      </w:r>
-      <w:proofErr w:type="spellStart"/>
-      <w:r>
-        <w:t>Karimi</w:t>
-      </w:r>
-      <w:proofErr w:type="spellEnd"/>
-      <w:r>
-        <w:t xml:space="preserve">, K, 2016) found CUDA to perform better than OpenCL, however CUDAs inability to work across hardware from different manufacturers is certainly its biggest downfall, however </w:t>
+        <w:t xml:space="preserve">will only run on NVidia hardware. Research (Karimi, K, 2016) found CUDA to perform better than OpenCL, however CUDAs inability to work across hardware from different manufacturers is certainly its biggest downfall, however </w:t>
       </w:r>
       <w:r>
         <w:t xml:space="preserve">it </w:t>
@@ -6917,7 +6707,7 @@
           <v:shape id="_x0000_i1026" type="#_x0000_t75" style="width:523.2pt;height:64.8pt" o:ole="">
             <v:imagedata r:id="rId11" o:title=""/>
           </v:shape>
-          <o:OLEObject Type="Embed" ProgID="Word.OpenDocumentText.12" ShapeID="_x0000_i1026" DrawAspect="Content" ObjectID="_1545169926" r:id="rId12"/>
+          <o:OLEObject Type="Embed" ProgID="Word.OpenDocumentText.12" ShapeID="_x0000_i1026" DrawAspect="Content" ObjectID="_1545169511" r:id="rId12"/>
         </w:object>
       </w:r>
     </w:p>
@@ -7285,21 +7075,7 @@
         <w:rPr>
           <w:rFonts w:cs="Arial"/>
         </w:rPr>
-        <w:t xml:space="preserve">n their yearly survey </w:t>
-      </w:r>
-      <w:proofErr w:type="spellStart"/>
-      <w:r>
-        <w:rPr>
-          <w:rFonts w:cs="Arial"/>
-        </w:rPr>
-        <w:t>StackOverflow</w:t>
-      </w:r>
-      <w:proofErr w:type="spellEnd"/>
-      <w:r>
-        <w:rPr>
-          <w:rFonts w:cs="Arial"/>
-        </w:rPr>
-        <w:t xml:space="preserve"> found JavaScript to be the most popular technology </w:t>
+        <w:t xml:space="preserve">n their yearly survey StackOverflow found JavaScript to be the most popular technology </w:t>
       </w:r>
       <w:r>
         <w:t>(Stack overflow blog, 2016)</w:t>
@@ -7422,25 +7198,7 @@
           <w:color w:val="333333"/>
           <w:shd w:val="clear" w:color="auto" w:fill="FFFFFF"/>
         </w:rPr>
-        <w:t>(</w:t>
-      </w:r>
-      <w:proofErr w:type="spellStart"/>
-      <w:r>
-        <w:rPr>
-          <w:rFonts w:cs="Arial"/>
-          <w:color w:val="333333"/>
-          <w:shd w:val="clear" w:color="auto" w:fill="FFFFFF"/>
-        </w:rPr>
-        <w:t>Mozillaorg</w:t>
-      </w:r>
-      <w:proofErr w:type="spellEnd"/>
-      <w:r>
-        <w:rPr>
-          <w:rFonts w:cs="Arial"/>
-          <w:color w:val="333333"/>
-          <w:shd w:val="clear" w:color="auto" w:fill="FFFFFF"/>
-        </w:rPr>
-        <w:t>, 2016)</w:t>
+        <w:t>(Mozillaorg, 2016)</w:t>
       </w:r>
       <w:r>
         <w:rPr>
@@ -7470,16 +7228,8 @@
         <w:rPr>
           <w:rFonts w:cs="Arial"/>
         </w:rPr>
-        <w:t xml:space="preserve"> of objects known as </w:t>
-      </w:r>
-      <w:proofErr w:type="spellStart"/>
-      <w:r>
-        <w:rPr>
-          <w:rFonts w:cs="Arial"/>
-        </w:rPr>
-        <w:t>TypedArray</w:t>
-      </w:r>
-      <w:proofErr w:type="spellEnd"/>
+        <w:t xml:space="preserve"> of objects known as TypedArray</w:t>
+      </w:r>
       <w:r>
         <w:rPr>
           <w:rFonts w:cs="Arial"/>
@@ -7595,12 +7345,10 @@
       <w:r>
         <w:t xml:space="preserve"> </w:t>
       </w:r>
-      <w:proofErr w:type="spellStart"/>
       <w:r>
         <w:t>ArrayBuffer</w:t>
       </w:r>
       <w:bookmarkEnd w:id="18"/>
-      <w:proofErr w:type="spellEnd"/>
     </w:p>
     <w:p>
       <w:pPr>
@@ -7609,11 +7357,9 @@
           <w:rFonts w:cs="Arial"/>
         </w:rPr>
       </w:pPr>
-      <w:proofErr w:type="spellStart"/>
       <w:r>
         <w:t>ArrayBuffer</w:t>
       </w:r>
-      <w:proofErr w:type="spellEnd"/>
       <w:r>
         <w:rPr>
           <w:rFonts w:cs="Arial"/>
@@ -7662,11 +7408,9 @@
         </w:rPr>
         <w:t xml:space="preserve"> and represent it in memory in JavaScript with the following </w:t>
       </w:r>
-      <w:proofErr w:type="spellStart"/>
       <w:r>
         <w:t>ArrayBuffer</w:t>
       </w:r>
-      <w:proofErr w:type="spellEnd"/>
       <w:r>
         <w:rPr>
           <w:rFonts w:cs="Arial"/>
@@ -7722,7 +7466,7 @@
           <v:shape id="_x0000_i1027" type="#_x0000_t75" style="width:453pt;height:87pt" o:ole="">
             <v:imagedata r:id="rId13" o:title=""/>
           </v:shape>
-          <o:OLEObject Type="Embed" ProgID="Word.OpenDocumentText.12" ShapeID="_x0000_i1027" DrawAspect="Content" ObjectID="_1545169927" r:id="rId14"/>
+          <o:OLEObject Type="Embed" ProgID="Word.OpenDocumentText.12" ShapeID="_x0000_i1027" DrawAspect="Content" ObjectID="_1545169512" r:id="rId14"/>
         </w:object>
       </w:r>
     </w:p>
@@ -7794,7 +7538,7 @@
           <v:shape id="_x0000_i1028" type="#_x0000_t75" style="width:469.2pt;height:139.8pt" o:ole="">
             <v:imagedata r:id="rId15" o:title=""/>
           </v:shape>
-          <o:OLEObject Type="Embed" ProgID="Word.OpenDocumentText.12" ShapeID="_x0000_i1028" DrawAspect="Content" ObjectID="_1545169928" r:id="rId16"/>
+          <o:OLEObject Type="Embed" ProgID="Word.OpenDocumentText.12" ShapeID="_x0000_i1028" DrawAspect="Content" ObjectID="_1545169513" r:id="rId16"/>
         </w:object>
       </w:r>
       <w:r>
@@ -7941,11 +7685,9 @@
         </w:rPr>
         <w:t xml:space="preserve">Following the base type </w:t>
       </w:r>
-      <w:proofErr w:type="spellStart"/>
       <w:r>
         <w:t>ArrayBuffer</w:t>
       </w:r>
-      <w:proofErr w:type="spellEnd"/>
       <w:r>
         <w:rPr>
           <w:rFonts w:cs="Arial"/>
@@ -7970,11 +7712,9 @@
         </w:rPr>
         <w:t xml:space="preserve"> double precision numbers. This limits control but with </w:t>
       </w:r>
-      <w:proofErr w:type="spellStart"/>
       <w:r>
         <w:t>TypedArrays</w:t>
       </w:r>
-      <w:proofErr w:type="spellEnd"/>
       <w:r>
         <w:rPr>
           <w:rFonts w:cs="Arial"/>
@@ -8064,7 +7804,7 @@
           <v:shape id="_x0000_i1029" type="#_x0000_t75" style="width:453pt;height:61.2pt" o:ole="">
             <v:imagedata r:id="rId17" o:title=""/>
           </v:shape>
-          <o:OLEObject Type="Embed" ProgID="Word.OpenDocumentText.12" ShapeID="_x0000_i1029" DrawAspect="Content" ObjectID="_1545169929" r:id="rId18"/>
+          <o:OLEObject Type="Embed" ProgID="Word.OpenDocumentText.12" ShapeID="_x0000_i1029" DrawAspect="Content" ObjectID="_1545169514" r:id="rId18"/>
         </w:object>
       </w:r>
     </w:p>
@@ -8154,27 +7894,13 @@
         <w:rPr>
           <w:rFonts w:cs="Arial"/>
         </w:rPr>
-        <w:t xml:space="preserve"> </w:t>
-      </w:r>
-      <w:proofErr w:type="spellStart"/>
-      <w:r>
-        <w:rPr>
-          <w:rFonts w:cs="Arial"/>
-        </w:rPr>
-        <w:t>TypedAr</w:t>
-      </w:r>
-      <w:r>
-        <w:rPr>
-          <w:rFonts w:cs="Arial"/>
-        </w:rPr>
-        <w:t>rays</w:t>
-      </w:r>
-      <w:proofErr w:type="spellEnd"/>
-      <w:r>
-        <w:rPr>
-          <w:rFonts w:cs="Arial"/>
-        </w:rPr>
-        <w:t xml:space="preserve"> this is no longer the</w:t>
+        <w:t xml:space="preserve"> TypedAr</w:t>
+      </w:r>
+      <w:r>
+        <w:rPr>
+          <w:rFonts w:cs="Arial"/>
+        </w:rPr>
+        <w:t>rays this is no longer the</w:t>
       </w:r>
       <w:r>
         <w:rPr>
@@ -8211,7 +7937,7 @@
           <v:shape id="_x0000_i1030" type="#_x0000_t75" style="width:453pt;height:51.6pt" o:ole="">
             <v:imagedata r:id="rId19" o:title=""/>
           </v:shape>
-          <o:OLEObject Type="Embed" ProgID="Word.OpenDocumentText.12" ShapeID="_x0000_i1030" DrawAspect="Content" ObjectID="_1545169930" r:id="rId20"/>
+          <o:OLEObject Type="Embed" ProgID="Word.OpenDocumentText.12" ShapeID="_x0000_i1030" DrawAspect="Content" ObjectID="_1545169515" r:id="rId20"/>
         </w:object>
       </w:r>
     </w:p>
@@ -8887,79 +8613,62 @@
         <w:t xml:space="preserve"> </w:t>
       </w:r>
       <w:r>
+        <w:t>(Nodejs foundation, 2016)</w:t>
+      </w:r>
+      <w:r>
+        <w:t xml:space="preserve"> which uses V8</w:t>
+      </w:r>
+      <w:r>
+        <w:t>. You can write full 3D games with the Unity</w:t>
+      </w:r>
+      <w:r>
+        <w:t xml:space="preserve"> </w:t>
+      </w:r>
+      <w:r>
+        <w:t xml:space="preserve">game </w:t>
+      </w:r>
+      <w:r>
+        <w:t>engine</w:t>
+      </w:r>
+      <w:r>
+        <w:t xml:space="preserve"> </w:t>
+      </w:r>
+      <w:r>
+        <w:t xml:space="preserve">(Unity3dcom, 2016) </w:t>
+      </w:r>
+      <w:r>
+        <w:t>which</w:t>
+      </w:r>
+      <w:r>
+        <w:t xml:space="preserve"> uses it as its scripting language.</w:t>
+      </w:r>
+      <w:r>
+        <w:t xml:space="preserve"> Finally, through open source projects </w:t>
+      </w:r>
+      <w:r>
+        <w:t xml:space="preserve">such as </w:t>
+      </w:r>
+      <w:r>
+        <w:t>Electron</w:t>
+      </w:r>
+      <w:r>
+        <w:t xml:space="preserve"> </w:t>
+      </w:r>
+      <w:r>
+        <w:rPr>
+          <w:rStyle w:val="apple-converted-space"/>
+          <w:rFonts w:cs="Arial"/>
+          <w:color w:val="333333"/>
+          <w:shd w:val="clear" w:color="auto" w:fill="FFFFFF"/>
+        </w:rPr>
         <w:t>(</w:t>
       </w:r>
-      <w:proofErr w:type="spellStart"/>
-      <w:r>
-        <w:t>Nodejs</w:t>
-      </w:r>
-      <w:proofErr w:type="spellEnd"/>
-      <w:r>
-        <w:t xml:space="preserve"> foundation, 2016)</w:t>
-      </w:r>
-      <w:r>
-        <w:t xml:space="preserve"> which uses V8</w:t>
-      </w:r>
-      <w:r>
-        <w:t>. You can write full 3D games with the Unity</w:t>
-      </w:r>
-      <w:r>
-        <w:t xml:space="preserve"> </w:t>
-      </w:r>
-      <w:r>
-        <w:t xml:space="preserve">game </w:t>
-      </w:r>
-      <w:r>
-        <w:t>engine</w:t>
-      </w:r>
-      <w:r>
-        <w:t xml:space="preserve"> </w:t>
-      </w:r>
-      <w:r>
-        <w:t xml:space="preserve">(Unity3dcom, 2016) </w:t>
-      </w:r>
-      <w:r>
-        <w:t>which</w:t>
-      </w:r>
-      <w:r>
-        <w:t xml:space="preserve"> uses it as its scripting language.</w:t>
-      </w:r>
-      <w:r>
-        <w:t xml:space="preserve"> Finally, through open source projects </w:t>
-      </w:r>
-      <w:r>
-        <w:t xml:space="preserve">such as </w:t>
-      </w:r>
-      <w:r>
-        <w:t>Electron</w:t>
-      </w:r>
-      <w:r>
-        <w:t xml:space="preserve"> </w:t>
-      </w:r>
-      <w:r>
-        <w:rPr>
-          <w:rStyle w:val="apple-converted-space"/>
-          <w:rFonts w:cs="Arial"/>
+      <w:r>
+        <w:rPr>
           <w:color w:val="333333"/>
           <w:shd w:val="clear" w:color="auto" w:fill="FFFFFF"/>
         </w:rPr>
-        <w:t>(</w:t>
-      </w:r>
-      <w:proofErr w:type="spellStart"/>
-      <w:r>
-        <w:rPr>
-          <w:color w:val="333333"/>
-          <w:shd w:val="clear" w:color="auto" w:fill="FFFFFF"/>
-        </w:rPr>
-        <w:t>Atomio</w:t>
-      </w:r>
-      <w:proofErr w:type="spellEnd"/>
-      <w:r>
-        <w:rPr>
-          <w:color w:val="333333"/>
-          <w:shd w:val="clear" w:color="auto" w:fill="FFFFFF"/>
-        </w:rPr>
-        <w:t>, 2016)</w:t>
+        <w:t>Atomio, 2016)</w:t>
       </w:r>
       <w:r>
         <w:t xml:space="preserve"> you can now write native desktop applications as well.</w:t>
@@ -9406,7 +9115,7 @@
           <v:shape id="_x0000_i1031" type="#_x0000_t75" style="width:469.2pt;height:46.8pt" o:ole="">
             <v:imagedata r:id="rId22" o:title=""/>
           </v:shape>
-          <o:OLEObject Type="Embed" ProgID="Word.OpenDocumentText.12" ShapeID="_x0000_i1031" DrawAspect="Content" ObjectID="_1545169931" r:id="rId23"/>
+          <o:OLEObject Type="Embed" ProgID="Word.OpenDocumentText.12" ShapeID="_x0000_i1031" DrawAspect="Content" ObjectID="_1545169516" r:id="rId23"/>
         </w:object>
       </w:r>
     </w:p>
@@ -9509,10 +9218,10 @@
           <w:rFonts w:cs="Arial"/>
         </w:rPr>
         <w:object w:dxaOrig="10466" w:dyaOrig="1274">
-          <v:shape id="_x0000_i1051" type="#_x0000_t75" style="width:526.2pt;height:63pt" o:ole="">
+          <v:shape id="_x0000_i1032" type="#_x0000_t75" style="width:526.2pt;height:63pt" o:ole="">
             <v:imagedata r:id="rId24" o:title=""/>
           </v:shape>
-          <o:OLEObject Type="Embed" ProgID="Word.OpenDocumentText.12" ShapeID="_x0000_i1051" DrawAspect="Content" ObjectID="_1545169932" r:id="rId25"/>
+          <o:OLEObject Type="Embed" ProgID="Word.OpenDocumentText.12" ShapeID="_x0000_i1032" DrawAspect="Content" ObjectID="_1545169517" r:id="rId25"/>
         </w:object>
       </w:r>
       <w:r>
@@ -9606,42 +9315,36 @@
         </w:rPr>
         <w:t xml:space="preserve"> all handles allocated in the current scope will be delete when the </w:t>
       </w:r>
-      <w:proofErr w:type="spellStart"/>
       <w:r>
         <w:rPr>
           <w:rStyle w:val="QuoteChar"/>
         </w:rPr>
         <w:t>HandleScope</w:t>
       </w:r>
-      <w:proofErr w:type="spellEnd"/>
       <w:r>
         <w:rPr>
           <w:rFonts w:cs="Arial"/>
         </w:rPr>
         <w:t xml:space="preserve"> is deleted. Note to construct a </w:t>
       </w:r>
-      <w:proofErr w:type="spellStart"/>
       <w:r>
         <w:rPr>
           <w:rStyle w:val="QuoteChar"/>
         </w:rPr>
         <w:t>HandleScope</w:t>
       </w:r>
-      <w:proofErr w:type="spellEnd"/>
       <w:r>
         <w:rPr>
           <w:rFonts w:cs="Arial"/>
         </w:rPr>
         <w:t xml:space="preserve"> object you must pass the VM instance that </w:t>
       </w:r>
-      <w:proofErr w:type="spellStart"/>
       <w:r>
         <w:rPr>
           <w:rStyle w:val="QuoteChar"/>
         </w:rPr>
         <w:t>HandleScope</w:t>
       </w:r>
-      <w:proofErr w:type="spellEnd"/>
       <w:r>
         <w:rPr>
           <w:rFonts w:cs="Arial"/>
@@ -9660,14 +9363,12 @@
         </w:rPr>
         <w:t xml:space="preserve"> </w:t>
       </w:r>
-      <w:proofErr w:type="spellStart"/>
       <w:r>
         <w:rPr>
           <w:rStyle w:val="QuoteChar"/>
         </w:rPr>
         <w:t>GetCurrent</w:t>
       </w:r>
-      <w:proofErr w:type="spellEnd"/>
       <w:r>
         <w:rPr>
           <w:rFonts w:cs="Arial"/>
@@ -9703,7 +9404,7 @@
           <v:shape id="_x0000_i1033" type="#_x0000_t75" style="width:541.8pt;height:56.4pt" o:ole="">
             <v:imagedata r:id="rId26" o:title=""/>
           </v:shape>
-          <o:OLEObject Type="Embed" ProgID="Word.OpenDocumentText.12" ShapeID="_x0000_i1033" DrawAspect="Content" ObjectID="_1545169933" r:id="rId27"/>
+          <o:OLEObject Type="Embed" ProgID="Word.OpenDocumentText.12" ShapeID="_x0000_i1033" DrawAspect="Content" ObjectID="_1545169518" r:id="rId27"/>
         </w:object>
       </w:r>
     </w:p>
@@ -9822,7 +9523,7 @@
           <v:shape id="_x0000_i1034" type="#_x0000_t75" style="width:453pt;height:98.4pt" o:ole="">
             <v:imagedata r:id="rId28" o:title=""/>
           </v:shape>
-          <o:OLEObject Type="Embed" ProgID="Word.OpenDocumentText.12" ShapeID="_x0000_i1034" DrawAspect="Content" ObjectID="_1545169934" r:id="rId29"/>
+          <o:OLEObject Type="Embed" ProgID="Word.OpenDocumentText.12" ShapeID="_x0000_i1034" DrawAspect="Content" ObjectID="_1545169519" r:id="rId29"/>
         </w:object>
       </w:r>
     </w:p>
@@ -9879,49 +9580,7 @@
         <w:rPr>
           <w:rFonts w:cs="Arial"/>
         </w:rPr>
-        <w:t xml:space="preserve">Once V8 was successfully embedded and the source code written in a file was parsed and executed I looked at implementing a module system that would allow users to write modular code when using the runtime. I solved this by implementing the </w:t>
-      </w:r>
-      <w:proofErr w:type="spellStart"/>
-      <w:r>
-        <w:rPr>
-          <w:rFonts w:cs="Arial"/>
-        </w:rPr>
-        <w:t>CommonJS</w:t>
-      </w:r>
-      <w:proofErr w:type="spellEnd"/>
-      <w:r>
-        <w:rPr>
-          <w:rFonts w:cs="Arial"/>
-        </w:rPr>
-        <w:t xml:space="preserve"> standard which is used in the Node runtime as well. The </w:t>
-      </w:r>
-      <w:proofErr w:type="spellStart"/>
-      <w:r>
-        <w:rPr>
-          <w:rFonts w:cs="Arial"/>
-        </w:rPr>
-        <w:t>CommonJS</w:t>
-      </w:r>
-      <w:proofErr w:type="spellEnd"/>
-      <w:r>
-        <w:rPr>
-          <w:rFonts w:cs="Arial"/>
-        </w:rPr>
-        <w:t xml:space="preserve"> standard (</w:t>
-      </w:r>
-      <w:proofErr w:type="spellStart"/>
-      <w:r>
-        <w:rPr>
-          <w:rFonts w:cs="Arial"/>
-        </w:rPr>
-        <w:t>Commonjsorg</w:t>
-      </w:r>
-      <w:proofErr w:type="spellEnd"/>
-      <w:r>
-        <w:rPr>
-          <w:rFonts w:cs="Arial"/>
-        </w:rPr>
-        <w:t>, 2016) specifies a contract for modules and how they should be handled.</w:t>
+        <w:t>Once V8 was successfully embedded and the source code written in a file was parsed and executed I looked at implementing a module system that would allow users to write modular code when using the runtime. I solved this by implementing the CommonJS standard which is used in the Node runtime as well. The CommonJS standard (Commonjsorg, 2016) specifies a contract for modules and how they should be handled.</w:t>
       </w:r>
       <w:r>
         <w:rPr>
@@ -10161,16 +9820,8 @@
         <w:rPr>
           <w:rFonts w:cs="Arial"/>
         </w:rPr>
-        <w:t>d has no filename extension “.</w:t>
-      </w:r>
-      <w:proofErr w:type="spellStart"/>
-      <w:r>
-        <w:rPr>
-          <w:rFonts w:cs="Arial"/>
-        </w:rPr>
-        <w:t>js</w:t>
-      </w:r>
-      <w:proofErr w:type="spellEnd"/>
+        <w:t>d has no filename extension “.js</w:t>
+      </w:r>
       <w:r>
         <w:rPr>
           <w:rFonts w:cs="Arial"/>
@@ -10227,21 +9878,7 @@
         <w:rPr>
           <w:rFonts w:cs="Arial"/>
         </w:rPr>
-        <w:t xml:space="preserve">Once we had V8 embedded and a </w:t>
-      </w:r>
-      <w:proofErr w:type="spellStart"/>
-      <w:r>
-        <w:rPr>
-          <w:rFonts w:cs="Arial"/>
-        </w:rPr>
-        <w:t>CommonJS</w:t>
-      </w:r>
-      <w:proofErr w:type="spellEnd"/>
-      <w:r>
-        <w:rPr>
-          <w:rFonts w:cs="Arial"/>
-        </w:rPr>
-        <w:t xml:space="preserve"> module system implemented we wrote some basic libraries or common libraries for common tasks.</w:t>
+        <w:t>Once we had V8 embedded and a CommonJS module system implemented we wrote some basic libraries or common libraries for common tasks.</w:t>
       </w:r>
     </w:p>
     <w:p>
@@ -10291,25 +9928,7 @@
           <w:color w:val="333333"/>
           <w:shd w:val="clear" w:color="auto" w:fill="FFFFFF"/>
         </w:rPr>
-        <w:t>(</w:t>
-      </w:r>
-      <w:proofErr w:type="spellStart"/>
-      <w:r>
-        <w:rPr>
-          <w:rFonts w:cs="Arial"/>
-          <w:color w:val="333333"/>
-          <w:shd w:val="clear" w:color="auto" w:fill="FFFFFF"/>
-        </w:rPr>
-        <w:t>Mozillaorg</w:t>
-      </w:r>
-      <w:proofErr w:type="spellEnd"/>
-      <w:r>
-        <w:rPr>
-          <w:rFonts w:cs="Arial"/>
-          <w:color w:val="333333"/>
-          <w:shd w:val="clear" w:color="auto" w:fill="FFFFFF"/>
-        </w:rPr>
-        <w:t>, 2016)</w:t>
+        <w:t>(Mozillaorg, 2016)</w:t>
       </w:r>
       <w:r>
         <w:rPr>
@@ -10370,7 +9989,7 @@
           <v:shape id="_x0000_i1035" type="#_x0000_t75" style="width:469.2pt;height:2in" o:ole="">
             <v:imagedata r:id="rId30" o:title=""/>
           </v:shape>
-          <o:OLEObject Type="Embed" ProgID="Word.OpenDocumentText.12" ShapeID="_x0000_i1035" DrawAspect="Content" ObjectID="_1545169935" r:id="rId31"/>
+          <o:OLEObject Type="Embed" ProgID="Word.OpenDocumentText.12" ShapeID="_x0000_i1035" DrawAspect="Content" ObjectID="_1545169520" r:id="rId31"/>
         </w:object>
       </w:r>
     </w:p>
@@ -10405,15 +10024,7 @@
         <w:t>3.2</w:t>
       </w:r>
       <w:r>
-        <w:t xml:space="preserve">.3.2 </w:t>
-      </w:r>
-      <w:proofErr w:type="spellStart"/>
-      <w:r>
-        <w:t>Datetime</w:t>
-      </w:r>
-      <w:proofErr w:type="spellEnd"/>
-      <w:r>
-        <w:t xml:space="preserve"> module</w:t>
+        <w:t>.3.2 Datetime module</w:t>
       </w:r>
     </w:p>
     <w:p>
@@ -10470,7 +10081,7 @@
           <v:shape id="_x0000_i1036" type="#_x0000_t75" style="width:453pt;height:155.4pt" o:ole="">
             <v:imagedata r:id="rId32" o:title=""/>
           </v:shape>
-          <o:OLEObject Type="Embed" ProgID="Word.OpenDocumentText.12" ShapeID="_x0000_i1036" DrawAspect="Content" ObjectID="_1545169936" r:id="rId33"/>
+          <o:OLEObject Type="Embed" ProgID="Word.OpenDocumentText.12" ShapeID="_x0000_i1036" DrawAspect="Content" ObjectID="_1545169521" r:id="rId33"/>
         </w:object>
       </w:r>
     </w:p>
@@ -10500,21 +10111,7 @@
         <w:rPr>
           <w:rStyle w:val="Emphasis"/>
         </w:rPr>
-        <w:t xml:space="preserve">: </w:t>
-      </w:r>
-      <w:proofErr w:type="spellStart"/>
-      <w:r>
-        <w:rPr>
-          <w:rStyle w:val="Emphasis"/>
-        </w:rPr>
-        <w:t>Datetime</w:t>
-      </w:r>
-      <w:proofErr w:type="spellEnd"/>
-      <w:r>
-        <w:rPr>
-          <w:rStyle w:val="Emphasis"/>
-        </w:rPr>
-        <w:t xml:space="preserve"> API example</w:t>
+        <w:t>: Datetime API example</w:t>
       </w:r>
     </w:p>
     <w:p>
@@ -10590,7 +10187,7 @@
           <v:shape id="_x0000_i1037" type="#_x0000_t75" style="width:453pt;height:96.6pt" o:ole="">
             <v:imagedata r:id="rId34" o:title=""/>
           </v:shape>
-          <o:OLEObject Type="Embed" ProgID="Word.OpenDocumentText.12" ShapeID="_x0000_i1037" DrawAspect="Content" ObjectID="_1545169937" r:id="rId35"/>
+          <o:OLEObject Type="Embed" ProgID="Word.OpenDocumentText.12" ShapeID="_x0000_i1037" DrawAspect="Content" ObjectID="_1545169522" r:id="rId35"/>
         </w:object>
       </w:r>
     </w:p>
@@ -10699,7 +10296,7 @@
           <v:shape id="_x0000_i1038" type="#_x0000_t75" style="width:453pt;height:87.6pt" o:ole="">
             <v:imagedata r:id="rId36" o:title=""/>
           </v:shape>
-          <o:OLEObject Type="Embed" ProgID="Word.OpenDocumentText.12" ShapeID="_x0000_i1038" DrawAspect="Content" ObjectID="_1545169938" r:id="rId37"/>
+          <o:OLEObject Type="Embed" ProgID="Word.OpenDocumentText.12" ShapeID="_x0000_i1038" DrawAspect="Content" ObjectID="_1545169523" r:id="rId37"/>
         </w:object>
       </w:r>
     </w:p>
@@ -10822,7 +10419,7 @@
           <v:shape id="_x0000_i1039" type="#_x0000_t75" style="width:469.2pt;height:68.4pt" o:ole="">
             <v:imagedata r:id="rId38" o:title=""/>
           </v:shape>
-          <o:OLEObject Type="Embed" ProgID="Word.OpenDocumentText.12" ShapeID="_x0000_i1039" DrawAspect="Content" ObjectID="_1545169939" r:id="rId39"/>
+          <o:OLEObject Type="Embed" ProgID="Word.OpenDocumentText.12" ShapeID="_x0000_i1039" DrawAspect="Content" ObjectID="_1545169524" r:id="rId39"/>
         </w:object>
       </w:r>
     </w:p>
@@ -10945,7 +10542,7 @@
           <v:shape id="_x0000_i1040" type="#_x0000_t75" style="width:522.6pt;height:132.6pt" o:ole="">
             <v:imagedata r:id="rId40" o:title=""/>
           </v:shape>
-          <o:OLEObject Type="Embed" ProgID="Word.OpenDocumentText.12" ShapeID="_x0000_i1040" DrawAspect="Content" ObjectID="_1545169940" r:id="rId41"/>
+          <o:OLEObject Type="Embed" ProgID="Word.OpenDocumentText.12" ShapeID="_x0000_i1040" DrawAspect="Content" ObjectID="_1545169525" r:id="rId41"/>
         </w:object>
       </w:r>
     </w:p>
@@ -11006,13 +10603,7 @@
         <w:rPr>
           <w:rFonts w:cs="Arial"/>
         </w:rPr>
-        <w:t>OpenCL</w:t>
-      </w:r>
-      <w:r>
-        <w:rPr>
-          <w:rFonts w:cs="Arial"/>
-        </w:rPr>
-        <w:t xml:space="preserve"> and OpenG</w:t>
+        <w:t>OpenCL and OpenG</w:t>
       </w:r>
       <w:r>
         <w:rPr>
@@ -11189,7 +10780,7 @@
           <v:shape id="_x0000_i1041" type="#_x0000_t75" style="width:453pt;height:98.4pt" o:ole="">
             <v:imagedata r:id="rId42" o:title=""/>
           </v:shape>
-          <o:OLEObject Type="Embed" ProgID="Word.OpenDocumentText.12" ShapeID="_x0000_i1041" DrawAspect="Content" ObjectID="_1545169941" r:id="rId43"/>
+          <o:OLEObject Type="Embed" ProgID="Word.OpenDocumentText.12" ShapeID="_x0000_i1041" DrawAspect="Content" ObjectID="_1545169526" r:id="rId43"/>
         </w:object>
       </w:r>
     </w:p>
@@ -11242,7 +10833,7 @@
           <v:shape id="_x0000_i1042" type="#_x0000_t75" style="width:453pt;height:118.8pt" o:ole="">
             <v:imagedata r:id="rId44" o:title=""/>
           </v:shape>
-          <o:OLEObject Type="Embed" ProgID="Word.OpenDocumentText.12" ShapeID="_x0000_i1042" DrawAspect="Content" ObjectID="_1545169942" r:id="rId45"/>
+          <o:OLEObject Type="Embed" ProgID="Word.OpenDocumentText.12" ShapeID="_x0000_i1042" DrawAspect="Content" ObjectID="_1545169527" r:id="rId45"/>
         </w:object>
       </w:r>
     </w:p>
@@ -11599,21 +11190,7 @@
         <w:rPr>
           <w:rFonts w:cs="Arial"/>
         </w:rPr>
-        <w:t xml:space="preserve">ube demo which takes geometric data written in JSON and renders it on screen in 3D using OpenGL. The demo itself uses Vertex Array Objects (VAO) and Vertex Buffer Objects (VBO) to load and store vertex data on the GPU. It utilizes custom </w:t>
-      </w:r>
-      <w:proofErr w:type="spellStart"/>
-      <w:r>
-        <w:rPr>
-          <w:rFonts w:cs="Arial"/>
-        </w:rPr>
-        <w:t>shaders</w:t>
-      </w:r>
-      <w:proofErr w:type="spellEnd"/>
-      <w:r>
-        <w:rPr>
-          <w:rFonts w:cs="Arial"/>
-        </w:rPr>
-        <w:t xml:space="preserve"> and texture objects allowing us to bind textures to the geometry points specified. It also utilizes 3D matrices to perform translations, rotations and camera work to view the object in 3D.</w:t>
+        <w:t>ube demo which takes geometric data written in JSON and renders it on screen in 3D using OpenGL. The demo itself uses Vertex Array Objects (VAO) and Vertex Buffer Objects (VBO) to load and store vertex data on the GPU. It utilizes custom shaders and texture objects allowing us to bind textures to the geometry points specified. It also utilizes 3D matrices to perform translations, rotations and camera work to view the object in 3D.</w:t>
       </w:r>
       <w:r>
         <w:rPr>
@@ -12041,21 +11618,7 @@
         <w:rPr>
           <w:rFonts w:cs="Arial"/>
         </w:rPr>
-        <w:t>(</w:t>
-      </w:r>
-      <w:proofErr w:type="spellStart"/>
-      <w:r>
-        <w:rPr>
-          <w:rFonts w:cs="Arial"/>
-        </w:rPr>
-        <w:t>Mahalakshmi</w:t>
-      </w:r>
-      <w:proofErr w:type="spellEnd"/>
-      <w:r>
-        <w:rPr>
-          <w:rFonts w:cs="Arial"/>
-        </w:rPr>
-        <w:t xml:space="preserve"> and Sundararajan</w:t>
+        <w:t>(Mahalakshmi and Sundararajan</w:t>
       </w:r>
       <w:r>
         <w:rPr>
@@ -12547,12 +12110,7 @@
         <w:t xml:space="preserve"> in</w:t>
       </w:r>
       <w:r>
-        <w:t xml:space="preserve"> the incoming trimester to finish the pr</w:t>
-      </w:r>
-      <w:bookmarkStart w:id="53" w:name="_GoBack"/>
-      <w:bookmarkEnd w:id="53"/>
-      <w:r>
-        <w:t>ogress made.</w:t>
+        <w:t xml:space="preserve"> the incoming trimester to finish the progress made.</w:t>
       </w:r>
       <w:r>
         <w:t xml:space="preserve"> Great progress</w:t>
@@ -12566,14 +12124,14 @@
         <w:pStyle w:val="Heading3"/>
         <w:spacing w:after="120"/>
       </w:pPr>
-      <w:bookmarkStart w:id="54" w:name="_Toc471405555"/>
+      <w:bookmarkStart w:id="53" w:name="_Toc471405555"/>
       <w:r>
         <w:t xml:space="preserve">3.4.1 </w:t>
       </w:r>
       <w:r>
         <w:t>Complete Bindings</w:t>
       </w:r>
-      <w:bookmarkEnd w:id="54"/>
+      <w:bookmarkEnd w:id="53"/>
     </w:p>
     <w:p>
       <w:pPr>
@@ -12652,21 +12210,7 @@
         <w:rPr>
           <w:rFonts w:cs="Arial"/>
         </w:rPr>
-        <w:t xml:space="preserve">through </w:t>
-      </w:r>
-      <w:proofErr w:type="spellStart"/>
-      <w:r>
-        <w:rPr>
-          <w:rFonts w:cs="Arial"/>
-        </w:rPr>
-        <w:t>WebGL</w:t>
-      </w:r>
-      <w:proofErr w:type="spellEnd"/>
-      <w:r>
-        <w:rPr>
-          <w:rFonts w:cs="Arial"/>
-        </w:rPr>
-        <w:t xml:space="preserve"> </w:t>
+        <w:t xml:space="preserve">through WebGL </w:t>
       </w:r>
       <w:r>
         <w:rPr>
@@ -12704,14 +12248,14 @@
         <w:pStyle w:val="Heading3"/>
         <w:spacing w:after="120"/>
       </w:pPr>
-      <w:bookmarkStart w:id="55" w:name="_Toc471405556"/>
+      <w:bookmarkStart w:id="54" w:name="_Toc471405556"/>
       <w:r>
         <w:t xml:space="preserve">3.4.2 </w:t>
       </w:r>
       <w:r>
         <w:t>Professional Demonstrations</w:t>
       </w:r>
-      <w:bookmarkEnd w:id="55"/>
+      <w:bookmarkEnd w:id="54"/>
     </w:p>
     <w:p>
       <w:pPr>
@@ -12768,14 +12312,14 @@
         <w:pStyle w:val="Heading3"/>
         <w:spacing w:after="120"/>
       </w:pPr>
-      <w:bookmarkStart w:id="56" w:name="_Toc471405557"/>
+      <w:bookmarkStart w:id="55" w:name="_Toc471405557"/>
       <w:r>
         <w:t xml:space="preserve">3.4.3 </w:t>
       </w:r>
       <w:r>
         <w:t>Presentation</w:t>
       </w:r>
-      <w:bookmarkEnd w:id="56"/>
+      <w:bookmarkEnd w:id="55"/>
     </w:p>
     <w:p>
       <w:pPr>
@@ -12892,7 +12436,7 @@
         <w:pStyle w:val="Heading3"/>
         <w:spacing w:after="120"/>
       </w:pPr>
-      <w:bookmarkStart w:id="57" w:name="_Toc471405558"/>
+      <w:bookmarkStart w:id="56" w:name="_Toc471405558"/>
       <w:r>
         <w:lastRenderedPageBreak/>
         <w:t xml:space="preserve">3.4.4 </w:t>
@@ -12900,7 +12444,7 @@
       <w:r>
         <w:t>Final Honours Project Report</w:t>
       </w:r>
-      <w:bookmarkEnd w:id="57"/>
+      <w:bookmarkEnd w:id="56"/>
     </w:p>
     <w:p>
       <w:pPr>
@@ -12939,7 +12483,7 @@
         <w:pStyle w:val="Heading3"/>
         <w:spacing w:after="120"/>
       </w:pPr>
-      <w:bookmarkStart w:id="58" w:name="_Toc471405559"/>
+      <w:bookmarkStart w:id="57" w:name="_Toc471405559"/>
       <w:r>
         <w:t xml:space="preserve">3.4.5 </w:t>
       </w:r>
@@ -12958,7 +12502,7 @@
       <w:r>
         <w:t xml:space="preserve"> Chart</w:t>
       </w:r>
-      <w:bookmarkEnd w:id="58"/>
+      <w:bookmarkEnd w:id="57"/>
     </w:p>
     <w:p>
       <w:pPr>
@@ -13158,7 +12702,7 @@
           <w:sz w:val="28"/>
         </w:rPr>
       </w:pPr>
-      <w:bookmarkStart w:id="59" w:name="_Toc471405560"/>
+      <w:bookmarkStart w:id="58" w:name="_Toc471405560"/>
       <w:r>
         <w:rPr>
           <w:rFonts w:ascii="Arial" w:hAnsi="Arial" w:cs="Arial"/>
@@ -13176,7 +12720,7 @@
         </w:rPr>
         <w:t>Concluding Remarks</w:t>
       </w:r>
-      <w:bookmarkEnd w:id="59"/>
+      <w:bookmarkEnd w:id="58"/>
     </w:p>
     <w:p>
       <w:pPr>
@@ -13186,14 +12730,14 @@
           <w:vertAlign w:val="subscript"/>
         </w:rPr>
       </w:pPr>
-      <w:bookmarkStart w:id="60" w:name="_Toc471405561"/>
+      <w:bookmarkStart w:id="59" w:name="_Toc471405561"/>
       <w:r>
         <w:t xml:space="preserve">4.1 </w:t>
       </w:r>
       <w:r>
         <w:t>Excellent Progress</w:t>
       </w:r>
-      <w:bookmarkEnd w:id="60"/>
+      <w:bookmarkEnd w:id="59"/>
     </w:p>
     <w:p>
       <w:pPr>
@@ -13470,8 +13014,10 @@
         <w:rPr>
           <w:rFonts w:cs="Arial"/>
         </w:rPr>
-        <w:t xml:space="preserve"> (See Figure 23</w:t>
-      </w:r>
+        <w:t xml:space="preserve"> (See Figure 24</w:t>
+      </w:r>
+      <w:bookmarkStart w:id="60" w:name="_GoBack"/>
+      <w:bookmarkEnd w:id="60"/>
       <w:r>
         <w:rPr>
           <w:rFonts w:cs="Arial"/>
@@ -13496,7 +13042,7 @@
         <w:rPr>
           <w:rStyle w:val="Emphasis"/>
         </w:rPr>
-        <w:t>23</w:t>
+        <w:t>24</w:t>
       </w:r>
       <w:r>
         <w:rPr>
@@ -14083,19 +13629,11 @@
           <w:shd w:val="clear" w:color="auto" w:fill="FFFFFF"/>
         </w:rPr>
       </w:pPr>
-      <w:proofErr w:type="spellStart"/>
-      <w:r>
-        <w:rPr>
-          <w:shd w:val="clear" w:color="auto" w:fill="FFFFFF"/>
-        </w:rPr>
-        <w:t>Amdcom</w:t>
-      </w:r>
-      <w:proofErr w:type="spellEnd"/>
-      <w:r>
-        <w:rPr>
-          <w:shd w:val="clear" w:color="auto" w:fill="FFFFFF"/>
-        </w:rPr>
-        <w:t>.</w:t>
+      <w:r>
+        <w:rPr>
+          <w:shd w:val="clear" w:color="auto" w:fill="FFFFFF"/>
+        </w:rPr>
+        <w:t>Amdcom.</w:t>
       </w:r>
       <w:r>
         <w:rPr>
@@ -14125,23 +13663,13 @@
         </w:rPr>
         <w:t> </w:t>
       </w:r>
-      <w:proofErr w:type="spellStart"/>
       <w:r>
         <w:rPr>
           <w:i/>
           <w:iCs/>
           <w:shd w:val="clear" w:color="auto" w:fill="FFFFFF"/>
         </w:rPr>
-        <w:t>Amdcom</w:t>
-      </w:r>
-      <w:proofErr w:type="spellEnd"/>
-      <w:r>
-        <w:rPr>
-          <w:i/>
-          <w:iCs/>
-          <w:shd w:val="clear" w:color="auto" w:fill="FFFFFF"/>
-        </w:rPr>
-        <w:t>.</w:t>
+        <w:t>Amdcom.</w:t>
       </w:r>
       <w:r>
         <w:rPr>
@@ -14215,19 +13743,11 @@
           <w:shd w:val="clear" w:color="auto" w:fill="FFFFFF"/>
         </w:rPr>
       </w:pPr>
-      <w:proofErr w:type="spellStart"/>
-      <w:r>
-        <w:rPr>
-          <w:shd w:val="clear" w:color="auto" w:fill="FFFFFF"/>
-        </w:rPr>
-        <w:t>Amdcom</w:t>
-      </w:r>
-      <w:proofErr w:type="spellEnd"/>
-      <w:r>
-        <w:rPr>
-          <w:shd w:val="clear" w:color="auto" w:fill="FFFFFF"/>
-        </w:rPr>
-        <w:t>.</w:t>
+      <w:r>
+        <w:rPr>
+          <w:shd w:val="clear" w:color="auto" w:fill="FFFFFF"/>
+        </w:rPr>
+        <w:t>Amdcom.</w:t>
       </w:r>
       <w:r>
         <w:rPr>
@@ -14257,23 +13777,13 @@
         </w:rPr>
         <w:t> </w:t>
       </w:r>
-      <w:proofErr w:type="spellStart"/>
       <w:r>
         <w:rPr>
           <w:i/>
           <w:iCs/>
           <w:shd w:val="clear" w:color="auto" w:fill="FFFFFF"/>
         </w:rPr>
-        <w:t>Amdcom</w:t>
-      </w:r>
-      <w:proofErr w:type="spellEnd"/>
-      <w:r>
-        <w:rPr>
-          <w:i/>
-          <w:iCs/>
-          <w:shd w:val="clear" w:color="auto" w:fill="FFFFFF"/>
-        </w:rPr>
-        <w:t>.</w:t>
+        <w:t>Amdcom.</w:t>
       </w:r>
       <w:r>
         <w:rPr>
@@ -14344,19 +13854,11 @@
           <w:shd w:val="clear" w:color="auto" w:fill="FFFFFF"/>
         </w:rPr>
       </w:pPr>
-      <w:proofErr w:type="spellStart"/>
-      <w:r>
-        <w:rPr>
-          <w:shd w:val="clear" w:color="auto" w:fill="FFFFFF"/>
-        </w:rPr>
-        <w:t>Applecom</w:t>
-      </w:r>
-      <w:proofErr w:type="spellEnd"/>
-      <w:r>
-        <w:rPr>
-          <w:shd w:val="clear" w:color="auto" w:fill="FFFFFF"/>
-        </w:rPr>
-        <w:t>.</w:t>
+      <w:r>
+        <w:rPr>
+          <w:shd w:val="clear" w:color="auto" w:fill="FFFFFF"/>
+        </w:rPr>
+        <w:t>Applecom.</w:t>
       </w:r>
       <w:r>
         <w:rPr>
@@ -14386,23 +13888,13 @@
         </w:rPr>
         <w:t> </w:t>
       </w:r>
-      <w:proofErr w:type="spellStart"/>
       <w:r>
         <w:rPr>
           <w:i/>
           <w:iCs/>
           <w:shd w:val="clear" w:color="auto" w:fill="FFFFFF"/>
         </w:rPr>
-        <w:t>Applecom</w:t>
-      </w:r>
-      <w:proofErr w:type="spellEnd"/>
-      <w:r>
-        <w:rPr>
-          <w:i/>
-          <w:iCs/>
-          <w:shd w:val="clear" w:color="auto" w:fill="FFFFFF"/>
-        </w:rPr>
-        <w:t>.</w:t>
+        <w:t>Applecom.</w:t>
       </w:r>
       <w:r>
         <w:rPr>
@@ -14474,19 +13966,11 @@
           <w:shd w:val="clear" w:color="auto" w:fill="FFFFFF"/>
         </w:rPr>
       </w:pPr>
-      <w:proofErr w:type="spellStart"/>
-      <w:r>
-        <w:rPr>
-          <w:shd w:val="clear" w:color="auto" w:fill="FFFFFF"/>
-        </w:rPr>
-        <w:t>Atomio</w:t>
-      </w:r>
-      <w:proofErr w:type="spellEnd"/>
-      <w:r>
-        <w:rPr>
-          <w:shd w:val="clear" w:color="auto" w:fill="FFFFFF"/>
-        </w:rPr>
-        <w:t>.</w:t>
+      <w:r>
+        <w:rPr>
+          <w:shd w:val="clear" w:color="auto" w:fill="FFFFFF"/>
+        </w:rPr>
+        <w:t>Atomio.</w:t>
       </w:r>
       <w:r>
         <w:rPr>
@@ -14594,19 +14078,11 @@
           <w:shd w:val="clear" w:color="auto" w:fill="FFFFFF"/>
         </w:rPr>
       </w:pPr>
-      <w:proofErr w:type="spellStart"/>
-      <w:r>
-        <w:rPr>
-          <w:shd w:val="clear" w:color="auto" w:fill="FFFFFF"/>
-        </w:rPr>
-        <w:t>Commonjsorg</w:t>
-      </w:r>
-      <w:proofErr w:type="spellEnd"/>
-      <w:r>
-        <w:rPr>
-          <w:shd w:val="clear" w:color="auto" w:fill="FFFFFF"/>
-        </w:rPr>
-        <w:t>.</w:t>
+      <w:r>
+        <w:rPr>
+          <w:shd w:val="clear" w:color="auto" w:fill="FFFFFF"/>
+        </w:rPr>
+        <w:t>Commonjsorg.</w:t>
       </w:r>
       <w:r>
         <w:rPr>
@@ -14717,19 +14193,11 @@
           <w:szCs w:val="20"/>
         </w:rPr>
       </w:pPr>
-      <w:proofErr w:type="spellStart"/>
       <w:r>
         <w:rPr>
           <w:color w:val="000000"/>
         </w:rPr>
-        <w:t>Ecma</w:t>
-      </w:r>
-      <w:proofErr w:type="spellEnd"/>
-      <w:r>
-        <w:rPr>
-          <w:color w:val="000000"/>
-        </w:rPr>
-        <w:t xml:space="preserve"> International. (2015).</w:t>
+        <w:t>Ecma International. (2015).</w:t>
       </w:r>
       <w:r>
         <w:rPr>
@@ -14862,19 +14330,11 @@
           <w:shd w:val="clear" w:color="auto" w:fill="FFFFFF"/>
         </w:rPr>
       </w:pPr>
-      <w:proofErr w:type="spellStart"/>
-      <w:r>
-        <w:rPr>
-          <w:shd w:val="clear" w:color="auto" w:fill="FFFFFF"/>
-        </w:rPr>
-        <w:t>Googlesourcecom</w:t>
-      </w:r>
-      <w:proofErr w:type="spellEnd"/>
-      <w:r>
-        <w:rPr>
-          <w:shd w:val="clear" w:color="auto" w:fill="FFFFFF"/>
-        </w:rPr>
-        <w:t>.</w:t>
+      <w:r>
+        <w:rPr>
+          <w:shd w:val="clear" w:color="auto" w:fill="FFFFFF"/>
+        </w:rPr>
+        <w:t>Googlesourcecom.</w:t>
       </w:r>
       <w:r>
         <w:rPr>
@@ -14984,19 +14444,11 @@
           <w:shd w:val="clear" w:color="auto" w:fill="FFFFFF"/>
         </w:rPr>
       </w:pPr>
-      <w:proofErr w:type="spellStart"/>
-      <w:r>
-        <w:rPr>
-          <w:shd w:val="clear" w:color="auto" w:fill="FFFFFF"/>
-        </w:rPr>
-        <w:t>Intelcom</w:t>
-      </w:r>
-      <w:proofErr w:type="spellEnd"/>
-      <w:r>
-        <w:rPr>
-          <w:shd w:val="clear" w:color="auto" w:fill="FFFFFF"/>
-        </w:rPr>
-        <w:t>.</w:t>
+      <w:r>
+        <w:rPr>
+          <w:shd w:val="clear" w:color="auto" w:fill="FFFFFF"/>
+        </w:rPr>
+        <w:t>Intelcom.</w:t>
       </w:r>
       <w:r>
         <w:rPr>
@@ -15116,19 +14568,11 @@
           <w:shd w:val="clear" w:color="auto" w:fill="FFFFFF"/>
         </w:rPr>
       </w:pPr>
-      <w:proofErr w:type="spellStart"/>
-      <w:r>
-        <w:rPr>
-          <w:shd w:val="clear" w:color="auto" w:fill="FFFFFF"/>
-        </w:rPr>
-        <w:t>Intelcom</w:t>
-      </w:r>
-      <w:proofErr w:type="spellEnd"/>
-      <w:r>
-        <w:rPr>
-          <w:shd w:val="clear" w:color="auto" w:fill="FFFFFF"/>
-        </w:rPr>
-        <w:t>.</w:t>
+      <w:r>
+        <w:rPr>
+          <w:shd w:val="clear" w:color="auto" w:fill="FFFFFF"/>
+        </w:rPr>
+        <w:t>Intelcom.</w:t>
       </w:r>
       <w:r>
         <w:rPr>
@@ -15236,19 +14680,11 @@
           <w:shd w:val="clear" w:color="auto" w:fill="FFFFFF"/>
         </w:rPr>
       </w:pPr>
-      <w:proofErr w:type="spellStart"/>
-      <w:r>
-        <w:rPr>
-          <w:shd w:val="clear" w:color="auto" w:fill="FFFFFF"/>
-        </w:rPr>
-        <w:t>Khronosorg</w:t>
-      </w:r>
-      <w:proofErr w:type="spellEnd"/>
-      <w:r>
-        <w:rPr>
-          <w:shd w:val="clear" w:color="auto" w:fill="FFFFFF"/>
-        </w:rPr>
-        <w:t>.</w:t>
+      <w:r>
+        <w:rPr>
+          <w:shd w:val="clear" w:color="auto" w:fill="FFFFFF"/>
+        </w:rPr>
+        <w:t>Khronosorg.</w:t>
       </w:r>
       <w:r>
         <w:rPr>
@@ -15278,23 +14714,13 @@
         </w:rPr>
         <w:t> </w:t>
       </w:r>
-      <w:proofErr w:type="spellStart"/>
       <w:r>
         <w:rPr>
           <w:i/>
           <w:iCs/>
           <w:shd w:val="clear" w:color="auto" w:fill="FFFFFF"/>
         </w:rPr>
-        <w:t>Khronosorg</w:t>
-      </w:r>
-      <w:proofErr w:type="spellEnd"/>
-      <w:r>
-        <w:rPr>
-          <w:i/>
-          <w:iCs/>
-          <w:shd w:val="clear" w:color="auto" w:fill="FFFFFF"/>
-        </w:rPr>
-        <w:t>.</w:t>
+        <w:t>Khronosorg.</w:t>
       </w:r>
       <w:r>
         <w:rPr>
@@ -15371,37 +14797,12 @@
           <w:shd w:val="clear" w:color="auto" w:fill="FFFFFF"/>
         </w:rPr>
       </w:pPr>
-      <w:proofErr w:type="spellStart"/>
       <w:r>
         <w:rPr>
           <w:color w:val="222222"/>
           <w:shd w:val="clear" w:color="auto" w:fill="FFFFFF"/>
         </w:rPr>
-        <w:t>Karimi</w:t>
-      </w:r>
-      <w:proofErr w:type="spellEnd"/>
-      <w:r>
-        <w:rPr>
-          <w:color w:val="222222"/>
-          <w:shd w:val="clear" w:color="auto" w:fill="FFFFFF"/>
-        </w:rPr>
-        <w:t xml:space="preserve">, K., Dickson, N.G. and </w:t>
-      </w:r>
-      <w:proofErr w:type="spellStart"/>
-      <w:r>
-        <w:rPr>
-          <w:color w:val="222222"/>
-          <w:shd w:val="clear" w:color="auto" w:fill="FFFFFF"/>
-        </w:rPr>
-        <w:t>Hamze</w:t>
-      </w:r>
-      <w:proofErr w:type="spellEnd"/>
-      <w:r>
-        <w:rPr>
-          <w:color w:val="222222"/>
-          <w:shd w:val="clear" w:color="auto" w:fill="FFFFFF"/>
-        </w:rPr>
-        <w:t>, F., 2010. A performance comparison of CUDA and OpenCL.</w:t>
+        <w:t>Karimi, K., Dickson, N.G. and Hamze, F., 2010. A performance comparison of CUDA and OpenCL.</w:t>
       </w:r>
       <w:r>
         <w:rPr>
@@ -15414,7 +14815,6 @@
         </w:rPr>
         <w:t> </w:t>
       </w:r>
-      <w:proofErr w:type="spellStart"/>
       <w:r>
         <w:rPr>
           <w:i/>
@@ -15422,9 +14822,41 @@
           <w:color w:val="222222"/>
           <w:shd w:val="clear" w:color="auto" w:fill="FFFFFF"/>
         </w:rPr>
-        <w:t>arXiv</w:t>
-      </w:r>
-      <w:proofErr w:type="spellEnd"/>
+        <w:t>arXiv preprint arXiv:1005.2581</w:t>
+      </w:r>
+      <w:r>
+        <w:rPr>
+          <w:color w:val="222222"/>
+          <w:shd w:val="clear" w:color="auto" w:fill="FFFFFF"/>
+        </w:rPr>
+        <w:t>.</w:t>
+      </w:r>
+    </w:p>
+    <w:p>
+      <w:pPr>
+        <w:rPr>
+          <w:color w:val="222222"/>
+          <w:shd w:val="clear" w:color="auto" w:fill="FFFFFF"/>
+        </w:rPr>
+      </w:pPr>
+      <w:r>
+        <w:rPr>
+          <w:color w:val="222222"/>
+          <w:shd w:val="clear" w:color="auto" w:fill="FFFFFF"/>
+        </w:rPr>
+        <w:t>Mahalakshmi, M. and Sundararajan, M., 2013. Traditional SDLC Vs Scrum Methodology–A Comparative Study.</w:t>
+      </w:r>
+      <w:r>
+        <w:rPr>
+          <w:rStyle w:val="apple-converted-space"/>
+          <w:rFonts w:cs="Arial"/>
+          <w:color w:val="222222"/>
+          <w:sz w:val="20"/>
+          <w:szCs w:val="20"/>
+          <w:shd w:val="clear" w:color="auto" w:fill="FFFFFF"/>
+        </w:rPr>
+        <w:t> </w:t>
+      </w:r>
       <w:r>
         <w:rPr>
           <w:i/>
@@ -15432,38 +14864,14 @@
           <w:color w:val="222222"/>
           <w:shd w:val="clear" w:color="auto" w:fill="FFFFFF"/>
         </w:rPr>
-        <w:t xml:space="preserve"> preprint arXiv:1005.2581</w:t>
+        <w:t>International Journal of Emerging Technology and Advanced Engineering</w:t>
       </w:r>
       <w:r>
         <w:rPr>
           <w:color w:val="222222"/>
           <w:shd w:val="clear" w:color="auto" w:fill="FFFFFF"/>
         </w:rPr>
-        <w:t>.</w:t>
-      </w:r>
-    </w:p>
-    <w:p>
-      <w:pPr>
-        <w:rPr>
-          <w:color w:val="222222"/>
-          <w:shd w:val="clear" w:color="auto" w:fill="FFFFFF"/>
-        </w:rPr>
-      </w:pPr>
-      <w:proofErr w:type="spellStart"/>
-      <w:r>
-        <w:rPr>
-          <w:color w:val="222222"/>
-          <w:shd w:val="clear" w:color="auto" w:fill="FFFFFF"/>
-        </w:rPr>
-        <w:t>Mahalakshmi</w:t>
-      </w:r>
-      <w:proofErr w:type="spellEnd"/>
-      <w:r>
-        <w:rPr>
-          <w:color w:val="222222"/>
-          <w:shd w:val="clear" w:color="auto" w:fill="FFFFFF"/>
-        </w:rPr>
-        <w:t>, M. and Sundararajan, M., 2013. Traditional SDLC Vs Scrum Methodology–A Comparative Study.</w:t>
+        <w:t>,</w:t>
       </w:r>
       <w:r>
         <w:rPr>
@@ -15483,40 +14891,13 @@
           <w:color w:val="222222"/>
           <w:shd w:val="clear" w:color="auto" w:fill="FFFFFF"/>
         </w:rPr>
-        <w:t>International Journal of Emerging Technology and Advanced Engineering</w:t>
+        <w:t>3</w:t>
       </w:r>
       <w:r>
         <w:rPr>
           <w:color w:val="222222"/>
           <w:shd w:val="clear" w:color="auto" w:fill="FFFFFF"/>
         </w:rPr>
-        <w:t>,</w:t>
-      </w:r>
-      <w:r>
-        <w:rPr>
-          <w:rStyle w:val="apple-converted-space"/>
-          <w:rFonts w:cs="Arial"/>
-          <w:color w:val="222222"/>
-          <w:sz w:val="20"/>
-          <w:szCs w:val="20"/>
-          <w:shd w:val="clear" w:color="auto" w:fill="FFFFFF"/>
-        </w:rPr>
-        <w:t> </w:t>
-      </w:r>
-      <w:r>
-        <w:rPr>
-          <w:i/>
-          <w:iCs/>
-          <w:color w:val="222222"/>
-          <w:shd w:val="clear" w:color="auto" w:fill="FFFFFF"/>
-        </w:rPr>
-        <w:t>3</w:t>
-      </w:r>
-      <w:r>
-        <w:rPr>
-          <w:color w:val="222222"/>
-          <w:shd w:val="clear" w:color="auto" w:fill="FFFFFF"/>
-        </w:rPr>
         <w:t>(6), pp.192-196.</w:t>
       </w:r>
     </w:p>
@@ -15526,19 +14907,11 @@
           <w:shd w:val="clear" w:color="auto" w:fill="FFFFFF"/>
         </w:rPr>
       </w:pPr>
-      <w:proofErr w:type="spellStart"/>
-      <w:r>
-        <w:rPr>
-          <w:shd w:val="clear" w:color="auto" w:fill="FFFFFF"/>
-        </w:rPr>
-        <w:t>Nodejs</w:t>
-      </w:r>
-      <w:proofErr w:type="spellEnd"/>
-      <w:r>
-        <w:rPr>
-          <w:shd w:val="clear" w:color="auto" w:fill="FFFFFF"/>
-        </w:rPr>
-        <w:t xml:space="preserve"> foundation.</w:t>
+      <w:r>
+        <w:rPr>
+          <w:shd w:val="clear" w:color="auto" w:fill="FFFFFF"/>
+        </w:rPr>
+        <w:t>Nodejs foundation.</w:t>
       </w:r>
       <w:r>
         <w:rPr>
@@ -15568,23 +14941,13 @@
         </w:rPr>
         <w:t> </w:t>
       </w:r>
-      <w:proofErr w:type="spellStart"/>
       <w:r>
         <w:rPr>
           <w:i/>
           <w:iCs/>
           <w:shd w:val="clear" w:color="auto" w:fill="FFFFFF"/>
         </w:rPr>
-        <w:t>Nodejsorg</w:t>
-      </w:r>
-      <w:proofErr w:type="spellEnd"/>
-      <w:r>
-        <w:rPr>
-          <w:i/>
-          <w:iCs/>
-          <w:shd w:val="clear" w:color="auto" w:fill="FFFFFF"/>
-        </w:rPr>
-        <w:t>.</w:t>
+        <w:t>Nodejsorg.</w:t>
       </w:r>
       <w:r>
         <w:rPr>
@@ -15659,19 +15022,11 @@
           <w:shd w:val="clear" w:color="auto" w:fill="FFFFFF"/>
         </w:rPr>
       </w:pPr>
-      <w:proofErr w:type="spellStart"/>
-      <w:r>
-        <w:rPr>
-          <w:shd w:val="clear" w:color="auto" w:fill="FFFFFF"/>
-        </w:rPr>
-        <w:t>Mozillaorg</w:t>
-      </w:r>
-      <w:proofErr w:type="spellEnd"/>
-      <w:r>
-        <w:rPr>
-          <w:shd w:val="clear" w:color="auto" w:fill="FFFFFF"/>
-        </w:rPr>
-        <w:t>.</w:t>
+      <w:r>
+        <w:rPr>
+          <w:shd w:val="clear" w:color="auto" w:fill="FFFFFF"/>
+        </w:rPr>
+        <w:t>Mozillaorg.</w:t>
       </w:r>
       <w:r>
         <w:rPr>
@@ -15782,19 +15137,11 @@
           <w:shd w:val="clear" w:color="auto" w:fill="FFFFFF"/>
         </w:rPr>
       </w:pPr>
-      <w:proofErr w:type="spellStart"/>
-      <w:r>
-        <w:rPr>
-          <w:shd w:val="clear" w:color="auto" w:fill="FFFFFF"/>
-        </w:rPr>
-        <w:t>Mozillaorg</w:t>
-      </w:r>
-      <w:proofErr w:type="spellEnd"/>
-      <w:r>
-        <w:rPr>
-          <w:shd w:val="clear" w:color="auto" w:fill="FFFFFF"/>
-        </w:rPr>
-        <w:t>.</w:t>
+      <w:r>
+        <w:rPr>
+          <w:shd w:val="clear" w:color="auto" w:fill="FFFFFF"/>
+        </w:rPr>
+        <w:t>Mozillaorg.</w:t>
       </w:r>
       <w:r>
         <w:rPr>
@@ -15902,19 +15249,11 @@
           <w:shd w:val="clear" w:color="auto" w:fill="FFFFFF"/>
         </w:rPr>
       </w:pPr>
-      <w:proofErr w:type="spellStart"/>
-      <w:r>
-        <w:rPr>
-          <w:shd w:val="clear" w:color="auto" w:fill="FFFFFF"/>
-        </w:rPr>
-        <w:t>Nvidiacom</w:t>
-      </w:r>
-      <w:proofErr w:type="spellEnd"/>
-      <w:r>
-        <w:rPr>
-          <w:shd w:val="clear" w:color="auto" w:fill="FFFFFF"/>
-        </w:rPr>
-        <w:t>.</w:t>
+      <w:r>
+        <w:rPr>
+          <w:shd w:val="clear" w:color="auto" w:fill="FFFFFF"/>
+        </w:rPr>
+        <w:t>Nvidiacom.</w:t>
       </w:r>
       <w:r>
         <w:rPr>
@@ -15944,23 +15283,13 @@
         </w:rPr>
         <w:t> </w:t>
       </w:r>
-      <w:proofErr w:type="spellStart"/>
       <w:r>
         <w:rPr>
           <w:i/>
           <w:iCs/>
           <w:shd w:val="clear" w:color="auto" w:fill="FFFFFF"/>
         </w:rPr>
-        <w:t>Nvidiacom</w:t>
-      </w:r>
-      <w:proofErr w:type="spellEnd"/>
-      <w:r>
-        <w:rPr>
-          <w:i/>
-          <w:iCs/>
-          <w:shd w:val="clear" w:color="auto" w:fill="FFFFFF"/>
-        </w:rPr>
-        <w:t>.</w:t>
+        <w:t>Nvidiacom.</w:t>
       </w:r>
       <w:r>
         <w:rPr>
@@ -16035,19 +15364,11 @@
           <w:shd w:val="clear" w:color="auto" w:fill="FFFFFF"/>
         </w:rPr>
       </w:pPr>
-      <w:proofErr w:type="spellStart"/>
-      <w:r>
-        <w:rPr>
-          <w:shd w:val="clear" w:color="auto" w:fill="FFFFFF"/>
-        </w:rPr>
-        <w:t>Nvidiacom</w:t>
-      </w:r>
-      <w:proofErr w:type="spellEnd"/>
-      <w:r>
-        <w:rPr>
-          <w:shd w:val="clear" w:color="auto" w:fill="FFFFFF"/>
-        </w:rPr>
-        <w:t>.</w:t>
+      <w:r>
+        <w:rPr>
+          <w:shd w:val="clear" w:color="auto" w:fill="FFFFFF"/>
+        </w:rPr>
+        <w:t>Nvidiacom.</w:t>
       </w:r>
       <w:r>
         <w:rPr>
@@ -16155,19 +15476,11 @@
           <w:shd w:val="clear" w:color="auto" w:fill="FFFFFF"/>
         </w:rPr>
       </w:pPr>
-      <w:proofErr w:type="spellStart"/>
-      <w:r>
-        <w:rPr>
-          <w:shd w:val="clear" w:color="auto" w:fill="FFFFFF"/>
-        </w:rPr>
-        <w:t>Nvidiacom</w:t>
-      </w:r>
-      <w:proofErr w:type="spellEnd"/>
-      <w:r>
-        <w:rPr>
-          <w:shd w:val="clear" w:color="auto" w:fill="FFFFFF"/>
-        </w:rPr>
-        <w:t>.</w:t>
+      <w:r>
+        <w:rPr>
+          <w:shd w:val="clear" w:color="auto" w:fill="FFFFFF"/>
+        </w:rPr>
+        <w:t>Nvidiacom.</w:t>
       </w:r>
       <w:r>
         <w:rPr>
@@ -16197,23 +15510,13 @@
         </w:rPr>
         <w:t> </w:t>
       </w:r>
-      <w:proofErr w:type="spellStart"/>
       <w:r>
         <w:rPr>
           <w:i/>
           <w:iCs/>
           <w:shd w:val="clear" w:color="auto" w:fill="FFFFFF"/>
         </w:rPr>
-        <w:t>Nvidiacom</w:t>
-      </w:r>
-      <w:proofErr w:type="spellEnd"/>
-      <w:r>
-        <w:rPr>
-          <w:i/>
-          <w:iCs/>
-          <w:shd w:val="clear" w:color="auto" w:fill="FFFFFF"/>
-        </w:rPr>
-        <w:t>.</w:t>
+        <w:t>Nvidiacom.</w:t>
       </w:r>
       <w:r>
         <w:rPr>
@@ -16286,19 +15589,11 @@
           <w:shd w:val="clear" w:color="auto" w:fill="FFFFFF"/>
         </w:rPr>
       </w:pPr>
-      <w:proofErr w:type="spellStart"/>
-      <w:r>
-        <w:rPr>
-          <w:shd w:val="clear" w:color="auto" w:fill="FFFFFF"/>
-        </w:rPr>
-        <w:t>Steampoweredcom</w:t>
-      </w:r>
-      <w:proofErr w:type="spellEnd"/>
-      <w:r>
-        <w:rPr>
-          <w:shd w:val="clear" w:color="auto" w:fill="FFFFFF"/>
-        </w:rPr>
-        <w:t>.</w:t>
+      <w:r>
+        <w:rPr>
+          <w:shd w:val="clear" w:color="auto" w:fill="FFFFFF"/>
+        </w:rPr>
+        <w:t>Steampoweredcom.</w:t>
       </w:r>
       <w:r>
         <w:rPr>
@@ -16328,23 +15623,13 @@
         </w:rPr>
         <w:t> </w:t>
       </w:r>
-      <w:proofErr w:type="spellStart"/>
       <w:r>
         <w:rPr>
           <w:i/>
           <w:iCs/>
           <w:shd w:val="clear" w:color="auto" w:fill="FFFFFF"/>
         </w:rPr>
-        <w:t>Steampoweredcom</w:t>
-      </w:r>
-      <w:proofErr w:type="spellEnd"/>
-      <w:r>
-        <w:rPr>
-          <w:i/>
-          <w:iCs/>
-          <w:shd w:val="clear" w:color="auto" w:fill="FFFFFF"/>
-        </w:rPr>
-        <w:t>.</w:t>
+        <w:t>Steampoweredcom.</w:t>
       </w:r>
       <w:r>
         <w:rPr>
@@ -17799,17 +17084,8 @@
           <w:rStyle w:val="Emphasis"/>
           <w:rFonts w:ascii="Arial" w:hAnsi="Arial" w:cs="Arial"/>
         </w:rPr>
-        <w:t>Programming 3D applications with HTML5 and </w:t>
-      </w:r>
-      <w:proofErr w:type="spellStart"/>
-      <w:r>
-        <w:rPr>
-          <w:rStyle w:val="Emphasis"/>
-          <w:rFonts w:ascii="Arial" w:hAnsi="Arial" w:cs="Arial"/>
-        </w:rPr>
-        <w:t>WebGL</w:t>
-      </w:r>
-      <w:proofErr w:type="spellEnd"/>
+        <w:t>Programming 3D applications with HTML5 and WebGL</w:t>
+      </w:r>
     </w:p>
     <w:p>
       <w:pPr>
@@ -18528,7 +17804,7 @@
           <v:shape id="_x0000_i1043" type="#_x0000_t75" style="width:540.6pt;height:685.2pt" o:ole="">
             <v:imagedata r:id="rId71" o:title=""/>
           </v:shape>
-          <o:OLEObject Type="Embed" ProgID="Word.OpenDocumentText.12" ShapeID="_x0000_i1043" DrawAspect="Content" ObjectID="_1545169943" r:id="rId72"/>
+          <o:OLEObject Type="Embed" ProgID="Word.OpenDocumentText.12" ShapeID="_x0000_i1043" DrawAspect="Content" ObjectID="_1545169528" r:id="rId72"/>
         </w:object>
       </w:r>
     </w:p>
@@ -18550,7 +17826,7 @@
           <v:shape id="_x0000_i1044" type="#_x0000_t75" style="width:540.6pt;height:676.2pt" o:ole="">
             <v:imagedata r:id="rId73" o:title=""/>
           </v:shape>
-          <o:OLEObject Type="Embed" ProgID="Word.OpenDocumentText.12" ShapeID="_x0000_i1044" DrawAspect="Content" ObjectID="_1545169944" r:id="rId74"/>
+          <o:OLEObject Type="Embed" ProgID="Word.OpenDocumentText.12" ShapeID="_x0000_i1044" DrawAspect="Content" ObjectID="_1545169529" r:id="rId74"/>
         </w:object>
       </w:r>
     </w:p>
@@ -18601,7 +17877,7 @@
           <v:shape id="_x0000_i1045" type="#_x0000_t75" style="width:540.6pt;height:642.6pt" o:ole="">
             <v:imagedata r:id="rId75" o:title=""/>
           </v:shape>
-          <o:OLEObject Type="Embed" ProgID="Word.OpenDocumentText.12" ShapeID="_x0000_i1045" DrawAspect="Content" ObjectID="_1545169945" r:id="rId76"/>
+          <o:OLEObject Type="Embed" ProgID="Word.OpenDocumentText.12" ShapeID="_x0000_i1045" DrawAspect="Content" ObjectID="_1545169530" r:id="rId76"/>
         </w:object>
       </w:r>
     </w:p>
@@ -18623,7 +17899,7 @@
           <v:shape id="_x0000_i1046" type="#_x0000_t75" style="width:540.6pt;height:610.8pt" o:ole="">
             <v:imagedata r:id="rId77" o:title=""/>
           </v:shape>
-          <o:OLEObject Type="Embed" ProgID="Word.OpenDocumentText.12" ShapeID="_x0000_i1046" DrawAspect="Content" ObjectID="_1545169946" r:id="rId78"/>
+          <o:OLEObject Type="Embed" ProgID="Word.OpenDocumentText.12" ShapeID="_x0000_i1046" DrawAspect="Content" ObjectID="_1545169531" r:id="rId78"/>
         </w:object>
       </w:r>
     </w:p>
@@ -19419,15 +18695,7 @@
         <w:ind w:left="927"/>
       </w:pPr>
       <w:r>
-        <w:t xml:space="preserve">Figure out how to demonstrate the project through media </w:t>
-      </w:r>
-      <w:proofErr w:type="spellStart"/>
-      <w:r>
-        <w:t>eg</w:t>
-      </w:r>
-      <w:proofErr w:type="spellEnd"/>
-      <w:r>
-        <w:t xml:space="preserve"> blogs.</w:t>
+        <w:t>Figure out how to demonstrate the project through media eg blogs.</w:t>
       </w:r>
     </w:p>
     <w:p>
@@ -20553,13 +19821,8 @@
         </w:numPr>
       </w:pPr>
       <w:r>
-        <w:t xml:space="preserve">Showed ability to load modules via </w:t>
-      </w:r>
-      <w:proofErr w:type="spellStart"/>
-      <w:r>
-        <w:t>npm</w:t>
-      </w:r>
-      <w:proofErr w:type="spellEnd"/>
+        <w:t>Showed ability to load modules via npm</w:t>
+      </w:r>
     </w:p>
     <w:p>
       <w:pPr>
@@ -20926,21 +20189,12 @@
           <w:numId w:val="29"/>
         </w:numPr>
       </w:pPr>
-      <w:proofErr w:type="spellStart"/>
       <w:r>
         <w:rPr>
           <w:sz w:val="24"/>
           <w:szCs w:val="24"/>
         </w:rPr>
-        <w:t>Shader</w:t>
-      </w:r>
-      <w:proofErr w:type="spellEnd"/>
-      <w:r>
-        <w:rPr>
-          <w:sz w:val="24"/>
-          <w:szCs w:val="24"/>
-        </w:rPr>
-        <w:t xml:space="preserve"> support</w:t>
+        <w:t>Shader support</w:t>
       </w:r>
     </w:p>
     <w:p>
@@ -21410,6 +20664,7 @@
         <w:docPartUnique/>
       </w:docPartObj>
     </w:sdtPr>
+    <w:sdtEndPr/>
     <w:sdtContent>
       <w:p>
         <w:pPr>
@@ -21432,7 +20687,7 @@
           <w:rPr>
             <w:noProof/>
           </w:rPr>
-          <w:t>17</w:t>
+          <w:t>19</w:t>
         </w:r>
         <w:r>
           <w:rPr>
@@ -25698,7 +24953,7 @@
 </file>
 
 <file path=customXml/itemProps1.xml><?xml version="1.0" encoding="utf-8"?>
-<ds:datastoreItem xmlns:ds="http://schemas.openxmlformats.org/officeDocument/2006/customXml" ds:itemID="{84A1DA52-06E4-4B6B-B531-2EC4DBF3AD12}">
+<ds:datastoreItem xmlns:ds="http://schemas.openxmlformats.org/officeDocument/2006/customXml" ds:itemID="{1F727F0F-92B4-4E6E-B793-E9F59004863A}">
   <ds:schemaRefs>
     <ds:schemaRef ds:uri="http://schemas.openxmlformats.org/officeDocument/2006/bibliography"/>
   </ds:schemaRefs>

</xml_diff>

<commit_message>
really minor changes not even worth mentioning
</commit_message>
<xml_diff>
--- a/Compute.Documents/B00235610 - Interim Report.docx
+++ b/Compute.Documents/B00235610 - Interim Report.docx
@@ -106,8 +106,6 @@
           <w:szCs w:val="28"/>
         </w:rPr>
       </w:pPr>
-      <w:bookmarkStart w:id="0" w:name="_GoBack"/>
-      <w:bookmarkEnd w:id="0"/>
     </w:p>
     <w:p>
       <w:pPr>
@@ -4732,7 +4730,7 @@
           <w:sz w:val="28"/>
         </w:rPr>
       </w:pPr>
-      <w:bookmarkStart w:id="1" w:name="_Toc471405520"/>
+      <w:bookmarkStart w:id="0" w:name="_Toc471405520"/>
       <w:r>
         <w:rPr>
           <w:rFonts w:ascii="Arial" w:hAnsi="Arial" w:cs="Arial"/>
@@ -4750,7 +4748,7 @@
         </w:rPr>
         <w:t>Introduction</w:t>
       </w:r>
-      <w:bookmarkEnd w:id="1"/>
+      <w:bookmarkEnd w:id="0"/>
       <w:r>
         <w:rPr>
           <w:rFonts w:ascii="Arial" w:hAnsi="Arial" w:cs="Arial"/>
@@ -4765,14 +4763,14 @@
         <w:pStyle w:val="Heading2"/>
         <w:spacing w:after="120"/>
       </w:pPr>
-      <w:bookmarkStart w:id="2" w:name="_Toc471405521"/>
+      <w:bookmarkStart w:id="1" w:name="_Toc471405521"/>
       <w:r>
         <w:t xml:space="preserve">1.1 </w:t>
       </w:r>
       <w:r>
         <w:t>Topic Overview</w:t>
       </w:r>
-      <w:bookmarkEnd w:id="2"/>
+      <w:bookmarkEnd w:id="1"/>
     </w:p>
     <w:p>
       <w:pPr>
@@ -4995,11 +4993,11 @@
         <w:pStyle w:val="Heading2"/>
         <w:spacing w:after="120"/>
       </w:pPr>
-      <w:bookmarkStart w:id="3" w:name="_Toc471405522"/>
+      <w:bookmarkStart w:id="2" w:name="_Toc471405522"/>
       <w:r>
         <w:t>1.2 The Problem</w:t>
       </w:r>
-      <w:bookmarkEnd w:id="3"/>
+      <w:bookmarkEnd w:id="2"/>
     </w:p>
     <w:p>
       <w:pPr>
@@ -5447,7 +5445,7 @@
         <w:pStyle w:val="Heading2"/>
         <w:spacing w:after="120"/>
       </w:pPr>
-      <w:bookmarkStart w:id="4" w:name="_Toc471405523"/>
+      <w:bookmarkStart w:id="3" w:name="_Toc471405523"/>
       <w:r>
         <w:t>1.3</w:t>
       </w:r>
@@ -5457,7 +5455,7 @@
       <w:r>
         <w:t>The Solution</w:t>
       </w:r>
-      <w:bookmarkEnd w:id="4"/>
+      <w:bookmarkEnd w:id="3"/>
     </w:p>
     <w:p>
       <w:pPr>
@@ -5771,7 +5769,7 @@
           <w:sz w:val="28"/>
         </w:rPr>
       </w:pPr>
-      <w:bookmarkStart w:id="5" w:name="_Toc471405524"/>
+      <w:bookmarkStart w:id="4" w:name="_Toc471405524"/>
       <w:r>
         <w:rPr>
           <w:rFonts w:ascii="Arial" w:hAnsi="Arial" w:cs="Arial"/>
@@ -5789,14 +5787,14 @@
         </w:rPr>
         <w:t>Technical Review</w:t>
       </w:r>
-      <w:bookmarkEnd w:id="5"/>
+      <w:bookmarkEnd w:id="4"/>
     </w:p>
     <w:p>
       <w:pPr>
         <w:pStyle w:val="Heading2"/>
         <w:spacing w:after="120"/>
       </w:pPr>
-      <w:bookmarkStart w:id="6" w:name="_Toc471405525"/>
+      <w:bookmarkStart w:id="5" w:name="_Toc471405525"/>
       <w:r>
         <w:t xml:space="preserve">2.1 </w:t>
       </w:r>
@@ -5806,7 +5804,7 @@
       <w:r>
         <w:t>s</w:t>
       </w:r>
-      <w:bookmarkEnd w:id="6"/>
+      <w:bookmarkEnd w:id="5"/>
     </w:p>
     <w:p>
       <w:pPr>
@@ -5845,7 +5843,19 @@
         <w:rPr>
           <w:szCs w:val="22"/>
         </w:rPr>
-        <w:t xml:space="preserve">. The origin of the modern GPU started in the 1970s where Arcade </w:t>
+        <w:t xml:space="preserve">. The origin of the modern </w:t>
+      </w:r>
+      <w:r>
+        <w:rPr>
+          <w:szCs w:val="22"/>
+        </w:rPr>
+        <w:t>GPU started in the 1970s where a</w:t>
+      </w:r>
+      <w:r>
+        <w:rPr>
+          <w:szCs w:val="22"/>
+        </w:rPr>
+        <w:t xml:space="preserve">rcade </w:t>
       </w:r>
       <w:r>
         <w:rPr>
@@ -5889,14 +5899,14 @@
         <w:pStyle w:val="Heading3"/>
         <w:spacing w:after="120"/>
       </w:pPr>
-      <w:bookmarkStart w:id="7" w:name="_Toc471405526"/>
+      <w:bookmarkStart w:id="6" w:name="_Toc471405526"/>
       <w:r>
         <w:t xml:space="preserve">2.1.1 </w:t>
       </w:r>
       <w:r>
         <w:t>Hardware</w:t>
       </w:r>
-      <w:bookmarkEnd w:id="7"/>
+      <w:bookmarkEnd w:id="6"/>
     </w:p>
     <w:p>
       <w:pPr>
@@ -5937,7 +5947,7 @@
         <w:pStyle w:val="Heading3"/>
         <w:spacing w:after="120"/>
       </w:pPr>
-      <w:bookmarkStart w:id="8" w:name="_Toc471405527"/>
+      <w:bookmarkStart w:id="7" w:name="_Toc471405527"/>
       <w:r>
         <w:t>2.1.2</w:t>
       </w:r>
@@ -5950,7 +5960,7 @@
       <w:r>
         <w:t>Dedicated</w:t>
       </w:r>
-      <w:bookmarkEnd w:id="8"/>
+      <w:bookmarkEnd w:id="7"/>
     </w:p>
     <w:p>
       <w:pPr>
@@ -6082,7 +6092,7 @@
         <w:pStyle w:val="Heading3"/>
         <w:spacing w:after="120"/>
       </w:pPr>
-      <w:bookmarkStart w:id="9" w:name="_Toc471405528"/>
+      <w:bookmarkStart w:id="8" w:name="_Toc471405528"/>
       <w:r>
         <w:t xml:space="preserve">2.1.2 </w:t>
       </w:r>
@@ -6095,7 +6105,7 @@
       <w:r>
         <w:t>AMD</w:t>
       </w:r>
-      <w:bookmarkEnd w:id="9"/>
+      <w:bookmarkEnd w:id="8"/>
     </w:p>
     <w:p>
       <w:pPr>
@@ -6243,7 +6253,7 @@
         <w:pStyle w:val="Heading3"/>
         <w:spacing w:after="120"/>
       </w:pPr>
-      <w:bookmarkStart w:id="10" w:name="_Toc471405529"/>
+      <w:bookmarkStart w:id="9" w:name="_Toc471405529"/>
       <w:r>
         <w:t xml:space="preserve">2.1.3 </w:t>
       </w:r>
@@ -6253,7 +6263,7 @@
       <w:r>
         <w:t>AMD</w:t>
       </w:r>
-      <w:bookmarkEnd w:id="10"/>
+      <w:bookmarkEnd w:id="9"/>
     </w:p>
     <w:p>
       <w:pPr>
@@ -6298,7 +6308,7 @@
         <w:pStyle w:val="Heading3"/>
         <w:spacing w:after="120"/>
       </w:pPr>
-      <w:bookmarkStart w:id="11" w:name="_Toc471405530"/>
+      <w:bookmarkStart w:id="10" w:name="_Toc471405530"/>
       <w:r>
         <w:lastRenderedPageBreak/>
         <w:t>2.1.5</w:t>
@@ -6309,7 +6319,7 @@
       <w:r>
         <w:t>Software</w:t>
       </w:r>
-      <w:bookmarkEnd w:id="11"/>
+      <w:bookmarkEnd w:id="10"/>
     </w:p>
     <w:p>
       <w:pPr>
@@ -6390,7 +6400,7 @@
         <w:pStyle w:val="Heading3"/>
         <w:spacing w:after="120"/>
       </w:pPr>
-      <w:bookmarkStart w:id="12" w:name="_Toc471405531"/>
+      <w:bookmarkStart w:id="11" w:name="_Toc471405531"/>
       <w:r>
         <w:t>2.1.6</w:t>
       </w:r>
@@ -6403,7 +6413,7 @@
       <w:r>
         <w:t xml:space="preserve"> &amp; DirectX</w:t>
       </w:r>
-      <w:bookmarkEnd w:id="12"/>
+      <w:bookmarkEnd w:id="11"/>
     </w:p>
     <w:p>
       <w:pPr>
@@ -6481,7 +6491,13 @@
         <w:t>more</w:t>
       </w:r>
       <w:r>
-        <w:t xml:space="preserve"> control of the rendering both API’s have programmable </w:t>
+        <w:t xml:space="preserve"> co</w:t>
+      </w:r>
+      <w:r>
+        <w:t>ntrol of the rendering both API</w:t>
+      </w:r>
+      <w:r>
+        <w:t xml:space="preserve">s have programmable </w:t>
       </w:r>
       <w:r>
         <w:t>sections</w:t>
@@ -6541,8 +6557,8 @@
         <w:t>OpenGL shader can be found in Figure 1.</w:t>
       </w:r>
     </w:p>
-    <w:bookmarkStart w:id="13" w:name="_MON_1545134291"/>
-    <w:bookmarkEnd w:id="13"/>
+    <w:bookmarkStart w:id="12" w:name="_MON_1545134291"/>
+    <w:bookmarkEnd w:id="12"/>
     <w:p>
       <w:pPr>
         <w:pBdr>
@@ -6577,7 +6593,7 @@
           <v:shape id="_x0000_i1025" type="#_x0000_t75" style="width:451.2pt;height:153pt" o:ole="">
             <v:imagedata r:id="rId9" o:title=""/>
           </v:shape>
-          <o:OLEObject Type="Embed" ProgID="Word.OpenDocumentText.12" ShapeID="_x0000_i1025" DrawAspect="Content" ObjectID="_1545170304" r:id="rId10"/>
+          <o:OLEObject Type="Embed" ProgID="Word.OpenDocumentText.12" ShapeID="_x0000_i1025" DrawAspect="Content" ObjectID="_1545171884" r:id="rId10"/>
         </w:object>
       </w:r>
     </w:p>
@@ -6600,7 +6616,7 @@
         <w:pStyle w:val="Heading3"/>
         <w:spacing w:after="120"/>
       </w:pPr>
-      <w:bookmarkStart w:id="14" w:name="_Toc471405532"/>
+      <w:bookmarkStart w:id="13" w:name="_Toc471405532"/>
       <w:r>
         <w:t>2.1.</w:t>
       </w:r>
@@ -6616,7 +6632,7 @@
       <w:r>
         <w:t xml:space="preserve"> &amp; OpenCL</w:t>
       </w:r>
-      <w:bookmarkEnd w:id="14"/>
+      <w:bookmarkEnd w:id="13"/>
     </w:p>
     <w:p>
       <w:pPr>
@@ -6692,8 +6708,8 @@
         <w:t>igure 2 you can see an OpenCL C kernel which performs a simple vector addition.</w:t>
       </w:r>
     </w:p>
-    <w:bookmarkStart w:id="15" w:name="_MON_1545134528"/>
-    <w:bookmarkEnd w:id="15"/>
+    <w:bookmarkStart w:id="14" w:name="_MON_1545134528"/>
+    <w:bookmarkEnd w:id="14"/>
     <w:p>
       <w:pPr>
         <w:pBdr>
@@ -6709,7 +6725,7 @@
           <v:shape id="_x0000_i1026" type="#_x0000_t75" style="width:523.2pt;height:64.8pt" o:ole="">
             <v:imagedata r:id="rId11" o:title=""/>
           </v:shape>
-          <o:OLEObject Type="Embed" ProgID="Word.OpenDocumentText.12" ShapeID="_x0000_i1026" DrawAspect="Content" ObjectID="_1545170305" r:id="rId12"/>
+          <o:OLEObject Type="Embed" ProgID="Word.OpenDocumentText.12" ShapeID="_x0000_i1026" DrawAspect="Content" ObjectID="_1545171885" r:id="rId12"/>
         </w:object>
       </w:r>
     </w:p>
@@ -6753,7 +6769,7 @@
           <w:rFonts w:cs="Arial"/>
         </w:rPr>
       </w:pPr>
-      <w:bookmarkStart w:id="16" w:name="_Toc471405533"/>
+      <w:bookmarkStart w:id="15" w:name="_Toc471405533"/>
       <w:r>
         <w:t>2.1.</w:t>
       </w:r>
@@ -6763,7 +6779,7 @@
       <w:r>
         <w:t xml:space="preserve"> Advantages of GPUs</w:t>
       </w:r>
-      <w:bookmarkEnd w:id="16"/>
+      <w:bookmarkEnd w:id="15"/>
     </w:p>
     <w:p>
       <w:pPr>
@@ -6961,14 +6977,14 @@
         <w:pStyle w:val="Heading2"/>
         <w:spacing w:after="120"/>
       </w:pPr>
-      <w:bookmarkStart w:id="17" w:name="_Toc471405534"/>
+      <w:bookmarkStart w:id="16" w:name="_Toc471405534"/>
       <w:r>
         <w:t xml:space="preserve">2.2 </w:t>
       </w:r>
       <w:r>
         <w:t>JavaScript</w:t>
       </w:r>
-      <w:bookmarkEnd w:id="17"/>
+      <w:bookmarkEnd w:id="16"/>
     </w:p>
     <w:p>
       <w:pPr>
@@ -7136,7 +7152,7 @@
         <w:pStyle w:val="Heading3"/>
         <w:spacing w:after="120"/>
       </w:pPr>
-      <w:bookmarkStart w:id="18" w:name="_Toc471405535"/>
+      <w:bookmarkStart w:id="17" w:name="_Toc471405535"/>
       <w:r>
         <w:t>2.2</w:t>
       </w:r>
@@ -7149,7 +7165,7 @@
       <w:r>
         <w:t>Typed Array Architecture</w:t>
       </w:r>
-      <w:bookmarkEnd w:id="18"/>
+      <w:bookmarkEnd w:id="17"/>
     </w:p>
     <w:p>
       <w:pPr>
@@ -7340,7 +7356,7 @@
         <w:pStyle w:val="Heading3"/>
         <w:spacing w:after="120"/>
       </w:pPr>
-      <w:bookmarkStart w:id="19" w:name="_Toc471405536"/>
+      <w:bookmarkStart w:id="18" w:name="_Toc471405536"/>
       <w:r>
         <w:t>2.2.2</w:t>
       </w:r>
@@ -7350,7 +7366,7 @@
       <w:r>
         <w:t>ArrayBuffer</w:t>
       </w:r>
-      <w:bookmarkEnd w:id="19"/>
+      <w:bookmarkEnd w:id="18"/>
     </w:p>
     <w:p>
       <w:pPr>
@@ -7445,8 +7461,8 @@
         <w:t>.</w:t>
       </w:r>
     </w:p>
-    <w:bookmarkStart w:id="20" w:name="_MON_1541712016"/>
-    <w:bookmarkEnd w:id="20"/>
+    <w:bookmarkStart w:id="19" w:name="_MON_1541712016"/>
+    <w:bookmarkEnd w:id="19"/>
     <w:p>
       <w:pPr>
         <w:pBdr>
@@ -7468,7 +7484,7 @@
           <v:shape id="_x0000_i1027" type="#_x0000_t75" style="width:453pt;height:87pt" o:ole="">
             <v:imagedata r:id="rId13" o:title=""/>
           </v:shape>
-          <o:OLEObject Type="Embed" ProgID="Word.OpenDocumentText.12" ShapeID="_x0000_i1027" DrawAspect="Content" ObjectID="_1545170306" r:id="rId14"/>
+          <o:OLEObject Type="Embed" ProgID="Word.OpenDocumentText.12" ShapeID="_x0000_i1027" DrawAspect="Content" ObjectID="_1545171886" r:id="rId14"/>
         </w:object>
       </w:r>
     </w:p>
@@ -7518,8 +7534,8 @@
         <w:t xml:space="preserve"> example</w:t>
       </w:r>
     </w:p>
-    <w:bookmarkStart w:id="21" w:name="_MON_1541712103"/>
-    <w:bookmarkEnd w:id="21"/>
+    <w:bookmarkStart w:id="20" w:name="_MON_1541712103"/>
+    <w:bookmarkEnd w:id="20"/>
     <w:p>
       <w:pPr>
         <w:pBdr>
@@ -7540,7 +7556,7 @@
           <v:shape id="_x0000_i1028" type="#_x0000_t75" style="width:469.2pt;height:139.8pt" o:ole="">
             <v:imagedata r:id="rId15" o:title=""/>
           </v:shape>
-          <o:OLEObject Type="Embed" ProgID="Word.OpenDocumentText.12" ShapeID="_x0000_i1028" DrawAspect="Content" ObjectID="_1545170307" r:id="rId16"/>
+          <o:OLEObject Type="Embed" ProgID="Word.OpenDocumentText.12" ShapeID="_x0000_i1028" DrawAspect="Content" ObjectID="_1545171887" r:id="rId16"/>
         </w:object>
       </w:r>
       <w:r>
@@ -7656,7 +7672,7 @@
         <w:pStyle w:val="Heading3"/>
         <w:spacing w:after="120"/>
       </w:pPr>
-      <w:bookmarkStart w:id="22" w:name="_Toc471405537"/>
+      <w:bookmarkStart w:id="21" w:name="_Toc471405537"/>
       <w:r>
         <w:t>2.2.3</w:t>
       </w:r>
@@ -7672,7 +7688,7 @@
       <w:r>
         <w:t xml:space="preserve"> Float64Array</w:t>
       </w:r>
-      <w:bookmarkEnd w:id="22"/>
+      <w:bookmarkEnd w:id="21"/>
     </w:p>
     <w:p>
       <w:pPr>
@@ -7784,8 +7800,8 @@
         <w:t>.</w:t>
       </w:r>
     </w:p>
-    <w:bookmarkStart w:id="23" w:name="_MON_1541712873"/>
-    <w:bookmarkEnd w:id="23"/>
+    <w:bookmarkStart w:id="22" w:name="_MON_1541712873"/>
+    <w:bookmarkEnd w:id="22"/>
     <w:p>
       <w:pPr>
         <w:pBdr>
@@ -7806,7 +7822,7 @@
           <v:shape id="_x0000_i1029" type="#_x0000_t75" style="width:453pt;height:61.2pt" o:ole="">
             <v:imagedata r:id="rId17" o:title=""/>
           </v:shape>
-          <o:OLEObject Type="Embed" ProgID="Word.OpenDocumentText.12" ShapeID="_x0000_i1029" DrawAspect="Content" ObjectID="_1545170308" r:id="rId18"/>
+          <o:OLEObject Type="Embed" ProgID="Word.OpenDocumentText.12" ShapeID="_x0000_i1029" DrawAspect="Content" ObjectID="_1545171888" r:id="rId18"/>
         </w:object>
       </w:r>
     </w:p>
@@ -7917,8 +7933,8 @@
         <w:t>.</w:t>
       </w:r>
     </w:p>
-    <w:bookmarkStart w:id="24" w:name="_MON_1541712994"/>
-    <w:bookmarkEnd w:id="24"/>
+    <w:bookmarkStart w:id="23" w:name="_MON_1541712994"/>
+    <w:bookmarkEnd w:id="23"/>
     <w:p>
       <w:pPr>
         <w:pBdr>
@@ -7939,7 +7955,7 @@
           <v:shape id="_x0000_i1030" type="#_x0000_t75" style="width:453pt;height:51.6pt" o:ole="">
             <v:imagedata r:id="rId19" o:title=""/>
           </v:shape>
-          <o:OLEObject Type="Embed" ProgID="Word.OpenDocumentText.12" ShapeID="_x0000_i1030" DrawAspect="Content" ObjectID="_1545170309" r:id="rId20"/>
+          <o:OLEObject Type="Embed" ProgID="Word.OpenDocumentText.12" ShapeID="_x0000_i1030" DrawAspect="Content" ObjectID="_1545171889" r:id="rId20"/>
         </w:object>
       </w:r>
     </w:p>
@@ -8077,182 +8093,214 @@
       <w:pPr>
         <w:pStyle w:val="Heading2"/>
       </w:pPr>
-      <w:bookmarkStart w:id="25" w:name="_Toc471405538"/>
+      <w:bookmarkStart w:id="24" w:name="_Toc471405538"/>
       <w:r>
         <w:t xml:space="preserve">2.3 </w:t>
       </w:r>
       <w:r>
         <w:t>V8 JavaScript Compiler</w:t>
       </w:r>
-      <w:bookmarkEnd w:id="25"/>
+      <w:bookmarkEnd w:id="24"/>
     </w:p>
     <w:p>
       <w:pPr>
         <w:pStyle w:val="Heading3"/>
         <w:spacing w:after="120"/>
       </w:pPr>
-      <w:bookmarkStart w:id="26" w:name="_Toc471405539"/>
+      <w:bookmarkStart w:id="25" w:name="_Toc471405539"/>
       <w:r>
         <w:t>2.3.1 Interpreter vs Compiler</w:t>
       </w:r>
+      <w:bookmarkEnd w:id="25"/>
+    </w:p>
+    <w:p>
+      <w:pPr>
+        <w:jc w:val="both"/>
+        <w:rPr>
+          <w:rFonts w:cs="Arial"/>
+        </w:rPr>
+      </w:pPr>
+      <w:r>
+        <w:rPr>
+          <w:rFonts w:cs="Arial"/>
+        </w:rPr>
+        <w:t>I</w:t>
+      </w:r>
+      <w:r>
+        <w:rPr>
+          <w:rFonts w:cs="Arial"/>
+        </w:rPr>
+        <w:t xml:space="preserve">n 2008 </w:t>
+      </w:r>
+      <w:r>
+        <w:rPr>
+          <w:rFonts w:cs="Arial"/>
+        </w:rPr>
+        <w:t>Google set the benchmark for JavaScript compilers.</w:t>
+      </w:r>
+      <w:r>
+        <w:rPr>
+          <w:rFonts w:cs="Arial"/>
+        </w:rPr>
+        <w:t xml:space="preserve"> The</w:t>
+      </w:r>
+      <w:r>
+        <w:rPr>
+          <w:rFonts w:cs="Arial"/>
+        </w:rPr>
+        <w:t>y</w:t>
+      </w:r>
+      <w:r>
+        <w:rPr>
+          <w:rFonts w:cs="Arial"/>
+        </w:rPr>
+        <w:t xml:space="preserve"> create</w:t>
+      </w:r>
+      <w:r>
+        <w:rPr>
+          <w:rFonts w:cs="Arial"/>
+        </w:rPr>
+        <w:t xml:space="preserve">d a new JavaScript JIT compiler, </w:t>
+      </w:r>
+      <w:r>
+        <w:rPr>
+          <w:rFonts w:cs="Arial"/>
+        </w:rPr>
+        <w:t xml:space="preserve">V8 from the ground up to dramatically improve JavaScript execution speed. </w:t>
+      </w:r>
+      <w:r>
+        <w:rPr>
+          <w:rFonts w:cs="Arial"/>
+        </w:rPr>
+        <w:t xml:space="preserve">Browsers at the time used JavaScript interpreters instead. </w:t>
+      </w:r>
+      <w:r>
+        <w:rPr>
+          <w:rFonts w:cs="Arial"/>
+        </w:rPr>
+        <w:t xml:space="preserve">Internally they built a benchmark called V8 bench and measured performance increases overtime. As you can see </w:t>
+      </w:r>
+      <w:r>
+        <w:rPr>
+          <w:rFonts w:cs="Arial"/>
+        </w:rPr>
+        <w:t>in F</w:t>
+      </w:r>
+      <w:r>
+        <w:rPr>
+          <w:rFonts w:cs="Arial"/>
+        </w:rPr>
+        <w:t>igure 7</w:t>
+      </w:r>
+      <w:r>
+        <w:rPr>
+          <w:rFonts w:cs="Arial"/>
+        </w:rPr>
+        <w:t xml:space="preserve"> each subsequent revision of Chrome which in turn has a new version</w:t>
+      </w:r>
+      <w:r>
+        <w:rPr>
+          <w:rFonts w:cs="Arial"/>
+        </w:rPr>
+        <w:t xml:space="preserve"> of</w:t>
+      </w:r>
+      <w:r>
+        <w:rPr>
+          <w:rFonts w:cs="Arial"/>
+        </w:rPr>
+        <w:t xml:space="preserve"> V8 saw massive gains in JavaScript performance.</w:t>
+      </w:r>
+      <w:r>
+        <w:rPr>
+          <w:rFonts w:cs="Arial"/>
+        </w:rPr>
+        <w:t xml:space="preserve"> This started the JavaScript compiler </w:t>
+      </w:r>
+      <w:r>
+        <w:rPr>
+          <w:rFonts w:cs="Arial"/>
+        </w:rPr>
+        <w:t>competition</w:t>
+      </w:r>
+      <w:r>
+        <w:rPr>
+          <w:rFonts w:cs="Arial"/>
+        </w:rPr>
+        <w:t xml:space="preserve"> which saw all major JavaScript implementers drop their interpreters in favour of a JIT compiler in the hope that faster JavaScript</w:t>
+      </w:r>
+      <w:r>
+        <w:rPr>
+          <w:rFonts w:cs="Arial"/>
+        </w:rPr>
+        <w:t xml:space="preserve"> would</w:t>
+      </w:r>
+      <w:r>
+        <w:rPr>
+          <w:rFonts w:cs="Arial"/>
+        </w:rPr>
+        <w:t xml:space="preserve"> lead to a faster browser</w:t>
+      </w:r>
+      <w:r>
+        <w:rPr>
+          <w:rFonts w:cs="Arial"/>
+        </w:rPr>
+        <w:t xml:space="preserve"> and </w:t>
+      </w:r>
+      <w:r>
+        <w:rPr>
+          <w:rFonts w:cs="Arial"/>
+        </w:rPr>
+        <w:t xml:space="preserve">better </w:t>
+      </w:r>
+      <w:r>
+        <w:rPr>
+          <w:rFonts w:cs="Arial"/>
+        </w:rPr>
+        <w:t>web experience</w:t>
+      </w:r>
+      <w:r>
+        <w:rPr>
+          <w:rFonts w:cs="Arial"/>
+        </w:rPr>
+        <w:t>.</w:t>
+      </w:r>
+      <w:r>
+        <w:rPr>
+          <w:rFonts w:cs="Arial"/>
+        </w:rPr>
+        <w:t xml:space="preserve"> The key difference between an </w:t>
+      </w:r>
+      <w:r>
+        <w:rPr>
+          <w:rFonts w:cs="Arial"/>
+        </w:rPr>
+        <w:t>i</w:t>
+      </w:r>
+      <w:r>
+        <w:rPr>
+          <w:rFonts w:cs="Arial"/>
+        </w:rPr>
+        <w:t xml:space="preserve">nterpreter and a </w:t>
+      </w:r>
+      <w:r>
+        <w:rPr>
+          <w:rFonts w:cs="Arial"/>
+        </w:rPr>
+        <w:t>c</w:t>
+      </w:r>
+      <w:r>
+        <w:rPr>
+          <w:rFonts w:cs="Arial"/>
+        </w:rPr>
+        <w:t>ompiler is how th</w:t>
+      </w:r>
+      <w:bookmarkStart w:id="26" w:name="_GoBack"/>
       <w:bookmarkEnd w:id="26"/>
-    </w:p>
-    <w:p>
-      <w:pPr>
-        <w:jc w:val="both"/>
-        <w:rPr>
-          <w:rFonts w:cs="Arial"/>
-        </w:rPr>
-      </w:pPr>
-      <w:r>
-        <w:rPr>
-          <w:rFonts w:cs="Arial"/>
-        </w:rPr>
-        <w:t>I</w:t>
-      </w:r>
-      <w:r>
-        <w:rPr>
-          <w:rFonts w:cs="Arial"/>
-        </w:rPr>
-        <w:t xml:space="preserve">n 2008 </w:t>
-      </w:r>
-      <w:r>
-        <w:rPr>
-          <w:rFonts w:cs="Arial"/>
-        </w:rPr>
-        <w:t>Google set the benchmark for JavaScript compilers.</w:t>
-      </w:r>
-      <w:r>
-        <w:rPr>
-          <w:rFonts w:cs="Arial"/>
-        </w:rPr>
-        <w:t xml:space="preserve"> The</w:t>
-      </w:r>
-      <w:r>
-        <w:rPr>
-          <w:rFonts w:cs="Arial"/>
-        </w:rPr>
-        <w:t>y</w:t>
-      </w:r>
-      <w:r>
-        <w:rPr>
-          <w:rFonts w:cs="Arial"/>
-        </w:rPr>
-        <w:t xml:space="preserve"> create</w:t>
-      </w:r>
-      <w:r>
-        <w:rPr>
-          <w:rFonts w:cs="Arial"/>
-        </w:rPr>
-        <w:t xml:space="preserve">d a new JavaScript JIT compiler, </w:t>
-      </w:r>
-      <w:r>
-        <w:rPr>
-          <w:rFonts w:cs="Arial"/>
-        </w:rPr>
-        <w:t xml:space="preserve">V8 from the ground up to dramatically improve JavaScript execution speed. </w:t>
-      </w:r>
-      <w:r>
-        <w:rPr>
-          <w:rFonts w:cs="Arial"/>
-        </w:rPr>
-        <w:t xml:space="preserve">Browsers at the time used JavaScript interpreters instead. </w:t>
-      </w:r>
-      <w:r>
-        <w:rPr>
-          <w:rFonts w:cs="Arial"/>
-        </w:rPr>
-        <w:t xml:space="preserve">Internally they built a benchmark called V8 bench and measured performance increases overtime. As you can see </w:t>
-      </w:r>
-      <w:r>
-        <w:rPr>
-          <w:rFonts w:cs="Arial"/>
-        </w:rPr>
-        <w:t>in F</w:t>
-      </w:r>
-      <w:r>
-        <w:rPr>
-          <w:rFonts w:cs="Arial"/>
-        </w:rPr>
-        <w:t>igure 7</w:t>
-      </w:r>
-      <w:r>
-        <w:rPr>
-          <w:rFonts w:cs="Arial"/>
-        </w:rPr>
-        <w:t xml:space="preserve"> each subsequent revision of Chrome which in turn has a new version</w:t>
-      </w:r>
-      <w:r>
-        <w:rPr>
-          <w:rFonts w:cs="Arial"/>
-        </w:rPr>
-        <w:t xml:space="preserve"> of</w:t>
-      </w:r>
-      <w:r>
-        <w:rPr>
-          <w:rFonts w:cs="Arial"/>
-        </w:rPr>
-        <w:t xml:space="preserve"> V8 saw massive gains in JavaScript performance.</w:t>
-      </w:r>
-      <w:r>
-        <w:rPr>
-          <w:rFonts w:cs="Arial"/>
-        </w:rPr>
-        <w:t xml:space="preserve"> This started the JavaScript compiler </w:t>
-      </w:r>
-      <w:r>
-        <w:rPr>
-          <w:rFonts w:cs="Arial"/>
-        </w:rPr>
-        <w:t>competition</w:t>
-      </w:r>
-      <w:r>
-        <w:rPr>
-          <w:rFonts w:cs="Arial"/>
-        </w:rPr>
-        <w:t xml:space="preserve"> which saw all major JavaScript implementers drop their interpreters in favour of a JIT compiler in the hope that faster JavaScript</w:t>
-      </w:r>
-      <w:r>
-        <w:rPr>
-          <w:rFonts w:cs="Arial"/>
-        </w:rPr>
-        <w:t xml:space="preserve"> would</w:t>
-      </w:r>
-      <w:r>
-        <w:rPr>
-          <w:rFonts w:cs="Arial"/>
-        </w:rPr>
-        <w:t xml:space="preserve"> lead to a faster browser</w:t>
-      </w:r>
-      <w:r>
-        <w:rPr>
-          <w:rFonts w:cs="Arial"/>
-        </w:rPr>
-        <w:t xml:space="preserve"> and </w:t>
-      </w:r>
-      <w:r>
-        <w:rPr>
-          <w:rFonts w:cs="Arial"/>
-        </w:rPr>
-        <w:t xml:space="preserve">better </w:t>
-      </w:r>
-      <w:r>
-        <w:rPr>
-          <w:rFonts w:cs="Arial"/>
-        </w:rPr>
-        <w:t>web experience</w:t>
-      </w:r>
-      <w:r>
-        <w:rPr>
-          <w:rFonts w:cs="Arial"/>
-        </w:rPr>
-        <w:t>.</w:t>
-      </w:r>
-      <w:r>
-        <w:rPr>
-          <w:rFonts w:cs="Arial"/>
-        </w:rPr>
-        <w:t xml:space="preserve"> The key difference between an Interpreter and a Compiler is how the program is built and executed.</w:t>
+      <w:r>
+        <w:rPr>
+          <w:rFonts w:cs="Arial"/>
+        </w:rPr>
+        <w:t>e program is built and executed.</w:t>
       </w:r>
       <w:r>
         <w:rPr>
@@ -9117,7 +9165,7 @@
           <v:shape id="_x0000_i1031" type="#_x0000_t75" style="width:469.2pt;height:46.8pt" o:ole="">
             <v:imagedata r:id="rId22" o:title=""/>
           </v:shape>
-          <o:OLEObject Type="Embed" ProgID="Word.OpenDocumentText.12" ShapeID="_x0000_i1031" DrawAspect="Content" ObjectID="_1545170310" r:id="rId23"/>
+          <o:OLEObject Type="Embed" ProgID="Word.OpenDocumentText.12" ShapeID="_x0000_i1031" DrawAspect="Content" ObjectID="_1545171890" r:id="rId23"/>
         </w:object>
       </w:r>
     </w:p>
@@ -9223,7 +9271,7 @@
           <v:shape id="_x0000_i1032" type="#_x0000_t75" style="width:526.2pt;height:63pt" o:ole="">
             <v:imagedata r:id="rId24" o:title=""/>
           </v:shape>
-          <o:OLEObject Type="Embed" ProgID="Word.OpenDocumentText.12" ShapeID="_x0000_i1032" DrawAspect="Content" ObjectID="_1545170311" r:id="rId25"/>
+          <o:OLEObject Type="Embed" ProgID="Word.OpenDocumentText.12" ShapeID="_x0000_i1032" DrawAspect="Content" ObjectID="_1545171891" r:id="rId25"/>
         </w:object>
       </w:r>
       <w:r>
@@ -9406,7 +9454,7 @@
           <v:shape id="_x0000_i1033" type="#_x0000_t75" style="width:541.8pt;height:56.4pt" o:ole="">
             <v:imagedata r:id="rId26" o:title=""/>
           </v:shape>
-          <o:OLEObject Type="Embed" ProgID="Word.OpenDocumentText.12" ShapeID="_x0000_i1033" DrawAspect="Content" ObjectID="_1545170312" r:id="rId27"/>
+          <o:OLEObject Type="Embed" ProgID="Word.OpenDocumentText.12" ShapeID="_x0000_i1033" DrawAspect="Content" ObjectID="_1545171892" r:id="rId27"/>
         </w:object>
       </w:r>
     </w:p>
@@ -9525,7 +9573,7 @@
           <v:shape id="_x0000_i1034" type="#_x0000_t75" style="width:453pt;height:98.4pt" o:ole="">
             <v:imagedata r:id="rId28" o:title=""/>
           </v:shape>
-          <o:OLEObject Type="Embed" ProgID="Word.OpenDocumentText.12" ShapeID="_x0000_i1034" DrawAspect="Content" ObjectID="_1545170313" r:id="rId29"/>
+          <o:OLEObject Type="Embed" ProgID="Word.OpenDocumentText.12" ShapeID="_x0000_i1034" DrawAspect="Content" ObjectID="_1545171893" r:id="rId29"/>
         </w:object>
       </w:r>
     </w:p>
@@ -9991,7 +10039,7 @@
           <v:shape id="_x0000_i1035" type="#_x0000_t75" style="width:469.2pt;height:2in" o:ole="">
             <v:imagedata r:id="rId30" o:title=""/>
           </v:shape>
-          <o:OLEObject Type="Embed" ProgID="Word.OpenDocumentText.12" ShapeID="_x0000_i1035" DrawAspect="Content" ObjectID="_1545170314" r:id="rId31"/>
+          <o:OLEObject Type="Embed" ProgID="Word.OpenDocumentText.12" ShapeID="_x0000_i1035" DrawAspect="Content" ObjectID="_1545171894" r:id="rId31"/>
         </w:object>
       </w:r>
     </w:p>
@@ -10083,7 +10131,7 @@
           <v:shape id="_x0000_i1036" type="#_x0000_t75" style="width:453pt;height:155.4pt" o:ole="">
             <v:imagedata r:id="rId32" o:title=""/>
           </v:shape>
-          <o:OLEObject Type="Embed" ProgID="Word.OpenDocumentText.12" ShapeID="_x0000_i1036" DrawAspect="Content" ObjectID="_1545170315" r:id="rId33"/>
+          <o:OLEObject Type="Embed" ProgID="Word.OpenDocumentText.12" ShapeID="_x0000_i1036" DrawAspect="Content" ObjectID="_1545171895" r:id="rId33"/>
         </w:object>
       </w:r>
     </w:p>
@@ -10189,7 +10237,7 @@
           <v:shape id="_x0000_i1037" type="#_x0000_t75" style="width:453pt;height:96.6pt" o:ole="">
             <v:imagedata r:id="rId34" o:title=""/>
           </v:shape>
-          <o:OLEObject Type="Embed" ProgID="Word.OpenDocumentText.12" ShapeID="_x0000_i1037" DrawAspect="Content" ObjectID="_1545170316" r:id="rId35"/>
+          <o:OLEObject Type="Embed" ProgID="Word.OpenDocumentText.12" ShapeID="_x0000_i1037" DrawAspect="Content" ObjectID="_1545171896" r:id="rId35"/>
         </w:object>
       </w:r>
     </w:p>
@@ -10298,7 +10346,7 @@
           <v:shape id="_x0000_i1038" type="#_x0000_t75" style="width:453pt;height:87.6pt" o:ole="">
             <v:imagedata r:id="rId36" o:title=""/>
           </v:shape>
-          <o:OLEObject Type="Embed" ProgID="Word.OpenDocumentText.12" ShapeID="_x0000_i1038" DrawAspect="Content" ObjectID="_1545170317" r:id="rId37"/>
+          <o:OLEObject Type="Embed" ProgID="Word.OpenDocumentText.12" ShapeID="_x0000_i1038" DrawAspect="Content" ObjectID="_1545171897" r:id="rId37"/>
         </w:object>
       </w:r>
     </w:p>
@@ -10421,7 +10469,7 @@
           <v:shape id="_x0000_i1039" type="#_x0000_t75" style="width:469.2pt;height:68.4pt" o:ole="">
             <v:imagedata r:id="rId38" o:title=""/>
           </v:shape>
-          <o:OLEObject Type="Embed" ProgID="Word.OpenDocumentText.12" ShapeID="_x0000_i1039" DrawAspect="Content" ObjectID="_1545170318" r:id="rId39"/>
+          <o:OLEObject Type="Embed" ProgID="Word.OpenDocumentText.12" ShapeID="_x0000_i1039" DrawAspect="Content" ObjectID="_1545171898" r:id="rId39"/>
         </w:object>
       </w:r>
     </w:p>
@@ -10544,7 +10592,7 @@
           <v:shape id="_x0000_i1040" type="#_x0000_t75" style="width:522.6pt;height:132.6pt" o:ole="">
             <v:imagedata r:id="rId40" o:title=""/>
           </v:shape>
-          <o:OLEObject Type="Embed" ProgID="Word.OpenDocumentText.12" ShapeID="_x0000_i1040" DrawAspect="Content" ObjectID="_1545170319" r:id="rId41"/>
+          <o:OLEObject Type="Embed" ProgID="Word.OpenDocumentText.12" ShapeID="_x0000_i1040" DrawAspect="Content" ObjectID="_1545171899" r:id="rId41"/>
         </w:object>
       </w:r>
     </w:p>
@@ -10782,7 +10830,7 @@
           <v:shape id="_x0000_i1041" type="#_x0000_t75" style="width:453pt;height:98.4pt" o:ole="">
             <v:imagedata r:id="rId42" o:title=""/>
           </v:shape>
-          <o:OLEObject Type="Embed" ProgID="Word.OpenDocumentText.12" ShapeID="_x0000_i1041" DrawAspect="Content" ObjectID="_1545170320" r:id="rId43"/>
+          <o:OLEObject Type="Embed" ProgID="Word.OpenDocumentText.12" ShapeID="_x0000_i1041" DrawAspect="Content" ObjectID="_1545171900" r:id="rId43"/>
         </w:object>
       </w:r>
     </w:p>
@@ -10835,7 +10883,7 @@
           <v:shape id="_x0000_i1042" type="#_x0000_t75" style="width:453pt;height:118.8pt" o:ole="">
             <v:imagedata r:id="rId44" o:title=""/>
           </v:shape>
-          <o:OLEObject Type="Embed" ProgID="Word.OpenDocumentText.12" ShapeID="_x0000_i1042" DrawAspect="Content" ObjectID="_1545170321" r:id="rId45"/>
+          <o:OLEObject Type="Embed" ProgID="Word.OpenDocumentText.12" ShapeID="_x0000_i1042" DrawAspect="Content" ObjectID="_1545171901" r:id="rId45"/>
         </w:object>
       </w:r>
     </w:p>
@@ -17804,7 +17852,7 @@
           <v:shape id="_x0000_i1043" type="#_x0000_t75" style="width:540.6pt;height:685.2pt" o:ole="">
             <v:imagedata r:id="rId71" o:title=""/>
           </v:shape>
-          <o:OLEObject Type="Embed" ProgID="Word.OpenDocumentText.12" ShapeID="_x0000_i1043" DrawAspect="Content" ObjectID="_1545170322" r:id="rId72"/>
+          <o:OLEObject Type="Embed" ProgID="Word.OpenDocumentText.12" ShapeID="_x0000_i1043" DrawAspect="Content" ObjectID="_1545171902" r:id="rId72"/>
         </w:object>
       </w:r>
     </w:p>
@@ -17826,7 +17874,7 @@
           <v:shape id="_x0000_i1044" type="#_x0000_t75" style="width:540.6pt;height:676.2pt" o:ole="">
             <v:imagedata r:id="rId73" o:title=""/>
           </v:shape>
-          <o:OLEObject Type="Embed" ProgID="Word.OpenDocumentText.12" ShapeID="_x0000_i1044" DrawAspect="Content" ObjectID="_1545170323" r:id="rId74"/>
+          <o:OLEObject Type="Embed" ProgID="Word.OpenDocumentText.12" ShapeID="_x0000_i1044" DrawAspect="Content" ObjectID="_1545171903" r:id="rId74"/>
         </w:object>
       </w:r>
     </w:p>
@@ -17877,7 +17925,7 @@
           <v:shape id="_x0000_i1045" type="#_x0000_t75" style="width:540.6pt;height:642.6pt" o:ole="">
             <v:imagedata r:id="rId75" o:title=""/>
           </v:shape>
-          <o:OLEObject Type="Embed" ProgID="Word.OpenDocumentText.12" ShapeID="_x0000_i1045" DrawAspect="Content" ObjectID="_1545170324" r:id="rId76"/>
+          <o:OLEObject Type="Embed" ProgID="Word.OpenDocumentText.12" ShapeID="_x0000_i1045" DrawAspect="Content" ObjectID="_1545171904" r:id="rId76"/>
         </w:object>
       </w:r>
     </w:p>
@@ -17899,7 +17947,7 @@
           <v:shape id="_x0000_i1046" type="#_x0000_t75" style="width:540.6pt;height:610.8pt" o:ole="">
             <v:imagedata r:id="rId77" o:title=""/>
           </v:shape>
-          <o:OLEObject Type="Embed" ProgID="Word.OpenDocumentText.12" ShapeID="_x0000_i1046" DrawAspect="Content" ObjectID="_1545170325" r:id="rId78"/>
+          <o:OLEObject Type="Embed" ProgID="Word.OpenDocumentText.12" ShapeID="_x0000_i1046" DrawAspect="Content" ObjectID="_1545171905" r:id="rId78"/>
         </w:object>
       </w:r>
     </w:p>
@@ -20252,7 +20300,13 @@
         </w:numPr>
       </w:pPr>
       <w:r>
-        <w:t>Discuss current progress of binding API’s</w:t>
+        <w:t xml:space="preserve">Discuss </w:t>
+      </w:r>
+      <w:r>
+        <w:t>current progress of binding API</w:t>
+      </w:r>
+      <w:r>
+        <w:t>s</w:t>
       </w:r>
     </w:p>
     <w:p>
@@ -20687,7 +20741,7 @@
           <w:rPr>
             <w:noProof/>
           </w:rPr>
-          <w:t>2</w:t>
+          <w:t>10</w:t>
         </w:r>
         <w:r>
           <w:rPr>
@@ -24953,7 +25007,7 @@
 </file>
 
 <file path=customXml/itemProps1.xml><?xml version="1.0" encoding="utf-8"?>
-<ds:datastoreItem xmlns:ds="http://schemas.openxmlformats.org/officeDocument/2006/customXml" ds:itemID="{7488DBE6-9CB0-4EB1-A03D-681BE96A3B4C}">
+<ds:datastoreItem xmlns:ds="http://schemas.openxmlformats.org/officeDocument/2006/customXml" ds:itemID="{5A98C2E8-D1B5-43C5-925E-3114C023239E}">
   <ds:schemaRefs>
     <ds:schemaRef ds:uri="http://schemas.openxmlformats.org/officeDocument/2006/bibliography"/>
   </ds:schemaRefs>

</xml_diff>

<commit_message>
another minor item #20
</commit_message>
<xml_diff>
--- a/Compute.Documents/B00235610 - Interim Report.docx
+++ b/Compute.Documents/B00235610 - Interim Report.docx
@@ -6593,7 +6593,7 @@
           <v:shape id="_x0000_i1025" type="#_x0000_t75" style="width:451.2pt;height:153pt" o:ole="">
             <v:imagedata r:id="rId9" o:title=""/>
           </v:shape>
-          <o:OLEObject Type="Embed" ProgID="Word.OpenDocumentText.12" ShapeID="_x0000_i1025" DrawAspect="Content" ObjectID="_1545171884" r:id="rId10"/>
+          <o:OLEObject Type="Embed" ProgID="Word.OpenDocumentText.12" ShapeID="_x0000_i1025" DrawAspect="Content" ObjectID="_1545172258" r:id="rId10"/>
         </w:object>
       </w:r>
     </w:p>
@@ -6725,7 +6725,7 @@
           <v:shape id="_x0000_i1026" type="#_x0000_t75" style="width:523.2pt;height:64.8pt" o:ole="">
             <v:imagedata r:id="rId11" o:title=""/>
           </v:shape>
-          <o:OLEObject Type="Embed" ProgID="Word.OpenDocumentText.12" ShapeID="_x0000_i1026" DrawAspect="Content" ObjectID="_1545171885" r:id="rId12"/>
+          <o:OLEObject Type="Embed" ProgID="Word.OpenDocumentText.12" ShapeID="_x0000_i1026" DrawAspect="Content" ObjectID="_1545172259" r:id="rId12"/>
         </w:object>
       </w:r>
     </w:p>
@@ -7484,7 +7484,7 @@
           <v:shape id="_x0000_i1027" type="#_x0000_t75" style="width:453pt;height:87pt" o:ole="">
             <v:imagedata r:id="rId13" o:title=""/>
           </v:shape>
-          <o:OLEObject Type="Embed" ProgID="Word.OpenDocumentText.12" ShapeID="_x0000_i1027" DrawAspect="Content" ObjectID="_1545171886" r:id="rId14"/>
+          <o:OLEObject Type="Embed" ProgID="Word.OpenDocumentText.12" ShapeID="_x0000_i1027" DrawAspect="Content" ObjectID="_1545172260" r:id="rId14"/>
         </w:object>
       </w:r>
     </w:p>
@@ -7556,7 +7556,7 @@
           <v:shape id="_x0000_i1028" type="#_x0000_t75" style="width:469.2pt;height:139.8pt" o:ole="">
             <v:imagedata r:id="rId15" o:title=""/>
           </v:shape>
-          <o:OLEObject Type="Embed" ProgID="Word.OpenDocumentText.12" ShapeID="_x0000_i1028" DrawAspect="Content" ObjectID="_1545171887" r:id="rId16"/>
+          <o:OLEObject Type="Embed" ProgID="Word.OpenDocumentText.12" ShapeID="_x0000_i1028" DrawAspect="Content" ObjectID="_1545172261" r:id="rId16"/>
         </w:object>
       </w:r>
       <w:r>
@@ -7822,7 +7822,7 @@
           <v:shape id="_x0000_i1029" type="#_x0000_t75" style="width:453pt;height:61.2pt" o:ole="">
             <v:imagedata r:id="rId17" o:title=""/>
           </v:shape>
-          <o:OLEObject Type="Embed" ProgID="Word.OpenDocumentText.12" ShapeID="_x0000_i1029" DrawAspect="Content" ObjectID="_1545171888" r:id="rId18"/>
+          <o:OLEObject Type="Embed" ProgID="Word.OpenDocumentText.12" ShapeID="_x0000_i1029" DrawAspect="Content" ObjectID="_1545172262" r:id="rId18"/>
         </w:object>
       </w:r>
     </w:p>
@@ -7955,7 +7955,7 @@
           <v:shape id="_x0000_i1030" type="#_x0000_t75" style="width:453pt;height:51.6pt" o:ole="">
             <v:imagedata r:id="rId19" o:title=""/>
           </v:shape>
-          <o:OLEObject Type="Embed" ProgID="Word.OpenDocumentText.12" ShapeID="_x0000_i1030" DrawAspect="Content" ObjectID="_1545171889" r:id="rId20"/>
+          <o:OLEObject Type="Embed" ProgID="Word.OpenDocumentText.12" ShapeID="_x0000_i1030" DrawAspect="Content" ObjectID="_1545172263" r:id="rId20"/>
         </w:object>
       </w:r>
     </w:p>
@@ -8292,15 +8292,7 @@
         <w:rPr>
           <w:rFonts w:cs="Arial"/>
         </w:rPr>
-        <w:t>ompiler is how th</w:t>
-      </w:r>
-      <w:bookmarkStart w:id="26" w:name="_GoBack"/>
-      <w:bookmarkEnd w:id="26"/>
-      <w:r>
-        <w:rPr>
-          <w:rFonts w:cs="Arial"/>
-        </w:rPr>
-        <w:t>e program is built and executed.</w:t>
+        <w:t>ompiler is how the program is built and executed.</w:t>
       </w:r>
       <w:r>
         <w:rPr>
@@ -8339,11 +8331,11 @@
         <w:pStyle w:val="Heading3"/>
         <w:spacing w:after="120"/>
       </w:pPr>
-      <w:bookmarkStart w:id="27" w:name="_Toc471405540"/>
+      <w:bookmarkStart w:id="26" w:name="_Toc471405540"/>
       <w:r>
         <w:t>2.3.2 ECMAScript 2015</w:t>
       </w:r>
-      <w:bookmarkEnd w:id="27"/>
+      <w:bookmarkEnd w:id="26"/>
     </w:p>
     <w:p>
       <w:pPr>
@@ -8622,7 +8614,7 @@
         <w:pStyle w:val="Heading3"/>
         <w:spacing w:before="120" w:after="120"/>
       </w:pPr>
-      <w:bookmarkStart w:id="28" w:name="_Toc471405541"/>
+      <w:bookmarkStart w:id="27" w:name="_Toc471405541"/>
       <w:r>
         <w:t>2.3.3</w:t>
       </w:r>
@@ -8632,7 +8624,7 @@
       <w:r>
         <w:t>Runtimes</w:t>
       </w:r>
-      <w:bookmarkEnd w:id="28"/>
+      <w:bookmarkEnd w:id="27"/>
     </w:p>
     <w:p>
       <w:pPr>
@@ -8756,7 +8748,7 @@
           <w:sz w:val="28"/>
         </w:rPr>
       </w:pPr>
-      <w:bookmarkStart w:id="29" w:name="_Toc471405542"/>
+      <w:bookmarkStart w:id="28" w:name="_Toc471405542"/>
       <w:r>
         <w:rPr>
           <w:rFonts w:ascii="Arial" w:hAnsi="Arial" w:cs="Arial"/>
@@ -8790,14 +8782,14 @@
         </w:rPr>
         <w:t>Plan for Completion</w:t>
       </w:r>
-      <w:bookmarkEnd w:id="29"/>
+      <w:bookmarkEnd w:id="28"/>
     </w:p>
     <w:p>
       <w:pPr>
         <w:pStyle w:val="Heading2"/>
         <w:spacing w:after="120"/>
       </w:pPr>
-      <w:bookmarkStart w:id="30" w:name="_Toc471405543"/>
+      <w:bookmarkStart w:id="29" w:name="_Toc471405543"/>
       <w:r>
         <w:t>3.1</w:t>
       </w:r>
@@ -8807,7 +8799,7 @@
       <w:r>
         <w:t>Development Outline</w:t>
       </w:r>
-      <w:bookmarkEnd w:id="30"/>
+      <w:bookmarkEnd w:id="29"/>
     </w:p>
     <w:p>
       <w:pPr>
@@ -8933,7 +8925,7 @@
         <w:pStyle w:val="Heading2"/>
         <w:spacing w:after="120"/>
       </w:pPr>
-      <w:bookmarkStart w:id="31" w:name="_Toc471405544"/>
+      <w:bookmarkStart w:id="30" w:name="_Toc471405544"/>
       <w:r>
         <w:t>3.2</w:t>
       </w:r>
@@ -8946,14 +8938,14 @@
       <w:r>
         <w:t>Steps</w:t>
       </w:r>
-      <w:bookmarkEnd w:id="31"/>
+      <w:bookmarkEnd w:id="30"/>
     </w:p>
     <w:p>
       <w:pPr>
         <w:pStyle w:val="Heading3"/>
         <w:spacing w:after="120"/>
       </w:pPr>
-      <w:bookmarkStart w:id="32" w:name="_Toc471405545"/>
+      <w:bookmarkStart w:id="31" w:name="_Toc471405545"/>
       <w:r>
         <w:t>3.2</w:t>
       </w:r>
@@ -8969,7 +8961,7 @@
       <w:r>
         <w:t>V8</w:t>
       </w:r>
-      <w:bookmarkEnd w:id="32"/>
+      <w:bookmarkEnd w:id="31"/>
     </w:p>
     <w:p>
       <w:pPr>
@@ -9143,8 +9135,8 @@
         <w:t xml:space="preserve"> you can see this object being created.</w:t>
       </w:r>
     </w:p>
-    <w:bookmarkStart w:id="33" w:name="_MON_1542453263"/>
-    <w:bookmarkEnd w:id="33"/>
+    <w:bookmarkStart w:id="32" w:name="_MON_1542453263"/>
+    <w:bookmarkEnd w:id="32"/>
     <w:p>
       <w:pPr>
         <w:pBdr>
@@ -9165,13 +9157,13 @@
           <v:shape id="_x0000_i1031" type="#_x0000_t75" style="width:469.2pt;height:46.8pt" o:ole="">
             <v:imagedata r:id="rId22" o:title=""/>
           </v:shape>
-          <o:OLEObject Type="Embed" ProgID="Word.OpenDocumentText.12" ShapeID="_x0000_i1031" DrawAspect="Content" ObjectID="_1545171890" r:id="rId23"/>
+          <o:OLEObject Type="Embed" ProgID="Word.OpenDocumentText.12" ShapeID="_x0000_i1031" DrawAspect="Content" ObjectID="_1545172264" r:id="rId23"/>
         </w:object>
       </w:r>
     </w:p>
     <w:p>
       <w:pPr>
-        <w:spacing w:after="120"/>
+        <w:spacing w:after="0"/>
         <w:jc w:val="center"/>
         <w:rPr>
           <w:rStyle w:val="Emphasis"/>
@@ -9234,7 +9226,19 @@
         <w:rPr>
           <w:rFonts w:cs="Arial"/>
         </w:rPr>
-        <w:t xml:space="preserve"> and objects cannot be released until all handles are released. Handles come in many different varieties the most common one being Local which is just a stack allocated handle to the value stored in V8.</w:t>
+        <w:t xml:space="preserve"> and objects cannot be released until all handles are released. Handles come in many different varieties the most common one being </w:t>
+      </w:r>
+      <w:r>
+        <w:rPr>
+          <w:rStyle w:val="QuoteChar"/>
+        </w:rPr>
+        <w:t>Local</w:t>
+      </w:r>
+      <w:r>
+        <w:rPr>
+          <w:rFonts w:cs="Arial"/>
+        </w:rPr>
+        <w:t xml:space="preserve"> which is just a stack allocated handle to the value stored in V8.</w:t>
       </w:r>
       <w:r>
         <w:rPr>
@@ -9249,8 +9253,8 @@
         <w:t xml:space="preserve"> you can see a handle being created.</w:t>
       </w:r>
     </w:p>
-    <w:bookmarkStart w:id="34" w:name="_MON_1542453394"/>
-    <w:bookmarkEnd w:id="34"/>
+    <w:bookmarkStart w:id="33" w:name="_MON_1542453394"/>
+    <w:bookmarkEnd w:id="33"/>
     <w:p>
       <w:pPr>
         <w:pBdr>
@@ -9271,7 +9275,7 @@
           <v:shape id="_x0000_i1032" type="#_x0000_t75" style="width:526.2pt;height:63pt" o:ole="">
             <v:imagedata r:id="rId24" o:title=""/>
           </v:shape>
-          <o:OLEObject Type="Embed" ProgID="Word.OpenDocumentText.12" ShapeID="_x0000_i1032" DrawAspect="Content" ObjectID="_1545171891" r:id="rId25"/>
+          <o:OLEObject Type="Embed" ProgID="Word.OpenDocumentText.12" ShapeID="_x0000_i1032" DrawAspect="Content" ObjectID="_1545172265" r:id="rId25"/>
         </w:object>
       </w:r>
       <w:r>
@@ -9363,7 +9367,19 @@
         <w:rPr>
           <w:rFonts w:cs="Arial"/>
         </w:rPr>
-        <w:t xml:space="preserve"> all handles allocated in the current scope will be delete when the </w:t>
+        <w:t xml:space="preserve"> all handles allocated in the current scope will be delete</w:t>
+      </w:r>
+      <w:r>
+        <w:rPr>
+          <w:rFonts w:cs="Arial"/>
+        </w:rPr>
+        <w:t>d</w:t>
+      </w:r>
+      <w:r>
+        <w:rPr>
+          <w:rFonts w:cs="Arial"/>
+        </w:rPr>
+        <w:t xml:space="preserve"> when the </w:t>
       </w:r>
       <w:r>
         <w:rPr>
@@ -9375,7 +9391,15 @@
         <w:rPr>
           <w:rFonts w:cs="Arial"/>
         </w:rPr>
-        <w:t xml:space="preserve"> is deleted. Note to construct a </w:t>
+        <w:t xml:space="preserve"> i</w:t>
+      </w:r>
+      <w:bookmarkStart w:id="34" w:name="_GoBack"/>
+      <w:bookmarkEnd w:id="34"/>
+      <w:r>
+        <w:rPr>
+          <w:rFonts w:cs="Arial"/>
+        </w:rPr>
+        <w:t xml:space="preserve">s deleted. Note to construct a </w:t>
       </w:r>
       <w:r>
         <w:rPr>
@@ -9387,7 +9411,19 @@
         <w:rPr>
           <w:rFonts w:cs="Arial"/>
         </w:rPr>
-        <w:t xml:space="preserve"> object you must pass the VM instance that </w:t>
+        <w:t xml:space="preserve"> object you must pass the VM instance that</w:t>
+      </w:r>
+      <w:r>
+        <w:rPr>
+          <w:rFonts w:cs="Arial"/>
+        </w:rPr>
+        <w:t xml:space="preserve"> the</w:t>
+      </w:r>
+      <w:r>
+        <w:rPr>
+          <w:rFonts w:cs="Arial"/>
+        </w:rPr>
+        <w:t xml:space="preserve"> </w:t>
       </w:r>
       <w:r>
         <w:rPr>
@@ -9454,7 +9490,7 @@
           <v:shape id="_x0000_i1033" type="#_x0000_t75" style="width:541.8pt;height:56.4pt" o:ole="">
             <v:imagedata r:id="rId26" o:title=""/>
           </v:shape>
-          <o:OLEObject Type="Embed" ProgID="Word.OpenDocumentText.12" ShapeID="_x0000_i1033" DrawAspect="Content" ObjectID="_1545171892" r:id="rId27"/>
+          <o:OLEObject Type="Embed" ProgID="Word.OpenDocumentText.12" ShapeID="_x0000_i1033" DrawAspect="Content" ObjectID="_1545172266" r:id="rId27"/>
         </w:object>
       </w:r>
     </w:p>
@@ -9573,7 +9609,7 @@
           <v:shape id="_x0000_i1034" type="#_x0000_t75" style="width:453pt;height:98.4pt" o:ole="">
             <v:imagedata r:id="rId28" o:title=""/>
           </v:shape>
-          <o:OLEObject Type="Embed" ProgID="Word.OpenDocumentText.12" ShapeID="_x0000_i1034" DrawAspect="Content" ObjectID="_1545171893" r:id="rId29"/>
+          <o:OLEObject Type="Embed" ProgID="Word.OpenDocumentText.12" ShapeID="_x0000_i1034" DrawAspect="Content" ObjectID="_1545172267" r:id="rId29"/>
         </w:object>
       </w:r>
     </w:p>
@@ -10039,7 +10075,7 @@
           <v:shape id="_x0000_i1035" type="#_x0000_t75" style="width:469.2pt;height:2in" o:ole="">
             <v:imagedata r:id="rId30" o:title=""/>
           </v:shape>
-          <o:OLEObject Type="Embed" ProgID="Word.OpenDocumentText.12" ShapeID="_x0000_i1035" DrawAspect="Content" ObjectID="_1545171894" r:id="rId31"/>
+          <o:OLEObject Type="Embed" ProgID="Word.OpenDocumentText.12" ShapeID="_x0000_i1035" DrawAspect="Content" ObjectID="_1545172268" r:id="rId31"/>
         </w:object>
       </w:r>
     </w:p>
@@ -10131,7 +10167,7 @@
           <v:shape id="_x0000_i1036" type="#_x0000_t75" style="width:453pt;height:155.4pt" o:ole="">
             <v:imagedata r:id="rId32" o:title=""/>
           </v:shape>
-          <o:OLEObject Type="Embed" ProgID="Word.OpenDocumentText.12" ShapeID="_x0000_i1036" DrawAspect="Content" ObjectID="_1545171895" r:id="rId33"/>
+          <o:OLEObject Type="Embed" ProgID="Word.OpenDocumentText.12" ShapeID="_x0000_i1036" DrawAspect="Content" ObjectID="_1545172269" r:id="rId33"/>
         </w:object>
       </w:r>
     </w:p>
@@ -10237,7 +10273,7 @@
           <v:shape id="_x0000_i1037" type="#_x0000_t75" style="width:453pt;height:96.6pt" o:ole="">
             <v:imagedata r:id="rId34" o:title=""/>
           </v:shape>
-          <o:OLEObject Type="Embed" ProgID="Word.OpenDocumentText.12" ShapeID="_x0000_i1037" DrawAspect="Content" ObjectID="_1545171896" r:id="rId35"/>
+          <o:OLEObject Type="Embed" ProgID="Word.OpenDocumentText.12" ShapeID="_x0000_i1037" DrawAspect="Content" ObjectID="_1545172270" r:id="rId35"/>
         </w:object>
       </w:r>
     </w:p>
@@ -10346,7 +10382,7 @@
           <v:shape id="_x0000_i1038" type="#_x0000_t75" style="width:453pt;height:87.6pt" o:ole="">
             <v:imagedata r:id="rId36" o:title=""/>
           </v:shape>
-          <o:OLEObject Type="Embed" ProgID="Word.OpenDocumentText.12" ShapeID="_x0000_i1038" DrawAspect="Content" ObjectID="_1545171897" r:id="rId37"/>
+          <o:OLEObject Type="Embed" ProgID="Word.OpenDocumentText.12" ShapeID="_x0000_i1038" DrawAspect="Content" ObjectID="_1545172271" r:id="rId37"/>
         </w:object>
       </w:r>
     </w:p>
@@ -10469,7 +10505,7 @@
           <v:shape id="_x0000_i1039" type="#_x0000_t75" style="width:469.2pt;height:68.4pt" o:ole="">
             <v:imagedata r:id="rId38" o:title=""/>
           </v:shape>
-          <o:OLEObject Type="Embed" ProgID="Word.OpenDocumentText.12" ShapeID="_x0000_i1039" DrawAspect="Content" ObjectID="_1545171898" r:id="rId39"/>
+          <o:OLEObject Type="Embed" ProgID="Word.OpenDocumentText.12" ShapeID="_x0000_i1039" DrawAspect="Content" ObjectID="_1545172272" r:id="rId39"/>
         </w:object>
       </w:r>
     </w:p>
@@ -10592,7 +10628,7 @@
           <v:shape id="_x0000_i1040" type="#_x0000_t75" style="width:522.6pt;height:132.6pt" o:ole="">
             <v:imagedata r:id="rId40" o:title=""/>
           </v:shape>
-          <o:OLEObject Type="Embed" ProgID="Word.OpenDocumentText.12" ShapeID="_x0000_i1040" DrawAspect="Content" ObjectID="_1545171899" r:id="rId41"/>
+          <o:OLEObject Type="Embed" ProgID="Word.OpenDocumentText.12" ShapeID="_x0000_i1040" DrawAspect="Content" ObjectID="_1545172273" r:id="rId41"/>
         </w:object>
       </w:r>
     </w:p>
@@ -10830,7 +10866,7 @@
           <v:shape id="_x0000_i1041" type="#_x0000_t75" style="width:453pt;height:98.4pt" o:ole="">
             <v:imagedata r:id="rId42" o:title=""/>
           </v:shape>
-          <o:OLEObject Type="Embed" ProgID="Word.OpenDocumentText.12" ShapeID="_x0000_i1041" DrawAspect="Content" ObjectID="_1545171900" r:id="rId43"/>
+          <o:OLEObject Type="Embed" ProgID="Word.OpenDocumentText.12" ShapeID="_x0000_i1041" DrawAspect="Content" ObjectID="_1545172274" r:id="rId43"/>
         </w:object>
       </w:r>
     </w:p>
@@ -10883,7 +10919,7 @@
           <v:shape id="_x0000_i1042" type="#_x0000_t75" style="width:453pt;height:118.8pt" o:ole="">
             <v:imagedata r:id="rId44" o:title=""/>
           </v:shape>
-          <o:OLEObject Type="Embed" ProgID="Word.OpenDocumentText.12" ShapeID="_x0000_i1042" DrawAspect="Content" ObjectID="_1545171901" r:id="rId45"/>
+          <o:OLEObject Type="Embed" ProgID="Word.OpenDocumentText.12" ShapeID="_x0000_i1042" DrawAspect="Content" ObjectID="_1545172275" r:id="rId45"/>
         </w:object>
       </w:r>
     </w:p>
@@ -17852,7 +17888,7 @@
           <v:shape id="_x0000_i1043" type="#_x0000_t75" style="width:540.6pt;height:685.2pt" o:ole="">
             <v:imagedata r:id="rId71" o:title=""/>
           </v:shape>
-          <o:OLEObject Type="Embed" ProgID="Word.OpenDocumentText.12" ShapeID="_x0000_i1043" DrawAspect="Content" ObjectID="_1545171902" r:id="rId72"/>
+          <o:OLEObject Type="Embed" ProgID="Word.OpenDocumentText.12" ShapeID="_x0000_i1043" DrawAspect="Content" ObjectID="_1545172276" r:id="rId72"/>
         </w:object>
       </w:r>
     </w:p>
@@ -17874,7 +17910,7 @@
           <v:shape id="_x0000_i1044" type="#_x0000_t75" style="width:540.6pt;height:676.2pt" o:ole="">
             <v:imagedata r:id="rId73" o:title=""/>
           </v:shape>
-          <o:OLEObject Type="Embed" ProgID="Word.OpenDocumentText.12" ShapeID="_x0000_i1044" DrawAspect="Content" ObjectID="_1545171903" r:id="rId74"/>
+          <o:OLEObject Type="Embed" ProgID="Word.OpenDocumentText.12" ShapeID="_x0000_i1044" DrawAspect="Content" ObjectID="_1545172277" r:id="rId74"/>
         </w:object>
       </w:r>
     </w:p>
@@ -17925,7 +17961,7 @@
           <v:shape id="_x0000_i1045" type="#_x0000_t75" style="width:540.6pt;height:642.6pt" o:ole="">
             <v:imagedata r:id="rId75" o:title=""/>
           </v:shape>
-          <o:OLEObject Type="Embed" ProgID="Word.OpenDocumentText.12" ShapeID="_x0000_i1045" DrawAspect="Content" ObjectID="_1545171904" r:id="rId76"/>
+          <o:OLEObject Type="Embed" ProgID="Word.OpenDocumentText.12" ShapeID="_x0000_i1045" DrawAspect="Content" ObjectID="_1545172278" r:id="rId76"/>
         </w:object>
       </w:r>
     </w:p>
@@ -17947,7 +17983,7 @@
           <v:shape id="_x0000_i1046" type="#_x0000_t75" style="width:540.6pt;height:610.8pt" o:ole="">
             <v:imagedata r:id="rId77" o:title=""/>
           </v:shape>
-          <o:OLEObject Type="Embed" ProgID="Word.OpenDocumentText.12" ShapeID="_x0000_i1046" DrawAspect="Content" ObjectID="_1545171905" r:id="rId78"/>
+          <o:OLEObject Type="Embed" ProgID="Word.OpenDocumentText.12" ShapeID="_x0000_i1046" DrawAspect="Content" ObjectID="_1545172279" r:id="rId78"/>
         </w:object>
       </w:r>
     </w:p>
@@ -20741,7 +20777,7 @@
           <w:rPr>
             <w:noProof/>
           </w:rPr>
-          <w:t>10</w:t>
+          <w:t>12</w:t>
         </w:r>
         <w:r>
           <w:rPr>
@@ -25007,7 +25043,7 @@
 </file>
 
 <file path=customXml/itemProps1.xml><?xml version="1.0" encoding="utf-8"?>
-<ds:datastoreItem xmlns:ds="http://schemas.openxmlformats.org/officeDocument/2006/customXml" ds:itemID="{5A98C2E8-D1B5-43C5-925E-3114C023239E}">
+<ds:datastoreItem xmlns:ds="http://schemas.openxmlformats.org/officeDocument/2006/customXml" ds:itemID="{E2475367-0B40-4276-998D-D1904165D860}">
   <ds:schemaRefs>
     <ds:schemaRef ds:uri="http://schemas.openxmlformats.org/officeDocument/2006/bibliography"/>
   </ds:schemaRefs>

</xml_diff>